<commit_message>
Updating the document todo list and moving it to the end of the document
</commit_message>
<xml_diff>
--- a/ARetirementPlannerModel2017.docx
+++ b/ARetirementPlannerModel2017.docx
@@ -129,15 +129,7 @@
         <w:t xml:space="preserve"> accounts first</w:t>
       </w:r>
       <w:r>
-        <w:t xml:space="preserve">, then the tax deferred accounts and </w:t>
-      </w:r>
-      <w:proofErr w:type="gramStart"/>
-      <w:r>
-        <w:t>finally</w:t>
-      </w:r>
-      <w:proofErr w:type="gramEnd"/>
-      <w:r>
-        <w:t xml:space="preserve"> the tax free accounts. The idea is to allow as much growth as possible in accounts sheltering that growth. TD</w:t>
+        <w:t>, then the tax deferred accounts and finally the tax free accounts. The idea is to allow as much growth as possible in accounts sheltering that growth. TD</w:t>
       </w:r>
       <w:r>
         <w:rPr>
@@ -2699,173 +2691,6 @@
         <w:rPr>
           <w:rFonts w:eastAsiaTheme="minorEastAsia"/>
         </w:rPr>
-        <w:t>To Add:</w:t>
-      </w:r>
-    </w:p>
-    <w:p>
-      <w:pPr>
-        <w:pStyle w:val="ListParagraph"/>
-        <w:numPr>
-          <w:ilvl w:val="0"/>
-          <w:numId w:val="1"/>
-        </w:numPr>
-        <w:rPr>
-          <w:rFonts w:eastAsiaTheme="minorEastAsia"/>
-        </w:rPr>
-      </w:pPr>
-      <w:proofErr w:type="gramStart"/>
-      <w:r>
-        <w:rPr>
-          <w:rFonts w:eastAsiaTheme="minorEastAsia"/>
-        </w:rPr>
-        <w:t>other</w:t>
-      </w:r>
-      <w:proofErr w:type="gramEnd"/>
-      <w:r>
-        <w:rPr>
-          <w:rFonts w:eastAsiaTheme="minorEastAsia"/>
-        </w:rPr>
-        <w:t xml:space="preserve"> sources of income and whether they are taxed </w:t>
-      </w:r>
-      <w:proofErr w:type="spellStart"/>
-      <w:r>
-        <w:rPr>
-          <w:rFonts w:eastAsiaTheme="minorEastAsia"/>
-        </w:rPr>
-        <w:t>taxed</w:t>
-      </w:r>
-      <w:proofErr w:type="spellEnd"/>
-      <w:r>
-        <w:rPr>
-          <w:rFonts w:eastAsiaTheme="minorEastAsia"/>
-        </w:rPr>
-        <w:t xml:space="preserve"> (Wayne Scott’s data code allows for this but I need to use it correctly. </w:t>
-      </w:r>
-    </w:p>
-    <w:p>
-      <w:pPr>
-        <w:pStyle w:val="ListParagraph"/>
-        <w:numPr>
-          <w:ilvl w:val="0"/>
-          <w:numId w:val="1"/>
-        </w:numPr>
-        <w:rPr>
-          <w:rFonts w:eastAsiaTheme="minorEastAsia"/>
-        </w:rPr>
-      </w:pPr>
-      <w:r>
-        <w:rPr>
-          <w:rFonts w:eastAsiaTheme="minorEastAsia"/>
-        </w:rPr>
-        <w:t>Capability to handle pre-age 60 effects like a possible 10% penalty for early withdrawal…</w:t>
-      </w:r>
-    </w:p>
-    <w:p>
-      <w:pPr>
-        <w:pStyle w:val="ListParagraph"/>
-        <w:numPr>
-          <w:ilvl w:val="0"/>
-          <w:numId w:val="1"/>
-        </w:numPr>
-        <w:rPr>
-          <w:rFonts w:eastAsiaTheme="minorEastAsia"/>
-        </w:rPr>
-      </w:pPr>
-      <w:r>
-        <w:rPr>
-          <w:rFonts w:eastAsiaTheme="minorEastAsia"/>
-        </w:rPr>
-        <w:t xml:space="preserve">Add upper bound for how much to grow liquid assets (sum of </w:t>
-      </w:r>
-      <w:proofErr w:type="spellStart"/>
-      <w:r>
-        <w:rPr>
-          <w:rFonts w:eastAsiaTheme="minorEastAsia"/>
-        </w:rPr>
-        <w:t>b</w:t>
-      </w:r>
-      <w:r>
-        <w:rPr>
-          <w:rFonts w:eastAsiaTheme="minorEastAsia"/>
-          <w:vertAlign w:val="subscript"/>
-        </w:rPr>
-        <w:t>ij</w:t>
-      </w:r>
-      <w:proofErr w:type="spellEnd"/>
-      <w:r>
-        <w:rPr>
-          <w:rFonts w:eastAsiaTheme="minorEastAsia"/>
-        </w:rPr>
-        <w:t>)</w:t>
-      </w:r>
-    </w:p>
-    <w:p>
-      <w:pPr>
-        <w:pStyle w:val="ListParagraph"/>
-        <w:numPr>
-          <w:ilvl w:val="0"/>
-          <w:numId w:val="1"/>
-        </w:numPr>
-        <w:rPr>
-          <w:rFonts w:eastAsiaTheme="minorEastAsia"/>
-        </w:rPr>
-      </w:pPr>
-      <w:r>
-        <w:rPr>
-          <w:rFonts w:eastAsiaTheme="minorEastAsia"/>
-        </w:rPr>
-        <w:t>Add upper bound for spending (have d</w:t>
-      </w:r>
-      <w:r>
-        <w:rPr>
-          <w:rFonts w:eastAsiaTheme="minorEastAsia"/>
-          <w:vertAlign w:val="subscript"/>
-        </w:rPr>
-        <w:t>i</w:t>
-      </w:r>
-      <w:r>
-        <w:rPr>
-          <w:rFonts w:eastAsiaTheme="minorEastAsia"/>
-        </w:rPr>
-        <w:t xml:space="preserve"> need max d</w:t>
-      </w:r>
-      <w:r>
-        <w:rPr>
-          <w:rFonts w:eastAsiaTheme="minorEastAsia"/>
-          <w:vertAlign w:val="subscript"/>
-        </w:rPr>
-        <w:t>i</w:t>
-      </w:r>
-      <w:r>
-        <w:rPr>
-          <w:rFonts w:eastAsiaTheme="minorEastAsia"/>
-        </w:rPr>
-        <w:t xml:space="preserve"> or md</w:t>
-      </w:r>
-      <w:r>
-        <w:rPr>
-          <w:rFonts w:eastAsiaTheme="minorEastAsia"/>
-          <w:vertAlign w:val="subscript"/>
-        </w:rPr>
-        <w:t>i</w:t>
-      </w:r>
-      <w:r>
-        <w:rPr>
-          <w:rFonts w:eastAsiaTheme="minorEastAsia"/>
-        </w:rPr>
-        <w:t>)</w:t>
-      </w:r>
-    </w:p>
-    <w:p>
-      <w:pPr>
-        <w:rPr>
-          <w:rFonts w:eastAsiaTheme="minorEastAsia"/>
-        </w:rPr>
-      </w:pPr>
-      <w:r>
-        <w:rPr>
-          <w:rFonts w:eastAsiaTheme="minorEastAsia"/>
-        </w:rPr>
         <w:t>Questions to address: Maximizing the after tax yearly income and the TDRA balances at the end may have issues, is this really what I want? Maybe maximize include while keeping estate a certain level? Or meeting an include amount while maximizing the estate? How to handle the estate taxes. I’ve dropped them in the above.</w:t>
       </w:r>
     </w:p>
@@ -3852,7 +3677,6 @@
         <w:rPr>
           <w:rFonts w:eastAsiaTheme="minorEastAsia"/>
         </w:rPr>
-        <w:lastRenderedPageBreak/>
         <w:tab/>
       </w:r>
       <m:oMath>
@@ -4206,6 +4030,7 @@
         <w:rPr>
           <w:rFonts w:eastAsiaTheme="minorEastAsia"/>
         </w:rPr>
+        <w:lastRenderedPageBreak/>
         <w:t>Expression</w:t>
       </w:r>
       <w:r>
@@ -5607,364 +5432,6 @@
         <w:t xml:space="preserve"> </w:t>
       </w:r>
     </w:p>
-    <w:p>
-      <w:pPr>
-        <w:tabs>
-          <w:tab w:val="center" w:pos="4680"/>
-          <w:tab w:val="right" w:pos="9360"/>
-        </w:tabs>
-        <w:rPr>
-          <w:rFonts w:eastAsiaTheme="minorEastAsia"/>
-        </w:rPr>
-      </w:pPr>
-      <w:r>
-        <w:rPr>
-          <w:rFonts w:eastAsiaTheme="minorEastAsia"/>
-          <w:color w:val="FF0000"/>
-        </w:rPr>
-        <w:t>MUST FIX</w:t>
-      </w:r>
-      <w:r>
-        <w:rPr>
-          <w:rFonts w:eastAsiaTheme="minorEastAsia"/>
-        </w:rPr>
-        <w:t xml:space="preserve">. </w:t>
-      </w:r>
-      <w:r>
-        <w:rPr>
-          <w:rFonts w:eastAsiaTheme="minorEastAsia"/>
-        </w:rPr>
-        <w:t xml:space="preserve">Like to enable the user to plug in a value for </w:t>
-      </w:r>
-      <w:r>
-        <w:rPr>
-          <w:rFonts w:eastAsiaTheme="minorEastAsia"/>
-        </w:rPr>
-        <w:t>the standard ded</w:t>
-      </w:r>
-      <w:r>
-        <w:rPr>
-          <w:rFonts w:eastAsiaTheme="minorEastAsia"/>
-        </w:rPr>
-        <w:t>uction + exemptions.</w:t>
-      </w:r>
-      <w:r>
-        <w:rPr>
-          <w:rFonts w:eastAsiaTheme="minorEastAsia"/>
-        </w:rPr>
-        <w:t xml:space="preserve"> </w:t>
-      </w:r>
-    </w:p>
-    <w:p>
-      <w:pPr>
-        <w:tabs>
-          <w:tab w:val="center" w:pos="4680"/>
-          <w:tab w:val="right" w:pos="9360"/>
-        </w:tabs>
-        <w:rPr>
-          <w:rFonts w:eastAsiaTheme="minorEastAsia"/>
-        </w:rPr>
-      </w:pPr>
-      <w:bookmarkStart w:id="0" w:name="_GoBack"/>
-      <w:r>
-        <w:rPr>
-          <w:rFonts w:eastAsiaTheme="minorEastAsia"/>
-          <w:color w:val="FF0000"/>
-        </w:rPr>
-        <w:t xml:space="preserve">(Should I assume any interest </w:t>
-      </w:r>
-      <w:proofErr w:type="spellStart"/>
-      <w:r>
-        <w:rPr>
-          <w:rFonts w:eastAsiaTheme="minorEastAsia"/>
-          <w:color w:val="FF0000"/>
-        </w:rPr>
-        <w:t>yealds</w:t>
-      </w:r>
-      <w:proofErr w:type="spellEnd"/>
-      <w:r>
-        <w:rPr>
-          <w:rFonts w:eastAsiaTheme="minorEastAsia"/>
-          <w:color w:val="FF0000"/>
-        </w:rPr>
-        <w:t>???</w:t>
-      </w:r>
-      <w:r>
-        <w:rPr>
-          <w:rFonts w:eastAsiaTheme="minorEastAsia"/>
-          <w:color w:val="FF0000"/>
-        </w:rPr>
-        <w:t xml:space="preserve"> Currently </w:t>
-      </w:r>
-      <w:proofErr w:type="spellStart"/>
-      <w:r>
-        <w:rPr>
-          <w:rFonts w:eastAsiaTheme="minorEastAsia"/>
-          <w:color w:val="FF0000"/>
-        </w:rPr>
-        <w:t>its</w:t>
-      </w:r>
-      <w:proofErr w:type="spellEnd"/>
-      <w:r>
-        <w:rPr>
-          <w:rFonts w:eastAsiaTheme="minorEastAsia"/>
-          <w:color w:val="FF0000"/>
-        </w:rPr>
-        <w:t xml:space="preserve"> just capital </w:t>
-      </w:r>
-      <w:proofErr w:type="gramStart"/>
-      <w:r>
-        <w:rPr>
-          <w:rFonts w:eastAsiaTheme="minorEastAsia"/>
-          <w:color w:val="FF0000"/>
-        </w:rPr>
-        <w:t xml:space="preserve">gains </w:t>
-      </w:r>
-      <w:r>
-        <w:rPr>
-          <w:rFonts w:eastAsiaTheme="minorEastAsia"/>
-          <w:color w:val="FF0000"/>
-        </w:rPr>
-        <w:t>)</w:t>
-      </w:r>
-      <w:proofErr w:type="gramEnd"/>
-      <w:r>
-        <w:rPr>
-          <w:rFonts w:eastAsiaTheme="minorEastAsia"/>
-          <w:color w:val="FF0000"/>
-        </w:rPr>
-        <w:t xml:space="preserve"> </w:t>
-      </w:r>
-      <w:r>
-        <w:rPr>
-          <w:rFonts w:eastAsiaTheme="minorEastAsia"/>
-          <w:color w:val="FF0000"/>
-        </w:rPr>
-        <w:t xml:space="preserve"> and other taxes (</w:t>
-      </w:r>
-      <w:proofErr w:type="spellStart"/>
-      <w:r>
-        <w:rPr>
-          <w:rFonts w:eastAsiaTheme="minorEastAsia"/>
-          <w:color w:val="FF0000"/>
-        </w:rPr>
-        <w:t>medicare</w:t>
-      </w:r>
-      <w:proofErr w:type="spellEnd"/>
-      <w:r>
-        <w:rPr>
-          <w:rFonts w:eastAsiaTheme="minorEastAsia"/>
-          <w:color w:val="FF0000"/>
-        </w:rPr>
-        <w:t xml:space="preserve"> tax, ???)</w:t>
-      </w:r>
-      <w:r>
-        <w:rPr>
-          <w:rFonts w:eastAsiaTheme="minorEastAsia"/>
-          <w:color w:val="FF0000"/>
-        </w:rPr>
-        <w:t xml:space="preserve"> Another constraint for other portion of wi3???</w:t>
-      </w:r>
-      <w:r>
-        <w:rPr>
-          <w:rFonts w:eastAsiaTheme="minorEastAsia"/>
-          <w:color w:val="FF0000"/>
-        </w:rPr>
-        <w:t xml:space="preserve"> </w:t>
-      </w:r>
-      <w:proofErr w:type="gramStart"/>
-      <w:r>
-        <w:rPr>
-          <w:rFonts w:eastAsiaTheme="minorEastAsia"/>
-          <w:color w:val="FF0000"/>
-        </w:rPr>
-        <w:t>p</w:t>
-      </w:r>
-      <w:r>
-        <w:rPr>
-          <w:rFonts w:eastAsiaTheme="minorEastAsia"/>
-          <w:color w:val="FF0000"/>
-          <w:vertAlign w:val="subscript"/>
-        </w:rPr>
-        <w:t>i</w:t>
-      </w:r>
-      <w:proofErr w:type="gramEnd"/>
-      <w:r>
-        <w:rPr>
-          <w:rFonts w:eastAsiaTheme="minorEastAsia"/>
-          <w:color w:val="FF0000"/>
-        </w:rPr>
-        <w:t xml:space="preserve"> is the </w:t>
-      </w:r>
-      <w:proofErr w:type="spellStart"/>
-      <w:r>
-        <w:rPr>
-          <w:rFonts w:eastAsiaTheme="minorEastAsia"/>
-          <w:color w:val="FF0000"/>
-        </w:rPr>
-        <w:t>basis</w:t>
-      </w:r>
-      <w:r>
-        <w:rPr>
-          <w:rFonts w:eastAsiaTheme="minorEastAsia"/>
-          <w:color w:val="FF0000"/>
-          <w:vertAlign w:val="subscript"/>
-        </w:rPr>
-        <w:t>i</w:t>
-      </w:r>
-      <w:proofErr w:type="spellEnd"/>
-      <w:r>
-        <w:rPr>
-          <w:rFonts w:eastAsiaTheme="minorEastAsia"/>
-          <w:color w:val="FF0000"/>
-        </w:rPr>
-        <w:t xml:space="preserve"> multiplier for year </w:t>
-      </w:r>
-      <w:proofErr w:type="spellStart"/>
-      <w:r>
-        <w:rPr>
-          <w:rFonts w:eastAsiaTheme="minorEastAsia"/>
-          <w:color w:val="FF0000"/>
-        </w:rPr>
-        <w:t>i</w:t>
-      </w:r>
-      <w:proofErr w:type="spellEnd"/>
-      <w:r>
-        <w:rPr>
-          <w:rFonts w:eastAsiaTheme="minorEastAsia"/>
-          <w:color w:val="FF0000"/>
-        </w:rPr>
-        <w:t>. Need to extend the size of the rows to include the new x</w:t>
-      </w:r>
-      <w:r>
-        <w:rPr>
-          <w:rFonts w:eastAsiaTheme="minorEastAsia"/>
-          <w:color w:val="FF0000"/>
-          <w:vertAlign w:val="subscript"/>
-        </w:rPr>
-        <w:t>ib</w:t>
-      </w:r>
-      <w:r>
-        <w:rPr>
-          <w:rFonts w:eastAsiaTheme="minorEastAsia"/>
-          <w:color w:val="FF0000"/>
-          <w:vertAlign w:val="superscript"/>
-        </w:rPr>
-        <w:t>t</w:t>
-      </w:r>
-      <w:r>
-        <w:rPr>
-          <w:rFonts w:eastAsiaTheme="minorEastAsia"/>
-          <w:color w:val="FF0000"/>
-          <w:vertAlign w:val="subscript"/>
-        </w:rPr>
-        <w:t>+1</w:t>
-      </w:r>
-      <w:r>
-        <w:rPr>
-          <w:rFonts w:eastAsiaTheme="minorEastAsia"/>
-          <w:color w:val="FF0000"/>
-        </w:rPr>
-        <w:t xml:space="preserve"> </w:t>
-      </w:r>
-      <w:r>
-        <w:rPr>
-          <w:rFonts w:eastAsiaTheme="minorEastAsia"/>
-        </w:rPr>
-        <w:t>var. Another problem with this is it DOES NOT ALLOW FOR A CHANGE IN THE BASIS while optimization is happening. Why is this important? Because, I want to be able to have excess withdrawals placed in</w:t>
-      </w:r>
-      <w:r>
-        <w:rPr>
-          <w:rFonts w:eastAsiaTheme="minorEastAsia"/>
-        </w:rPr>
-        <w:t xml:space="preserve"> ATRSI</w:t>
-      </w:r>
-      <w:r>
-        <w:rPr>
-          <w:rFonts w:eastAsiaTheme="minorEastAsia"/>
-        </w:rPr>
-        <w:t xml:space="preserve"> </w:t>
-      </w:r>
-      <w:r>
-        <w:rPr>
-          <w:rFonts w:eastAsiaTheme="minorEastAsia"/>
-        </w:rPr>
-        <w:t>(</w:t>
-      </w:r>
-      <w:r>
-        <w:rPr>
-          <w:rFonts w:eastAsiaTheme="minorEastAsia"/>
-        </w:rPr>
-        <w:t>b</w:t>
-      </w:r>
-      <w:r>
-        <w:rPr>
-          <w:rFonts w:eastAsiaTheme="minorEastAsia"/>
-          <w:vertAlign w:val="subscript"/>
-        </w:rPr>
-        <w:t>i</w:t>
-      </w:r>
-      <w:r>
-        <w:rPr>
-          <w:rFonts w:eastAsiaTheme="minorEastAsia"/>
-          <w:vertAlign w:val="subscript"/>
-        </w:rPr>
-        <w:t>3</w:t>
-      </w:r>
-      <w:r>
-        <w:rPr>
-          <w:rFonts w:eastAsiaTheme="minorEastAsia"/>
-        </w:rPr>
-        <w:t xml:space="preserve">) </w:t>
-      </w:r>
-      <w:r>
-        <w:rPr>
-          <w:rFonts w:eastAsiaTheme="minorEastAsia"/>
-        </w:rPr>
-        <w:t>which would need a corresponding change to</w:t>
-      </w:r>
-      <w:r>
-        <w:rPr>
-          <w:rFonts w:eastAsiaTheme="minorEastAsia"/>
-        </w:rPr>
-        <w:t xml:space="preserve"> the basis</w:t>
-      </w:r>
-      <w:r>
-        <w:rPr>
-          <w:rFonts w:eastAsiaTheme="minorEastAsia"/>
-        </w:rPr>
-        <w:t xml:space="preserve"> </w:t>
-      </w:r>
-      <w:proofErr w:type="spellStart"/>
-      <w:r>
-        <w:rPr>
-          <w:rFonts w:eastAsiaTheme="minorEastAsia"/>
-        </w:rPr>
-        <w:t>bm</w:t>
-      </w:r>
-      <w:r>
-        <w:rPr>
-          <w:rFonts w:eastAsiaTheme="minorEastAsia"/>
-          <w:vertAlign w:val="subscript"/>
-        </w:rPr>
-        <w:t>i</w:t>
-      </w:r>
-      <w:proofErr w:type="spellEnd"/>
-      <w:r>
-        <w:rPr>
-          <w:rFonts w:eastAsiaTheme="minorEastAsia"/>
-          <w:vertAlign w:val="subscript"/>
-        </w:rPr>
-        <w:t xml:space="preserve"> </w:t>
-      </w:r>
-      <w:r>
-        <w:rPr>
-          <w:rFonts w:eastAsiaTheme="minorEastAsia"/>
-        </w:rPr>
-        <w:t>this would require it to be a variable (not a constant) but I don’t think this method allows for variable to be multiplied. NEED TO VERIFY</w:t>
-      </w:r>
-    </w:p>
-    <w:bookmarkEnd w:id="0"/>
     <w:p>
       <w:pPr>
         <w:tabs>
@@ -6533,8 +6000,61 @@
         </w:tabs>
         <w:rPr>
           <w:rFonts w:eastAsiaTheme="minorEastAsia"/>
+          <w:color w:val="FF0000"/>
         </w:rPr>
       </w:pPr>
+      <w:r>
+        <w:rPr>
+          <w:rFonts w:eastAsiaTheme="minorEastAsia"/>
+          <w:color w:val="FF0000"/>
+        </w:rPr>
+        <w:t>Add: D</w:t>
+      </w:r>
+      <w:r>
+        <w:rPr>
+          <w:rFonts w:eastAsiaTheme="minorEastAsia"/>
+          <w:color w:val="FF0000"/>
+          <w:vertAlign w:val="subscript"/>
+        </w:rPr>
+        <w:t>i</w:t>
+      </w:r>
+      <w:r>
+        <w:rPr>
+          <w:rFonts w:eastAsiaTheme="minorEastAsia"/>
+          <w:color w:val="FF0000"/>
+        </w:rPr>
+        <w:t xml:space="preserve"> which is the Deposits to</w:t>
+      </w:r>
+      <w:r>
+        <w:rPr>
+          <w:rFonts w:eastAsiaTheme="minorEastAsia"/>
+          <w:color w:val="FF0000"/>
+        </w:rPr>
+        <w:t xml:space="preserve"> investment account</w:t>
+      </w:r>
+      <w:r>
+        <w:rPr>
+          <w:rFonts w:eastAsiaTheme="minorEastAsia"/>
+          <w:color w:val="FF0000"/>
+        </w:rPr>
+        <w:t xml:space="preserve"> in year </w:t>
+      </w:r>
+      <w:proofErr w:type="spellStart"/>
+      <w:r>
+        <w:rPr>
+          <w:rFonts w:eastAsiaTheme="minorEastAsia"/>
+          <w:color w:val="FF0000"/>
+        </w:rPr>
+        <w:t>i</w:t>
+      </w:r>
+      <w:proofErr w:type="spellEnd"/>
+      <w:r>
+        <w:rPr>
+          <w:rFonts w:eastAsiaTheme="minorEastAsia"/>
+          <w:color w:val="FF0000"/>
+        </w:rPr>
+        <w:t xml:space="preserve"> </w:t>
+      </w:r>
     </w:p>
     <w:p>
       <w:pPr>
@@ -6544,60 +6064,158 @@
         </w:tabs>
         <w:rPr>
           <w:rFonts w:eastAsiaTheme="minorEastAsia"/>
-          <w:color w:val="FF0000"/>
         </w:rPr>
       </w:pPr>
       <w:r>
         <w:rPr>
           <w:rFonts w:eastAsiaTheme="minorEastAsia"/>
-          <w:color w:val="FF0000"/>
-        </w:rPr>
-        <w:t>Add: D</w:t>
-      </w:r>
-      <w:r>
-        <w:rPr>
-          <w:rFonts w:eastAsiaTheme="minorEastAsia"/>
-          <w:color w:val="FF0000"/>
+        </w:rPr>
+        <w:t>Equation (12</w:t>
+      </w:r>
+      <w:r>
+        <w:rPr>
+          <w:rFonts w:eastAsiaTheme="minorEastAsia"/>
+        </w:rPr>
+        <w:t>) ensure</w:t>
+      </w:r>
+      <w:r>
+        <w:rPr>
+          <w:rFonts w:eastAsiaTheme="minorEastAsia"/>
+        </w:rPr>
+        <w:t>s that the balance for each account</w:t>
+      </w:r>
+      <w:r>
+        <w:rPr>
+          <w:rFonts w:eastAsiaTheme="minorEastAsia"/>
+        </w:rPr>
+        <w:t xml:space="preserve"> at the beginning of the year </w:t>
+      </w:r>
+      <w:r>
+        <w:rPr>
+          <w:rFonts w:eastAsiaTheme="minorEastAsia"/>
+        </w:rPr>
+        <w:t>(b</w:t>
+      </w:r>
+      <w:r>
+        <w:rPr>
+          <w:rFonts w:eastAsiaTheme="minorEastAsia"/>
           <w:vertAlign w:val="subscript"/>
         </w:rPr>
-        <w:t>i</w:t>
-      </w:r>
-      <w:r>
-        <w:rPr>
-          <w:rFonts w:eastAsiaTheme="minorEastAsia"/>
-          <w:color w:val="FF0000"/>
-        </w:rPr>
-        <w:t xml:space="preserve"> which is the Deposits to</w:t>
-      </w:r>
-      <w:r>
-        <w:rPr>
-          <w:rFonts w:eastAsiaTheme="minorEastAsia"/>
-          <w:color w:val="FF0000"/>
-        </w:rPr>
-        <w:t xml:space="preserve"> investment account</w:t>
-      </w:r>
-      <w:r>
-        <w:rPr>
-          <w:rFonts w:eastAsiaTheme="minorEastAsia"/>
-          <w:color w:val="FF0000"/>
-        </w:rPr>
-        <w:t xml:space="preserve"> in year </w:t>
+        <w:t>i+1</w:t>
+      </w:r>
+      <w:proofErr w:type="gramStart"/>
+      <w:r>
+        <w:rPr>
+          <w:rFonts w:eastAsiaTheme="minorEastAsia"/>
+          <w:vertAlign w:val="subscript"/>
+        </w:rPr>
+        <w:t>,j</w:t>
+      </w:r>
+      <w:proofErr w:type="gramEnd"/>
+      <w:r>
+        <w:rPr>
+          <w:rFonts w:eastAsiaTheme="minorEastAsia"/>
+        </w:rPr>
+        <w:t xml:space="preserve">) </w:t>
+      </w:r>
+      <w:r>
+        <w:rPr>
+          <w:rFonts w:eastAsiaTheme="minorEastAsia"/>
+        </w:rPr>
+        <w:t>is equal to the balance of the account at the start of the previous year</w:t>
+      </w:r>
+      <w:r>
+        <w:rPr>
+          <w:rFonts w:eastAsiaTheme="minorEastAsia"/>
+        </w:rPr>
+        <w:t xml:space="preserve"> (</w:t>
       </w:r>
       <w:proofErr w:type="spellStart"/>
       <w:r>
         <w:rPr>
           <w:rFonts w:eastAsiaTheme="minorEastAsia"/>
-          <w:color w:val="FF0000"/>
-        </w:rPr>
-        <w:t>i</w:t>
+        </w:rPr>
+        <w:t>b</w:t>
+      </w:r>
+      <w:r>
+        <w:rPr>
+          <w:rFonts w:eastAsiaTheme="minorEastAsia"/>
+          <w:vertAlign w:val="subscript"/>
+        </w:rPr>
+        <w:t>ij</w:t>
       </w:r>
       <w:proofErr w:type="spellEnd"/>
       <w:r>
         <w:rPr>
           <w:rFonts w:eastAsiaTheme="minorEastAsia"/>
-          <w:color w:val="FF0000"/>
-        </w:rPr>
-        <w:t xml:space="preserve"> </w:t>
+        </w:rPr>
+        <w:t>)</w:t>
+      </w:r>
+      <w:r>
+        <w:rPr>
+          <w:rFonts w:eastAsiaTheme="minorEastAsia"/>
+        </w:rPr>
+        <w:t xml:space="preserve">, minus the previous year’s withdrawals </w:t>
+      </w:r>
+      <w:r>
+        <w:rPr>
+          <w:rFonts w:eastAsiaTheme="minorEastAsia"/>
+        </w:rPr>
+        <w:t>(</w:t>
+      </w:r>
+      <w:proofErr w:type="spellStart"/>
+      <w:r>
+        <w:rPr>
+          <w:rFonts w:eastAsiaTheme="minorEastAsia"/>
+        </w:rPr>
+        <w:t>w</w:t>
+      </w:r>
+      <w:r>
+        <w:rPr>
+          <w:rFonts w:eastAsiaTheme="minorEastAsia"/>
+          <w:vertAlign w:val="subscript"/>
+        </w:rPr>
+        <w:t>ij</w:t>
+      </w:r>
+      <w:proofErr w:type="spellEnd"/>
+      <w:r>
+        <w:rPr>
+          <w:rFonts w:eastAsiaTheme="minorEastAsia"/>
+        </w:rPr>
+        <w:t xml:space="preserve">) </w:t>
+      </w:r>
+      <w:r>
+        <w:rPr>
+          <w:rFonts w:eastAsiaTheme="minorEastAsia"/>
+        </w:rPr>
+        <w:t>(modeled as being withdrawn at the beginning of the year)</w:t>
+      </w:r>
+      <w:r>
+        <w:rPr>
+          <w:rFonts w:eastAsiaTheme="minorEastAsia"/>
+        </w:rPr>
+        <w:t xml:space="preserve"> times the return on the investment for the year as rate of return (</w:t>
+      </w:r>
+      <w:proofErr w:type="spellStart"/>
+      <w:r>
+        <w:rPr>
+          <w:rFonts w:eastAsiaTheme="minorEastAsia"/>
+        </w:rPr>
+        <w:t>r</w:t>
+      </w:r>
+      <w:r>
+        <w:rPr>
+          <w:rFonts w:eastAsiaTheme="minorEastAsia"/>
+          <w:vertAlign w:val="subscript"/>
+        </w:rPr>
+        <w:t>ij</w:t>
+      </w:r>
+      <w:proofErr w:type="spellEnd"/>
+      <w:r>
+        <w:rPr>
+          <w:rFonts w:eastAsiaTheme="minorEastAsia"/>
+        </w:rPr>
+        <w:t xml:space="preserve">). This is somewhat pessimistic because withdrawals are usually not taken out in one transaction at the beginning of the year but this is a small effect for our purposes here. </w:t>
       </w:r>
     </w:p>
     <w:p>
@@ -6614,153 +6232,118 @@
         <w:rPr>
           <w:rFonts w:eastAsiaTheme="minorEastAsia"/>
         </w:rPr>
-        <w:t>Equation (12</w:t>
-      </w:r>
-      <w:r>
-        <w:rPr>
-          <w:rFonts w:eastAsiaTheme="minorEastAsia"/>
-        </w:rPr>
-        <w:t>) ensure</w:t>
-      </w:r>
-      <w:r>
-        <w:rPr>
-          <w:rFonts w:eastAsiaTheme="minorEastAsia"/>
-        </w:rPr>
-        <w:t>s that the balance for each account</w:t>
-      </w:r>
-      <w:r>
-        <w:rPr>
-          <w:rFonts w:eastAsiaTheme="minorEastAsia"/>
-        </w:rPr>
-        <w:t xml:space="preserve"> at the beginning of the year </w:t>
-      </w:r>
-      <w:r>
-        <w:rPr>
-          <w:rFonts w:eastAsiaTheme="minorEastAsia"/>
-        </w:rPr>
-        <w:t>(b</w:t>
-      </w:r>
-      <w:r>
-        <w:rPr>
-          <w:rFonts w:eastAsiaTheme="minorEastAsia"/>
-          <w:vertAlign w:val="subscript"/>
-        </w:rPr>
-        <w:t>i+1</w:t>
-      </w:r>
-      <w:proofErr w:type="gramStart"/>
-      <w:r>
-        <w:rPr>
-          <w:rFonts w:eastAsiaTheme="minorEastAsia"/>
-          <w:vertAlign w:val="subscript"/>
-        </w:rPr>
-        <w:t>,j</w:t>
-      </w:r>
-      <w:proofErr w:type="gramEnd"/>
-      <w:r>
-        <w:rPr>
-          <w:rFonts w:eastAsiaTheme="minorEastAsia"/>
-        </w:rPr>
-        <w:t xml:space="preserve">) </w:t>
-      </w:r>
-      <w:r>
-        <w:rPr>
-          <w:rFonts w:eastAsiaTheme="minorEastAsia"/>
-        </w:rPr>
-        <w:t>is equal to the balance of the account at the start of the previous year</w:t>
-      </w:r>
-      <w:r>
-        <w:rPr>
-          <w:rFonts w:eastAsiaTheme="minorEastAsia"/>
-        </w:rPr>
-        <w:t xml:space="preserve"> (</w:t>
-      </w:r>
-      <w:proofErr w:type="spellStart"/>
-      <w:r>
-        <w:rPr>
-          <w:rFonts w:eastAsiaTheme="minorEastAsia"/>
-        </w:rPr>
-        <w:t>b</w:t>
-      </w:r>
-      <w:r>
-        <w:rPr>
-          <w:rFonts w:eastAsiaTheme="minorEastAsia"/>
-          <w:vertAlign w:val="subscript"/>
-        </w:rPr>
-        <w:t>ij</w:t>
-      </w:r>
-      <w:proofErr w:type="spellEnd"/>
+        <w:tab/>
+      </w:r>
+      <m:oMath>
+        <m:sSub>
+          <m:sSubPr>
+            <m:ctrlPr>
+              <w:rPr>
+                <w:rFonts w:ascii="Cambria Math" w:hAnsi="Cambria Math"/>
+                <w:i/>
+              </w:rPr>
+            </m:ctrlPr>
+          </m:sSubPr>
+          <m:e>
+            <m:r>
+              <w:rPr>
+                <w:rFonts w:ascii="Cambria Math" w:hAnsi="Cambria Math"/>
+              </w:rPr>
+              <m:t>b</m:t>
+            </m:r>
+          </m:e>
+          <m:sub>
+            <m:r>
+              <w:rPr>
+                <w:rFonts w:ascii="Cambria Math" w:hAnsi="Cambria Math"/>
+              </w:rPr>
+              <m:t>1j</m:t>
+            </m:r>
+          </m:sub>
+        </m:sSub>
+        <m:r>
+          <w:rPr>
+            <w:rFonts w:ascii="Cambria Math" w:hAnsi="Cambria Math"/>
+          </w:rPr>
+          <m:t>=</m:t>
+        </m:r>
+        <m:sSub>
+          <m:sSubPr>
+            <m:ctrlPr>
+              <w:rPr>
+                <w:rFonts w:ascii="Cambria Math" w:hAnsi="Cambria Math"/>
+                <w:i/>
+              </w:rPr>
+            </m:ctrlPr>
+          </m:sSubPr>
+          <m:e>
+            <m:r>
+              <w:rPr>
+                <w:rFonts w:ascii="Cambria Math" w:hAnsi="Cambria Math"/>
+              </w:rPr>
+              <m:t>q</m:t>
+            </m:r>
+          </m:e>
+          <m:sub>
+            <m:r>
+              <w:rPr>
+                <w:rFonts w:ascii="Cambria Math" w:hAnsi="Cambria Math"/>
+              </w:rPr>
+              <m:t>j</m:t>
+            </m:r>
+          </m:sub>
+        </m:sSub>
+        <m:r>
+          <w:rPr>
+            <w:rFonts w:ascii="Cambria Math" w:eastAsiaTheme="minorEastAsia" w:hAnsi="Cambria Math"/>
+          </w:rPr>
+          <m:t>,  j=1…</m:t>
+        </m:r>
+        <m:sSub>
+          <m:sSubPr>
+            <m:ctrlPr>
+              <w:rPr>
+                <w:rFonts w:ascii="Cambria Math" w:eastAsiaTheme="minorEastAsia" w:hAnsi="Cambria Math"/>
+                <w:i/>
+              </w:rPr>
+            </m:ctrlPr>
+          </m:sSubPr>
+          <m:e>
+            <m:r>
+              <w:rPr>
+                <w:rFonts w:ascii="Cambria Math" w:eastAsiaTheme="minorEastAsia" w:hAnsi="Cambria Math"/>
+              </w:rPr>
+              <m:t>n</m:t>
+            </m:r>
+          </m:e>
+          <m:sub>
+            <m:r>
+              <w:rPr>
+                <w:rFonts w:ascii="Cambria Math" w:eastAsiaTheme="minorEastAsia" w:hAnsi="Cambria Math"/>
+              </w:rPr>
+              <m:t>l</m:t>
+            </m:r>
+          </m:sub>
+        </m:sSub>
+      </m:oMath>
+      <w:r>
+        <w:rPr>
+          <w:rFonts w:eastAsiaTheme="minorEastAsia"/>
+        </w:rPr>
+        <w:tab/>
+        <w:t>(</w:t>
+      </w:r>
+      <w:r>
+        <w:rPr>
+          <w:rFonts w:eastAsiaTheme="minorEastAsia"/>
+        </w:rPr>
+        <w:t>14</w:t>
+      </w:r>
       <w:r>
         <w:rPr>
           <w:rFonts w:eastAsiaTheme="minorEastAsia"/>
         </w:rPr>
         <w:t>)</w:t>
-      </w:r>
-      <w:r>
-        <w:rPr>
-          <w:rFonts w:eastAsiaTheme="minorEastAsia"/>
-        </w:rPr>
-        <w:t xml:space="preserve">, minus the previous year’s withdrawals </w:t>
-      </w:r>
-      <w:r>
-        <w:rPr>
-          <w:rFonts w:eastAsiaTheme="minorEastAsia"/>
-        </w:rPr>
-        <w:lastRenderedPageBreak/>
-        <w:t>(</w:t>
-      </w:r>
-      <w:proofErr w:type="spellStart"/>
-      <w:r>
-        <w:rPr>
-          <w:rFonts w:eastAsiaTheme="minorEastAsia"/>
-        </w:rPr>
-        <w:t>w</w:t>
-      </w:r>
-      <w:r>
-        <w:rPr>
-          <w:rFonts w:eastAsiaTheme="minorEastAsia"/>
-          <w:vertAlign w:val="subscript"/>
-        </w:rPr>
-        <w:t>ij</w:t>
-      </w:r>
-      <w:proofErr w:type="spellEnd"/>
-      <w:r>
-        <w:rPr>
-          <w:rFonts w:eastAsiaTheme="minorEastAsia"/>
-        </w:rPr>
-        <w:t xml:space="preserve">) </w:t>
-      </w:r>
-      <w:r>
-        <w:rPr>
-          <w:rFonts w:eastAsiaTheme="minorEastAsia"/>
-        </w:rPr>
-        <w:t>(modeled as being withdrawn at the beginning of the year)</w:t>
-      </w:r>
-      <w:r>
-        <w:rPr>
-          <w:rFonts w:eastAsiaTheme="minorEastAsia"/>
-        </w:rPr>
-        <w:t xml:space="preserve"> times the return on the investment for the year as rate of return (</w:t>
-      </w:r>
-      <w:proofErr w:type="spellStart"/>
-      <w:r>
-        <w:rPr>
-          <w:rFonts w:eastAsiaTheme="minorEastAsia"/>
-        </w:rPr>
-        <w:t>r</w:t>
-      </w:r>
-      <w:r>
-        <w:rPr>
-          <w:rFonts w:eastAsiaTheme="minorEastAsia"/>
-          <w:vertAlign w:val="subscript"/>
-        </w:rPr>
-        <w:t>ij</w:t>
-      </w:r>
-      <w:proofErr w:type="spellEnd"/>
-      <w:r>
-        <w:rPr>
-          <w:rFonts w:eastAsiaTheme="minorEastAsia"/>
-        </w:rPr>
-        <w:t xml:space="preserve">). This is somewhat pessimistic because withdrawals are usually not taken out in one transaction at the beginning of the year but this is a small effect for our purposes here. </w:t>
       </w:r>
     </w:p>
     <w:p>
@@ -6773,6 +6356,45 @@
           <w:rFonts w:eastAsiaTheme="minorEastAsia"/>
         </w:rPr>
       </w:pPr>
+      <w:r>
+        <w:rPr>
+          <w:rFonts w:eastAsiaTheme="minorEastAsia"/>
+        </w:rPr>
+        <w:t>Expression (14</w:t>
+      </w:r>
+      <w:r>
+        <w:rPr>
+          <w:rFonts w:eastAsiaTheme="minorEastAsia"/>
+        </w:rPr>
+        <w:t>) sets the beginning</w:t>
+      </w:r>
+      <w:r>
+        <w:rPr>
+          <w:rFonts w:eastAsiaTheme="minorEastAsia"/>
+        </w:rPr>
+        <w:t xml:space="preserve"> account balances to </w:t>
+      </w:r>
+      <w:proofErr w:type="spellStart"/>
+      <w:r>
+        <w:rPr>
+          <w:rFonts w:eastAsiaTheme="minorEastAsia"/>
+        </w:rPr>
+        <w:t>q</w:t>
+      </w:r>
+      <w:r>
+        <w:rPr>
+          <w:rFonts w:eastAsiaTheme="minorEastAsia"/>
+          <w:vertAlign w:val="subscript"/>
+        </w:rPr>
+        <w:t>j</w:t>
+      </w:r>
+      <w:proofErr w:type="spellEnd"/>
+      <w:r>
+        <w:rPr>
+          <w:rFonts w:eastAsiaTheme="minorEastAsia"/>
+        </w:rPr>
+        <w:t>.</w:t>
+      </w:r>
     </w:p>
     <w:p>
       <w:pPr>
@@ -6795,7 +6417,7 @@
           <m:sSubPr>
             <m:ctrlPr>
               <w:rPr>
-                <w:rFonts w:ascii="Cambria Math" w:hAnsi="Cambria Math"/>
+                <w:rFonts w:ascii="Cambria Math" w:eastAsiaTheme="minorEastAsia" w:hAnsi="Cambria Math"/>
                 <w:i/>
               </w:rPr>
             </m:ctrlPr>
@@ -6803,31 +6425,31 @@
           <m:e>
             <m:r>
               <w:rPr>
-                <w:rFonts w:ascii="Cambria Math" w:hAnsi="Cambria Math"/>
-              </w:rPr>
-              <m:t>b</m:t>
+                <w:rFonts w:ascii="Cambria Math" w:eastAsiaTheme="minorEastAsia" w:hAnsi="Cambria Math"/>
+              </w:rPr>
+              <m:t>x</m:t>
             </m:r>
           </m:e>
           <m:sub>
             <m:r>
               <w:rPr>
-                <w:rFonts w:ascii="Cambria Math" w:hAnsi="Cambria Math"/>
-              </w:rPr>
-              <m:t>1j</m:t>
+                <w:rFonts w:ascii="Cambria Math" w:eastAsiaTheme="minorEastAsia" w:hAnsi="Cambria Math"/>
+              </w:rPr>
+              <m:t>ik</m:t>
             </m:r>
           </m:sub>
         </m:sSub>
         <m:r>
           <w:rPr>
-            <w:rFonts w:ascii="Cambria Math" w:hAnsi="Cambria Math"/>
-          </w:rPr>
-          <m:t>=</m:t>
+            <w:rFonts w:ascii="Cambria Math" w:eastAsiaTheme="minorEastAsia" w:hAnsi="Cambria Math"/>
+          </w:rPr>
+          <m:t>,</m:t>
         </m:r>
         <m:sSub>
           <m:sSubPr>
             <m:ctrlPr>
               <w:rPr>
-                <w:rFonts w:ascii="Cambria Math" w:hAnsi="Cambria Math"/>
+                <w:rFonts w:ascii="Cambria Math" w:eastAsiaTheme="minorEastAsia" w:hAnsi="Cambria Math"/>
                 <w:i/>
               </w:rPr>
             </m:ctrlPr>
@@ -6835,17 +6457,17 @@
           <m:e>
             <m:r>
               <w:rPr>
-                <w:rFonts w:ascii="Cambria Math" w:hAnsi="Cambria Math"/>
-              </w:rPr>
-              <m:t>q</m:t>
+                <w:rFonts w:ascii="Cambria Math" w:eastAsiaTheme="minorEastAsia" w:hAnsi="Cambria Math"/>
+              </w:rPr>
+              <m:t>y</m:t>
             </m:r>
           </m:e>
           <m:sub>
             <m:r>
               <w:rPr>
-                <w:rFonts w:ascii="Cambria Math" w:hAnsi="Cambria Math"/>
-              </w:rPr>
-              <m:t>j</m:t>
+                <w:rFonts w:ascii="Cambria Math" w:eastAsiaTheme="minorEastAsia" w:hAnsi="Cambria Math"/>
+              </w:rPr>
+              <m:t>il</m:t>
             </m:r>
           </m:sub>
         </m:sSub>
@@ -6853,7 +6475,7 @@
           <w:rPr>
             <w:rFonts w:ascii="Cambria Math" w:eastAsiaTheme="minorEastAsia" w:hAnsi="Cambria Math"/>
           </w:rPr>
-          <m:t>,  j=1…</m:t>
+          <m:t xml:space="preserve">, </m:t>
         </m:r>
         <m:sSub>
           <m:sSubPr>
@@ -6869,7 +6491,7 @@
               <w:rPr>
                 <w:rFonts w:ascii="Cambria Math" w:eastAsiaTheme="minorEastAsia" w:hAnsi="Cambria Math"/>
               </w:rPr>
-              <m:t>n</m:t>
+              <m:t>w</m:t>
             </m:r>
           </m:e>
           <m:sub>
@@ -6877,10 +6499,112 @@
               <w:rPr>
                 <w:rFonts w:ascii="Cambria Math" w:eastAsiaTheme="minorEastAsia" w:hAnsi="Cambria Math"/>
               </w:rPr>
-              <m:t>l</m:t>
+              <m:t>ij</m:t>
             </m:r>
           </m:sub>
         </m:sSub>
+        <m:r>
+          <w:rPr>
+            <w:rFonts w:ascii="Cambria Math" w:eastAsiaTheme="minorEastAsia" w:hAnsi="Cambria Math"/>
+          </w:rPr>
+          <m:t xml:space="preserve">, </m:t>
+        </m:r>
+        <m:sSub>
+          <m:sSubPr>
+            <m:ctrlPr>
+              <w:rPr>
+                <w:rFonts w:ascii="Cambria Math" w:eastAsiaTheme="minorEastAsia" w:hAnsi="Cambria Math"/>
+                <w:i/>
+              </w:rPr>
+            </m:ctrlPr>
+          </m:sSubPr>
+          <m:e>
+            <m:r>
+              <w:rPr>
+                <w:rFonts w:ascii="Cambria Math" w:eastAsiaTheme="minorEastAsia" w:hAnsi="Cambria Math"/>
+              </w:rPr>
+              <m:t>b</m:t>
+            </m:r>
+          </m:e>
+          <m:sub>
+            <m:r>
+              <w:rPr>
+                <w:rFonts w:ascii="Cambria Math" w:eastAsiaTheme="minorEastAsia" w:hAnsi="Cambria Math"/>
+              </w:rPr>
+              <m:t>ij</m:t>
+            </m:r>
+          </m:sub>
+        </m:sSub>
+        <m:r>
+          <w:rPr>
+            <w:rFonts w:ascii="Cambria Math" w:eastAsiaTheme="minorEastAsia" w:hAnsi="Cambria Math"/>
+          </w:rPr>
+          <m:t xml:space="preserve">, </m:t>
+        </m:r>
+        <m:sSub>
+          <m:sSubPr>
+            <m:ctrlPr>
+              <w:rPr>
+                <w:rFonts w:ascii="Cambria Math" w:eastAsiaTheme="minorEastAsia" w:hAnsi="Cambria Math"/>
+                <w:i/>
+              </w:rPr>
+            </m:ctrlPr>
+          </m:sSubPr>
+          <m:e>
+            <m:r>
+              <w:rPr>
+                <w:rFonts w:ascii="Cambria Math" w:eastAsiaTheme="minorEastAsia" w:hAnsi="Cambria Math"/>
+              </w:rPr>
+              <m:t>s</m:t>
+            </m:r>
+          </m:e>
+          <m:sub>
+            <m:r>
+              <w:rPr>
+                <w:rFonts w:ascii="Cambria Math" w:eastAsiaTheme="minorEastAsia" w:hAnsi="Cambria Math"/>
+              </w:rPr>
+              <m:t>i</m:t>
+            </m:r>
+          </m:sub>
+        </m:sSub>
+        <m:r>
+          <w:rPr>
+            <w:rFonts w:ascii="Cambria Math" w:eastAsiaTheme="minorEastAsia" w:hAnsi="Cambria Math"/>
+          </w:rPr>
+          <m:t xml:space="preserve">, </m:t>
+        </m:r>
+        <m:sSub>
+          <m:sSubPr>
+            <m:ctrlPr>
+              <w:rPr>
+                <w:rFonts w:ascii="Cambria Math" w:eastAsiaTheme="minorEastAsia" w:hAnsi="Cambria Math"/>
+                <w:i/>
+              </w:rPr>
+            </m:ctrlPr>
+          </m:sSubPr>
+          <m:e>
+            <m:r>
+              <w:rPr>
+                <w:rFonts w:ascii="Cambria Math" w:eastAsiaTheme="minorEastAsia" w:hAnsi="Cambria Math"/>
+              </w:rPr>
+              <m:t>D</m:t>
+            </m:r>
+          </m:e>
+          <m:sub>
+            <m:r>
+              <w:rPr>
+                <w:rFonts w:ascii="Cambria Math" w:eastAsiaTheme="minorEastAsia" w:hAnsi="Cambria Math"/>
+              </w:rPr>
+              <m:t>i</m:t>
+            </m:r>
+          </m:sub>
+        </m:sSub>
+        <m:r>
+          <w:rPr>
+            <w:rFonts w:ascii="Cambria Math" w:eastAsiaTheme="minorEastAsia" w:hAnsi="Cambria Math"/>
+          </w:rPr>
+          <m:t xml:space="preserve"> ≥0,  ∀ i, j, k, l</m:t>
+        </m:r>
       </m:oMath>
       <w:r>
         <w:rPr>
@@ -6893,7 +6617,7 @@
         <w:rPr>
           <w:rFonts w:eastAsiaTheme="minorEastAsia"/>
         </w:rPr>
-        <w:t>14</w:t>
+        <w:t>15</w:t>
       </w:r>
       <w:r>
         <w:rPr>
@@ -6916,40 +6640,25 @@
         <w:rPr>
           <w:rFonts w:eastAsiaTheme="minorEastAsia"/>
         </w:rPr>
-        <w:t>Expression (14</w:t>
-      </w:r>
-      <w:r>
-        <w:rPr>
-          <w:rFonts w:eastAsiaTheme="minorEastAsia"/>
-        </w:rPr>
-        <w:t>) sets the beginning</w:t>
-      </w:r>
-      <w:r>
-        <w:rPr>
-          <w:rFonts w:eastAsiaTheme="minorEastAsia"/>
-        </w:rPr>
-        <w:t xml:space="preserve"> account balances to </w:t>
-      </w:r>
-      <w:proofErr w:type="spellStart"/>
-      <w:r>
-        <w:rPr>
-          <w:rFonts w:eastAsiaTheme="minorEastAsia"/>
-        </w:rPr>
-        <w:t>q</w:t>
-      </w:r>
-      <w:r>
-        <w:rPr>
-          <w:rFonts w:eastAsiaTheme="minorEastAsia"/>
-          <w:vertAlign w:val="subscript"/>
-        </w:rPr>
-        <w:t>j</w:t>
-      </w:r>
-      <w:proofErr w:type="spellEnd"/>
-      <w:r>
-        <w:rPr>
-          <w:rFonts w:eastAsiaTheme="minorEastAsia"/>
-        </w:rPr>
-        <w:t>.</w:t>
+        <w:t xml:space="preserve">Finally, </w:t>
+      </w:r>
+      <w:r>
+        <w:rPr>
+          <w:rFonts w:eastAsiaTheme="minorEastAsia"/>
+        </w:rPr>
+        <w:t>expression</w:t>
+      </w:r>
+      <w:r>
+        <w:rPr>
+          <w:rFonts w:eastAsiaTheme="minorEastAsia"/>
+        </w:rPr>
+        <w:t xml:space="preserve"> (15</w:t>
+      </w:r>
+      <w:r>
+        <w:rPr>
+          <w:rFonts w:eastAsiaTheme="minorEastAsia"/>
+        </w:rPr>
+        <w:t xml:space="preserve">) constrains the model variables to be greater than or equal zero. </w:t>
       </w:r>
     </w:p>
     <w:p>
@@ -6966,220 +6675,7 @@
         <w:rPr>
           <w:rFonts w:eastAsiaTheme="minorEastAsia"/>
         </w:rPr>
-        <w:tab/>
-      </w:r>
-      <m:oMath>
-        <m:sSub>
-          <m:sSubPr>
-            <m:ctrlPr>
-              <w:rPr>
-                <w:rFonts w:ascii="Cambria Math" w:eastAsiaTheme="minorEastAsia" w:hAnsi="Cambria Math"/>
-                <w:i/>
-              </w:rPr>
-            </m:ctrlPr>
-          </m:sSubPr>
-          <m:e>
-            <m:r>
-              <w:rPr>
-                <w:rFonts w:ascii="Cambria Math" w:eastAsiaTheme="minorEastAsia" w:hAnsi="Cambria Math"/>
-              </w:rPr>
-              <m:t>x</m:t>
-            </m:r>
-          </m:e>
-          <m:sub>
-            <m:r>
-              <w:rPr>
-                <w:rFonts w:ascii="Cambria Math" w:eastAsiaTheme="minorEastAsia" w:hAnsi="Cambria Math"/>
-              </w:rPr>
-              <m:t>ik</m:t>
-            </m:r>
-          </m:sub>
-        </m:sSub>
-        <m:r>
-          <w:rPr>
-            <w:rFonts w:ascii="Cambria Math" w:eastAsiaTheme="minorEastAsia" w:hAnsi="Cambria Math"/>
-          </w:rPr>
-          <m:t>,</m:t>
-        </m:r>
-        <m:sSub>
-          <m:sSubPr>
-            <m:ctrlPr>
-              <w:rPr>
-                <w:rFonts w:ascii="Cambria Math" w:eastAsiaTheme="minorEastAsia" w:hAnsi="Cambria Math"/>
-                <w:i/>
-              </w:rPr>
-            </m:ctrlPr>
-          </m:sSubPr>
-          <m:e>
-            <m:r>
-              <w:rPr>
-                <w:rFonts w:ascii="Cambria Math" w:eastAsiaTheme="minorEastAsia" w:hAnsi="Cambria Math"/>
-              </w:rPr>
-              <m:t>y</m:t>
-            </m:r>
-          </m:e>
-          <m:sub>
-            <m:r>
-              <w:rPr>
-                <w:rFonts w:ascii="Cambria Math" w:eastAsiaTheme="minorEastAsia" w:hAnsi="Cambria Math"/>
-              </w:rPr>
-              <m:t>il</m:t>
-            </m:r>
-          </m:sub>
-        </m:sSub>
-        <m:r>
-          <w:rPr>
-            <w:rFonts w:ascii="Cambria Math" w:eastAsiaTheme="minorEastAsia" w:hAnsi="Cambria Math"/>
-          </w:rPr>
-          <m:t xml:space="preserve">, </m:t>
-        </m:r>
-        <m:sSub>
-          <m:sSubPr>
-            <m:ctrlPr>
-              <w:rPr>
-                <w:rFonts w:ascii="Cambria Math" w:eastAsiaTheme="minorEastAsia" w:hAnsi="Cambria Math"/>
-                <w:i/>
-              </w:rPr>
-            </m:ctrlPr>
-          </m:sSubPr>
-          <m:e>
-            <m:r>
-              <w:rPr>
-                <w:rFonts w:ascii="Cambria Math" w:eastAsiaTheme="minorEastAsia" w:hAnsi="Cambria Math"/>
-              </w:rPr>
-              <m:t>w</m:t>
-            </m:r>
-          </m:e>
-          <m:sub>
-            <m:r>
-              <w:rPr>
-                <w:rFonts w:ascii="Cambria Math" w:eastAsiaTheme="minorEastAsia" w:hAnsi="Cambria Math"/>
-              </w:rPr>
-              <m:t>ij</m:t>
-            </m:r>
-          </m:sub>
-        </m:sSub>
-        <m:r>
-          <w:rPr>
-            <w:rFonts w:ascii="Cambria Math" w:eastAsiaTheme="minorEastAsia" w:hAnsi="Cambria Math"/>
-          </w:rPr>
-          <m:t xml:space="preserve">, </m:t>
-        </m:r>
-        <m:sSub>
-          <m:sSubPr>
-            <m:ctrlPr>
-              <w:rPr>
-                <w:rFonts w:ascii="Cambria Math" w:eastAsiaTheme="minorEastAsia" w:hAnsi="Cambria Math"/>
-                <w:i/>
-              </w:rPr>
-            </m:ctrlPr>
-          </m:sSubPr>
-          <m:e>
-            <m:r>
-              <w:rPr>
-                <w:rFonts w:ascii="Cambria Math" w:eastAsiaTheme="minorEastAsia" w:hAnsi="Cambria Math"/>
-              </w:rPr>
-              <m:t>b</m:t>
-            </m:r>
-          </m:e>
-          <m:sub>
-            <m:r>
-              <w:rPr>
-                <w:rFonts w:ascii="Cambria Math" w:eastAsiaTheme="minorEastAsia" w:hAnsi="Cambria Math"/>
-              </w:rPr>
-              <m:t>ij</m:t>
-            </m:r>
-          </m:sub>
-        </m:sSub>
-        <m:r>
-          <w:rPr>
-            <w:rFonts w:ascii="Cambria Math" w:eastAsiaTheme="minorEastAsia" w:hAnsi="Cambria Math"/>
-          </w:rPr>
-          <m:t xml:space="preserve">, </m:t>
-        </m:r>
-        <m:sSub>
-          <m:sSubPr>
-            <m:ctrlPr>
-              <w:rPr>
-                <w:rFonts w:ascii="Cambria Math" w:eastAsiaTheme="minorEastAsia" w:hAnsi="Cambria Math"/>
-                <w:i/>
-              </w:rPr>
-            </m:ctrlPr>
-          </m:sSubPr>
-          <m:e>
-            <m:r>
-              <w:rPr>
-                <w:rFonts w:ascii="Cambria Math" w:eastAsiaTheme="minorEastAsia" w:hAnsi="Cambria Math"/>
-              </w:rPr>
-              <m:t>s</m:t>
-            </m:r>
-          </m:e>
-          <m:sub>
-            <m:r>
-              <w:rPr>
-                <w:rFonts w:ascii="Cambria Math" w:eastAsiaTheme="minorEastAsia" w:hAnsi="Cambria Math"/>
-              </w:rPr>
-              <m:t>i</m:t>
-            </m:r>
-          </m:sub>
-        </m:sSub>
-        <m:r>
-          <w:rPr>
-            <w:rFonts w:ascii="Cambria Math" w:eastAsiaTheme="minorEastAsia" w:hAnsi="Cambria Math"/>
-          </w:rPr>
-          <m:t xml:space="preserve">, </m:t>
-        </m:r>
-        <m:sSub>
-          <m:sSubPr>
-            <m:ctrlPr>
-              <w:rPr>
-                <w:rFonts w:ascii="Cambria Math" w:eastAsiaTheme="minorEastAsia" w:hAnsi="Cambria Math"/>
-                <w:i/>
-              </w:rPr>
-            </m:ctrlPr>
-          </m:sSubPr>
-          <m:e>
-            <m:r>
-              <w:rPr>
-                <w:rFonts w:ascii="Cambria Math" w:eastAsiaTheme="minorEastAsia" w:hAnsi="Cambria Math"/>
-              </w:rPr>
-              <m:t>D</m:t>
-            </m:r>
-          </m:e>
-          <m:sub>
-            <m:r>
-              <w:rPr>
-                <w:rFonts w:ascii="Cambria Math" w:eastAsiaTheme="minorEastAsia" w:hAnsi="Cambria Math"/>
-              </w:rPr>
-              <m:t>i</m:t>
-            </m:r>
-          </m:sub>
-        </m:sSub>
-        <m:r>
-          <w:rPr>
-            <w:rFonts w:ascii="Cambria Math" w:eastAsiaTheme="minorEastAsia" w:hAnsi="Cambria Math"/>
-          </w:rPr>
-          <m:t xml:space="preserve"> ≥0,  ∀ i, j, k, l</m:t>
-        </m:r>
-      </m:oMath>
-      <w:r>
-        <w:rPr>
-          <w:rFonts w:eastAsiaTheme="minorEastAsia"/>
-        </w:rPr>
-        <w:tab/>
-        <w:t>(</w:t>
-      </w:r>
-      <w:r>
-        <w:rPr>
-          <w:rFonts w:eastAsiaTheme="minorEastAsia"/>
-        </w:rPr>
-        <w:t>15</w:t>
-      </w:r>
-      <w:r>
-        <w:rPr>
-          <w:rFonts w:eastAsiaTheme="minorEastAsia"/>
-        </w:rPr>
-        <w:t>)</w:t>
+        <w:t>Transforming our model into a python implementation:</w:t>
       </w:r>
     </w:p>
     <w:p>
@@ -7196,7 +6692,55 @@
         <w:rPr>
           <w:rFonts w:eastAsiaTheme="minorEastAsia"/>
         </w:rPr>
-        <w:t>Explain:</w:t>
+        <w:t xml:space="preserve">OK for our current work we will use the python </w:t>
+      </w:r>
+      <w:proofErr w:type="spellStart"/>
+      <w:r>
+        <w:rPr>
+          <w:rFonts w:eastAsiaTheme="minorEastAsia"/>
+        </w:rPr>
+        <w:t>scipy</w:t>
+      </w:r>
+      <w:proofErr w:type="spellEnd"/>
+      <w:r>
+        <w:rPr>
+          <w:rFonts w:eastAsiaTheme="minorEastAsia"/>
+        </w:rPr>
+        <w:t xml:space="preserve"> library, specifically the function </w:t>
+      </w:r>
+      <w:proofErr w:type="spellStart"/>
+      <w:proofErr w:type="gramStart"/>
+      <w:r>
+        <w:rPr>
+          <w:rFonts w:eastAsiaTheme="minorEastAsia"/>
+        </w:rPr>
+        <w:t>scipy.optimize.linprog</w:t>
+      </w:r>
+      <w:proofErr w:type="spellEnd"/>
+      <w:r>
+        <w:rPr>
+          <w:rFonts w:eastAsiaTheme="minorEastAsia"/>
+        </w:rPr>
+        <w:t>(</w:t>
+      </w:r>
+      <w:proofErr w:type="gramEnd"/>
+      <w:r>
+        <w:rPr>
+          <w:rFonts w:eastAsiaTheme="minorEastAsia"/>
+        </w:rPr>
+        <w:t>). This requires the model to conform to the following</w:t>
+      </w:r>
+      <w:r>
+        <w:rPr>
+          <w:rFonts w:eastAsiaTheme="minorEastAsia"/>
+        </w:rPr>
+        <w:t xml:space="preserve"> template</w:t>
+      </w:r>
+      <w:r>
+        <w:rPr>
+          <w:rFonts w:eastAsiaTheme="minorEastAsia"/>
+        </w:rPr>
+        <w:t>:</w:t>
       </w:r>
     </w:p>
     <w:p>
@@ -7213,25 +6757,28 @@
         <w:rPr>
           <w:rFonts w:eastAsiaTheme="minorEastAsia"/>
         </w:rPr>
-        <w:t xml:space="preserve">Finally, </w:t>
-      </w:r>
-      <w:r>
-        <w:rPr>
-          <w:rFonts w:eastAsiaTheme="minorEastAsia"/>
-        </w:rPr>
-        <w:t>expression</w:t>
-      </w:r>
-      <w:r>
-        <w:rPr>
-          <w:rFonts w:eastAsiaTheme="minorEastAsia"/>
-        </w:rPr>
-        <w:t xml:space="preserve"> (15</w:t>
-      </w:r>
-      <w:r>
-        <w:rPr>
-          <w:rFonts w:eastAsiaTheme="minorEastAsia"/>
-        </w:rPr>
-        <w:t xml:space="preserve">) constrains the model variables to be greater than or equal zero. </w:t>
+        <w:t xml:space="preserve">Object function: Minimize </w:t>
+      </w:r>
+      <w:proofErr w:type="spellStart"/>
+      <w:r>
+        <w:rPr>
+          <w:rFonts w:eastAsiaTheme="minorEastAsia"/>
+        </w:rPr>
+        <w:t>c</w:t>
+      </w:r>
+      <w:r>
+        <w:rPr>
+          <w:rFonts w:eastAsiaTheme="minorEastAsia"/>
+          <w:vertAlign w:val="superscript"/>
+        </w:rPr>
+        <w:t>t</w:t>
+      </w:r>
+      <w:proofErr w:type="spellEnd"/>
+      <w:r>
+        <w:rPr>
+          <w:rFonts w:eastAsiaTheme="minorEastAsia"/>
+        </w:rPr>
+        <w:t xml:space="preserve"> x</w:t>
       </w:r>
     </w:p>
     <w:p>
@@ -7248,7 +6795,7 @@
         <w:rPr>
           <w:rFonts w:eastAsiaTheme="minorEastAsia"/>
         </w:rPr>
-        <w:t>Transforming our model into a python implementation:</w:t>
+        <w:t>With constraints: A x &lt;= b, and x &gt;= 0</w:t>
       </w:r>
     </w:p>
     <w:p>
@@ -7265,126 +6812,7 @@
         <w:rPr>
           <w:rFonts w:eastAsiaTheme="minorEastAsia"/>
         </w:rPr>
-        <w:t xml:space="preserve">OK for our current work we will use the python </w:t>
-      </w:r>
-      <w:proofErr w:type="spellStart"/>
-      <w:r>
-        <w:rPr>
-          <w:rFonts w:eastAsiaTheme="minorEastAsia"/>
-        </w:rPr>
-        <w:t>scipy</w:t>
-      </w:r>
-      <w:proofErr w:type="spellEnd"/>
-      <w:r>
-        <w:rPr>
-          <w:rFonts w:eastAsiaTheme="minorEastAsia"/>
-        </w:rPr>
-        <w:t xml:space="preserve"> library, specifically the function </w:t>
-      </w:r>
-      <w:proofErr w:type="spellStart"/>
-      <w:proofErr w:type="gramStart"/>
-      <w:r>
-        <w:rPr>
-          <w:rFonts w:eastAsiaTheme="minorEastAsia"/>
-        </w:rPr>
-        <w:t>scipy.optimize.linprog</w:t>
-      </w:r>
-      <w:proofErr w:type="spellEnd"/>
-      <w:r>
-        <w:rPr>
-          <w:rFonts w:eastAsiaTheme="minorEastAsia"/>
-        </w:rPr>
-        <w:t>(</w:t>
-      </w:r>
-      <w:proofErr w:type="gramEnd"/>
-      <w:r>
-        <w:rPr>
-          <w:rFonts w:eastAsiaTheme="minorEastAsia"/>
-        </w:rPr>
-        <w:t>). This requires the model to conform to the following</w:t>
-      </w:r>
-      <w:r>
-        <w:rPr>
-          <w:rFonts w:eastAsiaTheme="minorEastAsia"/>
-        </w:rPr>
-        <w:t xml:space="preserve"> template</w:t>
-      </w:r>
-      <w:r>
-        <w:rPr>
-          <w:rFonts w:eastAsiaTheme="minorEastAsia"/>
-        </w:rPr>
-        <w:t>:</w:t>
-      </w:r>
-    </w:p>
-    <w:p>
-      <w:pPr>
-        <w:tabs>
-          <w:tab w:val="center" w:pos="4680"/>
-          <w:tab w:val="right" w:pos="9360"/>
-        </w:tabs>
-        <w:rPr>
-          <w:rFonts w:eastAsiaTheme="minorEastAsia"/>
-        </w:rPr>
-      </w:pPr>
-      <w:r>
-        <w:rPr>
-          <w:rFonts w:eastAsiaTheme="minorEastAsia"/>
-        </w:rPr>
-        <w:t xml:space="preserve">Object function: Minimize </w:t>
-      </w:r>
-      <w:proofErr w:type="spellStart"/>
-      <w:r>
-        <w:rPr>
-          <w:rFonts w:eastAsiaTheme="minorEastAsia"/>
-        </w:rPr>
-        <w:t>c</w:t>
-      </w:r>
-      <w:r>
-        <w:rPr>
-          <w:rFonts w:eastAsiaTheme="minorEastAsia"/>
-          <w:vertAlign w:val="superscript"/>
-        </w:rPr>
-        <w:t>t</w:t>
-      </w:r>
-      <w:proofErr w:type="spellEnd"/>
-      <w:r>
-        <w:rPr>
-          <w:rFonts w:eastAsiaTheme="minorEastAsia"/>
-        </w:rPr>
-        <w:t xml:space="preserve"> x</w:t>
-      </w:r>
-    </w:p>
-    <w:p>
-      <w:pPr>
-        <w:tabs>
-          <w:tab w:val="center" w:pos="4680"/>
-          <w:tab w:val="right" w:pos="9360"/>
-        </w:tabs>
-        <w:rPr>
-          <w:rFonts w:eastAsiaTheme="minorEastAsia"/>
-        </w:rPr>
-      </w:pPr>
-      <w:r>
-        <w:rPr>
-          <w:rFonts w:eastAsiaTheme="minorEastAsia"/>
-        </w:rPr>
-        <w:t>With constraints: A x &lt;= b, and x &gt;= 0</w:t>
-      </w:r>
-    </w:p>
-    <w:p>
-      <w:pPr>
-        <w:tabs>
-          <w:tab w:val="center" w:pos="4680"/>
-          <w:tab w:val="right" w:pos="9360"/>
-        </w:tabs>
-        <w:rPr>
-          <w:rFonts w:eastAsiaTheme="minorEastAsia"/>
-        </w:rPr>
-      </w:pPr>
-      <w:r>
-        <w:rPr>
-          <w:rFonts w:eastAsiaTheme="minorEastAsia"/>
-        </w:rPr>
+        <w:lastRenderedPageBreak/>
         <w:t>(</w:t>
       </w:r>
       <w:proofErr w:type="gramStart"/>
@@ -9959,7 +9387,6 @@
         <w:rPr>
           <w:rFonts w:eastAsiaTheme="minorEastAsia"/>
         </w:rPr>
-        <w:lastRenderedPageBreak/>
         <w:tab/>
       </w:r>
       <m:oMath>
@@ -12713,6 +12140,7 @@
         <w:rPr>
           <w:rFonts w:eastAsiaTheme="minorEastAsia"/>
         </w:rPr>
+        <w:lastRenderedPageBreak/>
         <w:tab/>
       </w:r>
       <m:oMath>
@@ -13055,34 +12483,6 @@
           <w:rFonts w:eastAsiaTheme="minorEastAsia"/>
         </w:rPr>
       </w:pPr>
-    </w:p>
-    <w:p>
-      <w:pPr>
-        <w:tabs>
-          <w:tab w:val="center" w:pos="4680"/>
-          <w:tab w:val="right" w:pos="9360"/>
-        </w:tabs>
-        <w:rPr>
-          <w:rFonts w:eastAsiaTheme="minorEastAsia"/>
-        </w:rPr>
-      </w:pPr>
-      <w:r>
-        <w:rPr>
-          <w:rFonts w:eastAsiaTheme="minorEastAsia"/>
-        </w:rPr>
-        <w:t>Explain:</w:t>
-      </w:r>
-    </w:p>
-    <w:p>
-      <w:pPr>
-        <w:tabs>
-          <w:tab w:val="center" w:pos="4680"/>
-          <w:tab w:val="right" w:pos="9360"/>
-        </w:tabs>
-        <w:rPr>
-          <w:rFonts w:eastAsiaTheme="minorEastAsia"/>
-        </w:rPr>
-      </w:pPr>
       <w:r>
         <w:rPr>
           <w:rFonts w:eastAsiaTheme="minorEastAsia"/>
@@ -13507,19 +12907,1023 @@
     </w:p>
     <w:p>
       <w:pPr>
-        <w:tabs>
-          <w:tab w:val="center" w:pos="4680"/>
-          <w:tab w:val="right" w:pos="9360"/>
-        </w:tabs>
         <w:rPr>
           <w:rFonts w:eastAsiaTheme="minorEastAsia"/>
         </w:rPr>
       </w:pPr>
-      <w:r>
-        <w:rPr>
-          <w:rFonts w:eastAsiaTheme="minorEastAsia"/>
-        </w:rPr>
-        <w:t>To Do:</w:t>
+    </w:p>
+    <w:p>
+      <w:pPr>
+        <w:rPr>
+          <w:rFonts w:eastAsiaTheme="minorEastAsia"/>
+        </w:rPr>
+      </w:pPr>
+      <w:r>
+        <w:rPr>
+          <w:rFonts w:eastAsiaTheme="minorEastAsia"/>
+        </w:rPr>
+        <w:t>Key:</w:t>
+      </w:r>
+    </w:p>
+    <w:p>
+      <w:proofErr w:type="spellStart"/>
+      <w:proofErr w:type="gramStart"/>
+      <w:r>
+        <w:t>a</w:t>
+      </w:r>
+      <w:r>
+        <w:rPr>
+          <w:vertAlign w:val="subscript"/>
+        </w:rPr>
+        <w:t>ij</w:t>
+      </w:r>
+      <w:proofErr w:type="spellEnd"/>
+      <w:proofErr w:type="gramEnd"/>
+      <w:r>
+        <w:tab/>
+        <w:t xml:space="preserve">IRA life expectancy at age in year </w:t>
+      </w:r>
+      <w:proofErr w:type="spellStart"/>
+      <w:r>
+        <w:t>i</w:t>
+      </w:r>
+      <w:proofErr w:type="spellEnd"/>
+      <w:r>
+        <w:t xml:space="preserve"> for account j</w:t>
+      </w:r>
+    </w:p>
+    <w:p>
+      <w:proofErr w:type="spellStart"/>
+      <w:proofErr w:type="gramStart"/>
+      <w:r>
+        <w:t>B</w:t>
+      </w:r>
+      <w:r>
+        <w:rPr>
+          <w:vertAlign w:val="superscript"/>
+        </w:rPr>
+        <w:t>cg</w:t>
+      </w:r>
+      <w:proofErr w:type="spellEnd"/>
+      <w:proofErr w:type="gramEnd"/>
+      <w:r>
+        <w:tab/>
+        <w:t>Number of capital gains tax brackets</w:t>
+      </w:r>
+    </w:p>
+    <w:p>
+      <w:proofErr w:type="spellStart"/>
+      <w:proofErr w:type="gramStart"/>
+      <w:r>
+        <w:t>B</w:t>
+      </w:r>
+      <w:r>
+        <w:rPr>
+          <w:vertAlign w:val="superscript"/>
+        </w:rPr>
+        <w:t>t</w:t>
+      </w:r>
+      <w:proofErr w:type="spellEnd"/>
+      <w:proofErr w:type="gramEnd"/>
+      <w:r>
+        <w:tab/>
+        <w:t>Number of tax brackets</w:t>
+      </w:r>
+      <w:r>
+        <w:tab/>
+      </w:r>
+    </w:p>
+    <w:p>
+      <w:proofErr w:type="spellStart"/>
+      <w:proofErr w:type="gramStart"/>
+      <w:r>
+        <w:t>b</w:t>
+      </w:r>
+      <w:r>
+        <w:rPr>
+          <w:vertAlign w:val="subscript"/>
+        </w:rPr>
+        <w:t>ij</w:t>
+      </w:r>
+      <w:proofErr w:type="spellEnd"/>
+      <w:proofErr w:type="gramEnd"/>
+      <w:r>
+        <w:tab/>
+        <w:t xml:space="preserve">balance of account j in year </w:t>
+      </w:r>
+      <w:proofErr w:type="spellStart"/>
+      <w:r>
+        <w:t>i</w:t>
+      </w:r>
+      <w:proofErr w:type="spellEnd"/>
+      <w:r>
+        <w:t xml:space="preserve"> </w:t>
+      </w:r>
+    </w:p>
+    <w:p>
+      <w:proofErr w:type="gramStart"/>
+      <w:r>
+        <w:t>d</w:t>
+      </w:r>
+      <w:r>
+        <w:rPr>
+          <w:vertAlign w:val="subscript"/>
+        </w:rPr>
+        <w:t>i</w:t>
+      </w:r>
+      <w:proofErr w:type="gramEnd"/>
+      <w:r>
+        <w:tab/>
+        <w:t>desired minimal before tax income</w:t>
+      </w:r>
+    </w:p>
+    <w:p>
+      <w:proofErr w:type="spellStart"/>
+      <w:proofErr w:type="gramStart"/>
+      <w:r>
+        <w:t>dm</w:t>
+      </w:r>
+      <w:r>
+        <w:rPr>
+          <w:vertAlign w:val="subscript"/>
+        </w:rPr>
+        <w:t>i</w:t>
+      </w:r>
+      <w:proofErr w:type="spellEnd"/>
+      <w:proofErr w:type="gramEnd"/>
+      <w:r>
+        <w:tab/>
+        <w:t>desire maximal before tax income</w:t>
+      </w:r>
+    </w:p>
+    <w:p>
+      <w:r>
+        <w:t>D</w:t>
+      </w:r>
+      <w:r>
+        <w:rPr>
+          <w:vertAlign w:val="subscript"/>
+        </w:rPr>
+        <w:t>i</w:t>
+      </w:r>
+      <w:r>
+        <w:tab/>
+        <w:t xml:space="preserve">deposits to investment account in year </w:t>
+      </w:r>
+      <w:proofErr w:type="spellStart"/>
+      <w:r>
+        <w:t>i</w:t>
+      </w:r>
+      <w:proofErr w:type="spellEnd"/>
+      <w:r>
+        <w:t xml:space="preserve"> (this may be expanded to other accounts </w:t>
+      </w:r>
+      <w:proofErr w:type="spellStart"/>
+      <w:r>
+        <w:t>pre retirement</w:t>
+      </w:r>
+      <w:proofErr w:type="spellEnd"/>
+      <w:r>
+        <w:t>?)</w:t>
+      </w:r>
+    </w:p>
+    <w:p>
+      <w:proofErr w:type="spellStart"/>
+      <w:r>
+        <w:t>F</w:t>
+      </w:r>
+      <w:r>
+        <w:rPr>
+          <w:vertAlign w:val="subscript"/>
+        </w:rPr>
+        <w:t>l</w:t>
+      </w:r>
+      <w:r>
+        <w:rPr>
+          <w:vertAlign w:val="superscript"/>
+        </w:rPr>
+        <w:t>cg</w:t>
+      </w:r>
+      <w:proofErr w:type="spellEnd"/>
+      <w:r>
+        <w:tab/>
+        <w:t xml:space="preserve">floor of the capital gains bracket l </w:t>
+      </w:r>
+    </w:p>
+    <w:p>
+      <w:proofErr w:type="spellStart"/>
+      <w:proofErr w:type="gramStart"/>
+      <w:r>
+        <w:t>i</w:t>
+      </w:r>
+      <w:proofErr w:type="spellEnd"/>
+      <w:proofErr w:type="gramEnd"/>
+      <w:r>
+        <w:tab/>
+        <w:t>index for number of retirement years</w:t>
+      </w:r>
+    </w:p>
+    <w:p>
+      <w:proofErr w:type="spellStart"/>
+      <w:proofErr w:type="gramStart"/>
+      <w:r>
+        <w:t>inf</w:t>
+      </w:r>
+      <w:proofErr w:type="spellEnd"/>
+      <w:proofErr w:type="gramEnd"/>
+      <w:r>
+        <w:tab/>
+        <w:t>inflation rate</w:t>
+      </w:r>
+    </w:p>
+    <w:p>
+      <w:proofErr w:type="gramStart"/>
+      <w:r>
+        <w:t>j</w:t>
+      </w:r>
+      <w:proofErr w:type="gramEnd"/>
+      <w:r>
+        <w:tab/>
+        <w:t>index for the number of accounts</w:t>
+      </w:r>
+    </w:p>
+    <w:p>
+      <w:proofErr w:type="gramStart"/>
+      <w:r>
+        <w:t>k</w:t>
+      </w:r>
+      <w:proofErr w:type="gramEnd"/>
+      <w:r>
+        <w:tab/>
+        <w:t>index for the tax brackets</w:t>
+      </w:r>
+    </w:p>
+    <w:p>
+      <w:proofErr w:type="gramStart"/>
+      <w:r>
+        <w:t>l</w:t>
+      </w:r>
+      <w:proofErr w:type="gramEnd"/>
+      <w:r>
+        <w:tab/>
+        <w:t>index for capital gains tax brackets</w:t>
+      </w:r>
+    </w:p>
+    <w:p>
+      <w:proofErr w:type="spellStart"/>
+      <w:proofErr w:type="gramStart"/>
+      <w:r>
+        <w:t>m</w:t>
+      </w:r>
+      <w:r>
+        <w:rPr>
+          <w:vertAlign w:val="subscript"/>
+        </w:rPr>
+        <w:t>ik</w:t>
+      </w:r>
+      <w:proofErr w:type="spellEnd"/>
+      <w:proofErr w:type="gramEnd"/>
+      <w:r>
+        <w:tab/>
+        <w:t xml:space="preserve">size of the kth tax bracket in year </w:t>
+      </w:r>
+      <w:proofErr w:type="spellStart"/>
+      <w:r>
+        <w:t>i</w:t>
+      </w:r>
+      <w:proofErr w:type="spellEnd"/>
+      <w:r>
+        <w:t xml:space="preserve"> </w:t>
+      </w:r>
+    </w:p>
+    <w:p>
+      <w:proofErr w:type="spellStart"/>
+      <w:proofErr w:type="gramStart"/>
+      <w:r>
+        <w:t>mcg</w:t>
+      </w:r>
+      <w:r>
+        <w:rPr>
+          <w:vertAlign w:val="subscript"/>
+        </w:rPr>
+        <w:t>il</w:t>
+      </w:r>
+      <w:proofErr w:type="spellEnd"/>
+      <w:proofErr w:type="gramEnd"/>
+      <w:r>
+        <w:tab/>
+        <w:t xml:space="preserve">size of the lth capital gains bracket in year </w:t>
+      </w:r>
+      <w:proofErr w:type="spellStart"/>
+      <w:r>
+        <w:t>i</w:t>
+      </w:r>
+      <w:proofErr w:type="spellEnd"/>
+      <w:r>
+        <w:t xml:space="preserve"> </w:t>
+      </w:r>
+    </w:p>
+    <w:p>
+      <w:proofErr w:type="gramStart"/>
+      <w:r>
+        <w:t>n</w:t>
+      </w:r>
+      <w:proofErr w:type="gramEnd"/>
+      <w:r>
+        <w:tab/>
+        <w:t>Number of retirement years</w:t>
+      </w:r>
+    </w:p>
+    <w:p>
+      <w:proofErr w:type="spellStart"/>
+      <w:proofErr w:type="gramStart"/>
+      <w:r>
+        <w:t>n</w:t>
+      </w:r>
+      <w:r>
+        <w:rPr>
+          <w:vertAlign w:val="subscript"/>
+        </w:rPr>
+        <w:t>r</w:t>
+      </w:r>
+      <w:proofErr w:type="spellEnd"/>
+      <w:proofErr w:type="gramEnd"/>
+      <w:r>
+        <w:tab/>
+        <w:t>year number that retiree is age 70</w:t>
+      </w:r>
+    </w:p>
+    <w:p>
+      <w:proofErr w:type="gramStart"/>
+      <w:r>
+        <w:t>o</w:t>
+      </w:r>
+      <w:r>
+        <w:rPr>
+          <w:vertAlign w:val="subscript"/>
+        </w:rPr>
+        <w:t>i</w:t>
+      </w:r>
+      <w:proofErr w:type="gramEnd"/>
+      <w:r>
+        <w:tab/>
+        <w:t xml:space="preserve">Other income in the </w:t>
+      </w:r>
+      <w:proofErr w:type="spellStart"/>
+      <w:r>
+        <w:t>ith</w:t>
+      </w:r>
+      <w:proofErr w:type="spellEnd"/>
+      <w:r>
+        <w:t xml:space="preserve"> year (need to break out taxable and non-taxable)</w:t>
+      </w:r>
+    </w:p>
+    <w:p>
+      <w:pPr>
+        <w:rPr>
+          <w:rFonts w:eastAsiaTheme="minorEastAsia"/>
+        </w:rPr>
+      </w:pPr>
+      <w:proofErr w:type="gramStart"/>
+      <w:r>
+        <w:rPr>
+          <w:rFonts w:eastAsiaTheme="minorEastAsia"/>
+        </w:rPr>
+        <w:lastRenderedPageBreak/>
+        <w:t>p</w:t>
+      </w:r>
+      <w:r>
+        <w:rPr>
+          <w:rFonts w:eastAsiaTheme="minorEastAsia"/>
+          <w:vertAlign w:val="subscript"/>
+        </w:rPr>
+        <w:t>i</w:t>
+      </w:r>
+      <w:proofErr w:type="gramEnd"/>
+      <w:r>
+        <w:rPr>
+          <w:rFonts w:eastAsiaTheme="minorEastAsia"/>
+        </w:rPr>
+        <w:tab/>
+        <w:t>the capital gains fraction of investments (i.e., not basis)</w:t>
+      </w:r>
+    </w:p>
+    <w:p>
+      <w:proofErr w:type="spellStart"/>
+      <w:proofErr w:type="gramStart"/>
+      <w:r>
+        <w:rPr>
+          <w:rFonts w:eastAsiaTheme="minorEastAsia"/>
+        </w:rPr>
+        <w:t>pv</w:t>
+      </w:r>
+      <w:r>
+        <w:rPr>
+          <w:rFonts w:eastAsiaTheme="minorEastAsia"/>
+          <w:vertAlign w:val="subscript"/>
+        </w:rPr>
+        <w:t>i</w:t>
+      </w:r>
+      <w:proofErr w:type="spellEnd"/>
+      <w:proofErr w:type="gramEnd"/>
+      <w:r>
+        <w:tab/>
+        <w:t xml:space="preserve">Present Value in year </w:t>
+      </w:r>
+      <w:proofErr w:type="spellStart"/>
+      <w:r>
+        <w:t>i</w:t>
+      </w:r>
+      <w:proofErr w:type="spellEnd"/>
+    </w:p>
+    <w:p>
+      <w:proofErr w:type="spellStart"/>
+      <w:proofErr w:type="gramStart"/>
+      <w:r>
+        <w:t>q</w:t>
+      </w:r>
+      <w:r>
+        <w:rPr>
+          <w:vertAlign w:val="subscript"/>
+        </w:rPr>
+        <w:t>j</w:t>
+      </w:r>
+      <w:proofErr w:type="spellEnd"/>
+      <w:proofErr w:type="gramEnd"/>
+      <w:r>
+        <w:tab/>
+        <w:t>balance for account j at the start of retirement</w:t>
+      </w:r>
+    </w:p>
+    <w:p>
+      <w:proofErr w:type="spellStart"/>
+      <w:proofErr w:type="gramStart"/>
+      <w:r>
+        <w:t>r</w:t>
+      </w:r>
+      <w:r>
+        <w:rPr>
+          <w:vertAlign w:val="subscript"/>
+        </w:rPr>
+        <w:t>ij</w:t>
+      </w:r>
+      <w:proofErr w:type="spellEnd"/>
+      <w:proofErr w:type="gramEnd"/>
+      <w:r>
+        <w:tab/>
+        <w:t xml:space="preserve">rate of return for account j in year </w:t>
+      </w:r>
+      <w:proofErr w:type="spellStart"/>
+      <w:r>
+        <w:t>i</w:t>
+      </w:r>
+      <w:proofErr w:type="spellEnd"/>
+      <w:r>
+        <w:t xml:space="preserve"> </w:t>
+      </w:r>
+    </w:p>
+    <w:p>
+      <w:proofErr w:type="spellStart"/>
+      <w:proofErr w:type="gramStart"/>
+      <w:r>
+        <w:t>r</w:t>
+      </w:r>
+      <w:r>
+        <w:rPr>
+          <w:vertAlign w:val="superscript"/>
+        </w:rPr>
+        <w:t>cg</w:t>
+      </w:r>
+      <w:proofErr w:type="spellEnd"/>
+      <w:proofErr w:type="gramEnd"/>
+      <w:r>
+        <w:tab/>
+        <w:t>capital gains tax rate (temp until cg tax brackets are working)</w:t>
+      </w:r>
+    </w:p>
+    <w:p>
+      <w:proofErr w:type="spellStart"/>
+      <w:proofErr w:type="gramStart"/>
+      <w:r>
+        <w:t>sd</w:t>
+      </w:r>
+      <w:r>
+        <w:rPr>
+          <w:vertAlign w:val="subscript"/>
+        </w:rPr>
+        <w:t>i</w:t>
+      </w:r>
+      <w:proofErr w:type="spellEnd"/>
+      <w:proofErr w:type="gramEnd"/>
+      <w:r>
+        <w:tab/>
+        <w:t xml:space="preserve">Standard deduction in year </w:t>
+      </w:r>
+      <w:proofErr w:type="spellStart"/>
+      <w:r>
+        <w:t>i</w:t>
+      </w:r>
+      <w:proofErr w:type="spellEnd"/>
+      <w:r>
+        <w:t xml:space="preserve"> </w:t>
+      </w:r>
+    </w:p>
+    <w:p>
+      <w:proofErr w:type="spellStart"/>
+      <w:proofErr w:type="gramStart"/>
+      <w:r>
+        <w:t>s</w:t>
+      </w:r>
+      <w:r>
+        <w:rPr>
+          <w:vertAlign w:val="subscript"/>
+        </w:rPr>
+        <w:t>i</w:t>
+      </w:r>
+      <w:proofErr w:type="spellEnd"/>
+      <w:proofErr w:type="gramEnd"/>
+      <w:r>
+        <w:rPr>
+          <w:vertAlign w:val="subscript"/>
+        </w:rPr>
+        <w:tab/>
+      </w:r>
+      <w:r>
+        <w:t>S</w:t>
+      </w:r>
+      <w:r>
+        <w:t xml:space="preserve">pendable amount in year </w:t>
+      </w:r>
+      <w:proofErr w:type="spellStart"/>
+      <w:r>
+        <w:t>i</w:t>
+      </w:r>
+      <w:proofErr w:type="spellEnd"/>
+    </w:p>
+    <w:p>
+      <w:proofErr w:type="spellStart"/>
+      <w:proofErr w:type="gramStart"/>
+      <w:r>
+        <w:t>SS</w:t>
+      </w:r>
+      <w:r>
+        <w:rPr>
+          <w:vertAlign w:val="subscript"/>
+        </w:rPr>
+        <w:t>i</w:t>
+      </w:r>
+      <w:proofErr w:type="spellEnd"/>
+      <w:proofErr w:type="gramEnd"/>
+      <w:r>
+        <w:tab/>
+        <w:t xml:space="preserve">Social Security income in year </w:t>
+      </w:r>
+      <w:proofErr w:type="spellStart"/>
+      <w:r>
+        <w:t>i</w:t>
+      </w:r>
+      <w:proofErr w:type="spellEnd"/>
+      <w:r>
+        <w:t xml:space="preserve"> </w:t>
+      </w:r>
+    </w:p>
+    <w:p>
+      <w:proofErr w:type="spellStart"/>
+      <w:proofErr w:type="gramStart"/>
+      <w:r>
+        <w:t>SS</w:t>
+      </w:r>
+      <w:r>
+        <w:rPr>
+          <w:vertAlign w:val="superscript"/>
+        </w:rPr>
+        <w:t>t</w:t>
+      </w:r>
+      <w:proofErr w:type="spellEnd"/>
+      <w:proofErr w:type="gramEnd"/>
+      <w:r>
+        <w:tab/>
+        <w:t>Social Security faction that is taxable</w:t>
+      </w:r>
+    </w:p>
+    <w:p>
+      <w:proofErr w:type="spellStart"/>
+      <w:r>
+        <w:t>SS</w:t>
+      </w:r>
+      <w:r>
+        <w:rPr>
+          <w:vertAlign w:val="superscript"/>
+        </w:rPr>
+        <w:t>nt</w:t>
+      </w:r>
+      <w:proofErr w:type="spellEnd"/>
+      <w:r>
+        <w:tab/>
+        <w:t>Social Security fraction that is NOT taxable</w:t>
+      </w:r>
+    </w:p>
+    <w:p>
+      <w:proofErr w:type="spellStart"/>
+      <w:proofErr w:type="gramStart"/>
+      <w:r>
+        <w:t>t</w:t>
+      </w:r>
+      <w:r>
+        <w:rPr>
+          <w:vertAlign w:val="subscript"/>
+        </w:rPr>
+        <w:t>l</w:t>
+      </w:r>
+      <w:r>
+        <w:rPr>
+          <w:vertAlign w:val="superscript"/>
+        </w:rPr>
+        <w:t>cg</w:t>
+      </w:r>
+      <w:proofErr w:type="spellEnd"/>
+      <w:proofErr w:type="gramEnd"/>
+      <w:r>
+        <w:tab/>
+        <w:t>marginal capital gains tax rate in bracket l</w:t>
+      </w:r>
+    </w:p>
+    <w:p>
+      <w:proofErr w:type="spellStart"/>
+      <w:proofErr w:type="gramStart"/>
+      <w:r>
+        <w:t>t</w:t>
+      </w:r>
+      <w:r>
+        <w:rPr>
+          <w:vertAlign w:val="subscript"/>
+        </w:rPr>
+        <w:t>k</w:t>
+      </w:r>
+      <w:proofErr w:type="spellEnd"/>
+      <w:proofErr w:type="gramEnd"/>
+      <w:r>
+        <w:tab/>
+        <w:t>marginal tax rate in tax bracket k</w:t>
+      </w:r>
+    </w:p>
+    <w:p>
+      <w:proofErr w:type="spellStart"/>
+      <w:proofErr w:type="gramStart"/>
+      <w:r>
+        <w:t>w</w:t>
+      </w:r>
+      <w:r>
+        <w:rPr>
+          <w:vertAlign w:val="subscript"/>
+        </w:rPr>
+        <w:t>i</w:t>
+      </w:r>
+      <w:r>
+        <w:rPr>
+          <w:vertAlign w:val="subscript"/>
+        </w:rPr>
+        <w:t>j</w:t>
+      </w:r>
+      <w:proofErr w:type="spellEnd"/>
+      <w:proofErr w:type="gramEnd"/>
+      <w:r>
+        <w:tab/>
+        <w:t xml:space="preserve">withdrawal from account j in year </w:t>
+      </w:r>
+      <w:proofErr w:type="spellStart"/>
+      <w:r>
+        <w:t>i</w:t>
+      </w:r>
+      <w:proofErr w:type="spellEnd"/>
+      <w:r>
+        <w:t xml:space="preserve"> (j=1 TDRA, j=2 Roth, j=3 Investment)</w:t>
+      </w:r>
+    </w:p>
+    <w:p>
+      <w:proofErr w:type="spellStart"/>
+      <w:proofErr w:type="gramStart"/>
+      <w:r>
+        <w:t>x</w:t>
+      </w:r>
+      <w:r>
+        <w:rPr>
+          <w:vertAlign w:val="subscript"/>
+        </w:rPr>
+        <w:t>ik</w:t>
+      </w:r>
+      <w:proofErr w:type="spellEnd"/>
+      <w:proofErr w:type="gramEnd"/>
+      <w:r>
+        <w:tab/>
+        <w:t xml:space="preserve">ordinary taxable income in year </w:t>
+      </w:r>
+      <w:proofErr w:type="spellStart"/>
+      <w:r>
+        <w:t>i</w:t>
+      </w:r>
+      <w:proofErr w:type="spellEnd"/>
+      <w:r>
+        <w:t xml:space="preserve"> and bracket k</w:t>
+      </w:r>
+    </w:p>
+    <w:p>
+      <w:proofErr w:type="spellStart"/>
+      <w:proofErr w:type="gramStart"/>
+      <w:r>
+        <w:t>y</w:t>
+      </w:r>
+      <w:r>
+        <w:rPr>
+          <w:vertAlign w:val="subscript"/>
+        </w:rPr>
+        <w:t>il</w:t>
+      </w:r>
+      <w:proofErr w:type="spellEnd"/>
+      <w:proofErr w:type="gramEnd"/>
+      <w:r>
+        <w:tab/>
+        <w:t xml:space="preserve">capital gains income in year </w:t>
+      </w:r>
+      <w:proofErr w:type="spellStart"/>
+      <w:r>
+        <w:t>i</w:t>
+      </w:r>
+      <w:proofErr w:type="spellEnd"/>
+      <w:r>
+        <w:t xml:space="preserve"> and bracket l</w:t>
+      </w:r>
+    </w:p>
+    <w:p/>
+    <w:p>
+      <w:pPr>
+        <w:rPr>
+          <w:rFonts w:eastAsiaTheme="minorEastAsia"/>
+        </w:rPr>
+      </w:pPr>
+      <w:r>
+        <w:rPr>
+          <w:rFonts w:eastAsiaTheme="minorEastAsia"/>
+        </w:rPr>
+        <w:t xml:space="preserve">Consolidated </w:t>
+      </w:r>
+      <w:proofErr w:type="spellStart"/>
+      <w:r>
+        <w:rPr>
+          <w:rFonts w:eastAsiaTheme="minorEastAsia"/>
+          <w:color w:val="00B0F0"/>
+        </w:rPr>
+        <w:t>Todo</w:t>
+      </w:r>
+      <w:r>
+        <w:rPr>
+          <w:rFonts w:eastAsiaTheme="minorEastAsia"/>
+        </w:rPr>
+        <w:t>s</w:t>
+      </w:r>
+      <w:proofErr w:type="spellEnd"/>
+      <w:r>
+        <w:rPr>
+          <w:rFonts w:eastAsiaTheme="minorEastAsia"/>
+        </w:rPr>
+        <w:t>:</w:t>
+      </w:r>
+    </w:p>
+    <w:p>
+      <w:pPr>
+        <w:pStyle w:val="ListParagraph"/>
+        <w:numPr>
+          <w:ilvl w:val="0"/>
+          <w:numId w:val="3"/>
+        </w:numPr>
+        <w:rPr>
+          <w:rFonts w:eastAsiaTheme="minorEastAsia"/>
+        </w:rPr>
+      </w:pPr>
+      <w:r>
+        <w:rPr>
+          <w:rFonts w:eastAsiaTheme="minorEastAsia"/>
+        </w:rPr>
+        <w:t xml:space="preserve">Fix Roth (for some reason Roth account is being emptied when optimizing for final estate (or not) which makes no sense. It should not be move from an account that is not taxed to one that is. </w:t>
+      </w:r>
+    </w:p>
+    <w:p>
+      <w:pPr>
+        <w:pStyle w:val="ListParagraph"/>
+        <w:numPr>
+          <w:ilvl w:val="0"/>
+          <w:numId w:val="3"/>
+        </w:numPr>
+        <w:rPr>
+          <w:rFonts w:eastAsiaTheme="minorEastAsia"/>
+        </w:rPr>
+      </w:pPr>
+      <w:r>
+        <w:rPr>
+          <w:rFonts w:eastAsiaTheme="minorEastAsia"/>
+        </w:rPr>
+        <w:t xml:space="preserve">Max income should cause excess money to be stored in the investment account but this is not working. </w:t>
+      </w:r>
+    </w:p>
+    <w:p>
+      <w:pPr>
+        <w:pStyle w:val="ListParagraph"/>
+        <w:numPr>
+          <w:ilvl w:val="0"/>
+          <w:numId w:val="3"/>
+        </w:numPr>
+        <w:rPr>
+          <w:rFonts w:eastAsiaTheme="minorEastAsia"/>
+        </w:rPr>
+      </w:pPr>
+      <w:r>
+        <w:rPr>
+          <w:rFonts w:eastAsiaTheme="minorEastAsia"/>
+        </w:rPr>
+        <w:t xml:space="preserve">When optimizing for spending only all funds are yanked from accounts in year 1 without attributing them to </w:t>
+      </w:r>
+      <w:proofErr w:type="spellStart"/>
+      <w:r>
+        <w:rPr>
+          <w:rFonts w:eastAsiaTheme="minorEastAsia"/>
+        </w:rPr>
+        <w:t>spendables</w:t>
+      </w:r>
+      <w:proofErr w:type="spellEnd"/>
+      <w:r>
+        <w:rPr>
+          <w:rFonts w:eastAsiaTheme="minorEastAsia"/>
+        </w:rPr>
+        <w:t xml:space="preserve"> or deposits to the investment account. This forces the slack variable to be no zero and the constraint not to be in effect. So this is broken</w:t>
+      </w:r>
+      <w:bookmarkStart w:id="0" w:name="_GoBack"/>
+      <w:bookmarkEnd w:id="0"/>
+    </w:p>
+    <w:p>
+      <w:pPr>
+        <w:rPr>
+          <w:rFonts w:eastAsiaTheme="minorEastAsia"/>
+        </w:rPr>
+      </w:pPr>
+      <w:r>
+        <w:rPr>
+          <w:rFonts w:eastAsiaTheme="minorEastAsia"/>
+        </w:rPr>
+        <w:t>To Add:</w:t>
+      </w:r>
+    </w:p>
+    <w:p>
+      <w:pPr>
+        <w:pStyle w:val="ListParagraph"/>
+        <w:numPr>
+          <w:ilvl w:val="0"/>
+          <w:numId w:val="1"/>
+        </w:numPr>
+        <w:rPr>
+          <w:rFonts w:eastAsiaTheme="minorEastAsia"/>
+        </w:rPr>
+      </w:pPr>
+      <w:proofErr w:type="gramStart"/>
+      <w:r>
+        <w:rPr>
+          <w:rFonts w:eastAsiaTheme="minorEastAsia"/>
+        </w:rPr>
+        <w:t>other</w:t>
+      </w:r>
+      <w:proofErr w:type="gramEnd"/>
+      <w:r>
+        <w:rPr>
+          <w:rFonts w:eastAsiaTheme="minorEastAsia"/>
+        </w:rPr>
+        <w:t xml:space="preserve"> sources of income and whether they are taxed </w:t>
+      </w:r>
+      <w:proofErr w:type="spellStart"/>
+      <w:r>
+        <w:rPr>
+          <w:rFonts w:eastAsiaTheme="minorEastAsia"/>
+        </w:rPr>
+        <w:t>taxed</w:t>
+      </w:r>
+      <w:proofErr w:type="spellEnd"/>
+      <w:r>
+        <w:rPr>
+          <w:rFonts w:eastAsiaTheme="minorEastAsia"/>
+        </w:rPr>
+        <w:t xml:space="preserve"> (Wayne Scott’s data code allows for this but I need to use it correctly. </w:t>
+      </w:r>
+    </w:p>
+    <w:p>
+      <w:pPr>
+        <w:pStyle w:val="ListParagraph"/>
+        <w:numPr>
+          <w:ilvl w:val="0"/>
+          <w:numId w:val="1"/>
+        </w:numPr>
+        <w:rPr>
+          <w:rFonts w:eastAsiaTheme="minorEastAsia"/>
+        </w:rPr>
+      </w:pPr>
+      <w:r>
+        <w:rPr>
+          <w:rFonts w:eastAsiaTheme="minorEastAsia"/>
+        </w:rPr>
+        <w:t>Capability to handle pre-age 60 effects like a possible 10% penalty for early withdrawal…</w:t>
+      </w:r>
+    </w:p>
+    <w:p>
+      <w:pPr>
+        <w:pStyle w:val="ListParagraph"/>
+        <w:numPr>
+          <w:ilvl w:val="0"/>
+          <w:numId w:val="1"/>
+        </w:numPr>
+        <w:rPr>
+          <w:rFonts w:eastAsiaTheme="minorEastAsia"/>
+        </w:rPr>
+      </w:pPr>
+      <w:r>
+        <w:rPr>
+          <w:rFonts w:eastAsiaTheme="minorEastAsia"/>
+        </w:rPr>
+        <w:t xml:space="preserve">Add upper bound for how much to grow liquid assets (sum of </w:t>
+      </w:r>
+      <w:proofErr w:type="spellStart"/>
+      <w:r>
+        <w:rPr>
+          <w:rFonts w:eastAsiaTheme="minorEastAsia"/>
+        </w:rPr>
+        <w:t>b</w:t>
+      </w:r>
+      <w:r>
+        <w:rPr>
+          <w:rFonts w:eastAsiaTheme="minorEastAsia"/>
+          <w:vertAlign w:val="subscript"/>
+        </w:rPr>
+        <w:t>ij</w:t>
+      </w:r>
+      <w:proofErr w:type="spellEnd"/>
+      <w:r>
+        <w:rPr>
+          <w:rFonts w:eastAsiaTheme="minorEastAsia"/>
+        </w:rPr>
+        <w:t>)</w:t>
+      </w:r>
+    </w:p>
+    <w:p>
+      <w:pPr>
+        <w:pStyle w:val="ListParagraph"/>
+        <w:numPr>
+          <w:ilvl w:val="0"/>
+          <w:numId w:val="1"/>
+        </w:numPr>
+        <w:rPr>
+          <w:rFonts w:eastAsiaTheme="minorEastAsia"/>
+        </w:rPr>
+      </w:pPr>
+      <w:r>
+        <w:rPr>
+          <w:rFonts w:eastAsiaTheme="minorEastAsia"/>
+        </w:rPr>
+        <w:t>Add upper bound for spending (have d</w:t>
+      </w:r>
+      <w:r>
+        <w:rPr>
+          <w:rFonts w:eastAsiaTheme="minorEastAsia"/>
+          <w:vertAlign w:val="subscript"/>
+        </w:rPr>
+        <w:t>i</w:t>
+      </w:r>
+      <w:r>
+        <w:rPr>
+          <w:rFonts w:eastAsiaTheme="minorEastAsia"/>
+        </w:rPr>
+        <w:t xml:space="preserve"> need max d</w:t>
+      </w:r>
+      <w:r>
+        <w:rPr>
+          <w:rFonts w:eastAsiaTheme="minorEastAsia"/>
+          <w:vertAlign w:val="subscript"/>
+        </w:rPr>
+        <w:t>i</w:t>
+      </w:r>
+      <w:r>
+        <w:rPr>
+          <w:rFonts w:eastAsiaTheme="minorEastAsia"/>
+        </w:rPr>
+        <w:t xml:space="preserve"> or md</w:t>
+      </w:r>
+      <w:r>
+        <w:rPr>
+          <w:rFonts w:eastAsiaTheme="minorEastAsia"/>
+          <w:vertAlign w:val="subscript"/>
+        </w:rPr>
+        <w:t>i</w:t>
+      </w:r>
+      <w:r>
+        <w:rPr>
+          <w:rFonts w:eastAsiaTheme="minorEastAsia"/>
+        </w:rPr>
+        <w:t>)</w:t>
       </w:r>
     </w:p>
     <w:p>
@@ -13540,22 +13944,15 @@
       <w:r>
         <w:rPr>
           <w:rFonts w:eastAsiaTheme="minorEastAsia"/>
-        </w:rPr>
-        <w:t xml:space="preserve">Set up </w:t>
-      </w:r>
-      <w:proofErr w:type="spellStart"/>
-      <w:r>
-        <w:rPr>
-          <w:rFonts w:eastAsiaTheme="minorEastAsia"/>
-        </w:rPr>
-        <w:t>github</w:t>
-      </w:r>
-      <w:proofErr w:type="spellEnd"/>
-      <w:r>
-        <w:rPr>
-          <w:rFonts w:eastAsiaTheme="minorEastAsia"/>
-        </w:rPr>
-        <w:t xml:space="preserve"> repository</w:t>
+          <w:color w:val="FF0000"/>
+        </w:rPr>
+        <w:t>MUST FIX</w:t>
+      </w:r>
+      <w:r>
+        <w:rPr>
+          <w:rFonts w:eastAsiaTheme="minorEastAsia"/>
+        </w:rPr>
+        <w:t xml:space="preserve">. Like to enable the user to plug in a value for the standard deduction + exemptions. </w:t>
       </w:r>
     </w:p>
     <w:p>
@@ -13576,8 +13973,240 @@
       <w:r>
         <w:rPr>
           <w:rFonts w:eastAsiaTheme="minorEastAsia"/>
-        </w:rPr>
-        <w:t>Convert the indices to zero based to match the python code</w:t>
+          <w:color w:val="FF0000"/>
+        </w:rPr>
+        <w:t xml:space="preserve">(Should I assume any interest </w:t>
+      </w:r>
+      <w:proofErr w:type="spellStart"/>
+      <w:r>
+        <w:rPr>
+          <w:rFonts w:eastAsiaTheme="minorEastAsia"/>
+          <w:color w:val="FF0000"/>
+        </w:rPr>
+        <w:t>yealds</w:t>
+      </w:r>
+      <w:proofErr w:type="spellEnd"/>
+      <w:r>
+        <w:rPr>
+          <w:rFonts w:eastAsiaTheme="minorEastAsia"/>
+          <w:color w:val="FF0000"/>
+        </w:rPr>
+        <w:t xml:space="preserve">??? Currently </w:t>
+      </w:r>
+      <w:proofErr w:type="spellStart"/>
+      <w:r>
+        <w:rPr>
+          <w:rFonts w:eastAsiaTheme="minorEastAsia"/>
+          <w:color w:val="FF0000"/>
+        </w:rPr>
+        <w:t>its</w:t>
+      </w:r>
+      <w:proofErr w:type="spellEnd"/>
+      <w:r>
+        <w:rPr>
+          <w:rFonts w:eastAsiaTheme="minorEastAsia"/>
+          <w:color w:val="FF0000"/>
+        </w:rPr>
+        <w:t xml:space="preserve"> just capital </w:t>
+      </w:r>
+      <w:proofErr w:type="gramStart"/>
+      <w:r>
+        <w:rPr>
+          <w:rFonts w:eastAsiaTheme="minorEastAsia"/>
+          <w:color w:val="FF0000"/>
+        </w:rPr>
+        <w:t>gains )</w:t>
+      </w:r>
+      <w:proofErr w:type="gramEnd"/>
+      <w:r>
+        <w:rPr>
+          <w:rFonts w:eastAsiaTheme="minorEastAsia"/>
+          <w:color w:val="FF0000"/>
+        </w:rPr>
+        <w:t xml:space="preserve">  and other taxes (</w:t>
+      </w:r>
+      <w:proofErr w:type="spellStart"/>
+      <w:r>
+        <w:rPr>
+          <w:rFonts w:eastAsiaTheme="minorEastAsia"/>
+          <w:color w:val="FF0000"/>
+        </w:rPr>
+        <w:t>medicare</w:t>
+      </w:r>
+      <w:proofErr w:type="spellEnd"/>
+      <w:r>
+        <w:rPr>
+          <w:rFonts w:eastAsiaTheme="minorEastAsia"/>
+          <w:color w:val="FF0000"/>
+        </w:rPr>
+        <w:t xml:space="preserve"> tax, ???) Another constraint for other portion of wi3??? </w:t>
+      </w:r>
+      <w:proofErr w:type="gramStart"/>
+      <w:r>
+        <w:rPr>
+          <w:rFonts w:eastAsiaTheme="minorEastAsia"/>
+          <w:color w:val="FF0000"/>
+        </w:rPr>
+        <w:t>p</w:t>
+      </w:r>
+      <w:r>
+        <w:rPr>
+          <w:rFonts w:eastAsiaTheme="minorEastAsia"/>
+          <w:color w:val="FF0000"/>
+          <w:vertAlign w:val="subscript"/>
+        </w:rPr>
+        <w:t>i</w:t>
+      </w:r>
+      <w:proofErr w:type="gramEnd"/>
+      <w:r>
+        <w:rPr>
+          <w:rFonts w:eastAsiaTheme="minorEastAsia"/>
+          <w:color w:val="FF0000"/>
+        </w:rPr>
+        <w:t xml:space="preserve"> is the </w:t>
+      </w:r>
+      <w:proofErr w:type="spellStart"/>
+      <w:r>
+        <w:rPr>
+          <w:rFonts w:eastAsiaTheme="minorEastAsia"/>
+          <w:color w:val="FF0000"/>
+        </w:rPr>
+        <w:t>basis</w:t>
+      </w:r>
+      <w:r>
+        <w:rPr>
+          <w:rFonts w:eastAsiaTheme="minorEastAsia"/>
+          <w:color w:val="FF0000"/>
+          <w:vertAlign w:val="subscript"/>
+        </w:rPr>
+        <w:t>i</w:t>
+      </w:r>
+      <w:proofErr w:type="spellEnd"/>
+      <w:r>
+        <w:rPr>
+          <w:rFonts w:eastAsiaTheme="minorEastAsia"/>
+          <w:color w:val="FF0000"/>
+        </w:rPr>
+        <w:t xml:space="preserve"> multiplier for </w:t>
+      </w:r>
+      <w:r>
+        <w:rPr>
+          <w:rFonts w:eastAsiaTheme="minorEastAsia"/>
+          <w:color w:val="FF0000"/>
+        </w:rPr>
+        <w:lastRenderedPageBreak/>
+        <w:t xml:space="preserve">year </w:t>
+      </w:r>
+      <w:proofErr w:type="spellStart"/>
+      <w:r>
+        <w:rPr>
+          <w:rFonts w:eastAsiaTheme="minorEastAsia"/>
+          <w:color w:val="FF0000"/>
+        </w:rPr>
+        <w:t>i</w:t>
+      </w:r>
+      <w:proofErr w:type="spellEnd"/>
+      <w:r>
+        <w:rPr>
+          <w:rFonts w:eastAsiaTheme="minorEastAsia"/>
+          <w:color w:val="FF0000"/>
+        </w:rPr>
+        <w:t>. Need to extend the size of the rows to include the new x</w:t>
+      </w:r>
+      <w:r>
+        <w:rPr>
+          <w:rFonts w:eastAsiaTheme="minorEastAsia"/>
+          <w:color w:val="FF0000"/>
+          <w:vertAlign w:val="subscript"/>
+        </w:rPr>
+        <w:t>ib</w:t>
+      </w:r>
+      <w:r>
+        <w:rPr>
+          <w:rFonts w:eastAsiaTheme="minorEastAsia"/>
+          <w:color w:val="FF0000"/>
+          <w:vertAlign w:val="superscript"/>
+        </w:rPr>
+        <w:t>t</w:t>
+      </w:r>
+      <w:r>
+        <w:rPr>
+          <w:rFonts w:eastAsiaTheme="minorEastAsia"/>
+          <w:color w:val="FF0000"/>
+          <w:vertAlign w:val="subscript"/>
+        </w:rPr>
+        <w:t>+1</w:t>
+      </w:r>
+      <w:r>
+        <w:rPr>
+          <w:rFonts w:eastAsiaTheme="minorEastAsia"/>
+          <w:color w:val="FF0000"/>
+        </w:rPr>
+        <w:t xml:space="preserve"> </w:t>
+      </w:r>
+      <w:r>
+        <w:rPr>
+          <w:rFonts w:eastAsiaTheme="minorEastAsia"/>
+        </w:rPr>
+        <w:t>var. Another problem with this is it DOES NOT ALLOW FOR A CHANGE IN THE BASIS while optimization is happening. Why is this important? Because, I want to be able to have excess withdrawals placed in ATRSI (b</w:t>
+      </w:r>
+      <w:r>
+        <w:rPr>
+          <w:rFonts w:eastAsiaTheme="minorEastAsia"/>
+          <w:vertAlign w:val="subscript"/>
+        </w:rPr>
+        <w:t>i3</w:t>
+      </w:r>
+      <w:r>
+        <w:rPr>
+          <w:rFonts w:eastAsiaTheme="minorEastAsia"/>
+        </w:rPr>
+        <w:t xml:space="preserve">) which would need a corresponding change to the basis </w:t>
+      </w:r>
+      <w:proofErr w:type="spellStart"/>
+      <w:r>
+        <w:rPr>
+          <w:rFonts w:eastAsiaTheme="minorEastAsia"/>
+        </w:rPr>
+        <w:t>bm</w:t>
+      </w:r>
+      <w:r>
+        <w:rPr>
+          <w:rFonts w:eastAsiaTheme="minorEastAsia"/>
+          <w:vertAlign w:val="subscript"/>
+        </w:rPr>
+        <w:t>i</w:t>
+      </w:r>
+      <w:proofErr w:type="spellEnd"/>
+      <w:r>
+        <w:rPr>
+          <w:rFonts w:eastAsiaTheme="minorEastAsia"/>
+          <w:vertAlign w:val="subscript"/>
+        </w:rPr>
+        <w:t xml:space="preserve"> </w:t>
+      </w:r>
+      <w:r>
+        <w:rPr>
+          <w:rFonts w:eastAsiaTheme="minorEastAsia"/>
+        </w:rPr>
+        <w:t>this would require it to be a variable (not a constant) but I don’t think this method allows for variable to be multiplied. NEED TO VERIFY</w:t>
+      </w:r>
+    </w:p>
+    <w:p>
+      <w:pPr>
+        <w:tabs>
+          <w:tab w:val="center" w:pos="4680"/>
+          <w:tab w:val="right" w:pos="9360"/>
+        </w:tabs>
+        <w:rPr>
+          <w:rFonts w:eastAsiaTheme="minorEastAsia"/>
+        </w:rPr>
+      </w:pPr>
+      <w:r>
+        <w:rPr>
+          <w:rFonts w:eastAsiaTheme="minorEastAsia"/>
+        </w:rPr>
+        <w:t>To Do:</w:t>
       </w:r>
     </w:p>
     <w:p>
@@ -13599,20 +14228,21 @@
         <w:rPr>
           <w:rFonts w:eastAsiaTheme="minorEastAsia"/>
         </w:rPr>
-        <w:t>For o</w:t>
-      </w:r>
-      <w:r>
-        <w:rPr>
-          <w:rFonts w:eastAsiaTheme="minorEastAsia"/>
-          <w:vertAlign w:val="subscript"/>
-        </w:rPr>
-        <w:t>i</w:t>
-      </w:r>
-      <w:r>
-        <w:rPr>
-          <w:rFonts w:eastAsiaTheme="minorEastAsia"/>
-        </w:rPr>
-        <w:t xml:space="preserve"> break out the taxable and non-taxable portions for proper modeling (i.e., use TAX[year])</w:t>
+        <w:t xml:space="preserve">Set up </w:t>
+      </w:r>
+      <w:proofErr w:type="spellStart"/>
+      <w:r>
+        <w:rPr>
+          <w:rFonts w:eastAsiaTheme="minorEastAsia"/>
+        </w:rPr>
+        <w:t>github</w:t>
+      </w:r>
+      <w:proofErr w:type="spellEnd"/>
+      <w:r>
+        <w:rPr>
+          <w:rFonts w:eastAsiaTheme="minorEastAsia"/>
+        </w:rPr>
+        <w:t xml:space="preserve"> repository</w:t>
       </w:r>
     </w:p>
     <w:p>
@@ -13634,19 +14264,7 @@
         <w:rPr>
           <w:rFonts w:eastAsiaTheme="minorEastAsia"/>
         </w:rPr>
-        <w:t>Double check all in</w:t>
-      </w:r>
-      <w:r>
-        <w:rPr>
-          <w:rFonts w:eastAsiaTheme="minorEastAsia"/>
-        </w:rPr>
-        <w:t>flation adjustments and where they</w:t>
-      </w:r>
-      <w:r>
-        <w:rPr>
-          <w:rFonts w:eastAsiaTheme="minorEastAsia"/>
-        </w:rPr>
-        <w:t xml:space="preserve"> should be </w:t>
+        <w:t>Convert the indices to zero based to match the python code</w:t>
       </w:r>
     </w:p>
     <w:p>
@@ -13662,39 +14280,26 @@
         </w:tabs>
         <w:rPr>
           <w:rFonts w:eastAsiaTheme="minorEastAsia"/>
-          <w:strike/>
         </w:rPr>
       </w:pPr>
       <w:r>
         <w:rPr>
           <w:rFonts w:eastAsiaTheme="minorEastAsia"/>
-          <w:strike/>
-        </w:rPr>
-        <w:t xml:space="preserve">Add </w:t>
-      </w:r>
-      <w:proofErr w:type="spellStart"/>
-      <w:r>
-        <w:rPr>
-          <w:rFonts w:eastAsiaTheme="minorEastAsia"/>
-          <w:strike/>
-        </w:rPr>
-        <w:t>sd</w:t>
-      </w:r>
-      <w:r>
-        <w:rPr>
-          <w:rFonts w:eastAsiaTheme="minorEastAsia"/>
-          <w:strike/>
+        </w:rPr>
+        <w:t>For o</w:t>
+      </w:r>
+      <w:r>
+        <w:rPr>
+          <w:rFonts w:eastAsiaTheme="minorEastAsia"/>
           <w:vertAlign w:val="subscript"/>
         </w:rPr>
         <w:t>i</w:t>
       </w:r>
-      <w:proofErr w:type="spellEnd"/>
-      <w:r>
-        <w:rPr>
-          <w:rFonts w:eastAsiaTheme="minorEastAsia"/>
-          <w:strike/>
-        </w:rPr>
-        <w:t xml:space="preserve"> to equations (4) in the code</w:t>
+      <w:r>
+        <w:rPr>
+          <w:rFonts w:eastAsiaTheme="minorEastAsia"/>
+        </w:rPr>
+        <w:t xml:space="preserve"> break out the taxable and non-taxable portions for proper modeling (i.e., use TAX[year])</w:t>
       </w:r>
     </w:p>
     <w:p>
@@ -13716,7 +14321,19 @@
         <w:rPr>
           <w:rFonts w:eastAsiaTheme="minorEastAsia"/>
         </w:rPr>
-        <w:t>Add separate rate for increasing other income and percent taxed</w:t>
+        <w:t>Double check all in</w:t>
+      </w:r>
+      <w:r>
+        <w:rPr>
+          <w:rFonts w:eastAsiaTheme="minorEastAsia"/>
+        </w:rPr>
+        <w:t>flation adjustments and where they</w:t>
+      </w:r>
+      <w:r>
+        <w:rPr>
+          <w:rFonts w:eastAsiaTheme="minorEastAsia"/>
+        </w:rPr>
+        <w:t xml:space="preserve"> should be </w:t>
       </w:r>
     </w:p>
     <w:p>
@@ -13740,7 +14357,31 @@
           <w:rFonts w:eastAsiaTheme="minorEastAsia"/>
           <w:strike/>
         </w:rPr>
-        <w:t>Split out social security as a separate income source with its own growth rate and percent taxed</w:t>
+        <w:t xml:space="preserve">Add </w:t>
+      </w:r>
+      <w:proofErr w:type="spellStart"/>
+      <w:r>
+        <w:rPr>
+          <w:rFonts w:eastAsiaTheme="minorEastAsia"/>
+          <w:strike/>
+        </w:rPr>
+        <w:t>sd</w:t>
+      </w:r>
+      <w:r>
+        <w:rPr>
+          <w:rFonts w:eastAsiaTheme="minorEastAsia"/>
+          <w:strike/>
+          <w:vertAlign w:val="subscript"/>
+        </w:rPr>
+        <w:t>i</w:t>
+      </w:r>
+      <w:proofErr w:type="spellEnd"/>
+      <w:r>
+        <w:rPr>
+          <w:rFonts w:eastAsiaTheme="minorEastAsia"/>
+          <w:strike/>
+        </w:rPr>
+        <w:t xml:space="preserve"> to equations (4) in the code</w:t>
       </w:r>
     </w:p>
     <w:p>
@@ -13756,16 +14397,13 @@
         </w:tabs>
         <w:rPr>
           <w:rFonts w:eastAsiaTheme="minorEastAsia"/>
-          <w:strike/>
         </w:rPr>
       </w:pPr>
       <w:r>
         <w:rPr>
           <w:rFonts w:eastAsiaTheme="minorEastAsia"/>
-          <w:strike/>
-        </w:rPr>
-        <w:lastRenderedPageBreak/>
-        <w:t>Add separate growth rate for desired income</w:t>
+        </w:rPr>
+        <w:t>Add separate rate for increasing other income and percent taxed</w:t>
       </w:r>
     </w:p>
     <w:p>
@@ -13781,22 +14419,16 @@
         </w:tabs>
         <w:rPr>
           <w:rFonts w:eastAsiaTheme="minorEastAsia"/>
+          <w:strike/>
         </w:rPr>
       </w:pPr>
       <w:r>
         <w:rPr>
           <w:rFonts w:eastAsiaTheme="minorEastAsia"/>
-        </w:rPr>
-        <w:t>Add selectable MRD tables (single, joint married</w:t>
-      </w:r>
-      <w:proofErr w:type="gramStart"/>
-      <w:r>
-        <w:rPr>
-          <w:rFonts w:eastAsiaTheme="minorEastAsia"/>
-        </w:rPr>
-        <w:t>, ???)</w:t>
-      </w:r>
-      <w:proofErr w:type="gramEnd"/>
+          <w:strike/>
+        </w:rPr>
+        <w:t>Split out social security as a separate income source with its own growth rate and percent taxed</w:t>
+      </w:r>
     </w:p>
     <w:p>
       <w:pPr>
@@ -13811,13 +14443,15 @@
         </w:tabs>
         <w:rPr>
           <w:rFonts w:eastAsiaTheme="minorEastAsia"/>
+          <w:strike/>
         </w:rPr>
       </w:pPr>
       <w:r>
         <w:rPr>
           <w:rFonts w:eastAsiaTheme="minorEastAsia"/>
-        </w:rPr>
-        <w:t>Add state taxes</w:t>
+          <w:strike/>
+        </w:rPr>
+        <w:t>Add separate growth rate for desired income</w:t>
       </w:r>
     </w:p>
     <w:p>
@@ -13839,8 +14473,16 @@
         <w:rPr>
           <w:rFonts w:eastAsiaTheme="minorEastAsia"/>
         </w:rPr>
-        <w:t>Add for retirement pre age 60 (TDRA 10% penalties, …)</w:t>
-      </w:r>
+        <w:t>Add selectable MRD tables (single, joint married</w:t>
+      </w:r>
+      <w:proofErr w:type="gramStart"/>
+      <w:r>
+        <w:rPr>
+          <w:rFonts w:eastAsiaTheme="minorEastAsia"/>
+        </w:rPr>
+        <w:t>, ???)</w:t>
+      </w:r>
+      <w:proofErr w:type="gramEnd"/>
     </w:p>
     <w:p>
       <w:pPr>
@@ -13861,19 +14503,51 @@
         <w:rPr>
           <w:rFonts w:eastAsiaTheme="minorEastAsia"/>
         </w:rPr>
-        <w:t>Can the tax brackets be changed somehow to significantly lower the number of variable</w:t>
-      </w:r>
-      <w:r>
-        <w:rPr>
-          <w:rFonts w:eastAsiaTheme="minorEastAsia"/>
-        </w:rPr>
-        <w:t>s</w:t>
-      </w:r>
-      <w:r>
-        <w:rPr>
-          <w:rFonts w:eastAsiaTheme="minorEastAsia"/>
-        </w:rPr>
-        <w:t>?</w:t>
+        <w:t>Add state taxes</w:t>
+      </w:r>
+    </w:p>
+    <w:p>
+      <w:pPr>
+        <w:pStyle w:val="ListParagraph"/>
+        <w:numPr>
+          <w:ilvl w:val="0"/>
+          <w:numId w:val="1"/>
+        </w:numPr>
+        <w:tabs>
+          <w:tab w:val="center" w:pos="4680"/>
+          <w:tab w:val="right" w:pos="9360"/>
+        </w:tabs>
+        <w:rPr>
+          <w:rFonts w:eastAsiaTheme="minorEastAsia"/>
+        </w:rPr>
+      </w:pPr>
+      <w:r>
+        <w:rPr>
+          <w:rFonts w:eastAsiaTheme="minorEastAsia"/>
+        </w:rPr>
+        <w:t>Add for retirement pre age 60 (TDRA 10% penalties, …)</w:t>
+      </w:r>
+    </w:p>
+    <w:p>
+      <w:pPr>
+        <w:pStyle w:val="ListParagraph"/>
+        <w:numPr>
+          <w:ilvl w:val="0"/>
+          <w:numId w:val="1"/>
+        </w:numPr>
+        <w:tabs>
+          <w:tab w:val="center" w:pos="4680"/>
+          <w:tab w:val="right" w:pos="9360"/>
+        </w:tabs>
+        <w:rPr>
+          <w:rFonts w:eastAsiaTheme="minorEastAsia"/>
+        </w:rPr>
+      </w:pPr>
+      <w:r>
+        <w:rPr>
+          <w:rFonts w:eastAsiaTheme="minorEastAsia"/>
+        </w:rPr>
+        <w:t>Can the tax brackets be changed somehow to significantly lower the number of variables?</w:t>
       </w:r>
     </w:p>
     <w:p>
@@ -13985,13 +14659,7 @@
         <w:rPr>
           <w:rFonts w:eastAsiaTheme="minorEastAsia"/>
         </w:rPr>
-        <w:t>Add pre-</w:t>
-      </w:r>
-      <w:r>
-        <w:rPr>
-          <w:rFonts w:eastAsiaTheme="minorEastAsia"/>
-        </w:rPr>
-        <w:t xml:space="preserve">retirement, how much to add to </w:t>
+        <w:t xml:space="preserve">Add pre-retirement, how much to add to </w:t>
       </w:r>
       <w:proofErr w:type="spellStart"/>
       <w:r>
@@ -14159,19 +14827,7 @@
         <w:rPr>
           <w:rFonts w:eastAsiaTheme="minorEastAsia"/>
         </w:rPr>
-        <w:t>Ability to output the breakdown of taxes (how much in each bracket, total, how much cap</w:t>
-      </w:r>
-      <w:r>
-        <w:rPr>
-          <w:rFonts w:eastAsiaTheme="minorEastAsia"/>
-        </w:rPr>
-        <w:t xml:space="preserve"> </w:t>
-      </w:r>
-      <w:r>
-        <w:rPr>
-          <w:rFonts w:eastAsiaTheme="minorEastAsia"/>
-        </w:rPr>
-        <w:t>gain…) Like the ORP</w:t>
+        <w:t>Ability to output the breakdown of taxes (how much in each bracket, total, how much cap gain…) Like the ORP</w:t>
       </w:r>
     </w:p>
     <w:p>
@@ -14215,19 +14871,7 @@
         <w:rPr>
           <w:rFonts w:eastAsiaTheme="minorEastAsia"/>
         </w:rPr>
-        <w:t>Moving withdrawal income into other investment</w:t>
-      </w:r>
-      <w:r>
-        <w:rPr>
-          <w:rFonts w:eastAsiaTheme="minorEastAsia"/>
-        </w:rPr>
-        <w:t>s (conversions?) after tax inve</w:t>
-      </w:r>
-      <w:r>
-        <w:rPr>
-          <w:rFonts w:eastAsiaTheme="minorEastAsia"/>
-        </w:rPr>
-        <w:t xml:space="preserve">stment or savings accounts (dependent on how soon the money might be needed). </w:t>
+        <w:t xml:space="preserve">Moving withdrawal income into other investments (conversions?) after tax investment or savings accounts (dependent on how soon the money might be needed). </w:t>
       </w:r>
     </w:p>
     <w:p>
@@ -14359,6 +15003,7 @@
         <w:rPr>
           <w:rFonts w:eastAsiaTheme="minorEastAsia"/>
         </w:rPr>
+        <w:lastRenderedPageBreak/>
         <w:t>Compare against other strategies:</w:t>
       </w:r>
     </w:p>
@@ -14568,760 +15213,9 @@
         <w:rPr>
           <w:rFonts w:eastAsiaTheme="minorEastAsia"/>
         </w:rPr>
-        <w:lastRenderedPageBreak/>
         <w:t>When older retires and is withdrawing from TDRA does it make sense for the younger to continue to add money to the TDRA, maybe even enough money for the limit of both.</w:t>
       </w:r>
     </w:p>
-    <w:p>
-      <w:pPr>
-        <w:rPr>
-          <w:rFonts w:eastAsiaTheme="minorEastAsia"/>
-        </w:rPr>
-      </w:pPr>
-    </w:p>
-    <w:p>
-      <w:pPr>
-        <w:rPr>
-          <w:rFonts w:eastAsiaTheme="minorEastAsia"/>
-        </w:rPr>
-      </w:pPr>
-      <w:r>
-        <w:rPr>
-          <w:rFonts w:eastAsiaTheme="minorEastAsia"/>
-        </w:rPr>
-        <w:t>Key:</w:t>
-      </w:r>
-    </w:p>
-    <w:p>
-      <w:proofErr w:type="spellStart"/>
-      <w:proofErr w:type="gramStart"/>
-      <w:r>
-        <w:t>a</w:t>
-      </w:r>
-      <w:r>
-        <w:rPr>
-          <w:vertAlign w:val="subscript"/>
-        </w:rPr>
-        <w:t>ij</w:t>
-      </w:r>
-      <w:proofErr w:type="spellEnd"/>
-      <w:proofErr w:type="gramEnd"/>
-      <w:r>
-        <w:tab/>
-        <w:t xml:space="preserve">IRA life expectancy at age in year </w:t>
-      </w:r>
-      <w:proofErr w:type="spellStart"/>
-      <w:r>
-        <w:t>i</w:t>
-      </w:r>
-      <w:proofErr w:type="spellEnd"/>
-      <w:r>
-        <w:t xml:space="preserve"> for account j</w:t>
-      </w:r>
-    </w:p>
-    <w:p>
-      <w:proofErr w:type="spellStart"/>
-      <w:proofErr w:type="gramStart"/>
-      <w:r>
-        <w:t>B</w:t>
-      </w:r>
-      <w:r>
-        <w:rPr>
-          <w:vertAlign w:val="superscript"/>
-        </w:rPr>
-        <w:t>cg</w:t>
-      </w:r>
-      <w:proofErr w:type="spellEnd"/>
-      <w:proofErr w:type="gramEnd"/>
-      <w:r>
-        <w:tab/>
-        <w:t>Number of capital gains tax brackets</w:t>
-      </w:r>
-    </w:p>
-    <w:p>
-      <w:proofErr w:type="spellStart"/>
-      <w:proofErr w:type="gramStart"/>
-      <w:r>
-        <w:t>B</w:t>
-      </w:r>
-      <w:r>
-        <w:rPr>
-          <w:vertAlign w:val="superscript"/>
-        </w:rPr>
-        <w:t>t</w:t>
-      </w:r>
-      <w:proofErr w:type="spellEnd"/>
-      <w:proofErr w:type="gramEnd"/>
-      <w:r>
-        <w:tab/>
-        <w:t>Number of tax brackets</w:t>
-      </w:r>
-      <w:r>
-        <w:tab/>
-      </w:r>
-    </w:p>
-    <w:p>
-      <w:proofErr w:type="spellStart"/>
-      <w:proofErr w:type="gramStart"/>
-      <w:r>
-        <w:t>b</w:t>
-      </w:r>
-      <w:r>
-        <w:rPr>
-          <w:vertAlign w:val="subscript"/>
-        </w:rPr>
-        <w:t>ij</w:t>
-      </w:r>
-      <w:proofErr w:type="spellEnd"/>
-      <w:proofErr w:type="gramEnd"/>
-      <w:r>
-        <w:tab/>
-        <w:t xml:space="preserve">balance of account j in year </w:t>
-      </w:r>
-      <w:proofErr w:type="spellStart"/>
-      <w:r>
-        <w:t>i</w:t>
-      </w:r>
-      <w:proofErr w:type="spellEnd"/>
-      <w:r>
-        <w:t xml:space="preserve"> </w:t>
-      </w:r>
-    </w:p>
-    <w:p>
-      <w:proofErr w:type="gramStart"/>
-      <w:r>
-        <w:t>d</w:t>
-      </w:r>
-      <w:r>
-        <w:rPr>
-          <w:vertAlign w:val="subscript"/>
-        </w:rPr>
-        <w:t>i</w:t>
-      </w:r>
-      <w:proofErr w:type="gramEnd"/>
-      <w:r>
-        <w:tab/>
-        <w:t>desired minimal before tax income</w:t>
-      </w:r>
-    </w:p>
-    <w:p>
-      <w:proofErr w:type="spellStart"/>
-      <w:proofErr w:type="gramStart"/>
-      <w:r>
-        <w:t>dm</w:t>
-      </w:r>
-      <w:r>
-        <w:rPr>
-          <w:vertAlign w:val="subscript"/>
-        </w:rPr>
-        <w:t>i</w:t>
-      </w:r>
-      <w:proofErr w:type="spellEnd"/>
-      <w:proofErr w:type="gramEnd"/>
-      <w:r>
-        <w:tab/>
-        <w:t>desire maximal before tax income</w:t>
-      </w:r>
-    </w:p>
-    <w:p>
-      <w:r>
-        <w:t>D</w:t>
-      </w:r>
-      <w:r>
-        <w:rPr>
-          <w:vertAlign w:val="subscript"/>
-        </w:rPr>
-        <w:t>i</w:t>
-      </w:r>
-      <w:r>
-        <w:tab/>
-        <w:t xml:space="preserve">deposits to investment account in year </w:t>
-      </w:r>
-      <w:proofErr w:type="spellStart"/>
-      <w:r>
-        <w:t>i</w:t>
-      </w:r>
-      <w:proofErr w:type="spellEnd"/>
-      <w:r>
-        <w:t xml:space="preserve"> (this may be expanded to other accounts </w:t>
-      </w:r>
-      <w:proofErr w:type="spellStart"/>
-      <w:r>
-        <w:t>pre retirement</w:t>
-      </w:r>
-      <w:proofErr w:type="spellEnd"/>
-      <w:r>
-        <w:t>?)</w:t>
-      </w:r>
-    </w:p>
-    <w:p>
-      <w:proofErr w:type="spellStart"/>
-      <w:r>
-        <w:t>F</w:t>
-      </w:r>
-      <w:r>
-        <w:rPr>
-          <w:vertAlign w:val="subscript"/>
-        </w:rPr>
-        <w:t>l</w:t>
-      </w:r>
-      <w:r>
-        <w:rPr>
-          <w:vertAlign w:val="superscript"/>
-        </w:rPr>
-        <w:t>cg</w:t>
-      </w:r>
-      <w:proofErr w:type="spellEnd"/>
-      <w:r>
-        <w:tab/>
-        <w:t xml:space="preserve">floor of the capital gains bracket l </w:t>
-      </w:r>
-    </w:p>
-    <w:p>
-      <w:proofErr w:type="spellStart"/>
-      <w:proofErr w:type="gramStart"/>
-      <w:r>
-        <w:t>i</w:t>
-      </w:r>
-      <w:proofErr w:type="spellEnd"/>
-      <w:proofErr w:type="gramEnd"/>
-      <w:r>
-        <w:tab/>
-        <w:t>index for number of retirement years</w:t>
-      </w:r>
-    </w:p>
-    <w:p>
-      <w:proofErr w:type="spellStart"/>
-      <w:proofErr w:type="gramStart"/>
-      <w:r>
-        <w:t>inf</w:t>
-      </w:r>
-      <w:proofErr w:type="spellEnd"/>
-      <w:proofErr w:type="gramEnd"/>
-      <w:r>
-        <w:tab/>
-        <w:t>inflation rate</w:t>
-      </w:r>
-    </w:p>
-    <w:p>
-      <w:proofErr w:type="gramStart"/>
-      <w:r>
-        <w:t>j</w:t>
-      </w:r>
-      <w:proofErr w:type="gramEnd"/>
-      <w:r>
-        <w:tab/>
-        <w:t>index for the number of accounts</w:t>
-      </w:r>
-    </w:p>
-    <w:p>
-      <w:proofErr w:type="gramStart"/>
-      <w:r>
-        <w:t>k</w:t>
-      </w:r>
-      <w:proofErr w:type="gramEnd"/>
-      <w:r>
-        <w:tab/>
-        <w:t>index for the tax brackets</w:t>
-      </w:r>
-    </w:p>
-    <w:p>
-      <w:proofErr w:type="gramStart"/>
-      <w:r>
-        <w:t>l</w:t>
-      </w:r>
-      <w:proofErr w:type="gramEnd"/>
-      <w:r>
-        <w:tab/>
-        <w:t>index for capital gains tax brackets</w:t>
-      </w:r>
-    </w:p>
-    <w:p>
-      <w:proofErr w:type="spellStart"/>
-      <w:proofErr w:type="gramStart"/>
-      <w:r>
-        <w:t>m</w:t>
-      </w:r>
-      <w:r>
-        <w:rPr>
-          <w:vertAlign w:val="subscript"/>
-        </w:rPr>
-        <w:t>ik</w:t>
-      </w:r>
-      <w:proofErr w:type="spellEnd"/>
-      <w:proofErr w:type="gramEnd"/>
-      <w:r>
-        <w:tab/>
-        <w:t xml:space="preserve">size of the kth tax bracket in year </w:t>
-      </w:r>
-      <w:proofErr w:type="spellStart"/>
-      <w:r>
-        <w:t>i</w:t>
-      </w:r>
-      <w:proofErr w:type="spellEnd"/>
-      <w:r>
-        <w:t xml:space="preserve"> </w:t>
-      </w:r>
-    </w:p>
-    <w:p>
-      <w:proofErr w:type="spellStart"/>
-      <w:proofErr w:type="gramStart"/>
-      <w:r>
-        <w:t>mcg</w:t>
-      </w:r>
-      <w:r>
-        <w:rPr>
-          <w:vertAlign w:val="subscript"/>
-        </w:rPr>
-        <w:t>il</w:t>
-      </w:r>
-      <w:proofErr w:type="spellEnd"/>
-      <w:proofErr w:type="gramEnd"/>
-      <w:r>
-        <w:tab/>
-        <w:t xml:space="preserve">size of the lth capital gains bracket in year </w:t>
-      </w:r>
-      <w:proofErr w:type="spellStart"/>
-      <w:r>
-        <w:t>i</w:t>
-      </w:r>
-      <w:proofErr w:type="spellEnd"/>
-      <w:r>
-        <w:t xml:space="preserve"> </w:t>
-      </w:r>
-    </w:p>
-    <w:p>
-      <w:proofErr w:type="gramStart"/>
-      <w:r>
-        <w:t>n</w:t>
-      </w:r>
-      <w:proofErr w:type="gramEnd"/>
-      <w:r>
-        <w:tab/>
-        <w:t>Number of retirement years</w:t>
-      </w:r>
-    </w:p>
-    <w:p>
-      <w:proofErr w:type="spellStart"/>
-      <w:proofErr w:type="gramStart"/>
-      <w:r>
-        <w:t>n</w:t>
-      </w:r>
-      <w:r>
-        <w:rPr>
-          <w:vertAlign w:val="subscript"/>
-        </w:rPr>
-        <w:t>r</w:t>
-      </w:r>
-      <w:proofErr w:type="spellEnd"/>
-      <w:proofErr w:type="gramEnd"/>
-      <w:r>
-        <w:tab/>
-        <w:t>year number that retiree is age 70</w:t>
-      </w:r>
-    </w:p>
-    <w:p>
-      <w:proofErr w:type="gramStart"/>
-      <w:r>
-        <w:t>o</w:t>
-      </w:r>
-      <w:r>
-        <w:rPr>
-          <w:vertAlign w:val="subscript"/>
-        </w:rPr>
-        <w:t>i</w:t>
-      </w:r>
-      <w:proofErr w:type="gramEnd"/>
-      <w:r>
-        <w:tab/>
-        <w:t xml:space="preserve">Other income in the </w:t>
-      </w:r>
-      <w:proofErr w:type="spellStart"/>
-      <w:r>
-        <w:t>ith</w:t>
-      </w:r>
-      <w:proofErr w:type="spellEnd"/>
-      <w:r>
-        <w:t xml:space="preserve"> year (need to break out taxable and non-taxable)</w:t>
-      </w:r>
-    </w:p>
-    <w:p>
-      <w:pPr>
-        <w:rPr>
-          <w:rFonts w:eastAsiaTheme="minorEastAsia"/>
-        </w:rPr>
-      </w:pPr>
-      <w:proofErr w:type="gramStart"/>
-      <w:r>
-        <w:rPr>
-          <w:rFonts w:eastAsiaTheme="minorEastAsia"/>
-        </w:rPr>
-        <w:t>p</w:t>
-      </w:r>
-      <w:r>
-        <w:rPr>
-          <w:rFonts w:eastAsiaTheme="minorEastAsia"/>
-          <w:vertAlign w:val="subscript"/>
-        </w:rPr>
-        <w:t>i</w:t>
-      </w:r>
-      <w:proofErr w:type="gramEnd"/>
-      <w:r>
-        <w:rPr>
-          <w:rFonts w:eastAsiaTheme="minorEastAsia"/>
-        </w:rPr>
-        <w:tab/>
-        <w:t>the capital gains fraction of investments (i.e., not basis)</w:t>
-      </w:r>
-    </w:p>
-    <w:p>
-      <w:proofErr w:type="spellStart"/>
-      <w:proofErr w:type="gramStart"/>
-      <w:r>
-        <w:rPr>
-          <w:rFonts w:eastAsiaTheme="minorEastAsia"/>
-        </w:rPr>
-        <w:t>pv</w:t>
-      </w:r>
-      <w:r>
-        <w:rPr>
-          <w:rFonts w:eastAsiaTheme="minorEastAsia"/>
-          <w:vertAlign w:val="subscript"/>
-        </w:rPr>
-        <w:t>i</w:t>
-      </w:r>
-      <w:proofErr w:type="spellEnd"/>
-      <w:proofErr w:type="gramEnd"/>
-      <w:r>
-        <w:tab/>
-        <w:t xml:space="preserve">Present Value in year </w:t>
-      </w:r>
-      <w:proofErr w:type="spellStart"/>
-      <w:r>
-        <w:t>i</w:t>
-      </w:r>
-      <w:proofErr w:type="spellEnd"/>
-    </w:p>
-    <w:p>
-      <w:proofErr w:type="spellStart"/>
-      <w:proofErr w:type="gramStart"/>
-      <w:r>
-        <w:t>q</w:t>
-      </w:r>
-      <w:r>
-        <w:rPr>
-          <w:vertAlign w:val="subscript"/>
-        </w:rPr>
-        <w:t>j</w:t>
-      </w:r>
-      <w:proofErr w:type="spellEnd"/>
-      <w:proofErr w:type="gramEnd"/>
-      <w:r>
-        <w:tab/>
-        <w:t>balance for account j at the start of retirement</w:t>
-      </w:r>
-    </w:p>
-    <w:p>
-      <w:proofErr w:type="spellStart"/>
-      <w:proofErr w:type="gramStart"/>
-      <w:r>
-        <w:t>r</w:t>
-      </w:r>
-      <w:r>
-        <w:rPr>
-          <w:vertAlign w:val="subscript"/>
-        </w:rPr>
-        <w:t>ij</w:t>
-      </w:r>
-      <w:proofErr w:type="spellEnd"/>
-      <w:proofErr w:type="gramEnd"/>
-      <w:r>
-        <w:tab/>
-        <w:t xml:space="preserve">rate of return for account j in year </w:t>
-      </w:r>
-      <w:proofErr w:type="spellStart"/>
-      <w:r>
-        <w:t>i</w:t>
-      </w:r>
-      <w:proofErr w:type="spellEnd"/>
-      <w:r>
-        <w:t xml:space="preserve"> </w:t>
-      </w:r>
-    </w:p>
-    <w:p>
-      <w:proofErr w:type="spellStart"/>
-      <w:proofErr w:type="gramStart"/>
-      <w:r>
-        <w:t>r</w:t>
-      </w:r>
-      <w:r>
-        <w:rPr>
-          <w:vertAlign w:val="superscript"/>
-        </w:rPr>
-        <w:t>cg</w:t>
-      </w:r>
-      <w:proofErr w:type="spellEnd"/>
-      <w:proofErr w:type="gramEnd"/>
-      <w:r>
-        <w:tab/>
-        <w:t>capital gains tax rate (temp until cg tax brackets are working)</w:t>
-      </w:r>
-    </w:p>
-    <w:p>
-      <w:proofErr w:type="spellStart"/>
-      <w:proofErr w:type="gramStart"/>
-      <w:r>
-        <w:t>sd</w:t>
-      </w:r>
-      <w:r>
-        <w:rPr>
-          <w:vertAlign w:val="subscript"/>
-        </w:rPr>
-        <w:t>i</w:t>
-      </w:r>
-      <w:proofErr w:type="spellEnd"/>
-      <w:proofErr w:type="gramEnd"/>
-      <w:r>
-        <w:tab/>
-        <w:t xml:space="preserve">Standard deduction in year </w:t>
-      </w:r>
-      <w:proofErr w:type="spellStart"/>
-      <w:r>
-        <w:t>i</w:t>
-      </w:r>
-      <w:proofErr w:type="spellEnd"/>
-      <w:r>
-        <w:t xml:space="preserve"> </w:t>
-      </w:r>
-    </w:p>
-    <w:p>
-      <w:proofErr w:type="spellStart"/>
-      <w:proofErr w:type="gramStart"/>
-      <w:r>
-        <w:lastRenderedPageBreak/>
-        <w:t>s</w:t>
-      </w:r>
-      <w:r>
-        <w:rPr>
-          <w:vertAlign w:val="subscript"/>
-        </w:rPr>
-        <w:t>i</w:t>
-      </w:r>
-      <w:proofErr w:type="spellEnd"/>
-      <w:proofErr w:type="gramEnd"/>
-      <w:r>
-        <w:rPr>
-          <w:vertAlign w:val="subscript"/>
-        </w:rPr>
-        <w:tab/>
-      </w:r>
-      <w:r>
-        <w:t>S</w:t>
-      </w:r>
-      <w:r>
-        <w:t xml:space="preserve">pendable amount in year </w:t>
-      </w:r>
-      <w:proofErr w:type="spellStart"/>
-      <w:r>
-        <w:t>i</w:t>
-      </w:r>
-      <w:proofErr w:type="spellEnd"/>
-    </w:p>
-    <w:p>
-      <w:proofErr w:type="spellStart"/>
-      <w:proofErr w:type="gramStart"/>
-      <w:r>
-        <w:t>SS</w:t>
-      </w:r>
-      <w:r>
-        <w:rPr>
-          <w:vertAlign w:val="subscript"/>
-        </w:rPr>
-        <w:t>i</w:t>
-      </w:r>
-      <w:proofErr w:type="spellEnd"/>
-      <w:proofErr w:type="gramEnd"/>
-      <w:r>
-        <w:tab/>
-        <w:t xml:space="preserve">Social Security income in year </w:t>
-      </w:r>
-      <w:proofErr w:type="spellStart"/>
-      <w:r>
-        <w:t>i</w:t>
-      </w:r>
-      <w:proofErr w:type="spellEnd"/>
-      <w:r>
-        <w:t xml:space="preserve"> </w:t>
-      </w:r>
-    </w:p>
-    <w:p>
-      <w:proofErr w:type="spellStart"/>
-      <w:proofErr w:type="gramStart"/>
-      <w:r>
-        <w:t>SS</w:t>
-      </w:r>
-      <w:r>
-        <w:rPr>
-          <w:vertAlign w:val="superscript"/>
-        </w:rPr>
-        <w:t>t</w:t>
-      </w:r>
-      <w:proofErr w:type="spellEnd"/>
-      <w:proofErr w:type="gramEnd"/>
-      <w:r>
-        <w:tab/>
-        <w:t>Social Security faction that is taxable</w:t>
-      </w:r>
-    </w:p>
-    <w:p>
-      <w:proofErr w:type="spellStart"/>
-      <w:r>
-        <w:t>SS</w:t>
-      </w:r>
-      <w:r>
-        <w:rPr>
-          <w:vertAlign w:val="superscript"/>
-        </w:rPr>
-        <w:t>nt</w:t>
-      </w:r>
-      <w:proofErr w:type="spellEnd"/>
-      <w:r>
-        <w:tab/>
-        <w:t>Social Security fraction that is NOT taxable</w:t>
-      </w:r>
-    </w:p>
-    <w:p>
-      <w:proofErr w:type="spellStart"/>
-      <w:proofErr w:type="gramStart"/>
-      <w:r>
-        <w:t>t</w:t>
-      </w:r>
-      <w:r>
-        <w:rPr>
-          <w:vertAlign w:val="subscript"/>
-        </w:rPr>
-        <w:t>l</w:t>
-      </w:r>
-      <w:r>
-        <w:rPr>
-          <w:vertAlign w:val="superscript"/>
-        </w:rPr>
-        <w:t>cg</w:t>
-      </w:r>
-      <w:proofErr w:type="spellEnd"/>
-      <w:proofErr w:type="gramEnd"/>
-      <w:r>
-        <w:tab/>
-        <w:t>marginal capital gains tax rate in bracket l</w:t>
-      </w:r>
-    </w:p>
-    <w:p>
-      <w:proofErr w:type="spellStart"/>
-      <w:proofErr w:type="gramStart"/>
-      <w:r>
-        <w:t>t</w:t>
-      </w:r>
-      <w:r>
-        <w:rPr>
-          <w:vertAlign w:val="subscript"/>
-        </w:rPr>
-        <w:t>k</w:t>
-      </w:r>
-      <w:proofErr w:type="spellEnd"/>
-      <w:proofErr w:type="gramEnd"/>
-      <w:r>
-        <w:tab/>
-        <w:t>marginal tax rate in tax bracket k</w:t>
-      </w:r>
-    </w:p>
-    <w:p>
-      <w:proofErr w:type="spellStart"/>
-      <w:proofErr w:type="gramStart"/>
-      <w:r>
-        <w:t>w</w:t>
-      </w:r>
-      <w:r>
-        <w:rPr>
-          <w:vertAlign w:val="subscript"/>
-        </w:rPr>
-        <w:t>i</w:t>
-      </w:r>
-      <w:r>
-        <w:rPr>
-          <w:vertAlign w:val="subscript"/>
-        </w:rPr>
-        <w:t>j</w:t>
-      </w:r>
-      <w:proofErr w:type="spellEnd"/>
-      <w:proofErr w:type="gramEnd"/>
-      <w:r>
-        <w:tab/>
-        <w:t xml:space="preserve">withdrawal from account j in year </w:t>
-      </w:r>
-      <w:proofErr w:type="spellStart"/>
-      <w:r>
-        <w:t>i</w:t>
-      </w:r>
-      <w:proofErr w:type="spellEnd"/>
-      <w:r>
-        <w:t xml:space="preserve"> (j=1 TDRA, j=2 Roth, j=3 Investment)</w:t>
-      </w:r>
-    </w:p>
-    <w:p>
-      <w:proofErr w:type="spellStart"/>
-      <w:proofErr w:type="gramStart"/>
-      <w:r>
-        <w:t>x</w:t>
-      </w:r>
-      <w:r>
-        <w:rPr>
-          <w:vertAlign w:val="subscript"/>
-        </w:rPr>
-        <w:t>ik</w:t>
-      </w:r>
-      <w:proofErr w:type="spellEnd"/>
-      <w:proofErr w:type="gramEnd"/>
-      <w:r>
-        <w:tab/>
-        <w:t xml:space="preserve">ordinary taxable income in year </w:t>
-      </w:r>
-      <w:proofErr w:type="spellStart"/>
-      <w:r>
-        <w:t>i</w:t>
-      </w:r>
-      <w:proofErr w:type="spellEnd"/>
-      <w:r>
-        <w:t xml:space="preserve"> and bracket k</w:t>
-      </w:r>
-    </w:p>
-    <w:p>
-      <w:proofErr w:type="spellStart"/>
-      <w:proofErr w:type="gramStart"/>
-      <w:r>
-        <w:t>y</w:t>
-      </w:r>
-      <w:r>
-        <w:rPr>
-          <w:vertAlign w:val="subscript"/>
-        </w:rPr>
-        <w:t>il</w:t>
-      </w:r>
-      <w:proofErr w:type="spellEnd"/>
-      <w:proofErr w:type="gramEnd"/>
-      <w:r>
-        <w:tab/>
-        <w:t xml:space="preserve">capital gains income in year </w:t>
-      </w:r>
-      <w:proofErr w:type="spellStart"/>
-      <w:r>
-        <w:t>i</w:t>
-      </w:r>
-      <w:proofErr w:type="spellEnd"/>
-      <w:r>
-        <w:t xml:space="preserve"> and bracket l</w:t>
-      </w:r>
-    </w:p>
-    <w:p/>
     <w:p>
       <w:pPr>
         <w:rPr>
@@ -15441,7 +15335,7 @@
             <w:sz w:val="28"/>
             <w:szCs w:val="28"/>
           </w:rPr>
-          <w:t>4</w:t>
+          <w:t>8</w:t>
         </w:r>
         <w:r>
           <w:rPr>
@@ -15923,6 +15817,95 @@
     </w:lvl>
   </w:abstractNum>
   <w:abstractNum w:abstractNumId="1" w15:restartNumberingAfterBreak="0">
+    <w:nsid w:val="206879FD"/>
+    <w:multiLevelType w:val="hybridMultilevel"/>
+    <w:tmpl w:val="3E583164"/>
+    <w:lvl w:ilvl="0" w:tplc="0409000F">
+      <w:start w:val="1"/>
+      <w:numFmt w:val="decimal"/>
+      <w:lvlText w:val="%1."/>
+      <w:lvlJc w:val="left"/>
+      <w:pPr>
+        <w:ind w:left="720" w:hanging="360"/>
+      </w:pPr>
+      <w:rPr>
+        <w:rFonts w:hint="default"/>
+      </w:rPr>
+    </w:lvl>
+    <w:lvl w:ilvl="1" w:tplc="04090019" w:tentative="1">
+      <w:start w:val="1"/>
+      <w:numFmt w:val="lowerLetter"/>
+      <w:lvlText w:val="%2."/>
+      <w:lvlJc w:val="left"/>
+      <w:pPr>
+        <w:ind w:left="1440" w:hanging="360"/>
+      </w:pPr>
+    </w:lvl>
+    <w:lvl w:ilvl="2" w:tplc="0409001B" w:tentative="1">
+      <w:start w:val="1"/>
+      <w:numFmt w:val="lowerRoman"/>
+      <w:lvlText w:val="%3."/>
+      <w:lvlJc w:val="right"/>
+      <w:pPr>
+        <w:ind w:left="2160" w:hanging="180"/>
+      </w:pPr>
+    </w:lvl>
+    <w:lvl w:ilvl="3" w:tplc="0409000F" w:tentative="1">
+      <w:start w:val="1"/>
+      <w:numFmt w:val="decimal"/>
+      <w:lvlText w:val="%4."/>
+      <w:lvlJc w:val="left"/>
+      <w:pPr>
+        <w:ind w:left="2880" w:hanging="360"/>
+      </w:pPr>
+    </w:lvl>
+    <w:lvl w:ilvl="4" w:tplc="04090019" w:tentative="1">
+      <w:start w:val="1"/>
+      <w:numFmt w:val="lowerLetter"/>
+      <w:lvlText w:val="%5."/>
+      <w:lvlJc w:val="left"/>
+      <w:pPr>
+        <w:ind w:left="3600" w:hanging="360"/>
+      </w:pPr>
+    </w:lvl>
+    <w:lvl w:ilvl="5" w:tplc="0409001B" w:tentative="1">
+      <w:start w:val="1"/>
+      <w:numFmt w:val="lowerRoman"/>
+      <w:lvlText w:val="%6."/>
+      <w:lvlJc w:val="right"/>
+      <w:pPr>
+        <w:ind w:left="4320" w:hanging="180"/>
+      </w:pPr>
+    </w:lvl>
+    <w:lvl w:ilvl="6" w:tplc="0409000F" w:tentative="1">
+      <w:start w:val="1"/>
+      <w:numFmt w:val="decimal"/>
+      <w:lvlText w:val="%7."/>
+      <w:lvlJc w:val="left"/>
+      <w:pPr>
+        <w:ind w:left="5040" w:hanging="360"/>
+      </w:pPr>
+    </w:lvl>
+    <w:lvl w:ilvl="7" w:tplc="04090019" w:tentative="1">
+      <w:start w:val="1"/>
+      <w:numFmt w:val="lowerLetter"/>
+      <w:lvlText w:val="%8."/>
+      <w:lvlJc w:val="left"/>
+      <w:pPr>
+        <w:ind w:left="5760" w:hanging="360"/>
+      </w:pPr>
+    </w:lvl>
+    <w:lvl w:ilvl="8" w:tplc="0409001B" w:tentative="1">
+      <w:start w:val="1"/>
+      <w:numFmt w:val="lowerRoman"/>
+      <w:lvlText w:val="%9."/>
+      <w:lvlJc w:val="right"/>
+      <w:pPr>
+        <w:ind w:left="6480" w:hanging="180"/>
+      </w:pPr>
+    </w:lvl>
+  </w:abstractNum>
+  <w:abstractNum w:abstractNumId="2" w15:restartNumberingAfterBreak="0">
     <w:nsid w:val="60501833"/>
     <w:multiLevelType w:val="hybridMultilevel"/>
     <w:tmpl w:val="00E6F5F8"/>
@@ -16015,6 +15998,9 @@
     <w:abstractNumId w:val="0"/>
   </w:num>
   <w:num w:numId="2">
+    <w:abstractNumId w:val="2"/>
+  </w:num>
+  <w:num w:numId="3">
     <w:abstractNumId w:val="1"/>
   </w:num>
 </w:numbering>
@@ -16866,7 +16852,7 @@
 </file>
 
 <file path=customXml/itemProps1.xml><?xml version="1.0" encoding="utf-8"?>
-<ds:datastoreItem xmlns:ds="http://schemas.openxmlformats.org/officeDocument/2006/customXml" ds:itemID="{888B8C5B-9A0B-44C9-98DB-D834B2D85938}">
+<ds:datastoreItem xmlns:ds="http://schemas.openxmlformats.org/officeDocument/2006/customXml" ds:itemID="{7B3665EA-D4D4-4030-8285-4F3B1E4F53BC}">
   <ds:schemaRefs>
     <ds:schemaRef ds:uri="http://schemas.openxmlformats.org/officeDocument/2006/bibliography"/>
   </ds:schemaRefs>

</xml_diff>

<commit_message>
Adding a discount rate to more acurately value the various account balances and a balencer to shift optimization from balances to spending
</commit_message>
<xml_diff>
--- a/ARetirementPlannerModel2017.docx
+++ b/ARetirementPlannerModel2017.docx
@@ -476,32 +476,6 @@
                   <w:rPr>
                     <w:rFonts w:ascii="Cambria Math" w:eastAsiaTheme="minorEastAsia" w:hAnsi="Cambria Math"/>
                   </w:rPr>
-                  <m:t>pv</m:t>
-                </m:r>
-              </m:e>
-              <m:sub>
-                <m:r>
-                  <w:rPr>
-                    <w:rFonts w:ascii="Cambria Math" w:eastAsiaTheme="minorEastAsia" w:hAnsi="Cambria Math"/>
-                  </w:rPr>
-                  <m:t>i</m:t>
-                </m:r>
-              </m:sub>
-            </m:sSub>
-            <m:sSub>
-              <m:sSubPr>
-                <m:ctrlPr>
-                  <w:rPr>
-                    <w:rFonts w:ascii="Cambria Math" w:eastAsiaTheme="minorEastAsia" w:hAnsi="Cambria Math"/>
-                    <w:i/>
-                  </w:rPr>
-                </m:ctrlPr>
-              </m:sSubPr>
-              <m:e>
-                <m:r>
-                  <w:rPr>
-                    <w:rFonts w:ascii="Cambria Math" w:eastAsiaTheme="minorEastAsia" w:hAnsi="Cambria Math"/>
-                  </w:rPr>
                   <m:t>s</m:t>
                 </m:r>
               </m:e>
@@ -516,51 +490,19 @@
             </m:sSub>
           </m:e>
         </m:nary>
-      </m:oMath>
-      <w:r>
-        <w:rPr>
-          <w:rFonts w:eastAsiaTheme="minorEastAsia"/>
-        </w:rPr>
-        <w:tab/>
-        <w:t>(S</w:t>
-      </w:r>
-      <w:r>
-        <w:rPr>
-          <w:rFonts w:eastAsiaTheme="minorEastAsia"/>
-        </w:rPr>
-        <w:t>1)</w:t>
-      </w:r>
-    </w:p>
-    <w:p>
-      <w:pPr>
-        <w:tabs>
-          <w:tab w:val="center" w:pos="4680"/>
-          <w:tab w:val="right" w:pos="9360"/>
-        </w:tabs>
-        <w:rPr>
-          <w:rFonts w:eastAsiaTheme="minorEastAsia"/>
-        </w:rPr>
-      </w:pPr>
-      <w:r>
-        <w:rPr>
-          <w:rFonts w:eastAsiaTheme="minorEastAsia"/>
-        </w:rPr>
-        <w:tab/>
-      </w:r>
-      <m:oMath>
         <m:r>
           <w:rPr>
-            <w:rFonts w:ascii="Cambria Math" w:eastAsiaTheme="minorEastAsia" w:hAnsi="Cambria Math"/>
-          </w:rPr>
-          <m:t xml:space="preserve">MAX </m:t>
+            <w:rFonts w:ascii="Cambria Math" w:hAnsi="Cambria Math"/>
+          </w:rPr>
+          <m:t>+</m:t>
         </m:r>
         <m:nary>
           <m:naryPr>
             <m:chr m:val="∑"/>
-            <m:limLoc m:val="subSup"/>
-            <m:ctrlPr>
-              <w:rPr>
-                <w:rFonts w:ascii="Cambria Math" w:eastAsiaTheme="minorEastAsia" w:hAnsi="Cambria Math"/>
+            <m:limLoc m:val="undOvr"/>
+            <m:ctrlPr>
+              <w:rPr>
+                <w:rFonts w:ascii="Cambria Math" w:hAnsi="Cambria Math"/>
                 <w:i/>
               </w:rPr>
             </m:ctrlPr>
@@ -568,25 +510,17 @@
           <m:sub>
             <m:r>
               <w:rPr>
-                <w:rFonts w:ascii="Cambria Math" w:eastAsiaTheme="minorEastAsia" w:hAnsi="Cambria Math"/>
-              </w:rPr>
-              <m:t>i=1</m:t>
+                <w:rFonts w:ascii="Cambria Math" w:hAnsi="Cambria Math"/>
+              </w:rPr>
+              <m:t>j=1</m:t>
             </m:r>
           </m:sub>
           <m:sup>
-            <m:r>
-              <w:rPr>
-                <w:rFonts w:ascii="Cambria Math" w:eastAsiaTheme="minorEastAsia" w:hAnsi="Cambria Math"/>
-              </w:rPr>
-              <m:t>n</m:t>
-            </m:r>
-          </m:sup>
-          <m:e>
             <m:sSub>
               <m:sSubPr>
                 <m:ctrlPr>
                   <w:rPr>
-                    <w:rFonts w:ascii="Cambria Math" w:eastAsiaTheme="minorEastAsia" w:hAnsi="Cambria Math"/>
+                    <w:rFonts w:ascii="Cambria Math" w:hAnsi="Cambria Math"/>
                     <w:i/>
                   </w:rPr>
                 </m:ctrlPr>
@@ -594,110 +528,32 @@
               <m:e>
                 <m:r>
                   <w:rPr>
-                    <w:rFonts w:ascii="Cambria Math" w:eastAsiaTheme="minorEastAsia" w:hAnsi="Cambria Math"/>
-                  </w:rPr>
-                  <m:t>pv</m:t>
+                    <w:rFonts w:ascii="Cambria Math" w:hAnsi="Cambria Math"/>
+                  </w:rPr>
+                  <m:t>n</m:t>
                 </m:r>
               </m:e>
               <m:sub>
                 <m:r>
                   <w:rPr>
-                    <w:rFonts w:ascii="Cambria Math" w:eastAsiaTheme="minorEastAsia" w:hAnsi="Cambria Math"/>
-                  </w:rPr>
-                  <m:t>i</m:t>
+                    <w:rFonts w:ascii="Cambria Math" w:hAnsi="Cambria Math"/>
+                  </w:rPr>
+                  <m:t>l</m:t>
                 </m:r>
               </m:sub>
             </m:sSub>
-            <m:sSub>
-              <m:sSubPr>
+          </m:sup>
+          <m:e>
+            <m:f>
+              <m:fPr>
                 <m:ctrlPr>
                   <w:rPr>
-                    <w:rFonts w:ascii="Cambria Math" w:eastAsiaTheme="minorEastAsia" w:hAnsi="Cambria Math"/>
+                    <w:rFonts w:ascii="Cambria Math" w:hAnsi="Cambria Math"/>
                     <w:i/>
                   </w:rPr>
                 </m:ctrlPr>
-              </m:sSubPr>
-              <m:e>
-                <m:r>
-                  <w:rPr>
-                    <w:rFonts w:ascii="Cambria Math" w:eastAsiaTheme="minorEastAsia" w:hAnsi="Cambria Math"/>
-                  </w:rPr>
-                  <m:t>s</m:t>
-                </m:r>
-              </m:e>
-              <m:sub>
-                <m:r>
-                  <w:rPr>
-                    <w:rFonts w:ascii="Cambria Math" w:eastAsiaTheme="minorEastAsia" w:hAnsi="Cambria Math"/>
-                  </w:rPr>
-                  <m:t>i</m:t>
-                </m:r>
-              </m:sub>
-            </m:sSub>
-          </m:e>
-        </m:nary>
-        <m:r>
-          <w:rPr>
-            <w:rFonts w:ascii="Cambria Math" w:hAnsi="Cambria Math"/>
-          </w:rPr>
-          <m:t>+</m:t>
-        </m:r>
-        <m:sSub>
-          <m:sSubPr>
-            <m:ctrlPr>
-              <w:rPr>
-                <w:rFonts w:ascii="Cambria Math" w:hAnsi="Cambria Math"/>
-                <w:i/>
-              </w:rPr>
-            </m:ctrlPr>
-          </m:sSubPr>
-          <m:e>
-            <m:r>
-              <w:rPr>
-                <w:rFonts w:ascii="Cambria Math" w:hAnsi="Cambria Math"/>
-              </w:rPr>
-              <m:t>pv</m:t>
-            </m:r>
-          </m:e>
-          <m:sub>
-            <m:r>
-              <w:rPr>
-                <w:rFonts w:ascii="Cambria Math" w:hAnsi="Cambria Math"/>
-              </w:rPr>
-              <m:t>n</m:t>
-            </m:r>
-          </m:sub>
-        </m:sSub>
-        <m:d>
-          <m:dPr>
-            <m:ctrlPr>
-              <w:rPr>
-                <w:rFonts w:ascii="Cambria Math" w:hAnsi="Cambria Math"/>
-                <w:i/>
-              </w:rPr>
-            </m:ctrlPr>
-          </m:dPr>
-          <m:e>
-            <m:nary>
-              <m:naryPr>
-                <m:chr m:val="∑"/>
-                <m:limLoc m:val="undOvr"/>
-                <m:ctrlPr>
-                  <w:rPr>
-                    <w:rFonts w:ascii="Cambria Math" w:hAnsi="Cambria Math"/>
-                    <w:i/>
-                  </w:rPr>
-                </m:ctrlPr>
-              </m:naryPr>
-              <m:sub>
-                <m:r>
-                  <w:rPr>
-                    <w:rFonts w:ascii="Cambria Math" w:hAnsi="Cambria Math"/>
-                  </w:rPr>
-                  <m:t>j=1</m:t>
-                </m:r>
-              </m:sub>
-              <m:sup>
+              </m:fPr>
+              <m:num>
                 <m:sSub>
                   <m:sSubPr>
                     <m:ctrlPr>
@@ -708,34 +564,40 @@
                     </m:ctrlPr>
                   </m:sSubPr>
                   <m:e>
-                    <m:r>
-                      <w:rPr>
-                        <w:rFonts w:ascii="Cambria Math" w:hAnsi="Cambria Math"/>
-                      </w:rPr>
-                      <m:t>n</m:t>
-                    </m:r>
-                  </m:e>
-                  <m:sub>
-                    <m:r>
-                      <w:rPr>
-                        <w:rFonts w:ascii="Cambria Math" w:hAnsi="Cambria Math"/>
-                      </w:rPr>
-                      <m:t>l</m:t>
-                    </m:r>
-                  </m:sub>
-                </m:sSub>
-              </m:sup>
-              <m:e>
-                <m:sSub>
-                  <m:sSubPr>
-                    <m:ctrlPr>
-                      <w:rPr>
-                        <w:rFonts w:ascii="Cambria Math" w:hAnsi="Cambria Math"/>
-                        <w:i/>
-                      </w:rPr>
-                    </m:ctrlPr>
-                  </m:sSubPr>
-                  <m:e>
+                    <m:sSubSup>
+                      <m:sSubSupPr>
+                        <m:ctrlPr>
+                          <w:rPr>
+                            <w:rFonts w:ascii="Cambria Math" w:hAnsi="Cambria Math"/>
+                            <w:i/>
+                          </w:rPr>
+                        </m:ctrlPr>
+                      </m:sSubSupPr>
+                      <m:e>
+                        <m:r>
+                          <w:rPr>
+                            <w:rFonts w:ascii="Cambria Math" w:hAnsi="Cambria Math"/>
+                          </w:rPr>
+                          <m:t>D</m:t>
+                        </m:r>
+                      </m:e>
+                      <m:sub>
+                        <m:r>
+                          <w:rPr>
+                            <w:rFonts w:ascii="Cambria Math" w:hAnsi="Cambria Math"/>
+                          </w:rPr>
+                          <m:t>j</m:t>
+                        </m:r>
+                      </m:sub>
+                      <m:sup>
+                        <m:r>
+                          <w:rPr>
+                            <w:rFonts w:ascii="Cambria Math" w:hAnsi="Cambria Math"/>
+                          </w:rPr>
+                          <m:t>A</m:t>
+                        </m:r>
+                      </m:sup>
+                    </m:sSubSup>
                     <m:r>
                       <w:rPr>
                         <w:rFonts w:ascii="Cambria Math" w:hAnsi="Cambria Math"/>
@@ -752,23 +614,81 @@
                     </m:r>
                   </m:sub>
                 </m:sSub>
-              </m:e>
-            </m:nary>
-          </m:e>
-        </m:d>
+              </m:num>
+              <m:den>
+                <m:nary>
+                  <m:naryPr>
+                    <m:chr m:val="∑"/>
+                    <m:limLoc m:val="undOvr"/>
+                    <m:ctrlPr>
+                      <w:rPr>
+                        <w:rFonts w:ascii="Cambria Math" w:hAnsi="Cambria Math"/>
+                        <w:i/>
+                      </w:rPr>
+                    </m:ctrlPr>
+                  </m:naryPr>
+                  <m:sub>
+                    <m:r>
+                      <w:rPr>
+                        <w:rFonts w:ascii="Cambria Math" w:hAnsi="Cambria Math"/>
+                      </w:rPr>
+                      <m:t>m=1</m:t>
+                    </m:r>
+                  </m:sub>
+                  <m:sup>
+                    <m:sSub>
+                      <m:sSubPr>
+                        <m:ctrlPr>
+                          <w:rPr>
+                            <w:rFonts w:ascii="Cambria Math" w:hAnsi="Cambria Math"/>
+                            <w:i/>
+                          </w:rPr>
+                        </m:ctrlPr>
+                      </m:sSubPr>
+                      <m:e>
+                        <m:r>
+                          <w:rPr>
+                            <w:rFonts w:ascii="Cambria Math" w:hAnsi="Cambria Math"/>
+                          </w:rPr>
+                          <m:t>n</m:t>
+                        </m:r>
+                      </m:e>
+                      <m:sub>
+                        <m:r>
+                          <w:rPr>
+                            <w:rFonts w:ascii="Cambria Math" w:hAnsi="Cambria Math"/>
+                          </w:rPr>
+                          <m:t>l</m:t>
+                        </m:r>
+                      </m:sub>
+                    </m:sSub>
+                  </m:sup>
+                  <m:e>
+                    <m:r>
+                      <w:rPr>
+                        <w:rFonts w:ascii="Cambria Math" w:hAnsi="Cambria Math"/>
+                      </w:rPr>
+                      <m:t>qm</m:t>
+                    </m:r>
+                  </m:e>
+                </m:nary>
+              </m:den>
+            </m:f>
+          </m:e>
+        </m:nary>
       </m:oMath>
       <w:r>
         <w:rPr>
           <w:rFonts w:eastAsiaTheme="minorEastAsia"/>
         </w:rPr>
-        <w:t xml:space="preserve"> </w:t>
-      </w:r>
-      <w:r>
-        <w:rPr>
-          <w:rFonts w:eastAsiaTheme="minorEastAsia"/>
-        </w:rPr>
         <w:tab/>
-        <w:t>(R1)</w:t>
+        <w:t>(S</w:t>
+      </w:r>
+      <w:r>
+        <w:rPr>
+          <w:rFonts w:eastAsiaTheme="minorEastAsia"/>
+        </w:rPr>
+        <w:t>1)</w:t>
       </w:r>
     </w:p>
     <w:p>
@@ -785,6 +705,210 @@
         <w:rPr>
           <w:rFonts w:eastAsiaTheme="minorEastAsia"/>
         </w:rPr>
+        <w:tab/>
+      </w:r>
+      <m:oMath>
+        <m:r>
+          <w:rPr>
+            <w:rFonts w:ascii="Cambria Math" w:eastAsiaTheme="minorEastAsia" w:hAnsi="Cambria Math"/>
+          </w:rPr>
+          <m:t xml:space="preserve">MAX </m:t>
+        </m:r>
+        <m:nary>
+          <m:naryPr>
+            <m:chr m:val="∑"/>
+            <m:limLoc m:val="subSup"/>
+            <m:ctrlPr>
+              <w:rPr>
+                <w:rFonts w:ascii="Cambria Math" w:eastAsiaTheme="minorEastAsia" w:hAnsi="Cambria Math"/>
+                <w:i/>
+              </w:rPr>
+            </m:ctrlPr>
+          </m:naryPr>
+          <m:sub>
+            <m:r>
+              <w:rPr>
+                <w:rFonts w:ascii="Cambria Math" w:eastAsiaTheme="minorEastAsia" w:hAnsi="Cambria Math"/>
+              </w:rPr>
+              <m:t>i=1</m:t>
+            </m:r>
+          </m:sub>
+          <m:sup>
+            <m:r>
+              <w:rPr>
+                <w:rFonts w:ascii="Cambria Math" w:eastAsiaTheme="minorEastAsia" w:hAnsi="Cambria Math"/>
+              </w:rPr>
+              <m:t>n</m:t>
+            </m:r>
+          </m:sup>
+          <m:e>
+            <m:sSub>
+              <m:sSubPr>
+                <m:ctrlPr>
+                  <w:rPr>
+                    <w:rFonts w:ascii="Cambria Math" w:eastAsiaTheme="minorEastAsia" w:hAnsi="Cambria Math"/>
+                    <w:i/>
+                  </w:rPr>
+                </m:ctrlPr>
+              </m:sSubPr>
+              <m:e>
+                <m:r>
+                  <w:rPr>
+                    <w:rFonts w:ascii="Cambria Math" w:eastAsiaTheme="minorEastAsia" w:hAnsi="Cambria Math"/>
+                  </w:rPr>
+                  <m:t>s</m:t>
+                </m:r>
+              </m:e>
+              <m:sub>
+                <m:r>
+                  <w:rPr>
+                    <w:rFonts w:ascii="Cambria Math" w:eastAsiaTheme="minorEastAsia" w:hAnsi="Cambria Math"/>
+                  </w:rPr>
+                  <m:t>i</m:t>
+                </m:r>
+              </m:sub>
+            </m:sSub>
+          </m:e>
+        </m:nary>
+        <m:r>
+          <w:rPr>
+            <w:rFonts w:ascii="Cambria Math" w:hAnsi="Cambria Math"/>
+          </w:rPr>
+          <m:t>+</m:t>
+        </m:r>
+        <m:nary>
+          <m:naryPr>
+            <m:chr m:val="∑"/>
+            <m:limLoc m:val="undOvr"/>
+            <m:ctrlPr>
+              <w:rPr>
+                <w:rFonts w:ascii="Cambria Math" w:hAnsi="Cambria Math"/>
+                <w:i/>
+              </w:rPr>
+            </m:ctrlPr>
+          </m:naryPr>
+          <m:sub>
+            <m:r>
+              <w:rPr>
+                <w:rFonts w:ascii="Cambria Math" w:hAnsi="Cambria Math"/>
+              </w:rPr>
+              <m:t>j=1</m:t>
+            </m:r>
+          </m:sub>
+          <m:sup>
+            <m:sSub>
+              <m:sSubPr>
+                <m:ctrlPr>
+                  <w:rPr>
+                    <w:rFonts w:ascii="Cambria Math" w:hAnsi="Cambria Math"/>
+                    <w:i/>
+                  </w:rPr>
+                </m:ctrlPr>
+              </m:sSubPr>
+              <m:e>
+                <m:r>
+                  <w:rPr>
+                    <w:rFonts w:ascii="Cambria Math" w:hAnsi="Cambria Math"/>
+                  </w:rPr>
+                  <m:t>n</m:t>
+                </m:r>
+              </m:e>
+              <m:sub>
+                <m:r>
+                  <w:rPr>
+                    <w:rFonts w:ascii="Cambria Math" w:hAnsi="Cambria Math"/>
+                  </w:rPr>
+                  <m:t>l</m:t>
+                </m:r>
+              </m:sub>
+            </m:sSub>
+          </m:sup>
+          <m:e>
+            <m:sSub>
+              <m:sSubPr>
+                <m:ctrlPr>
+                  <w:rPr>
+                    <w:rFonts w:ascii="Cambria Math" w:hAnsi="Cambria Math"/>
+                    <w:i/>
+                  </w:rPr>
+                </m:ctrlPr>
+              </m:sSubPr>
+              <m:e>
+                <m:sSubSup>
+                  <m:sSubSupPr>
+                    <m:ctrlPr>
+                      <w:rPr>
+                        <w:rFonts w:ascii="Cambria Math" w:hAnsi="Cambria Math"/>
+                        <w:i/>
+                      </w:rPr>
+                    </m:ctrlPr>
+                  </m:sSubSupPr>
+                  <m:e>
+                    <m:r>
+                      <w:rPr>
+                        <w:rFonts w:ascii="Cambria Math" w:hAnsi="Cambria Math"/>
+                      </w:rPr>
+                      <m:t>D</m:t>
+                    </m:r>
+                  </m:e>
+                  <m:sub>
+                    <m:r>
+                      <w:rPr>
+                        <w:rFonts w:ascii="Cambria Math" w:hAnsi="Cambria Math"/>
+                      </w:rPr>
+                      <m:t>j</m:t>
+                    </m:r>
+                  </m:sub>
+                  <m:sup>
+                    <m:r>
+                      <w:rPr>
+                        <w:rFonts w:ascii="Cambria Math" w:hAnsi="Cambria Math"/>
+                      </w:rPr>
+                      <m:t>A</m:t>
+                    </m:r>
+                  </m:sup>
+                </m:sSubSup>
+                <m:r>
+                  <w:rPr>
+                    <w:rFonts w:ascii="Cambria Math" w:hAnsi="Cambria Math"/>
+                  </w:rPr>
+                  <m:t>b</m:t>
+                </m:r>
+              </m:e>
+              <m:sub>
+                <m:r>
+                  <w:rPr>
+                    <w:rFonts w:ascii="Cambria Math" w:hAnsi="Cambria Math"/>
+                  </w:rPr>
+                  <m:t>n+1,j</m:t>
+                </m:r>
+              </m:sub>
+            </m:sSub>
+          </m:e>
+        </m:nary>
+      </m:oMath>
+      <w:r>
+        <w:rPr>
+          <w:rFonts w:eastAsiaTheme="minorEastAsia"/>
+        </w:rPr>
+        <w:tab/>
+        <w:t>(R1)</w:t>
+      </w:r>
+    </w:p>
+    <w:p>
+      <w:pPr>
+        <w:tabs>
+          <w:tab w:val="center" w:pos="4680"/>
+          <w:tab w:val="right" w:pos="9360"/>
+        </w:tabs>
+        <w:rPr>
+          <w:rFonts w:eastAsiaTheme="minorEastAsia"/>
+        </w:rPr>
+      </w:pPr>
+      <w:r>
+        <w:rPr>
+          <w:rFonts w:eastAsiaTheme="minorEastAsia"/>
+        </w:rPr>
         <w:t xml:space="preserve">The idea here is that we want to maximize the </w:t>
       </w:r>
       <w:r>
@@ -825,6 +949,46 @@
           <w:rFonts w:eastAsiaTheme="minorEastAsia"/>
         </w:rPr>
         <w:t xml:space="preserve"> </w:t>
+      </w:r>
+      <w:r>
+        <w:rPr>
+          <w:rFonts w:eastAsiaTheme="minorEastAsia"/>
+        </w:rPr>
+        <w:t>However, we don’t want to require that all the available account balances is use up in cases where we set a maximum spending amount. So, in both the cases we define the object function to include both the sum of the yearly spendable amount and the sum of the account balances at the end of the period times a discount rate for each account (</w:t>
+      </w:r>
+      <w:proofErr w:type="spellStart"/>
+      <w:r>
+        <w:rPr>
+          <w:rFonts w:eastAsiaTheme="minorEastAsia"/>
+        </w:rPr>
+        <w:t>D</w:t>
+      </w:r>
+      <w:r>
+        <w:rPr>
+          <w:rFonts w:eastAsiaTheme="minorEastAsia"/>
+          <w:vertAlign w:val="subscript"/>
+        </w:rPr>
+        <w:t>j</w:t>
+      </w:r>
+      <w:r>
+        <w:rPr>
+          <w:rFonts w:eastAsiaTheme="minorEastAsia"/>
+          <w:vertAlign w:val="superscript"/>
+        </w:rPr>
+        <w:t>A</w:t>
+      </w:r>
+      <w:proofErr w:type="spellEnd"/>
+      <w:r>
+        <w:rPr>
+          <w:rFonts w:eastAsiaTheme="minorEastAsia"/>
+        </w:rPr>
+        <w:t xml:space="preserve">). For (S1) though we include a “balancer” to lower the significance of the final balances in the optimization such that spendable funds will be favored. The balancer is using a heuristic of dividing by the sum of the initial account balances. </w:t>
+      </w:r>
+      <w:r>
+        <w:rPr>
+          <w:rFonts w:eastAsiaTheme="minorEastAsia"/>
+        </w:rPr>
+        <w:t xml:space="preserve">The account discount rate is applied to the final balances to suggest the value of the balance given how the account is taxed; TDRA at 0.85, ROTH at 1.0, and the after tax investment account at 0.9. </w:t>
       </w:r>
     </w:p>
     <w:p>
@@ -1577,6 +1741,7 @@
                   <w:rPr>
                     <w:rFonts w:ascii="Cambria Math" w:hAnsi="Cambria Math"/>
                     <w:i/>
+                    <w:highlight w:val="yellow"/>
                   </w:rPr>
                 </m:ctrlPr>
               </m:sSubPr>
@@ -1584,6 +1749,7 @@
                 <m:r>
                   <w:rPr>
                     <w:rFonts w:ascii="Cambria Math" w:hAnsi="Cambria Math"/>
+                    <w:highlight w:val="yellow"/>
                   </w:rPr>
                   <m:t>n</m:t>
                 </m:r>
@@ -1592,6 +1758,7 @@
                 <m:r>
                   <w:rPr>
                     <w:rFonts w:ascii="Cambria Math" w:hAnsi="Cambria Math"/>
+                    <w:highlight w:val="yellow"/>
                   </w:rPr>
                   <m:t>l</m:t>
                 </m:r>
@@ -1600,6 +1767,7 @@
             <m:r>
               <w:rPr>
                 <w:rFonts w:ascii="Cambria Math" w:hAnsi="Cambria Math"/>
+                <w:highlight w:val="yellow"/>
               </w:rPr>
               <m:t>-1</m:t>
             </m:r>
@@ -1817,6 +1985,7 @@
               <w:rPr>
                 <w:rFonts w:ascii="Cambria Math" w:eastAsiaTheme="minorEastAsia" w:hAnsi="Cambria Math"/>
                 <w:i/>
+                <w:highlight w:val="yellow"/>
               </w:rPr>
             </m:ctrlPr>
           </m:dPr>
@@ -1824,6 +1993,7 @@
             <m:r>
               <w:rPr>
                 <w:rFonts w:ascii="Cambria Math" w:eastAsiaTheme="minorEastAsia" w:hAnsi="Cambria Math"/>
+                <w:highlight w:val="yellow"/>
               </w:rPr>
               <m:t>1-</m:t>
             </m:r>
@@ -1833,6 +2003,7 @@
                   <w:rPr>
                     <w:rFonts w:ascii="Cambria Math" w:eastAsiaTheme="minorEastAsia" w:hAnsi="Cambria Math"/>
                     <w:i/>
+                    <w:highlight w:val="yellow"/>
                   </w:rPr>
                 </m:ctrlPr>
               </m:sSubPr>
@@ -1840,6 +2011,7 @@
                 <m:r>
                   <w:rPr>
                     <w:rFonts w:ascii="Cambria Math" w:eastAsiaTheme="minorEastAsia" w:hAnsi="Cambria Math"/>
+                    <w:highlight w:val="yellow"/>
                   </w:rPr>
                   <m:t>p</m:t>
                 </m:r>
@@ -1848,6 +2020,7 @@
                 <m:r>
                   <w:rPr>
                     <w:rFonts w:ascii="Cambria Math" w:eastAsiaTheme="minorEastAsia" w:hAnsi="Cambria Math"/>
+                    <w:highlight w:val="yellow"/>
                   </w:rPr>
                   <m:t>i</m:t>
                 </m:r>
@@ -1859,6 +2032,7 @@
                   <w:rPr>
                     <w:rFonts w:ascii="Cambria Math" w:hAnsi="Cambria Math"/>
                     <w:i/>
+                    <w:highlight w:val="yellow"/>
                   </w:rPr>
                 </m:ctrlPr>
               </m:sSupPr>
@@ -1866,6 +2040,7 @@
                 <m:r>
                   <w:rPr>
                     <w:rFonts w:ascii="Cambria Math" w:hAnsi="Cambria Math"/>
+                    <w:highlight w:val="yellow"/>
                   </w:rPr>
                   <m:t>r</m:t>
                 </m:r>
@@ -1874,6 +2049,7 @@
                 <m:r>
                   <w:rPr>
                     <w:rFonts w:ascii="Cambria Math" w:hAnsi="Cambria Math"/>
+                    <w:highlight w:val="yellow"/>
                   </w:rPr>
                   <m:t>cg</m:t>
                 </m:r>
@@ -1887,6 +2063,7 @@
               <w:rPr>
                 <w:rFonts w:ascii="Cambria Math" w:hAnsi="Cambria Math"/>
                 <w:i/>
+                <w:highlight w:val="yellow"/>
               </w:rPr>
             </m:ctrlPr>
           </m:sSubPr>
@@ -1894,6 +2071,7 @@
             <m:r>
               <w:rPr>
                 <w:rFonts w:ascii="Cambria Math" w:hAnsi="Cambria Math"/>
+                <w:highlight w:val="yellow"/>
               </w:rPr>
               <m:t>w</m:t>
             </m:r>
@@ -1902,6 +2080,7 @@
             <m:r>
               <w:rPr>
                 <w:rFonts w:ascii="Cambria Math" w:hAnsi="Cambria Math"/>
+                <w:highlight w:val="yellow"/>
               </w:rPr>
               <m:t>i3</m:t>
             </m:r>
@@ -2151,6 +2330,7 @@
         <w:rPr>
           <w:rFonts w:eastAsiaTheme="minorEastAsia"/>
         </w:rPr>
+        <w:lastRenderedPageBreak/>
         <w:t xml:space="preserve">The objective </w:t>
       </w:r>
       <w:r>
@@ -2428,7 +2608,6 @@
         <w:rPr>
           <w:rFonts w:eastAsiaTheme="minorEastAsia"/>
         </w:rPr>
-        <w:lastRenderedPageBreak/>
         <w:t xml:space="preserve">Thus, the objective specified by </w:t>
       </w:r>
       <w:r>
@@ -3403,6 +3582,7 @@
         <w:rPr>
           <w:rFonts w:eastAsiaTheme="minorEastAsia"/>
         </w:rPr>
+        <w:lastRenderedPageBreak/>
         <w:tab/>
       </w:r>
       <m:oMath>
@@ -4030,7 +4210,6 @@
         <w:rPr>
           <w:rFonts w:eastAsiaTheme="minorEastAsia"/>
         </w:rPr>
-        <w:lastRenderedPageBreak/>
         <w:t>Expression</w:t>
       </w:r>
       <w:r>
@@ -5047,19 +5226,7 @@
         <w:rPr>
           <w:rFonts w:eastAsiaTheme="minorEastAsia"/>
         </w:rPr>
-        <w:t xml:space="preserve"> is to take up any negative slack</w:t>
-      </w:r>
-      <w:r>
-        <w:rPr>
-          <w:rFonts w:eastAsiaTheme="minorEastAsia"/>
-        </w:rPr>
-        <w:t xml:space="preserve"> when the total ordinary taxable amount exceeds the floor of the next capital gains bracket in (11)</w:t>
-      </w:r>
-      <w:r>
-        <w:rPr>
-          <w:rFonts w:eastAsiaTheme="minorEastAsia"/>
-        </w:rPr>
-        <w:t>.</w:t>
+        <w:t xml:space="preserve"> is to take up any negative slack when the total ordinary taxable amount exceeds the floor of the next capital gains bracket in (11).</w:t>
       </w:r>
     </w:p>
     <w:p>
@@ -6640,6 +6807,7 @@
         <w:rPr>
           <w:rFonts w:eastAsiaTheme="minorEastAsia"/>
         </w:rPr>
+        <w:lastRenderedPageBreak/>
         <w:t xml:space="preserve">Finally, </w:t>
       </w:r>
       <w:r>
@@ -6812,7 +6980,6 @@
         <w:rPr>
           <w:rFonts w:eastAsiaTheme="minorEastAsia"/>
         </w:rPr>
-        <w:lastRenderedPageBreak/>
         <w:t>(</w:t>
       </w:r>
       <w:proofErr w:type="gramStart"/>
@@ -6949,32 +7116,6 @@
                   <w:rPr>
                     <w:rFonts w:ascii="Cambria Math" w:eastAsiaTheme="minorEastAsia" w:hAnsi="Cambria Math"/>
                   </w:rPr>
-                  <m:t>pv</m:t>
-                </m:r>
-              </m:e>
-              <m:sub>
-                <m:r>
-                  <w:rPr>
-                    <w:rFonts w:ascii="Cambria Math" w:eastAsiaTheme="minorEastAsia" w:hAnsi="Cambria Math"/>
-                  </w:rPr>
-                  <m:t>i</m:t>
-                </m:r>
-              </m:sub>
-            </m:sSub>
-            <m:sSub>
-              <m:sSubPr>
-                <m:ctrlPr>
-                  <w:rPr>
-                    <w:rFonts w:ascii="Cambria Math" w:eastAsiaTheme="minorEastAsia" w:hAnsi="Cambria Math"/>
-                    <w:i/>
-                  </w:rPr>
-                </m:ctrlPr>
-              </m:sSubPr>
-              <m:e>
-                <m:r>
-                  <w:rPr>
-                    <w:rFonts w:ascii="Cambria Math" w:eastAsiaTheme="minorEastAsia" w:hAnsi="Cambria Math"/>
-                  </w:rPr>
                   <m:t>s</m:t>
                 </m:r>
               </m:e>
@@ -6989,51 +7130,19 @@
             </m:sSub>
           </m:e>
         </m:nary>
-      </m:oMath>
-      <w:r>
-        <w:rPr>
-          <w:rFonts w:eastAsiaTheme="minorEastAsia"/>
-        </w:rPr>
-        <w:tab/>
-        <w:t>(S</w:t>
-      </w:r>
-      <w:r>
-        <w:rPr>
-          <w:rFonts w:eastAsiaTheme="minorEastAsia"/>
-        </w:rPr>
-        <w:t>1’)</w:t>
-      </w:r>
-    </w:p>
-    <w:p>
-      <w:pPr>
-        <w:tabs>
-          <w:tab w:val="center" w:pos="4680"/>
-          <w:tab w:val="right" w:pos="9360"/>
-        </w:tabs>
-        <w:rPr>
-          <w:rFonts w:eastAsiaTheme="minorEastAsia"/>
-        </w:rPr>
-      </w:pPr>
-      <w:r>
-        <w:rPr>
-          <w:rFonts w:eastAsiaTheme="minorEastAsia"/>
-        </w:rPr>
-        <w:tab/>
-      </w:r>
-      <m:oMath>
         <m:r>
           <w:rPr>
-            <w:rFonts w:ascii="Cambria Math" w:eastAsiaTheme="minorEastAsia" w:hAnsi="Cambria Math"/>
-          </w:rPr>
-          <m:t>MIN-</m:t>
+            <w:rFonts w:ascii="Cambria Math" w:hAnsi="Cambria Math"/>
+          </w:rPr>
+          <m:t>-</m:t>
         </m:r>
         <m:nary>
           <m:naryPr>
             <m:chr m:val="∑"/>
-            <m:limLoc m:val="subSup"/>
-            <m:ctrlPr>
-              <w:rPr>
-                <w:rFonts w:ascii="Cambria Math" w:eastAsiaTheme="minorEastAsia" w:hAnsi="Cambria Math"/>
+            <m:limLoc m:val="undOvr"/>
+            <m:ctrlPr>
+              <w:rPr>
+                <w:rFonts w:ascii="Cambria Math" w:hAnsi="Cambria Math"/>
                 <w:i/>
               </w:rPr>
             </m:ctrlPr>
@@ -7041,25 +7150,17 @@
           <m:sub>
             <m:r>
               <w:rPr>
-                <w:rFonts w:ascii="Cambria Math" w:eastAsiaTheme="minorEastAsia" w:hAnsi="Cambria Math"/>
-              </w:rPr>
-              <m:t>i=1</m:t>
+                <w:rFonts w:ascii="Cambria Math" w:hAnsi="Cambria Math"/>
+              </w:rPr>
+              <m:t>j=1</m:t>
             </m:r>
           </m:sub>
           <m:sup>
-            <m:r>
-              <w:rPr>
-                <w:rFonts w:ascii="Cambria Math" w:eastAsiaTheme="minorEastAsia" w:hAnsi="Cambria Math"/>
-              </w:rPr>
-              <m:t>n</m:t>
-            </m:r>
-          </m:sup>
-          <m:e>
             <m:sSub>
               <m:sSubPr>
                 <m:ctrlPr>
                   <w:rPr>
-                    <w:rFonts w:ascii="Cambria Math" w:eastAsiaTheme="minorEastAsia" w:hAnsi="Cambria Math"/>
+                    <w:rFonts w:ascii="Cambria Math" w:hAnsi="Cambria Math"/>
                     <w:i/>
                   </w:rPr>
                 </m:ctrlPr>
@@ -7067,110 +7168,32 @@
               <m:e>
                 <m:r>
                   <w:rPr>
-                    <w:rFonts w:ascii="Cambria Math" w:eastAsiaTheme="minorEastAsia" w:hAnsi="Cambria Math"/>
-                  </w:rPr>
-                  <m:t>pv</m:t>
+                    <w:rFonts w:ascii="Cambria Math" w:hAnsi="Cambria Math"/>
+                  </w:rPr>
+                  <m:t>n</m:t>
                 </m:r>
               </m:e>
               <m:sub>
                 <m:r>
                   <w:rPr>
-                    <w:rFonts w:ascii="Cambria Math" w:eastAsiaTheme="minorEastAsia" w:hAnsi="Cambria Math"/>
-                  </w:rPr>
-                  <m:t>i</m:t>
+                    <w:rFonts w:ascii="Cambria Math" w:hAnsi="Cambria Math"/>
+                  </w:rPr>
+                  <m:t>l</m:t>
                 </m:r>
               </m:sub>
             </m:sSub>
-            <m:sSub>
-              <m:sSubPr>
+          </m:sup>
+          <m:e>
+            <m:f>
+              <m:fPr>
                 <m:ctrlPr>
                   <w:rPr>
-                    <w:rFonts w:ascii="Cambria Math" w:eastAsiaTheme="minorEastAsia" w:hAnsi="Cambria Math"/>
+                    <w:rFonts w:ascii="Cambria Math" w:hAnsi="Cambria Math"/>
                     <w:i/>
                   </w:rPr>
                 </m:ctrlPr>
-              </m:sSubPr>
-              <m:e>
-                <m:r>
-                  <w:rPr>
-                    <w:rFonts w:ascii="Cambria Math" w:eastAsiaTheme="minorEastAsia" w:hAnsi="Cambria Math"/>
-                  </w:rPr>
-                  <m:t>s</m:t>
-                </m:r>
-              </m:e>
-              <m:sub>
-                <m:r>
-                  <w:rPr>
-                    <w:rFonts w:ascii="Cambria Math" w:eastAsiaTheme="minorEastAsia" w:hAnsi="Cambria Math"/>
-                  </w:rPr>
-                  <m:t>i</m:t>
-                </m:r>
-              </m:sub>
-            </m:sSub>
-          </m:e>
-        </m:nary>
-        <m:r>
-          <w:rPr>
-            <w:rFonts w:ascii="Cambria Math" w:hAnsi="Cambria Math"/>
-          </w:rPr>
-          <m:t>-</m:t>
-        </m:r>
-        <m:sSub>
-          <m:sSubPr>
-            <m:ctrlPr>
-              <w:rPr>
-                <w:rFonts w:ascii="Cambria Math" w:hAnsi="Cambria Math"/>
-                <w:i/>
-              </w:rPr>
-            </m:ctrlPr>
-          </m:sSubPr>
-          <m:e>
-            <m:r>
-              <w:rPr>
-                <w:rFonts w:ascii="Cambria Math" w:hAnsi="Cambria Math"/>
-              </w:rPr>
-              <m:t>pv</m:t>
-            </m:r>
-          </m:e>
-          <m:sub>
-            <m:r>
-              <w:rPr>
-                <w:rFonts w:ascii="Cambria Math" w:hAnsi="Cambria Math"/>
-              </w:rPr>
-              <m:t>n</m:t>
-            </m:r>
-          </m:sub>
-        </m:sSub>
-        <m:d>
-          <m:dPr>
-            <m:ctrlPr>
-              <w:rPr>
-                <w:rFonts w:ascii="Cambria Math" w:hAnsi="Cambria Math"/>
-                <w:i/>
-              </w:rPr>
-            </m:ctrlPr>
-          </m:dPr>
-          <m:e>
-            <m:nary>
-              <m:naryPr>
-                <m:chr m:val="∑"/>
-                <m:limLoc m:val="undOvr"/>
-                <m:ctrlPr>
-                  <w:rPr>
-                    <w:rFonts w:ascii="Cambria Math" w:hAnsi="Cambria Math"/>
-                    <w:i/>
-                  </w:rPr>
-                </m:ctrlPr>
-              </m:naryPr>
-              <m:sub>
-                <m:r>
-                  <w:rPr>
-                    <w:rFonts w:ascii="Cambria Math" w:hAnsi="Cambria Math"/>
-                  </w:rPr>
-                  <m:t>j=1</m:t>
-                </m:r>
-              </m:sub>
-              <m:sup>
+              </m:fPr>
+              <m:num>
                 <m:sSub>
                   <m:sSubPr>
                     <m:ctrlPr>
@@ -7181,34 +7204,40 @@
                     </m:ctrlPr>
                   </m:sSubPr>
                   <m:e>
-                    <m:r>
-                      <w:rPr>
-                        <w:rFonts w:ascii="Cambria Math" w:hAnsi="Cambria Math"/>
-                      </w:rPr>
-                      <m:t>n</m:t>
-                    </m:r>
-                  </m:e>
-                  <m:sub>
-                    <m:r>
-                      <w:rPr>
-                        <w:rFonts w:ascii="Cambria Math" w:hAnsi="Cambria Math"/>
-                      </w:rPr>
-                      <m:t>l</m:t>
-                    </m:r>
-                  </m:sub>
-                </m:sSub>
-              </m:sup>
-              <m:e>
-                <m:sSub>
-                  <m:sSubPr>
-                    <m:ctrlPr>
-                      <w:rPr>
-                        <w:rFonts w:ascii="Cambria Math" w:hAnsi="Cambria Math"/>
-                        <w:i/>
-                      </w:rPr>
-                    </m:ctrlPr>
-                  </m:sSubPr>
-                  <m:e>
+                    <m:sSubSup>
+                      <m:sSubSupPr>
+                        <m:ctrlPr>
+                          <w:rPr>
+                            <w:rFonts w:ascii="Cambria Math" w:hAnsi="Cambria Math"/>
+                            <w:i/>
+                          </w:rPr>
+                        </m:ctrlPr>
+                      </m:sSubSupPr>
+                      <m:e>
+                        <m:r>
+                          <w:rPr>
+                            <w:rFonts w:ascii="Cambria Math" w:hAnsi="Cambria Math"/>
+                          </w:rPr>
+                          <m:t>D</m:t>
+                        </m:r>
+                      </m:e>
+                      <m:sub>
+                        <m:r>
+                          <w:rPr>
+                            <w:rFonts w:ascii="Cambria Math" w:hAnsi="Cambria Math"/>
+                          </w:rPr>
+                          <m:t>j</m:t>
+                        </m:r>
+                      </m:sub>
+                      <m:sup>
+                        <m:r>
+                          <w:rPr>
+                            <w:rFonts w:ascii="Cambria Math" w:hAnsi="Cambria Math"/>
+                          </w:rPr>
+                          <m:t>A</m:t>
+                        </m:r>
+                      </m:sup>
+                    </m:sSubSup>
                     <m:r>
                       <w:rPr>
                         <w:rFonts w:ascii="Cambria Math" w:hAnsi="Cambria Math"/>
@@ -7225,17 +7254,87 @@
                     </m:r>
                   </m:sub>
                 </m:sSub>
-              </m:e>
-            </m:nary>
-          </m:e>
-        </m:d>
+              </m:num>
+              <m:den>
+                <m:nary>
+                  <m:naryPr>
+                    <m:chr m:val="∑"/>
+                    <m:limLoc m:val="undOvr"/>
+                    <m:ctrlPr>
+                      <w:rPr>
+                        <w:rFonts w:ascii="Cambria Math" w:hAnsi="Cambria Math"/>
+                        <w:i/>
+                      </w:rPr>
+                    </m:ctrlPr>
+                  </m:naryPr>
+                  <m:sub>
+                    <m:r>
+                      <w:rPr>
+                        <w:rFonts w:ascii="Cambria Math" w:hAnsi="Cambria Math"/>
+                      </w:rPr>
+                      <m:t>m=1</m:t>
+                    </m:r>
+                  </m:sub>
+                  <m:sup>
+                    <m:sSub>
+                      <m:sSubPr>
+                        <m:ctrlPr>
+                          <w:rPr>
+                            <w:rFonts w:ascii="Cambria Math" w:hAnsi="Cambria Math"/>
+                            <w:i/>
+                          </w:rPr>
+                        </m:ctrlPr>
+                      </m:sSubPr>
+                      <m:e>
+                        <m:r>
+                          <w:rPr>
+                            <w:rFonts w:ascii="Cambria Math" w:hAnsi="Cambria Math"/>
+                          </w:rPr>
+                          <m:t>n</m:t>
+                        </m:r>
+                      </m:e>
+                      <m:sub>
+                        <m:r>
+                          <w:rPr>
+                            <w:rFonts w:ascii="Cambria Math" w:hAnsi="Cambria Math"/>
+                          </w:rPr>
+                          <m:t>l</m:t>
+                        </m:r>
+                      </m:sub>
+                    </m:sSub>
+                  </m:sup>
+                  <m:e>
+                    <m:r>
+                      <w:rPr>
+                        <w:rFonts w:ascii="Cambria Math" w:hAnsi="Cambria Math"/>
+                      </w:rPr>
+                      <m:t>qm</m:t>
+                    </m:r>
+                  </m:e>
+                </m:nary>
+              </m:den>
+            </m:f>
+          </m:e>
+        </m:nary>
       </m:oMath>
       <w:r>
         <w:rPr>
           <w:rFonts w:eastAsiaTheme="minorEastAsia"/>
         </w:rPr>
         <w:tab/>
-        <w:t>(R1’)</w:t>
+        <w:t>(S1</w:t>
+      </w:r>
+      <w:r>
+        <w:rPr>
+          <w:rFonts w:eastAsiaTheme="minorEastAsia"/>
+        </w:rPr>
+        <w:t>’</w:t>
+      </w:r>
+      <w:r>
+        <w:rPr>
+          <w:rFonts w:eastAsiaTheme="minorEastAsia"/>
+        </w:rPr>
+        <w:t>)</w:t>
       </w:r>
     </w:p>
     <w:p>
@@ -7248,6 +7347,224 @@
           <w:rFonts w:eastAsiaTheme="minorEastAsia"/>
         </w:rPr>
       </w:pPr>
+      <w:r>
+        <w:rPr>
+          <w:rFonts w:eastAsiaTheme="minorEastAsia"/>
+        </w:rPr>
+        <w:tab/>
+      </w:r>
+      <m:oMath>
+        <m:r>
+          <w:rPr>
+            <w:rFonts w:ascii="Cambria Math" w:eastAsiaTheme="minorEastAsia" w:hAnsi="Cambria Math"/>
+          </w:rPr>
+          <m:t>MIN-</m:t>
+        </m:r>
+        <m:nary>
+          <m:naryPr>
+            <m:chr m:val="∑"/>
+            <m:limLoc m:val="subSup"/>
+            <m:ctrlPr>
+              <w:rPr>
+                <w:rFonts w:ascii="Cambria Math" w:eastAsiaTheme="minorEastAsia" w:hAnsi="Cambria Math"/>
+                <w:i/>
+              </w:rPr>
+            </m:ctrlPr>
+          </m:naryPr>
+          <m:sub>
+            <m:r>
+              <w:rPr>
+                <w:rFonts w:ascii="Cambria Math" w:eastAsiaTheme="minorEastAsia" w:hAnsi="Cambria Math"/>
+              </w:rPr>
+              <m:t>i=1</m:t>
+            </m:r>
+          </m:sub>
+          <m:sup>
+            <m:r>
+              <w:rPr>
+                <w:rFonts w:ascii="Cambria Math" w:eastAsiaTheme="minorEastAsia" w:hAnsi="Cambria Math"/>
+              </w:rPr>
+              <m:t>n</m:t>
+            </m:r>
+          </m:sup>
+          <m:e>
+            <m:sSub>
+              <m:sSubPr>
+                <m:ctrlPr>
+                  <w:rPr>
+                    <w:rFonts w:ascii="Cambria Math" w:eastAsiaTheme="minorEastAsia" w:hAnsi="Cambria Math"/>
+                    <w:i/>
+                  </w:rPr>
+                </m:ctrlPr>
+              </m:sSubPr>
+              <m:e>
+                <m:r>
+                  <w:rPr>
+                    <w:rFonts w:ascii="Cambria Math" w:eastAsiaTheme="minorEastAsia" w:hAnsi="Cambria Math"/>
+                  </w:rPr>
+                  <m:t>s</m:t>
+                </m:r>
+              </m:e>
+              <m:sub>
+                <m:r>
+                  <w:rPr>
+                    <w:rFonts w:ascii="Cambria Math" w:eastAsiaTheme="minorEastAsia" w:hAnsi="Cambria Math"/>
+                  </w:rPr>
+                  <m:t>i</m:t>
+                </m:r>
+              </m:sub>
+            </m:sSub>
+          </m:e>
+        </m:nary>
+        <m:r>
+          <w:rPr>
+            <w:rFonts w:ascii="Cambria Math" w:hAnsi="Cambria Math"/>
+          </w:rPr>
+          <m:t>-</m:t>
+        </m:r>
+        <m:nary>
+          <m:naryPr>
+            <m:chr m:val="∑"/>
+            <m:limLoc m:val="undOvr"/>
+            <m:ctrlPr>
+              <w:rPr>
+                <w:rFonts w:ascii="Cambria Math" w:hAnsi="Cambria Math"/>
+                <w:i/>
+              </w:rPr>
+            </m:ctrlPr>
+          </m:naryPr>
+          <m:sub>
+            <m:r>
+              <w:rPr>
+                <w:rFonts w:ascii="Cambria Math" w:hAnsi="Cambria Math"/>
+              </w:rPr>
+              <m:t>j=1</m:t>
+            </m:r>
+          </m:sub>
+          <m:sup>
+            <m:sSub>
+              <m:sSubPr>
+                <m:ctrlPr>
+                  <w:rPr>
+                    <w:rFonts w:ascii="Cambria Math" w:hAnsi="Cambria Math"/>
+                    <w:i/>
+                  </w:rPr>
+                </m:ctrlPr>
+              </m:sSubPr>
+              <m:e>
+                <m:r>
+                  <w:rPr>
+                    <w:rFonts w:ascii="Cambria Math" w:hAnsi="Cambria Math"/>
+                  </w:rPr>
+                  <m:t>n</m:t>
+                </m:r>
+              </m:e>
+              <m:sub>
+                <m:r>
+                  <w:rPr>
+                    <w:rFonts w:ascii="Cambria Math" w:hAnsi="Cambria Math"/>
+                  </w:rPr>
+                  <m:t>l</m:t>
+                </m:r>
+              </m:sub>
+            </m:sSub>
+          </m:sup>
+          <m:e>
+            <m:sSub>
+              <m:sSubPr>
+                <m:ctrlPr>
+                  <w:rPr>
+                    <w:rFonts w:ascii="Cambria Math" w:hAnsi="Cambria Math"/>
+                    <w:i/>
+                  </w:rPr>
+                </m:ctrlPr>
+              </m:sSubPr>
+              <m:e>
+                <m:sSubSup>
+                  <m:sSubSupPr>
+                    <m:ctrlPr>
+                      <w:rPr>
+                        <w:rFonts w:ascii="Cambria Math" w:hAnsi="Cambria Math"/>
+                        <w:i/>
+                      </w:rPr>
+                    </m:ctrlPr>
+                  </m:sSubSupPr>
+                  <m:e>
+                    <m:r>
+                      <w:rPr>
+                        <w:rFonts w:ascii="Cambria Math" w:hAnsi="Cambria Math"/>
+                      </w:rPr>
+                      <m:t>D</m:t>
+                    </m:r>
+                  </m:e>
+                  <m:sub>
+                    <m:r>
+                      <w:rPr>
+                        <w:rFonts w:ascii="Cambria Math" w:hAnsi="Cambria Math"/>
+                      </w:rPr>
+                      <m:t>j</m:t>
+                    </m:r>
+                  </m:sub>
+                  <m:sup>
+                    <m:r>
+                      <w:rPr>
+                        <w:rFonts w:ascii="Cambria Math" w:hAnsi="Cambria Math"/>
+                      </w:rPr>
+                      <m:t>A</m:t>
+                    </m:r>
+                  </m:sup>
+                </m:sSubSup>
+                <m:r>
+                  <w:rPr>
+                    <w:rFonts w:ascii="Cambria Math" w:hAnsi="Cambria Math"/>
+                  </w:rPr>
+                  <m:t>b</m:t>
+                </m:r>
+              </m:e>
+              <m:sub>
+                <m:r>
+                  <w:rPr>
+                    <w:rFonts w:ascii="Cambria Math" w:hAnsi="Cambria Math"/>
+                  </w:rPr>
+                  <m:t>n+1,j</m:t>
+                </m:r>
+              </m:sub>
+            </m:sSub>
+          </m:e>
+        </m:nary>
+      </m:oMath>
+      <w:r>
+        <w:rPr>
+          <w:rFonts w:eastAsiaTheme="minorEastAsia"/>
+        </w:rPr>
+        <w:tab/>
+        <w:t>(R1</w:t>
+      </w:r>
+      <w:r>
+        <w:rPr>
+          <w:rFonts w:eastAsiaTheme="minorEastAsia"/>
+        </w:rPr>
+        <w:t>’</w:t>
+      </w:r>
+      <w:r>
+        <w:rPr>
+          <w:rFonts w:eastAsiaTheme="minorEastAsia"/>
+        </w:rPr>
+        <w:t>)</w:t>
+      </w:r>
+    </w:p>
+    <w:p>
+      <w:pPr>
+        <w:tabs>
+          <w:tab w:val="center" w:pos="4680"/>
+          <w:tab w:val="right" w:pos="9360"/>
+        </w:tabs>
+        <w:rPr>
+          <w:rFonts w:eastAsiaTheme="minorEastAsia"/>
+        </w:rPr>
+      </w:pPr>
+      <w:bookmarkStart w:id="0" w:name="_GoBack"/>
+      <w:bookmarkEnd w:id="0"/>
       <w:r>
         <w:rPr>
           <w:rFonts w:eastAsiaTheme="minorEastAsia"/>
@@ -10587,6 +10904,7 @@
         <w:rPr>
           <w:rFonts w:eastAsiaTheme="minorEastAsia"/>
         </w:rPr>
+        <w:lastRenderedPageBreak/>
         <w:tab/>
       </w:r>
       <m:oMath>
@@ -12140,7 +12458,6 @@
         <w:rPr>
           <w:rFonts w:eastAsiaTheme="minorEastAsia"/>
         </w:rPr>
-        <w:lastRenderedPageBreak/>
         <w:tab/>
       </w:r>
       <m:oMath>
@@ -13161,6 +13478,7 @@
     <w:p>
       <w:proofErr w:type="gramStart"/>
       <w:r>
+        <w:lastRenderedPageBreak/>
         <w:t>l</w:t>
       </w:r>
       <w:proofErr w:type="gramEnd"/>
@@ -13289,7 +13607,6 @@
         <w:rPr>
           <w:rFonts w:eastAsiaTheme="minorEastAsia"/>
         </w:rPr>
-        <w:lastRenderedPageBreak/>
         <w:t>p</w:t>
       </w:r>
       <w:r>
@@ -13756,11 +14073,14 @@
         </w:rPr>
         <w:t xml:space="preserve"> or deposits to the investment account. This forces the slack variable to be no zero and the constraint not to be in effect. So this is broken</w:t>
       </w:r>
-      <w:bookmarkStart w:id="0" w:name="_GoBack"/>
-      <w:bookmarkEnd w:id="0"/>
     </w:p>
     <w:p>
       <w:pPr>
+        <w:pStyle w:val="ListParagraph"/>
+        <w:numPr>
+          <w:ilvl w:val="0"/>
+          <w:numId w:val="3"/>
+        </w:numPr>
         <w:rPr>
           <w:rFonts w:eastAsiaTheme="minorEastAsia"/>
         </w:rPr>
@@ -13769,6 +14089,62 @@
         <w:rPr>
           <w:rFonts w:eastAsiaTheme="minorEastAsia"/>
         </w:rPr>
+        <w:t xml:space="preserve">Create a case to use </w:t>
+      </w:r>
+      <w:proofErr w:type="spellStart"/>
+      <w:r>
+        <w:rPr>
+          <w:rFonts w:eastAsiaTheme="minorEastAsia"/>
+        </w:rPr>
+        <w:t>Aeq</w:t>
+      </w:r>
+      <w:proofErr w:type="spellEnd"/>
+      <w:r>
+        <w:rPr>
+          <w:rFonts w:eastAsiaTheme="minorEastAsia"/>
+        </w:rPr>
+        <w:t xml:space="preserve"> x == </w:t>
+      </w:r>
+      <w:proofErr w:type="spellStart"/>
+      <w:r>
+        <w:rPr>
+          <w:rFonts w:eastAsiaTheme="minorEastAsia"/>
+        </w:rPr>
+        <w:t>beq</w:t>
+      </w:r>
+      <w:proofErr w:type="spellEnd"/>
+      <w:r>
+        <w:rPr>
+          <w:rFonts w:eastAsiaTheme="minorEastAsia"/>
+        </w:rPr>
+        <w:t xml:space="preserve"> as well as </w:t>
+      </w:r>
+      <w:proofErr w:type="spellStart"/>
+      <w:r>
+        <w:rPr>
+          <w:rFonts w:eastAsiaTheme="minorEastAsia"/>
+        </w:rPr>
+        <w:t>Aub</w:t>
+      </w:r>
+      <w:proofErr w:type="spellEnd"/>
+      <w:r>
+        <w:rPr>
+          <w:rFonts w:eastAsiaTheme="minorEastAsia"/>
+        </w:rPr>
+        <w:t xml:space="preserve"> x &lt;= bub</w:t>
+      </w:r>
+    </w:p>
+    <w:p>
+      <w:pPr>
+        <w:rPr>
+          <w:rFonts w:eastAsiaTheme="minorEastAsia"/>
+        </w:rPr>
+      </w:pPr>
+      <w:r>
+        <w:rPr>
+          <w:rFonts w:eastAsiaTheme="minorEastAsia"/>
+        </w:rPr>
+        <w:lastRenderedPageBreak/>
         <w:t>To Add:</w:t>
       </w:r>
     </w:p>
@@ -14087,15 +14463,7 @@
           <w:rFonts w:eastAsiaTheme="minorEastAsia"/>
           <w:color w:val="FF0000"/>
         </w:rPr>
-        <w:t xml:space="preserve"> multiplier for </w:t>
-      </w:r>
-      <w:r>
-        <w:rPr>
-          <w:rFonts w:eastAsiaTheme="minorEastAsia"/>
-          <w:color w:val="FF0000"/>
-        </w:rPr>
-        <w:lastRenderedPageBreak/>
-        <w:t xml:space="preserve">year </w:t>
+        <w:t xml:space="preserve"> multiplier for year </w:t>
       </w:r>
       <w:proofErr w:type="spellStart"/>
       <w:r>
@@ -14827,6 +15195,7 @@
         <w:rPr>
           <w:rFonts w:eastAsiaTheme="minorEastAsia"/>
         </w:rPr>
+        <w:lastRenderedPageBreak/>
         <w:t>Ability to output the breakdown of taxes (how much in each bracket, total, how much cap gain…) Like the ORP</w:t>
       </w:r>
     </w:p>
@@ -15003,7 +15372,6 @@
         <w:rPr>
           <w:rFonts w:eastAsiaTheme="minorEastAsia"/>
         </w:rPr>
-        <w:lastRenderedPageBreak/>
         <w:t>Compare against other strategies:</w:t>
       </w:r>
     </w:p>
@@ -15335,7 +15703,7 @@
             <w:sz w:val="28"/>
             <w:szCs w:val="28"/>
           </w:rPr>
-          <w:t>8</w:t>
+          <w:t>5</w:t>
         </w:r>
         <w:r>
           <w:rPr>
@@ -16852,7 +17220,7 @@
 </file>
 
 <file path=customXml/itemProps1.xml><?xml version="1.0" encoding="utf-8"?>
-<ds:datastoreItem xmlns:ds="http://schemas.openxmlformats.org/officeDocument/2006/customXml" ds:itemID="{7B3665EA-D4D4-4030-8285-4F3B1E4F53BC}">
+<ds:datastoreItem xmlns:ds="http://schemas.openxmlformats.org/officeDocument/2006/customXml" ds:itemID="{84838F48-4B8F-4E17-BC60-7D8A227FDA1F}">
   <ds:schemaRefs>
     <ds:schemaRef ds:uri="http://schemas.openxmlformats.org/officeDocument/2006/bibliography"/>
   </ds:schemaRefs>

</xml_diff>

<commit_message>
Cleaning things up a bit, removing lint warnings
</commit_message>
<xml_diff>
--- a/ARetirementPlannerModel2017.docx
+++ b/ARetirementPlannerModel2017.docx
@@ -402,7 +402,19 @@
         <w:t>,</w:t>
       </w:r>
       <w:r>
-        <w:t xml:space="preserve"> so we are looking at a new object function as well as the original we got from Ragsdale. Let’s start with the new (experimental) object function</w:t>
+        <w:t xml:space="preserve"> so we are looking at a new object function as well as the original we got from Ragsdale. </w:t>
+      </w:r>
+      <w:r>
+        <w:t xml:space="preserve">In the Ragsdale model the overall effect of the mode was to optimize for the largest Estate possible. To get it to work on optimizing the way funds are removed from the various account it needs a desired spending amount. Without this, the model will not remove any funds from any account that is not required, like the RMD (Require Minimum Distribution). If we are not inclined to maximize our final estate, but would rather maximize the funds we can spend each year we need to emphasize the yearly spending component for the object function. With such an object function we </w:t>
+      </w:r>
+      <w:r>
+        <w:t xml:space="preserve">might want to specify a maximum spending level, above which we’d rather keep the funds in the estate. </w:t>
+      </w:r>
+      <w:r>
+        <w:t xml:space="preserve"> </w:t>
+      </w:r>
+      <w:r>
+        <w:t>Let’s start with the new (experimental) object function</w:t>
       </w:r>
       <w:r>
         <w:t xml:space="preserve"> (S1) and then we will rewrite the Ragsdale object function as a variant (R1)</w:t>
@@ -1712,6 +1724,7 @@
         <w:rPr>
           <w:rFonts w:eastAsiaTheme="minorEastAsia"/>
         </w:rPr>
+        <w:lastRenderedPageBreak/>
         <w:tab/>
       </w:r>
       <m:oMath>
@@ -2330,7 +2343,6 @@
         <w:rPr>
           <w:rFonts w:eastAsiaTheme="minorEastAsia"/>
         </w:rPr>
-        <w:lastRenderedPageBreak/>
         <w:t xml:space="preserve">The objective </w:t>
       </w:r>
       <w:r>
@@ -2599,7 +2611,6 @@
     </w:p>
     <w:p>
       <w:pPr>
-        <w:ind w:left="360"/>
         <w:rPr>
           <w:rFonts w:eastAsiaTheme="minorEastAsia"/>
         </w:rPr>
@@ -2632,7 +2643,13 @@
         <w:rPr>
           <w:rFonts w:eastAsiaTheme="minorEastAsia"/>
         </w:rPr>
-        <w:t>1) attempts to maximize the NPV of the withdrawals</w:t>
+        <w:t>1) attempts to maximize</w:t>
+      </w:r>
+      <w:r>
+        <w:rPr>
+          <w:rFonts w:eastAsiaTheme="minorEastAsia"/>
+        </w:rPr>
+        <w:t xml:space="preserve"> the withdrawals</w:t>
       </w:r>
       <w:r>
         <w:rPr>
@@ -2668,13 +2685,7 @@
         <w:rPr>
           <w:rFonts w:eastAsiaTheme="minorEastAsia"/>
         </w:rPr>
-        <w:t xml:space="preserve"> </w:t>
-      </w:r>
-      <w:r>
-        <w:rPr>
-          <w:rFonts w:eastAsiaTheme="minorEastAsia"/>
-        </w:rPr>
-        <w:t>the NPV of the remaining account</w:t>
+        <w:t xml:space="preserve"> the remaining account</w:t>
       </w:r>
       <w:r>
         <w:rPr>
@@ -2685,7 +2696,6 @@
     </w:p>
     <w:p>
       <w:pPr>
-        <w:ind w:left="360"/>
         <w:rPr>
           <w:rFonts w:eastAsiaTheme="minorEastAsia"/>
         </w:rPr>
@@ -2723,7 +2733,6 @@
     </w:p>
     <w:p>
       <w:pPr>
-        <w:ind w:left="360"/>
         <w:rPr>
           <w:rFonts w:eastAsiaTheme="minorEastAsia"/>
         </w:rPr>
@@ -2744,7 +2753,6 @@
       <w:r>
         <w:rPr>
           <w:rFonts w:eastAsiaTheme="minorEastAsia"/>
-          <w:vertAlign w:val="subscript"/>
         </w:rPr>
         <w:t>k</w:t>
       </w:r>
@@ -2795,14 +2803,12 @@
       <w:r>
         <w:rPr>
           <w:rFonts w:eastAsiaTheme="minorEastAsia"/>
-          <w:vertAlign w:val="subscript"/>
         </w:rPr>
         <w:t>l</w:t>
       </w:r>
       <w:r>
         <w:rPr>
           <w:rFonts w:eastAsiaTheme="minorEastAsia"/>
-          <w:vertAlign w:val="superscript"/>
         </w:rPr>
         <w:t>cg</w:t>
       </w:r>
@@ -2841,16 +2847,8 @@
       <w:r>
         <w:rPr>
           <w:rFonts w:eastAsiaTheme="minorEastAsia"/>
-          <w:vertAlign w:val="subscript"/>
-        </w:rPr>
-        <w:t>l</w:t>
-      </w:r>
-      <w:r>
-        <w:rPr>
-          <w:rFonts w:eastAsiaTheme="minorEastAsia"/>
-          <w:vertAlign w:val="superscript"/>
-        </w:rPr>
-        <w:t>cg</w:t>
+        </w:rPr>
+        <w:t>lcg</w:t>
       </w:r>
       <w:proofErr w:type="spellEnd"/>
       <w:r>
@@ -3389,7 +3387,14 @@
         <w:rPr>
           <w:rFonts w:eastAsiaTheme="minorEastAsia"/>
         </w:rPr>
-        <w:t xml:space="preserve">ies to all such accounts but the sum of the MRD can be withdrawn from each account, any one of the accounts or some combination of TDRA accounts as long as the </w:t>
+        <w:t xml:space="preserve">ies to all such accounts but the sum of the MRD can be withdrawn from </w:t>
+      </w:r>
+      <w:r>
+        <w:rPr>
+          <w:rFonts w:eastAsiaTheme="minorEastAsia"/>
+        </w:rPr>
+        <w:lastRenderedPageBreak/>
+        <w:t xml:space="preserve">each account, any one of the accounts or some combination of TDRA accounts as long as the </w:t>
       </w:r>
       <w:r>
         <w:rPr>
@@ -3582,7 +3587,6 @@
         <w:rPr>
           <w:rFonts w:eastAsiaTheme="minorEastAsia"/>
         </w:rPr>
-        <w:lastRenderedPageBreak/>
         <w:tab/>
       </w:r>
       <m:oMath>
@@ -6399,6 +6403,7 @@
         <w:rPr>
           <w:rFonts w:eastAsiaTheme="minorEastAsia"/>
         </w:rPr>
+        <w:lastRenderedPageBreak/>
         <w:tab/>
       </w:r>
       <m:oMath>
@@ -6807,7 +6812,6 @@
         <w:rPr>
           <w:rFonts w:eastAsiaTheme="minorEastAsia"/>
         </w:rPr>
-        <w:lastRenderedPageBreak/>
         <w:t xml:space="preserve">Finally, </w:t>
       </w:r>
       <w:r>
@@ -7322,19 +7326,7 @@
           <w:rFonts w:eastAsiaTheme="minorEastAsia"/>
         </w:rPr>
         <w:tab/>
-        <w:t>(S1</w:t>
-      </w:r>
-      <w:r>
-        <w:rPr>
-          <w:rFonts w:eastAsiaTheme="minorEastAsia"/>
-        </w:rPr>
-        <w:t>’</w:t>
-      </w:r>
-      <w:r>
-        <w:rPr>
-          <w:rFonts w:eastAsiaTheme="minorEastAsia"/>
-        </w:rPr>
-        <w:t>)</w:t>
+        <w:t>(S1’)</w:t>
       </w:r>
     </w:p>
     <w:p>
@@ -7538,19 +7530,7 @@
           <w:rFonts w:eastAsiaTheme="minorEastAsia"/>
         </w:rPr>
         <w:tab/>
-        <w:t>(R1</w:t>
-      </w:r>
-      <w:r>
-        <w:rPr>
-          <w:rFonts w:eastAsiaTheme="minorEastAsia"/>
-        </w:rPr>
-        <w:t>’</w:t>
-      </w:r>
-      <w:r>
-        <w:rPr>
-          <w:rFonts w:eastAsiaTheme="minorEastAsia"/>
-        </w:rPr>
-        <w:t>)</w:t>
+        <w:t>(R1’)</w:t>
       </w:r>
     </w:p>
     <w:p>
@@ -7563,8 +7543,6 @@
           <w:rFonts w:eastAsiaTheme="minorEastAsia"/>
         </w:rPr>
       </w:pPr>
-      <w:bookmarkStart w:id="0" w:name="_GoBack"/>
-      <w:bookmarkEnd w:id="0"/>
       <w:r>
         <w:rPr>
           <w:rFonts w:eastAsiaTheme="minorEastAsia"/>
@@ -8076,6 +8054,7 @@
                   <w:rPr>
                     <w:rFonts w:ascii="Cambria Math" w:hAnsi="Cambria Math"/>
                     <w:i/>
+                    <w:highlight w:val="yellow"/>
                   </w:rPr>
                 </m:ctrlPr>
               </m:sSubPr>
@@ -8083,6 +8062,7 @@
                 <m:r>
                   <w:rPr>
                     <w:rFonts w:ascii="Cambria Math" w:hAnsi="Cambria Math"/>
+                    <w:highlight w:val="yellow"/>
                   </w:rPr>
                   <m:t>n</m:t>
                 </m:r>
@@ -8091,6 +8071,7 @@
                 <m:r>
                   <w:rPr>
                     <w:rFonts w:ascii="Cambria Math" w:hAnsi="Cambria Math"/>
+                    <w:highlight w:val="yellow"/>
                   </w:rPr>
                   <m:t>l</m:t>
                 </m:r>
@@ -8099,6 +8080,7 @@
             <m:r>
               <w:rPr>
                 <w:rFonts w:ascii="Cambria Math" w:hAnsi="Cambria Math"/>
+                <w:highlight w:val="yellow"/>
               </w:rPr>
               <m:t>-1</m:t>
             </m:r>
@@ -8252,6 +8234,7 @@
               <w:rPr>
                 <w:rFonts w:ascii="Cambria Math" w:eastAsiaTheme="minorEastAsia" w:hAnsi="Cambria Math"/>
                 <w:i/>
+                <w:highlight w:val="yellow"/>
               </w:rPr>
             </m:ctrlPr>
           </m:dPr>
@@ -8262,6 +8245,7 @@
                   <w:rPr>
                     <w:rFonts w:ascii="Cambria Math" w:eastAsiaTheme="minorEastAsia" w:hAnsi="Cambria Math"/>
                     <w:i/>
+                    <w:highlight w:val="yellow"/>
                   </w:rPr>
                 </m:ctrlPr>
               </m:sSubPr>
@@ -8269,6 +8253,7 @@
                 <m:r>
                   <w:rPr>
                     <w:rFonts w:ascii="Cambria Math" w:eastAsiaTheme="minorEastAsia" w:hAnsi="Cambria Math"/>
+                    <w:highlight w:val="yellow"/>
                   </w:rPr>
                   <m:t>p</m:t>
                 </m:r>
@@ -8277,6 +8262,7 @@
                 <m:r>
                   <w:rPr>
                     <w:rFonts w:ascii="Cambria Math" w:eastAsiaTheme="minorEastAsia" w:hAnsi="Cambria Math"/>
+                    <w:highlight w:val="yellow"/>
                   </w:rPr>
                   <m:t>i</m:t>
                 </m:r>
@@ -8288,6 +8274,7 @@
                   <w:rPr>
                     <w:rFonts w:ascii="Cambria Math" w:hAnsi="Cambria Math"/>
                     <w:i/>
+                    <w:highlight w:val="yellow"/>
                   </w:rPr>
                 </m:ctrlPr>
               </m:sSupPr>
@@ -8295,6 +8282,7 @@
                 <m:r>
                   <w:rPr>
                     <w:rFonts w:ascii="Cambria Math" w:hAnsi="Cambria Math"/>
+                    <w:highlight w:val="yellow"/>
                   </w:rPr>
                   <m:t>r</m:t>
                 </m:r>
@@ -8303,6 +8291,7 @@
                 <m:r>
                   <w:rPr>
                     <w:rFonts w:ascii="Cambria Math" w:hAnsi="Cambria Math"/>
+                    <w:highlight w:val="yellow"/>
                   </w:rPr>
                   <m:t>cg</m:t>
                 </m:r>
@@ -8311,6 +8300,7 @@
             <m:r>
               <w:rPr>
                 <w:rFonts w:ascii="Cambria Math" w:hAnsi="Cambria Math"/>
+                <w:highlight w:val="yellow"/>
               </w:rPr>
               <m:t>-1</m:t>
             </m:r>
@@ -8322,6 +8312,7 @@
               <w:rPr>
                 <w:rFonts w:ascii="Cambria Math" w:hAnsi="Cambria Math"/>
                 <w:i/>
+                <w:highlight w:val="yellow"/>
               </w:rPr>
             </m:ctrlPr>
           </m:sSubPr>
@@ -8329,6 +8320,7 @@
             <m:r>
               <w:rPr>
                 <w:rFonts w:ascii="Cambria Math" w:hAnsi="Cambria Math"/>
+                <w:highlight w:val="yellow"/>
               </w:rPr>
               <m:t>w</m:t>
             </m:r>
@@ -8337,6 +8329,7 @@
             <m:r>
               <w:rPr>
                 <w:rFonts w:ascii="Cambria Math" w:hAnsi="Cambria Math"/>
+                <w:highlight w:val="yellow"/>
               </w:rPr>
               <m:t>i3</m:t>
             </m:r>
@@ -10336,6 +10329,7 @@
         <w:rPr>
           <w:rFonts w:eastAsiaTheme="minorEastAsia"/>
         </w:rPr>
+        <w:lastRenderedPageBreak/>
         <w:tab/>
       </w:r>
       <m:oMath>
@@ -10904,7 +10898,6 @@
         <w:rPr>
           <w:rFonts w:eastAsiaTheme="minorEastAsia"/>
         </w:rPr>
-        <w:lastRenderedPageBreak/>
         <w:tab/>
       </w:r>
       <m:oMath>
@@ -13444,6 +13437,7 @@
       <w:proofErr w:type="spellStart"/>
       <w:proofErr w:type="gramStart"/>
       <w:r>
+        <w:lastRenderedPageBreak/>
         <w:t>inf</w:t>
       </w:r>
       <w:proofErr w:type="spellEnd"/>
@@ -13478,7 +13472,6 @@
     <w:p>
       <w:proofErr w:type="gramStart"/>
       <w:r>
-        <w:lastRenderedPageBreak/>
         <w:t>l</w:t>
       </w:r>
       <w:proofErr w:type="gramEnd"/>
@@ -14015,11 +14008,13 @@
         </w:numPr>
         <w:rPr>
           <w:rFonts w:eastAsiaTheme="minorEastAsia"/>
+          <w:strike/>
         </w:rPr>
       </w:pPr>
       <w:r>
         <w:rPr>
           <w:rFonts w:eastAsiaTheme="minorEastAsia"/>
+          <w:strike/>
         </w:rPr>
         <w:t xml:space="preserve">Fix Roth (for some reason Roth account is being emptied when optimizing for final estate (or not) which makes no sense. It should not be move from an account that is not taxed to one that is. </w:t>
       </w:r>
@@ -14033,12 +14028,15 @@
         </w:numPr>
         <w:rPr>
           <w:rFonts w:eastAsiaTheme="minorEastAsia"/>
+          <w:strike/>
         </w:rPr>
       </w:pPr>
       <w:r>
         <w:rPr>
           <w:rFonts w:eastAsiaTheme="minorEastAsia"/>
-        </w:rPr>
+          <w:strike/>
+        </w:rPr>
+        <w:lastRenderedPageBreak/>
         <w:t xml:space="preserve">Max income should cause excess money to be stored in the investment account but this is not working. </w:t>
       </w:r>
     </w:p>
@@ -14051,11 +14049,13 @@
         </w:numPr>
         <w:rPr>
           <w:rFonts w:eastAsiaTheme="minorEastAsia"/>
+          <w:strike/>
         </w:rPr>
       </w:pPr>
       <w:r>
         <w:rPr>
           <w:rFonts w:eastAsiaTheme="minorEastAsia"/>
+          <w:strike/>
         </w:rPr>
         <w:t xml:space="preserve">When optimizing for spending only all funds are yanked from accounts in year 1 without attributing them to </w:t>
       </w:r>
@@ -14063,6 +14063,7 @@
       <w:r>
         <w:rPr>
           <w:rFonts w:eastAsiaTheme="minorEastAsia"/>
+          <w:strike/>
         </w:rPr>
         <w:t>spendables</w:t>
       </w:r>
@@ -14070,6 +14071,7 @@
       <w:r>
         <w:rPr>
           <w:rFonts w:eastAsiaTheme="minorEastAsia"/>
+          <w:strike/>
         </w:rPr>
         <w:t xml:space="preserve"> or deposits to the investment account. This forces the slack variable to be no zero and the constraint not to be in effect. So this is broken</w:t>
       </w:r>
@@ -14144,7 +14146,6 @@
         <w:rPr>
           <w:rFonts w:eastAsiaTheme="minorEastAsia"/>
         </w:rPr>
-        <w:lastRenderedPageBreak/>
         <w:t>To Add:</w:t>
       </w:r>
     </w:p>
@@ -14254,17 +14255,20 @@
         </w:numPr>
         <w:rPr>
           <w:rFonts w:eastAsiaTheme="minorEastAsia"/>
+          <w:strike/>
         </w:rPr>
       </w:pPr>
       <w:r>
         <w:rPr>
           <w:rFonts w:eastAsiaTheme="minorEastAsia"/>
+          <w:strike/>
         </w:rPr>
         <w:t>Add upper bound for spending (have d</w:t>
       </w:r>
       <w:r>
         <w:rPr>
           <w:rFonts w:eastAsiaTheme="minorEastAsia"/>
+          <w:strike/>
           <w:vertAlign w:val="subscript"/>
         </w:rPr>
         <w:t>i</w:t>
@@ -14272,12 +14276,14 @@
       <w:r>
         <w:rPr>
           <w:rFonts w:eastAsiaTheme="minorEastAsia"/>
+          <w:strike/>
         </w:rPr>
         <w:t xml:space="preserve"> need max d</w:t>
       </w:r>
       <w:r>
         <w:rPr>
           <w:rFonts w:eastAsiaTheme="minorEastAsia"/>
+          <w:strike/>
           <w:vertAlign w:val="subscript"/>
         </w:rPr>
         <w:t>i</w:t>
@@ -14285,12 +14291,14 @@
       <w:r>
         <w:rPr>
           <w:rFonts w:eastAsiaTheme="minorEastAsia"/>
+          <w:strike/>
         </w:rPr>
         <w:t xml:space="preserve"> or md</w:t>
       </w:r>
       <w:r>
         <w:rPr>
           <w:rFonts w:eastAsiaTheme="minorEastAsia"/>
+          <w:strike/>
           <w:vertAlign w:val="subscript"/>
         </w:rPr>
         <w:t>i</w:t>
@@ -14298,6 +14306,7 @@
       <w:r>
         <w:rPr>
           <w:rFonts w:eastAsiaTheme="minorEastAsia"/>
+          <w:strike/>
         </w:rPr>
         <w:t>)</w:t>
       </w:r>
@@ -14320,15 +14329,8 @@
       <w:r>
         <w:rPr>
           <w:rFonts w:eastAsiaTheme="minorEastAsia"/>
-          <w:color w:val="FF0000"/>
-        </w:rPr>
-        <w:t>MUST FIX</w:t>
-      </w:r>
-      <w:r>
-        <w:rPr>
-          <w:rFonts w:eastAsiaTheme="minorEastAsia"/>
-        </w:rPr>
-        <w:t xml:space="preserve">. Like to enable the user to plug in a value for the standard deduction + exemptions. </w:t>
+        </w:rPr>
+        <w:t xml:space="preserve">MUST FIX. Like to enable the user to plug in a value for the standard deduction + exemptions. </w:t>
       </w:r>
     </w:p>
     <w:p>
@@ -14349,15 +14351,13 @@
       <w:r>
         <w:rPr>
           <w:rFonts w:eastAsiaTheme="minorEastAsia"/>
-          <w:color w:val="FF0000"/>
-        </w:rPr>
-        <w:t xml:space="preserve">(Should I assume any interest </w:t>
+        </w:rPr>
+        <w:t xml:space="preserve">Should I assume any interest </w:t>
       </w:r>
       <w:proofErr w:type="spellStart"/>
       <w:r>
         <w:rPr>
           <w:rFonts w:eastAsiaTheme="minorEastAsia"/>
-          <w:color w:val="FF0000"/>
         </w:rPr>
         <w:t>yealds</w:t>
       </w:r>
@@ -14365,7 +14365,6 @@
       <w:r>
         <w:rPr>
           <w:rFonts w:eastAsiaTheme="minorEastAsia"/>
-          <w:color w:val="FF0000"/>
         </w:rPr>
         <w:t xml:space="preserve">??? Currently </w:t>
       </w:r>
@@ -14373,7 +14372,6 @@
       <w:r>
         <w:rPr>
           <w:rFonts w:eastAsiaTheme="minorEastAsia"/>
-          <w:color w:val="FF0000"/>
         </w:rPr>
         <w:t>its</w:t>
       </w:r>
@@ -14381,200 +14379,8 @@
       <w:r>
         <w:rPr>
           <w:rFonts w:eastAsiaTheme="minorEastAsia"/>
-          <w:color w:val="FF0000"/>
-        </w:rPr>
-        <w:t xml:space="preserve"> just capital </w:t>
-      </w:r>
-      <w:proofErr w:type="gramStart"/>
-      <w:r>
-        <w:rPr>
-          <w:rFonts w:eastAsiaTheme="minorEastAsia"/>
-          <w:color w:val="FF0000"/>
-        </w:rPr>
-        <w:t>gains )</w:t>
-      </w:r>
-      <w:proofErr w:type="gramEnd"/>
-      <w:r>
-        <w:rPr>
-          <w:rFonts w:eastAsiaTheme="minorEastAsia"/>
-          <w:color w:val="FF0000"/>
-        </w:rPr>
-        <w:t xml:space="preserve">  and other taxes (</w:t>
-      </w:r>
-      <w:proofErr w:type="spellStart"/>
-      <w:r>
-        <w:rPr>
-          <w:rFonts w:eastAsiaTheme="minorEastAsia"/>
-          <w:color w:val="FF0000"/>
-        </w:rPr>
-        <w:t>medicare</w:t>
-      </w:r>
-      <w:proofErr w:type="spellEnd"/>
-      <w:r>
-        <w:rPr>
-          <w:rFonts w:eastAsiaTheme="minorEastAsia"/>
-          <w:color w:val="FF0000"/>
-        </w:rPr>
-        <w:t xml:space="preserve"> tax, ???) Another constraint for other portion of wi3??? </w:t>
-      </w:r>
-      <w:proofErr w:type="gramStart"/>
-      <w:r>
-        <w:rPr>
-          <w:rFonts w:eastAsiaTheme="minorEastAsia"/>
-          <w:color w:val="FF0000"/>
-        </w:rPr>
-        <w:t>p</w:t>
-      </w:r>
-      <w:r>
-        <w:rPr>
-          <w:rFonts w:eastAsiaTheme="minorEastAsia"/>
-          <w:color w:val="FF0000"/>
-          <w:vertAlign w:val="subscript"/>
-        </w:rPr>
-        <w:t>i</w:t>
-      </w:r>
-      <w:proofErr w:type="gramEnd"/>
-      <w:r>
-        <w:rPr>
-          <w:rFonts w:eastAsiaTheme="minorEastAsia"/>
-          <w:color w:val="FF0000"/>
-        </w:rPr>
-        <w:t xml:space="preserve"> is the </w:t>
-      </w:r>
-      <w:proofErr w:type="spellStart"/>
-      <w:r>
-        <w:rPr>
-          <w:rFonts w:eastAsiaTheme="minorEastAsia"/>
-          <w:color w:val="FF0000"/>
-        </w:rPr>
-        <w:t>basis</w:t>
-      </w:r>
-      <w:r>
-        <w:rPr>
-          <w:rFonts w:eastAsiaTheme="minorEastAsia"/>
-          <w:color w:val="FF0000"/>
-          <w:vertAlign w:val="subscript"/>
-        </w:rPr>
-        <w:t>i</w:t>
-      </w:r>
-      <w:proofErr w:type="spellEnd"/>
-      <w:r>
-        <w:rPr>
-          <w:rFonts w:eastAsiaTheme="minorEastAsia"/>
-          <w:color w:val="FF0000"/>
-        </w:rPr>
-        <w:t xml:space="preserve"> multiplier for year </w:t>
-      </w:r>
-      <w:proofErr w:type="spellStart"/>
-      <w:r>
-        <w:rPr>
-          <w:rFonts w:eastAsiaTheme="minorEastAsia"/>
-          <w:color w:val="FF0000"/>
-        </w:rPr>
-        <w:t>i</w:t>
-      </w:r>
-      <w:proofErr w:type="spellEnd"/>
-      <w:r>
-        <w:rPr>
-          <w:rFonts w:eastAsiaTheme="minorEastAsia"/>
-          <w:color w:val="FF0000"/>
-        </w:rPr>
-        <w:t>. Need to extend the size of the rows to include the new x</w:t>
-      </w:r>
-      <w:r>
-        <w:rPr>
-          <w:rFonts w:eastAsiaTheme="minorEastAsia"/>
-          <w:color w:val="FF0000"/>
-          <w:vertAlign w:val="subscript"/>
-        </w:rPr>
-        <w:t>ib</w:t>
-      </w:r>
-      <w:r>
-        <w:rPr>
-          <w:rFonts w:eastAsiaTheme="minorEastAsia"/>
-          <w:color w:val="FF0000"/>
-          <w:vertAlign w:val="superscript"/>
-        </w:rPr>
-        <w:t>t</w:t>
-      </w:r>
-      <w:r>
-        <w:rPr>
-          <w:rFonts w:eastAsiaTheme="minorEastAsia"/>
-          <w:color w:val="FF0000"/>
-          <w:vertAlign w:val="subscript"/>
-        </w:rPr>
-        <w:t>+1</w:t>
-      </w:r>
-      <w:r>
-        <w:rPr>
-          <w:rFonts w:eastAsiaTheme="minorEastAsia"/>
-          <w:color w:val="FF0000"/>
-        </w:rPr>
-        <w:t xml:space="preserve"> </w:t>
-      </w:r>
-      <w:r>
-        <w:rPr>
-          <w:rFonts w:eastAsiaTheme="minorEastAsia"/>
-        </w:rPr>
-        <w:t>var. Another problem with this is it DOES NOT ALLOW FOR A CHANGE IN THE BASIS while optimization is happening. Why is this important? Because, I want to be able to have excess withdrawals placed in ATRSI (b</w:t>
-      </w:r>
-      <w:r>
-        <w:rPr>
-          <w:rFonts w:eastAsiaTheme="minorEastAsia"/>
-          <w:vertAlign w:val="subscript"/>
-        </w:rPr>
-        <w:t>i3</w:t>
-      </w:r>
-      <w:r>
-        <w:rPr>
-          <w:rFonts w:eastAsiaTheme="minorEastAsia"/>
-        </w:rPr>
-        <w:t xml:space="preserve">) which would need a corresponding change to the basis </w:t>
-      </w:r>
-      <w:proofErr w:type="spellStart"/>
-      <w:r>
-        <w:rPr>
-          <w:rFonts w:eastAsiaTheme="minorEastAsia"/>
-        </w:rPr>
-        <w:t>bm</w:t>
-      </w:r>
-      <w:r>
-        <w:rPr>
-          <w:rFonts w:eastAsiaTheme="minorEastAsia"/>
-          <w:vertAlign w:val="subscript"/>
-        </w:rPr>
-        <w:t>i</w:t>
-      </w:r>
-      <w:proofErr w:type="spellEnd"/>
-      <w:r>
-        <w:rPr>
-          <w:rFonts w:eastAsiaTheme="minorEastAsia"/>
-          <w:vertAlign w:val="subscript"/>
-        </w:rPr>
-        <w:t xml:space="preserve"> </w:t>
-      </w:r>
-      <w:r>
-        <w:rPr>
-          <w:rFonts w:eastAsiaTheme="minorEastAsia"/>
-        </w:rPr>
-        <w:t>this would require it to be a variable (not a constant) but I don’t think this method allows for variable to be multiplied. NEED TO VERIFY</w:t>
-      </w:r>
-    </w:p>
-    <w:p>
-      <w:pPr>
-        <w:tabs>
-          <w:tab w:val="center" w:pos="4680"/>
-          <w:tab w:val="right" w:pos="9360"/>
-        </w:tabs>
-        <w:rPr>
-          <w:rFonts w:eastAsiaTheme="minorEastAsia"/>
-        </w:rPr>
-      </w:pPr>
-      <w:r>
-        <w:rPr>
-          <w:rFonts w:eastAsiaTheme="minorEastAsia"/>
-        </w:rPr>
-        <w:t>To Do:</w:t>
+        </w:rPr>
+        <w:t xml:space="preserve"> just capital gains </w:t>
       </w:r>
     </w:p>
     <w:p>
@@ -14596,21 +14402,41 @@
         <w:rPr>
           <w:rFonts w:eastAsiaTheme="minorEastAsia"/>
         </w:rPr>
-        <w:t xml:space="preserve">Set up </w:t>
+        <w:t>O</w:t>
+      </w:r>
+      <w:r>
+        <w:rPr>
+          <w:rFonts w:eastAsiaTheme="minorEastAsia"/>
+        </w:rPr>
+        <w:t>ther taxes (</w:t>
       </w:r>
       <w:proofErr w:type="spellStart"/>
       <w:r>
         <w:rPr>
           <w:rFonts w:eastAsiaTheme="minorEastAsia"/>
         </w:rPr>
-        <w:t>github</w:t>
+        <w:t>medicare</w:t>
       </w:r>
       <w:proofErr w:type="spellEnd"/>
       <w:r>
         <w:rPr>
           <w:rFonts w:eastAsiaTheme="minorEastAsia"/>
         </w:rPr>
-        <w:t xml:space="preserve"> repository</w:t>
+        <w:t xml:space="preserve"> tax</w:t>
+      </w:r>
+      <w:proofErr w:type="gramStart"/>
+      <w:r>
+        <w:rPr>
+          <w:rFonts w:eastAsiaTheme="minorEastAsia"/>
+        </w:rPr>
+        <w:t>, ???)</w:t>
+      </w:r>
+      <w:proofErr w:type="gramEnd"/>
+      <w:r>
+        <w:rPr>
+          <w:rFonts w:eastAsiaTheme="minorEastAsia"/>
+        </w:rPr>
+        <w:t xml:space="preserve"> </w:t>
       </w:r>
     </w:p>
     <w:p>
@@ -14626,13 +14452,79 @@
         </w:tabs>
         <w:rPr>
           <w:rFonts w:eastAsiaTheme="minorEastAsia"/>
+          <w:strike/>
         </w:rPr>
       </w:pPr>
       <w:r>
         <w:rPr>
           <w:rFonts w:eastAsiaTheme="minorEastAsia"/>
-        </w:rPr>
-        <w:t>Convert the indices to zero based to match the python code</w:t>
+          <w:strike/>
+        </w:rPr>
+        <w:t xml:space="preserve">Another constraint for other portion of wi3??? </w:t>
+      </w:r>
+      <w:proofErr w:type="gramStart"/>
+      <w:r>
+        <w:rPr>
+          <w:rFonts w:eastAsiaTheme="minorEastAsia"/>
+          <w:strike/>
+        </w:rPr>
+        <w:t>p</w:t>
+      </w:r>
+      <w:r>
+        <w:rPr>
+          <w:rFonts w:eastAsiaTheme="minorEastAsia"/>
+          <w:strike/>
+          <w:vertAlign w:val="subscript"/>
+        </w:rPr>
+        <w:t>i</w:t>
+      </w:r>
+      <w:proofErr w:type="gramEnd"/>
+      <w:r>
+        <w:rPr>
+          <w:rFonts w:eastAsiaTheme="minorEastAsia"/>
+          <w:strike/>
+        </w:rPr>
+        <w:t xml:space="preserve"> is the </w:t>
+      </w:r>
+      <w:proofErr w:type="spellStart"/>
+      <w:r>
+        <w:rPr>
+          <w:rFonts w:eastAsiaTheme="minorEastAsia"/>
+          <w:strike/>
+        </w:rPr>
+        <w:t>basis</w:t>
+      </w:r>
+      <w:r>
+        <w:rPr>
+          <w:rFonts w:eastAsiaTheme="minorEastAsia"/>
+          <w:strike/>
+          <w:vertAlign w:val="subscript"/>
+        </w:rPr>
+        <w:t>i</w:t>
+      </w:r>
+      <w:proofErr w:type="spellEnd"/>
+      <w:r>
+        <w:rPr>
+          <w:rFonts w:eastAsiaTheme="minorEastAsia"/>
+          <w:strike/>
+        </w:rPr>
+        <w:t xml:space="preserve"> multiplier for year </w:t>
+      </w:r>
+      <w:proofErr w:type="spellStart"/>
+      <w:r>
+        <w:rPr>
+          <w:rFonts w:eastAsiaTheme="minorEastAsia"/>
+          <w:strike/>
+        </w:rPr>
+        <w:t>i</w:t>
+      </w:r>
+      <w:proofErr w:type="spellEnd"/>
+      <w:r>
+        <w:rPr>
+          <w:rFonts w:eastAsiaTheme="minorEastAsia"/>
+          <w:strike/>
+        </w:rPr>
+        <w:t xml:space="preserve">. </w:t>
       </w:r>
     </w:p>
     <w:p>
@@ -14648,26 +14540,46 @@
         </w:tabs>
         <w:rPr>
           <w:rFonts w:eastAsiaTheme="minorEastAsia"/>
+          <w:strike/>
         </w:rPr>
       </w:pPr>
       <w:r>
         <w:rPr>
           <w:rFonts w:eastAsiaTheme="minorEastAsia"/>
-        </w:rPr>
-        <w:t>For o</w:t>
-      </w:r>
-      <w:r>
-        <w:rPr>
-          <w:rFonts w:eastAsiaTheme="minorEastAsia"/>
+          <w:strike/>
+        </w:rPr>
+        <w:t>Need to extend the size of the rows to include the new x</w:t>
+      </w:r>
+      <w:r>
+        <w:rPr>
+          <w:rFonts w:eastAsiaTheme="minorEastAsia"/>
+          <w:strike/>
           <w:vertAlign w:val="subscript"/>
         </w:rPr>
-        <w:t>i</w:t>
-      </w:r>
-      <w:r>
-        <w:rPr>
-          <w:rFonts w:eastAsiaTheme="minorEastAsia"/>
-        </w:rPr>
-        <w:t xml:space="preserve"> break out the taxable and non-taxable portions for proper modeling (i.e., use TAX[year])</w:t>
+        <w:t>ib</w:t>
+      </w:r>
+      <w:r>
+        <w:rPr>
+          <w:rFonts w:eastAsiaTheme="minorEastAsia"/>
+          <w:strike/>
+          <w:vertAlign w:val="superscript"/>
+        </w:rPr>
+        <w:t>t</w:t>
+      </w:r>
+      <w:r>
+        <w:rPr>
+          <w:rFonts w:eastAsiaTheme="minorEastAsia"/>
+          <w:strike/>
+          <w:vertAlign w:val="subscript"/>
+        </w:rPr>
+        <w:t>+1</w:t>
+      </w:r>
+      <w:r>
+        <w:rPr>
+          <w:rFonts w:eastAsiaTheme="minorEastAsia"/>
+          <w:strike/>
+        </w:rPr>
+        <w:t xml:space="preserve"> var. </w:t>
       </w:r>
     </w:p>
     <w:p>
@@ -14689,19 +14601,65 @@
         <w:rPr>
           <w:rFonts w:eastAsiaTheme="minorEastAsia"/>
         </w:rPr>
-        <w:t>Double check all in</w:t>
-      </w:r>
-      <w:r>
-        <w:rPr>
-          <w:rFonts w:eastAsiaTheme="minorEastAsia"/>
-        </w:rPr>
-        <w:t>flation adjustments and where they</w:t>
-      </w:r>
-      <w:r>
-        <w:rPr>
-          <w:rFonts w:eastAsiaTheme="minorEastAsia"/>
-        </w:rPr>
-        <w:t xml:space="preserve"> should be </w:t>
+        <w:t>Another problem with this is it DOES NOT ALLOW FOR A CHANGE IN THE BASIS while optimization is happening. Why is this important? Because, I want to be able to have excess withdrawals placed in ATRSI (b</w:t>
+      </w:r>
+      <w:r>
+        <w:rPr>
+          <w:rFonts w:eastAsiaTheme="minorEastAsia"/>
+          <w:vertAlign w:val="subscript"/>
+        </w:rPr>
+        <w:t>i3</w:t>
+      </w:r>
+      <w:r>
+        <w:rPr>
+          <w:rFonts w:eastAsiaTheme="minorEastAsia"/>
+        </w:rPr>
+        <w:t xml:space="preserve">) which would need a corresponding change to the basis </w:t>
+      </w:r>
+      <w:proofErr w:type="spellStart"/>
+      <w:r>
+        <w:rPr>
+          <w:rFonts w:eastAsiaTheme="minorEastAsia"/>
+        </w:rPr>
+        <w:t>bm</w:t>
+      </w:r>
+      <w:r>
+        <w:rPr>
+          <w:rFonts w:eastAsiaTheme="minorEastAsia"/>
+          <w:vertAlign w:val="subscript"/>
+        </w:rPr>
+        <w:t>i</w:t>
+      </w:r>
+      <w:proofErr w:type="spellEnd"/>
+      <w:r>
+        <w:rPr>
+          <w:rFonts w:eastAsiaTheme="minorEastAsia"/>
+          <w:vertAlign w:val="subscript"/>
+        </w:rPr>
+        <w:t xml:space="preserve"> </w:t>
+      </w:r>
+      <w:r>
+        <w:rPr>
+          <w:rFonts w:eastAsiaTheme="minorEastAsia"/>
+        </w:rPr>
+        <w:t>this would require it to be a variable (not a constant) but I don’t think this method allows for variable to be multiplied. NEED TO VERIFY</w:t>
+      </w:r>
+    </w:p>
+    <w:p>
+      <w:pPr>
+        <w:tabs>
+          <w:tab w:val="center" w:pos="4680"/>
+          <w:tab w:val="right" w:pos="9360"/>
+        </w:tabs>
+        <w:rPr>
+          <w:rFonts w:eastAsiaTheme="minorEastAsia"/>
+        </w:rPr>
+      </w:pPr>
+      <w:r>
+        <w:rPr>
+          <w:rFonts w:eastAsiaTheme="minorEastAsia"/>
+        </w:rPr>
+        <w:t>To Do:</w:t>
       </w:r>
     </w:p>
     <w:p>
@@ -14725,7 +14683,7 @@
           <w:rFonts w:eastAsiaTheme="minorEastAsia"/>
           <w:strike/>
         </w:rPr>
-        <w:t xml:space="preserve">Add </w:t>
+        <w:t xml:space="preserve">Set up </w:t>
       </w:r>
       <w:proofErr w:type="spellStart"/>
       <w:r>
@@ -14733,23 +14691,15 @@
           <w:rFonts w:eastAsiaTheme="minorEastAsia"/>
           <w:strike/>
         </w:rPr>
-        <w:t>sd</w:t>
-      </w:r>
+        <w:t>github</w:t>
+      </w:r>
+      <w:proofErr w:type="spellEnd"/>
       <w:r>
         <w:rPr>
           <w:rFonts w:eastAsiaTheme="minorEastAsia"/>
           <w:strike/>
-          <w:vertAlign w:val="subscript"/>
-        </w:rPr>
-        <w:t>i</w:t>
-      </w:r>
-      <w:proofErr w:type="spellEnd"/>
-      <w:r>
-        <w:rPr>
-          <w:rFonts w:eastAsiaTheme="minorEastAsia"/>
-          <w:strike/>
-        </w:rPr>
-        <w:t xml:space="preserve"> to equations (4) in the code</w:t>
+        </w:rPr>
+        <w:t xml:space="preserve"> repository</w:t>
       </w:r>
     </w:p>
     <w:p>
@@ -14771,7 +14721,7 @@
         <w:rPr>
           <w:rFonts w:eastAsiaTheme="minorEastAsia"/>
         </w:rPr>
-        <w:t>Add separate rate for increasing other income and percent taxed</w:t>
+        <w:t>Convert the indices to zero based to match the python code</w:t>
       </w:r>
     </w:p>
     <w:p>
@@ -14787,15 +14737,26 @@
         </w:tabs>
         <w:rPr>
           <w:rFonts w:eastAsiaTheme="minorEastAsia"/>
-          <w:strike/>
         </w:rPr>
       </w:pPr>
       <w:r>
         <w:rPr>
           <w:rFonts w:eastAsiaTheme="minorEastAsia"/>
-          <w:strike/>
-        </w:rPr>
-        <w:t>Split out social security as a separate income source with its own growth rate and percent taxed</w:t>
+        </w:rPr>
+        <w:t>For o</w:t>
+      </w:r>
+      <w:r>
+        <w:rPr>
+          <w:rFonts w:eastAsiaTheme="minorEastAsia"/>
+          <w:vertAlign w:val="subscript"/>
+        </w:rPr>
+        <w:t>i</w:t>
+      </w:r>
+      <w:r>
+        <w:rPr>
+          <w:rFonts w:eastAsiaTheme="minorEastAsia"/>
+        </w:rPr>
+        <w:t xml:space="preserve"> break out the taxable and non-taxable portions for proper modeling (i.e., use TAX[year])</w:t>
       </w:r>
     </w:p>
     <w:p>
@@ -14819,7 +14780,7 @@
           <w:rFonts w:eastAsiaTheme="minorEastAsia"/>
           <w:strike/>
         </w:rPr>
-        <w:t>Add separate growth rate for desired income</w:t>
+        <w:t xml:space="preserve">Double check all inflation adjustments and where they should be </w:t>
       </w:r>
     </w:p>
     <w:p>
@@ -14835,22 +14796,40 @@
         </w:tabs>
         <w:rPr>
           <w:rFonts w:eastAsiaTheme="minorEastAsia"/>
+          <w:strike/>
         </w:rPr>
       </w:pPr>
       <w:r>
         <w:rPr>
           <w:rFonts w:eastAsiaTheme="minorEastAsia"/>
-        </w:rPr>
-        <w:t>Add selectable MRD tables (single, joint married</w:t>
-      </w:r>
-      <w:proofErr w:type="gramStart"/>
-      <w:r>
-        <w:rPr>
-          <w:rFonts w:eastAsiaTheme="minorEastAsia"/>
-        </w:rPr>
-        <w:t>, ???)</w:t>
-      </w:r>
-      <w:proofErr w:type="gramEnd"/>
+          <w:strike/>
+        </w:rPr>
+        <w:t xml:space="preserve">Add </w:t>
+      </w:r>
+      <w:proofErr w:type="spellStart"/>
+      <w:r>
+        <w:rPr>
+          <w:rFonts w:eastAsiaTheme="minorEastAsia"/>
+          <w:strike/>
+        </w:rPr>
+        <w:t>sd</w:t>
+      </w:r>
+      <w:r>
+        <w:rPr>
+          <w:rFonts w:eastAsiaTheme="minorEastAsia"/>
+          <w:strike/>
+          <w:vertAlign w:val="subscript"/>
+        </w:rPr>
+        <w:t>i</w:t>
+      </w:r>
+      <w:proofErr w:type="spellEnd"/>
+      <w:r>
+        <w:rPr>
+          <w:rFonts w:eastAsiaTheme="minorEastAsia"/>
+          <w:strike/>
+        </w:rPr>
+        <w:t xml:space="preserve"> to equations (4) in the code</w:t>
+      </w:r>
     </w:p>
     <w:p>
       <w:pPr>
@@ -14871,7 +14850,7 @@
         <w:rPr>
           <w:rFonts w:eastAsiaTheme="minorEastAsia"/>
         </w:rPr>
-        <w:t>Add state taxes</w:t>
+        <w:t>Add separate rate for increasing other income and percent taxed</w:t>
       </w:r>
     </w:p>
     <w:p>
@@ -14887,13 +14866,15 @@
         </w:tabs>
         <w:rPr>
           <w:rFonts w:eastAsiaTheme="minorEastAsia"/>
+          <w:strike/>
         </w:rPr>
       </w:pPr>
       <w:r>
         <w:rPr>
           <w:rFonts w:eastAsiaTheme="minorEastAsia"/>
-        </w:rPr>
-        <w:t>Add for retirement pre age 60 (TDRA 10% penalties, …)</w:t>
+          <w:strike/>
+        </w:rPr>
+        <w:t>Split out social security as a separate income source with its own growth rate and percent taxed</w:t>
       </w:r>
     </w:p>
     <w:p>
@@ -14909,6 +14890,104 @@
         </w:tabs>
         <w:rPr>
           <w:rFonts w:eastAsiaTheme="minorEastAsia"/>
+          <w:strike/>
+        </w:rPr>
+      </w:pPr>
+      <w:r>
+        <w:rPr>
+          <w:rFonts w:eastAsiaTheme="minorEastAsia"/>
+          <w:strike/>
+        </w:rPr>
+        <w:t>Add separate growth rate for desired income</w:t>
+      </w:r>
+    </w:p>
+    <w:p>
+      <w:pPr>
+        <w:pStyle w:val="ListParagraph"/>
+        <w:numPr>
+          <w:ilvl w:val="0"/>
+          <w:numId w:val="1"/>
+        </w:numPr>
+        <w:tabs>
+          <w:tab w:val="center" w:pos="4680"/>
+          <w:tab w:val="right" w:pos="9360"/>
+        </w:tabs>
+        <w:rPr>
+          <w:rFonts w:eastAsiaTheme="minorEastAsia"/>
+        </w:rPr>
+      </w:pPr>
+      <w:r>
+        <w:rPr>
+          <w:rFonts w:eastAsiaTheme="minorEastAsia"/>
+        </w:rPr>
+        <w:t>Add selectable MRD tables (single, joint married</w:t>
+      </w:r>
+      <w:proofErr w:type="gramStart"/>
+      <w:r>
+        <w:rPr>
+          <w:rFonts w:eastAsiaTheme="minorEastAsia"/>
+        </w:rPr>
+        <w:t>, ???)</w:t>
+      </w:r>
+      <w:proofErr w:type="gramEnd"/>
+    </w:p>
+    <w:p>
+      <w:pPr>
+        <w:pStyle w:val="ListParagraph"/>
+        <w:numPr>
+          <w:ilvl w:val="0"/>
+          <w:numId w:val="1"/>
+        </w:numPr>
+        <w:tabs>
+          <w:tab w:val="center" w:pos="4680"/>
+          <w:tab w:val="right" w:pos="9360"/>
+        </w:tabs>
+        <w:rPr>
+          <w:rFonts w:eastAsiaTheme="minorEastAsia"/>
+        </w:rPr>
+      </w:pPr>
+      <w:r>
+        <w:rPr>
+          <w:rFonts w:eastAsiaTheme="minorEastAsia"/>
+        </w:rPr>
+        <w:t>Add state taxes</w:t>
+      </w:r>
+    </w:p>
+    <w:p>
+      <w:pPr>
+        <w:pStyle w:val="ListParagraph"/>
+        <w:numPr>
+          <w:ilvl w:val="0"/>
+          <w:numId w:val="1"/>
+        </w:numPr>
+        <w:tabs>
+          <w:tab w:val="center" w:pos="4680"/>
+          <w:tab w:val="right" w:pos="9360"/>
+        </w:tabs>
+        <w:rPr>
+          <w:rFonts w:eastAsiaTheme="minorEastAsia"/>
+        </w:rPr>
+      </w:pPr>
+      <w:r>
+        <w:rPr>
+          <w:rFonts w:eastAsiaTheme="minorEastAsia"/>
+        </w:rPr>
+        <w:t>Add for retirement pre age 60 (TDRA 10% penalties, …)</w:t>
+      </w:r>
+    </w:p>
+    <w:p>
+      <w:pPr>
+        <w:pStyle w:val="ListParagraph"/>
+        <w:numPr>
+          <w:ilvl w:val="0"/>
+          <w:numId w:val="1"/>
+        </w:numPr>
+        <w:tabs>
+          <w:tab w:val="center" w:pos="4680"/>
+          <w:tab w:val="right" w:pos="9360"/>
+        </w:tabs>
+        <w:rPr>
+          <w:rFonts w:eastAsiaTheme="minorEastAsia"/>
         </w:rPr>
       </w:pPr>
       <w:r>
@@ -14999,11 +15078,13 @@
         </w:tabs>
         <w:rPr>
           <w:rFonts w:eastAsiaTheme="minorEastAsia"/>
+          <w:strike/>
         </w:rPr>
       </w:pPr>
       <w:r>
         <w:rPr>
           <w:rFonts w:eastAsiaTheme="minorEastAsia"/>
+          <w:strike/>
         </w:rPr>
         <w:t>One account for Traditional IRA, one for Roth, one for Saving (interest baring like) and one for investments</w:t>
       </w:r>
@@ -15079,12 +15160,15 @@
         </w:tabs>
         <w:rPr>
           <w:rFonts w:eastAsiaTheme="minorEastAsia"/>
+          <w:strike/>
         </w:rPr>
       </w:pPr>
       <w:r>
         <w:rPr>
           <w:rFonts w:eastAsiaTheme="minorEastAsia"/>
-        </w:rPr>
+          <w:strike/>
+        </w:rPr>
+        <w:lastRenderedPageBreak/>
         <w:t>total after tax withdrawals w/ minimum withdrawal rate</w:t>
       </w:r>
     </w:p>
@@ -15101,11 +15185,13 @@
         </w:tabs>
         <w:rPr>
           <w:rFonts w:eastAsiaTheme="minorEastAsia"/>
+          <w:strike/>
         </w:rPr>
       </w:pPr>
       <w:r>
         <w:rPr>
           <w:rFonts w:eastAsiaTheme="minorEastAsia"/>
+          <w:strike/>
         </w:rPr>
         <w:t>total after tax withdrawals + final balances w/ minimum withdrawal rate</w:t>
       </w:r>
@@ -15129,7 +15215,20 @@
         <w:rPr>
           <w:rFonts w:eastAsiaTheme="minorEastAsia"/>
         </w:rPr>
-        <w:t>add a maximum spend rate (to for excess withdrawals into Savings/Investment/Roth accounts</w:t>
+        <w:t xml:space="preserve">add a maximum spend rate (to for excess withdrawals into </w:t>
+      </w:r>
+      <w:r>
+        <w:rPr>
+          <w:rFonts w:eastAsiaTheme="minorEastAsia"/>
+          <w:strike/>
+        </w:rPr>
+        <w:t>Savings/Investment</w:t>
+      </w:r>
+      <w:r>
+        <w:rPr>
+          <w:rFonts w:eastAsiaTheme="minorEastAsia"/>
+        </w:rPr>
+        <w:t>/Roth accounts</w:t>
       </w:r>
     </w:p>
     <w:p>
@@ -15195,7 +15294,6 @@
         <w:rPr>
           <w:rFonts w:eastAsiaTheme="minorEastAsia"/>
         </w:rPr>
-        <w:lastRenderedPageBreak/>
         <w:t>Ability to output the breakdown of taxes (how much in each bracket, total, how much cap gain…) Like the ORP</w:t>
       </w:r>
     </w:p>
@@ -15277,6 +15375,30 @@
       <w:pPr>
         <w:pStyle w:val="ListParagraph"/>
         <w:numPr>
+          <w:ilvl w:val="3"/>
+          <w:numId w:val="1"/>
+        </w:numPr>
+        <w:tabs>
+          <w:tab w:val="center" w:pos="4680"/>
+          <w:tab w:val="right" w:pos="9360"/>
+        </w:tabs>
+        <w:rPr>
+          <w:rFonts w:eastAsiaTheme="minorEastAsia"/>
+        </w:rPr>
+      </w:pPr>
+      <w:r>
+        <w:rPr>
+          <w:rFonts w:eastAsiaTheme="minorEastAsia"/>
+        </w:rPr>
+        <w:t xml:space="preserve">ORP use a list of time x amount tuples </w:t>
+      </w:r>
+      <w:bookmarkStart w:id="0" w:name="_GoBack"/>
+      <w:bookmarkEnd w:id="0"/>
+    </w:p>
+    <w:p>
+      <w:pPr>
+        <w:pStyle w:val="ListParagraph"/>
+        <w:numPr>
           <w:ilvl w:val="2"/>
           <w:numId w:val="1"/>
         </w:numPr>
@@ -15308,6 +15430,44 @@
         </w:rPr>
         <w:t>)</w:t>
       </w:r>
+    </w:p>
+    <w:p>
+      <w:pPr>
+        <w:pStyle w:val="ListParagraph"/>
+        <w:numPr>
+          <w:ilvl w:val="2"/>
+          <w:numId w:val="1"/>
+        </w:numPr>
+        <w:tabs>
+          <w:tab w:val="center" w:pos="4680"/>
+          <w:tab w:val="right" w:pos="9360"/>
+        </w:tabs>
+        <w:rPr>
+          <w:rFonts w:eastAsiaTheme="minorEastAsia"/>
+        </w:rPr>
+      </w:pPr>
+      <w:r>
+        <w:rPr>
+          <w:rFonts w:eastAsiaTheme="minorEastAsia"/>
+        </w:rPr>
+        <w:t>Run for time prior to retirement</w:t>
+      </w:r>
+    </w:p>
+    <w:p>
+      <w:pPr>
+        <w:pStyle w:val="ListParagraph"/>
+        <w:numPr>
+          <w:ilvl w:val="2"/>
+          <w:numId w:val="1"/>
+        </w:numPr>
+        <w:tabs>
+          <w:tab w:val="center" w:pos="4680"/>
+          <w:tab w:val="right" w:pos="9360"/>
+        </w:tabs>
+        <w:rPr>
+          <w:rFonts w:eastAsiaTheme="minorEastAsia"/>
+        </w:rPr>
+      </w:pPr>
     </w:p>
     <w:p>
       <w:pPr>
@@ -15703,7 +15863,7 @@
             <w:sz w:val="28"/>
             <w:szCs w:val="28"/>
           </w:rPr>
-          <w:t>5</w:t>
+          <w:t>9</w:t>
         </w:r>
         <w:r>
           <w:rPr>
@@ -16111,7 +16271,7 @@
         <w:rFonts w:ascii="Wingdings" w:hAnsi="Wingdings" w:hint="default"/>
       </w:rPr>
     </w:lvl>
-    <w:lvl w:ilvl="3" w:tplc="04090001" w:tentative="1">
+    <w:lvl w:ilvl="3" w:tplc="04090001">
       <w:start w:val="1"/>
       <w:numFmt w:val="bullet"/>
       <w:lvlText w:val=""/>
@@ -17220,7 +17380,7 @@
 </file>
 
 <file path=customXml/itemProps1.xml><?xml version="1.0" encoding="utf-8"?>
-<ds:datastoreItem xmlns:ds="http://schemas.openxmlformats.org/officeDocument/2006/customXml" ds:itemID="{84838F48-4B8F-4E17-BC60-7D8A227FDA1F}">
+<ds:datastoreItem xmlns:ds="http://schemas.openxmlformats.org/officeDocument/2006/customXml" ds:itemID="{DA078908-7EB4-4E78-922F-E5432A9BFB41}">
   <ds:schemaRefs>
     <ds:schemaRef ds:uri="http://schemas.openxmlformats.org/officeDocument/2006/bibliography"/>
   </ds:schemaRefs>

</xml_diff>

<commit_message>
Enabling use for retirees younger than 60 and the early withdrawal penalty (code and document)
</commit_message>
<xml_diff>
--- a/ARetirementPlannerModel2017.docx
+++ b/ARetirementPlannerModel2017.docx
@@ -2026,7 +2026,7 @@
                     <w:rFonts w:ascii="Cambria Math" w:eastAsiaTheme="minorEastAsia" w:hAnsi="Cambria Math"/>
                     <w:highlight w:val="yellow"/>
                   </w:rPr>
-                  <m:t>p</m:t>
+                  <m:t>f</m:t>
                 </m:r>
               </m:e>
               <m:sub>
@@ -3342,7 +3342,7 @@
               <w:rPr>
                 <w:rFonts w:ascii="Cambria Math" w:hAnsi="Cambria Math"/>
               </w:rPr>
-              <m:t>r</m:t>
+              <m:t>70</m:t>
             </m:r>
           </m:sub>
         </m:sSub>
@@ -3478,23 +3478,15 @@
         <w:rPr>
           <w:rFonts w:eastAsiaTheme="minorEastAsia"/>
         </w:rPr>
-        <w:t xml:space="preserve"> starting at age 70 (</w:t>
-      </w:r>
-      <w:proofErr w:type="spellStart"/>
-      <w:r>
-        <w:rPr>
-          <w:rFonts w:eastAsiaTheme="minorEastAsia"/>
-        </w:rPr>
-        <w:t>n</w:t>
+        <w:t xml:space="preserve"> starting at age 70 (n</w:t>
       </w:r>
       <w:r>
         <w:rPr>
           <w:rFonts w:eastAsiaTheme="minorEastAsia"/>
           <w:vertAlign w:val="subscript"/>
         </w:rPr>
-        <w:t>r</w:t>
-      </w:r>
-      <w:proofErr w:type="spellEnd"/>
+        <w:t>70</w:t>
+      </w:r>
       <w:r>
         <w:rPr>
           <w:rFonts w:eastAsiaTheme="minorEastAsia"/>
@@ -4428,7 +4420,7 @@
               <w:rPr>
                 <w:rFonts w:ascii="Cambria Math" w:hAnsi="Cambria Math"/>
               </w:rPr>
-              <m:t>p</m:t>
+              <m:t>f</m:t>
             </m:r>
           </m:e>
           <m:sub>
@@ -8255,7 +8247,7 @@
                     <w:rFonts w:ascii="Cambria Math" w:eastAsiaTheme="minorEastAsia" w:hAnsi="Cambria Math"/>
                     <w:highlight w:val="yellow"/>
                   </w:rPr>
-                  <m:t>p</m:t>
+                  <m:t>f</m:t>
                 </m:r>
               </m:e>
               <m:sub>
@@ -8467,8 +8459,34 @@
           <w:rPr>
             <w:rFonts w:ascii="Cambria Math" w:hAnsi="Cambria Math"/>
           </w:rPr>
-          <m:t>, i=1..n</m:t>
-        </m:r>
+          <m:t>, i=1..</m:t>
+        </m:r>
+        <m:sSub>
+          <m:sSubPr>
+            <m:ctrlPr>
+              <w:rPr>
+                <w:rFonts w:ascii="Cambria Math" w:hAnsi="Cambria Math"/>
+                <w:i/>
+              </w:rPr>
+            </m:ctrlPr>
+          </m:sSubPr>
+          <m:e>
+            <m:r>
+              <w:rPr>
+                <w:rFonts w:ascii="Cambria Math" w:hAnsi="Cambria Math"/>
+              </w:rPr>
+              <m:t>n</m:t>
+            </m:r>
+          </m:e>
+          <m:sub>
+            <m:r>
+              <w:rPr>
+                <w:rFonts w:ascii="Cambria Math" w:hAnsi="Cambria Math"/>
+              </w:rPr>
+              <m:t>59</m:t>
+            </m:r>
+          </m:sub>
+        </m:sSub>
       </m:oMath>
       <w:r>
         <w:rPr>
@@ -8494,6 +8512,12 @@
           <w:rFonts w:eastAsiaTheme="minorEastAsia"/>
         </w:rPr>
         <w:t xml:space="preserve"> as imp</w:t>
+      </w:r>
+      <w:r>
+        <w:rPr>
+          <w:rFonts w:eastAsiaTheme="minorEastAsia"/>
+        </w:rPr>
+        <w:t>+&lt;60</w:t>
       </w:r>
       <w:r>
         <w:rPr>
@@ -8521,10 +8545,178 @@
       <m:oMath>
         <m:r>
           <w:rPr>
-            <w:rFonts w:ascii="Cambria Math" w:eastAsiaTheme="minorEastAsia" w:hAnsi="Cambria Math"/>
-          </w:rPr>
-          <m:t xml:space="preserve"> </m:t>
-        </m:r>
+            <w:rFonts w:ascii="Cambria Math" w:hAnsi="Cambria Math"/>
+          </w:rPr>
+          <m:t>-</m:t>
+        </m:r>
+        <m:nary>
+          <m:naryPr>
+            <m:chr m:val="∑"/>
+            <m:limLoc m:val="subSup"/>
+            <m:ctrlPr>
+              <w:rPr>
+                <w:rFonts w:ascii="Cambria Math" w:hAnsi="Cambria Math"/>
+                <w:i/>
+              </w:rPr>
+            </m:ctrlPr>
+          </m:naryPr>
+          <m:sub>
+            <m:r>
+              <w:rPr>
+                <w:rFonts w:ascii="Cambria Math" w:hAnsi="Cambria Math"/>
+              </w:rPr>
+              <m:t>j=1</m:t>
+            </m:r>
+          </m:sub>
+          <m:sup>
+            <m:sSub>
+              <m:sSubPr>
+                <m:ctrlPr>
+                  <w:rPr>
+                    <w:rFonts w:ascii="Cambria Math" w:hAnsi="Cambria Math"/>
+                    <w:i/>
+                    <w:highlight w:val="yellow"/>
+                  </w:rPr>
+                </m:ctrlPr>
+              </m:sSubPr>
+              <m:e>
+                <m:r>
+                  <w:rPr>
+                    <w:rFonts w:ascii="Cambria Math" w:hAnsi="Cambria Math"/>
+                    <w:highlight w:val="yellow"/>
+                  </w:rPr>
+                  <m:t>n</m:t>
+                </m:r>
+              </m:e>
+              <m:sub>
+                <m:r>
+                  <w:rPr>
+                    <w:rFonts w:ascii="Cambria Math" w:hAnsi="Cambria Math"/>
+                    <w:highlight w:val="yellow"/>
+                  </w:rPr>
+                  <m:t>l</m:t>
+                </m:r>
+              </m:sub>
+            </m:sSub>
+            <m:r>
+              <w:rPr>
+                <w:rFonts w:ascii="Cambria Math" w:hAnsi="Cambria Math"/>
+                <w:highlight w:val="yellow"/>
+              </w:rPr>
+              <m:t>-1</m:t>
+            </m:r>
+          </m:sup>
+          <m:e>
+            <m:sSub>
+              <m:sSubPr>
+                <m:ctrlPr>
+                  <w:rPr>
+                    <w:rFonts w:ascii="Cambria Math" w:hAnsi="Cambria Math"/>
+                    <w:i/>
+                  </w:rPr>
+                </m:ctrlPr>
+              </m:sSubPr>
+              <m:e>
+                <m:r>
+                  <w:rPr>
+                    <w:rFonts w:ascii="Cambria Math" w:hAnsi="Cambria Math"/>
+                  </w:rPr>
+                  <m:t>w</m:t>
+                </m:r>
+              </m:e>
+              <m:sub>
+                <m:r>
+                  <w:rPr>
+                    <w:rFonts w:ascii="Cambria Math" w:hAnsi="Cambria Math"/>
+                  </w:rPr>
+                  <m:t>ij</m:t>
+                </m:r>
+              </m:sub>
+            </m:sSub>
+          </m:e>
+        </m:nary>
+        <m:r>
+          <w:rPr>
+            <w:rFonts w:ascii="Cambria Math" w:hAnsi="Cambria Math"/>
+          </w:rPr>
+          <m:t>+</m:t>
+        </m:r>
+        <m:nary>
+          <m:naryPr>
+            <m:chr m:val="∑"/>
+            <m:limLoc m:val="undOvr"/>
+            <m:ctrlPr>
+              <w:rPr>
+                <w:rFonts w:ascii="Cambria Math" w:hAnsi="Cambria Math"/>
+                <w:i/>
+              </w:rPr>
+            </m:ctrlPr>
+          </m:naryPr>
+          <m:sub>
+            <m:r>
+              <w:rPr>
+                <w:rFonts w:ascii="Cambria Math" w:hAnsi="Cambria Math"/>
+              </w:rPr>
+              <m:t>k=1</m:t>
+            </m:r>
+          </m:sub>
+          <m:sup>
+            <m:sSup>
+              <m:sSupPr>
+                <m:ctrlPr>
+                  <w:rPr>
+                    <w:rFonts w:ascii="Cambria Math" w:hAnsi="Cambria Math"/>
+                    <w:i/>
+                  </w:rPr>
+                </m:ctrlPr>
+              </m:sSupPr>
+              <m:e>
+                <m:r>
+                  <w:rPr>
+                    <w:rFonts w:ascii="Cambria Math" w:hAnsi="Cambria Math"/>
+                  </w:rPr>
+                  <m:t>B</m:t>
+                </m:r>
+              </m:e>
+              <m:sup>
+                <m:r>
+                  <w:rPr>
+                    <w:rFonts w:ascii="Cambria Math" w:hAnsi="Cambria Math"/>
+                  </w:rPr>
+                  <m:t>t</m:t>
+                </m:r>
+              </m:sup>
+            </m:sSup>
+          </m:sup>
+          <m:e>
+            <m:sSub>
+              <m:sSubPr>
+                <m:ctrlPr>
+                  <w:rPr>
+                    <w:rFonts w:ascii="Cambria Math" w:hAnsi="Cambria Math"/>
+                    <w:i/>
+                  </w:rPr>
+                </m:ctrlPr>
+              </m:sSubPr>
+              <m:e>
+                <m:r>
+                  <w:rPr>
+                    <w:rFonts w:ascii="Cambria Math" w:hAnsi="Cambria Math"/>
+                  </w:rPr>
+                  <m:t>t</m:t>
+                </m:r>
+              </m:e>
+              <m:sub>
+                <m:r>
+                  <w:rPr>
+                    <w:rFonts w:ascii="Cambria Math" w:hAnsi="Cambria Math"/>
+                  </w:rPr>
+                  <m:t>k</m:t>
+                </m:r>
+              </m:sub>
+            </m:sSub>
+          </m:e>
+        </m:nary>
         <m:sSub>
           <m:sSubPr>
             <m:ctrlPr>
@@ -8539,7 +8731,7 @@
               <w:rPr>
                 <w:rFonts w:ascii="Cambria Math" w:hAnsi="Cambria Math"/>
               </w:rPr>
-              <m:t>s</m:t>
+              <m:t>x</m:t>
             </m:r>
           </m:e>
           <m:sub>
@@ -8547,7 +8739,7 @@
               <w:rPr>
                 <w:rFonts w:ascii="Cambria Math" w:hAnsi="Cambria Math"/>
               </w:rPr>
-              <m:t>i+1</m:t>
+              <m:t>ik</m:t>
             </m:r>
           </m:sub>
         </m:sSub>
@@ -8555,14 +8747,93 @@
           <w:rPr>
             <w:rFonts w:ascii="Cambria Math" w:hAnsi="Cambria Math"/>
           </w:rPr>
-          <m:t xml:space="preserve">- </m:t>
-        </m:r>
+          <m:t>+</m:t>
+        </m:r>
+        <m:d>
+          <m:dPr>
+            <m:ctrlPr>
+              <w:rPr>
+                <w:rFonts w:ascii="Cambria Math" w:eastAsiaTheme="minorEastAsia" w:hAnsi="Cambria Math"/>
+                <w:i/>
+                <w:highlight w:val="yellow"/>
+              </w:rPr>
+            </m:ctrlPr>
+          </m:dPr>
+          <m:e>
+            <m:sSub>
+              <m:sSubPr>
+                <m:ctrlPr>
+                  <w:rPr>
+                    <w:rFonts w:ascii="Cambria Math" w:eastAsiaTheme="minorEastAsia" w:hAnsi="Cambria Math"/>
+                    <w:i/>
+                    <w:highlight w:val="yellow"/>
+                  </w:rPr>
+                </m:ctrlPr>
+              </m:sSubPr>
+              <m:e>
+                <m:r>
+                  <w:rPr>
+                    <w:rFonts w:ascii="Cambria Math" w:eastAsiaTheme="minorEastAsia" w:hAnsi="Cambria Math"/>
+                    <w:highlight w:val="yellow"/>
+                  </w:rPr>
+                  <m:t>f</m:t>
+                </m:r>
+              </m:e>
+              <m:sub>
+                <m:r>
+                  <w:rPr>
+                    <w:rFonts w:ascii="Cambria Math" w:eastAsiaTheme="minorEastAsia" w:hAnsi="Cambria Math"/>
+                    <w:highlight w:val="yellow"/>
+                  </w:rPr>
+                  <m:t>i</m:t>
+                </m:r>
+              </m:sub>
+            </m:sSub>
+            <m:sSup>
+              <m:sSupPr>
+                <m:ctrlPr>
+                  <w:rPr>
+                    <w:rFonts w:ascii="Cambria Math" w:hAnsi="Cambria Math"/>
+                    <w:i/>
+                    <w:highlight w:val="yellow"/>
+                  </w:rPr>
+                </m:ctrlPr>
+              </m:sSupPr>
+              <m:e>
+                <m:r>
+                  <w:rPr>
+                    <w:rFonts w:ascii="Cambria Math" w:hAnsi="Cambria Math"/>
+                    <w:highlight w:val="yellow"/>
+                  </w:rPr>
+                  <m:t>r</m:t>
+                </m:r>
+              </m:e>
+              <m:sup>
+                <m:r>
+                  <w:rPr>
+                    <w:rFonts w:ascii="Cambria Math" w:hAnsi="Cambria Math"/>
+                    <w:highlight w:val="yellow"/>
+                  </w:rPr>
+                  <m:t>cg</m:t>
+                </m:r>
+              </m:sup>
+            </m:sSup>
+            <m:r>
+              <w:rPr>
+                <w:rFonts w:ascii="Cambria Math" w:hAnsi="Cambria Math"/>
+                <w:highlight w:val="yellow"/>
+              </w:rPr>
+              <m:t>-1</m:t>
+            </m:r>
+          </m:e>
+        </m:d>
         <m:sSub>
           <m:sSubPr>
             <m:ctrlPr>
               <w:rPr>
                 <w:rFonts w:ascii="Cambria Math" w:hAnsi="Cambria Math"/>
                 <w:i/>
+                <w:highlight w:val="yellow"/>
               </w:rPr>
             </m:ctrlPr>
           </m:sSubPr>
@@ -8570,48 +8841,154 @@
             <m:r>
               <w:rPr>
                 <w:rFonts w:ascii="Cambria Math" w:hAnsi="Cambria Math"/>
-              </w:rPr>
-              <m:t>s</m:t>
+                <w:highlight w:val="yellow"/>
+              </w:rPr>
+              <m:t>w</m:t>
             </m:r>
           </m:e>
           <m:sub>
             <m:r>
               <w:rPr>
                 <w:rFonts w:ascii="Cambria Math" w:hAnsi="Cambria Math"/>
-              </w:rPr>
-              <m:t>i</m:t>
+                <w:highlight w:val="yellow"/>
+              </w:rPr>
+              <m:t>i3</m:t>
             </m:r>
           </m:sub>
         </m:sSub>
-        <m:d>
-          <m:dPr>
-            <m:ctrlPr>
-              <w:rPr>
-                <w:rFonts w:ascii="Cambria Math" w:hAnsi="Cambria Math"/>
-                <w:i/>
-              </w:rPr>
-            </m:ctrlPr>
-          </m:dPr>
-          <m:e>
-            <m:r>
-              <w:rPr>
-                <w:rFonts w:ascii="Cambria Math" w:hAnsi="Cambria Math"/>
-              </w:rPr>
-              <m:t>1+inf</m:t>
-            </m:r>
-          </m:e>
-        </m:d>
-        <m:r>
-          <w:rPr>
-            <w:rFonts w:ascii="Cambria Math" w:eastAsiaTheme="minorEastAsia" w:hAnsi="Cambria Math"/>
+        <m:r>
+          <w:rPr>
+            <w:rFonts w:ascii="Cambria Math" w:hAnsi="Cambria Math"/>
+          </w:rPr>
+          <m:t>+</m:t>
+        </m:r>
+        <m:sSub>
+          <m:sSubPr>
+            <m:ctrlPr>
+              <w:rPr>
+                <w:rFonts w:ascii="Cambria Math" w:hAnsi="Cambria Math"/>
+                <w:i/>
+              </w:rPr>
+            </m:ctrlPr>
+          </m:sSubPr>
+          <m:e>
+            <m:r>
+              <w:rPr>
+                <w:rFonts w:ascii="Cambria Math" w:hAnsi="Cambria Math"/>
+              </w:rPr>
+              <m:t>D</m:t>
+            </m:r>
+          </m:e>
+          <m:sub>
+            <m:r>
+              <w:rPr>
+                <w:rFonts w:ascii="Cambria Math" w:hAnsi="Cambria Math"/>
+              </w:rPr>
+              <m:t>i</m:t>
+            </m:r>
+          </m:sub>
+        </m:sSub>
+        <m:r>
+          <w:rPr>
+            <w:rFonts w:ascii="Cambria Math" w:hAnsi="Cambria Math"/>
+          </w:rPr>
+          <m:t>+</m:t>
+        </m:r>
+        <m:sSub>
+          <m:sSubPr>
+            <m:ctrlPr>
+              <w:rPr>
+                <w:rFonts w:ascii="Cambria Math" w:hAnsi="Cambria Math"/>
+                <w:i/>
+              </w:rPr>
+            </m:ctrlPr>
+          </m:sSubPr>
+          <m:e>
+            <m:r>
+              <w:rPr>
+                <w:rFonts w:ascii="Cambria Math" w:hAnsi="Cambria Math"/>
+              </w:rPr>
+              <m:t>s</m:t>
+            </m:r>
+          </m:e>
+          <m:sub>
+            <m:r>
+              <w:rPr>
+                <w:rFonts w:ascii="Cambria Math" w:hAnsi="Cambria Math"/>
+              </w:rPr>
+              <m:t>i</m:t>
+            </m:r>
+          </m:sub>
+        </m:sSub>
+        <m:r>
+          <w:rPr>
+            <w:rFonts w:ascii="Cambria Math" w:hAnsi="Cambria Math"/>
           </w:rPr>
           <m:t>≤</m:t>
         </m:r>
+        <m:sSub>
+          <m:sSubPr>
+            <m:ctrlPr>
+              <w:rPr>
+                <w:rFonts w:ascii="Cambria Math" w:hAnsi="Cambria Math"/>
+                <w:i/>
+              </w:rPr>
+            </m:ctrlPr>
+          </m:sSubPr>
+          <m:e>
+            <m:r>
+              <w:rPr>
+                <w:rFonts w:ascii="Cambria Math" w:hAnsi="Cambria Math"/>
+              </w:rPr>
+              <m:t>o</m:t>
+            </m:r>
+          </m:e>
+          <m:sub>
+            <m:r>
+              <w:rPr>
+                <w:rFonts w:ascii="Cambria Math" w:hAnsi="Cambria Math"/>
+              </w:rPr>
+              <m:t>i</m:t>
+            </m:r>
+          </m:sub>
+        </m:sSub>
         <m:r>
           <w:rPr>
             <w:rFonts w:ascii="Cambria Math" w:hAnsi="Cambria Math"/>
           </w:rPr>
-          <m:t>0, i=1..n-1</m:t>
+          <m:t>+</m:t>
+        </m:r>
+        <m:sSub>
+          <m:sSubPr>
+            <m:ctrlPr>
+              <w:rPr>
+                <w:rFonts w:ascii="Cambria Math" w:hAnsi="Cambria Math"/>
+                <w:i/>
+              </w:rPr>
+            </m:ctrlPr>
+          </m:sSubPr>
+          <m:e>
+            <m:r>
+              <w:rPr>
+                <w:rFonts w:ascii="Cambria Math" w:hAnsi="Cambria Math"/>
+              </w:rPr>
+              <m:t>SS</m:t>
+            </m:r>
+          </m:e>
+          <m:sub>
+            <m:r>
+              <w:rPr>
+                <w:rFonts w:ascii="Cambria Math" w:hAnsi="Cambria Math"/>
+              </w:rPr>
+              <m:t>i</m:t>
+            </m:r>
+          </m:sub>
+        </m:sSub>
+        <m:r>
+          <w:rPr>
+            <w:rFonts w:ascii="Cambria Math" w:hAnsi="Cambria Math"/>
+          </w:rPr>
+          <m:t>, i=1..n</m:t>
         </m:r>
       </m:oMath>
       <w:r>
@@ -8619,19 +8996,7 @@
           <w:rFonts w:eastAsiaTheme="minorEastAsia"/>
         </w:rPr>
         <w:tab/>
-        <w:t>(</w:t>
-      </w:r>
-      <w:r>
-        <w:rPr>
-          <w:rFonts w:eastAsiaTheme="minorEastAsia"/>
-        </w:rPr>
-        <w:t>3</w:t>
-      </w:r>
-      <w:r>
-        <w:rPr>
-          <w:rFonts w:eastAsiaTheme="minorEastAsia"/>
-        </w:rPr>
-        <w:t>a’)</w:t>
+        <w:t>(2’ as imp)</w:t>
       </w:r>
     </w:p>
     <w:p>
@@ -8679,6 +9044,38 @@
               <w:rPr>
                 <w:rFonts w:ascii="Cambria Math" w:hAnsi="Cambria Math"/>
               </w:rPr>
+              <m:t>i+1</m:t>
+            </m:r>
+          </m:sub>
+        </m:sSub>
+        <m:r>
+          <w:rPr>
+            <w:rFonts w:ascii="Cambria Math" w:hAnsi="Cambria Math"/>
+          </w:rPr>
+          <m:t xml:space="preserve">- </m:t>
+        </m:r>
+        <m:sSub>
+          <m:sSubPr>
+            <m:ctrlPr>
+              <w:rPr>
+                <w:rFonts w:ascii="Cambria Math" w:hAnsi="Cambria Math"/>
+                <w:i/>
+              </w:rPr>
+            </m:ctrlPr>
+          </m:sSubPr>
+          <m:e>
+            <m:r>
+              <w:rPr>
+                <w:rFonts w:ascii="Cambria Math" w:hAnsi="Cambria Math"/>
+              </w:rPr>
+              <m:t>s</m:t>
+            </m:r>
+          </m:e>
+          <m:sub>
+            <m:r>
+              <w:rPr>
+                <w:rFonts w:ascii="Cambria Math" w:hAnsi="Cambria Math"/>
+              </w:rPr>
               <m:t>i</m:t>
             </m:r>
           </m:sub>
@@ -8703,41 +9100,15 @@
         </m:d>
         <m:r>
           <w:rPr>
+            <w:rFonts w:ascii="Cambria Math" w:eastAsiaTheme="minorEastAsia" w:hAnsi="Cambria Math"/>
+          </w:rPr>
+          <m:t>≤</m:t>
+        </m:r>
+        <m:r>
+          <w:rPr>
             <w:rFonts w:ascii="Cambria Math" w:hAnsi="Cambria Math"/>
           </w:rPr>
-          <m:t>-</m:t>
-        </m:r>
-        <m:sSub>
-          <m:sSubPr>
-            <m:ctrlPr>
-              <w:rPr>
-                <w:rFonts w:ascii="Cambria Math" w:hAnsi="Cambria Math"/>
-                <w:i/>
-              </w:rPr>
-            </m:ctrlPr>
-          </m:sSubPr>
-          <m:e>
-            <m:r>
-              <w:rPr>
-                <w:rFonts w:ascii="Cambria Math" w:hAnsi="Cambria Math"/>
-              </w:rPr>
-              <m:t>s</m:t>
-            </m:r>
-          </m:e>
-          <m:sub>
-            <m:r>
-              <w:rPr>
-                <w:rFonts w:ascii="Cambria Math" w:hAnsi="Cambria Math"/>
-              </w:rPr>
-              <m:t>i+1</m:t>
-            </m:r>
-          </m:sub>
-        </m:sSub>
-        <m:r>
-          <w:rPr>
-            <w:rFonts w:ascii="Cambria Math" w:hAnsi="Cambria Math"/>
-          </w:rPr>
-          <m:t>≤0, i=1..n-1</m:t>
+          <m:t>0, i=1..n-1</m:t>
         </m:r>
       </m:oMath>
       <w:r>
@@ -8757,13 +9128,7 @@
         <w:rPr>
           <w:rFonts w:eastAsiaTheme="minorEastAsia"/>
         </w:rPr>
-        <w:t>b</w:t>
-      </w:r>
-      <w:r>
-        <w:rPr>
-          <w:rFonts w:eastAsiaTheme="minorEastAsia"/>
-        </w:rPr>
-        <w:t>’)</w:t>
+        <w:t>a’)</w:t>
       </w:r>
     </w:p>
     <w:p>
@@ -8783,6 +9148,12 @@
         <w:tab/>
       </w:r>
       <m:oMath>
+        <m:r>
+          <w:rPr>
+            <w:rFonts w:ascii="Cambria Math" w:eastAsiaTheme="minorEastAsia" w:hAnsi="Cambria Math"/>
+          </w:rPr>
+          <m:t xml:space="preserve"> </m:t>
+        </m:r>
         <m:sSub>
           <m:sSubPr>
             <m:ctrlPr>
@@ -8797,7 +9168,7 @@
               <w:rPr>
                 <w:rFonts w:ascii="Cambria Math" w:hAnsi="Cambria Math"/>
               </w:rPr>
-              <m:t>-s</m:t>
+              <m:t>s</m:t>
             </m:r>
           </m:e>
           <m:sub>
@@ -8809,11 +9180,29 @@
             </m:r>
           </m:sub>
         </m:sSub>
+        <m:d>
+          <m:dPr>
+            <m:ctrlPr>
+              <w:rPr>
+                <w:rFonts w:ascii="Cambria Math" w:hAnsi="Cambria Math"/>
+                <w:i/>
+              </w:rPr>
+            </m:ctrlPr>
+          </m:dPr>
+          <m:e>
+            <m:r>
+              <w:rPr>
+                <w:rFonts w:ascii="Cambria Math" w:hAnsi="Cambria Math"/>
+              </w:rPr>
+              <m:t>1+inf</m:t>
+            </m:r>
+          </m:e>
+        </m:d>
         <m:r>
           <w:rPr>
             <w:rFonts w:ascii="Cambria Math" w:hAnsi="Cambria Math"/>
           </w:rPr>
-          <m:t xml:space="preserve"> ≤</m:t>
+          <m:t>-</m:t>
         </m:r>
         <m:sSub>
           <m:sSubPr>
@@ -8829,7 +9218,7 @@
               <w:rPr>
                 <w:rFonts w:ascii="Cambria Math" w:hAnsi="Cambria Math"/>
               </w:rPr>
-              <m:t>-d</m:t>
+              <m:t>s</m:t>
             </m:r>
           </m:e>
           <m:sub>
@@ -8837,15 +9226,15 @@
               <w:rPr>
                 <w:rFonts w:ascii="Cambria Math" w:hAnsi="Cambria Math"/>
               </w:rPr>
-              <m:t>i</m:t>
+              <m:t>i+1</m:t>
             </m:r>
           </m:sub>
         </m:sSub>
         <m:r>
           <w:rPr>
-            <w:rFonts w:ascii="Cambria Math" w:eastAsiaTheme="minorEastAsia" w:hAnsi="Cambria Math"/>
-          </w:rPr>
-          <m:t>,   i=1</m:t>
+            <w:rFonts w:ascii="Cambria Math" w:hAnsi="Cambria Math"/>
+          </w:rPr>
+          <m:t>≤0, i=1..n-1</m:t>
         </m:r>
       </m:oMath>
       <w:r>
@@ -8853,7 +9242,19 @@
           <w:rFonts w:eastAsiaTheme="minorEastAsia"/>
         </w:rPr>
         <w:tab/>
-        <w:t>(4</w:t>
+        <w:t>(</w:t>
+      </w:r>
+      <w:r>
+        <w:rPr>
+          <w:rFonts w:eastAsiaTheme="minorEastAsia"/>
+        </w:rPr>
+        <w:t>3</w:t>
+      </w:r>
+      <w:r>
+        <w:rPr>
+          <w:rFonts w:eastAsiaTheme="minorEastAsia"/>
+        </w:rPr>
+        <w:t>b</w:t>
       </w:r>
       <w:r>
         <w:rPr>
@@ -8893,7 +9294,7 @@
               <w:rPr>
                 <w:rFonts w:ascii="Cambria Math" w:hAnsi="Cambria Math"/>
               </w:rPr>
-              <m:t>s</m:t>
+              <m:t>-s</m:t>
             </m:r>
           </m:e>
           <m:sub>
@@ -8909,7 +9310,7 @@
           <w:rPr>
             <w:rFonts w:ascii="Cambria Math" w:hAnsi="Cambria Math"/>
           </w:rPr>
-          <m:t xml:space="preserve"> ≤ </m:t>
+          <m:t xml:space="preserve"> ≤</m:t>
         </m:r>
         <m:sSub>
           <m:sSubPr>
@@ -8925,7 +9326,7 @@
               <w:rPr>
                 <w:rFonts w:ascii="Cambria Math" w:hAnsi="Cambria Math"/>
               </w:rPr>
-              <m:t>dm</m:t>
+              <m:t>-d</m:t>
             </m:r>
           </m:e>
           <m:sub>
@@ -8949,19 +9350,13 @@
           <w:rFonts w:eastAsiaTheme="minorEastAsia"/>
         </w:rPr>
         <w:tab/>
-        <w:t>(5</w:t>
-      </w:r>
-      <w:r>
-        <w:rPr>
-          <w:rFonts w:eastAsiaTheme="minorEastAsia"/>
-        </w:rPr>
-        <w:t>’</w:t>
-      </w:r>
-      <w:r>
-        <w:rPr>
-          <w:rFonts w:eastAsiaTheme="minorEastAsia"/>
-        </w:rPr>
-        <w:t>)</w:t>
+        <w:t>(4</w:t>
+      </w:r>
+      <w:r>
+        <w:rPr>
+          <w:rFonts w:eastAsiaTheme="minorEastAsia"/>
+        </w:rPr>
+        <w:t>’)</w:t>
       </w:r>
     </w:p>
     <w:p>
@@ -8981,6 +9376,108 @@
         <w:tab/>
       </w:r>
       <m:oMath>
+        <m:sSub>
+          <m:sSubPr>
+            <m:ctrlPr>
+              <w:rPr>
+                <w:rFonts w:ascii="Cambria Math" w:hAnsi="Cambria Math"/>
+                <w:i/>
+              </w:rPr>
+            </m:ctrlPr>
+          </m:sSubPr>
+          <m:e>
+            <m:r>
+              <w:rPr>
+                <w:rFonts w:ascii="Cambria Math" w:hAnsi="Cambria Math"/>
+              </w:rPr>
+              <m:t>s</m:t>
+            </m:r>
+          </m:e>
+          <m:sub>
+            <m:r>
+              <w:rPr>
+                <w:rFonts w:ascii="Cambria Math" w:hAnsi="Cambria Math"/>
+              </w:rPr>
+              <m:t>i</m:t>
+            </m:r>
+          </m:sub>
+        </m:sSub>
+        <m:r>
+          <w:rPr>
+            <w:rFonts w:ascii="Cambria Math" w:hAnsi="Cambria Math"/>
+          </w:rPr>
+          <m:t xml:space="preserve"> ≤ </m:t>
+        </m:r>
+        <m:sSub>
+          <m:sSubPr>
+            <m:ctrlPr>
+              <w:rPr>
+                <w:rFonts w:ascii="Cambria Math" w:hAnsi="Cambria Math"/>
+                <w:i/>
+              </w:rPr>
+            </m:ctrlPr>
+          </m:sSubPr>
+          <m:e>
+            <m:r>
+              <w:rPr>
+                <w:rFonts w:ascii="Cambria Math" w:hAnsi="Cambria Math"/>
+              </w:rPr>
+              <m:t>dm</m:t>
+            </m:r>
+          </m:e>
+          <m:sub>
+            <m:r>
+              <w:rPr>
+                <w:rFonts w:ascii="Cambria Math" w:hAnsi="Cambria Math"/>
+              </w:rPr>
+              <m:t>i</m:t>
+            </m:r>
+          </m:sub>
+        </m:sSub>
+        <m:r>
+          <w:rPr>
+            <w:rFonts w:ascii="Cambria Math" w:eastAsiaTheme="minorEastAsia" w:hAnsi="Cambria Math"/>
+          </w:rPr>
+          <m:t>,   i=1</m:t>
+        </m:r>
+      </m:oMath>
+      <w:r>
+        <w:rPr>
+          <w:rFonts w:eastAsiaTheme="minorEastAsia"/>
+        </w:rPr>
+        <w:tab/>
+        <w:t>(5</w:t>
+      </w:r>
+      <w:r>
+        <w:rPr>
+          <w:rFonts w:eastAsiaTheme="minorEastAsia"/>
+        </w:rPr>
+        <w:t>’</w:t>
+      </w:r>
+      <w:r>
+        <w:rPr>
+          <w:rFonts w:eastAsiaTheme="minorEastAsia"/>
+        </w:rPr>
+        <w:t>)</w:t>
+      </w:r>
+    </w:p>
+    <w:p>
+      <w:pPr>
+        <w:tabs>
+          <w:tab w:val="center" w:pos="4680"/>
+          <w:tab w:val="right" w:pos="9360"/>
+        </w:tabs>
+        <w:rPr>
+          <w:rFonts w:eastAsiaTheme="minorEastAsia"/>
+        </w:rPr>
+      </w:pPr>
+      <w:r>
+        <w:rPr>
+          <w:rFonts w:eastAsiaTheme="minorEastAsia"/>
+        </w:rPr>
+        <w:tab/>
+      </w:r>
+      <m:oMath>
         <m:r>
           <w:rPr>
             <w:rFonts w:ascii="Cambria Math" w:hAnsi="Cambria Math"/>
@@ -9114,7 +9611,7 @@
               <w:rPr>
                 <w:rFonts w:ascii="Cambria Math" w:hAnsi="Cambria Math"/>
               </w:rPr>
-              <m:t>r</m:t>
+              <m:t>70</m:t>
             </m:r>
           </m:sub>
         </m:sSub>
@@ -9936,7 +10433,7 @@
               <w:rPr>
                 <w:rFonts w:ascii="Cambria Math" w:hAnsi="Cambria Math"/>
               </w:rPr>
-              <m:t>p</m:t>
+              <m:t>f</m:t>
             </m:r>
           </m:e>
           <m:sub>
@@ -9994,19 +10491,11 @@
         <w:tab/>
         <w:t>(9</w:t>
       </w:r>
-      <w:proofErr w:type="spellStart"/>
-      <w:r>
-        <w:rPr>
-          <w:rFonts w:eastAsiaTheme="minorEastAsia"/>
-        </w:rPr>
-        <w:t>a’</w:t>
-      </w:r>
-      <w:proofErr w:type="spellEnd"/>
-      <w:r>
-        <w:rPr>
-          <w:rFonts w:eastAsiaTheme="minorEastAsia"/>
-        </w:rPr>
-        <w:t>)</w:t>
+      <w:r>
+        <w:rPr>
+          <w:rFonts w:eastAsiaTheme="minorEastAsia"/>
+        </w:rPr>
+        <w:t>a’)</w:t>
       </w:r>
     </w:p>
     <w:p>
@@ -10023,6 +10512,7 @@
         <w:rPr>
           <w:rFonts w:eastAsiaTheme="minorEastAsia"/>
         </w:rPr>
+        <w:lastRenderedPageBreak/>
         <w:tab/>
       </w:r>
       <m:oMath>
@@ -10040,7 +10530,7 @@
               <w:rPr>
                 <w:rFonts w:ascii="Cambria Math" w:hAnsi="Cambria Math"/>
               </w:rPr>
-              <m:t>p</m:t>
+              <m:t>f</m:t>
             </m:r>
           </m:e>
           <m:sub>
@@ -10329,7 +10819,6 @@
         <w:rPr>
           <w:rFonts w:eastAsiaTheme="minorEastAsia"/>
         </w:rPr>
-        <w:lastRenderedPageBreak/>
         <w:tab/>
       </w:r>
       <m:oMath>
@@ -13398,6 +13887,42 @@
       </w:r>
     </w:p>
     <w:p>
+      <w:pPr>
+        <w:rPr>
+          <w:rFonts w:eastAsiaTheme="minorEastAsia"/>
+        </w:rPr>
+      </w:pPr>
+      <w:proofErr w:type="gramStart"/>
+      <w:r>
+        <w:rPr>
+          <w:rFonts w:eastAsiaTheme="minorEastAsia"/>
+        </w:rPr>
+        <w:lastRenderedPageBreak/>
+        <w:t>f</w:t>
+      </w:r>
+      <w:r>
+        <w:rPr>
+          <w:rFonts w:eastAsiaTheme="minorEastAsia"/>
+          <w:vertAlign w:val="subscript"/>
+        </w:rPr>
+        <w:t>i</w:t>
+      </w:r>
+      <w:proofErr w:type="gramEnd"/>
+      <w:r>
+        <w:rPr>
+          <w:rFonts w:eastAsiaTheme="minorEastAsia"/>
+        </w:rPr>
+        <w:tab/>
+        <w:t>the capital gains fraction o</w:t>
+      </w:r>
+      <w:r>
+        <w:rPr>
+          <w:rFonts w:eastAsiaTheme="minorEastAsia"/>
+        </w:rPr>
+        <w:t>f investments (i.e., fraction that does not include the basis)</w:t>
+      </w:r>
+    </w:p>
+    <w:p>
       <w:proofErr w:type="spellStart"/>
       <w:r>
         <w:t>F</w:t>
@@ -13437,7 +13962,6 @@
       <w:proofErr w:type="spellStart"/>
       <w:proofErr w:type="gramStart"/>
       <w:r>
-        <w:lastRenderedPageBreak/>
         <w:t>inf</w:t>
       </w:r>
       <w:proofErr w:type="spellEnd"/>
@@ -13602,20 +14126,25 @@
         </w:rPr>
         <w:t>p</w:t>
       </w:r>
-      <w:r>
-        <w:rPr>
-          <w:rFonts w:eastAsiaTheme="minorEastAsia"/>
-          <w:vertAlign w:val="subscript"/>
-        </w:rPr>
-        <w:t>i</w:t>
-      </w:r>
       <w:proofErr w:type="gramEnd"/>
       <w:r>
         <w:rPr>
           <w:rFonts w:eastAsiaTheme="minorEastAsia"/>
         </w:rPr>
         <w:tab/>
-        <w:t>the capital gains fraction of investments (i.e., not basis)</w:t>
+        <w:t xml:space="preserve">the </w:t>
+      </w:r>
+      <w:r>
+        <w:rPr>
+          <w:rFonts w:eastAsiaTheme="minorEastAsia"/>
+        </w:rPr>
+        <w:t xml:space="preserve">penalty cost of accessing a </w:t>
+      </w:r>
+      <w:r>
+        <w:rPr>
+          <w:rFonts w:eastAsiaTheme="minorEastAsia"/>
+        </w:rPr>
+        <w:t>retirement account prior to age 60 (59½), 10%</w:t>
       </w:r>
     </w:p>
     <w:p>
@@ -13644,6 +14173,8 @@
       <w:r>
         <w:t>i</w:t>
       </w:r>
+      <w:bookmarkStart w:id="0" w:name="_GoBack"/>
+      <w:bookmarkEnd w:id="0"/>
       <w:proofErr w:type="spellEnd"/>
     </w:p>
     <w:p>
@@ -14008,89 +14539,13 @@
         </w:numPr>
         <w:rPr>
           <w:rFonts w:eastAsiaTheme="minorEastAsia"/>
-          <w:strike/>
         </w:rPr>
       </w:pPr>
       <w:r>
         <w:rPr>
           <w:rFonts w:eastAsiaTheme="minorEastAsia"/>
-          <w:strike/>
-        </w:rPr>
-        <w:t xml:space="preserve">Fix Roth (for some reason Roth account is being emptied when optimizing for final estate (or not) which makes no sense. It should not be move from an account that is not taxed to one that is. </w:t>
-      </w:r>
-    </w:p>
-    <w:p>
-      <w:pPr>
-        <w:pStyle w:val="ListParagraph"/>
-        <w:numPr>
-          <w:ilvl w:val="0"/>
-          <w:numId w:val="3"/>
-        </w:numPr>
-        <w:rPr>
-          <w:rFonts w:eastAsiaTheme="minorEastAsia"/>
-          <w:strike/>
-        </w:rPr>
-      </w:pPr>
-      <w:r>
-        <w:rPr>
-          <w:rFonts w:eastAsiaTheme="minorEastAsia"/>
-          <w:strike/>
         </w:rPr>
         <w:lastRenderedPageBreak/>
-        <w:t xml:space="preserve">Max income should cause excess money to be stored in the investment account but this is not working. </w:t>
-      </w:r>
-    </w:p>
-    <w:p>
-      <w:pPr>
-        <w:pStyle w:val="ListParagraph"/>
-        <w:numPr>
-          <w:ilvl w:val="0"/>
-          <w:numId w:val="3"/>
-        </w:numPr>
-        <w:rPr>
-          <w:rFonts w:eastAsiaTheme="minorEastAsia"/>
-          <w:strike/>
-        </w:rPr>
-      </w:pPr>
-      <w:r>
-        <w:rPr>
-          <w:rFonts w:eastAsiaTheme="minorEastAsia"/>
-          <w:strike/>
-        </w:rPr>
-        <w:t xml:space="preserve">When optimizing for spending only all funds are yanked from accounts in year 1 without attributing them to </w:t>
-      </w:r>
-      <w:proofErr w:type="spellStart"/>
-      <w:r>
-        <w:rPr>
-          <w:rFonts w:eastAsiaTheme="minorEastAsia"/>
-          <w:strike/>
-        </w:rPr>
-        <w:t>spendables</w:t>
-      </w:r>
-      <w:proofErr w:type="spellEnd"/>
-      <w:r>
-        <w:rPr>
-          <w:rFonts w:eastAsiaTheme="minorEastAsia"/>
-          <w:strike/>
-        </w:rPr>
-        <w:t xml:space="preserve"> or deposits to the investment account. This forces the slack variable to be no zero and the constraint not to be in effect. So this is broken</w:t>
-      </w:r>
-    </w:p>
-    <w:p>
-      <w:pPr>
-        <w:pStyle w:val="ListParagraph"/>
-        <w:numPr>
-          <w:ilvl w:val="0"/>
-          <w:numId w:val="3"/>
-        </w:numPr>
-        <w:rPr>
-          <w:rFonts w:eastAsiaTheme="minorEastAsia"/>
-        </w:rPr>
-      </w:pPr>
-      <w:r>
-        <w:rPr>
-          <w:rFonts w:eastAsiaTheme="minorEastAsia"/>
-        </w:rPr>
         <w:t xml:space="preserve">Create a case to use </w:t>
       </w:r>
       <w:proofErr w:type="spellStart"/>
@@ -14172,21 +14627,7 @@
         <w:rPr>
           <w:rFonts w:eastAsiaTheme="minorEastAsia"/>
         </w:rPr>
-        <w:t xml:space="preserve"> sources of income and whether they are taxed </w:t>
-      </w:r>
-      <w:proofErr w:type="spellStart"/>
-      <w:r>
-        <w:rPr>
-          <w:rFonts w:eastAsiaTheme="minorEastAsia"/>
-        </w:rPr>
-        <w:t>taxed</w:t>
-      </w:r>
-      <w:proofErr w:type="spellEnd"/>
-      <w:r>
-        <w:rPr>
-          <w:rFonts w:eastAsiaTheme="minorEastAsia"/>
-        </w:rPr>
-        <w:t xml:space="preserve"> (Wayne Scott’s data code allows for this but I need to use it correctly. </w:t>
+        <w:t xml:space="preserve"> sources of income and whether they are taxed (Wayne Scott’s data code allows for this but I need to use it correctly. </w:t>
       </w:r>
     </w:p>
     <w:p>
@@ -14198,11 +14639,13 @@
         </w:numPr>
         <w:rPr>
           <w:rFonts w:eastAsiaTheme="minorEastAsia"/>
+          <w:color w:val="FF0000"/>
         </w:rPr>
       </w:pPr>
       <w:r>
         <w:rPr>
           <w:rFonts w:eastAsiaTheme="minorEastAsia"/>
+          <w:color w:val="FF0000"/>
         </w:rPr>
         <w:t>Capability to handle pre-age 60 effects like a possible 10% penalty for early withdrawal…</w:t>
       </w:r>
@@ -14242,71 +14685,6 @@
       <w:r>
         <w:rPr>
           <w:rFonts w:eastAsiaTheme="minorEastAsia"/>
-        </w:rPr>
-        <w:t>)</w:t>
-      </w:r>
-    </w:p>
-    <w:p>
-      <w:pPr>
-        <w:pStyle w:val="ListParagraph"/>
-        <w:numPr>
-          <w:ilvl w:val="0"/>
-          <w:numId w:val="1"/>
-        </w:numPr>
-        <w:rPr>
-          <w:rFonts w:eastAsiaTheme="minorEastAsia"/>
-          <w:strike/>
-        </w:rPr>
-      </w:pPr>
-      <w:r>
-        <w:rPr>
-          <w:rFonts w:eastAsiaTheme="minorEastAsia"/>
-          <w:strike/>
-        </w:rPr>
-        <w:t>Add upper bound for spending (have d</w:t>
-      </w:r>
-      <w:r>
-        <w:rPr>
-          <w:rFonts w:eastAsiaTheme="minorEastAsia"/>
-          <w:strike/>
-          <w:vertAlign w:val="subscript"/>
-        </w:rPr>
-        <w:t>i</w:t>
-      </w:r>
-      <w:r>
-        <w:rPr>
-          <w:rFonts w:eastAsiaTheme="minorEastAsia"/>
-          <w:strike/>
-        </w:rPr>
-        <w:t xml:space="preserve"> need max d</w:t>
-      </w:r>
-      <w:r>
-        <w:rPr>
-          <w:rFonts w:eastAsiaTheme="minorEastAsia"/>
-          <w:strike/>
-          <w:vertAlign w:val="subscript"/>
-        </w:rPr>
-        <w:t>i</w:t>
-      </w:r>
-      <w:r>
-        <w:rPr>
-          <w:rFonts w:eastAsiaTheme="minorEastAsia"/>
-          <w:strike/>
-        </w:rPr>
-        <w:t xml:space="preserve"> or md</w:t>
-      </w:r>
-      <w:r>
-        <w:rPr>
-          <w:rFonts w:eastAsiaTheme="minorEastAsia"/>
-          <w:strike/>
-          <w:vertAlign w:val="subscript"/>
-        </w:rPr>
-        <w:t>i</w:t>
-      </w:r>
-      <w:r>
-        <w:rPr>
-          <w:rFonts w:eastAsiaTheme="minorEastAsia"/>
-          <w:strike/>
         </w:rPr>
         <w:t>)</w:t>
       </w:r>
@@ -14354,28 +14732,24 @@
         </w:rPr>
         <w:t xml:space="preserve">Should I assume any interest </w:t>
       </w:r>
-      <w:proofErr w:type="spellStart"/>
-      <w:r>
-        <w:rPr>
-          <w:rFonts w:eastAsiaTheme="minorEastAsia"/>
-        </w:rPr>
-        <w:t>yealds</w:t>
-      </w:r>
-      <w:proofErr w:type="spellEnd"/>
+      <w:r>
+        <w:rPr>
+          <w:rFonts w:eastAsiaTheme="minorEastAsia"/>
+        </w:rPr>
+        <w:t>yields</w:t>
+      </w:r>
       <w:r>
         <w:rPr>
           <w:rFonts w:eastAsiaTheme="minorEastAsia"/>
         </w:rPr>
         <w:t xml:space="preserve">??? Currently </w:t>
       </w:r>
-      <w:proofErr w:type="spellStart"/>
-      <w:r>
-        <w:rPr>
-          <w:rFonts w:eastAsiaTheme="minorEastAsia"/>
-        </w:rPr>
-        <w:t>its</w:t>
-      </w:r>
-      <w:proofErr w:type="spellEnd"/>
+      <w:r>
+        <w:rPr>
+          <w:rFonts w:eastAsiaTheme="minorEastAsia"/>
+        </w:rPr>
+        <w:t>it’s</w:t>
+      </w:r>
       <w:r>
         <w:rPr>
           <w:rFonts w:eastAsiaTheme="minorEastAsia"/>
@@ -14410,14 +14784,12 @@
         </w:rPr>
         <w:t>ther taxes (</w:t>
       </w:r>
-      <w:proofErr w:type="spellStart"/>
-      <w:r>
-        <w:rPr>
-          <w:rFonts w:eastAsiaTheme="minorEastAsia"/>
-        </w:rPr>
-        <w:t>medicare</w:t>
-      </w:r>
-      <w:proofErr w:type="spellEnd"/>
+      <w:r>
+        <w:rPr>
+          <w:rFonts w:eastAsiaTheme="minorEastAsia"/>
+        </w:rPr>
+        <w:t>Medicare</w:t>
+      </w:r>
       <w:r>
         <w:rPr>
           <w:rFonts w:eastAsiaTheme="minorEastAsia"/>
@@ -14452,79 +14824,71 @@
         </w:tabs>
         <w:rPr>
           <w:rFonts w:eastAsiaTheme="minorEastAsia"/>
-          <w:strike/>
         </w:rPr>
       </w:pPr>
       <w:r>
         <w:rPr>
           <w:rFonts w:eastAsiaTheme="minorEastAsia"/>
-          <w:strike/>
-        </w:rPr>
-        <w:t xml:space="preserve">Another constraint for other portion of wi3??? </w:t>
-      </w:r>
-      <w:proofErr w:type="gramStart"/>
-      <w:r>
-        <w:rPr>
-          <w:rFonts w:eastAsiaTheme="minorEastAsia"/>
-          <w:strike/>
-        </w:rPr>
-        <w:t>p</w:t>
-      </w:r>
-      <w:r>
-        <w:rPr>
-          <w:rFonts w:eastAsiaTheme="minorEastAsia"/>
-          <w:strike/>
+        </w:rPr>
+        <w:t>Another problem with this is it DOES NOT ALLOW FOR A CHANGE IN THE BASIS while optimization is happening. Why is this important? Because, I want to be able to have excess withdrawals placed in ATRSI (b</w:t>
+      </w:r>
+      <w:r>
+        <w:rPr>
+          <w:rFonts w:eastAsiaTheme="minorEastAsia"/>
           <w:vertAlign w:val="subscript"/>
         </w:rPr>
+        <w:t>i3</w:t>
+      </w:r>
+      <w:r>
+        <w:rPr>
+          <w:rFonts w:eastAsiaTheme="minorEastAsia"/>
+        </w:rPr>
+        <w:t xml:space="preserve">) which would need a corresponding change to the basis </w:t>
+      </w:r>
+      <w:proofErr w:type="spellStart"/>
+      <w:r>
+        <w:rPr>
+          <w:rFonts w:eastAsiaTheme="minorEastAsia"/>
+        </w:rPr>
+        <w:t>bm</w:t>
+      </w:r>
+      <w:r>
+        <w:rPr>
+          <w:rFonts w:eastAsiaTheme="minorEastAsia"/>
+          <w:vertAlign w:val="subscript"/>
+        </w:rPr>
         <w:t>i</w:t>
       </w:r>
-      <w:proofErr w:type="gramEnd"/>
-      <w:r>
-        <w:rPr>
-          <w:rFonts w:eastAsiaTheme="minorEastAsia"/>
-          <w:strike/>
-        </w:rPr>
-        <w:t xml:space="preserve"> is the </w:t>
-      </w:r>
-      <w:proofErr w:type="spellStart"/>
-      <w:r>
-        <w:rPr>
-          <w:rFonts w:eastAsiaTheme="minorEastAsia"/>
-          <w:strike/>
-        </w:rPr>
-        <w:t>basis</w:t>
-      </w:r>
-      <w:r>
-        <w:rPr>
-          <w:rFonts w:eastAsiaTheme="minorEastAsia"/>
-          <w:strike/>
+      <w:proofErr w:type="spellEnd"/>
+      <w:r>
+        <w:rPr>
+          <w:rFonts w:eastAsiaTheme="minorEastAsia"/>
           <w:vertAlign w:val="subscript"/>
         </w:rPr>
-        <w:t>i</w:t>
-      </w:r>
-      <w:proofErr w:type="spellEnd"/>
-      <w:r>
-        <w:rPr>
-          <w:rFonts w:eastAsiaTheme="minorEastAsia"/>
-          <w:strike/>
-        </w:rPr>
-        <w:t xml:space="preserve"> multiplier for year </w:t>
-      </w:r>
-      <w:proofErr w:type="spellStart"/>
-      <w:r>
-        <w:rPr>
-          <w:rFonts w:eastAsiaTheme="minorEastAsia"/>
-          <w:strike/>
-        </w:rPr>
-        <w:t>i</w:t>
-      </w:r>
-      <w:proofErr w:type="spellEnd"/>
-      <w:r>
-        <w:rPr>
-          <w:rFonts w:eastAsiaTheme="minorEastAsia"/>
-          <w:strike/>
-        </w:rPr>
-        <w:t xml:space="preserve">. </w:t>
+        <w:t xml:space="preserve"> </w:t>
+      </w:r>
+      <w:r>
+        <w:rPr>
+          <w:rFonts w:eastAsiaTheme="minorEastAsia"/>
+        </w:rPr>
+        <w:t>this would require it to be a variable (not a constant) but I don’t think this method allows for variable to be multiplied. NEED TO VERIFY</w:t>
+      </w:r>
+    </w:p>
+    <w:p>
+      <w:pPr>
+        <w:tabs>
+          <w:tab w:val="center" w:pos="4680"/>
+          <w:tab w:val="right" w:pos="9360"/>
+        </w:tabs>
+        <w:rPr>
+          <w:rFonts w:eastAsiaTheme="minorEastAsia"/>
+        </w:rPr>
+      </w:pPr>
+      <w:r>
+        <w:rPr>
+          <w:rFonts w:eastAsiaTheme="minorEastAsia"/>
+        </w:rPr>
+        <w:t>To Do:</w:t>
       </w:r>
     </w:p>
     <w:p>
@@ -14540,46 +14904,13 @@
         </w:tabs>
         <w:rPr>
           <w:rFonts w:eastAsiaTheme="minorEastAsia"/>
-          <w:strike/>
         </w:rPr>
       </w:pPr>
       <w:r>
         <w:rPr>
           <w:rFonts w:eastAsiaTheme="minorEastAsia"/>
-          <w:strike/>
-        </w:rPr>
-        <w:t>Need to extend the size of the rows to include the new x</w:t>
-      </w:r>
-      <w:r>
-        <w:rPr>
-          <w:rFonts w:eastAsiaTheme="minorEastAsia"/>
-          <w:strike/>
-          <w:vertAlign w:val="subscript"/>
-        </w:rPr>
-        <w:t>ib</w:t>
-      </w:r>
-      <w:r>
-        <w:rPr>
-          <w:rFonts w:eastAsiaTheme="minorEastAsia"/>
-          <w:strike/>
-          <w:vertAlign w:val="superscript"/>
-        </w:rPr>
-        <w:t>t</w:t>
-      </w:r>
-      <w:r>
-        <w:rPr>
-          <w:rFonts w:eastAsiaTheme="minorEastAsia"/>
-          <w:strike/>
-          <w:vertAlign w:val="subscript"/>
-        </w:rPr>
-        <w:t>+1</w:t>
-      </w:r>
-      <w:r>
-        <w:rPr>
-          <w:rFonts w:eastAsiaTheme="minorEastAsia"/>
-          <w:strike/>
-        </w:rPr>
-        <w:t xml:space="preserve"> var. </w:t>
+        </w:rPr>
+        <w:t>Convert the indices to zero based to match the python code</w:t>
       </w:r>
     </w:p>
     <w:p>
@@ -14601,65 +14932,20 @@
         <w:rPr>
           <w:rFonts w:eastAsiaTheme="minorEastAsia"/>
         </w:rPr>
-        <w:t>Another problem with this is it DOES NOT ALLOW FOR A CHANGE IN THE BASIS while optimization is happening. Why is this important? Because, I want to be able to have excess withdrawals placed in ATRSI (b</w:t>
+        <w:t>For o</w:t>
       </w:r>
       <w:r>
         <w:rPr>
           <w:rFonts w:eastAsiaTheme="minorEastAsia"/>
           <w:vertAlign w:val="subscript"/>
         </w:rPr>
-        <w:t>i3</w:t>
-      </w:r>
-      <w:r>
-        <w:rPr>
-          <w:rFonts w:eastAsiaTheme="minorEastAsia"/>
-        </w:rPr>
-        <w:t xml:space="preserve">) which would need a corresponding change to the basis </w:t>
-      </w:r>
-      <w:proofErr w:type="spellStart"/>
-      <w:r>
-        <w:rPr>
-          <w:rFonts w:eastAsiaTheme="minorEastAsia"/>
-        </w:rPr>
-        <w:t>bm</w:t>
-      </w:r>
-      <w:r>
-        <w:rPr>
-          <w:rFonts w:eastAsiaTheme="minorEastAsia"/>
-          <w:vertAlign w:val="subscript"/>
-        </w:rPr>
         <w:t>i</w:t>
       </w:r>
-      <w:proofErr w:type="spellEnd"/>
-      <w:r>
-        <w:rPr>
-          <w:rFonts w:eastAsiaTheme="minorEastAsia"/>
-          <w:vertAlign w:val="subscript"/>
-        </w:rPr>
-        <w:t xml:space="preserve"> </w:t>
-      </w:r>
-      <w:r>
-        <w:rPr>
-          <w:rFonts w:eastAsiaTheme="minorEastAsia"/>
-        </w:rPr>
-        <w:t>this would require it to be a variable (not a constant) but I don’t think this method allows for variable to be multiplied. NEED TO VERIFY</w:t>
-      </w:r>
-    </w:p>
-    <w:p>
-      <w:pPr>
-        <w:tabs>
-          <w:tab w:val="center" w:pos="4680"/>
-          <w:tab w:val="right" w:pos="9360"/>
-        </w:tabs>
-        <w:rPr>
-          <w:rFonts w:eastAsiaTheme="minorEastAsia"/>
-        </w:rPr>
-      </w:pPr>
-      <w:r>
-        <w:rPr>
-          <w:rFonts w:eastAsiaTheme="minorEastAsia"/>
-        </w:rPr>
-        <w:t>To Do:</w:t>
+      <w:r>
+        <w:rPr>
+          <w:rFonts w:eastAsiaTheme="minorEastAsia"/>
+        </w:rPr>
+        <w:t xml:space="preserve"> break out the taxable and non-taxable portions for proper modeling (i.e., use TAX[year])</w:t>
       </w:r>
     </w:p>
     <w:p>
@@ -14675,230 +14961,13 @@
         </w:tabs>
         <w:rPr>
           <w:rFonts w:eastAsiaTheme="minorEastAsia"/>
-          <w:strike/>
         </w:rPr>
       </w:pPr>
       <w:r>
         <w:rPr>
           <w:rFonts w:eastAsiaTheme="minorEastAsia"/>
-          <w:strike/>
-        </w:rPr>
-        <w:t xml:space="preserve">Set up </w:t>
-      </w:r>
-      <w:proofErr w:type="spellStart"/>
-      <w:r>
-        <w:rPr>
-          <w:rFonts w:eastAsiaTheme="minorEastAsia"/>
-          <w:strike/>
-        </w:rPr>
-        <w:t>github</w:t>
-      </w:r>
-      <w:proofErr w:type="spellEnd"/>
-      <w:r>
-        <w:rPr>
-          <w:rFonts w:eastAsiaTheme="minorEastAsia"/>
-          <w:strike/>
-        </w:rPr>
-        <w:t xml:space="preserve"> repository</w:t>
-      </w:r>
-    </w:p>
-    <w:p>
-      <w:pPr>
-        <w:pStyle w:val="ListParagraph"/>
-        <w:numPr>
-          <w:ilvl w:val="0"/>
-          <w:numId w:val="1"/>
-        </w:numPr>
-        <w:tabs>
-          <w:tab w:val="center" w:pos="4680"/>
-          <w:tab w:val="right" w:pos="9360"/>
-        </w:tabs>
-        <w:rPr>
-          <w:rFonts w:eastAsiaTheme="minorEastAsia"/>
-        </w:rPr>
-      </w:pPr>
-      <w:r>
-        <w:rPr>
-          <w:rFonts w:eastAsiaTheme="minorEastAsia"/>
-        </w:rPr>
-        <w:t>Convert the indices to zero based to match the python code</w:t>
-      </w:r>
-    </w:p>
-    <w:p>
-      <w:pPr>
-        <w:pStyle w:val="ListParagraph"/>
-        <w:numPr>
-          <w:ilvl w:val="0"/>
-          <w:numId w:val="1"/>
-        </w:numPr>
-        <w:tabs>
-          <w:tab w:val="center" w:pos="4680"/>
-          <w:tab w:val="right" w:pos="9360"/>
-        </w:tabs>
-        <w:rPr>
-          <w:rFonts w:eastAsiaTheme="minorEastAsia"/>
-        </w:rPr>
-      </w:pPr>
-      <w:r>
-        <w:rPr>
-          <w:rFonts w:eastAsiaTheme="minorEastAsia"/>
-        </w:rPr>
-        <w:t>For o</w:t>
-      </w:r>
-      <w:r>
-        <w:rPr>
-          <w:rFonts w:eastAsiaTheme="minorEastAsia"/>
-          <w:vertAlign w:val="subscript"/>
-        </w:rPr>
-        <w:t>i</w:t>
-      </w:r>
-      <w:r>
-        <w:rPr>
-          <w:rFonts w:eastAsiaTheme="minorEastAsia"/>
-        </w:rPr>
-        <w:t xml:space="preserve"> break out the taxable and non-taxable portions for proper modeling (i.e., use TAX[year])</w:t>
-      </w:r>
-    </w:p>
-    <w:p>
-      <w:pPr>
-        <w:pStyle w:val="ListParagraph"/>
-        <w:numPr>
-          <w:ilvl w:val="0"/>
-          <w:numId w:val="1"/>
-        </w:numPr>
-        <w:tabs>
-          <w:tab w:val="center" w:pos="4680"/>
-          <w:tab w:val="right" w:pos="9360"/>
-        </w:tabs>
-        <w:rPr>
-          <w:rFonts w:eastAsiaTheme="minorEastAsia"/>
-          <w:strike/>
-        </w:rPr>
-      </w:pPr>
-      <w:r>
-        <w:rPr>
-          <w:rFonts w:eastAsiaTheme="minorEastAsia"/>
-          <w:strike/>
-        </w:rPr>
-        <w:t xml:space="preserve">Double check all inflation adjustments and where they should be </w:t>
-      </w:r>
-    </w:p>
-    <w:p>
-      <w:pPr>
-        <w:pStyle w:val="ListParagraph"/>
-        <w:numPr>
-          <w:ilvl w:val="0"/>
-          <w:numId w:val="1"/>
-        </w:numPr>
-        <w:tabs>
-          <w:tab w:val="center" w:pos="4680"/>
-          <w:tab w:val="right" w:pos="9360"/>
-        </w:tabs>
-        <w:rPr>
-          <w:rFonts w:eastAsiaTheme="minorEastAsia"/>
-          <w:strike/>
-        </w:rPr>
-      </w:pPr>
-      <w:r>
-        <w:rPr>
-          <w:rFonts w:eastAsiaTheme="minorEastAsia"/>
-          <w:strike/>
-        </w:rPr>
-        <w:t xml:space="preserve">Add </w:t>
-      </w:r>
-      <w:proofErr w:type="spellStart"/>
-      <w:r>
-        <w:rPr>
-          <w:rFonts w:eastAsiaTheme="minorEastAsia"/>
-          <w:strike/>
-        </w:rPr>
-        <w:t>sd</w:t>
-      </w:r>
-      <w:r>
-        <w:rPr>
-          <w:rFonts w:eastAsiaTheme="minorEastAsia"/>
-          <w:strike/>
-          <w:vertAlign w:val="subscript"/>
-        </w:rPr>
-        <w:t>i</w:t>
-      </w:r>
-      <w:proofErr w:type="spellEnd"/>
-      <w:r>
-        <w:rPr>
-          <w:rFonts w:eastAsiaTheme="minorEastAsia"/>
-          <w:strike/>
-        </w:rPr>
-        <w:t xml:space="preserve"> to equations (4) in the code</w:t>
-      </w:r>
-    </w:p>
-    <w:p>
-      <w:pPr>
-        <w:pStyle w:val="ListParagraph"/>
-        <w:numPr>
-          <w:ilvl w:val="0"/>
-          <w:numId w:val="1"/>
-        </w:numPr>
-        <w:tabs>
-          <w:tab w:val="center" w:pos="4680"/>
-          <w:tab w:val="right" w:pos="9360"/>
-        </w:tabs>
-        <w:rPr>
-          <w:rFonts w:eastAsiaTheme="minorEastAsia"/>
-        </w:rPr>
-      </w:pPr>
-      <w:r>
-        <w:rPr>
-          <w:rFonts w:eastAsiaTheme="minorEastAsia"/>
         </w:rPr>
         <w:t>Add separate rate for increasing other income and percent taxed</w:t>
-      </w:r>
-    </w:p>
-    <w:p>
-      <w:pPr>
-        <w:pStyle w:val="ListParagraph"/>
-        <w:numPr>
-          <w:ilvl w:val="0"/>
-          <w:numId w:val="1"/>
-        </w:numPr>
-        <w:tabs>
-          <w:tab w:val="center" w:pos="4680"/>
-          <w:tab w:val="right" w:pos="9360"/>
-        </w:tabs>
-        <w:rPr>
-          <w:rFonts w:eastAsiaTheme="minorEastAsia"/>
-          <w:strike/>
-        </w:rPr>
-      </w:pPr>
-      <w:r>
-        <w:rPr>
-          <w:rFonts w:eastAsiaTheme="minorEastAsia"/>
-          <w:strike/>
-        </w:rPr>
-        <w:t>Split out social security as a separate income source with its own growth rate and percent taxed</w:t>
-      </w:r>
-    </w:p>
-    <w:p>
-      <w:pPr>
-        <w:pStyle w:val="ListParagraph"/>
-        <w:numPr>
-          <w:ilvl w:val="0"/>
-          <w:numId w:val="1"/>
-        </w:numPr>
-        <w:tabs>
-          <w:tab w:val="center" w:pos="4680"/>
-          <w:tab w:val="right" w:pos="9360"/>
-        </w:tabs>
-        <w:rPr>
-          <w:rFonts w:eastAsiaTheme="minorEastAsia"/>
-          <w:strike/>
-        </w:rPr>
-      </w:pPr>
-      <w:r>
-        <w:rPr>
-          <w:rFonts w:eastAsiaTheme="minorEastAsia"/>
-          <w:strike/>
-        </w:rPr>
-        <w:t>Add separate growth rate for desired income</w:t>
       </w:r>
     </w:p>
     <w:p>
@@ -15032,30 +15101,6 @@
         </w:tabs>
         <w:rPr>
           <w:rFonts w:eastAsiaTheme="minorEastAsia"/>
-          <w:strike/>
-        </w:rPr>
-      </w:pPr>
-      <w:r>
-        <w:rPr>
-          <w:rFonts w:eastAsiaTheme="minorEastAsia"/>
-          <w:strike/>
-        </w:rPr>
-        <w:t xml:space="preserve">Wrap up the Ragsdale model (store away as is and for the new Auld model) </w:t>
-      </w:r>
-    </w:p>
-    <w:p>
-      <w:pPr>
-        <w:pStyle w:val="ListParagraph"/>
-        <w:numPr>
-          <w:ilvl w:val="0"/>
-          <w:numId w:val="1"/>
-        </w:numPr>
-        <w:tabs>
-          <w:tab w:val="center" w:pos="4680"/>
-          <w:tab w:val="right" w:pos="9360"/>
-        </w:tabs>
-        <w:rPr>
-          <w:rFonts w:eastAsiaTheme="minorEastAsia"/>
         </w:rPr>
       </w:pPr>
       <w:r>
@@ -15078,15 +15123,27 @@
         </w:tabs>
         <w:rPr>
           <w:rFonts w:eastAsiaTheme="minorEastAsia"/>
-          <w:strike/>
         </w:rPr>
       </w:pPr>
       <w:r>
         <w:rPr>
           <w:rFonts w:eastAsiaTheme="minorEastAsia"/>
-          <w:strike/>
-        </w:rPr>
-        <w:t>One account for Traditional IRA, one for Roth, one for Saving (interest baring like) and one for investments</w:t>
+        </w:rPr>
+        <w:t xml:space="preserve">Add pre-retirement, how much to add to </w:t>
+      </w:r>
+      <w:proofErr w:type="spellStart"/>
+      <w:r>
+        <w:rPr>
+          <w:rFonts w:eastAsiaTheme="minorEastAsia"/>
+        </w:rPr>
+        <w:t>tIRA</w:t>
+      </w:r>
+      <w:proofErr w:type="spellEnd"/>
+      <w:r>
+        <w:rPr>
+          <w:rFonts w:eastAsiaTheme="minorEastAsia"/>
+        </w:rPr>
+        <w:t>, Roth, Savings, Investments</w:t>
       </w:r>
     </w:p>
     <w:p>
@@ -15108,42 +15165,6 @@
         <w:rPr>
           <w:rFonts w:eastAsiaTheme="minorEastAsia"/>
         </w:rPr>
-        <w:t xml:space="preserve">Add pre-retirement, how much to add to </w:t>
-      </w:r>
-      <w:proofErr w:type="spellStart"/>
-      <w:r>
-        <w:rPr>
-          <w:rFonts w:eastAsiaTheme="minorEastAsia"/>
-        </w:rPr>
-        <w:t>tIRA</w:t>
-      </w:r>
-      <w:proofErr w:type="spellEnd"/>
-      <w:r>
-        <w:rPr>
-          <w:rFonts w:eastAsiaTheme="minorEastAsia"/>
-        </w:rPr>
-        <w:t>, Roth, Savings, Investments</w:t>
-      </w:r>
-    </w:p>
-    <w:p>
-      <w:pPr>
-        <w:pStyle w:val="ListParagraph"/>
-        <w:numPr>
-          <w:ilvl w:val="1"/>
-          <w:numId w:val="1"/>
-        </w:numPr>
-        <w:tabs>
-          <w:tab w:val="center" w:pos="4680"/>
-          <w:tab w:val="right" w:pos="9360"/>
-        </w:tabs>
-        <w:rPr>
-          <w:rFonts w:eastAsiaTheme="minorEastAsia"/>
-        </w:rPr>
-      </w:pPr>
-      <w:r>
-        <w:rPr>
-          <w:rFonts w:eastAsiaTheme="minorEastAsia"/>
-        </w:rPr>
         <w:t>Input to optimize:</w:t>
       </w:r>
     </w:p>
@@ -15160,75 +15181,13 @@
         </w:tabs>
         <w:rPr>
           <w:rFonts w:eastAsiaTheme="minorEastAsia"/>
-          <w:strike/>
         </w:rPr>
       </w:pPr>
       <w:r>
         <w:rPr>
           <w:rFonts w:eastAsiaTheme="minorEastAsia"/>
-          <w:strike/>
-        </w:rPr>
-        <w:lastRenderedPageBreak/>
-        <w:t>total after tax withdrawals w/ minimum withdrawal rate</w:t>
-      </w:r>
-    </w:p>
-    <w:p>
-      <w:pPr>
-        <w:pStyle w:val="ListParagraph"/>
-        <w:numPr>
-          <w:ilvl w:val="2"/>
-          <w:numId w:val="1"/>
-        </w:numPr>
-        <w:tabs>
-          <w:tab w:val="center" w:pos="4680"/>
-          <w:tab w:val="right" w:pos="9360"/>
-        </w:tabs>
-        <w:rPr>
-          <w:rFonts w:eastAsiaTheme="minorEastAsia"/>
-          <w:strike/>
-        </w:rPr>
-      </w:pPr>
-      <w:r>
-        <w:rPr>
-          <w:rFonts w:eastAsiaTheme="minorEastAsia"/>
-          <w:strike/>
-        </w:rPr>
-        <w:t>total after tax withdrawals + final balances w/ minimum withdrawal rate</w:t>
-      </w:r>
-    </w:p>
-    <w:p>
-      <w:pPr>
-        <w:pStyle w:val="ListParagraph"/>
-        <w:numPr>
-          <w:ilvl w:val="2"/>
-          <w:numId w:val="1"/>
-        </w:numPr>
-        <w:tabs>
-          <w:tab w:val="center" w:pos="4680"/>
-          <w:tab w:val="right" w:pos="9360"/>
-        </w:tabs>
-        <w:rPr>
-          <w:rFonts w:eastAsiaTheme="minorEastAsia"/>
-        </w:rPr>
-      </w:pPr>
-      <w:r>
-        <w:rPr>
-          <w:rFonts w:eastAsiaTheme="minorEastAsia"/>
-        </w:rPr>
-        <w:t xml:space="preserve">add a maximum spend rate (to for excess withdrawals into </w:t>
-      </w:r>
-      <w:r>
-        <w:rPr>
-          <w:rFonts w:eastAsiaTheme="minorEastAsia"/>
-          <w:strike/>
-        </w:rPr>
-        <w:t>Savings/Investment</w:t>
-      </w:r>
-      <w:r>
-        <w:rPr>
-          <w:rFonts w:eastAsiaTheme="minorEastAsia"/>
-        </w:rPr>
-        <w:t>/Roth accounts</w:t>
+        </w:rPr>
+        <w:t>add a maximum spend rate (to for excess withdrawals into Roth accounts</w:t>
       </w:r>
     </w:p>
     <w:p>
@@ -15392,8 +15351,6 @@
         </w:rPr>
         <w:t xml:space="preserve">ORP use a list of time x amount tuples </w:t>
       </w:r>
-      <w:bookmarkStart w:id="0" w:name="_GoBack"/>
-      <w:bookmarkEnd w:id="0"/>
     </w:p>
     <w:p>
       <w:pPr>
@@ -15468,6 +15425,12 @@
           <w:rFonts w:eastAsiaTheme="minorEastAsia"/>
         </w:rPr>
       </w:pPr>
+      <w:r>
+        <w:rPr>
+          <w:rFonts w:eastAsiaTheme="minorEastAsia"/>
+        </w:rPr>
+        <w:t>Break out SS husband and wife</w:t>
+      </w:r>
     </w:p>
     <w:p>
       <w:pPr>
@@ -15488,6 +15451,7 @@
         <w:rPr>
           <w:rFonts w:eastAsiaTheme="minorEastAsia"/>
         </w:rPr>
+        <w:lastRenderedPageBreak/>
         <w:t>Ability to run in simulation mode against a defined return rate for each year (</w:t>
       </w:r>
       <w:proofErr w:type="spellStart"/>
@@ -17380,7 +17344,7 @@
 </file>
 
 <file path=customXml/itemProps1.xml><?xml version="1.0" encoding="utf-8"?>
-<ds:datastoreItem xmlns:ds="http://schemas.openxmlformats.org/officeDocument/2006/customXml" ds:itemID="{DA078908-7EB4-4E78-922F-E5432A9BFB41}">
+<ds:datastoreItem xmlns:ds="http://schemas.openxmlformats.org/officeDocument/2006/customXml" ds:itemID="{D21A5AC5-592F-4950-B793-37997BBD461D}">
   <ds:schemaRefs>
     <ds:schemaRef ds:uri="http://schemas.openxmlformats.org/officeDocument/2006/bibliography"/>
   </ds:schemaRefs>

</xml_diff>

<commit_message>
Updating the document with the new object function that include a forcing fuction to hold income in the lowest tax brackets
</commit_message>
<xml_diff>
--- a/ARetirementPlannerModel2017.docx
+++ b/ARetirementPlannerModel2017.docx
@@ -708,6 +708,152 @@
             </m:f>
           </m:e>
         </m:nary>
+        <m:r>
+          <w:rPr>
+            <w:rFonts w:ascii="Cambria Math" w:eastAsiaTheme="minorEastAsia" w:hAnsi="Cambria Math"/>
+          </w:rPr>
+          <m:t>-</m:t>
+        </m:r>
+        <m:nary>
+          <m:naryPr>
+            <m:chr m:val="∑"/>
+            <m:limLoc m:val="undOvr"/>
+            <m:ctrlPr>
+              <w:rPr>
+                <w:rFonts w:ascii="Cambria Math" w:eastAsiaTheme="minorEastAsia" w:hAnsi="Cambria Math"/>
+                <w:i/>
+              </w:rPr>
+            </m:ctrlPr>
+          </m:naryPr>
+          <m:sub>
+            <m:r>
+              <w:rPr>
+                <w:rFonts w:ascii="Cambria Math" w:eastAsiaTheme="minorEastAsia" w:hAnsi="Cambria Math"/>
+              </w:rPr>
+              <m:t>i=1</m:t>
+            </m:r>
+          </m:sub>
+          <m:sup>
+            <m:r>
+              <w:rPr>
+                <w:rFonts w:ascii="Cambria Math" w:eastAsiaTheme="minorEastAsia" w:hAnsi="Cambria Math"/>
+              </w:rPr>
+              <m:t>n</m:t>
+            </m:r>
+          </m:sup>
+          <m:e>
+            <m:nary>
+              <m:naryPr>
+                <m:chr m:val="∑"/>
+                <m:limLoc m:val="undOvr"/>
+                <m:ctrlPr>
+                  <w:rPr>
+                    <w:rFonts w:ascii="Cambria Math" w:eastAsiaTheme="minorEastAsia" w:hAnsi="Cambria Math"/>
+                    <w:i/>
+                  </w:rPr>
+                </m:ctrlPr>
+              </m:naryPr>
+              <m:sub>
+                <m:r>
+                  <w:rPr>
+                    <w:rFonts w:ascii="Cambria Math" w:eastAsiaTheme="minorEastAsia" w:hAnsi="Cambria Math"/>
+                  </w:rPr>
+                  <m:t>k=1</m:t>
+                </m:r>
+              </m:sub>
+              <m:sup>
+                <m:sSup>
+                  <m:sSupPr>
+                    <m:ctrlPr>
+                      <w:rPr>
+                        <w:rFonts w:ascii="Cambria Math" w:eastAsiaTheme="minorEastAsia" w:hAnsi="Cambria Math"/>
+                        <w:i/>
+                      </w:rPr>
+                    </m:ctrlPr>
+                  </m:sSupPr>
+                  <m:e>
+                    <m:r>
+                      <w:rPr>
+                        <w:rFonts w:ascii="Cambria Math" w:eastAsiaTheme="minorEastAsia" w:hAnsi="Cambria Math"/>
+                      </w:rPr>
+                      <m:t>B</m:t>
+                    </m:r>
+                  </m:e>
+                  <m:sup>
+                    <m:r>
+                      <w:rPr>
+                        <w:rFonts w:ascii="Cambria Math" w:eastAsiaTheme="minorEastAsia" w:hAnsi="Cambria Math"/>
+                      </w:rPr>
+                      <m:t>t</m:t>
+                    </m:r>
+                  </m:sup>
+                </m:sSup>
+              </m:sup>
+              <m:e>
+                <m:sSubSup>
+                  <m:sSubSupPr>
+                    <m:ctrlPr>
+                      <w:rPr>
+                        <w:rFonts w:ascii="Cambria Math" w:eastAsiaTheme="minorEastAsia" w:hAnsi="Cambria Math"/>
+                        <w:i/>
+                      </w:rPr>
+                    </m:ctrlPr>
+                  </m:sSubSupPr>
+                  <m:e>
+                    <m:r>
+                      <w:rPr>
+                        <w:rFonts w:ascii="Cambria Math" w:eastAsiaTheme="minorEastAsia" w:hAnsi="Cambria Math"/>
+                      </w:rPr>
+                      <m:t>b</m:t>
+                    </m:r>
+                  </m:e>
+                  <m:sub>
+                    <m:r>
+                      <w:rPr>
+                        <w:rFonts w:ascii="Cambria Math" w:eastAsiaTheme="minorEastAsia" w:hAnsi="Cambria Math"/>
+                      </w:rPr>
+                      <m:t>k</m:t>
+                    </m:r>
+                  </m:sub>
+                  <m:sup>
+                    <m:r>
+                      <w:rPr>
+                        <w:rFonts w:ascii="Cambria Math" w:eastAsiaTheme="minorEastAsia" w:hAnsi="Cambria Math"/>
+                      </w:rPr>
+                      <m:t>t</m:t>
+                    </m:r>
+                  </m:sup>
+                </m:sSubSup>
+                <m:sSub>
+                  <m:sSubPr>
+                    <m:ctrlPr>
+                      <w:rPr>
+                        <w:rFonts w:ascii="Cambria Math" w:eastAsiaTheme="minorEastAsia" w:hAnsi="Cambria Math"/>
+                        <w:i/>
+                      </w:rPr>
+                    </m:ctrlPr>
+                  </m:sSubPr>
+                  <m:e>
+                    <m:r>
+                      <w:rPr>
+                        <w:rFonts w:ascii="Cambria Math" w:eastAsiaTheme="minorEastAsia" w:hAnsi="Cambria Math"/>
+                      </w:rPr>
+                      <m:t>x</m:t>
+                    </m:r>
+                  </m:e>
+                  <m:sub>
+                    <m:r>
+                      <w:rPr>
+                        <w:rFonts w:ascii="Cambria Math" w:eastAsiaTheme="minorEastAsia" w:hAnsi="Cambria Math"/>
+                      </w:rPr>
+                      <m:t>ik</m:t>
+                    </m:r>
+                  </m:sub>
+                </m:sSub>
+              </m:e>
+            </m:nary>
+          </m:e>
+        </m:nary>
       </m:oMath>
       <w:r>
         <w:rPr>
@@ -916,6 +1062,152 @@
                 </m:r>
               </m:sub>
             </m:sSub>
+          </m:e>
+        </m:nary>
+        <m:r>
+          <w:rPr>
+            <w:rFonts w:ascii="Cambria Math" w:eastAsiaTheme="minorEastAsia" w:hAnsi="Cambria Math"/>
+          </w:rPr>
+          <m:t>-</m:t>
+        </m:r>
+        <m:nary>
+          <m:naryPr>
+            <m:chr m:val="∑"/>
+            <m:limLoc m:val="undOvr"/>
+            <m:ctrlPr>
+              <w:rPr>
+                <w:rFonts w:ascii="Cambria Math" w:eastAsiaTheme="minorEastAsia" w:hAnsi="Cambria Math"/>
+                <w:i/>
+              </w:rPr>
+            </m:ctrlPr>
+          </m:naryPr>
+          <m:sub>
+            <m:r>
+              <w:rPr>
+                <w:rFonts w:ascii="Cambria Math" w:eastAsiaTheme="minorEastAsia" w:hAnsi="Cambria Math"/>
+              </w:rPr>
+              <m:t>i=1</m:t>
+            </m:r>
+          </m:sub>
+          <m:sup>
+            <m:r>
+              <w:rPr>
+                <w:rFonts w:ascii="Cambria Math" w:eastAsiaTheme="minorEastAsia" w:hAnsi="Cambria Math"/>
+              </w:rPr>
+              <m:t>n</m:t>
+            </m:r>
+          </m:sup>
+          <m:e>
+            <m:nary>
+              <m:naryPr>
+                <m:chr m:val="∑"/>
+                <m:limLoc m:val="undOvr"/>
+                <m:ctrlPr>
+                  <w:rPr>
+                    <w:rFonts w:ascii="Cambria Math" w:eastAsiaTheme="minorEastAsia" w:hAnsi="Cambria Math"/>
+                    <w:i/>
+                  </w:rPr>
+                </m:ctrlPr>
+              </m:naryPr>
+              <m:sub>
+                <m:r>
+                  <w:rPr>
+                    <w:rFonts w:ascii="Cambria Math" w:eastAsiaTheme="minorEastAsia" w:hAnsi="Cambria Math"/>
+                  </w:rPr>
+                  <m:t>k=1</m:t>
+                </m:r>
+              </m:sub>
+              <m:sup>
+                <m:sSup>
+                  <m:sSupPr>
+                    <m:ctrlPr>
+                      <w:rPr>
+                        <w:rFonts w:ascii="Cambria Math" w:eastAsiaTheme="minorEastAsia" w:hAnsi="Cambria Math"/>
+                        <w:i/>
+                      </w:rPr>
+                    </m:ctrlPr>
+                  </m:sSupPr>
+                  <m:e>
+                    <m:r>
+                      <w:rPr>
+                        <w:rFonts w:ascii="Cambria Math" w:eastAsiaTheme="minorEastAsia" w:hAnsi="Cambria Math"/>
+                      </w:rPr>
+                      <m:t>B</m:t>
+                    </m:r>
+                  </m:e>
+                  <m:sup>
+                    <m:r>
+                      <w:rPr>
+                        <w:rFonts w:ascii="Cambria Math" w:eastAsiaTheme="minorEastAsia" w:hAnsi="Cambria Math"/>
+                      </w:rPr>
+                      <m:t>t</m:t>
+                    </m:r>
+                  </m:sup>
+                </m:sSup>
+              </m:sup>
+              <m:e>
+                <m:sSubSup>
+                  <m:sSubSupPr>
+                    <m:ctrlPr>
+                      <w:rPr>
+                        <w:rFonts w:ascii="Cambria Math" w:eastAsiaTheme="minorEastAsia" w:hAnsi="Cambria Math"/>
+                        <w:i/>
+                      </w:rPr>
+                    </m:ctrlPr>
+                  </m:sSubSupPr>
+                  <m:e>
+                    <m:r>
+                      <w:rPr>
+                        <w:rFonts w:ascii="Cambria Math" w:eastAsiaTheme="minorEastAsia" w:hAnsi="Cambria Math"/>
+                      </w:rPr>
+                      <m:t>b</m:t>
+                    </m:r>
+                  </m:e>
+                  <m:sub>
+                    <m:r>
+                      <w:rPr>
+                        <w:rFonts w:ascii="Cambria Math" w:eastAsiaTheme="minorEastAsia" w:hAnsi="Cambria Math"/>
+                      </w:rPr>
+                      <m:t>k</m:t>
+                    </m:r>
+                  </m:sub>
+                  <m:sup>
+                    <m:r>
+                      <w:rPr>
+                        <w:rFonts w:ascii="Cambria Math" w:eastAsiaTheme="minorEastAsia" w:hAnsi="Cambria Math"/>
+                      </w:rPr>
+                      <m:t>t</m:t>
+                    </m:r>
+                  </m:sup>
+                </m:sSubSup>
+                <m:sSub>
+                  <m:sSubPr>
+                    <m:ctrlPr>
+                      <w:rPr>
+                        <w:rFonts w:ascii="Cambria Math" w:eastAsiaTheme="minorEastAsia" w:hAnsi="Cambria Math"/>
+                        <w:i/>
+                      </w:rPr>
+                    </m:ctrlPr>
+                  </m:sSubPr>
+                  <m:e>
+                    <m:r>
+                      <w:rPr>
+                        <w:rFonts w:ascii="Cambria Math" w:eastAsiaTheme="minorEastAsia" w:hAnsi="Cambria Math"/>
+                      </w:rPr>
+                      <m:t>x</m:t>
+                    </m:r>
+                  </m:e>
+                  <m:sub>
+                    <m:r>
+                      <w:rPr>
+                        <w:rFonts w:ascii="Cambria Math" w:eastAsiaTheme="minorEastAsia" w:hAnsi="Cambria Math"/>
+                      </w:rPr>
+                      <m:t>ik</m:t>
+                    </m:r>
+                  </m:sub>
+                </m:sSub>
+              </m:e>
+            </m:nary>
           </m:e>
         </m:nary>
       </m:oMath>
@@ -6849,6 +7141,152 @@
             </m:f>
           </m:e>
         </m:nary>
+        <m:r>
+          <w:rPr>
+            <w:rFonts w:ascii="Cambria Math" w:eastAsiaTheme="minorEastAsia" w:hAnsi="Cambria Math"/>
+          </w:rPr>
+          <m:t>+</m:t>
+        </m:r>
+        <m:nary>
+          <m:naryPr>
+            <m:chr m:val="∑"/>
+            <m:limLoc m:val="undOvr"/>
+            <m:ctrlPr>
+              <w:rPr>
+                <w:rFonts w:ascii="Cambria Math" w:eastAsiaTheme="minorEastAsia" w:hAnsi="Cambria Math"/>
+                <w:i/>
+              </w:rPr>
+            </m:ctrlPr>
+          </m:naryPr>
+          <m:sub>
+            <m:r>
+              <w:rPr>
+                <w:rFonts w:ascii="Cambria Math" w:eastAsiaTheme="minorEastAsia" w:hAnsi="Cambria Math"/>
+              </w:rPr>
+              <m:t>i=1</m:t>
+            </m:r>
+          </m:sub>
+          <m:sup>
+            <m:r>
+              <w:rPr>
+                <w:rFonts w:ascii="Cambria Math" w:eastAsiaTheme="minorEastAsia" w:hAnsi="Cambria Math"/>
+              </w:rPr>
+              <m:t>n</m:t>
+            </m:r>
+          </m:sup>
+          <m:e>
+            <m:nary>
+              <m:naryPr>
+                <m:chr m:val="∑"/>
+                <m:limLoc m:val="undOvr"/>
+                <m:ctrlPr>
+                  <w:rPr>
+                    <w:rFonts w:ascii="Cambria Math" w:eastAsiaTheme="minorEastAsia" w:hAnsi="Cambria Math"/>
+                    <w:i/>
+                  </w:rPr>
+                </m:ctrlPr>
+              </m:naryPr>
+              <m:sub>
+                <m:r>
+                  <w:rPr>
+                    <w:rFonts w:ascii="Cambria Math" w:eastAsiaTheme="minorEastAsia" w:hAnsi="Cambria Math"/>
+                  </w:rPr>
+                  <m:t>k=1</m:t>
+                </m:r>
+              </m:sub>
+              <m:sup>
+                <m:sSup>
+                  <m:sSupPr>
+                    <m:ctrlPr>
+                      <w:rPr>
+                        <w:rFonts w:ascii="Cambria Math" w:eastAsiaTheme="minorEastAsia" w:hAnsi="Cambria Math"/>
+                        <w:i/>
+                      </w:rPr>
+                    </m:ctrlPr>
+                  </m:sSupPr>
+                  <m:e>
+                    <m:r>
+                      <w:rPr>
+                        <w:rFonts w:ascii="Cambria Math" w:eastAsiaTheme="minorEastAsia" w:hAnsi="Cambria Math"/>
+                      </w:rPr>
+                      <m:t>B</m:t>
+                    </m:r>
+                  </m:e>
+                  <m:sup>
+                    <m:r>
+                      <w:rPr>
+                        <w:rFonts w:ascii="Cambria Math" w:eastAsiaTheme="minorEastAsia" w:hAnsi="Cambria Math"/>
+                      </w:rPr>
+                      <m:t>t</m:t>
+                    </m:r>
+                  </m:sup>
+                </m:sSup>
+              </m:sup>
+              <m:e>
+                <m:sSubSup>
+                  <m:sSubSupPr>
+                    <m:ctrlPr>
+                      <w:rPr>
+                        <w:rFonts w:ascii="Cambria Math" w:eastAsiaTheme="minorEastAsia" w:hAnsi="Cambria Math"/>
+                        <w:i/>
+                      </w:rPr>
+                    </m:ctrlPr>
+                  </m:sSubSupPr>
+                  <m:e>
+                    <m:r>
+                      <w:rPr>
+                        <w:rFonts w:ascii="Cambria Math" w:eastAsiaTheme="minorEastAsia" w:hAnsi="Cambria Math"/>
+                      </w:rPr>
+                      <m:t>b</m:t>
+                    </m:r>
+                  </m:e>
+                  <m:sub>
+                    <m:r>
+                      <w:rPr>
+                        <w:rFonts w:ascii="Cambria Math" w:eastAsiaTheme="minorEastAsia" w:hAnsi="Cambria Math"/>
+                      </w:rPr>
+                      <m:t>k</m:t>
+                    </m:r>
+                  </m:sub>
+                  <m:sup>
+                    <m:r>
+                      <w:rPr>
+                        <w:rFonts w:ascii="Cambria Math" w:eastAsiaTheme="minorEastAsia" w:hAnsi="Cambria Math"/>
+                      </w:rPr>
+                      <m:t>t</m:t>
+                    </m:r>
+                  </m:sup>
+                </m:sSubSup>
+                <m:sSub>
+                  <m:sSubPr>
+                    <m:ctrlPr>
+                      <w:rPr>
+                        <w:rFonts w:ascii="Cambria Math" w:eastAsiaTheme="minorEastAsia" w:hAnsi="Cambria Math"/>
+                        <w:i/>
+                      </w:rPr>
+                    </m:ctrlPr>
+                  </m:sSubPr>
+                  <m:e>
+                    <m:r>
+                      <w:rPr>
+                        <w:rFonts w:ascii="Cambria Math" w:eastAsiaTheme="minorEastAsia" w:hAnsi="Cambria Math"/>
+                      </w:rPr>
+                      <m:t>x</m:t>
+                    </m:r>
+                  </m:e>
+                  <m:sub>
+                    <m:r>
+                      <w:rPr>
+                        <w:rFonts w:ascii="Cambria Math" w:eastAsiaTheme="minorEastAsia" w:hAnsi="Cambria Math"/>
+                      </w:rPr>
+                      <m:t>ik</m:t>
+                    </m:r>
+                  </m:sub>
+                </m:sSub>
+              </m:e>
+            </m:nary>
+          </m:e>
+        </m:nary>
       </m:oMath>
       <w:r>
         <w:rPr>
@@ -7053,6 +7491,152 @@
             </m:sSub>
           </m:e>
         </m:nary>
+        <m:r>
+          <w:rPr>
+            <w:rFonts w:ascii="Cambria Math" w:eastAsiaTheme="minorEastAsia" w:hAnsi="Cambria Math"/>
+          </w:rPr>
+          <m:t>+</m:t>
+        </m:r>
+        <m:nary>
+          <m:naryPr>
+            <m:chr m:val="∑"/>
+            <m:limLoc m:val="undOvr"/>
+            <m:ctrlPr>
+              <w:rPr>
+                <w:rFonts w:ascii="Cambria Math" w:eastAsiaTheme="minorEastAsia" w:hAnsi="Cambria Math"/>
+                <w:i/>
+              </w:rPr>
+            </m:ctrlPr>
+          </m:naryPr>
+          <m:sub>
+            <m:r>
+              <w:rPr>
+                <w:rFonts w:ascii="Cambria Math" w:eastAsiaTheme="minorEastAsia" w:hAnsi="Cambria Math"/>
+              </w:rPr>
+              <m:t>i=1</m:t>
+            </m:r>
+          </m:sub>
+          <m:sup>
+            <m:r>
+              <w:rPr>
+                <w:rFonts w:ascii="Cambria Math" w:eastAsiaTheme="minorEastAsia" w:hAnsi="Cambria Math"/>
+              </w:rPr>
+              <m:t>n</m:t>
+            </m:r>
+          </m:sup>
+          <m:e>
+            <m:nary>
+              <m:naryPr>
+                <m:chr m:val="∑"/>
+                <m:limLoc m:val="undOvr"/>
+                <m:ctrlPr>
+                  <w:rPr>
+                    <w:rFonts w:ascii="Cambria Math" w:eastAsiaTheme="minorEastAsia" w:hAnsi="Cambria Math"/>
+                    <w:i/>
+                  </w:rPr>
+                </m:ctrlPr>
+              </m:naryPr>
+              <m:sub>
+                <m:r>
+                  <w:rPr>
+                    <w:rFonts w:ascii="Cambria Math" w:eastAsiaTheme="minorEastAsia" w:hAnsi="Cambria Math"/>
+                  </w:rPr>
+                  <m:t>k=1</m:t>
+                </m:r>
+              </m:sub>
+              <m:sup>
+                <m:sSup>
+                  <m:sSupPr>
+                    <m:ctrlPr>
+                      <w:rPr>
+                        <w:rFonts w:ascii="Cambria Math" w:eastAsiaTheme="minorEastAsia" w:hAnsi="Cambria Math"/>
+                        <w:i/>
+                      </w:rPr>
+                    </m:ctrlPr>
+                  </m:sSupPr>
+                  <m:e>
+                    <m:r>
+                      <w:rPr>
+                        <w:rFonts w:ascii="Cambria Math" w:eastAsiaTheme="minorEastAsia" w:hAnsi="Cambria Math"/>
+                      </w:rPr>
+                      <m:t>B</m:t>
+                    </m:r>
+                  </m:e>
+                  <m:sup>
+                    <m:r>
+                      <w:rPr>
+                        <w:rFonts w:ascii="Cambria Math" w:eastAsiaTheme="minorEastAsia" w:hAnsi="Cambria Math"/>
+                      </w:rPr>
+                      <m:t>t</m:t>
+                    </m:r>
+                  </m:sup>
+                </m:sSup>
+              </m:sup>
+              <m:e>
+                <m:sSubSup>
+                  <m:sSubSupPr>
+                    <m:ctrlPr>
+                      <w:rPr>
+                        <w:rFonts w:ascii="Cambria Math" w:eastAsiaTheme="minorEastAsia" w:hAnsi="Cambria Math"/>
+                        <w:i/>
+                      </w:rPr>
+                    </m:ctrlPr>
+                  </m:sSubSupPr>
+                  <m:e>
+                    <m:r>
+                      <w:rPr>
+                        <w:rFonts w:ascii="Cambria Math" w:eastAsiaTheme="minorEastAsia" w:hAnsi="Cambria Math"/>
+                      </w:rPr>
+                      <m:t>b</m:t>
+                    </m:r>
+                  </m:e>
+                  <m:sub>
+                    <m:r>
+                      <w:rPr>
+                        <w:rFonts w:ascii="Cambria Math" w:eastAsiaTheme="minorEastAsia" w:hAnsi="Cambria Math"/>
+                      </w:rPr>
+                      <m:t>k</m:t>
+                    </m:r>
+                  </m:sub>
+                  <m:sup>
+                    <m:r>
+                      <w:rPr>
+                        <w:rFonts w:ascii="Cambria Math" w:eastAsiaTheme="minorEastAsia" w:hAnsi="Cambria Math"/>
+                      </w:rPr>
+                      <m:t>t</m:t>
+                    </m:r>
+                  </m:sup>
+                </m:sSubSup>
+                <m:sSub>
+                  <m:sSubPr>
+                    <m:ctrlPr>
+                      <w:rPr>
+                        <w:rFonts w:ascii="Cambria Math" w:eastAsiaTheme="minorEastAsia" w:hAnsi="Cambria Math"/>
+                        <w:i/>
+                      </w:rPr>
+                    </m:ctrlPr>
+                  </m:sSubPr>
+                  <m:e>
+                    <m:r>
+                      <w:rPr>
+                        <w:rFonts w:ascii="Cambria Math" w:eastAsiaTheme="minorEastAsia" w:hAnsi="Cambria Math"/>
+                      </w:rPr>
+                      <m:t>x</m:t>
+                    </m:r>
+                  </m:e>
+                  <m:sub>
+                    <m:r>
+                      <w:rPr>
+                        <w:rFonts w:ascii="Cambria Math" w:eastAsiaTheme="minorEastAsia" w:hAnsi="Cambria Math"/>
+                      </w:rPr>
+                      <m:t>ik</m:t>
+                    </m:r>
+                  </m:sub>
+                </m:sSub>
+              </m:e>
+            </m:nary>
+          </m:e>
+        </m:nary>
       </m:oMath>
       <w:r>
         <w:rPr>
@@ -8114,7 +8698,21 @@
         <w:rPr>
           <w:rFonts w:eastAsiaTheme="minorEastAsia"/>
         </w:rPr>
-        <w:t xml:space="preserve"> as imp</w:t>
+        <w:t xml:space="preserve"> </w:t>
+      </w:r>
+      <w:r>
+        <w:rPr>
+          <w:rFonts w:eastAsiaTheme="minorEastAsia"/>
+        </w:rPr>
+        <w:t>w</w:t>
+      </w:r>
+      <w:bookmarkStart w:id="0" w:name="_GoBack"/>
+      <w:bookmarkEnd w:id="0"/>
+      <w:r>
+        <w:rPr>
+          <w:rFonts w:eastAsiaTheme="minorEastAsia"/>
+        </w:rPr>
+        <w:t>as imp</w:t>
       </w:r>
       <w:r>
         <w:rPr>
@@ -11421,6 +12019,7 @@
         <w:rPr>
           <w:rFonts w:eastAsiaTheme="minorEastAsia"/>
         </w:rPr>
+        <w:lastRenderedPageBreak/>
         <w:t>Bij</w:t>
       </w:r>
       <w:proofErr w:type="spellEnd"/>
@@ -11445,7 +12044,6 @@
         <w:rPr>
           <w:rFonts w:eastAsiaTheme="minorEastAsia"/>
         </w:rPr>
-        <w:lastRenderedPageBreak/>
         <w:tab/>
       </w:r>
       <m:oMath>
@@ -12688,6 +13286,7 @@
     <w:p>
       <w:proofErr w:type="gramStart"/>
       <w:r>
+        <w:lastRenderedPageBreak/>
         <w:t>n</w:t>
       </w:r>
       <w:proofErr w:type="gramEnd"/>
@@ -12699,7 +13298,6 @@
     <w:p>
       <w:proofErr w:type="gramStart"/>
       <w:r>
-        <w:lastRenderedPageBreak/>
         <w:t>n</w:t>
       </w:r>
       <w:r>
@@ -13262,8 +13860,6 @@
         </w:rPr>
         <w:t>Add a csv switch to load into excel</w:t>
       </w:r>
-      <w:bookmarkStart w:id="0" w:name="_GoBack"/>
-      <w:bookmarkEnd w:id="0"/>
     </w:p>
     <w:p>
       <w:pPr>
@@ -13512,7 +14108,14 @@
         <w:rPr>
           <w:rFonts w:eastAsiaTheme="minorEastAsia"/>
         </w:rPr>
-        <w:t>this would require it to be a variable (not a constant) but I don’t think this method allows for variable to be multiplied. NEED TO VERIFY</w:t>
+        <w:t xml:space="preserve">this </w:t>
+      </w:r>
+      <w:r>
+        <w:rPr>
+          <w:rFonts w:eastAsiaTheme="minorEastAsia"/>
+        </w:rPr>
+        <w:lastRenderedPageBreak/>
+        <w:t>would require it to be a variable (not a constant) but I don’t think this method allows for variable to be multiplied. NEED TO VERIFY</w:t>
       </w:r>
     </w:p>
     <w:p>
@@ -13529,7 +14132,6 @@
         <w:rPr>
           <w:rFonts w:eastAsiaTheme="minorEastAsia"/>
         </w:rPr>
-        <w:lastRenderedPageBreak/>
         <w:t>To Do:</w:t>
       </w:r>
     </w:p>
@@ -14303,6 +14905,7 @@
         <w:rPr>
           <w:rFonts w:eastAsiaTheme="minorEastAsia"/>
         </w:rPr>
+        <w:lastRenderedPageBreak/>
         <w:t>Autopilot (</w:t>
       </w:r>
       <w:hyperlink r:id="rId8" w:history="1">
@@ -14362,7 +14965,6 @@
         <w:rPr>
           <w:rFonts w:eastAsiaTheme="minorEastAsia"/>
         </w:rPr>
-        <w:lastRenderedPageBreak/>
         <w:t>Like to be able to consider two peoples accounts more fully. That is to be able to determine things like:</w:t>
       </w:r>
     </w:p>
@@ -14507,7 +15109,7 @@
             <w:sz w:val="28"/>
             <w:szCs w:val="28"/>
           </w:rPr>
-          <w:t>9</w:t>
+          <w:t>6</w:t>
         </w:r>
         <w:r>
           <w:rPr>
@@ -16024,7 +16626,7 @@
 </file>
 
 <file path=customXml/itemProps1.xml><?xml version="1.0" encoding="utf-8"?>
-<ds:datastoreItem xmlns:ds="http://schemas.openxmlformats.org/officeDocument/2006/customXml" ds:itemID="{0EAD1B0F-BFA3-47AE-B4CA-EF5150864EEC}">
+<ds:datastoreItem xmlns:ds="http://schemas.openxmlformats.org/officeDocument/2006/customXml" ds:itemID="{A775D64B-D150-4B77-8E15-394472811A83}">
   <ds:schemaRefs>
     <ds:schemaRef ds:uri="http://schemas.openxmlformats.org/officeDocument/2006/bibliography"/>
   </ds:schemaRefs>

</xml_diff>

<commit_message>
Breaking out the difference between all other income and the portion of this that is taxable in both the model (doc) and the code.
</commit_message>
<xml_diff>
--- a/ARetirementPlannerModel2017.docx
+++ b/ARetirementPlannerModel2017.docx
@@ -4093,15 +4093,15 @@
           </w:rPr>
           <m:t>-</m:t>
         </m:r>
-        <m:sSub>
-          <m:sSubPr>
+        <m:sSubSup>
+          <m:sSubSupPr>
             <m:ctrlPr>
               <w:rPr>
                 <w:rFonts w:ascii="Cambria Math" w:hAnsi="Cambria Math"/>
                 <w:i/>
               </w:rPr>
             </m:ctrlPr>
-          </m:sSubPr>
+          </m:sSubSupPr>
           <m:e>
             <m:r>
               <w:rPr>
@@ -4118,7 +4118,15 @@
               <m:t>i</m:t>
             </m:r>
           </m:sub>
-        </m:sSub>
+          <m:sup>
+            <m:r>
+              <w:rPr>
+                <w:rFonts w:ascii="Cambria Math" w:hAnsi="Cambria Math"/>
+              </w:rPr>
+              <m:t>t</m:t>
+            </m:r>
+          </m:sup>
+        </m:sSubSup>
         <m:r>
           <w:rPr>
             <w:rFonts w:ascii="Cambria Math" w:hAnsi="Cambria Math"/>
@@ -4435,7 +4443,33 @@
         <w:rPr>
           <w:rFonts w:eastAsiaTheme="minorEastAsia"/>
         </w:rPr>
-        <w:t xml:space="preserve"> withdrawals and other income, o</w:t>
+        <w:t xml:space="preserve"> withdrawals and other </w:t>
+      </w:r>
+      <w:r>
+        <w:rPr>
+          <w:rFonts w:eastAsiaTheme="minorEastAsia"/>
+        </w:rPr>
+        <w:t xml:space="preserve">taxable </w:t>
+      </w:r>
+      <w:r>
+        <w:rPr>
+          <w:rFonts w:eastAsiaTheme="minorEastAsia"/>
+        </w:rPr>
+        <w:t xml:space="preserve">income, </w:t>
+      </w:r>
+      <w:proofErr w:type="spellStart"/>
+      <w:r>
+        <w:rPr>
+          <w:rFonts w:eastAsiaTheme="minorEastAsia"/>
+        </w:rPr>
+        <w:t>o</w:t>
+      </w:r>
+      <w:r>
+        <w:rPr>
+          <w:rFonts w:eastAsiaTheme="minorEastAsia"/>
+          <w:vertAlign w:val="superscript"/>
+        </w:rPr>
+        <w:t>t</w:t>
       </w:r>
       <w:r>
         <w:rPr>
@@ -4444,6 +4478,7 @@
         </w:rPr>
         <w:t>i</w:t>
       </w:r>
+      <w:proofErr w:type="spellEnd"/>
       <w:r>
         <w:rPr>
           <w:rFonts w:eastAsiaTheme="minorEastAsia"/>
@@ -4499,7 +4534,15 @@
         <w:rPr>
           <w:rFonts w:eastAsiaTheme="minorEastAsia"/>
         </w:rPr>
-        <w:t xml:space="preserve"> maximize</w:t>
+        <w:t xml:space="preserve"> maxi</w:t>
+      </w:r>
+      <w:bookmarkStart w:id="0" w:name="_GoBack"/>
+      <w:bookmarkEnd w:id="0"/>
+      <w:r>
+        <w:rPr>
+          <w:rFonts w:eastAsiaTheme="minorEastAsia"/>
+        </w:rPr>
+        <w:t>mize</w:t>
       </w:r>
       <w:r>
         <w:rPr>
@@ -8706,8 +8749,6 @@
         </w:rPr>
         <w:t>w</w:t>
       </w:r>
-      <w:bookmarkStart w:id="0" w:name="_GoBack"/>
-      <w:bookmarkEnd w:id="0"/>
       <w:r>
         <w:rPr>
           <w:rFonts w:eastAsiaTheme="minorEastAsia"/>
@@ -9489,15 +9530,15 @@
           </w:rPr>
           <m:t xml:space="preserve"> ≤</m:t>
         </m:r>
-        <m:sSub>
-          <m:sSubPr>
+        <m:sSubSup>
+          <m:sSubSupPr>
             <m:ctrlPr>
               <w:rPr>
                 <w:rFonts w:ascii="Cambria Math" w:hAnsi="Cambria Math"/>
                 <w:i/>
               </w:rPr>
             </m:ctrlPr>
-          </m:sSubPr>
+          </m:sSubSupPr>
           <m:e>
             <m:r>
               <w:rPr>
@@ -9514,7 +9555,15 @@
               <m:t>i</m:t>
             </m:r>
           </m:sub>
-        </m:sSub>
+          <m:sup>
+            <m:r>
+              <w:rPr>
+                <w:rFonts w:ascii="Cambria Math" w:hAnsi="Cambria Math"/>
+              </w:rPr>
+              <m:t>t</m:t>
+            </m:r>
+          </m:sup>
+        </m:sSubSup>
         <m:r>
           <w:rPr>
             <w:rFonts w:ascii="Cambria Math" w:hAnsi="Cambria Math"/>
@@ -9811,17 +9860,44 @@
               <w:rPr>
                 <w:rFonts w:ascii="Cambria Math" w:hAnsi="Cambria Math"/>
               </w:rPr>
-              <m:t>-o</m:t>
-            </m:r>
+              <m:t>-</m:t>
+            </m:r>
+            <m:sSubSup>
+              <m:sSubSupPr>
+                <m:ctrlPr>
+                  <w:rPr>
+                    <w:rFonts w:ascii="Cambria Math" w:hAnsi="Cambria Math"/>
+                    <w:i/>
+                  </w:rPr>
+                </m:ctrlPr>
+              </m:sSubSupPr>
+              <m:e>
+                <m:r>
+                  <w:rPr>
+                    <w:rFonts w:ascii="Cambria Math" w:hAnsi="Cambria Math"/>
+                  </w:rPr>
+                  <m:t>o</m:t>
+                </m:r>
+              </m:e>
+              <m:sub>
+                <m:r>
+                  <w:rPr>
+                    <w:rFonts w:ascii="Cambria Math" w:hAnsi="Cambria Math"/>
+                  </w:rPr>
+                  <m:t>i</m:t>
+                </m:r>
+              </m:sub>
+              <m:sup>
+                <m:r>
+                  <w:rPr>
+                    <w:rFonts w:ascii="Cambria Math" w:hAnsi="Cambria Math"/>
+                  </w:rPr>
+                  <m:t>t</m:t>
+                </m:r>
+              </m:sup>
+            </m:sSubSup>
           </m:e>
-          <m:sub>
-            <m:r>
-              <w:rPr>
-                <w:rFonts w:ascii="Cambria Math" w:hAnsi="Cambria Math"/>
-              </w:rPr>
-              <m:t>i</m:t>
-            </m:r>
-          </m:sub>
+          <m:sub/>
         </m:sSub>
         <m:r>
           <w:rPr>
@@ -13326,7 +13402,10 @@
       <w:proofErr w:type="gramEnd"/>
       <w:r>
         <w:tab/>
-        <w:t xml:space="preserve">Other income in the </w:t>
+        <w:t>Other in</w:t>
+      </w:r>
+      <w:r>
+        <w:t xml:space="preserve">come in the </w:t>
       </w:r>
       <w:proofErr w:type="spellStart"/>
       <w:r>
@@ -13334,7 +13413,78 @@
       </w:r>
       <w:proofErr w:type="spellEnd"/>
       <w:r>
-        <w:t xml:space="preserve"> year (need to break out taxable and non-taxable)</w:t>
+        <w:t xml:space="preserve"> year</w:t>
+      </w:r>
+    </w:p>
+    <w:p>
+      <w:proofErr w:type="spellStart"/>
+      <w:proofErr w:type="gramStart"/>
+      <w:r>
+        <w:t>o</w:t>
+      </w:r>
+      <w:r>
+        <w:rPr>
+          <w:vertAlign w:val="superscript"/>
+        </w:rPr>
+        <w:t>t</w:t>
+      </w:r>
+      <w:r>
+        <w:rPr>
+          <w:vertAlign w:val="subscript"/>
+        </w:rPr>
+        <w:t>i</w:t>
+      </w:r>
+      <w:proofErr w:type="spellEnd"/>
+      <w:proofErr w:type="gramEnd"/>
+      <w:r>
+        <w:tab/>
+        <w:t xml:space="preserve">Other </w:t>
+      </w:r>
+      <w:r>
+        <w:t xml:space="preserve">taxable </w:t>
+      </w:r>
+      <w:r>
+        <w:t>inc</w:t>
+      </w:r>
+      <w:r>
+        <w:t xml:space="preserve">ome in the </w:t>
+      </w:r>
+      <w:proofErr w:type="spellStart"/>
+      <w:r>
+        <w:t>ith</w:t>
+      </w:r>
+      <w:proofErr w:type="spellEnd"/>
+      <w:r>
+        <w:t xml:space="preserve"> year (</w:t>
+      </w:r>
+      <w:proofErr w:type="spellStart"/>
+      <w:r>
+        <w:t>o</w:t>
+      </w:r>
+      <w:r>
+        <w:rPr>
+          <w:vertAlign w:val="superscript"/>
+        </w:rPr>
+        <w:t>t</w:t>
+      </w:r>
+      <w:r>
+        <w:rPr>
+          <w:vertAlign w:val="subscript"/>
+        </w:rPr>
+        <w:t>i</w:t>
+      </w:r>
+      <w:proofErr w:type="spellEnd"/>
+      <w:r>
+        <w:t xml:space="preserve"> is a subset of o</w:t>
+      </w:r>
+      <w:r>
+        <w:rPr>
+          <w:vertAlign w:val="subscript"/>
+        </w:rPr>
+        <w:t>i</w:t>
+      </w:r>
+      <w:r>
+        <w:t>)</w:t>
       </w:r>
     </w:p>
     <w:p>
@@ -13852,11 +14002,13 @@
         </w:numPr>
         <w:rPr>
           <w:rFonts w:eastAsiaTheme="minorEastAsia"/>
+          <w:strike/>
         </w:rPr>
       </w:pPr>
       <w:r>
         <w:rPr>
           <w:rFonts w:eastAsiaTheme="minorEastAsia"/>
+          <w:strike/>
         </w:rPr>
         <w:t>Add a csv switch to load into excel</w:t>
       </w:r>
@@ -13872,20 +14024,34 @@
           <w:rFonts w:eastAsiaTheme="minorEastAsia"/>
         </w:rPr>
       </w:pPr>
+      <w:r>
+        <w:rPr>
+          <w:rFonts w:eastAsiaTheme="minorEastAsia"/>
+        </w:rPr>
+        <w:t xml:space="preserve">Experiment: what happens if I use 2x </w:t>
+      </w:r>
+      <w:proofErr w:type="spellStart"/>
+      <w:r>
+        <w:rPr>
+          <w:rFonts w:eastAsiaTheme="minorEastAsia"/>
+        </w:rPr>
+        <w:t>si</w:t>
+      </w:r>
+      <w:proofErr w:type="spellEnd"/>
+      <w:r>
+        <w:rPr>
+          <w:rFonts w:eastAsiaTheme="minorEastAsia"/>
+        </w:rPr>
+        <w:t xml:space="preserve"> rather than </w:t>
+      </w:r>
       <w:proofErr w:type="gramStart"/>
       <w:r>
         <w:rPr>
           <w:rFonts w:eastAsiaTheme="minorEastAsia"/>
         </w:rPr>
-        <w:t>other</w:t>
+        <w:t>1x ?</w:t>
       </w:r>
       <w:proofErr w:type="gramEnd"/>
-      <w:r>
-        <w:rPr>
-          <w:rFonts w:eastAsiaTheme="minorEastAsia"/>
-        </w:rPr>
-        <w:t xml:space="preserve"> sources of income and whether they are taxed (Wayne Scott’s data code allows for this but I need to use it correctly. </w:t>
-      </w:r>
     </w:p>
     <w:p>
       <w:pPr>
@@ -13898,32 +14064,19 @@
           <w:rFonts w:eastAsiaTheme="minorEastAsia"/>
         </w:rPr>
       </w:pPr>
-      <w:r>
-        <w:rPr>
-          <w:rFonts w:eastAsiaTheme="minorEastAsia"/>
-        </w:rPr>
-        <w:t xml:space="preserve">Add upper bound for how much to grow liquid assets (sum of </w:t>
-      </w:r>
-      <w:proofErr w:type="spellStart"/>
-      <w:r>
-        <w:rPr>
-          <w:rFonts w:eastAsiaTheme="minorEastAsia"/>
-        </w:rPr>
-        <w:t>b</w:t>
-      </w:r>
-      <w:r>
-        <w:rPr>
-          <w:rFonts w:eastAsiaTheme="minorEastAsia"/>
-          <w:vertAlign w:val="subscript"/>
-        </w:rPr>
-        <w:t>ij</w:t>
-      </w:r>
-      <w:proofErr w:type="spellEnd"/>
-      <w:r>
-        <w:rPr>
-          <w:rFonts w:eastAsiaTheme="minorEastAsia"/>
-        </w:rPr>
-        <w:t>)</w:t>
+      <w:proofErr w:type="gramStart"/>
+      <w:r>
+        <w:rPr>
+          <w:rFonts w:eastAsiaTheme="minorEastAsia"/>
+        </w:rPr>
+        <w:t>other</w:t>
+      </w:r>
+      <w:proofErr w:type="gramEnd"/>
+      <w:r>
+        <w:rPr>
+          <w:rFonts w:eastAsiaTheme="minorEastAsia"/>
+        </w:rPr>
+        <w:t xml:space="preserve"> sources of income and whether they are taxed (Wayne Scott’s data code allows for this but I need to use it correctly. </w:t>
       </w:r>
     </w:p>
     <w:p>
@@ -14067,7 +14220,14 @@
         <w:rPr>
           <w:rFonts w:eastAsiaTheme="minorEastAsia"/>
         </w:rPr>
-        <w:t>Another problem with this is it DOES NOT ALLOW FOR A CHANGE IN THE BASIS while optimization is happening. Why is this important? Because, I want to be able to have excess withdrawals placed in ATRSI (b</w:t>
+        <w:t xml:space="preserve">Another problem with this is it DOES NOT ALLOW FOR A CHANGE IN THE BASIS while optimization is happening. Why is this important? Because, I want to be able to have excess </w:t>
+      </w:r>
+      <w:r>
+        <w:rPr>
+          <w:rFonts w:eastAsiaTheme="minorEastAsia"/>
+        </w:rPr>
+        <w:lastRenderedPageBreak/>
+        <w:t>withdrawals placed in ATRSI (b</w:t>
       </w:r>
       <w:r>
         <w:rPr>
@@ -14108,14 +14268,7 @@
         <w:rPr>
           <w:rFonts w:eastAsiaTheme="minorEastAsia"/>
         </w:rPr>
-        <w:t xml:space="preserve">this </w:t>
-      </w:r>
-      <w:r>
-        <w:rPr>
-          <w:rFonts w:eastAsiaTheme="minorEastAsia"/>
-        </w:rPr>
-        <w:lastRenderedPageBreak/>
-        <w:t>would require it to be a variable (not a constant) but I don’t think this method allows for variable to be multiplied. NEED TO VERIFY</w:t>
+        <w:t>this would require it to be a variable (not a constant) but I don’t think this method allows for variable to be multiplied. NEED TO VERIFY</w:t>
       </w:r>
     </w:p>
     <w:p>
@@ -14148,11 +14301,13 @@
         </w:tabs>
         <w:rPr>
           <w:rFonts w:eastAsiaTheme="minorEastAsia"/>
+          <w:strike/>
         </w:rPr>
       </w:pPr>
       <w:r>
         <w:rPr>
           <w:rFonts w:eastAsiaTheme="minorEastAsia"/>
+          <w:strike/>
         </w:rPr>
         <w:t>Convert program to standalone program</w:t>
       </w:r>
@@ -14172,6 +14327,12 @@
           <w:rFonts w:eastAsiaTheme="minorEastAsia"/>
         </w:rPr>
       </w:pPr>
+      <w:r>
+        <w:rPr>
+          <w:rFonts w:eastAsiaTheme="minorEastAsia"/>
+        </w:rPr>
+        <w:t>Break out the consistency checking code into a separate file</w:t>
+      </w:r>
     </w:p>
     <w:p>
       <w:pPr>
@@ -14192,7 +14353,7 @@
         <w:rPr>
           <w:rFonts w:eastAsiaTheme="minorEastAsia"/>
         </w:rPr>
-        <w:t>Convert the indices to zero based to match the python code</w:t>
+        <w:t>Make all output headings consistent and useful (uniform across the different ones (Taxable done the same everywhere))</w:t>
       </w:r>
     </w:p>
     <w:p>
@@ -14214,20 +14375,7 @@
         <w:rPr>
           <w:rFonts w:eastAsiaTheme="minorEastAsia"/>
         </w:rPr>
-        <w:t>For o</w:t>
-      </w:r>
-      <w:r>
-        <w:rPr>
-          <w:rFonts w:eastAsiaTheme="minorEastAsia"/>
-          <w:vertAlign w:val="subscript"/>
-        </w:rPr>
-        <w:t>i</w:t>
-      </w:r>
-      <w:r>
-        <w:rPr>
-          <w:rFonts w:eastAsiaTheme="minorEastAsia"/>
-        </w:rPr>
-        <w:t xml:space="preserve"> break out the taxable and non-taxable portions for proper modeling (i.e., use TAX[year])</w:t>
+        <w:t>Convert the indices to zero based to match the python code</w:t>
       </w:r>
     </w:p>
     <w:p>
@@ -14243,13 +14391,30 @@
         </w:tabs>
         <w:rPr>
           <w:rFonts w:eastAsiaTheme="minorEastAsia"/>
+          <w:color w:val="FF0000"/>
         </w:rPr>
       </w:pPr>
       <w:r>
         <w:rPr>
           <w:rFonts w:eastAsiaTheme="minorEastAsia"/>
-        </w:rPr>
-        <w:t>Add separate rate for increasing other income and percent taxed</w:t>
+          <w:color w:val="FF0000"/>
+        </w:rPr>
+        <w:t>For o</w:t>
+      </w:r>
+      <w:r>
+        <w:rPr>
+          <w:rFonts w:eastAsiaTheme="minorEastAsia"/>
+          <w:color w:val="FF0000"/>
+          <w:vertAlign w:val="subscript"/>
+        </w:rPr>
+        <w:t>i</w:t>
+      </w:r>
+      <w:r>
+        <w:rPr>
+          <w:rFonts w:eastAsiaTheme="minorEastAsia"/>
+          <w:color w:val="FF0000"/>
+        </w:rPr>
+        <w:t xml:space="preserve"> break out the taxable and non-taxable portions for proper modeling (i.e., use TAX[year])</w:t>
       </w:r>
     </w:p>
     <w:p>
@@ -14317,13 +14482,37 @@
         </w:tabs>
         <w:rPr>
           <w:rFonts w:eastAsiaTheme="minorEastAsia"/>
+          <w:strike/>
         </w:rPr>
       </w:pPr>
       <w:r>
         <w:rPr>
           <w:rFonts w:eastAsiaTheme="minorEastAsia"/>
+          <w:strike/>
         </w:rPr>
         <w:t>Add for retirement pre age 60 (TDRA 10% penalties, …)</w:t>
+      </w:r>
+    </w:p>
+    <w:p>
+      <w:pPr>
+        <w:pStyle w:val="ListParagraph"/>
+        <w:numPr>
+          <w:ilvl w:val="1"/>
+          <w:numId w:val="1"/>
+        </w:numPr>
+        <w:tabs>
+          <w:tab w:val="center" w:pos="4680"/>
+          <w:tab w:val="right" w:pos="9360"/>
+        </w:tabs>
+        <w:rPr>
+          <w:rFonts w:eastAsiaTheme="minorEastAsia"/>
+        </w:rPr>
+      </w:pPr>
+      <w:r>
+        <w:rPr>
+          <w:rFonts w:eastAsiaTheme="minorEastAsia"/>
+        </w:rPr>
+        <w:t>Add a check box to not use this is an exception applies</w:t>
       </w:r>
     </w:p>
     <w:p>
@@ -14491,7 +14680,51 @@
         <w:rPr>
           <w:rFonts w:eastAsiaTheme="minorEastAsia"/>
         </w:rPr>
+        <w:t>What mix for Investment account? (100% stock, stock bond mix?)</w:t>
+      </w:r>
+    </w:p>
+    <w:p>
+      <w:pPr>
+        <w:pStyle w:val="ListParagraph"/>
+        <w:numPr>
+          <w:ilvl w:val="3"/>
+          <w:numId w:val="1"/>
+        </w:numPr>
+        <w:tabs>
+          <w:tab w:val="center" w:pos="4680"/>
+          <w:tab w:val="right" w:pos="9360"/>
+        </w:tabs>
+        <w:rPr>
+          <w:rFonts w:eastAsiaTheme="minorEastAsia"/>
+        </w:rPr>
+      </w:pPr>
+      <w:r>
+        <w:rPr>
+          <w:rFonts w:eastAsiaTheme="minorEastAsia"/>
+        </w:rPr>
         <w:t>Capital gains taxes vs. interest vs. income tax</w:t>
+      </w:r>
+    </w:p>
+    <w:p>
+      <w:pPr>
+        <w:pStyle w:val="ListParagraph"/>
+        <w:numPr>
+          <w:ilvl w:val="3"/>
+          <w:numId w:val="1"/>
+        </w:numPr>
+        <w:tabs>
+          <w:tab w:val="center" w:pos="4680"/>
+          <w:tab w:val="right" w:pos="9360"/>
+        </w:tabs>
+        <w:rPr>
+          <w:rFonts w:eastAsiaTheme="minorEastAsia"/>
+        </w:rPr>
+      </w:pPr>
+      <w:r>
+        <w:rPr>
+          <w:rFonts w:eastAsiaTheme="minorEastAsia"/>
+        </w:rPr>
+        <w:t>Currently assuming 100% -- But this is not most people or standard advice</w:t>
       </w:r>
     </w:p>
     <w:p>
@@ -14507,11 +14740,13 @@
         </w:tabs>
         <w:rPr>
           <w:rFonts w:eastAsiaTheme="minorEastAsia"/>
+          <w:color w:val="FF0000"/>
         </w:rPr>
       </w:pPr>
       <w:r>
         <w:rPr>
           <w:rFonts w:eastAsiaTheme="minorEastAsia"/>
+          <w:color w:val="FF0000"/>
         </w:rPr>
         <w:t>Other sources of income include (my SS, spouse SS, yield (is this interest? From?)</w:t>
       </w:r>
@@ -14529,11 +14764,13 @@
         </w:tabs>
         <w:rPr>
           <w:rFonts w:eastAsiaTheme="minorEastAsia"/>
+          <w:strike/>
         </w:rPr>
       </w:pPr>
       <w:r>
         <w:rPr>
           <w:rFonts w:eastAsiaTheme="minorEastAsia"/>
+          <w:strike/>
         </w:rPr>
         <w:t>Ability to output the breakdown of taxes (how much in each bracket, total, how much cap gain…) Like the ORP</w:t>
       </w:r>
@@ -14799,6 +15036,7 @@
         <w:rPr>
           <w:rFonts w:eastAsiaTheme="minorEastAsia"/>
         </w:rPr>
+        <w:lastRenderedPageBreak/>
         <w:t>4% initial amount forever, or with inflation, or adjust to 4% each year</w:t>
       </w:r>
       <w:r>
@@ -14905,7 +15143,6 @@
         <w:rPr>
           <w:rFonts w:eastAsiaTheme="minorEastAsia"/>
         </w:rPr>
-        <w:lastRenderedPageBreak/>
         <w:t>Autopilot (</w:t>
       </w:r>
       <w:hyperlink r:id="rId8" w:history="1">
@@ -15109,7 +15346,7 @@
             <w:sz w:val="28"/>
             <w:szCs w:val="28"/>
           </w:rPr>
-          <w:t>6</w:t>
+          <w:t>4</w:t>
         </w:r>
         <w:r>
           <w:rPr>
@@ -16626,7 +16863,7 @@
 </file>
 
 <file path=customXml/itemProps1.xml><?xml version="1.0" encoding="utf-8"?>
-<ds:datastoreItem xmlns:ds="http://schemas.openxmlformats.org/officeDocument/2006/customXml" ds:itemID="{A775D64B-D150-4B77-8E15-394472811A83}">
+<ds:datastoreItem xmlns:ds="http://schemas.openxmlformats.org/officeDocument/2006/customXml" ds:itemID="{DE4CB850-C1F4-4D07-8A9A-729DF3A0CFE2}">
   <ds:schemaRefs>
     <ds:schemaRef ds:uri="http://schemas.openxmlformats.org/officeDocument/2006/bibliography"/>
   </ds:schemaRefs>

</xml_diff>

<commit_message>
Updating input to allow for both spouces to have Social Security data. Fix a bug with inflation adjustment for SS.
</commit_message>
<xml_diff>
--- a/ARetirementPlannerModel2017.docx
+++ b/ARetirementPlannerModel2017.docx
@@ -4534,15 +4534,7 @@
         <w:rPr>
           <w:rFonts w:eastAsiaTheme="minorEastAsia"/>
         </w:rPr>
-        <w:t xml:space="preserve"> maxi</w:t>
-      </w:r>
-      <w:bookmarkStart w:id="0" w:name="_GoBack"/>
-      <w:bookmarkEnd w:id="0"/>
-      <w:r>
-        <w:rPr>
-          <w:rFonts w:eastAsiaTheme="minorEastAsia"/>
-        </w:rPr>
-        <w:t>mize</w:t>
+        <w:t xml:space="preserve"> maximize</w:t>
       </w:r>
       <w:r>
         <w:rPr>
@@ -8709,13 +8701,7 @@
           <w:rPr>
             <w:rFonts w:ascii="Cambria Math" w:hAnsi="Cambria Math"/>
           </w:rPr>
-          <m:t>, i</m:t>
-        </m:r>
-        <m:r>
-          <w:rPr>
-            <w:rFonts w:ascii="Cambria Math" w:hAnsi="Cambria Math"/>
-          </w:rPr>
-          <m:t>=1..n</m:t>
+          <m:t>, i=1..n</m:t>
         </m:r>
       </m:oMath>
       <w:r>
@@ -10550,13 +10536,7 @@
                   <w:rPr>
                     <w:rFonts w:ascii="Cambria Math" w:hAnsi="Cambria Math"/>
                   </w:rPr>
-                  <m:t>k∈</m:t>
-                </m:r>
-                <m:r>
-                  <w:rPr>
-                    <w:rFonts w:ascii="Cambria Math" w:hAnsi="Cambria Math"/>
-                  </w:rPr>
-                  <m:t>B</m:t>
+                  <m:t>k∈B</m:t>
                 </m:r>
               </m:e>
               <m:sup>
@@ -13214,13 +13194,7 @@
           <w:rFonts w:eastAsiaTheme="minorEastAsia"/>
         </w:rPr>
         <w:tab/>
-        <w:t>the capital gains fraction o</w:t>
-      </w:r>
-      <w:r>
-        <w:rPr>
-          <w:rFonts w:eastAsiaTheme="minorEastAsia"/>
-        </w:rPr>
-        <w:t>f investments (i.e., fraction that does not include the basis)</w:t>
+        <w:t>the capital gains fraction of investments (i.e., fraction that does not include the basis)</w:t>
       </w:r>
     </w:p>
     <w:p>
@@ -13438,16 +13412,7 @@
       <w:proofErr w:type="gramEnd"/>
       <w:r>
         <w:tab/>
-        <w:t xml:space="preserve">Other </w:t>
-      </w:r>
-      <w:r>
-        <w:t xml:space="preserve">taxable </w:t>
-      </w:r>
-      <w:r>
-        <w:t>inc</w:t>
-      </w:r>
-      <w:r>
-        <w:t xml:space="preserve">ome in the </w:t>
+        <w:t xml:space="preserve">Other taxable income in the </w:t>
       </w:r>
       <w:proofErr w:type="spellStart"/>
       <w:r>
@@ -13735,23 +13700,6 @@
       <w:r>
         <w:tab/>
         <w:t>Social Security faction that is taxable</w:t>
-      </w:r>
-    </w:p>
-    <w:p>
-      <w:proofErr w:type="spellStart"/>
-      <w:r>
-        <w:t>SS</w:t>
-      </w:r>
-      <w:r>
-        <w:rPr>
-          <w:vertAlign w:val="superscript"/>
-        </w:rPr>
-        <w:t>nt</w:t>
-      </w:r>
-      <w:proofErr w:type="spellEnd"/>
-      <w:r>
-        <w:tab/>
-        <w:t>Social Security fraction that is NOT taxable</w:t>
       </w:r>
     </w:p>
     <w:p>
@@ -13982,6 +13930,100 @@
     </w:p>
     <w:p>
       <w:pPr>
+        <w:pStyle w:val="ListParagraph"/>
+        <w:numPr>
+          <w:ilvl w:val="0"/>
+          <w:numId w:val="3"/>
+        </w:numPr>
+        <w:rPr>
+          <w:rFonts w:eastAsiaTheme="minorEastAsia"/>
+        </w:rPr>
+      </w:pPr>
+      <w:r>
+        <w:rPr>
+          <w:rFonts w:eastAsiaTheme="minorEastAsia"/>
+        </w:rPr>
+        <w:t>Add to this document a note is the proper place that states that inflation adjusted values assume the years of adjustment equal the number of years from start of retirement.</w:t>
+      </w:r>
+    </w:p>
+    <w:p>
+      <w:pPr>
+        <w:pStyle w:val="ListParagraph"/>
+        <w:numPr>
+          <w:ilvl w:val="1"/>
+          <w:numId w:val="3"/>
+        </w:numPr>
+        <w:rPr>
+          <w:rFonts w:eastAsiaTheme="minorEastAsia"/>
+        </w:rPr>
+      </w:pPr>
+      <w:r>
+        <w:rPr>
+          <w:rFonts w:eastAsiaTheme="minorEastAsia"/>
+        </w:rPr>
+        <w:t>So income or expense that is to be adjusted should be based on values at the time or retirement</w:t>
+      </w:r>
+    </w:p>
+    <w:p>
+      <w:pPr>
+        <w:pStyle w:val="ListParagraph"/>
+        <w:numPr>
+          <w:ilvl w:val="1"/>
+          <w:numId w:val="3"/>
+        </w:numPr>
+        <w:rPr>
+          <w:rFonts w:eastAsiaTheme="minorEastAsia"/>
+        </w:rPr>
+      </w:pPr>
+      <w:r>
+        <w:rPr>
+          <w:rFonts w:eastAsiaTheme="minorEastAsia"/>
+        </w:rPr>
+        <w:t xml:space="preserve">SS is an exception in that it is adjusted from the time you start to take the benefit based on an amount adjusted from the FRA amount and FRA vs. year of dispersal. </w:t>
+      </w:r>
+    </w:p>
+    <w:p>
+      <w:pPr>
+        <w:pStyle w:val="ListParagraph"/>
+        <w:numPr>
+          <w:ilvl w:val="0"/>
+          <w:numId w:val="3"/>
+        </w:numPr>
+        <w:rPr>
+          <w:rFonts w:eastAsiaTheme="minorEastAsia"/>
+        </w:rPr>
+      </w:pPr>
+      <w:r>
+        <w:rPr>
+          <w:rFonts w:eastAsiaTheme="minorEastAsia"/>
+        </w:rPr>
+        <w:t>Add to this document a description of the in</w:t>
+      </w:r>
+      <w:bookmarkStart w:id="0" w:name="_GoBack"/>
+      <w:bookmarkEnd w:id="0"/>
+      <w:r>
+        <w:rPr>
+          <w:rFonts w:eastAsiaTheme="minorEastAsia"/>
+        </w:rPr>
+        <w:t>put format (</w:t>
+      </w:r>
+      <w:proofErr w:type="spellStart"/>
+      <w:r>
+        <w:rPr>
+          <w:rFonts w:eastAsiaTheme="minorEastAsia"/>
+        </w:rPr>
+        <w:t>toml</w:t>
+      </w:r>
+      <w:proofErr w:type="spellEnd"/>
+      <w:r>
+        <w:rPr>
+          <w:rFonts w:eastAsiaTheme="minorEastAsia"/>
+        </w:rPr>
+        <w:t>)…</w:t>
+      </w:r>
+    </w:p>
+    <w:p>
+      <w:pPr>
         <w:rPr>
           <w:rFonts w:eastAsiaTheme="minorEastAsia"/>
         </w:rPr>
@@ -14069,6 +14111,7 @@
         <w:rPr>
           <w:rFonts w:eastAsiaTheme="minorEastAsia"/>
         </w:rPr>
+        <w:lastRenderedPageBreak/>
         <w:t>other</w:t>
       </w:r>
       <w:proofErr w:type="gramEnd"/>
@@ -14220,14 +14263,7 @@
         <w:rPr>
           <w:rFonts w:eastAsiaTheme="minorEastAsia"/>
         </w:rPr>
-        <w:t xml:space="preserve">Another problem with this is it DOES NOT ALLOW FOR A CHANGE IN THE BASIS while optimization is happening. Why is this important? Because, I want to be able to have excess </w:t>
-      </w:r>
-      <w:r>
-        <w:rPr>
-          <w:rFonts w:eastAsiaTheme="minorEastAsia"/>
-        </w:rPr>
-        <w:lastRenderedPageBreak/>
-        <w:t>withdrawals placed in ATRSI (b</w:t>
+        <w:t>Another problem with this is it DOES NOT ALLOW FOR A CHANGE IN THE BASIS while optimization is happening. Why is this important? Because, I want to be able to have excess withdrawals placed in ATRSI (b</w:t>
       </w:r>
       <w:r>
         <w:rPr>
@@ -14391,12 +14427,14 @@
         </w:tabs>
         <w:rPr>
           <w:rFonts w:eastAsiaTheme="minorEastAsia"/>
+          <w:strike/>
           <w:color w:val="FF0000"/>
         </w:rPr>
       </w:pPr>
       <w:r>
         <w:rPr>
           <w:rFonts w:eastAsiaTheme="minorEastAsia"/>
+          <w:strike/>
           <w:color w:val="FF0000"/>
         </w:rPr>
         <w:t>For o</w:t>
@@ -14404,6 +14442,7 @@
       <w:r>
         <w:rPr>
           <w:rFonts w:eastAsiaTheme="minorEastAsia"/>
+          <w:strike/>
           <w:color w:val="FF0000"/>
           <w:vertAlign w:val="subscript"/>
         </w:rPr>
@@ -14412,6 +14451,7 @@
       <w:r>
         <w:rPr>
           <w:rFonts w:eastAsiaTheme="minorEastAsia"/>
+          <w:strike/>
           <w:color w:val="FF0000"/>
         </w:rPr>
         <w:t xml:space="preserve"> break out the taxable and non-taxable portions for proper modeling (i.e., use TAX[year])</w:t>
@@ -14578,7 +14618,7 @@
         <w:rPr>
           <w:rFonts w:eastAsiaTheme="minorEastAsia"/>
         </w:rPr>
-        <w:t>New Auld model:</w:t>
+        <w:t>Add checks to eliminate constraints where not needed</w:t>
       </w:r>
     </w:p>
     <w:p>
@@ -14600,21 +14640,7 @@
         <w:rPr>
           <w:rFonts w:eastAsiaTheme="minorEastAsia"/>
         </w:rPr>
-        <w:t xml:space="preserve">Add pre-retirement, how much to add to </w:t>
-      </w:r>
-      <w:proofErr w:type="spellStart"/>
-      <w:r>
-        <w:rPr>
-          <w:rFonts w:eastAsiaTheme="minorEastAsia"/>
-        </w:rPr>
-        <w:t>tIRA</w:t>
-      </w:r>
-      <w:proofErr w:type="spellEnd"/>
-      <w:r>
-        <w:rPr>
-          <w:rFonts w:eastAsiaTheme="minorEastAsia"/>
-        </w:rPr>
-        <w:t>, Roth, Savings, Investments</w:t>
+        <w:t>Ex: (6) is not needed if there is no TDRA / IRA</w:t>
       </w:r>
     </w:p>
     <w:p>
@@ -14636,6 +14662,124 @@
         <w:rPr>
           <w:rFonts w:eastAsiaTheme="minorEastAsia"/>
         </w:rPr>
+        <w:t>Ex: (9,10,11) is not needed if there is no after tax investment account</w:t>
+      </w:r>
+    </w:p>
+    <w:p>
+      <w:pPr>
+        <w:pStyle w:val="ListParagraph"/>
+        <w:numPr>
+          <w:ilvl w:val="1"/>
+          <w:numId w:val="1"/>
+        </w:numPr>
+        <w:tabs>
+          <w:tab w:val="center" w:pos="4680"/>
+          <w:tab w:val="right" w:pos="9360"/>
+        </w:tabs>
+        <w:rPr>
+          <w:rFonts w:eastAsiaTheme="minorEastAsia"/>
+        </w:rPr>
+      </w:pPr>
+      <w:r>
+        <w:rPr>
+          <w:rFonts w:eastAsiaTheme="minorEastAsia"/>
+        </w:rPr>
+        <w:t xml:space="preserve">Ex: parts of (12,13,14) are not needed if any of the accounts are not funded </w:t>
+      </w:r>
+    </w:p>
+    <w:p>
+      <w:pPr>
+        <w:pStyle w:val="ListParagraph"/>
+        <w:numPr>
+          <w:ilvl w:val="1"/>
+          <w:numId w:val="1"/>
+        </w:numPr>
+        <w:tabs>
+          <w:tab w:val="center" w:pos="4680"/>
+          <w:tab w:val="right" w:pos="9360"/>
+        </w:tabs>
+        <w:rPr>
+          <w:rFonts w:eastAsiaTheme="minorEastAsia"/>
+        </w:rPr>
+      </w:pPr>
+    </w:p>
+    <w:p>
+      <w:pPr>
+        <w:pStyle w:val="ListParagraph"/>
+        <w:numPr>
+          <w:ilvl w:val="0"/>
+          <w:numId w:val="1"/>
+        </w:numPr>
+        <w:tabs>
+          <w:tab w:val="center" w:pos="4680"/>
+          <w:tab w:val="right" w:pos="9360"/>
+        </w:tabs>
+        <w:rPr>
+          <w:rFonts w:eastAsiaTheme="minorEastAsia"/>
+        </w:rPr>
+      </w:pPr>
+      <w:r>
+        <w:rPr>
+          <w:rFonts w:eastAsiaTheme="minorEastAsia"/>
+        </w:rPr>
+        <w:t>New Auld model:</w:t>
+      </w:r>
+    </w:p>
+    <w:p>
+      <w:pPr>
+        <w:pStyle w:val="ListParagraph"/>
+        <w:numPr>
+          <w:ilvl w:val="1"/>
+          <w:numId w:val="1"/>
+        </w:numPr>
+        <w:tabs>
+          <w:tab w:val="center" w:pos="4680"/>
+          <w:tab w:val="right" w:pos="9360"/>
+        </w:tabs>
+        <w:rPr>
+          <w:rFonts w:eastAsiaTheme="minorEastAsia"/>
+        </w:rPr>
+      </w:pPr>
+      <w:r>
+        <w:rPr>
+          <w:rFonts w:eastAsiaTheme="minorEastAsia"/>
+        </w:rPr>
+        <w:t xml:space="preserve">Add pre-retirement, how much to add to </w:t>
+      </w:r>
+      <w:proofErr w:type="spellStart"/>
+      <w:r>
+        <w:rPr>
+          <w:rFonts w:eastAsiaTheme="minorEastAsia"/>
+        </w:rPr>
+        <w:t>tIRA</w:t>
+      </w:r>
+      <w:proofErr w:type="spellEnd"/>
+      <w:r>
+        <w:rPr>
+          <w:rFonts w:eastAsiaTheme="minorEastAsia"/>
+        </w:rPr>
+        <w:t>, Roth, Savings, Investments</w:t>
+      </w:r>
+    </w:p>
+    <w:p>
+      <w:pPr>
+        <w:pStyle w:val="ListParagraph"/>
+        <w:numPr>
+          <w:ilvl w:val="1"/>
+          <w:numId w:val="1"/>
+        </w:numPr>
+        <w:tabs>
+          <w:tab w:val="center" w:pos="4680"/>
+          <w:tab w:val="right" w:pos="9360"/>
+        </w:tabs>
+        <w:rPr>
+          <w:rFonts w:eastAsiaTheme="minorEastAsia"/>
+        </w:rPr>
+      </w:pPr>
+      <w:r>
+        <w:rPr>
+          <w:rFonts w:eastAsiaTheme="minorEastAsia"/>
+        </w:rPr>
         <w:t>Input to optimize:</w:t>
       </w:r>
     </w:p>
@@ -14748,7 +14892,152 @@
           <w:rFonts w:eastAsiaTheme="minorEastAsia"/>
           <w:color w:val="FF0000"/>
         </w:rPr>
-        <w:t>Other sources of income include (my SS, spouse SS, yield (is this interest? From?)</w:t>
+        <w:t>O</w:t>
+      </w:r>
+      <w:r>
+        <w:rPr>
+          <w:rFonts w:eastAsiaTheme="minorEastAsia"/>
+          <w:color w:val="FF0000"/>
+        </w:rPr>
+        <w:t xml:space="preserve">ther sources of income include </w:t>
+      </w:r>
+    </w:p>
+    <w:p>
+      <w:pPr>
+        <w:pStyle w:val="ListParagraph"/>
+        <w:numPr>
+          <w:ilvl w:val="3"/>
+          <w:numId w:val="1"/>
+        </w:numPr>
+        <w:tabs>
+          <w:tab w:val="center" w:pos="4680"/>
+          <w:tab w:val="right" w:pos="9360"/>
+        </w:tabs>
+        <w:rPr>
+          <w:rFonts w:eastAsiaTheme="minorEastAsia"/>
+          <w:color w:val="FF0000"/>
+        </w:rPr>
+      </w:pPr>
+      <w:r>
+        <w:rPr>
+          <w:rFonts w:eastAsiaTheme="minorEastAsia"/>
+          <w:color w:val="FF0000"/>
+        </w:rPr>
+        <w:t xml:space="preserve">my SS, </w:t>
+      </w:r>
+    </w:p>
+    <w:p>
+      <w:pPr>
+        <w:pStyle w:val="ListParagraph"/>
+        <w:numPr>
+          <w:ilvl w:val="3"/>
+          <w:numId w:val="1"/>
+        </w:numPr>
+        <w:tabs>
+          <w:tab w:val="center" w:pos="4680"/>
+          <w:tab w:val="right" w:pos="9360"/>
+        </w:tabs>
+        <w:rPr>
+          <w:rFonts w:eastAsiaTheme="minorEastAsia"/>
+          <w:color w:val="FF0000"/>
+        </w:rPr>
+      </w:pPr>
+      <w:r>
+        <w:rPr>
+          <w:rFonts w:eastAsiaTheme="minorEastAsia"/>
+          <w:color w:val="FF0000"/>
+        </w:rPr>
+        <w:t>spouse SS</w:t>
+      </w:r>
+    </w:p>
+    <w:p>
+      <w:pPr>
+        <w:pStyle w:val="ListParagraph"/>
+        <w:numPr>
+          <w:ilvl w:val="3"/>
+          <w:numId w:val="1"/>
+        </w:numPr>
+        <w:tabs>
+          <w:tab w:val="center" w:pos="4680"/>
+          <w:tab w:val="right" w:pos="9360"/>
+        </w:tabs>
+        <w:rPr>
+          <w:rFonts w:eastAsiaTheme="minorEastAsia"/>
+          <w:color w:val="FF0000"/>
+        </w:rPr>
+      </w:pPr>
+      <w:r>
+        <w:rPr>
+          <w:rFonts w:eastAsiaTheme="minorEastAsia"/>
+          <w:color w:val="FF0000"/>
+        </w:rPr>
+        <w:t>illiquid assets (house)</w:t>
+      </w:r>
+    </w:p>
+    <w:p>
+      <w:pPr>
+        <w:pStyle w:val="ListParagraph"/>
+        <w:numPr>
+          <w:ilvl w:val="3"/>
+          <w:numId w:val="1"/>
+        </w:numPr>
+        <w:tabs>
+          <w:tab w:val="center" w:pos="4680"/>
+          <w:tab w:val="right" w:pos="9360"/>
+        </w:tabs>
+        <w:rPr>
+          <w:rFonts w:eastAsiaTheme="minorEastAsia"/>
+          <w:color w:val="FF0000"/>
+        </w:rPr>
+      </w:pPr>
+      <w:r>
+        <w:rPr>
+          <w:rFonts w:eastAsiaTheme="minorEastAsia"/>
+          <w:color w:val="FF0000"/>
+        </w:rPr>
+        <w:t xml:space="preserve">reverse </w:t>
+      </w:r>
+      <w:proofErr w:type="spellStart"/>
+      <w:r>
+        <w:rPr>
+          <w:rFonts w:eastAsiaTheme="minorEastAsia"/>
+          <w:color w:val="FF0000"/>
+        </w:rPr>
+        <w:t>morgage</w:t>
+      </w:r>
+      <w:proofErr w:type="spellEnd"/>
+    </w:p>
+    <w:p>
+      <w:pPr>
+        <w:pStyle w:val="ListParagraph"/>
+        <w:numPr>
+          <w:ilvl w:val="3"/>
+          <w:numId w:val="1"/>
+        </w:numPr>
+        <w:tabs>
+          <w:tab w:val="center" w:pos="4680"/>
+          <w:tab w:val="right" w:pos="9360"/>
+        </w:tabs>
+        <w:rPr>
+          <w:rFonts w:eastAsiaTheme="minorEastAsia"/>
+          <w:color w:val="FF0000"/>
+        </w:rPr>
+      </w:pPr>
+      <w:proofErr w:type="gramStart"/>
+      <w:r>
+        <w:rPr>
+          <w:rFonts w:eastAsiaTheme="minorEastAsia"/>
+          <w:color w:val="FF0000"/>
+        </w:rPr>
+        <w:t>yield</w:t>
+      </w:r>
+      <w:proofErr w:type="gramEnd"/>
+      <w:r>
+        <w:rPr>
+          <w:rFonts w:eastAsiaTheme="minorEastAsia"/>
+          <w:color w:val="FF0000"/>
+        </w:rPr>
+        <w:t xml:space="preserve"> (is this interest? From?)</w:t>
       </w:r>
     </w:p>
     <w:p>
@@ -14772,6 +15061,7 @@
           <w:rFonts w:eastAsiaTheme="minorEastAsia"/>
           <w:strike/>
         </w:rPr>
+        <w:lastRenderedPageBreak/>
         <w:t>Ability to output the breakdown of taxes (how much in each bracket, total, how much cap gain…) Like the ORP</w:t>
       </w:r>
     </w:p>
@@ -15036,7 +15326,6 @@
         <w:rPr>
           <w:rFonts w:eastAsiaTheme="minorEastAsia"/>
         </w:rPr>
-        <w:lastRenderedPageBreak/>
         <w:t>4% initial amount forever, or with inflation, or adjust to 4% each year</w:t>
       </w:r>
       <w:r>
@@ -15346,7 +15635,7 @@
             <w:sz w:val="28"/>
             <w:szCs w:val="28"/>
           </w:rPr>
-          <w:t>4</w:t>
+          <w:t>9</w:t>
         </w:r>
         <w:r>
           <w:rPr>
@@ -15843,7 +16132,7 @@
         <w:rFonts w:hint="default"/>
       </w:rPr>
     </w:lvl>
-    <w:lvl w:ilvl="1" w:tplc="04090019" w:tentative="1">
+    <w:lvl w:ilvl="1" w:tplc="04090019">
       <w:start w:val="1"/>
       <w:numFmt w:val="lowerLetter"/>
       <w:lvlText w:val="%2."/>
@@ -16863,7 +17152,7 @@
 </file>
 
 <file path=customXml/itemProps1.xml><?xml version="1.0" encoding="utf-8"?>
-<ds:datastoreItem xmlns:ds="http://schemas.openxmlformats.org/officeDocument/2006/customXml" ds:itemID="{DE4CB850-C1F4-4D07-8A9A-729DF3A0CFE2}">
+<ds:datastoreItem xmlns:ds="http://schemas.openxmlformats.org/officeDocument/2006/customXml" ds:itemID="{FE535627-417F-4F7B-824B-F7824B0F37C4}">
   <ds:schemaRefs>
     <ds:schemaRef ds:uri="http://schemas.openxmlformats.org/officeDocument/2006/bibliography"/>
   </ds:schemaRefs>

</xml_diff>

<commit_message>
Fixing a bug with Social security adjustments.
</commit_message>
<xml_diff>
--- a/ARetirementPlannerModel2017.docx
+++ b/ARetirementPlannerModel2017.docx
@@ -13961,7 +13961,39 @@
         <w:rPr>
           <w:rFonts w:eastAsiaTheme="minorEastAsia"/>
         </w:rPr>
-        <w:t>So income or expense that is to be adjusted should be based on values at the time or retirement</w:t>
+        <w:t>So income or expense that is to be adjusted should be based on values at the time o</w:t>
+      </w:r>
+      <w:r>
+        <w:rPr>
+          <w:rFonts w:eastAsiaTheme="minorEastAsia"/>
+        </w:rPr>
+        <w:t>f</w:t>
+      </w:r>
+      <w:r>
+        <w:rPr>
+          <w:rFonts w:eastAsiaTheme="minorEastAsia"/>
+        </w:rPr>
+        <w:t xml:space="preserve"> retirement</w:t>
+      </w:r>
+      <w:r>
+        <w:rPr>
+          <w:rFonts w:eastAsiaTheme="minorEastAsia"/>
+        </w:rPr>
+        <w:t xml:space="preserve"> (e.g., enter income amount of 100 per year during retirement, will use 100 the first year of retirement, 100*(1+inflation) for the second year or 100*(1+inflation)^#</w:t>
+      </w:r>
+      <w:proofErr w:type="spellStart"/>
+      <w:r>
+        <w:rPr>
+          <w:rFonts w:eastAsiaTheme="minorEastAsia"/>
+        </w:rPr>
+        <w:t>yearsRetired</w:t>
+      </w:r>
+      <w:proofErr w:type="spellEnd"/>
+      <w:r>
+        <w:rPr>
+          <w:rFonts w:eastAsiaTheme="minorEastAsia"/>
+        </w:rPr>
+        <w:t xml:space="preserve"> )</w:t>
       </w:r>
     </w:p>
     <w:p>
@@ -13979,7 +14011,21 @@
         <w:rPr>
           <w:rFonts w:eastAsiaTheme="minorEastAsia"/>
         </w:rPr>
-        <w:t xml:space="preserve">SS is an exception in that it is adjusted from the time you start to take the benefit based on an amount adjusted from the FRA amount and FRA vs. year of dispersal. </w:t>
+        <w:t xml:space="preserve">SS is an exception in that it is adjusted </w:t>
+      </w:r>
+      <w:r>
+        <w:rPr>
+          <w:rFonts w:eastAsiaTheme="minorEastAsia"/>
+        </w:rPr>
+        <w:t>twice</w:t>
+      </w:r>
+      <w:bookmarkStart w:id="0" w:name="_GoBack"/>
+      <w:bookmarkEnd w:id="0"/>
+      <w:r>
+        <w:rPr>
+          <w:rFonts w:eastAsiaTheme="minorEastAsia"/>
+        </w:rPr>
+        <w:t>, once for the IRS adjustment depending on the start age vs. FRA and then for inflation as above.</w:t>
       </w:r>
     </w:p>
     <w:p>
@@ -13997,15 +14043,7 @@
         <w:rPr>
           <w:rFonts w:eastAsiaTheme="minorEastAsia"/>
         </w:rPr>
-        <w:t>Add to this document a description of the in</w:t>
-      </w:r>
-      <w:bookmarkStart w:id="0" w:name="_GoBack"/>
-      <w:bookmarkEnd w:id="0"/>
-      <w:r>
-        <w:rPr>
-          <w:rFonts w:eastAsiaTheme="minorEastAsia"/>
-        </w:rPr>
-        <w:t>put format (</w:t>
+        <w:t>Add to this document a description of the input format (</w:t>
       </w:r>
       <w:proofErr w:type="spellStart"/>
       <w:r>
@@ -14070,6 +14108,7 @@
         <w:rPr>
           <w:rFonts w:eastAsiaTheme="minorEastAsia"/>
         </w:rPr>
+        <w:lastRenderedPageBreak/>
         <w:t xml:space="preserve">Experiment: what happens if I use 2x </w:t>
       </w:r>
       <w:proofErr w:type="spellStart"/>
@@ -14111,7 +14150,6 @@
         <w:rPr>
           <w:rFonts w:eastAsiaTheme="minorEastAsia"/>
         </w:rPr>
-        <w:lastRenderedPageBreak/>
         <w:t>other</w:t>
       </w:r>
       <w:proofErr w:type="gramEnd"/>
@@ -14915,12 +14953,14 @@
         </w:tabs>
         <w:rPr>
           <w:rFonts w:eastAsiaTheme="minorEastAsia"/>
+          <w:strike/>
           <w:color w:val="FF0000"/>
         </w:rPr>
       </w:pPr>
       <w:r>
         <w:rPr>
           <w:rFonts w:eastAsiaTheme="minorEastAsia"/>
+          <w:strike/>
           <w:color w:val="FF0000"/>
         </w:rPr>
         <w:t xml:space="preserve">my SS, </w:t>
@@ -14939,12 +14979,14 @@
         </w:tabs>
         <w:rPr>
           <w:rFonts w:eastAsiaTheme="minorEastAsia"/>
+          <w:strike/>
           <w:color w:val="FF0000"/>
         </w:rPr>
       </w:pPr>
       <w:r>
         <w:rPr>
           <w:rFonts w:eastAsiaTheme="minorEastAsia"/>
+          <w:strike/>
           <w:color w:val="FF0000"/>
         </w:rPr>
         <w:t>spouse SS</w:t>
@@ -14971,7 +15013,112 @@
           <w:rFonts w:eastAsiaTheme="minorEastAsia"/>
           <w:color w:val="FF0000"/>
         </w:rPr>
-        <w:t>illiquid assets (house)</w:t>
+        <w:t>default spouse SS if not given explicitly</w:t>
+      </w:r>
+    </w:p>
+    <w:p>
+      <w:pPr>
+        <w:pStyle w:val="ListParagraph"/>
+        <w:numPr>
+          <w:ilvl w:val="4"/>
+          <w:numId w:val="1"/>
+        </w:numPr>
+        <w:tabs>
+          <w:tab w:val="center" w:pos="4680"/>
+          <w:tab w:val="right" w:pos="9360"/>
+        </w:tabs>
+        <w:rPr>
+          <w:rFonts w:eastAsiaTheme="minorEastAsia"/>
+          <w:color w:val="FF0000"/>
+        </w:rPr>
+      </w:pPr>
+      <w:r>
+        <w:rPr>
+          <w:rFonts w:eastAsiaTheme="minorEastAsia"/>
+          <w:color w:val="FF0000"/>
+        </w:rPr>
+        <w:t xml:space="preserve">Start default </w:t>
+      </w:r>
+      <w:r>
+        <w:rPr>
+          <w:rFonts w:eastAsiaTheme="minorEastAsia"/>
+          <w:color w:val="FF0000"/>
+        </w:rPr>
+        <w:t>spouse</w:t>
+      </w:r>
+      <w:r>
+        <w:rPr>
+          <w:rFonts w:eastAsiaTheme="minorEastAsia"/>
+          <w:color w:val="FF0000"/>
+        </w:rPr>
+        <w:t xml:space="preserve"> a</w:t>
+      </w:r>
+      <w:r>
+        <w:rPr>
+          <w:rFonts w:eastAsiaTheme="minorEastAsia"/>
+          <w:color w:val="FF0000"/>
+        </w:rPr>
+        <w:t>t</w:t>
+      </w:r>
+      <w:r>
+        <w:rPr>
+          <w:rFonts w:eastAsiaTheme="minorEastAsia"/>
+          <w:color w:val="FF0000"/>
+        </w:rPr>
+        <w:t xml:space="preserve"> their FRA age if after FRA age of </w:t>
+      </w:r>
+      <w:r>
+        <w:rPr>
+          <w:rFonts w:eastAsiaTheme="minorEastAsia"/>
+          <w:color w:val="FF0000"/>
+        </w:rPr>
+        <w:t>spouse</w:t>
+      </w:r>
+      <w:r>
+        <w:rPr>
+          <w:rFonts w:eastAsiaTheme="minorEastAsia"/>
+          <w:color w:val="FF0000"/>
+        </w:rPr>
+        <w:t xml:space="preserve"> or </w:t>
+      </w:r>
+      <w:r>
+        <w:rPr>
+          <w:rFonts w:eastAsiaTheme="minorEastAsia"/>
+          <w:color w:val="FF0000"/>
+        </w:rPr>
+        <w:t>spouse</w:t>
+      </w:r>
+      <w:r>
+        <w:rPr>
+          <w:rFonts w:eastAsiaTheme="minorEastAsia"/>
+          <w:color w:val="FF0000"/>
+        </w:rPr>
+        <w:t xml:space="preserve"> has begun SS</w:t>
+      </w:r>
+    </w:p>
+    <w:p>
+      <w:pPr>
+        <w:pStyle w:val="ListParagraph"/>
+        <w:numPr>
+          <w:ilvl w:val="4"/>
+          <w:numId w:val="1"/>
+        </w:numPr>
+        <w:tabs>
+          <w:tab w:val="center" w:pos="4680"/>
+          <w:tab w:val="right" w:pos="9360"/>
+        </w:tabs>
+        <w:rPr>
+          <w:rFonts w:eastAsiaTheme="minorEastAsia"/>
+          <w:color w:val="FF0000"/>
+        </w:rPr>
+      </w:pPr>
+      <w:r>
+        <w:rPr>
+          <w:rFonts w:eastAsiaTheme="minorEastAsia"/>
+          <w:color w:val="FF0000"/>
+        </w:rPr>
+        <w:lastRenderedPageBreak/>
+        <w:t>½ of the spouses FRA amount</w:t>
       </w:r>
     </w:p>
     <w:p>
@@ -14995,17 +15142,8 @@
           <w:rFonts w:eastAsiaTheme="minorEastAsia"/>
           <w:color w:val="FF0000"/>
         </w:rPr>
-        <w:t xml:space="preserve">reverse </w:t>
-      </w:r>
-      <w:proofErr w:type="spellStart"/>
-      <w:r>
-        <w:rPr>
-          <w:rFonts w:eastAsiaTheme="minorEastAsia"/>
-          <w:color w:val="FF0000"/>
-        </w:rPr>
-        <w:t>morgage</w:t>
-      </w:r>
-      <w:proofErr w:type="spellEnd"/>
+        <w:t>illiquid assets (house)</w:t>
+      </w:r>
     </w:p>
     <w:p>
       <w:pPr>
@@ -15023,6 +15161,39 @@
           <w:color w:val="FF0000"/>
         </w:rPr>
       </w:pPr>
+      <w:r>
+        <w:rPr>
+          <w:rFonts w:eastAsiaTheme="minorEastAsia"/>
+          <w:color w:val="FF0000"/>
+        </w:rPr>
+        <w:t xml:space="preserve">reverse </w:t>
+      </w:r>
+      <w:proofErr w:type="spellStart"/>
+      <w:r>
+        <w:rPr>
+          <w:rFonts w:eastAsiaTheme="minorEastAsia"/>
+          <w:color w:val="FF0000"/>
+        </w:rPr>
+        <w:t>morgage</w:t>
+      </w:r>
+      <w:proofErr w:type="spellEnd"/>
+    </w:p>
+    <w:p>
+      <w:pPr>
+        <w:pStyle w:val="ListParagraph"/>
+        <w:numPr>
+          <w:ilvl w:val="3"/>
+          <w:numId w:val="1"/>
+        </w:numPr>
+        <w:tabs>
+          <w:tab w:val="center" w:pos="4680"/>
+          <w:tab w:val="right" w:pos="9360"/>
+        </w:tabs>
+        <w:rPr>
+          <w:rFonts w:eastAsiaTheme="minorEastAsia"/>
+          <w:color w:val="FF0000"/>
+        </w:rPr>
+      </w:pPr>
       <w:proofErr w:type="gramStart"/>
       <w:r>
         <w:rPr>
@@ -15061,7 +15232,6 @@
           <w:rFonts w:eastAsiaTheme="minorEastAsia"/>
           <w:strike/>
         </w:rPr>
-        <w:lastRenderedPageBreak/>
         <w:t>Ability to output the breakdown of taxes (how much in each bracket, total, how much cap gain…) Like the ORP</w:t>
       </w:r>
     </w:p>
@@ -16055,7 +16225,7 @@
         <w:rFonts w:ascii="Symbol" w:hAnsi="Symbol" w:hint="default"/>
       </w:rPr>
     </w:lvl>
-    <w:lvl w:ilvl="4" w:tplc="04090003" w:tentative="1">
+    <w:lvl w:ilvl="4" w:tplc="04090003">
       <w:start w:val="1"/>
       <w:numFmt w:val="bullet"/>
       <w:lvlText w:val="o"/>
@@ -17152,7 +17322,7 @@
 </file>
 
 <file path=customXml/itemProps1.xml><?xml version="1.0" encoding="utf-8"?>
-<ds:datastoreItem xmlns:ds="http://schemas.openxmlformats.org/officeDocument/2006/customXml" ds:itemID="{FE535627-417F-4F7B-824B-F7824B0F37C4}">
+<ds:datastoreItem xmlns:ds="http://schemas.openxmlformats.org/officeDocument/2006/customXml" ds:itemID="{07BC921A-CDC6-4BE4-B5F1-EC5D0FB801ED}">
   <ds:schemaRefs>
     <ds:schemaRef ds:uri="http://schemas.openxmlformats.org/officeDocument/2006/bibliography"/>
   </ds:schemaRefs>

</xml_diff>

<commit_message>
Adding a default spousal amount of 1/2 at fra.
</commit_message>
<xml_diff>
--- a/ARetirementPlannerModel2017.docx
+++ b/ARetirementPlannerModel2017.docx
@@ -228,15 +228,7 @@
         <w:t xml:space="preserve">Account </w:t>
       </w:r>
       <w:r>
-        <w:t xml:space="preserve">20%, </w:t>
-      </w:r>
-      <w:proofErr w:type="gramStart"/>
-      <w:r>
-        <w:t>Roth</w:t>
-      </w:r>
-      <w:proofErr w:type="gramEnd"/>
-      <w:r>
-        <w:t xml:space="preserve"> 10%) and a $50K yearly withdrawal.</w:t>
+        <w:t>20%, Roth 10%) and a $50K yearly withdrawal.</w:t>
       </w:r>
     </w:p>
     <w:p>
@@ -1239,14 +1231,7 @@
         <w:rPr>
           <w:rFonts w:eastAsiaTheme="minorEastAsia"/>
         </w:rPr>
-        <w:t>spendable (</w:t>
-      </w:r>
-      <w:proofErr w:type="spellStart"/>
-      <w:r>
-        <w:rPr>
-          <w:rFonts w:eastAsiaTheme="minorEastAsia"/>
-        </w:rPr>
-        <w:t>s</w:t>
+        <w:t>spendable (s</w:t>
       </w:r>
       <w:r>
         <w:rPr>
@@ -1255,7 +1240,6 @@
         </w:rPr>
         <w:t>i</w:t>
       </w:r>
-      <w:proofErr w:type="spellEnd"/>
       <w:r>
         <w:rPr>
           <w:rFonts w:eastAsiaTheme="minorEastAsia"/>
@@ -1278,14 +1262,7 @@
         <w:rPr>
           <w:rFonts w:eastAsiaTheme="minorEastAsia"/>
         </w:rPr>
-        <w:t>However, we don’t want to require that all the available account balances is use up in cases where we set a maximum spending amount. So, in both the cases we define the object function to include both the sum of the yearly spendable amount and the sum of the account balances at the end of the period times a discount rate for each account (</w:t>
-      </w:r>
-      <w:proofErr w:type="spellStart"/>
-      <w:r>
-        <w:rPr>
-          <w:rFonts w:eastAsiaTheme="minorEastAsia"/>
-        </w:rPr>
-        <w:t>D</w:t>
+        <w:t>However, we don’t want to require that all the available account balances is use up in cases where we set a maximum spending amount. So, in both the cases we define the object function to include both the sum of the yearly spendable amount and the sum of the account balances at the end of the period times a discount rate for each account (D</w:t>
       </w:r>
       <w:r>
         <w:rPr>
@@ -1301,7 +1278,6 @@
         </w:rPr>
         <w:t>A</w:t>
       </w:r>
-      <w:proofErr w:type="spellEnd"/>
       <w:r>
         <w:rPr>
           <w:rFonts w:eastAsiaTheme="minorEastAsia"/>
@@ -1335,14 +1311,7 @@
         <w:rPr>
           <w:rFonts w:eastAsiaTheme="minorEastAsia"/>
         </w:rPr>
-        <w:t>(</w:t>
-      </w:r>
-      <w:proofErr w:type="spellStart"/>
-      <w:r>
-        <w:rPr>
-          <w:rFonts w:eastAsiaTheme="minorEastAsia"/>
-        </w:rPr>
-        <w:t>s</w:t>
+        <w:t>(s</w:t>
       </w:r>
       <w:r>
         <w:rPr>
@@ -1351,7 +1320,6 @@
         </w:rPr>
         <w:t>i</w:t>
       </w:r>
-      <w:proofErr w:type="spellEnd"/>
       <w:r>
         <w:rPr>
           <w:rFonts w:eastAsiaTheme="minorEastAsia"/>
@@ -1368,14 +1336,7 @@
         <w:rPr>
           <w:rFonts w:eastAsiaTheme="minorEastAsia"/>
         </w:rPr>
-        <w:t>all withdrawals (</w:t>
-      </w:r>
-      <w:proofErr w:type="spellStart"/>
-      <w:r>
-        <w:rPr>
-          <w:rFonts w:eastAsiaTheme="minorEastAsia"/>
-        </w:rPr>
-        <w:t>w</w:t>
+        <w:t>all withdrawals (w</w:t>
       </w:r>
       <w:r>
         <w:rPr>
@@ -1384,19 +1345,11 @@
         </w:rPr>
         <w:t>ij</w:t>
       </w:r>
-      <w:proofErr w:type="spellEnd"/>
-      <w:r>
-        <w:rPr>
-          <w:rFonts w:eastAsiaTheme="minorEastAsia"/>
-        </w:rPr>
-        <w:t>) plus Social Security (</w:t>
-      </w:r>
-      <w:proofErr w:type="spellStart"/>
-      <w:r>
-        <w:rPr>
-          <w:rFonts w:eastAsiaTheme="minorEastAsia"/>
-        </w:rPr>
-        <w:t>SS</w:t>
+      <w:r>
+        <w:rPr>
+          <w:rFonts w:eastAsiaTheme="minorEastAsia"/>
+        </w:rPr>
+        <w:t>) plus Social Security (SS</w:t>
       </w:r>
       <w:r>
         <w:rPr>
@@ -1405,7 +1358,6 @@
         </w:rPr>
         <w:t>i</w:t>
       </w:r>
-      <w:proofErr w:type="spellEnd"/>
       <w:r>
         <w:rPr>
           <w:rFonts w:eastAsiaTheme="minorEastAsia"/>
@@ -1423,14 +1375,7 @@
         <w:rPr>
           <w:rFonts w:eastAsiaTheme="minorEastAsia"/>
         </w:rPr>
-        <w:t>) minus income tax (</w:t>
-      </w:r>
-      <w:proofErr w:type="spellStart"/>
-      <w:r>
-        <w:rPr>
-          <w:rFonts w:eastAsiaTheme="minorEastAsia"/>
-        </w:rPr>
-        <w:t>x</w:t>
+        <w:t>) minus income tax (x</w:t>
       </w:r>
       <w:r>
         <w:rPr>
@@ -1439,19 +1384,11 @@
         </w:rPr>
         <w:t>ik</w:t>
       </w:r>
-      <w:proofErr w:type="spellEnd"/>
-      <w:r>
-        <w:rPr>
-          <w:rFonts w:eastAsiaTheme="minorEastAsia"/>
-        </w:rPr>
-        <w:t xml:space="preserve"> subject to </w:t>
-      </w:r>
-      <w:proofErr w:type="spellStart"/>
-      <w:r>
-        <w:rPr>
-          <w:rFonts w:eastAsiaTheme="minorEastAsia"/>
-        </w:rPr>
-        <w:t>t</w:t>
+      <w:r>
+        <w:rPr>
+          <w:rFonts w:eastAsiaTheme="minorEastAsia"/>
+        </w:rPr>
+        <w:t xml:space="preserve"> subject to t</w:t>
       </w:r>
       <w:r>
         <w:rPr>
@@ -1460,19 +1397,11 @@
         </w:rPr>
         <w:t>k</w:t>
       </w:r>
-      <w:proofErr w:type="spellEnd"/>
-      <w:r>
-        <w:rPr>
-          <w:rFonts w:eastAsiaTheme="minorEastAsia"/>
-        </w:rPr>
-        <w:t>) and capital gains tax (</w:t>
-      </w:r>
-      <w:proofErr w:type="spellStart"/>
-      <w:r>
-        <w:rPr>
-          <w:rFonts w:eastAsiaTheme="minorEastAsia"/>
-        </w:rPr>
-        <w:t>y</w:t>
+      <w:r>
+        <w:rPr>
+          <w:rFonts w:eastAsiaTheme="minorEastAsia"/>
+        </w:rPr>
+        <w:t>) and capital gains tax (y</w:t>
       </w:r>
       <w:r>
         <w:rPr>
@@ -1481,19 +1410,11 @@
         </w:rPr>
         <w:t>il</w:t>
       </w:r>
-      <w:proofErr w:type="spellEnd"/>
-      <w:r>
-        <w:rPr>
-          <w:rFonts w:eastAsiaTheme="minorEastAsia"/>
-        </w:rPr>
-        <w:t xml:space="preserve"> subject to </w:t>
-      </w:r>
-      <w:proofErr w:type="spellStart"/>
-      <w:r>
-        <w:rPr>
-          <w:rFonts w:eastAsiaTheme="minorEastAsia"/>
-        </w:rPr>
-        <w:t>t</w:t>
+      <w:r>
+        <w:rPr>
+          <w:rFonts w:eastAsiaTheme="minorEastAsia"/>
+        </w:rPr>
+        <w:t xml:space="preserve"> subject to t</w:t>
       </w:r>
       <w:r>
         <w:rPr>
@@ -1502,7 +1423,6 @@
         </w:rPr>
         <w:t>l</w:t>
       </w:r>
-      <w:proofErr w:type="spellEnd"/>
       <w:r>
         <w:rPr>
           <w:rFonts w:eastAsiaTheme="minorEastAsia"/>
@@ -1526,14 +1446,7 @@
         <w:rPr>
           <w:rFonts w:eastAsiaTheme="minorEastAsia"/>
         </w:rPr>
-        <w:t xml:space="preserve">The following constraint is used to assign the spendable amount to </w:t>
-      </w:r>
-      <w:proofErr w:type="spellStart"/>
-      <w:r>
-        <w:rPr>
-          <w:rFonts w:eastAsiaTheme="minorEastAsia"/>
-        </w:rPr>
-        <w:t>s</w:t>
+        <w:t>The following constraint is used to assign the spendable amount to s</w:t>
       </w:r>
       <w:r>
         <w:rPr>
@@ -1542,7 +1455,6 @@
         </w:rPr>
         <w:t>i</w:t>
       </w:r>
-      <w:proofErr w:type="spellEnd"/>
       <w:r>
         <w:rPr>
           <w:rFonts w:eastAsiaTheme="minorEastAsia"/>
@@ -1635,8 +1547,34 @@
                   <w:rPr>
                     <w:rFonts w:ascii="Cambria Math" w:hAnsi="Cambria Math"/>
                   </w:rPr>
-                  <m:t>1-p</m:t>
-                </m:r>
+                  <m:t>1-</m:t>
+                </m:r>
+                <m:sSub>
+                  <m:sSubPr>
+                    <m:ctrlPr>
+                      <w:rPr>
+                        <w:rFonts w:ascii="Cambria Math" w:hAnsi="Cambria Math"/>
+                        <w:i/>
+                      </w:rPr>
+                    </m:ctrlPr>
+                  </m:sSubPr>
+                  <m:e>
+                    <m:r>
+                      <w:rPr>
+                        <w:rFonts w:ascii="Cambria Math" w:hAnsi="Cambria Math"/>
+                      </w:rPr>
+                      <m:t>p</m:t>
+                    </m:r>
+                  </m:e>
+                  <m:sub>
+                    <m:r>
+                      <w:rPr>
+                        <w:rFonts w:ascii="Cambria Math" w:hAnsi="Cambria Math"/>
+                      </w:rPr>
+                      <m:t>i</m:t>
+                    </m:r>
+                  </m:sub>
+                </m:sSub>
               </m:e>
             </m:d>
             <m:sSub>
@@ -2179,8 +2117,34 @@
                   <w:rPr>
                     <w:rFonts w:ascii="Cambria Math" w:hAnsi="Cambria Math"/>
                   </w:rPr>
-                  <m:t>1-p</m:t>
-                </m:r>
+                  <m:t>1-</m:t>
+                </m:r>
+                <m:sSub>
+                  <m:sSubPr>
+                    <m:ctrlPr>
+                      <w:rPr>
+                        <w:rFonts w:ascii="Cambria Math" w:hAnsi="Cambria Math"/>
+                        <w:i/>
+                      </w:rPr>
+                    </m:ctrlPr>
+                  </m:sSubPr>
+                  <m:e>
+                    <m:r>
+                      <w:rPr>
+                        <w:rFonts w:ascii="Cambria Math" w:hAnsi="Cambria Math"/>
+                      </w:rPr>
+                      <m:t>p</m:t>
+                    </m:r>
+                  </m:e>
+                  <m:sub>
+                    <m:r>
+                      <w:rPr>
+                        <w:rFonts w:ascii="Cambria Math" w:hAnsi="Cambria Math"/>
+                      </w:rPr>
+                      <m:t>i</m:t>
+                    </m:r>
+                  </m:sub>
+                </m:sSub>
               </m:e>
             </m:d>
             <m:sSub>
@@ -2812,15 +2776,7 @@
         <w:rPr>
           <w:rFonts w:eastAsiaTheme="minorEastAsia"/>
         </w:rPr>
-        <w:t xml:space="preserve">all accounts in </w:t>
-      </w:r>
-      <w:proofErr w:type="spellStart"/>
-      <w:proofErr w:type="gramStart"/>
-      <w:r>
-        <w:rPr>
-          <w:rFonts w:eastAsiaTheme="minorEastAsia"/>
-        </w:rPr>
-        <w:t>n</w:t>
+        <w:t>all accounts in n</w:t>
       </w:r>
       <w:r>
         <w:rPr>
@@ -2829,8 +2785,6 @@
         </w:rPr>
         <w:t>l</w:t>
       </w:r>
-      <w:proofErr w:type="spellEnd"/>
-      <w:proofErr w:type="gramEnd"/>
       <w:r>
         <w:rPr>
           <w:rFonts w:eastAsiaTheme="minorEastAsia"/>
@@ -2952,21 +2906,7 @@
         <w:rPr>
           <w:rFonts w:eastAsiaTheme="minorEastAsia"/>
         </w:rPr>
-        <w:t>Roth Retirement Accounts (</w:t>
-      </w:r>
-      <w:proofErr w:type="spellStart"/>
-      <w:r>
-        <w:rPr>
-          <w:rFonts w:eastAsiaTheme="minorEastAsia"/>
-        </w:rPr>
-        <w:t>RothRA</w:t>
-      </w:r>
-      <w:proofErr w:type="spellEnd"/>
-      <w:r>
-        <w:rPr>
-          <w:rFonts w:eastAsiaTheme="minorEastAsia"/>
-        </w:rPr>
-        <w:t>) including after tax contributions to 401(k) and similar as well as Roth IRAs and</w:t>
+        <w:t>Roth Retirement Accounts (RothRA) including after tax contributions to 401(k) and similar as well as Roth IRAs and</w:t>
       </w:r>
     </w:p>
     <w:p>
@@ -3138,14 +3078,7 @@
         <w:rPr>
           <w:rFonts w:eastAsiaTheme="minorEastAsia"/>
         </w:rPr>
-        <w:t>The tax rates (</w:t>
-      </w:r>
-      <w:proofErr w:type="spellStart"/>
-      <w:r>
-        <w:rPr>
-          <w:rFonts w:eastAsiaTheme="minorEastAsia"/>
-        </w:rPr>
-        <w:t>t</w:t>
+        <w:t>The tax rates (t</w:t>
       </w:r>
       <w:r>
         <w:rPr>
@@ -3153,7 +3086,6 @@
         </w:rPr>
         <w:t>k</w:t>
       </w:r>
-      <w:proofErr w:type="spellEnd"/>
       <w:r>
         <w:rPr>
           <w:rFonts w:eastAsiaTheme="minorEastAsia"/>
@@ -3188,14 +3120,7 @@
         <w:rPr>
           <w:rFonts w:eastAsiaTheme="minorEastAsia"/>
         </w:rPr>
-        <w:t xml:space="preserve">tax bracket while </w:t>
-      </w:r>
-      <w:proofErr w:type="spellStart"/>
-      <w:r>
-        <w:rPr>
-          <w:rFonts w:eastAsiaTheme="minorEastAsia"/>
-        </w:rPr>
-        <w:t>t</w:t>
+        <w:t>tax bracket while t</w:t>
       </w:r>
       <w:r>
         <w:rPr>
@@ -3209,7 +3134,6 @@
         </w:rPr>
         <w:t>cg</w:t>
       </w:r>
-      <w:proofErr w:type="spellEnd"/>
       <w:r>
         <w:rPr>
           <w:rFonts w:eastAsiaTheme="minorEastAsia"/>
@@ -3232,14 +3156,7 @@
         <w:rPr>
           <w:rFonts w:eastAsiaTheme="minorEastAsia"/>
         </w:rPr>
-        <w:t xml:space="preserve"> Currently, though, </w:t>
-      </w:r>
-      <w:proofErr w:type="spellStart"/>
-      <w:r>
-        <w:rPr>
-          <w:rFonts w:eastAsiaTheme="minorEastAsia"/>
-        </w:rPr>
-        <w:t>t</w:t>
+        <w:t xml:space="preserve"> Currently, though, t</w:t>
       </w:r>
       <w:r>
         <w:rPr>
@@ -3247,7 +3164,6 @@
         </w:rPr>
         <w:t>lcg</w:t>
       </w:r>
-      <w:proofErr w:type="spellEnd"/>
       <w:r>
         <w:rPr>
           <w:rFonts w:eastAsiaTheme="minorEastAsia"/>
@@ -3546,14 +3462,7 @@
         <w:rPr>
           <w:rFonts w:eastAsiaTheme="minorEastAsia"/>
         </w:rPr>
-        <w:t xml:space="preserve"> that each year’s spendable amount (</w:t>
-      </w:r>
-      <w:proofErr w:type="spellStart"/>
-      <w:r>
-        <w:rPr>
-          <w:rFonts w:eastAsiaTheme="minorEastAsia"/>
-        </w:rPr>
-        <w:t>s</w:t>
+        <w:t xml:space="preserve"> that each year’s spendable amount (s</w:t>
       </w:r>
       <w:r>
         <w:rPr>
@@ -3562,7 +3471,6 @@
         </w:rPr>
         <w:t>i</w:t>
       </w:r>
-      <w:proofErr w:type="spellEnd"/>
       <w:r>
         <w:rPr>
           <w:rFonts w:eastAsiaTheme="minorEastAsia"/>
@@ -3778,20 +3686,14 @@
         <w:rPr>
           <w:rFonts w:eastAsiaTheme="minorEastAsia"/>
         </w:rPr>
+        <w:lastRenderedPageBreak/>
         <w:t>Of the three account types, only the TDRA has an IRS requirement for a Minimum Require Distribution (MRD). This requirement appl</w:t>
       </w:r>
       <w:r>
         <w:rPr>
           <w:rFonts w:eastAsiaTheme="minorEastAsia"/>
         </w:rPr>
-        <w:t xml:space="preserve">ies to all such accounts but the sum of the MRD can be withdrawn from </w:t>
-      </w:r>
-      <w:r>
-        <w:rPr>
-          <w:rFonts w:eastAsiaTheme="minorEastAsia"/>
-        </w:rPr>
-        <w:lastRenderedPageBreak/>
-        <w:t xml:space="preserve">each account, any one of the accounts or some combination of TDRA accounts as long as the </w:t>
+        <w:t xml:space="preserve">ies to all such accounts but the sum of the MRD can be withdrawn from each account, any one of the accounts or some combination of TDRA accounts as long as the </w:t>
       </w:r>
       <w:r>
         <w:rPr>
@@ -3925,14 +3827,7 @@
         <w:rPr>
           <w:rFonts w:eastAsiaTheme="minorEastAsia"/>
         </w:rPr>
-        <w:t>) divided by an IRS defined life expectancy value (</w:t>
-      </w:r>
-      <w:proofErr w:type="spellStart"/>
-      <w:r>
-        <w:rPr>
-          <w:rFonts w:eastAsiaTheme="minorEastAsia"/>
-        </w:rPr>
-        <w:t>a</w:t>
+        <w:t>) divided by an IRS defined life expectancy value (a</w:t>
       </w:r>
       <w:r>
         <w:rPr>
@@ -3941,7 +3836,6 @@
         </w:rPr>
         <w:t>ij</w:t>
       </w:r>
-      <w:proofErr w:type="spellEnd"/>
       <w:r>
         <w:rPr>
           <w:rFonts w:eastAsiaTheme="minorEastAsia"/>
@@ -4410,14 +4304,7 @@
         <w:rPr>
           <w:rFonts w:eastAsiaTheme="minorEastAsia"/>
         </w:rPr>
-        <w:t xml:space="preserve"> the variable representing the amount of income in tax bracket k (</w:t>
-      </w:r>
-      <w:proofErr w:type="spellStart"/>
-      <w:r>
-        <w:rPr>
-          <w:rFonts w:eastAsiaTheme="minorEastAsia"/>
-        </w:rPr>
-        <w:t>x</w:t>
+        <w:t xml:space="preserve"> the variable representing the amount of income in tax bracket k (x</w:t>
       </w:r>
       <w:r>
         <w:rPr>
@@ -4426,7 +4313,6 @@
         </w:rPr>
         <w:t>ik</w:t>
       </w:r>
-      <w:proofErr w:type="spellEnd"/>
       <w:r>
         <w:rPr>
           <w:rFonts w:eastAsiaTheme="minorEastAsia"/>
@@ -4455,14 +4341,7 @@
         <w:rPr>
           <w:rFonts w:eastAsiaTheme="minorEastAsia"/>
         </w:rPr>
-        <w:t xml:space="preserve">income, </w:t>
-      </w:r>
-      <w:proofErr w:type="spellStart"/>
-      <w:r>
-        <w:rPr>
-          <w:rFonts w:eastAsiaTheme="minorEastAsia"/>
-        </w:rPr>
-        <w:t>o</w:t>
+        <w:t>income, o</w:t>
       </w:r>
       <w:r>
         <w:rPr>
@@ -4478,19 +4357,11 @@
         </w:rPr>
         <w:t>i</w:t>
       </w:r>
-      <w:proofErr w:type="spellEnd"/>
-      <w:r>
-        <w:rPr>
-          <w:rFonts w:eastAsiaTheme="minorEastAsia"/>
-        </w:rPr>
-        <w:t xml:space="preserve">) minus the deductions (standard deduction and exemptions, </w:t>
-      </w:r>
-      <w:proofErr w:type="spellStart"/>
-      <w:r>
-        <w:rPr>
-          <w:rFonts w:eastAsiaTheme="minorEastAsia"/>
-        </w:rPr>
-        <w:t>sd</w:t>
+      <w:r>
+        <w:rPr>
+          <w:rFonts w:eastAsiaTheme="minorEastAsia"/>
+        </w:rPr>
+        <w:t>) minus the deductions (standard deduction and exemptions, sd</w:t>
       </w:r>
       <w:r>
         <w:rPr>
@@ -4499,7 +4370,6 @@
         </w:rPr>
         <w:t>i</w:t>
       </w:r>
-      <w:proofErr w:type="spellEnd"/>
       <w:r>
         <w:rPr>
           <w:rFonts w:eastAsiaTheme="minorEastAsia"/>
@@ -4546,14 +4416,7 @@
         <w:rPr>
           <w:rFonts w:eastAsiaTheme="minorEastAsia"/>
         </w:rPr>
-        <w:t xml:space="preserve">. That is, </w:t>
-      </w:r>
-      <w:proofErr w:type="spellStart"/>
-      <w:r>
-        <w:rPr>
-          <w:rFonts w:eastAsiaTheme="minorEastAsia"/>
-        </w:rPr>
-        <w:t>t</w:t>
+        <w:t>. That is, t</w:t>
       </w:r>
       <w:r>
         <w:rPr>
@@ -4562,26 +4425,11 @@
         </w:rPr>
         <w:t>k</w:t>
       </w:r>
-      <w:proofErr w:type="spellEnd"/>
-      <w:r>
-        <w:rPr>
-          <w:rFonts w:eastAsiaTheme="minorEastAsia"/>
-        </w:rPr>
-        <w:t xml:space="preserve"> is monotonically increasing </w:t>
-      </w:r>
-      <w:proofErr w:type="spellStart"/>
-      <w:r>
-        <w:rPr>
-          <w:rFonts w:eastAsiaTheme="minorEastAsia"/>
-        </w:rPr>
-        <w:t>as k</w:t>
-      </w:r>
-      <w:proofErr w:type="spellEnd"/>
-      <w:r>
-        <w:rPr>
-          <w:rFonts w:eastAsiaTheme="minorEastAsia"/>
-        </w:rPr>
-        <w:t xml:space="preserve"> increases </w:t>
+      <w:r>
+        <w:rPr>
+          <w:rFonts w:eastAsiaTheme="minorEastAsia"/>
+        </w:rPr>
+        <w:t xml:space="preserve"> is monotonically increasing as k increases </w:t>
       </w:r>
       <w:r>
         <w:rPr>
@@ -4611,14 +4459,7 @@
         <w:rPr>
           <w:rFonts w:eastAsiaTheme="minorEastAsia"/>
         </w:rPr>
-        <w:t xml:space="preserve"> which forces the </w:t>
-      </w:r>
-      <w:proofErr w:type="spellStart"/>
-      <w:r>
-        <w:rPr>
-          <w:rFonts w:eastAsiaTheme="minorEastAsia"/>
-        </w:rPr>
-        <w:t>x</w:t>
+        <w:t xml:space="preserve"> which forces the x</w:t>
       </w:r>
       <w:r>
         <w:rPr>
@@ -4627,7 +4468,6 @@
         </w:rPr>
         <w:t>ik</w:t>
       </w:r>
-      <w:proofErr w:type="spellEnd"/>
       <w:r>
         <w:rPr>
           <w:rFonts w:eastAsiaTheme="minorEastAsia"/>
@@ -4650,14 +4490,7 @@
         <w:rPr>
           <w:rFonts w:eastAsiaTheme="minorEastAsia"/>
         </w:rPr>
-        <w:t xml:space="preserve">) ensures that the </w:t>
-      </w:r>
-      <w:proofErr w:type="spellStart"/>
-      <w:r>
-        <w:rPr>
-          <w:rFonts w:eastAsiaTheme="minorEastAsia"/>
-        </w:rPr>
-        <w:t>x</w:t>
+        <w:t>) ensures that the x</w:t>
       </w:r>
       <w:r>
         <w:rPr>
@@ -4666,19 +4499,11 @@
         </w:rPr>
         <w:t>ik</w:t>
       </w:r>
-      <w:proofErr w:type="spellEnd"/>
-      <w:r>
-        <w:rPr>
-          <w:rFonts w:eastAsiaTheme="minorEastAsia"/>
-        </w:rPr>
-        <w:t xml:space="preserve"> portion of the income does not exceed the bracket amount (</w:t>
-      </w:r>
-      <w:proofErr w:type="spellStart"/>
-      <w:r>
-        <w:rPr>
-          <w:rFonts w:eastAsiaTheme="minorEastAsia"/>
-        </w:rPr>
-        <w:t>m</w:t>
+      <w:r>
+        <w:rPr>
+          <w:rFonts w:eastAsiaTheme="minorEastAsia"/>
+        </w:rPr>
+        <w:t xml:space="preserve"> portion of the income does not exceed the bracket amount (m</w:t>
       </w:r>
       <w:r>
         <w:rPr>
@@ -4687,19 +4512,11 @@
         </w:rPr>
         <w:t>ik</w:t>
       </w:r>
-      <w:proofErr w:type="spellEnd"/>
-      <w:r>
-        <w:rPr>
-          <w:rFonts w:eastAsiaTheme="minorEastAsia"/>
-        </w:rPr>
-        <w:t xml:space="preserve">). </w:t>
-      </w:r>
-      <w:proofErr w:type="spellStart"/>
-      <w:r>
-        <w:rPr>
-          <w:rFonts w:eastAsiaTheme="minorEastAsia"/>
-        </w:rPr>
-        <w:t>M</w:t>
+      <w:r>
+        <w:rPr>
+          <w:rFonts w:eastAsiaTheme="minorEastAsia"/>
+        </w:rPr>
+        <w:t>). M</w:t>
       </w:r>
       <w:r>
         <w:rPr>
@@ -4708,20 +4525,11 @@
         </w:rPr>
         <w:t>ik</w:t>
       </w:r>
-      <w:proofErr w:type="spellEnd"/>
-      <w:r>
-        <w:rPr>
-          <w:rFonts w:eastAsiaTheme="minorEastAsia"/>
-        </w:rPr>
-        <w:t xml:space="preserve"> and </w:t>
-      </w:r>
-      <w:proofErr w:type="spellStart"/>
-      <w:proofErr w:type="gramStart"/>
-      <w:r>
-        <w:rPr>
-          <w:rFonts w:eastAsiaTheme="minorEastAsia"/>
-        </w:rPr>
-        <w:t>sd</w:t>
+      <w:r>
+        <w:rPr>
+          <w:rFonts w:eastAsiaTheme="minorEastAsia"/>
+        </w:rPr>
+        <w:t xml:space="preserve"> and sd</w:t>
       </w:r>
       <w:r>
         <w:rPr>
@@ -4730,8 +4538,6 @@
         </w:rPr>
         <w:t>i</w:t>
       </w:r>
-      <w:proofErr w:type="spellEnd"/>
-      <w:proofErr w:type="gramEnd"/>
       <w:r>
         <w:rPr>
           <w:rFonts w:eastAsiaTheme="minorEastAsia"/>
@@ -5171,14 +4977,7 @@
         <w:rPr>
           <w:rFonts w:eastAsiaTheme="minorEastAsia"/>
         </w:rPr>
-        <w:t>(</w:t>
-      </w:r>
-      <w:proofErr w:type="spellStart"/>
-      <w:r>
-        <w:rPr>
-          <w:rFonts w:eastAsiaTheme="minorEastAsia"/>
-        </w:rPr>
-        <w:t>y</w:t>
+        <w:t>(y</w:t>
       </w:r>
       <w:r>
         <w:rPr>
@@ -5187,7 +4986,6 @@
         </w:rPr>
         <w:t>il</w:t>
       </w:r>
-      <w:proofErr w:type="spellEnd"/>
       <w:r>
         <w:rPr>
           <w:rFonts w:eastAsiaTheme="minorEastAsia"/>
@@ -5260,14 +5058,7 @@
         <w:rPr>
           <w:rFonts w:eastAsiaTheme="minorEastAsia"/>
         </w:rPr>
-        <w:t xml:space="preserve">add another constraint on </w:t>
-      </w:r>
-      <w:proofErr w:type="spellStart"/>
-      <w:r>
-        <w:rPr>
-          <w:rFonts w:eastAsiaTheme="minorEastAsia"/>
-        </w:rPr>
-        <w:t>y</w:t>
+        <w:t>add another constraint on y</w:t>
       </w:r>
       <w:r>
         <w:rPr>
@@ -5276,7 +5067,6 @@
         </w:rPr>
         <w:t>il</w:t>
       </w:r>
-      <w:proofErr w:type="spellEnd"/>
       <w:r>
         <w:rPr>
           <w:rFonts w:eastAsiaTheme="minorEastAsia"/>
@@ -5333,9 +5123,15 @@
         <w:rPr>
           <w:rFonts w:eastAsiaTheme="minorEastAsia"/>
         </w:rPr>
-        <w:t>+</w:t>
-      </w:r>
-      <w:proofErr w:type="spellStart"/>
+        <w:t>+SS</w:t>
+      </w:r>
+      <w:r>
+        <w:rPr>
+          <w:rFonts w:eastAsiaTheme="minorEastAsia"/>
+          <w:vertAlign w:val="subscript"/>
+        </w:rPr>
+        <w:t>t</w:t>
+      </w:r>
       <w:r>
         <w:rPr>
           <w:rFonts w:eastAsiaTheme="minorEastAsia"/>
@@ -5347,13 +5143,13 @@
           <w:rFonts w:eastAsiaTheme="minorEastAsia"/>
           <w:vertAlign w:val="subscript"/>
         </w:rPr>
-        <w:t>t</w:t>
-      </w:r>
-      <w:r>
-        <w:rPr>
-          <w:rFonts w:eastAsiaTheme="minorEastAsia"/>
-        </w:rPr>
-        <w:t>SS</w:t>
+        <w:t>i</w:t>
+      </w:r>
+      <w:r>
+        <w:rPr>
+          <w:rFonts w:eastAsiaTheme="minorEastAsia"/>
+        </w:rPr>
+        <w:t>-sd</w:t>
       </w:r>
       <w:r>
         <w:rPr>
@@ -5366,58 +5162,80 @@
         <w:rPr>
           <w:rFonts w:eastAsiaTheme="minorEastAsia"/>
         </w:rPr>
-        <w:t>-sd</w:t>
+        <w:t>)</w:t>
+      </w:r>
+      <w:r>
+        <w:rPr>
+          <w:rFonts w:eastAsiaTheme="minorEastAsia"/>
+        </w:rPr>
+        <w:t>.</w:t>
+      </w:r>
+      <w:r>
+        <w:rPr>
+          <w:rFonts w:eastAsiaTheme="minorEastAsia"/>
+        </w:rPr>
+        <w:t xml:space="preserve"> </w:t>
+      </w:r>
+      <w:r>
+        <w:rPr>
+          <w:rFonts w:eastAsiaTheme="minorEastAsia"/>
+        </w:rPr>
+        <w:t xml:space="preserve">Or as in the alternative constraint (11 Alt) we simply subtract the sum of the </w:t>
+      </w:r>
+      <w:r>
+        <w:rPr>
+          <w:rFonts w:eastAsiaTheme="minorEastAsia"/>
+        </w:rPr>
+        <w:t xml:space="preserve">ordinary taxable income. </w:t>
+      </w:r>
+      <w:r>
+        <w:rPr>
+          <w:rFonts w:eastAsiaTheme="minorEastAsia"/>
+        </w:rPr>
+        <w:t>One problem with this is it may force y</w:t>
       </w:r>
       <w:r>
         <w:rPr>
           <w:rFonts w:eastAsiaTheme="minorEastAsia"/>
           <w:vertAlign w:val="subscript"/>
         </w:rPr>
-        <w:t>i</w:t>
-      </w:r>
-      <w:proofErr w:type="spellEnd"/>
-      <w:r>
-        <w:rPr>
-          <w:rFonts w:eastAsiaTheme="minorEastAsia"/>
-        </w:rPr>
-        <w:t>)</w:t>
-      </w:r>
-      <w:r>
-        <w:rPr>
-          <w:rFonts w:eastAsiaTheme="minorEastAsia"/>
-        </w:rPr>
-        <w:t>.</w:t>
-      </w:r>
-      <w:r>
-        <w:rPr>
-          <w:rFonts w:eastAsiaTheme="minorEastAsia"/>
-        </w:rPr>
-        <w:t xml:space="preserve"> </w:t>
-      </w:r>
-      <w:r>
-        <w:rPr>
-          <w:rFonts w:eastAsiaTheme="minorEastAsia"/>
-        </w:rPr>
-        <w:t xml:space="preserve">Or as in the alternative constraint (11 Alt) we simply subtract the sum of the </w:t>
-      </w:r>
-      <w:r>
-        <w:rPr>
-          <w:rFonts w:eastAsiaTheme="minorEastAsia"/>
-        </w:rPr>
-        <w:t xml:space="preserve">ordinary taxable income. </w:t>
-      </w:r>
-      <w:r>
-        <w:rPr>
-          <w:rFonts w:eastAsiaTheme="minorEastAsia"/>
-        </w:rPr>
-        <w:t xml:space="preserve">One problem with this is it may force </w:t>
-      </w:r>
-      <w:proofErr w:type="spellStart"/>
-      <w:r>
-        <w:rPr>
-          <w:rFonts w:eastAsiaTheme="minorEastAsia"/>
-        </w:rPr>
-        <w:t>y</w:t>
+        <w:t>il</w:t>
+      </w:r>
+      <w:r>
+        <w:rPr>
+          <w:rFonts w:eastAsiaTheme="minorEastAsia"/>
+        </w:rPr>
+        <w:t xml:space="preserve"> into negative </w:t>
+      </w:r>
+      <w:r>
+        <w:rPr>
+          <w:rFonts w:eastAsiaTheme="minorEastAsia"/>
+        </w:rPr>
+        <w:t>territory</w:t>
+      </w:r>
+      <w:r>
+        <w:rPr>
+          <w:rFonts w:eastAsiaTheme="minorEastAsia"/>
+        </w:rPr>
+        <w:t xml:space="preserve"> which</w:t>
+      </w:r>
+      <w:r>
+        <w:rPr>
+          <w:rFonts w:eastAsiaTheme="minorEastAsia"/>
+        </w:rPr>
+        <w:t xml:space="preserve"> would</w:t>
+      </w:r>
+      <w:r>
+        <w:rPr>
+          <w:rFonts w:eastAsiaTheme="minorEastAsia"/>
+        </w:rPr>
+        <w:t xml:space="preserve"> cause the model to have no solution</w:t>
+      </w:r>
+      <w:r>
+        <w:rPr>
+          <w:rFonts w:eastAsiaTheme="minorEastAsia"/>
+        </w:rPr>
+        <w:t xml:space="preserve"> so we add ns</w:t>
       </w:r>
       <w:r>
         <w:rPr>
@@ -5426,58 +5244,6 @@
         </w:rPr>
         <w:t>il</w:t>
       </w:r>
-      <w:proofErr w:type="spellEnd"/>
-      <w:r>
-        <w:rPr>
-          <w:rFonts w:eastAsiaTheme="minorEastAsia"/>
-        </w:rPr>
-        <w:t xml:space="preserve"> into negative </w:t>
-      </w:r>
-      <w:r>
-        <w:rPr>
-          <w:rFonts w:eastAsiaTheme="minorEastAsia"/>
-        </w:rPr>
-        <w:t>territory</w:t>
-      </w:r>
-      <w:r>
-        <w:rPr>
-          <w:rFonts w:eastAsiaTheme="minorEastAsia"/>
-        </w:rPr>
-        <w:t xml:space="preserve"> which</w:t>
-      </w:r>
-      <w:r>
-        <w:rPr>
-          <w:rFonts w:eastAsiaTheme="minorEastAsia"/>
-        </w:rPr>
-        <w:t xml:space="preserve"> would</w:t>
-      </w:r>
-      <w:r>
-        <w:rPr>
-          <w:rFonts w:eastAsiaTheme="minorEastAsia"/>
-        </w:rPr>
-        <w:t xml:space="preserve"> cause the model to have no solution</w:t>
-      </w:r>
-      <w:r>
-        <w:rPr>
-          <w:rFonts w:eastAsiaTheme="minorEastAsia"/>
-        </w:rPr>
-        <w:t xml:space="preserve"> so we add </w:t>
-      </w:r>
-      <w:proofErr w:type="spellStart"/>
-      <w:r>
-        <w:rPr>
-          <w:rFonts w:eastAsiaTheme="minorEastAsia"/>
-        </w:rPr>
-        <w:t>ns</w:t>
-      </w:r>
-      <w:r>
-        <w:rPr>
-          <w:rFonts w:eastAsiaTheme="minorEastAsia"/>
-          <w:vertAlign w:val="subscript"/>
-        </w:rPr>
-        <w:t>il</w:t>
-      </w:r>
-      <w:proofErr w:type="spellEnd"/>
       <w:r>
         <w:rPr>
           <w:rFonts w:eastAsiaTheme="minorEastAsia"/>
@@ -6108,17 +5874,58 @@
           <w:rFonts w:eastAsiaTheme="minorEastAsia"/>
           <w:vertAlign w:val="subscript"/>
         </w:rPr>
-        <w:t>i+1</w:t>
-      </w:r>
-      <w:proofErr w:type="gramStart"/>
+        <w:t>i+1,j</w:t>
+      </w:r>
+      <w:r>
+        <w:rPr>
+          <w:rFonts w:eastAsiaTheme="minorEastAsia"/>
+        </w:rPr>
+        <w:t xml:space="preserve">) </w:t>
+      </w:r>
+      <w:r>
+        <w:rPr>
+          <w:rFonts w:eastAsiaTheme="minorEastAsia"/>
+        </w:rPr>
+        <w:t>is equal to the balance of the account at the start of the previous year</w:t>
+      </w:r>
+      <w:r>
+        <w:rPr>
+          <w:rFonts w:eastAsiaTheme="minorEastAsia"/>
+        </w:rPr>
+        <w:t xml:space="preserve"> (b</w:t>
+      </w:r>
       <w:r>
         <w:rPr>
           <w:rFonts w:eastAsiaTheme="minorEastAsia"/>
           <w:vertAlign w:val="subscript"/>
         </w:rPr>
-        <w:t>,j</w:t>
-      </w:r>
-      <w:proofErr w:type="gramEnd"/>
+        <w:t>ij</w:t>
+      </w:r>
+      <w:r>
+        <w:rPr>
+          <w:rFonts w:eastAsiaTheme="minorEastAsia"/>
+        </w:rPr>
+        <w:t>)</w:t>
+      </w:r>
+      <w:r>
+        <w:rPr>
+          <w:rFonts w:eastAsiaTheme="minorEastAsia"/>
+        </w:rPr>
+        <w:t xml:space="preserve">, minus the previous year’s withdrawals </w:t>
+      </w:r>
+      <w:r>
+        <w:rPr>
+          <w:rFonts w:eastAsiaTheme="minorEastAsia"/>
+        </w:rPr>
+        <w:t>(w</w:t>
+      </w:r>
+      <w:r>
+        <w:rPr>
+          <w:rFonts w:eastAsiaTheme="minorEastAsia"/>
+          <w:vertAlign w:val="subscript"/>
+        </w:rPr>
+        <w:t>ij</w:t>
+      </w:r>
       <w:r>
         <w:rPr>
           <w:rFonts w:eastAsiaTheme="minorEastAsia"/>
@@ -6129,20 +5936,13 @@
         <w:rPr>
           <w:rFonts w:eastAsiaTheme="minorEastAsia"/>
         </w:rPr>
-        <w:t>is equal to the balance of the account at the start of the previous year</w:t>
-      </w:r>
-      <w:r>
-        <w:rPr>
-          <w:rFonts w:eastAsiaTheme="minorEastAsia"/>
-        </w:rPr>
-        <w:t xml:space="preserve"> (</w:t>
-      </w:r>
-      <w:proofErr w:type="spellStart"/>
-      <w:r>
-        <w:rPr>
-          <w:rFonts w:eastAsiaTheme="minorEastAsia"/>
-        </w:rPr>
-        <w:t>b</w:t>
+        <w:t>(modeled as being withdrawn at the beginning of the year)</w:t>
+      </w:r>
+      <w:r>
+        <w:rPr>
+          <w:rFonts w:eastAsiaTheme="minorEastAsia"/>
+        </w:rPr>
+        <w:t xml:space="preserve"> times the return on the investment for the year as rate of return (r</w:t>
       </w:r>
       <w:r>
         <w:rPr>
@@ -6151,73 +5951,6 @@
         </w:rPr>
         <w:t>ij</w:t>
       </w:r>
-      <w:proofErr w:type="spellEnd"/>
-      <w:r>
-        <w:rPr>
-          <w:rFonts w:eastAsiaTheme="minorEastAsia"/>
-        </w:rPr>
-        <w:t>)</w:t>
-      </w:r>
-      <w:r>
-        <w:rPr>
-          <w:rFonts w:eastAsiaTheme="minorEastAsia"/>
-        </w:rPr>
-        <w:t xml:space="preserve">, minus the previous year’s withdrawals </w:t>
-      </w:r>
-      <w:r>
-        <w:rPr>
-          <w:rFonts w:eastAsiaTheme="minorEastAsia"/>
-        </w:rPr>
-        <w:t>(</w:t>
-      </w:r>
-      <w:proofErr w:type="spellStart"/>
-      <w:r>
-        <w:rPr>
-          <w:rFonts w:eastAsiaTheme="minorEastAsia"/>
-        </w:rPr>
-        <w:t>w</w:t>
-      </w:r>
-      <w:r>
-        <w:rPr>
-          <w:rFonts w:eastAsiaTheme="minorEastAsia"/>
-          <w:vertAlign w:val="subscript"/>
-        </w:rPr>
-        <w:t>ij</w:t>
-      </w:r>
-      <w:proofErr w:type="spellEnd"/>
-      <w:r>
-        <w:rPr>
-          <w:rFonts w:eastAsiaTheme="minorEastAsia"/>
-        </w:rPr>
-        <w:t xml:space="preserve">) </w:t>
-      </w:r>
-      <w:r>
-        <w:rPr>
-          <w:rFonts w:eastAsiaTheme="minorEastAsia"/>
-        </w:rPr>
-        <w:t>(modeled as being withdrawn at the beginning of the year)</w:t>
-      </w:r>
-      <w:r>
-        <w:rPr>
-          <w:rFonts w:eastAsiaTheme="minorEastAsia"/>
-        </w:rPr>
-        <w:t xml:space="preserve"> times the return on the investment for the year as rate of return (</w:t>
-      </w:r>
-      <w:proofErr w:type="spellStart"/>
-      <w:r>
-        <w:rPr>
-          <w:rFonts w:eastAsiaTheme="minorEastAsia"/>
-        </w:rPr>
-        <w:t>r</w:t>
-      </w:r>
-      <w:r>
-        <w:rPr>
-          <w:rFonts w:eastAsiaTheme="minorEastAsia"/>
-          <w:vertAlign w:val="subscript"/>
-        </w:rPr>
-        <w:t>ij</w:t>
-      </w:r>
-      <w:proofErr w:type="spellEnd"/>
       <w:r>
         <w:rPr>
           <w:rFonts w:eastAsiaTheme="minorEastAsia"/>
@@ -6379,14 +6112,7 @@
         <w:rPr>
           <w:rFonts w:eastAsiaTheme="minorEastAsia"/>
         </w:rPr>
-        <w:t xml:space="preserve"> account balances to </w:t>
-      </w:r>
-      <w:proofErr w:type="spellStart"/>
-      <w:r>
-        <w:rPr>
-          <w:rFonts w:eastAsiaTheme="minorEastAsia"/>
-        </w:rPr>
-        <w:t>q</w:t>
+        <w:t xml:space="preserve"> account balances to q</w:t>
       </w:r>
       <w:r>
         <w:rPr>
@@ -6395,7 +6121,6 @@
         </w:rPr>
         <w:t>j</w:t>
       </w:r>
-      <w:proofErr w:type="spellEnd"/>
       <w:r>
         <w:rPr>
           <w:rFonts w:eastAsiaTheme="minorEastAsia"/>
@@ -6647,6 +6372,7 @@
         <w:rPr>
           <w:rFonts w:eastAsiaTheme="minorEastAsia"/>
         </w:rPr>
+        <w:lastRenderedPageBreak/>
         <w:t xml:space="preserve">Finally, </w:t>
       </w:r>
       <w:r>
@@ -6699,44 +6425,7 @@
         <w:rPr>
           <w:rFonts w:eastAsiaTheme="minorEastAsia"/>
         </w:rPr>
-        <w:lastRenderedPageBreak/>
-        <w:t xml:space="preserve">OK for our current work we will use the python </w:t>
-      </w:r>
-      <w:proofErr w:type="spellStart"/>
-      <w:r>
-        <w:rPr>
-          <w:rFonts w:eastAsiaTheme="minorEastAsia"/>
-        </w:rPr>
-        <w:t>scipy</w:t>
-      </w:r>
-      <w:proofErr w:type="spellEnd"/>
-      <w:r>
-        <w:rPr>
-          <w:rFonts w:eastAsiaTheme="minorEastAsia"/>
-        </w:rPr>
-        <w:t xml:space="preserve"> library, specifically the function </w:t>
-      </w:r>
-      <w:proofErr w:type="spellStart"/>
-      <w:proofErr w:type="gramStart"/>
-      <w:r>
-        <w:rPr>
-          <w:rFonts w:eastAsiaTheme="minorEastAsia"/>
-        </w:rPr>
-        <w:t>scipy.optimize.linprog</w:t>
-      </w:r>
-      <w:proofErr w:type="spellEnd"/>
-      <w:r>
-        <w:rPr>
-          <w:rFonts w:eastAsiaTheme="minorEastAsia"/>
-        </w:rPr>
-        <w:t>(</w:t>
-      </w:r>
-      <w:proofErr w:type="gramEnd"/>
-      <w:r>
-        <w:rPr>
-          <w:rFonts w:eastAsiaTheme="minorEastAsia"/>
-        </w:rPr>
-        <w:t>). This requires the model to conform to the following</w:t>
+        <w:t>OK for our current work we will use the python scipy library, specifically the function scipy.optimize.linprog(). This requires the model to conform to the following</w:t>
       </w:r>
       <w:r>
         <w:rPr>
@@ -6765,14 +6454,7 @@
         <w:rPr>
           <w:rFonts w:eastAsiaTheme="minorEastAsia"/>
         </w:rPr>
-        <w:t xml:space="preserve">Object function: Minimize </w:t>
-      </w:r>
-      <w:proofErr w:type="spellStart"/>
-      <w:r>
-        <w:rPr>
-          <w:rFonts w:eastAsiaTheme="minorEastAsia"/>
-        </w:rPr>
-        <w:t>c</w:t>
+        <w:t>Object function: Minimize c</w:t>
       </w:r>
       <w:r>
         <w:rPr>
@@ -6781,7 +6463,6 @@
         </w:rPr>
         <w:t>t</w:t>
       </w:r>
-      <w:proofErr w:type="spellEnd"/>
       <w:r>
         <w:rPr>
           <w:rFonts w:eastAsiaTheme="minorEastAsia"/>
@@ -6820,21 +6501,7 @@
         <w:rPr>
           <w:rFonts w:eastAsiaTheme="minorEastAsia"/>
         </w:rPr>
-        <w:t>(</w:t>
-      </w:r>
-      <w:proofErr w:type="gramStart"/>
-      <w:r>
-        <w:rPr>
-          <w:rFonts w:eastAsiaTheme="minorEastAsia"/>
-        </w:rPr>
-        <w:t>need</w:t>
-      </w:r>
-      <w:proofErr w:type="gramEnd"/>
-      <w:r>
-        <w:rPr>
-          <w:rFonts w:eastAsiaTheme="minorEastAsia"/>
-        </w:rPr>
-        <w:t xml:space="preserve"> to zero base the indices)</w:t>
+        <w:t>(need to zero base the indices)</w:t>
       </w:r>
     </w:p>
     <w:p>
@@ -6865,19 +6532,11 @@
         </w:rPr>
         <w:t xml:space="preserve"> to match </w:t>
       </w:r>
-      <w:proofErr w:type="spellStart"/>
-      <w:r>
-        <w:rPr>
-          <w:rFonts w:eastAsiaTheme="minorEastAsia"/>
-        </w:rPr>
-        <w:t>scipy</w:t>
-      </w:r>
-      <w:proofErr w:type="spellEnd"/>
-      <w:r>
-        <w:rPr>
-          <w:rFonts w:eastAsiaTheme="minorEastAsia"/>
-        </w:rPr>
-        <w:t xml:space="preserve"> template form </w:t>
+      <w:r>
+        <w:rPr>
+          <w:rFonts w:eastAsiaTheme="minorEastAsia"/>
+        </w:rPr>
+        <w:t xml:space="preserve">scipy template form </w:t>
       </w:r>
       <w:r>
         <w:rPr>
@@ -7772,8 +7431,34 @@
                   <w:rPr>
                     <w:rFonts w:ascii="Cambria Math" w:hAnsi="Cambria Math"/>
                   </w:rPr>
-                  <m:t>1-p</m:t>
-                </m:r>
+                  <m:t>1-</m:t>
+                </m:r>
+                <m:sSub>
+                  <m:sSubPr>
+                    <m:ctrlPr>
+                      <w:rPr>
+                        <w:rFonts w:ascii="Cambria Math" w:hAnsi="Cambria Math"/>
+                        <w:i/>
+                      </w:rPr>
+                    </m:ctrlPr>
+                  </m:sSubPr>
+                  <m:e>
+                    <m:r>
+                      <w:rPr>
+                        <w:rFonts w:ascii="Cambria Math" w:hAnsi="Cambria Math"/>
+                      </w:rPr>
+                      <m:t>p</m:t>
+                    </m:r>
+                  </m:e>
+                  <m:sub>
+                    <m:r>
+                      <w:rPr>
+                        <w:rFonts w:ascii="Cambria Math" w:hAnsi="Cambria Math"/>
+                      </w:rPr>
+                      <m:t>i</m:t>
+                    </m:r>
+                  </m:sub>
+                </m:sSub>
               </m:e>
             </m:d>
             <m:sSub>
@@ -8294,12 +7979,6 @@
                 </m:r>
               </m:sub>
             </m:sSub>
-            <m:r>
-              <w:rPr>
-                <w:rFonts w:ascii="Cambria Math" w:hAnsi="Cambria Math"/>
-              </w:rPr>
-              <m:t>-1</m:t>
-            </m:r>
           </m:sup>
           <m:e>
             <m:d>
@@ -8316,8 +7995,40 @@
                   <w:rPr>
                     <w:rFonts w:ascii="Cambria Math" w:hAnsi="Cambria Math"/>
                   </w:rPr>
-                  <m:t>1-p</m:t>
-                </m:r>
+                  <m:t>1-</m:t>
+                </m:r>
+                <m:sSub>
+                  <m:sSubPr>
+                    <m:ctrlPr>
+                      <w:rPr>
+                        <w:rFonts w:ascii="Cambria Math" w:hAnsi="Cambria Math"/>
+                        <w:i/>
+                      </w:rPr>
+                    </m:ctrlPr>
+                  </m:sSubPr>
+                  <m:e>
+                    <m:r>
+                      <w:rPr>
+                        <w:rFonts w:ascii="Cambria Math" w:hAnsi="Cambria Math"/>
+                      </w:rPr>
+                      <m:t>p</m:t>
+                    </m:r>
+                  </m:e>
+                  <m:sub>
+                    <m:r>
+                      <w:rPr>
+                        <w:rFonts w:ascii="Cambria Math" w:hAnsi="Cambria Math"/>
+                      </w:rPr>
+                      <m:t>i</m:t>
+                    </m:r>
+                    <m:r>
+                      <w:rPr>
+                        <w:rFonts w:ascii="Cambria Math" w:hAnsi="Cambria Math"/>
+                      </w:rPr>
+                      <m:t>j</m:t>
+                    </m:r>
+                  </m:sub>
+                </m:sSub>
               </m:e>
             </m:d>
             <m:sSub>
@@ -8462,6 +8173,590 @@
           </w:rPr>
           <m:t>+</m:t>
         </m:r>
+        <m:nary>
+          <m:naryPr>
+            <m:chr m:val="∑"/>
+            <m:limLoc m:val="subSup"/>
+            <m:ctrlPr>
+              <w:rPr>
+                <w:rFonts w:ascii="Cambria Math" w:hAnsi="Cambria Math"/>
+                <w:i/>
+                <w:highlight w:val="yellow"/>
+              </w:rPr>
+            </m:ctrlPr>
+          </m:naryPr>
+          <m:sub>
+            <m:r>
+              <w:rPr>
+                <w:rFonts w:ascii="Cambria Math" w:hAnsi="Cambria Math"/>
+                <w:highlight w:val="yellow"/>
+              </w:rPr>
+              <m:t>l=1</m:t>
+            </m:r>
+          </m:sub>
+          <m:sup>
+            <m:sSup>
+              <m:sSupPr>
+                <m:ctrlPr>
+                  <w:rPr>
+                    <w:rFonts w:ascii="Cambria Math" w:hAnsi="Cambria Math"/>
+                    <w:i/>
+                    <w:highlight w:val="yellow"/>
+                  </w:rPr>
+                </m:ctrlPr>
+              </m:sSupPr>
+              <m:e>
+                <m:r>
+                  <w:rPr>
+                    <w:rFonts w:ascii="Cambria Math" w:hAnsi="Cambria Math"/>
+                    <w:highlight w:val="yellow"/>
+                  </w:rPr>
+                  <m:t>B</m:t>
+                </m:r>
+              </m:e>
+              <m:sup>
+                <m:r>
+                  <w:rPr>
+                    <w:rFonts w:ascii="Cambria Math" w:hAnsi="Cambria Math"/>
+                    <w:highlight w:val="yellow"/>
+                  </w:rPr>
+                  <m:t>cg</m:t>
+                </m:r>
+              </m:sup>
+            </m:sSup>
+          </m:sup>
+          <m:e>
+            <m:sSubSup>
+              <m:sSubSupPr>
+                <m:ctrlPr>
+                  <w:rPr>
+                    <w:rFonts w:ascii="Cambria Math" w:hAnsi="Cambria Math"/>
+                    <w:i/>
+                    <w:highlight w:val="yellow"/>
+                  </w:rPr>
+                </m:ctrlPr>
+              </m:sSubSupPr>
+              <m:e>
+                <m:r>
+                  <w:rPr>
+                    <w:rFonts w:ascii="Cambria Math" w:hAnsi="Cambria Math"/>
+                    <w:highlight w:val="yellow"/>
+                  </w:rPr>
+                  <m:t>t</m:t>
+                </m:r>
+              </m:e>
+              <m:sub>
+                <m:r>
+                  <w:rPr>
+                    <w:rFonts w:ascii="Cambria Math" w:hAnsi="Cambria Math"/>
+                    <w:highlight w:val="yellow"/>
+                  </w:rPr>
+                  <m:t>l</m:t>
+                </m:r>
+              </m:sub>
+              <m:sup>
+                <m:r>
+                  <w:rPr>
+                    <w:rFonts w:ascii="Cambria Math" w:hAnsi="Cambria Math"/>
+                    <w:highlight w:val="yellow"/>
+                  </w:rPr>
+                  <m:t>cg</m:t>
+                </m:r>
+              </m:sup>
+            </m:sSubSup>
+            <m:sSub>
+              <m:sSubPr>
+                <m:ctrlPr>
+                  <w:rPr>
+                    <w:rFonts w:ascii="Cambria Math" w:hAnsi="Cambria Math"/>
+                    <w:i/>
+                    <w:highlight w:val="yellow"/>
+                  </w:rPr>
+                </m:ctrlPr>
+              </m:sSubPr>
+              <m:e>
+                <m:r>
+                  <w:rPr>
+                    <w:rFonts w:ascii="Cambria Math" w:hAnsi="Cambria Math"/>
+                    <w:highlight w:val="yellow"/>
+                  </w:rPr>
+                  <m:t>y</m:t>
+                </m:r>
+              </m:e>
+              <m:sub>
+                <m:r>
+                  <w:rPr>
+                    <w:rFonts w:ascii="Cambria Math" w:hAnsi="Cambria Math"/>
+                    <w:highlight w:val="yellow"/>
+                  </w:rPr>
+                  <m:t>il</m:t>
+                </m:r>
+              </m:sub>
+            </m:sSub>
+          </m:e>
+        </m:nary>
+        <m:r>
+          <w:rPr>
+            <w:rFonts w:ascii="Cambria Math" w:hAnsi="Cambria Math"/>
+          </w:rPr>
+          <m:t>+</m:t>
+        </m:r>
+        <m:sSub>
+          <m:sSubPr>
+            <m:ctrlPr>
+              <w:rPr>
+                <w:rFonts w:ascii="Cambria Math" w:hAnsi="Cambria Math"/>
+                <w:i/>
+              </w:rPr>
+            </m:ctrlPr>
+          </m:sSubPr>
+          <m:e>
+            <m:r>
+              <w:rPr>
+                <w:rFonts w:ascii="Cambria Math" w:hAnsi="Cambria Math"/>
+              </w:rPr>
+              <m:t>D</m:t>
+            </m:r>
+          </m:e>
+          <m:sub>
+            <m:r>
+              <w:rPr>
+                <w:rFonts w:ascii="Cambria Math" w:hAnsi="Cambria Math"/>
+              </w:rPr>
+              <m:t>i</m:t>
+            </m:r>
+          </m:sub>
+        </m:sSub>
+        <m:r>
+          <w:rPr>
+            <w:rFonts w:ascii="Cambria Math" w:hAnsi="Cambria Math"/>
+          </w:rPr>
+          <m:t>+</m:t>
+        </m:r>
+        <m:sSub>
+          <m:sSubPr>
+            <m:ctrlPr>
+              <w:rPr>
+                <w:rFonts w:ascii="Cambria Math" w:hAnsi="Cambria Math"/>
+                <w:i/>
+              </w:rPr>
+            </m:ctrlPr>
+          </m:sSubPr>
+          <m:e>
+            <m:r>
+              <w:rPr>
+                <w:rFonts w:ascii="Cambria Math" w:hAnsi="Cambria Math"/>
+              </w:rPr>
+              <m:t>s</m:t>
+            </m:r>
+          </m:e>
+          <m:sub>
+            <m:r>
+              <w:rPr>
+                <w:rFonts w:ascii="Cambria Math" w:hAnsi="Cambria Math"/>
+              </w:rPr>
+              <m:t>i</m:t>
+            </m:r>
+          </m:sub>
+        </m:sSub>
+        <m:r>
+          <w:rPr>
+            <w:rFonts w:ascii="Cambria Math" w:hAnsi="Cambria Math"/>
+          </w:rPr>
+          <m:t>≤</m:t>
+        </m:r>
+        <m:sSub>
+          <m:sSubPr>
+            <m:ctrlPr>
+              <w:rPr>
+                <w:rFonts w:ascii="Cambria Math" w:hAnsi="Cambria Math"/>
+                <w:i/>
+              </w:rPr>
+            </m:ctrlPr>
+          </m:sSubPr>
+          <m:e>
+            <m:r>
+              <w:rPr>
+                <w:rFonts w:ascii="Cambria Math" w:hAnsi="Cambria Math"/>
+              </w:rPr>
+              <m:t>o</m:t>
+            </m:r>
+          </m:e>
+          <m:sub>
+            <m:r>
+              <w:rPr>
+                <w:rFonts w:ascii="Cambria Math" w:hAnsi="Cambria Math"/>
+              </w:rPr>
+              <m:t>i</m:t>
+            </m:r>
+          </m:sub>
+        </m:sSub>
+        <m:r>
+          <w:rPr>
+            <w:rFonts w:ascii="Cambria Math" w:hAnsi="Cambria Math"/>
+          </w:rPr>
+          <m:t>+</m:t>
+        </m:r>
+        <m:sSub>
+          <m:sSubPr>
+            <m:ctrlPr>
+              <w:rPr>
+                <w:rFonts w:ascii="Cambria Math" w:hAnsi="Cambria Math"/>
+                <w:i/>
+              </w:rPr>
+            </m:ctrlPr>
+          </m:sSubPr>
+          <m:e>
+            <m:r>
+              <w:rPr>
+                <w:rFonts w:ascii="Cambria Math" w:hAnsi="Cambria Math"/>
+              </w:rPr>
+              <m:t>SS</m:t>
+            </m:r>
+          </m:e>
+          <m:sub>
+            <m:r>
+              <w:rPr>
+                <w:rFonts w:ascii="Cambria Math" w:hAnsi="Cambria Math"/>
+              </w:rPr>
+              <m:t>i</m:t>
+            </m:r>
+          </m:sub>
+        </m:sSub>
+        <m:r>
+          <w:rPr>
+            <w:rFonts w:ascii="Cambria Math" w:hAnsi="Cambria Math"/>
+          </w:rPr>
+          <m:t>, i=1..n</m:t>
+        </m:r>
+      </m:oMath>
+      <w:r>
+        <w:rPr>
+          <w:rFonts w:eastAsiaTheme="minorEastAsia"/>
+        </w:rPr>
+        <w:tab/>
+        <w:t>(2’ try)</w:t>
+      </w:r>
+    </w:p>
+    <w:p>
+      <w:pPr>
+        <w:tabs>
+          <w:tab w:val="center" w:pos="4680"/>
+          <w:tab w:val="right" w:pos="9360"/>
+        </w:tabs>
+        <w:rPr>
+          <w:rFonts w:eastAsiaTheme="minorEastAsia"/>
+        </w:rPr>
+      </w:pPr>
+      <w:r>
+        <w:rPr>
+          <w:rFonts w:eastAsiaTheme="minorEastAsia"/>
+        </w:rPr>
+        <w:t>P</w:t>
+      </w:r>
+      <w:r>
+        <w:rPr>
+          <w:rFonts w:eastAsiaTheme="minorEastAsia"/>
+          <w:vertAlign w:val="subscript"/>
+        </w:rPr>
+        <w:t>ij</w:t>
+      </w:r>
+      <w:r>
+        <w:rPr>
+          <w:rFonts w:eastAsiaTheme="minorEastAsia"/>
+        </w:rPr>
+        <w:t xml:space="preserve"> == 0.1 for i &lt;60,j&lt;n</w:t>
+      </w:r>
+      <w:r>
+        <w:rPr>
+          <w:rFonts w:eastAsiaTheme="minorEastAsia"/>
+          <w:vertAlign w:val="subscript"/>
+        </w:rPr>
+        <w:t>l</w:t>
+      </w:r>
+      <w:r>
+        <w:rPr>
+          <w:rFonts w:eastAsiaTheme="minorEastAsia"/>
+        </w:rPr>
+        <w:t xml:space="preserve"> Otherwise p</w:t>
+      </w:r>
+      <w:r>
+        <w:rPr>
+          <w:rFonts w:eastAsiaTheme="minorEastAsia"/>
+          <w:vertAlign w:val="subscript"/>
+        </w:rPr>
+        <w:t>ij</w:t>
+      </w:r>
+      <w:r>
+        <w:rPr>
+          <w:rFonts w:eastAsiaTheme="minorEastAsia"/>
+        </w:rPr>
+        <w:t xml:space="preserve"> ==0</w:t>
+      </w:r>
+    </w:p>
+    <w:p>
+      <w:pPr>
+        <w:tabs>
+          <w:tab w:val="center" w:pos="4680"/>
+          <w:tab w:val="right" w:pos="9360"/>
+        </w:tabs>
+        <w:rPr>
+          <w:rFonts w:eastAsiaTheme="minorEastAsia"/>
+        </w:rPr>
+      </w:pPr>
+      <w:r>
+        <w:rPr>
+          <w:rFonts w:eastAsiaTheme="minorEastAsia"/>
+        </w:rPr>
+        <w:tab/>
+      </w:r>
+      <m:oMath>
+        <m:r>
+          <w:rPr>
+            <w:rFonts w:ascii="Cambria Math" w:hAnsi="Cambria Math"/>
+          </w:rPr>
+          <m:t>-</m:t>
+        </m:r>
+        <m:nary>
+          <m:naryPr>
+            <m:chr m:val="∑"/>
+            <m:limLoc m:val="subSup"/>
+            <m:ctrlPr>
+              <w:rPr>
+                <w:rFonts w:ascii="Cambria Math" w:hAnsi="Cambria Math"/>
+                <w:i/>
+              </w:rPr>
+            </m:ctrlPr>
+          </m:naryPr>
+          <m:sub>
+            <m:r>
+              <w:rPr>
+                <w:rFonts w:ascii="Cambria Math" w:hAnsi="Cambria Math"/>
+              </w:rPr>
+              <m:t>j=1</m:t>
+            </m:r>
+          </m:sub>
+          <m:sup>
+            <m:sSub>
+              <m:sSubPr>
+                <m:ctrlPr>
+                  <w:rPr>
+                    <w:rFonts w:ascii="Cambria Math" w:hAnsi="Cambria Math"/>
+                    <w:i/>
+                  </w:rPr>
+                </m:ctrlPr>
+              </m:sSubPr>
+              <m:e>
+                <m:r>
+                  <w:rPr>
+                    <w:rFonts w:ascii="Cambria Math" w:hAnsi="Cambria Math"/>
+                  </w:rPr>
+                  <m:t>n</m:t>
+                </m:r>
+              </m:e>
+              <m:sub>
+                <m:r>
+                  <w:rPr>
+                    <w:rFonts w:ascii="Cambria Math" w:hAnsi="Cambria Math"/>
+                  </w:rPr>
+                  <m:t>l</m:t>
+                </m:r>
+              </m:sub>
+            </m:sSub>
+            <m:r>
+              <w:rPr>
+                <w:rFonts w:ascii="Cambria Math" w:hAnsi="Cambria Math"/>
+              </w:rPr>
+              <m:t>-1</m:t>
+            </m:r>
+          </m:sup>
+          <m:e>
+            <m:d>
+              <m:dPr>
+                <m:ctrlPr>
+                  <w:rPr>
+                    <w:rFonts w:ascii="Cambria Math" w:hAnsi="Cambria Math"/>
+                    <w:i/>
+                  </w:rPr>
+                </m:ctrlPr>
+              </m:dPr>
+              <m:e>
+                <m:r>
+                  <w:rPr>
+                    <w:rFonts w:ascii="Cambria Math" w:hAnsi="Cambria Math"/>
+                  </w:rPr>
+                  <m:t>1-</m:t>
+                </m:r>
+                <m:sSub>
+                  <m:sSubPr>
+                    <m:ctrlPr>
+                      <w:rPr>
+                        <w:rFonts w:ascii="Cambria Math" w:hAnsi="Cambria Math"/>
+                        <w:i/>
+                      </w:rPr>
+                    </m:ctrlPr>
+                  </m:sSubPr>
+                  <m:e>
+                    <m:r>
+                      <w:rPr>
+                        <w:rFonts w:ascii="Cambria Math" w:hAnsi="Cambria Math"/>
+                      </w:rPr>
+                      <m:t>p</m:t>
+                    </m:r>
+                  </m:e>
+                  <m:sub>
+                    <m:r>
+                      <w:rPr>
+                        <w:rFonts w:ascii="Cambria Math" w:hAnsi="Cambria Math"/>
+                      </w:rPr>
+                      <m:t>i</m:t>
+                    </m:r>
+                  </m:sub>
+                </m:sSub>
+              </m:e>
+            </m:d>
+            <m:sSub>
+              <m:sSubPr>
+                <m:ctrlPr>
+                  <w:rPr>
+                    <w:rFonts w:ascii="Cambria Math" w:hAnsi="Cambria Math"/>
+                    <w:i/>
+                  </w:rPr>
+                </m:ctrlPr>
+              </m:sSubPr>
+              <m:e>
+                <m:r>
+                  <w:rPr>
+                    <w:rFonts w:ascii="Cambria Math" w:hAnsi="Cambria Math"/>
+                  </w:rPr>
+                  <m:t>w</m:t>
+                </m:r>
+              </m:e>
+              <m:sub>
+                <m:r>
+                  <w:rPr>
+                    <w:rFonts w:ascii="Cambria Math" w:hAnsi="Cambria Math"/>
+                  </w:rPr>
+                  <m:t>ij</m:t>
+                </m:r>
+              </m:sub>
+            </m:sSub>
+          </m:e>
+        </m:nary>
+        <m:r>
+          <w:rPr>
+            <w:rFonts w:ascii="Cambria Math" w:hAnsi="Cambria Math"/>
+          </w:rPr>
+          <m:t>+</m:t>
+        </m:r>
+        <m:nary>
+          <m:naryPr>
+            <m:chr m:val="∑"/>
+            <m:limLoc m:val="undOvr"/>
+            <m:ctrlPr>
+              <w:rPr>
+                <w:rFonts w:ascii="Cambria Math" w:hAnsi="Cambria Math"/>
+                <w:i/>
+              </w:rPr>
+            </m:ctrlPr>
+          </m:naryPr>
+          <m:sub>
+            <m:r>
+              <w:rPr>
+                <w:rFonts w:ascii="Cambria Math" w:hAnsi="Cambria Math"/>
+              </w:rPr>
+              <m:t>k=1</m:t>
+            </m:r>
+          </m:sub>
+          <m:sup>
+            <m:sSup>
+              <m:sSupPr>
+                <m:ctrlPr>
+                  <w:rPr>
+                    <w:rFonts w:ascii="Cambria Math" w:hAnsi="Cambria Math"/>
+                    <w:i/>
+                  </w:rPr>
+                </m:ctrlPr>
+              </m:sSupPr>
+              <m:e>
+                <m:r>
+                  <w:rPr>
+                    <w:rFonts w:ascii="Cambria Math" w:hAnsi="Cambria Math"/>
+                  </w:rPr>
+                  <m:t>B</m:t>
+                </m:r>
+              </m:e>
+              <m:sup>
+                <m:r>
+                  <w:rPr>
+                    <w:rFonts w:ascii="Cambria Math" w:hAnsi="Cambria Math"/>
+                  </w:rPr>
+                  <m:t>t</m:t>
+                </m:r>
+              </m:sup>
+            </m:sSup>
+          </m:sup>
+          <m:e>
+            <m:sSub>
+              <m:sSubPr>
+                <m:ctrlPr>
+                  <w:rPr>
+                    <w:rFonts w:ascii="Cambria Math" w:hAnsi="Cambria Math"/>
+                    <w:i/>
+                  </w:rPr>
+                </m:ctrlPr>
+              </m:sSubPr>
+              <m:e>
+                <m:r>
+                  <w:rPr>
+                    <w:rFonts w:ascii="Cambria Math" w:hAnsi="Cambria Math"/>
+                  </w:rPr>
+                  <m:t>t</m:t>
+                </m:r>
+              </m:e>
+              <m:sub>
+                <m:r>
+                  <w:rPr>
+                    <w:rFonts w:ascii="Cambria Math" w:hAnsi="Cambria Math"/>
+                  </w:rPr>
+                  <m:t>k</m:t>
+                </m:r>
+              </m:sub>
+            </m:sSub>
+          </m:e>
+        </m:nary>
+        <m:sSub>
+          <m:sSubPr>
+            <m:ctrlPr>
+              <w:rPr>
+                <w:rFonts w:ascii="Cambria Math" w:hAnsi="Cambria Math"/>
+                <w:i/>
+              </w:rPr>
+            </m:ctrlPr>
+          </m:sSubPr>
+          <m:e>
+            <m:r>
+              <w:rPr>
+                <w:rFonts w:ascii="Cambria Math" w:hAnsi="Cambria Math"/>
+              </w:rPr>
+              <m:t>x</m:t>
+            </m:r>
+          </m:e>
+          <m:sub>
+            <m:r>
+              <w:rPr>
+                <w:rFonts w:ascii="Cambria Math" w:hAnsi="Cambria Math"/>
+              </w:rPr>
+              <m:t>ik</m:t>
+            </m:r>
+          </m:sub>
+        </m:sSub>
+        <m:r>
+          <w:rPr>
+            <w:rFonts w:ascii="Cambria Math" w:hAnsi="Cambria Math"/>
+          </w:rPr>
+          <m:t>+</m:t>
+        </m:r>
         <m:d>
           <m:dPr>
             <m:ctrlPr>
@@ -8733,13 +9028,7 @@
         <w:rPr>
           <w:rFonts w:eastAsiaTheme="minorEastAsia"/>
         </w:rPr>
-        <w:t>w</w:t>
-      </w:r>
-      <w:r>
-        <w:rPr>
-          <w:rFonts w:eastAsiaTheme="minorEastAsia"/>
-        </w:rPr>
-        <w:t>as imp</w:t>
+        <w:t>old</w:t>
       </w:r>
       <w:r>
         <w:rPr>
@@ -9402,6 +9691,211 @@
         <w:tab/>
       </w:r>
       <m:oMath>
+        <m:r>
+          <w:rPr>
+            <w:rFonts w:ascii="Cambria Math" w:hAnsi="Cambria Math"/>
+          </w:rPr>
+          <m:t xml:space="preserve"> </m:t>
+        </m:r>
+        <m:f>
+          <m:fPr>
+            <m:type m:val="skw"/>
+            <m:ctrlPr>
+              <w:rPr>
+                <w:rFonts w:ascii="Cambria Math" w:hAnsi="Cambria Math"/>
+                <w:i/>
+              </w:rPr>
+            </m:ctrlPr>
+          </m:fPr>
+          <m:num>
+            <m:sSub>
+              <m:sSubPr>
+                <m:ctrlPr>
+                  <w:rPr>
+                    <w:rFonts w:ascii="Cambria Math" w:hAnsi="Cambria Math"/>
+                    <w:i/>
+                  </w:rPr>
+                </m:ctrlPr>
+              </m:sSubPr>
+              <m:e>
+                <m:r>
+                  <w:rPr>
+                    <w:rFonts w:ascii="Cambria Math" w:hAnsi="Cambria Math"/>
+                  </w:rPr>
+                  <m:t>b</m:t>
+                </m:r>
+              </m:e>
+              <m:sub>
+                <m:r>
+                  <w:rPr>
+                    <w:rFonts w:ascii="Cambria Math" w:hAnsi="Cambria Math"/>
+                  </w:rPr>
+                  <m:t>i</m:t>
+                </m:r>
+                <m:r>
+                  <w:rPr>
+                    <w:rFonts w:ascii="Cambria Math" w:hAnsi="Cambria Math"/>
+                  </w:rPr>
+                  <m:t>j</m:t>
+                </m:r>
+              </m:sub>
+            </m:sSub>
+          </m:num>
+          <m:den>
+            <m:sSub>
+              <m:sSubPr>
+                <m:ctrlPr>
+                  <w:rPr>
+                    <w:rFonts w:ascii="Cambria Math" w:hAnsi="Cambria Math"/>
+                    <w:i/>
+                  </w:rPr>
+                </m:ctrlPr>
+              </m:sSubPr>
+              <m:e>
+                <m:r>
+                  <w:rPr>
+                    <w:rFonts w:ascii="Cambria Math" w:hAnsi="Cambria Math"/>
+                  </w:rPr>
+                  <m:t>a</m:t>
+                </m:r>
+              </m:e>
+              <m:sub>
+                <m:r>
+                  <w:rPr>
+                    <w:rFonts w:ascii="Cambria Math" w:hAnsi="Cambria Math"/>
+                  </w:rPr>
+                  <m:t>i</m:t>
+                </m:r>
+                <m:r>
+                  <w:rPr>
+                    <w:rFonts w:ascii="Cambria Math" w:hAnsi="Cambria Math"/>
+                  </w:rPr>
+                  <m:t>j</m:t>
+                </m:r>
+              </m:sub>
+            </m:sSub>
+          </m:den>
+        </m:f>
+        <m:r>
+          <w:rPr>
+            <w:rFonts w:ascii="Cambria Math" w:hAnsi="Cambria Math"/>
+          </w:rPr>
+          <m:t>-</m:t>
+        </m:r>
+        <m:sSub>
+          <m:sSubPr>
+            <m:ctrlPr>
+              <w:rPr>
+                <w:rFonts w:ascii="Cambria Math" w:hAnsi="Cambria Math"/>
+                <w:i/>
+              </w:rPr>
+            </m:ctrlPr>
+          </m:sSubPr>
+          <m:e>
+            <m:r>
+              <w:rPr>
+                <w:rFonts w:ascii="Cambria Math" w:hAnsi="Cambria Math"/>
+              </w:rPr>
+              <m:t>w</m:t>
+            </m:r>
+          </m:e>
+          <m:sub>
+            <m:r>
+              <w:rPr>
+                <w:rFonts w:ascii="Cambria Math" w:hAnsi="Cambria Math"/>
+              </w:rPr>
+              <m:t>i</m:t>
+            </m:r>
+            <m:r>
+              <w:rPr>
+                <w:rFonts w:ascii="Cambria Math" w:hAnsi="Cambria Math"/>
+              </w:rPr>
+              <m:t>j</m:t>
+            </m:r>
+          </m:sub>
+        </m:sSub>
+        <m:r>
+          <w:rPr>
+            <w:rFonts w:ascii="Cambria Math" w:hAnsi="Cambria Math"/>
+          </w:rPr>
+          <m:t xml:space="preserve">≤ 0,   i= </m:t>
+        </m:r>
+        <m:sSub>
+          <m:sSubPr>
+            <m:ctrlPr>
+              <w:rPr>
+                <w:rFonts w:ascii="Cambria Math" w:hAnsi="Cambria Math"/>
+                <w:i/>
+              </w:rPr>
+            </m:ctrlPr>
+          </m:sSubPr>
+          <m:e>
+            <m:r>
+              <w:rPr>
+                <w:rFonts w:ascii="Cambria Math" w:hAnsi="Cambria Math"/>
+              </w:rPr>
+              <m:t>n</m:t>
+            </m:r>
+          </m:e>
+          <m:sub>
+            <m:r>
+              <w:rPr>
+                <w:rFonts w:ascii="Cambria Math" w:hAnsi="Cambria Math"/>
+              </w:rPr>
+              <m:t>70</m:t>
+            </m:r>
+          </m:sub>
+        </m:sSub>
+        <m:r>
+          <w:rPr>
+            <w:rFonts w:ascii="Cambria Math" w:eastAsiaTheme="minorEastAsia" w:hAnsi="Cambria Math"/>
+          </w:rPr>
+          <m:t>…n</m:t>
+        </m:r>
+        <m:r>
+          <w:rPr>
+            <w:rFonts w:ascii="Cambria Math" w:eastAsiaTheme="minorEastAsia" w:hAnsi="Cambria Math"/>
+          </w:rPr>
+          <m:t>, j=1,2</m:t>
+        </m:r>
+      </m:oMath>
+      <w:r>
+        <w:rPr>
+          <w:rFonts w:eastAsiaTheme="minorEastAsia"/>
+        </w:rPr>
+        <w:tab/>
+        <w:t>(6’</w:t>
+      </w:r>
+      <w:r>
+        <w:rPr>
+          <w:rFonts w:eastAsiaTheme="minorEastAsia"/>
+        </w:rPr>
+        <w:t xml:space="preserve"> try</w:t>
+      </w:r>
+      <w:r>
+        <w:rPr>
+          <w:rFonts w:eastAsiaTheme="minorEastAsia"/>
+        </w:rPr>
+        <w:t>)</w:t>
+      </w:r>
+    </w:p>
+    <w:p>
+      <w:pPr>
+        <w:tabs>
+          <w:tab w:val="center" w:pos="4680"/>
+          <w:tab w:val="right" w:pos="9360"/>
+        </w:tabs>
+        <w:rPr>
+          <w:rFonts w:eastAsiaTheme="minorEastAsia"/>
+        </w:rPr>
+      </w:pPr>
+      <w:r>
+        <w:rPr>
+          <w:rFonts w:eastAsiaTheme="minorEastAsia"/>
+        </w:rPr>
+        <w:tab/>
+      </w:r>
+      <m:oMath>
         <m:nary>
           <m:naryPr>
             <m:chr m:val="∑"/>
@@ -9654,20 +10148,335 @@
         <w:tab/>
         <w:t>(7</w:t>
       </w:r>
-      <w:proofErr w:type="spellStart"/>
-      <w:r>
-        <w:rPr>
-          <w:rFonts w:eastAsiaTheme="minorEastAsia"/>
-        </w:rPr>
-        <w:t>a’</w:t>
-      </w:r>
-      <w:proofErr w:type="spellEnd"/>
+      <w:r>
+        <w:rPr>
+          <w:rFonts w:eastAsiaTheme="minorEastAsia"/>
+        </w:rPr>
+        <w:t>a’)</w:t>
+      </w:r>
+    </w:p>
+    <w:p>
+      <w:pPr>
+        <w:tabs>
+          <w:tab w:val="center" w:pos="4680"/>
+          <w:tab w:val="right" w:pos="9360"/>
+        </w:tabs>
+        <w:rPr>
+          <w:rFonts w:eastAsiaTheme="minorEastAsia"/>
+        </w:rPr>
+      </w:pPr>
+      <w:r>
+        <w:rPr>
+          <w:rFonts w:eastAsiaTheme="minorEastAsia"/>
+        </w:rPr>
+        <w:tab/>
+      </w:r>
+      <m:oMath>
+        <m:nary>
+          <m:naryPr>
+            <m:chr m:val="∑"/>
+            <m:limLoc m:val="undOvr"/>
+            <m:ctrlPr>
+              <w:rPr>
+                <w:rFonts w:ascii="Cambria Math" w:hAnsi="Cambria Math"/>
+                <w:i/>
+              </w:rPr>
+            </m:ctrlPr>
+          </m:naryPr>
+          <m:sub>
+            <m:r>
+              <w:rPr>
+                <w:rFonts w:ascii="Cambria Math" w:hAnsi="Cambria Math"/>
+              </w:rPr>
+              <m:t>k=1</m:t>
+            </m:r>
+          </m:sub>
+          <m:sup>
+            <m:sSup>
+              <m:sSupPr>
+                <m:ctrlPr>
+                  <w:rPr>
+                    <w:rFonts w:ascii="Cambria Math" w:hAnsi="Cambria Math"/>
+                    <w:i/>
+                  </w:rPr>
+                </m:ctrlPr>
+              </m:sSupPr>
+              <m:e>
+                <m:r>
+                  <w:rPr>
+                    <w:rFonts w:ascii="Cambria Math" w:hAnsi="Cambria Math"/>
+                  </w:rPr>
+                  <m:t>B</m:t>
+                </m:r>
+              </m:e>
+              <m:sup>
+                <m:r>
+                  <w:rPr>
+                    <w:rFonts w:ascii="Cambria Math" w:hAnsi="Cambria Math"/>
+                  </w:rPr>
+                  <m:t>t</m:t>
+                </m:r>
+              </m:sup>
+            </m:sSup>
+          </m:sup>
+          <m:e>
+            <m:sSub>
+              <m:sSubPr>
+                <m:ctrlPr>
+                  <w:rPr>
+                    <w:rFonts w:ascii="Cambria Math" w:hAnsi="Cambria Math"/>
+                    <w:i/>
+                  </w:rPr>
+                </m:ctrlPr>
+              </m:sSubPr>
+              <m:e>
+                <m:r>
+                  <w:rPr>
+                    <w:rFonts w:ascii="Cambria Math" w:hAnsi="Cambria Math"/>
+                  </w:rPr>
+                  <m:t>x</m:t>
+                </m:r>
+              </m:e>
+              <m:sub>
+                <m:r>
+                  <w:rPr>
+                    <w:rFonts w:ascii="Cambria Math" w:hAnsi="Cambria Math"/>
+                  </w:rPr>
+                  <m:t>ik</m:t>
+                </m:r>
+              </m:sub>
+            </m:sSub>
+          </m:e>
+        </m:nary>
+        <m:r>
+          <w:rPr>
+            <w:rFonts w:ascii="Cambria Math" w:hAnsi="Cambria Math"/>
+          </w:rPr>
+          <m:t>-</m:t>
+        </m:r>
+        <m:nary>
+          <m:naryPr>
+            <m:chr m:val="∑"/>
+            <m:limLoc m:val="subSup"/>
+            <m:ctrlPr>
+              <w:rPr>
+                <w:rFonts w:ascii="Cambria Math" w:hAnsi="Cambria Math"/>
+                <w:i/>
+              </w:rPr>
+            </m:ctrlPr>
+          </m:naryPr>
+          <m:sub>
+            <m:r>
+              <w:rPr>
+                <w:rFonts w:ascii="Cambria Math" w:hAnsi="Cambria Math"/>
+              </w:rPr>
+              <m:t>j=1</m:t>
+            </m:r>
+          </m:sub>
+          <m:sup>
+            <m:r>
+              <w:rPr>
+                <w:rFonts w:ascii="Cambria Math" w:hAnsi="Cambria Math"/>
+              </w:rPr>
+              <m:t>2</m:t>
+            </m:r>
+          </m:sup>
+          <m:e>
+            <m:sSub>
+              <m:sSubPr>
+                <m:ctrlPr>
+                  <w:rPr>
+                    <w:rFonts w:ascii="Cambria Math" w:hAnsi="Cambria Math"/>
+                    <w:i/>
+                  </w:rPr>
+                </m:ctrlPr>
+              </m:sSubPr>
+              <m:e>
+                <m:r>
+                  <w:rPr>
+                    <w:rFonts w:ascii="Cambria Math" w:hAnsi="Cambria Math"/>
+                  </w:rPr>
+                  <m:t>w</m:t>
+                </m:r>
+              </m:e>
+              <m:sub>
+                <m:r>
+                  <w:rPr>
+                    <w:rFonts w:ascii="Cambria Math" w:hAnsi="Cambria Math"/>
+                  </w:rPr>
+                  <m:t>ij</m:t>
+                </m:r>
+              </m:sub>
+            </m:sSub>
+          </m:e>
+        </m:nary>
+        <m:r>
+          <w:rPr>
+            <w:rFonts w:ascii="Cambria Math" w:hAnsi="Cambria Math"/>
+          </w:rPr>
+          <m:t xml:space="preserve"> ≤</m:t>
+        </m:r>
+        <m:sSubSup>
+          <m:sSubSupPr>
+            <m:ctrlPr>
+              <w:rPr>
+                <w:rFonts w:ascii="Cambria Math" w:hAnsi="Cambria Math"/>
+                <w:i/>
+              </w:rPr>
+            </m:ctrlPr>
+          </m:sSubSupPr>
+          <m:e>
+            <m:r>
+              <w:rPr>
+                <w:rFonts w:ascii="Cambria Math" w:hAnsi="Cambria Math"/>
+              </w:rPr>
+              <m:t>o</m:t>
+            </m:r>
+          </m:e>
+          <m:sub>
+            <m:r>
+              <w:rPr>
+                <w:rFonts w:ascii="Cambria Math" w:hAnsi="Cambria Math"/>
+              </w:rPr>
+              <m:t>i</m:t>
+            </m:r>
+          </m:sub>
+          <m:sup>
+            <m:r>
+              <w:rPr>
+                <w:rFonts w:ascii="Cambria Math" w:hAnsi="Cambria Math"/>
+              </w:rPr>
+              <m:t>t</m:t>
+            </m:r>
+          </m:sup>
+        </m:sSubSup>
+        <m:r>
+          <w:rPr>
+            <w:rFonts w:ascii="Cambria Math" w:hAnsi="Cambria Math"/>
+          </w:rPr>
+          <m:t>+</m:t>
+        </m:r>
+        <m:sSup>
+          <m:sSupPr>
+            <m:ctrlPr>
+              <w:rPr>
+                <w:rFonts w:ascii="Cambria Math" w:hAnsi="Cambria Math"/>
+                <w:i/>
+              </w:rPr>
+            </m:ctrlPr>
+          </m:sSupPr>
+          <m:e>
+            <m:r>
+              <w:rPr>
+                <w:rFonts w:ascii="Cambria Math" w:hAnsi="Cambria Math"/>
+              </w:rPr>
+              <m:t>SS</m:t>
+            </m:r>
+          </m:e>
+          <m:sup>
+            <m:r>
+              <w:rPr>
+                <w:rFonts w:ascii="Cambria Math" w:hAnsi="Cambria Math"/>
+              </w:rPr>
+              <m:t>t</m:t>
+            </m:r>
+          </m:sup>
+        </m:sSup>
+        <m:sSub>
+          <m:sSubPr>
+            <m:ctrlPr>
+              <w:rPr>
+                <w:rFonts w:ascii="Cambria Math" w:hAnsi="Cambria Math"/>
+                <w:i/>
+              </w:rPr>
+            </m:ctrlPr>
+          </m:sSubPr>
+          <m:e>
+            <m:r>
+              <w:rPr>
+                <w:rFonts w:ascii="Cambria Math" w:hAnsi="Cambria Math"/>
+              </w:rPr>
+              <m:t>SS</m:t>
+            </m:r>
+          </m:e>
+          <m:sub>
+            <m:r>
+              <w:rPr>
+                <w:rFonts w:ascii="Cambria Math" w:hAnsi="Cambria Math"/>
+              </w:rPr>
+              <m:t>i</m:t>
+            </m:r>
+          </m:sub>
+        </m:sSub>
+        <m:r>
+          <w:rPr>
+            <w:rFonts w:ascii="Cambria Math" w:hAnsi="Cambria Math"/>
+          </w:rPr>
+          <m:t>-</m:t>
+        </m:r>
+        <m:sSub>
+          <m:sSubPr>
+            <m:ctrlPr>
+              <w:rPr>
+                <w:rFonts w:ascii="Cambria Math" w:hAnsi="Cambria Math"/>
+                <w:i/>
+              </w:rPr>
+            </m:ctrlPr>
+          </m:sSubPr>
+          <m:e>
+            <m:r>
+              <w:rPr>
+                <w:rFonts w:ascii="Cambria Math" w:hAnsi="Cambria Math"/>
+              </w:rPr>
+              <m:t>sd</m:t>
+            </m:r>
+          </m:e>
+          <m:sub>
+            <m:r>
+              <w:rPr>
+                <w:rFonts w:ascii="Cambria Math" w:hAnsi="Cambria Math"/>
+              </w:rPr>
+              <m:t>i</m:t>
+            </m:r>
+          </m:sub>
+        </m:sSub>
+        <m:r>
+          <w:rPr>
+            <w:rFonts w:ascii="Cambria Math" w:eastAsiaTheme="minorEastAsia" w:hAnsi="Cambria Math"/>
+          </w:rPr>
+          <m:t>,   i=1…n</m:t>
+        </m:r>
+      </m:oMath>
+      <w:r>
+        <w:rPr>
+          <w:rFonts w:eastAsiaTheme="minorEastAsia"/>
+        </w:rPr>
+        <w:tab/>
+        <w:t>(7a’</w:t>
+      </w:r>
+      <w:r>
+        <w:rPr>
+          <w:rFonts w:eastAsiaTheme="minorEastAsia"/>
+        </w:rPr>
+        <w:t xml:space="preserve"> try</w:t>
+      </w:r>
       <w:r>
         <w:rPr>
           <w:rFonts w:eastAsiaTheme="minorEastAsia"/>
         </w:rPr>
         <w:t>)</w:t>
       </w:r>
+    </w:p>
+    <w:p>
+      <w:pPr>
+        <w:tabs>
+          <w:tab w:val="center" w:pos="4680"/>
+          <w:tab w:val="right" w:pos="9360"/>
+        </w:tabs>
+        <w:rPr>
+          <w:rFonts w:eastAsiaTheme="minorEastAsia"/>
+        </w:rPr>
+      </w:pPr>
     </w:p>
     <w:p>
       <w:pPr>
@@ -9981,6 +10790,348 @@
         <w:tab/>
       </w:r>
       <m:oMath>
+        <m:nary>
+          <m:naryPr>
+            <m:chr m:val="∑"/>
+            <m:limLoc m:val="subSup"/>
+            <m:ctrlPr>
+              <w:rPr>
+                <w:rFonts w:ascii="Cambria Math" w:hAnsi="Cambria Math"/>
+                <w:i/>
+              </w:rPr>
+            </m:ctrlPr>
+          </m:naryPr>
+          <m:sub>
+            <m:r>
+              <w:rPr>
+                <w:rFonts w:ascii="Cambria Math" w:hAnsi="Cambria Math"/>
+              </w:rPr>
+              <m:t>j=1</m:t>
+            </m:r>
+          </m:sub>
+          <m:sup>
+            <m:r>
+              <w:rPr>
+                <w:rFonts w:ascii="Cambria Math" w:hAnsi="Cambria Math"/>
+              </w:rPr>
+              <m:t>2</m:t>
+            </m:r>
+          </m:sup>
+          <m:e>
+            <m:sSub>
+              <m:sSubPr>
+                <m:ctrlPr>
+                  <w:rPr>
+                    <w:rFonts w:ascii="Cambria Math" w:hAnsi="Cambria Math"/>
+                    <w:i/>
+                  </w:rPr>
+                </m:ctrlPr>
+              </m:sSubPr>
+              <m:e>
+                <m:r>
+                  <w:rPr>
+                    <w:rFonts w:ascii="Cambria Math" w:hAnsi="Cambria Math"/>
+                  </w:rPr>
+                  <m:t>w</m:t>
+                </m:r>
+              </m:e>
+              <m:sub>
+                <m:r>
+                  <w:rPr>
+                    <w:rFonts w:ascii="Cambria Math" w:hAnsi="Cambria Math"/>
+                  </w:rPr>
+                  <m:t>ij</m:t>
+                </m:r>
+              </m:sub>
+            </m:sSub>
+          </m:e>
+        </m:nary>
+        <m:r>
+          <w:rPr>
+            <w:rFonts w:ascii="Cambria Math" w:hAnsi="Cambria Math"/>
+          </w:rPr>
+          <m:t xml:space="preserve">- </m:t>
+        </m:r>
+        <m:nary>
+          <m:naryPr>
+            <m:chr m:val="∑"/>
+            <m:limLoc m:val="subSup"/>
+            <m:ctrlPr>
+              <w:rPr>
+                <w:rFonts w:ascii="Cambria Math" w:hAnsi="Cambria Math"/>
+                <w:i/>
+              </w:rPr>
+            </m:ctrlPr>
+          </m:naryPr>
+          <m:sub>
+            <m:r>
+              <w:rPr>
+                <w:rFonts w:ascii="Cambria Math" w:hAnsi="Cambria Math"/>
+              </w:rPr>
+              <m:t>k=1</m:t>
+            </m:r>
+          </m:sub>
+          <m:sup>
+            <m:sSup>
+              <m:sSupPr>
+                <m:ctrlPr>
+                  <w:rPr>
+                    <w:rFonts w:ascii="Cambria Math" w:hAnsi="Cambria Math"/>
+                    <w:i/>
+                  </w:rPr>
+                </m:ctrlPr>
+              </m:sSupPr>
+              <m:e>
+                <m:r>
+                  <w:rPr>
+                    <w:rFonts w:ascii="Cambria Math" w:hAnsi="Cambria Math"/>
+                  </w:rPr>
+                  <m:t>B</m:t>
+                </m:r>
+              </m:e>
+              <m:sup>
+                <m:r>
+                  <w:rPr>
+                    <w:rFonts w:ascii="Cambria Math" w:hAnsi="Cambria Math"/>
+                  </w:rPr>
+                  <m:t>t</m:t>
+                </m:r>
+              </m:sup>
+            </m:sSup>
+          </m:sup>
+          <m:e>
+            <m:sSub>
+              <m:sSubPr>
+                <m:ctrlPr>
+                  <w:rPr>
+                    <w:rFonts w:ascii="Cambria Math" w:hAnsi="Cambria Math"/>
+                    <w:i/>
+                  </w:rPr>
+                </m:ctrlPr>
+              </m:sSubPr>
+              <m:e>
+                <m:r>
+                  <w:rPr>
+                    <w:rFonts w:ascii="Cambria Math" w:hAnsi="Cambria Math"/>
+                  </w:rPr>
+                  <m:t>x</m:t>
+                </m:r>
+              </m:e>
+              <m:sub>
+                <m:r>
+                  <w:rPr>
+                    <w:rFonts w:ascii="Cambria Math" w:hAnsi="Cambria Math"/>
+                  </w:rPr>
+                  <m:t>ik</m:t>
+                </m:r>
+              </m:sub>
+            </m:sSub>
+          </m:e>
+        </m:nary>
+        <m:r>
+          <w:rPr>
+            <w:rFonts w:ascii="Cambria Math" w:hAnsi="Cambria Math"/>
+          </w:rPr>
+          <m:t xml:space="preserve"> </m:t>
+        </m:r>
+        <m:r>
+          <w:rPr>
+            <w:rFonts w:ascii="Cambria Math" w:eastAsiaTheme="minorEastAsia" w:hAnsi="Cambria Math"/>
+          </w:rPr>
+          <m:t>≤</m:t>
+        </m:r>
+        <m:sSub>
+          <m:sSubPr>
+            <m:ctrlPr>
+              <w:rPr>
+                <w:rFonts w:ascii="Cambria Math" w:hAnsi="Cambria Math"/>
+                <w:i/>
+              </w:rPr>
+            </m:ctrlPr>
+          </m:sSubPr>
+          <m:e>
+            <m:sSub>
+              <m:sSubPr>
+                <m:ctrlPr>
+                  <w:rPr>
+                    <w:rFonts w:ascii="Cambria Math" w:hAnsi="Cambria Math"/>
+                    <w:i/>
+                  </w:rPr>
+                </m:ctrlPr>
+              </m:sSubPr>
+              <m:e>
+                <m:r>
+                  <w:rPr>
+                    <w:rFonts w:ascii="Cambria Math" w:hAnsi="Cambria Math"/>
+                  </w:rPr>
+                  <m:t>sd</m:t>
+                </m:r>
+              </m:e>
+              <m:sub>
+                <m:r>
+                  <w:rPr>
+                    <w:rFonts w:ascii="Cambria Math" w:hAnsi="Cambria Math"/>
+                  </w:rPr>
+                  <m:t>i</m:t>
+                </m:r>
+              </m:sub>
+            </m:sSub>
+            <m:r>
+              <w:rPr>
+                <w:rFonts w:ascii="Cambria Math" w:hAnsi="Cambria Math"/>
+              </w:rPr>
+              <m:t>-</m:t>
+            </m:r>
+            <m:sSubSup>
+              <m:sSubSupPr>
+                <m:ctrlPr>
+                  <w:rPr>
+                    <w:rFonts w:ascii="Cambria Math" w:hAnsi="Cambria Math"/>
+                    <w:i/>
+                  </w:rPr>
+                </m:ctrlPr>
+              </m:sSubSupPr>
+              <m:e>
+                <m:r>
+                  <w:rPr>
+                    <w:rFonts w:ascii="Cambria Math" w:hAnsi="Cambria Math"/>
+                  </w:rPr>
+                  <m:t>o</m:t>
+                </m:r>
+              </m:e>
+              <m:sub>
+                <m:r>
+                  <w:rPr>
+                    <w:rFonts w:ascii="Cambria Math" w:hAnsi="Cambria Math"/>
+                  </w:rPr>
+                  <m:t>i</m:t>
+                </m:r>
+              </m:sub>
+              <m:sup>
+                <m:r>
+                  <w:rPr>
+                    <w:rFonts w:ascii="Cambria Math" w:hAnsi="Cambria Math"/>
+                  </w:rPr>
+                  <m:t>t</m:t>
+                </m:r>
+              </m:sup>
+            </m:sSubSup>
+          </m:e>
+          <m:sub/>
+        </m:sSub>
+        <m:r>
+          <w:rPr>
+            <w:rFonts w:ascii="Cambria Math" w:hAnsi="Cambria Math"/>
+          </w:rPr>
+          <m:t>-</m:t>
+        </m:r>
+        <m:sSup>
+          <m:sSupPr>
+            <m:ctrlPr>
+              <w:rPr>
+                <w:rFonts w:ascii="Cambria Math" w:hAnsi="Cambria Math"/>
+                <w:i/>
+              </w:rPr>
+            </m:ctrlPr>
+          </m:sSupPr>
+          <m:e>
+            <m:r>
+              <w:rPr>
+                <w:rFonts w:ascii="Cambria Math" w:hAnsi="Cambria Math"/>
+              </w:rPr>
+              <m:t>SS</m:t>
+            </m:r>
+          </m:e>
+          <m:sup>
+            <m:r>
+              <w:rPr>
+                <w:rFonts w:ascii="Cambria Math" w:hAnsi="Cambria Math"/>
+              </w:rPr>
+              <m:t>t</m:t>
+            </m:r>
+          </m:sup>
+        </m:sSup>
+        <m:sSub>
+          <m:sSubPr>
+            <m:ctrlPr>
+              <w:rPr>
+                <w:rFonts w:ascii="Cambria Math" w:hAnsi="Cambria Math"/>
+                <w:i/>
+              </w:rPr>
+            </m:ctrlPr>
+          </m:sSubPr>
+          <m:e>
+            <m:r>
+              <w:rPr>
+                <w:rFonts w:ascii="Cambria Math" w:hAnsi="Cambria Math"/>
+              </w:rPr>
+              <m:t>SS</m:t>
+            </m:r>
+          </m:e>
+          <m:sub>
+            <m:r>
+              <w:rPr>
+                <w:rFonts w:ascii="Cambria Math" w:hAnsi="Cambria Math"/>
+              </w:rPr>
+              <m:t>i</m:t>
+            </m:r>
+          </m:sub>
+        </m:sSub>
+        <m:r>
+          <w:rPr>
+            <w:rFonts w:ascii="Cambria Math" w:eastAsiaTheme="minorEastAsia" w:hAnsi="Cambria Math"/>
+          </w:rPr>
+          <m:t>,   i=1…n</m:t>
+        </m:r>
+      </m:oMath>
+      <w:r>
+        <w:rPr>
+          <w:rFonts w:eastAsiaTheme="minorEastAsia"/>
+        </w:rPr>
+        <w:tab/>
+        <w:t>(7b’</w:t>
+      </w:r>
+      <w:r>
+        <w:rPr>
+          <w:rFonts w:eastAsiaTheme="minorEastAsia"/>
+        </w:rPr>
+        <w:t xml:space="preserve"> try</w:t>
+      </w:r>
+      <w:r>
+        <w:rPr>
+          <w:rFonts w:eastAsiaTheme="minorEastAsia"/>
+        </w:rPr>
+        <w:t>)</w:t>
+      </w:r>
+    </w:p>
+    <w:p>
+      <w:pPr>
+        <w:tabs>
+          <w:tab w:val="center" w:pos="4680"/>
+          <w:tab w:val="right" w:pos="9360"/>
+        </w:tabs>
+        <w:rPr>
+          <w:rFonts w:eastAsiaTheme="minorEastAsia"/>
+        </w:rPr>
+      </w:pPr>
+    </w:p>
+    <w:p>
+      <w:pPr>
+        <w:tabs>
+          <w:tab w:val="center" w:pos="4680"/>
+          <w:tab w:val="right" w:pos="9360"/>
+        </w:tabs>
+        <w:rPr>
+          <w:rFonts w:eastAsiaTheme="minorEastAsia"/>
+        </w:rPr>
+      </w:pPr>
+      <w:r>
+        <w:rPr>
+          <w:rFonts w:eastAsiaTheme="minorEastAsia"/>
+        </w:rPr>
+        <w:tab/>
+      </w:r>
+      <m:oMath>
         <m:sSub>
           <m:sSubPr>
             <m:ctrlPr>
@@ -10251,8 +11402,34 @@
               <w:rPr>
                 <w:rFonts w:ascii="Cambria Math" w:hAnsi="Cambria Math"/>
               </w:rPr>
-              <m:t>i3</m:t>
-            </m:r>
+              <m:t>i</m:t>
+            </m:r>
+            <m:sSub>
+              <m:sSubPr>
+                <m:ctrlPr>
+                  <w:rPr>
+                    <w:rFonts w:ascii="Cambria Math" w:hAnsi="Cambria Math"/>
+                    <w:i/>
+                  </w:rPr>
+                </m:ctrlPr>
+              </m:sSubPr>
+              <m:e>
+                <m:r>
+                  <w:rPr>
+                    <w:rFonts w:ascii="Cambria Math" w:hAnsi="Cambria Math"/>
+                  </w:rPr>
+                  <m:t>n</m:t>
+                </m:r>
+              </m:e>
+              <m:sub>
+                <m:r>
+                  <w:rPr>
+                    <w:rFonts w:ascii="Cambria Math" w:hAnsi="Cambria Math"/>
+                  </w:rPr>
+                  <m:t>l</m:t>
+                </m:r>
+              </m:sub>
+            </m:sSub>
           </m:sub>
         </m:sSub>
         <m:r>
@@ -10347,8 +11524,34 @@
               <w:rPr>
                 <w:rFonts w:ascii="Cambria Math" w:hAnsi="Cambria Math"/>
               </w:rPr>
-              <m:t>i3</m:t>
-            </m:r>
+              <m:t>i</m:t>
+            </m:r>
+            <m:sSub>
+              <m:sSubPr>
+                <m:ctrlPr>
+                  <w:rPr>
+                    <w:rFonts w:ascii="Cambria Math" w:hAnsi="Cambria Math"/>
+                    <w:i/>
+                  </w:rPr>
+                </m:ctrlPr>
+              </m:sSubPr>
+              <m:e>
+                <m:r>
+                  <w:rPr>
+                    <w:rFonts w:ascii="Cambria Math" w:hAnsi="Cambria Math"/>
+                  </w:rPr>
+                  <m:t>n</m:t>
+                </m:r>
+              </m:e>
+              <m:sub>
+                <m:r>
+                  <w:rPr>
+                    <w:rFonts w:ascii="Cambria Math" w:hAnsi="Cambria Math"/>
+                  </w:rPr>
+                  <m:t>l</m:t>
+                </m:r>
+              </m:sub>
+            </m:sSub>
           </m:sub>
         </m:sSub>
         <m:r>
@@ -10446,6 +11649,8 @@
           <m:t>,   i=1…n</m:t>
         </m:r>
       </m:oMath>
+      <w:bookmarkStart w:id="0" w:name="_GoBack"/>
+      <w:bookmarkEnd w:id="0"/>
       <w:r>
         <w:rPr>
           <w:rFonts w:eastAsiaTheme="minorEastAsia"/>
@@ -12070,20 +13275,11 @@
           <w:rFonts w:eastAsiaTheme="minorEastAsia"/>
         </w:rPr>
       </w:pPr>
-      <w:proofErr w:type="spellStart"/>
-      <w:r>
-        <w:rPr>
-          <w:rFonts w:eastAsiaTheme="minorEastAsia"/>
-        </w:rPr>
-        <w:lastRenderedPageBreak/>
-        <w:t>Bij</w:t>
-      </w:r>
-      <w:proofErr w:type="spellEnd"/>
-      <w:r>
-        <w:rPr>
-          <w:rFonts w:eastAsiaTheme="minorEastAsia"/>
-        </w:rPr>
-        <w:t xml:space="preserve"> supports an extra year</w:t>
+      <w:r>
+        <w:rPr>
+          <w:rFonts w:eastAsiaTheme="minorEastAsia"/>
+        </w:rPr>
+        <w:t>Bij supports an extra year</w:t>
       </w:r>
     </w:p>
     <w:p>
@@ -12574,21 +13770,7 @@
         <w:rPr>
           <w:rFonts w:eastAsiaTheme="minorEastAsia"/>
         </w:rPr>
-        <w:t xml:space="preserve"> model into the </w:t>
-      </w:r>
-      <w:proofErr w:type="spellStart"/>
-      <w:r>
-        <w:rPr>
-          <w:rFonts w:eastAsiaTheme="minorEastAsia"/>
-        </w:rPr>
-        <w:t>scipy</w:t>
-      </w:r>
-      <w:proofErr w:type="spellEnd"/>
-      <w:r>
-        <w:rPr>
-          <w:rFonts w:eastAsiaTheme="minorEastAsia"/>
-        </w:rPr>
-        <w:t xml:space="preserve"> equivalent we have only </w:t>
+        <w:t xml:space="preserve"> model into the scipy equivalent we have only </w:t>
       </w:r>
       <w:r>
         <w:rPr>
@@ -12840,22 +14022,7 @@
         <w:rPr>
           <w:rFonts w:eastAsiaTheme="minorEastAsia"/>
         </w:rPr>
-        <w:t xml:space="preserve">) we also multiplied out the </w:t>
-      </w:r>
-      <w:proofErr w:type="gramStart"/>
-      <w:r>
-        <w:rPr>
-          <w:rFonts w:eastAsiaTheme="minorEastAsia"/>
-        </w:rPr>
-        <w:t>c(</w:t>
-      </w:r>
-      <w:proofErr w:type="spellStart"/>
-      <w:proofErr w:type="gramEnd"/>
-      <w:r>
-        <w:rPr>
-          <w:rFonts w:eastAsiaTheme="minorEastAsia"/>
-        </w:rPr>
-        <w:t>b</w:t>
+        <w:t>) we also multiplied out the c(b</w:t>
       </w:r>
       <w:r>
         <w:rPr>
@@ -12864,19 +14031,11 @@
         </w:rPr>
         <w:t>ij</w:t>
       </w:r>
-      <w:proofErr w:type="spellEnd"/>
-      <w:r>
-        <w:rPr>
-          <w:rFonts w:eastAsiaTheme="minorEastAsia"/>
-        </w:rPr>
-        <w:t xml:space="preserve"> – </w:t>
-      </w:r>
-      <w:proofErr w:type="spellStart"/>
-      <w:r>
-        <w:rPr>
-          <w:rFonts w:eastAsiaTheme="minorEastAsia"/>
-        </w:rPr>
-        <w:t>w</w:t>
+      <w:r>
+        <w:rPr>
+          <w:rFonts w:eastAsiaTheme="minorEastAsia"/>
+        </w:rPr>
+        <w:t xml:space="preserve"> – w</w:t>
       </w:r>
       <w:r>
         <w:rPr>
@@ -12885,19 +14044,11 @@
         </w:rPr>
         <w:t>ij</w:t>
       </w:r>
-      <w:proofErr w:type="spellEnd"/>
-      <w:r>
-        <w:rPr>
-          <w:rFonts w:eastAsiaTheme="minorEastAsia"/>
-        </w:rPr>
-        <w:t>) to (</w:t>
-      </w:r>
-      <w:proofErr w:type="spellStart"/>
-      <w:r>
-        <w:rPr>
-          <w:rFonts w:eastAsiaTheme="minorEastAsia"/>
-        </w:rPr>
-        <w:t>cb</w:t>
+      <w:r>
+        <w:rPr>
+          <w:rFonts w:eastAsiaTheme="minorEastAsia"/>
+        </w:rPr>
+        <w:t>) to (cb</w:t>
       </w:r>
       <w:r>
         <w:rPr>
@@ -12906,19 +14057,11 @@
         </w:rPr>
         <w:t>ij</w:t>
       </w:r>
-      <w:proofErr w:type="spellEnd"/>
-      <w:r>
-        <w:rPr>
-          <w:rFonts w:eastAsiaTheme="minorEastAsia"/>
-        </w:rPr>
-        <w:t xml:space="preserve"> – </w:t>
-      </w:r>
-      <w:proofErr w:type="spellStart"/>
-      <w:r>
-        <w:rPr>
-          <w:rFonts w:eastAsiaTheme="minorEastAsia"/>
-        </w:rPr>
-        <w:t>cw</w:t>
+      <w:r>
+        <w:rPr>
+          <w:rFonts w:eastAsiaTheme="minorEastAsia"/>
+        </w:rPr>
+        <w:t xml:space="preserve"> – cw</w:t>
       </w:r>
       <w:r>
         <w:rPr>
@@ -12927,7 +14070,6 @@
         </w:rPr>
         <w:t>ij</w:t>
       </w:r>
-      <w:proofErr w:type="spellEnd"/>
       <w:r>
         <w:rPr>
           <w:rFonts w:eastAsiaTheme="minorEastAsia"/>
@@ -12956,14 +14098,7 @@
         <w:rPr>
           <w:rFonts w:eastAsiaTheme="minorEastAsia"/>
         </w:rPr>
-        <w:t xml:space="preserve"> account balances to </w:t>
-      </w:r>
-      <w:proofErr w:type="spellStart"/>
-      <w:r>
-        <w:rPr>
-          <w:rFonts w:eastAsiaTheme="minorEastAsia"/>
-        </w:rPr>
-        <w:t>q</w:t>
+        <w:t xml:space="preserve"> account balances to q</w:t>
       </w:r>
       <w:r>
         <w:rPr>
@@ -12972,7 +14107,6 @@
         </w:rPr>
         <w:t>j</w:t>
       </w:r>
-      <w:proofErr w:type="spellEnd"/>
       <w:r>
         <w:rPr>
           <w:rFonts w:eastAsiaTheme="minorEastAsia"/>
@@ -13007,8 +14141,6 @@
       </w:r>
     </w:p>
     <w:p>
-      <w:proofErr w:type="spellStart"/>
-      <w:proofErr w:type="gramStart"/>
       <w:r>
         <w:t>a</w:t>
       </w:r>
@@ -13018,24 +14150,12 @@
         </w:rPr>
         <w:t>ij</w:t>
       </w:r>
-      <w:proofErr w:type="spellEnd"/>
-      <w:proofErr w:type="gramEnd"/>
       <w:r>
         <w:tab/>
-        <w:t xml:space="preserve">IRA life expectancy at age in year </w:t>
-      </w:r>
-      <w:proofErr w:type="spellStart"/>
-      <w:r>
-        <w:t>i</w:t>
-      </w:r>
-      <w:proofErr w:type="spellEnd"/>
-      <w:r>
-        <w:t xml:space="preserve"> for account j</w:t>
-      </w:r>
-    </w:p>
-    <w:p>
-      <w:proofErr w:type="spellStart"/>
-      <w:proofErr w:type="gramStart"/>
+        <w:t>IRA life expectancy at age in year i for account j</w:t>
+      </w:r>
+    </w:p>
+    <w:p>
       <w:r>
         <w:t>B</w:t>
       </w:r>
@@ -13045,16 +14165,12 @@
         </w:rPr>
         <w:t>cg</w:t>
       </w:r>
-      <w:proofErr w:type="spellEnd"/>
-      <w:proofErr w:type="gramEnd"/>
       <w:r>
         <w:tab/>
         <w:t>Number of capital gains tax brackets</w:t>
       </w:r>
     </w:p>
     <w:p>
-      <w:proofErr w:type="spellStart"/>
-      <w:proofErr w:type="gramStart"/>
       <w:r>
         <w:t>B</w:t>
       </w:r>
@@ -13064,8 +14180,6 @@
         </w:rPr>
         <w:t>t</w:t>
       </w:r>
-      <w:proofErr w:type="spellEnd"/>
-      <w:proofErr w:type="gramEnd"/>
       <w:r>
         <w:tab/>
         <w:t>Number of tax brackets</w:t>
@@ -13075,8 +14189,6 @@
       </w:r>
     </w:p>
     <w:p>
-      <w:proofErr w:type="spellStart"/>
-      <w:proofErr w:type="gramStart"/>
       <w:r>
         <w:t>b</w:t>
       </w:r>
@@ -13086,41 +14198,27 @@
         </w:rPr>
         <w:t>ij</w:t>
       </w:r>
-      <w:proofErr w:type="spellEnd"/>
-      <w:proofErr w:type="gramEnd"/>
       <w:r>
         <w:tab/>
-        <w:t xml:space="preserve">balance of account j in year </w:t>
-      </w:r>
-      <w:proofErr w:type="spellStart"/>
-      <w:r>
+        <w:t xml:space="preserve">balance of account j in year i </w:t>
+      </w:r>
+    </w:p>
+    <w:p>
+      <w:r>
+        <w:t>d</w:t>
+      </w:r>
+      <w:r>
+        <w:rPr>
+          <w:vertAlign w:val="subscript"/>
+        </w:rPr>
         <w:t>i</w:t>
       </w:r>
-      <w:proofErr w:type="spellEnd"/>
-      <w:r>
-        <w:t xml:space="preserve"> </w:t>
-      </w:r>
-    </w:p>
-    <w:p>
-      <w:proofErr w:type="gramStart"/>
-      <w:r>
-        <w:t>d</w:t>
-      </w:r>
-      <w:r>
-        <w:rPr>
-          <w:vertAlign w:val="subscript"/>
-        </w:rPr>
-        <w:t>i</w:t>
-      </w:r>
-      <w:proofErr w:type="gramEnd"/>
       <w:r>
         <w:tab/>
         <w:t>desired minimal before tax income</w:t>
       </w:r>
     </w:p>
     <w:p>
-      <w:proofErr w:type="spellStart"/>
-      <w:proofErr w:type="gramStart"/>
       <w:r>
         <w:t>dm</w:t>
       </w:r>
@@ -13130,8 +14228,6 @@
         </w:rPr>
         <w:t>i</w:t>
       </w:r>
-      <w:proofErr w:type="spellEnd"/>
-      <w:proofErr w:type="gramEnd"/>
       <w:r>
         <w:tab/>
         <w:t>desire maximal before tax income</w:t>
@@ -13149,46 +14245,29 @@
       </w:r>
       <w:r>
         <w:tab/>
-        <w:t xml:space="preserve">deposits to investment account in year </w:t>
-      </w:r>
-      <w:proofErr w:type="spellStart"/>
-      <w:r>
+        <w:t>deposits to investment account in year i (this may be expanded to other accounts pre retirement?)</w:t>
+      </w:r>
+    </w:p>
+    <w:p>
+      <w:pPr>
+        <w:rPr>
+          <w:rFonts w:eastAsiaTheme="minorEastAsia"/>
+        </w:rPr>
+      </w:pPr>
+      <w:r>
+        <w:rPr>
+          <w:rFonts w:eastAsiaTheme="minorEastAsia"/>
+        </w:rPr>
+        <w:lastRenderedPageBreak/>
+        <w:t>f</w:t>
+      </w:r>
+      <w:r>
+        <w:rPr>
+          <w:rFonts w:eastAsiaTheme="minorEastAsia"/>
+          <w:vertAlign w:val="subscript"/>
+        </w:rPr>
         <w:t>i</w:t>
       </w:r>
-      <w:proofErr w:type="spellEnd"/>
-      <w:r>
-        <w:t xml:space="preserve"> (this may be expanded to other accounts </w:t>
-      </w:r>
-      <w:proofErr w:type="spellStart"/>
-      <w:r>
-        <w:t>pre retirement</w:t>
-      </w:r>
-      <w:proofErr w:type="spellEnd"/>
-      <w:r>
-        <w:t>?)</w:t>
-      </w:r>
-    </w:p>
-    <w:p>
-      <w:pPr>
-        <w:rPr>
-          <w:rFonts w:eastAsiaTheme="minorEastAsia"/>
-        </w:rPr>
-      </w:pPr>
-      <w:proofErr w:type="gramStart"/>
-      <w:r>
-        <w:rPr>
-          <w:rFonts w:eastAsiaTheme="minorEastAsia"/>
-        </w:rPr>
-        <w:t>f</w:t>
-      </w:r>
-      <w:r>
-        <w:rPr>
-          <w:rFonts w:eastAsiaTheme="minorEastAsia"/>
-          <w:vertAlign w:val="subscript"/>
-        </w:rPr>
-        <w:t>i</w:t>
-      </w:r>
-      <w:proofErr w:type="gramEnd"/>
       <w:r>
         <w:rPr>
           <w:rFonts w:eastAsiaTheme="minorEastAsia"/>
@@ -13198,7 +14277,6 @@
       </w:r>
     </w:p>
     <w:p>
-      <w:proofErr w:type="spellStart"/>
       <w:r>
         <w:t>F</w:t>
       </w:r>
@@ -13214,74 +14292,57 @@
         </w:rPr>
         <w:t>cg</w:t>
       </w:r>
-      <w:proofErr w:type="spellEnd"/>
       <w:r>
         <w:tab/>
         <w:t xml:space="preserve">floor of the capital gains bracket l </w:t>
       </w:r>
     </w:p>
     <w:p>
-      <w:proofErr w:type="spellStart"/>
-      <w:proofErr w:type="gramStart"/>
       <w:r>
         <w:t>i</w:t>
       </w:r>
-      <w:proofErr w:type="spellEnd"/>
-      <w:proofErr w:type="gramEnd"/>
       <w:r>
         <w:tab/>
         <w:t>index for number of retirement years</w:t>
       </w:r>
     </w:p>
     <w:p>
-      <w:proofErr w:type="spellStart"/>
-      <w:proofErr w:type="gramStart"/>
       <w:r>
         <w:t>inf</w:t>
       </w:r>
-      <w:proofErr w:type="spellEnd"/>
-      <w:proofErr w:type="gramEnd"/>
       <w:r>
         <w:tab/>
         <w:t>inflation rate</w:t>
       </w:r>
     </w:p>
     <w:p>
-      <w:proofErr w:type="gramStart"/>
       <w:r>
         <w:t>j</w:t>
       </w:r>
-      <w:proofErr w:type="gramEnd"/>
       <w:r>
         <w:tab/>
         <w:t>index for the number of accounts</w:t>
       </w:r>
     </w:p>
     <w:p>
-      <w:proofErr w:type="gramStart"/>
       <w:r>
         <w:t>k</w:t>
       </w:r>
-      <w:proofErr w:type="gramEnd"/>
       <w:r>
         <w:tab/>
         <w:t>index for the tax brackets</w:t>
       </w:r>
     </w:p>
     <w:p>
-      <w:proofErr w:type="gramStart"/>
       <w:r>
         <w:t>l</w:t>
       </w:r>
-      <w:proofErr w:type="gramEnd"/>
       <w:r>
         <w:tab/>
         <w:t>index for capital gains tax brackets</w:t>
       </w:r>
     </w:p>
     <w:p>
-      <w:proofErr w:type="spellStart"/>
-      <w:proofErr w:type="gramStart"/>
       <w:r>
         <w:t>m</w:t>
       </w:r>
@@ -13291,24 +14352,12 @@
         </w:rPr>
         <w:t>ik</w:t>
       </w:r>
-      <w:proofErr w:type="spellEnd"/>
-      <w:proofErr w:type="gramEnd"/>
       <w:r>
         <w:tab/>
-        <w:t xml:space="preserve">size of the kth tax bracket in year </w:t>
-      </w:r>
-      <w:proofErr w:type="spellStart"/>
-      <w:r>
-        <w:t>i</w:t>
-      </w:r>
-      <w:proofErr w:type="spellEnd"/>
-      <w:r>
-        <w:t xml:space="preserve"> </w:t>
-      </w:r>
-    </w:p>
-    <w:p>
-      <w:proofErr w:type="spellStart"/>
-      <w:proofErr w:type="gramStart"/>
+        <w:t xml:space="preserve">size of the kth tax bracket in year i </w:t>
+      </w:r>
+    </w:p>
+    <w:p>
       <w:r>
         <w:t>mcg</w:t>
       </w:r>
@@ -13318,35 +14367,21 @@
         </w:rPr>
         <w:t>il</w:t>
       </w:r>
-      <w:proofErr w:type="spellEnd"/>
-      <w:proofErr w:type="gramEnd"/>
       <w:r>
         <w:tab/>
-        <w:t xml:space="preserve">size of the lth capital gains bracket in year </w:t>
-      </w:r>
-      <w:proofErr w:type="spellStart"/>
-      <w:r>
-        <w:t>i</w:t>
-      </w:r>
-      <w:proofErr w:type="spellEnd"/>
-      <w:r>
-        <w:t xml:space="preserve"> </w:t>
-      </w:r>
-    </w:p>
-    <w:p>
-      <w:proofErr w:type="gramStart"/>
-      <w:r>
-        <w:lastRenderedPageBreak/>
+        <w:t xml:space="preserve">size of the lth capital gains bracket in year i </w:t>
+      </w:r>
+    </w:p>
+    <w:p>
+      <w:r>
         <w:t>n</w:t>
       </w:r>
-      <w:proofErr w:type="gramEnd"/>
       <w:r>
         <w:tab/>
         <w:t>Number of retirement years</w:t>
       </w:r>
     </w:p>
     <w:p>
-      <w:proofErr w:type="gramStart"/>
       <w:r>
         <w:t>n</w:t>
       </w:r>
@@ -13356,14 +14391,12 @@
         </w:rPr>
         <w:t>70</w:t>
       </w:r>
-      <w:proofErr w:type="gramEnd"/>
       <w:r>
         <w:tab/>
         <w:t>year number that retiree is age 70</w:t>
       </w:r>
     </w:p>
     <w:p>
-      <w:proofErr w:type="gramStart"/>
       <w:r>
         <w:t>o</w:t>
       </w:r>
@@ -13373,26 +14406,15 @@
         </w:rPr>
         <w:t>i</w:t>
       </w:r>
-      <w:proofErr w:type="gramEnd"/>
       <w:r>
         <w:tab/>
         <w:t>Other in</w:t>
       </w:r>
       <w:r>
-        <w:t xml:space="preserve">come in the </w:t>
-      </w:r>
-      <w:proofErr w:type="spellStart"/>
-      <w:r>
-        <w:t>ith</w:t>
-      </w:r>
-      <w:proofErr w:type="spellEnd"/>
-      <w:r>
-        <w:t xml:space="preserve"> year</w:t>
-      </w:r>
-    </w:p>
-    <w:p>
-      <w:proofErr w:type="spellStart"/>
-      <w:proofErr w:type="gramStart"/>
+        <w:t>come in the ith year</w:t>
+      </w:r>
+    </w:p>
+    <w:p>
       <w:r>
         <w:t>o</w:t>
       </w:r>
@@ -13408,23 +14430,9 @@
         </w:rPr>
         <w:t>i</w:t>
       </w:r>
-      <w:proofErr w:type="spellEnd"/>
-      <w:proofErr w:type="gramEnd"/>
       <w:r>
         <w:tab/>
-        <w:t xml:space="preserve">Other taxable income in the </w:t>
-      </w:r>
-      <w:proofErr w:type="spellStart"/>
-      <w:r>
-        <w:t>ith</w:t>
-      </w:r>
-      <w:proofErr w:type="spellEnd"/>
-      <w:r>
-        <w:t xml:space="preserve"> year (</w:t>
-      </w:r>
-      <w:proofErr w:type="spellStart"/>
-      <w:r>
-        <w:t>o</w:t>
+        <w:t>Other taxable income in the ith year (o</w:t>
       </w:r>
       <w:r>
         <w:rPr>
@@ -13438,7 +14446,6 @@
         </w:rPr>
         <w:t>i</w:t>
       </w:r>
-      <w:proofErr w:type="spellEnd"/>
       <w:r>
         <w:t xml:space="preserve"> is a subset of o</w:t>
       </w:r>
@@ -13458,14 +14465,19 @@
           <w:rFonts w:eastAsiaTheme="minorEastAsia"/>
         </w:rPr>
       </w:pPr>
-      <w:proofErr w:type="gramStart"/>
       <w:r>
         <w:rPr>
           <w:rFonts w:eastAsiaTheme="minorEastAsia"/>
         </w:rPr>
         <w:t>p</w:t>
       </w:r>
-      <w:proofErr w:type="gramEnd"/>
+      <w:r>
+        <w:rPr>
+          <w:rFonts w:eastAsiaTheme="minorEastAsia"/>
+          <w:vertAlign w:val="subscript"/>
+        </w:rPr>
+        <w:t>i</w:t>
+      </w:r>
       <w:r>
         <w:rPr>
           <w:rFonts w:eastAsiaTheme="minorEastAsia"/>
@@ -13505,8 +14517,6 @@
       </w:r>
     </w:p>
     <w:p>
-      <w:proofErr w:type="spellStart"/>
-      <w:proofErr w:type="gramStart"/>
       <w:r>
         <w:rPr>
           <w:rFonts w:eastAsiaTheme="minorEastAsia"/>
@@ -13520,21 +14530,12 @@
         </w:rPr>
         <w:t>i</w:t>
       </w:r>
-      <w:proofErr w:type="spellEnd"/>
-      <w:proofErr w:type="gramEnd"/>
       <w:r>
         <w:tab/>
-        <w:t xml:space="preserve">Present Value in year </w:t>
-      </w:r>
-      <w:proofErr w:type="spellStart"/>
-      <w:r>
-        <w:t>i</w:t>
-      </w:r>
-      <w:proofErr w:type="spellEnd"/>
-    </w:p>
-    <w:p>
-      <w:proofErr w:type="spellStart"/>
-      <w:proofErr w:type="gramStart"/>
+        <w:t>Present Value in year i</w:t>
+      </w:r>
+    </w:p>
+    <w:p>
       <w:r>
         <w:t>q</w:t>
       </w:r>
@@ -13544,16 +14545,12 @@
         </w:rPr>
         <w:t>j</w:t>
       </w:r>
-      <w:proofErr w:type="spellEnd"/>
-      <w:proofErr w:type="gramEnd"/>
       <w:r>
         <w:tab/>
         <w:t>balance for account j at the start of retirement</w:t>
       </w:r>
     </w:p>
     <w:p>
-      <w:proofErr w:type="spellStart"/>
-      <w:proofErr w:type="gramStart"/>
       <w:r>
         <w:t>r</w:t>
       </w:r>
@@ -13563,24 +14560,12 @@
         </w:rPr>
         <w:t>ij</w:t>
       </w:r>
-      <w:proofErr w:type="spellEnd"/>
-      <w:proofErr w:type="gramEnd"/>
       <w:r>
         <w:tab/>
-        <w:t xml:space="preserve">rate of return for account j in year </w:t>
-      </w:r>
-      <w:proofErr w:type="spellStart"/>
-      <w:r>
-        <w:t>i</w:t>
-      </w:r>
-      <w:proofErr w:type="spellEnd"/>
-      <w:r>
-        <w:t xml:space="preserve"> </w:t>
-      </w:r>
-    </w:p>
-    <w:p>
-      <w:proofErr w:type="spellStart"/>
-      <w:proofErr w:type="gramStart"/>
+        <w:t xml:space="preserve">rate of return for account j in year i </w:t>
+      </w:r>
+    </w:p>
+    <w:p>
       <w:r>
         <w:t>r</w:t>
       </w:r>
@@ -13590,16 +14575,12 @@
         </w:rPr>
         <w:t>cg</w:t>
       </w:r>
-      <w:proofErr w:type="spellEnd"/>
-      <w:proofErr w:type="gramEnd"/>
       <w:r>
         <w:tab/>
         <w:t>capital gains tax rate (temp until cg tax brackets are working)</w:t>
       </w:r>
     </w:p>
     <w:p>
-      <w:proofErr w:type="spellStart"/>
-      <w:proofErr w:type="gramStart"/>
       <w:r>
         <w:t>sd</w:t>
       </w:r>
@@ -13609,102 +14590,65 @@
         </w:rPr>
         <w:t>i</w:t>
       </w:r>
-      <w:proofErr w:type="spellEnd"/>
-      <w:proofErr w:type="gramEnd"/>
       <w:r>
         <w:tab/>
-        <w:t xml:space="preserve">Standard deduction in year </w:t>
-      </w:r>
-      <w:proofErr w:type="spellStart"/>
-      <w:r>
+        <w:t xml:space="preserve">Standard deduction in year i </w:t>
+      </w:r>
+    </w:p>
+    <w:p>
+      <w:r>
+        <w:t>s</w:t>
+      </w:r>
+      <w:r>
+        <w:rPr>
+          <w:vertAlign w:val="subscript"/>
+        </w:rPr>
         <w:t>i</w:t>
       </w:r>
-      <w:proofErr w:type="spellEnd"/>
-      <w:r>
-        <w:t xml:space="preserve"> </w:t>
-      </w:r>
-    </w:p>
-    <w:p>
-      <w:proofErr w:type="spellStart"/>
-      <w:proofErr w:type="gramStart"/>
-      <w:r>
-        <w:t>s</w:t>
-      </w:r>
       <w:r>
         <w:rPr>
           <w:vertAlign w:val="subscript"/>
         </w:rPr>
+        <w:tab/>
+      </w:r>
+      <w:r>
+        <w:t>S</w:t>
+      </w:r>
+      <w:r>
+        <w:t>pendable amount in year i</w:t>
+      </w:r>
+    </w:p>
+    <w:p>
+      <w:r>
+        <w:t>SS</w:t>
+      </w:r>
+      <w:r>
+        <w:rPr>
+          <w:vertAlign w:val="subscript"/>
+        </w:rPr>
         <w:t>i</w:t>
       </w:r>
-      <w:proofErr w:type="spellEnd"/>
-      <w:proofErr w:type="gramEnd"/>
-      <w:r>
-        <w:rPr>
-          <w:vertAlign w:val="subscript"/>
-        </w:rPr>
+      <w:r>
         <w:tab/>
-      </w:r>
-      <w:r>
-        <w:t>S</w:t>
-      </w:r>
-      <w:r>
-        <w:t xml:space="preserve">pendable amount in year </w:t>
-      </w:r>
-      <w:proofErr w:type="spellStart"/>
-      <w:r>
-        <w:t>i</w:t>
-      </w:r>
-      <w:proofErr w:type="spellEnd"/>
-    </w:p>
-    <w:p>
-      <w:proofErr w:type="spellStart"/>
-      <w:proofErr w:type="gramStart"/>
+        <w:t xml:space="preserve">Social Security income in year i </w:t>
+      </w:r>
+    </w:p>
+    <w:p>
       <w:r>
         <w:t>SS</w:t>
       </w:r>
       <w:r>
         <w:rPr>
-          <w:vertAlign w:val="subscript"/>
-        </w:rPr>
-        <w:t>i</w:t>
-      </w:r>
-      <w:proofErr w:type="spellEnd"/>
-      <w:proofErr w:type="gramEnd"/>
-      <w:r>
-        <w:tab/>
-        <w:t xml:space="preserve">Social Security income in year </w:t>
-      </w:r>
-      <w:proofErr w:type="spellStart"/>
-      <w:r>
-        <w:t>i</w:t>
-      </w:r>
-      <w:proofErr w:type="spellEnd"/>
-      <w:r>
-        <w:t xml:space="preserve"> </w:t>
-      </w:r>
-    </w:p>
-    <w:p>
-      <w:proofErr w:type="spellStart"/>
-      <w:proofErr w:type="gramStart"/>
-      <w:r>
-        <w:t>SS</w:t>
-      </w:r>
-      <w:r>
-        <w:rPr>
           <w:vertAlign w:val="superscript"/>
         </w:rPr>
         <w:t>t</w:t>
       </w:r>
-      <w:proofErr w:type="spellEnd"/>
-      <w:proofErr w:type="gramEnd"/>
       <w:r>
         <w:tab/>
         <w:t>Social Security faction that is taxable</w:t>
       </w:r>
     </w:p>
     <w:p>
-      <w:proofErr w:type="spellStart"/>
-      <w:proofErr w:type="gramStart"/>
       <w:r>
         <w:t>t</w:t>
       </w:r>
@@ -13720,16 +14664,12 @@
         </w:rPr>
         <w:t>cg</w:t>
       </w:r>
-      <w:proofErr w:type="spellEnd"/>
-      <w:proofErr w:type="gramEnd"/>
       <w:r>
         <w:tab/>
         <w:t>marginal capital gains tax rate in bracket l</w:t>
       </w:r>
     </w:p>
     <w:p>
-      <w:proofErr w:type="spellStart"/>
-      <w:proofErr w:type="gramStart"/>
       <w:r>
         <w:t>t</w:t>
       </w:r>
@@ -13739,16 +14679,12 @@
         </w:rPr>
         <w:t>k</w:t>
       </w:r>
-      <w:proofErr w:type="spellEnd"/>
-      <w:proofErr w:type="gramEnd"/>
       <w:r>
         <w:tab/>
         <w:t>marginal tax rate in tax bracket k</w:t>
       </w:r>
     </w:p>
     <w:p>
-      <w:proofErr w:type="spellStart"/>
-      <w:proofErr w:type="gramStart"/>
       <w:r>
         <w:t>w</w:t>
       </w:r>
@@ -13764,24 +14700,12 @@
         </w:rPr>
         <w:t>j</w:t>
       </w:r>
-      <w:proofErr w:type="spellEnd"/>
-      <w:proofErr w:type="gramEnd"/>
       <w:r>
         <w:tab/>
-        <w:t xml:space="preserve">withdrawal from account j in year </w:t>
-      </w:r>
-      <w:proofErr w:type="spellStart"/>
-      <w:r>
-        <w:t>i</w:t>
-      </w:r>
-      <w:proofErr w:type="spellEnd"/>
-      <w:r>
-        <w:t xml:space="preserve"> (j=1 TDRA, j=2 Roth, j=3 Investment)</w:t>
-      </w:r>
-    </w:p>
-    <w:p>
-      <w:proofErr w:type="spellStart"/>
-      <w:proofErr w:type="gramStart"/>
+        <w:t>withdrawal from account j in year i (j=1 TDRA, j=2 Roth, j=3 Investment)</w:t>
+      </w:r>
+    </w:p>
+    <w:p>
       <w:r>
         <w:t>x</w:t>
       </w:r>
@@ -13791,24 +14715,18 @@
         </w:rPr>
         <w:t>ik</w:t>
       </w:r>
-      <w:proofErr w:type="spellEnd"/>
-      <w:proofErr w:type="gramEnd"/>
       <w:r>
         <w:tab/>
         <w:t xml:space="preserve">ordinary taxable income in year </w:t>
       </w:r>
-      <w:proofErr w:type="spellStart"/>
       <w:r>
         <w:t>i</w:t>
       </w:r>
-      <w:proofErr w:type="spellEnd"/>
       <w:r>
         <w:t xml:space="preserve"> and bracket k</w:t>
       </w:r>
     </w:p>
     <w:p>
-      <w:proofErr w:type="spellStart"/>
-      <w:proofErr w:type="gramStart"/>
       <w:r>
         <w:t>y</w:t>
       </w:r>
@@ -13818,19 +14736,9 @@
         </w:rPr>
         <w:t>il</w:t>
       </w:r>
-      <w:proofErr w:type="spellEnd"/>
-      <w:proofErr w:type="gramEnd"/>
       <w:r>
         <w:tab/>
-        <w:t xml:space="preserve">capital gains income in year </w:t>
-      </w:r>
-      <w:proofErr w:type="spellStart"/>
-      <w:r>
-        <w:t>i</w:t>
-      </w:r>
-      <w:proofErr w:type="spellEnd"/>
-      <w:r>
-        <w:t xml:space="preserve"> and bracket l</w:t>
+        <w:t>capital gains income in year i and bracket l</w:t>
       </w:r>
     </w:p>
     <w:p/>
@@ -13846,7 +14754,6 @@
         </w:rPr>
         <w:t xml:space="preserve">Consolidated </w:t>
       </w:r>
-      <w:proofErr w:type="spellStart"/>
       <w:r>
         <w:rPr>
           <w:rFonts w:eastAsiaTheme="minorEastAsia"/>
@@ -13858,14 +14765,7 @@
         <w:rPr>
           <w:rFonts w:eastAsiaTheme="minorEastAsia"/>
         </w:rPr>
-        <w:t>s</w:t>
-      </w:r>
-      <w:proofErr w:type="spellEnd"/>
-      <w:r>
-        <w:rPr>
-          <w:rFonts w:eastAsiaTheme="minorEastAsia"/>
-        </w:rPr>
-        <w:t>:</w:t>
+        <w:t>s:</w:t>
       </w:r>
     </w:p>
     <w:p>
@@ -13883,49 +14783,8 @@
         <w:rPr>
           <w:rFonts w:eastAsiaTheme="minorEastAsia"/>
         </w:rPr>
-        <w:t xml:space="preserve">Create a case to use </w:t>
-      </w:r>
-      <w:proofErr w:type="spellStart"/>
-      <w:r>
-        <w:rPr>
-          <w:rFonts w:eastAsiaTheme="minorEastAsia"/>
-        </w:rPr>
-        <w:t>Aeq</w:t>
-      </w:r>
-      <w:proofErr w:type="spellEnd"/>
-      <w:r>
-        <w:rPr>
-          <w:rFonts w:eastAsiaTheme="minorEastAsia"/>
-        </w:rPr>
-        <w:t xml:space="preserve"> x == </w:t>
-      </w:r>
-      <w:proofErr w:type="spellStart"/>
-      <w:r>
-        <w:rPr>
-          <w:rFonts w:eastAsiaTheme="minorEastAsia"/>
-        </w:rPr>
-        <w:t>beq</w:t>
-      </w:r>
-      <w:proofErr w:type="spellEnd"/>
-      <w:r>
-        <w:rPr>
-          <w:rFonts w:eastAsiaTheme="minorEastAsia"/>
-        </w:rPr>
-        <w:t xml:space="preserve"> as well as </w:t>
-      </w:r>
-      <w:proofErr w:type="spellStart"/>
-      <w:r>
-        <w:rPr>
-          <w:rFonts w:eastAsiaTheme="minorEastAsia"/>
-        </w:rPr>
-        <w:t>Aub</w:t>
-      </w:r>
-      <w:proofErr w:type="spellEnd"/>
-      <w:r>
-        <w:rPr>
-          <w:rFonts w:eastAsiaTheme="minorEastAsia"/>
-        </w:rPr>
-        <w:t xml:space="preserve"> x &lt;= bub</w:t>
+        <w:lastRenderedPageBreak/>
+        <w:t>Create a case to use Aeq x == beq as well as Aub x &lt;= bub</w:t>
       </w:r>
     </w:p>
     <w:p>
@@ -13979,21 +14838,7 @@
         <w:rPr>
           <w:rFonts w:eastAsiaTheme="minorEastAsia"/>
         </w:rPr>
-        <w:t xml:space="preserve"> (e.g., enter income amount of 100 per year during retirement, will use 100 the first year of retirement, 100*(1+inflation) for the second year or 100*(1+inflation)^#</w:t>
-      </w:r>
-      <w:proofErr w:type="spellStart"/>
-      <w:r>
-        <w:rPr>
-          <w:rFonts w:eastAsiaTheme="minorEastAsia"/>
-        </w:rPr>
-        <w:t>yearsRetired</w:t>
-      </w:r>
-      <w:proofErr w:type="spellEnd"/>
-      <w:r>
-        <w:rPr>
-          <w:rFonts w:eastAsiaTheme="minorEastAsia"/>
-        </w:rPr>
-        <w:t xml:space="preserve"> )</w:t>
+        <w:t xml:space="preserve"> (e.g., enter income amount of 100 per year during retirement, will use 100 the first year of retirement, 100*(1+inflation) for the second year or 100*(1+inflation)^#yearsRetired )</w:t>
       </w:r>
     </w:p>
     <w:p>
@@ -14017,15 +14862,7 @@
         <w:rPr>
           <w:rFonts w:eastAsiaTheme="minorEastAsia"/>
         </w:rPr>
-        <w:t>twice</w:t>
-      </w:r>
-      <w:bookmarkStart w:id="0" w:name="_GoBack"/>
-      <w:bookmarkEnd w:id="0"/>
-      <w:r>
-        <w:rPr>
-          <w:rFonts w:eastAsiaTheme="minorEastAsia"/>
-        </w:rPr>
-        <w:t>, once for the IRS adjustment depending on the start age vs. FRA and then for inflation as above.</w:t>
+        <w:t>twice, once for the IRS adjustment depending on the start age vs. FRA and then for inflation as above.</w:t>
       </w:r>
     </w:p>
     <w:p>
@@ -14043,21 +14880,7 @@
         <w:rPr>
           <w:rFonts w:eastAsiaTheme="minorEastAsia"/>
         </w:rPr>
-        <w:t>Add to this document a description of the input format (</w:t>
-      </w:r>
-      <w:proofErr w:type="spellStart"/>
-      <w:r>
-        <w:rPr>
-          <w:rFonts w:eastAsiaTheme="minorEastAsia"/>
-        </w:rPr>
-        <w:t>toml</w:t>
-      </w:r>
-      <w:proofErr w:type="spellEnd"/>
-      <w:r>
-        <w:rPr>
-          <w:rFonts w:eastAsiaTheme="minorEastAsia"/>
-        </w:rPr>
-        <w:t>)…</w:t>
+        <w:t>Add to this document a description of the input format (toml)…</w:t>
       </w:r>
     </w:p>
     <w:p>
@@ -14108,31 +14931,8 @@
         <w:rPr>
           <w:rFonts w:eastAsiaTheme="minorEastAsia"/>
         </w:rPr>
-        <w:lastRenderedPageBreak/>
-        <w:t xml:space="preserve">Experiment: what happens if I use 2x </w:t>
-      </w:r>
-      <w:proofErr w:type="spellStart"/>
-      <w:r>
-        <w:rPr>
-          <w:rFonts w:eastAsiaTheme="minorEastAsia"/>
-        </w:rPr>
-        <w:t>si</w:t>
-      </w:r>
-      <w:proofErr w:type="spellEnd"/>
-      <w:r>
-        <w:rPr>
-          <w:rFonts w:eastAsiaTheme="minorEastAsia"/>
-        </w:rPr>
-        <w:t xml:space="preserve"> rather than </w:t>
-      </w:r>
-      <w:proofErr w:type="gramStart"/>
-      <w:r>
-        <w:rPr>
-          <w:rFonts w:eastAsiaTheme="minorEastAsia"/>
-        </w:rPr>
-        <w:t>1x ?</w:t>
-      </w:r>
-      <w:proofErr w:type="gramEnd"/>
+        <w:t>Experiment: what happens if I use 2x si rather than 1x ?</w:t>
+      </w:r>
     </w:p>
     <w:p>
       <w:pPr>
@@ -14145,19 +14945,11 @@
           <w:rFonts w:eastAsiaTheme="minorEastAsia"/>
         </w:rPr>
       </w:pPr>
-      <w:proofErr w:type="gramStart"/>
-      <w:r>
-        <w:rPr>
-          <w:rFonts w:eastAsiaTheme="minorEastAsia"/>
-        </w:rPr>
-        <w:t>other</w:t>
-      </w:r>
-      <w:proofErr w:type="gramEnd"/>
-      <w:r>
-        <w:rPr>
-          <w:rFonts w:eastAsiaTheme="minorEastAsia"/>
-        </w:rPr>
-        <w:t xml:space="preserve"> sources of income and whether they are taxed (Wayne Scott’s data code allows for this but I need to use it correctly. </w:t>
+      <w:r>
+        <w:rPr>
+          <w:rFonts w:eastAsiaTheme="minorEastAsia"/>
+        </w:rPr>
+        <w:t xml:space="preserve">other sources of income and whether they are taxed (Wayne Scott’s data code allows for this but I need to use it correctly. </w:t>
       </w:r>
     </w:p>
     <w:p>
@@ -14265,21 +15057,7 @@
         <w:rPr>
           <w:rFonts w:eastAsiaTheme="minorEastAsia"/>
         </w:rPr>
-        <w:t xml:space="preserve"> tax</w:t>
-      </w:r>
-      <w:proofErr w:type="gramStart"/>
-      <w:r>
-        <w:rPr>
-          <w:rFonts w:eastAsiaTheme="minorEastAsia"/>
-        </w:rPr>
-        <w:t>, ???)</w:t>
-      </w:r>
-      <w:proofErr w:type="gramEnd"/>
-      <w:r>
-        <w:rPr>
-          <w:rFonts w:eastAsiaTheme="minorEastAsia"/>
-        </w:rPr>
-        <w:t xml:space="preserve"> </w:t>
+        <w:t xml:space="preserve"> tax, ???) </w:t>
       </w:r>
     </w:p>
     <w:p>
@@ -14314,29 +15092,14 @@
         <w:rPr>
           <w:rFonts w:eastAsiaTheme="minorEastAsia"/>
         </w:rPr>
-        <w:t xml:space="preserve">) which would need a corresponding change to the basis </w:t>
-      </w:r>
-      <w:proofErr w:type="spellStart"/>
-      <w:r>
-        <w:rPr>
-          <w:rFonts w:eastAsiaTheme="minorEastAsia"/>
-        </w:rPr>
-        <w:t>bm</w:t>
+        <w:t>) which would need a corresponding change to the basis bm</w:t>
       </w:r>
       <w:r>
         <w:rPr>
           <w:rFonts w:eastAsiaTheme="minorEastAsia"/>
           <w:vertAlign w:val="subscript"/>
         </w:rPr>
-        <w:t>i</w:t>
-      </w:r>
-      <w:proofErr w:type="spellEnd"/>
-      <w:r>
-        <w:rPr>
-          <w:rFonts w:eastAsiaTheme="minorEastAsia"/>
-          <w:vertAlign w:val="subscript"/>
-        </w:rPr>
-        <w:t xml:space="preserve"> </w:t>
+        <w:t xml:space="preserve">i </w:t>
       </w:r>
       <w:r>
         <w:rPr>
@@ -14514,16 +15277,8 @@
         <w:rPr>
           <w:rFonts w:eastAsiaTheme="minorEastAsia"/>
         </w:rPr>
-        <w:t>Add selectable MRD tables (single, joint married</w:t>
-      </w:r>
-      <w:proofErr w:type="gramStart"/>
-      <w:r>
-        <w:rPr>
-          <w:rFonts w:eastAsiaTheme="minorEastAsia"/>
-        </w:rPr>
-        <w:t>, ???)</w:t>
-      </w:r>
-      <w:proofErr w:type="gramEnd"/>
+        <w:t>Add selectable MRD tables (single, joint married, ???)</w:t>
+      </w:r>
     </w:p>
     <w:p>
       <w:pPr>
@@ -14782,21 +15537,8 @@
         <w:rPr>
           <w:rFonts w:eastAsiaTheme="minorEastAsia"/>
         </w:rPr>
-        <w:t xml:space="preserve">Add pre-retirement, how much to add to </w:t>
-      </w:r>
-      <w:proofErr w:type="spellStart"/>
-      <w:r>
-        <w:rPr>
-          <w:rFonts w:eastAsiaTheme="minorEastAsia"/>
-        </w:rPr>
-        <w:t>tIRA</w:t>
-      </w:r>
-      <w:proofErr w:type="spellEnd"/>
-      <w:r>
-        <w:rPr>
-          <w:rFonts w:eastAsiaTheme="minorEastAsia"/>
-        </w:rPr>
-        <w:t>, Roth, Savings, Investments</w:t>
+        <w:lastRenderedPageBreak/>
+        <w:t>Add pre-retirement, how much to add to tIRA, Roth, Savings, Investments</w:t>
       </w:r>
     </w:p>
     <w:p>
@@ -14856,6 +15598,30 @@
         </w:tabs>
         <w:rPr>
           <w:rFonts w:eastAsiaTheme="minorEastAsia"/>
+          <w:color w:val="FF0000"/>
+        </w:rPr>
+      </w:pPr>
+      <w:r>
+        <w:rPr>
+          <w:rFonts w:eastAsiaTheme="minorEastAsia"/>
+          <w:color w:val="FF0000"/>
+        </w:rPr>
+        <w:t>I think I will need to add two TDRA and two ROTH accounts to correctly handle joint where both have these accounts (RMD differ, timelines differ, SS differs)</w:t>
+      </w:r>
+    </w:p>
+    <w:p>
+      <w:pPr>
+        <w:pStyle w:val="ListParagraph"/>
+        <w:numPr>
+          <w:ilvl w:val="2"/>
+          <w:numId w:val="1"/>
+        </w:numPr>
+        <w:tabs>
+          <w:tab w:val="center" w:pos="4680"/>
+          <w:tab w:val="right" w:pos="9360"/>
+        </w:tabs>
+        <w:rPr>
+          <w:rFonts w:eastAsiaTheme="minorEastAsia"/>
         </w:rPr>
       </w:pPr>
       <w:r>
@@ -15015,6 +15781,13 @@
         </w:rPr>
         <w:t>default spouse SS if not given explicitly</w:t>
       </w:r>
+      <w:r>
+        <w:rPr>
+          <w:rFonts w:eastAsiaTheme="minorEastAsia"/>
+          <w:color w:val="FF0000"/>
+        </w:rPr>
+        <w:t xml:space="preserve"> (or only if amount is negative??)</w:t>
+      </w:r>
     </w:p>
     <w:p>
       <w:pPr>
@@ -15037,63 +15810,7 @@
           <w:rFonts w:eastAsiaTheme="minorEastAsia"/>
           <w:color w:val="FF0000"/>
         </w:rPr>
-        <w:t xml:space="preserve">Start default </w:t>
-      </w:r>
-      <w:r>
-        <w:rPr>
-          <w:rFonts w:eastAsiaTheme="minorEastAsia"/>
-          <w:color w:val="FF0000"/>
-        </w:rPr>
-        <w:t>spouse</w:t>
-      </w:r>
-      <w:r>
-        <w:rPr>
-          <w:rFonts w:eastAsiaTheme="minorEastAsia"/>
-          <w:color w:val="FF0000"/>
-        </w:rPr>
-        <w:t xml:space="preserve"> a</w:t>
-      </w:r>
-      <w:r>
-        <w:rPr>
-          <w:rFonts w:eastAsiaTheme="minorEastAsia"/>
-          <w:color w:val="FF0000"/>
-        </w:rPr>
-        <w:t>t</w:t>
-      </w:r>
-      <w:r>
-        <w:rPr>
-          <w:rFonts w:eastAsiaTheme="minorEastAsia"/>
-          <w:color w:val="FF0000"/>
-        </w:rPr>
-        <w:t xml:space="preserve"> their FRA age if after FRA age of </w:t>
-      </w:r>
-      <w:r>
-        <w:rPr>
-          <w:rFonts w:eastAsiaTheme="minorEastAsia"/>
-          <w:color w:val="FF0000"/>
-        </w:rPr>
-        <w:t>spouse</w:t>
-      </w:r>
-      <w:r>
-        <w:rPr>
-          <w:rFonts w:eastAsiaTheme="minorEastAsia"/>
-          <w:color w:val="FF0000"/>
-        </w:rPr>
-        <w:t xml:space="preserve"> or </w:t>
-      </w:r>
-      <w:r>
-        <w:rPr>
-          <w:rFonts w:eastAsiaTheme="minorEastAsia"/>
-          <w:color w:val="FF0000"/>
-        </w:rPr>
-        <w:t>spouse</w:t>
-      </w:r>
-      <w:r>
-        <w:rPr>
-          <w:rFonts w:eastAsiaTheme="minorEastAsia"/>
-          <w:color w:val="FF0000"/>
-        </w:rPr>
-        <w:t xml:space="preserve"> has begun SS</w:t>
+        <w:t>HOW TO TELL THE DIFF BETWEEN AGES OR SPOUSE RETIRE STRART OR SOMETHING….</w:t>
       </w:r>
     </w:p>
     <w:p>
@@ -15117,7 +15834,86 @@
           <w:rFonts w:eastAsiaTheme="minorEastAsia"/>
           <w:color w:val="FF0000"/>
         </w:rPr>
-        <w:lastRenderedPageBreak/>
+        <w:t xml:space="preserve">Start default </w:t>
+      </w:r>
+      <w:r>
+        <w:rPr>
+          <w:rFonts w:eastAsiaTheme="minorEastAsia"/>
+          <w:color w:val="FF0000"/>
+        </w:rPr>
+        <w:t>spouse</w:t>
+      </w:r>
+      <w:r>
+        <w:rPr>
+          <w:rFonts w:eastAsiaTheme="minorEastAsia"/>
+          <w:color w:val="FF0000"/>
+        </w:rPr>
+        <w:t xml:space="preserve"> a</w:t>
+      </w:r>
+      <w:r>
+        <w:rPr>
+          <w:rFonts w:eastAsiaTheme="minorEastAsia"/>
+          <w:color w:val="FF0000"/>
+        </w:rPr>
+        <w:t>t</w:t>
+      </w:r>
+      <w:r>
+        <w:rPr>
+          <w:rFonts w:eastAsiaTheme="minorEastAsia"/>
+          <w:color w:val="FF0000"/>
+        </w:rPr>
+        <w:t xml:space="preserve"> their FRA age if after FRA age of </w:t>
+      </w:r>
+      <w:r>
+        <w:rPr>
+          <w:rFonts w:eastAsiaTheme="minorEastAsia"/>
+          <w:color w:val="FF0000"/>
+        </w:rPr>
+        <w:t>spouse</w:t>
+      </w:r>
+      <w:r>
+        <w:rPr>
+          <w:rFonts w:eastAsiaTheme="minorEastAsia"/>
+          <w:color w:val="FF0000"/>
+        </w:rPr>
+        <w:t xml:space="preserve"> or </w:t>
+      </w:r>
+      <w:r>
+        <w:rPr>
+          <w:rFonts w:eastAsiaTheme="minorEastAsia"/>
+          <w:color w:val="FF0000"/>
+        </w:rPr>
+        <w:t>spouse</w:t>
+      </w:r>
+      <w:r>
+        <w:rPr>
+          <w:rFonts w:eastAsiaTheme="minorEastAsia"/>
+          <w:color w:val="FF0000"/>
+        </w:rPr>
+        <w:t xml:space="preserve"> has begun SS</w:t>
+      </w:r>
+    </w:p>
+    <w:p>
+      <w:pPr>
+        <w:pStyle w:val="ListParagraph"/>
+        <w:numPr>
+          <w:ilvl w:val="4"/>
+          <w:numId w:val="1"/>
+        </w:numPr>
+        <w:tabs>
+          <w:tab w:val="center" w:pos="4680"/>
+          <w:tab w:val="right" w:pos="9360"/>
+        </w:tabs>
+        <w:rPr>
+          <w:rFonts w:eastAsiaTheme="minorEastAsia"/>
+          <w:color w:val="FF0000"/>
+        </w:rPr>
+      </w:pPr>
+      <w:r>
+        <w:rPr>
+          <w:rFonts w:eastAsiaTheme="minorEastAsia"/>
+          <w:color w:val="FF0000"/>
+        </w:rPr>
         <w:t>½ of the spouses FRA amount</w:t>
       </w:r>
     </w:p>
@@ -15166,17 +15962,8 @@
           <w:rFonts w:eastAsiaTheme="minorEastAsia"/>
           <w:color w:val="FF0000"/>
         </w:rPr>
-        <w:t xml:space="preserve">reverse </w:t>
-      </w:r>
-      <w:proofErr w:type="spellStart"/>
-      <w:r>
-        <w:rPr>
-          <w:rFonts w:eastAsiaTheme="minorEastAsia"/>
-          <w:color w:val="FF0000"/>
-        </w:rPr>
-        <w:t>morgage</w:t>
-      </w:r>
-      <w:proofErr w:type="spellEnd"/>
+        <w:t>reverse morgage</w:t>
+      </w:r>
     </w:p>
     <w:p>
       <w:pPr>
@@ -15194,21 +15981,12 @@
           <w:color w:val="FF0000"/>
         </w:rPr>
       </w:pPr>
-      <w:proofErr w:type="gramStart"/>
       <w:r>
         <w:rPr>
           <w:rFonts w:eastAsiaTheme="minorEastAsia"/>
           <w:color w:val="FF0000"/>
         </w:rPr>
-        <w:t>yield</w:t>
-      </w:r>
-      <w:proofErr w:type="gramEnd"/>
-      <w:r>
-        <w:rPr>
-          <w:rFonts w:eastAsiaTheme="minorEastAsia"/>
-          <w:color w:val="FF0000"/>
-        </w:rPr>
-        <w:t xml:space="preserve"> (is this interest? From?)</w:t>
+        <w:t>yield (is this interest? From?)</w:t>
       </w:r>
     </w:p>
     <w:p>
@@ -15298,16 +16076,8 @@
         <w:rPr>
           <w:rFonts w:eastAsiaTheme="minorEastAsia"/>
         </w:rPr>
-        <w:t>Short term savings goals (</w:t>
-      </w:r>
-      <w:proofErr w:type="gramStart"/>
-      <w:r>
-        <w:rPr>
-          <w:rFonts w:eastAsiaTheme="minorEastAsia"/>
-        </w:rPr>
-        <w:t>car, ….)</w:t>
-      </w:r>
-      <w:proofErr w:type="gramEnd"/>
+        <w:t>Short term savings goals (car, ….)</w:t>
+      </w:r>
     </w:p>
     <w:p>
       <w:pPr>
@@ -15350,21 +16120,7 @@
         <w:rPr>
           <w:rFonts w:eastAsiaTheme="minorEastAsia"/>
         </w:rPr>
-        <w:t>Emergency fund (6months – 1year, family emergencies</w:t>
-      </w:r>
-      <w:proofErr w:type="gramStart"/>
-      <w:r>
-        <w:rPr>
-          <w:rFonts w:eastAsiaTheme="minorEastAsia"/>
-        </w:rPr>
-        <w:t>,…</w:t>
-      </w:r>
-      <w:proofErr w:type="gramEnd"/>
-      <w:r>
-        <w:rPr>
-          <w:rFonts w:eastAsiaTheme="minorEastAsia"/>
-        </w:rPr>
-        <w:t>)</w:t>
+        <w:t>Emergency fund (6months – 1year, family emergencies,…)</w:t>
       </w:r>
     </w:p>
     <w:p>
@@ -15430,29 +16186,7 @@
         <w:rPr>
           <w:rFonts w:eastAsiaTheme="minorEastAsia"/>
         </w:rPr>
-        <w:t>Ability to run in simulation mode against a defined return rate for each year (</w:t>
-      </w:r>
-      <w:proofErr w:type="spellStart"/>
-      <w:proofErr w:type="gramStart"/>
-      <w:r>
-        <w:rPr>
-          <w:rFonts w:eastAsiaTheme="minorEastAsia"/>
-        </w:rPr>
-        <w:t>ie</w:t>
-      </w:r>
-      <w:proofErr w:type="spellEnd"/>
-      <w:r>
-        <w:rPr>
-          <w:rFonts w:eastAsiaTheme="minorEastAsia"/>
-        </w:rPr>
-        <w:t>.,</w:t>
-      </w:r>
-      <w:proofErr w:type="gramEnd"/>
-      <w:r>
-        <w:rPr>
-          <w:rFonts w:eastAsiaTheme="minorEastAsia"/>
-        </w:rPr>
-        <w:t xml:space="preserve"> a portion of the historical S&amp;P 500 record). </w:t>
+        <w:t xml:space="preserve">Ability to run in simulation mode against a defined return rate for each year (ie., a portion of the historical S&amp;P 500 record). </w:t>
       </w:r>
     </w:p>
     <w:p>
@@ -15602,6 +16336,7 @@
         <w:rPr>
           <w:rFonts w:eastAsiaTheme="minorEastAsia"/>
         </w:rPr>
+        <w:lastRenderedPageBreak/>
         <w:t>Autopilot (</w:t>
       </w:r>
       <w:hyperlink r:id="rId8" w:history="1">
@@ -15805,7 +16540,7 @@
             <w:sz w:val="28"/>
             <w:szCs w:val="28"/>
           </w:rPr>
-          <w:t>9</w:t>
+          <w:t>6</w:t>
         </w:r>
         <w:r>
           <w:rPr>
@@ -15871,23 +16606,7 @@
         <w:footnoteRef/>
       </w:r>
       <w:r>
-        <w:t xml:space="preserve"> </w:t>
-      </w:r>
-      <w:proofErr w:type="spellStart"/>
-      <w:r>
-        <w:t>Sumutka</w:t>
-      </w:r>
-      <w:proofErr w:type="spellEnd"/>
-      <w:r>
-        <w:t xml:space="preserve">, Alan R., Andrew M </w:t>
-      </w:r>
-      <w:proofErr w:type="spellStart"/>
-      <w:r>
-        <w:t>Sumutka</w:t>
-      </w:r>
-      <w:proofErr w:type="spellEnd"/>
-      <w:r>
-        <w:t xml:space="preserve">, and Lewis W. Coppersmith. (2012). Tax Efficient Retirement Withdrawal Planning Using a Comprehensive Tax Model. Journal of Financial Planning; April, Vol. 25, Issue 4. Retrieved from: </w:t>
+        <w:t xml:space="preserve"> Sumutka, Alan R., Andrew M Sumutka, and Lewis W. Coppersmith. (2012). Tax Efficient Retirement Withdrawal Planning Using a Comprehensive Tax Model. Journal of Financial Planning; April, Vol. 25, Issue 4. Retrieved from: </w:t>
       </w:r>
       <w:hyperlink r:id="rId1" w:history="1">
         <w:r>
@@ -15922,25 +16641,7 @@
           <w:color w:val="333333"/>
           <w:shd w:val="clear" w:color="auto" w:fill="FFFFFF"/>
         </w:rPr>
-        <w:t xml:space="preserve">Ragsdale, Cliff T., Andrew F. </w:t>
-      </w:r>
-      <w:proofErr w:type="spellStart"/>
-      <w:r>
-        <w:rPr>
-          <w:rFonts w:ascii="Arial" w:hAnsi="Arial" w:cs="Arial"/>
-          <w:color w:val="333333"/>
-          <w:shd w:val="clear" w:color="auto" w:fill="FFFFFF"/>
-        </w:rPr>
-        <w:t>Seila</w:t>
-      </w:r>
-      <w:proofErr w:type="spellEnd"/>
-      <w:r>
-        <w:rPr>
-          <w:rFonts w:ascii="Arial" w:hAnsi="Arial" w:cs="Arial"/>
-          <w:color w:val="333333"/>
-          <w:shd w:val="clear" w:color="auto" w:fill="FFFFFF"/>
-        </w:rPr>
-        <w:t>, and Philip L. Little. 1994. “An Optimization Model for Scheduling Withdrawals from Tax-Deferred Retirement Accounts.” </w:t>
+        <w:t>Ragsdale, Cliff T., Andrew F. Seila, and Philip L. Little. 1994. “An Optimization Model for Scheduling Withdrawals from Tax-Deferred Retirement Accounts.” </w:t>
       </w:r>
       <w:r>
         <w:rPr>
@@ -15987,15 +16688,7 @@
         <w:footnoteRef/>
       </w:r>
       <w:r>
-        <w:t xml:space="preserve"> </w:t>
-      </w:r>
-      <w:proofErr w:type="spellStart"/>
-      <w:r>
-        <w:t>Bengen</w:t>
-      </w:r>
-      <w:proofErr w:type="spellEnd"/>
-      <w:r>
-        <w:t xml:space="preserve">, William P (October 1994) Determining withdrawal rates using historical Data. Journal of Financial Planning Pages 171-180, Retrieved from: </w:t>
+        <w:t xml:space="preserve"> Bengen, William P (October 1994) Determining withdrawal rates using historical Data. Journal of Financial Planning Pages 171-180, Retrieved from: </w:t>
       </w:r>
       <w:hyperlink r:id="rId3" w:history="1">
         <w:r>
@@ -16046,15 +16739,7 @@
         <w:footnoteRef/>
       </w:r>
       <w:r>
-        <w:t xml:space="preserve"> </w:t>
-      </w:r>
-      <w:proofErr w:type="spellStart"/>
-      <w:r>
-        <w:t>Bengen</w:t>
-      </w:r>
-      <w:proofErr w:type="spellEnd"/>
-      <w:r>
-        <w:t xml:space="preserve">, William P (October 1994) Determining withdrawal rates using historical Data. Journal of Financial Planning Pages 171-180, Retrieved from: </w:t>
+        <w:t xml:space="preserve"> Bengen, William P (October 1994) Determining withdrawal rates using historical Data. Journal of Financial Planning Pages 171-180, Retrieved from: </w:t>
       </w:r>
       <w:hyperlink r:id="rId5" w:history="1">
         <w:r>
@@ -16081,15 +16766,7 @@
         <w:footnoteRef/>
       </w:r>
       <w:r>
-        <w:t xml:space="preserve"> </w:t>
-      </w:r>
-      <w:proofErr w:type="spellStart"/>
-      <w:r>
-        <w:t>Bengen</w:t>
-      </w:r>
-      <w:proofErr w:type="spellEnd"/>
-      <w:r>
-        <w:t xml:space="preserve">, William P (May 1, 2012) How much is enough? Financial Advisor, Retrieved from: </w:t>
+        <w:t xml:space="preserve"> Bengen, William P (May 1, 2012) How much is enough? Financial Advisor, Retrieved from: </w:t>
       </w:r>
       <w:hyperlink r:id="rId6" w:history="1">
         <w:r>
@@ -16116,15 +16793,7 @@
         <w:footnoteRef/>
       </w:r>
       <w:r>
-        <w:t xml:space="preserve"> </w:t>
-      </w:r>
-      <w:proofErr w:type="spellStart"/>
-      <w:r>
-        <w:t>Bengen</w:t>
-      </w:r>
-      <w:proofErr w:type="spellEnd"/>
-      <w:r>
-        <w:t xml:space="preserve">, William P (June 1, 2016) Is 4.5% Still Safe? Financial Advisor, Retrieved from: </w:t>
+        <w:t xml:space="preserve"> Bengen, William P (June 1, 2016) Is 4.5% Still Safe? Financial Advisor, Retrieved from: </w:t>
       </w:r>
       <w:hyperlink r:id="rId7" w:history="1">
         <w:r>
@@ -17322,7 +17991,7 @@
 </file>
 
 <file path=customXml/itemProps1.xml><?xml version="1.0" encoding="utf-8"?>
-<ds:datastoreItem xmlns:ds="http://schemas.openxmlformats.org/officeDocument/2006/customXml" ds:itemID="{07BC921A-CDC6-4BE4-B5F1-EC5D0FB801ED}">
+<ds:datastoreItem xmlns:ds="http://schemas.openxmlformats.org/officeDocument/2006/customXml" ds:itemID="{7F2334E7-7C85-4D23-935A-229C8171D87B}">
   <ds:schemaRefs>
     <ds:schemaRef ds:uri="http://schemas.openxmlformats.org/officeDocument/2006/bibliography"/>
   </ds:schemaRefs>

</xml_diff>

<commit_message>
Fixing buts with the csv and capital gains tax brackets.
</commit_message>
<xml_diff>
--- a/ARetirementPlannerModel2017.docx
+++ b/ARetirementPlannerModel2017.docx
@@ -452,13 +452,7 @@
           <w:rPr>
             <w:rFonts w:ascii="Cambria Math" w:eastAsiaTheme="minorEastAsia" w:hAnsi="Cambria Math"/>
           </w:rPr>
-          <m:t>x constrained by</m:t>
-        </m:r>
-        <m:r>
-          <w:rPr>
-            <w:rFonts w:ascii="Cambria Math" w:eastAsiaTheme="minorEastAsia" w:hAnsi="Cambria Math"/>
-          </w:rPr>
-          <m:t xml:space="preserve"> Ax≥b</m:t>
+          <m:t>x constrained by Ax≥b</m:t>
         </m:r>
       </m:oMath>
       <w:r>
@@ -1768,13 +1762,7 @@
                       <w:rPr>
                         <w:rFonts w:ascii="Cambria Math" w:hAnsi="Cambria Math"/>
                       </w:rPr>
-                      <m:t>i</m:t>
-                    </m:r>
-                    <m:r>
-                      <w:rPr>
-                        <w:rFonts w:ascii="Cambria Math" w:hAnsi="Cambria Math"/>
-                      </w:rPr>
-                      <m:t>j</m:t>
+                      <m:t>ij</m:t>
                     </m:r>
                   </m:sub>
                 </m:sSub>
@@ -2308,13 +2296,7 @@
                       <w:rPr>
                         <w:rFonts w:ascii="Cambria Math" w:hAnsi="Cambria Math"/>
                       </w:rPr>
-                      <m:t>i</m:t>
-                    </m:r>
-                    <m:r>
-                      <w:rPr>
-                        <w:rFonts w:ascii="Cambria Math" w:hAnsi="Cambria Math"/>
-                      </w:rPr>
-                      <m:t>j</m:t>
+                      <m:t>ij</m:t>
                     </m:r>
                   </m:sub>
                 </m:sSub>
@@ -3896,13 +3878,7 @@
               <w:rPr>
                 <w:rFonts w:ascii="Cambria Math" w:hAnsi="Cambria Math"/>
               </w:rPr>
-              <m:t>i</m:t>
-            </m:r>
-            <m:r>
-              <w:rPr>
-                <w:rFonts w:ascii="Cambria Math" w:hAnsi="Cambria Math"/>
-              </w:rPr>
-              <m:t>j</m:t>
+              <m:t>ij</m:t>
             </m:r>
           </m:sub>
         </m:sSub>
@@ -3945,13 +3921,7 @@
                   <w:rPr>
                     <w:rFonts w:ascii="Cambria Math" w:hAnsi="Cambria Math"/>
                   </w:rPr>
-                  <m:t>i</m:t>
-                </m:r>
-                <m:r>
-                  <w:rPr>
-                    <w:rFonts w:ascii="Cambria Math" w:hAnsi="Cambria Math"/>
-                  </w:rPr>
-                  <m:t>j</m:t>
+                  <m:t>ij</m:t>
                 </m:r>
               </m:sub>
             </m:sSub>
@@ -3979,13 +3949,7 @@
                   <w:rPr>
                     <w:rFonts w:ascii="Cambria Math" w:hAnsi="Cambria Math"/>
                   </w:rPr>
-                  <m:t>i</m:t>
-                </m:r>
-                <m:r>
-                  <w:rPr>
-                    <w:rFonts w:ascii="Cambria Math" w:hAnsi="Cambria Math"/>
-                  </w:rPr>
-                  <m:t>j</m:t>
+                  <m:t>ij</m:t>
                 </m:r>
               </m:sub>
             </m:sSub>
@@ -4027,19 +3991,7 @@
           <w:rPr>
             <w:rFonts w:ascii="Cambria Math" w:eastAsiaTheme="minorEastAsia" w:hAnsi="Cambria Math"/>
           </w:rPr>
-          <m:t>…n</m:t>
-        </m:r>
-        <m:r>
-          <w:rPr>
-            <w:rFonts w:ascii="Cambria Math" w:eastAsiaTheme="minorEastAsia" w:hAnsi="Cambria Math"/>
-          </w:rPr>
-          <m:t>, j=1,2</m:t>
-        </m:r>
-        <m:r>
-          <w:rPr>
-            <w:rFonts w:ascii="Cambria Math" w:eastAsiaTheme="minorEastAsia" w:hAnsi="Cambria Math"/>
-          </w:rPr>
-          <m:t xml:space="preserve"> </m:t>
+          <m:t xml:space="preserve">…n, j=1,2 </m:t>
         </m:r>
       </m:oMath>
       <w:r>
@@ -8728,13 +8680,7 @@
                       <w:rPr>
                         <w:rFonts w:ascii="Cambria Math" w:hAnsi="Cambria Math"/>
                       </w:rPr>
-                      <m:t>i</m:t>
-                    </m:r>
-                    <m:r>
-                      <w:rPr>
-                        <w:rFonts w:ascii="Cambria Math" w:hAnsi="Cambria Math"/>
-                      </w:rPr>
-                      <m:t>j</m:t>
+                      <m:t>ij</m:t>
                     </m:r>
                   </m:sub>
                 </m:sSub>
@@ -11186,8 +11132,22 @@
           <w:rFonts w:eastAsiaTheme="minorEastAsia"/>
         </w:rPr>
         <w:tab/>
-        <w:t>(7a’ try)</w:t>
-      </w:r>
+        <w:t>(7a’ try</w:t>
+      </w:r>
+      <w:r>
+        <w:rPr>
+          <w:rFonts w:eastAsiaTheme="minorEastAsia"/>
+        </w:rPr>
+        <w:t xml:space="preserve"> u ‘ira’</w:t>
+      </w:r>
+      <w:r>
+        <w:rPr>
+          <w:rFonts w:eastAsiaTheme="minorEastAsia"/>
+        </w:rPr>
+        <w:t>)</w:t>
+      </w:r>
+      <w:bookmarkStart w:id="0" w:name="_GoBack"/>
+      <w:bookmarkEnd w:id="0"/>
     </w:p>
     <w:p>
       <w:pPr>
@@ -15295,31 +15255,7 @@
         <w:rPr>
           <w:rFonts w:eastAsiaTheme="minorEastAsia"/>
         </w:rPr>
-        <w:t># S</w:t>
-      </w:r>
-      <w:r>
-        <w:rPr>
-          <w:rFonts w:eastAsiaTheme="minorEastAsia"/>
-        </w:rPr>
-        <w:t xml:space="preserve">ocial </w:t>
-      </w:r>
-      <w:r>
-        <w:rPr>
-          <w:rFonts w:eastAsiaTheme="minorEastAsia"/>
-        </w:rPr>
-        <w:t>S</w:t>
-      </w:r>
-      <w:r>
-        <w:rPr>
-          <w:rFonts w:eastAsiaTheme="minorEastAsia"/>
-        </w:rPr>
-        <w:t>ecurity section</w:t>
-      </w:r>
-      <w:r>
-        <w:rPr>
-          <w:rFonts w:eastAsiaTheme="minorEastAsia"/>
-        </w:rPr>
-        <w:t xml:space="preserve"> must specify amount, FRA and an age range</w:t>
+        <w:t># Social Security section must specify amount, FRA and an age range</w:t>
       </w:r>
     </w:p>
     <w:p>
@@ -19918,8 +19854,6 @@
       <w:r>
         <w:t xml:space="preserve"> </w:t>
       </w:r>
-      <w:bookmarkStart w:id="0" w:name="_GoBack"/>
-      <w:bookmarkEnd w:id="0"/>
     </w:p>
   </w:footnote>
   <w:footnote w:id="6">
@@ -20941,558 +20875,19 @@
     <w:uiPriority w:val="99"/>
     <w:rsid w:val="008707DE"/>
   </w:style>
-</w:styles>
-</file>
-
-<file path=word/glossary/document.xml><?xml version="1.0" encoding="utf-8"?>
-<w:glossaryDocument xmlns:wpc="http://schemas.microsoft.com/office/word/2010/wordprocessingCanvas" xmlns:mc="http://schemas.openxmlformats.org/markup-compatibility/2006" xmlns:o="urn:schemas-microsoft-com:office:office" xmlns:r="http://schemas.openxmlformats.org/officeDocument/2006/relationships" xmlns:m="http://schemas.openxmlformats.org/officeDocument/2006/math" xmlns:v="urn:schemas-microsoft-com:vml" xmlns:wp14="http://schemas.microsoft.com/office/word/2010/wordprocessingDrawing" xmlns:wp="http://schemas.openxmlformats.org/drawingml/2006/wordprocessingDrawing" xmlns:w10="urn:schemas-microsoft-com:office:word" xmlns:w="http://schemas.openxmlformats.org/wordprocessingml/2006/main" xmlns:w14="http://schemas.microsoft.com/office/word/2010/wordml" xmlns:w15="http://schemas.microsoft.com/office/word/2012/wordml" xmlns:wpg="http://schemas.microsoft.com/office/word/2010/wordprocessingGroup" xmlns:wpi="http://schemas.microsoft.com/office/word/2010/wordprocessingInk" xmlns:wne="http://schemas.microsoft.com/office/word/2006/wordml" xmlns:wps="http://schemas.microsoft.com/office/word/2010/wordprocessingShape" mc:Ignorable="w14 w15 wp14"/>
-</file>
-
-<file path=word/glossary/fontTable.xml><?xml version="1.0" encoding="utf-8"?>
-<w:fonts xmlns:mc="http://schemas.openxmlformats.org/markup-compatibility/2006" xmlns:r="http://schemas.openxmlformats.org/officeDocument/2006/relationships" xmlns:w="http://schemas.openxmlformats.org/wordprocessingml/2006/main" xmlns:w14="http://schemas.microsoft.com/office/word/2010/wordml" xmlns:w15="http://schemas.microsoft.com/office/word/2012/wordml" mc:Ignorable="w14 w15">
-  <w:font w:name="Calibri">
-    <w:panose1 w:val="020F0502020204030204"/>
-    <w:charset w:val="00"/>
-    <w:family w:val="swiss"/>
-    <w:pitch w:val="variable"/>
-    <w:sig w:usb0="E0002AFF" w:usb1="C000247B" w:usb2="00000009" w:usb3="00000000" w:csb0="000001FF" w:csb1="00000000"/>
-  </w:font>
-  <w:font w:name="Times New Roman">
-    <w:panose1 w:val="02020603050405020304"/>
-    <w:charset w:val="00"/>
-    <w:family w:val="roman"/>
-    <w:pitch w:val="variable"/>
-    <w:sig w:usb0="E0002EFF" w:usb1="C000785B" w:usb2="00000009" w:usb3="00000000" w:csb0="000001FF" w:csb1="00000000"/>
-  </w:font>
-  <w:font w:name="Courier New">
-    <w:panose1 w:val="02070309020205020404"/>
-    <w:charset w:val="00"/>
-    <w:family w:val="modern"/>
-    <w:pitch w:val="fixed"/>
-    <w:sig w:usb0="E0002EFF" w:usb1="C0007843" w:usb2="00000009" w:usb3="00000000" w:csb0="000001FF" w:csb1="00000000"/>
-  </w:font>
-  <w:font w:name="Wingdings">
-    <w:panose1 w:val="05000000000000000000"/>
-    <w:charset w:val="02"/>
-    <w:family w:val="auto"/>
-    <w:pitch w:val="variable"/>
-    <w:sig w:usb0="00000000" w:usb1="10000000" w:usb2="00000000" w:usb3="00000000" w:csb0="80000000" w:csb1="00000000"/>
-  </w:font>
-  <w:font w:name="Symbol">
-    <w:panose1 w:val="05050102010706020507"/>
-    <w:charset w:val="02"/>
-    <w:family w:val="roman"/>
-    <w:pitch w:val="variable"/>
-    <w:sig w:usb0="00000000" w:usb1="10000000" w:usb2="00000000" w:usb3="00000000" w:csb0="80000000" w:csb1="00000000"/>
-  </w:font>
-  <w:font w:name="Segoe UI">
-    <w:panose1 w:val="020B0502040204020203"/>
-    <w:charset w:val="00"/>
-    <w:family w:val="swiss"/>
-    <w:pitch w:val="variable"/>
-    <w:sig w:usb0="E4002EFF" w:usb1="C000E47F" w:usb2="00000009" w:usb3="00000000" w:csb0="000001FF" w:csb1="00000000"/>
-  </w:font>
-  <w:font w:name="Arial">
-    <w:panose1 w:val="020B0604020202020204"/>
-    <w:charset w:val="00"/>
-    <w:family w:val="swiss"/>
-    <w:pitch w:val="variable"/>
-    <w:sig w:usb0="E0002EFF" w:usb1="C0007843" w:usb2="00000009" w:usb3="00000000" w:csb0="000001FF" w:csb1="00000000"/>
-  </w:font>
-  <w:font w:name="Cambria Math">
-    <w:panose1 w:val="02040503050406030204"/>
-    <w:charset w:val="00"/>
-    <w:family w:val="roman"/>
-    <w:pitch w:val="variable"/>
-    <w:sig w:usb0="E00006FF" w:usb1="420024FF" w:usb2="02000000" w:usb3="00000000" w:csb0="0000019F" w:csb1="00000000"/>
-  </w:font>
-  <w:font w:name="Calibri Light">
-    <w:panose1 w:val="020F0302020204030204"/>
-    <w:charset w:val="00"/>
-    <w:family w:val="swiss"/>
-    <w:pitch w:val="variable"/>
-    <w:sig w:usb0="E0002AFF" w:usb1="C000247B" w:usb2="00000009" w:usb3="00000000" w:csb0="000001FF" w:csb1="00000000"/>
-  </w:font>
-</w:fonts>
-</file>
-
-<file path=word/glossary/settings.xml><?xml version="1.0" encoding="utf-8"?>
-<w:settings xmlns:mc="http://schemas.openxmlformats.org/markup-compatibility/2006" xmlns:o="urn:schemas-microsoft-com:office:office" xmlns:r="http://schemas.openxmlformats.org/officeDocument/2006/relationships" xmlns:m="http://schemas.openxmlformats.org/officeDocument/2006/math" xmlns:v="urn:schemas-microsoft-com:vml" xmlns:w10="urn:schemas-microsoft-com:office:word" xmlns:w="http://schemas.openxmlformats.org/wordprocessingml/2006/main" xmlns:w14="http://schemas.microsoft.com/office/word/2010/wordml" xmlns:w15="http://schemas.microsoft.com/office/word/2012/wordml" xmlns:sl="http://schemas.openxmlformats.org/schemaLibrary/2006/main" mc:Ignorable="w14 w15">
-  <w:view w:val="normal"/>
-  <w:defaultTabStop w:val="720"/>
-  <w:characterSpacingControl w:val="doNotCompress"/>
-  <w:compat>
-    <w:useFELayout/>
-    <w:compatSetting w:name="compatibilityMode" w:uri="http://schemas.microsoft.com/office/word" w:val="15"/>
-    <w:compatSetting w:name="overrideTableStyleFontSizeAndJustification" w:uri="http://schemas.microsoft.com/office/word" w:val="1"/>
-    <w:compatSetting w:name="enableOpenTypeFeatures" w:uri="http://schemas.microsoft.com/office/word" w:val="1"/>
-    <w:compatSetting w:name="doNotFlipMirrorIndents" w:uri="http://schemas.microsoft.com/office/word" w:val="1"/>
-    <w:compatSetting w:name="differentiateMultirowTableHeaders" w:uri="http://schemas.microsoft.com/office/word" w:val="1"/>
-  </w:compat>
-  <w:rsids>
-    <w:rsidRoot w:val="0059162A"/>
-    <w:rsid w:val="0059162A"/>
-  </w:rsids>
-  <m:mathPr>
-    <m:mathFont m:val="Cambria Math"/>
-    <m:brkBin m:val="before"/>
-    <m:brkBinSub m:val="--"/>
-    <m:smallFrac m:val="0"/>
-    <m:dispDef/>
-    <m:lMargin m:val="0"/>
-    <m:rMargin m:val="0"/>
-    <m:defJc m:val="centerGroup"/>
-    <m:wrapIndent m:val="1440"/>
-    <m:intLim m:val="subSup"/>
-    <m:naryLim m:val="undOvr"/>
-  </m:mathPr>
-  <w:themeFontLang w:val="en-US"/>
-  <w:clrSchemeMapping w:bg1="light1" w:t1="dark1" w:bg2="light2" w:t2="dark2" w:accent1="accent1" w:accent2="accent2" w:accent3="accent3" w:accent4="accent4" w:accent5="accent5" w:accent6="accent6" w:hyperlink="hyperlink" w:followedHyperlink="followedHyperlink"/>
-  <w:decimalSymbol w:val="."/>
-  <w:listSeparator w:val=","/>
-  <w15:chartTrackingRefBased/>
-</w:settings>
-</file>
-
-<file path=word/glossary/styles.xml><?xml version="1.0" encoding="utf-8"?>
-<w:styles xmlns:mc="http://schemas.openxmlformats.org/markup-compatibility/2006" xmlns:r="http://schemas.openxmlformats.org/officeDocument/2006/relationships" xmlns:w="http://schemas.openxmlformats.org/wordprocessingml/2006/main" xmlns:w14="http://schemas.microsoft.com/office/word/2010/wordml" xmlns:w15="http://schemas.microsoft.com/office/word/2012/wordml" mc:Ignorable="w14 w15">
-  <w:docDefaults>
-    <w:rPrDefault>
-      <w:rPr>
-        <w:rFonts w:asciiTheme="minorHAnsi" w:eastAsiaTheme="minorEastAsia" w:hAnsiTheme="minorHAnsi" w:cstheme="minorBidi"/>
-        <w:sz w:val="22"/>
-        <w:szCs w:val="22"/>
-        <w:lang w:val="en-US" w:eastAsia="en-US" w:bidi="ar-SA"/>
-      </w:rPr>
-    </w:rPrDefault>
-    <w:pPrDefault>
-      <w:pPr>
-        <w:spacing w:after="160" w:line="259" w:lineRule="auto"/>
-      </w:pPr>
-    </w:pPrDefault>
-  </w:docDefaults>
-  <w:latentStyles w:defLockedState="0" w:defUIPriority="99" w:defSemiHidden="0" w:defUnhideWhenUsed="0" w:defQFormat="0" w:count="371">
-    <w:lsdException w:name="Normal" w:uiPriority="0" w:qFormat="1"/>
-    <w:lsdException w:name="heading 1" w:uiPriority="9" w:qFormat="1"/>
-    <w:lsdException w:name="heading 2" w:semiHidden="1" w:uiPriority="9" w:unhideWhenUsed="1" w:qFormat="1"/>
-    <w:lsdException w:name="heading 3" w:semiHidden="1" w:uiPriority="9" w:unhideWhenUsed="1" w:qFormat="1"/>
-    <w:lsdException w:name="heading 4" w:semiHidden="1" w:uiPriority="9" w:unhideWhenUsed="1" w:qFormat="1"/>
-    <w:lsdException w:name="heading 5" w:semiHidden="1" w:uiPriority="9" w:unhideWhenUsed="1" w:qFormat="1"/>
-    <w:lsdException w:name="heading 6" w:semiHidden="1" w:uiPriority="9" w:unhideWhenUsed="1" w:qFormat="1"/>
-    <w:lsdException w:name="heading 7" w:semiHidden="1" w:uiPriority="9" w:unhideWhenUsed="1" w:qFormat="1"/>
-    <w:lsdException w:name="heading 8" w:semiHidden="1" w:uiPriority="9" w:unhideWhenUsed="1" w:qFormat="1"/>
-    <w:lsdException w:name="heading 9" w:semiHidden="1" w:uiPriority="9" w:unhideWhenUsed="1" w:qFormat="1"/>
-    <w:lsdException w:name="index 1" w:semiHidden="1" w:unhideWhenUsed="1"/>
-    <w:lsdException w:name="index 2" w:semiHidden="1" w:unhideWhenUsed="1"/>
-    <w:lsdException w:name="index 3" w:semiHidden="1" w:unhideWhenUsed="1"/>
-    <w:lsdException w:name="index 4" w:semiHidden="1" w:unhideWhenUsed="1"/>
-    <w:lsdException w:name="index 5" w:semiHidden="1" w:unhideWhenUsed="1"/>
-    <w:lsdException w:name="index 6" w:semiHidden="1" w:unhideWhenUsed="1"/>
-    <w:lsdException w:name="index 7" w:semiHidden="1" w:unhideWhenUsed="1"/>
-    <w:lsdException w:name="index 8" w:semiHidden="1" w:unhideWhenUsed="1"/>
-    <w:lsdException w:name="index 9" w:semiHidden="1" w:unhideWhenUsed="1"/>
-    <w:lsdException w:name="toc 1" w:semiHidden="1" w:uiPriority="39" w:unhideWhenUsed="1"/>
-    <w:lsdException w:name="toc 2" w:semiHidden="1" w:uiPriority="39" w:unhideWhenUsed="1"/>
-    <w:lsdException w:name="toc 3" w:semiHidden="1" w:uiPriority="39" w:unhideWhenUsed="1"/>
-    <w:lsdException w:name="toc 4" w:semiHidden="1" w:uiPriority="39" w:unhideWhenUsed="1"/>
-    <w:lsdException w:name="toc 5" w:semiHidden="1" w:uiPriority="39" w:unhideWhenUsed="1"/>
-    <w:lsdException w:name="toc 6" w:semiHidden="1" w:uiPriority="39" w:unhideWhenUsed="1"/>
-    <w:lsdException w:name="toc 7" w:semiHidden="1" w:uiPriority="39" w:unhideWhenUsed="1"/>
-    <w:lsdException w:name="toc 8" w:semiHidden="1" w:uiPriority="39" w:unhideWhenUsed="1"/>
-    <w:lsdException w:name="toc 9" w:semiHidden="1" w:uiPriority="39" w:unhideWhenUsed="1"/>
-    <w:lsdException w:name="Normal Indent" w:semiHidden="1" w:unhideWhenUsed="1"/>
-    <w:lsdException w:name="footnote text" w:semiHidden="1" w:unhideWhenUsed="1"/>
-    <w:lsdException w:name="annotation text" w:semiHidden="1" w:unhideWhenUsed="1"/>
-    <w:lsdException w:name="header" w:semiHidden="1" w:unhideWhenUsed="1"/>
-    <w:lsdException w:name="footer" w:semiHidden="1" w:unhideWhenUsed="1"/>
-    <w:lsdException w:name="index heading" w:semiHidden="1" w:unhideWhenUsed="1"/>
-    <w:lsdException w:name="caption" w:semiHidden="1" w:uiPriority="35" w:unhideWhenUsed="1" w:qFormat="1"/>
-    <w:lsdException w:name="table of figures" w:semiHidden="1" w:unhideWhenUsed="1"/>
-    <w:lsdException w:name="envelope address" w:semiHidden="1" w:unhideWhenUsed="1"/>
-    <w:lsdException w:name="envelope return" w:semiHidden="1" w:unhideWhenUsed="1"/>
-    <w:lsdException w:name="footnote reference" w:semiHidden="1" w:unhideWhenUsed="1"/>
-    <w:lsdException w:name="annotation reference" w:semiHidden="1" w:unhideWhenUsed="1"/>
-    <w:lsdException w:name="line number" w:semiHidden="1" w:unhideWhenUsed="1"/>
-    <w:lsdException w:name="page number" w:semiHidden="1" w:unhideWhenUsed="1"/>
-    <w:lsdException w:name="endnote reference" w:semiHidden="1" w:unhideWhenUsed="1"/>
-    <w:lsdException w:name="endnote text" w:semiHidden="1" w:unhideWhenUsed="1"/>
-    <w:lsdException w:name="table of authorities" w:semiHidden="1" w:unhideWhenUsed="1"/>
-    <w:lsdException w:name="macro" w:semiHidden="1" w:unhideWhenUsed="1"/>
-    <w:lsdException w:name="toa heading" w:semiHidden="1" w:unhideWhenUsed="1"/>
-    <w:lsdException w:name="List" w:semiHidden="1" w:unhideWhenUsed="1"/>
-    <w:lsdException w:name="List Bullet" w:semiHidden="1" w:unhideWhenUsed="1"/>
-    <w:lsdException w:name="List Number" w:semiHidden="1" w:unhideWhenUsed="1"/>
-    <w:lsdException w:name="List 2" w:semiHidden="1" w:unhideWhenUsed="1"/>
-    <w:lsdException w:name="List 3" w:semiHidden="1" w:unhideWhenUsed="1"/>
-    <w:lsdException w:name="List 4" w:semiHidden="1" w:unhideWhenUsed="1"/>
-    <w:lsdException w:name="List 5" w:semiHidden="1" w:unhideWhenUsed="1"/>
-    <w:lsdException w:name="List Bullet 2" w:semiHidden="1" w:unhideWhenUsed="1"/>
-    <w:lsdException w:name="List Bullet 3" w:semiHidden="1" w:unhideWhenUsed="1"/>
-    <w:lsdException w:name="List Bullet 4" w:semiHidden="1" w:unhideWhenUsed="1"/>
-    <w:lsdException w:name="List Bullet 5" w:semiHidden="1" w:unhideWhenUsed="1"/>
-    <w:lsdException w:name="List Number 2" w:semiHidden="1" w:unhideWhenUsed="1"/>
-    <w:lsdException w:name="List Number 3" w:semiHidden="1" w:unhideWhenUsed="1"/>
-    <w:lsdException w:name="List Number 4" w:semiHidden="1" w:unhideWhenUsed="1"/>
-    <w:lsdException w:name="List Number 5" w:semiHidden="1" w:unhideWhenUsed="1"/>
-    <w:lsdException w:name="Title" w:uiPriority="10" w:qFormat="1"/>
-    <w:lsdException w:name="Closing" w:semiHidden="1" w:unhideWhenUsed="1"/>
-    <w:lsdException w:name="Signature" w:semiHidden="1" w:unhideWhenUsed="1"/>
-    <w:lsdException w:name="Default Paragraph Font" w:semiHidden="1" w:uiPriority="1" w:unhideWhenUsed="1"/>
-    <w:lsdException w:name="Body Text" w:semiHidden="1" w:unhideWhenUsed="1"/>
-    <w:lsdException w:name="Body Text Indent" w:semiHidden="1" w:unhideWhenUsed="1"/>
-    <w:lsdException w:name="List Continue" w:semiHidden="1" w:unhideWhenUsed="1"/>
-    <w:lsdException w:name="List Continue 2" w:semiHidden="1" w:unhideWhenUsed="1"/>
-    <w:lsdException w:name="List Continue 3" w:semiHidden="1" w:unhideWhenUsed="1"/>
-    <w:lsdException w:name="List Continue 4" w:semiHidden="1" w:unhideWhenUsed="1"/>
-    <w:lsdException w:name="List Continue 5" w:semiHidden="1" w:unhideWhenUsed="1"/>
-    <w:lsdException w:name="Message Header" w:semiHidden="1" w:unhideWhenUsed="1"/>
-    <w:lsdException w:name="Subtitle" w:uiPriority="11" w:qFormat="1"/>
-    <w:lsdException w:name="Salutation" w:semiHidden="1" w:unhideWhenUsed="1"/>
-    <w:lsdException w:name="Date" w:semiHidden="1" w:unhideWhenUsed="1"/>
-    <w:lsdException w:name="Body Text First Indent" w:semiHidden="1" w:unhideWhenUsed="1"/>
-    <w:lsdException w:name="Body Text First Indent 2" w:semiHidden="1" w:unhideWhenUsed="1"/>
-    <w:lsdException w:name="Note Heading" w:semiHidden="1" w:unhideWhenUsed="1"/>
-    <w:lsdException w:name="Body Text 2" w:semiHidden="1" w:unhideWhenUsed="1"/>
-    <w:lsdException w:name="Body Text 3" w:semiHidden="1" w:unhideWhenUsed="1"/>
-    <w:lsdException w:name="Body Text Indent 2" w:semiHidden="1" w:unhideWhenUsed="1"/>
-    <w:lsdException w:name="Body Text Indent 3" w:semiHidden="1" w:unhideWhenUsed="1"/>
-    <w:lsdException w:name="Block Text" w:semiHidden="1" w:unhideWhenUsed="1"/>
-    <w:lsdException w:name="Hyperlink" w:semiHidden="1" w:unhideWhenUsed="1"/>
-    <w:lsdException w:name="FollowedHyperlink" w:semiHidden="1" w:unhideWhenUsed="1"/>
-    <w:lsdException w:name="Strong" w:uiPriority="22" w:qFormat="1"/>
-    <w:lsdException w:name="Emphasis" w:uiPriority="20" w:qFormat="1"/>
-    <w:lsdException w:name="Document Map" w:semiHidden="1" w:unhideWhenUsed="1"/>
-    <w:lsdException w:name="Plain Text" w:semiHidden="1" w:unhideWhenUsed="1"/>
-    <w:lsdException w:name="E-mail Signature" w:semiHidden="1" w:unhideWhenUsed="1"/>
-    <w:lsdException w:name="HTML Top of Form" w:semiHidden="1" w:unhideWhenUsed="1"/>
-    <w:lsdException w:name="HTML Bottom of Form" w:semiHidden="1" w:unhideWhenUsed="1"/>
-    <w:lsdException w:name="Normal (Web)" w:semiHidden="1" w:unhideWhenUsed="1"/>
-    <w:lsdException w:name="HTML Acronym" w:semiHidden="1" w:unhideWhenUsed="1"/>
-    <w:lsdException w:name="HTML Address" w:semiHidden="1" w:unhideWhenUsed="1"/>
-    <w:lsdException w:name="HTML Cite" w:semiHidden="1" w:unhideWhenUsed="1"/>
-    <w:lsdException w:name="HTML Code" w:semiHidden="1" w:unhideWhenUsed="1"/>
-    <w:lsdException w:name="HTML Definition" w:semiHidden="1" w:unhideWhenUsed="1"/>
-    <w:lsdException w:name="HTML Keyboard" w:semiHidden="1" w:unhideWhenUsed="1"/>
-    <w:lsdException w:name="HTML Preformatted" w:semiHidden="1" w:unhideWhenUsed="1"/>
-    <w:lsdException w:name="HTML Sample" w:semiHidden="1" w:unhideWhenUsed="1"/>
-    <w:lsdException w:name="HTML Typewriter" w:semiHidden="1" w:unhideWhenUsed="1"/>
-    <w:lsdException w:name="HTML Variable" w:semiHidden="1" w:unhideWhenUsed="1"/>
-    <w:lsdException w:name="Normal Table" w:semiHidden="1" w:unhideWhenUsed="1"/>
-    <w:lsdException w:name="annotation subject" w:semiHidden="1" w:unhideWhenUsed="1"/>
-    <w:lsdException w:name="No List" w:semiHidden="1" w:unhideWhenUsed="1"/>
-    <w:lsdException w:name="Outline List 1" w:semiHidden="1" w:unhideWhenUsed="1"/>
-    <w:lsdException w:name="Outline List 2" w:semiHidden="1" w:unhideWhenUsed="1"/>
-    <w:lsdException w:name="Outline List 3" w:semiHidden="1" w:unhideWhenUsed="1"/>
-    <w:lsdException w:name="Table Simple 1" w:semiHidden="1" w:unhideWhenUsed="1"/>
-    <w:lsdException w:name="Table Simple 2" w:semiHidden="1" w:unhideWhenUsed="1"/>
-    <w:lsdException w:name="Table Simple 3" w:semiHidden="1" w:unhideWhenUsed="1"/>
-    <w:lsdException w:name="Table Classic 1" w:semiHidden="1" w:unhideWhenUsed="1"/>
-    <w:lsdException w:name="Table Classic 2" w:semiHidden="1" w:unhideWhenUsed="1"/>
-    <w:lsdException w:name="Table Classic 3" w:semiHidden="1" w:unhideWhenUsed="1"/>
-    <w:lsdException w:name="Table Classic 4" w:semiHidden="1" w:unhideWhenUsed="1"/>
-    <w:lsdException w:name="Table Colorful 1" w:semiHidden="1" w:unhideWhenUsed="1"/>
-    <w:lsdException w:name="Table Colorful 2" w:semiHidden="1" w:unhideWhenUsed="1"/>
-    <w:lsdException w:name="Table Colorful 3" w:semiHidden="1" w:unhideWhenUsed="1"/>
-    <w:lsdException w:name="Table Columns 1" w:semiHidden="1" w:unhideWhenUsed="1"/>
-    <w:lsdException w:name="Table Columns 2" w:semiHidden="1" w:unhideWhenUsed="1"/>
-    <w:lsdException w:name="Table Columns 3" w:semiHidden="1" w:unhideWhenUsed="1"/>
-    <w:lsdException w:name="Table Columns 4" w:semiHidden="1" w:unhideWhenUsed="1"/>
-    <w:lsdException w:name="Table Columns 5" w:semiHidden="1" w:unhideWhenUsed="1"/>
-    <w:lsdException w:name="Table Grid 1" w:semiHidden="1" w:unhideWhenUsed="1"/>
-    <w:lsdException w:name="Table Grid 2" w:semiHidden="1" w:unhideWhenUsed="1"/>
-    <w:lsdException w:name="Table Grid 3" w:semiHidden="1" w:unhideWhenUsed="1"/>
-    <w:lsdException w:name="Table Grid 4" w:semiHidden="1" w:unhideWhenUsed="1"/>
-    <w:lsdException w:name="Table Grid 5" w:semiHidden="1" w:unhideWhenUsed="1"/>
-    <w:lsdException w:name="Table Grid 6" w:semiHidden="1" w:unhideWhenUsed="1"/>
-    <w:lsdException w:name="Table Grid 7" w:semiHidden="1" w:unhideWhenUsed="1"/>
-    <w:lsdException w:name="Table Grid 8" w:semiHidden="1" w:unhideWhenUsed="1"/>
-    <w:lsdException w:name="Table List 1" w:semiHidden="1" w:unhideWhenUsed="1"/>
-    <w:lsdException w:name="Table List 2" w:semiHidden="1" w:unhideWhenUsed="1"/>
-    <w:lsdException w:name="Table List 3" w:semiHidden="1" w:unhideWhenUsed="1"/>
-    <w:lsdException w:name="Table List 4" w:semiHidden="1" w:unhideWhenUsed="1"/>
-    <w:lsdException w:name="Table List 5" w:semiHidden="1" w:unhideWhenUsed="1"/>
-    <w:lsdException w:name="Table List 6" w:semiHidden="1" w:unhideWhenUsed="1"/>
-    <w:lsdException w:name="Table List 7" w:semiHidden="1" w:unhideWhenUsed="1"/>
-    <w:lsdException w:name="Table List 8" w:semiHidden="1" w:unhideWhenUsed="1"/>
-    <w:lsdException w:name="Table 3D effects 1" w:semiHidden="1" w:unhideWhenUsed="1"/>
-    <w:lsdException w:name="Table 3D effects 2" w:semiHidden="1" w:unhideWhenUsed="1"/>
-    <w:lsdException w:name="Table 3D effects 3" w:semiHidden="1" w:unhideWhenUsed="1"/>
-    <w:lsdException w:name="Table Contemporary" w:semiHidden="1" w:unhideWhenUsed="1"/>
-    <w:lsdException w:name="Table Elegant" w:semiHidden="1" w:unhideWhenUsed="1"/>
-    <w:lsdException w:name="Table Professional" w:semiHidden="1" w:unhideWhenUsed="1"/>
-    <w:lsdException w:name="Table Subtle 1" w:semiHidden="1" w:unhideWhenUsed="1"/>
-    <w:lsdException w:name="Table Subtle 2" w:semiHidden="1" w:unhideWhenUsed="1"/>
-    <w:lsdException w:name="Table Web 1" w:semiHidden="1" w:unhideWhenUsed="1"/>
-    <w:lsdException w:name="Table Web 2" w:semiHidden="1" w:unhideWhenUsed="1"/>
-    <w:lsdException w:name="Table Web 3" w:semiHidden="1" w:unhideWhenUsed="1"/>
-    <w:lsdException w:name="Balloon Text" w:semiHidden="1" w:unhideWhenUsed="1"/>
-    <w:lsdException w:name="Table Grid" w:uiPriority="39"/>
-    <w:lsdException w:name="Table Theme" w:semiHidden="1" w:unhideWhenUsed="1"/>
-    <w:lsdException w:name="Placeholder Text" w:semiHidden="1"/>
-    <w:lsdException w:name="No Spacing" w:uiPriority="1" w:qFormat="1"/>
-    <w:lsdException w:name="Light Shading" w:uiPriority="60"/>
-    <w:lsdException w:name="Light List" w:uiPriority="61"/>
-    <w:lsdException w:name="Light Grid" w:uiPriority="62"/>
-    <w:lsdException w:name="Medium Shading 1" w:uiPriority="63"/>
-    <w:lsdException w:name="Medium Shading 2" w:uiPriority="64"/>
-    <w:lsdException w:name="Medium List 1" w:uiPriority="65"/>
-    <w:lsdException w:name="Medium List 2" w:uiPriority="66"/>
-    <w:lsdException w:name="Medium Grid 1" w:uiPriority="67"/>
-    <w:lsdException w:name="Medium Grid 2" w:uiPriority="68"/>
-    <w:lsdException w:name="Medium Grid 3" w:uiPriority="69"/>
-    <w:lsdException w:name="Dark List" w:uiPriority="70"/>
-    <w:lsdException w:name="Colorful Shading" w:uiPriority="71"/>
-    <w:lsdException w:name="Colorful List" w:uiPriority="72"/>
-    <w:lsdException w:name="Colorful Grid" w:uiPriority="73"/>
-    <w:lsdException w:name="Light Shading Accent 1" w:uiPriority="60"/>
-    <w:lsdException w:name="Light List Accent 1" w:uiPriority="61"/>
-    <w:lsdException w:name="Light Grid Accent 1" w:uiPriority="62"/>
-    <w:lsdException w:name="Medium Shading 1 Accent 1" w:uiPriority="63"/>
-    <w:lsdException w:name="Medium Shading 2 Accent 1" w:uiPriority="64"/>
-    <w:lsdException w:name="Medium List 1 Accent 1" w:uiPriority="65"/>
-    <w:lsdException w:name="Revision" w:semiHidden="1"/>
-    <w:lsdException w:name="List Paragraph" w:uiPriority="34" w:qFormat="1"/>
-    <w:lsdException w:name="Quote" w:uiPriority="29" w:qFormat="1"/>
-    <w:lsdException w:name="Intense Quote" w:uiPriority="30" w:qFormat="1"/>
-    <w:lsdException w:name="Medium List 2 Accent 1" w:uiPriority="66"/>
-    <w:lsdException w:name="Medium Grid 1 Accent 1" w:uiPriority="67"/>
-    <w:lsdException w:name="Medium Grid 2 Accent 1" w:uiPriority="68"/>
-    <w:lsdException w:name="Medium Grid 3 Accent 1" w:uiPriority="69"/>
-    <w:lsdException w:name="Dark List Accent 1" w:uiPriority="70"/>
-    <w:lsdException w:name="Colorful Shading Accent 1" w:uiPriority="71"/>
-    <w:lsdException w:name="Colorful List Accent 1" w:uiPriority="72"/>
-    <w:lsdException w:name="Colorful Grid Accent 1" w:uiPriority="73"/>
-    <w:lsdException w:name="Light Shading Accent 2" w:uiPriority="60"/>
-    <w:lsdException w:name="Light List Accent 2" w:uiPriority="61"/>
-    <w:lsdException w:name="Light Grid Accent 2" w:uiPriority="62"/>
-    <w:lsdException w:name="Medium Shading 1 Accent 2" w:uiPriority="63"/>
-    <w:lsdException w:name="Medium Shading 2 Accent 2" w:uiPriority="64"/>
-    <w:lsdException w:name="Medium List 1 Accent 2" w:uiPriority="65"/>
-    <w:lsdException w:name="Medium List 2 Accent 2" w:uiPriority="66"/>
-    <w:lsdException w:name="Medium Grid 1 Accent 2" w:uiPriority="67"/>
-    <w:lsdException w:name="Medium Grid 2 Accent 2" w:uiPriority="68"/>
-    <w:lsdException w:name="Medium Grid 3 Accent 2" w:uiPriority="69"/>
-    <w:lsdException w:name="Dark List Accent 2" w:uiPriority="70"/>
-    <w:lsdException w:name="Colorful Shading Accent 2" w:uiPriority="71"/>
-    <w:lsdException w:name="Colorful List Accent 2" w:uiPriority="72"/>
-    <w:lsdException w:name="Colorful Grid Accent 2" w:uiPriority="73"/>
-    <w:lsdException w:name="Light Shading Accent 3" w:uiPriority="60"/>
-    <w:lsdException w:name="Light List Accent 3" w:uiPriority="61"/>
-    <w:lsdException w:name="Light Grid Accent 3" w:uiPriority="62"/>
-    <w:lsdException w:name="Medium Shading 1 Accent 3" w:uiPriority="63"/>
-    <w:lsdException w:name="Medium Shading 2 Accent 3" w:uiPriority="64"/>
-    <w:lsdException w:name="Medium List 1 Accent 3" w:uiPriority="65"/>
-    <w:lsdException w:name="Medium List 2 Accent 3" w:uiPriority="66"/>
-    <w:lsdException w:name="Medium Grid 1 Accent 3" w:uiPriority="67"/>
-    <w:lsdException w:name="Medium Grid 2 Accent 3" w:uiPriority="68"/>
-    <w:lsdException w:name="Medium Grid 3 Accent 3" w:uiPriority="69"/>
-    <w:lsdException w:name="Dark List Accent 3" w:uiPriority="70"/>
-    <w:lsdException w:name="Colorful Shading Accent 3" w:uiPriority="71"/>
-    <w:lsdException w:name="Colorful List Accent 3" w:uiPriority="72"/>
-    <w:lsdException w:name="Colorful Grid Accent 3" w:uiPriority="73"/>
-    <w:lsdException w:name="Light Shading Accent 4" w:uiPriority="60"/>
-    <w:lsdException w:name="Light List Accent 4" w:uiPriority="61"/>
-    <w:lsdException w:name="Light Grid Accent 4" w:uiPriority="62"/>
-    <w:lsdException w:name="Medium Shading 1 Accent 4" w:uiPriority="63"/>
-    <w:lsdException w:name="Medium Shading 2 Accent 4" w:uiPriority="64"/>
-    <w:lsdException w:name="Medium List 1 Accent 4" w:uiPriority="65"/>
-    <w:lsdException w:name="Medium List 2 Accent 4" w:uiPriority="66"/>
-    <w:lsdException w:name="Medium Grid 1 Accent 4" w:uiPriority="67"/>
-    <w:lsdException w:name="Medium Grid 2 Accent 4" w:uiPriority="68"/>
-    <w:lsdException w:name="Medium Grid 3 Accent 4" w:uiPriority="69"/>
-    <w:lsdException w:name="Dark List Accent 4" w:uiPriority="70"/>
-    <w:lsdException w:name="Colorful Shading Accent 4" w:uiPriority="71"/>
-    <w:lsdException w:name="Colorful List Accent 4" w:uiPriority="72"/>
-    <w:lsdException w:name="Colorful Grid Accent 4" w:uiPriority="73"/>
-    <w:lsdException w:name="Light Shading Accent 5" w:uiPriority="60"/>
-    <w:lsdException w:name="Light List Accent 5" w:uiPriority="61"/>
-    <w:lsdException w:name="Light Grid Accent 5" w:uiPriority="62"/>
-    <w:lsdException w:name="Medium Shading 1 Accent 5" w:uiPriority="63"/>
-    <w:lsdException w:name="Medium Shading 2 Accent 5" w:uiPriority="64"/>
-    <w:lsdException w:name="Medium List 1 Accent 5" w:uiPriority="65"/>
-    <w:lsdException w:name="Medium List 2 Accent 5" w:uiPriority="66"/>
-    <w:lsdException w:name="Medium Grid 1 Accent 5" w:uiPriority="67"/>
-    <w:lsdException w:name="Medium Grid 2 Accent 5" w:uiPriority="68"/>
-    <w:lsdException w:name="Medium Grid 3 Accent 5" w:uiPriority="69"/>
-    <w:lsdException w:name="Dark List Accent 5" w:uiPriority="70"/>
-    <w:lsdException w:name="Colorful Shading Accent 5" w:uiPriority="71"/>
-    <w:lsdException w:name="Colorful List Accent 5" w:uiPriority="72"/>
-    <w:lsdException w:name="Colorful Grid Accent 5" w:uiPriority="73"/>
-    <w:lsdException w:name="Light Shading Accent 6" w:uiPriority="60"/>
-    <w:lsdException w:name="Light List Accent 6" w:uiPriority="61"/>
-    <w:lsdException w:name="Light Grid Accent 6" w:uiPriority="62"/>
-    <w:lsdException w:name="Medium Shading 1 Accent 6" w:uiPriority="63"/>
-    <w:lsdException w:name="Medium Shading 2 Accent 6" w:uiPriority="64"/>
-    <w:lsdException w:name="Medium List 1 Accent 6" w:uiPriority="65"/>
-    <w:lsdException w:name="Medium List 2 Accent 6" w:uiPriority="66"/>
-    <w:lsdException w:name="Medium Grid 1 Accent 6" w:uiPriority="67"/>
-    <w:lsdException w:name="Medium Grid 2 Accent 6" w:uiPriority="68"/>
-    <w:lsdException w:name="Medium Grid 3 Accent 6" w:uiPriority="69"/>
-    <w:lsdException w:name="Dark List Accent 6" w:uiPriority="70"/>
-    <w:lsdException w:name="Colorful Shading Accent 6" w:uiPriority="71"/>
-    <w:lsdException w:name="Colorful List Accent 6" w:uiPriority="72"/>
-    <w:lsdException w:name="Colorful Grid Accent 6" w:uiPriority="73"/>
-    <w:lsdException w:name="Subtle Emphasis" w:uiPriority="19" w:qFormat="1"/>
-    <w:lsdException w:name="Intense Emphasis" w:uiPriority="21" w:qFormat="1"/>
-    <w:lsdException w:name="Subtle Reference" w:uiPriority="31" w:qFormat="1"/>
-    <w:lsdException w:name="Intense Reference" w:uiPriority="32" w:qFormat="1"/>
-    <w:lsdException w:name="Book Title" w:uiPriority="33" w:qFormat="1"/>
-    <w:lsdException w:name="Bibliography" w:semiHidden="1" w:uiPriority="37" w:unhideWhenUsed="1"/>
-    <w:lsdException w:name="TOC Heading" w:semiHidden="1" w:uiPriority="39" w:unhideWhenUsed="1" w:qFormat="1"/>
-    <w:lsdException w:name="Plain Table 1" w:uiPriority="41"/>
-    <w:lsdException w:name="Plain Table 2" w:uiPriority="42"/>
-    <w:lsdException w:name="Plain Table 3" w:uiPriority="43"/>
-    <w:lsdException w:name="Plain Table 4" w:uiPriority="44"/>
-    <w:lsdException w:name="Plain Table 5" w:uiPriority="45"/>
-    <w:lsdException w:name="Grid Table Light" w:uiPriority="40"/>
-    <w:lsdException w:name="Grid Table 1 Light" w:uiPriority="46"/>
-    <w:lsdException w:name="Grid Table 2" w:uiPriority="47"/>
-    <w:lsdException w:name="Grid Table 3" w:uiPriority="48"/>
-    <w:lsdException w:name="Grid Table 4" w:uiPriority="49"/>
-    <w:lsdException w:name="Grid Table 5 Dark" w:uiPriority="50"/>
-    <w:lsdException w:name="Grid Table 6 Colorful" w:uiPriority="51"/>
-    <w:lsdException w:name="Grid Table 7 Colorful" w:uiPriority="52"/>
-    <w:lsdException w:name="Grid Table 1 Light Accent 1" w:uiPriority="46"/>
-    <w:lsdException w:name="Grid Table 2 Accent 1" w:uiPriority="47"/>
-    <w:lsdException w:name="Grid Table 3 Accent 1" w:uiPriority="48"/>
-    <w:lsdException w:name="Grid Table 4 Accent 1" w:uiPriority="49"/>
-    <w:lsdException w:name="Grid Table 5 Dark Accent 1" w:uiPriority="50"/>
-    <w:lsdException w:name="Grid Table 6 Colorful Accent 1" w:uiPriority="51"/>
-    <w:lsdException w:name="Grid Table 7 Colorful Accent 1" w:uiPriority="52"/>
-    <w:lsdException w:name="Grid Table 1 Light Accent 2" w:uiPriority="46"/>
-    <w:lsdException w:name="Grid Table 2 Accent 2" w:uiPriority="47"/>
-    <w:lsdException w:name="Grid Table 3 Accent 2" w:uiPriority="48"/>
-    <w:lsdException w:name="Grid Table 4 Accent 2" w:uiPriority="49"/>
-    <w:lsdException w:name="Grid Table 5 Dark Accent 2" w:uiPriority="50"/>
-    <w:lsdException w:name="Grid Table 6 Colorful Accent 2" w:uiPriority="51"/>
-    <w:lsdException w:name="Grid Table 7 Colorful Accent 2" w:uiPriority="52"/>
-    <w:lsdException w:name="Grid Table 1 Light Accent 3" w:uiPriority="46"/>
-    <w:lsdException w:name="Grid Table 2 Accent 3" w:uiPriority="47"/>
-    <w:lsdException w:name="Grid Table 3 Accent 3" w:uiPriority="48"/>
-    <w:lsdException w:name="Grid Table 4 Accent 3" w:uiPriority="49"/>
-    <w:lsdException w:name="Grid Table 5 Dark Accent 3" w:uiPriority="50"/>
-    <w:lsdException w:name="Grid Table 6 Colorful Accent 3" w:uiPriority="51"/>
-    <w:lsdException w:name="Grid Table 7 Colorful Accent 3" w:uiPriority="52"/>
-    <w:lsdException w:name="Grid Table 1 Light Accent 4" w:uiPriority="46"/>
-    <w:lsdException w:name="Grid Table 2 Accent 4" w:uiPriority="47"/>
-    <w:lsdException w:name="Grid Table 3 Accent 4" w:uiPriority="48"/>
-    <w:lsdException w:name="Grid Table 4 Accent 4" w:uiPriority="49"/>
-    <w:lsdException w:name="Grid Table 5 Dark Accent 4" w:uiPriority="50"/>
-    <w:lsdException w:name="Grid Table 6 Colorful Accent 4" w:uiPriority="51"/>
-    <w:lsdException w:name="Grid Table 7 Colorful Accent 4" w:uiPriority="52"/>
-    <w:lsdException w:name="Grid Table 1 Light Accent 5" w:uiPriority="46"/>
-    <w:lsdException w:name="Grid Table 2 Accent 5" w:uiPriority="47"/>
-    <w:lsdException w:name="Grid Table 3 Accent 5" w:uiPriority="48"/>
-    <w:lsdException w:name="Grid Table 4 Accent 5" w:uiPriority="49"/>
-    <w:lsdException w:name="Grid Table 5 Dark Accent 5" w:uiPriority="50"/>
-    <w:lsdException w:name="Grid Table 6 Colorful Accent 5" w:uiPriority="51"/>
-    <w:lsdException w:name="Grid Table 7 Colorful Accent 5" w:uiPriority="52"/>
-    <w:lsdException w:name="Grid Table 1 Light Accent 6" w:uiPriority="46"/>
-    <w:lsdException w:name="Grid Table 2 Accent 6" w:uiPriority="47"/>
-    <w:lsdException w:name="Grid Table 3 Accent 6" w:uiPriority="48"/>
-    <w:lsdException w:name="Grid Table 4 Accent 6" w:uiPriority="49"/>
-    <w:lsdException w:name="Grid Table 5 Dark Accent 6" w:uiPriority="50"/>
-    <w:lsdException w:name="Grid Table 6 Colorful Accent 6" w:uiPriority="51"/>
-    <w:lsdException w:name="Grid Table 7 Colorful Accent 6" w:uiPriority="52"/>
-    <w:lsdException w:name="List Table 1 Light" w:uiPriority="46"/>
-    <w:lsdException w:name="List Table 2" w:uiPriority="47"/>
-    <w:lsdException w:name="List Table 3" w:uiPriority="48"/>
-    <w:lsdException w:name="List Table 4" w:uiPriority="49"/>
-    <w:lsdException w:name="List Table 5 Dark" w:uiPriority="50"/>
-    <w:lsdException w:name="List Table 6 Colorful" w:uiPriority="51"/>
-    <w:lsdException w:name="List Table 7 Colorful" w:uiPriority="52"/>
-    <w:lsdException w:name="List Table 1 Light Accent 1" w:uiPriority="46"/>
-    <w:lsdException w:name="List Table 2 Accent 1" w:uiPriority="47"/>
-    <w:lsdException w:name="List Table 3 Accent 1" w:uiPriority="48"/>
-    <w:lsdException w:name="List Table 4 Accent 1" w:uiPriority="49"/>
-    <w:lsdException w:name="List Table 5 Dark Accent 1" w:uiPriority="50"/>
-    <w:lsdException w:name="List Table 6 Colorful Accent 1" w:uiPriority="51"/>
-    <w:lsdException w:name="List Table 7 Colorful Accent 1" w:uiPriority="52"/>
-    <w:lsdException w:name="List Table 1 Light Accent 2" w:uiPriority="46"/>
-    <w:lsdException w:name="List Table 2 Accent 2" w:uiPriority="47"/>
-    <w:lsdException w:name="List Table 3 Accent 2" w:uiPriority="48"/>
-    <w:lsdException w:name="List Table 4 Accent 2" w:uiPriority="49"/>
-    <w:lsdException w:name="List Table 5 Dark Accent 2" w:uiPriority="50"/>
-    <w:lsdException w:name="List Table 6 Colorful Accent 2" w:uiPriority="51"/>
-    <w:lsdException w:name="List Table 7 Colorful Accent 2" w:uiPriority="52"/>
-    <w:lsdException w:name="List Table 1 Light Accent 3" w:uiPriority="46"/>
-    <w:lsdException w:name="List Table 2 Accent 3" w:uiPriority="47"/>
-    <w:lsdException w:name="List Table 3 Accent 3" w:uiPriority="48"/>
-    <w:lsdException w:name="List Table 4 Accent 3" w:uiPriority="49"/>
-    <w:lsdException w:name="List Table 5 Dark Accent 3" w:uiPriority="50"/>
-    <w:lsdException w:name="List Table 6 Colorful Accent 3" w:uiPriority="51"/>
-    <w:lsdException w:name="List Table 7 Colorful Accent 3" w:uiPriority="52"/>
-    <w:lsdException w:name="List Table 1 Light Accent 4" w:uiPriority="46"/>
-    <w:lsdException w:name="List Table 2 Accent 4" w:uiPriority="47"/>
-    <w:lsdException w:name="List Table 3 Accent 4" w:uiPriority="48"/>
-    <w:lsdException w:name="List Table 4 Accent 4" w:uiPriority="49"/>
-    <w:lsdException w:name="List Table 5 Dark Accent 4" w:uiPriority="50"/>
-    <w:lsdException w:name="List Table 6 Colorful Accent 4" w:uiPriority="51"/>
-    <w:lsdException w:name="List Table 7 Colorful Accent 4" w:uiPriority="52"/>
-    <w:lsdException w:name="List Table 1 Light Accent 5" w:uiPriority="46"/>
-    <w:lsdException w:name="List Table 2 Accent 5" w:uiPriority="47"/>
-    <w:lsdException w:name="List Table 3 Accent 5" w:uiPriority="48"/>
-    <w:lsdException w:name="List Table 4 Accent 5" w:uiPriority="49"/>
-    <w:lsdException w:name="List Table 5 Dark Accent 5" w:uiPriority="50"/>
-    <w:lsdException w:name="List Table 6 Colorful Accent 5" w:uiPriority="51"/>
-    <w:lsdException w:name="List Table 7 Colorful Accent 5" w:uiPriority="52"/>
-    <w:lsdException w:name="List Table 1 Light Accent 6" w:uiPriority="46"/>
-    <w:lsdException w:name="List Table 2 Accent 6" w:uiPriority="47"/>
-    <w:lsdException w:name="List Table 3 Accent 6" w:uiPriority="48"/>
-    <w:lsdException w:name="List Table 4 Accent 6" w:uiPriority="49"/>
-    <w:lsdException w:name="List Table 5 Dark Accent 6" w:uiPriority="50"/>
-    <w:lsdException w:name="List Table 6 Colorful Accent 6" w:uiPriority="51"/>
-    <w:lsdException w:name="List Table 7 Colorful Accent 6" w:uiPriority="52"/>
-  </w:latentStyles>
-  <w:style w:type="paragraph" w:default="1" w:styleId="Normal">
-    <w:name w:val="Normal"/>
-    <w:qFormat/>
-  </w:style>
-  <w:style w:type="character" w:default="1" w:styleId="DefaultParagraphFont">
-    <w:name w:val="Default Paragraph Font"/>
-    <w:uiPriority w:val="1"/>
-    <w:semiHidden/>
-    <w:unhideWhenUsed/>
-  </w:style>
-  <w:style w:type="table" w:default="1" w:styleId="TableNormal">
-    <w:name w:val="Normal Table"/>
+  <w:style w:type="character" w:styleId="FollowedHyperlink">
+    <w:name w:val="FollowedHyperlink"/>
+    <w:basedOn w:val="DefaultParagraphFont"/>
     <w:uiPriority w:val="99"/>
     <w:semiHidden/>
     <w:unhideWhenUsed/>
-    <w:tblPr>
-      <w:tblInd w:w="0" w:type="dxa"/>
-      <w:tblCellMar>
-        <w:top w:w="0" w:type="dxa"/>
-        <w:left w:w="108" w:type="dxa"/>
-        <w:bottom w:w="0" w:type="dxa"/>
-        <w:right w:w="108" w:type="dxa"/>
-      </w:tblCellMar>
-    </w:tblPr>
-  </w:style>
-  <w:style w:type="numbering" w:default="1" w:styleId="NoList">
-    <w:name w:val="No List"/>
-    <w:uiPriority w:val="99"/>
-    <w:semiHidden/>
-    <w:unhideWhenUsed/>
-  </w:style>
-  <w:style w:type="character" w:styleId="PlaceholderText">
-    <w:name w:val="Placeholder Text"/>
-    <w:basedOn w:val="DefaultParagraphFont"/>
-    <w:uiPriority w:val="99"/>
-    <w:semiHidden/>
-    <w:rsid w:val="0059162A"/>
+    <w:rsid w:val="000B4865"/>
     <w:rPr>
-      <w:color w:val="808080"/>
+      <w:color w:val="954F72" w:themeColor="followedHyperlink"/>
+      <w:u w:val="single"/>
     </w:rPr>
   </w:style>
 </w:styles>
-</file>
-
-<file path=word/glossary/webSettings.xml><?xml version="1.0" encoding="utf-8"?>
-<w:webSettings xmlns:mc="http://schemas.openxmlformats.org/markup-compatibility/2006" xmlns:r="http://schemas.openxmlformats.org/officeDocument/2006/relationships" xmlns:w="http://schemas.openxmlformats.org/wordprocessingml/2006/main" xmlns:w14="http://schemas.microsoft.com/office/word/2010/wordml" xmlns:w15="http://schemas.microsoft.com/office/word/2012/wordml" mc:Ignorable="w14 w15">
-  <w:optimizeForBrowser/>
-  <w:allowPNG/>
-</w:webSettings>
 </file>
 
 <file path=word/theme/theme1.xml><?xml version="1.0" encoding="utf-8"?>
@@ -21761,7 +21156,7 @@
 </file>
 
 <file path=customXml/itemProps1.xml><?xml version="1.0" encoding="utf-8"?>
-<ds:datastoreItem xmlns:ds="http://schemas.openxmlformats.org/officeDocument/2006/customXml" ds:itemID="{D063E39B-14B1-4997-9124-162852310AB9}">
+<ds:datastoreItem xmlns:ds="http://schemas.openxmlformats.org/officeDocument/2006/customXml" ds:itemID="{F8B5AA1B-0182-4514-9E01-06E369DF1490}">
   <ds:schemaRefs>
     <ds:schemaRef ds:uri="http://schemas.openxmlformats.org/officeDocument/2006/bibliography"/>
   </ds:schemaRefs>

</xml_diff>

<commit_message>
Adding partial functionality for working with the ages of two retiree with separate accounts and the respective age timelines
</commit_message>
<xml_diff>
--- a/ARetirementPlannerModel2017.docx
+++ b/ARetirementPlannerModel2017.docx
@@ -4005,6 +4005,12 @@
         <w:rPr>
           <w:rFonts w:eastAsiaTheme="minorEastAsia"/>
         </w:rPr>
+        <w:t>-needs work</w:t>
+      </w:r>
+      <w:r>
+        <w:rPr>
+          <w:rFonts w:eastAsiaTheme="minorEastAsia"/>
+        </w:rPr>
         <w:t>)</w:t>
       </w:r>
     </w:p>
@@ -4302,6 +4308,7 @@
           <m:naryPr>
             <m:chr m:val="∑"/>
             <m:limLoc m:val="subSup"/>
+            <m:supHide m:val="1"/>
             <m:ctrlPr>
               <w:rPr>
                 <w:rFonts w:ascii="Cambria Math" w:hAnsi="Cambria Math"/>
@@ -4314,17 +4321,42 @@
               <w:rPr>
                 <w:rFonts w:ascii="Cambria Math" w:hAnsi="Cambria Math"/>
               </w:rPr>
-              <m:t>j=1</m:t>
+              <m:t>j∈</m:t>
+            </m:r>
+            <m:sSub>
+              <m:sSubPr>
+                <m:ctrlPr>
+                  <w:rPr>
+                    <w:rFonts w:ascii="Cambria Math" w:hAnsi="Cambria Math"/>
+                    <w:i/>
+                  </w:rPr>
+                </m:ctrlPr>
+              </m:sSubPr>
+              <m:e>
+                <m:r>
+                  <w:rPr>
+                    <w:rFonts w:ascii="Cambria Math" w:hAnsi="Cambria Math"/>
+                  </w:rPr>
+                  <m:t>n</m:t>
+                </m:r>
+              </m:e>
+              <m:sub>
+                <m:r>
+                  <w:rPr>
+                    <w:rFonts w:ascii="Cambria Math" w:hAnsi="Cambria Math"/>
+                  </w:rPr>
+                  <m:t>l</m:t>
+                </m:r>
+              </m:sub>
+            </m:sSub>
+            <m:r>
+              <w:rPr>
+                <w:rFonts w:ascii="Cambria Math" w:hAnsi="Cambria Math"/>
+              </w:rPr>
+              <m:t>∩TDRA</m:t>
             </m:r>
           </m:sub>
-          <m:sup>
-            <m:r>
-              <w:rPr>
-                <w:rFonts w:ascii="Cambria Math" w:hAnsi="Cambria Math"/>
-              </w:rPr>
-              <m:t>2</m:t>
-            </m:r>
-          </m:sup>
+          <m:sup/>
           <m:e>
             <m:sSub>
               <m:sSubPr>
@@ -8070,6 +8102,636 @@
                 </m:r>
               </m:sub>
             </m:sSub>
+          </m:sup>
+          <m:e>
+            <m:d>
+              <m:dPr>
+                <m:ctrlPr>
+                  <w:rPr>
+                    <w:rFonts w:ascii="Cambria Math" w:hAnsi="Cambria Math"/>
+                    <w:i/>
+                  </w:rPr>
+                </m:ctrlPr>
+              </m:dPr>
+              <m:e>
+                <m:r>
+                  <w:rPr>
+                    <w:rFonts w:ascii="Cambria Math" w:hAnsi="Cambria Math"/>
+                  </w:rPr>
+                  <m:t>1-</m:t>
+                </m:r>
+                <m:sSub>
+                  <m:sSubPr>
+                    <m:ctrlPr>
+                      <w:rPr>
+                        <w:rFonts w:ascii="Cambria Math" w:hAnsi="Cambria Math"/>
+                        <w:i/>
+                      </w:rPr>
+                    </m:ctrlPr>
+                  </m:sSubPr>
+                  <m:e>
+                    <m:r>
+                      <w:rPr>
+                        <w:rFonts w:ascii="Cambria Math" w:hAnsi="Cambria Math"/>
+                      </w:rPr>
+                      <m:t>p</m:t>
+                    </m:r>
+                  </m:e>
+                  <m:sub>
+                    <m:r>
+                      <w:rPr>
+                        <w:rFonts w:ascii="Cambria Math" w:hAnsi="Cambria Math"/>
+                      </w:rPr>
+                      <m:t>ij</m:t>
+                    </m:r>
+                  </m:sub>
+                </m:sSub>
+              </m:e>
+            </m:d>
+            <m:sSub>
+              <m:sSubPr>
+                <m:ctrlPr>
+                  <w:rPr>
+                    <w:rFonts w:ascii="Cambria Math" w:hAnsi="Cambria Math"/>
+                    <w:i/>
+                  </w:rPr>
+                </m:ctrlPr>
+              </m:sSubPr>
+              <m:e>
+                <m:r>
+                  <w:rPr>
+                    <w:rFonts w:ascii="Cambria Math" w:hAnsi="Cambria Math"/>
+                  </w:rPr>
+                  <m:t>w</m:t>
+                </m:r>
+              </m:e>
+              <m:sub>
+                <m:r>
+                  <w:rPr>
+                    <w:rFonts w:ascii="Cambria Math" w:hAnsi="Cambria Math"/>
+                  </w:rPr>
+                  <m:t>ij</m:t>
+                </m:r>
+              </m:sub>
+            </m:sSub>
+          </m:e>
+        </m:nary>
+        <m:r>
+          <w:rPr>
+            <w:rFonts w:ascii="Cambria Math" w:hAnsi="Cambria Math"/>
+          </w:rPr>
+          <m:t>+</m:t>
+        </m:r>
+        <m:nary>
+          <m:naryPr>
+            <m:chr m:val="∑"/>
+            <m:limLoc m:val="undOvr"/>
+            <m:ctrlPr>
+              <w:rPr>
+                <w:rFonts w:ascii="Cambria Math" w:hAnsi="Cambria Math"/>
+                <w:i/>
+              </w:rPr>
+            </m:ctrlPr>
+          </m:naryPr>
+          <m:sub>
+            <m:r>
+              <w:rPr>
+                <w:rFonts w:ascii="Cambria Math" w:hAnsi="Cambria Math"/>
+              </w:rPr>
+              <m:t>k=1</m:t>
+            </m:r>
+          </m:sub>
+          <m:sup>
+            <m:sSup>
+              <m:sSupPr>
+                <m:ctrlPr>
+                  <w:rPr>
+                    <w:rFonts w:ascii="Cambria Math" w:hAnsi="Cambria Math"/>
+                    <w:i/>
+                  </w:rPr>
+                </m:ctrlPr>
+              </m:sSupPr>
+              <m:e>
+                <m:r>
+                  <w:rPr>
+                    <w:rFonts w:ascii="Cambria Math" w:hAnsi="Cambria Math"/>
+                  </w:rPr>
+                  <m:t>B</m:t>
+                </m:r>
+              </m:e>
+              <m:sup>
+                <m:r>
+                  <w:rPr>
+                    <w:rFonts w:ascii="Cambria Math" w:hAnsi="Cambria Math"/>
+                  </w:rPr>
+                  <m:t>t</m:t>
+                </m:r>
+              </m:sup>
+            </m:sSup>
+          </m:sup>
+          <m:e>
+            <m:sSub>
+              <m:sSubPr>
+                <m:ctrlPr>
+                  <w:rPr>
+                    <w:rFonts w:ascii="Cambria Math" w:hAnsi="Cambria Math"/>
+                    <w:i/>
+                  </w:rPr>
+                </m:ctrlPr>
+              </m:sSubPr>
+              <m:e>
+                <m:r>
+                  <w:rPr>
+                    <w:rFonts w:ascii="Cambria Math" w:hAnsi="Cambria Math"/>
+                  </w:rPr>
+                  <m:t>t</m:t>
+                </m:r>
+              </m:e>
+              <m:sub>
+                <m:r>
+                  <w:rPr>
+                    <w:rFonts w:ascii="Cambria Math" w:hAnsi="Cambria Math"/>
+                  </w:rPr>
+                  <m:t>k</m:t>
+                </m:r>
+              </m:sub>
+            </m:sSub>
+          </m:e>
+        </m:nary>
+        <m:sSub>
+          <m:sSubPr>
+            <m:ctrlPr>
+              <w:rPr>
+                <w:rFonts w:ascii="Cambria Math" w:hAnsi="Cambria Math"/>
+                <w:i/>
+              </w:rPr>
+            </m:ctrlPr>
+          </m:sSubPr>
+          <m:e>
+            <m:r>
+              <w:rPr>
+                <w:rFonts w:ascii="Cambria Math" w:hAnsi="Cambria Math"/>
+              </w:rPr>
+              <m:t>x</m:t>
+            </m:r>
+          </m:e>
+          <m:sub>
+            <m:r>
+              <w:rPr>
+                <w:rFonts w:ascii="Cambria Math" w:hAnsi="Cambria Math"/>
+              </w:rPr>
+              <m:t>ik</m:t>
+            </m:r>
+          </m:sub>
+        </m:sSub>
+        <m:r>
+          <w:rPr>
+            <w:rFonts w:ascii="Cambria Math" w:hAnsi="Cambria Math"/>
+          </w:rPr>
+          <m:t>+</m:t>
+        </m:r>
+        <m:nary>
+          <m:naryPr>
+            <m:chr m:val="∑"/>
+            <m:limLoc m:val="subSup"/>
+            <m:ctrlPr>
+              <w:rPr>
+                <w:rFonts w:ascii="Cambria Math" w:hAnsi="Cambria Math"/>
+                <w:i/>
+                <w:highlight w:val="yellow"/>
+              </w:rPr>
+            </m:ctrlPr>
+          </m:naryPr>
+          <m:sub>
+            <m:r>
+              <w:rPr>
+                <w:rFonts w:ascii="Cambria Math" w:hAnsi="Cambria Math"/>
+                <w:highlight w:val="yellow"/>
+              </w:rPr>
+              <m:t>l=1</m:t>
+            </m:r>
+          </m:sub>
+          <m:sup>
+            <m:sSup>
+              <m:sSupPr>
+                <m:ctrlPr>
+                  <w:rPr>
+                    <w:rFonts w:ascii="Cambria Math" w:hAnsi="Cambria Math"/>
+                    <w:i/>
+                    <w:highlight w:val="yellow"/>
+                  </w:rPr>
+                </m:ctrlPr>
+              </m:sSupPr>
+              <m:e>
+                <m:r>
+                  <w:rPr>
+                    <w:rFonts w:ascii="Cambria Math" w:hAnsi="Cambria Math"/>
+                    <w:highlight w:val="yellow"/>
+                  </w:rPr>
+                  <m:t>B</m:t>
+                </m:r>
+              </m:e>
+              <m:sup>
+                <m:r>
+                  <w:rPr>
+                    <w:rFonts w:ascii="Cambria Math" w:hAnsi="Cambria Math"/>
+                    <w:highlight w:val="yellow"/>
+                  </w:rPr>
+                  <m:t>cg</m:t>
+                </m:r>
+              </m:sup>
+            </m:sSup>
+          </m:sup>
+          <m:e>
+            <m:sSubSup>
+              <m:sSubSupPr>
+                <m:ctrlPr>
+                  <w:rPr>
+                    <w:rFonts w:ascii="Cambria Math" w:hAnsi="Cambria Math"/>
+                    <w:i/>
+                    <w:highlight w:val="yellow"/>
+                  </w:rPr>
+                </m:ctrlPr>
+              </m:sSubSupPr>
+              <m:e>
+                <m:r>
+                  <w:rPr>
+                    <w:rFonts w:ascii="Cambria Math" w:hAnsi="Cambria Math"/>
+                    <w:highlight w:val="yellow"/>
+                  </w:rPr>
+                  <m:t>t</m:t>
+                </m:r>
+              </m:e>
+              <m:sub>
+                <m:r>
+                  <w:rPr>
+                    <w:rFonts w:ascii="Cambria Math" w:hAnsi="Cambria Math"/>
+                    <w:highlight w:val="yellow"/>
+                  </w:rPr>
+                  <m:t>l</m:t>
+                </m:r>
+              </m:sub>
+              <m:sup>
+                <m:r>
+                  <w:rPr>
+                    <w:rFonts w:ascii="Cambria Math" w:hAnsi="Cambria Math"/>
+                    <w:highlight w:val="yellow"/>
+                  </w:rPr>
+                  <m:t>cg</m:t>
+                </m:r>
+              </m:sup>
+            </m:sSubSup>
+            <m:sSub>
+              <m:sSubPr>
+                <m:ctrlPr>
+                  <w:rPr>
+                    <w:rFonts w:ascii="Cambria Math" w:hAnsi="Cambria Math"/>
+                    <w:i/>
+                    <w:highlight w:val="yellow"/>
+                  </w:rPr>
+                </m:ctrlPr>
+              </m:sSubPr>
+              <m:e>
+                <m:r>
+                  <w:rPr>
+                    <w:rFonts w:ascii="Cambria Math" w:hAnsi="Cambria Math"/>
+                    <w:highlight w:val="yellow"/>
+                  </w:rPr>
+                  <m:t>y</m:t>
+                </m:r>
+              </m:e>
+              <m:sub>
+                <m:r>
+                  <w:rPr>
+                    <w:rFonts w:ascii="Cambria Math" w:hAnsi="Cambria Math"/>
+                    <w:highlight w:val="yellow"/>
+                  </w:rPr>
+                  <m:t>il</m:t>
+                </m:r>
+              </m:sub>
+            </m:sSub>
+          </m:e>
+        </m:nary>
+        <m:r>
+          <w:rPr>
+            <w:rFonts w:ascii="Cambria Math" w:hAnsi="Cambria Math"/>
+          </w:rPr>
+          <m:t>+</m:t>
+        </m:r>
+        <m:sSub>
+          <m:sSubPr>
+            <m:ctrlPr>
+              <w:rPr>
+                <w:rFonts w:ascii="Cambria Math" w:hAnsi="Cambria Math"/>
+                <w:i/>
+              </w:rPr>
+            </m:ctrlPr>
+          </m:sSubPr>
+          <m:e>
+            <m:r>
+              <w:rPr>
+                <w:rFonts w:ascii="Cambria Math" w:hAnsi="Cambria Math"/>
+              </w:rPr>
+              <m:t>D</m:t>
+            </m:r>
+          </m:e>
+          <m:sub>
+            <m:r>
+              <w:rPr>
+                <w:rFonts w:ascii="Cambria Math" w:hAnsi="Cambria Math"/>
+              </w:rPr>
+              <m:t>i</m:t>
+            </m:r>
+          </m:sub>
+        </m:sSub>
+        <m:r>
+          <w:rPr>
+            <w:rFonts w:ascii="Cambria Math" w:hAnsi="Cambria Math"/>
+          </w:rPr>
+          <m:t>+</m:t>
+        </m:r>
+        <m:sSub>
+          <m:sSubPr>
+            <m:ctrlPr>
+              <w:rPr>
+                <w:rFonts w:ascii="Cambria Math" w:hAnsi="Cambria Math"/>
+                <w:i/>
+              </w:rPr>
+            </m:ctrlPr>
+          </m:sSubPr>
+          <m:e>
+            <m:r>
+              <w:rPr>
+                <w:rFonts w:ascii="Cambria Math" w:hAnsi="Cambria Math"/>
+              </w:rPr>
+              <m:t>s</m:t>
+            </m:r>
+          </m:e>
+          <m:sub>
+            <m:r>
+              <w:rPr>
+                <w:rFonts w:ascii="Cambria Math" w:hAnsi="Cambria Math"/>
+              </w:rPr>
+              <m:t>i</m:t>
+            </m:r>
+          </m:sub>
+        </m:sSub>
+        <m:r>
+          <w:rPr>
+            <w:rFonts w:ascii="Cambria Math" w:hAnsi="Cambria Math"/>
+          </w:rPr>
+          <m:t>≤</m:t>
+        </m:r>
+        <m:sSub>
+          <m:sSubPr>
+            <m:ctrlPr>
+              <w:rPr>
+                <w:rFonts w:ascii="Cambria Math" w:hAnsi="Cambria Math"/>
+                <w:i/>
+              </w:rPr>
+            </m:ctrlPr>
+          </m:sSubPr>
+          <m:e>
+            <m:r>
+              <w:rPr>
+                <w:rFonts w:ascii="Cambria Math" w:hAnsi="Cambria Math"/>
+              </w:rPr>
+              <m:t>o</m:t>
+            </m:r>
+          </m:e>
+          <m:sub>
+            <m:r>
+              <w:rPr>
+                <w:rFonts w:ascii="Cambria Math" w:hAnsi="Cambria Math"/>
+              </w:rPr>
+              <m:t>i</m:t>
+            </m:r>
+          </m:sub>
+        </m:sSub>
+        <m:r>
+          <w:rPr>
+            <w:rFonts w:ascii="Cambria Math" w:hAnsi="Cambria Math"/>
+          </w:rPr>
+          <m:t>+</m:t>
+        </m:r>
+        <m:sSub>
+          <m:sSubPr>
+            <m:ctrlPr>
+              <w:rPr>
+                <w:rFonts w:ascii="Cambria Math" w:hAnsi="Cambria Math"/>
+                <w:i/>
+              </w:rPr>
+            </m:ctrlPr>
+          </m:sSubPr>
+          <m:e>
+            <m:r>
+              <w:rPr>
+                <w:rFonts w:ascii="Cambria Math" w:hAnsi="Cambria Math"/>
+              </w:rPr>
+              <m:t>SS</m:t>
+            </m:r>
+          </m:e>
+          <m:sub>
+            <m:r>
+              <w:rPr>
+                <w:rFonts w:ascii="Cambria Math" w:hAnsi="Cambria Math"/>
+              </w:rPr>
+              <m:t>i</m:t>
+            </m:r>
+          </m:sub>
+        </m:sSub>
+        <m:r>
+          <w:rPr>
+            <w:rFonts w:ascii="Cambria Math" w:hAnsi="Cambria Math"/>
+          </w:rPr>
+          <m:t>, i=1..n</m:t>
+        </m:r>
+      </m:oMath>
+      <w:r>
+        <w:rPr>
+          <w:rFonts w:eastAsiaTheme="minorEastAsia"/>
+        </w:rPr>
+        <w:tab/>
+        <w:t>(2’</w:t>
+      </w:r>
+      <w:r>
+        <w:rPr>
+          <w:rFonts w:eastAsiaTheme="minorEastAsia"/>
+        </w:rPr>
+        <w:t>)</w:t>
+      </w:r>
+    </w:p>
+    <w:p>
+      <w:pPr>
+        <w:tabs>
+          <w:tab w:val="center" w:pos="4680"/>
+          <w:tab w:val="right" w:pos="9360"/>
+        </w:tabs>
+        <w:rPr>
+          <w:rFonts w:eastAsiaTheme="minorEastAsia"/>
+        </w:rPr>
+      </w:pPr>
+      <w:proofErr w:type="spellStart"/>
+      <w:r>
+        <w:rPr>
+          <w:rFonts w:eastAsiaTheme="minorEastAsia"/>
+        </w:rPr>
+        <w:t>P</w:t>
+      </w:r>
+      <w:r>
+        <w:rPr>
+          <w:rFonts w:eastAsiaTheme="minorEastAsia"/>
+          <w:vertAlign w:val="subscript"/>
+        </w:rPr>
+        <w:t>ij</w:t>
+      </w:r>
+      <w:proofErr w:type="spellEnd"/>
+      <w:r>
+        <w:rPr>
+          <w:rFonts w:eastAsiaTheme="minorEastAsia"/>
+        </w:rPr>
+        <w:t xml:space="preserve"> == 0.1 for </w:t>
+      </w:r>
+      <w:proofErr w:type="spellStart"/>
+      <w:r>
+        <w:rPr>
+          <w:rFonts w:eastAsiaTheme="minorEastAsia"/>
+        </w:rPr>
+        <w:t>i</w:t>
+      </w:r>
+      <w:proofErr w:type="spellEnd"/>
+      <w:r>
+        <w:rPr>
+          <w:rFonts w:eastAsiaTheme="minorEastAsia"/>
+        </w:rPr>
+        <w:t xml:space="preserve"> &lt;60</w:t>
+      </w:r>
+      <w:proofErr w:type="gramStart"/>
+      <w:r>
+        <w:rPr>
+          <w:rFonts w:eastAsiaTheme="minorEastAsia"/>
+        </w:rPr>
+        <w:t>,j</w:t>
+      </w:r>
+      <w:proofErr w:type="gramEnd"/>
+      <w:r>
+        <w:rPr>
+          <w:rFonts w:eastAsiaTheme="minorEastAsia"/>
+        </w:rPr>
+        <w:t>&lt;</w:t>
+      </w:r>
+      <w:proofErr w:type="spellStart"/>
+      <w:r>
+        <w:rPr>
+          <w:rFonts w:eastAsiaTheme="minorEastAsia"/>
+        </w:rPr>
+        <w:t>n</w:t>
+      </w:r>
+      <w:r>
+        <w:rPr>
+          <w:rFonts w:eastAsiaTheme="minorEastAsia"/>
+          <w:vertAlign w:val="subscript"/>
+        </w:rPr>
+        <w:t>l</w:t>
+      </w:r>
+      <w:proofErr w:type="spellEnd"/>
+      <w:r>
+        <w:rPr>
+          <w:rFonts w:eastAsiaTheme="minorEastAsia"/>
+        </w:rPr>
+        <w:t xml:space="preserve"> Otherwise </w:t>
+      </w:r>
+      <w:proofErr w:type="spellStart"/>
+      <w:r>
+        <w:rPr>
+          <w:rFonts w:eastAsiaTheme="minorEastAsia"/>
+        </w:rPr>
+        <w:t>p</w:t>
+      </w:r>
+      <w:r>
+        <w:rPr>
+          <w:rFonts w:eastAsiaTheme="minorEastAsia"/>
+          <w:vertAlign w:val="subscript"/>
+        </w:rPr>
+        <w:t>ij</w:t>
+      </w:r>
+      <w:proofErr w:type="spellEnd"/>
+      <w:r>
+        <w:rPr>
+          <w:rFonts w:eastAsiaTheme="minorEastAsia"/>
+        </w:rPr>
+        <w:t xml:space="preserve"> ==0</w:t>
+      </w:r>
+    </w:p>
+    <w:p>
+      <w:pPr>
+        <w:tabs>
+          <w:tab w:val="center" w:pos="4680"/>
+          <w:tab w:val="right" w:pos="9360"/>
+        </w:tabs>
+        <w:rPr>
+          <w:rFonts w:eastAsiaTheme="minorEastAsia"/>
+        </w:rPr>
+      </w:pPr>
+      <w:r>
+        <w:rPr>
+          <w:rFonts w:eastAsiaTheme="minorEastAsia"/>
+        </w:rPr>
+        <w:tab/>
+      </w:r>
+      <m:oMath>
+        <m:r>
+          <w:rPr>
+            <w:rFonts w:ascii="Cambria Math" w:hAnsi="Cambria Math"/>
+          </w:rPr>
+          <m:t>-</m:t>
+        </m:r>
+        <m:nary>
+          <m:naryPr>
+            <m:chr m:val="∑"/>
+            <m:limLoc m:val="subSup"/>
+            <m:ctrlPr>
+              <w:rPr>
+                <w:rFonts w:ascii="Cambria Math" w:hAnsi="Cambria Math"/>
+                <w:i/>
+              </w:rPr>
+            </m:ctrlPr>
+          </m:naryPr>
+          <m:sub>
+            <m:r>
+              <w:rPr>
+                <w:rFonts w:ascii="Cambria Math" w:hAnsi="Cambria Math"/>
+              </w:rPr>
+              <m:t>j=1</m:t>
+            </m:r>
+          </m:sub>
+          <m:sup>
+            <m:sSub>
+              <m:sSubPr>
+                <m:ctrlPr>
+                  <w:rPr>
+                    <w:rFonts w:ascii="Cambria Math" w:hAnsi="Cambria Math"/>
+                    <w:i/>
+                  </w:rPr>
+                </m:ctrlPr>
+              </m:sSubPr>
+              <m:e>
+                <m:r>
+                  <w:rPr>
+                    <w:rFonts w:ascii="Cambria Math" w:hAnsi="Cambria Math"/>
+                  </w:rPr>
+                  <m:t>n</m:t>
+                </m:r>
+              </m:e>
+              <m:sub>
+                <m:r>
+                  <w:rPr>
+                    <w:rFonts w:ascii="Cambria Math" w:hAnsi="Cambria Math"/>
+                  </w:rPr>
+                  <m:t>l</m:t>
+                </m:r>
+              </m:sub>
+            </m:sSub>
             <m:r>
               <w:rPr>
                 <w:rFonts w:ascii="Cambria Math" w:hAnsi="Cambria Math"/>
@@ -8148,1200 +8810,6 @@
                 </m:r>
               </m:sub>
             </m:sSub>
-            <m:r>
-              <w:rPr>
-                <w:rFonts w:ascii="Cambria Math" w:hAnsi="Cambria Math"/>
-                <w:highlight w:val="yellow"/>
-              </w:rPr>
-              <m:t>-</m:t>
-            </m:r>
-            <m:sSub>
-              <m:sSubPr>
-                <m:ctrlPr>
-                  <w:rPr>
-                    <w:rFonts w:ascii="Cambria Math" w:hAnsi="Cambria Math"/>
-                    <w:i/>
-                    <w:highlight w:val="yellow"/>
-                  </w:rPr>
-                </m:ctrlPr>
-              </m:sSubPr>
-              <m:e>
-                <m:r>
-                  <w:rPr>
-                    <w:rFonts w:ascii="Cambria Math" w:hAnsi="Cambria Math"/>
-                    <w:highlight w:val="yellow"/>
-                  </w:rPr>
-                  <m:t>w</m:t>
-                </m:r>
-              </m:e>
-              <m:sub>
-                <m:r>
-                  <w:rPr>
-                    <w:rFonts w:ascii="Cambria Math" w:hAnsi="Cambria Math"/>
-                    <w:highlight w:val="yellow"/>
-                  </w:rPr>
-                  <m:t>i3</m:t>
-                </m:r>
-              </m:sub>
-            </m:sSub>
-          </m:e>
-        </m:nary>
-        <m:r>
-          <w:rPr>
-            <w:rFonts w:ascii="Cambria Math" w:hAnsi="Cambria Math"/>
-          </w:rPr>
-          <m:t>+</m:t>
-        </m:r>
-        <m:nary>
-          <m:naryPr>
-            <m:chr m:val="∑"/>
-            <m:limLoc m:val="undOvr"/>
-            <m:ctrlPr>
-              <w:rPr>
-                <w:rFonts w:ascii="Cambria Math" w:hAnsi="Cambria Math"/>
-                <w:i/>
-              </w:rPr>
-            </m:ctrlPr>
-          </m:naryPr>
-          <m:sub>
-            <m:r>
-              <w:rPr>
-                <w:rFonts w:ascii="Cambria Math" w:hAnsi="Cambria Math"/>
-              </w:rPr>
-              <m:t>k=1</m:t>
-            </m:r>
-          </m:sub>
-          <m:sup>
-            <m:sSup>
-              <m:sSupPr>
-                <m:ctrlPr>
-                  <w:rPr>
-                    <w:rFonts w:ascii="Cambria Math" w:hAnsi="Cambria Math"/>
-                    <w:i/>
-                  </w:rPr>
-                </m:ctrlPr>
-              </m:sSupPr>
-              <m:e>
-                <m:r>
-                  <w:rPr>
-                    <w:rFonts w:ascii="Cambria Math" w:hAnsi="Cambria Math"/>
-                  </w:rPr>
-                  <m:t>B</m:t>
-                </m:r>
-              </m:e>
-              <m:sup>
-                <m:r>
-                  <w:rPr>
-                    <w:rFonts w:ascii="Cambria Math" w:hAnsi="Cambria Math"/>
-                  </w:rPr>
-                  <m:t>t</m:t>
-                </m:r>
-              </m:sup>
-            </m:sSup>
-          </m:sup>
-          <m:e>
-            <m:sSub>
-              <m:sSubPr>
-                <m:ctrlPr>
-                  <w:rPr>
-                    <w:rFonts w:ascii="Cambria Math" w:hAnsi="Cambria Math"/>
-                    <w:i/>
-                  </w:rPr>
-                </m:ctrlPr>
-              </m:sSubPr>
-              <m:e>
-                <m:r>
-                  <w:rPr>
-                    <w:rFonts w:ascii="Cambria Math" w:hAnsi="Cambria Math"/>
-                  </w:rPr>
-                  <m:t>t</m:t>
-                </m:r>
-              </m:e>
-              <m:sub>
-                <m:r>
-                  <w:rPr>
-                    <w:rFonts w:ascii="Cambria Math" w:hAnsi="Cambria Math"/>
-                  </w:rPr>
-                  <m:t>k</m:t>
-                </m:r>
-              </m:sub>
-            </m:sSub>
-          </m:e>
-        </m:nary>
-        <m:sSub>
-          <m:sSubPr>
-            <m:ctrlPr>
-              <w:rPr>
-                <w:rFonts w:ascii="Cambria Math" w:hAnsi="Cambria Math"/>
-                <w:i/>
-              </w:rPr>
-            </m:ctrlPr>
-          </m:sSubPr>
-          <m:e>
-            <m:r>
-              <w:rPr>
-                <w:rFonts w:ascii="Cambria Math" w:hAnsi="Cambria Math"/>
-              </w:rPr>
-              <m:t>x</m:t>
-            </m:r>
-          </m:e>
-          <m:sub>
-            <m:r>
-              <w:rPr>
-                <w:rFonts w:ascii="Cambria Math" w:hAnsi="Cambria Math"/>
-              </w:rPr>
-              <m:t>ik</m:t>
-            </m:r>
-          </m:sub>
-        </m:sSub>
-        <m:r>
-          <w:rPr>
-            <w:rFonts w:ascii="Cambria Math" w:hAnsi="Cambria Math"/>
-          </w:rPr>
-          <m:t>+</m:t>
-        </m:r>
-        <m:nary>
-          <m:naryPr>
-            <m:chr m:val="∑"/>
-            <m:limLoc m:val="subSup"/>
-            <m:ctrlPr>
-              <w:rPr>
-                <w:rFonts w:ascii="Cambria Math" w:hAnsi="Cambria Math"/>
-                <w:i/>
-                <w:highlight w:val="yellow"/>
-              </w:rPr>
-            </m:ctrlPr>
-          </m:naryPr>
-          <m:sub>
-            <m:r>
-              <w:rPr>
-                <w:rFonts w:ascii="Cambria Math" w:hAnsi="Cambria Math"/>
-                <w:highlight w:val="yellow"/>
-              </w:rPr>
-              <m:t>l=1</m:t>
-            </m:r>
-          </m:sub>
-          <m:sup>
-            <m:sSup>
-              <m:sSupPr>
-                <m:ctrlPr>
-                  <w:rPr>
-                    <w:rFonts w:ascii="Cambria Math" w:hAnsi="Cambria Math"/>
-                    <w:i/>
-                    <w:highlight w:val="yellow"/>
-                  </w:rPr>
-                </m:ctrlPr>
-              </m:sSupPr>
-              <m:e>
-                <m:r>
-                  <w:rPr>
-                    <w:rFonts w:ascii="Cambria Math" w:hAnsi="Cambria Math"/>
-                    <w:highlight w:val="yellow"/>
-                  </w:rPr>
-                  <m:t>B</m:t>
-                </m:r>
-              </m:e>
-              <m:sup>
-                <m:r>
-                  <w:rPr>
-                    <w:rFonts w:ascii="Cambria Math" w:hAnsi="Cambria Math"/>
-                    <w:highlight w:val="yellow"/>
-                  </w:rPr>
-                  <m:t>cg</m:t>
-                </m:r>
-              </m:sup>
-            </m:sSup>
-          </m:sup>
-          <m:e>
-            <m:sSubSup>
-              <m:sSubSupPr>
-                <m:ctrlPr>
-                  <w:rPr>
-                    <w:rFonts w:ascii="Cambria Math" w:hAnsi="Cambria Math"/>
-                    <w:i/>
-                    <w:highlight w:val="yellow"/>
-                  </w:rPr>
-                </m:ctrlPr>
-              </m:sSubSupPr>
-              <m:e>
-                <m:r>
-                  <w:rPr>
-                    <w:rFonts w:ascii="Cambria Math" w:hAnsi="Cambria Math"/>
-                    <w:highlight w:val="yellow"/>
-                  </w:rPr>
-                  <m:t>t</m:t>
-                </m:r>
-              </m:e>
-              <m:sub>
-                <m:r>
-                  <w:rPr>
-                    <w:rFonts w:ascii="Cambria Math" w:hAnsi="Cambria Math"/>
-                    <w:highlight w:val="yellow"/>
-                  </w:rPr>
-                  <m:t>l</m:t>
-                </m:r>
-              </m:sub>
-              <m:sup>
-                <m:r>
-                  <w:rPr>
-                    <w:rFonts w:ascii="Cambria Math" w:hAnsi="Cambria Math"/>
-                    <w:highlight w:val="yellow"/>
-                  </w:rPr>
-                  <m:t>cg</m:t>
-                </m:r>
-              </m:sup>
-            </m:sSubSup>
-            <m:sSub>
-              <m:sSubPr>
-                <m:ctrlPr>
-                  <w:rPr>
-                    <w:rFonts w:ascii="Cambria Math" w:hAnsi="Cambria Math"/>
-                    <w:i/>
-                    <w:highlight w:val="yellow"/>
-                  </w:rPr>
-                </m:ctrlPr>
-              </m:sSubPr>
-              <m:e>
-                <m:r>
-                  <w:rPr>
-                    <w:rFonts w:ascii="Cambria Math" w:hAnsi="Cambria Math"/>
-                    <w:highlight w:val="yellow"/>
-                  </w:rPr>
-                  <m:t>y</m:t>
-                </m:r>
-              </m:e>
-              <m:sub>
-                <m:r>
-                  <w:rPr>
-                    <w:rFonts w:ascii="Cambria Math" w:hAnsi="Cambria Math"/>
-                    <w:highlight w:val="yellow"/>
-                  </w:rPr>
-                  <m:t>il</m:t>
-                </m:r>
-              </m:sub>
-            </m:sSub>
-          </m:e>
-        </m:nary>
-        <m:r>
-          <w:rPr>
-            <w:rFonts w:ascii="Cambria Math" w:hAnsi="Cambria Math"/>
-          </w:rPr>
-          <m:t>+</m:t>
-        </m:r>
-        <m:sSub>
-          <m:sSubPr>
-            <m:ctrlPr>
-              <w:rPr>
-                <w:rFonts w:ascii="Cambria Math" w:hAnsi="Cambria Math"/>
-                <w:i/>
-              </w:rPr>
-            </m:ctrlPr>
-          </m:sSubPr>
-          <m:e>
-            <m:r>
-              <w:rPr>
-                <w:rFonts w:ascii="Cambria Math" w:hAnsi="Cambria Math"/>
-              </w:rPr>
-              <m:t>D</m:t>
-            </m:r>
-          </m:e>
-          <m:sub>
-            <m:r>
-              <w:rPr>
-                <w:rFonts w:ascii="Cambria Math" w:hAnsi="Cambria Math"/>
-              </w:rPr>
-              <m:t>i</m:t>
-            </m:r>
-          </m:sub>
-        </m:sSub>
-        <m:r>
-          <w:rPr>
-            <w:rFonts w:ascii="Cambria Math" w:hAnsi="Cambria Math"/>
-          </w:rPr>
-          <m:t>+</m:t>
-        </m:r>
-        <m:sSub>
-          <m:sSubPr>
-            <m:ctrlPr>
-              <w:rPr>
-                <w:rFonts w:ascii="Cambria Math" w:hAnsi="Cambria Math"/>
-                <w:i/>
-              </w:rPr>
-            </m:ctrlPr>
-          </m:sSubPr>
-          <m:e>
-            <m:r>
-              <w:rPr>
-                <w:rFonts w:ascii="Cambria Math" w:hAnsi="Cambria Math"/>
-              </w:rPr>
-              <m:t>s</m:t>
-            </m:r>
-          </m:e>
-          <m:sub>
-            <m:r>
-              <w:rPr>
-                <w:rFonts w:ascii="Cambria Math" w:hAnsi="Cambria Math"/>
-              </w:rPr>
-              <m:t>i</m:t>
-            </m:r>
-          </m:sub>
-        </m:sSub>
-        <m:r>
-          <w:rPr>
-            <w:rFonts w:ascii="Cambria Math" w:hAnsi="Cambria Math"/>
-          </w:rPr>
-          <m:t>≤</m:t>
-        </m:r>
-        <m:sSub>
-          <m:sSubPr>
-            <m:ctrlPr>
-              <w:rPr>
-                <w:rFonts w:ascii="Cambria Math" w:hAnsi="Cambria Math"/>
-                <w:i/>
-              </w:rPr>
-            </m:ctrlPr>
-          </m:sSubPr>
-          <m:e>
-            <m:r>
-              <w:rPr>
-                <w:rFonts w:ascii="Cambria Math" w:hAnsi="Cambria Math"/>
-              </w:rPr>
-              <m:t>o</m:t>
-            </m:r>
-          </m:e>
-          <m:sub>
-            <m:r>
-              <w:rPr>
-                <w:rFonts w:ascii="Cambria Math" w:hAnsi="Cambria Math"/>
-              </w:rPr>
-              <m:t>i</m:t>
-            </m:r>
-          </m:sub>
-        </m:sSub>
-        <m:r>
-          <w:rPr>
-            <w:rFonts w:ascii="Cambria Math" w:hAnsi="Cambria Math"/>
-          </w:rPr>
-          <m:t>+</m:t>
-        </m:r>
-        <m:sSub>
-          <m:sSubPr>
-            <m:ctrlPr>
-              <w:rPr>
-                <w:rFonts w:ascii="Cambria Math" w:hAnsi="Cambria Math"/>
-                <w:i/>
-              </w:rPr>
-            </m:ctrlPr>
-          </m:sSubPr>
-          <m:e>
-            <m:r>
-              <w:rPr>
-                <w:rFonts w:ascii="Cambria Math" w:hAnsi="Cambria Math"/>
-              </w:rPr>
-              <m:t>SS</m:t>
-            </m:r>
-          </m:e>
-          <m:sub>
-            <m:r>
-              <w:rPr>
-                <w:rFonts w:ascii="Cambria Math" w:hAnsi="Cambria Math"/>
-              </w:rPr>
-              <m:t>i</m:t>
-            </m:r>
-          </m:sub>
-        </m:sSub>
-        <m:r>
-          <w:rPr>
-            <w:rFonts w:ascii="Cambria Math" w:hAnsi="Cambria Math"/>
-          </w:rPr>
-          <m:t>, i=1..n</m:t>
-        </m:r>
-      </m:oMath>
-      <w:r>
-        <w:rPr>
-          <w:rFonts w:eastAsiaTheme="minorEastAsia"/>
-        </w:rPr>
-        <w:tab/>
-        <w:t>(</w:t>
-      </w:r>
-      <w:r>
-        <w:rPr>
-          <w:rFonts w:eastAsiaTheme="minorEastAsia"/>
-        </w:rPr>
-        <w:t>2’)</w:t>
-      </w:r>
-    </w:p>
-    <w:p>
-      <w:pPr>
-        <w:tabs>
-          <w:tab w:val="center" w:pos="4680"/>
-          <w:tab w:val="right" w:pos="9360"/>
-        </w:tabs>
-        <w:rPr>
-          <w:rFonts w:eastAsiaTheme="minorEastAsia"/>
-        </w:rPr>
-      </w:pPr>
-      <w:r>
-        <w:rPr>
-          <w:rFonts w:eastAsiaTheme="minorEastAsia"/>
-        </w:rPr>
-        <w:tab/>
-      </w:r>
-      <m:oMath>
-        <m:r>
-          <w:rPr>
-            <w:rFonts w:ascii="Cambria Math" w:hAnsi="Cambria Math"/>
-          </w:rPr>
-          <m:t>-</m:t>
-        </m:r>
-        <m:nary>
-          <m:naryPr>
-            <m:chr m:val="∑"/>
-            <m:limLoc m:val="subSup"/>
-            <m:ctrlPr>
-              <w:rPr>
-                <w:rFonts w:ascii="Cambria Math" w:hAnsi="Cambria Math"/>
-                <w:i/>
-              </w:rPr>
-            </m:ctrlPr>
-          </m:naryPr>
-          <m:sub>
-            <m:r>
-              <w:rPr>
-                <w:rFonts w:ascii="Cambria Math" w:hAnsi="Cambria Math"/>
-              </w:rPr>
-              <m:t>j=1</m:t>
-            </m:r>
-          </m:sub>
-          <m:sup>
-            <m:sSub>
-              <m:sSubPr>
-                <m:ctrlPr>
-                  <w:rPr>
-                    <w:rFonts w:ascii="Cambria Math" w:hAnsi="Cambria Math"/>
-                    <w:i/>
-                  </w:rPr>
-                </m:ctrlPr>
-              </m:sSubPr>
-              <m:e>
-                <m:r>
-                  <w:rPr>
-                    <w:rFonts w:ascii="Cambria Math" w:hAnsi="Cambria Math"/>
-                  </w:rPr>
-                  <m:t>n</m:t>
-                </m:r>
-              </m:e>
-              <m:sub>
-                <m:r>
-                  <w:rPr>
-                    <w:rFonts w:ascii="Cambria Math" w:hAnsi="Cambria Math"/>
-                  </w:rPr>
-                  <m:t>l</m:t>
-                </m:r>
-              </m:sub>
-            </m:sSub>
-          </m:sup>
-          <m:e>
-            <m:d>
-              <m:dPr>
-                <m:ctrlPr>
-                  <w:rPr>
-                    <w:rFonts w:ascii="Cambria Math" w:hAnsi="Cambria Math"/>
-                    <w:i/>
-                  </w:rPr>
-                </m:ctrlPr>
-              </m:dPr>
-              <m:e>
-                <m:r>
-                  <w:rPr>
-                    <w:rFonts w:ascii="Cambria Math" w:hAnsi="Cambria Math"/>
-                  </w:rPr>
-                  <m:t>1-</m:t>
-                </m:r>
-                <m:sSub>
-                  <m:sSubPr>
-                    <m:ctrlPr>
-                      <w:rPr>
-                        <w:rFonts w:ascii="Cambria Math" w:hAnsi="Cambria Math"/>
-                        <w:i/>
-                      </w:rPr>
-                    </m:ctrlPr>
-                  </m:sSubPr>
-                  <m:e>
-                    <m:r>
-                      <w:rPr>
-                        <w:rFonts w:ascii="Cambria Math" w:hAnsi="Cambria Math"/>
-                      </w:rPr>
-                      <m:t>p</m:t>
-                    </m:r>
-                  </m:e>
-                  <m:sub>
-                    <m:r>
-                      <w:rPr>
-                        <w:rFonts w:ascii="Cambria Math" w:hAnsi="Cambria Math"/>
-                      </w:rPr>
-                      <m:t>ij</m:t>
-                    </m:r>
-                  </m:sub>
-                </m:sSub>
-              </m:e>
-            </m:d>
-            <m:sSub>
-              <m:sSubPr>
-                <m:ctrlPr>
-                  <w:rPr>
-                    <w:rFonts w:ascii="Cambria Math" w:hAnsi="Cambria Math"/>
-                    <w:i/>
-                  </w:rPr>
-                </m:ctrlPr>
-              </m:sSubPr>
-              <m:e>
-                <m:r>
-                  <w:rPr>
-                    <w:rFonts w:ascii="Cambria Math" w:hAnsi="Cambria Math"/>
-                  </w:rPr>
-                  <m:t>w</m:t>
-                </m:r>
-              </m:e>
-              <m:sub>
-                <m:r>
-                  <w:rPr>
-                    <w:rFonts w:ascii="Cambria Math" w:hAnsi="Cambria Math"/>
-                  </w:rPr>
-                  <m:t>ij</m:t>
-                </m:r>
-              </m:sub>
-            </m:sSub>
-          </m:e>
-        </m:nary>
-        <m:r>
-          <w:rPr>
-            <w:rFonts w:ascii="Cambria Math" w:hAnsi="Cambria Math"/>
-          </w:rPr>
-          <m:t>+</m:t>
-        </m:r>
-        <m:nary>
-          <m:naryPr>
-            <m:chr m:val="∑"/>
-            <m:limLoc m:val="undOvr"/>
-            <m:ctrlPr>
-              <w:rPr>
-                <w:rFonts w:ascii="Cambria Math" w:hAnsi="Cambria Math"/>
-                <w:i/>
-              </w:rPr>
-            </m:ctrlPr>
-          </m:naryPr>
-          <m:sub>
-            <m:r>
-              <w:rPr>
-                <w:rFonts w:ascii="Cambria Math" w:hAnsi="Cambria Math"/>
-              </w:rPr>
-              <m:t>k=1</m:t>
-            </m:r>
-          </m:sub>
-          <m:sup>
-            <m:sSup>
-              <m:sSupPr>
-                <m:ctrlPr>
-                  <w:rPr>
-                    <w:rFonts w:ascii="Cambria Math" w:hAnsi="Cambria Math"/>
-                    <w:i/>
-                  </w:rPr>
-                </m:ctrlPr>
-              </m:sSupPr>
-              <m:e>
-                <m:r>
-                  <w:rPr>
-                    <w:rFonts w:ascii="Cambria Math" w:hAnsi="Cambria Math"/>
-                  </w:rPr>
-                  <m:t>B</m:t>
-                </m:r>
-              </m:e>
-              <m:sup>
-                <m:r>
-                  <w:rPr>
-                    <w:rFonts w:ascii="Cambria Math" w:hAnsi="Cambria Math"/>
-                  </w:rPr>
-                  <m:t>t</m:t>
-                </m:r>
-              </m:sup>
-            </m:sSup>
-          </m:sup>
-          <m:e>
-            <m:sSub>
-              <m:sSubPr>
-                <m:ctrlPr>
-                  <w:rPr>
-                    <w:rFonts w:ascii="Cambria Math" w:hAnsi="Cambria Math"/>
-                    <w:i/>
-                  </w:rPr>
-                </m:ctrlPr>
-              </m:sSubPr>
-              <m:e>
-                <m:r>
-                  <w:rPr>
-                    <w:rFonts w:ascii="Cambria Math" w:hAnsi="Cambria Math"/>
-                  </w:rPr>
-                  <m:t>t</m:t>
-                </m:r>
-              </m:e>
-              <m:sub>
-                <m:r>
-                  <w:rPr>
-                    <w:rFonts w:ascii="Cambria Math" w:hAnsi="Cambria Math"/>
-                  </w:rPr>
-                  <m:t>k</m:t>
-                </m:r>
-              </m:sub>
-            </m:sSub>
-          </m:e>
-        </m:nary>
-        <m:sSub>
-          <m:sSubPr>
-            <m:ctrlPr>
-              <w:rPr>
-                <w:rFonts w:ascii="Cambria Math" w:hAnsi="Cambria Math"/>
-                <w:i/>
-              </w:rPr>
-            </m:ctrlPr>
-          </m:sSubPr>
-          <m:e>
-            <m:r>
-              <w:rPr>
-                <w:rFonts w:ascii="Cambria Math" w:hAnsi="Cambria Math"/>
-              </w:rPr>
-              <m:t>x</m:t>
-            </m:r>
-          </m:e>
-          <m:sub>
-            <m:r>
-              <w:rPr>
-                <w:rFonts w:ascii="Cambria Math" w:hAnsi="Cambria Math"/>
-              </w:rPr>
-              <m:t>ik</m:t>
-            </m:r>
-          </m:sub>
-        </m:sSub>
-        <m:r>
-          <w:rPr>
-            <w:rFonts w:ascii="Cambria Math" w:hAnsi="Cambria Math"/>
-          </w:rPr>
-          <m:t>+</m:t>
-        </m:r>
-        <m:nary>
-          <m:naryPr>
-            <m:chr m:val="∑"/>
-            <m:limLoc m:val="subSup"/>
-            <m:ctrlPr>
-              <w:rPr>
-                <w:rFonts w:ascii="Cambria Math" w:hAnsi="Cambria Math"/>
-                <w:i/>
-                <w:highlight w:val="yellow"/>
-              </w:rPr>
-            </m:ctrlPr>
-          </m:naryPr>
-          <m:sub>
-            <m:r>
-              <w:rPr>
-                <w:rFonts w:ascii="Cambria Math" w:hAnsi="Cambria Math"/>
-                <w:highlight w:val="yellow"/>
-              </w:rPr>
-              <m:t>l=1</m:t>
-            </m:r>
-          </m:sub>
-          <m:sup>
-            <m:sSup>
-              <m:sSupPr>
-                <m:ctrlPr>
-                  <w:rPr>
-                    <w:rFonts w:ascii="Cambria Math" w:hAnsi="Cambria Math"/>
-                    <w:i/>
-                    <w:highlight w:val="yellow"/>
-                  </w:rPr>
-                </m:ctrlPr>
-              </m:sSupPr>
-              <m:e>
-                <m:r>
-                  <w:rPr>
-                    <w:rFonts w:ascii="Cambria Math" w:hAnsi="Cambria Math"/>
-                    <w:highlight w:val="yellow"/>
-                  </w:rPr>
-                  <m:t>B</m:t>
-                </m:r>
-              </m:e>
-              <m:sup>
-                <m:r>
-                  <w:rPr>
-                    <w:rFonts w:ascii="Cambria Math" w:hAnsi="Cambria Math"/>
-                    <w:highlight w:val="yellow"/>
-                  </w:rPr>
-                  <m:t>cg</m:t>
-                </m:r>
-              </m:sup>
-            </m:sSup>
-          </m:sup>
-          <m:e>
-            <m:sSubSup>
-              <m:sSubSupPr>
-                <m:ctrlPr>
-                  <w:rPr>
-                    <w:rFonts w:ascii="Cambria Math" w:hAnsi="Cambria Math"/>
-                    <w:i/>
-                    <w:highlight w:val="yellow"/>
-                  </w:rPr>
-                </m:ctrlPr>
-              </m:sSubSupPr>
-              <m:e>
-                <m:r>
-                  <w:rPr>
-                    <w:rFonts w:ascii="Cambria Math" w:hAnsi="Cambria Math"/>
-                    <w:highlight w:val="yellow"/>
-                  </w:rPr>
-                  <m:t>t</m:t>
-                </m:r>
-              </m:e>
-              <m:sub>
-                <m:r>
-                  <w:rPr>
-                    <w:rFonts w:ascii="Cambria Math" w:hAnsi="Cambria Math"/>
-                    <w:highlight w:val="yellow"/>
-                  </w:rPr>
-                  <m:t>l</m:t>
-                </m:r>
-              </m:sub>
-              <m:sup>
-                <m:r>
-                  <w:rPr>
-                    <w:rFonts w:ascii="Cambria Math" w:hAnsi="Cambria Math"/>
-                    <w:highlight w:val="yellow"/>
-                  </w:rPr>
-                  <m:t>cg</m:t>
-                </m:r>
-              </m:sup>
-            </m:sSubSup>
-            <m:sSub>
-              <m:sSubPr>
-                <m:ctrlPr>
-                  <w:rPr>
-                    <w:rFonts w:ascii="Cambria Math" w:hAnsi="Cambria Math"/>
-                    <w:i/>
-                    <w:highlight w:val="yellow"/>
-                  </w:rPr>
-                </m:ctrlPr>
-              </m:sSubPr>
-              <m:e>
-                <m:r>
-                  <w:rPr>
-                    <w:rFonts w:ascii="Cambria Math" w:hAnsi="Cambria Math"/>
-                    <w:highlight w:val="yellow"/>
-                  </w:rPr>
-                  <m:t>y</m:t>
-                </m:r>
-              </m:e>
-              <m:sub>
-                <m:r>
-                  <w:rPr>
-                    <w:rFonts w:ascii="Cambria Math" w:hAnsi="Cambria Math"/>
-                    <w:highlight w:val="yellow"/>
-                  </w:rPr>
-                  <m:t>il</m:t>
-                </m:r>
-              </m:sub>
-            </m:sSub>
-          </m:e>
-        </m:nary>
-        <m:r>
-          <w:rPr>
-            <w:rFonts w:ascii="Cambria Math" w:hAnsi="Cambria Math"/>
-          </w:rPr>
-          <m:t>+</m:t>
-        </m:r>
-        <m:sSub>
-          <m:sSubPr>
-            <m:ctrlPr>
-              <w:rPr>
-                <w:rFonts w:ascii="Cambria Math" w:hAnsi="Cambria Math"/>
-                <w:i/>
-              </w:rPr>
-            </m:ctrlPr>
-          </m:sSubPr>
-          <m:e>
-            <m:r>
-              <w:rPr>
-                <w:rFonts w:ascii="Cambria Math" w:hAnsi="Cambria Math"/>
-              </w:rPr>
-              <m:t>D</m:t>
-            </m:r>
-          </m:e>
-          <m:sub>
-            <m:r>
-              <w:rPr>
-                <w:rFonts w:ascii="Cambria Math" w:hAnsi="Cambria Math"/>
-              </w:rPr>
-              <m:t>i</m:t>
-            </m:r>
-          </m:sub>
-        </m:sSub>
-        <m:r>
-          <w:rPr>
-            <w:rFonts w:ascii="Cambria Math" w:hAnsi="Cambria Math"/>
-          </w:rPr>
-          <m:t>+</m:t>
-        </m:r>
-        <m:sSub>
-          <m:sSubPr>
-            <m:ctrlPr>
-              <w:rPr>
-                <w:rFonts w:ascii="Cambria Math" w:hAnsi="Cambria Math"/>
-                <w:i/>
-              </w:rPr>
-            </m:ctrlPr>
-          </m:sSubPr>
-          <m:e>
-            <m:r>
-              <w:rPr>
-                <w:rFonts w:ascii="Cambria Math" w:hAnsi="Cambria Math"/>
-              </w:rPr>
-              <m:t>s</m:t>
-            </m:r>
-          </m:e>
-          <m:sub>
-            <m:r>
-              <w:rPr>
-                <w:rFonts w:ascii="Cambria Math" w:hAnsi="Cambria Math"/>
-              </w:rPr>
-              <m:t>i</m:t>
-            </m:r>
-          </m:sub>
-        </m:sSub>
-        <m:r>
-          <w:rPr>
-            <w:rFonts w:ascii="Cambria Math" w:hAnsi="Cambria Math"/>
-          </w:rPr>
-          <m:t>≤</m:t>
-        </m:r>
-        <m:sSub>
-          <m:sSubPr>
-            <m:ctrlPr>
-              <w:rPr>
-                <w:rFonts w:ascii="Cambria Math" w:hAnsi="Cambria Math"/>
-                <w:i/>
-              </w:rPr>
-            </m:ctrlPr>
-          </m:sSubPr>
-          <m:e>
-            <m:r>
-              <w:rPr>
-                <w:rFonts w:ascii="Cambria Math" w:hAnsi="Cambria Math"/>
-              </w:rPr>
-              <m:t>o</m:t>
-            </m:r>
-          </m:e>
-          <m:sub>
-            <m:r>
-              <w:rPr>
-                <w:rFonts w:ascii="Cambria Math" w:hAnsi="Cambria Math"/>
-              </w:rPr>
-              <m:t>i</m:t>
-            </m:r>
-          </m:sub>
-        </m:sSub>
-        <m:r>
-          <w:rPr>
-            <w:rFonts w:ascii="Cambria Math" w:hAnsi="Cambria Math"/>
-          </w:rPr>
-          <m:t>+</m:t>
-        </m:r>
-        <m:sSub>
-          <m:sSubPr>
-            <m:ctrlPr>
-              <w:rPr>
-                <w:rFonts w:ascii="Cambria Math" w:hAnsi="Cambria Math"/>
-                <w:i/>
-              </w:rPr>
-            </m:ctrlPr>
-          </m:sSubPr>
-          <m:e>
-            <m:r>
-              <w:rPr>
-                <w:rFonts w:ascii="Cambria Math" w:hAnsi="Cambria Math"/>
-              </w:rPr>
-              <m:t>SS</m:t>
-            </m:r>
-          </m:e>
-          <m:sub>
-            <m:r>
-              <w:rPr>
-                <w:rFonts w:ascii="Cambria Math" w:hAnsi="Cambria Math"/>
-              </w:rPr>
-              <m:t>i</m:t>
-            </m:r>
-          </m:sub>
-        </m:sSub>
-        <m:r>
-          <w:rPr>
-            <w:rFonts w:ascii="Cambria Math" w:hAnsi="Cambria Math"/>
-          </w:rPr>
-          <m:t>, i=1..n</m:t>
-        </m:r>
-      </m:oMath>
-      <w:r>
-        <w:rPr>
-          <w:rFonts w:eastAsiaTheme="minorEastAsia"/>
-        </w:rPr>
-        <w:tab/>
-        <w:t>(2’ try)</w:t>
-      </w:r>
-    </w:p>
-    <w:p>
-      <w:pPr>
-        <w:tabs>
-          <w:tab w:val="center" w:pos="4680"/>
-          <w:tab w:val="right" w:pos="9360"/>
-        </w:tabs>
-        <w:rPr>
-          <w:rFonts w:eastAsiaTheme="minorEastAsia"/>
-        </w:rPr>
-      </w:pPr>
-      <w:proofErr w:type="spellStart"/>
-      <w:r>
-        <w:rPr>
-          <w:rFonts w:eastAsiaTheme="minorEastAsia"/>
-        </w:rPr>
-        <w:t>P</w:t>
-      </w:r>
-      <w:r>
-        <w:rPr>
-          <w:rFonts w:eastAsiaTheme="minorEastAsia"/>
-          <w:vertAlign w:val="subscript"/>
-        </w:rPr>
-        <w:t>ij</w:t>
-      </w:r>
-      <w:proofErr w:type="spellEnd"/>
-      <w:r>
-        <w:rPr>
-          <w:rFonts w:eastAsiaTheme="minorEastAsia"/>
-        </w:rPr>
-        <w:t xml:space="preserve"> == 0.1 for </w:t>
-      </w:r>
-      <w:proofErr w:type="spellStart"/>
-      <w:r>
-        <w:rPr>
-          <w:rFonts w:eastAsiaTheme="minorEastAsia"/>
-        </w:rPr>
-        <w:t>i</w:t>
-      </w:r>
-      <w:proofErr w:type="spellEnd"/>
-      <w:r>
-        <w:rPr>
-          <w:rFonts w:eastAsiaTheme="minorEastAsia"/>
-        </w:rPr>
-        <w:t xml:space="preserve"> &lt;60</w:t>
-      </w:r>
-      <w:proofErr w:type="gramStart"/>
-      <w:r>
-        <w:rPr>
-          <w:rFonts w:eastAsiaTheme="minorEastAsia"/>
-        </w:rPr>
-        <w:t>,j</w:t>
-      </w:r>
-      <w:proofErr w:type="gramEnd"/>
-      <w:r>
-        <w:rPr>
-          <w:rFonts w:eastAsiaTheme="minorEastAsia"/>
-        </w:rPr>
-        <w:t>&lt;</w:t>
-      </w:r>
-      <w:proofErr w:type="spellStart"/>
-      <w:r>
-        <w:rPr>
-          <w:rFonts w:eastAsiaTheme="minorEastAsia"/>
-        </w:rPr>
-        <w:t>n</w:t>
-      </w:r>
-      <w:r>
-        <w:rPr>
-          <w:rFonts w:eastAsiaTheme="minorEastAsia"/>
-          <w:vertAlign w:val="subscript"/>
-        </w:rPr>
-        <w:t>l</w:t>
-      </w:r>
-      <w:proofErr w:type="spellEnd"/>
-      <w:r>
-        <w:rPr>
-          <w:rFonts w:eastAsiaTheme="minorEastAsia"/>
-        </w:rPr>
-        <w:t xml:space="preserve"> Otherwise </w:t>
-      </w:r>
-      <w:proofErr w:type="spellStart"/>
-      <w:r>
-        <w:rPr>
-          <w:rFonts w:eastAsiaTheme="minorEastAsia"/>
-        </w:rPr>
-        <w:t>p</w:t>
-      </w:r>
-      <w:r>
-        <w:rPr>
-          <w:rFonts w:eastAsiaTheme="minorEastAsia"/>
-          <w:vertAlign w:val="subscript"/>
-        </w:rPr>
-        <w:t>ij</w:t>
-      </w:r>
-      <w:proofErr w:type="spellEnd"/>
-      <w:r>
-        <w:rPr>
-          <w:rFonts w:eastAsiaTheme="minorEastAsia"/>
-        </w:rPr>
-        <w:t xml:space="preserve"> ==0</w:t>
-      </w:r>
-    </w:p>
-    <w:p>
-      <w:pPr>
-        <w:tabs>
-          <w:tab w:val="center" w:pos="4680"/>
-          <w:tab w:val="right" w:pos="9360"/>
-        </w:tabs>
-        <w:rPr>
-          <w:rFonts w:eastAsiaTheme="minorEastAsia"/>
-        </w:rPr>
-      </w:pPr>
-      <w:r>
-        <w:rPr>
-          <w:rFonts w:eastAsiaTheme="minorEastAsia"/>
-        </w:rPr>
-        <w:tab/>
-      </w:r>
-      <m:oMath>
-        <m:r>
-          <w:rPr>
-            <w:rFonts w:ascii="Cambria Math" w:hAnsi="Cambria Math"/>
-          </w:rPr>
-          <m:t>-</m:t>
-        </m:r>
-        <m:nary>
-          <m:naryPr>
-            <m:chr m:val="∑"/>
-            <m:limLoc m:val="subSup"/>
-            <m:ctrlPr>
-              <w:rPr>
-                <w:rFonts w:ascii="Cambria Math" w:hAnsi="Cambria Math"/>
-                <w:i/>
-              </w:rPr>
-            </m:ctrlPr>
-          </m:naryPr>
-          <m:sub>
-            <m:r>
-              <w:rPr>
-                <w:rFonts w:ascii="Cambria Math" w:hAnsi="Cambria Math"/>
-              </w:rPr>
-              <m:t>j=1</m:t>
-            </m:r>
-          </m:sub>
-          <m:sup>
-            <m:sSub>
-              <m:sSubPr>
-                <m:ctrlPr>
-                  <w:rPr>
-                    <w:rFonts w:ascii="Cambria Math" w:hAnsi="Cambria Math"/>
-                    <w:i/>
-                  </w:rPr>
-                </m:ctrlPr>
-              </m:sSubPr>
-              <m:e>
-                <m:r>
-                  <w:rPr>
-                    <w:rFonts w:ascii="Cambria Math" w:hAnsi="Cambria Math"/>
-                  </w:rPr>
-                  <m:t>n</m:t>
-                </m:r>
-              </m:e>
-              <m:sub>
-                <m:r>
-                  <w:rPr>
-                    <w:rFonts w:ascii="Cambria Math" w:hAnsi="Cambria Math"/>
-                  </w:rPr>
-                  <m:t>l</m:t>
-                </m:r>
-              </m:sub>
-            </m:sSub>
-            <m:r>
-              <w:rPr>
-                <w:rFonts w:ascii="Cambria Math" w:hAnsi="Cambria Math"/>
-              </w:rPr>
-              <m:t>-1</m:t>
-            </m:r>
-          </m:sup>
-          <m:e>
-            <m:d>
-              <m:dPr>
-                <m:ctrlPr>
-                  <w:rPr>
-                    <w:rFonts w:ascii="Cambria Math" w:hAnsi="Cambria Math"/>
-                    <w:i/>
-                  </w:rPr>
-                </m:ctrlPr>
-              </m:dPr>
-              <m:e>
-                <m:r>
-                  <w:rPr>
-                    <w:rFonts w:ascii="Cambria Math" w:hAnsi="Cambria Math"/>
-                  </w:rPr>
-                  <m:t>1-</m:t>
-                </m:r>
-                <m:sSub>
-                  <m:sSubPr>
-                    <m:ctrlPr>
-                      <w:rPr>
-                        <w:rFonts w:ascii="Cambria Math" w:hAnsi="Cambria Math"/>
-                        <w:i/>
-                      </w:rPr>
-                    </m:ctrlPr>
-                  </m:sSubPr>
-                  <m:e>
-                    <m:r>
-                      <w:rPr>
-                        <w:rFonts w:ascii="Cambria Math" w:hAnsi="Cambria Math"/>
-                      </w:rPr>
-                      <m:t>p</m:t>
-                    </m:r>
-                  </m:e>
-                  <m:sub>
-                    <m:r>
-                      <w:rPr>
-                        <w:rFonts w:ascii="Cambria Math" w:hAnsi="Cambria Math"/>
-                      </w:rPr>
-                      <m:t>i</m:t>
-                    </m:r>
-                  </m:sub>
-                </m:sSub>
-              </m:e>
-            </m:d>
-            <m:sSub>
-              <m:sSubPr>
-                <m:ctrlPr>
-                  <w:rPr>
-                    <w:rFonts w:ascii="Cambria Math" w:hAnsi="Cambria Math"/>
-                    <w:i/>
-                  </w:rPr>
-                </m:ctrlPr>
-              </m:sSubPr>
-              <m:e>
-                <m:r>
-                  <w:rPr>
-                    <w:rFonts w:ascii="Cambria Math" w:hAnsi="Cambria Math"/>
-                  </w:rPr>
-                  <m:t>w</m:t>
-                </m:r>
-              </m:e>
-              <m:sub>
-                <m:r>
-                  <w:rPr>
-                    <w:rFonts w:ascii="Cambria Math" w:hAnsi="Cambria Math"/>
-                  </w:rPr>
-                  <m:t>ij</m:t>
-                </m:r>
-              </m:sub>
-            </m:sSub>
           </m:e>
         </m:nary>
         <m:r>
@@ -10214,7 +9682,6 @@
         <w:rPr>
           <w:rFonts w:eastAsiaTheme="minorEastAsia"/>
         </w:rPr>
-        <w:lastRenderedPageBreak/>
         <w:tab/>
       </w:r>
       <m:oMath>
@@ -10390,6 +9857,7 @@
         <w:rPr>
           <w:rFonts w:eastAsiaTheme="minorEastAsia"/>
         </w:rPr>
+        <w:lastRenderedPageBreak/>
         <w:tab/>
       </w:r>
       <m:oMath>
@@ -10542,7 +10010,14 @@
           <w:rFonts w:eastAsiaTheme="minorEastAsia"/>
         </w:rPr>
         <w:tab/>
-        <w:t>(6’ try</w:t>
+        <w:t xml:space="preserve">(6’ </w:t>
+      </w:r>
+      <w:r>
+        <w:rPr>
+          <w:rFonts w:eastAsiaTheme="minorEastAsia"/>
+          <w:color w:val="FF0000"/>
+        </w:rPr>
+        <w:t>try</w:t>
       </w:r>
       <w:r>
         <w:rPr>
@@ -10648,39 +10123,95 @@
           <w:rPr>
             <w:rFonts w:ascii="Cambria Math" w:hAnsi="Cambria Math"/>
           </w:rPr>
-          <m:t>-</m:t>
+          <m:t xml:space="preserve">- </m:t>
         </m:r>
-        <m:sSub>
-          <m:sSubPr>
+        <m:nary>
+          <m:naryPr>
+            <m:chr m:val="∑"/>
+            <m:limLoc m:val="subSup"/>
+            <m:supHide m:val="1"/>
             <m:ctrlPr>
               <w:rPr>
                 <w:rFonts w:ascii="Cambria Math" w:hAnsi="Cambria Math"/>
                 <w:i/>
               </w:rPr>
             </m:ctrlPr>
-          </m:sSubPr>
+          </m:naryPr>
+          <m:sub>
+            <m:r>
+              <w:rPr>
+                <w:rFonts w:ascii="Cambria Math" w:hAnsi="Cambria Math"/>
+              </w:rPr>
+              <m:t>j∈</m:t>
+            </m:r>
+            <m:sSub>
+              <m:sSubPr>
+                <m:ctrlPr>
+                  <w:rPr>
+                    <w:rFonts w:ascii="Cambria Math" w:hAnsi="Cambria Math"/>
+                    <w:i/>
+                  </w:rPr>
+                </m:ctrlPr>
+              </m:sSubPr>
+              <m:e>
+                <m:r>
+                  <w:rPr>
+                    <w:rFonts w:ascii="Cambria Math" w:hAnsi="Cambria Math"/>
+                  </w:rPr>
+                  <m:t>n</m:t>
+                </m:r>
+              </m:e>
+              <m:sub>
+                <m:r>
+                  <w:rPr>
+                    <w:rFonts w:ascii="Cambria Math" w:hAnsi="Cambria Math"/>
+                  </w:rPr>
+                  <m:t>l</m:t>
+                </m:r>
+              </m:sub>
+            </m:sSub>
+            <m:r>
+              <w:rPr>
+                <w:rFonts w:ascii="Cambria Math" w:hAnsi="Cambria Math"/>
+              </w:rPr>
+              <m:t>∩TDRA</m:t>
+            </m:r>
+          </m:sub>
+          <m:sup/>
           <m:e>
-            <m:r>
-              <w:rPr>
-                <w:rFonts w:ascii="Cambria Math" w:hAnsi="Cambria Math"/>
-              </w:rPr>
-              <m:t>w</m:t>
-            </m:r>
+            <m:sSub>
+              <m:sSubPr>
+                <m:ctrlPr>
+                  <w:rPr>
+                    <w:rFonts w:ascii="Cambria Math" w:hAnsi="Cambria Math"/>
+                    <w:i/>
+                  </w:rPr>
+                </m:ctrlPr>
+              </m:sSubPr>
+              <m:e>
+                <m:r>
+                  <w:rPr>
+                    <w:rFonts w:ascii="Cambria Math" w:hAnsi="Cambria Math"/>
+                  </w:rPr>
+                  <m:t>w</m:t>
+                </m:r>
+              </m:e>
+              <m:sub>
+                <m:r>
+                  <w:rPr>
+                    <w:rFonts w:ascii="Cambria Math" w:hAnsi="Cambria Math"/>
+                  </w:rPr>
+                  <m:t>ij</m:t>
+                </m:r>
+              </m:sub>
+            </m:sSub>
           </m:e>
-          <m:sub>
-            <m:r>
-              <w:rPr>
-                <w:rFonts w:ascii="Cambria Math" w:hAnsi="Cambria Math"/>
-              </w:rPr>
-              <m:t>i1</m:t>
-            </m:r>
-          </m:sub>
-        </m:sSub>
+        </m:nary>
         <m:r>
           <w:rPr>
             <w:rFonts w:ascii="Cambria Math" w:hAnsi="Cambria Math"/>
           </w:rPr>
-          <m:t xml:space="preserve"> ≤</m:t>
+          <m:t>≤</m:t>
         </m:r>
         <m:sSubSup>
           <m:sSubSupPr>
@@ -10818,16 +10349,8 @@
           <w:rFonts w:eastAsiaTheme="minorEastAsia"/>
         </w:rPr>
         <w:tab/>
-        <w:t>(7</w:t>
-      </w:r>
-      <w:proofErr w:type="spellStart"/>
-      <w:r>
-        <w:rPr>
-          <w:rFonts w:eastAsiaTheme="minorEastAsia"/>
-        </w:rPr>
-        <w:t>a’</w:t>
-      </w:r>
-      <w:proofErr w:type="spellEnd"/>
+        <w:t>(7a’</w:t>
+      </w:r>
       <w:r>
         <w:rPr>
           <w:rFonts w:eastAsiaTheme="minorEastAsia"/>
@@ -10855,7 +10378,8 @@
         <m:nary>
           <m:naryPr>
             <m:chr m:val="∑"/>
-            <m:limLoc m:val="undOvr"/>
+            <m:limLoc m:val="subSup"/>
+            <m:supHide m:val="1"/>
             <m:ctrlPr>
               <w:rPr>
                 <w:rFonts w:ascii="Cambria Math" w:hAnsi="Cambria Math"/>
@@ -10868,38 +10392,8 @@
               <w:rPr>
                 <w:rFonts w:ascii="Cambria Math" w:hAnsi="Cambria Math"/>
               </w:rPr>
-              <m:t>k=1</m:t>
-            </m:r>
-          </m:sub>
-          <m:sup>
-            <m:sSup>
-              <m:sSupPr>
-                <m:ctrlPr>
-                  <w:rPr>
-                    <w:rFonts w:ascii="Cambria Math" w:hAnsi="Cambria Math"/>
-                    <w:i/>
-                  </w:rPr>
-                </m:ctrlPr>
-              </m:sSupPr>
-              <m:e>
-                <m:r>
-                  <w:rPr>
-                    <w:rFonts w:ascii="Cambria Math" w:hAnsi="Cambria Math"/>
-                  </w:rPr>
-                  <m:t>B</m:t>
-                </m:r>
-              </m:e>
-              <m:sup>
-                <m:r>
-                  <w:rPr>
-                    <w:rFonts w:ascii="Cambria Math" w:hAnsi="Cambria Math"/>
-                  </w:rPr>
-                  <m:t>t</m:t>
-                </m:r>
-              </m:sup>
-            </m:sSup>
-          </m:sup>
-          <m:e>
+              <m:t>j∈</m:t>
+            </m:r>
             <m:sSub>
               <m:sSubPr>
                 <m:ctrlPr>
@@ -10914,7 +10408,7 @@
                   <w:rPr>
                     <w:rFonts w:ascii="Cambria Math" w:hAnsi="Cambria Math"/>
                   </w:rPr>
-                  <m:t>x</m:t>
+                  <m:t>n</m:t>
                 </m:r>
               </m:e>
               <m:sub>
@@ -10922,45 +10416,18 @@
                   <w:rPr>
                     <w:rFonts w:ascii="Cambria Math" w:hAnsi="Cambria Math"/>
                   </w:rPr>
-                  <m:t>ik</m:t>
+                  <m:t>l</m:t>
                 </m:r>
               </m:sub>
             </m:sSub>
-          </m:e>
-        </m:nary>
-        <m:r>
-          <w:rPr>
-            <w:rFonts w:ascii="Cambria Math" w:hAnsi="Cambria Math"/>
-          </w:rPr>
-          <m:t>-</m:t>
-        </m:r>
-        <m:nary>
-          <m:naryPr>
-            <m:chr m:val="∑"/>
-            <m:limLoc m:val="subSup"/>
-            <m:ctrlPr>
-              <w:rPr>
-                <w:rFonts w:ascii="Cambria Math" w:hAnsi="Cambria Math"/>
-                <w:i/>
-              </w:rPr>
-            </m:ctrlPr>
-          </m:naryPr>
-          <m:sub>
-            <m:r>
-              <w:rPr>
-                <w:rFonts w:ascii="Cambria Math" w:hAnsi="Cambria Math"/>
-              </w:rPr>
-              <m:t>j=1</m:t>
+            <m:r>
+              <w:rPr>
+                <w:rFonts w:ascii="Cambria Math" w:hAnsi="Cambria Math"/>
+              </w:rPr>
+              <m:t>∩TDRA</m:t>
             </m:r>
           </m:sub>
-          <m:sup>
-            <m:r>
-              <w:rPr>
-                <w:rFonts w:ascii="Cambria Math" w:hAnsi="Cambria Math"/>
-              </w:rPr>
-              <m:t>2</m:t>
-            </m:r>
-          </m:sup>
+          <m:sup/>
           <m:e>
             <m:sSub>
               <m:sSubPr>
@@ -10990,219 +10457,6 @@
             </m:sSub>
           </m:e>
         </m:nary>
-        <m:r>
-          <w:rPr>
-            <w:rFonts w:ascii="Cambria Math" w:hAnsi="Cambria Math"/>
-          </w:rPr>
-          <m:t xml:space="preserve"> ≤</m:t>
-        </m:r>
-        <m:sSubSup>
-          <m:sSubSupPr>
-            <m:ctrlPr>
-              <w:rPr>
-                <w:rFonts w:ascii="Cambria Math" w:hAnsi="Cambria Math"/>
-                <w:i/>
-              </w:rPr>
-            </m:ctrlPr>
-          </m:sSubSupPr>
-          <m:e>
-            <m:r>
-              <w:rPr>
-                <w:rFonts w:ascii="Cambria Math" w:hAnsi="Cambria Math"/>
-              </w:rPr>
-              <m:t>o</m:t>
-            </m:r>
-          </m:e>
-          <m:sub>
-            <m:r>
-              <w:rPr>
-                <w:rFonts w:ascii="Cambria Math" w:hAnsi="Cambria Math"/>
-              </w:rPr>
-              <m:t>i</m:t>
-            </m:r>
-          </m:sub>
-          <m:sup>
-            <m:r>
-              <w:rPr>
-                <w:rFonts w:ascii="Cambria Math" w:hAnsi="Cambria Math"/>
-              </w:rPr>
-              <m:t>t</m:t>
-            </m:r>
-          </m:sup>
-        </m:sSubSup>
-        <m:r>
-          <w:rPr>
-            <w:rFonts w:ascii="Cambria Math" w:hAnsi="Cambria Math"/>
-          </w:rPr>
-          <m:t>+</m:t>
-        </m:r>
-        <m:sSup>
-          <m:sSupPr>
-            <m:ctrlPr>
-              <w:rPr>
-                <w:rFonts w:ascii="Cambria Math" w:hAnsi="Cambria Math"/>
-                <w:i/>
-              </w:rPr>
-            </m:ctrlPr>
-          </m:sSupPr>
-          <m:e>
-            <m:r>
-              <w:rPr>
-                <w:rFonts w:ascii="Cambria Math" w:hAnsi="Cambria Math"/>
-              </w:rPr>
-              <m:t>SS</m:t>
-            </m:r>
-          </m:e>
-          <m:sup>
-            <m:r>
-              <w:rPr>
-                <w:rFonts w:ascii="Cambria Math" w:hAnsi="Cambria Math"/>
-              </w:rPr>
-              <m:t>t</m:t>
-            </m:r>
-          </m:sup>
-        </m:sSup>
-        <m:sSub>
-          <m:sSubPr>
-            <m:ctrlPr>
-              <w:rPr>
-                <w:rFonts w:ascii="Cambria Math" w:hAnsi="Cambria Math"/>
-                <w:i/>
-              </w:rPr>
-            </m:ctrlPr>
-          </m:sSubPr>
-          <m:e>
-            <m:r>
-              <w:rPr>
-                <w:rFonts w:ascii="Cambria Math" w:hAnsi="Cambria Math"/>
-              </w:rPr>
-              <m:t>SS</m:t>
-            </m:r>
-          </m:e>
-          <m:sub>
-            <m:r>
-              <w:rPr>
-                <w:rFonts w:ascii="Cambria Math" w:hAnsi="Cambria Math"/>
-              </w:rPr>
-              <m:t>i</m:t>
-            </m:r>
-          </m:sub>
-        </m:sSub>
-        <m:r>
-          <w:rPr>
-            <w:rFonts w:ascii="Cambria Math" w:hAnsi="Cambria Math"/>
-          </w:rPr>
-          <m:t>-</m:t>
-        </m:r>
-        <m:sSub>
-          <m:sSubPr>
-            <m:ctrlPr>
-              <w:rPr>
-                <w:rFonts w:ascii="Cambria Math" w:hAnsi="Cambria Math"/>
-                <w:i/>
-              </w:rPr>
-            </m:ctrlPr>
-          </m:sSubPr>
-          <m:e>
-            <m:r>
-              <w:rPr>
-                <w:rFonts w:ascii="Cambria Math" w:hAnsi="Cambria Math"/>
-              </w:rPr>
-              <m:t>sd</m:t>
-            </m:r>
-          </m:e>
-          <m:sub>
-            <m:r>
-              <w:rPr>
-                <w:rFonts w:ascii="Cambria Math" w:hAnsi="Cambria Math"/>
-              </w:rPr>
-              <m:t>i</m:t>
-            </m:r>
-          </m:sub>
-        </m:sSub>
-        <m:r>
-          <w:rPr>
-            <w:rFonts w:ascii="Cambria Math" w:eastAsiaTheme="minorEastAsia" w:hAnsi="Cambria Math"/>
-          </w:rPr>
-          <m:t>,   i=1…n</m:t>
-        </m:r>
-      </m:oMath>
-      <w:r>
-        <w:rPr>
-          <w:rFonts w:eastAsiaTheme="minorEastAsia"/>
-        </w:rPr>
-        <w:tab/>
-        <w:t>(7a’ try</w:t>
-      </w:r>
-      <w:r>
-        <w:rPr>
-          <w:rFonts w:eastAsiaTheme="minorEastAsia"/>
-        </w:rPr>
-        <w:t xml:space="preserve"> u ‘ira’</w:t>
-      </w:r>
-      <w:r>
-        <w:rPr>
-          <w:rFonts w:eastAsiaTheme="minorEastAsia"/>
-        </w:rPr>
-        <w:t>)</w:t>
-      </w:r>
-      <w:bookmarkStart w:id="0" w:name="_GoBack"/>
-      <w:bookmarkEnd w:id="0"/>
-    </w:p>
-    <w:p>
-      <w:pPr>
-        <w:tabs>
-          <w:tab w:val="center" w:pos="4680"/>
-          <w:tab w:val="right" w:pos="9360"/>
-        </w:tabs>
-        <w:rPr>
-          <w:rFonts w:eastAsiaTheme="minorEastAsia"/>
-        </w:rPr>
-      </w:pPr>
-    </w:p>
-    <w:p>
-      <w:pPr>
-        <w:tabs>
-          <w:tab w:val="center" w:pos="4680"/>
-          <w:tab w:val="right" w:pos="9360"/>
-        </w:tabs>
-        <w:rPr>
-          <w:rFonts w:eastAsiaTheme="minorEastAsia"/>
-        </w:rPr>
-      </w:pPr>
-      <w:r>
-        <w:rPr>
-          <w:rFonts w:eastAsiaTheme="minorEastAsia"/>
-        </w:rPr>
-        <w:tab/>
-      </w:r>
-      <m:oMath>
-        <m:sSub>
-          <m:sSubPr>
-            <m:ctrlPr>
-              <w:rPr>
-                <w:rFonts w:ascii="Cambria Math" w:hAnsi="Cambria Math"/>
-                <w:i/>
-              </w:rPr>
-            </m:ctrlPr>
-          </m:sSubPr>
-          <m:e>
-            <m:r>
-              <w:rPr>
-                <w:rFonts w:ascii="Cambria Math" w:hAnsi="Cambria Math"/>
-              </w:rPr>
-              <m:t>w</m:t>
-            </m:r>
-          </m:e>
-          <m:sub>
-            <m:r>
-              <w:rPr>
-                <w:rFonts w:ascii="Cambria Math" w:hAnsi="Cambria Math"/>
-              </w:rPr>
-              <m:t>i1</m:t>
-            </m:r>
-          </m:sub>
-        </m:sSub>
         <m:r>
           <w:rPr>
             <w:rFonts w:ascii="Cambria Math" w:hAnsi="Cambria Math"/>
@@ -11446,344 +10700,14 @@
           <w:rFonts w:eastAsiaTheme="minorEastAsia"/>
         </w:rPr>
         <w:tab/>
-        <w:t>(7</w:t>
-      </w:r>
-      <w:r>
-        <w:rPr>
-          <w:rFonts w:eastAsiaTheme="minorEastAsia"/>
-        </w:rPr>
-        <w:t>b’)</w:t>
-      </w:r>
-    </w:p>
-    <w:p>
-      <w:pPr>
-        <w:tabs>
-          <w:tab w:val="center" w:pos="4680"/>
-          <w:tab w:val="right" w:pos="9360"/>
-        </w:tabs>
-        <w:rPr>
-          <w:rFonts w:eastAsiaTheme="minorEastAsia"/>
-        </w:rPr>
-      </w:pPr>
-      <w:r>
-        <w:rPr>
-          <w:rFonts w:eastAsiaTheme="minorEastAsia"/>
-        </w:rPr>
-        <w:tab/>
-      </w:r>
-      <m:oMath>
-        <m:nary>
-          <m:naryPr>
-            <m:chr m:val="∑"/>
-            <m:limLoc m:val="subSup"/>
-            <m:ctrlPr>
-              <w:rPr>
-                <w:rFonts w:ascii="Cambria Math" w:hAnsi="Cambria Math"/>
-                <w:i/>
-              </w:rPr>
-            </m:ctrlPr>
-          </m:naryPr>
-          <m:sub>
-            <m:r>
-              <w:rPr>
-                <w:rFonts w:ascii="Cambria Math" w:hAnsi="Cambria Math"/>
-              </w:rPr>
-              <m:t>j=1</m:t>
-            </m:r>
-          </m:sub>
-          <m:sup>
-            <m:r>
-              <w:rPr>
-                <w:rFonts w:ascii="Cambria Math" w:hAnsi="Cambria Math"/>
-              </w:rPr>
-              <m:t>2</m:t>
-            </m:r>
-          </m:sup>
-          <m:e>
-            <m:sSub>
-              <m:sSubPr>
-                <m:ctrlPr>
-                  <w:rPr>
-                    <w:rFonts w:ascii="Cambria Math" w:hAnsi="Cambria Math"/>
-                    <w:i/>
-                  </w:rPr>
-                </m:ctrlPr>
-              </m:sSubPr>
-              <m:e>
-                <m:r>
-                  <w:rPr>
-                    <w:rFonts w:ascii="Cambria Math" w:hAnsi="Cambria Math"/>
-                  </w:rPr>
-                  <m:t>w</m:t>
-                </m:r>
-              </m:e>
-              <m:sub>
-                <m:r>
-                  <w:rPr>
-                    <w:rFonts w:ascii="Cambria Math" w:hAnsi="Cambria Math"/>
-                  </w:rPr>
-                  <m:t>ij</m:t>
-                </m:r>
-              </m:sub>
-            </m:sSub>
-          </m:e>
-        </m:nary>
-        <m:r>
-          <w:rPr>
-            <w:rFonts w:ascii="Cambria Math" w:hAnsi="Cambria Math"/>
-          </w:rPr>
-          <m:t xml:space="preserve">- </m:t>
-        </m:r>
-        <m:nary>
-          <m:naryPr>
-            <m:chr m:val="∑"/>
-            <m:limLoc m:val="subSup"/>
-            <m:ctrlPr>
-              <w:rPr>
-                <w:rFonts w:ascii="Cambria Math" w:hAnsi="Cambria Math"/>
-                <w:i/>
-              </w:rPr>
-            </m:ctrlPr>
-          </m:naryPr>
-          <m:sub>
-            <m:r>
-              <w:rPr>
-                <w:rFonts w:ascii="Cambria Math" w:hAnsi="Cambria Math"/>
-              </w:rPr>
-              <m:t>k=1</m:t>
-            </m:r>
-          </m:sub>
-          <m:sup>
-            <m:sSup>
-              <m:sSupPr>
-                <m:ctrlPr>
-                  <w:rPr>
-                    <w:rFonts w:ascii="Cambria Math" w:hAnsi="Cambria Math"/>
-                    <w:i/>
-                  </w:rPr>
-                </m:ctrlPr>
-              </m:sSupPr>
-              <m:e>
-                <m:r>
-                  <w:rPr>
-                    <w:rFonts w:ascii="Cambria Math" w:hAnsi="Cambria Math"/>
-                  </w:rPr>
-                  <m:t>B</m:t>
-                </m:r>
-              </m:e>
-              <m:sup>
-                <m:r>
-                  <w:rPr>
-                    <w:rFonts w:ascii="Cambria Math" w:hAnsi="Cambria Math"/>
-                  </w:rPr>
-                  <m:t>t</m:t>
-                </m:r>
-              </m:sup>
-            </m:sSup>
-          </m:sup>
-          <m:e>
-            <m:sSub>
-              <m:sSubPr>
-                <m:ctrlPr>
-                  <w:rPr>
-                    <w:rFonts w:ascii="Cambria Math" w:hAnsi="Cambria Math"/>
-                    <w:i/>
-                  </w:rPr>
-                </m:ctrlPr>
-              </m:sSubPr>
-              <m:e>
-                <m:r>
-                  <w:rPr>
-                    <w:rFonts w:ascii="Cambria Math" w:hAnsi="Cambria Math"/>
-                  </w:rPr>
-                  <m:t>x</m:t>
-                </m:r>
-              </m:e>
-              <m:sub>
-                <m:r>
-                  <w:rPr>
-                    <w:rFonts w:ascii="Cambria Math" w:hAnsi="Cambria Math"/>
-                  </w:rPr>
-                  <m:t>ik</m:t>
-                </m:r>
-              </m:sub>
-            </m:sSub>
-          </m:e>
-        </m:nary>
-        <m:r>
-          <w:rPr>
-            <w:rFonts w:ascii="Cambria Math" w:hAnsi="Cambria Math"/>
-          </w:rPr>
-          <m:t xml:space="preserve"> </m:t>
-        </m:r>
-        <m:r>
-          <w:rPr>
-            <w:rFonts w:ascii="Cambria Math" w:eastAsiaTheme="minorEastAsia" w:hAnsi="Cambria Math"/>
-          </w:rPr>
-          <m:t>≤</m:t>
-        </m:r>
-        <m:sSub>
-          <m:sSubPr>
-            <m:ctrlPr>
-              <w:rPr>
-                <w:rFonts w:ascii="Cambria Math" w:hAnsi="Cambria Math"/>
-                <w:i/>
-              </w:rPr>
-            </m:ctrlPr>
-          </m:sSubPr>
-          <m:e>
-            <m:sSub>
-              <m:sSubPr>
-                <m:ctrlPr>
-                  <w:rPr>
-                    <w:rFonts w:ascii="Cambria Math" w:hAnsi="Cambria Math"/>
-                    <w:i/>
-                  </w:rPr>
-                </m:ctrlPr>
-              </m:sSubPr>
-              <m:e>
-                <m:r>
-                  <w:rPr>
-                    <w:rFonts w:ascii="Cambria Math" w:hAnsi="Cambria Math"/>
-                  </w:rPr>
-                  <m:t>sd</m:t>
-                </m:r>
-              </m:e>
-              <m:sub>
-                <m:r>
-                  <w:rPr>
-                    <w:rFonts w:ascii="Cambria Math" w:hAnsi="Cambria Math"/>
-                  </w:rPr>
-                  <m:t>i</m:t>
-                </m:r>
-              </m:sub>
-            </m:sSub>
-            <m:r>
-              <w:rPr>
-                <w:rFonts w:ascii="Cambria Math" w:hAnsi="Cambria Math"/>
-              </w:rPr>
-              <m:t>-</m:t>
-            </m:r>
-            <m:sSubSup>
-              <m:sSubSupPr>
-                <m:ctrlPr>
-                  <w:rPr>
-                    <w:rFonts w:ascii="Cambria Math" w:hAnsi="Cambria Math"/>
-                    <w:i/>
-                  </w:rPr>
-                </m:ctrlPr>
-              </m:sSubSupPr>
-              <m:e>
-                <m:r>
-                  <w:rPr>
-                    <w:rFonts w:ascii="Cambria Math" w:hAnsi="Cambria Math"/>
-                  </w:rPr>
-                  <m:t>o</m:t>
-                </m:r>
-              </m:e>
-              <m:sub>
-                <m:r>
-                  <w:rPr>
-                    <w:rFonts w:ascii="Cambria Math" w:hAnsi="Cambria Math"/>
-                  </w:rPr>
-                  <m:t>i</m:t>
-                </m:r>
-              </m:sub>
-              <m:sup>
-                <m:r>
-                  <w:rPr>
-                    <w:rFonts w:ascii="Cambria Math" w:hAnsi="Cambria Math"/>
-                  </w:rPr>
-                  <m:t>t</m:t>
-                </m:r>
-              </m:sup>
-            </m:sSubSup>
-          </m:e>
-          <m:sub/>
-        </m:sSub>
-        <m:r>
-          <w:rPr>
-            <w:rFonts w:ascii="Cambria Math" w:hAnsi="Cambria Math"/>
-          </w:rPr>
-          <m:t>-</m:t>
-        </m:r>
-        <m:sSup>
-          <m:sSupPr>
-            <m:ctrlPr>
-              <w:rPr>
-                <w:rFonts w:ascii="Cambria Math" w:hAnsi="Cambria Math"/>
-                <w:i/>
-              </w:rPr>
-            </m:ctrlPr>
-          </m:sSupPr>
-          <m:e>
-            <m:r>
-              <w:rPr>
-                <w:rFonts w:ascii="Cambria Math" w:hAnsi="Cambria Math"/>
-              </w:rPr>
-              <m:t>SS</m:t>
-            </m:r>
-          </m:e>
-          <m:sup>
-            <m:r>
-              <w:rPr>
-                <w:rFonts w:ascii="Cambria Math" w:hAnsi="Cambria Math"/>
-              </w:rPr>
-              <m:t>t</m:t>
-            </m:r>
-          </m:sup>
-        </m:sSup>
-        <m:sSub>
-          <m:sSubPr>
-            <m:ctrlPr>
-              <w:rPr>
-                <w:rFonts w:ascii="Cambria Math" w:hAnsi="Cambria Math"/>
-                <w:i/>
-              </w:rPr>
-            </m:ctrlPr>
-          </m:sSubPr>
-          <m:e>
-            <m:r>
-              <w:rPr>
-                <w:rFonts w:ascii="Cambria Math" w:hAnsi="Cambria Math"/>
-              </w:rPr>
-              <m:t>SS</m:t>
-            </m:r>
-          </m:e>
-          <m:sub>
-            <m:r>
-              <w:rPr>
-                <w:rFonts w:ascii="Cambria Math" w:hAnsi="Cambria Math"/>
-              </w:rPr>
-              <m:t>i</m:t>
-            </m:r>
-          </m:sub>
-        </m:sSub>
-        <m:r>
-          <w:rPr>
-            <w:rFonts w:ascii="Cambria Math" w:eastAsiaTheme="minorEastAsia" w:hAnsi="Cambria Math"/>
-          </w:rPr>
-          <m:t>,   i=1…n</m:t>
-        </m:r>
-      </m:oMath>
-      <w:r>
-        <w:rPr>
-          <w:rFonts w:eastAsiaTheme="minorEastAsia"/>
-        </w:rPr>
-        <w:tab/>
-        <w:t>(7b’ try)</w:t>
-      </w:r>
-    </w:p>
-    <w:p>
-      <w:pPr>
-        <w:tabs>
-          <w:tab w:val="center" w:pos="4680"/>
-          <w:tab w:val="right" w:pos="9360"/>
-        </w:tabs>
-        <w:rPr>
-          <w:rFonts w:eastAsiaTheme="minorEastAsia"/>
-        </w:rPr>
-      </w:pPr>
+        <w:t>(7b’</w:t>
+      </w:r>
+      <w:r>
+        <w:rPr>
+          <w:rFonts w:eastAsiaTheme="minorEastAsia"/>
+        </w:rPr>
+        <w:t>)</w:t>
+      </w:r>
     </w:p>
     <w:p>
       <w:pPr>
@@ -14893,101 +13817,101 @@
         <w:rPr>
           <w:rFonts w:eastAsiaTheme="minorEastAsia"/>
         </w:rPr>
+        <w:t xml:space="preserve">The basis for the model input specification is the </w:t>
+      </w:r>
+      <w:proofErr w:type="spellStart"/>
+      <w:r>
+        <w:rPr>
+          <w:rFonts w:eastAsiaTheme="minorEastAsia"/>
+        </w:rPr>
+        <w:t>toml</w:t>
+      </w:r>
+      <w:proofErr w:type="spellEnd"/>
+      <w:r>
+        <w:rPr>
+          <w:rFonts w:eastAsiaTheme="minorEastAsia"/>
+        </w:rPr>
+        <w:t xml:space="preserve"> specification</w:t>
+      </w:r>
+      <w:r>
+        <w:rPr>
+          <w:rStyle w:val="FootnoteReference"/>
+          <w:rFonts w:eastAsiaTheme="minorEastAsia"/>
+        </w:rPr>
+        <w:footnoteReference w:id="5"/>
+      </w:r>
+      <w:r>
+        <w:rPr>
+          <w:rFonts w:eastAsiaTheme="minorEastAsia"/>
+        </w:rPr>
+        <w:t xml:space="preserve"> with its library. </w:t>
+      </w:r>
+      <w:r>
+        <w:rPr>
+          <w:rFonts w:eastAsiaTheme="minorEastAsia"/>
+        </w:rPr>
+        <w:t>The basic format is sections of information ‘[</w:t>
+      </w:r>
+      <w:proofErr w:type="gramStart"/>
+      <w:r>
+        <w:rPr>
+          <w:rFonts w:eastAsiaTheme="minorEastAsia"/>
+        </w:rPr>
+        <w:t>‘ section</w:t>
+      </w:r>
+      <w:proofErr w:type="gramEnd"/>
+      <w:r>
+        <w:rPr>
+          <w:rFonts w:eastAsiaTheme="minorEastAsia"/>
+        </w:rPr>
+        <w:t xml:space="preserve"> name ‘]’ where section name can be a category followed by a ‘.’ and a </w:t>
+      </w:r>
+      <w:proofErr w:type="spellStart"/>
+      <w:r>
+        <w:rPr>
+          <w:rFonts w:eastAsiaTheme="minorEastAsia"/>
+        </w:rPr>
+        <w:t>dispriptive</w:t>
+      </w:r>
+      <w:proofErr w:type="spellEnd"/>
+      <w:r>
+        <w:rPr>
+          <w:rFonts w:eastAsiaTheme="minorEastAsia"/>
+        </w:rPr>
+        <w:t xml:space="preserve"> name. ‘#’ to the end of the line represents a comment. The global section has no section name header. </w:t>
+      </w:r>
+      <w:r>
+        <w:rPr>
+          <w:rFonts w:eastAsiaTheme="minorEastAsia"/>
+        </w:rPr>
+        <w:t>The input information is represented by an assignment.</w:t>
+      </w:r>
+    </w:p>
+    <w:p>
+      <w:pPr>
+        <w:rPr>
+          <w:rFonts w:eastAsiaTheme="minorEastAsia"/>
+        </w:rPr>
+      </w:pPr>
+      <w:r>
+        <w:rPr>
+          <w:rFonts w:eastAsiaTheme="minorEastAsia"/>
+        </w:rPr>
+        <w:t>General model information (global section):</w:t>
+      </w:r>
+    </w:p>
+    <w:p>
+      <w:pPr>
+        <w:rPr>
+          <w:rFonts w:eastAsiaTheme="minorEastAsia"/>
+        </w:rPr>
+      </w:pPr>
+      <w:proofErr w:type="spellStart"/>
+      <w:r>
+        <w:rPr>
+          <w:rFonts w:eastAsiaTheme="minorEastAsia"/>
+        </w:rPr>
         <w:lastRenderedPageBreak/>
-        <w:t xml:space="preserve">The basis for the model input specification is the </w:t>
-      </w:r>
-      <w:proofErr w:type="spellStart"/>
-      <w:r>
-        <w:rPr>
-          <w:rFonts w:eastAsiaTheme="minorEastAsia"/>
-        </w:rPr>
-        <w:t>toml</w:t>
-      </w:r>
-      <w:proofErr w:type="spellEnd"/>
-      <w:r>
-        <w:rPr>
-          <w:rFonts w:eastAsiaTheme="minorEastAsia"/>
-        </w:rPr>
-        <w:t xml:space="preserve"> specification</w:t>
-      </w:r>
-      <w:r>
-        <w:rPr>
-          <w:rStyle w:val="FootnoteReference"/>
-          <w:rFonts w:eastAsiaTheme="minorEastAsia"/>
-        </w:rPr>
-        <w:footnoteReference w:id="5"/>
-      </w:r>
-      <w:r>
-        <w:rPr>
-          <w:rFonts w:eastAsiaTheme="minorEastAsia"/>
-        </w:rPr>
-        <w:t xml:space="preserve"> with its library. </w:t>
-      </w:r>
-      <w:r>
-        <w:rPr>
-          <w:rFonts w:eastAsiaTheme="minorEastAsia"/>
-        </w:rPr>
-        <w:t>The basic format is sections of information ‘[</w:t>
-      </w:r>
-      <w:proofErr w:type="gramStart"/>
-      <w:r>
-        <w:rPr>
-          <w:rFonts w:eastAsiaTheme="minorEastAsia"/>
-        </w:rPr>
-        <w:t>‘ section</w:t>
-      </w:r>
-      <w:proofErr w:type="gramEnd"/>
-      <w:r>
-        <w:rPr>
-          <w:rFonts w:eastAsiaTheme="minorEastAsia"/>
-        </w:rPr>
-        <w:t xml:space="preserve"> name ‘]’ where section name can be a category followed by a ‘.’ and a </w:t>
-      </w:r>
-      <w:proofErr w:type="spellStart"/>
-      <w:r>
-        <w:rPr>
-          <w:rFonts w:eastAsiaTheme="minorEastAsia"/>
-        </w:rPr>
-        <w:t>dispriptive</w:t>
-      </w:r>
-      <w:proofErr w:type="spellEnd"/>
-      <w:r>
-        <w:rPr>
-          <w:rFonts w:eastAsiaTheme="minorEastAsia"/>
-        </w:rPr>
-        <w:t xml:space="preserve"> name. ‘#’ to the end of the line represents a comment. The global section has no section name header. </w:t>
-      </w:r>
-      <w:r>
-        <w:rPr>
-          <w:rFonts w:eastAsiaTheme="minorEastAsia"/>
-        </w:rPr>
-        <w:t>The input information is represented by an assignment.</w:t>
-      </w:r>
-    </w:p>
-    <w:p>
-      <w:pPr>
-        <w:rPr>
-          <w:rFonts w:eastAsiaTheme="minorEastAsia"/>
-        </w:rPr>
-      </w:pPr>
-      <w:r>
-        <w:rPr>
-          <w:rFonts w:eastAsiaTheme="minorEastAsia"/>
-        </w:rPr>
-        <w:t>General model information (global section):</w:t>
-      </w:r>
-    </w:p>
-    <w:p>
-      <w:pPr>
-        <w:rPr>
-          <w:rFonts w:eastAsiaTheme="minorEastAsia"/>
-        </w:rPr>
-      </w:pPr>
-      <w:proofErr w:type="spellStart"/>
-      <w:r>
-        <w:rPr>
-          <w:rFonts w:eastAsiaTheme="minorEastAsia"/>
-        </w:rPr>
         <w:t>retirement_type</w:t>
       </w:r>
       <w:proofErr w:type="spellEnd"/>
@@ -15618,151 +14542,151 @@
         <w:rPr>
           <w:rFonts w:eastAsiaTheme="minorEastAsia"/>
         </w:rPr>
+        <w:t>amount</w:t>
+      </w:r>
+      <w:proofErr w:type="gramEnd"/>
+      <w:r>
+        <w:rPr>
+          <w:rFonts w:eastAsiaTheme="minorEastAsia"/>
+        </w:rPr>
+        <w:t xml:space="preserve"> = 36000</w:t>
+      </w:r>
+    </w:p>
+    <w:p>
+      <w:pPr>
+        <w:rPr>
+          <w:rFonts w:eastAsiaTheme="minorEastAsia"/>
+        </w:rPr>
+      </w:pPr>
+      <w:proofErr w:type="gramStart"/>
+      <w:r>
+        <w:rPr>
+          <w:rFonts w:eastAsiaTheme="minorEastAsia"/>
+        </w:rPr>
+        <w:t>age</w:t>
+      </w:r>
+      <w:proofErr w:type="gramEnd"/>
+      <w:r>
+        <w:rPr>
+          <w:rFonts w:eastAsiaTheme="minorEastAsia"/>
+        </w:rPr>
+        <w:t xml:space="preserve"> = "67-"</w:t>
+      </w:r>
+    </w:p>
+    <w:p>
+      <w:pPr>
+        <w:rPr>
+          <w:rFonts w:eastAsiaTheme="minorEastAsia"/>
+        </w:rPr>
+      </w:pPr>
+      <w:proofErr w:type="gramStart"/>
+      <w:r>
+        <w:rPr>
+          <w:rFonts w:eastAsiaTheme="minorEastAsia"/>
+        </w:rPr>
+        <w:t>inflation</w:t>
+      </w:r>
+      <w:proofErr w:type="gramEnd"/>
+      <w:r>
+        <w:rPr>
+          <w:rFonts w:eastAsiaTheme="minorEastAsia"/>
+        </w:rPr>
+        <w:t xml:space="preserve"> = true</w:t>
+      </w:r>
+    </w:p>
+    <w:p>
+      <w:pPr>
+        <w:rPr>
+          <w:rFonts w:eastAsiaTheme="minorEastAsia"/>
+        </w:rPr>
+      </w:pPr>
+      <w:proofErr w:type="gramStart"/>
+      <w:r>
+        <w:rPr>
+          <w:rFonts w:eastAsiaTheme="minorEastAsia"/>
+        </w:rPr>
+        <w:t>tax</w:t>
+      </w:r>
+      <w:proofErr w:type="gramEnd"/>
+      <w:r>
+        <w:rPr>
+          <w:rFonts w:eastAsiaTheme="minorEastAsia"/>
+        </w:rPr>
+        <w:t xml:space="preserve"> = true     </w:t>
+      </w:r>
+      <w:r>
+        <w:rPr>
+          <w:rFonts w:eastAsiaTheme="minorEastAsia"/>
+        </w:rPr>
+        <w:t xml:space="preserve">     # count this as income tax</w:t>
+      </w:r>
+    </w:p>
+    <w:p>
+      <w:pPr>
+        <w:rPr>
+          <w:rFonts w:eastAsiaTheme="minorEastAsia"/>
+        </w:rPr>
+      </w:pPr>
+      <w:r>
+        <w:rPr>
+          <w:rFonts w:eastAsiaTheme="minorEastAsia"/>
+        </w:rPr>
+        <w:t>[income.rental_2]</w:t>
+      </w:r>
+      <w:r>
+        <w:rPr>
+          <w:rFonts w:eastAsiaTheme="minorEastAsia"/>
+        </w:rPr>
+        <w:t xml:space="preserve"> # </w:t>
+      </w:r>
+      <w:proofErr w:type="gramStart"/>
+      <w:r>
+        <w:rPr>
+          <w:rFonts w:eastAsiaTheme="minorEastAsia"/>
+        </w:rPr>
+        <w:t>a</w:t>
+      </w:r>
+      <w:proofErr w:type="gramEnd"/>
+      <w:r>
+        <w:rPr>
+          <w:rFonts w:eastAsiaTheme="minorEastAsia"/>
+        </w:rPr>
+        <w:t xml:space="preserve"> third income source</w:t>
+      </w:r>
+    </w:p>
+    <w:p>
+      <w:pPr>
+        <w:rPr>
+          <w:rFonts w:eastAsiaTheme="minorEastAsia"/>
+        </w:rPr>
+      </w:pPr>
+      <w:proofErr w:type="gramStart"/>
+      <w:r>
+        <w:rPr>
+          <w:rFonts w:eastAsiaTheme="minorEastAsia"/>
+        </w:rPr>
+        <w:t>amount</w:t>
+      </w:r>
+      <w:proofErr w:type="gramEnd"/>
+      <w:r>
+        <w:rPr>
+          <w:rFonts w:eastAsiaTheme="minorEastAsia"/>
+        </w:rPr>
+        <w:t xml:space="preserve"> = 2400</w:t>
+      </w:r>
+    </w:p>
+    <w:p>
+      <w:pPr>
+        <w:rPr>
+          <w:rFonts w:eastAsiaTheme="minorEastAsia"/>
+        </w:rPr>
+      </w:pPr>
+      <w:proofErr w:type="gramStart"/>
+      <w:r>
+        <w:rPr>
+          <w:rFonts w:eastAsiaTheme="minorEastAsia"/>
+        </w:rPr>
         <w:lastRenderedPageBreak/>
-        <w:t>amount</w:t>
-      </w:r>
-      <w:proofErr w:type="gramEnd"/>
-      <w:r>
-        <w:rPr>
-          <w:rFonts w:eastAsiaTheme="minorEastAsia"/>
-        </w:rPr>
-        <w:t xml:space="preserve"> = 36000</w:t>
-      </w:r>
-    </w:p>
-    <w:p>
-      <w:pPr>
-        <w:rPr>
-          <w:rFonts w:eastAsiaTheme="minorEastAsia"/>
-        </w:rPr>
-      </w:pPr>
-      <w:proofErr w:type="gramStart"/>
-      <w:r>
-        <w:rPr>
-          <w:rFonts w:eastAsiaTheme="minorEastAsia"/>
-        </w:rPr>
-        <w:t>age</w:t>
-      </w:r>
-      <w:proofErr w:type="gramEnd"/>
-      <w:r>
-        <w:rPr>
-          <w:rFonts w:eastAsiaTheme="minorEastAsia"/>
-        </w:rPr>
-        <w:t xml:space="preserve"> = "67-"</w:t>
-      </w:r>
-    </w:p>
-    <w:p>
-      <w:pPr>
-        <w:rPr>
-          <w:rFonts w:eastAsiaTheme="minorEastAsia"/>
-        </w:rPr>
-      </w:pPr>
-      <w:proofErr w:type="gramStart"/>
-      <w:r>
-        <w:rPr>
-          <w:rFonts w:eastAsiaTheme="minorEastAsia"/>
-        </w:rPr>
-        <w:t>inflation</w:t>
-      </w:r>
-      <w:proofErr w:type="gramEnd"/>
-      <w:r>
-        <w:rPr>
-          <w:rFonts w:eastAsiaTheme="minorEastAsia"/>
-        </w:rPr>
-        <w:t xml:space="preserve"> = true</w:t>
-      </w:r>
-    </w:p>
-    <w:p>
-      <w:pPr>
-        <w:rPr>
-          <w:rFonts w:eastAsiaTheme="minorEastAsia"/>
-        </w:rPr>
-      </w:pPr>
-      <w:proofErr w:type="gramStart"/>
-      <w:r>
-        <w:rPr>
-          <w:rFonts w:eastAsiaTheme="minorEastAsia"/>
-        </w:rPr>
-        <w:t>tax</w:t>
-      </w:r>
-      <w:proofErr w:type="gramEnd"/>
-      <w:r>
-        <w:rPr>
-          <w:rFonts w:eastAsiaTheme="minorEastAsia"/>
-        </w:rPr>
-        <w:t xml:space="preserve"> = true     </w:t>
-      </w:r>
-      <w:r>
-        <w:rPr>
-          <w:rFonts w:eastAsiaTheme="minorEastAsia"/>
-        </w:rPr>
-        <w:t xml:space="preserve">     # count this as income tax</w:t>
-      </w:r>
-    </w:p>
-    <w:p>
-      <w:pPr>
-        <w:rPr>
-          <w:rFonts w:eastAsiaTheme="minorEastAsia"/>
-        </w:rPr>
-      </w:pPr>
-      <w:r>
-        <w:rPr>
-          <w:rFonts w:eastAsiaTheme="minorEastAsia"/>
-        </w:rPr>
-        <w:t>[income.rental_2]</w:t>
-      </w:r>
-      <w:r>
-        <w:rPr>
-          <w:rFonts w:eastAsiaTheme="minorEastAsia"/>
-        </w:rPr>
-        <w:t xml:space="preserve"> # </w:t>
-      </w:r>
-      <w:proofErr w:type="gramStart"/>
-      <w:r>
-        <w:rPr>
-          <w:rFonts w:eastAsiaTheme="minorEastAsia"/>
-        </w:rPr>
-        <w:t>a</w:t>
-      </w:r>
-      <w:proofErr w:type="gramEnd"/>
-      <w:r>
-        <w:rPr>
-          <w:rFonts w:eastAsiaTheme="minorEastAsia"/>
-        </w:rPr>
-        <w:t xml:space="preserve"> third income source</w:t>
-      </w:r>
-    </w:p>
-    <w:p>
-      <w:pPr>
-        <w:rPr>
-          <w:rFonts w:eastAsiaTheme="minorEastAsia"/>
-        </w:rPr>
-      </w:pPr>
-      <w:proofErr w:type="gramStart"/>
-      <w:r>
-        <w:rPr>
-          <w:rFonts w:eastAsiaTheme="minorEastAsia"/>
-        </w:rPr>
-        <w:t>amount</w:t>
-      </w:r>
-      <w:proofErr w:type="gramEnd"/>
-      <w:r>
-        <w:rPr>
-          <w:rFonts w:eastAsiaTheme="minorEastAsia"/>
-        </w:rPr>
-        <w:t xml:space="preserve"> = 2400</w:t>
-      </w:r>
-    </w:p>
-    <w:p>
-      <w:pPr>
-        <w:rPr>
-          <w:rFonts w:eastAsiaTheme="minorEastAsia"/>
-        </w:rPr>
-      </w:pPr>
-      <w:proofErr w:type="gramStart"/>
-      <w:r>
-        <w:rPr>
-          <w:rFonts w:eastAsiaTheme="minorEastAsia"/>
-        </w:rPr>
         <w:t>age</w:t>
       </w:r>
       <w:proofErr w:type="gramEnd"/>
@@ -16311,7 +15235,6 @@
         <w:rPr>
           <w:rFonts w:eastAsiaTheme="minorEastAsia"/>
         </w:rPr>
-        <w:lastRenderedPageBreak/>
         <w:t>[</w:t>
       </w:r>
       <w:proofErr w:type="spellStart"/>
@@ -16469,6 +15392,7 @@
         <w:rPr>
           <w:rFonts w:eastAsiaTheme="minorEastAsia"/>
         </w:rPr>
+        <w:lastRenderedPageBreak/>
         <w:t>basis</w:t>
       </w:r>
       <w:proofErr w:type="gramEnd"/>
@@ -16883,7 +15807,6 @@
     <w:p>
       <w:proofErr w:type="gramStart"/>
       <w:r>
-        <w:lastRenderedPageBreak/>
         <w:t>o</w:t>
       </w:r>
       <w:r>
@@ -17108,6 +16031,7 @@
       <w:proofErr w:type="spellStart"/>
       <w:proofErr w:type="gramStart"/>
       <w:r>
+        <w:lastRenderedPageBreak/>
         <w:t>r</w:t>
       </w:r>
       <w:r>
@@ -17544,6 +16468,24 @@
           <w:rFonts w:eastAsiaTheme="minorEastAsia"/>
         </w:rPr>
         <w:t>twice, once for the IRS adjustment depending on the start age vs. FRA and then for inflation as above.</w:t>
+      </w:r>
+    </w:p>
+    <w:p>
+      <w:pPr>
+        <w:pStyle w:val="ListParagraph"/>
+        <w:numPr>
+          <w:ilvl w:val="1"/>
+          <w:numId w:val="3"/>
+        </w:numPr>
+        <w:rPr>
+          <w:rFonts w:eastAsiaTheme="minorEastAsia"/>
+        </w:rPr>
+      </w:pPr>
+      <w:r>
+        <w:rPr>
+          <w:rFonts w:eastAsiaTheme="minorEastAsia"/>
+        </w:rPr>
+        <w:t>NEED TO ENSURE SS WORKS correct if it has already started (i.e., we are already retired)</w:t>
       </w:r>
     </w:p>
     <w:p>
@@ -17703,7 +16645,6 @@
         <w:rPr>
           <w:rFonts w:eastAsiaTheme="minorEastAsia"/>
         </w:rPr>
-        <w:lastRenderedPageBreak/>
         <w:t xml:space="preserve">MUST FIX. Like to enable the user to plug in a value for the standard deduction + exemptions. </w:t>
       </w:r>
     </w:p>
@@ -17884,6 +16825,7 @@
         <w:rPr>
           <w:rFonts w:eastAsiaTheme="minorEastAsia"/>
         </w:rPr>
+        <w:lastRenderedPageBreak/>
         <w:t>To Do:</w:t>
       </w:r>
     </w:p>
@@ -18575,6 +17517,30 @@
         <w:rPr>
           <w:rFonts w:eastAsiaTheme="minorEastAsia"/>
         </w:rPr>
+        <w:t>Add version function and information (tag a commit for specific spots)</w:t>
+      </w:r>
+      <w:bookmarkStart w:id="0" w:name="_GoBack"/>
+      <w:bookmarkEnd w:id="0"/>
+    </w:p>
+    <w:p>
+      <w:pPr>
+        <w:pStyle w:val="ListParagraph"/>
+        <w:numPr>
+          <w:ilvl w:val="2"/>
+          <w:numId w:val="1"/>
+        </w:numPr>
+        <w:tabs>
+          <w:tab w:val="center" w:pos="4680"/>
+          <w:tab w:val="right" w:pos="9360"/>
+        </w:tabs>
+        <w:rPr>
+          <w:rFonts w:eastAsiaTheme="minorEastAsia"/>
+        </w:rPr>
+      </w:pPr>
+      <w:r>
+        <w:rPr>
+          <w:rFonts w:eastAsiaTheme="minorEastAsia"/>
+        </w:rPr>
         <w:t>What mix for Investment account? (100% stock, stock bond mix?)</w:t>
       </w:r>
     </w:p>
@@ -18772,7 +17738,6 @@
           <w:strike/>
           <w:color w:val="FF0000"/>
         </w:rPr>
-        <w:lastRenderedPageBreak/>
         <w:t>HOW TO TELL THE DIFF BETWEEN AGES OR SPOUSE RETIRE STRART OR SOMETHING….</w:t>
       </w:r>
     </w:p>
@@ -19003,6 +17968,7 @@
           <w:rFonts w:eastAsiaTheme="minorEastAsia"/>
           <w:strike/>
         </w:rPr>
+        <w:lastRenderedPageBreak/>
         <w:t>Ability to output the breakdown of taxes (how much in each bracket, total, how much cap gain…) Like the ORP</w:t>
       </w:r>
     </w:p>
@@ -21156,7 +20122,7 @@
 </file>
 
 <file path=customXml/itemProps1.xml><?xml version="1.0" encoding="utf-8"?>
-<ds:datastoreItem xmlns:ds="http://schemas.openxmlformats.org/officeDocument/2006/customXml" ds:itemID="{F8B5AA1B-0182-4514-9E01-06E369DF1490}">
+<ds:datastoreItem xmlns:ds="http://schemas.openxmlformats.org/officeDocument/2006/customXml" ds:itemID="{B6ECE472-66CC-42F8-8277-0DCD324DC2DB}">
   <ds:schemaRefs>
     <ds:schemaRef ds:uri="http://schemas.openxmlformats.org/officeDocument/2006/bibliography"/>
   </ds:schemaRefs>

</xml_diff>

<commit_message>
Adding IRA and Roth owners. So there can now be zero, one or two roth and/or IRA accounts and zero or one share aftertax account.
</commit_message>
<xml_diff>
--- a/ARetirementPlannerModel2017.docx
+++ b/ARetirementPlannerModel2017.docx
@@ -16497,6 +16497,52 @@
         </w:numPr>
         <w:rPr>
           <w:rFonts w:eastAsiaTheme="minorEastAsia"/>
+        </w:rPr>
+      </w:pPr>
+      <w:r>
+        <w:rPr>
+          <w:rFonts w:eastAsiaTheme="minorEastAsia"/>
+        </w:rPr>
+        <w:t>Add to this document a note that income and expense info timelines tie back to the primary age line. That is, if [</w:t>
+      </w:r>
+      <w:proofErr w:type="spellStart"/>
+      <w:r>
+        <w:rPr>
+          <w:rFonts w:eastAsiaTheme="minorEastAsia"/>
+        </w:rPr>
+        <w:t>income.apt</w:t>
+      </w:r>
+      <w:proofErr w:type="spellEnd"/>
+      <w:r>
+        <w:rPr>
+          <w:rFonts w:eastAsiaTheme="minorEastAsia"/>
+        </w:rPr>
+        <w:t>] include ‘62-</w:t>
+      </w:r>
+      <w:proofErr w:type="gramStart"/>
+      <w:r>
+        <w:rPr>
+          <w:rFonts w:eastAsiaTheme="minorEastAsia"/>
+        </w:rPr>
+        <w:t>‘ then</w:t>
+      </w:r>
+      <w:proofErr w:type="gramEnd"/>
+      <w:r>
+        <w:rPr>
+          <w:rFonts w:eastAsiaTheme="minorEastAsia"/>
+        </w:rPr>
+        <w:t xml:space="preserve"> the model will match this with the primary retiree’s 62 year and forward.</w:t>
+      </w:r>
+    </w:p>
+    <w:p>
+      <w:pPr>
+        <w:pStyle w:val="ListParagraph"/>
+        <w:numPr>
+          <w:ilvl w:val="0"/>
+          <w:numId w:val="3"/>
+        </w:numPr>
+        <w:rPr>
+          <w:rFonts w:eastAsiaTheme="minorEastAsia"/>
           <w:strike/>
         </w:rPr>
       </w:pPr>
@@ -16808,7 +16854,14 @@
         <w:rPr>
           <w:rFonts w:eastAsiaTheme="minorEastAsia"/>
         </w:rPr>
-        <w:t>this would require it to be a variable (not a constant) but I don’t think this method allows for variable to be multiplied. NEED TO VERIFY</w:t>
+        <w:t xml:space="preserve">this </w:t>
+      </w:r>
+      <w:r>
+        <w:rPr>
+          <w:rFonts w:eastAsiaTheme="minorEastAsia"/>
+        </w:rPr>
+        <w:lastRenderedPageBreak/>
+        <w:t>would require it to be a variable (not a constant) but I don’t think this method allows for variable to be multiplied. NEED TO VERIFY</w:t>
       </w:r>
     </w:p>
     <w:p>
@@ -16825,7 +16878,6 @@
         <w:rPr>
           <w:rFonts w:eastAsiaTheme="minorEastAsia"/>
         </w:rPr>
-        <w:lastRenderedPageBreak/>
         <w:t>To Do:</w:t>
       </w:r>
     </w:p>
@@ -17434,6 +17486,28 @@
       <w:pPr>
         <w:pStyle w:val="ListParagraph"/>
         <w:numPr>
+          <w:ilvl w:val="2"/>
+          <w:numId w:val="1"/>
+        </w:numPr>
+        <w:tabs>
+          <w:tab w:val="center" w:pos="4680"/>
+          <w:tab w:val="right" w:pos="9360"/>
+        </w:tabs>
+        <w:rPr>
+          <w:rFonts w:eastAsiaTheme="minorEastAsia"/>
+        </w:rPr>
+      </w:pPr>
+      <w:r>
+        <w:rPr>
+          <w:rFonts w:eastAsiaTheme="minorEastAsia"/>
+        </w:rPr>
+        <w:t>Add an output row for the current state (balances…) followed by the retirement rows</w:t>
+      </w:r>
+    </w:p>
+    <w:p>
+      <w:pPr>
+        <w:pStyle w:val="ListParagraph"/>
+        <w:numPr>
           <w:ilvl w:val="1"/>
           <w:numId w:val="1"/>
         </w:numPr>
@@ -17471,8 +17545,24 @@
         <w:rPr>
           <w:rFonts w:eastAsiaTheme="minorEastAsia"/>
         </w:rPr>
-        <w:t>add a maximum spend rate (to for excess withdrawals into Roth accounts</w:t>
-      </w:r>
+        <w:t xml:space="preserve">Add </w:t>
+      </w:r>
+      <w:proofErr w:type="spellStart"/>
+      <w:r>
+        <w:rPr>
+          <w:rFonts w:eastAsiaTheme="minorEastAsia"/>
+        </w:rPr>
+        <w:t>fRoth</w:t>
+      </w:r>
+      <w:proofErr w:type="spellEnd"/>
+      <w:r>
+        <w:rPr>
+          <w:rFonts w:eastAsiaTheme="minorEastAsia"/>
+        </w:rPr>
+        <w:t xml:space="preserve"> to the tax summary page in case of a 10% early withdrawal penalty </w:t>
+      </w:r>
+      <w:bookmarkStart w:id="0" w:name="_GoBack"/>
+      <w:bookmarkEnd w:id="0"/>
     </w:p>
     <w:p>
       <w:pPr>
@@ -17487,15 +17577,13 @@
         </w:tabs>
         <w:rPr>
           <w:rFonts w:eastAsiaTheme="minorEastAsia"/>
-          <w:color w:val="FF0000"/>
-        </w:rPr>
-      </w:pPr>
-      <w:r>
-        <w:rPr>
-          <w:rFonts w:eastAsiaTheme="minorEastAsia"/>
-          <w:color w:val="FF0000"/>
-        </w:rPr>
-        <w:t>I think I will need to add two TDRA and two ROTH accounts to correctly handle joint where both have these accounts (RMD differ, timelines differ, SS differs)</w:t>
+        </w:rPr>
+      </w:pPr>
+      <w:r>
+        <w:rPr>
+          <w:rFonts w:eastAsiaTheme="minorEastAsia"/>
+        </w:rPr>
+        <w:t>add a maximum spend rate (to for excess withdrawals into Roth accounts</w:t>
       </w:r>
     </w:p>
     <w:p>
@@ -17511,16 +17599,16 @@
         </w:tabs>
         <w:rPr>
           <w:rFonts w:eastAsiaTheme="minorEastAsia"/>
-        </w:rPr>
-      </w:pPr>
-      <w:r>
-        <w:rPr>
-          <w:rFonts w:eastAsiaTheme="minorEastAsia"/>
-        </w:rPr>
-        <w:t>Add version function and information (tag a commit for specific spots)</w:t>
-      </w:r>
-      <w:bookmarkStart w:id="0" w:name="_GoBack"/>
-      <w:bookmarkEnd w:id="0"/>
+          <w:color w:val="FF0000"/>
+        </w:rPr>
+      </w:pPr>
+      <w:r>
+        <w:rPr>
+          <w:rFonts w:eastAsiaTheme="minorEastAsia"/>
+          <w:color w:val="FF0000"/>
+        </w:rPr>
+        <w:t>I think I will need to add two TDRA and two ROTH accounts to correctly handle joint where both have these accounts (RMD differ, timelines differ, SS differs)</w:t>
+      </w:r>
     </w:p>
     <w:p>
       <w:pPr>
@@ -17541,6 +17629,28 @@
         <w:rPr>
           <w:rFonts w:eastAsiaTheme="minorEastAsia"/>
         </w:rPr>
+        <w:t>Add version function and information (tag a commit for specific spots)</w:t>
+      </w:r>
+    </w:p>
+    <w:p>
+      <w:pPr>
+        <w:pStyle w:val="ListParagraph"/>
+        <w:numPr>
+          <w:ilvl w:val="2"/>
+          <w:numId w:val="1"/>
+        </w:numPr>
+        <w:tabs>
+          <w:tab w:val="center" w:pos="4680"/>
+          <w:tab w:val="right" w:pos="9360"/>
+        </w:tabs>
+        <w:rPr>
+          <w:rFonts w:eastAsiaTheme="minorEastAsia"/>
+        </w:rPr>
+      </w:pPr>
+      <w:r>
+        <w:rPr>
+          <w:rFonts w:eastAsiaTheme="minorEastAsia"/>
+        </w:rPr>
         <w:t>What mix for Investment account? (100% stock, stock bond mix?)</w:t>
       </w:r>
     </w:p>
@@ -17764,6 +17874,7 @@
           <w:strike/>
           <w:color w:val="FF0000"/>
         </w:rPr>
+        <w:lastRenderedPageBreak/>
         <w:t xml:space="preserve">Start default </w:t>
       </w:r>
       <w:r>
@@ -17968,7 +18079,6 @@
           <w:rFonts w:eastAsiaTheme="minorEastAsia"/>
           <w:strike/>
         </w:rPr>
-        <w:lastRenderedPageBreak/>
         <w:t>Ability to output the breakdown of taxes (how much in each bracket, total, how much cap gain…) Like the ORP</w:t>
       </w:r>
     </w:p>
@@ -20122,7 +20232,7 @@
 </file>
 
 <file path=customXml/itemProps1.xml><?xml version="1.0" encoding="utf-8"?>
-<ds:datastoreItem xmlns:ds="http://schemas.openxmlformats.org/officeDocument/2006/customXml" ds:itemID="{B6ECE472-66CC-42F8-8277-0DCD324DC2DB}">
+<ds:datastoreItem xmlns:ds="http://schemas.openxmlformats.org/officeDocument/2006/customXml" ds:itemID="{B960A032-41DD-4199-95C9-8555E9C66DBE}">
   <ds:schemaRefs>
     <ds:schemaRef ds:uri="http://schemas.openxmlformats.org/officeDocument/2006/bibliography"/>
   </ds:schemaRefs>

</xml_diff>

<commit_message>
Fixing a bug for cases where there is no aftertax / investment account.
</commit_message>
<xml_diff>
--- a/ARetirementPlannerModel2017.docx
+++ b/ARetirementPlannerModel2017.docx
@@ -3985,13 +3985,31 @@
               </w:rPr>
               <m:t>70</m:t>
             </m:r>
+            <m:r>
+              <w:rPr>
+                <w:rFonts w:ascii="Cambria Math" w:hAnsi="Cambria Math"/>
+              </w:rPr>
+              <m:t>,j</m:t>
+            </m:r>
           </m:sub>
         </m:sSub>
         <m:r>
           <w:rPr>
             <w:rFonts w:ascii="Cambria Math" w:eastAsiaTheme="minorEastAsia" w:hAnsi="Cambria Math"/>
           </w:rPr>
-          <m:t xml:space="preserve">…n, j=1,2 </m:t>
+          <m:t>…n, j</m:t>
+        </m:r>
+        <m:r>
+          <w:rPr>
+            <w:rFonts w:ascii="Cambria Math" w:eastAsiaTheme="minorEastAsia" w:hAnsi="Cambria Math"/>
+          </w:rPr>
+          <m:t>∈TDRA</m:t>
+        </m:r>
+        <m:r>
+          <w:rPr>
+            <w:rFonts w:ascii="Cambria Math" w:eastAsiaTheme="minorEastAsia" w:hAnsi="Cambria Math"/>
+          </w:rPr>
+          <m:t xml:space="preserve"> </m:t>
         </m:r>
       </m:oMath>
       <w:r>
@@ -4000,12 +4018,6 @@
         </w:rPr>
         <w:tab/>
         <w:t>(6</w:t>
-      </w:r>
-      <w:r>
-        <w:rPr>
-          <w:rFonts w:eastAsiaTheme="minorEastAsia"/>
-        </w:rPr>
-        <w:t>-needs work</w:t>
       </w:r>
       <w:r>
         <w:rPr>
@@ -5187,32 +5199,38 @@
               </w:rPr>
               <m:t>i</m:t>
             </m:r>
-            <m:sSub>
-              <m:sSubPr>
+            <m:r>
+              <w:rPr>
+                <w:rFonts w:ascii="Cambria Math" w:hAnsi="Cambria Math"/>
+              </w:rPr>
+              <m:t>,</m:t>
+            </m:r>
+            <m:sSup>
+              <m:sSupPr>
                 <m:ctrlPr>
                   <w:rPr>
-                    <w:rFonts w:ascii="Cambria Math" w:hAnsi="Cambria Math"/>
+                    <w:rFonts w:ascii="Cambria Math" w:eastAsiaTheme="minorEastAsia" w:hAnsi="Cambria Math"/>
                     <w:i/>
                   </w:rPr>
                 </m:ctrlPr>
-              </m:sSubPr>
+              </m:sSupPr>
               <m:e>
                 <m:r>
                   <w:rPr>
-                    <w:rFonts w:ascii="Cambria Math" w:hAnsi="Cambria Math"/>
+                    <w:rFonts w:ascii="Cambria Math" w:eastAsiaTheme="minorEastAsia" w:hAnsi="Cambria Math"/>
                   </w:rPr>
                   <m:t>n</m:t>
                 </m:r>
               </m:e>
-              <m:sub>
+              <m:sup>
                 <m:r>
                   <w:rPr>
-                    <w:rFonts w:ascii="Cambria Math" w:hAnsi="Cambria Math"/>
-                  </w:rPr>
-                  <m:t>l</m:t>
+                    <w:rFonts w:ascii="Cambria Math" w:eastAsiaTheme="minorEastAsia" w:hAnsi="Cambria Math"/>
+                  </w:rPr>
+                  <m:t>AT</m:t>
                 </m:r>
-              </m:sub>
-            </m:sSub>
+              </m:sup>
+            </m:sSup>
           </m:sub>
         </m:sSub>
         <m:r>
@@ -6061,8 +6079,34 @@
           <w:rPr>
             <w:rFonts w:ascii="Cambria Math" w:eastAsiaTheme="minorEastAsia" w:hAnsi="Cambria Math"/>
           </w:rPr>
-          <m:t>-1</m:t>
+          <m:t>-</m:t>
         </m:r>
+        <m:sSup>
+          <m:sSupPr>
+            <m:ctrlPr>
+              <w:rPr>
+                <w:rFonts w:ascii="Cambria Math" w:eastAsiaTheme="minorEastAsia" w:hAnsi="Cambria Math"/>
+                <w:i/>
+              </w:rPr>
+            </m:ctrlPr>
+          </m:sSupPr>
+          <m:e>
+            <m:r>
+              <w:rPr>
+                <w:rFonts w:ascii="Cambria Math" w:eastAsiaTheme="minorEastAsia" w:hAnsi="Cambria Math"/>
+              </w:rPr>
+              <m:t>n</m:t>
+            </m:r>
+          </m:e>
+          <m:sup>
+            <m:r>
+              <w:rPr>
+                <w:rFonts w:ascii="Cambria Math" w:eastAsiaTheme="minorEastAsia" w:hAnsi="Cambria Math"/>
+              </w:rPr>
+              <m:t>AT</m:t>
+            </m:r>
+          </m:sup>
+        </m:sSup>
       </m:oMath>
       <w:r>
         <w:rPr>
@@ -6125,32 +6169,32 @@
               </w:rPr>
               <m:t>i+1,</m:t>
             </m:r>
-            <m:sSub>
-              <m:sSubPr>
+            <m:sSup>
+              <m:sSupPr>
                 <m:ctrlPr>
                   <w:rPr>
-                    <w:rFonts w:ascii="Cambria Math" w:hAnsi="Cambria Math"/>
+                    <w:rFonts w:ascii="Cambria Math" w:eastAsiaTheme="minorEastAsia" w:hAnsi="Cambria Math"/>
                     <w:i/>
                   </w:rPr>
                 </m:ctrlPr>
-              </m:sSubPr>
+              </m:sSupPr>
               <m:e>
                 <m:r>
                   <w:rPr>
-                    <w:rFonts w:ascii="Cambria Math" w:hAnsi="Cambria Math"/>
+                    <w:rFonts w:ascii="Cambria Math" w:eastAsiaTheme="minorEastAsia" w:hAnsi="Cambria Math"/>
                   </w:rPr>
                   <m:t>n</m:t>
                 </m:r>
               </m:e>
-              <m:sub>
+              <m:sup>
                 <m:r>
                   <w:rPr>
-                    <w:rFonts w:ascii="Cambria Math" w:hAnsi="Cambria Math"/>
-                  </w:rPr>
-                  <m:t>l</m:t>
+                    <w:rFonts w:ascii="Cambria Math" w:eastAsiaTheme="minorEastAsia" w:hAnsi="Cambria Math"/>
+                  </w:rPr>
+                  <m:t>AT</m:t>
                 </m:r>
-              </m:sub>
-            </m:sSub>
+              </m:sup>
+            </m:sSup>
           </m:sub>
         </m:sSub>
         <m:r>
@@ -6199,32 +6243,38 @@
                   </w:rPr>
                   <m:t>i</m:t>
                 </m:r>
-                <m:sSub>
-                  <m:sSubPr>
+                <m:r>
+                  <w:rPr>
+                    <w:rFonts w:ascii="Cambria Math" w:hAnsi="Cambria Math"/>
+                  </w:rPr>
+                  <m:t>,</m:t>
+                </m:r>
+                <m:sSup>
+                  <m:sSupPr>
                     <m:ctrlPr>
                       <w:rPr>
-                        <w:rFonts w:ascii="Cambria Math" w:hAnsi="Cambria Math"/>
+                        <w:rFonts w:ascii="Cambria Math" w:eastAsiaTheme="minorEastAsia" w:hAnsi="Cambria Math"/>
                         <w:i/>
                       </w:rPr>
                     </m:ctrlPr>
-                  </m:sSubPr>
+                  </m:sSupPr>
                   <m:e>
                     <m:r>
                       <w:rPr>
-                        <w:rFonts w:ascii="Cambria Math" w:hAnsi="Cambria Math"/>
+                        <w:rFonts w:ascii="Cambria Math" w:eastAsiaTheme="minorEastAsia" w:hAnsi="Cambria Math"/>
                       </w:rPr>
                       <m:t>n</m:t>
                     </m:r>
                   </m:e>
-                  <m:sub>
+                  <m:sup>
                     <m:r>
                       <w:rPr>
-                        <w:rFonts w:ascii="Cambria Math" w:hAnsi="Cambria Math"/>
+                        <w:rFonts w:ascii="Cambria Math" w:eastAsiaTheme="minorEastAsia" w:hAnsi="Cambria Math"/>
                       </w:rPr>
-                      <m:t>l</m:t>
+                      <m:t>AT</m:t>
                     </m:r>
-                  </m:sub>
-                </m:sSub>
+                  </m:sup>
+                </m:sSup>
               </m:sub>
             </m:sSub>
           </m:e>
@@ -6263,32 +6313,38 @@
                   </w:rPr>
                   <m:t>i</m:t>
                 </m:r>
-                <m:sSub>
-                  <m:sSubPr>
+                <m:r>
+                  <w:rPr>
+                    <w:rFonts w:ascii="Cambria Math" w:hAnsi="Cambria Math"/>
+                  </w:rPr>
+                  <m:t>,</m:t>
+                </m:r>
+                <m:sSup>
+                  <m:sSupPr>
                     <m:ctrlPr>
                       <w:rPr>
-                        <w:rFonts w:ascii="Cambria Math" w:hAnsi="Cambria Math"/>
+                        <w:rFonts w:ascii="Cambria Math" w:eastAsiaTheme="minorEastAsia" w:hAnsi="Cambria Math"/>
                         <w:i/>
                       </w:rPr>
                     </m:ctrlPr>
-                  </m:sSubPr>
+                  </m:sSupPr>
                   <m:e>
                     <m:r>
                       <w:rPr>
-                        <w:rFonts w:ascii="Cambria Math" w:hAnsi="Cambria Math"/>
+                        <w:rFonts w:ascii="Cambria Math" w:eastAsiaTheme="minorEastAsia" w:hAnsi="Cambria Math"/>
                       </w:rPr>
                       <m:t>n</m:t>
                     </m:r>
                   </m:e>
-                  <m:sub>
+                  <m:sup>
                     <m:r>
                       <w:rPr>
-                        <w:rFonts w:ascii="Cambria Math" w:hAnsi="Cambria Math"/>
+                        <w:rFonts w:ascii="Cambria Math" w:eastAsiaTheme="minorEastAsia" w:hAnsi="Cambria Math"/>
                       </w:rPr>
-                      <m:t>l</m:t>
+                      <m:t>AT</m:t>
                     </m:r>
-                  </m:sub>
-                </m:sSub>
+                  </m:sup>
+                </m:sSup>
               </m:sub>
             </m:sSub>
             <m:r>
@@ -6321,32 +6377,38 @@
                   </w:rPr>
                   <m:t>i</m:t>
                 </m:r>
-                <m:sSub>
-                  <m:sSubPr>
+                <m:sSup>
+                  <m:sSupPr>
                     <m:ctrlPr>
                       <w:rPr>
-                        <w:rFonts w:ascii="Cambria Math" w:hAnsi="Cambria Math"/>
+                        <w:rFonts w:ascii="Cambria Math" w:eastAsiaTheme="minorEastAsia" w:hAnsi="Cambria Math"/>
                         <w:i/>
                       </w:rPr>
                     </m:ctrlPr>
-                  </m:sSubPr>
+                  </m:sSupPr>
                   <m:e>
                     <m:r>
                       <w:rPr>
-                        <w:rFonts w:ascii="Cambria Math" w:hAnsi="Cambria Math"/>
+                        <w:rFonts w:ascii="Cambria Math" w:eastAsiaTheme="minorEastAsia" w:hAnsi="Cambria Math"/>
+                      </w:rPr>
+                      <m:t>,</m:t>
+                    </m:r>
+                    <m:r>
+                      <w:rPr>
+                        <w:rFonts w:ascii="Cambria Math" w:eastAsiaTheme="minorEastAsia" w:hAnsi="Cambria Math"/>
                       </w:rPr>
                       <m:t>n</m:t>
                     </m:r>
                   </m:e>
-                  <m:sub>
+                  <m:sup>
                     <m:r>
                       <w:rPr>
-                        <w:rFonts w:ascii="Cambria Math" w:hAnsi="Cambria Math"/>
+                        <w:rFonts w:ascii="Cambria Math" w:eastAsiaTheme="minorEastAsia" w:hAnsi="Cambria Math"/>
                       </w:rPr>
-                      <m:t>l</m:t>
+                      <m:t>AT</m:t>
                     </m:r>
-                  </m:sub>
-                </m:sSub>
+                  </m:sup>
+                </m:sSup>
               </m:sub>
             </m:sSub>
             <m:r>
@@ -9724,182 +9786,6 @@
                   <w:rPr>
                     <w:rFonts w:ascii="Cambria Math" w:hAnsi="Cambria Math"/>
                   </w:rPr>
-                  <m:t>i1</m:t>
-                </m:r>
-              </m:sub>
-            </m:sSub>
-          </m:num>
-          <m:den>
-            <m:sSub>
-              <m:sSubPr>
-                <m:ctrlPr>
-                  <w:rPr>
-                    <w:rFonts w:ascii="Cambria Math" w:hAnsi="Cambria Math"/>
-                    <w:i/>
-                  </w:rPr>
-                </m:ctrlPr>
-              </m:sSubPr>
-              <m:e>
-                <m:r>
-                  <w:rPr>
-                    <w:rFonts w:ascii="Cambria Math" w:hAnsi="Cambria Math"/>
-                  </w:rPr>
-                  <m:t>a</m:t>
-                </m:r>
-              </m:e>
-              <m:sub>
-                <m:r>
-                  <w:rPr>
-                    <w:rFonts w:ascii="Cambria Math" w:hAnsi="Cambria Math"/>
-                  </w:rPr>
-                  <m:t>i1</m:t>
-                </m:r>
-              </m:sub>
-            </m:sSub>
-          </m:den>
-        </m:f>
-        <m:r>
-          <w:rPr>
-            <w:rFonts w:ascii="Cambria Math" w:hAnsi="Cambria Math"/>
-          </w:rPr>
-          <m:t>-</m:t>
-        </m:r>
-        <m:sSub>
-          <m:sSubPr>
-            <m:ctrlPr>
-              <w:rPr>
-                <w:rFonts w:ascii="Cambria Math" w:hAnsi="Cambria Math"/>
-                <w:i/>
-              </w:rPr>
-            </m:ctrlPr>
-          </m:sSubPr>
-          <m:e>
-            <m:r>
-              <w:rPr>
-                <w:rFonts w:ascii="Cambria Math" w:hAnsi="Cambria Math"/>
-              </w:rPr>
-              <m:t>w</m:t>
-            </m:r>
-          </m:e>
-          <m:sub>
-            <m:r>
-              <w:rPr>
-                <w:rFonts w:ascii="Cambria Math" w:hAnsi="Cambria Math"/>
-              </w:rPr>
-              <m:t>i1</m:t>
-            </m:r>
-          </m:sub>
-        </m:sSub>
-        <m:r>
-          <w:rPr>
-            <w:rFonts w:ascii="Cambria Math" w:hAnsi="Cambria Math"/>
-          </w:rPr>
-          <m:t xml:space="preserve">≤ 0,   i= </m:t>
-        </m:r>
-        <m:sSub>
-          <m:sSubPr>
-            <m:ctrlPr>
-              <w:rPr>
-                <w:rFonts w:ascii="Cambria Math" w:hAnsi="Cambria Math"/>
-                <w:i/>
-              </w:rPr>
-            </m:ctrlPr>
-          </m:sSubPr>
-          <m:e>
-            <m:r>
-              <w:rPr>
-                <w:rFonts w:ascii="Cambria Math" w:hAnsi="Cambria Math"/>
-              </w:rPr>
-              <m:t>n</m:t>
-            </m:r>
-          </m:e>
-          <m:sub>
-            <m:r>
-              <w:rPr>
-                <w:rFonts w:ascii="Cambria Math" w:hAnsi="Cambria Math"/>
-              </w:rPr>
-              <m:t>70</m:t>
-            </m:r>
-          </m:sub>
-        </m:sSub>
-        <m:r>
-          <w:rPr>
-            <w:rFonts w:ascii="Cambria Math" w:eastAsiaTheme="minorEastAsia" w:hAnsi="Cambria Math"/>
-          </w:rPr>
-          <m:t xml:space="preserve">…n </m:t>
-        </m:r>
-      </m:oMath>
-      <w:r>
-        <w:rPr>
-          <w:rFonts w:eastAsiaTheme="minorEastAsia"/>
-        </w:rPr>
-        <w:tab/>
-        <w:t>(6</w:t>
-      </w:r>
-      <w:r>
-        <w:rPr>
-          <w:rFonts w:eastAsiaTheme="minorEastAsia"/>
-        </w:rPr>
-        <w:t>’)</w:t>
-      </w:r>
-    </w:p>
-    <w:p>
-      <w:pPr>
-        <w:tabs>
-          <w:tab w:val="center" w:pos="4680"/>
-          <w:tab w:val="right" w:pos="9360"/>
-        </w:tabs>
-        <w:rPr>
-          <w:rFonts w:eastAsiaTheme="minorEastAsia"/>
-        </w:rPr>
-      </w:pPr>
-      <w:r>
-        <w:rPr>
-          <w:rFonts w:eastAsiaTheme="minorEastAsia"/>
-        </w:rPr>
-        <w:lastRenderedPageBreak/>
-        <w:tab/>
-      </w:r>
-      <m:oMath>
-        <m:r>
-          <w:rPr>
-            <w:rFonts w:ascii="Cambria Math" w:hAnsi="Cambria Math"/>
-          </w:rPr>
-          <m:t xml:space="preserve"> </m:t>
-        </m:r>
-        <m:f>
-          <m:fPr>
-            <m:type m:val="skw"/>
-            <m:ctrlPr>
-              <w:rPr>
-                <w:rFonts w:ascii="Cambria Math" w:hAnsi="Cambria Math"/>
-                <w:i/>
-              </w:rPr>
-            </m:ctrlPr>
-          </m:fPr>
-          <m:num>
-            <m:sSub>
-              <m:sSubPr>
-                <m:ctrlPr>
-                  <w:rPr>
-                    <w:rFonts w:ascii="Cambria Math" w:hAnsi="Cambria Math"/>
-                    <w:i/>
-                  </w:rPr>
-                </m:ctrlPr>
-              </m:sSubPr>
-              <m:e>
-                <m:r>
-                  <w:rPr>
-                    <w:rFonts w:ascii="Cambria Math" w:hAnsi="Cambria Math"/>
-                  </w:rPr>
-                  <m:t>b</m:t>
-                </m:r>
-              </m:e>
-              <m:sub>
-                <m:r>
-                  <w:rPr>
-                    <w:rFonts w:ascii="Cambria Math" w:hAnsi="Cambria Math"/>
-                  </w:rPr>
                   <m:t>ij</m:t>
                 </m:r>
               </m:sub>
@@ -9996,13 +9882,25 @@
               </w:rPr>
               <m:t>70</m:t>
             </m:r>
+            <m:r>
+              <w:rPr>
+                <w:rFonts w:ascii="Cambria Math" w:hAnsi="Cambria Math"/>
+              </w:rPr>
+              <m:t>,j</m:t>
+            </m:r>
           </m:sub>
         </m:sSub>
         <m:r>
           <w:rPr>
             <w:rFonts w:ascii="Cambria Math" w:eastAsiaTheme="minorEastAsia" w:hAnsi="Cambria Math"/>
           </w:rPr>
-          <m:t>…n, j=1,2</m:t>
+          <m:t>…n, j</m:t>
+        </m:r>
+        <m:r>
+          <w:rPr>
+            <w:rFonts w:ascii="Cambria Math" w:eastAsiaTheme="minorEastAsia" w:hAnsi="Cambria Math"/>
+          </w:rPr>
+          <m:t>∈TDRA</m:t>
         </m:r>
       </m:oMath>
       <w:r>
@@ -10040,6 +9938,7 @@
         <w:rPr>
           <w:rFonts w:eastAsiaTheme="minorEastAsia"/>
         </w:rPr>
+        <w:lastRenderedPageBreak/>
         <w:tab/>
       </w:r>
       <m:oMath>
@@ -10998,32 +10897,32 @@
               </w:rPr>
               <m:t>i</m:t>
             </m:r>
-            <m:sSub>
-              <m:sSubPr>
+            <m:sSup>
+              <m:sSupPr>
                 <m:ctrlPr>
                   <w:rPr>
-                    <w:rFonts w:ascii="Cambria Math" w:hAnsi="Cambria Math"/>
+                    <w:rFonts w:ascii="Cambria Math" w:eastAsiaTheme="minorEastAsia" w:hAnsi="Cambria Math"/>
                     <w:i/>
                   </w:rPr>
                 </m:ctrlPr>
-              </m:sSubPr>
+              </m:sSupPr>
               <m:e>
                 <m:r>
                   <w:rPr>
-                    <w:rFonts w:ascii="Cambria Math" w:hAnsi="Cambria Math"/>
+                    <w:rFonts w:ascii="Cambria Math" w:eastAsiaTheme="minorEastAsia" w:hAnsi="Cambria Math"/>
                   </w:rPr>
                   <m:t>n</m:t>
                 </m:r>
               </m:e>
-              <m:sub>
+              <m:sup>
                 <m:r>
                   <w:rPr>
-                    <w:rFonts w:ascii="Cambria Math" w:hAnsi="Cambria Math"/>
-                  </w:rPr>
-                  <m:t>l</m:t>
+                    <w:rFonts w:ascii="Cambria Math" w:eastAsiaTheme="minorEastAsia" w:hAnsi="Cambria Math"/>
+                  </w:rPr>
+                  <m:t>AT</m:t>
                 </m:r>
-              </m:sub>
-            </m:sSub>
+              </m:sup>
+            </m:sSup>
           </m:sub>
         </m:sSub>
         <m:r>
@@ -11120,32 +11019,32 @@
               </w:rPr>
               <m:t>i</m:t>
             </m:r>
-            <m:sSub>
-              <m:sSubPr>
+            <m:sSup>
+              <m:sSupPr>
                 <m:ctrlPr>
                   <w:rPr>
-                    <w:rFonts w:ascii="Cambria Math" w:hAnsi="Cambria Math"/>
+                    <w:rFonts w:ascii="Cambria Math" w:eastAsiaTheme="minorEastAsia" w:hAnsi="Cambria Math"/>
                     <w:i/>
                   </w:rPr>
                 </m:ctrlPr>
-              </m:sSubPr>
+              </m:sSupPr>
               <m:e>
                 <m:r>
                   <w:rPr>
-                    <w:rFonts w:ascii="Cambria Math" w:hAnsi="Cambria Math"/>
+                    <w:rFonts w:ascii="Cambria Math" w:eastAsiaTheme="minorEastAsia" w:hAnsi="Cambria Math"/>
                   </w:rPr>
                   <m:t>n</m:t>
                 </m:r>
               </m:e>
-              <m:sub>
+              <m:sup>
                 <m:r>
                   <w:rPr>
-                    <w:rFonts w:ascii="Cambria Math" w:hAnsi="Cambria Math"/>
-                  </w:rPr>
-                  <m:t>l</m:t>
+                    <w:rFonts w:ascii="Cambria Math" w:eastAsiaTheme="minorEastAsia" w:hAnsi="Cambria Math"/>
+                  </w:rPr>
+                  <m:t>AT</m:t>
                 </m:r>
-              </m:sub>
-            </m:sSub>
+              </m:sup>
+            </m:sSup>
           </m:sub>
         </m:sSub>
         <m:r>
@@ -11704,8 +11603,34 @@
           <w:rPr>
             <w:rFonts w:ascii="Cambria Math" w:eastAsiaTheme="minorEastAsia" w:hAnsi="Cambria Math"/>
           </w:rPr>
-          <m:t>-1</m:t>
+          <m:t>-</m:t>
         </m:r>
+        <m:sSup>
+          <m:sSupPr>
+            <m:ctrlPr>
+              <w:rPr>
+                <w:rFonts w:ascii="Cambria Math" w:eastAsiaTheme="minorEastAsia" w:hAnsi="Cambria Math"/>
+                <w:i/>
+              </w:rPr>
+            </m:ctrlPr>
+          </m:sSupPr>
+          <m:e>
+            <m:r>
+              <w:rPr>
+                <w:rFonts w:ascii="Cambria Math" w:eastAsiaTheme="minorEastAsia" w:hAnsi="Cambria Math"/>
+              </w:rPr>
+              <m:t>n</m:t>
+            </m:r>
+          </m:e>
+          <m:sup>
+            <m:r>
+              <w:rPr>
+                <w:rFonts w:ascii="Cambria Math" w:eastAsiaTheme="minorEastAsia" w:hAnsi="Cambria Math"/>
+              </w:rPr>
+              <m:t>AT</m:t>
+            </m:r>
+          </m:sup>
+        </m:sSup>
       </m:oMath>
       <w:r>
         <w:rPr>
@@ -11958,8 +11883,34 @@
           <w:rPr>
             <w:rFonts w:ascii="Cambria Math" w:eastAsiaTheme="minorEastAsia" w:hAnsi="Cambria Math"/>
           </w:rPr>
-          <m:t>-1</m:t>
+          <m:t>-</m:t>
         </m:r>
+        <m:sSup>
+          <m:sSupPr>
+            <m:ctrlPr>
+              <w:rPr>
+                <w:rFonts w:ascii="Cambria Math" w:eastAsiaTheme="minorEastAsia" w:hAnsi="Cambria Math"/>
+                <w:i/>
+              </w:rPr>
+            </m:ctrlPr>
+          </m:sSupPr>
+          <m:e>
+            <m:r>
+              <w:rPr>
+                <w:rFonts w:ascii="Cambria Math" w:eastAsiaTheme="minorEastAsia" w:hAnsi="Cambria Math"/>
+              </w:rPr>
+              <m:t>n</m:t>
+            </m:r>
+          </m:e>
+          <m:sup>
+            <m:r>
+              <w:rPr>
+                <w:rFonts w:ascii="Cambria Math" w:eastAsiaTheme="minorEastAsia" w:hAnsi="Cambria Math"/>
+              </w:rPr>
+              <m:t>AT</m:t>
+            </m:r>
+          </m:sup>
+        </m:sSup>
       </m:oMath>
       <w:r>
         <w:rPr>
@@ -12016,15 +11967,21 @@
               </w:rPr>
               <m:t>i+1</m:t>
             </m:r>
-            <m:sSub>
-              <m:sSubPr>
+            <m:r>
+              <w:rPr>
+                <w:rFonts w:ascii="Cambria Math" w:hAnsi="Cambria Math"/>
+              </w:rPr>
+              <m:t>,</m:t>
+            </m:r>
+            <m:sSup>
+              <m:sSupPr>
                 <m:ctrlPr>
                   <w:rPr>
                     <w:rFonts w:ascii="Cambria Math" w:hAnsi="Cambria Math"/>
                     <w:i/>
                   </w:rPr>
                 </m:ctrlPr>
-              </m:sSubPr>
+              </m:sSupPr>
               <m:e>
                 <m:r>
                   <w:rPr>
@@ -12033,15 +11990,15 @@
                   <m:t>n</m:t>
                 </m:r>
               </m:e>
-              <m:sub>
+              <m:sup>
                 <m:r>
                   <w:rPr>
                     <w:rFonts w:ascii="Cambria Math" w:hAnsi="Cambria Math"/>
                   </w:rPr>
-                  <m:t>l</m:t>
+                  <m:t>AT</m:t>
                 </m:r>
-              </m:sub>
-            </m:sSub>
+              </m:sup>
+            </m:sSup>
           </m:sub>
         </m:sSub>
         <m:r>
@@ -12090,15 +12047,21 @@
                   </w:rPr>
                   <m:t>i</m:t>
                 </m:r>
-                <m:sSub>
-                  <m:sSubPr>
+                <m:r>
+                  <w:rPr>
+                    <w:rFonts w:ascii="Cambria Math" w:hAnsi="Cambria Math"/>
+                  </w:rPr>
+                  <m:t>,</m:t>
+                </m:r>
+                <m:sSup>
+                  <m:sSupPr>
                     <m:ctrlPr>
                       <w:rPr>
                         <w:rFonts w:ascii="Cambria Math" w:hAnsi="Cambria Math"/>
                         <w:i/>
                       </w:rPr>
                     </m:ctrlPr>
-                  </m:sSubPr>
+                  </m:sSupPr>
                   <m:e>
                     <m:r>
                       <w:rPr>
@@ -12107,15 +12070,15 @@
                       <m:t>n</m:t>
                     </m:r>
                   </m:e>
-                  <m:sub>
+                  <m:sup>
                     <m:r>
                       <w:rPr>
                         <w:rFonts w:ascii="Cambria Math" w:hAnsi="Cambria Math"/>
                       </w:rPr>
-                      <m:t>l</m:t>
+                      <m:t>AT</m:t>
                     </m:r>
-                  </m:sub>
-                </m:sSub>
+                  </m:sup>
+                </m:sSup>
               </m:sub>
             </m:sSub>
           </m:e>
@@ -12144,15 +12107,21 @@
               </w:rPr>
               <m:t>i</m:t>
             </m:r>
-            <m:sSub>
-              <m:sSubPr>
+            <m:r>
+              <w:rPr>
+                <w:rFonts w:ascii="Cambria Math" w:hAnsi="Cambria Math"/>
+              </w:rPr>
+              <m:t>,</m:t>
+            </m:r>
+            <m:sSup>
+              <m:sSupPr>
                 <m:ctrlPr>
                   <w:rPr>
                     <w:rFonts w:ascii="Cambria Math" w:hAnsi="Cambria Math"/>
                     <w:i/>
                   </w:rPr>
                 </m:ctrlPr>
-              </m:sSubPr>
+              </m:sSupPr>
               <m:e>
                 <m:r>
                   <w:rPr>
@@ -12161,15 +12130,15 @@
                   <m:t>n</m:t>
                 </m:r>
               </m:e>
-              <m:sub>
+              <m:sup>
                 <m:r>
                   <w:rPr>
                     <w:rFonts w:ascii="Cambria Math" w:hAnsi="Cambria Math"/>
                   </w:rPr>
-                  <m:t>l</m:t>
+                  <m:t>AT</m:t>
                 </m:r>
-              </m:sub>
-            </m:sSub>
+              </m:sup>
+            </m:sSup>
           </m:sub>
         </m:sSub>
         <m:r>
@@ -12218,15 +12187,21 @@
                   </w:rPr>
                   <m:t>i</m:t>
                 </m:r>
-                <m:sSub>
-                  <m:sSubPr>
+                <m:r>
+                  <w:rPr>
+                    <w:rFonts w:ascii="Cambria Math" w:hAnsi="Cambria Math"/>
+                  </w:rPr>
+                  <m:t>,</m:t>
+                </m:r>
+                <m:sSup>
+                  <m:sSupPr>
                     <m:ctrlPr>
                       <w:rPr>
                         <w:rFonts w:ascii="Cambria Math" w:hAnsi="Cambria Math"/>
                         <w:i/>
                       </w:rPr>
                     </m:ctrlPr>
-                  </m:sSubPr>
+                  </m:sSupPr>
                   <m:e>
                     <m:r>
                       <w:rPr>
@@ -12235,15 +12210,15 @@
                       <m:t>n</m:t>
                     </m:r>
                   </m:e>
-                  <m:sub>
+                  <m:sup>
                     <m:r>
                       <w:rPr>
                         <w:rFonts w:ascii="Cambria Math" w:hAnsi="Cambria Math"/>
                       </w:rPr>
-                      <m:t>l</m:t>
+                      <m:t>AT</m:t>
                     </m:r>
-                  </m:sub>
-                </m:sSub>
+                  </m:sup>
+                </m:sSup>
               </m:sub>
             </m:sSub>
           </m:e>
@@ -12272,15 +12247,21 @@
               </w:rPr>
               <m:t>i</m:t>
             </m:r>
-            <m:sSub>
-              <m:sSubPr>
+            <m:r>
+              <w:rPr>
+                <w:rFonts w:ascii="Cambria Math" w:hAnsi="Cambria Math"/>
+              </w:rPr>
+              <m:t>,</m:t>
+            </m:r>
+            <m:sSup>
+              <m:sSupPr>
                 <m:ctrlPr>
                   <w:rPr>
                     <w:rFonts w:ascii="Cambria Math" w:hAnsi="Cambria Math"/>
                     <w:i/>
                   </w:rPr>
                 </m:ctrlPr>
-              </m:sSubPr>
+              </m:sSupPr>
               <m:e>
                 <m:r>
                   <w:rPr>
@@ -12289,15 +12270,15 @@
                   <m:t>n</m:t>
                 </m:r>
               </m:e>
-              <m:sub>
+              <m:sup>
                 <m:r>
                   <w:rPr>
                     <w:rFonts w:ascii="Cambria Math" w:hAnsi="Cambria Math"/>
                   </w:rPr>
-                  <m:t>l</m:t>
+                  <m:t>AT</m:t>
                 </m:r>
-              </m:sub>
-            </m:sSub>
+              </m:sup>
+            </m:sSup>
           </m:sub>
         </m:sSub>
         <m:r>
@@ -12346,15 +12327,21 @@
                   </w:rPr>
                   <m:t>i</m:t>
                 </m:r>
-                <m:sSub>
-                  <m:sSubPr>
+                <m:r>
+                  <w:rPr>
+                    <w:rFonts w:ascii="Cambria Math" w:hAnsi="Cambria Math"/>
+                  </w:rPr>
+                  <m:t>,</m:t>
+                </m:r>
+                <m:sSup>
+                  <m:sSupPr>
                     <m:ctrlPr>
                       <w:rPr>
                         <w:rFonts w:ascii="Cambria Math" w:hAnsi="Cambria Math"/>
                         <w:i/>
                       </w:rPr>
                     </m:ctrlPr>
-                  </m:sSubPr>
+                  </m:sSupPr>
                   <m:e>
                     <m:r>
                       <w:rPr>
@@ -12363,15 +12350,15 @@
                       <m:t>n</m:t>
                     </m:r>
                   </m:e>
-                  <m:sub>
+                  <m:sup>
                     <m:r>
                       <w:rPr>
                         <w:rFonts w:ascii="Cambria Math" w:hAnsi="Cambria Math"/>
                       </w:rPr>
-                      <m:t>l</m:t>
+                      <m:t>AT</m:t>
                     </m:r>
-                  </m:sub>
-                </m:sSub>
+                  </m:sup>
+                </m:sSup>
               </m:sub>
             </m:sSub>
           </m:e>
@@ -12486,15 +12473,21 @@
                   </w:rPr>
                   <m:t>i</m:t>
                 </m:r>
-                <m:sSub>
-                  <m:sSubPr>
+                <m:r>
+                  <w:rPr>
+                    <w:rFonts w:ascii="Cambria Math" w:hAnsi="Cambria Math"/>
+                  </w:rPr>
+                  <m:t>,</m:t>
+                </m:r>
+                <m:sSup>
+                  <m:sSupPr>
                     <m:ctrlPr>
                       <w:rPr>
                         <w:rFonts w:ascii="Cambria Math" w:hAnsi="Cambria Math"/>
                         <w:i/>
                       </w:rPr>
                     </m:ctrlPr>
-                  </m:sSubPr>
+                  </m:sSupPr>
                   <m:e>
                     <m:r>
                       <w:rPr>
@@ -12503,15 +12496,15 @@
                       <m:t>n</m:t>
                     </m:r>
                   </m:e>
-                  <m:sub>
+                  <m:sup>
                     <m:r>
                       <w:rPr>
                         <w:rFonts w:ascii="Cambria Math" w:hAnsi="Cambria Math"/>
                       </w:rPr>
-                      <m:t>l</m:t>
+                      <m:t>AT</m:t>
                     </m:r>
-                  </m:sub>
-                </m:sSub>
+                  </m:sup>
+                </m:sSup>
               </m:sub>
             </m:sSub>
           </m:e>
@@ -12538,8 +12531,40 @@
               <w:rPr>
                 <w:rFonts w:ascii="Cambria Math" w:hAnsi="Cambria Math"/>
               </w:rPr>
-              <m:t>i3</m:t>
-            </m:r>
+              <m:t>i</m:t>
+            </m:r>
+            <m:r>
+              <w:rPr>
+                <w:rFonts w:ascii="Cambria Math" w:hAnsi="Cambria Math"/>
+              </w:rPr>
+              <m:t>,</m:t>
+            </m:r>
+            <m:sSup>
+              <m:sSupPr>
+                <m:ctrlPr>
+                  <w:rPr>
+                    <w:rFonts w:ascii="Cambria Math" w:hAnsi="Cambria Math"/>
+                    <w:i/>
+                  </w:rPr>
+                </m:ctrlPr>
+              </m:sSupPr>
+              <m:e>
+                <m:r>
+                  <w:rPr>
+                    <w:rFonts w:ascii="Cambria Math" w:hAnsi="Cambria Math"/>
+                  </w:rPr>
+                  <m:t>n</m:t>
+                </m:r>
+              </m:e>
+              <m:sup>
+                <m:r>
+                  <w:rPr>
+                    <w:rFonts w:ascii="Cambria Math" w:hAnsi="Cambria Math"/>
+                  </w:rPr>
+                  <m:t>AT</m:t>
+                </m:r>
+              </m:sup>
+            </m:sSup>
           </m:sub>
         </m:sSub>
         <m:r>
@@ -12588,15 +12613,21 @@
                   </w:rPr>
                   <m:t>i</m:t>
                 </m:r>
-                <m:sSub>
-                  <m:sSubPr>
+                <m:r>
+                  <w:rPr>
+                    <w:rFonts w:ascii="Cambria Math" w:hAnsi="Cambria Math"/>
+                  </w:rPr>
+                  <m:t>,</m:t>
+                </m:r>
+                <m:sSup>
+                  <m:sSupPr>
                     <m:ctrlPr>
                       <w:rPr>
                         <w:rFonts w:ascii="Cambria Math" w:hAnsi="Cambria Math"/>
                         <w:i/>
                       </w:rPr>
                     </m:ctrlPr>
-                  </m:sSubPr>
+                  </m:sSupPr>
                   <m:e>
                     <m:r>
                       <w:rPr>
@@ -12605,15 +12636,15 @@
                       <m:t>n</m:t>
                     </m:r>
                   </m:e>
-                  <m:sub>
+                  <m:sup>
                     <m:r>
                       <w:rPr>
                         <w:rFonts w:ascii="Cambria Math" w:hAnsi="Cambria Math"/>
                       </w:rPr>
-                      <m:t>l</m:t>
+                      <m:t>AT</m:t>
                     </m:r>
-                  </m:sub>
-                </m:sSub>
+                  </m:sup>
+                </m:sSup>
               </m:sub>
             </m:sSub>
           </m:e>
@@ -12642,15 +12673,21 @@
               </w:rPr>
               <m:t>i</m:t>
             </m:r>
-            <m:sSub>
-              <m:sSubPr>
+            <m:r>
+              <w:rPr>
+                <w:rFonts w:ascii="Cambria Math" w:hAnsi="Cambria Math"/>
+              </w:rPr>
+              <m:t>,</m:t>
+            </m:r>
+            <m:sSup>
+              <m:sSupPr>
                 <m:ctrlPr>
                   <w:rPr>
                     <w:rFonts w:ascii="Cambria Math" w:hAnsi="Cambria Math"/>
                     <w:i/>
                   </w:rPr>
                 </m:ctrlPr>
-              </m:sSubPr>
+              </m:sSupPr>
               <m:e>
                 <m:r>
                   <w:rPr>
@@ -12659,15 +12696,15 @@
                   <m:t>n</m:t>
                 </m:r>
               </m:e>
-              <m:sub>
+              <m:sup>
                 <m:r>
                   <w:rPr>
                     <w:rFonts w:ascii="Cambria Math" w:hAnsi="Cambria Math"/>
                   </w:rPr>
-                  <m:t>l</m:t>
+                  <m:t>AT</m:t>
                 </m:r>
-              </m:sub>
-            </m:sSub>
+              </m:sup>
+            </m:sSup>
           </m:sub>
         </m:sSub>
         <m:r>
@@ -12716,15 +12753,21 @@
                   </w:rPr>
                   <m:t>i</m:t>
                 </m:r>
-                <m:sSub>
-                  <m:sSubPr>
+                <m:r>
+                  <w:rPr>
+                    <w:rFonts w:ascii="Cambria Math" w:hAnsi="Cambria Math"/>
+                  </w:rPr>
+                  <m:t>,</m:t>
+                </m:r>
+                <m:sSup>
+                  <m:sSupPr>
                     <m:ctrlPr>
                       <w:rPr>
                         <w:rFonts w:ascii="Cambria Math" w:hAnsi="Cambria Math"/>
                         <w:i/>
                       </w:rPr>
                     </m:ctrlPr>
-                  </m:sSubPr>
+                  </m:sSupPr>
                   <m:e>
                     <m:r>
                       <w:rPr>
@@ -12733,15 +12776,15 @@
                       <m:t>n</m:t>
                     </m:r>
                   </m:e>
-                  <m:sub>
+                  <m:sup>
                     <m:r>
                       <w:rPr>
                         <w:rFonts w:ascii="Cambria Math" w:hAnsi="Cambria Math"/>
                       </w:rPr>
-                      <m:t>l</m:t>
+                      <m:t>AT</m:t>
                     </m:r>
-                  </m:sub>
-                </m:sSub>
+                  </m:sup>
+                </m:sSup>
               </m:sub>
             </m:sSub>
           </m:e>
@@ -12800,17 +12843,23 @@
               <w:rPr>
                 <w:rFonts w:ascii="Cambria Math" w:hAnsi="Cambria Math"/>
               </w:rPr>
-              <m:t>i+1,</m:t>
-            </m:r>
-            <m:sSub>
-              <m:sSubPr>
+              <m:t>i+1</m:t>
+            </m:r>
+            <m:r>
+              <w:rPr>
+                <w:rFonts w:ascii="Cambria Math" w:hAnsi="Cambria Math"/>
+              </w:rPr>
+              <m:t>,</m:t>
+            </m:r>
+            <m:sSup>
+              <m:sSupPr>
                 <m:ctrlPr>
                   <w:rPr>
                     <w:rFonts w:ascii="Cambria Math" w:hAnsi="Cambria Math"/>
                     <w:i/>
                   </w:rPr>
                 </m:ctrlPr>
-              </m:sSubPr>
+              </m:sSupPr>
               <m:e>
                 <m:r>
                   <w:rPr>
@@ -12819,15 +12868,15 @@
                   <m:t>n</m:t>
                 </m:r>
               </m:e>
-              <m:sub>
+              <m:sup>
                 <m:r>
                   <w:rPr>
                     <w:rFonts w:ascii="Cambria Math" w:hAnsi="Cambria Math"/>
                   </w:rPr>
-                  <m:t>l</m:t>
+                  <m:t>AT</m:t>
                 </m:r>
-              </m:sub>
-            </m:sSub>
+              </m:sup>
+            </m:sSup>
           </m:sub>
         </m:sSub>
         <m:r>
@@ -13911,210 +13960,252 @@
         <w:rPr>
           <w:rFonts w:eastAsiaTheme="minorEastAsia"/>
         </w:rPr>
+        <w:t>retirement_type</w:t>
+      </w:r>
+      <w:proofErr w:type="spellEnd"/>
+      <w:r>
+        <w:rPr>
+          <w:rFonts w:eastAsiaTheme="minorEastAsia"/>
+        </w:rPr>
+        <w:t xml:space="preserve"> = 'joint' # </w:t>
+      </w:r>
+      <w:r>
+        <w:rPr>
+          <w:rFonts w:eastAsiaTheme="minorEastAsia"/>
+        </w:rPr>
+        <w:t xml:space="preserve">defaults to joint, </w:t>
+      </w:r>
+      <w:r>
+        <w:rPr>
+          <w:rFonts w:eastAsiaTheme="minorEastAsia"/>
+        </w:rPr>
+        <w:t>could be si</w:t>
+      </w:r>
+      <w:r>
+        <w:rPr>
+          <w:rFonts w:eastAsiaTheme="minorEastAsia"/>
+        </w:rPr>
+        <w:t>ngle, joint (married)</w:t>
+      </w:r>
+      <w:proofErr w:type="gramStart"/>
+      <w:r>
+        <w:rPr>
+          <w:rFonts w:eastAsiaTheme="minorEastAsia"/>
+        </w:rPr>
+        <w:t>, ???</w:t>
+      </w:r>
+      <w:proofErr w:type="gramEnd"/>
+      <w:r>
+        <w:rPr>
+          <w:rFonts w:eastAsiaTheme="minorEastAsia"/>
+        </w:rPr>
+        <w:t xml:space="preserve"> TODO</w:t>
+      </w:r>
+    </w:p>
+    <w:p>
+      <w:pPr>
+        <w:rPr>
+          <w:rFonts w:eastAsiaTheme="minorEastAsia"/>
+        </w:rPr>
+      </w:pPr>
+      <w:proofErr w:type="gramStart"/>
+      <w:r>
+        <w:rPr>
+          <w:rFonts w:eastAsiaTheme="minorEastAsia"/>
+        </w:rPr>
+        <w:t>returns</w:t>
+      </w:r>
+      <w:proofErr w:type="gramEnd"/>
+      <w:r>
+        <w:rPr>
+          <w:rFonts w:eastAsiaTheme="minorEastAsia"/>
+        </w:rPr>
+        <w:t xml:space="preserve"> = 6</w:t>
+      </w:r>
+      <w:r>
+        <w:rPr>
+          <w:rFonts w:eastAsiaTheme="minorEastAsia"/>
+        </w:rPr>
+        <w:tab/>
+      </w:r>
+      <w:r>
+        <w:rPr>
+          <w:rFonts w:eastAsiaTheme="minorEastAsia"/>
+        </w:rPr>
+        <w:tab/>
+        <w:t xml:space="preserve"># </w:t>
+      </w:r>
+      <w:r>
+        <w:rPr>
+          <w:rFonts w:eastAsiaTheme="minorEastAsia"/>
+        </w:rPr>
+        <w:t xml:space="preserve">defaults to 6.0, </w:t>
+      </w:r>
+      <w:r>
+        <w:rPr>
+          <w:rFonts w:eastAsiaTheme="minorEastAsia"/>
+        </w:rPr>
+        <w:t>return rate of investments</w:t>
+      </w:r>
+      <w:r>
+        <w:rPr>
+          <w:rFonts w:eastAsiaTheme="minorEastAsia"/>
+        </w:rPr>
+        <w:t xml:space="preserve"> as a percent</w:t>
+      </w:r>
+    </w:p>
+    <w:p>
+      <w:pPr>
+        <w:rPr>
+          <w:rFonts w:eastAsiaTheme="minorEastAsia"/>
+        </w:rPr>
+      </w:pPr>
+      <w:proofErr w:type="gramStart"/>
+      <w:r>
+        <w:rPr>
+          <w:rFonts w:eastAsiaTheme="minorEastAsia"/>
+        </w:rPr>
         <w:lastRenderedPageBreak/>
-        <w:t>retirement_type</w:t>
+        <w:t>inflation</w:t>
+      </w:r>
+      <w:proofErr w:type="gramEnd"/>
+      <w:r>
+        <w:rPr>
+          <w:rFonts w:eastAsiaTheme="minorEastAsia"/>
+        </w:rPr>
+        <w:t xml:space="preserve"> = 2.5</w:t>
+      </w:r>
+      <w:r>
+        <w:rPr>
+          <w:rFonts w:eastAsiaTheme="minorEastAsia"/>
+        </w:rPr>
+        <w:tab/>
+      </w:r>
+      <w:r>
+        <w:rPr>
+          <w:rFonts w:eastAsiaTheme="minorEastAsia"/>
+        </w:rPr>
+        <w:tab/>
+        <w:t xml:space="preserve"># </w:t>
+      </w:r>
+      <w:r>
+        <w:rPr>
+          <w:rFonts w:eastAsiaTheme="minorEastAsia"/>
+        </w:rPr>
+        <w:t xml:space="preserve">defaults to 0, </w:t>
+      </w:r>
+      <w:r>
+        <w:rPr>
+          <w:rFonts w:eastAsiaTheme="minorEastAsia"/>
+        </w:rPr>
+        <w:t>yearly inflation rate</w:t>
+      </w:r>
+      <w:r>
+        <w:rPr>
+          <w:rFonts w:eastAsiaTheme="minorEastAsia"/>
+        </w:rPr>
+        <w:t xml:space="preserve"> as a percent</w:t>
+      </w:r>
+    </w:p>
+    <w:p>
+      <w:pPr>
+        <w:rPr>
+          <w:rFonts w:eastAsiaTheme="minorEastAsia"/>
+        </w:rPr>
+      </w:pPr>
+      <w:r>
+        <w:rPr>
+          <w:rFonts w:eastAsiaTheme="minorEastAsia"/>
+        </w:rPr>
+        <w:t xml:space="preserve">#maximize = </w:t>
+      </w:r>
+      <w:r>
+        <w:rPr>
+          <w:rFonts w:eastAsiaTheme="minorEastAsia"/>
+        </w:rPr>
+        <w:t>‘</w:t>
+      </w:r>
+      <w:proofErr w:type="spellStart"/>
+      <w:r>
+        <w:rPr>
+          <w:rFonts w:eastAsiaTheme="minorEastAsia"/>
+        </w:rPr>
+        <w:t>PlusEstate</w:t>
       </w:r>
       <w:proofErr w:type="spellEnd"/>
       <w:r>
         <w:rPr>
           <w:rFonts w:eastAsiaTheme="minorEastAsia"/>
         </w:rPr>
-        <w:t xml:space="preserve"> = 'joint' # could be si</w:t>
-      </w:r>
-      <w:r>
-        <w:rPr>
-          <w:rFonts w:eastAsiaTheme="minorEastAsia"/>
-        </w:rPr>
-        <w:t>ngle, joint (married)</w:t>
+        <w:t>’ #</w:t>
+      </w:r>
+      <w:r>
+        <w:rPr>
+          <w:rFonts w:eastAsiaTheme="minorEastAsia"/>
+        </w:rPr>
+        <w:t xml:space="preserve"> defaults to ‘Spending’, ‘</w:t>
+      </w:r>
+      <w:proofErr w:type="spellStart"/>
+      <w:r>
+        <w:rPr>
+          <w:rFonts w:eastAsiaTheme="minorEastAsia"/>
+        </w:rPr>
+        <w:t>PlusEstate</w:t>
+      </w:r>
+      <w:proofErr w:type="spellEnd"/>
+      <w:r>
+        <w:rPr>
+          <w:rFonts w:eastAsiaTheme="minorEastAsia"/>
+        </w:rPr>
+        <w:t>’ maximizes the final estate.</w:t>
+      </w:r>
+    </w:p>
+    <w:p>
+      <w:pPr>
+        <w:rPr>
+          <w:rFonts w:eastAsiaTheme="minorEastAsia"/>
+        </w:rPr>
+      </w:pPr>
+      <w:r>
+        <w:rPr>
+          <w:rFonts w:eastAsiaTheme="minorEastAsia"/>
+        </w:rPr>
+        <w:t xml:space="preserve"># </w:t>
       </w:r>
       <w:proofErr w:type="gramStart"/>
       <w:r>
         <w:rPr>
           <w:rFonts w:eastAsiaTheme="minorEastAsia"/>
         </w:rPr>
-        <w:t>, ???</w:t>
+        <w:t>individual</w:t>
       </w:r>
       <w:proofErr w:type="gramEnd"/>
       <w:r>
         <w:rPr>
           <w:rFonts w:eastAsiaTheme="minorEastAsia"/>
         </w:rPr>
-        <w:t xml:space="preserve"> TODO</w:t>
-      </w:r>
-    </w:p>
-    <w:p>
-      <w:pPr>
-        <w:rPr>
-          <w:rFonts w:eastAsiaTheme="minorEastAsia"/>
-        </w:rPr>
-      </w:pPr>
-      <w:proofErr w:type="gramStart"/>
-      <w:r>
-        <w:rPr>
-          <w:rFonts w:eastAsiaTheme="minorEastAsia"/>
-        </w:rPr>
-        <w:t>returns</w:t>
-      </w:r>
-      <w:proofErr w:type="gramEnd"/>
-      <w:r>
-        <w:rPr>
-          <w:rFonts w:eastAsiaTheme="minorEastAsia"/>
-        </w:rPr>
-        <w:t xml:space="preserve"> = 6</w:t>
-      </w:r>
-      <w:r>
-        <w:rPr>
-          <w:rFonts w:eastAsiaTheme="minorEastAsia"/>
-        </w:rPr>
-        <w:tab/>
-      </w:r>
-      <w:r>
-        <w:rPr>
-          <w:rFonts w:eastAsiaTheme="minorEastAsia"/>
-        </w:rPr>
-        <w:tab/>
-        <w:t># return rate of investments</w:t>
-      </w:r>
-      <w:r>
-        <w:rPr>
-          <w:rFonts w:eastAsiaTheme="minorEastAsia"/>
-        </w:rPr>
-        <w:t xml:space="preserve"> as a percent</w:t>
-      </w:r>
-    </w:p>
-    <w:p>
-      <w:pPr>
-        <w:rPr>
-          <w:rFonts w:eastAsiaTheme="minorEastAsia"/>
-        </w:rPr>
-      </w:pPr>
-      <w:proofErr w:type="gramStart"/>
-      <w:r>
-        <w:rPr>
-          <w:rFonts w:eastAsiaTheme="minorEastAsia"/>
-        </w:rPr>
-        <w:t>inflation</w:t>
-      </w:r>
-      <w:proofErr w:type="gramEnd"/>
-      <w:r>
-        <w:rPr>
-          <w:rFonts w:eastAsiaTheme="minorEastAsia"/>
-        </w:rPr>
-        <w:t xml:space="preserve"> = 2.5</w:t>
-      </w:r>
-      <w:r>
-        <w:rPr>
-          <w:rFonts w:eastAsiaTheme="minorEastAsia"/>
-        </w:rPr>
-        <w:tab/>
-      </w:r>
-      <w:r>
-        <w:rPr>
-          <w:rFonts w:eastAsiaTheme="minorEastAsia"/>
-        </w:rPr>
-        <w:tab/>
-        <w:t># yearly inflation rate</w:t>
-      </w:r>
-      <w:r>
-        <w:rPr>
-          <w:rFonts w:eastAsiaTheme="minorEastAsia"/>
-        </w:rPr>
-        <w:t xml:space="preserve"> as a percent</w:t>
-      </w:r>
-    </w:p>
-    <w:p>
-      <w:pPr>
-        <w:rPr>
-          <w:rFonts w:eastAsiaTheme="minorEastAsia"/>
-        </w:rPr>
-      </w:pPr>
-      <w:r>
-        <w:rPr>
-          <w:rFonts w:eastAsiaTheme="minorEastAsia"/>
-        </w:rPr>
-        <w:t>#maximize = ‘</w:t>
-      </w:r>
-      <w:proofErr w:type="spellStart"/>
-      <w:r>
-        <w:rPr>
-          <w:rFonts w:eastAsiaTheme="minorEastAsia"/>
-        </w:rPr>
-        <w:t>PlusEstate</w:t>
-      </w:r>
-      <w:proofErr w:type="spellEnd"/>
-      <w:r>
-        <w:rPr>
-          <w:rFonts w:eastAsiaTheme="minorEastAsia"/>
-        </w:rPr>
-        <w:t>’ # if not specified, defaults to ‘Spending’, ‘</w:t>
-      </w:r>
-      <w:proofErr w:type="spellStart"/>
-      <w:r>
-        <w:rPr>
-          <w:rFonts w:eastAsiaTheme="minorEastAsia"/>
-        </w:rPr>
-        <w:t>PlusEstate</w:t>
-      </w:r>
-      <w:proofErr w:type="spellEnd"/>
-      <w:r>
-        <w:rPr>
-          <w:rFonts w:eastAsiaTheme="minorEastAsia"/>
-        </w:rPr>
-        <w:t>’ maximizes the final estate.</w:t>
-      </w:r>
-    </w:p>
-    <w:p>
-      <w:pPr>
-        <w:rPr>
-          <w:rFonts w:eastAsiaTheme="minorEastAsia"/>
-        </w:rPr>
-      </w:pPr>
-      <w:r>
-        <w:rPr>
-          <w:rFonts w:eastAsiaTheme="minorEastAsia"/>
-        </w:rPr>
-        <w:t xml:space="preserve"># </w:t>
-      </w:r>
-      <w:proofErr w:type="gramStart"/>
-      <w:r>
-        <w:rPr>
-          <w:rFonts w:eastAsiaTheme="minorEastAsia"/>
-        </w:rPr>
-        <w:t>retiree</w:t>
-      </w:r>
-      <w:proofErr w:type="gramEnd"/>
-      <w:r>
-        <w:rPr>
-          <w:rFonts w:eastAsiaTheme="minorEastAsia"/>
-        </w:rPr>
-        <w:t xml:space="preserve"> 1 </w:t>
-      </w:r>
-      <w:r>
-        <w:rPr>
-          <w:rFonts w:eastAsiaTheme="minorEastAsia"/>
-        </w:rPr>
-        <w:t>age range to simulate</w:t>
-      </w:r>
-      <w:r>
-        <w:rPr>
-          <w:rFonts w:eastAsiaTheme="minorEastAsia"/>
-        </w:rPr>
-        <w:t xml:space="preserve"> ### TODO add retiree 2 input method</w:t>
-      </w:r>
-    </w:p>
-    <w:p>
-      <w:pPr>
-        <w:rPr>
-          <w:rFonts w:eastAsiaTheme="minorEastAsia"/>
-        </w:rPr>
-      </w:pPr>
+        <w:t xml:space="preserve"> retiree info (one section per retiree, at least one will need an id)</w:t>
+      </w:r>
+    </w:p>
+    <w:p>
+      <w:pPr>
+        <w:rPr>
+          <w:rFonts w:eastAsiaTheme="minorEastAsia"/>
+        </w:rPr>
+      </w:pPr>
+      <w:r>
+        <w:rPr>
+          <w:rFonts w:eastAsiaTheme="minorEastAsia"/>
+        </w:rPr>
+        <w:t>[</w:t>
+      </w:r>
       <w:proofErr w:type="spellStart"/>
       <w:proofErr w:type="gramStart"/>
       <w:r>
         <w:rPr>
           <w:rFonts w:eastAsiaTheme="minorEastAsia"/>
         </w:rPr>
-        <w:t>startage</w:t>
+        <w:t>iam</w:t>
       </w:r>
       <w:proofErr w:type="spellEnd"/>
       <w:proofErr w:type="gramEnd"/>
@@ -14122,7 +14213,1017 @@
         <w:rPr>
           <w:rFonts w:eastAsiaTheme="minorEastAsia"/>
         </w:rPr>
-        <w:t xml:space="preserve"> = 58   </w:t>
+        <w:t xml:space="preserve">] or [iam.id] where </w:t>
+      </w:r>
+      <w:proofErr w:type="spellStart"/>
+      <w:r>
+        <w:rPr>
+          <w:rFonts w:eastAsiaTheme="minorEastAsia"/>
+        </w:rPr>
+        <w:t>id</w:t>
+      </w:r>
+      <w:proofErr w:type="spellEnd"/>
+      <w:r>
+        <w:rPr>
+          <w:rFonts w:eastAsiaTheme="minorEastAsia"/>
+        </w:rPr>
+        <w:t xml:space="preserve"> is some string that represents the retiree</w:t>
+      </w:r>
+    </w:p>
+    <w:p>
+      <w:pPr>
+        <w:rPr>
+          <w:rFonts w:eastAsiaTheme="minorEastAsia"/>
+        </w:rPr>
+      </w:pPr>
+      <w:proofErr w:type="gramStart"/>
+      <w:r>
+        <w:rPr>
+          <w:rFonts w:eastAsiaTheme="minorEastAsia"/>
+        </w:rPr>
+        <w:t>age</w:t>
+      </w:r>
+      <w:proofErr w:type="gramEnd"/>
+      <w:r>
+        <w:rPr>
+          <w:rFonts w:eastAsiaTheme="minorEastAsia"/>
+        </w:rPr>
+        <w:t xml:space="preserve"> = 60 # retiree’s age</w:t>
+      </w:r>
+    </w:p>
+    <w:p>
+      <w:pPr>
+        <w:rPr>
+          <w:rFonts w:eastAsiaTheme="minorEastAsia"/>
+        </w:rPr>
+      </w:pPr>
+      <w:proofErr w:type="gramStart"/>
+      <w:r>
+        <w:rPr>
+          <w:rFonts w:eastAsiaTheme="minorEastAsia"/>
+        </w:rPr>
+        <w:t>retire</w:t>
+      </w:r>
+      <w:proofErr w:type="gramEnd"/>
+      <w:r>
+        <w:rPr>
+          <w:rFonts w:eastAsiaTheme="minorEastAsia"/>
+        </w:rPr>
+        <w:t xml:space="preserve"> = 65 # age retiree will retire</w:t>
+      </w:r>
+    </w:p>
+    <w:p>
+      <w:pPr>
+        <w:rPr>
+          <w:rFonts w:eastAsiaTheme="minorEastAsia"/>
+        </w:rPr>
+      </w:pPr>
+      <w:proofErr w:type="gramStart"/>
+      <w:r>
+        <w:rPr>
+          <w:rFonts w:eastAsiaTheme="minorEastAsia"/>
+        </w:rPr>
+        <w:t>through</w:t>
+      </w:r>
+      <w:proofErr w:type="gramEnd"/>
+      <w:r>
+        <w:rPr>
+          <w:rFonts w:eastAsiaTheme="minorEastAsia"/>
+        </w:rPr>
+        <w:t xml:space="preserve"> = 95 # age through which to plan</w:t>
+      </w:r>
+    </w:p>
+    <w:p>
+      <w:pPr>
+        <w:rPr>
+          <w:rFonts w:eastAsiaTheme="minorEastAsia"/>
+        </w:rPr>
+      </w:pPr>
+      <w:proofErr w:type="gramStart"/>
+      <w:r>
+        <w:rPr>
+          <w:rFonts w:eastAsiaTheme="minorEastAsia"/>
+        </w:rPr>
+        <w:t>primary</w:t>
+      </w:r>
+      <w:proofErr w:type="gramEnd"/>
+      <w:r>
+        <w:rPr>
+          <w:rFonts w:eastAsiaTheme="minorEastAsia"/>
+        </w:rPr>
+        <w:t xml:space="preserve"> = true # if there are more than one retiree one should be designated as primary</w:t>
+      </w:r>
+    </w:p>
+    <w:p>
+      <w:pPr>
+        <w:rPr>
+          <w:rFonts w:eastAsiaTheme="minorEastAsia"/>
+        </w:rPr>
+      </w:pPr>
+      <w:r>
+        <w:rPr>
+          <w:rFonts w:eastAsiaTheme="minorEastAsia"/>
+        </w:rPr>
+        <w:t># Social Security section must specify amount, FRA and an age range</w:t>
+      </w:r>
+    </w:p>
+    <w:p>
+      <w:pPr>
+        <w:rPr>
+          <w:rFonts w:eastAsiaTheme="minorEastAsia"/>
+        </w:rPr>
+      </w:pPr>
+      <w:r>
+        <w:rPr>
+          <w:rFonts w:eastAsiaTheme="minorEastAsia"/>
+        </w:rPr>
+        <w:t>[</w:t>
+      </w:r>
+      <w:proofErr w:type="spellStart"/>
+      <w:r>
+        <w:rPr>
+          <w:rFonts w:eastAsiaTheme="minorEastAsia"/>
+        </w:rPr>
+        <w:t>SocialSecurity</w:t>
+      </w:r>
+      <w:proofErr w:type="spellEnd"/>
+      <w:r>
+        <w:rPr>
+          <w:rFonts w:eastAsiaTheme="minorEastAsia"/>
+        </w:rPr>
+        <w:t>] or [SocialSecurity.id</w:t>
+      </w:r>
+      <w:r>
+        <w:rPr>
+          <w:rFonts w:eastAsiaTheme="minorEastAsia"/>
+        </w:rPr>
+        <w:t>]</w:t>
+      </w:r>
+      <w:r>
+        <w:rPr>
+          <w:rFonts w:eastAsiaTheme="minorEastAsia"/>
+        </w:rPr>
+        <w:t xml:space="preserve"> # if more than one retiree at least one needs an id</w:t>
+      </w:r>
+      <w:r>
+        <w:rPr>
+          <w:rFonts w:eastAsiaTheme="minorEastAsia"/>
+        </w:rPr>
+        <w:t xml:space="preserve"> </w:t>
+      </w:r>
+      <w:r>
+        <w:rPr>
+          <w:rFonts w:eastAsiaTheme="minorEastAsia"/>
+        </w:rPr>
+        <w:t>(id should match retiree id)</w:t>
+      </w:r>
+    </w:p>
+    <w:p>
+      <w:pPr>
+        <w:rPr>
+          <w:rFonts w:eastAsiaTheme="minorEastAsia"/>
+        </w:rPr>
+      </w:pPr>
+      <w:proofErr w:type="gramStart"/>
+      <w:r>
+        <w:rPr>
+          <w:rFonts w:eastAsiaTheme="minorEastAsia"/>
+        </w:rPr>
+        <w:t>amount</w:t>
+      </w:r>
+      <w:proofErr w:type="gramEnd"/>
+      <w:r>
+        <w:rPr>
+          <w:rFonts w:eastAsiaTheme="minorEastAsia"/>
+        </w:rPr>
+        <w:t xml:space="preserve"> =  31000  # $31,000 at Full Retirement Age (FRA); Assumes inflation, 85% taxed</w:t>
+      </w:r>
+    </w:p>
+    <w:p>
+      <w:pPr>
+        <w:rPr>
+          <w:rFonts w:eastAsiaTheme="minorEastAsia"/>
+        </w:rPr>
+      </w:pPr>
+      <w:r>
+        <w:rPr>
+          <w:rFonts w:eastAsiaTheme="minorEastAsia"/>
+        </w:rPr>
+        <w:t>FRA = 67</w:t>
+      </w:r>
+    </w:p>
+    <w:p>
+      <w:pPr>
+        <w:rPr>
+          <w:rFonts w:eastAsiaTheme="minorEastAsia"/>
+        </w:rPr>
+      </w:pPr>
+      <w:proofErr w:type="gramStart"/>
+      <w:r>
+        <w:rPr>
+          <w:rFonts w:eastAsiaTheme="minorEastAsia"/>
+        </w:rPr>
+        <w:t>age</w:t>
+      </w:r>
+      <w:proofErr w:type="gramEnd"/>
+      <w:r>
+        <w:rPr>
+          <w:rFonts w:eastAsiaTheme="minorEastAsia"/>
+        </w:rPr>
+        <w:t xml:space="preserve"> = "68-"</w:t>
+      </w:r>
+    </w:p>
+    <w:p>
+      <w:pPr>
+        <w:rPr>
+          <w:rFonts w:eastAsiaTheme="minorEastAsia"/>
+        </w:rPr>
+      </w:pPr>
+      <w:r>
+        <w:rPr>
+          <w:rFonts w:eastAsiaTheme="minorEastAsia"/>
+        </w:rPr>
+        <w:t># Income must specify amount (yearly), age range, whether to adjust for inflation, and if it is taxed</w:t>
+      </w:r>
+    </w:p>
+    <w:p>
+      <w:pPr>
+        <w:rPr>
+          <w:rFonts w:eastAsiaTheme="minorEastAsia"/>
+        </w:rPr>
+      </w:pPr>
+      <w:r>
+        <w:rPr>
+          <w:rFonts w:eastAsiaTheme="minorEastAsia"/>
+        </w:rPr>
+        <w:t>[</w:t>
+      </w:r>
+      <w:proofErr w:type="spellStart"/>
+      <w:r>
+        <w:rPr>
+          <w:rFonts w:eastAsiaTheme="minorEastAsia"/>
+        </w:rPr>
+        <w:t>income.mytaxfree</w:t>
+      </w:r>
+      <w:proofErr w:type="spellEnd"/>
+      <w:r>
+        <w:rPr>
+          <w:rFonts w:eastAsiaTheme="minorEastAsia"/>
+        </w:rPr>
+        <w:t>]</w:t>
+      </w:r>
+      <w:r>
+        <w:rPr>
+          <w:rFonts w:eastAsiaTheme="minorEastAsia"/>
+        </w:rPr>
+        <w:t xml:space="preserve"> # income after retirement that does not involve retirement accounts</w:t>
+      </w:r>
+    </w:p>
+    <w:p>
+      <w:pPr>
+        <w:rPr>
+          <w:rFonts w:eastAsiaTheme="minorEastAsia"/>
+        </w:rPr>
+      </w:pPr>
+      <w:proofErr w:type="gramStart"/>
+      <w:r>
+        <w:rPr>
+          <w:rFonts w:eastAsiaTheme="minorEastAsia"/>
+        </w:rPr>
+        <w:t>amount</w:t>
+      </w:r>
+      <w:proofErr w:type="gramEnd"/>
+      <w:r>
+        <w:rPr>
+          <w:rFonts w:eastAsiaTheme="minorEastAsia"/>
+        </w:rPr>
+        <w:t xml:space="preserve"> = 3000</w:t>
+      </w:r>
+    </w:p>
+    <w:p>
+      <w:pPr>
+        <w:rPr>
+          <w:rFonts w:eastAsiaTheme="minorEastAsia"/>
+        </w:rPr>
+      </w:pPr>
+      <w:proofErr w:type="gramStart"/>
+      <w:r>
+        <w:rPr>
+          <w:rFonts w:eastAsiaTheme="minorEastAsia"/>
+        </w:rPr>
+        <w:t>age</w:t>
+      </w:r>
+      <w:proofErr w:type="gramEnd"/>
+      <w:r>
+        <w:rPr>
+          <w:rFonts w:eastAsiaTheme="minorEastAsia"/>
+        </w:rPr>
+        <w:t xml:space="preserve"> = "67-"</w:t>
+      </w:r>
+      <w:r>
+        <w:rPr>
+          <w:rFonts w:eastAsiaTheme="minorEastAsia"/>
+        </w:rPr>
+        <w:t xml:space="preserve">         # starts at age 67 and continue</w:t>
+      </w:r>
+    </w:p>
+    <w:p>
+      <w:pPr>
+        <w:rPr>
+          <w:rFonts w:eastAsiaTheme="minorEastAsia"/>
+        </w:rPr>
+      </w:pPr>
+      <w:proofErr w:type="gramStart"/>
+      <w:r>
+        <w:rPr>
+          <w:rFonts w:eastAsiaTheme="minorEastAsia"/>
+        </w:rPr>
+        <w:t>inflation</w:t>
+      </w:r>
+      <w:proofErr w:type="gramEnd"/>
+      <w:r>
+        <w:rPr>
+          <w:rFonts w:eastAsiaTheme="minorEastAsia"/>
+        </w:rPr>
+        <w:t xml:space="preserve"> = false</w:t>
+      </w:r>
+      <w:r>
+        <w:rPr>
+          <w:rFonts w:eastAsiaTheme="minorEastAsia"/>
+        </w:rPr>
+        <w:t xml:space="preserve"> # Adjust for inflation</w:t>
+      </w:r>
+    </w:p>
+    <w:p>
+      <w:pPr>
+        <w:rPr>
+          <w:rFonts w:eastAsiaTheme="minorEastAsia"/>
+        </w:rPr>
+      </w:pPr>
+      <w:proofErr w:type="gramStart"/>
+      <w:r>
+        <w:rPr>
+          <w:rFonts w:eastAsiaTheme="minorEastAsia"/>
+        </w:rPr>
+        <w:t>tax</w:t>
+      </w:r>
+      <w:proofErr w:type="gramEnd"/>
+      <w:r>
+        <w:rPr>
+          <w:rFonts w:eastAsiaTheme="minorEastAsia"/>
+        </w:rPr>
+        <w:t xml:space="preserve"> = false          # count this as ordin</w:t>
+      </w:r>
+      <w:r>
+        <w:rPr>
+          <w:rFonts w:eastAsiaTheme="minorEastAsia"/>
+        </w:rPr>
+        <w:t>ary taxable income (true/false)</w:t>
+      </w:r>
+    </w:p>
+    <w:p>
+      <w:pPr>
+        <w:rPr>
+          <w:rFonts w:eastAsiaTheme="minorEastAsia"/>
+        </w:rPr>
+      </w:pPr>
+      <w:r>
+        <w:rPr>
+          <w:rFonts w:eastAsiaTheme="minorEastAsia"/>
+        </w:rPr>
+        <w:t>[income.rental_1]</w:t>
+      </w:r>
+      <w:r>
+        <w:rPr>
+          <w:rFonts w:eastAsiaTheme="minorEastAsia"/>
+        </w:rPr>
+        <w:t xml:space="preserve"> # </w:t>
+      </w:r>
+      <w:proofErr w:type="gramStart"/>
+      <w:r>
+        <w:rPr>
+          <w:rFonts w:eastAsiaTheme="minorEastAsia"/>
+        </w:rPr>
+        <w:t>another</w:t>
+      </w:r>
+      <w:proofErr w:type="gramEnd"/>
+      <w:r>
+        <w:rPr>
+          <w:rFonts w:eastAsiaTheme="minorEastAsia"/>
+        </w:rPr>
+        <w:t xml:space="preserve"> income source</w:t>
+      </w:r>
+    </w:p>
+    <w:p>
+      <w:pPr>
+        <w:rPr>
+          <w:rFonts w:eastAsiaTheme="minorEastAsia"/>
+        </w:rPr>
+      </w:pPr>
+      <w:proofErr w:type="gramStart"/>
+      <w:r>
+        <w:rPr>
+          <w:rFonts w:eastAsiaTheme="minorEastAsia"/>
+        </w:rPr>
+        <w:t>amount</w:t>
+      </w:r>
+      <w:proofErr w:type="gramEnd"/>
+      <w:r>
+        <w:rPr>
+          <w:rFonts w:eastAsiaTheme="minorEastAsia"/>
+        </w:rPr>
+        <w:t xml:space="preserve"> = 36000</w:t>
+      </w:r>
+    </w:p>
+    <w:p>
+      <w:pPr>
+        <w:rPr>
+          <w:rFonts w:eastAsiaTheme="minorEastAsia"/>
+        </w:rPr>
+      </w:pPr>
+      <w:proofErr w:type="gramStart"/>
+      <w:r>
+        <w:rPr>
+          <w:rFonts w:eastAsiaTheme="minorEastAsia"/>
+        </w:rPr>
+        <w:t>age</w:t>
+      </w:r>
+      <w:proofErr w:type="gramEnd"/>
+      <w:r>
+        <w:rPr>
+          <w:rFonts w:eastAsiaTheme="minorEastAsia"/>
+        </w:rPr>
+        <w:t xml:space="preserve"> = "67-"</w:t>
+      </w:r>
+    </w:p>
+    <w:p>
+      <w:pPr>
+        <w:rPr>
+          <w:rFonts w:eastAsiaTheme="minorEastAsia"/>
+        </w:rPr>
+      </w:pPr>
+      <w:proofErr w:type="gramStart"/>
+      <w:r>
+        <w:rPr>
+          <w:rFonts w:eastAsiaTheme="minorEastAsia"/>
+        </w:rPr>
+        <w:t>inflation</w:t>
+      </w:r>
+      <w:proofErr w:type="gramEnd"/>
+      <w:r>
+        <w:rPr>
+          <w:rFonts w:eastAsiaTheme="minorEastAsia"/>
+        </w:rPr>
+        <w:t xml:space="preserve"> = true</w:t>
+      </w:r>
+    </w:p>
+    <w:p>
+      <w:pPr>
+        <w:rPr>
+          <w:rFonts w:eastAsiaTheme="minorEastAsia"/>
+        </w:rPr>
+      </w:pPr>
+      <w:proofErr w:type="gramStart"/>
+      <w:r>
+        <w:rPr>
+          <w:rFonts w:eastAsiaTheme="minorEastAsia"/>
+        </w:rPr>
+        <w:t>tax</w:t>
+      </w:r>
+      <w:proofErr w:type="gramEnd"/>
+      <w:r>
+        <w:rPr>
+          <w:rFonts w:eastAsiaTheme="minorEastAsia"/>
+        </w:rPr>
+        <w:t xml:space="preserve"> = true     </w:t>
+      </w:r>
+      <w:r>
+        <w:rPr>
+          <w:rFonts w:eastAsiaTheme="minorEastAsia"/>
+        </w:rPr>
+        <w:t xml:space="preserve">     # count this as income tax</w:t>
+      </w:r>
+    </w:p>
+    <w:p>
+      <w:pPr>
+        <w:rPr>
+          <w:rFonts w:eastAsiaTheme="minorEastAsia"/>
+        </w:rPr>
+      </w:pPr>
+      <w:r>
+        <w:rPr>
+          <w:rFonts w:eastAsiaTheme="minorEastAsia"/>
+        </w:rPr>
+        <w:t>[income.rental_2]</w:t>
+      </w:r>
+      <w:r>
+        <w:rPr>
+          <w:rFonts w:eastAsiaTheme="minorEastAsia"/>
+        </w:rPr>
+        <w:t xml:space="preserve"> # </w:t>
+      </w:r>
+      <w:proofErr w:type="gramStart"/>
+      <w:r>
+        <w:rPr>
+          <w:rFonts w:eastAsiaTheme="minorEastAsia"/>
+        </w:rPr>
+        <w:t>a</w:t>
+      </w:r>
+      <w:proofErr w:type="gramEnd"/>
+      <w:r>
+        <w:rPr>
+          <w:rFonts w:eastAsiaTheme="minorEastAsia"/>
+        </w:rPr>
+        <w:t xml:space="preserve"> third income source</w:t>
+      </w:r>
+    </w:p>
+    <w:p>
+      <w:pPr>
+        <w:rPr>
+          <w:rFonts w:eastAsiaTheme="minorEastAsia"/>
+        </w:rPr>
+      </w:pPr>
+      <w:proofErr w:type="gramStart"/>
+      <w:r>
+        <w:rPr>
+          <w:rFonts w:eastAsiaTheme="minorEastAsia"/>
+        </w:rPr>
+        <w:t>amount</w:t>
+      </w:r>
+      <w:proofErr w:type="gramEnd"/>
+      <w:r>
+        <w:rPr>
+          <w:rFonts w:eastAsiaTheme="minorEastAsia"/>
+        </w:rPr>
+        <w:t xml:space="preserve"> = 2400</w:t>
+      </w:r>
+    </w:p>
+    <w:p>
+      <w:pPr>
+        <w:rPr>
+          <w:rFonts w:eastAsiaTheme="minorEastAsia"/>
+        </w:rPr>
+      </w:pPr>
+      <w:proofErr w:type="gramStart"/>
+      <w:r>
+        <w:rPr>
+          <w:rFonts w:eastAsiaTheme="minorEastAsia"/>
+        </w:rPr>
+        <w:t>age</w:t>
+      </w:r>
+      <w:proofErr w:type="gramEnd"/>
+      <w:r>
+        <w:rPr>
+          <w:rFonts w:eastAsiaTheme="minorEastAsia"/>
+        </w:rPr>
+        <w:t xml:space="preserve"> = "67-"</w:t>
+      </w:r>
+    </w:p>
+    <w:p>
+      <w:pPr>
+        <w:rPr>
+          <w:rFonts w:eastAsiaTheme="minorEastAsia"/>
+        </w:rPr>
+      </w:pPr>
+      <w:proofErr w:type="gramStart"/>
+      <w:r>
+        <w:rPr>
+          <w:rFonts w:eastAsiaTheme="minorEastAsia"/>
+        </w:rPr>
+        <w:t>inflation</w:t>
+      </w:r>
+      <w:proofErr w:type="gramEnd"/>
+      <w:r>
+        <w:rPr>
+          <w:rFonts w:eastAsiaTheme="minorEastAsia"/>
+        </w:rPr>
+        <w:t xml:space="preserve"> = true</w:t>
+      </w:r>
+    </w:p>
+    <w:p>
+      <w:pPr>
+        <w:rPr>
+          <w:rFonts w:eastAsiaTheme="minorEastAsia"/>
+        </w:rPr>
+      </w:pPr>
+      <w:proofErr w:type="gramStart"/>
+      <w:r>
+        <w:rPr>
+          <w:rFonts w:eastAsiaTheme="minorEastAsia"/>
+        </w:rPr>
+        <w:lastRenderedPageBreak/>
+        <w:t>tax</w:t>
+      </w:r>
+      <w:proofErr w:type="gramEnd"/>
+      <w:r>
+        <w:rPr>
+          <w:rFonts w:eastAsiaTheme="minorEastAsia"/>
+        </w:rPr>
+        <w:t xml:space="preserve"> = true          # </w:t>
+      </w:r>
+      <w:r>
+        <w:rPr>
+          <w:rFonts w:eastAsiaTheme="minorEastAsia"/>
+        </w:rPr>
+        <w:t>count this as income tax</w:t>
+      </w:r>
+    </w:p>
+    <w:p>
+      <w:pPr>
+        <w:rPr>
+          <w:rFonts w:eastAsiaTheme="minorEastAsia"/>
+        </w:rPr>
+      </w:pPr>
+      <w:r>
+        <w:rPr>
+          <w:rFonts w:eastAsiaTheme="minorEastAsia"/>
+        </w:rPr>
+        <w:t xml:space="preserve"># </w:t>
+      </w:r>
+      <w:proofErr w:type="gramStart"/>
+      <w:r>
+        <w:rPr>
+          <w:rFonts w:eastAsiaTheme="minorEastAsia"/>
+        </w:rPr>
+        <w:t>desire</w:t>
+      </w:r>
+      <w:proofErr w:type="gramEnd"/>
+      <w:r>
+        <w:rPr>
+          <w:rFonts w:eastAsiaTheme="minorEastAsia"/>
+        </w:rPr>
+        <w:t xml:space="preserve"> income section must define amount, age range, inflation adjustment and whether it is taxed</w:t>
+      </w:r>
+    </w:p>
+    <w:p>
+      <w:pPr>
+        <w:rPr>
+          <w:rFonts w:eastAsiaTheme="minorEastAsia"/>
+        </w:rPr>
+      </w:pPr>
+      <w:r>
+        <w:rPr>
+          <w:rFonts w:eastAsiaTheme="minorEastAsia"/>
+        </w:rPr>
+        <w:t xml:space="preserve"># desired income should be </w:t>
+      </w:r>
+      <w:proofErr w:type="spellStart"/>
+      <w:r>
+        <w:rPr>
+          <w:rFonts w:eastAsiaTheme="minorEastAsia"/>
+        </w:rPr>
+        <w:t>use</w:t>
+      </w:r>
+      <w:proofErr w:type="spellEnd"/>
+      <w:r>
+        <w:rPr>
+          <w:rFonts w:eastAsiaTheme="minorEastAsia"/>
+        </w:rPr>
+        <w:t xml:space="preserve"> in conjunction with ‘</w:t>
+      </w:r>
+      <w:proofErr w:type="spellStart"/>
+      <w:r>
+        <w:rPr>
+          <w:rFonts w:eastAsiaTheme="minorEastAsia"/>
+        </w:rPr>
+        <w:t>PlusEstate</w:t>
+      </w:r>
+      <w:proofErr w:type="spellEnd"/>
+      <w:r>
+        <w:rPr>
+          <w:rFonts w:eastAsiaTheme="minorEastAsia"/>
+        </w:rPr>
+        <w:t xml:space="preserve">’ </w:t>
+      </w:r>
+    </w:p>
+    <w:p>
+      <w:pPr>
+        <w:rPr>
+          <w:rFonts w:eastAsiaTheme="minorEastAsia"/>
+        </w:rPr>
+      </w:pPr>
+      <w:proofErr w:type="gramStart"/>
+      <w:r>
+        <w:rPr>
+          <w:rFonts w:eastAsiaTheme="minorEastAsia"/>
+        </w:rPr>
+        <w:t>#[</w:t>
+      </w:r>
+      <w:proofErr w:type="spellStart"/>
+      <w:proofErr w:type="gramEnd"/>
+      <w:r>
+        <w:rPr>
+          <w:rFonts w:eastAsiaTheme="minorEastAsia"/>
+        </w:rPr>
+        <w:t>desired.income</w:t>
+      </w:r>
+      <w:proofErr w:type="spellEnd"/>
+      <w:r>
+        <w:rPr>
+          <w:rFonts w:eastAsiaTheme="minorEastAsia"/>
+        </w:rPr>
+        <w:t>]</w:t>
+      </w:r>
+    </w:p>
+    <w:p>
+      <w:pPr>
+        <w:rPr>
+          <w:rFonts w:eastAsiaTheme="minorEastAsia"/>
+        </w:rPr>
+      </w:pPr>
+      <w:r>
+        <w:rPr>
+          <w:rFonts w:eastAsiaTheme="minorEastAsia"/>
+        </w:rPr>
+        <w:t>#a</w:t>
+      </w:r>
+      <w:r>
+        <w:rPr>
+          <w:rFonts w:eastAsiaTheme="minorEastAsia"/>
+        </w:rPr>
+        <w:t xml:space="preserve">mount = 45000    </w:t>
+      </w:r>
+      <w:proofErr w:type="gramStart"/>
+      <w:r>
+        <w:rPr>
+          <w:rFonts w:eastAsiaTheme="minorEastAsia"/>
+        </w:rPr>
+        <w:t xml:space="preserve"># </w:t>
+      </w:r>
+      <w:r>
+        <w:rPr>
+          <w:rFonts w:eastAsiaTheme="minorEastAsia"/>
+        </w:rPr>
+        <w:t xml:space="preserve"> per</w:t>
+      </w:r>
+      <w:proofErr w:type="gramEnd"/>
+      <w:r>
+        <w:rPr>
+          <w:rFonts w:eastAsiaTheme="minorEastAsia"/>
+        </w:rPr>
+        <w:t xml:space="preserve"> year</w:t>
+      </w:r>
+    </w:p>
+    <w:p>
+      <w:pPr>
+        <w:rPr>
+          <w:rFonts w:eastAsiaTheme="minorEastAsia"/>
+        </w:rPr>
+      </w:pPr>
+      <w:r>
+        <w:rPr>
+          <w:rFonts w:eastAsiaTheme="minorEastAsia"/>
+        </w:rPr>
+        <w:t>#age = "68-"</w:t>
+      </w:r>
+    </w:p>
+    <w:p>
+      <w:pPr>
+        <w:rPr>
+          <w:rFonts w:eastAsiaTheme="minorEastAsia"/>
+        </w:rPr>
+      </w:pPr>
+      <w:r>
+        <w:rPr>
+          <w:rFonts w:eastAsiaTheme="minorEastAsia"/>
+        </w:rPr>
+        <w:t>#inflation = true</w:t>
+      </w:r>
+    </w:p>
+    <w:p>
+      <w:pPr>
+        <w:rPr>
+          <w:rFonts w:eastAsiaTheme="minorEastAsia"/>
+        </w:rPr>
+      </w:pPr>
+      <w:r>
+        <w:rPr>
+          <w:rFonts w:eastAsiaTheme="minorEastAsia"/>
+        </w:rPr>
+        <w:t xml:space="preserve">#tax = true     </w:t>
+      </w:r>
+      <w:r>
+        <w:rPr>
+          <w:rFonts w:eastAsiaTheme="minorEastAsia"/>
+        </w:rPr>
+        <w:t xml:space="preserve">     # count this as income tax</w:t>
+      </w:r>
+    </w:p>
+    <w:p>
+      <w:pPr>
+        <w:rPr>
+          <w:rFonts w:eastAsiaTheme="minorEastAsia"/>
+        </w:rPr>
+      </w:pPr>
+      <w:r>
+        <w:rPr>
+          <w:rFonts w:eastAsiaTheme="minorEastAsia"/>
+        </w:rPr>
+        <w:t xml:space="preserve"># </w:t>
+      </w:r>
+      <w:proofErr w:type="gramStart"/>
+      <w:r>
+        <w:rPr>
+          <w:rFonts w:eastAsiaTheme="minorEastAsia"/>
+        </w:rPr>
+        <w:t>max</w:t>
+      </w:r>
+      <w:proofErr w:type="gramEnd"/>
+      <w:r>
+        <w:rPr>
+          <w:rFonts w:eastAsiaTheme="minorEastAsia"/>
+        </w:rPr>
+        <w:t xml:space="preserve"> income section must define amount, age range, inflation adjusted</w:t>
+      </w:r>
+    </w:p>
+    <w:p>
+      <w:pPr>
+        <w:rPr>
+          <w:rFonts w:eastAsiaTheme="minorEastAsia"/>
+        </w:rPr>
+      </w:pPr>
+      <w:proofErr w:type="gramStart"/>
+      <w:r>
+        <w:rPr>
+          <w:rFonts w:eastAsiaTheme="minorEastAsia"/>
+        </w:rPr>
+        <w:t>#[</w:t>
+      </w:r>
+      <w:proofErr w:type="spellStart"/>
+      <w:proofErr w:type="gramEnd"/>
+      <w:r>
+        <w:rPr>
+          <w:rFonts w:eastAsiaTheme="minorEastAsia"/>
+        </w:rPr>
+        <w:t>max.income</w:t>
+      </w:r>
+      <w:proofErr w:type="spellEnd"/>
+      <w:r>
+        <w:rPr>
+          <w:rFonts w:eastAsiaTheme="minorEastAsia"/>
+        </w:rPr>
+        <w:t>]</w:t>
+      </w:r>
+    </w:p>
+    <w:p>
+      <w:pPr>
+        <w:rPr>
+          <w:rFonts w:eastAsiaTheme="minorEastAsia"/>
+        </w:rPr>
+      </w:pPr>
+      <w:r>
+        <w:rPr>
+          <w:rFonts w:eastAsiaTheme="minorEastAsia"/>
+        </w:rPr>
+        <w:t>#amount = 150000</w:t>
+      </w:r>
+    </w:p>
+    <w:p>
+      <w:pPr>
+        <w:rPr>
+          <w:rFonts w:eastAsiaTheme="minorEastAsia"/>
+        </w:rPr>
+      </w:pPr>
+      <w:r>
+        <w:rPr>
+          <w:rFonts w:eastAsiaTheme="minorEastAsia"/>
+        </w:rPr>
+        <w:t>#age = "68-"</w:t>
+      </w:r>
+    </w:p>
+    <w:p>
+      <w:pPr>
+        <w:rPr>
+          <w:rFonts w:eastAsiaTheme="minorEastAsia"/>
+        </w:rPr>
+      </w:pPr>
+      <w:r>
+        <w:rPr>
+          <w:rFonts w:eastAsiaTheme="minorEastAsia"/>
+        </w:rPr>
+        <w:t>#inflation = true</w:t>
+      </w:r>
+    </w:p>
+    <w:p>
+      <w:pPr>
+        <w:rPr>
+          <w:rFonts w:eastAsiaTheme="minorEastAsia"/>
+        </w:rPr>
+      </w:pPr>
+      <w:r>
+        <w:rPr>
+          <w:rFonts w:eastAsiaTheme="minorEastAsia"/>
+        </w:rPr>
+        <w:t xml:space="preserve">## </w:t>
+      </w:r>
+      <w:proofErr w:type="gramStart"/>
+      <w:r>
+        <w:rPr>
+          <w:rFonts w:eastAsiaTheme="minorEastAsia"/>
+        </w:rPr>
+        <w:t>sections</w:t>
+      </w:r>
+      <w:proofErr w:type="gramEnd"/>
+      <w:r>
+        <w:rPr>
+          <w:rFonts w:eastAsiaTheme="minorEastAsia"/>
+        </w:rPr>
+        <w:t xml:space="preserve"> for each account type, IRA and Roth types should have on per retiree as needed</w:t>
+      </w:r>
+    </w:p>
+    <w:p>
+      <w:pPr>
+        <w:rPr>
+          <w:rFonts w:eastAsiaTheme="minorEastAsia"/>
+        </w:rPr>
+      </w:pPr>
+      <w:r>
+        <w:rPr>
+          <w:rFonts w:eastAsiaTheme="minorEastAsia"/>
+        </w:rPr>
+        <w:t xml:space="preserve">## </w:t>
+      </w:r>
+      <w:proofErr w:type="gramStart"/>
+      <w:r>
+        <w:rPr>
+          <w:rFonts w:eastAsiaTheme="minorEastAsia"/>
+        </w:rPr>
+        <w:t>only</w:t>
+      </w:r>
+      <w:proofErr w:type="gramEnd"/>
+      <w:r>
+        <w:rPr>
+          <w:rFonts w:eastAsiaTheme="minorEastAsia"/>
+        </w:rPr>
+        <w:t xml:space="preserve"> one pre-tax account</w:t>
+      </w:r>
+    </w:p>
+    <w:p>
+      <w:pPr>
+        <w:rPr>
+          <w:rFonts w:eastAsiaTheme="minorEastAsia"/>
+        </w:rPr>
+      </w:pPr>
+      <w:r>
+        <w:rPr>
+          <w:rFonts w:eastAsiaTheme="minorEastAsia"/>
+        </w:rPr>
+        <w:t>## Each</w:t>
+      </w:r>
+      <w:r>
+        <w:rPr>
+          <w:rFonts w:eastAsiaTheme="minorEastAsia"/>
+        </w:rPr>
+        <w:t xml:space="preserve"> </w:t>
+      </w:r>
+      <w:r>
+        <w:rPr>
+          <w:rFonts w:eastAsiaTheme="minorEastAsia"/>
+        </w:rPr>
+        <w:t>accounts</w:t>
+      </w:r>
+      <w:r>
+        <w:rPr>
+          <w:rFonts w:eastAsiaTheme="minorEastAsia"/>
+        </w:rPr>
+        <w:t xml:space="preserve"> must define the initial balance. Optionally, an investment return rate can be given</w:t>
+      </w:r>
+    </w:p>
+    <w:p>
+      <w:pPr>
+        <w:rPr>
+          <w:rFonts w:eastAsiaTheme="minorEastAsia"/>
+        </w:rPr>
+      </w:pPr>
+      <w:r>
+        <w:rPr>
+          <w:rFonts w:eastAsiaTheme="minorEastAsia"/>
+        </w:rPr>
+        <w:t xml:space="preserve">[IRA] or </w:t>
+      </w:r>
+      <w:r>
+        <w:rPr>
+          <w:rFonts w:eastAsiaTheme="minorEastAsia"/>
+        </w:rPr>
+        <w:t>[IRA</w:t>
+      </w:r>
+      <w:r>
+        <w:rPr>
+          <w:rFonts w:eastAsiaTheme="minorEastAsia"/>
+        </w:rPr>
+        <w:t>.id</w:t>
+      </w:r>
+      <w:r>
+        <w:rPr>
+          <w:rFonts w:eastAsiaTheme="minorEastAsia"/>
+        </w:rPr>
+        <w:t>]</w:t>
+      </w:r>
+      <w:r>
+        <w:rPr>
+          <w:rFonts w:eastAsiaTheme="minorEastAsia"/>
+        </w:rPr>
+        <w:t xml:space="preserve"> # where id must match the retiree’s id who is the owner of the account</w:t>
       </w:r>
     </w:p>
     <w:p>
@@ -14137,7 +15238,7 @@
         <w:rPr>
           <w:rFonts w:eastAsiaTheme="minorEastAsia"/>
         </w:rPr>
-        <w:t>endage</w:t>
+        <w:t>bal</w:t>
       </w:r>
       <w:proofErr w:type="spellEnd"/>
       <w:proofErr w:type="gramEnd"/>
@@ -14145,990 +15246,20 @@
         <w:rPr>
           <w:rFonts w:eastAsiaTheme="minorEastAsia"/>
         </w:rPr>
-        <w:t xml:space="preserve"> = 72</w:t>
-      </w:r>
-      <w:r>
-        <w:rPr>
-          <w:rFonts w:eastAsiaTheme="minorEastAsia"/>
-        </w:rPr>
-        <w:tab/>
-        <w:t xml:space="preserve"># stops </w:t>
-      </w:r>
-      <w:proofErr w:type="spellStart"/>
-      <w:r>
-        <w:rPr>
-          <w:rFonts w:eastAsiaTheme="minorEastAsia"/>
-        </w:rPr>
-        <w:t>endage</w:t>
-      </w:r>
-      <w:proofErr w:type="spellEnd"/>
-      <w:r>
-        <w:rPr>
-          <w:rFonts w:eastAsiaTheme="minorEastAsia"/>
-        </w:rPr>
-        <w:t xml:space="preserve"> -1</w:t>
-      </w:r>
-    </w:p>
-    <w:p>
-      <w:pPr>
-        <w:rPr>
-          <w:rFonts w:eastAsiaTheme="minorEastAsia"/>
-        </w:rPr>
-      </w:pPr>
-      <w:r>
-        <w:rPr>
-          <w:rFonts w:eastAsiaTheme="minorEastAsia"/>
-        </w:rPr>
-        <w:t># Social Security section must specify amount, FRA and an age range</w:t>
-      </w:r>
-    </w:p>
-    <w:p>
-      <w:pPr>
-        <w:rPr>
-          <w:rFonts w:eastAsiaTheme="minorEastAsia"/>
-        </w:rPr>
-      </w:pPr>
-      <w:r>
-        <w:rPr>
-          <w:rFonts w:eastAsiaTheme="minorEastAsia"/>
-        </w:rPr>
-        <w:t>[SocialSecurity.my]</w:t>
-      </w:r>
-      <w:r>
-        <w:rPr>
-          <w:rFonts w:eastAsiaTheme="minorEastAsia"/>
-        </w:rPr>
-        <w:t xml:space="preserve"> </w:t>
-      </w:r>
-    </w:p>
-    <w:p>
-      <w:pPr>
-        <w:rPr>
-          <w:rFonts w:eastAsiaTheme="minorEastAsia"/>
-        </w:rPr>
-      </w:pPr>
-      <w:proofErr w:type="gramStart"/>
-      <w:r>
-        <w:rPr>
-          <w:rFonts w:eastAsiaTheme="minorEastAsia"/>
-        </w:rPr>
-        <w:t>amount</w:t>
-      </w:r>
-      <w:proofErr w:type="gramEnd"/>
-      <w:r>
-        <w:rPr>
-          <w:rFonts w:eastAsiaTheme="minorEastAsia"/>
-        </w:rPr>
-        <w:t xml:space="preserve"> =  31000  # $31,000 at Full Retirement Age (FRA); Assumes inflation, 85% taxed</w:t>
-      </w:r>
-    </w:p>
-    <w:p>
-      <w:pPr>
-        <w:rPr>
-          <w:rFonts w:eastAsiaTheme="minorEastAsia"/>
-        </w:rPr>
-      </w:pPr>
-      <w:r>
-        <w:rPr>
-          <w:rFonts w:eastAsiaTheme="minorEastAsia"/>
-        </w:rPr>
-        <w:t>FRA = 67</w:t>
-      </w:r>
-    </w:p>
-    <w:p>
-      <w:pPr>
-        <w:rPr>
-          <w:rFonts w:eastAsiaTheme="minorEastAsia"/>
-        </w:rPr>
-      </w:pPr>
-      <w:proofErr w:type="gramStart"/>
-      <w:r>
-        <w:rPr>
-          <w:rFonts w:eastAsiaTheme="minorEastAsia"/>
-        </w:rPr>
-        <w:t>age</w:t>
-      </w:r>
-      <w:proofErr w:type="gramEnd"/>
-      <w:r>
-        <w:rPr>
-          <w:rFonts w:eastAsiaTheme="minorEastAsia"/>
-        </w:rPr>
-        <w:t xml:space="preserve"> = "68-"</w:t>
-      </w:r>
-    </w:p>
-    <w:p>
-      <w:pPr>
-        <w:rPr>
-          <w:rFonts w:eastAsiaTheme="minorEastAsia"/>
-        </w:rPr>
-      </w:pPr>
-      <w:r>
-        <w:rPr>
-          <w:rFonts w:eastAsiaTheme="minorEastAsia"/>
-        </w:rPr>
-        <w:t>[</w:t>
-      </w:r>
-      <w:proofErr w:type="spellStart"/>
-      <w:r>
-        <w:rPr>
-          <w:rFonts w:eastAsiaTheme="minorEastAsia"/>
-        </w:rPr>
-        <w:t>SocialSecurity.spouce</w:t>
-      </w:r>
-      <w:proofErr w:type="spellEnd"/>
-      <w:r>
-        <w:rPr>
-          <w:rFonts w:eastAsiaTheme="minorEastAsia"/>
-        </w:rPr>
-        <w:t>]</w:t>
-      </w:r>
-    </w:p>
-    <w:p>
-      <w:pPr>
-        <w:rPr>
-          <w:rFonts w:eastAsiaTheme="minorEastAsia"/>
-        </w:rPr>
-      </w:pPr>
-      <w:proofErr w:type="gramStart"/>
-      <w:r>
-        <w:rPr>
-          <w:rFonts w:eastAsiaTheme="minorEastAsia"/>
-        </w:rPr>
-        <w:t>amount</w:t>
-      </w:r>
-      <w:proofErr w:type="gramEnd"/>
-      <w:r>
-        <w:rPr>
-          <w:rFonts w:eastAsiaTheme="minorEastAsia"/>
-        </w:rPr>
-        <w:t xml:space="preserve"> = 21000  # -</w:t>
-      </w:r>
-      <w:r>
-        <w:rPr>
-          <w:rFonts w:eastAsiaTheme="minorEastAsia"/>
-        </w:rPr>
-        <w:t>1 for default spousal benefit (1/2 of partner’s FRA)</w:t>
-      </w:r>
-      <w:r>
-        <w:rPr>
-          <w:rFonts w:eastAsiaTheme="minorEastAsia"/>
-        </w:rPr>
-        <w:t>; Assumes inflation, 85% taxed</w:t>
-      </w:r>
-    </w:p>
-    <w:p>
-      <w:pPr>
-        <w:rPr>
-          <w:rFonts w:eastAsiaTheme="minorEastAsia"/>
-        </w:rPr>
-      </w:pPr>
-      <w:r>
-        <w:rPr>
-          <w:rFonts w:eastAsiaTheme="minorEastAsia"/>
-        </w:rPr>
-        <w:t>FRA = 67</w:t>
-      </w:r>
-    </w:p>
-    <w:p>
-      <w:pPr>
-        <w:rPr>
-          <w:rFonts w:eastAsiaTheme="minorEastAsia"/>
-        </w:rPr>
-      </w:pPr>
-      <w:proofErr w:type="gramStart"/>
-      <w:r>
-        <w:rPr>
-          <w:rFonts w:eastAsiaTheme="minorEastAsia"/>
-        </w:rPr>
-        <w:t>age</w:t>
-      </w:r>
-      <w:proofErr w:type="gramEnd"/>
-      <w:r>
-        <w:rPr>
-          <w:rFonts w:eastAsiaTheme="minorEastAsia"/>
-        </w:rPr>
-        <w:t xml:space="preserve"> = "70-"</w:t>
-      </w:r>
-    </w:p>
-    <w:p>
-      <w:pPr>
-        <w:rPr>
-          <w:rFonts w:eastAsiaTheme="minorEastAsia"/>
-        </w:rPr>
-      </w:pPr>
-      <w:r>
-        <w:rPr>
-          <w:rFonts w:eastAsiaTheme="minorEastAsia"/>
-        </w:rPr>
-        <w:t># Income must specify amount (yearly), age range, whether to adjust for inflation, and if it is taxed</w:t>
-      </w:r>
-    </w:p>
-    <w:p>
-      <w:pPr>
-        <w:rPr>
-          <w:rFonts w:eastAsiaTheme="minorEastAsia"/>
-        </w:rPr>
-      </w:pPr>
-      <w:r>
-        <w:rPr>
-          <w:rFonts w:eastAsiaTheme="minorEastAsia"/>
-        </w:rPr>
-        <w:t>[</w:t>
-      </w:r>
-      <w:proofErr w:type="spellStart"/>
-      <w:r>
-        <w:rPr>
-          <w:rFonts w:eastAsiaTheme="minorEastAsia"/>
-        </w:rPr>
-        <w:t>income.mytaxfree</w:t>
-      </w:r>
-      <w:proofErr w:type="spellEnd"/>
-      <w:r>
-        <w:rPr>
-          <w:rFonts w:eastAsiaTheme="minorEastAsia"/>
-        </w:rPr>
-        <w:t>]</w:t>
-      </w:r>
-      <w:r>
-        <w:rPr>
-          <w:rFonts w:eastAsiaTheme="minorEastAsia"/>
-        </w:rPr>
-        <w:t xml:space="preserve"> # income after retirement that does not involve retirement accounts</w:t>
-      </w:r>
-    </w:p>
-    <w:p>
-      <w:pPr>
-        <w:rPr>
-          <w:rFonts w:eastAsiaTheme="minorEastAsia"/>
-        </w:rPr>
-      </w:pPr>
-      <w:proofErr w:type="gramStart"/>
-      <w:r>
-        <w:rPr>
-          <w:rFonts w:eastAsiaTheme="minorEastAsia"/>
-        </w:rPr>
-        <w:t>amount</w:t>
-      </w:r>
-      <w:proofErr w:type="gramEnd"/>
-      <w:r>
-        <w:rPr>
-          <w:rFonts w:eastAsiaTheme="minorEastAsia"/>
-        </w:rPr>
-        <w:t xml:space="preserve"> = 3000</w:t>
-      </w:r>
-    </w:p>
-    <w:p>
-      <w:pPr>
-        <w:rPr>
-          <w:rFonts w:eastAsiaTheme="minorEastAsia"/>
-        </w:rPr>
-      </w:pPr>
-      <w:proofErr w:type="gramStart"/>
-      <w:r>
-        <w:rPr>
-          <w:rFonts w:eastAsiaTheme="minorEastAsia"/>
-        </w:rPr>
-        <w:t>age</w:t>
-      </w:r>
-      <w:proofErr w:type="gramEnd"/>
-      <w:r>
-        <w:rPr>
-          <w:rFonts w:eastAsiaTheme="minorEastAsia"/>
-        </w:rPr>
-        <w:t xml:space="preserve"> = "67-"</w:t>
-      </w:r>
-      <w:r>
-        <w:rPr>
-          <w:rFonts w:eastAsiaTheme="minorEastAsia"/>
-        </w:rPr>
-        <w:t xml:space="preserve">         # starts at age 67 and continue</w:t>
-      </w:r>
-    </w:p>
-    <w:p>
-      <w:pPr>
-        <w:rPr>
-          <w:rFonts w:eastAsiaTheme="minorEastAsia"/>
-        </w:rPr>
-      </w:pPr>
-      <w:proofErr w:type="gramStart"/>
-      <w:r>
-        <w:rPr>
-          <w:rFonts w:eastAsiaTheme="minorEastAsia"/>
-        </w:rPr>
-        <w:t>inflation</w:t>
-      </w:r>
-      <w:proofErr w:type="gramEnd"/>
-      <w:r>
-        <w:rPr>
-          <w:rFonts w:eastAsiaTheme="minorEastAsia"/>
-        </w:rPr>
-        <w:t xml:space="preserve"> = false</w:t>
-      </w:r>
-      <w:r>
-        <w:rPr>
-          <w:rFonts w:eastAsiaTheme="minorEastAsia"/>
-        </w:rPr>
-        <w:t xml:space="preserve"> # Adjust for inflation</w:t>
-      </w:r>
-    </w:p>
-    <w:p>
-      <w:pPr>
-        <w:rPr>
-          <w:rFonts w:eastAsiaTheme="minorEastAsia"/>
-        </w:rPr>
-      </w:pPr>
-      <w:proofErr w:type="gramStart"/>
-      <w:r>
-        <w:rPr>
-          <w:rFonts w:eastAsiaTheme="minorEastAsia"/>
-        </w:rPr>
-        <w:t>tax</w:t>
-      </w:r>
-      <w:proofErr w:type="gramEnd"/>
-      <w:r>
-        <w:rPr>
-          <w:rFonts w:eastAsiaTheme="minorEastAsia"/>
-        </w:rPr>
-        <w:t xml:space="preserve"> = false          # count this as ordin</w:t>
-      </w:r>
-      <w:r>
-        <w:rPr>
-          <w:rFonts w:eastAsiaTheme="minorEastAsia"/>
-        </w:rPr>
-        <w:t>ary taxable income (true/false)</w:t>
-      </w:r>
-    </w:p>
-    <w:p>
-      <w:pPr>
-        <w:rPr>
-          <w:rFonts w:eastAsiaTheme="minorEastAsia"/>
-        </w:rPr>
-      </w:pPr>
-      <w:r>
-        <w:rPr>
-          <w:rFonts w:eastAsiaTheme="minorEastAsia"/>
-        </w:rPr>
-        <w:t>[income.rental_1]</w:t>
-      </w:r>
-      <w:r>
-        <w:rPr>
-          <w:rFonts w:eastAsiaTheme="minorEastAsia"/>
-        </w:rPr>
-        <w:t xml:space="preserve"> # </w:t>
-      </w:r>
-      <w:proofErr w:type="gramStart"/>
-      <w:r>
-        <w:rPr>
-          <w:rFonts w:eastAsiaTheme="minorEastAsia"/>
-        </w:rPr>
-        <w:t>another</w:t>
-      </w:r>
-      <w:proofErr w:type="gramEnd"/>
-      <w:r>
-        <w:rPr>
-          <w:rFonts w:eastAsiaTheme="minorEastAsia"/>
-        </w:rPr>
-        <w:t xml:space="preserve"> income source</w:t>
-      </w:r>
-    </w:p>
-    <w:p>
-      <w:pPr>
-        <w:rPr>
-          <w:rFonts w:eastAsiaTheme="minorEastAsia"/>
-        </w:rPr>
-      </w:pPr>
-      <w:proofErr w:type="gramStart"/>
-      <w:r>
-        <w:rPr>
-          <w:rFonts w:eastAsiaTheme="minorEastAsia"/>
-        </w:rPr>
-        <w:t>amount</w:t>
-      </w:r>
-      <w:proofErr w:type="gramEnd"/>
-      <w:r>
-        <w:rPr>
-          <w:rFonts w:eastAsiaTheme="minorEastAsia"/>
-        </w:rPr>
-        <w:t xml:space="preserve"> = 36000</w:t>
-      </w:r>
-    </w:p>
-    <w:p>
-      <w:pPr>
-        <w:rPr>
-          <w:rFonts w:eastAsiaTheme="minorEastAsia"/>
-        </w:rPr>
-      </w:pPr>
-      <w:proofErr w:type="gramStart"/>
-      <w:r>
-        <w:rPr>
-          <w:rFonts w:eastAsiaTheme="minorEastAsia"/>
-        </w:rPr>
-        <w:t>age</w:t>
-      </w:r>
-      <w:proofErr w:type="gramEnd"/>
-      <w:r>
-        <w:rPr>
-          <w:rFonts w:eastAsiaTheme="minorEastAsia"/>
-        </w:rPr>
-        <w:t xml:space="preserve"> = "67-"</w:t>
-      </w:r>
-    </w:p>
-    <w:p>
-      <w:pPr>
-        <w:rPr>
-          <w:rFonts w:eastAsiaTheme="minorEastAsia"/>
-        </w:rPr>
-      </w:pPr>
-      <w:proofErr w:type="gramStart"/>
-      <w:r>
-        <w:rPr>
-          <w:rFonts w:eastAsiaTheme="minorEastAsia"/>
-        </w:rPr>
-        <w:t>inflation</w:t>
-      </w:r>
-      <w:proofErr w:type="gramEnd"/>
-      <w:r>
-        <w:rPr>
-          <w:rFonts w:eastAsiaTheme="minorEastAsia"/>
-        </w:rPr>
-        <w:t xml:space="preserve"> = true</w:t>
-      </w:r>
-    </w:p>
-    <w:p>
-      <w:pPr>
-        <w:rPr>
-          <w:rFonts w:eastAsiaTheme="minorEastAsia"/>
-        </w:rPr>
-      </w:pPr>
-      <w:proofErr w:type="gramStart"/>
-      <w:r>
-        <w:rPr>
-          <w:rFonts w:eastAsiaTheme="minorEastAsia"/>
-        </w:rPr>
-        <w:t>tax</w:t>
-      </w:r>
-      <w:proofErr w:type="gramEnd"/>
-      <w:r>
-        <w:rPr>
-          <w:rFonts w:eastAsiaTheme="minorEastAsia"/>
-        </w:rPr>
-        <w:t xml:space="preserve"> = true     </w:t>
-      </w:r>
-      <w:r>
-        <w:rPr>
-          <w:rFonts w:eastAsiaTheme="minorEastAsia"/>
-        </w:rPr>
-        <w:t xml:space="preserve">     # count this as income tax</w:t>
-      </w:r>
-    </w:p>
-    <w:p>
-      <w:pPr>
-        <w:rPr>
-          <w:rFonts w:eastAsiaTheme="minorEastAsia"/>
-        </w:rPr>
-      </w:pPr>
-      <w:r>
-        <w:rPr>
-          <w:rFonts w:eastAsiaTheme="minorEastAsia"/>
-        </w:rPr>
-        <w:t>[income.rental_2]</w:t>
-      </w:r>
-      <w:r>
-        <w:rPr>
-          <w:rFonts w:eastAsiaTheme="minorEastAsia"/>
-        </w:rPr>
-        <w:t xml:space="preserve"> # </w:t>
-      </w:r>
-      <w:proofErr w:type="gramStart"/>
-      <w:r>
-        <w:rPr>
-          <w:rFonts w:eastAsiaTheme="minorEastAsia"/>
-        </w:rPr>
-        <w:t>a</w:t>
-      </w:r>
-      <w:proofErr w:type="gramEnd"/>
-      <w:r>
-        <w:rPr>
-          <w:rFonts w:eastAsiaTheme="minorEastAsia"/>
-        </w:rPr>
-        <w:t xml:space="preserve"> third income source</w:t>
-      </w:r>
-    </w:p>
-    <w:p>
-      <w:pPr>
-        <w:rPr>
-          <w:rFonts w:eastAsiaTheme="minorEastAsia"/>
-        </w:rPr>
-      </w:pPr>
-      <w:proofErr w:type="gramStart"/>
-      <w:r>
-        <w:rPr>
-          <w:rFonts w:eastAsiaTheme="minorEastAsia"/>
-        </w:rPr>
-        <w:t>amount</w:t>
-      </w:r>
-      <w:proofErr w:type="gramEnd"/>
-      <w:r>
-        <w:rPr>
-          <w:rFonts w:eastAsiaTheme="minorEastAsia"/>
-        </w:rPr>
-        <w:t xml:space="preserve"> = 2400</w:t>
-      </w:r>
-    </w:p>
-    <w:p>
-      <w:pPr>
-        <w:rPr>
-          <w:rFonts w:eastAsiaTheme="minorEastAsia"/>
-        </w:rPr>
-      </w:pPr>
-      <w:proofErr w:type="gramStart"/>
-      <w:r>
-        <w:rPr>
-          <w:rFonts w:eastAsiaTheme="minorEastAsia"/>
-        </w:rPr>
-        <w:lastRenderedPageBreak/>
-        <w:t>age</w:t>
-      </w:r>
-      <w:proofErr w:type="gramEnd"/>
-      <w:r>
-        <w:rPr>
-          <w:rFonts w:eastAsiaTheme="minorEastAsia"/>
-        </w:rPr>
-        <w:t xml:space="preserve"> = "67-"</w:t>
-      </w:r>
-    </w:p>
-    <w:p>
-      <w:pPr>
-        <w:rPr>
-          <w:rFonts w:eastAsiaTheme="minorEastAsia"/>
-        </w:rPr>
-      </w:pPr>
-      <w:proofErr w:type="gramStart"/>
-      <w:r>
-        <w:rPr>
-          <w:rFonts w:eastAsiaTheme="minorEastAsia"/>
-        </w:rPr>
-        <w:t>inflation</w:t>
-      </w:r>
-      <w:proofErr w:type="gramEnd"/>
-      <w:r>
-        <w:rPr>
-          <w:rFonts w:eastAsiaTheme="minorEastAsia"/>
-        </w:rPr>
-        <w:t xml:space="preserve"> = true</w:t>
-      </w:r>
-    </w:p>
-    <w:p>
-      <w:pPr>
-        <w:rPr>
-          <w:rFonts w:eastAsiaTheme="minorEastAsia"/>
-        </w:rPr>
-      </w:pPr>
-      <w:proofErr w:type="gramStart"/>
-      <w:r>
-        <w:rPr>
-          <w:rFonts w:eastAsiaTheme="minorEastAsia"/>
-        </w:rPr>
-        <w:t>tax</w:t>
-      </w:r>
-      <w:proofErr w:type="gramEnd"/>
-      <w:r>
-        <w:rPr>
-          <w:rFonts w:eastAsiaTheme="minorEastAsia"/>
-        </w:rPr>
-        <w:t xml:space="preserve"> = true          # </w:t>
-      </w:r>
-      <w:r>
-        <w:rPr>
-          <w:rFonts w:eastAsiaTheme="minorEastAsia"/>
-        </w:rPr>
-        <w:t>count this as income tax</w:t>
-      </w:r>
-    </w:p>
-    <w:p>
-      <w:pPr>
-        <w:rPr>
-          <w:rFonts w:eastAsiaTheme="minorEastAsia"/>
-        </w:rPr>
-      </w:pPr>
-      <w:r>
-        <w:rPr>
-          <w:rFonts w:eastAsiaTheme="minorEastAsia"/>
-        </w:rPr>
-        <w:t xml:space="preserve"># </w:t>
-      </w:r>
-      <w:proofErr w:type="gramStart"/>
-      <w:r>
-        <w:rPr>
-          <w:rFonts w:eastAsiaTheme="minorEastAsia"/>
-        </w:rPr>
-        <w:t>desire</w:t>
-      </w:r>
-      <w:proofErr w:type="gramEnd"/>
-      <w:r>
-        <w:rPr>
-          <w:rFonts w:eastAsiaTheme="minorEastAsia"/>
-        </w:rPr>
-        <w:t xml:space="preserve"> income section must define amount, age range, inflation adjustment and whether it is taxed</w:t>
-      </w:r>
-    </w:p>
-    <w:p>
-      <w:pPr>
-        <w:rPr>
-          <w:rFonts w:eastAsiaTheme="minorEastAsia"/>
-        </w:rPr>
-      </w:pPr>
-      <w:r>
-        <w:rPr>
-          <w:rFonts w:eastAsiaTheme="minorEastAsia"/>
-        </w:rPr>
-        <w:t xml:space="preserve"># desired income should be </w:t>
-      </w:r>
-      <w:proofErr w:type="spellStart"/>
-      <w:r>
-        <w:rPr>
-          <w:rFonts w:eastAsiaTheme="minorEastAsia"/>
-        </w:rPr>
-        <w:t>use</w:t>
-      </w:r>
-      <w:proofErr w:type="spellEnd"/>
-      <w:r>
-        <w:rPr>
-          <w:rFonts w:eastAsiaTheme="minorEastAsia"/>
-        </w:rPr>
-        <w:t xml:space="preserve"> in conjunction with ‘</w:t>
-      </w:r>
-      <w:proofErr w:type="spellStart"/>
-      <w:r>
-        <w:rPr>
-          <w:rFonts w:eastAsiaTheme="minorEastAsia"/>
-        </w:rPr>
-        <w:t>PlusEstate</w:t>
-      </w:r>
-      <w:proofErr w:type="spellEnd"/>
-      <w:r>
-        <w:rPr>
-          <w:rFonts w:eastAsiaTheme="minorEastAsia"/>
-        </w:rPr>
-        <w:t xml:space="preserve">’ </w:t>
-      </w:r>
-    </w:p>
-    <w:p>
-      <w:pPr>
-        <w:rPr>
-          <w:rFonts w:eastAsiaTheme="minorEastAsia"/>
-        </w:rPr>
-      </w:pPr>
-      <w:proofErr w:type="gramStart"/>
-      <w:r>
-        <w:rPr>
-          <w:rFonts w:eastAsiaTheme="minorEastAsia"/>
-        </w:rPr>
-        <w:t>#[</w:t>
-      </w:r>
-      <w:proofErr w:type="spellStart"/>
-      <w:proofErr w:type="gramEnd"/>
-      <w:r>
-        <w:rPr>
-          <w:rFonts w:eastAsiaTheme="minorEastAsia"/>
-        </w:rPr>
-        <w:t>desired.income</w:t>
-      </w:r>
-      <w:proofErr w:type="spellEnd"/>
-      <w:r>
-        <w:rPr>
-          <w:rFonts w:eastAsiaTheme="minorEastAsia"/>
-        </w:rPr>
-        <w:t>]</w:t>
-      </w:r>
-    </w:p>
-    <w:p>
-      <w:pPr>
-        <w:rPr>
-          <w:rFonts w:eastAsiaTheme="minorEastAsia"/>
-        </w:rPr>
-      </w:pPr>
-      <w:r>
-        <w:rPr>
-          <w:rFonts w:eastAsiaTheme="minorEastAsia"/>
-        </w:rPr>
-        <w:t>#a</w:t>
-      </w:r>
-      <w:r>
-        <w:rPr>
-          <w:rFonts w:eastAsiaTheme="minorEastAsia"/>
-        </w:rPr>
-        <w:t xml:space="preserve">mount = 45000    </w:t>
-      </w:r>
-      <w:proofErr w:type="gramStart"/>
-      <w:r>
-        <w:rPr>
-          <w:rFonts w:eastAsiaTheme="minorEastAsia"/>
-        </w:rPr>
-        <w:t xml:space="preserve"># </w:t>
-      </w:r>
-      <w:r>
-        <w:rPr>
-          <w:rFonts w:eastAsiaTheme="minorEastAsia"/>
-        </w:rPr>
-        <w:t xml:space="preserve"> per</w:t>
-      </w:r>
-      <w:proofErr w:type="gramEnd"/>
-      <w:r>
-        <w:rPr>
-          <w:rFonts w:eastAsiaTheme="minorEastAsia"/>
-        </w:rPr>
-        <w:t xml:space="preserve"> year</w:t>
-      </w:r>
-    </w:p>
-    <w:p>
-      <w:pPr>
-        <w:rPr>
-          <w:rFonts w:eastAsiaTheme="minorEastAsia"/>
-        </w:rPr>
-      </w:pPr>
-      <w:r>
-        <w:rPr>
-          <w:rFonts w:eastAsiaTheme="minorEastAsia"/>
-        </w:rPr>
-        <w:t>#age = "68-"</w:t>
-      </w:r>
-    </w:p>
-    <w:p>
-      <w:pPr>
-        <w:rPr>
-          <w:rFonts w:eastAsiaTheme="minorEastAsia"/>
-        </w:rPr>
-      </w:pPr>
-      <w:r>
-        <w:rPr>
-          <w:rFonts w:eastAsiaTheme="minorEastAsia"/>
-        </w:rPr>
-        <w:t>#inflation = true</w:t>
-      </w:r>
-    </w:p>
-    <w:p>
-      <w:pPr>
-        <w:rPr>
-          <w:rFonts w:eastAsiaTheme="minorEastAsia"/>
-        </w:rPr>
-      </w:pPr>
-      <w:r>
-        <w:rPr>
-          <w:rFonts w:eastAsiaTheme="minorEastAsia"/>
-        </w:rPr>
-        <w:t xml:space="preserve">#tax = true     </w:t>
-      </w:r>
-      <w:r>
-        <w:rPr>
-          <w:rFonts w:eastAsiaTheme="minorEastAsia"/>
-        </w:rPr>
-        <w:t xml:space="preserve">     # count this as income tax</w:t>
-      </w:r>
-    </w:p>
-    <w:p>
-      <w:pPr>
-        <w:rPr>
-          <w:rFonts w:eastAsiaTheme="minorEastAsia"/>
-        </w:rPr>
-      </w:pPr>
-      <w:r>
-        <w:rPr>
-          <w:rFonts w:eastAsiaTheme="minorEastAsia"/>
-        </w:rPr>
-        <w:t xml:space="preserve"># </w:t>
-      </w:r>
-      <w:proofErr w:type="gramStart"/>
-      <w:r>
-        <w:rPr>
-          <w:rFonts w:eastAsiaTheme="minorEastAsia"/>
-        </w:rPr>
-        <w:t>max</w:t>
-      </w:r>
-      <w:proofErr w:type="gramEnd"/>
-      <w:r>
-        <w:rPr>
-          <w:rFonts w:eastAsiaTheme="minorEastAsia"/>
-        </w:rPr>
-        <w:t xml:space="preserve"> income section must define amount, age range, inflation adjusted</w:t>
-      </w:r>
-    </w:p>
-    <w:p>
-      <w:pPr>
-        <w:rPr>
-          <w:rFonts w:eastAsiaTheme="minorEastAsia"/>
-        </w:rPr>
-      </w:pPr>
-      <w:proofErr w:type="gramStart"/>
-      <w:r>
-        <w:rPr>
-          <w:rFonts w:eastAsiaTheme="minorEastAsia"/>
-        </w:rPr>
-        <w:t>#[</w:t>
-      </w:r>
-      <w:proofErr w:type="spellStart"/>
-      <w:proofErr w:type="gramEnd"/>
-      <w:r>
-        <w:rPr>
-          <w:rFonts w:eastAsiaTheme="minorEastAsia"/>
-        </w:rPr>
-        <w:t>max.income</w:t>
-      </w:r>
-      <w:proofErr w:type="spellEnd"/>
-      <w:r>
-        <w:rPr>
-          <w:rFonts w:eastAsiaTheme="minorEastAsia"/>
-        </w:rPr>
-        <w:t>]</w:t>
-      </w:r>
-    </w:p>
-    <w:p>
-      <w:pPr>
-        <w:rPr>
-          <w:rFonts w:eastAsiaTheme="minorEastAsia"/>
-        </w:rPr>
-      </w:pPr>
-      <w:r>
-        <w:rPr>
-          <w:rFonts w:eastAsiaTheme="minorEastAsia"/>
-        </w:rPr>
-        <w:t>#amount = 150000</w:t>
-      </w:r>
-    </w:p>
-    <w:p>
-      <w:pPr>
-        <w:rPr>
-          <w:rFonts w:eastAsiaTheme="minorEastAsia"/>
-        </w:rPr>
-      </w:pPr>
-      <w:r>
-        <w:rPr>
-          <w:rFonts w:eastAsiaTheme="minorEastAsia"/>
-        </w:rPr>
-        <w:t>#age = "68-"</w:t>
-      </w:r>
-    </w:p>
-    <w:p>
-      <w:pPr>
-        <w:rPr>
-          <w:rFonts w:eastAsiaTheme="minorEastAsia"/>
-        </w:rPr>
-      </w:pPr>
-      <w:r>
-        <w:rPr>
-          <w:rFonts w:eastAsiaTheme="minorEastAsia"/>
-        </w:rPr>
-        <w:t>#inflation = true</w:t>
-      </w:r>
-    </w:p>
-    <w:p>
-      <w:pPr>
-        <w:rPr>
-          <w:rFonts w:eastAsiaTheme="minorEastAsia"/>
-        </w:rPr>
-      </w:pPr>
-      <w:r>
-        <w:rPr>
-          <w:rFonts w:eastAsiaTheme="minorEastAsia"/>
-        </w:rPr>
-        <w:t xml:space="preserve">## </w:t>
-      </w:r>
-      <w:proofErr w:type="gramStart"/>
-      <w:r>
-        <w:rPr>
-          <w:rFonts w:eastAsiaTheme="minorEastAsia"/>
-        </w:rPr>
-        <w:t>sections</w:t>
-      </w:r>
-      <w:proofErr w:type="gramEnd"/>
-      <w:r>
-        <w:rPr>
-          <w:rFonts w:eastAsiaTheme="minorEastAsia"/>
-        </w:rPr>
-        <w:t xml:space="preserve"> for each account type, IRA and Roth types should have on per retiree as needed</w:t>
-      </w:r>
-    </w:p>
-    <w:p>
-      <w:pPr>
-        <w:rPr>
-          <w:rFonts w:eastAsiaTheme="minorEastAsia"/>
-        </w:rPr>
-      </w:pPr>
-      <w:r>
-        <w:rPr>
-          <w:rFonts w:eastAsiaTheme="minorEastAsia"/>
-        </w:rPr>
-        <w:t xml:space="preserve">## </w:t>
-      </w:r>
-      <w:proofErr w:type="gramStart"/>
-      <w:r>
-        <w:rPr>
-          <w:rFonts w:eastAsiaTheme="minorEastAsia"/>
-        </w:rPr>
-        <w:t>only</w:t>
-      </w:r>
-      <w:proofErr w:type="gramEnd"/>
-      <w:r>
-        <w:rPr>
-          <w:rFonts w:eastAsiaTheme="minorEastAsia"/>
-        </w:rPr>
-        <w:t xml:space="preserve"> one pre-tax account</w:t>
-      </w:r>
-    </w:p>
-    <w:p>
-      <w:pPr>
-        <w:rPr>
-          <w:rFonts w:eastAsiaTheme="minorEastAsia"/>
-        </w:rPr>
-      </w:pPr>
-      <w:r>
-        <w:rPr>
-          <w:rFonts w:eastAsiaTheme="minorEastAsia"/>
-        </w:rPr>
-        <w:t>## Each</w:t>
-      </w:r>
-      <w:r>
-        <w:rPr>
-          <w:rFonts w:eastAsiaTheme="minorEastAsia"/>
-        </w:rPr>
-        <w:t xml:space="preserve"> </w:t>
-      </w:r>
-      <w:r>
-        <w:rPr>
-          <w:rFonts w:eastAsiaTheme="minorEastAsia"/>
-        </w:rPr>
-        <w:t>accounts</w:t>
-      </w:r>
-      <w:r>
-        <w:rPr>
-          <w:rFonts w:eastAsiaTheme="minorEastAsia"/>
-        </w:rPr>
-        <w:t xml:space="preserve"> must define the initial balance. Optionally, an investment return rate can be given</w:t>
-      </w:r>
-    </w:p>
-    <w:p>
-      <w:pPr>
-        <w:rPr>
-          <w:rFonts w:eastAsiaTheme="minorEastAsia"/>
-        </w:rPr>
-      </w:pPr>
-      <w:r>
-        <w:rPr>
-          <w:rFonts w:eastAsiaTheme="minorEastAsia"/>
-        </w:rPr>
-        <w:t>[IRA</w:t>
-      </w:r>
-      <w:r>
-        <w:rPr>
-          <w:rFonts w:eastAsiaTheme="minorEastAsia"/>
-        </w:rPr>
-        <w:t>.me</w:t>
-      </w:r>
-      <w:r>
-        <w:rPr>
-          <w:rFonts w:eastAsiaTheme="minorEastAsia"/>
-        </w:rPr>
-        <w:t>]</w:t>
+        <w:t xml:space="preserve"> = 2000000</w:t>
+      </w:r>
+    </w:p>
+    <w:p>
+      <w:pPr>
+        <w:rPr>
+          <w:rFonts w:eastAsiaTheme="minorEastAsia"/>
+        </w:rPr>
+      </w:pPr>
+      <w:r>
+        <w:rPr>
+          <w:rFonts w:eastAsiaTheme="minorEastAsia"/>
+        </w:rPr>
+        <w:t>#rate = 7.25</w:t>
       </w:r>
     </w:p>
     <w:p>
@@ -15143,7 +15274,7 @@
         <w:rPr>
           <w:rFonts w:eastAsiaTheme="minorEastAsia"/>
         </w:rPr>
-        <w:t>bal</w:t>
+        <w:t>maxcontrib</w:t>
       </w:r>
       <w:proofErr w:type="spellEnd"/>
       <w:proofErr w:type="gramEnd"/>
@@ -15151,35 +15282,28 @@
         <w:rPr>
           <w:rFonts w:eastAsiaTheme="minorEastAsia"/>
         </w:rPr>
-        <w:t xml:space="preserve"> = 2000000</w:t>
-      </w:r>
-    </w:p>
-    <w:p>
-      <w:pPr>
-        <w:rPr>
-          <w:rFonts w:eastAsiaTheme="minorEastAsia"/>
-        </w:rPr>
-      </w:pPr>
-      <w:r>
-        <w:rPr>
-          <w:rFonts w:eastAsiaTheme="minorEastAsia"/>
-        </w:rPr>
-        <w:t>#rate = 7.25</w:t>
-      </w:r>
-    </w:p>
-    <w:p>
-      <w:pPr>
-        <w:rPr>
-          <w:rFonts w:eastAsiaTheme="minorEastAsia"/>
-        </w:rPr>
-      </w:pPr>
+        <w:t xml:space="preserve"> = 00</w:t>
+      </w:r>
+    </w:p>
+    <w:p>
+      <w:pPr>
+        <w:rPr>
+          <w:rFonts w:eastAsiaTheme="minorEastAsia"/>
+        </w:rPr>
+      </w:pPr>
+      <w:r>
+        <w:rPr>
+          <w:rFonts w:eastAsiaTheme="minorEastAsia"/>
+        </w:rPr>
+        <w:t xml:space="preserve"># </w:t>
+      </w:r>
       <w:proofErr w:type="spellStart"/>
       <w:proofErr w:type="gramStart"/>
       <w:r>
         <w:rPr>
           <w:rFonts w:eastAsiaTheme="minorEastAsia"/>
         </w:rPr>
-        <w:t>maxcontrib</w:t>
+        <w:t>roth</w:t>
       </w:r>
       <w:proofErr w:type="spellEnd"/>
       <w:proofErr w:type="gramEnd"/>
@@ -15187,28 +15311,61 @@
         <w:rPr>
           <w:rFonts w:eastAsiaTheme="minorEastAsia"/>
         </w:rPr>
-        <w:t xml:space="preserve"> = 00</w:t>
-      </w:r>
-    </w:p>
-    <w:p>
-      <w:pPr>
-        <w:rPr>
-          <w:rFonts w:eastAsiaTheme="minorEastAsia"/>
-        </w:rPr>
-      </w:pPr>
-      <w:r>
-        <w:rPr>
-          <w:rFonts w:eastAsiaTheme="minorEastAsia"/>
-        </w:rPr>
-        <w:t xml:space="preserve"># </w:t>
-      </w:r>
+        <w:t xml:space="preserve"> type</w:t>
+      </w:r>
+      <w:r>
+        <w:rPr>
+          <w:rFonts w:eastAsiaTheme="minorEastAsia"/>
+        </w:rPr>
+        <w:t xml:space="preserve"> accounts</w:t>
+      </w:r>
+    </w:p>
+    <w:p>
+      <w:pPr>
+        <w:rPr>
+          <w:rFonts w:eastAsiaTheme="minorEastAsia"/>
+        </w:rPr>
+      </w:pPr>
+      <w:r>
+        <w:rPr>
+          <w:rFonts w:eastAsiaTheme="minorEastAsia"/>
+        </w:rPr>
+        <w:t>[</w:t>
+      </w:r>
+      <w:proofErr w:type="spellStart"/>
+      <w:r>
+        <w:rPr>
+          <w:rFonts w:eastAsiaTheme="minorEastAsia"/>
+        </w:rPr>
+        <w:t>roth</w:t>
+      </w:r>
+      <w:r>
+        <w:rPr>
+          <w:rFonts w:eastAsiaTheme="minorEastAsia"/>
+        </w:rPr>
+        <w:t>.spouse</w:t>
+      </w:r>
+      <w:proofErr w:type="spellEnd"/>
+      <w:r>
+        <w:rPr>
+          <w:rFonts w:eastAsiaTheme="minorEastAsia"/>
+        </w:rPr>
+        <w:t>]</w:t>
+      </w:r>
+    </w:p>
+    <w:p>
+      <w:pPr>
+        <w:rPr>
+          <w:rFonts w:eastAsiaTheme="minorEastAsia"/>
+        </w:rPr>
+      </w:pPr>
       <w:proofErr w:type="spellStart"/>
       <w:proofErr w:type="gramStart"/>
       <w:r>
         <w:rPr>
           <w:rFonts w:eastAsiaTheme="minorEastAsia"/>
         </w:rPr>
-        <w:t>roth</w:t>
+        <w:t>bal</w:t>
       </w:r>
       <w:proofErr w:type="spellEnd"/>
       <w:proofErr w:type="gramEnd"/>
@@ -15216,46 +15373,7 @@
         <w:rPr>
           <w:rFonts w:eastAsiaTheme="minorEastAsia"/>
         </w:rPr>
-        <w:t xml:space="preserve"> type</w:t>
-      </w:r>
-      <w:r>
-        <w:rPr>
-          <w:rFonts w:eastAsiaTheme="minorEastAsia"/>
-        </w:rPr>
-        <w:t xml:space="preserve"> accounts</w:t>
-      </w:r>
-    </w:p>
-    <w:p>
-      <w:pPr>
-        <w:rPr>
-          <w:rFonts w:eastAsiaTheme="minorEastAsia"/>
-        </w:rPr>
-      </w:pPr>
-      <w:r>
-        <w:rPr>
-          <w:rFonts w:eastAsiaTheme="minorEastAsia"/>
-        </w:rPr>
-        <w:t>[</w:t>
-      </w:r>
-      <w:proofErr w:type="spellStart"/>
-      <w:r>
-        <w:rPr>
-          <w:rFonts w:eastAsiaTheme="minorEastAsia"/>
-        </w:rPr>
-        <w:t>roth</w:t>
-      </w:r>
-      <w:r>
-        <w:rPr>
-          <w:rFonts w:eastAsiaTheme="minorEastAsia"/>
-        </w:rPr>
-        <w:t>.spouse</w:t>
-      </w:r>
-      <w:proofErr w:type="spellEnd"/>
-      <w:r>
-        <w:rPr>
-          <w:rFonts w:eastAsiaTheme="minorEastAsia"/>
-        </w:rPr>
-        <w:t>]</w:t>
+        <w:t xml:space="preserve"> = 100000</w:t>
       </w:r>
     </w:p>
     <w:p>
@@ -15270,7 +15388,7 @@
         <w:rPr>
           <w:rFonts w:eastAsiaTheme="minorEastAsia"/>
         </w:rPr>
-        <w:t>bal</w:t>
+        <w:t>maxcontrib</w:t>
       </w:r>
       <w:proofErr w:type="spellEnd"/>
       <w:proofErr w:type="gramEnd"/>
@@ -15278,8 +15396,68 @@
         <w:rPr>
           <w:rFonts w:eastAsiaTheme="minorEastAsia"/>
         </w:rPr>
-        <w:t xml:space="preserve"> = 100000</w:t>
-      </w:r>
+        <w:t xml:space="preserve"> = 000</w:t>
+      </w:r>
+    </w:p>
+    <w:p>
+      <w:pPr>
+        <w:rPr>
+          <w:rFonts w:eastAsiaTheme="minorEastAsia"/>
+        </w:rPr>
+      </w:pPr>
+      <w:r>
+        <w:rPr>
+          <w:rFonts w:eastAsiaTheme="minorEastAsia"/>
+        </w:rPr>
+        <w:t># after tax savings</w:t>
+      </w:r>
+      <w:r>
+        <w:rPr>
+          <w:rFonts w:eastAsiaTheme="minorEastAsia"/>
+        </w:rPr>
+        <w:t>/investment type</w:t>
+      </w:r>
+      <w:r>
+        <w:rPr>
+          <w:rFonts w:eastAsiaTheme="minorEastAsia"/>
+        </w:rPr>
+        <w:t xml:space="preserve"> accounts</w:t>
+      </w:r>
+    </w:p>
+    <w:p>
+      <w:pPr>
+        <w:rPr>
+          <w:rFonts w:eastAsiaTheme="minorEastAsia"/>
+        </w:rPr>
+      </w:pPr>
+      <w:r>
+        <w:rPr>
+          <w:rFonts w:eastAsiaTheme="minorEastAsia"/>
+        </w:rPr>
+        <w:t>[</w:t>
+      </w:r>
+      <w:proofErr w:type="spellStart"/>
+      <w:r>
+        <w:rPr>
+          <w:rFonts w:eastAsiaTheme="minorEastAsia"/>
+        </w:rPr>
+        <w:t>aftertax</w:t>
+      </w:r>
+      <w:proofErr w:type="spellEnd"/>
+      <w:r>
+        <w:rPr>
+          <w:rFonts w:eastAsiaTheme="minorEastAsia"/>
+        </w:rPr>
+        <w:t>]</w:t>
+      </w:r>
+      <w:r>
+        <w:rPr>
+          <w:rFonts w:eastAsiaTheme="minorEastAsia"/>
+        </w:rPr>
+        <w:t xml:space="preserve"> # assumes joint ownership if multiple retirees</w:t>
+      </w:r>
+      <w:bookmarkStart w:id="0" w:name="_GoBack"/>
+      <w:bookmarkEnd w:id="0"/>
     </w:p>
     <w:p>
       <w:pPr>
@@ -15293,7 +15471,7 @@
         <w:rPr>
           <w:rFonts w:eastAsiaTheme="minorEastAsia"/>
         </w:rPr>
-        <w:t>maxcontrib</w:t>
+        <w:t>bal</w:t>
       </w:r>
       <w:proofErr w:type="spellEnd"/>
       <w:proofErr w:type="gramEnd"/>
@@ -15301,494 +15479,546 @@
         <w:rPr>
           <w:rFonts w:eastAsiaTheme="minorEastAsia"/>
         </w:rPr>
-        <w:t xml:space="preserve"> = 000</w:t>
-      </w:r>
-    </w:p>
-    <w:p>
-      <w:pPr>
-        <w:rPr>
-          <w:rFonts w:eastAsiaTheme="minorEastAsia"/>
-        </w:rPr>
-      </w:pPr>
-      <w:r>
-        <w:rPr>
-          <w:rFonts w:eastAsiaTheme="minorEastAsia"/>
-        </w:rPr>
-        <w:t># after tax savings</w:t>
-      </w:r>
-      <w:r>
-        <w:rPr>
-          <w:rFonts w:eastAsiaTheme="minorEastAsia"/>
-        </w:rPr>
-        <w:t>/investment type</w:t>
-      </w:r>
-      <w:r>
-        <w:rPr>
-          <w:rFonts w:eastAsiaTheme="minorEastAsia"/>
-        </w:rPr>
-        <w:t xml:space="preserve"> accounts</w:t>
-      </w:r>
-    </w:p>
-    <w:p>
-      <w:pPr>
-        <w:rPr>
-          <w:rFonts w:eastAsiaTheme="minorEastAsia"/>
-        </w:rPr>
-      </w:pPr>
-      <w:r>
-        <w:rPr>
-          <w:rFonts w:eastAsiaTheme="minorEastAsia"/>
-        </w:rPr>
-        <w:t>[</w:t>
-      </w:r>
+        <w:t xml:space="preserve"> =   700000</w:t>
+      </w:r>
+    </w:p>
+    <w:p>
+      <w:pPr>
+        <w:rPr>
+          <w:rFonts w:eastAsiaTheme="minorEastAsia"/>
+        </w:rPr>
+      </w:pPr>
+      <w:proofErr w:type="gramStart"/>
+      <w:r>
+        <w:rPr>
+          <w:rFonts w:eastAsiaTheme="minorEastAsia"/>
+        </w:rPr>
+        <w:t>basis</w:t>
+      </w:r>
+      <w:proofErr w:type="gramEnd"/>
+      <w:r>
+        <w:rPr>
+          <w:rFonts w:eastAsiaTheme="minorEastAsia"/>
+        </w:rPr>
+        <w:t xml:space="preserve"> = 400000</w:t>
+      </w:r>
+      <w:r>
+        <w:rPr>
+          <w:rFonts w:eastAsiaTheme="minorEastAsia"/>
+        </w:rPr>
+        <w:tab/>
+      </w:r>
+      <w:r>
+        <w:rPr>
+          <w:rFonts w:eastAsiaTheme="minorEastAsia"/>
+        </w:rPr>
+        <w:tab/>
+        <w:t># for capital gains tax</w:t>
+      </w:r>
+    </w:p>
+    <w:p>
+      <w:pPr>
+        <w:rPr>
+          <w:rFonts w:eastAsiaTheme="minorEastAsia"/>
+        </w:rPr>
+      </w:pPr>
+    </w:p>
+    <w:p>
+      <w:pPr>
+        <w:rPr>
+          <w:rFonts w:eastAsiaTheme="minorEastAsia"/>
+        </w:rPr>
+      </w:pPr>
+    </w:p>
+    <w:p>
+      <w:pPr>
+        <w:rPr>
+          <w:rFonts w:eastAsiaTheme="minorEastAsia"/>
+        </w:rPr>
+      </w:pPr>
+      <w:r>
+        <w:rPr>
+          <w:rFonts w:eastAsiaTheme="minorEastAsia"/>
+        </w:rPr>
+        <w:t xml:space="preserve">Expression </w:t>
+      </w:r>
+      <w:r>
+        <w:rPr>
+          <w:rFonts w:eastAsiaTheme="minorEastAsia"/>
+        </w:rPr>
+        <w:t>Key:</w:t>
+      </w:r>
+    </w:p>
+    <w:p>
       <w:proofErr w:type="spellStart"/>
       <w:proofErr w:type="gramStart"/>
       <w:r>
-        <w:rPr>
-          <w:rFonts w:eastAsiaTheme="minorEastAsia"/>
-        </w:rPr>
-        <w:t>aftertax</w:t>
+        <w:t>a</w:t>
+      </w:r>
+      <w:r>
+        <w:rPr>
+          <w:vertAlign w:val="subscript"/>
+        </w:rPr>
+        <w:t>ij</w:t>
       </w:r>
       <w:proofErr w:type="spellEnd"/>
       <w:proofErr w:type="gramEnd"/>
       <w:r>
-        <w:rPr>
-          <w:rFonts w:eastAsiaTheme="minorEastAsia"/>
-        </w:rPr>
-        <w:t>]</w:t>
-      </w:r>
-    </w:p>
-    <w:p>
-      <w:pPr>
-        <w:rPr>
-          <w:rFonts w:eastAsiaTheme="minorEastAsia"/>
-        </w:rPr>
-      </w:pPr>
+        <w:tab/>
+        <w:t xml:space="preserve">IRA life expectancy at age in year </w:t>
+      </w:r>
+      <w:proofErr w:type="spellStart"/>
+      <w:r>
+        <w:t>i</w:t>
+      </w:r>
+      <w:proofErr w:type="spellEnd"/>
+      <w:r>
+        <w:t xml:space="preserve"> for account j</w:t>
+      </w:r>
+    </w:p>
+    <w:p>
       <w:proofErr w:type="spellStart"/>
       <w:proofErr w:type="gramStart"/>
       <w:r>
-        <w:rPr>
-          <w:rFonts w:eastAsiaTheme="minorEastAsia"/>
-        </w:rPr>
-        <w:t>bal</w:t>
+        <w:t>B</w:t>
+      </w:r>
+      <w:r>
+        <w:rPr>
+          <w:vertAlign w:val="superscript"/>
+        </w:rPr>
+        <w:t>cg</w:t>
       </w:r>
       <w:proofErr w:type="spellEnd"/>
       <w:proofErr w:type="gramEnd"/>
       <w:r>
-        <w:rPr>
-          <w:rFonts w:eastAsiaTheme="minorEastAsia"/>
-        </w:rPr>
-        <w:t xml:space="preserve"> =   700000</w:t>
-      </w:r>
-    </w:p>
-    <w:p>
-      <w:pPr>
-        <w:rPr>
-          <w:rFonts w:eastAsiaTheme="minorEastAsia"/>
-        </w:rPr>
-      </w:pPr>
-      <w:proofErr w:type="gramStart"/>
-      <w:r>
-        <w:rPr>
-          <w:rFonts w:eastAsiaTheme="minorEastAsia"/>
-        </w:rPr>
-        <w:lastRenderedPageBreak/>
-        <w:t>basis</w:t>
-      </w:r>
-      <w:proofErr w:type="gramEnd"/>
-      <w:r>
-        <w:rPr>
-          <w:rFonts w:eastAsiaTheme="minorEastAsia"/>
-        </w:rPr>
-        <w:t xml:space="preserve"> = 400000</w:t>
-      </w:r>
-      <w:r>
-        <w:rPr>
-          <w:rFonts w:eastAsiaTheme="minorEastAsia"/>
-        </w:rPr>
         <w:tab/>
-      </w:r>
-      <w:r>
-        <w:rPr>
-          <w:rFonts w:eastAsiaTheme="minorEastAsia"/>
-        </w:rPr>
-        <w:tab/>
-        <w:t># for capital gains tax</w:t>
-      </w:r>
-    </w:p>
-    <w:p>
-      <w:pPr>
-        <w:rPr>
-          <w:rFonts w:eastAsiaTheme="minorEastAsia"/>
-        </w:rPr>
-      </w:pPr>
-    </w:p>
-    <w:p>
-      <w:pPr>
-        <w:rPr>
-          <w:rFonts w:eastAsiaTheme="minorEastAsia"/>
-        </w:rPr>
-      </w:pPr>
-    </w:p>
-    <w:p>
-      <w:pPr>
-        <w:rPr>
-          <w:rFonts w:eastAsiaTheme="minorEastAsia"/>
-        </w:rPr>
-      </w:pPr>
-      <w:r>
-        <w:rPr>
-          <w:rFonts w:eastAsiaTheme="minorEastAsia"/>
-        </w:rPr>
-        <w:t xml:space="preserve">Expression </w:t>
-      </w:r>
-      <w:r>
-        <w:rPr>
-          <w:rFonts w:eastAsiaTheme="minorEastAsia"/>
-        </w:rPr>
-        <w:t>Key:</w:t>
+        <w:t>Number of capital gains tax brackets</w:t>
       </w:r>
     </w:p>
     <w:p>
       <w:proofErr w:type="spellStart"/>
       <w:proofErr w:type="gramStart"/>
       <w:r>
-        <w:t>a</w:t>
-      </w:r>
-      <w:r>
-        <w:rPr>
-          <w:vertAlign w:val="subscript"/>
-        </w:rPr>
-        <w:t>ij</w:t>
+        <w:t>B</w:t>
+      </w:r>
+      <w:r>
+        <w:rPr>
+          <w:vertAlign w:val="superscript"/>
+        </w:rPr>
+        <w:t>t</w:t>
       </w:r>
       <w:proofErr w:type="spellEnd"/>
       <w:proofErr w:type="gramEnd"/>
       <w:r>
         <w:tab/>
-        <w:t xml:space="preserve">IRA life expectancy at age in year </w:t>
-      </w:r>
-      <w:proofErr w:type="spellStart"/>
-      <w:r>
-        <w:t>i</w:t>
-      </w:r>
-      <w:proofErr w:type="spellEnd"/>
-      <w:r>
-        <w:t xml:space="preserve"> for account j</w:t>
+        <w:t>Number of tax brackets</w:t>
+      </w:r>
+      <w:r>
+        <w:tab/>
       </w:r>
     </w:p>
     <w:p>
       <w:proofErr w:type="spellStart"/>
       <w:proofErr w:type="gramStart"/>
       <w:r>
-        <w:t>B</w:t>
-      </w:r>
-      <w:r>
-        <w:rPr>
-          <w:vertAlign w:val="superscript"/>
-        </w:rPr>
-        <w:t>cg</w:t>
+        <w:t>b</w:t>
+      </w:r>
+      <w:r>
+        <w:rPr>
+          <w:vertAlign w:val="subscript"/>
+        </w:rPr>
+        <w:t>ij</w:t>
       </w:r>
       <w:proofErr w:type="spellEnd"/>
       <w:proofErr w:type="gramEnd"/>
       <w:r>
         <w:tab/>
-        <w:t>Number of capital gains tax brackets</w:t>
+        <w:t xml:space="preserve">balance of account j in year </w:t>
+      </w:r>
+      <w:proofErr w:type="spellStart"/>
+      <w:r>
+        <w:t>i</w:t>
+      </w:r>
+      <w:proofErr w:type="spellEnd"/>
+      <w:r>
+        <w:t xml:space="preserve"> </w:t>
+      </w:r>
+    </w:p>
+    <w:p>
+      <w:proofErr w:type="gramStart"/>
+      <w:r>
+        <w:t>d</w:t>
+      </w:r>
+      <w:r>
+        <w:rPr>
+          <w:vertAlign w:val="subscript"/>
+        </w:rPr>
+        <w:t>i</w:t>
+      </w:r>
+      <w:proofErr w:type="gramEnd"/>
+      <w:r>
+        <w:tab/>
+        <w:t>desired minimal before tax income</w:t>
       </w:r>
     </w:p>
     <w:p>
       <w:proofErr w:type="spellStart"/>
       <w:proofErr w:type="gramStart"/>
       <w:r>
-        <w:t>B</w:t>
-      </w:r>
-      <w:r>
-        <w:rPr>
-          <w:vertAlign w:val="superscript"/>
-        </w:rPr>
-        <w:t>t</w:t>
+        <w:t>dm</w:t>
+      </w:r>
+      <w:r>
+        <w:rPr>
+          <w:vertAlign w:val="subscript"/>
+        </w:rPr>
+        <w:t>i</w:t>
       </w:r>
       <w:proofErr w:type="spellEnd"/>
       <w:proofErr w:type="gramEnd"/>
       <w:r>
         <w:tab/>
-        <w:t>Number of tax brackets</w:t>
+        <w:t>desire maximal before tax income</w:t>
+      </w:r>
+    </w:p>
+    <w:p>
+      <w:r>
+        <w:t>D</w:t>
+      </w:r>
+      <w:r>
+        <w:rPr>
+          <w:vertAlign w:val="subscript"/>
+        </w:rPr>
+        <w:t>i</w:t>
       </w:r>
       <w:r>
         <w:tab/>
+        <w:t xml:space="preserve">deposits to investment account in year </w:t>
+      </w:r>
+      <w:proofErr w:type="spellStart"/>
+      <w:r>
+        <w:t>i</w:t>
+      </w:r>
+      <w:proofErr w:type="spellEnd"/>
+      <w:r>
+        <w:t xml:space="preserve"> (this may be expanded to other accounts </w:t>
+      </w:r>
+      <w:proofErr w:type="spellStart"/>
+      <w:r>
+        <w:t>pre retirement</w:t>
+      </w:r>
+      <w:proofErr w:type="spellEnd"/>
+      <w:r>
+        <w:t>?)</w:t>
+      </w:r>
+    </w:p>
+    <w:p>
+      <w:pPr>
+        <w:rPr>
+          <w:rFonts w:eastAsiaTheme="minorEastAsia"/>
+        </w:rPr>
+      </w:pPr>
+      <w:proofErr w:type="gramStart"/>
+      <w:r>
+        <w:rPr>
+          <w:rFonts w:eastAsiaTheme="minorEastAsia"/>
+        </w:rPr>
+        <w:t>f</w:t>
+      </w:r>
+      <w:r>
+        <w:rPr>
+          <w:rFonts w:eastAsiaTheme="minorEastAsia"/>
+          <w:vertAlign w:val="subscript"/>
+        </w:rPr>
+        <w:t>i</w:t>
+      </w:r>
+      <w:proofErr w:type="gramEnd"/>
+      <w:r>
+        <w:rPr>
+          <w:rFonts w:eastAsiaTheme="minorEastAsia"/>
+        </w:rPr>
+        <w:tab/>
+        <w:t>the capital gains fraction of investments (i.e., fraction that does not include the basis)</w:t>
+      </w:r>
+    </w:p>
+    <w:p>
+      <w:proofErr w:type="spellStart"/>
+      <w:r>
+        <w:t>F</w:t>
+      </w:r>
+      <w:r>
+        <w:rPr>
+          <w:vertAlign w:val="subscript"/>
+        </w:rPr>
+        <w:t>l</w:t>
+      </w:r>
+      <w:r>
+        <w:rPr>
+          <w:vertAlign w:val="superscript"/>
+        </w:rPr>
+        <w:t>cg</w:t>
+      </w:r>
+      <w:proofErr w:type="spellEnd"/>
+      <w:r>
+        <w:tab/>
+        <w:t xml:space="preserve">floor of the capital gains bracket l </w:t>
       </w:r>
     </w:p>
     <w:p>
       <w:proofErr w:type="spellStart"/>
       <w:proofErr w:type="gramStart"/>
       <w:r>
-        <w:t>b</w:t>
-      </w:r>
-      <w:r>
-        <w:rPr>
-          <w:vertAlign w:val="subscript"/>
-        </w:rPr>
-        <w:t>ij</w:t>
+        <w:t>i</w:t>
       </w:r>
       <w:proofErr w:type="spellEnd"/>
       <w:proofErr w:type="gramEnd"/>
       <w:r>
         <w:tab/>
-        <w:t xml:space="preserve">balance of account j in year </w:t>
-      </w:r>
-      <w:proofErr w:type="spellStart"/>
-      <w:r>
-        <w:t>i</w:t>
-      </w:r>
-      <w:proofErr w:type="spellEnd"/>
-      <w:r>
-        <w:t xml:space="preserve"> </w:t>
-      </w:r>
-    </w:p>
-    <w:p>
-      <w:proofErr w:type="gramStart"/>
-      <w:r>
-        <w:t>d</w:t>
-      </w:r>
-      <w:r>
-        <w:rPr>
-          <w:vertAlign w:val="subscript"/>
-        </w:rPr>
-        <w:t>i</w:t>
-      </w:r>
-      <w:proofErr w:type="gramEnd"/>
-      <w:r>
-        <w:tab/>
-        <w:t>desired minimal before tax income</w:t>
+        <w:t>index for number of retirement years</w:t>
       </w:r>
     </w:p>
     <w:p>
       <w:proofErr w:type="spellStart"/>
       <w:proofErr w:type="gramStart"/>
       <w:r>
-        <w:t>dm</w:t>
-      </w:r>
-      <w:r>
-        <w:rPr>
-          <w:vertAlign w:val="subscript"/>
-        </w:rPr>
-        <w:t>i</w:t>
+        <w:t>inf</w:t>
       </w:r>
       <w:proofErr w:type="spellEnd"/>
       <w:proofErr w:type="gramEnd"/>
       <w:r>
         <w:tab/>
-        <w:t>desire maximal before tax income</w:t>
-      </w:r>
-    </w:p>
-    <w:p>
-      <w:r>
-        <w:t>D</w:t>
-      </w:r>
-      <w:r>
-        <w:rPr>
-          <w:vertAlign w:val="subscript"/>
-        </w:rPr>
-        <w:t>i</w:t>
-      </w:r>
+        <w:t>inflation rate</w:t>
+      </w:r>
+    </w:p>
+    <w:p>
+      <w:proofErr w:type="gramStart"/>
+      <w:r>
+        <w:t>j</w:t>
+      </w:r>
+      <w:proofErr w:type="gramEnd"/>
       <w:r>
         <w:tab/>
-        <w:t xml:space="preserve">deposits to investment account in year </w:t>
-      </w:r>
-      <w:proofErr w:type="spellStart"/>
-      <w:r>
-        <w:t>i</w:t>
-      </w:r>
-      <w:proofErr w:type="spellEnd"/>
-      <w:r>
-        <w:t xml:space="preserve"> (this may be expanded to other accounts </w:t>
-      </w:r>
-      <w:proofErr w:type="spellStart"/>
-      <w:r>
-        <w:t>pre retirement</w:t>
-      </w:r>
-      <w:proofErr w:type="spellEnd"/>
-      <w:r>
-        <w:t>?)</w:t>
-      </w:r>
-    </w:p>
-    <w:p>
-      <w:pPr>
-        <w:rPr>
-          <w:rFonts w:eastAsiaTheme="minorEastAsia"/>
-        </w:rPr>
-      </w:pPr>
+        <w:t>index for the number of accounts</w:t>
+      </w:r>
+    </w:p>
+    <w:p>
       <w:proofErr w:type="gramStart"/>
       <w:r>
-        <w:rPr>
-          <w:rFonts w:eastAsiaTheme="minorEastAsia"/>
-        </w:rPr>
-        <w:t>f</w:t>
-      </w:r>
-      <w:r>
-        <w:rPr>
-          <w:rFonts w:eastAsiaTheme="minorEastAsia"/>
-          <w:vertAlign w:val="subscript"/>
-        </w:rPr>
-        <w:t>i</w:t>
+        <w:t>k</w:t>
       </w:r>
       <w:proofErr w:type="gramEnd"/>
       <w:r>
-        <w:rPr>
-          <w:rFonts w:eastAsiaTheme="minorEastAsia"/>
-        </w:rPr>
         <w:tab/>
-        <w:t>the capital gains fraction of investments (i.e., fraction that does not include the basis)</w:t>
-      </w:r>
-    </w:p>
-    <w:p>
-      <w:proofErr w:type="spellStart"/>
-      <w:r>
-        <w:t>F</w:t>
-      </w:r>
-      <w:r>
-        <w:rPr>
-          <w:vertAlign w:val="subscript"/>
-        </w:rPr>
+        <w:t>index for the tax brackets</w:t>
+      </w:r>
+    </w:p>
+    <w:p>
+      <w:proofErr w:type="gramStart"/>
+      <w:r>
         <w:t>l</w:t>
       </w:r>
-      <w:r>
-        <w:rPr>
-          <w:vertAlign w:val="superscript"/>
-        </w:rPr>
-        <w:t>cg</w:t>
-      </w:r>
-      <w:proofErr w:type="spellEnd"/>
+      <w:proofErr w:type="gramEnd"/>
       <w:r>
         <w:tab/>
-        <w:t xml:space="preserve">floor of the capital gains bracket l </w:t>
+        <w:t>index for capital gains tax brackets</w:t>
       </w:r>
     </w:p>
     <w:p>
       <w:proofErr w:type="spellStart"/>
       <w:proofErr w:type="gramStart"/>
       <w:r>
-        <w:t>i</w:t>
+        <w:t>m</w:t>
+      </w:r>
+      <w:r>
+        <w:rPr>
+          <w:vertAlign w:val="subscript"/>
+        </w:rPr>
+        <w:t>ik</w:t>
       </w:r>
       <w:proofErr w:type="spellEnd"/>
       <w:proofErr w:type="gramEnd"/>
       <w:r>
         <w:tab/>
-        <w:t>index for number of retirement years</w:t>
+        <w:t xml:space="preserve">size of the kth tax bracket in year </w:t>
+      </w:r>
+      <w:proofErr w:type="spellStart"/>
+      <w:r>
+        <w:t>i</w:t>
+      </w:r>
+      <w:proofErr w:type="spellEnd"/>
+      <w:r>
+        <w:t xml:space="preserve"> </w:t>
       </w:r>
     </w:p>
     <w:p>
       <w:proofErr w:type="spellStart"/>
       <w:proofErr w:type="gramStart"/>
       <w:r>
-        <w:t>inf</w:t>
+        <w:t>mcg</w:t>
+      </w:r>
+      <w:r>
+        <w:rPr>
+          <w:vertAlign w:val="subscript"/>
+        </w:rPr>
+        <w:t>il</w:t>
       </w:r>
       <w:proofErr w:type="spellEnd"/>
       <w:proofErr w:type="gramEnd"/>
       <w:r>
         <w:tab/>
-        <w:t>inflation rate</w:t>
+        <w:t xml:space="preserve">size of the lth capital gains bracket in year </w:t>
+      </w:r>
+      <w:proofErr w:type="spellStart"/>
+      <w:r>
+        <w:t>i</w:t>
+      </w:r>
+      <w:proofErr w:type="spellEnd"/>
+      <w:r>
+        <w:t xml:space="preserve"> </w:t>
       </w:r>
     </w:p>
     <w:p>
       <w:proofErr w:type="gramStart"/>
       <w:r>
-        <w:t>j</w:t>
+        <w:t>n</w:t>
       </w:r>
       <w:proofErr w:type="gramEnd"/>
       <w:r>
         <w:tab/>
-        <w:t>index for the number of accounts</w:t>
-      </w:r>
-    </w:p>
-    <w:p>
+        <w:t>Number of retirement years</w:t>
+      </w:r>
+    </w:p>
+    <w:p>
+      <w:r>
+        <w:t>n</w:t>
+      </w:r>
+      <w:r>
+        <w:rPr>
+          <w:vertAlign w:val="subscript"/>
+        </w:rPr>
+        <w:t>70</w:t>
+      </w:r>
       <w:proofErr w:type="gramStart"/>
       <w:r>
-        <w:t>k</w:t>
+        <w:rPr>
+          <w:vertAlign w:val="subscript"/>
+        </w:rPr>
+        <w:t>,j</w:t>
       </w:r>
       <w:proofErr w:type="gramEnd"/>
       <w:r>
         <w:tab/>
-        <w:t>index for the tax brackets</w:t>
-      </w:r>
-    </w:p>
-    <w:p>
-      <w:proofErr w:type="gramStart"/>
-      <w:r>
-        <w:t>l</w:t>
-      </w:r>
-      <w:proofErr w:type="gramEnd"/>
-      <w:r>
-        <w:tab/>
-        <w:t>index for capital gains tax brackets</w:t>
+        <w:t>year number that retiree</w:t>
+      </w:r>
+      <w:r>
+        <w:t xml:space="preserve"> owning the </w:t>
+      </w:r>
+      <w:proofErr w:type="spellStart"/>
+      <w:r>
+        <w:t>jth</w:t>
+      </w:r>
+      <w:proofErr w:type="spellEnd"/>
+      <w:r>
+        <w:t xml:space="preserve"> account</w:t>
+      </w:r>
+      <w:r>
+        <w:t xml:space="preserve"> is age 70</w:t>
+      </w:r>
+      <w:r>
+        <w:t xml:space="preserve"> (i.e., primary retiree</w:t>
+      </w:r>
+      <w:r>
+        <w:t xml:space="preserve"> age 70 plus partner retiree age difference)</w:t>
       </w:r>
     </w:p>
     <w:p>
       <w:proofErr w:type="spellStart"/>
       <w:proofErr w:type="gramStart"/>
       <w:r>
-        <w:t>m</w:t>
+        <w:t>n</w:t>
       </w:r>
       <w:r>
         <w:rPr>
           <w:vertAlign w:val="subscript"/>
         </w:rPr>
-        <w:t>ik</w:t>
+        <w:t>l</w:t>
       </w:r>
       <w:proofErr w:type="spellEnd"/>
       <w:proofErr w:type="gramEnd"/>
       <w:r>
+        <w:rPr>
+          <w:vertAlign w:val="subscript"/>
+        </w:rPr>
         <w:tab/>
-        <w:t xml:space="preserve">size of the kth tax bracket in year </w:t>
+      </w:r>
+      <w:r>
+        <w:t xml:space="preserve">Number of accounts (i.e., number TDRA + number Roth+ </w:t>
       </w:r>
       <w:proofErr w:type="spellStart"/>
       <w:r>
-        <w:t>i</w:t>
+        <w:t>aftertax</w:t>
       </w:r>
       <w:proofErr w:type="spellEnd"/>
       <w:r>
-        <w:t xml:space="preserve"> </w:t>
+        <w:t xml:space="preserve"> accounts)</w:t>
       </w:r>
     </w:p>
     <w:p>
       <w:proofErr w:type="spellStart"/>
       <w:proofErr w:type="gramStart"/>
       <w:r>
-        <w:t>mcg</w:t>
-      </w:r>
-      <w:r>
-        <w:rPr>
-          <w:vertAlign w:val="subscript"/>
-        </w:rPr>
-        <w:t>il</w:t>
+        <w:t>n</w:t>
+      </w:r>
+      <w:r>
+        <w:rPr>
+          <w:vertAlign w:val="superscript"/>
+        </w:rPr>
+        <w:t>AT</w:t>
       </w:r>
       <w:proofErr w:type="spellEnd"/>
       <w:proofErr w:type="gramEnd"/>
       <w:r>
+        <w:rPr>
+          <w:vertAlign w:val="superscript"/>
+        </w:rPr>
+        <w:t xml:space="preserve"> </w:t>
+      </w:r>
+      <w:r>
+        <w:rPr>
+          <w:vertAlign w:val="superscript"/>
+        </w:rPr>
         <w:tab/>
-        <w:t xml:space="preserve">size of the lth capital gains bracket in year </w:t>
       </w:r>
       <w:proofErr w:type="spellStart"/>
       <w:r>
-        <w:t>i</w:t>
+        <w:t>Aftertax</w:t>
       </w:r>
       <w:proofErr w:type="spellEnd"/>
       <w:r>
-        <w:t xml:space="preserve"> </w:t>
-      </w:r>
-    </w:p>
-    <w:p>
-      <w:proofErr w:type="gramStart"/>
+        <w:t xml:space="preserve"> account index (when there is an </w:t>
+      </w:r>
+      <w:proofErr w:type="spellStart"/>
+      <w:r>
+        <w:t>aftertax</w:t>
+      </w:r>
+      <w:proofErr w:type="spellEnd"/>
+      <w:r>
+        <w:t xml:space="preserve"> account, </w:t>
+      </w:r>
+      <w:proofErr w:type="spellStart"/>
       <w:r>
         <w:t>n</w:t>
       </w:r>
-      <w:proofErr w:type="gramEnd"/>
-      <w:r>
-        <w:tab/>
-        <w:t>Number of retirement years</w:t>
-      </w:r>
-    </w:p>
-    <w:p>
-      <w:proofErr w:type="gramStart"/>
+      <w:r>
+        <w:rPr>
+          <w:vertAlign w:val="superscript"/>
+        </w:rPr>
+        <w:t>AT</w:t>
+      </w:r>
+      <w:proofErr w:type="spellEnd"/>
+      <w:r>
+        <w:t xml:space="preserve"> will equal </w:t>
+      </w:r>
+      <w:proofErr w:type="spellStart"/>
       <w:r>
         <w:t>n</w:t>
       </w:r>
@@ -15796,12 +16026,11 @@
         <w:rPr>
           <w:vertAlign w:val="subscript"/>
         </w:rPr>
-        <w:t>70</w:t>
-      </w:r>
-      <w:proofErr w:type="gramEnd"/>
-      <w:r>
-        <w:tab/>
-        <w:t>year number that retiree is age 70</w:t>
+        <w:t>l</w:t>
+      </w:r>
+      <w:proofErr w:type="spellEnd"/>
+      <w:r>
+        <w:t>)</w:t>
       </w:r>
     </w:p>
     <w:p>
@@ -16004,6 +16233,7 @@
       <w:proofErr w:type="spellStart"/>
       <w:proofErr w:type="gramStart"/>
       <w:r>
+        <w:lastRenderedPageBreak/>
         <w:t>r</w:t>
       </w:r>
       <w:r>
@@ -16031,7 +16261,6 @@
       <w:proofErr w:type="spellStart"/>
       <w:proofErr w:type="gramStart"/>
       <w:r>
-        <w:lastRenderedPageBreak/>
         <w:t>r</w:t>
       </w:r>
       <w:r>
@@ -16813,6 +17042,7 @@
         <w:rPr>
           <w:rFonts w:eastAsiaTheme="minorEastAsia"/>
         </w:rPr>
+        <w:lastRenderedPageBreak/>
         <w:t>Another problem with this is it DOES NOT ALLOW FOR A CHANGE IN THE BASIS while optimization is happening. Why is this important? Because, I want to be able to have excess withdrawals placed in ATRSI (b</w:t>
       </w:r>
       <w:r>
@@ -16854,14 +17084,7 @@
         <w:rPr>
           <w:rFonts w:eastAsiaTheme="minorEastAsia"/>
         </w:rPr>
-        <w:t xml:space="preserve">this </w:t>
-      </w:r>
-      <w:r>
-        <w:rPr>
-          <w:rFonts w:eastAsiaTheme="minorEastAsia"/>
-        </w:rPr>
-        <w:lastRenderedPageBreak/>
-        <w:t>would require it to be a variable (not a constant) but I don’t think this method allows for variable to be multiplied. NEED TO VERIFY</w:t>
+        <w:t>this would require it to be a variable (not a constant) but I don’t think this method allows for variable to be multiplied. NEED TO VERIFY</w:t>
       </w:r>
     </w:p>
     <w:p>
@@ -17561,8 +17784,6 @@
         </w:rPr>
         <w:t xml:space="preserve"> to the tax summary page in case of a 10% early withdrawal penalty </w:t>
       </w:r>
-      <w:bookmarkStart w:id="0" w:name="_GoBack"/>
-      <w:bookmarkEnd w:id="0"/>
     </w:p>
     <w:p>
       <w:pPr>
@@ -17848,6 +18069,7 @@
           <w:strike/>
           <w:color w:val="FF0000"/>
         </w:rPr>
+        <w:lastRenderedPageBreak/>
         <w:t>HOW TO TELL THE DIFF BETWEEN AGES OR SPOUSE RETIRE STRART OR SOMETHING….</w:t>
       </w:r>
     </w:p>
@@ -17874,7 +18096,6 @@
           <w:strike/>
           <w:color w:val="FF0000"/>
         </w:rPr>
-        <w:lastRenderedPageBreak/>
         <w:t xml:space="preserve">Start default </w:t>
       </w:r>
       <w:r>
@@ -18668,7 +18889,7 @@
             <w:sz w:val="28"/>
             <w:szCs w:val="28"/>
           </w:rPr>
-          <w:t>12</w:t>
+          <w:t>9</w:t>
         </w:r>
         <w:r>
           <w:rPr>
@@ -20232,7 +20453,7 @@
 </file>
 
 <file path=customXml/itemProps1.xml><?xml version="1.0" encoding="utf-8"?>
-<ds:datastoreItem xmlns:ds="http://schemas.openxmlformats.org/officeDocument/2006/customXml" ds:itemID="{B960A032-41DD-4199-95C9-8555E9C66DBE}">
+<ds:datastoreItem xmlns:ds="http://schemas.openxmlformats.org/officeDocument/2006/customXml" ds:itemID="{1A6B1A90-1669-4027-A11C-5882387BE253}">
   <ds:schemaRefs>
     <ds:schemaRef ds:uri="http://schemas.openxmlformats.org/officeDocument/2006/bibliography"/>
   </ds:schemaRefs>

</xml_diff>

<commit_message>
Fixing a bug in the consistancy checking code.
</commit_message>
<xml_diff>
--- a/ARetirementPlannerModel2017.docx
+++ b/ARetirementPlannerModel2017.docx
@@ -9908,14 +9908,7 @@
           <w:rFonts w:eastAsiaTheme="minorEastAsia"/>
         </w:rPr>
         <w:tab/>
-        <w:t xml:space="preserve">(6’ </w:t>
-      </w:r>
-      <w:r>
-        <w:rPr>
-          <w:rFonts w:eastAsiaTheme="minorEastAsia"/>
-          <w:color w:val="FF0000"/>
-        </w:rPr>
-        <w:t>try</w:t>
+        <w:t>(6’</w:t>
       </w:r>
       <w:r>
         <w:rPr>
@@ -15437,6 +15430,7 @@
         <w:t>[</w:t>
       </w:r>
       <w:proofErr w:type="spellStart"/>
+      <w:proofErr w:type="gramStart"/>
       <w:r>
         <w:rPr>
           <w:rFonts w:eastAsiaTheme="minorEastAsia"/>
@@ -15444,6 +15438,7 @@
         <w:t>aftertax</w:t>
       </w:r>
       <w:proofErr w:type="spellEnd"/>
+      <w:proofErr w:type="gramEnd"/>
       <w:r>
         <w:rPr>
           <w:rFonts w:eastAsiaTheme="minorEastAsia"/>
@@ -15456,8 +15451,6 @@
         </w:rPr>
         <w:t xml:space="preserve"> # assumes joint ownership if multiple retirees</w:t>
       </w:r>
-      <w:bookmarkStart w:id="0" w:name="_GoBack"/>
-      <w:bookmarkEnd w:id="0"/>
     </w:p>
     <w:p>
       <w:pPr>
@@ -16765,42 +16758,6 @@
     </w:p>
     <w:p>
       <w:pPr>
-        <w:pStyle w:val="ListParagraph"/>
-        <w:numPr>
-          <w:ilvl w:val="0"/>
-          <w:numId w:val="3"/>
-        </w:numPr>
-        <w:rPr>
-          <w:rFonts w:eastAsiaTheme="minorEastAsia"/>
-          <w:strike/>
-        </w:rPr>
-      </w:pPr>
-      <w:r>
-        <w:rPr>
-          <w:rFonts w:eastAsiaTheme="minorEastAsia"/>
-          <w:strike/>
-        </w:rPr>
-        <w:t>Add to this document a description of the input format (</w:t>
-      </w:r>
-      <w:proofErr w:type="spellStart"/>
-      <w:r>
-        <w:rPr>
-          <w:rFonts w:eastAsiaTheme="minorEastAsia"/>
-          <w:strike/>
-        </w:rPr>
-        <w:t>toml</w:t>
-      </w:r>
-      <w:proofErr w:type="spellEnd"/>
-      <w:r>
-        <w:rPr>
-          <w:rFonts w:eastAsiaTheme="minorEastAsia"/>
-          <w:strike/>
-        </w:rPr>
-        <w:t>)…</w:t>
-      </w:r>
-    </w:p>
-    <w:p>
-      <w:pPr>
         <w:rPr>
           <w:rFonts w:eastAsiaTheme="minorEastAsia"/>
         </w:rPr>
@@ -16821,26 +16778,6 @@
         </w:numPr>
         <w:rPr>
           <w:rFonts w:eastAsiaTheme="minorEastAsia"/>
-          <w:strike/>
-        </w:rPr>
-      </w:pPr>
-      <w:r>
-        <w:rPr>
-          <w:rFonts w:eastAsiaTheme="minorEastAsia"/>
-          <w:strike/>
-        </w:rPr>
-        <w:t>Add a csv switch to load into excel</w:t>
-      </w:r>
-    </w:p>
-    <w:p>
-      <w:pPr>
-        <w:pStyle w:val="ListParagraph"/>
-        <w:numPr>
-          <w:ilvl w:val="0"/>
-          <w:numId w:val="1"/>
-        </w:numPr>
-        <w:rPr>
-          <w:rFonts w:eastAsiaTheme="minorEastAsia"/>
         </w:rPr>
       </w:pPr>
       <w:r>
@@ -16871,35 +16808,6 @@
         <w:t>1x ?</w:t>
       </w:r>
       <w:proofErr w:type="gramEnd"/>
-    </w:p>
-    <w:p>
-      <w:pPr>
-        <w:pStyle w:val="ListParagraph"/>
-        <w:numPr>
-          <w:ilvl w:val="0"/>
-          <w:numId w:val="1"/>
-        </w:numPr>
-        <w:rPr>
-          <w:rFonts w:eastAsiaTheme="minorEastAsia"/>
-          <w:strike/>
-        </w:rPr>
-      </w:pPr>
-      <w:proofErr w:type="gramStart"/>
-      <w:r>
-        <w:rPr>
-          <w:rFonts w:eastAsiaTheme="minorEastAsia"/>
-          <w:strike/>
-        </w:rPr>
-        <w:t>other</w:t>
-      </w:r>
-      <w:proofErr w:type="gramEnd"/>
-      <w:r>
-        <w:rPr>
-          <w:rFonts w:eastAsiaTheme="minorEastAsia"/>
-          <w:strike/>
-        </w:rPr>
-        <w:t xml:space="preserve"> sources of income and whether they are taxed (Wayne Scott’s data code allows for this but I need to use it correctly. </w:t>
-      </w:r>
     </w:p>
     <w:p>
       <w:pPr>
@@ -17042,7 +16950,6 @@
         <w:rPr>
           <w:rFonts w:eastAsiaTheme="minorEastAsia"/>
         </w:rPr>
-        <w:lastRenderedPageBreak/>
         <w:t>Another problem with this is it DOES NOT ALLOW FOR A CHANGE IN THE BASIS while optimization is happening. Why is this important? Because, I want to be able to have excess withdrawals placed in ATRSI (b</w:t>
       </w:r>
       <w:r>
@@ -17101,6 +17008,7 @@
         <w:rPr>
           <w:rFonts w:eastAsiaTheme="minorEastAsia"/>
         </w:rPr>
+        <w:lastRenderedPageBreak/>
         <w:t>To Do:</w:t>
       </w:r>
     </w:p>
@@ -17117,15 +17025,13 @@
         </w:tabs>
         <w:rPr>
           <w:rFonts w:eastAsiaTheme="minorEastAsia"/>
-          <w:strike/>
-        </w:rPr>
-      </w:pPr>
-      <w:r>
-        <w:rPr>
-          <w:rFonts w:eastAsiaTheme="minorEastAsia"/>
-          <w:strike/>
-        </w:rPr>
-        <w:t>Convert program to standalone program</w:t>
+        </w:rPr>
+      </w:pPr>
+      <w:r>
+        <w:rPr>
+          <w:rFonts w:eastAsiaTheme="minorEastAsia"/>
+        </w:rPr>
+        <w:t>Break out the consistency checking code into a separate file</w:t>
       </w:r>
     </w:p>
     <w:p>
@@ -17147,7 +17053,7 @@
         <w:rPr>
           <w:rFonts w:eastAsiaTheme="minorEastAsia"/>
         </w:rPr>
-        <w:t>Break out the consistency checking code into a separate file</w:t>
+        <w:t>Make all output headings consistent and useful (uniform across the different ones (Taxable done the same everywhere))</w:t>
       </w:r>
     </w:p>
     <w:p>
@@ -17169,7 +17075,7 @@
         <w:rPr>
           <w:rFonts w:eastAsiaTheme="minorEastAsia"/>
         </w:rPr>
-        <w:t>Make all output headings consistent and useful (uniform across the different ones (Taxable done the same everywhere))</w:t>
+        <w:t>Convert the indices to zero based to match the python code</w:t>
       </w:r>
     </w:p>
     <w:p>
@@ -17191,8 +17097,16 @@
         <w:rPr>
           <w:rFonts w:eastAsiaTheme="minorEastAsia"/>
         </w:rPr>
-        <w:t>Convert the indices to zero based to match the python code</w:t>
-      </w:r>
+        <w:t>Add selectable MRD tables (single, joint married</w:t>
+      </w:r>
+      <w:proofErr w:type="gramStart"/>
+      <w:r>
+        <w:rPr>
+          <w:rFonts w:eastAsiaTheme="minorEastAsia"/>
+        </w:rPr>
+        <w:t>, ???)</w:t>
+      </w:r>
+      <w:proofErr w:type="gramEnd"/>
     </w:p>
     <w:p>
       <w:pPr>
@@ -17207,34 +17121,13 @@
         </w:tabs>
         <w:rPr>
           <w:rFonts w:eastAsiaTheme="minorEastAsia"/>
-          <w:strike/>
-          <w:color w:val="FF0000"/>
-        </w:rPr>
-      </w:pPr>
-      <w:r>
-        <w:rPr>
-          <w:rFonts w:eastAsiaTheme="minorEastAsia"/>
-          <w:strike/>
-          <w:color w:val="FF0000"/>
-        </w:rPr>
-        <w:t>For o</w:t>
-      </w:r>
-      <w:r>
-        <w:rPr>
-          <w:rFonts w:eastAsiaTheme="minorEastAsia"/>
-          <w:strike/>
-          <w:color w:val="FF0000"/>
-          <w:vertAlign w:val="subscript"/>
-        </w:rPr>
-        <w:t>i</w:t>
-      </w:r>
-      <w:r>
-        <w:rPr>
-          <w:rFonts w:eastAsiaTheme="minorEastAsia"/>
-          <w:strike/>
-          <w:color w:val="FF0000"/>
-        </w:rPr>
-        <w:t xml:space="preserve"> break out the taxable and non-taxable portions for proper modeling (i.e., use TAX[year])</w:t>
+        </w:rPr>
+      </w:pPr>
+      <w:r>
+        <w:rPr>
+          <w:rFonts w:eastAsiaTheme="minorEastAsia"/>
+        </w:rPr>
+        <w:t>Add state taxes</w:t>
       </w:r>
     </w:p>
     <w:p>
@@ -17250,22 +17143,44 @@
         </w:tabs>
         <w:rPr>
           <w:rFonts w:eastAsiaTheme="minorEastAsia"/>
-        </w:rPr>
-      </w:pPr>
-      <w:r>
-        <w:rPr>
-          <w:rFonts w:eastAsiaTheme="minorEastAsia"/>
-        </w:rPr>
-        <w:t>Add selectable MRD tables (single, joint married</w:t>
-      </w:r>
-      <w:proofErr w:type="gramStart"/>
-      <w:r>
-        <w:rPr>
-          <w:rFonts w:eastAsiaTheme="minorEastAsia"/>
-        </w:rPr>
-        <w:t>, ???)</w:t>
-      </w:r>
-      <w:proofErr w:type="gramEnd"/>
+          <w:strike/>
+        </w:rPr>
+      </w:pPr>
+      <w:r>
+        <w:rPr>
+          <w:rFonts w:eastAsiaTheme="minorEastAsia"/>
+          <w:strike/>
+        </w:rPr>
+        <w:t>Add for retirement pre age 60 (TDRA 10% penalties, …)</w:t>
+      </w:r>
+    </w:p>
+    <w:p>
+      <w:pPr>
+        <w:pStyle w:val="ListParagraph"/>
+        <w:numPr>
+          <w:ilvl w:val="1"/>
+          <w:numId w:val="1"/>
+        </w:numPr>
+        <w:tabs>
+          <w:tab w:val="center" w:pos="4680"/>
+          <w:tab w:val="right" w:pos="9360"/>
+        </w:tabs>
+        <w:rPr>
+          <w:rFonts w:eastAsiaTheme="minorEastAsia"/>
+        </w:rPr>
+      </w:pPr>
+      <w:r>
+        <w:rPr>
+          <w:rFonts w:eastAsiaTheme="minorEastAsia"/>
+        </w:rPr>
+        <w:t>Add a check box to not use this is an exception applies</w:t>
+      </w:r>
+      <w:r>
+        <w:rPr>
+          <w:rFonts w:eastAsiaTheme="minorEastAsia"/>
+        </w:rPr>
+        <w:t xml:space="preserve"> (add an attribute in the accountable?)</w:t>
+      </w:r>
     </w:p>
     <w:p>
       <w:pPr>
@@ -17286,7 +17201,29 @@
         <w:rPr>
           <w:rFonts w:eastAsiaTheme="minorEastAsia"/>
         </w:rPr>
-        <w:t>Add state taxes</w:t>
+        <w:t>Can the tax brackets be changed somehow to significantly lower the number of variables?</w:t>
+      </w:r>
+    </w:p>
+    <w:p>
+      <w:pPr>
+        <w:pStyle w:val="ListParagraph"/>
+        <w:numPr>
+          <w:ilvl w:val="1"/>
+          <w:numId w:val="1"/>
+        </w:numPr>
+        <w:tabs>
+          <w:tab w:val="center" w:pos="4680"/>
+          <w:tab w:val="right" w:pos="9360"/>
+        </w:tabs>
+        <w:rPr>
+          <w:rFonts w:eastAsiaTheme="minorEastAsia"/>
+        </w:rPr>
+      </w:pPr>
+      <w:r>
+        <w:rPr>
+          <w:rFonts w:eastAsiaTheme="minorEastAsia"/>
+        </w:rPr>
+        <w:t>Want smaller / faster model</w:t>
       </w:r>
     </w:p>
     <w:p>
@@ -17302,15 +17239,13 @@
         </w:tabs>
         <w:rPr>
           <w:rFonts w:eastAsiaTheme="minorEastAsia"/>
-          <w:strike/>
-        </w:rPr>
-      </w:pPr>
-      <w:r>
-        <w:rPr>
-          <w:rFonts w:eastAsiaTheme="minorEastAsia"/>
-          <w:strike/>
-        </w:rPr>
-        <w:t>Add for retirement pre age 60 (TDRA 10% penalties, …)</w:t>
+        </w:rPr>
+      </w:pPr>
+      <w:r>
+        <w:rPr>
+          <w:rFonts w:eastAsiaTheme="minorEastAsia"/>
+        </w:rPr>
+        <w:t>Add checks to eliminate constraints where not needed</w:t>
       </w:r>
     </w:p>
     <w:p>
@@ -17328,18 +17263,6 @@
           <w:rFonts w:eastAsiaTheme="minorEastAsia"/>
         </w:rPr>
       </w:pPr>
-      <w:r>
-        <w:rPr>
-          <w:rFonts w:eastAsiaTheme="minorEastAsia"/>
-        </w:rPr>
-        <w:t>Add a check box to not use this is an exception applies</w:t>
-      </w:r>
-      <w:r>
-        <w:rPr>
-          <w:rFonts w:eastAsiaTheme="minorEastAsia"/>
-        </w:rPr>
-        <w:t xml:space="preserve"> (add an attribute in the accountable?)</w:t>
-      </w:r>
     </w:p>
     <w:p>
       <w:pPr>
@@ -17360,7 +17283,7 @@
         <w:rPr>
           <w:rFonts w:eastAsiaTheme="minorEastAsia"/>
         </w:rPr>
-        <w:t>Can the tax brackets be changed somehow to significantly lower the number of variables?</w:t>
+        <w:t>New Auld model:</w:t>
       </w:r>
     </w:p>
     <w:p>
@@ -17382,8 +17305,677 @@
         <w:rPr>
           <w:rFonts w:eastAsiaTheme="minorEastAsia"/>
         </w:rPr>
-        <w:t>Want smaller / faster model</w:t>
-      </w:r>
+        <w:t xml:space="preserve">Add pre-retirement, how much to add to </w:t>
+      </w:r>
+      <w:proofErr w:type="spellStart"/>
+      <w:r>
+        <w:rPr>
+          <w:rFonts w:eastAsiaTheme="minorEastAsia"/>
+        </w:rPr>
+        <w:t>tIRA</w:t>
+      </w:r>
+      <w:proofErr w:type="spellEnd"/>
+      <w:r>
+        <w:rPr>
+          <w:rFonts w:eastAsiaTheme="minorEastAsia"/>
+        </w:rPr>
+        <w:t xml:space="preserve">, </w:t>
+      </w:r>
+      <w:proofErr w:type="spellStart"/>
+      <w:r>
+        <w:rPr>
+          <w:rFonts w:eastAsiaTheme="minorEastAsia"/>
+        </w:rPr>
+        <w:t>t</w:t>
+      </w:r>
+      <w:r>
+        <w:rPr>
+          <w:rFonts w:eastAsiaTheme="minorEastAsia"/>
+        </w:rPr>
+        <w:t>Roth</w:t>
+      </w:r>
+      <w:proofErr w:type="spellEnd"/>
+      <w:r>
+        <w:rPr>
+          <w:rFonts w:eastAsiaTheme="minorEastAsia"/>
+        </w:rPr>
+        <w:t xml:space="preserve">, </w:t>
+      </w:r>
+      <w:proofErr w:type="spellStart"/>
+      <w:r>
+        <w:rPr>
+          <w:rFonts w:eastAsiaTheme="minorEastAsia"/>
+        </w:rPr>
+        <w:t>t</w:t>
+      </w:r>
+      <w:r>
+        <w:rPr>
+          <w:rFonts w:eastAsiaTheme="minorEastAsia"/>
+        </w:rPr>
+        <w:t>Savings</w:t>
+      </w:r>
+      <w:proofErr w:type="spellEnd"/>
+      <w:r>
+        <w:rPr>
+          <w:rFonts w:eastAsiaTheme="minorEastAsia"/>
+        </w:rPr>
+        <w:t xml:space="preserve">, </w:t>
+      </w:r>
+      <w:proofErr w:type="spellStart"/>
+      <w:r>
+        <w:rPr>
+          <w:rFonts w:eastAsiaTheme="minorEastAsia"/>
+        </w:rPr>
+        <w:t>t</w:t>
+      </w:r>
+      <w:r>
+        <w:rPr>
+          <w:rFonts w:eastAsiaTheme="minorEastAsia"/>
+        </w:rPr>
+        <w:t>Investments</w:t>
+      </w:r>
+      <w:proofErr w:type="spellEnd"/>
+      <w:r>
+        <w:rPr>
+          <w:rFonts w:eastAsiaTheme="minorEastAsia"/>
+        </w:rPr>
+        <w:t xml:space="preserve"> (use </w:t>
+      </w:r>
+      <w:proofErr w:type="spellStart"/>
+      <w:r>
+        <w:rPr>
+          <w:rFonts w:eastAsiaTheme="minorEastAsia"/>
+        </w:rPr>
+        <w:t>wayne</w:t>
+      </w:r>
+      <w:proofErr w:type="spellEnd"/>
+      <w:r>
+        <w:rPr>
+          <w:rFonts w:eastAsiaTheme="minorEastAsia"/>
+        </w:rPr>
+        <w:t xml:space="preserve"> </w:t>
+      </w:r>
+      <w:proofErr w:type="spellStart"/>
+      <w:r>
+        <w:rPr>
+          <w:rFonts w:eastAsiaTheme="minorEastAsia"/>
+        </w:rPr>
+        <w:t>scott</w:t>
+      </w:r>
+      <w:proofErr w:type="spellEnd"/>
+      <w:r>
+        <w:rPr>
+          <w:rFonts w:eastAsiaTheme="minorEastAsia"/>
+        </w:rPr>
+        <w:t xml:space="preserve"> or </w:t>
+      </w:r>
+      <w:proofErr w:type="spellStart"/>
+      <w:r>
+        <w:rPr>
+          <w:rFonts w:eastAsiaTheme="minorEastAsia"/>
+        </w:rPr>
+        <w:t>james</w:t>
+      </w:r>
+      <w:proofErr w:type="spellEnd"/>
+      <w:r>
+        <w:rPr>
+          <w:rFonts w:eastAsiaTheme="minorEastAsia"/>
+        </w:rPr>
+        <w:t xml:space="preserve"> welch </w:t>
+      </w:r>
+      <w:proofErr w:type="spellStart"/>
+      <w:r>
+        <w:rPr>
+          <w:rFonts w:eastAsiaTheme="minorEastAsia"/>
+        </w:rPr>
+        <w:t>jr</w:t>
+      </w:r>
+      <w:proofErr w:type="spellEnd"/>
+      <w:r>
+        <w:rPr>
+          <w:rFonts w:eastAsiaTheme="minorEastAsia"/>
+        </w:rPr>
+        <w:t xml:space="preserve"> style </w:t>
+      </w:r>
+      <w:proofErr w:type="spellStart"/>
+      <w:r>
+        <w:rPr>
+          <w:rFonts w:eastAsiaTheme="minorEastAsia"/>
+        </w:rPr>
+        <w:t>pre retirement</w:t>
+      </w:r>
+      <w:proofErr w:type="spellEnd"/>
+      <w:r>
+        <w:rPr>
+          <w:rFonts w:eastAsiaTheme="minorEastAsia"/>
+        </w:rPr>
+        <w:t xml:space="preserve">; </w:t>
+      </w:r>
+      <w:proofErr w:type="spellStart"/>
+      <w:r>
+        <w:rPr>
+          <w:rFonts w:eastAsiaTheme="minorEastAsia"/>
+        </w:rPr>
+        <w:t>ws</w:t>
+      </w:r>
+      <w:proofErr w:type="spellEnd"/>
+      <w:r>
+        <w:rPr>
+          <w:rFonts w:eastAsiaTheme="minorEastAsia"/>
+        </w:rPr>
+        <w:t xml:space="preserve"> include in LP </w:t>
+      </w:r>
+      <w:proofErr w:type="spellStart"/>
+      <w:r>
+        <w:rPr>
+          <w:rFonts w:eastAsiaTheme="minorEastAsia"/>
+        </w:rPr>
+        <w:t>jw</w:t>
+      </w:r>
+      <w:proofErr w:type="spellEnd"/>
+      <w:r>
+        <w:rPr>
+          <w:rFonts w:eastAsiaTheme="minorEastAsia"/>
+        </w:rPr>
+        <w:t xml:space="preserve"> I don’t think does)</w:t>
+      </w:r>
+    </w:p>
+    <w:p>
+      <w:pPr>
+        <w:pStyle w:val="ListParagraph"/>
+        <w:numPr>
+          <w:ilvl w:val="2"/>
+          <w:numId w:val="1"/>
+        </w:numPr>
+        <w:tabs>
+          <w:tab w:val="center" w:pos="4680"/>
+          <w:tab w:val="right" w:pos="9360"/>
+        </w:tabs>
+        <w:rPr>
+          <w:rFonts w:eastAsiaTheme="minorEastAsia"/>
+        </w:rPr>
+      </w:pPr>
+      <w:r>
+        <w:rPr>
+          <w:rFonts w:eastAsiaTheme="minorEastAsia"/>
+        </w:rPr>
+        <w:t>Add an output row for the current state (balances…) followed by the retirement rows</w:t>
+      </w:r>
+    </w:p>
+    <w:p>
+      <w:pPr>
+        <w:pStyle w:val="ListParagraph"/>
+        <w:numPr>
+          <w:ilvl w:val="1"/>
+          <w:numId w:val="1"/>
+        </w:numPr>
+        <w:tabs>
+          <w:tab w:val="center" w:pos="4680"/>
+          <w:tab w:val="right" w:pos="9360"/>
+        </w:tabs>
+        <w:rPr>
+          <w:rFonts w:eastAsiaTheme="minorEastAsia"/>
+        </w:rPr>
+      </w:pPr>
+      <w:r>
+        <w:rPr>
+          <w:rFonts w:eastAsiaTheme="minorEastAsia"/>
+        </w:rPr>
+        <w:t>Input to optimize:</w:t>
+      </w:r>
+    </w:p>
+    <w:p>
+      <w:pPr>
+        <w:pStyle w:val="ListParagraph"/>
+        <w:numPr>
+          <w:ilvl w:val="2"/>
+          <w:numId w:val="1"/>
+        </w:numPr>
+        <w:tabs>
+          <w:tab w:val="center" w:pos="4680"/>
+          <w:tab w:val="right" w:pos="9360"/>
+        </w:tabs>
+        <w:rPr>
+          <w:rFonts w:eastAsiaTheme="minorEastAsia"/>
+        </w:rPr>
+      </w:pPr>
+      <w:r>
+        <w:rPr>
+          <w:rFonts w:eastAsiaTheme="minorEastAsia"/>
+        </w:rPr>
+        <w:t xml:space="preserve">Add </w:t>
+      </w:r>
+      <w:proofErr w:type="spellStart"/>
+      <w:r>
+        <w:rPr>
+          <w:rFonts w:eastAsiaTheme="minorEastAsia"/>
+        </w:rPr>
+        <w:t>fRoth</w:t>
+      </w:r>
+      <w:proofErr w:type="spellEnd"/>
+      <w:r>
+        <w:rPr>
+          <w:rFonts w:eastAsiaTheme="minorEastAsia"/>
+        </w:rPr>
+        <w:t xml:space="preserve"> to the tax summary page in case of a 10% early withdrawal penalty </w:t>
+      </w:r>
+    </w:p>
+    <w:p>
+      <w:pPr>
+        <w:pStyle w:val="ListParagraph"/>
+        <w:numPr>
+          <w:ilvl w:val="2"/>
+          <w:numId w:val="1"/>
+        </w:numPr>
+        <w:tabs>
+          <w:tab w:val="center" w:pos="4680"/>
+          <w:tab w:val="right" w:pos="9360"/>
+        </w:tabs>
+        <w:rPr>
+          <w:rFonts w:eastAsiaTheme="minorEastAsia"/>
+        </w:rPr>
+      </w:pPr>
+      <w:r>
+        <w:rPr>
+          <w:rFonts w:eastAsiaTheme="minorEastAsia"/>
+        </w:rPr>
+        <w:t>add a maximum spend rate (to for excess withdrawals into Roth accounts</w:t>
+      </w:r>
+    </w:p>
+    <w:p>
+      <w:pPr>
+        <w:pStyle w:val="ListParagraph"/>
+        <w:numPr>
+          <w:ilvl w:val="2"/>
+          <w:numId w:val="1"/>
+        </w:numPr>
+        <w:tabs>
+          <w:tab w:val="center" w:pos="4680"/>
+          <w:tab w:val="right" w:pos="9360"/>
+        </w:tabs>
+        <w:rPr>
+          <w:rFonts w:eastAsiaTheme="minorEastAsia"/>
+          <w:color w:val="FF0000"/>
+        </w:rPr>
+      </w:pPr>
+      <w:r>
+        <w:rPr>
+          <w:rFonts w:eastAsiaTheme="minorEastAsia"/>
+          <w:color w:val="FF0000"/>
+        </w:rPr>
+        <w:t>I think I will need to add two TDRA and two ROTH accounts to correctly handle joint where both have these accounts (RMD differ, timelines differ, SS differs)</w:t>
+      </w:r>
+    </w:p>
+    <w:p>
+      <w:pPr>
+        <w:pStyle w:val="ListParagraph"/>
+        <w:numPr>
+          <w:ilvl w:val="2"/>
+          <w:numId w:val="1"/>
+        </w:numPr>
+        <w:tabs>
+          <w:tab w:val="center" w:pos="4680"/>
+          <w:tab w:val="right" w:pos="9360"/>
+        </w:tabs>
+        <w:rPr>
+          <w:rFonts w:eastAsiaTheme="minorEastAsia"/>
+        </w:rPr>
+      </w:pPr>
+      <w:r>
+        <w:rPr>
+          <w:rFonts w:eastAsiaTheme="minorEastAsia"/>
+        </w:rPr>
+        <w:t>Add version function and information (tag a commit for specific spots)</w:t>
+      </w:r>
+    </w:p>
+    <w:p>
+      <w:pPr>
+        <w:pStyle w:val="ListParagraph"/>
+        <w:numPr>
+          <w:ilvl w:val="2"/>
+          <w:numId w:val="1"/>
+        </w:numPr>
+        <w:tabs>
+          <w:tab w:val="center" w:pos="4680"/>
+          <w:tab w:val="right" w:pos="9360"/>
+        </w:tabs>
+        <w:rPr>
+          <w:rFonts w:eastAsiaTheme="minorEastAsia"/>
+        </w:rPr>
+      </w:pPr>
+      <w:r>
+        <w:rPr>
+          <w:rFonts w:eastAsiaTheme="minorEastAsia"/>
+        </w:rPr>
+        <w:t>What mix for Investment account? (100% stock, stock bond mix?)</w:t>
+      </w:r>
+    </w:p>
+    <w:p>
+      <w:pPr>
+        <w:pStyle w:val="ListParagraph"/>
+        <w:numPr>
+          <w:ilvl w:val="3"/>
+          <w:numId w:val="1"/>
+        </w:numPr>
+        <w:tabs>
+          <w:tab w:val="center" w:pos="4680"/>
+          <w:tab w:val="right" w:pos="9360"/>
+        </w:tabs>
+        <w:rPr>
+          <w:rFonts w:eastAsiaTheme="minorEastAsia"/>
+        </w:rPr>
+      </w:pPr>
+      <w:r>
+        <w:rPr>
+          <w:rFonts w:eastAsiaTheme="minorEastAsia"/>
+        </w:rPr>
+        <w:t>Capital gains taxes vs. interest vs. income tax</w:t>
+      </w:r>
+    </w:p>
+    <w:p>
+      <w:pPr>
+        <w:pStyle w:val="ListParagraph"/>
+        <w:numPr>
+          <w:ilvl w:val="3"/>
+          <w:numId w:val="1"/>
+        </w:numPr>
+        <w:tabs>
+          <w:tab w:val="center" w:pos="4680"/>
+          <w:tab w:val="right" w:pos="9360"/>
+        </w:tabs>
+        <w:rPr>
+          <w:rFonts w:eastAsiaTheme="minorEastAsia"/>
+        </w:rPr>
+      </w:pPr>
+      <w:r>
+        <w:rPr>
+          <w:rFonts w:eastAsiaTheme="minorEastAsia"/>
+        </w:rPr>
+        <w:t>Currently assuming 100% -- But this is not most people or standard advice</w:t>
+      </w:r>
+    </w:p>
+    <w:p>
+      <w:pPr>
+        <w:pStyle w:val="ListParagraph"/>
+        <w:numPr>
+          <w:ilvl w:val="2"/>
+          <w:numId w:val="1"/>
+        </w:numPr>
+        <w:tabs>
+          <w:tab w:val="center" w:pos="4680"/>
+          <w:tab w:val="right" w:pos="9360"/>
+        </w:tabs>
+        <w:rPr>
+          <w:rFonts w:eastAsiaTheme="minorEastAsia"/>
+          <w:color w:val="FF0000"/>
+        </w:rPr>
+      </w:pPr>
+      <w:r>
+        <w:rPr>
+          <w:rFonts w:eastAsiaTheme="minorEastAsia"/>
+          <w:color w:val="FF0000"/>
+        </w:rPr>
+        <w:t>O</w:t>
+      </w:r>
+      <w:r>
+        <w:rPr>
+          <w:rFonts w:eastAsiaTheme="minorEastAsia"/>
+          <w:color w:val="FF0000"/>
+        </w:rPr>
+        <w:t xml:space="preserve">ther sources of income include </w:t>
+      </w:r>
+    </w:p>
+    <w:p>
+      <w:pPr>
+        <w:pStyle w:val="ListParagraph"/>
+        <w:numPr>
+          <w:ilvl w:val="3"/>
+          <w:numId w:val="1"/>
+        </w:numPr>
+        <w:tabs>
+          <w:tab w:val="center" w:pos="4680"/>
+          <w:tab w:val="right" w:pos="9360"/>
+        </w:tabs>
+        <w:rPr>
+          <w:rFonts w:eastAsiaTheme="minorEastAsia"/>
+          <w:color w:val="FF0000"/>
+        </w:rPr>
+      </w:pPr>
+      <w:r>
+        <w:rPr>
+          <w:rFonts w:eastAsiaTheme="minorEastAsia"/>
+          <w:color w:val="FF0000"/>
+        </w:rPr>
+        <w:t>illiquid assets (house)</w:t>
+      </w:r>
+    </w:p>
+    <w:p>
+      <w:pPr>
+        <w:pStyle w:val="ListParagraph"/>
+        <w:numPr>
+          <w:ilvl w:val="3"/>
+          <w:numId w:val="1"/>
+        </w:numPr>
+        <w:tabs>
+          <w:tab w:val="center" w:pos="4680"/>
+          <w:tab w:val="right" w:pos="9360"/>
+        </w:tabs>
+        <w:rPr>
+          <w:rFonts w:eastAsiaTheme="minorEastAsia"/>
+          <w:color w:val="FF0000"/>
+        </w:rPr>
+      </w:pPr>
+      <w:r>
+        <w:rPr>
+          <w:rFonts w:eastAsiaTheme="minorEastAsia"/>
+          <w:color w:val="FF0000"/>
+        </w:rPr>
+        <w:t xml:space="preserve">reverse </w:t>
+      </w:r>
+      <w:proofErr w:type="spellStart"/>
+      <w:r>
+        <w:rPr>
+          <w:rFonts w:eastAsiaTheme="minorEastAsia"/>
+          <w:color w:val="FF0000"/>
+        </w:rPr>
+        <w:t>morgage</w:t>
+      </w:r>
+      <w:proofErr w:type="spellEnd"/>
+    </w:p>
+    <w:p>
+      <w:pPr>
+        <w:pStyle w:val="ListParagraph"/>
+        <w:numPr>
+          <w:ilvl w:val="3"/>
+          <w:numId w:val="1"/>
+        </w:numPr>
+        <w:tabs>
+          <w:tab w:val="center" w:pos="4680"/>
+          <w:tab w:val="right" w:pos="9360"/>
+        </w:tabs>
+        <w:rPr>
+          <w:rFonts w:eastAsiaTheme="minorEastAsia"/>
+          <w:color w:val="FF0000"/>
+        </w:rPr>
+      </w:pPr>
+      <w:proofErr w:type="gramStart"/>
+      <w:r>
+        <w:rPr>
+          <w:rFonts w:eastAsiaTheme="minorEastAsia"/>
+          <w:color w:val="FF0000"/>
+        </w:rPr>
+        <w:t>yield</w:t>
+      </w:r>
+      <w:proofErr w:type="gramEnd"/>
+      <w:r>
+        <w:rPr>
+          <w:rFonts w:eastAsiaTheme="minorEastAsia"/>
+          <w:color w:val="FF0000"/>
+        </w:rPr>
+        <w:t xml:space="preserve"> (is this interest? From?)</w:t>
+      </w:r>
+    </w:p>
+    <w:p>
+      <w:pPr>
+        <w:pStyle w:val="ListParagraph"/>
+        <w:numPr>
+          <w:ilvl w:val="2"/>
+          <w:numId w:val="1"/>
+        </w:numPr>
+        <w:tabs>
+          <w:tab w:val="center" w:pos="4680"/>
+          <w:tab w:val="right" w:pos="9360"/>
+        </w:tabs>
+        <w:rPr>
+          <w:rFonts w:eastAsiaTheme="minorEastAsia"/>
+        </w:rPr>
+      </w:pPr>
+      <w:r>
+        <w:rPr>
+          <w:rFonts w:eastAsiaTheme="minorEastAsia"/>
+        </w:rPr>
+        <w:t>Like to optimize start year of SS</w:t>
+      </w:r>
+    </w:p>
+    <w:p>
+      <w:pPr>
+        <w:pStyle w:val="ListParagraph"/>
+        <w:numPr>
+          <w:ilvl w:val="2"/>
+          <w:numId w:val="1"/>
+        </w:numPr>
+        <w:tabs>
+          <w:tab w:val="center" w:pos="4680"/>
+          <w:tab w:val="right" w:pos="9360"/>
+        </w:tabs>
+        <w:rPr>
+          <w:rFonts w:eastAsiaTheme="minorEastAsia"/>
+        </w:rPr>
+      </w:pPr>
+      <w:r>
+        <w:rPr>
+          <w:rFonts w:eastAsiaTheme="minorEastAsia"/>
+        </w:rPr>
+        <w:t>Short term savings goals (</w:t>
+      </w:r>
+      <w:proofErr w:type="gramStart"/>
+      <w:r>
+        <w:rPr>
+          <w:rFonts w:eastAsiaTheme="minorEastAsia"/>
+        </w:rPr>
+        <w:t>car, ….)</w:t>
+      </w:r>
+      <w:proofErr w:type="gramEnd"/>
+    </w:p>
+    <w:p>
+      <w:pPr>
+        <w:pStyle w:val="ListParagraph"/>
+        <w:numPr>
+          <w:ilvl w:val="3"/>
+          <w:numId w:val="1"/>
+        </w:numPr>
+        <w:tabs>
+          <w:tab w:val="center" w:pos="4680"/>
+          <w:tab w:val="right" w:pos="9360"/>
+        </w:tabs>
+        <w:rPr>
+          <w:rFonts w:eastAsiaTheme="minorEastAsia"/>
+        </w:rPr>
+      </w:pPr>
+      <w:r>
+        <w:rPr>
+          <w:rFonts w:eastAsiaTheme="minorEastAsia"/>
+        </w:rPr>
+        <w:t xml:space="preserve">ORP use a list of time x amount tuples </w:t>
+      </w:r>
+    </w:p>
+    <w:p>
+      <w:pPr>
+        <w:pStyle w:val="ListParagraph"/>
+        <w:numPr>
+          <w:ilvl w:val="2"/>
+          <w:numId w:val="1"/>
+        </w:numPr>
+        <w:tabs>
+          <w:tab w:val="center" w:pos="4680"/>
+          <w:tab w:val="right" w:pos="9360"/>
+        </w:tabs>
+        <w:rPr>
+          <w:rFonts w:eastAsiaTheme="minorEastAsia"/>
+        </w:rPr>
+      </w:pPr>
+      <w:r>
+        <w:rPr>
+          <w:rFonts w:eastAsiaTheme="minorEastAsia"/>
+        </w:rPr>
+        <w:t>Emergency fund (6months – 1year, family emergencies</w:t>
+      </w:r>
+      <w:proofErr w:type="gramStart"/>
+      <w:r>
+        <w:rPr>
+          <w:rFonts w:eastAsiaTheme="minorEastAsia"/>
+        </w:rPr>
+        <w:t>,…</w:t>
+      </w:r>
+      <w:proofErr w:type="gramEnd"/>
+      <w:r>
+        <w:rPr>
+          <w:rFonts w:eastAsiaTheme="minorEastAsia"/>
+        </w:rPr>
+        <w:t>)</w:t>
+      </w:r>
+    </w:p>
+    <w:p>
+      <w:pPr>
+        <w:pStyle w:val="ListParagraph"/>
+        <w:numPr>
+          <w:ilvl w:val="2"/>
+          <w:numId w:val="1"/>
+        </w:numPr>
+        <w:tabs>
+          <w:tab w:val="center" w:pos="4680"/>
+          <w:tab w:val="right" w:pos="9360"/>
+        </w:tabs>
+        <w:rPr>
+          <w:rFonts w:eastAsiaTheme="minorEastAsia"/>
+        </w:rPr>
+      </w:pPr>
+      <w:r>
+        <w:rPr>
+          <w:rFonts w:eastAsiaTheme="minorEastAsia"/>
+        </w:rPr>
+        <w:t>Run for time prior to retirement</w:t>
+      </w:r>
+    </w:p>
+    <w:p>
+      <w:pPr>
+        <w:pStyle w:val="ListParagraph"/>
+        <w:numPr>
+          <w:ilvl w:val="2"/>
+          <w:numId w:val="1"/>
+        </w:numPr>
+        <w:tabs>
+          <w:tab w:val="center" w:pos="4680"/>
+          <w:tab w:val="right" w:pos="9360"/>
+        </w:tabs>
+        <w:rPr>
+          <w:rFonts w:eastAsiaTheme="minorEastAsia"/>
+        </w:rPr>
+      </w:pPr>
+      <w:bookmarkStart w:id="0" w:name="_GoBack"/>
+      <w:r>
+        <w:rPr>
+          <w:rFonts w:eastAsiaTheme="minorEastAsia"/>
+        </w:rPr>
+        <w:t>Break out SS husband and wife</w:t>
+      </w:r>
+      <w:r>
+        <w:rPr>
+          <w:rFonts w:eastAsiaTheme="minorEastAsia"/>
+        </w:rPr>
+        <w:t xml:space="preserve"> in print out</w:t>
+      </w:r>
+      <w:bookmarkEnd w:id="0"/>
     </w:p>
     <w:p>
       <w:pPr>
@@ -17404,7 +17996,29 @@
         <w:rPr>
           <w:rFonts w:eastAsiaTheme="minorEastAsia"/>
         </w:rPr>
-        <w:t>Add checks to eliminate constraints where not needed</w:t>
+        <w:t>Ability to run in simulation mode against a defined return rate for each year (</w:t>
+      </w:r>
+      <w:proofErr w:type="spellStart"/>
+      <w:proofErr w:type="gramStart"/>
+      <w:r>
+        <w:rPr>
+          <w:rFonts w:eastAsiaTheme="minorEastAsia"/>
+        </w:rPr>
+        <w:t>ie</w:t>
+      </w:r>
+      <w:proofErr w:type="spellEnd"/>
+      <w:r>
+        <w:rPr>
+          <w:rFonts w:eastAsiaTheme="minorEastAsia"/>
+        </w:rPr>
+        <w:t>.,</w:t>
+      </w:r>
+      <w:proofErr w:type="gramEnd"/>
+      <w:r>
+        <w:rPr>
+          <w:rFonts w:eastAsiaTheme="minorEastAsia"/>
+        </w:rPr>
+        <w:t xml:space="preserve"> a portion of the historical S&amp;P 500 record). </w:t>
       </w:r>
     </w:p>
     <w:p>
@@ -17426,283 +18040,7 @@
         <w:rPr>
           <w:rFonts w:eastAsiaTheme="minorEastAsia"/>
         </w:rPr>
-        <w:t>Ex: (6) is not needed if there is no TDRA / IRA</w:t>
-      </w:r>
-    </w:p>
-    <w:p>
-      <w:pPr>
-        <w:pStyle w:val="ListParagraph"/>
-        <w:numPr>
-          <w:ilvl w:val="1"/>
-          <w:numId w:val="1"/>
-        </w:numPr>
-        <w:tabs>
-          <w:tab w:val="center" w:pos="4680"/>
-          <w:tab w:val="right" w:pos="9360"/>
-        </w:tabs>
-        <w:rPr>
-          <w:rFonts w:eastAsiaTheme="minorEastAsia"/>
-        </w:rPr>
-      </w:pPr>
-      <w:r>
-        <w:rPr>
-          <w:rFonts w:eastAsiaTheme="minorEastAsia"/>
-        </w:rPr>
-        <w:t>Ex: (9,10,11) is not needed if there is no after tax investment account</w:t>
-      </w:r>
-    </w:p>
-    <w:p>
-      <w:pPr>
-        <w:pStyle w:val="ListParagraph"/>
-        <w:numPr>
-          <w:ilvl w:val="1"/>
-          <w:numId w:val="1"/>
-        </w:numPr>
-        <w:tabs>
-          <w:tab w:val="center" w:pos="4680"/>
-          <w:tab w:val="right" w:pos="9360"/>
-        </w:tabs>
-        <w:rPr>
-          <w:rFonts w:eastAsiaTheme="minorEastAsia"/>
-        </w:rPr>
-      </w:pPr>
-      <w:r>
-        <w:rPr>
-          <w:rFonts w:eastAsiaTheme="minorEastAsia"/>
-        </w:rPr>
-        <w:t xml:space="preserve">Ex: parts of (12,13,14) are not needed if any of the accounts are not funded </w:t>
-      </w:r>
-    </w:p>
-    <w:p>
-      <w:pPr>
-        <w:pStyle w:val="ListParagraph"/>
-        <w:numPr>
-          <w:ilvl w:val="1"/>
-          <w:numId w:val="1"/>
-        </w:numPr>
-        <w:tabs>
-          <w:tab w:val="center" w:pos="4680"/>
-          <w:tab w:val="right" w:pos="9360"/>
-        </w:tabs>
-        <w:rPr>
-          <w:rFonts w:eastAsiaTheme="minorEastAsia"/>
-        </w:rPr>
-      </w:pPr>
-    </w:p>
-    <w:p>
-      <w:pPr>
-        <w:pStyle w:val="ListParagraph"/>
-        <w:numPr>
-          <w:ilvl w:val="0"/>
-          <w:numId w:val="1"/>
-        </w:numPr>
-        <w:tabs>
-          <w:tab w:val="center" w:pos="4680"/>
-          <w:tab w:val="right" w:pos="9360"/>
-        </w:tabs>
-        <w:rPr>
-          <w:rFonts w:eastAsiaTheme="minorEastAsia"/>
-        </w:rPr>
-      </w:pPr>
-      <w:r>
-        <w:rPr>
-          <w:rFonts w:eastAsiaTheme="minorEastAsia"/>
-        </w:rPr>
-        <w:t>New Auld model:</w:t>
-      </w:r>
-    </w:p>
-    <w:p>
-      <w:pPr>
-        <w:pStyle w:val="ListParagraph"/>
-        <w:numPr>
-          <w:ilvl w:val="1"/>
-          <w:numId w:val="1"/>
-        </w:numPr>
-        <w:tabs>
-          <w:tab w:val="center" w:pos="4680"/>
-          <w:tab w:val="right" w:pos="9360"/>
-        </w:tabs>
-        <w:rPr>
-          <w:rFonts w:eastAsiaTheme="minorEastAsia"/>
-        </w:rPr>
-      </w:pPr>
-      <w:r>
-        <w:rPr>
-          <w:rFonts w:eastAsiaTheme="minorEastAsia"/>
-        </w:rPr>
-        <w:t xml:space="preserve">Add pre-retirement, how much to add to </w:t>
-      </w:r>
-      <w:proofErr w:type="spellStart"/>
-      <w:r>
-        <w:rPr>
-          <w:rFonts w:eastAsiaTheme="minorEastAsia"/>
-        </w:rPr>
-        <w:t>tIRA</w:t>
-      </w:r>
-      <w:proofErr w:type="spellEnd"/>
-      <w:r>
-        <w:rPr>
-          <w:rFonts w:eastAsiaTheme="minorEastAsia"/>
-        </w:rPr>
-        <w:t xml:space="preserve">, </w:t>
-      </w:r>
-      <w:proofErr w:type="spellStart"/>
-      <w:r>
-        <w:rPr>
-          <w:rFonts w:eastAsiaTheme="minorEastAsia"/>
-        </w:rPr>
-        <w:t>t</w:t>
-      </w:r>
-      <w:r>
-        <w:rPr>
-          <w:rFonts w:eastAsiaTheme="minorEastAsia"/>
-        </w:rPr>
-        <w:t>Roth</w:t>
-      </w:r>
-      <w:proofErr w:type="spellEnd"/>
-      <w:r>
-        <w:rPr>
-          <w:rFonts w:eastAsiaTheme="minorEastAsia"/>
-        </w:rPr>
-        <w:t xml:space="preserve">, </w:t>
-      </w:r>
-      <w:proofErr w:type="spellStart"/>
-      <w:r>
-        <w:rPr>
-          <w:rFonts w:eastAsiaTheme="minorEastAsia"/>
-        </w:rPr>
-        <w:t>t</w:t>
-      </w:r>
-      <w:r>
-        <w:rPr>
-          <w:rFonts w:eastAsiaTheme="minorEastAsia"/>
-        </w:rPr>
-        <w:t>Savings</w:t>
-      </w:r>
-      <w:proofErr w:type="spellEnd"/>
-      <w:r>
-        <w:rPr>
-          <w:rFonts w:eastAsiaTheme="minorEastAsia"/>
-        </w:rPr>
-        <w:t xml:space="preserve">, </w:t>
-      </w:r>
-      <w:proofErr w:type="spellStart"/>
-      <w:r>
-        <w:rPr>
-          <w:rFonts w:eastAsiaTheme="minorEastAsia"/>
-        </w:rPr>
-        <w:t>t</w:t>
-      </w:r>
-      <w:r>
-        <w:rPr>
-          <w:rFonts w:eastAsiaTheme="minorEastAsia"/>
-        </w:rPr>
-        <w:t>Investments</w:t>
-      </w:r>
-      <w:proofErr w:type="spellEnd"/>
-      <w:r>
-        <w:rPr>
-          <w:rFonts w:eastAsiaTheme="minorEastAsia"/>
-        </w:rPr>
-        <w:t xml:space="preserve"> (use </w:t>
-      </w:r>
-      <w:proofErr w:type="spellStart"/>
-      <w:r>
-        <w:rPr>
-          <w:rFonts w:eastAsiaTheme="minorEastAsia"/>
-        </w:rPr>
-        <w:t>wayne</w:t>
-      </w:r>
-      <w:proofErr w:type="spellEnd"/>
-      <w:r>
-        <w:rPr>
-          <w:rFonts w:eastAsiaTheme="minorEastAsia"/>
-        </w:rPr>
-        <w:t xml:space="preserve"> </w:t>
-      </w:r>
-      <w:proofErr w:type="spellStart"/>
-      <w:r>
-        <w:rPr>
-          <w:rFonts w:eastAsiaTheme="minorEastAsia"/>
-        </w:rPr>
-        <w:t>scott</w:t>
-      </w:r>
-      <w:proofErr w:type="spellEnd"/>
-      <w:r>
-        <w:rPr>
-          <w:rFonts w:eastAsiaTheme="minorEastAsia"/>
-        </w:rPr>
-        <w:t xml:space="preserve"> or </w:t>
-      </w:r>
-      <w:proofErr w:type="spellStart"/>
-      <w:r>
-        <w:rPr>
-          <w:rFonts w:eastAsiaTheme="minorEastAsia"/>
-        </w:rPr>
-        <w:t>james</w:t>
-      </w:r>
-      <w:proofErr w:type="spellEnd"/>
-      <w:r>
-        <w:rPr>
-          <w:rFonts w:eastAsiaTheme="minorEastAsia"/>
-        </w:rPr>
-        <w:t xml:space="preserve"> welch </w:t>
-      </w:r>
-      <w:proofErr w:type="spellStart"/>
-      <w:r>
-        <w:rPr>
-          <w:rFonts w:eastAsiaTheme="minorEastAsia"/>
-        </w:rPr>
-        <w:t>jr</w:t>
-      </w:r>
-      <w:proofErr w:type="spellEnd"/>
-      <w:r>
-        <w:rPr>
-          <w:rFonts w:eastAsiaTheme="minorEastAsia"/>
-        </w:rPr>
-        <w:t xml:space="preserve"> style </w:t>
-      </w:r>
-      <w:proofErr w:type="spellStart"/>
-      <w:r>
-        <w:rPr>
-          <w:rFonts w:eastAsiaTheme="minorEastAsia"/>
-        </w:rPr>
-        <w:t>pre retirement</w:t>
-      </w:r>
-      <w:proofErr w:type="spellEnd"/>
-      <w:r>
-        <w:rPr>
-          <w:rFonts w:eastAsiaTheme="minorEastAsia"/>
-        </w:rPr>
-        <w:t xml:space="preserve">; </w:t>
-      </w:r>
-      <w:proofErr w:type="spellStart"/>
-      <w:r>
-        <w:rPr>
-          <w:rFonts w:eastAsiaTheme="minorEastAsia"/>
-        </w:rPr>
-        <w:t>ws</w:t>
-      </w:r>
-      <w:proofErr w:type="spellEnd"/>
-      <w:r>
-        <w:rPr>
-          <w:rFonts w:eastAsiaTheme="minorEastAsia"/>
-        </w:rPr>
-        <w:t xml:space="preserve"> include in LP </w:t>
-      </w:r>
-      <w:proofErr w:type="spellStart"/>
-      <w:r>
-        <w:rPr>
-          <w:rFonts w:eastAsiaTheme="minorEastAsia"/>
-        </w:rPr>
-        <w:t>jw</w:t>
-      </w:r>
-      <w:proofErr w:type="spellEnd"/>
-      <w:r>
-        <w:rPr>
-          <w:rFonts w:eastAsiaTheme="minorEastAsia"/>
-        </w:rPr>
-        <w:t xml:space="preserve"> I don’t think does)</w:t>
+        <w:t>Compare against other strategies:</w:t>
       </w:r>
     </w:p>
     <w:p>
@@ -17724,862 +18062,7 @@
         <w:rPr>
           <w:rFonts w:eastAsiaTheme="minorEastAsia"/>
         </w:rPr>
-        <w:t>Add an output row for the current state (balances…) followed by the retirement rows</w:t>
-      </w:r>
-    </w:p>
-    <w:p>
-      <w:pPr>
-        <w:pStyle w:val="ListParagraph"/>
-        <w:numPr>
-          <w:ilvl w:val="1"/>
-          <w:numId w:val="1"/>
-        </w:numPr>
-        <w:tabs>
-          <w:tab w:val="center" w:pos="4680"/>
-          <w:tab w:val="right" w:pos="9360"/>
-        </w:tabs>
-        <w:rPr>
-          <w:rFonts w:eastAsiaTheme="minorEastAsia"/>
-        </w:rPr>
-      </w:pPr>
-      <w:r>
-        <w:rPr>
-          <w:rFonts w:eastAsiaTheme="minorEastAsia"/>
-        </w:rPr>
-        <w:t>Input to optimize:</w:t>
-      </w:r>
-    </w:p>
-    <w:p>
-      <w:pPr>
-        <w:pStyle w:val="ListParagraph"/>
-        <w:numPr>
-          <w:ilvl w:val="2"/>
-          <w:numId w:val="1"/>
-        </w:numPr>
-        <w:tabs>
-          <w:tab w:val="center" w:pos="4680"/>
-          <w:tab w:val="right" w:pos="9360"/>
-        </w:tabs>
-        <w:rPr>
-          <w:rFonts w:eastAsiaTheme="minorEastAsia"/>
-        </w:rPr>
-      </w:pPr>
-      <w:r>
-        <w:rPr>
-          <w:rFonts w:eastAsiaTheme="minorEastAsia"/>
-        </w:rPr>
-        <w:t xml:space="preserve">Add </w:t>
-      </w:r>
-      <w:proofErr w:type="spellStart"/>
-      <w:r>
-        <w:rPr>
-          <w:rFonts w:eastAsiaTheme="minorEastAsia"/>
-        </w:rPr>
-        <w:t>fRoth</w:t>
-      </w:r>
-      <w:proofErr w:type="spellEnd"/>
-      <w:r>
-        <w:rPr>
-          <w:rFonts w:eastAsiaTheme="minorEastAsia"/>
-        </w:rPr>
-        <w:t xml:space="preserve"> to the tax summary page in case of a 10% early withdrawal penalty </w:t>
-      </w:r>
-    </w:p>
-    <w:p>
-      <w:pPr>
-        <w:pStyle w:val="ListParagraph"/>
-        <w:numPr>
-          <w:ilvl w:val="2"/>
-          <w:numId w:val="1"/>
-        </w:numPr>
-        <w:tabs>
-          <w:tab w:val="center" w:pos="4680"/>
-          <w:tab w:val="right" w:pos="9360"/>
-        </w:tabs>
-        <w:rPr>
-          <w:rFonts w:eastAsiaTheme="minorEastAsia"/>
-        </w:rPr>
-      </w:pPr>
-      <w:r>
-        <w:rPr>
-          <w:rFonts w:eastAsiaTheme="minorEastAsia"/>
-        </w:rPr>
-        <w:t>add a maximum spend rate (to for excess withdrawals into Roth accounts</w:t>
-      </w:r>
-    </w:p>
-    <w:p>
-      <w:pPr>
-        <w:pStyle w:val="ListParagraph"/>
-        <w:numPr>
-          <w:ilvl w:val="2"/>
-          <w:numId w:val="1"/>
-        </w:numPr>
-        <w:tabs>
-          <w:tab w:val="center" w:pos="4680"/>
-          <w:tab w:val="right" w:pos="9360"/>
-        </w:tabs>
-        <w:rPr>
-          <w:rFonts w:eastAsiaTheme="minorEastAsia"/>
-          <w:color w:val="FF0000"/>
-        </w:rPr>
-      </w:pPr>
-      <w:r>
-        <w:rPr>
-          <w:rFonts w:eastAsiaTheme="minorEastAsia"/>
-          <w:color w:val="FF0000"/>
-        </w:rPr>
-        <w:t>I think I will need to add two TDRA and two ROTH accounts to correctly handle joint where both have these accounts (RMD differ, timelines differ, SS differs)</w:t>
-      </w:r>
-    </w:p>
-    <w:p>
-      <w:pPr>
-        <w:pStyle w:val="ListParagraph"/>
-        <w:numPr>
-          <w:ilvl w:val="2"/>
-          <w:numId w:val="1"/>
-        </w:numPr>
-        <w:tabs>
-          <w:tab w:val="center" w:pos="4680"/>
-          <w:tab w:val="right" w:pos="9360"/>
-        </w:tabs>
-        <w:rPr>
-          <w:rFonts w:eastAsiaTheme="minorEastAsia"/>
-        </w:rPr>
-      </w:pPr>
-      <w:r>
-        <w:rPr>
-          <w:rFonts w:eastAsiaTheme="minorEastAsia"/>
-        </w:rPr>
-        <w:t>Add version function and information (tag a commit for specific spots)</w:t>
-      </w:r>
-    </w:p>
-    <w:p>
-      <w:pPr>
-        <w:pStyle w:val="ListParagraph"/>
-        <w:numPr>
-          <w:ilvl w:val="2"/>
-          <w:numId w:val="1"/>
-        </w:numPr>
-        <w:tabs>
-          <w:tab w:val="center" w:pos="4680"/>
-          <w:tab w:val="right" w:pos="9360"/>
-        </w:tabs>
-        <w:rPr>
-          <w:rFonts w:eastAsiaTheme="minorEastAsia"/>
-        </w:rPr>
-      </w:pPr>
-      <w:r>
-        <w:rPr>
-          <w:rFonts w:eastAsiaTheme="minorEastAsia"/>
-        </w:rPr>
-        <w:t>What mix for Investment account? (100% stock, stock bond mix?)</w:t>
-      </w:r>
-    </w:p>
-    <w:p>
-      <w:pPr>
-        <w:pStyle w:val="ListParagraph"/>
-        <w:numPr>
-          <w:ilvl w:val="3"/>
-          <w:numId w:val="1"/>
-        </w:numPr>
-        <w:tabs>
-          <w:tab w:val="center" w:pos="4680"/>
-          <w:tab w:val="right" w:pos="9360"/>
-        </w:tabs>
-        <w:rPr>
-          <w:rFonts w:eastAsiaTheme="minorEastAsia"/>
-        </w:rPr>
-      </w:pPr>
-      <w:r>
-        <w:rPr>
-          <w:rFonts w:eastAsiaTheme="minorEastAsia"/>
-        </w:rPr>
-        <w:t>Capital gains taxes vs. interest vs. income tax</w:t>
-      </w:r>
-    </w:p>
-    <w:p>
-      <w:pPr>
-        <w:pStyle w:val="ListParagraph"/>
-        <w:numPr>
-          <w:ilvl w:val="3"/>
-          <w:numId w:val="1"/>
-        </w:numPr>
-        <w:tabs>
-          <w:tab w:val="center" w:pos="4680"/>
-          <w:tab w:val="right" w:pos="9360"/>
-        </w:tabs>
-        <w:rPr>
-          <w:rFonts w:eastAsiaTheme="minorEastAsia"/>
-        </w:rPr>
-      </w:pPr>
-      <w:r>
-        <w:rPr>
-          <w:rFonts w:eastAsiaTheme="minorEastAsia"/>
-        </w:rPr>
-        <w:t>Currently assuming 100% -- But this is not most people or standard advice</w:t>
-      </w:r>
-    </w:p>
-    <w:p>
-      <w:pPr>
-        <w:pStyle w:val="ListParagraph"/>
-        <w:numPr>
-          <w:ilvl w:val="2"/>
-          <w:numId w:val="1"/>
-        </w:numPr>
-        <w:tabs>
-          <w:tab w:val="center" w:pos="4680"/>
-          <w:tab w:val="right" w:pos="9360"/>
-        </w:tabs>
-        <w:rPr>
-          <w:rFonts w:eastAsiaTheme="minorEastAsia"/>
-          <w:color w:val="FF0000"/>
-        </w:rPr>
-      </w:pPr>
-      <w:r>
-        <w:rPr>
-          <w:rFonts w:eastAsiaTheme="minorEastAsia"/>
-          <w:color w:val="FF0000"/>
-        </w:rPr>
-        <w:t>O</w:t>
-      </w:r>
-      <w:r>
-        <w:rPr>
-          <w:rFonts w:eastAsiaTheme="minorEastAsia"/>
-          <w:color w:val="FF0000"/>
-        </w:rPr>
-        <w:t xml:space="preserve">ther sources of income include </w:t>
-      </w:r>
-    </w:p>
-    <w:p>
-      <w:pPr>
-        <w:pStyle w:val="ListParagraph"/>
-        <w:numPr>
-          <w:ilvl w:val="3"/>
-          <w:numId w:val="1"/>
-        </w:numPr>
-        <w:tabs>
-          <w:tab w:val="center" w:pos="4680"/>
-          <w:tab w:val="right" w:pos="9360"/>
-        </w:tabs>
-        <w:rPr>
-          <w:rFonts w:eastAsiaTheme="minorEastAsia"/>
-          <w:strike/>
-          <w:color w:val="FF0000"/>
-        </w:rPr>
-      </w:pPr>
-      <w:r>
-        <w:rPr>
-          <w:rFonts w:eastAsiaTheme="minorEastAsia"/>
-          <w:strike/>
-          <w:color w:val="FF0000"/>
-        </w:rPr>
-        <w:t xml:space="preserve">my SS, </w:t>
-      </w:r>
-    </w:p>
-    <w:p>
-      <w:pPr>
-        <w:pStyle w:val="ListParagraph"/>
-        <w:numPr>
-          <w:ilvl w:val="3"/>
-          <w:numId w:val="1"/>
-        </w:numPr>
-        <w:tabs>
-          <w:tab w:val="center" w:pos="4680"/>
-          <w:tab w:val="right" w:pos="9360"/>
-        </w:tabs>
-        <w:rPr>
-          <w:rFonts w:eastAsiaTheme="minorEastAsia"/>
-          <w:strike/>
-          <w:color w:val="FF0000"/>
-        </w:rPr>
-      </w:pPr>
-      <w:r>
-        <w:rPr>
-          <w:rFonts w:eastAsiaTheme="minorEastAsia"/>
-          <w:strike/>
-          <w:color w:val="FF0000"/>
-        </w:rPr>
-        <w:t>spouse SS</w:t>
-      </w:r>
-    </w:p>
-    <w:p>
-      <w:pPr>
-        <w:pStyle w:val="ListParagraph"/>
-        <w:numPr>
-          <w:ilvl w:val="3"/>
-          <w:numId w:val="1"/>
-        </w:numPr>
-        <w:tabs>
-          <w:tab w:val="center" w:pos="4680"/>
-          <w:tab w:val="right" w:pos="9360"/>
-        </w:tabs>
-        <w:rPr>
-          <w:rFonts w:eastAsiaTheme="minorEastAsia"/>
-          <w:strike/>
-          <w:color w:val="FF0000"/>
-        </w:rPr>
-      </w:pPr>
-      <w:proofErr w:type="gramStart"/>
-      <w:r>
-        <w:rPr>
-          <w:rFonts w:eastAsiaTheme="minorEastAsia"/>
-          <w:strike/>
-          <w:color w:val="FF0000"/>
-        </w:rPr>
-        <w:t>default</w:t>
-      </w:r>
-      <w:proofErr w:type="gramEnd"/>
-      <w:r>
-        <w:rPr>
-          <w:rFonts w:eastAsiaTheme="minorEastAsia"/>
-          <w:strike/>
-          <w:color w:val="FF0000"/>
-        </w:rPr>
-        <w:t xml:space="preserve"> spouse SS if not given explicitly</w:t>
-      </w:r>
-      <w:r>
-        <w:rPr>
-          <w:rFonts w:eastAsiaTheme="minorEastAsia"/>
-          <w:strike/>
-          <w:color w:val="FF0000"/>
-        </w:rPr>
-        <w:t xml:space="preserve"> (or only if amount is negative??)</w:t>
-      </w:r>
-    </w:p>
-    <w:p>
-      <w:pPr>
-        <w:pStyle w:val="ListParagraph"/>
-        <w:numPr>
-          <w:ilvl w:val="4"/>
-          <w:numId w:val="1"/>
-        </w:numPr>
-        <w:tabs>
-          <w:tab w:val="center" w:pos="4680"/>
-          <w:tab w:val="right" w:pos="9360"/>
-        </w:tabs>
-        <w:rPr>
-          <w:rFonts w:eastAsiaTheme="minorEastAsia"/>
-          <w:strike/>
-          <w:color w:val="FF0000"/>
-        </w:rPr>
-      </w:pPr>
-      <w:r>
-        <w:rPr>
-          <w:rFonts w:eastAsiaTheme="minorEastAsia"/>
-          <w:strike/>
-          <w:color w:val="FF0000"/>
-        </w:rPr>
         <w:lastRenderedPageBreak/>
-        <w:t>HOW TO TELL THE DIFF BETWEEN AGES OR SPOUSE RETIRE STRART OR SOMETHING….</w:t>
-      </w:r>
-    </w:p>
-    <w:p>
-      <w:pPr>
-        <w:pStyle w:val="ListParagraph"/>
-        <w:numPr>
-          <w:ilvl w:val="4"/>
-          <w:numId w:val="1"/>
-        </w:numPr>
-        <w:tabs>
-          <w:tab w:val="center" w:pos="4680"/>
-          <w:tab w:val="right" w:pos="9360"/>
-        </w:tabs>
-        <w:rPr>
-          <w:rFonts w:eastAsiaTheme="minorEastAsia"/>
-          <w:strike/>
-          <w:color w:val="FF0000"/>
-        </w:rPr>
-      </w:pPr>
-      <w:r>
-        <w:rPr>
-          <w:rFonts w:eastAsiaTheme="minorEastAsia"/>
-          <w:strike/>
-          <w:color w:val="FF0000"/>
-        </w:rPr>
-        <w:t xml:space="preserve">Start default </w:t>
-      </w:r>
-      <w:r>
-        <w:rPr>
-          <w:rFonts w:eastAsiaTheme="minorEastAsia"/>
-          <w:strike/>
-          <w:color w:val="FF0000"/>
-        </w:rPr>
-        <w:t>spouse</w:t>
-      </w:r>
-      <w:r>
-        <w:rPr>
-          <w:rFonts w:eastAsiaTheme="minorEastAsia"/>
-          <w:strike/>
-          <w:color w:val="FF0000"/>
-        </w:rPr>
-        <w:t xml:space="preserve"> a</w:t>
-      </w:r>
-      <w:r>
-        <w:rPr>
-          <w:rFonts w:eastAsiaTheme="minorEastAsia"/>
-          <w:strike/>
-          <w:color w:val="FF0000"/>
-        </w:rPr>
-        <w:t>t</w:t>
-      </w:r>
-      <w:r>
-        <w:rPr>
-          <w:rFonts w:eastAsiaTheme="minorEastAsia"/>
-          <w:strike/>
-          <w:color w:val="FF0000"/>
-        </w:rPr>
-        <w:t xml:space="preserve"> their FRA age if after FRA age of </w:t>
-      </w:r>
-      <w:r>
-        <w:rPr>
-          <w:rFonts w:eastAsiaTheme="minorEastAsia"/>
-          <w:strike/>
-          <w:color w:val="FF0000"/>
-        </w:rPr>
-        <w:t>spouse</w:t>
-      </w:r>
-      <w:r>
-        <w:rPr>
-          <w:rFonts w:eastAsiaTheme="minorEastAsia"/>
-          <w:strike/>
-          <w:color w:val="FF0000"/>
-        </w:rPr>
-        <w:t xml:space="preserve"> or </w:t>
-      </w:r>
-      <w:r>
-        <w:rPr>
-          <w:rFonts w:eastAsiaTheme="minorEastAsia"/>
-          <w:strike/>
-          <w:color w:val="FF0000"/>
-        </w:rPr>
-        <w:t>spouse</w:t>
-      </w:r>
-      <w:r>
-        <w:rPr>
-          <w:rFonts w:eastAsiaTheme="minorEastAsia"/>
-          <w:strike/>
-          <w:color w:val="FF0000"/>
-        </w:rPr>
-        <w:t xml:space="preserve"> has begun SS</w:t>
-      </w:r>
-    </w:p>
-    <w:p>
-      <w:pPr>
-        <w:pStyle w:val="ListParagraph"/>
-        <w:numPr>
-          <w:ilvl w:val="4"/>
-          <w:numId w:val="1"/>
-        </w:numPr>
-        <w:tabs>
-          <w:tab w:val="center" w:pos="4680"/>
-          <w:tab w:val="right" w:pos="9360"/>
-        </w:tabs>
-        <w:rPr>
-          <w:rFonts w:eastAsiaTheme="minorEastAsia"/>
-          <w:strike/>
-          <w:color w:val="FF0000"/>
-        </w:rPr>
-      </w:pPr>
-      <w:r>
-        <w:rPr>
-          <w:rFonts w:eastAsiaTheme="minorEastAsia"/>
-          <w:strike/>
-          <w:color w:val="FF0000"/>
-        </w:rPr>
-        <w:t>½ of the spouses FRA amount</w:t>
-      </w:r>
-    </w:p>
-    <w:p>
-      <w:pPr>
-        <w:pStyle w:val="ListParagraph"/>
-        <w:numPr>
-          <w:ilvl w:val="3"/>
-          <w:numId w:val="1"/>
-        </w:numPr>
-        <w:tabs>
-          <w:tab w:val="center" w:pos="4680"/>
-          <w:tab w:val="right" w:pos="9360"/>
-        </w:tabs>
-        <w:rPr>
-          <w:rFonts w:eastAsiaTheme="minorEastAsia"/>
-          <w:color w:val="FF0000"/>
-        </w:rPr>
-      </w:pPr>
-      <w:r>
-        <w:rPr>
-          <w:rFonts w:eastAsiaTheme="minorEastAsia"/>
-          <w:color w:val="FF0000"/>
-        </w:rPr>
-        <w:t>illiquid assets (house)</w:t>
-      </w:r>
-    </w:p>
-    <w:p>
-      <w:pPr>
-        <w:pStyle w:val="ListParagraph"/>
-        <w:numPr>
-          <w:ilvl w:val="3"/>
-          <w:numId w:val="1"/>
-        </w:numPr>
-        <w:tabs>
-          <w:tab w:val="center" w:pos="4680"/>
-          <w:tab w:val="right" w:pos="9360"/>
-        </w:tabs>
-        <w:rPr>
-          <w:rFonts w:eastAsiaTheme="minorEastAsia"/>
-          <w:color w:val="FF0000"/>
-        </w:rPr>
-      </w:pPr>
-      <w:r>
-        <w:rPr>
-          <w:rFonts w:eastAsiaTheme="minorEastAsia"/>
-          <w:color w:val="FF0000"/>
-        </w:rPr>
-        <w:t xml:space="preserve">reverse </w:t>
-      </w:r>
-      <w:proofErr w:type="spellStart"/>
-      <w:r>
-        <w:rPr>
-          <w:rFonts w:eastAsiaTheme="minorEastAsia"/>
-          <w:color w:val="FF0000"/>
-        </w:rPr>
-        <w:t>morgage</w:t>
-      </w:r>
-      <w:proofErr w:type="spellEnd"/>
-    </w:p>
-    <w:p>
-      <w:pPr>
-        <w:pStyle w:val="ListParagraph"/>
-        <w:numPr>
-          <w:ilvl w:val="3"/>
-          <w:numId w:val="1"/>
-        </w:numPr>
-        <w:tabs>
-          <w:tab w:val="center" w:pos="4680"/>
-          <w:tab w:val="right" w:pos="9360"/>
-        </w:tabs>
-        <w:rPr>
-          <w:rFonts w:eastAsiaTheme="minorEastAsia"/>
-          <w:color w:val="FF0000"/>
-        </w:rPr>
-      </w:pPr>
-      <w:proofErr w:type="gramStart"/>
-      <w:r>
-        <w:rPr>
-          <w:rFonts w:eastAsiaTheme="minorEastAsia"/>
-          <w:color w:val="FF0000"/>
-        </w:rPr>
-        <w:t>yield</w:t>
-      </w:r>
-      <w:proofErr w:type="gramEnd"/>
-      <w:r>
-        <w:rPr>
-          <w:rFonts w:eastAsiaTheme="minorEastAsia"/>
-          <w:color w:val="FF0000"/>
-        </w:rPr>
-        <w:t xml:space="preserve"> (is this interest? From?)</w:t>
-      </w:r>
-    </w:p>
-    <w:p>
-      <w:pPr>
-        <w:pStyle w:val="ListParagraph"/>
-        <w:numPr>
-          <w:ilvl w:val="2"/>
-          <w:numId w:val="1"/>
-        </w:numPr>
-        <w:tabs>
-          <w:tab w:val="center" w:pos="4680"/>
-          <w:tab w:val="right" w:pos="9360"/>
-        </w:tabs>
-        <w:rPr>
-          <w:rFonts w:eastAsiaTheme="minorEastAsia"/>
-          <w:strike/>
-        </w:rPr>
-      </w:pPr>
-      <w:r>
-        <w:rPr>
-          <w:rFonts w:eastAsiaTheme="minorEastAsia"/>
-          <w:strike/>
-        </w:rPr>
-        <w:t>Ability to output the breakdown of taxes (how much in each bracket, total, how much cap gain…) Like the ORP</w:t>
-      </w:r>
-    </w:p>
-    <w:p>
-      <w:pPr>
-        <w:pStyle w:val="ListParagraph"/>
-        <w:numPr>
-          <w:ilvl w:val="2"/>
-          <w:numId w:val="1"/>
-        </w:numPr>
-        <w:tabs>
-          <w:tab w:val="center" w:pos="4680"/>
-          <w:tab w:val="right" w:pos="9360"/>
-        </w:tabs>
-        <w:rPr>
-          <w:rFonts w:eastAsiaTheme="minorEastAsia"/>
-        </w:rPr>
-      </w:pPr>
-      <w:r>
-        <w:rPr>
-          <w:rFonts w:eastAsiaTheme="minorEastAsia"/>
-        </w:rPr>
-        <w:t>Like to optimize start year of SS</w:t>
-      </w:r>
-    </w:p>
-    <w:p>
-      <w:pPr>
-        <w:pStyle w:val="ListParagraph"/>
-        <w:numPr>
-          <w:ilvl w:val="2"/>
-          <w:numId w:val="1"/>
-        </w:numPr>
-        <w:tabs>
-          <w:tab w:val="center" w:pos="4680"/>
-          <w:tab w:val="right" w:pos="9360"/>
-        </w:tabs>
-        <w:rPr>
-          <w:rFonts w:eastAsiaTheme="minorEastAsia"/>
-        </w:rPr>
-      </w:pPr>
-      <w:r>
-        <w:rPr>
-          <w:rFonts w:eastAsiaTheme="minorEastAsia"/>
-          <w:strike/>
-        </w:rPr>
-        <w:t>Moving withdrawal income into other investments</w:t>
-      </w:r>
-      <w:r>
-        <w:rPr>
-          <w:rFonts w:eastAsiaTheme="minorEastAsia"/>
-        </w:rPr>
-        <w:t xml:space="preserve"> (conversions?) </w:t>
-      </w:r>
-      <w:r>
-        <w:rPr>
-          <w:rFonts w:eastAsiaTheme="minorEastAsia"/>
-          <w:strike/>
-        </w:rPr>
-        <w:t xml:space="preserve">after tax investment or savings accounts (dependent on how soon the money might be needed). </w:t>
-      </w:r>
-    </w:p>
-    <w:p>
-      <w:pPr>
-        <w:pStyle w:val="ListParagraph"/>
-        <w:numPr>
-          <w:ilvl w:val="2"/>
-          <w:numId w:val="1"/>
-        </w:numPr>
-        <w:tabs>
-          <w:tab w:val="center" w:pos="4680"/>
-          <w:tab w:val="right" w:pos="9360"/>
-        </w:tabs>
-        <w:rPr>
-          <w:rFonts w:eastAsiaTheme="minorEastAsia"/>
-        </w:rPr>
-      </w:pPr>
-      <w:r>
-        <w:rPr>
-          <w:rFonts w:eastAsiaTheme="minorEastAsia"/>
-        </w:rPr>
-        <w:t>Short term savings goals (</w:t>
-      </w:r>
-      <w:proofErr w:type="gramStart"/>
-      <w:r>
-        <w:rPr>
-          <w:rFonts w:eastAsiaTheme="minorEastAsia"/>
-        </w:rPr>
-        <w:t>car, ….)</w:t>
-      </w:r>
-      <w:proofErr w:type="gramEnd"/>
-    </w:p>
-    <w:p>
-      <w:pPr>
-        <w:pStyle w:val="ListParagraph"/>
-        <w:numPr>
-          <w:ilvl w:val="3"/>
-          <w:numId w:val="1"/>
-        </w:numPr>
-        <w:tabs>
-          <w:tab w:val="center" w:pos="4680"/>
-          <w:tab w:val="right" w:pos="9360"/>
-        </w:tabs>
-        <w:rPr>
-          <w:rFonts w:eastAsiaTheme="minorEastAsia"/>
-        </w:rPr>
-      </w:pPr>
-      <w:r>
-        <w:rPr>
-          <w:rFonts w:eastAsiaTheme="minorEastAsia"/>
-        </w:rPr>
-        <w:t xml:space="preserve">ORP use a list of time x amount tuples </w:t>
-      </w:r>
-    </w:p>
-    <w:p>
-      <w:pPr>
-        <w:pStyle w:val="ListParagraph"/>
-        <w:numPr>
-          <w:ilvl w:val="2"/>
-          <w:numId w:val="1"/>
-        </w:numPr>
-        <w:tabs>
-          <w:tab w:val="center" w:pos="4680"/>
-          <w:tab w:val="right" w:pos="9360"/>
-        </w:tabs>
-        <w:rPr>
-          <w:rFonts w:eastAsiaTheme="minorEastAsia"/>
-        </w:rPr>
-      </w:pPr>
-      <w:r>
-        <w:rPr>
-          <w:rFonts w:eastAsiaTheme="minorEastAsia"/>
-        </w:rPr>
-        <w:t>Emergency fund (6months – 1year, family emergencies</w:t>
-      </w:r>
-      <w:proofErr w:type="gramStart"/>
-      <w:r>
-        <w:rPr>
-          <w:rFonts w:eastAsiaTheme="minorEastAsia"/>
-        </w:rPr>
-        <w:t>,…</w:t>
-      </w:r>
-      <w:proofErr w:type="gramEnd"/>
-      <w:r>
-        <w:rPr>
-          <w:rFonts w:eastAsiaTheme="minorEastAsia"/>
-        </w:rPr>
-        <w:t>)</w:t>
-      </w:r>
-    </w:p>
-    <w:p>
-      <w:pPr>
-        <w:pStyle w:val="ListParagraph"/>
-        <w:numPr>
-          <w:ilvl w:val="2"/>
-          <w:numId w:val="1"/>
-        </w:numPr>
-        <w:tabs>
-          <w:tab w:val="center" w:pos="4680"/>
-          <w:tab w:val="right" w:pos="9360"/>
-        </w:tabs>
-        <w:rPr>
-          <w:rFonts w:eastAsiaTheme="minorEastAsia"/>
-        </w:rPr>
-      </w:pPr>
-      <w:r>
-        <w:rPr>
-          <w:rFonts w:eastAsiaTheme="minorEastAsia"/>
-        </w:rPr>
-        <w:t>Run for time prior to retirement</w:t>
-      </w:r>
-    </w:p>
-    <w:p>
-      <w:pPr>
-        <w:pStyle w:val="ListParagraph"/>
-        <w:numPr>
-          <w:ilvl w:val="2"/>
-          <w:numId w:val="1"/>
-        </w:numPr>
-        <w:tabs>
-          <w:tab w:val="center" w:pos="4680"/>
-          <w:tab w:val="right" w:pos="9360"/>
-        </w:tabs>
-        <w:rPr>
-          <w:rFonts w:eastAsiaTheme="minorEastAsia"/>
-          <w:strike/>
-        </w:rPr>
-      </w:pPr>
-      <w:r>
-        <w:rPr>
-          <w:rFonts w:eastAsiaTheme="minorEastAsia"/>
-          <w:strike/>
-        </w:rPr>
-        <w:t>Break out SS husband and wife</w:t>
-      </w:r>
-    </w:p>
-    <w:p>
-      <w:pPr>
-        <w:pStyle w:val="ListParagraph"/>
-        <w:numPr>
-          <w:ilvl w:val="0"/>
-          <w:numId w:val="1"/>
-        </w:numPr>
-        <w:tabs>
-          <w:tab w:val="center" w:pos="4680"/>
-          <w:tab w:val="right" w:pos="9360"/>
-        </w:tabs>
-        <w:rPr>
-          <w:rFonts w:eastAsiaTheme="minorEastAsia"/>
-        </w:rPr>
-      </w:pPr>
-      <w:r>
-        <w:rPr>
-          <w:rFonts w:eastAsiaTheme="minorEastAsia"/>
-        </w:rPr>
-        <w:t>Ability to run in simulation mode against a defined return rate for each year (</w:t>
-      </w:r>
-      <w:proofErr w:type="spellStart"/>
-      <w:proofErr w:type="gramStart"/>
-      <w:r>
-        <w:rPr>
-          <w:rFonts w:eastAsiaTheme="minorEastAsia"/>
-        </w:rPr>
-        <w:t>ie</w:t>
-      </w:r>
-      <w:proofErr w:type="spellEnd"/>
-      <w:r>
-        <w:rPr>
-          <w:rFonts w:eastAsiaTheme="minorEastAsia"/>
-        </w:rPr>
-        <w:t>.,</w:t>
-      </w:r>
-      <w:proofErr w:type="gramEnd"/>
-      <w:r>
-        <w:rPr>
-          <w:rFonts w:eastAsiaTheme="minorEastAsia"/>
-        </w:rPr>
-        <w:t xml:space="preserve"> a portion of the historical S&amp;P 500 record). </w:t>
-      </w:r>
-    </w:p>
-    <w:p>
-      <w:pPr>
-        <w:pStyle w:val="ListParagraph"/>
-        <w:numPr>
-          <w:ilvl w:val="1"/>
-          <w:numId w:val="1"/>
-        </w:numPr>
-        <w:tabs>
-          <w:tab w:val="center" w:pos="4680"/>
-          <w:tab w:val="right" w:pos="9360"/>
-        </w:tabs>
-        <w:rPr>
-          <w:rFonts w:eastAsiaTheme="minorEastAsia"/>
-        </w:rPr>
-      </w:pPr>
-      <w:r>
-        <w:rPr>
-          <w:rFonts w:eastAsiaTheme="minorEastAsia"/>
-        </w:rPr>
-        <w:t>Compare against other strategies:</w:t>
-      </w:r>
-    </w:p>
-    <w:p>
-      <w:pPr>
-        <w:pStyle w:val="ListParagraph"/>
-        <w:numPr>
-          <w:ilvl w:val="2"/>
-          <w:numId w:val="1"/>
-        </w:numPr>
-        <w:tabs>
-          <w:tab w:val="center" w:pos="4680"/>
-          <w:tab w:val="right" w:pos="9360"/>
-        </w:tabs>
-        <w:rPr>
-          <w:rFonts w:eastAsiaTheme="minorEastAsia"/>
-        </w:rPr>
-      </w:pPr>
-      <w:r>
-        <w:rPr>
-          <w:rFonts w:eastAsiaTheme="minorEastAsia"/>
-        </w:rPr>
         <w:t>4% initial amount forever, or with inflation, or adjust to 4% each year</w:t>
       </w:r>
       <w:r>
@@ -18889,7 +18372,7 @@
             <w:sz w:val="28"/>
             <w:szCs w:val="28"/>
           </w:rPr>
-          <w:t>9</w:t>
+          <w:t>11</w:t>
         </w:r>
         <w:r>
           <w:rPr>
@@ -20453,7 +19936,7 @@
 </file>
 
 <file path=customXml/itemProps1.xml><?xml version="1.0" encoding="utf-8"?>
-<ds:datastoreItem xmlns:ds="http://schemas.openxmlformats.org/officeDocument/2006/customXml" ds:itemID="{1A6B1A90-1669-4027-A11C-5882387BE253}">
+<ds:datastoreItem xmlns:ds="http://schemas.openxmlformats.org/officeDocument/2006/customXml" ds:itemID="{C74D87D9-7DA1-4CFB-9820-D21261A3F42E}">
   <ds:schemaRefs>
     <ds:schemaRef ds:uri="http://schemas.openxmlformats.org/officeDocument/2006/bibliography"/>
   </ds:schemaRefs>

</xml_diff>

<commit_message>
Fixing a corner case where no retirement accounts are specified.
</commit_message>
<xml_diff>
--- a/ARetirementPlannerModel2017.docx
+++ b/ARetirementPlannerModel2017.docx
@@ -15705,6 +15705,39 @@
       </w:r>
     </w:p>
     <w:p>
+      <w:proofErr w:type="spellStart"/>
+      <w:r>
+        <w:t>D</w:t>
+      </w:r>
+      <w:r>
+        <w:rPr>
+          <w:vertAlign w:val="subscript"/>
+        </w:rPr>
+        <w:t>j</w:t>
+      </w:r>
+      <w:r>
+        <w:rPr>
+          <w:vertAlign w:val="superscript"/>
+        </w:rPr>
+        <w:t>A</w:t>
+      </w:r>
+      <w:proofErr w:type="spellEnd"/>
+      <w:r>
+        <w:tab/>
+        <w:t xml:space="preserve">The discount rate for the </w:t>
+      </w:r>
+      <w:proofErr w:type="spellStart"/>
+      <w:r>
+        <w:t>jth</w:t>
+      </w:r>
+      <w:proofErr w:type="spellEnd"/>
+      <w:r>
+        <w:t xml:space="preserve"> account</w:t>
+      </w:r>
+      <w:bookmarkStart w:id="0" w:name="_GoBack"/>
+      <w:bookmarkEnd w:id="0"/>
+    </w:p>
+    <w:p>
       <w:pPr>
         <w:rPr>
           <w:rFonts w:eastAsiaTheme="minorEastAsia"/>
@@ -16207,6 +16240,7 @@
       <w:proofErr w:type="spellStart"/>
       <w:proofErr w:type="gramStart"/>
       <w:r>
+        <w:lastRenderedPageBreak/>
         <w:t>q</w:t>
       </w:r>
       <w:r>
@@ -16226,7 +16260,6 @@
       <w:proofErr w:type="spellStart"/>
       <w:proofErr w:type="gramStart"/>
       <w:r>
-        <w:lastRenderedPageBreak/>
         <w:t>r</w:t>
       </w:r>
       <w:r>
@@ -16991,7 +17024,14 @@
         <w:rPr>
           <w:rFonts w:eastAsiaTheme="minorEastAsia"/>
         </w:rPr>
-        <w:t>this would require it to be a variable (not a constant) but I don’t think this method allows for variable to be multiplied. NEED TO VERIFY</w:t>
+        <w:t xml:space="preserve">this </w:t>
+      </w:r>
+      <w:r>
+        <w:rPr>
+          <w:rFonts w:eastAsiaTheme="minorEastAsia"/>
+        </w:rPr>
+        <w:lastRenderedPageBreak/>
+        <w:t>would require it to be a variable (not a constant) but I don’t think this method allows for variable to be multiplied. NEED TO VERIFY</w:t>
       </w:r>
     </w:p>
     <w:p>
@@ -17008,7 +17048,6 @@
         <w:rPr>
           <w:rFonts w:eastAsiaTheme="minorEastAsia"/>
         </w:rPr>
-        <w:lastRenderedPageBreak/>
         <w:t>To Do:</w:t>
       </w:r>
     </w:p>
@@ -17962,7 +18001,6 @@
           <w:rFonts w:eastAsiaTheme="minorEastAsia"/>
         </w:rPr>
       </w:pPr>
-      <w:bookmarkStart w:id="0" w:name="_GoBack"/>
       <w:r>
         <w:rPr>
           <w:rFonts w:eastAsiaTheme="minorEastAsia"/>
@@ -17975,7 +18013,6 @@
         </w:rPr>
         <w:t xml:space="preserve"> in print out</w:t>
       </w:r>
-      <w:bookmarkEnd w:id="0"/>
     </w:p>
     <w:p>
       <w:pPr>
@@ -18040,6 +18077,7 @@
         <w:rPr>
           <w:rFonts w:eastAsiaTheme="minorEastAsia"/>
         </w:rPr>
+        <w:lastRenderedPageBreak/>
         <w:t>Compare against other strategies:</w:t>
       </w:r>
     </w:p>
@@ -18062,7 +18100,6 @@
         <w:rPr>
           <w:rFonts w:eastAsiaTheme="minorEastAsia"/>
         </w:rPr>
-        <w:lastRenderedPageBreak/>
         <w:t>4% initial amount forever, or with inflation, or adjust to 4% each year</w:t>
       </w:r>
       <w:r>
@@ -18372,7 +18409,7 @@
             <w:sz w:val="28"/>
             <w:szCs w:val="28"/>
           </w:rPr>
-          <w:t>11</w:t>
+          <w:t>12</w:t>
         </w:r>
         <w:r>
           <w:rPr>
@@ -19936,7 +19973,7 @@
 </file>
 
 <file path=customXml/itemProps1.xml><?xml version="1.0" encoding="utf-8"?>
-<ds:datastoreItem xmlns:ds="http://schemas.openxmlformats.org/officeDocument/2006/customXml" ds:itemID="{C74D87D9-7DA1-4CFB-9820-D21261A3F42E}">
+<ds:datastoreItem xmlns:ds="http://schemas.openxmlformats.org/officeDocument/2006/customXml" ds:itemID="{0FCAEACB-AB36-4AE7-BF43-91C63911129A}">
   <ds:schemaRefs>
     <ds:schemaRef ds:uri="http://schemas.openxmlformats.org/officeDocument/2006/bibliography"/>
   </ds:schemaRefs>

</xml_diff>

<commit_message>
Improving the retiree age output information to include both retirees when possible.
</commit_message>
<xml_diff>
--- a/ARetirementPlannerModel2017.docx
+++ b/ARetirementPlannerModel2017.docx
@@ -3463,15 +3463,13 @@
         </w:rPr>
         <w:t xml:space="preserve">e, it </w:t>
       </w:r>
-      <w:proofErr w:type="spellStart"/>
       <w:r>
         <w:rPr>
           <w:rFonts w:eastAsiaTheme="minorEastAsia"/>
           <w:color w:val="FF0000"/>
         </w:rPr>
-        <w:t>referse</w:t>
-      </w:r>
-      <w:proofErr w:type="spellEnd"/>
+        <w:t>refers</w:t>
+      </w:r>
       <w:r>
         <w:rPr>
           <w:rFonts w:eastAsiaTheme="minorEastAsia"/>
@@ -3983,13 +3981,7 @@
               <w:rPr>
                 <w:rFonts w:ascii="Cambria Math" w:hAnsi="Cambria Math"/>
               </w:rPr>
-              <m:t>70</m:t>
-            </m:r>
-            <m:r>
-              <w:rPr>
-                <w:rFonts w:ascii="Cambria Math" w:hAnsi="Cambria Math"/>
-              </w:rPr>
-              <m:t>,j</m:t>
+              <m:t>70,j</m:t>
             </m:r>
           </m:sub>
         </m:sSub>
@@ -3997,19 +3989,7 @@
           <w:rPr>
             <w:rFonts w:ascii="Cambria Math" w:eastAsiaTheme="minorEastAsia" w:hAnsi="Cambria Math"/>
           </w:rPr>
-          <m:t>…n, j</m:t>
-        </m:r>
-        <m:r>
-          <w:rPr>
-            <w:rFonts w:ascii="Cambria Math" w:eastAsiaTheme="minorEastAsia" w:hAnsi="Cambria Math"/>
-          </w:rPr>
-          <m:t>∈TDRA</m:t>
-        </m:r>
-        <m:r>
-          <w:rPr>
-            <w:rFonts w:ascii="Cambria Math" w:eastAsiaTheme="minorEastAsia" w:hAnsi="Cambria Math"/>
-          </w:rPr>
-          <m:t xml:space="preserve"> </m:t>
+          <m:t xml:space="preserve">…n, j∈TDRA </m:t>
         </m:r>
       </m:oMath>
       <w:r>
@@ -5197,13 +5177,7 @@
               <w:rPr>
                 <w:rFonts w:ascii="Cambria Math" w:hAnsi="Cambria Math"/>
               </w:rPr>
-              <m:t>i</m:t>
-            </m:r>
-            <m:r>
-              <w:rPr>
-                <w:rFonts w:ascii="Cambria Math" w:hAnsi="Cambria Math"/>
-              </w:rPr>
-              <m:t>,</m:t>
+              <m:t>i,</m:t>
             </m:r>
             <m:sSup>
               <m:sSupPr>
@@ -6241,13 +6215,7 @@
                   <w:rPr>
                     <w:rFonts w:ascii="Cambria Math" w:hAnsi="Cambria Math"/>
                   </w:rPr>
-                  <m:t>i</m:t>
-                </m:r>
-                <m:r>
-                  <w:rPr>
-                    <w:rFonts w:ascii="Cambria Math" w:hAnsi="Cambria Math"/>
-                  </w:rPr>
-                  <m:t>,</m:t>
+                  <m:t>i,</m:t>
                 </m:r>
                 <m:sSup>
                   <m:sSupPr>
@@ -6311,13 +6279,7 @@
                   <w:rPr>
                     <w:rFonts w:ascii="Cambria Math" w:hAnsi="Cambria Math"/>
                   </w:rPr>
-                  <m:t>i</m:t>
-                </m:r>
-                <m:r>
-                  <w:rPr>
-                    <w:rFonts w:ascii="Cambria Math" w:hAnsi="Cambria Math"/>
-                  </w:rPr>
-                  <m:t>,</m:t>
+                  <m:t>i,</m:t>
                 </m:r>
                 <m:sSup>
                   <m:sSupPr>
@@ -6391,13 +6353,7 @@
                       <w:rPr>
                         <w:rFonts w:ascii="Cambria Math" w:eastAsiaTheme="minorEastAsia" w:hAnsi="Cambria Math"/>
                       </w:rPr>
-                      <m:t>,</m:t>
-                    </m:r>
-                    <m:r>
-                      <w:rPr>
-                        <w:rFonts w:ascii="Cambria Math" w:eastAsiaTheme="minorEastAsia" w:hAnsi="Cambria Math"/>
-                      </w:rPr>
-                      <m:t>n</m:t>
+                      <m:t>,n</m:t>
                     </m:r>
                   </m:e>
                   <m:sup>
@@ -9880,13 +9836,7 @@
               <w:rPr>
                 <w:rFonts w:ascii="Cambria Math" w:hAnsi="Cambria Math"/>
               </w:rPr>
-              <m:t>70</m:t>
-            </m:r>
-            <m:r>
-              <w:rPr>
-                <w:rFonts w:ascii="Cambria Math" w:hAnsi="Cambria Math"/>
-              </w:rPr>
-              <m:t>,j</m:t>
+              <m:t>70,j</m:t>
             </m:r>
           </m:sub>
         </m:sSub>
@@ -9894,13 +9844,7 @@
           <w:rPr>
             <w:rFonts w:ascii="Cambria Math" w:eastAsiaTheme="minorEastAsia" w:hAnsi="Cambria Math"/>
           </w:rPr>
-          <m:t>…n, j</m:t>
-        </m:r>
-        <m:r>
-          <w:rPr>
-            <w:rFonts w:ascii="Cambria Math" w:eastAsiaTheme="minorEastAsia" w:hAnsi="Cambria Math"/>
-          </w:rPr>
-          <m:t>∈TDRA</m:t>
+          <m:t>…n, j∈TDRA</m:t>
         </m:r>
       </m:oMath>
       <w:r>
@@ -11958,13 +11902,7 @@
               <w:rPr>
                 <w:rFonts w:ascii="Cambria Math" w:hAnsi="Cambria Math"/>
               </w:rPr>
-              <m:t>i+1</m:t>
-            </m:r>
-            <m:r>
-              <w:rPr>
-                <w:rFonts w:ascii="Cambria Math" w:hAnsi="Cambria Math"/>
-              </w:rPr>
-              <m:t>,</m:t>
+              <m:t>i+1,</m:t>
             </m:r>
             <m:sSup>
               <m:sSupPr>
@@ -12038,13 +11976,7 @@
                   <w:rPr>
                     <w:rFonts w:ascii="Cambria Math" w:hAnsi="Cambria Math"/>
                   </w:rPr>
-                  <m:t>i</m:t>
-                </m:r>
-                <m:r>
-                  <w:rPr>
-                    <w:rFonts w:ascii="Cambria Math" w:hAnsi="Cambria Math"/>
-                  </w:rPr>
-                  <m:t>,</m:t>
+                  <m:t>i,</m:t>
                 </m:r>
                 <m:sSup>
                   <m:sSupPr>
@@ -12098,13 +12030,7 @@
               <w:rPr>
                 <w:rFonts w:ascii="Cambria Math" w:hAnsi="Cambria Math"/>
               </w:rPr>
-              <m:t>i</m:t>
-            </m:r>
-            <m:r>
-              <w:rPr>
-                <w:rFonts w:ascii="Cambria Math" w:hAnsi="Cambria Math"/>
-              </w:rPr>
-              <m:t>,</m:t>
+              <m:t>i,</m:t>
             </m:r>
             <m:sSup>
               <m:sSupPr>
@@ -12178,13 +12104,7 @@
                   <w:rPr>
                     <w:rFonts w:ascii="Cambria Math" w:hAnsi="Cambria Math"/>
                   </w:rPr>
-                  <m:t>i</m:t>
-                </m:r>
-                <m:r>
-                  <w:rPr>
-                    <w:rFonts w:ascii="Cambria Math" w:hAnsi="Cambria Math"/>
-                  </w:rPr>
-                  <m:t>,</m:t>
+                  <m:t>i,</m:t>
                 </m:r>
                 <m:sSup>
                   <m:sSupPr>
@@ -12238,13 +12158,7 @@
               <w:rPr>
                 <w:rFonts w:ascii="Cambria Math" w:hAnsi="Cambria Math"/>
               </w:rPr>
-              <m:t>i</m:t>
-            </m:r>
-            <m:r>
-              <w:rPr>
-                <w:rFonts w:ascii="Cambria Math" w:hAnsi="Cambria Math"/>
-              </w:rPr>
-              <m:t>,</m:t>
+              <m:t>i,</m:t>
             </m:r>
             <m:sSup>
               <m:sSupPr>
@@ -12318,13 +12232,7 @@
                   <w:rPr>
                     <w:rFonts w:ascii="Cambria Math" w:hAnsi="Cambria Math"/>
                   </w:rPr>
-                  <m:t>i</m:t>
-                </m:r>
-                <m:r>
-                  <w:rPr>
-                    <w:rFonts w:ascii="Cambria Math" w:hAnsi="Cambria Math"/>
-                  </w:rPr>
-                  <m:t>,</m:t>
+                  <m:t>i,</m:t>
                 </m:r>
                 <m:sSup>
                   <m:sSupPr>
@@ -12464,13 +12372,7 @@
                   <w:rPr>
                     <w:rFonts w:ascii="Cambria Math" w:hAnsi="Cambria Math"/>
                   </w:rPr>
-                  <m:t>i</m:t>
-                </m:r>
-                <m:r>
-                  <w:rPr>
-                    <w:rFonts w:ascii="Cambria Math" w:hAnsi="Cambria Math"/>
-                  </w:rPr>
-                  <m:t>,</m:t>
+                  <m:t>i,</m:t>
                 </m:r>
                 <m:sSup>
                   <m:sSupPr>
@@ -12524,13 +12426,7 @@
               <w:rPr>
                 <w:rFonts w:ascii="Cambria Math" w:hAnsi="Cambria Math"/>
               </w:rPr>
-              <m:t>i</m:t>
-            </m:r>
-            <m:r>
-              <w:rPr>
-                <w:rFonts w:ascii="Cambria Math" w:hAnsi="Cambria Math"/>
-              </w:rPr>
-              <m:t>,</m:t>
+              <m:t>i,</m:t>
             </m:r>
             <m:sSup>
               <m:sSupPr>
@@ -12604,13 +12500,7 @@
                   <w:rPr>
                     <w:rFonts w:ascii="Cambria Math" w:hAnsi="Cambria Math"/>
                   </w:rPr>
-                  <m:t>i</m:t>
-                </m:r>
-                <m:r>
-                  <w:rPr>
-                    <w:rFonts w:ascii="Cambria Math" w:hAnsi="Cambria Math"/>
-                  </w:rPr>
-                  <m:t>,</m:t>
+                  <m:t>i,</m:t>
                 </m:r>
                 <m:sSup>
                   <m:sSupPr>
@@ -12664,13 +12554,7 @@
               <w:rPr>
                 <w:rFonts w:ascii="Cambria Math" w:hAnsi="Cambria Math"/>
               </w:rPr>
-              <m:t>i</m:t>
-            </m:r>
-            <m:r>
-              <w:rPr>
-                <w:rFonts w:ascii="Cambria Math" w:hAnsi="Cambria Math"/>
-              </w:rPr>
-              <m:t>,</m:t>
+              <m:t>i,</m:t>
             </m:r>
             <m:sSup>
               <m:sSupPr>
@@ -12744,13 +12628,7 @@
                   <w:rPr>
                     <w:rFonts w:ascii="Cambria Math" w:hAnsi="Cambria Math"/>
                   </w:rPr>
-                  <m:t>i</m:t>
-                </m:r>
-                <m:r>
-                  <w:rPr>
-                    <w:rFonts w:ascii="Cambria Math" w:hAnsi="Cambria Math"/>
-                  </w:rPr>
-                  <m:t>,</m:t>
+                  <m:t>i,</m:t>
                 </m:r>
                 <m:sSup>
                   <m:sSupPr>
@@ -12836,13 +12714,7 @@
               <w:rPr>
                 <w:rFonts w:ascii="Cambria Math" w:hAnsi="Cambria Math"/>
               </w:rPr>
-              <m:t>i+1</m:t>
-            </m:r>
-            <m:r>
-              <w:rPr>
-                <w:rFonts w:ascii="Cambria Math" w:hAnsi="Cambria Math"/>
-              </w:rPr>
-              <m:t>,</m:t>
+              <m:t>i+1,</m:t>
             </m:r>
             <m:sSup>
               <m:sSupPr>
@@ -15734,8 +15606,6 @@
       <w:r>
         <w:t xml:space="preserve"> account</w:t>
       </w:r>
-      <w:bookmarkStart w:id="0" w:name="_GoBack"/>
-      <w:bookmarkEnd w:id="0"/>
     </w:p>
     <w:p>
       <w:pPr>
@@ -16983,72 +16853,21 @@
         <w:rPr>
           <w:rFonts w:eastAsiaTheme="minorEastAsia"/>
         </w:rPr>
-        <w:t>Another problem with this is it DOES NOT ALLOW FOR A CHANGE IN THE BASIS while optimization is happening. Why is this important? Because, I want to be able to have excess withdrawals placed in ATRSI (b</w:t>
-      </w:r>
-      <w:r>
-        <w:rPr>
-          <w:rFonts w:eastAsiaTheme="minorEastAsia"/>
-          <w:vertAlign w:val="subscript"/>
-        </w:rPr>
-        <w:t>i3</w:t>
-      </w:r>
-      <w:r>
-        <w:rPr>
-          <w:rFonts w:eastAsiaTheme="minorEastAsia"/>
-        </w:rPr>
-        <w:t xml:space="preserve">) which would need a corresponding change to the basis </w:t>
+        <w:t xml:space="preserve">What about </w:t>
       </w:r>
       <w:proofErr w:type="spellStart"/>
       <w:r>
         <w:rPr>
           <w:rFonts w:eastAsiaTheme="minorEastAsia"/>
         </w:rPr>
-        <w:t>bm</w:t>
-      </w:r>
-      <w:r>
-        <w:rPr>
-          <w:rFonts w:eastAsiaTheme="minorEastAsia"/>
-          <w:vertAlign w:val="subscript"/>
-        </w:rPr>
-        <w:t>i</w:t>
+        <w:t>fsic</w:t>
       </w:r>
       <w:proofErr w:type="spellEnd"/>
       <w:r>
         <w:rPr>
           <w:rFonts w:eastAsiaTheme="minorEastAsia"/>
-          <w:vertAlign w:val="subscript"/>
-        </w:rPr>
-        <w:t xml:space="preserve"> </w:t>
-      </w:r>
-      <w:r>
-        <w:rPr>
-          <w:rFonts w:eastAsiaTheme="minorEastAsia"/>
-        </w:rPr>
-        <w:t xml:space="preserve">this </w:t>
-      </w:r>
-      <w:r>
-        <w:rPr>
-          <w:rFonts w:eastAsiaTheme="minorEastAsia"/>
-        </w:rPr>
-        <w:lastRenderedPageBreak/>
-        <w:t>would require it to be a variable (not a constant) but I don’t think this method allows for variable to be multiplied. NEED TO VERIFY</w:t>
-      </w:r>
-    </w:p>
-    <w:p>
-      <w:pPr>
-        <w:tabs>
-          <w:tab w:val="center" w:pos="4680"/>
-          <w:tab w:val="right" w:pos="9360"/>
-        </w:tabs>
-        <w:rPr>
-          <w:rFonts w:eastAsiaTheme="minorEastAsia"/>
-        </w:rPr>
-      </w:pPr>
-      <w:r>
-        <w:rPr>
-          <w:rFonts w:eastAsiaTheme="minorEastAsia"/>
-        </w:rPr>
-        <w:t>To Do:</w:t>
+        </w:rPr>
+        <w:t xml:space="preserve"> (social security tax?)</w:t>
       </w:r>
     </w:p>
     <w:p>
@@ -17070,7 +16889,72 @@
         <w:rPr>
           <w:rFonts w:eastAsiaTheme="minorEastAsia"/>
         </w:rPr>
-        <w:t>Break out the consistency checking code into a separate file</w:t>
+        <w:t xml:space="preserve">Another problem with this is it DOES NOT ALLOW FOR A CHANGE IN THE BASIS while optimization is happening. Why is this important? Because, I want to be able to have excess </w:t>
+      </w:r>
+      <w:r>
+        <w:rPr>
+          <w:rFonts w:eastAsiaTheme="minorEastAsia"/>
+        </w:rPr>
+        <w:lastRenderedPageBreak/>
+        <w:t>withdrawals placed in ATRSI (b</w:t>
+      </w:r>
+      <w:r>
+        <w:rPr>
+          <w:rFonts w:eastAsiaTheme="minorEastAsia"/>
+          <w:vertAlign w:val="subscript"/>
+        </w:rPr>
+        <w:t>i3</w:t>
+      </w:r>
+      <w:r>
+        <w:rPr>
+          <w:rFonts w:eastAsiaTheme="minorEastAsia"/>
+        </w:rPr>
+        <w:t xml:space="preserve">) which would need a corresponding change to the basis </w:t>
+      </w:r>
+      <w:proofErr w:type="spellStart"/>
+      <w:r>
+        <w:rPr>
+          <w:rFonts w:eastAsiaTheme="minorEastAsia"/>
+        </w:rPr>
+        <w:t>bm</w:t>
+      </w:r>
+      <w:r>
+        <w:rPr>
+          <w:rFonts w:eastAsiaTheme="minorEastAsia"/>
+          <w:vertAlign w:val="subscript"/>
+        </w:rPr>
+        <w:t>i</w:t>
+      </w:r>
+      <w:proofErr w:type="spellEnd"/>
+      <w:r>
+        <w:rPr>
+          <w:rFonts w:eastAsiaTheme="minorEastAsia"/>
+          <w:vertAlign w:val="subscript"/>
+        </w:rPr>
+        <w:t xml:space="preserve"> </w:t>
+      </w:r>
+      <w:r>
+        <w:rPr>
+          <w:rFonts w:eastAsiaTheme="minorEastAsia"/>
+        </w:rPr>
+        <w:t>this would require it to be a variable (not a constant) but I don’t think this method allows for variable to be multiplied. NEED TO VERIFY</w:t>
+      </w:r>
+    </w:p>
+    <w:p>
+      <w:pPr>
+        <w:tabs>
+          <w:tab w:val="center" w:pos="4680"/>
+          <w:tab w:val="right" w:pos="9360"/>
+        </w:tabs>
+        <w:rPr>
+          <w:rFonts w:eastAsiaTheme="minorEastAsia"/>
+        </w:rPr>
+      </w:pPr>
+      <w:r>
+        <w:rPr>
+          <w:rFonts w:eastAsiaTheme="minorEastAsia"/>
+        </w:rPr>
+        <w:t>To Do:</w:t>
       </w:r>
     </w:p>
     <w:p>
@@ -17092,7 +16976,7 @@
         <w:rPr>
           <w:rFonts w:eastAsiaTheme="minorEastAsia"/>
         </w:rPr>
-        <w:t>Make all output headings consistent and useful (uniform across the different ones (Taxable done the same everywhere))</w:t>
+        <w:t>Break out the consistency checking code into a separate file</w:t>
       </w:r>
     </w:p>
     <w:p>
@@ -17114,7 +16998,7 @@
         <w:rPr>
           <w:rFonts w:eastAsiaTheme="minorEastAsia"/>
         </w:rPr>
-        <w:t>Convert the indices to zero based to match the python code</w:t>
+        <w:t>Make all output headings consistent and useful (uniform across the different ones (Taxable done the same everywhere))</w:t>
       </w:r>
     </w:p>
     <w:p>
@@ -17136,16 +17020,8 @@
         <w:rPr>
           <w:rFonts w:eastAsiaTheme="minorEastAsia"/>
         </w:rPr>
-        <w:t>Add selectable MRD tables (single, joint married</w:t>
-      </w:r>
-      <w:proofErr w:type="gramStart"/>
-      <w:r>
-        <w:rPr>
-          <w:rFonts w:eastAsiaTheme="minorEastAsia"/>
-        </w:rPr>
-        <w:t>, ???)</w:t>
-      </w:r>
-      <w:proofErr w:type="gramEnd"/>
+        <w:t>Convert the indices to zero based to match the python code</w:t>
+      </w:r>
     </w:p>
     <w:p>
       <w:pPr>
@@ -17166,8 +17042,16 @@
         <w:rPr>
           <w:rFonts w:eastAsiaTheme="minorEastAsia"/>
         </w:rPr>
-        <w:t>Add state taxes</w:t>
-      </w:r>
+        <w:t>Add selectable MRD tables (single, joint married</w:t>
+      </w:r>
+      <w:proofErr w:type="gramStart"/>
+      <w:r>
+        <w:rPr>
+          <w:rFonts w:eastAsiaTheme="minorEastAsia"/>
+        </w:rPr>
+        <w:t>, ???)</w:t>
+      </w:r>
+      <w:proofErr w:type="gramEnd"/>
     </w:p>
     <w:p>
       <w:pPr>
@@ -17182,6 +17066,28 @@
         </w:tabs>
         <w:rPr>
           <w:rFonts w:eastAsiaTheme="minorEastAsia"/>
+        </w:rPr>
+      </w:pPr>
+      <w:r>
+        <w:rPr>
+          <w:rFonts w:eastAsiaTheme="minorEastAsia"/>
+        </w:rPr>
+        <w:t>Add state taxes</w:t>
+      </w:r>
+    </w:p>
+    <w:p>
+      <w:pPr>
+        <w:pStyle w:val="ListParagraph"/>
+        <w:numPr>
+          <w:ilvl w:val="0"/>
+          <w:numId w:val="1"/>
+        </w:numPr>
+        <w:tabs>
+          <w:tab w:val="center" w:pos="4680"/>
+          <w:tab w:val="right" w:pos="9360"/>
+        </w:tabs>
+        <w:rPr>
+          <w:rFonts w:eastAsiaTheme="minorEastAsia"/>
           <w:strike/>
         </w:rPr>
       </w:pPr>
@@ -17540,6 +17446,100 @@
         </w:rPr>
         <w:t>Add an output row for the current state (balances…) followed by the retirement rows</w:t>
       </w:r>
+      <w:r>
+        <w:rPr>
+          <w:rFonts w:eastAsiaTheme="minorEastAsia"/>
+        </w:rPr>
+        <w:t>, such as:</w:t>
+      </w:r>
+    </w:p>
+    <w:p>
+      <w:pPr>
+        <w:pStyle w:val="ListParagraph"/>
+        <w:numPr>
+          <w:ilvl w:val="3"/>
+          <w:numId w:val="1"/>
+        </w:numPr>
+        <w:tabs>
+          <w:tab w:val="center" w:pos="4680"/>
+          <w:tab w:val="right" w:pos="9360"/>
+        </w:tabs>
+        <w:rPr>
+          <w:rFonts w:eastAsiaTheme="minorEastAsia"/>
+        </w:rPr>
+      </w:pPr>
+      <w:r>
+        <w:rPr>
+          <w:rFonts w:eastAsiaTheme="minorEastAsia"/>
+        </w:rPr>
+        <w:t>Current time row (input values)</w:t>
+      </w:r>
+    </w:p>
+    <w:p>
+      <w:pPr>
+        <w:pStyle w:val="ListParagraph"/>
+        <w:numPr>
+          <w:ilvl w:val="3"/>
+          <w:numId w:val="1"/>
+        </w:numPr>
+        <w:tabs>
+          <w:tab w:val="center" w:pos="4680"/>
+          <w:tab w:val="right" w:pos="9360"/>
+        </w:tabs>
+        <w:rPr>
+          <w:rFonts w:eastAsiaTheme="minorEastAsia"/>
+        </w:rPr>
+      </w:pPr>
+      <w:r>
+        <w:rPr>
+          <w:rFonts w:eastAsiaTheme="minorEastAsia"/>
+        </w:rPr>
+        <w:t xml:space="preserve">Start row input values modified to match expected values at retirement </w:t>
+      </w:r>
+    </w:p>
+    <w:p>
+      <w:pPr>
+        <w:pStyle w:val="ListParagraph"/>
+        <w:numPr>
+          <w:ilvl w:val="3"/>
+          <w:numId w:val="1"/>
+        </w:numPr>
+        <w:tabs>
+          <w:tab w:val="center" w:pos="4680"/>
+          <w:tab w:val="right" w:pos="9360"/>
+        </w:tabs>
+        <w:rPr>
+          <w:rFonts w:eastAsiaTheme="minorEastAsia"/>
+        </w:rPr>
+      </w:pPr>
+      <w:r>
+        <w:rPr>
+          <w:rFonts w:eastAsiaTheme="minorEastAsia"/>
+        </w:rPr>
+        <w:t>Year to year rows</w:t>
+      </w:r>
+    </w:p>
+    <w:p>
+      <w:pPr>
+        <w:pStyle w:val="ListParagraph"/>
+        <w:numPr>
+          <w:ilvl w:val="3"/>
+          <w:numId w:val="1"/>
+        </w:numPr>
+        <w:tabs>
+          <w:tab w:val="center" w:pos="4680"/>
+          <w:tab w:val="right" w:pos="9360"/>
+        </w:tabs>
+        <w:rPr>
+          <w:rFonts w:eastAsiaTheme="minorEastAsia"/>
+        </w:rPr>
+      </w:pPr>
+      <w:r>
+        <w:rPr>
+          <w:rFonts w:eastAsiaTheme="minorEastAsia"/>
+        </w:rPr>
+        <w:t>End row with final state of the values</w:t>
+      </w:r>
     </w:p>
     <w:p>
       <w:pPr>
@@ -17634,12 +17634,14 @@
         </w:tabs>
         <w:rPr>
           <w:rFonts w:eastAsiaTheme="minorEastAsia"/>
+          <w:strike/>
           <w:color w:val="FF0000"/>
         </w:rPr>
       </w:pPr>
       <w:r>
         <w:rPr>
           <w:rFonts w:eastAsiaTheme="minorEastAsia"/>
+          <w:strike/>
           <w:color w:val="FF0000"/>
         </w:rPr>
         <w:t>I think I will need to add two TDRA and two ROTH accounts to correctly handle joint where both have these accounts (RMD differ, timelines differ, SS differs)</w:t>
@@ -17664,7 +17666,73 @@
         <w:rPr>
           <w:rFonts w:eastAsiaTheme="minorEastAsia"/>
         </w:rPr>
-        <w:t>Add version function and information (tag a commit for specific spots)</w:t>
+        <w:t xml:space="preserve">Think about: if want to enable the model to deposit money in any of the account types the it has to be present whether or not </w:t>
+      </w:r>
+      <w:proofErr w:type="spellStart"/>
+      <w:proofErr w:type="gramStart"/>
+      <w:r>
+        <w:rPr>
+          <w:rFonts w:eastAsiaTheme="minorEastAsia"/>
+        </w:rPr>
+        <w:t>its</w:t>
+      </w:r>
+      <w:proofErr w:type="spellEnd"/>
+      <w:proofErr w:type="gramEnd"/>
+      <w:r>
+        <w:rPr>
+          <w:rFonts w:eastAsiaTheme="minorEastAsia"/>
+        </w:rPr>
+        <w:t xml:space="preserve"> in the input file. Given this we could attach it to the primary retiree</w:t>
+      </w:r>
+      <w:r>
+        <w:rPr>
+          <w:rFonts w:eastAsiaTheme="minorEastAsia"/>
+        </w:rPr>
+        <w:t xml:space="preserve"> </w:t>
+      </w:r>
+    </w:p>
+    <w:p>
+      <w:pPr>
+        <w:pStyle w:val="ListParagraph"/>
+        <w:numPr>
+          <w:ilvl w:val="3"/>
+          <w:numId w:val="1"/>
+        </w:numPr>
+        <w:tabs>
+          <w:tab w:val="center" w:pos="4680"/>
+          <w:tab w:val="right" w:pos="9360"/>
+        </w:tabs>
+        <w:rPr>
+          <w:rFonts w:eastAsiaTheme="minorEastAsia"/>
+        </w:rPr>
+      </w:pPr>
+      <w:r>
+        <w:rPr>
+          <w:rFonts w:eastAsiaTheme="minorEastAsia"/>
+        </w:rPr>
+        <w:t>Might help answer the question on whether a spouse should continue to contribute to IRA or Roth after another spouse retires</w:t>
+      </w:r>
+    </w:p>
+    <w:p>
+      <w:pPr>
+        <w:pStyle w:val="ListParagraph"/>
+        <w:numPr>
+          <w:ilvl w:val="4"/>
+          <w:numId w:val="1"/>
+        </w:numPr>
+        <w:tabs>
+          <w:tab w:val="center" w:pos="4680"/>
+          <w:tab w:val="right" w:pos="9360"/>
+        </w:tabs>
+        <w:rPr>
+          <w:rFonts w:eastAsiaTheme="minorEastAsia"/>
+        </w:rPr>
+      </w:pPr>
+      <w:r>
+        <w:rPr>
+          <w:rFonts w:eastAsiaTheme="minorEastAsia"/>
+        </w:rPr>
+        <w:t>To add to the IRA you need to have taxable income of equal amount (not sure of the restriction for Roth)</w:t>
       </w:r>
     </w:p>
     <w:p>
@@ -17682,6 +17750,44 @@
           <w:rFonts w:eastAsiaTheme="minorEastAsia"/>
         </w:rPr>
       </w:pPr>
+    </w:p>
+    <w:p>
+      <w:pPr>
+        <w:pStyle w:val="ListParagraph"/>
+        <w:numPr>
+          <w:ilvl w:val="2"/>
+          <w:numId w:val="1"/>
+        </w:numPr>
+        <w:tabs>
+          <w:tab w:val="center" w:pos="4680"/>
+          <w:tab w:val="right" w:pos="9360"/>
+        </w:tabs>
+        <w:rPr>
+          <w:rFonts w:eastAsiaTheme="minorEastAsia"/>
+        </w:rPr>
+      </w:pPr>
+      <w:r>
+        <w:rPr>
+          <w:rFonts w:eastAsiaTheme="minorEastAsia"/>
+        </w:rPr>
+        <w:t>Add version function and information (tag a commit for specific spots)</w:t>
+      </w:r>
+    </w:p>
+    <w:p>
+      <w:pPr>
+        <w:pStyle w:val="ListParagraph"/>
+        <w:numPr>
+          <w:ilvl w:val="2"/>
+          <w:numId w:val="1"/>
+        </w:numPr>
+        <w:tabs>
+          <w:tab w:val="center" w:pos="4680"/>
+          <w:tab w:val="right" w:pos="9360"/>
+        </w:tabs>
+        <w:rPr>
+          <w:rFonts w:eastAsiaTheme="minorEastAsia"/>
+        </w:rPr>
+      </w:pPr>
       <w:r>
         <w:rPr>
           <w:rFonts w:eastAsiaTheme="minorEastAsia"/>
@@ -17730,6 +17836,7 @@
         <w:rPr>
           <w:rFonts w:eastAsiaTheme="minorEastAsia"/>
         </w:rPr>
+        <w:lastRenderedPageBreak/>
         <w:t>Currently assuming 100% -- But this is not most people or standard advice</w:t>
       </w:r>
     </w:p>
@@ -17792,7 +17899,7 @@
       <w:pPr>
         <w:pStyle w:val="ListParagraph"/>
         <w:numPr>
-          <w:ilvl w:val="3"/>
+          <w:ilvl w:val="4"/>
           <w:numId w:val="1"/>
         </w:numPr>
         <w:tabs>
@@ -17809,17 +17916,10 @@
           <w:rFonts w:eastAsiaTheme="minorEastAsia"/>
           <w:color w:val="FF0000"/>
         </w:rPr>
-        <w:t xml:space="preserve">reverse </w:t>
-      </w:r>
-      <w:proofErr w:type="spellStart"/>
-      <w:r>
-        <w:rPr>
-          <w:rFonts w:eastAsiaTheme="minorEastAsia"/>
-          <w:color w:val="FF0000"/>
-        </w:rPr>
-        <w:t>morgage</w:t>
-      </w:r>
-      <w:proofErr w:type="spellEnd"/>
+        <w:t>will require an investment account to deposit the funds</w:t>
+      </w:r>
+      <w:bookmarkStart w:id="0" w:name="_GoBack"/>
+      <w:bookmarkEnd w:id="0"/>
     </w:p>
     <w:p>
       <w:pPr>
@@ -17837,6 +17937,39 @@
           <w:color w:val="FF0000"/>
         </w:rPr>
       </w:pPr>
+      <w:r>
+        <w:rPr>
+          <w:rFonts w:eastAsiaTheme="minorEastAsia"/>
+          <w:color w:val="FF0000"/>
+        </w:rPr>
+        <w:t xml:space="preserve">reverse </w:t>
+      </w:r>
+      <w:proofErr w:type="spellStart"/>
+      <w:r>
+        <w:rPr>
+          <w:rFonts w:eastAsiaTheme="minorEastAsia"/>
+          <w:color w:val="FF0000"/>
+        </w:rPr>
+        <w:t>morgage</w:t>
+      </w:r>
+      <w:proofErr w:type="spellEnd"/>
+    </w:p>
+    <w:p>
+      <w:pPr>
+        <w:pStyle w:val="ListParagraph"/>
+        <w:numPr>
+          <w:ilvl w:val="3"/>
+          <w:numId w:val="1"/>
+        </w:numPr>
+        <w:tabs>
+          <w:tab w:val="center" w:pos="4680"/>
+          <w:tab w:val="right" w:pos="9360"/>
+        </w:tabs>
+        <w:rPr>
+          <w:rFonts w:eastAsiaTheme="minorEastAsia"/>
+          <w:color w:val="FF0000"/>
+        </w:rPr>
+      </w:pPr>
       <w:proofErr w:type="gramStart"/>
       <w:r>
         <w:rPr>
@@ -18077,7 +18210,6 @@
         <w:rPr>
           <w:rFonts w:eastAsiaTheme="minorEastAsia"/>
         </w:rPr>
-        <w:lastRenderedPageBreak/>
         <w:t>Compare against other strategies:</w:t>
       </w:r>
     </w:p>
@@ -19973,7 +20105,7 @@
 </file>
 
 <file path=customXml/itemProps1.xml><?xml version="1.0" encoding="utf-8"?>
-<ds:datastoreItem xmlns:ds="http://schemas.openxmlformats.org/officeDocument/2006/customXml" ds:itemID="{0FCAEACB-AB36-4AE7-BF43-91C63911129A}">
+<ds:datastoreItem xmlns:ds="http://schemas.openxmlformats.org/officeDocument/2006/customXml" ds:itemID="{66088CC9-15E3-4508-82B0-0415021034F7}">
   <ds:schemaRefs>
     <ds:schemaRef ds:uri="http://schemas.openxmlformats.org/officeDocument/2006/bibliography"/>
   </ds:schemaRefs>

</xml_diff>

<commit_message>
Adding the ability to include expenses that are above normal spending.
</commit_message>
<xml_diff>
--- a/ARetirementPlannerModel2017.docx
+++ b/ARetirementPlannerModel2017.docx
@@ -1532,7 +1532,40 @@
         <w:rPr>
           <w:rFonts w:eastAsiaTheme="minorEastAsia"/>
         </w:rPr>
-        <w:t>) minus income tax (</w:t>
+        <w:t>) minus</w:t>
+      </w:r>
+      <w:r>
+        <w:rPr>
+          <w:rFonts w:eastAsiaTheme="minorEastAsia"/>
+        </w:rPr>
+        <w:t xml:space="preserve"> special expenses (</w:t>
+      </w:r>
+      <w:proofErr w:type="spellStart"/>
+      <w:r>
+        <w:rPr>
+          <w:rFonts w:eastAsiaTheme="minorEastAsia"/>
+        </w:rPr>
+        <w:t>e</w:t>
+      </w:r>
+      <w:r>
+        <w:rPr>
+          <w:rFonts w:eastAsiaTheme="minorEastAsia"/>
+          <w:vertAlign w:val="subscript"/>
+        </w:rPr>
+        <w:t>i</w:t>
+      </w:r>
+      <w:proofErr w:type="spellEnd"/>
+      <w:r>
+        <w:rPr>
+          <w:rFonts w:eastAsiaTheme="minorEastAsia"/>
+        </w:rPr>
+        <w:t>),</w:t>
+      </w:r>
+      <w:r>
+        <w:rPr>
+          <w:rFonts w:eastAsiaTheme="minorEastAsia"/>
+        </w:rPr>
+        <w:t xml:space="preserve"> income tax (</w:t>
       </w:r>
       <w:proofErr w:type="spellStart"/>
       <w:r>
@@ -1849,6 +1882,38 @@
                 <w:rFonts w:ascii="Cambria Math" w:hAnsi="Cambria Math"/>
               </w:rPr>
               <m:t>SS</m:t>
+            </m:r>
+          </m:e>
+          <m:sub>
+            <m:r>
+              <w:rPr>
+                <w:rFonts w:ascii="Cambria Math" w:hAnsi="Cambria Math"/>
+              </w:rPr>
+              <m:t>i</m:t>
+            </m:r>
+          </m:sub>
+        </m:sSub>
+        <m:r>
+          <w:rPr>
+            <w:rFonts w:ascii="Cambria Math" w:hAnsi="Cambria Math"/>
+          </w:rPr>
+          <m:t>-</m:t>
+        </m:r>
+        <m:sSub>
+          <m:sSubPr>
+            <m:ctrlPr>
+              <w:rPr>
+                <w:rFonts w:ascii="Cambria Math" w:hAnsi="Cambria Math"/>
+                <w:i/>
+              </w:rPr>
+            </m:ctrlPr>
+          </m:sSubPr>
+          <m:e>
+            <m:r>
+              <w:rPr>
+                <w:rFonts w:ascii="Cambria Math" w:hAnsi="Cambria Math"/>
+              </w:rPr>
+              <m:t>e</m:t>
             </m:r>
           </m:e>
           <m:sub>
@@ -8562,6 +8627,38 @@
           <w:rPr>
             <w:rFonts w:ascii="Cambria Math" w:hAnsi="Cambria Math"/>
           </w:rPr>
+          <m:t>-</m:t>
+        </m:r>
+        <m:sSub>
+          <m:sSubPr>
+            <m:ctrlPr>
+              <w:rPr>
+                <w:rFonts w:ascii="Cambria Math" w:hAnsi="Cambria Math"/>
+                <w:i/>
+              </w:rPr>
+            </m:ctrlPr>
+          </m:sSubPr>
+          <m:e>
+            <m:r>
+              <w:rPr>
+                <w:rFonts w:ascii="Cambria Math" w:hAnsi="Cambria Math"/>
+              </w:rPr>
+              <m:t>e</m:t>
+            </m:r>
+          </m:e>
+          <m:sub>
+            <m:r>
+              <w:rPr>
+                <w:rFonts w:ascii="Cambria Math" w:hAnsi="Cambria Math"/>
+              </w:rPr>
+              <m:t>i</m:t>
+            </m:r>
+          </m:sub>
+        </m:sSub>
+        <m:r>
+          <w:rPr>
+            <w:rFonts w:ascii="Cambria Math" w:hAnsi="Cambria Math"/>
+          </w:rPr>
           <m:t>, i=1..n</m:t>
         </m:r>
       </m:oMath>
@@ -10397,75 +10494,62 @@
             </m:ctrlPr>
           </m:sSubPr>
           <m:e>
-            <m:sSub>
-              <m:sSubPr>
-                <m:ctrlPr>
-                  <w:rPr>
-                    <w:rFonts w:ascii="Cambria Math" w:hAnsi="Cambria Math"/>
-                    <w:i/>
-                  </w:rPr>
-                </m:ctrlPr>
-              </m:sSubPr>
-              <m:e>
-                <m:r>
-                  <w:rPr>
-                    <w:rFonts w:ascii="Cambria Math" w:hAnsi="Cambria Math"/>
-                  </w:rPr>
-                  <m:t>sd</m:t>
-                </m:r>
-              </m:e>
-              <m:sub>
-                <m:r>
-                  <w:rPr>
-                    <w:rFonts w:ascii="Cambria Math" w:hAnsi="Cambria Math"/>
-                  </w:rPr>
-                  <m:t>i</m:t>
-                </m:r>
-              </m:sub>
-            </m:sSub>
-            <m:r>
-              <w:rPr>
-                <w:rFonts w:ascii="Cambria Math" w:hAnsi="Cambria Math"/>
-              </w:rPr>
-              <m:t>-</m:t>
-            </m:r>
-            <m:sSubSup>
-              <m:sSubSupPr>
-                <m:ctrlPr>
-                  <w:rPr>
-                    <w:rFonts w:ascii="Cambria Math" w:hAnsi="Cambria Math"/>
-                    <w:i/>
-                  </w:rPr>
-                </m:ctrlPr>
-              </m:sSubSupPr>
-              <m:e>
-                <m:r>
-                  <w:rPr>
-                    <w:rFonts w:ascii="Cambria Math" w:hAnsi="Cambria Math"/>
-                  </w:rPr>
-                  <m:t>o</m:t>
-                </m:r>
-              </m:e>
-              <m:sub>
-                <m:r>
-                  <w:rPr>
-                    <w:rFonts w:ascii="Cambria Math" w:hAnsi="Cambria Math"/>
-                  </w:rPr>
-                  <m:t>i</m:t>
-                </m:r>
-              </m:sub>
-              <m:sup>
-                <m:r>
-                  <w:rPr>
-                    <w:rFonts w:ascii="Cambria Math" w:hAnsi="Cambria Math"/>
-                  </w:rPr>
-                  <m:t>t</m:t>
-                </m:r>
-              </m:sup>
-            </m:sSubSup>
+            <m:r>
+              <w:rPr>
+                <w:rFonts w:ascii="Cambria Math" w:hAnsi="Cambria Math"/>
+              </w:rPr>
+              <m:t>sd</m:t>
+            </m:r>
           </m:e>
-          <m:sub/>
+          <m:sub>
+            <m:r>
+              <w:rPr>
+                <w:rFonts w:ascii="Cambria Math" w:hAnsi="Cambria Math"/>
+              </w:rPr>
+              <m:t>i</m:t>
+            </m:r>
+          </m:sub>
         </m:sSub>
+        <m:r>
+          <w:rPr>
+            <w:rFonts w:ascii="Cambria Math" w:hAnsi="Cambria Math"/>
+          </w:rPr>
+          <m:t>-</m:t>
+        </m:r>
+        <m:sSubSup>
+          <m:sSubSupPr>
+            <m:ctrlPr>
+              <w:rPr>
+                <w:rFonts w:ascii="Cambria Math" w:hAnsi="Cambria Math"/>
+                <w:i/>
+              </w:rPr>
+            </m:ctrlPr>
+          </m:sSubSupPr>
+          <m:e>
+            <m:r>
+              <w:rPr>
+                <w:rFonts w:ascii="Cambria Math" w:hAnsi="Cambria Math"/>
+              </w:rPr>
+              <m:t>o</m:t>
+            </m:r>
+          </m:e>
+          <m:sub>
+            <m:r>
+              <w:rPr>
+                <w:rFonts w:ascii="Cambria Math" w:hAnsi="Cambria Math"/>
+              </w:rPr>
+              <m:t>i</m:t>
+            </m:r>
+          </m:sub>
+          <m:sup>
+            <m:r>
+              <w:rPr>
+                <w:rFonts w:ascii="Cambria Math" w:hAnsi="Cambria Math"/>
+              </w:rPr>
+              <m:t>t</m:t>
+            </m:r>
+          </m:sup>
+        </m:sSubSup>
         <m:r>
           <w:rPr>
             <w:rFonts w:ascii="Cambria Math" w:hAnsi="Cambria Math"/>
@@ -15608,6 +15692,36 @@
       </w:r>
     </w:p>
     <w:p>
+      <w:proofErr w:type="spellStart"/>
+      <w:proofErr w:type="gramStart"/>
+      <w:r>
+        <w:t>e</w:t>
+      </w:r>
+      <w:r>
+        <w:rPr>
+          <w:vertAlign w:val="subscript"/>
+        </w:rPr>
+        <w:t>i</w:t>
+      </w:r>
+      <w:proofErr w:type="spellEnd"/>
+      <w:proofErr w:type="gramEnd"/>
+      <w:r>
+        <w:tab/>
+        <w:t xml:space="preserve">Special expenses that have a limited duration. These will not be counted as part of </w:t>
+      </w:r>
+      <w:proofErr w:type="spellStart"/>
+      <w:r>
+        <w:t>s</w:t>
+      </w:r>
+      <w:r>
+        <w:rPr>
+          <w:vertAlign w:val="subscript"/>
+        </w:rPr>
+        <w:t>i</w:t>
+      </w:r>
+      <w:proofErr w:type="spellEnd"/>
+    </w:p>
+    <w:p>
       <w:pPr>
         <w:rPr>
           <w:rFonts w:eastAsiaTheme="minorEastAsia"/>
@@ -16085,6 +16199,7 @@
         <w:rPr>
           <w:rFonts w:eastAsiaTheme="minorEastAsia"/>
         </w:rPr>
+        <w:lastRenderedPageBreak/>
         <w:t>pv</w:t>
       </w:r>
       <w:r>
@@ -16110,7 +16225,6 @@
       <w:proofErr w:type="spellStart"/>
       <w:proofErr w:type="gramStart"/>
       <w:r>
-        <w:lastRenderedPageBreak/>
         <w:t>q</w:t>
       </w:r>
       <w:r>
@@ -16518,7 +16632,13 @@
         <w:rPr>
           <w:rFonts w:eastAsiaTheme="minorEastAsia"/>
         </w:rPr>
-        <w:t>Add to this document a note is the proper place that states that inflation adjusted values assume the years of adjustment equal the number of years from start of retirement.</w:t>
+        <w:t>Add to this document a note in</w:t>
+      </w:r>
+      <w:r>
+        <w:rPr>
+          <w:rFonts w:eastAsiaTheme="minorEastAsia"/>
+        </w:rPr>
+        <w:t xml:space="preserve"> the proper place that states that inflation adjusted values assume the years of adjustment equal the number of years from start of retirement.</w:t>
       </w:r>
     </w:p>
     <w:p>
@@ -16889,14 +17009,8 @@
         <w:rPr>
           <w:rFonts w:eastAsiaTheme="minorEastAsia"/>
         </w:rPr>
-        <w:t xml:space="preserve">Another problem with this is it DOES NOT ALLOW FOR A CHANGE IN THE BASIS while optimization is happening. Why is this important? Because, I want to be able to have excess </w:t>
-      </w:r>
-      <w:r>
-        <w:rPr>
-          <w:rFonts w:eastAsiaTheme="minorEastAsia"/>
-        </w:rPr>
         <w:lastRenderedPageBreak/>
-        <w:t>withdrawals placed in ATRSI (b</w:t>
+        <w:t>Another problem with this is it DOES NOT ALLOW FOR A CHANGE IN THE BASIS while optimization is happening. Why is this important? Because, I want to be able to have excess withdrawals placed in ATRSI (b</w:t>
       </w:r>
       <w:r>
         <w:rPr>
@@ -17814,6 +17928,7 @@
         <w:rPr>
           <w:rFonts w:eastAsiaTheme="minorEastAsia"/>
         </w:rPr>
+        <w:lastRenderedPageBreak/>
         <w:t>Capital gains taxes vs. interest vs. income tax</w:t>
       </w:r>
     </w:p>
@@ -17836,7 +17951,6 @@
         <w:rPr>
           <w:rFonts w:eastAsiaTheme="minorEastAsia"/>
         </w:rPr>
-        <w:lastRenderedPageBreak/>
         <w:t>Currently assuming 100% -- But this is not most people or standard advice</w:t>
       </w:r>
     </w:p>
@@ -17918,8 +18032,6 @@
         </w:rPr>
         <w:t>will require an investment account to deposit the funds</w:t>
       </w:r>
-      <w:bookmarkStart w:id="0" w:name="_GoBack"/>
-      <w:bookmarkEnd w:id="0"/>
     </w:p>
     <w:p>
       <w:pPr>
@@ -18061,6 +18173,41 @@
         <w:t xml:space="preserve">ORP use a list of time x amount tuples </w:t>
       </w:r>
     </w:p>
+    <w:p>
+      <w:pPr>
+        <w:pStyle w:val="ListParagraph"/>
+        <w:numPr>
+          <w:ilvl w:val="3"/>
+          <w:numId w:val="1"/>
+        </w:numPr>
+        <w:tabs>
+          <w:tab w:val="center" w:pos="4680"/>
+          <w:tab w:val="right" w:pos="9360"/>
+        </w:tabs>
+        <w:rPr>
+          <w:rFonts w:eastAsiaTheme="minorEastAsia"/>
+          <w:color w:val="FF0000"/>
+        </w:rPr>
+      </w:pPr>
+      <w:bookmarkStart w:id="0" w:name="_GoBack"/>
+      <w:proofErr w:type="spellStart"/>
+      <w:r>
+        <w:rPr>
+          <w:rFonts w:eastAsiaTheme="minorEastAsia"/>
+          <w:color w:val="FF0000"/>
+        </w:rPr>
+        <w:t>Fplan</w:t>
+      </w:r>
+      <w:proofErr w:type="spellEnd"/>
+      <w:r>
+        <w:rPr>
+          <w:rFonts w:eastAsiaTheme="minorEastAsia"/>
+          <w:color w:val="FF0000"/>
+        </w:rPr>
+        <w:t xml:space="preserve"> has an expense vector from input (implementing this! Has model stability problems)</w:t>
+      </w:r>
+    </w:p>
+    <w:bookmarkEnd w:id="0"/>
     <w:p>
       <w:pPr>
         <w:pStyle w:val="ListParagraph"/>
@@ -20105,7 +20252,7 @@
 </file>
 
 <file path=customXml/itemProps1.xml><?xml version="1.0" encoding="utf-8"?>
-<ds:datastoreItem xmlns:ds="http://schemas.openxmlformats.org/officeDocument/2006/customXml" ds:itemID="{66088CC9-15E3-4508-82B0-0415021034F7}">
+<ds:datastoreItem xmlns:ds="http://schemas.openxmlformats.org/officeDocument/2006/customXml" ds:itemID="{07C2A7AF-5BA9-40DD-9F77-81F0EDE14F76}">
   <ds:schemaRefs>
     <ds:schemaRef ds:uri="http://schemas.openxmlformats.org/officeDocument/2006/bibliography"/>
   </ds:schemaRefs>

</xml_diff>

<commit_message>
Updating the document to correctly show model inclusion of deposit variable for each account.
</commit_message>
<xml_diff>
--- a/ARetirementPlannerModel2017.docx
+++ b/ARetirementPlannerModel2017.docx
@@ -8511,12 +8511,62 @@
             </m:ctrlPr>
           </m:sSubPr>
           <m:e>
-            <m:r>
-              <w:rPr>
-                <w:rFonts w:ascii="Cambria Math" w:hAnsi="Cambria Math"/>
-              </w:rPr>
-              <m:t>D</m:t>
-            </m:r>
+            <m:nary>
+              <m:naryPr>
+                <m:chr m:val="∑"/>
+                <m:limLoc m:val="subSup"/>
+                <m:ctrlPr>
+                  <w:rPr>
+                    <w:rFonts w:ascii="Cambria Math" w:hAnsi="Cambria Math"/>
+                    <w:i/>
+                  </w:rPr>
+                </m:ctrlPr>
+              </m:naryPr>
+              <m:sub>
+                <m:r>
+                  <w:rPr>
+                    <w:rFonts w:ascii="Cambria Math" w:hAnsi="Cambria Math"/>
+                  </w:rPr>
+                  <m:t>j=1</m:t>
+                </m:r>
+              </m:sub>
+              <m:sup>
+                <m:sSub>
+                  <m:sSubPr>
+                    <m:ctrlPr>
+                      <w:rPr>
+                        <w:rFonts w:ascii="Cambria Math" w:hAnsi="Cambria Math"/>
+                        <w:i/>
+                      </w:rPr>
+                    </m:ctrlPr>
+                  </m:sSubPr>
+                  <m:e>
+                    <m:r>
+                      <w:rPr>
+                        <w:rFonts w:ascii="Cambria Math" w:hAnsi="Cambria Math"/>
+                      </w:rPr>
+                      <m:t>n</m:t>
+                    </m:r>
+                  </m:e>
+                  <m:sub>
+                    <m:r>
+                      <w:rPr>
+                        <w:rFonts w:ascii="Cambria Math" w:hAnsi="Cambria Math"/>
+                      </w:rPr>
+                      <m:t>l</m:t>
+                    </m:r>
+                  </m:sub>
+                </m:sSub>
+              </m:sup>
+              <m:e>
+                <m:r>
+                  <w:rPr>
+                    <w:rFonts w:ascii="Cambria Math" w:hAnsi="Cambria Math"/>
+                  </w:rPr>
+                  <m:t>D</m:t>
+                </m:r>
+              </m:e>
+            </m:nary>
           </m:e>
           <m:sub>
             <m:r>
@@ -8524,6 +8574,12 @@
                 <w:rFonts w:ascii="Cambria Math" w:hAnsi="Cambria Math"/>
               </w:rPr>
               <m:t>i</m:t>
+            </m:r>
+            <m:r>
+              <w:rPr>
+                <w:rFonts w:ascii="Cambria Math" w:hAnsi="Cambria Math"/>
+              </w:rPr>
+              <m:t>j</m:t>
             </m:r>
           </m:sub>
         </m:sSub>
@@ -9797,6 +9853,7 @@
         <w:rPr>
           <w:rFonts w:eastAsiaTheme="minorEastAsia"/>
         </w:rPr>
+        <w:lastRenderedPageBreak/>
         <w:tab/>
       </w:r>
       <m:oMath>
@@ -9972,7 +10029,6 @@
         <w:rPr>
           <w:rFonts w:eastAsiaTheme="minorEastAsia"/>
         </w:rPr>
-        <w:lastRenderedPageBreak/>
         <w:tab/>
       </w:r>
       <m:oMath>
@@ -11586,104 +11642,8 @@
           <w:rPr>
             <w:rFonts w:ascii="Cambria Math" w:hAnsi="Cambria Math"/>
           </w:rPr>
-          <m:t xml:space="preserve"> ≤0</m:t>
-        </m:r>
-        <m:r>
-          <w:rPr>
-            <w:rFonts w:ascii="Cambria Math" w:eastAsiaTheme="minorEastAsia" w:hAnsi="Cambria Math"/>
-          </w:rPr>
-          <m:t>,   i=1…n,    j=1…</m:t>
-        </m:r>
-        <m:sSub>
-          <m:sSubPr>
-            <m:ctrlPr>
-              <w:rPr>
-                <w:rFonts w:ascii="Cambria Math" w:eastAsiaTheme="minorEastAsia" w:hAnsi="Cambria Math"/>
-                <w:i/>
-              </w:rPr>
-            </m:ctrlPr>
-          </m:sSubPr>
-          <m:e>
-            <m:r>
-              <w:rPr>
-                <w:rFonts w:ascii="Cambria Math" w:eastAsiaTheme="minorEastAsia" w:hAnsi="Cambria Math"/>
-              </w:rPr>
-              <m:t>n</m:t>
-            </m:r>
-          </m:e>
-          <m:sub>
-            <m:r>
-              <w:rPr>
-                <w:rFonts w:ascii="Cambria Math" w:eastAsiaTheme="minorEastAsia" w:hAnsi="Cambria Math"/>
-              </w:rPr>
-              <m:t>l</m:t>
-            </m:r>
-          </m:sub>
-        </m:sSub>
-        <m:r>
-          <w:rPr>
-            <w:rFonts w:ascii="Cambria Math" w:eastAsiaTheme="minorEastAsia" w:hAnsi="Cambria Math"/>
-          </w:rPr>
           <m:t>-</m:t>
         </m:r>
-        <m:sSup>
-          <m:sSupPr>
-            <m:ctrlPr>
-              <w:rPr>
-                <w:rFonts w:ascii="Cambria Math" w:eastAsiaTheme="minorEastAsia" w:hAnsi="Cambria Math"/>
-                <w:i/>
-              </w:rPr>
-            </m:ctrlPr>
-          </m:sSupPr>
-          <m:e>
-            <m:r>
-              <w:rPr>
-                <w:rFonts w:ascii="Cambria Math" w:eastAsiaTheme="minorEastAsia" w:hAnsi="Cambria Math"/>
-              </w:rPr>
-              <m:t>n</m:t>
-            </m:r>
-          </m:e>
-          <m:sup>
-            <m:r>
-              <w:rPr>
-                <w:rFonts w:ascii="Cambria Math" w:eastAsiaTheme="minorEastAsia" w:hAnsi="Cambria Math"/>
-              </w:rPr>
-              <m:t>AT</m:t>
-            </m:r>
-          </m:sup>
-        </m:sSup>
-      </m:oMath>
-      <w:r>
-        <w:rPr>
-          <w:rFonts w:eastAsiaTheme="minorEastAsia"/>
-        </w:rPr>
-        <w:tab/>
-        <w:t>(11</w:t>
-      </w:r>
-      <w:r>
-        <w:rPr>
-          <w:rFonts w:eastAsiaTheme="minorEastAsia"/>
-        </w:rPr>
-        <w:t>a’)</w:t>
-      </w:r>
-    </w:p>
-    <w:p>
-      <w:pPr>
-        <w:tabs>
-          <w:tab w:val="center" w:pos="4680"/>
-          <w:tab w:val="right" w:pos="9360"/>
-        </w:tabs>
-        <w:rPr>
-          <w:rFonts w:eastAsiaTheme="minorEastAsia"/>
-        </w:rPr>
-      </w:pPr>
-      <w:r>
-        <w:rPr>
-          <w:rFonts w:eastAsiaTheme="minorEastAsia"/>
-        </w:rPr>
-        <w:tab/>
-      </w:r>
-      <m:oMath>
         <m:d>
           <m:dPr>
             <m:ctrlPr>
@@ -11722,7 +11682,13 @@
                   <w:rPr>
                     <w:rFonts w:ascii="Cambria Math" w:hAnsi="Cambria Math"/>
                   </w:rPr>
-                  <m:t>ij</m:t>
+                  <m:t>i</m:t>
+                </m:r>
+                <m:r>
+                  <w:rPr>
+                    <w:rFonts w:ascii="Cambria Math" w:hAnsi="Cambria Math"/>
+                  </w:rPr>
+                  <m:t>j</m:t>
                 </m:r>
               </m:sub>
             </m:sSub>
@@ -11742,7 +11708,7 @@
               <w:rPr>
                 <w:rFonts w:ascii="Cambria Math" w:hAnsi="Cambria Math"/>
               </w:rPr>
-              <m:t>b</m:t>
+              <m:t>D</m:t>
             </m:r>
           </m:e>
           <m:sub>
@@ -11750,115 +11716,7 @@
               <w:rPr>
                 <w:rFonts w:ascii="Cambria Math" w:hAnsi="Cambria Math"/>
               </w:rPr>
-              <m:t>ij</m:t>
-            </m:r>
-          </m:sub>
-        </m:sSub>
-        <m:r>
-          <w:rPr>
-            <w:rFonts w:ascii="Cambria Math" w:hAnsi="Cambria Math"/>
-          </w:rPr>
-          <m:t>-</m:t>
-        </m:r>
-        <m:d>
-          <m:dPr>
-            <m:ctrlPr>
-              <w:rPr>
-                <w:rFonts w:ascii="Cambria Math" w:hAnsi="Cambria Math"/>
-                <w:i/>
-              </w:rPr>
-            </m:ctrlPr>
-          </m:dPr>
-          <m:e>
-            <m:r>
-              <w:rPr>
-                <w:rFonts w:ascii="Cambria Math" w:hAnsi="Cambria Math"/>
-              </w:rPr>
-              <m:t>1+</m:t>
-            </m:r>
-            <m:sSub>
-              <m:sSubPr>
-                <m:ctrlPr>
-                  <w:rPr>
-                    <w:rFonts w:ascii="Cambria Math" w:hAnsi="Cambria Math"/>
-                    <w:i/>
-                  </w:rPr>
-                </m:ctrlPr>
-              </m:sSubPr>
-              <m:e>
-                <m:r>
-                  <w:rPr>
-                    <w:rFonts w:ascii="Cambria Math" w:hAnsi="Cambria Math"/>
-                  </w:rPr>
-                  <m:t>r</m:t>
-                </m:r>
-              </m:e>
-              <m:sub>
-                <m:r>
-                  <w:rPr>
-                    <w:rFonts w:ascii="Cambria Math" w:hAnsi="Cambria Math"/>
-                  </w:rPr>
-                  <m:t>ij</m:t>
-                </m:r>
-              </m:sub>
-            </m:sSub>
-          </m:e>
-        </m:d>
-        <m:sSub>
-          <m:sSubPr>
-            <m:ctrlPr>
-              <w:rPr>
-                <w:rFonts w:ascii="Cambria Math" w:hAnsi="Cambria Math"/>
-                <w:i/>
-              </w:rPr>
-            </m:ctrlPr>
-          </m:sSubPr>
-          <m:e>
-            <m:r>
-              <w:rPr>
-                <w:rFonts w:ascii="Cambria Math" w:hAnsi="Cambria Math"/>
-              </w:rPr>
-              <m:t>w</m:t>
-            </m:r>
-          </m:e>
-          <m:sub>
-            <m:r>
-              <w:rPr>
-                <w:rFonts w:ascii="Cambria Math" w:hAnsi="Cambria Math"/>
-              </w:rPr>
-              <m:t>ij</m:t>
-            </m:r>
-          </m:sub>
-        </m:sSub>
-        <m:r>
-          <w:rPr>
-            <w:rFonts w:ascii="Cambria Math" w:hAnsi="Cambria Math"/>
-          </w:rPr>
-          <m:t xml:space="preserve">- </m:t>
-        </m:r>
-        <m:sSub>
-          <m:sSubPr>
-            <m:ctrlPr>
-              <w:rPr>
-                <w:rFonts w:ascii="Cambria Math" w:hAnsi="Cambria Math"/>
-                <w:i/>
-              </w:rPr>
-            </m:ctrlPr>
-          </m:sSubPr>
-          <m:e>
-            <m:r>
-              <w:rPr>
-                <w:rFonts w:ascii="Cambria Math" w:hAnsi="Cambria Math"/>
-              </w:rPr>
-              <m:t>b</m:t>
-            </m:r>
-          </m:e>
-          <m:sub>
-            <m:r>
-              <w:rPr>
-                <w:rFonts w:ascii="Cambria Math" w:hAnsi="Cambria Math"/>
-              </w:rPr>
-              <m:t>i+1,j</m:t>
+              <m:t>i</m:t>
             </m:r>
           </m:sub>
         </m:sSub>
@@ -11900,21 +11758,313 @@
             </m:r>
           </m:sub>
         </m:sSub>
+      </m:oMath>
+      <w:r>
+        <w:rPr>
+          <w:rFonts w:eastAsiaTheme="minorEastAsia"/>
+        </w:rPr>
+        <w:tab/>
+        <w:t>(11</w:t>
+      </w:r>
+      <w:r>
+        <w:rPr>
+          <w:rFonts w:eastAsiaTheme="minorEastAsia"/>
+        </w:rPr>
+        <w:t>a’)</w:t>
+      </w:r>
+    </w:p>
+    <w:p>
+      <w:pPr>
+        <w:tabs>
+          <w:tab w:val="center" w:pos="4680"/>
+          <w:tab w:val="right" w:pos="9360"/>
+        </w:tabs>
+        <w:rPr>
+          <w:rFonts w:eastAsiaTheme="minorEastAsia"/>
+        </w:rPr>
+      </w:pPr>
+      <w:r>
+        <w:rPr>
+          <w:rFonts w:eastAsiaTheme="minorEastAsia"/>
+        </w:rPr>
+        <w:tab/>
+      </w:r>
+      <m:oMath>
+        <m:d>
+          <m:dPr>
+            <m:ctrlPr>
+              <w:rPr>
+                <w:rFonts w:ascii="Cambria Math" w:hAnsi="Cambria Math"/>
+                <w:i/>
+              </w:rPr>
+            </m:ctrlPr>
+          </m:dPr>
+          <m:e>
+            <m:r>
+              <w:rPr>
+                <w:rFonts w:ascii="Cambria Math" w:hAnsi="Cambria Math"/>
+              </w:rPr>
+              <m:t>1+</m:t>
+            </m:r>
+            <m:sSub>
+              <m:sSubPr>
+                <m:ctrlPr>
+                  <w:rPr>
+                    <w:rFonts w:ascii="Cambria Math" w:hAnsi="Cambria Math"/>
+                    <w:i/>
+                  </w:rPr>
+                </m:ctrlPr>
+              </m:sSubPr>
+              <m:e>
+                <m:r>
+                  <w:rPr>
+                    <w:rFonts w:ascii="Cambria Math" w:hAnsi="Cambria Math"/>
+                  </w:rPr>
+                  <m:t>r</m:t>
+                </m:r>
+              </m:e>
+              <m:sub>
+                <m:r>
+                  <w:rPr>
+                    <w:rFonts w:ascii="Cambria Math" w:hAnsi="Cambria Math"/>
+                  </w:rPr>
+                  <m:t>ij</m:t>
+                </m:r>
+              </m:sub>
+            </m:sSub>
+          </m:e>
+        </m:d>
+        <m:sSub>
+          <m:sSubPr>
+            <m:ctrlPr>
+              <w:rPr>
+                <w:rFonts w:ascii="Cambria Math" w:hAnsi="Cambria Math"/>
+                <w:i/>
+              </w:rPr>
+            </m:ctrlPr>
+          </m:sSubPr>
+          <m:e>
+            <m:r>
+              <w:rPr>
+                <w:rFonts w:ascii="Cambria Math" w:hAnsi="Cambria Math"/>
+              </w:rPr>
+              <m:t>b</m:t>
+            </m:r>
+          </m:e>
+          <m:sub>
+            <m:r>
+              <w:rPr>
+                <w:rFonts w:ascii="Cambria Math" w:hAnsi="Cambria Math"/>
+              </w:rPr>
+              <m:t>ij</m:t>
+            </m:r>
+          </m:sub>
+        </m:sSub>
+        <m:r>
+          <w:rPr>
+            <w:rFonts w:ascii="Cambria Math" w:hAnsi="Cambria Math"/>
+          </w:rPr>
+          <m:t>-</m:t>
+        </m:r>
+        <m:d>
+          <m:dPr>
+            <m:ctrlPr>
+              <w:rPr>
+                <w:rFonts w:ascii="Cambria Math" w:hAnsi="Cambria Math"/>
+                <w:i/>
+              </w:rPr>
+            </m:ctrlPr>
+          </m:dPr>
+          <m:e>
+            <m:r>
+              <w:rPr>
+                <w:rFonts w:ascii="Cambria Math" w:hAnsi="Cambria Math"/>
+              </w:rPr>
+              <m:t>1+</m:t>
+            </m:r>
+            <m:sSub>
+              <m:sSubPr>
+                <m:ctrlPr>
+                  <w:rPr>
+                    <w:rFonts w:ascii="Cambria Math" w:hAnsi="Cambria Math"/>
+                    <w:i/>
+                  </w:rPr>
+                </m:ctrlPr>
+              </m:sSubPr>
+              <m:e>
+                <m:r>
+                  <w:rPr>
+                    <w:rFonts w:ascii="Cambria Math" w:hAnsi="Cambria Math"/>
+                  </w:rPr>
+                  <m:t>r</m:t>
+                </m:r>
+              </m:e>
+              <m:sub>
+                <m:r>
+                  <w:rPr>
+                    <w:rFonts w:ascii="Cambria Math" w:hAnsi="Cambria Math"/>
+                  </w:rPr>
+                  <m:t>ij</m:t>
+                </m:r>
+              </m:sub>
+            </m:sSub>
+          </m:e>
+        </m:d>
+        <m:sSub>
+          <m:sSubPr>
+            <m:ctrlPr>
+              <w:rPr>
+                <w:rFonts w:ascii="Cambria Math" w:hAnsi="Cambria Math"/>
+                <w:i/>
+              </w:rPr>
+            </m:ctrlPr>
+          </m:sSubPr>
+          <m:e>
+            <m:r>
+              <w:rPr>
+                <w:rFonts w:ascii="Cambria Math" w:hAnsi="Cambria Math"/>
+              </w:rPr>
+              <m:t>w</m:t>
+            </m:r>
+          </m:e>
+          <m:sub>
+            <m:r>
+              <w:rPr>
+                <w:rFonts w:ascii="Cambria Math" w:hAnsi="Cambria Math"/>
+              </w:rPr>
+              <m:t>ij</m:t>
+            </m:r>
+          </m:sub>
+        </m:sSub>
+        <m:r>
+          <w:rPr>
+            <w:rFonts w:ascii="Cambria Math" w:hAnsi="Cambria Math"/>
+          </w:rPr>
+          <m:t>+</m:t>
+        </m:r>
+        <m:d>
+          <m:dPr>
+            <m:ctrlPr>
+              <w:rPr>
+                <w:rFonts w:ascii="Cambria Math" w:hAnsi="Cambria Math"/>
+                <w:i/>
+              </w:rPr>
+            </m:ctrlPr>
+          </m:dPr>
+          <m:e>
+            <m:r>
+              <w:rPr>
+                <w:rFonts w:ascii="Cambria Math" w:hAnsi="Cambria Math"/>
+              </w:rPr>
+              <m:t>1+</m:t>
+            </m:r>
+            <m:sSub>
+              <m:sSubPr>
+                <m:ctrlPr>
+                  <w:rPr>
+                    <w:rFonts w:ascii="Cambria Math" w:hAnsi="Cambria Math"/>
+                    <w:i/>
+                  </w:rPr>
+                </m:ctrlPr>
+              </m:sSubPr>
+              <m:e>
+                <m:r>
+                  <w:rPr>
+                    <w:rFonts w:ascii="Cambria Math" w:hAnsi="Cambria Math"/>
+                  </w:rPr>
+                  <m:t>r</m:t>
+                </m:r>
+              </m:e>
+              <m:sub>
+                <m:r>
+                  <w:rPr>
+                    <w:rFonts w:ascii="Cambria Math" w:hAnsi="Cambria Math"/>
+                  </w:rPr>
+                  <m:t>ij</m:t>
+                </m:r>
+              </m:sub>
+            </m:sSub>
+          </m:e>
+        </m:d>
+        <m:sSub>
+          <m:sSubPr>
+            <m:ctrlPr>
+              <w:rPr>
+                <w:rFonts w:ascii="Cambria Math" w:hAnsi="Cambria Math"/>
+                <w:i/>
+              </w:rPr>
+            </m:ctrlPr>
+          </m:sSubPr>
+          <m:e>
+            <m:r>
+              <w:rPr>
+                <w:rFonts w:ascii="Cambria Math" w:hAnsi="Cambria Math"/>
+              </w:rPr>
+              <m:t>D</m:t>
+            </m:r>
+          </m:e>
+          <m:sub>
+            <m:r>
+              <w:rPr>
+                <w:rFonts w:ascii="Cambria Math" w:hAnsi="Cambria Math"/>
+              </w:rPr>
+              <m:t>i</m:t>
+            </m:r>
+          </m:sub>
+        </m:sSub>
+        <m:r>
+          <w:rPr>
+            <w:rFonts w:ascii="Cambria Math" w:hAnsi="Cambria Math"/>
+          </w:rPr>
+          <m:t xml:space="preserve">- </m:t>
+        </m:r>
+        <m:sSub>
+          <m:sSubPr>
+            <m:ctrlPr>
+              <w:rPr>
+                <w:rFonts w:ascii="Cambria Math" w:hAnsi="Cambria Math"/>
+                <w:i/>
+              </w:rPr>
+            </m:ctrlPr>
+          </m:sSubPr>
+          <m:e>
+            <m:r>
+              <w:rPr>
+                <w:rFonts w:ascii="Cambria Math" w:hAnsi="Cambria Math"/>
+              </w:rPr>
+              <m:t>b</m:t>
+            </m:r>
+          </m:e>
+          <m:sub>
+            <m:r>
+              <w:rPr>
+                <w:rFonts w:ascii="Cambria Math" w:hAnsi="Cambria Math"/>
+              </w:rPr>
+              <m:t>i+1,j</m:t>
+            </m:r>
+          </m:sub>
+        </m:sSub>
+        <m:r>
+          <w:rPr>
+            <w:rFonts w:ascii="Cambria Math" w:hAnsi="Cambria Math"/>
+          </w:rPr>
+          <m:t xml:space="preserve"> ≤0</m:t>
+        </m:r>
         <m:r>
           <w:rPr>
             <w:rFonts w:ascii="Cambria Math" w:eastAsiaTheme="minorEastAsia" w:hAnsi="Cambria Math"/>
           </w:rPr>
-          <m:t>-</m:t>
+          <m:t>,   i=1…n,    j=1…</m:t>
         </m:r>
-        <m:sSup>
-          <m:sSupPr>
+        <m:sSub>
+          <m:sSubPr>
             <m:ctrlPr>
               <w:rPr>
                 <w:rFonts w:ascii="Cambria Math" w:eastAsiaTheme="minorEastAsia" w:hAnsi="Cambria Math"/>
                 <w:i/>
               </w:rPr>
             </m:ctrlPr>
-          </m:sSupPr>
+          </m:sSubPr>
           <m:e>
             <m:r>
               <w:rPr>
@@ -11923,15 +12073,15 @@
               <m:t>n</m:t>
             </m:r>
           </m:e>
-          <m:sup>
+          <m:sub>
             <m:r>
               <w:rPr>
                 <w:rFonts w:ascii="Cambria Math" w:eastAsiaTheme="minorEastAsia" w:hAnsi="Cambria Math"/>
               </w:rPr>
-              <m:t>AT</m:t>
-            </m:r>
-          </m:sup>
-        </m:sSup>
+              <m:t>l</m:t>
+            </m:r>
+          </m:sub>
+        </m:sSub>
       </m:oMath>
       <w:r>
         <w:rPr>
@@ -12398,7 +12548,19 @@
         <w:rPr>
           <w:rFonts w:eastAsiaTheme="minorEastAsia"/>
         </w:rPr>
-        <w:t>a’)</w:t>
+        <w:t>a’</w:t>
+      </w:r>
+      <w:r>
+        <w:rPr>
+          <w:rFonts w:eastAsiaTheme="minorEastAsia"/>
+        </w:rPr>
+        <w:t>old</w:t>
+      </w:r>
+      <w:r>
+        <w:rPr>
+          <w:rFonts w:eastAsiaTheme="minorEastAsia"/>
+        </w:rPr>
+        <w:t>)</w:t>
       </w:r>
     </w:p>
     <w:p>
@@ -12852,7 +13014,21 @@
         <w:rPr>
           <w:rFonts w:eastAsiaTheme="minorEastAsia"/>
         </w:rPr>
-        <w:t>b’)</w:t>
+        <w:t>b’</w:t>
+      </w:r>
+      <w:r>
+        <w:rPr>
+          <w:rFonts w:eastAsiaTheme="minorEastAsia"/>
+        </w:rPr>
+        <w:t>old</w:t>
+      </w:r>
+      <w:bookmarkStart w:id="0" w:name="_GoBack"/>
+      <w:bookmarkEnd w:id="0"/>
+      <w:r>
+        <w:rPr>
+          <w:rFonts w:eastAsiaTheme="minorEastAsia"/>
+        </w:rPr>
+        <w:t>)</w:t>
       </w:r>
     </w:p>
     <w:p>
@@ -13909,6 +14085,7 @@
         <w:rPr>
           <w:rFonts w:eastAsiaTheme="minorEastAsia"/>
         </w:rPr>
+        <w:lastRenderedPageBreak/>
         <w:t>retirement_type</w:t>
       </w:r>
       <w:proofErr w:type="spellEnd"/>
@@ -14014,7 +14191,6 @@
         <w:rPr>
           <w:rFonts w:eastAsiaTheme="minorEastAsia"/>
         </w:rPr>
-        <w:lastRenderedPageBreak/>
         <w:t>inflation</w:t>
       </w:r>
       <w:proofErr w:type="gramEnd"/>
@@ -14718,6 +14894,7 @@
         <w:rPr>
           <w:rFonts w:eastAsiaTheme="minorEastAsia"/>
         </w:rPr>
+        <w:lastRenderedPageBreak/>
         <w:t>age</w:t>
       </w:r>
       <w:proofErr w:type="gramEnd"/>
@@ -14760,7 +14937,6 @@
         <w:rPr>
           <w:rFonts w:eastAsiaTheme="minorEastAsia"/>
         </w:rPr>
-        <w:lastRenderedPageBreak/>
         <w:t>tax</w:t>
       </w:r>
       <w:proofErr w:type="gramEnd"/>
@@ -15442,6 +15618,7 @@
         <w:rPr>
           <w:rFonts w:eastAsiaTheme="minorEastAsia"/>
         </w:rPr>
+        <w:lastRenderedPageBreak/>
         <w:t>basis</w:t>
       </w:r>
       <w:proofErr w:type="gramEnd"/>
@@ -16075,6 +16252,7 @@
       <w:proofErr w:type="spellStart"/>
       <w:proofErr w:type="gramStart"/>
       <w:r>
+        <w:lastRenderedPageBreak/>
         <w:t>o</w:t>
       </w:r>
       <w:r>
@@ -16199,7 +16377,6 @@
         <w:rPr>
           <w:rFonts w:eastAsiaTheme="minorEastAsia"/>
         </w:rPr>
-        <w:lastRenderedPageBreak/>
         <w:t>pv</w:t>
       </w:r>
       <w:r>
@@ -16919,6 +17096,7 @@
         <w:rPr>
           <w:rFonts w:eastAsiaTheme="minorEastAsia"/>
         </w:rPr>
+        <w:lastRenderedPageBreak/>
         <w:t>O</w:t>
       </w:r>
       <w:r>
@@ -17009,7 +17187,6 @@
         <w:rPr>
           <w:rFonts w:eastAsiaTheme="minorEastAsia"/>
         </w:rPr>
-        <w:lastRenderedPageBreak/>
         <w:t>Another problem with this is it DOES NOT ALLOW FOR A CHANGE IN THE BASIS while optimization is happening. Why is this important? Because, I want to be able to have excess withdrawals placed in ATRSI (b</w:t>
       </w:r>
       <w:r>
@@ -17884,6 +18061,7 @@
         <w:rPr>
           <w:rFonts w:eastAsiaTheme="minorEastAsia"/>
         </w:rPr>
+        <w:lastRenderedPageBreak/>
         <w:t>Add version function and information (tag a commit for specific spots)</w:t>
       </w:r>
     </w:p>
@@ -17928,7 +18106,6 @@
         <w:rPr>
           <w:rFonts w:eastAsiaTheme="minorEastAsia"/>
         </w:rPr>
-        <w:lastRenderedPageBreak/>
         <w:t>Capital gains taxes vs. interest vs. income tax</w:t>
       </w:r>
     </w:p>
@@ -18189,7 +18366,6 @@
           <w:color w:val="FF0000"/>
         </w:rPr>
       </w:pPr>
-      <w:bookmarkStart w:id="0" w:name="_GoBack"/>
       <w:proofErr w:type="spellStart"/>
       <w:r>
         <w:rPr>
@@ -18207,7 +18383,6 @@
         <w:t xml:space="preserve"> has an expense vector from input (implementing this! Has model stability problems)</w:t>
       </w:r>
     </w:p>
-    <w:bookmarkEnd w:id="0"/>
     <w:p>
       <w:pPr>
         <w:pStyle w:val="ListParagraph"/>
@@ -18688,7 +18863,7 @@
             <w:sz w:val="28"/>
             <w:szCs w:val="28"/>
           </w:rPr>
-          <w:t>12</w:t>
+          <w:t>6</w:t>
         </w:r>
         <w:r>
           <w:rPr>
@@ -20252,7 +20427,7 @@
 </file>
 
 <file path=customXml/itemProps1.xml><?xml version="1.0" encoding="utf-8"?>
-<ds:datastoreItem xmlns:ds="http://schemas.openxmlformats.org/officeDocument/2006/customXml" ds:itemID="{07C2A7AF-5BA9-40DD-9F77-81F0EDE14F76}">
+<ds:datastoreItem xmlns:ds="http://schemas.openxmlformats.org/officeDocument/2006/customXml" ds:itemID="{DF858715-D59E-4EE0-970A-06EDFE30FA2B}">
   <ds:schemaRefs>
     <ds:schemaRef ds:uri="http://schemas.openxmlformats.org/officeDocument/2006/bibliography"/>
   </ds:schemaRefs>

</xml_diff>

<commit_message>
Adding constraints for IRS retirement account deposits and contribution amounts.
</commit_message>
<xml_diff>
--- a/ARetirementPlannerModel2017.docx
+++ b/ARetirementPlannerModel2017.docx
@@ -379,6 +379,85 @@
     </w:p>
     <w:p>
       <w:r>
+        <w:t>Current environment and the rules that govern it:</w:t>
+      </w:r>
+    </w:p>
+    <w:p>
+      <w:r>
+        <w:t>Discuss each of the laws as Ragsdale does (about a paragraph or so each)</w:t>
+      </w:r>
+    </w:p>
+    <w:p>
+      <w:pPr>
+        <w:pStyle w:val="ListParagraph"/>
+        <w:numPr>
+          <w:ilvl w:val="0"/>
+          <w:numId w:val="4"/>
+        </w:numPr>
+      </w:pPr>
+      <w:r>
+        <w:t>Contribution (We ignore company retirement contributions…)</w:t>
+      </w:r>
+    </w:p>
+    <w:p>
+      <w:pPr>
+        <w:pStyle w:val="ListParagraph"/>
+        <w:numPr>
+          <w:ilvl w:val="0"/>
+          <w:numId w:val="4"/>
+        </w:numPr>
+      </w:pPr>
+      <w:r>
+        <w:t>Early withdrawal</w:t>
+      </w:r>
+    </w:p>
+    <w:p>
+      <w:pPr>
+        <w:pStyle w:val="ListParagraph"/>
+        <w:numPr>
+          <w:ilvl w:val="0"/>
+          <w:numId w:val="4"/>
+        </w:numPr>
+      </w:pPr>
+      <w:r>
+        <w:t>Minimum distribution</w:t>
+      </w:r>
+    </w:p>
+    <w:p>
+      <w:pPr>
+        <w:pStyle w:val="ListParagraph"/>
+        <w:numPr>
+          <w:ilvl w:val="0"/>
+          <w:numId w:val="4"/>
+        </w:numPr>
+      </w:pPr>
+      <w:r>
+        <w:t>Tax method</w:t>
+      </w:r>
+    </w:p>
+    <w:p>
+      <w:pPr>
+        <w:pStyle w:val="ListParagraph"/>
+        <w:numPr>
+          <w:ilvl w:val="0"/>
+          <w:numId w:val="4"/>
+        </w:numPr>
+      </w:pPr>
+      <w:r>
+        <w:t>Estate tax</w:t>
+      </w:r>
+    </w:p>
+    <w:p>
+      <w:pPr>
+        <w:pStyle w:val="ListParagraph"/>
+        <w:numPr>
+          <w:ilvl w:val="0"/>
+          <w:numId w:val="4"/>
+        </w:numPr>
+      </w:pPr>
+    </w:p>
+    <w:p>
+      <w:r>
         <w:t>Now</w:t>
       </w:r>
       <w:r>
@@ -396,7 +475,13 @@
     </w:p>
     <w:p>
       <w:r>
-        <w:t>A little background may be required at this point. Linear Programming (LP) is a mathematical technique for optimization. The name was chosen prior to the wide spread use and development of software and the programming involved to create it. Rather, when using LP we define an object function to be optimized, a set of real valued variables to be determined, and a set of constraint expressions that set requirements on the optimal solution. This give us everything we need to set up and solve our matrix expression:</w:t>
+        <w:t>A little background may be required at this point. Linear Programming (LP) is a mathematical technique for optimization. The name was chosen prior to the wide spread use and development of software and the programming involved to create it. Rather, when using LP we define an object function to be optimized, a set of real valued variables to be determined, and a set of constraint expressions that set requirements on the optimal solution. This give</w:t>
+      </w:r>
+      <w:r>
+        <w:t>s</w:t>
+      </w:r>
+      <w:r>
+        <w:t xml:space="preserve"> us everything we need to set up and solve our matrix expression:</w:t>
       </w:r>
     </w:p>
     <w:p>
@@ -516,7 +601,11 @@
         <w:t xml:space="preserve"> </w:t>
       </w:r>
       <w:r>
-        <w:t>Let’s start with the new (experimental) object function</w:t>
+        <w:t xml:space="preserve">Let’s start with the new </w:t>
+      </w:r>
+      <w:r>
+        <w:lastRenderedPageBreak/>
+        <w:t>(experimental) object function</w:t>
       </w:r>
       <w:r>
         <w:t xml:space="preserve"> (S1) and then we will rewrite the Ragsdale object function as a variant (R1)</w:t>
@@ -1380,14 +1469,7 @@
         <w:rPr>
           <w:rFonts w:eastAsiaTheme="minorEastAsia"/>
         </w:rPr>
-        <w:t xml:space="preserve">However, we don’t want to require that all the available account balances is use up in cases where we set a maximum spending amount. So, in both the cases we define the object function to include both the sum of the yearly spendable amount </w:t>
-      </w:r>
-      <w:r>
-        <w:rPr>
-          <w:rFonts w:eastAsiaTheme="minorEastAsia"/>
-        </w:rPr>
-        <w:lastRenderedPageBreak/>
-        <w:t>and the sum of the account balances at the end of the period times a discount rate for each account (</w:t>
+        <w:t>However, we don’t want to require that all the available account balances is use up in cases where we set a maximum spending amount. So, in both the cases we define the object function to include both the sum of the yearly spendable amount and the sum of the account balances at the end of the period times a discount rate for each account (</w:t>
       </w:r>
       <w:proofErr w:type="spellStart"/>
       <w:r>
@@ -2047,7 +2129,6 @@
               <w:rPr>
                 <w:rFonts w:ascii="Cambria Math" w:hAnsi="Cambria Math"/>
                 <w:i/>
-                <w:highlight w:val="yellow"/>
               </w:rPr>
             </m:ctrlPr>
           </m:naryPr>
@@ -2055,7 +2136,6 @@
             <m:r>
               <w:rPr>
                 <w:rFonts w:ascii="Cambria Math" w:hAnsi="Cambria Math"/>
-                <w:highlight w:val="yellow"/>
               </w:rPr>
               <m:t>l=1</m:t>
             </m:r>
@@ -2067,7 +2147,6 @@
                   <w:rPr>
                     <w:rFonts w:ascii="Cambria Math" w:hAnsi="Cambria Math"/>
                     <w:i/>
-                    <w:highlight w:val="yellow"/>
                   </w:rPr>
                 </m:ctrlPr>
               </m:sSupPr>
@@ -2075,7 +2154,6 @@
                 <m:r>
                   <w:rPr>
                     <w:rFonts w:ascii="Cambria Math" w:hAnsi="Cambria Math"/>
-                    <w:highlight w:val="yellow"/>
                   </w:rPr>
                   <m:t>B</m:t>
                 </m:r>
@@ -2084,7 +2162,6 @@
                 <m:r>
                   <w:rPr>
                     <w:rFonts w:ascii="Cambria Math" w:hAnsi="Cambria Math"/>
-                    <w:highlight w:val="yellow"/>
                   </w:rPr>
                   <m:t>cg</m:t>
                 </m:r>
@@ -2098,7 +2175,6 @@
                   <w:rPr>
                     <w:rFonts w:ascii="Cambria Math" w:hAnsi="Cambria Math"/>
                     <w:i/>
-                    <w:highlight w:val="yellow"/>
                   </w:rPr>
                 </m:ctrlPr>
               </m:sSubSupPr>
@@ -2106,7 +2182,6 @@
                 <m:r>
                   <w:rPr>
                     <w:rFonts w:ascii="Cambria Math" w:hAnsi="Cambria Math"/>
-                    <w:highlight w:val="yellow"/>
                   </w:rPr>
                   <m:t>t</m:t>
                 </m:r>
@@ -2115,7 +2190,6 @@
                 <m:r>
                   <w:rPr>
                     <w:rFonts w:ascii="Cambria Math" w:hAnsi="Cambria Math"/>
-                    <w:highlight w:val="yellow"/>
                   </w:rPr>
                   <m:t>l</m:t>
                 </m:r>
@@ -2124,7 +2198,6 @@
                 <m:r>
                   <w:rPr>
                     <w:rFonts w:ascii="Cambria Math" w:hAnsi="Cambria Math"/>
-                    <w:highlight w:val="yellow"/>
                   </w:rPr>
                   <m:t>cg</m:t>
                 </m:r>
@@ -2136,7 +2209,6 @@
                   <w:rPr>
                     <w:rFonts w:ascii="Cambria Math" w:hAnsi="Cambria Math"/>
                     <w:i/>
-                    <w:highlight w:val="yellow"/>
                   </w:rPr>
                 </m:ctrlPr>
               </m:sSubPr>
@@ -2144,7 +2216,6 @@
                 <m:r>
                   <w:rPr>
                     <w:rFonts w:ascii="Cambria Math" w:hAnsi="Cambria Math"/>
-                    <w:highlight w:val="yellow"/>
                   </w:rPr>
                   <m:t>y</m:t>
                 </m:r>
@@ -2153,7 +2224,6 @@
                 <m:r>
                   <w:rPr>
                     <w:rFonts w:ascii="Cambria Math" w:hAnsi="Cambria Math"/>
-                    <w:highlight w:val="yellow"/>
                   </w:rPr>
                   <m:t>il</m:t>
                 </m:r>
@@ -2167,32 +2237,82 @@
           </w:rPr>
           <m:t>-</m:t>
         </m:r>
-        <m:sSub>
-          <m:sSubPr>
+        <m:nary>
+          <m:naryPr>
+            <m:chr m:val="∑"/>
+            <m:limLoc m:val="subSup"/>
             <m:ctrlPr>
               <w:rPr>
                 <w:rFonts w:ascii="Cambria Math" w:hAnsi="Cambria Math"/>
                 <w:i/>
               </w:rPr>
             </m:ctrlPr>
-          </m:sSubPr>
+          </m:naryPr>
+          <m:sub>
+            <m:r>
+              <w:rPr>
+                <w:rFonts w:ascii="Cambria Math" w:hAnsi="Cambria Math"/>
+              </w:rPr>
+              <m:t>j=1</m:t>
+            </m:r>
+          </m:sub>
+          <m:sup>
+            <m:sSub>
+              <m:sSubPr>
+                <m:ctrlPr>
+                  <w:rPr>
+                    <w:rFonts w:ascii="Cambria Math" w:hAnsi="Cambria Math"/>
+                    <w:i/>
+                  </w:rPr>
+                </m:ctrlPr>
+              </m:sSubPr>
+              <m:e>
+                <m:r>
+                  <w:rPr>
+                    <w:rFonts w:ascii="Cambria Math" w:hAnsi="Cambria Math"/>
+                  </w:rPr>
+                  <m:t>n</m:t>
+                </m:r>
+              </m:e>
+              <m:sub>
+                <m:r>
+                  <w:rPr>
+                    <w:rFonts w:ascii="Cambria Math" w:hAnsi="Cambria Math"/>
+                  </w:rPr>
+                  <m:t>l</m:t>
+                </m:r>
+              </m:sub>
+            </m:sSub>
+          </m:sup>
           <m:e>
-            <m:r>
-              <w:rPr>
-                <w:rFonts w:ascii="Cambria Math" w:hAnsi="Cambria Math"/>
-              </w:rPr>
-              <m:t>D</m:t>
-            </m:r>
+            <m:sSub>
+              <m:sSubPr>
+                <m:ctrlPr>
+                  <w:rPr>
+                    <w:rFonts w:ascii="Cambria Math" w:hAnsi="Cambria Math"/>
+                    <w:i/>
+                  </w:rPr>
+                </m:ctrlPr>
+              </m:sSubPr>
+              <m:e>
+                <m:r>
+                  <w:rPr>
+                    <w:rFonts w:ascii="Cambria Math" w:hAnsi="Cambria Math"/>
+                  </w:rPr>
+                  <m:t>D</m:t>
+                </m:r>
+              </m:e>
+              <m:sub>
+                <m:r>
+                  <w:rPr>
+                    <w:rFonts w:ascii="Cambria Math" w:hAnsi="Cambria Math"/>
+                  </w:rPr>
+                  <m:t>i</m:t>
+                </m:r>
+              </m:sub>
+            </m:sSub>
           </m:e>
-          <m:sub>
-            <m:r>
-              <w:rPr>
-                <w:rFonts w:ascii="Cambria Math" w:hAnsi="Cambria Math"/>
-              </w:rPr>
-              <m:t>i</m:t>
-            </m:r>
-          </m:sub>
-        </m:sSub>
+        </m:nary>
         <m:r>
           <w:rPr>
             <w:rFonts w:ascii="Cambria Math" w:hAnsi="Cambria Math"/>
@@ -3343,6 +3463,7 @@
         <w:rPr>
           <w:rFonts w:eastAsiaTheme="minorEastAsia"/>
         </w:rPr>
+        <w:lastRenderedPageBreak/>
         <w:t xml:space="preserve">Note: This model uses one account for each type of account </w:t>
       </w:r>
       <w:r>
@@ -3565,14 +3686,7 @@
         <w:rPr>
           <w:rFonts w:eastAsiaTheme="minorEastAsia"/>
         </w:rPr>
-        <w:t xml:space="preserve">Questions to address: Maximizing the after tax yearly income and the TDRA balances at the end may have issues, is this really what I want? Maybe maximize include while keeping estate a certain level? Or </w:t>
-      </w:r>
-      <w:r>
-        <w:rPr>
-          <w:rFonts w:eastAsiaTheme="minorEastAsia"/>
-        </w:rPr>
-        <w:lastRenderedPageBreak/>
-        <w:t>meeting an include amount while maximizing the estate? How to handle the estate taxes. I’ve dropped them in the above.</w:t>
+        <w:t>Questions to address: Maximizing the after tax yearly income and the TDRA balances at the end may have issues, is this really what I want? Maybe maximize include while keeping estate a certain level? Or meeting an include amount while maximizing the estate? How to handle the estate taxes. I’ve dropped them in the above.</w:t>
       </w:r>
     </w:p>
     <w:p>
@@ -5109,6 +5223,7 @@
         <w:rPr>
           <w:rFonts w:eastAsiaTheme="minorEastAsia"/>
         </w:rPr>
+        <w:lastRenderedPageBreak/>
         <w:tab/>
       </w:r>
       <m:oMath>
@@ -5926,7 +6041,6 @@
         <w:rPr>
           <w:rFonts w:eastAsiaTheme="minorEastAsia"/>
         </w:rPr>
-        <w:lastRenderedPageBreak/>
         <w:tab/>
       </w:r>
       <m:oMath>
@@ -6063,6 +6177,38 @@
                     <w:rFonts w:ascii="Cambria Math" w:hAnsi="Cambria Math"/>
                   </w:rPr>
                   <m:t>w</m:t>
+                </m:r>
+              </m:e>
+              <m:sub>
+                <m:r>
+                  <w:rPr>
+                    <w:rFonts w:ascii="Cambria Math" w:hAnsi="Cambria Math"/>
+                  </w:rPr>
+                  <m:t>ij</m:t>
+                </m:r>
+              </m:sub>
+            </m:sSub>
+            <m:r>
+              <w:rPr>
+                <w:rFonts w:ascii="Cambria Math" w:hAnsi="Cambria Math"/>
+              </w:rPr>
+              <m:t>+</m:t>
+            </m:r>
+            <m:sSub>
+              <m:sSubPr>
+                <m:ctrlPr>
+                  <w:rPr>
+                    <w:rFonts w:ascii="Cambria Math" w:hAnsi="Cambria Math"/>
+                    <w:i/>
+                  </w:rPr>
+                </m:ctrlPr>
+              </m:sSubPr>
+              <m:e>
+                <m:r>
+                  <w:rPr>
+                    <w:rFonts w:ascii="Cambria Math" w:hAnsi="Cambria Math"/>
+                  </w:rPr>
+                  <m:t>D</m:t>
                 </m:r>
               </m:e>
               <m:sub>
@@ -6114,38 +6260,6 @@
             </m:r>
           </m:sub>
         </m:sSub>
-        <m:r>
-          <w:rPr>
-            <w:rFonts w:ascii="Cambria Math" w:eastAsiaTheme="minorEastAsia" w:hAnsi="Cambria Math"/>
-          </w:rPr>
-          <m:t>-</m:t>
-        </m:r>
-        <m:sSup>
-          <m:sSupPr>
-            <m:ctrlPr>
-              <w:rPr>
-                <w:rFonts w:ascii="Cambria Math" w:eastAsiaTheme="minorEastAsia" w:hAnsi="Cambria Math"/>
-                <w:i/>
-              </w:rPr>
-            </m:ctrlPr>
-          </m:sSupPr>
-          <m:e>
-            <m:r>
-              <w:rPr>
-                <w:rFonts w:ascii="Cambria Math" w:eastAsiaTheme="minorEastAsia" w:hAnsi="Cambria Math"/>
-              </w:rPr>
-              <m:t>n</m:t>
-            </m:r>
-          </m:e>
-          <m:sup>
-            <m:r>
-              <w:rPr>
-                <w:rFonts w:ascii="Cambria Math" w:eastAsiaTheme="minorEastAsia" w:hAnsi="Cambria Math"/>
-              </w:rPr>
-              <m:t>AT</m:t>
-            </m:r>
-          </m:sup>
-        </m:sSup>
       </m:oMath>
       <w:r>
         <w:rPr>
@@ -6491,6 +6605,12 @@
           <w:rFonts w:eastAsiaTheme="minorEastAsia"/>
         </w:rPr>
         <w:t>12</w:t>
+      </w:r>
+      <w:r>
+        <w:rPr>
+          <w:rFonts w:eastAsiaTheme="minorEastAsia"/>
+        </w:rPr>
+        <w:t>old</w:t>
       </w:r>
       <w:r>
         <w:rPr>
@@ -8130,6 +8250,7 @@
         <w:rPr>
           <w:rFonts w:eastAsiaTheme="minorEastAsia"/>
         </w:rPr>
+        <w:lastRenderedPageBreak/>
         <w:tab/>
       </w:r>
       <m:oMath>
@@ -8501,63 +8622,63 @@
           </w:rPr>
           <m:t>+</m:t>
         </m:r>
-        <m:sSub>
-          <m:sSubPr>
+        <m:nary>
+          <m:naryPr>
+            <m:chr m:val="∑"/>
+            <m:limLoc m:val="subSup"/>
             <m:ctrlPr>
               <w:rPr>
                 <w:rFonts w:ascii="Cambria Math" w:hAnsi="Cambria Math"/>
                 <w:i/>
               </w:rPr>
             </m:ctrlPr>
-          </m:sSubPr>
-          <m:e>
-            <m:nary>
-              <m:naryPr>
-                <m:chr m:val="∑"/>
-                <m:limLoc m:val="subSup"/>
+          </m:naryPr>
+          <m:sub>
+            <m:r>
+              <w:rPr>
+                <w:rFonts w:ascii="Cambria Math" w:hAnsi="Cambria Math"/>
+              </w:rPr>
+              <m:t>j=1</m:t>
+            </m:r>
+          </m:sub>
+          <m:sup>
+            <m:sSub>
+              <m:sSubPr>
                 <m:ctrlPr>
                   <w:rPr>
                     <w:rFonts w:ascii="Cambria Math" w:hAnsi="Cambria Math"/>
                     <w:i/>
                   </w:rPr>
                 </m:ctrlPr>
-              </m:naryPr>
+              </m:sSubPr>
+              <m:e>
+                <m:r>
+                  <w:rPr>
+                    <w:rFonts w:ascii="Cambria Math" w:hAnsi="Cambria Math"/>
+                  </w:rPr>
+                  <m:t>n</m:t>
+                </m:r>
+              </m:e>
               <m:sub>
                 <m:r>
                   <w:rPr>
                     <w:rFonts w:ascii="Cambria Math" w:hAnsi="Cambria Math"/>
                   </w:rPr>
-                  <m:t>j=1</m:t>
+                  <m:t>l</m:t>
                 </m:r>
               </m:sub>
-              <m:sup>
-                <m:sSub>
-                  <m:sSubPr>
-                    <m:ctrlPr>
-                      <w:rPr>
-                        <w:rFonts w:ascii="Cambria Math" w:hAnsi="Cambria Math"/>
-                        <w:i/>
-                      </w:rPr>
-                    </m:ctrlPr>
-                  </m:sSubPr>
-                  <m:e>
-                    <m:r>
-                      <w:rPr>
-                        <w:rFonts w:ascii="Cambria Math" w:hAnsi="Cambria Math"/>
-                      </w:rPr>
-                      <m:t>n</m:t>
-                    </m:r>
-                  </m:e>
-                  <m:sub>
-                    <m:r>
-                      <w:rPr>
-                        <w:rFonts w:ascii="Cambria Math" w:hAnsi="Cambria Math"/>
-                      </w:rPr>
-                      <m:t>l</m:t>
-                    </m:r>
-                  </m:sub>
-                </m:sSub>
-              </m:sup>
+            </m:sSub>
+          </m:sup>
+          <m:e>
+            <m:sSub>
+              <m:sSubPr>
+                <m:ctrlPr>
+                  <w:rPr>
+                    <w:rFonts w:ascii="Cambria Math" w:hAnsi="Cambria Math"/>
+                    <w:i/>
+                  </w:rPr>
+                </m:ctrlPr>
+              </m:sSubPr>
               <m:e>
                 <m:r>
                   <w:rPr>
@@ -8566,23 +8687,17 @@
                   <m:t>D</m:t>
                 </m:r>
               </m:e>
-            </m:nary>
+              <m:sub>
+                <m:r>
+                  <w:rPr>
+                    <w:rFonts w:ascii="Cambria Math" w:hAnsi="Cambria Math"/>
+                  </w:rPr>
+                  <m:t>ij</m:t>
+                </m:r>
+              </m:sub>
+            </m:sSub>
           </m:e>
-          <m:sub>
-            <m:r>
-              <w:rPr>
-                <w:rFonts w:ascii="Cambria Math" w:hAnsi="Cambria Math"/>
-              </w:rPr>
-              <m:t>i</m:t>
-            </m:r>
-            <m:r>
-              <w:rPr>
-                <w:rFonts w:ascii="Cambria Math" w:hAnsi="Cambria Math"/>
-              </w:rPr>
-              <m:t>j</m:t>
-            </m:r>
-          </m:sub>
-        </m:sSub>
+        </m:nary>
         <m:r>
           <w:rPr>
             <w:rFonts w:ascii="Cambria Math" w:hAnsi="Cambria Math"/>
@@ -9853,7 +9968,604 @@
         <w:rPr>
           <w:rFonts w:eastAsiaTheme="minorEastAsia"/>
         </w:rPr>
-        <w:lastRenderedPageBreak/>
+        <w:tab/>
+      </w:r>
+      <m:oMath>
+        <m:nary>
+          <m:naryPr>
+            <m:chr m:val="∑"/>
+            <m:limLoc m:val="subSup"/>
+            <m:supHide m:val="1"/>
+            <m:ctrlPr>
+              <w:rPr>
+                <w:rFonts w:ascii="Cambria Math" w:hAnsi="Cambria Math"/>
+                <w:i/>
+              </w:rPr>
+            </m:ctrlPr>
+          </m:naryPr>
+          <m:sub>
+            <m:r>
+              <w:rPr>
+                <w:rFonts w:ascii="Cambria Math" w:hAnsi="Cambria Math"/>
+              </w:rPr>
+              <m:t>j∈</m:t>
+            </m:r>
+            <m:sSub>
+              <m:sSubPr>
+                <m:ctrlPr>
+                  <w:rPr>
+                    <w:rFonts w:ascii="Cambria Math" w:hAnsi="Cambria Math"/>
+                    <w:i/>
+                  </w:rPr>
+                </m:ctrlPr>
+              </m:sSubPr>
+              <m:e>
+                <m:r>
+                  <w:rPr>
+                    <w:rFonts w:ascii="Cambria Math" w:hAnsi="Cambria Math"/>
+                  </w:rPr>
+                  <m:t>n</m:t>
+                </m:r>
+              </m:e>
+              <m:sub>
+                <m:r>
+                  <w:rPr>
+                    <w:rFonts w:ascii="Cambria Math" w:hAnsi="Cambria Math"/>
+                  </w:rPr>
+                  <m:t>l</m:t>
+                </m:r>
+              </m:sub>
+            </m:sSub>
+            <m:r>
+              <w:rPr>
+                <w:rFonts w:ascii="Cambria Math" w:hAnsi="Cambria Math"/>
+              </w:rPr>
+              <m:t>∩(TDRA∪RothRA)</m:t>
+            </m:r>
+          </m:sub>
+          <m:sup/>
+          <m:e>
+            <m:sSub>
+              <m:sSubPr>
+                <m:ctrlPr>
+                  <w:rPr>
+                    <w:rFonts w:ascii="Cambria Math" w:hAnsi="Cambria Math"/>
+                    <w:i/>
+                  </w:rPr>
+                </m:ctrlPr>
+              </m:sSubPr>
+              <m:e>
+                <m:r>
+                  <w:rPr>
+                    <w:rFonts w:ascii="Cambria Math" w:hAnsi="Cambria Math"/>
+                  </w:rPr>
+                  <m:t>D</m:t>
+                </m:r>
+              </m:e>
+              <m:sub>
+                <m:r>
+                  <w:rPr>
+                    <w:rFonts w:ascii="Cambria Math" w:hAnsi="Cambria Math"/>
+                  </w:rPr>
+                  <m:t>ij</m:t>
+                </m:r>
+              </m:sub>
+            </m:sSub>
+          </m:e>
+        </m:nary>
+        <m:r>
+          <w:rPr>
+            <w:rFonts w:ascii="Cambria Math" w:hAnsi="Cambria Math"/>
+          </w:rPr>
+          <m:t>≤</m:t>
+        </m:r>
+        <m:func>
+          <m:funcPr>
+            <m:ctrlPr>
+              <w:rPr>
+                <w:rFonts w:ascii="Cambria Math" w:hAnsi="Cambria Math"/>
+              </w:rPr>
+            </m:ctrlPr>
+          </m:funcPr>
+          <m:fName>
+            <m:r>
+              <m:rPr>
+                <m:sty m:val="p"/>
+              </m:rPr>
+              <w:rPr>
+                <w:rFonts w:ascii="Cambria Math" w:hAnsi="Cambria Math"/>
+              </w:rPr>
+              <m:t>min</m:t>
+            </m:r>
+            <m:ctrlPr>
+              <w:rPr>
+                <w:rFonts w:ascii="Cambria Math" w:hAnsi="Cambria Math"/>
+                <w:i/>
+              </w:rPr>
+            </m:ctrlPr>
+          </m:fName>
+          <m:e>
+            <m:d>
+              <m:dPr>
+                <m:ctrlPr>
+                  <w:rPr>
+                    <w:rFonts w:ascii="Cambria Math" w:hAnsi="Cambria Math"/>
+                    <w:i/>
+                  </w:rPr>
+                </m:ctrlPr>
+              </m:dPr>
+              <m:e>
+                <m:sSub>
+                  <m:sSubPr>
+                    <m:ctrlPr>
+                      <w:rPr>
+                        <w:rFonts w:ascii="Cambria Math" w:hAnsi="Cambria Math"/>
+                        <w:i/>
+                      </w:rPr>
+                    </m:ctrlPr>
+                  </m:sSubPr>
+                  <m:e>
+                    <m:r>
+                      <w:rPr>
+                        <w:rFonts w:ascii="Cambria Math" w:hAnsi="Cambria Math"/>
+                      </w:rPr>
+                      <m:t>o</m:t>
+                    </m:r>
+                  </m:e>
+                  <m:sub>
+                    <m:r>
+                      <w:rPr>
+                        <w:rFonts w:ascii="Cambria Math" w:hAnsi="Cambria Math"/>
+                      </w:rPr>
+                      <m:t>i</m:t>
+                    </m:r>
+                  </m:sub>
+                </m:sSub>
+                <m:r>
+                  <w:rPr>
+                    <w:rFonts w:ascii="Cambria Math" w:hAnsi="Cambria Math"/>
+                  </w:rPr>
+                  <m:t xml:space="preserve">, </m:t>
+                </m:r>
+                <m:sSub>
+                  <m:sSubPr>
+                    <m:ctrlPr>
+                      <w:rPr>
+                        <w:rFonts w:ascii="Cambria Math" w:hAnsi="Cambria Math"/>
+                        <w:i/>
+                      </w:rPr>
+                    </m:ctrlPr>
+                  </m:sSubPr>
+                  <m:e>
+                    <m:r>
+                      <w:rPr>
+                        <w:rFonts w:ascii="Cambria Math" w:hAnsi="Cambria Math"/>
+                      </w:rPr>
+                      <m:t>mc</m:t>
+                    </m:r>
+                  </m:e>
+                  <m:sub>
+                    <m:r>
+                      <w:rPr>
+                        <w:rFonts w:ascii="Cambria Math" w:hAnsi="Cambria Math"/>
+                      </w:rPr>
+                      <m:t>i</m:t>
+                    </m:r>
+                  </m:sub>
+                </m:sSub>
+              </m:e>
+            </m:d>
+          </m:e>
+        </m:func>
+        <m:r>
+          <w:rPr>
+            <w:rFonts w:ascii="Cambria Math" w:eastAsiaTheme="minorEastAsia" w:hAnsi="Cambria Math"/>
+          </w:rPr>
+          <m:t>,   i=1..n</m:t>
+        </m:r>
+      </m:oMath>
+      <w:r>
+        <w:rPr>
+          <w:rFonts w:eastAsiaTheme="minorEastAsia"/>
+        </w:rPr>
+        <w:tab/>
+        <w:t>(5+’)</w:t>
+      </w:r>
+    </w:p>
+    <w:p>
+      <w:pPr>
+        <w:tabs>
+          <w:tab w:val="center" w:pos="4680"/>
+          <w:tab w:val="right" w:pos="9360"/>
+        </w:tabs>
+        <w:rPr>
+          <w:rFonts w:eastAsiaTheme="minorEastAsia"/>
+        </w:rPr>
+      </w:pPr>
+      <w:r>
+        <w:rPr>
+          <w:rFonts w:eastAsiaTheme="minorEastAsia"/>
+        </w:rPr>
+        <w:tab/>
+      </w:r>
+      <m:oMath>
+        <m:r>
+          <w:rPr>
+            <w:rFonts w:ascii="Cambria Math" w:eastAsiaTheme="minorEastAsia" w:hAnsi="Cambria Math"/>
+          </w:rPr>
+          <m:t>-</m:t>
+        </m:r>
+        <m:nary>
+          <m:naryPr>
+            <m:chr m:val="∑"/>
+            <m:limLoc m:val="subSup"/>
+            <m:supHide m:val="1"/>
+            <m:ctrlPr>
+              <w:rPr>
+                <w:rFonts w:ascii="Cambria Math" w:hAnsi="Cambria Math"/>
+                <w:i/>
+              </w:rPr>
+            </m:ctrlPr>
+          </m:naryPr>
+          <m:sub>
+            <m:r>
+              <w:rPr>
+                <w:rFonts w:ascii="Cambria Math" w:hAnsi="Cambria Math"/>
+              </w:rPr>
+              <m:t>j∈</m:t>
+            </m:r>
+            <m:sSub>
+              <m:sSubPr>
+                <m:ctrlPr>
+                  <w:rPr>
+                    <w:rFonts w:ascii="Cambria Math" w:hAnsi="Cambria Math"/>
+                    <w:i/>
+                  </w:rPr>
+                </m:ctrlPr>
+              </m:sSubPr>
+              <m:e>
+                <m:r>
+                  <w:rPr>
+                    <w:rFonts w:ascii="Cambria Math" w:hAnsi="Cambria Math"/>
+                  </w:rPr>
+                  <m:t>n</m:t>
+                </m:r>
+              </m:e>
+              <m:sub>
+                <m:r>
+                  <w:rPr>
+                    <w:rFonts w:ascii="Cambria Math" w:hAnsi="Cambria Math"/>
+                  </w:rPr>
+                  <m:t>l</m:t>
+                </m:r>
+              </m:sub>
+            </m:sSub>
+          </m:sub>
+          <m:sup/>
+          <m:e>
+            <m:sSub>
+              <m:sSubPr>
+                <m:ctrlPr>
+                  <w:rPr>
+                    <w:rFonts w:ascii="Cambria Math" w:hAnsi="Cambria Math"/>
+                    <w:i/>
+                  </w:rPr>
+                </m:ctrlPr>
+              </m:sSubPr>
+              <m:e>
+                <m:r>
+                  <w:rPr>
+                    <w:rFonts w:ascii="Cambria Math" w:hAnsi="Cambria Math"/>
+                  </w:rPr>
+                  <m:t>D</m:t>
+                </m:r>
+              </m:e>
+              <m:sub>
+                <m:r>
+                  <w:rPr>
+                    <w:rFonts w:ascii="Cambria Math" w:hAnsi="Cambria Math"/>
+                  </w:rPr>
+                  <m:t>ij</m:t>
+                </m:r>
+              </m:sub>
+            </m:sSub>
+          </m:e>
+        </m:nary>
+        <m:r>
+          <w:rPr>
+            <w:rFonts w:ascii="Cambria Math" w:hAnsi="Cambria Math"/>
+          </w:rPr>
+          <m:t>≤</m:t>
+        </m:r>
+        <m:sSub>
+          <m:sSubPr>
+            <m:ctrlPr>
+              <w:rPr>
+                <w:rFonts w:ascii="Cambria Math" w:hAnsi="Cambria Math"/>
+                <w:i/>
+              </w:rPr>
+            </m:ctrlPr>
+          </m:sSubPr>
+          <m:e>
+            <m:r>
+              <w:rPr>
+                <w:rFonts w:ascii="Cambria Math" w:hAnsi="Cambria Math"/>
+              </w:rPr>
+              <m:t>-</m:t>
+            </m:r>
+            <m:r>
+              <w:rPr>
+                <w:rFonts w:ascii="Cambria Math" w:hAnsi="Cambria Math"/>
+              </w:rPr>
+              <m:t>uc</m:t>
+            </m:r>
+          </m:e>
+          <m:sub>
+            <m:r>
+              <w:rPr>
+                <w:rFonts w:ascii="Cambria Math" w:hAnsi="Cambria Math"/>
+              </w:rPr>
+              <m:t>i</m:t>
+            </m:r>
+          </m:sub>
+        </m:sSub>
+        <m:r>
+          <w:rPr>
+            <w:rFonts w:ascii="Cambria Math" w:eastAsiaTheme="minorEastAsia" w:hAnsi="Cambria Math"/>
+          </w:rPr>
+          <m:t>,   i</m:t>
+        </m:r>
+        <m:r>
+          <w:rPr>
+            <w:rFonts w:ascii="Cambria Math" w:eastAsiaTheme="minorEastAsia" w:hAnsi="Cambria Math"/>
+          </w:rPr>
+          <m:t>∈</m:t>
+        </m:r>
+        <m:sSub>
+          <m:sSubPr>
+            <m:ctrlPr>
+              <w:rPr>
+                <w:rFonts w:ascii="Cambria Math" w:hAnsi="Cambria Math"/>
+                <w:i/>
+              </w:rPr>
+            </m:ctrlPr>
+          </m:sSubPr>
+          <m:e>
+            <m:r>
+              <w:rPr>
+                <w:rFonts w:ascii="Cambria Math" w:hAnsi="Cambria Math"/>
+              </w:rPr>
+              <m:t>uc</m:t>
+            </m:r>
+          </m:e>
+          <m:sub>
+            <m:r>
+              <w:rPr>
+                <w:rFonts w:ascii="Cambria Math" w:hAnsi="Cambria Math"/>
+              </w:rPr>
+              <m:t>i</m:t>
+            </m:r>
+          </m:sub>
+        </m:sSub>
+        <m:r>
+          <w:rPr>
+            <w:rFonts w:ascii="Cambria Math" w:hAnsi="Cambria Math"/>
+          </w:rPr>
+          <m:t>&gt;0</m:t>
+        </m:r>
+      </m:oMath>
+      <w:r>
+        <w:rPr>
+          <w:rFonts w:eastAsiaTheme="minorEastAsia"/>
+        </w:rPr>
+        <w:tab/>
+      </w:r>
+      <w:bookmarkStart w:id="0" w:name="_GoBack"/>
+      <w:bookmarkEnd w:id="0"/>
+      <w:r>
+        <w:rPr>
+          <w:rFonts w:eastAsiaTheme="minorEastAsia"/>
+        </w:rPr>
+        <w:t>(5+</w:t>
+      </w:r>
+      <w:r>
+        <w:rPr>
+          <w:rFonts w:eastAsiaTheme="minorEastAsia"/>
+        </w:rPr>
+        <w:t>+</w:t>
+      </w:r>
+      <w:r>
+        <w:rPr>
+          <w:rFonts w:eastAsiaTheme="minorEastAsia"/>
+        </w:rPr>
+        <w:t>’)</w:t>
+      </w:r>
+    </w:p>
+    <w:p>
+      <w:pPr>
+        <w:tabs>
+          <w:tab w:val="center" w:pos="4680"/>
+          <w:tab w:val="right" w:pos="9360"/>
+        </w:tabs>
+        <w:rPr>
+          <w:rFonts w:eastAsiaTheme="minorEastAsia"/>
+        </w:rPr>
+      </w:pPr>
+    </w:p>
+    <w:p>
+      <w:pPr>
+        <w:tabs>
+          <w:tab w:val="center" w:pos="4680"/>
+          <w:tab w:val="right" w:pos="9360"/>
+        </w:tabs>
+        <w:rPr>
+          <w:rFonts w:eastAsiaTheme="minorEastAsia"/>
+        </w:rPr>
+      </w:pPr>
+      <w:r>
+        <w:rPr>
+          <w:rFonts w:eastAsiaTheme="minorEastAsia"/>
+        </w:rPr>
+        <w:t xml:space="preserve">Deposits to the IRA and </w:t>
+      </w:r>
+      <w:proofErr w:type="spellStart"/>
+      <w:proofErr w:type="gramStart"/>
+      <w:r>
+        <w:rPr>
+          <w:rFonts w:eastAsiaTheme="minorEastAsia"/>
+        </w:rPr>
+        <w:t>roth</w:t>
+      </w:r>
+      <w:proofErr w:type="spellEnd"/>
+      <w:proofErr w:type="gramEnd"/>
+      <w:r>
+        <w:rPr>
+          <w:rFonts w:eastAsiaTheme="minorEastAsia"/>
+        </w:rPr>
+        <w:t xml:space="preserve"> accounts must not exceed any of these three:</w:t>
+      </w:r>
+      <w:r>
+        <w:rPr>
+          <w:rFonts w:eastAsiaTheme="minorEastAsia"/>
+        </w:rPr>
+        <w:t xml:space="preserve"> other income</w:t>
+      </w:r>
+      <w:r>
+        <w:rPr>
+          <w:rFonts w:eastAsiaTheme="minorEastAsia"/>
+        </w:rPr>
+        <w:t xml:space="preserve"> (o</w:t>
+      </w:r>
+      <w:r>
+        <w:rPr>
+          <w:rFonts w:eastAsiaTheme="minorEastAsia"/>
+          <w:vertAlign w:val="subscript"/>
+        </w:rPr>
+        <w:t>i</w:t>
+      </w:r>
+      <w:r>
+        <w:rPr>
+          <w:rFonts w:eastAsiaTheme="minorEastAsia"/>
+        </w:rPr>
+        <w:t>)</w:t>
+      </w:r>
+      <w:r>
+        <w:rPr>
+          <w:rFonts w:eastAsiaTheme="minorEastAsia"/>
+        </w:rPr>
+        <w:t>, IRS define maxi</w:t>
+      </w:r>
+      <w:r>
+        <w:rPr>
+          <w:rFonts w:eastAsiaTheme="minorEastAsia"/>
+        </w:rPr>
+        <w:t>m</w:t>
+      </w:r>
+      <w:r>
+        <w:rPr>
+          <w:rFonts w:eastAsiaTheme="minorEastAsia"/>
+        </w:rPr>
+        <w:t>um contribution</w:t>
+      </w:r>
+      <w:r>
+        <w:rPr>
+          <w:rFonts w:eastAsiaTheme="minorEastAsia"/>
+        </w:rPr>
+        <w:t xml:space="preserve"> (mc</w:t>
+      </w:r>
+      <w:r>
+        <w:rPr>
+          <w:rFonts w:eastAsiaTheme="minorEastAsia"/>
+          <w:vertAlign w:val="subscript"/>
+        </w:rPr>
+        <w:t>i</w:t>
+      </w:r>
+      <w:r>
+        <w:rPr>
+          <w:rFonts w:eastAsiaTheme="minorEastAsia"/>
+        </w:rPr>
+        <w:t>)</w:t>
+      </w:r>
+      <w:r>
+        <w:rPr>
+          <w:rFonts w:eastAsiaTheme="minorEastAsia"/>
+        </w:rPr>
+        <w:t xml:space="preserve"> or </w:t>
+      </w:r>
+      <w:r>
+        <w:rPr>
+          <w:rFonts w:eastAsiaTheme="minorEastAsia"/>
+        </w:rPr>
+        <w:t>user contribution level (</w:t>
+      </w:r>
+      <w:proofErr w:type="spellStart"/>
+      <w:r>
+        <w:rPr>
+          <w:rFonts w:eastAsiaTheme="minorEastAsia"/>
+        </w:rPr>
+        <w:t>uc</w:t>
+      </w:r>
+      <w:r>
+        <w:rPr>
+          <w:rFonts w:eastAsiaTheme="minorEastAsia"/>
+          <w:vertAlign w:val="subscript"/>
+        </w:rPr>
+        <w:t>i</w:t>
+      </w:r>
+      <w:proofErr w:type="spellEnd"/>
+      <w:r>
+        <w:rPr>
+          <w:rFonts w:eastAsiaTheme="minorEastAsia"/>
+        </w:rPr>
+        <w:t>). MAYBE: can add a specific variable for IRA to Roth conversions and not consider it to be done with deposits (</w:t>
+      </w:r>
+      <w:proofErr w:type="spellStart"/>
+      <w:r>
+        <w:rPr>
+          <w:rFonts w:eastAsiaTheme="minorEastAsia"/>
+        </w:rPr>
+        <w:t>D</w:t>
+      </w:r>
+      <w:r>
+        <w:rPr>
+          <w:rFonts w:eastAsiaTheme="minorEastAsia"/>
+          <w:vertAlign w:val="subscript"/>
+        </w:rPr>
+        <w:t>ij</w:t>
+      </w:r>
+      <w:proofErr w:type="spellEnd"/>
+      <w:r>
+        <w:rPr>
+          <w:rFonts w:eastAsiaTheme="minorEastAsia"/>
+        </w:rPr>
+        <w:t>).</w:t>
+      </w:r>
+    </w:p>
+    <w:p>
+      <w:pPr>
+        <w:tabs>
+          <w:tab w:val="center" w:pos="4680"/>
+          <w:tab w:val="right" w:pos="9360"/>
+        </w:tabs>
+        <w:rPr>
+          <w:rFonts w:eastAsiaTheme="minorEastAsia"/>
+        </w:rPr>
+      </w:pPr>
+    </w:p>
+    <w:p>
+      <w:pPr>
+        <w:tabs>
+          <w:tab w:val="center" w:pos="4680"/>
+          <w:tab w:val="right" w:pos="9360"/>
+        </w:tabs>
+        <w:rPr>
+          <w:rFonts w:eastAsiaTheme="minorEastAsia"/>
+        </w:rPr>
+      </w:pPr>
+      <w:r>
+        <w:rPr>
+          <w:rFonts w:eastAsiaTheme="minorEastAsia"/>
+        </w:rPr>
         <w:tab/>
       </w:r>
       <m:oMath>
@@ -11682,13 +12394,7 @@
                   <w:rPr>
                     <w:rFonts w:ascii="Cambria Math" w:hAnsi="Cambria Math"/>
                   </w:rPr>
-                  <m:t>i</m:t>
-                </m:r>
-                <m:r>
-                  <w:rPr>
-                    <w:rFonts w:ascii="Cambria Math" w:hAnsi="Cambria Math"/>
-                  </w:rPr>
-                  <m:t>j</m:t>
+                  <m:t>ij</m:t>
                 </m:r>
               </m:sub>
             </m:sSub>
@@ -13022,8 +13728,6 @@
         </w:rPr>
         <w:t>old</w:t>
       </w:r>
-      <w:bookmarkStart w:id="0" w:name="_GoBack"/>
-      <w:bookmarkEnd w:id="0"/>
       <w:r>
         <w:rPr>
           <w:rFonts w:eastAsiaTheme="minorEastAsia"/>
@@ -13314,6 +14018,7 @@
         <w:rPr>
           <w:rFonts w:eastAsiaTheme="minorEastAsia"/>
         </w:rPr>
+        <w:lastRenderedPageBreak/>
         <w:tab/>
       </w:r>
       <m:oMath>
@@ -14085,7 +14790,6 @@
         <w:rPr>
           <w:rFonts w:eastAsiaTheme="minorEastAsia"/>
         </w:rPr>
-        <w:lastRenderedPageBreak/>
         <w:t>retirement_type</w:t>
       </w:r>
       <w:proofErr w:type="spellEnd"/>
@@ -14568,6 +15272,7 @@
         <w:rPr>
           <w:rFonts w:eastAsiaTheme="minorEastAsia"/>
         </w:rPr>
+        <w:lastRenderedPageBreak/>
         <w:t># Income must specify amount (yearly), age range, whether to adjust for inflation, and if it is taxed</w:t>
       </w:r>
     </w:p>
@@ -14894,7 +15599,6 @@
         <w:rPr>
           <w:rFonts w:eastAsiaTheme="minorEastAsia"/>
         </w:rPr>
-        <w:lastRenderedPageBreak/>
         <w:t>age</w:t>
       </w:r>
       <w:proofErr w:type="gramEnd"/>
@@ -15266,6 +15970,7 @@
         <w:rPr>
           <w:rFonts w:eastAsiaTheme="minorEastAsia"/>
         </w:rPr>
+        <w:lastRenderedPageBreak/>
         <w:t xml:space="preserve">## </w:t>
       </w:r>
       <w:proofErr w:type="gramStart"/>
@@ -15618,7 +16323,6 @@
         <w:rPr>
           <w:rFonts w:eastAsiaTheme="minorEastAsia"/>
         </w:rPr>
-        <w:lastRenderedPageBreak/>
         <w:t>basis</w:t>
       </w:r>
       <w:proofErr w:type="gramEnd"/>
@@ -15954,6 +16658,7 @@
       <w:proofErr w:type="spellStart"/>
       <w:proofErr w:type="gramStart"/>
       <w:r>
+        <w:lastRenderedPageBreak/>
         <w:t>i</w:t>
       </w:r>
       <w:proofErr w:type="spellEnd"/>
@@ -16252,7 +16957,6 @@
       <w:proofErr w:type="spellStart"/>
       <w:proofErr w:type="gramStart"/>
       <w:r>
-        <w:lastRenderedPageBreak/>
         <w:t>o</w:t>
       </w:r>
       <w:r>
@@ -16710,6 +17414,7 @@
         <w:rPr>
           <w:rFonts w:eastAsiaTheme="minorEastAsia"/>
         </w:rPr>
+        <w:lastRenderedPageBreak/>
         <w:t xml:space="preserve">Consolidated </w:t>
       </w:r>
       <w:proofErr w:type="spellStart"/>
@@ -17096,7 +17801,6 @@
         <w:rPr>
           <w:rFonts w:eastAsiaTheme="minorEastAsia"/>
         </w:rPr>
-        <w:lastRenderedPageBreak/>
         <w:t>O</w:t>
       </w:r>
       <w:r>
@@ -17735,6 +18439,7 @@
         <w:rPr>
           <w:rFonts w:eastAsiaTheme="minorEastAsia"/>
         </w:rPr>
+        <w:lastRenderedPageBreak/>
         <w:t>Add an output row for the current state (balances…) followed by the retirement rows</w:t>
       </w:r>
       <w:r>
@@ -18061,7 +18766,6 @@
         <w:rPr>
           <w:rFonts w:eastAsiaTheme="minorEastAsia"/>
         </w:rPr>
-        <w:lastRenderedPageBreak/>
         <w:t>Add version function and information (tag a commit for specific spots)</w:t>
       </w:r>
     </w:p>
@@ -18554,6 +19258,7 @@
         <w:rPr>
           <w:rFonts w:eastAsiaTheme="minorEastAsia"/>
         </w:rPr>
+        <w:lastRenderedPageBreak/>
         <w:t>4% initial amount forever, or with inflation, or adjust to 4% each year</w:t>
       </w:r>
       <w:r>
@@ -19268,6 +19973,118 @@
 <file path=word/numbering.xml><?xml version="1.0" encoding="utf-8"?>
 <w:numbering xmlns:wpc="http://schemas.microsoft.com/office/word/2010/wordprocessingCanvas" xmlns:mc="http://schemas.openxmlformats.org/markup-compatibility/2006" xmlns:o="urn:schemas-microsoft-com:office:office" xmlns:r="http://schemas.openxmlformats.org/officeDocument/2006/relationships" xmlns:m="http://schemas.openxmlformats.org/officeDocument/2006/math" xmlns:v="urn:schemas-microsoft-com:vml" xmlns:wp14="http://schemas.microsoft.com/office/word/2010/wordprocessingDrawing" xmlns:wp="http://schemas.openxmlformats.org/drawingml/2006/wordprocessingDrawing" xmlns:w10="urn:schemas-microsoft-com:office:word" xmlns:w="http://schemas.openxmlformats.org/wordprocessingml/2006/main" xmlns:w14="http://schemas.microsoft.com/office/word/2010/wordml" xmlns:w15="http://schemas.microsoft.com/office/word/2012/wordml" xmlns:wpg="http://schemas.microsoft.com/office/word/2010/wordprocessingGroup" xmlns:wpi="http://schemas.microsoft.com/office/word/2010/wordprocessingInk" xmlns:wne="http://schemas.microsoft.com/office/word/2006/wordml" xmlns:wps="http://schemas.microsoft.com/office/word/2010/wordprocessingShape" mc:Ignorable="w14 w15 wp14">
   <w:abstractNum w:abstractNumId="0" w15:restartNumberingAfterBreak="0">
+    <w:nsid w:val="08FD125B"/>
+    <w:multiLevelType w:val="hybridMultilevel"/>
+    <w:tmpl w:val="B4D29462"/>
+    <w:lvl w:ilvl="0" w:tplc="DB3AC90E">
+      <w:numFmt w:val="bullet"/>
+      <w:lvlText w:val="-"/>
+      <w:lvlJc w:val="left"/>
+      <w:pPr>
+        <w:ind w:left="720" w:hanging="360"/>
+      </w:pPr>
+      <w:rPr>
+        <w:rFonts w:ascii="Calibri" w:eastAsiaTheme="minorHAnsi" w:hAnsi="Calibri" w:cs="Calibri" w:hint="default"/>
+      </w:rPr>
+    </w:lvl>
+    <w:lvl w:ilvl="1" w:tplc="04090003" w:tentative="1">
+      <w:start w:val="1"/>
+      <w:numFmt w:val="bullet"/>
+      <w:lvlText w:val="o"/>
+      <w:lvlJc w:val="left"/>
+      <w:pPr>
+        <w:ind w:left="1440" w:hanging="360"/>
+      </w:pPr>
+      <w:rPr>
+        <w:rFonts w:ascii="Courier New" w:hAnsi="Courier New" w:cs="Courier New" w:hint="default"/>
+      </w:rPr>
+    </w:lvl>
+    <w:lvl w:ilvl="2" w:tplc="04090005" w:tentative="1">
+      <w:start w:val="1"/>
+      <w:numFmt w:val="bullet"/>
+      <w:lvlText w:val=""/>
+      <w:lvlJc w:val="left"/>
+      <w:pPr>
+        <w:ind w:left="2160" w:hanging="360"/>
+      </w:pPr>
+      <w:rPr>
+        <w:rFonts w:ascii="Wingdings" w:hAnsi="Wingdings" w:hint="default"/>
+      </w:rPr>
+    </w:lvl>
+    <w:lvl w:ilvl="3" w:tplc="04090001" w:tentative="1">
+      <w:start w:val="1"/>
+      <w:numFmt w:val="bullet"/>
+      <w:lvlText w:val=""/>
+      <w:lvlJc w:val="left"/>
+      <w:pPr>
+        <w:ind w:left="2880" w:hanging="360"/>
+      </w:pPr>
+      <w:rPr>
+        <w:rFonts w:ascii="Symbol" w:hAnsi="Symbol" w:hint="default"/>
+      </w:rPr>
+    </w:lvl>
+    <w:lvl w:ilvl="4" w:tplc="04090003" w:tentative="1">
+      <w:start w:val="1"/>
+      <w:numFmt w:val="bullet"/>
+      <w:lvlText w:val="o"/>
+      <w:lvlJc w:val="left"/>
+      <w:pPr>
+        <w:ind w:left="3600" w:hanging="360"/>
+      </w:pPr>
+      <w:rPr>
+        <w:rFonts w:ascii="Courier New" w:hAnsi="Courier New" w:cs="Courier New" w:hint="default"/>
+      </w:rPr>
+    </w:lvl>
+    <w:lvl w:ilvl="5" w:tplc="04090005" w:tentative="1">
+      <w:start w:val="1"/>
+      <w:numFmt w:val="bullet"/>
+      <w:lvlText w:val=""/>
+      <w:lvlJc w:val="left"/>
+      <w:pPr>
+        <w:ind w:left="4320" w:hanging="360"/>
+      </w:pPr>
+      <w:rPr>
+        <w:rFonts w:ascii="Wingdings" w:hAnsi="Wingdings" w:hint="default"/>
+      </w:rPr>
+    </w:lvl>
+    <w:lvl w:ilvl="6" w:tplc="04090001" w:tentative="1">
+      <w:start w:val="1"/>
+      <w:numFmt w:val="bullet"/>
+      <w:lvlText w:val=""/>
+      <w:lvlJc w:val="left"/>
+      <w:pPr>
+        <w:ind w:left="5040" w:hanging="360"/>
+      </w:pPr>
+      <w:rPr>
+        <w:rFonts w:ascii="Symbol" w:hAnsi="Symbol" w:hint="default"/>
+      </w:rPr>
+    </w:lvl>
+    <w:lvl w:ilvl="7" w:tplc="04090003" w:tentative="1">
+      <w:start w:val="1"/>
+      <w:numFmt w:val="bullet"/>
+      <w:lvlText w:val="o"/>
+      <w:lvlJc w:val="left"/>
+      <w:pPr>
+        <w:ind w:left="5760" w:hanging="360"/>
+      </w:pPr>
+      <w:rPr>
+        <w:rFonts w:ascii="Courier New" w:hAnsi="Courier New" w:cs="Courier New" w:hint="default"/>
+      </w:rPr>
+    </w:lvl>
+    <w:lvl w:ilvl="8" w:tplc="04090005" w:tentative="1">
+      <w:start w:val="1"/>
+      <w:numFmt w:val="bullet"/>
+      <w:lvlText w:val=""/>
+      <w:lvlJc w:val="left"/>
+      <w:pPr>
+        <w:ind w:left="6480" w:hanging="360"/>
+      </w:pPr>
+      <w:rPr>
+        <w:rFonts w:ascii="Wingdings" w:hAnsi="Wingdings" w:hint="default"/>
+      </w:rPr>
+    </w:lvl>
+  </w:abstractNum>
+  <w:abstractNum w:abstractNumId="1" w15:restartNumberingAfterBreak="0">
     <w:nsid w:val="1E1C3C3E"/>
     <w:multiLevelType w:val="hybridMultilevel"/>
     <w:tmpl w:val="05DC30E8"/>
@@ -19379,7 +20196,7 @@
       </w:rPr>
     </w:lvl>
   </w:abstractNum>
-  <w:abstractNum w:abstractNumId="1" w15:restartNumberingAfterBreak="0">
+  <w:abstractNum w:abstractNumId="2" w15:restartNumberingAfterBreak="0">
     <w:nsid w:val="206879FD"/>
     <w:multiLevelType w:val="hybridMultilevel"/>
     <w:tmpl w:val="3E583164"/>
@@ -19468,7 +20285,7 @@
       </w:pPr>
     </w:lvl>
   </w:abstractNum>
-  <w:abstractNum w:abstractNumId="2" w15:restartNumberingAfterBreak="0">
+  <w:abstractNum w:abstractNumId="3" w15:restartNumberingAfterBreak="0">
     <w:nsid w:val="60501833"/>
     <w:multiLevelType w:val="hybridMultilevel"/>
     <w:tmpl w:val="00E6F5F8"/>
@@ -19558,13 +20375,16 @@
     </w:lvl>
   </w:abstractNum>
   <w:num w:numId="1">
-    <w:abstractNumId w:val="0"/>
+    <w:abstractNumId w:val="1"/>
   </w:num>
   <w:num w:numId="2">
+    <w:abstractNumId w:val="3"/>
+  </w:num>
+  <w:num w:numId="3">
     <w:abstractNumId w:val="2"/>
   </w:num>
-  <w:num w:numId="3">
-    <w:abstractNumId w:val="1"/>
+  <w:num w:numId="4">
+    <w:abstractNumId w:val="0"/>
   </w:num>
 </w:numbering>
 </file>
@@ -20427,7 +21247,7 @@
 </file>
 
 <file path=customXml/itemProps1.xml><?xml version="1.0" encoding="utf-8"?>
-<ds:datastoreItem xmlns:ds="http://schemas.openxmlformats.org/officeDocument/2006/customXml" ds:itemID="{DF858715-D59E-4EE0-970A-06EDFE30FA2B}">
+<ds:datastoreItem xmlns:ds="http://schemas.openxmlformats.org/officeDocument/2006/customXml" ds:itemID="{7090A0D1-3B34-47B0-8A0D-B8CBE0AF1292}">
   <ds:schemaRefs>
     <ds:schemaRef ds:uri="http://schemas.openxmlformats.org/officeDocument/2006/bibliography"/>
   </ds:schemaRefs>

</xml_diff>

<commit_message>
Refactoring to split model building and solving. Should impove ability for unit testing
</commit_message>
<xml_diff>
--- a/ARetirementPlannerModel2017.docx
+++ b/ARetirementPlannerModel2017.docx
@@ -409,6 +409,41 @@
       </w:pPr>
       <w:r>
         <w:t>Early withdrawal</w:t>
+      </w:r>
+    </w:p>
+    <w:p>
+      <w:pPr>
+        <w:pStyle w:val="ListParagraph"/>
+        <w:numPr>
+          <w:ilvl w:val="1"/>
+          <w:numId w:val="4"/>
+        </w:numPr>
+      </w:pPr>
+      <w:r>
+        <w:t>IRA, 401K…</w:t>
+      </w:r>
+    </w:p>
+    <w:p>
+      <w:pPr>
+        <w:pStyle w:val="ListParagraph"/>
+        <w:numPr>
+          <w:ilvl w:val="1"/>
+          <w:numId w:val="4"/>
+        </w:numPr>
+      </w:pPr>
+      <w:r>
+        <w:t xml:space="preserve">Roth (a good source with good links for the 2 five year rules is: </w:t>
+      </w:r>
+      <w:r>
+        <w:t>https://www.kitces.com/blog/understanding-the-two-5-year-rules-for-roth-ira-contributions-and-convers</w:t>
+      </w:r>
+      <w:bookmarkStart w:id="0" w:name="_GoBack"/>
+      <w:bookmarkEnd w:id="0"/>
+      <w:r>
+        <w:t>ions/</w:t>
+      </w:r>
+      <w:r>
+        <w:t xml:space="preserve"> )</w:t>
       </w:r>
     </w:p>
     <w:p>
@@ -592,7 +627,11 @@
         <w:t xml:space="preserve"> so we are looking at a new object function as well as the original we got from Ragsdale. </w:t>
       </w:r>
       <w:r>
-        <w:t xml:space="preserve">In the Ragsdale model the overall effect of the mode was to optimize for the largest Estate possible. To get it to work on optimizing the way funds are removed from the various account it needs a desired spending amount. Without this, the model will not remove any funds from any account that is not required, like the RMD (Require Minimum Distribution). If we are not inclined to maximize our final estate, but would rather maximize the funds we can spend each year we need to emphasize the yearly spending component for the object function. With such an object function we </w:t>
+        <w:t xml:space="preserve">In the Ragsdale model the overall effect of the mode was to optimize for the largest Estate possible. To get it to work on optimizing the way funds are removed from the various account it needs a desired spending amount. Without this, the model will not remove any funds from any account that is not required, like the RMD (Require Minimum Distribution). If we are not inclined to maximize our final estate, but would </w:t>
+      </w:r>
+      <w:r>
+        <w:lastRenderedPageBreak/>
+        <w:t xml:space="preserve">rather maximize the funds we can spend each year we need to emphasize the yearly spending component for the object function. With such an object function we </w:t>
       </w:r>
       <w:r>
         <w:t xml:space="preserve">might want to specify a maximum spending level, above which we’d rather keep the funds in the estate. </w:t>
@@ -601,11 +640,7 @@
         <w:t xml:space="preserve"> </w:t>
       </w:r>
       <w:r>
-        <w:t xml:space="preserve">Let’s start with the new </w:t>
-      </w:r>
-      <w:r>
-        <w:lastRenderedPageBreak/>
-        <w:t>(experimental) object function</w:t>
+        <w:t>Let’s start with the new (experimental) object function</w:t>
       </w:r>
       <w:r>
         <w:t xml:space="preserve"> (S1) and then we will rewrite the Ragsdale object function as a variant (R1)</w:t>
@@ -3378,6 +3413,7 @@
         <w:rPr>
           <w:rFonts w:eastAsiaTheme="minorEastAsia"/>
         </w:rPr>
+        <w:lastRenderedPageBreak/>
         <w:t xml:space="preserve">Thus, the objective specified by </w:t>
       </w:r>
       <w:r>
@@ -3463,7 +3499,6 @@
         <w:rPr>
           <w:rFonts w:eastAsiaTheme="minorEastAsia"/>
         </w:rPr>
-        <w:lastRenderedPageBreak/>
         <w:t xml:space="preserve">Note: This model uses one account for each type of account </w:t>
       </w:r>
       <w:r>
@@ -5037,7 +5072,14 @@
         <w:rPr>
           <w:rFonts w:eastAsiaTheme="minorEastAsia"/>
         </w:rPr>
-        <w:t xml:space="preserve"> is monotonically increasing </w:t>
+        <w:t xml:space="preserve"> is monotonically </w:t>
+      </w:r>
+      <w:r>
+        <w:rPr>
+          <w:rFonts w:eastAsiaTheme="minorEastAsia"/>
+        </w:rPr>
+        <w:lastRenderedPageBreak/>
+        <w:t xml:space="preserve">increasing </w:t>
       </w:r>
       <w:proofErr w:type="spellStart"/>
       <w:r>
@@ -5223,7 +5265,6 @@
         <w:rPr>
           <w:rFonts w:eastAsiaTheme="minorEastAsia"/>
         </w:rPr>
-        <w:lastRenderedPageBreak/>
         <w:tab/>
       </w:r>
       <m:oMath>
@@ -7460,6 +7501,7 @@
         <w:rPr>
           <w:rFonts w:eastAsiaTheme="minorEastAsia"/>
         </w:rPr>
+        <w:lastRenderedPageBreak/>
         <w:tab/>
       </w:r>
       <m:oMath>
@@ -8250,7 +8292,6 @@
         <w:rPr>
           <w:rFonts w:eastAsiaTheme="minorEastAsia"/>
         </w:rPr>
-        <w:lastRenderedPageBreak/>
         <w:tab/>
       </w:r>
       <m:oMath>
@@ -10291,13 +10332,7 @@
               <w:rPr>
                 <w:rFonts w:ascii="Cambria Math" w:hAnsi="Cambria Math"/>
               </w:rPr>
-              <m:t>-</m:t>
-            </m:r>
-            <m:r>
-              <w:rPr>
-                <w:rFonts w:ascii="Cambria Math" w:hAnsi="Cambria Math"/>
-              </w:rPr>
-              <m:t>uc</m:t>
+              <m:t>-uc</m:t>
             </m:r>
           </m:e>
           <m:sub>
@@ -10313,13 +10348,7 @@
           <w:rPr>
             <w:rFonts w:ascii="Cambria Math" w:eastAsiaTheme="minorEastAsia" w:hAnsi="Cambria Math"/>
           </w:rPr>
-          <m:t>,   i</m:t>
-        </m:r>
-        <m:r>
-          <w:rPr>
-            <w:rFonts w:ascii="Cambria Math" w:eastAsiaTheme="minorEastAsia" w:hAnsi="Cambria Math"/>
-          </w:rPr>
-          <m:t>∈</m:t>
+          <m:t>,   i∈</m:t>
         </m:r>
         <m:sSub>
           <m:sSubPr>
@@ -10359,26 +10388,7 @@
           <w:rFonts w:eastAsiaTheme="minorEastAsia"/>
         </w:rPr>
         <w:tab/>
-      </w:r>
-      <w:bookmarkStart w:id="0" w:name="_GoBack"/>
-      <w:bookmarkEnd w:id="0"/>
-      <w:r>
-        <w:rPr>
-          <w:rFonts w:eastAsiaTheme="minorEastAsia"/>
-        </w:rPr>
-        <w:t>(5+</w:t>
-      </w:r>
-      <w:r>
-        <w:rPr>
-          <w:rFonts w:eastAsiaTheme="minorEastAsia"/>
-        </w:rPr>
-        <w:t>+</w:t>
-      </w:r>
-      <w:r>
-        <w:rPr>
-          <w:rFonts w:eastAsiaTheme="minorEastAsia"/>
-        </w:rPr>
-        <w:t>’)</w:t>
+        <w:t>(5++’)</w:t>
       </w:r>
     </w:p>
     <w:p>
@@ -13750,6 +13760,7 @@
         <w:rPr>
           <w:rFonts w:eastAsiaTheme="minorEastAsia"/>
         </w:rPr>
+        <w:lastRenderedPageBreak/>
         <w:t>Bij</w:t>
       </w:r>
       <w:proofErr w:type="spellEnd"/>
@@ -14018,7 +14029,6 @@
         <w:rPr>
           <w:rFonts w:eastAsiaTheme="minorEastAsia"/>
         </w:rPr>
-        <w:lastRenderedPageBreak/>
         <w:tab/>
       </w:r>
       <m:oMath>
@@ -15218,6 +15228,7 @@
         <w:rPr>
           <w:rFonts w:eastAsiaTheme="minorEastAsia"/>
         </w:rPr>
+        <w:lastRenderedPageBreak/>
         <w:t>amount</w:t>
       </w:r>
       <w:proofErr w:type="gramEnd"/>
@@ -15272,7 +15283,6 @@
         <w:rPr>
           <w:rFonts w:eastAsiaTheme="minorEastAsia"/>
         </w:rPr>
-        <w:lastRenderedPageBreak/>
         <w:t># Income must specify amount (yearly), age range, whether to adjust for inflation, and if it is taxed</w:t>
       </w:r>
     </w:p>
@@ -15917,6 +15927,7 @@
         <w:rPr>
           <w:rFonts w:eastAsiaTheme="minorEastAsia"/>
         </w:rPr>
+        <w:lastRenderedPageBreak/>
         <w:t>#age = "68-"</w:t>
       </w:r>
     </w:p>
@@ -15970,7 +15981,6 @@
         <w:rPr>
           <w:rFonts w:eastAsiaTheme="minorEastAsia"/>
         </w:rPr>
-        <w:lastRenderedPageBreak/>
         <w:t xml:space="preserve">## </w:t>
       </w:r>
       <w:proofErr w:type="gramStart"/>
@@ -16576,6 +16586,7 @@
       <w:proofErr w:type="spellStart"/>
       <w:proofErr w:type="gramStart"/>
       <w:r>
+        <w:lastRenderedPageBreak/>
         <w:t>e</w:t>
       </w:r>
       <w:r>
@@ -16658,7 +16669,6 @@
       <w:proofErr w:type="spellStart"/>
       <w:proofErr w:type="gramStart"/>
       <w:r>
-        <w:lastRenderedPageBreak/>
         <w:t>i</w:t>
       </w:r>
       <w:proofErr w:type="spellEnd"/>
@@ -17353,6 +17363,7 @@
       <w:proofErr w:type="spellStart"/>
       <w:proofErr w:type="gramStart"/>
       <w:r>
+        <w:lastRenderedPageBreak/>
         <w:t>x</w:t>
       </w:r>
       <w:r>
@@ -17414,7 +17425,6 @@
         <w:rPr>
           <w:rFonts w:eastAsiaTheme="minorEastAsia"/>
         </w:rPr>
-        <w:lastRenderedPageBreak/>
         <w:t xml:space="preserve">Consolidated </w:t>
       </w:r>
       <w:proofErr w:type="spellStart"/>
@@ -18185,6 +18195,7 @@
         <w:rPr>
           <w:rFonts w:eastAsiaTheme="minorEastAsia"/>
         </w:rPr>
+        <w:lastRenderedPageBreak/>
         <w:t>Add checks to eliminate constraints where not needed</w:t>
       </w:r>
     </w:p>
@@ -18439,7 +18450,6 @@
         <w:rPr>
           <w:rFonts w:eastAsiaTheme="minorEastAsia"/>
         </w:rPr>
-        <w:lastRenderedPageBreak/>
         <w:t>Add an output row for the current state (balances…) followed by the retirement rows</w:t>
       </w:r>
       <w:r>
@@ -19236,6 +19246,7 @@
         <w:rPr>
           <w:rFonts w:eastAsiaTheme="minorEastAsia"/>
         </w:rPr>
+        <w:lastRenderedPageBreak/>
         <w:t>Compare against other strategies:</w:t>
       </w:r>
     </w:p>
@@ -19258,7 +19269,6 @@
         <w:rPr>
           <w:rFonts w:eastAsiaTheme="minorEastAsia"/>
         </w:rPr>
-        <w:lastRenderedPageBreak/>
         <w:t>4% initial amount forever, or with inflation, or adjust to 4% each year</w:t>
       </w:r>
       <w:r>
@@ -19568,7 +19578,7 @@
             <w:sz w:val="28"/>
             <w:szCs w:val="28"/>
           </w:rPr>
-          <w:t>6</w:t>
+          <w:t>13</w:t>
         </w:r>
         <w:r>
           <w:rPr>
@@ -19987,7 +19997,7 @@
         <w:rFonts w:ascii="Calibri" w:eastAsiaTheme="minorHAnsi" w:hAnsi="Calibri" w:cs="Calibri" w:hint="default"/>
       </w:rPr>
     </w:lvl>
-    <w:lvl w:ilvl="1" w:tplc="04090003" w:tentative="1">
+    <w:lvl w:ilvl="1" w:tplc="04090003">
       <w:start w:val="1"/>
       <w:numFmt w:val="bullet"/>
       <w:lvlText w:val="o"/>
@@ -21247,7 +21257,7 @@
 </file>
 
 <file path=customXml/itemProps1.xml><?xml version="1.0" encoding="utf-8"?>
-<ds:datastoreItem xmlns:ds="http://schemas.openxmlformats.org/officeDocument/2006/customXml" ds:itemID="{7090A0D1-3B34-47B0-8A0D-B8CBE0AF1292}">
+<ds:datastoreItem xmlns:ds="http://schemas.openxmlformats.org/officeDocument/2006/customXml" ds:itemID="{94804AE5-B0AE-41AC-8ADD-0C0462C61091}">
   <ds:schemaRefs>
     <ds:schemaRef ds:uri="http://schemas.openxmlformats.org/officeDocument/2006/bibliography"/>
   </ds:schemaRefs>

</xml_diff>

<commit_message>
Modifying a constraint to make deposits to IRA non-taxable.
</commit_message>
<xml_diff>
--- a/ARetirementPlannerModel2017.docx
+++ b/ARetirementPlannerModel2017.docx
@@ -435,12 +435,7 @@
         <w:t xml:space="preserve">Roth (a good source with good links for the 2 five year rules is: </w:t>
       </w:r>
       <w:r>
-        <w:t>https://www.kitces.com/blog/understanding-the-two-5-year-rules-for-roth-ira-contributions-and-convers</w:t>
-      </w:r>
-      <w:bookmarkStart w:id="0" w:name="_GoBack"/>
-      <w:bookmarkEnd w:id="0"/>
-      <w:r>
-        <w:t>ions/</w:t>
+        <w:t>https://www.kitces.com/blog/understanding-the-two-5-year-rules-for-roth-ira-contributions-and-conversions/</w:t>
       </w:r>
       <w:r>
         <w:t xml:space="preserve"> )</w:t>
@@ -4596,6 +4591,94 @@
           <w:rPr>
             <w:rFonts w:ascii="Cambria Math" w:hAnsi="Cambria Math"/>
           </w:rPr>
+          <m:t>+</m:t>
+        </m:r>
+        <m:nary>
+          <m:naryPr>
+            <m:chr m:val="∑"/>
+            <m:limLoc m:val="subSup"/>
+            <m:supHide m:val="1"/>
+            <m:ctrlPr>
+              <w:rPr>
+                <w:rFonts w:ascii="Cambria Math" w:hAnsi="Cambria Math"/>
+                <w:i/>
+              </w:rPr>
+            </m:ctrlPr>
+          </m:naryPr>
+          <m:sub>
+            <m:r>
+              <w:rPr>
+                <w:rFonts w:ascii="Cambria Math" w:hAnsi="Cambria Math"/>
+              </w:rPr>
+              <m:t>j∈</m:t>
+            </m:r>
+            <m:sSub>
+              <m:sSubPr>
+                <m:ctrlPr>
+                  <w:rPr>
+                    <w:rFonts w:ascii="Cambria Math" w:hAnsi="Cambria Math"/>
+                    <w:i/>
+                  </w:rPr>
+                </m:ctrlPr>
+              </m:sSubPr>
+              <m:e>
+                <m:r>
+                  <w:rPr>
+                    <w:rFonts w:ascii="Cambria Math" w:hAnsi="Cambria Math"/>
+                  </w:rPr>
+                  <m:t>n</m:t>
+                </m:r>
+              </m:e>
+              <m:sub>
+                <m:r>
+                  <w:rPr>
+                    <w:rFonts w:ascii="Cambria Math" w:hAnsi="Cambria Math"/>
+                  </w:rPr>
+                  <m:t>l</m:t>
+                </m:r>
+              </m:sub>
+            </m:sSub>
+            <m:r>
+              <w:rPr>
+                <w:rFonts w:ascii="Cambria Math" w:hAnsi="Cambria Math"/>
+              </w:rPr>
+              <m:t>∩TDRA</m:t>
+            </m:r>
+          </m:sub>
+          <m:sup/>
+          <m:e>
+            <m:sSub>
+              <m:sSubPr>
+                <m:ctrlPr>
+                  <w:rPr>
+                    <w:rFonts w:ascii="Cambria Math" w:hAnsi="Cambria Math"/>
+                    <w:i/>
+                  </w:rPr>
+                </m:ctrlPr>
+              </m:sSubPr>
+              <m:e>
+                <m:r>
+                  <w:rPr>
+                    <w:rFonts w:ascii="Cambria Math" w:hAnsi="Cambria Math"/>
+                  </w:rPr>
+                  <m:t>D</m:t>
+                </m:r>
+              </m:e>
+              <m:sub>
+                <m:r>
+                  <w:rPr>
+                    <w:rFonts w:ascii="Cambria Math" w:hAnsi="Cambria Math"/>
+                  </w:rPr>
+                  <m:t>ij</m:t>
+                </m:r>
+              </m:sub>
+            </m:sSub>
+          </m:e>
+        </m:nary>
+        <m:r>
+          <w:rPr>
+            <w:rFonts w:ascii="Cambria Math" w:hAnsi="Cambria Math"/>
+          </w:rPr>
           <m:t>-</m:t>
         </m:r>
         <m:sSubSup>
@@ -4948,7 +5031,75 @@
         <w:rPr>
           <w:rFonts w:eastAsiaTheme="minorEastAsia"/>
         </w:rPr>
-        <w:t xml:space="preserve"> withdrawals and other </w:t>
+        <w:t xml:space="preserve"> withdrawals</w:t>
+      </w:r>
+      <w:r>
+        <w:rPr>
+          <w:rFonts w:eastAsiaTheme="minorEastAsia"/>
+        </w:rPr>
+        <w:t xml:space="preserve"> (</w:t>
+      </w:r>
+      <w:proofErr w:type="spellStart"/>
+      <w:r>
+        <w:rPr>
+          <w:rFonts w:eastAsiaTheme="minorEastAsia"/>
+        </w:rPr>
+        <w:t>w</w:t>
+      </w:r>
+      <w:bookmarkStart w:id="0" w:name="_GoBack"/>
+      <w:r>
+        <w:rPr>
+          <w:rFonts w:eastAsiaTheme="minorEastAsia"/>
+          <w:vertAlign w:val="subscript"/>
+        </w:rPr>
+        <w:t>ij</w:t>
+      </w:r>
+      <w:bookmarkEnd w:id="0"/>
+      <w:proofErr w:type="spellEnd"/>
+      <w:r>
+        <w:rPr>
+          <w:rFonts w:eastAsiaTheme="minorEastAsia"/>
+        </w:rPr>
+        <w:t>)</w:t>
+      </w:r>
+      <w:r>
+        <w:rPr>
+          <w:rFonts w:eastAsiaTheme="minorEastAsia"/>
+        </w:rPr>
+        <w:t xml:space="preserve"> </w:t>
+      </w:r>
+      <w:r>
+        <w:rPr>
+          <w:rFonts w:eastAsiaTheme="minorEastAsia"/>
+        </w:rPr>
+        <w:t>minus deposits (</w:t>
+      </w:r>
+      <w:proofErr w:type="spellStart"/>
+      <w:r>
+        <w:rPr>
+          <w:rFonts w:eastAsiaTheme="minorEastAsia"/>
+        </w:rPr>
+        <w:t>D</w:t>
+      </w:r>
+      <w:r>
+        <w:rPr>
+          <w:rFonts w:eastAsiaTheme="minorEastAsia"/>
+          <w:vertAlign w:val="subscript"/>
+        </w:rPr>
+        <w:t>ij</w:t>
+      </w:r>
+      <w:proofErr w:type="spellEnd"/>
+      <w:r>
+        <w:rPr>
+          <w:rFonts w:eastAsiaTheme="minorEastAsia"/>
+        </w:rPr>
+        <w:t xml:space="preserve">) </w:t>
+      </w:r>
+      <w:r>
+        <w:rPr>
+          <w:rFonts w:eastAsiaTheme="minorEastAsia"/>
+        </w:rPr>
+        <w:t xml:space="preserve">and other </w:t>
       </w:r>
       <w:r>
         <w:rPr>
@@ -5051,7 +5202,14 @@
         <w:rPr>
           <w:rFonts w:eastAsiaTheme="minorEastAsia"/>
         </w:rPr>
-        <w:t xml:space="preserve">. That is, </w:t>
+        <w:t xml:space="preserve">. That </w:t>
+      </w:r>
+      <w:r>
+        <w:rPr>
+          <w:rFonts w:eastAsiaTheme="minorEastAsia"/>
+        </w:rPr>
+        <w:lastRenderedPageBreak/>
+        <w:t xml:space="preserve">is, </w:t>
       </w:r>
       <w:proofErr w:type="spellStart"/>
       <w:r>
@@ -5072,14 +5230,7 @@
         <w:rPr>
           <w:rFonts w:eastAsiaTheme="minorEastAsia"/>
         </w:rPr>
-        <w:t xml:space="preserve"> is monotonically </w:t>
-      </w:r>
-      <w:r>
-        <w:rPr>
-          <w:rFonts w:eastAsiaTheme="minorEastAsia"/>
-        </w:rPr>
-        <w:lastRenderedPageBreak/>
-        <w:t xml:space="preserve">increasing </w:t>
+        <w:t xml:space="preserve"> is monotonically increasing </w:t>
       </w:r>
       <w:proofErr w:type="spellStart"/>
       <w:r>
@@ -10401,17 +10552,6 @@
           <w:rFonts w:eastAsiaTheme="minorEastAsia"/>
         </w:rPr>
       </w:pPr>
-    </w:p>
-    <w:p>
-      <w:pPr>
-        <w:tabs>
-          <w:tab w:val="center" w:pos="4680"/>
-          <w:tab w:val="right" w:pos="9360"/>
-        </w:tabs>
-        <w:rPr>
-          <w:rFonts w:eastAsiaTheme="minorEastAsia"/>
-        </w:rPr>
-      </w:pPr>
       <w:r>
         <w:rPr>
           <w:rFonts w:eastAsiaTheme="minorEastAsia"/>
@@ -10550,17 +10690,6 @@
         </w:rPr>
         <w:t>).</w:t>
       </w:r>
-    </w:p>
-    <w:p>
-      <w:pPr>
-        <w:tabs>
-          <w:tab w:val="center" w:pos="4680"/>
-          <w:tab w:val="right" w:pos="9360"/>
-        </w:tabs>
-        <w:rPr>
-          <w:rFonts w:eastAsiaTheme="minorEastAsia"/>
-        </w:rPr>
-      </w:pPr>
     </w:p>
     <w:p>
       <w:pPr>
@@ -10922,6 +11051,94 @@
           <w:rPr>
             <w:rFonts w:ascii="Cambria Math" w:hAnsi="Cambria Math"/>
           </w:rPr>
+          <m:t>+</m:t>
+        </m:r>
+        <m:nary>
+          <m:naryPr>
+            <m:chr m:val="∑"/>
+            <m:limLoc m:val="subSup"/>
+            <m:supHide m:val="1"/>
+            <m:ctrlPr>
+              <w:rPr>
+                <w:rFonts w:ascii="Cambria Math" w:hAnsi="Cambria Math"/>
+                <w:i/>
+              </w:rPr>
+            </m:ctrlPr>
+          </m:naryPr>
+          <m:sub>
+            <m:r>
+              <w:rPr>
+                <w:rFonts w:ascii="Cambria Math" w:hAnsi="Cambria Math"/>
+              </w:rPr>
+              <m:t>j∈</m:t>
+            </m:r>
+            <m:sSub>
+              <m:sSubPr>
+                <m:ctrlPr>
+                  <w:rPr>
+                    <w:rFonts w:ascii="Cambria Math" w:hAnsi="Cambria Math"/>
+                    <w:i/>
+                  </w:rPr>
+                </m:ctrlPr>
+              </m:sSubPr>
+              <m:e>
+                <m:r>
+                  <w:rPr>
+                    <w:rFonts w:ascii="Cambria Math" w:hAnsi="Cambria Math"/>
+                  </w:rPr>
+                  <m:t>n</m:t>
+                </m:r>
+              </m:e>
+              <m:sub>
+                <m:r>
+                  <w:rPr>
+                    <w:rFonts w:ascii="Cambria Math" w:hAnsi="Cambria Math"/>
+                  </w:rPr>
+                  <m:t>l</m:t>
+                </m:r>
+              </m:sub>
+            </m:sSub>
+            <m:r>
+              <w:rPr>
+                <w:rFonts w:ascii="Cambria Math" w:hAnsi="Cambria Math"/>
+              </w:rPr>
+              <m:t>∩TDRA</m:t>
+            </m:r>
+          </m:sub>
+          <m:sup/>
+          <m:e>
+            <m:sSub>
+              <m:sSubPr>
+                <m:ctrlPr>
+                  <w:rPr>
+                    <w:rFonts w:ascii="Cambria Math" w:hAnsi="Cambria Math"/>
+                    <w:i/>
+                  </w:rPr>
+                </m:ctrlPr>
+              </m:sSubPr>
+              <m:e>
+                <m:r>
+                  <w:rPr>
+                    <w:rFonts w:ascii="Cambria Math" w:hAnsi="Cambria Math"/>
+                  </w:rPr>
+                  <m:t>D</m:t>
+                </m:r>
+              </m:e>
+              <m:sub>
+                <m:r>
+                  <w:rPr>
+                    <w:rFonts w:ascii="Cambria Math" w:hAnsi="Cambria Math"/>
+                  </w:rPr>
+                  <m:t>ij</m:t>
+                </m:r>
+              </m:sub>
+            </m:sSub>
+          </m:e>
+        </m:nary>
+        <m:r>
+          <w:rPr>
+            <w:rFonts w:ascii="Cambria Math" w:hAnsi="Cambria Math"/>
+          </w:rPr>
           <m:t>≤</m:t>
         </m:r>
         <m:sSubSup>
@@ -11066,6 +11283,12 @@
         <w:rPr>
           <w:rFonts w:eastAsiaTheme="minorEastAsia"/>
         </w:rPr>
+        <w:t>-exclud</w:t>
+      </w:r>
+      <w:r>
+        <w:rPr>
+          <w:rFonts w:eastAsiaTheme="minorEastAsia"/>
+        </w:rPr>
         <w:t>)</w:t>
       </w:r>
     </w:p>
@@ -11155,6 +11378,94 @@
                     <w:rFonts w:ascii="Cambria Math" w:hAnsi="Cambria Math"/>
                   </w:rPr>
                   <m:t>w</m:t>
+                </m:r>
+              </m:e>
+              <m:sub>
+                <m:r>
+                  <w:rPr>
+                    <w:rFonts w:ascii="Cambria Math" w:hAnsi="Cambria Math"/>
+                  </w:rPr>
+                  <m:t>ij</m:t>
+                </m:r>
+              </m:sub>
+            </m:sSub>
+          </m:e>
+        </m:nary>
+        <m:r>
+          <w:rPr>
+            <w:rFonts w:ascii="Cambria Math" w:hAnsi="Cambria Math"/>
+          </w:rPr>
+          <m:t>-</m:t>
+        </m:r>
+        <m:nary>
+          <m:naryPr>
+            <m:chr m:val="∑"/>
+            <m:limLoc m:val="subSup"/>
+            <m:supHide m:val="1"/>
+            <m:ctrlPr>
+              <w:rPr>
+                <w:rFonts w:ascii="Cambria Math" w:hAnsi="Cambria Math"/>
+                <w:i/>
+              </w:rPr>
+            </m:ctrlPr>
+          </m:naryPr>
+          <m:sub>
+            <m:r>
+              <w:rPr>
+                <w:rFonts w:ascii="Cambria Math" w:hAnsi="Cambria Math"/>
+              </w:rPr>
+              <m:t>j∈</m:t>
+            </m:r>
+            <m:sSub>
+              <m:sSubPr>
+                <m:ctrlPr>
+                  <w:rPr>
+                    <w:rFonts w:ascii="Cambria Math" w:hAnsi="Cambria Math"/>
+                    <w:i/>
+                  </w:rPr>
+                </m:ctrlPr>
+              </m:sSubPr>
+              <m:e>
+                <m:r>
+                  <w:rPr>
+                    <w:rFonts w:ascii="Cambria Math" w:hAnsi="Cambria Math"/>
+                  </w:rPr>
+                  <m:t>n</m:t>
+                </m:r>
+              </m:e>
+              <m:sub>
+                <m:r>
+                  <w:rPr>
+                    <w:rFonts w:ascii="Cambria Math" w:hAnsi="Cambria Math"/>
+                  </w:rPr>
+                  <m:t>l</m:t>
+                </m:r>
+              </m:sub>
+            </m:sSub>
+            <m:r>
+              <w:rPr>
+                <w:rFonts w:ascii="Cambria Math" w:hAnsi="Cambria Math"/>
+              </w:rPr>
+              <m:t>∩TDRA</m:t>
+            </m:r>
+          </m:sub>
+          <m:sup/>
+          <m:e>
+            <m:sSub>
+              <m:sSubPr>
+                <m:ctrlPr>
+                  <w:rPr>
+                    <w:rFonts w:ascii="Cambria Math" w:hAnsi="Cambria Math"/>
+                    <w:i/>
+                  </w:rPr>
+                </m:ctrlPr>
+              </m:sSubPr>
+              <m:e>
+                <m:r>
+                  <w:rPr>
+                    <w:rFonts w:ascii="Cambria Math" w:hAnsi="Cambria Math"/>
+                  </w:rPr>
+                  <m:t>D</m:t>
                 </m:r>
               </m:e>
               <m:sub>
@@ -13760,7 +14071,6 @@
         <w:rPr>
           <w:rFonts w:eastAsiaTheme="minorEastAsia"/>
         </w:rPr>
-        <w:lastRenderedPageBreak/>
         <w:t>Bij</w:t>
       </w:r>
       <w:proofErr w:type="spellEnd"/>
@@ -13907,6 +14217,7 @@
         <w:rPr>
           <w:rFonts w:eastAsiaTheme="minorEastAsia"/>
         </w:rPr>
+        <w:lastRenderedPageBreak/>
         <w:tab/>
       </w:r>
       <m:oMath>
@@ -15228,41 +15539,41 @@
         <w:rPr>
           <w:rFonts w:eastAsiaTheme="minorEastAsia"/>
         </w:rPr>
+        <w:t>amount</w:t>
+      </w:r>
+      <w:proofErr w:type="gramEnd"/>
+      <w:r>
+        <w:rPr>
+          <w:rFonts w:eastAsiaTheme="minorEastAsia"/>
+        </w:rPr>
+        <w:t xml:space="preserve"> =  31000  # $31,000 at Full Retirement Age (FRA); Assumes inflation, 85% taxed</w:t>
+      </w:r>
+    </w:p>
+    <w:p>
+      <w:pPr>
+        <w:rPr>
+          <w:rFonts w:eastAsiaTheme="minorEastAsia"/>
+        </w:rPr>
+      </w:pPr>
+      <w:r>
+        <w:rPr>
+          <w:rFonts w:eastAsiaTheme="minorEastAsia"/>
+        </w:rPr>
+        <w:t>FRA = 67</w:t>
+      </w:r>
+    </w:p>
+    <w:p>
+      <w:pPr>
+        <w:rPr>
+          <w:rFonts w:eastAsiaTheme="minorEastAsia"/>
+        </w:rPr>
+      </w:pPr>
+      <w:proofErr w:type="gramStart"/>
+      <w:r>
+        <w:rPr>
+          <w:rFonts w:eastAsiaTheme="minorEastAsia"/>
+        </w:rPr>
         <w:lastRenderedPageBreak/>
-        <w:t>amount</w:t>
-      </w:r>
-      <w:proofErr w:type="gramEnd"/>
-      <w:r>
-        <w:rPr>
-          <w:rFonts w:eastAsiaTheme="minorEastAsia"/>
-        </w:rPr>
-        <w:t xml:space="preserve"> =  31000  # $31,000 at Full Retirement Age (FRA); Assumes inflation, 85% taxed</w:t>
-      </w:r>
-    </w:p>
-    <w:p>
-      <w:pPr>
-        <w:rPr>
-          <w:rFonts w:eastAsiaTheme="minorEastAsia"/>
-        </w:rPr>
-      </w:pPr>
-      <w:r>
-        <w:rPr>
-          <w:rFonts w:eastAsiaTheme="minorEastAsia"/>
-        </w:rPr>
-        <w:t>FRA = 67</w:t>
-      </w:r>
-    </w:p>
-    <w:p>
-      <w:pPr>
-        <w:rPr>
-          <w:rFonts w:eastAsiaTheme="minorEastAsia"/>
-        </w:rPr>
-      </w:pPr>
-      <w:proofErr w:type="gramStart"/>
-      <w:r>
-        <w:rPr>
-          <w:rFonts w:eastAsiaTheme="minorEastAsia"/>
-        </w:rPr>
         <w:t>age</w:t>
       </w:r>
       <w:proofErr w:type="gramEnd"/>
@@ -15927,33 +16238,33 @@
         <w:rPr>
           <w:rFonts w:eastAsiaTheme="minorEastAsia"/>
         </w:rPr>
+        <w:t>#age = "68-"</w:t>
+      </w:r>
+    </w:p>
+    <w:p>
+      <w:pPr>
+        <w:rPr>
+          <w:rFonts w:eastAsiaTheme="minorEastAsia"/>
+        </w:rPr>
+      </w:pPr>
+      <w:r>
+        <w:rPr>
+          <w:rFonts w:eastAsiaTheme="minorEastAsia"/>
+        </w:rPr>
+        <w:t>#inflation = true</w:t>
+      </w:r>
+    </w:p>
+    <w:p>
+      <w:pPr>
+        <w:rPr>
+          <w:rFonts w:eastAsiaTheme="minorEastAsia"/>
+        </w:rPr>
+      </w:pPr>
+      <w:r>
+        <w:rPr>
+          <w:rFonts w:eastAsiaTheme="minorEastAsia"/>
+        </w:rPr>
         <w:lastRenderedPageBreak/>
-        <w:t>#age = "68-"</w:t>
-      </w:r>
-    </w:p>
-    <w:p>
-      <w:pPr>
-        <w:rPr>
-          <w:rFonts w:eastAsiaTheme="minorEastAsia"/>
-        </w:rPr>
-      </w:pPr>
-      <w:r>
-        <w:rPr>
-          <w:rFonts w:eastAsiaTheme="minorEastAsia"/>
-        </w:rPr>
-        <w:t>#inflation = true</w:t>
-      </w:r>
-    </w:p>
-    <w:p>
-      <w:pPr>
-        <w:rPr>
-          <w:rFonts w:eastAsiaTheme="minorEastAsia"/>
-        </w:rPr>
-      </w:pPr>
-      <w:r>
-        <w:rPr>
-          <w:rFonts w:eastAsiaTheme="minorEastAsia"/>
-        </w:rPr>
         <w:t xml:space="preserve">## </w:t>
       </w:r>
       <w:proofErr w:type="gramStart"/>
@@ -16586,7 +16897,6 @@
       <w:proofErr w:type="spellStart"/>
       <w:proofErr w:type="gramStart"/>
       <w:r>
-        <w:lastRenderedPageBreak/>
         <w:t>e</w:t>
       </w:r>
       <w:r>
@@ -16645,6 +16955,7 @@
     <w:p>
       <w:proofErr w:type="spellStart"/>
       <w:r>
+        <w:lastRenderedPageBreak/>
         <w:t>F</w:t>
       </w:r>
       <w:r>
@@ -17363,7 +17674,6 @@
       <w:proofErr w:type="spellStart"/>
       <w:proofErr w:type="gramStart"/>
       <w:r>
-        <w:lastRenderedPageBreak/>
         <w:t>x</w:t>
       </w:r>
       <w:r>
@@ -18195,7 +18505,6 @@
         <w:rPr>
           <w:rFonts w:eastAsiaTheme="minorEastAsia"/>
         </w:rPr>
-        <w:lastRenderedPageBreak/>
         <w:t>Add checks to eliminate constraints where not needed</w:t>
       </w:r>
     </w:p>
@@ -18256,6 +18565,7 @@
         <w:rPr>
           <w:rFonts w:eastAsiaTheme="minorEastAsia"/>
         </w:rPr>
+        <w:lastRenderedPageBreak/>
         <w:t xml:space="preserve">Add pre-retirement, how much to add to </w:t>
       </w:r>
       <w:proofErr w:type="spellStart"/>
@@ -19246,7 +19556,6 @@
         <w:rPr>
           <w:rFonts w:eastAsiaTheme="minorEastAsia"/>
         </w:rPr>
-        <w:lastRenderedPageBreak/>
         <w:t>Compare against other strategies:</w:t>
       </w:r>
     </w:p>
@@ -19269,6 +19578,7 @@
         <w:rPr>
           <w:rFonts w:eastAsiaTheme="minorEastAsia"/>
         </w:rPr>
+        <w:lastRenderedPageBreak/>
         <w:t>4% initial amount forever, or with inflation, or adjust to 4% each year</w:t>
       </w:r>
       <w:r>
@@ -19578,7 +19888,7 @@
             <w:sz w:val="28"/>
             <w:szCs w:val="28"/>
           </w:rPr>
-          <w:t>13</w:t>
+          <w:t>5</w:t>
         </w:r>
         <w:r>
           <w:rPr>
@@ -21257,7 +21567,7 @@
 </file>
 
 <file path=customXml/itemProps1.xml><?xml version="1.0" encoding="utf-8"?>
-<ds:datastoreItem xmlns:ds="http://schemas.openxmlformats.org/officeDocument/2006/customXml" ds:itemID="{94804AE5-B0AE-41AC-8ADD-0C0462C61091}">
+<ds:datastoreItem xmlns:ds="http://schemas.openxmlformats.org/officeDocument/2006/customXml" ds:itemID="{2730BCEC-9813-429B-8CE5-E876172C107D}">
   <ds:schemaRefs>
     <ds:schemaRef ds:uri="http://schemas.openxmlformats.org/officeDocument/2006/bibliography"/>
   </ds:schemaRefs>

</xml_diff>

<commit_message>
Adding documentation about the various tax accounts.
</commit_message>
<xml_diff>
--- a/ARetirementPlannerModel2017.docx
+++ b/ARetirementPlannerModel2017.docx
@@ -380,6 +380,420 @@
     <w:p>
       <w:r>
         <w:t>Current environment and the rules that govern it:</w:t>
+      </w:r>
+    </w:p>
+    <w:p>
+      <w:r>
+        <w:t xml:space="preserve">In order for such models to be useful they must take into account current tax laws and the special nature of retirement accounts, their laws and rules. All of these are regularly modified and updated each year so the models also need to be updated to continue to be accurate. Let’s look at each area of the models will </w:t>
+      </w:r>
+      <w:r>
+        <w:t>have</w:t>
+      </w:r>
+      <w:r>
+        <w:t xml:space="preserve"> to address.</w:t>
+      </w:r>
+    </w:p>
+    <w:p>
+      <w:r>
+        <w:t>Ordinary Income T</w:t>
+      </w:r>
+      <w:r>
+        <w:t>ax: Ordinary income tax includes taxes for earned income. The 2017 tax code defines 7 tax brackets progressing from a 10% marginal rate up to a 39.6% marginal rate.</w:t>
+      </w:r>
+      <w:r>
+        <w:t xml:space="preserve"> The </w:t>
+      </w:r>
+      <w:r>
+        <w:t>actual</w:t>
+      </w:r>
+      <w:r>
+        <w:t xml:space="preserve"> bracket definitions vary depending on filing status: single, married filed jointly, married filing separately…</w:t>
+      </w:r>
+      <w:r>
+        <w:t xml:space="preserve"> </w:t>
+      </w:r>
+      <w:r>
+        <w:t xml:space="preserve">The IRS defines deductions </w:t>
+      </w:r>
+      <w:r>
+        <w:t xml:space="preserve">and exemptions </w:t>
+      </w:r>
+      <w:r>
+        <w:t>allowed from the income to reach a taxable income amount. These deductions can be complicated so the IRS also defines a Standard Deduction</w:t>
+      </w:r>
+      <w:r>
+        <w:t xml:space="preserve"> and personal exemptions</w:t>
+      </w:r>
+      <w:r>
+        <w:t xml:space="preserve"> which is also dependent on filing status.  </w:t>
+      </w:r>
+    </w:p>
+    <w:p>
+      <w:r>
+        <w:t>Capital</w:t>
+      </w:r>
+      <w:r>
+        <w:t xml:space="preserve"> </w:t>
+      </w:r>
+      <w:r>
+        <w:t>Gains Tax: Capital gains tax is the return on capital investments that have been purchased and held for a year or more before selling to recoup the investment and any gain or loss. Such gains from items not held for a year or more are taxed as ordinary income. The 2017 tax code defines three capital gains tax brackets</w:t>
+      </w:r>
+      <w:r>
+        <w:t xml:space="preserve"> from a 0% marginal rate up to a 20% marginal rate. </w:t>
+      </w:r>
+      <w:r>
+        <w:t xml:space="preserve">As with ordinary tax brackets, these vary depending on filing status. </w:t>
+      </w:r>
+      <w:r>
+        <w:t xml:space="preserve">High earners </w:t>
+      </w:r>
+      <w:r>
+        <w:t xml:space="preserve">also pay a Medicare Net Investment Income tax of 3.8% with threshold amounts that are not indexed to inflation. </w:t>
+      </w:r>
+      <w:r>
+        <w:t xml:space="preserve"> </w:t>
+      </w:r>
+    </w:p>
+    <w:p>
+      <w:r>
+        <w:t>Company Managed Retirement Plans</w:t>
+      </w:r>
+      <w:r>
+        <w:t>:</w:t>
+      </w:r>
+      <w:r>
+        <w:t xml:space="preserve"> 401</w:t>
+      </w:r>
+      <w:r>
+        <w:t>(k), 403(b), 457(b)</w:t>
+      </w:r>
+      <w:r>
+        <w:t>…, Pensions</w:t>
+      </w:r>
+      <w:proofErr w:type="gramStart"/>
+      <w:r>
+        <w:t>, ????</w:t>
+      </w:r>
+      <w:proofErr w:type="gramEnd"/>
+      <w:r>
+        <w:t xml:space="preserve"> (401K… fall into what I will call a Tax Deferred Retirement Account (TDRA)</w:t>
+      </w:r>
+      <w:r>
+        <w:t>)</w:t>
+      </w:r>
+    </w:p>
+    <w:p>
+      <w:r>
+        <w:t>Individual Retirement Accounts (IRA):</w:t>
+      </w:r>
+      <w:r>
+        <w:t xml:space="preserve"> </w:t>
+      </w:r>
+      <w:r>
+        <w:t>IRA</w:t>
+      </w:r>
+      <w:r>
+        <w:t>s are</w:t>
+      </w:r>
+      <w:r>
+        <w:t xml:space="preserve"> </w:t>
+      </w:r>
+      <w:r>
+        <w:t>also TDRAs but</w:t>
+      </w:r>
+      <w:r>
+        <w:t xml:space="preserve"> not managed by an employer. It has a limi</w:t>
+      </w:r>
+      <w:r>
+        <w:t>t to the yearly contribution that</w:t>
+      </w:r>
+      <w:r>
+        <w:t xml:space="preserve"> is the minimum of the defined maximum contribution level and your actual ordinary income. The defined maximum contribution is shared between all IRA and Roth IRA accounts. For 2017 it is $5,</w:t>
+      </w:r>
+      <w:r>
+        <w:t xml:space="preserve">500 with a $1,000 catchup adder if you are over 50 years old. </w:t>
+      </w:r>
+      <w:r>
+        <w:t xml:space="preserve"> </w:t>
+      </w:r>
+      <w:r>
+        <w:t xml:space="preserve">The yearly contribution to an IRA account is tax deductible (i.e., pretax) in most cases but higher earners are subject to a graduated scale till no deduction is allowed. </w:t>
+      </w:r>
+      <w:r>
+        <w:t xml:space="preserve">No contributions are allowed after age 70. </w:t>
+      </w:r>
+    </w:p>
+    <w:p>
+      <w:r>
+        <w:t xml:space="preserve">IRA withdrawals before age 59 ½ are both taxed and receive a 10% tax penalty for early withdrawal. Withdrawals made after 59 ½ are taxed as ordinary income with no additional penalty. Once the IRA account owner reaches age 70 ½ they are required to withdraw </w:t>
+      </w:r>
+      <w:r>
+        <w:t xml:space="preserve">a Required Minimum Distribution (RMD). The RMD is the sum of all the owners IRA account balances divided by their life expectancy as </w:t>
+      </w:r>
+      <w:r>
+        <w:lastRenderedPageBreak/>
+        <w:t xml:space="preserve">defined by the IRS. </w:t>
+      </w:r>
+      <w:r>
+        <w:t>If the RMD is not withdrawn the portion remaining will be taxed at 50%</w:t>
+      </w:r>
+      <w:r>
+        <w:t xml:space="preserve"> (excise tax)</w:t>
+      </w:r>
+      <w:r>
+        <w:t>. (</w:t>
+      </w:r>
+      <w:r>
+        <w:rPr>
+          <w:color w:val="FF0000"/>
+        </w:rPr>
+        <w:t>Need to explain in more detail</w:t>
+      </w:r>
+      <w:r>
+        <w:t>)</w:t>
+      </w:r>
+    </w:p>
+    <w:p>
+      <w:r>
+        <w:t>Roth IRA:</w:t>
+      </w:r>
+      <w:r>
+        <w:t xml:space="preserve"> </w:t>
+      </w:r>
+      <w:r>
+        <w:t>A Roth IRA is not a TDR</w:t>
+      </w:r>
+      <w:r>
+        <w:t xml:space="preserve">A. Contributions to a Roth IRA are made with after tax money. </w:t>
+      </w:r>
+      <w:r>
+        <w:t xml:space="preserve">The advantage they provide is that the profits made in a Roth IRA are never taxed. As mentioned above a maximum yearly contribution is shared between all your IRA and Roth IRA accounts. </w:t>
+      </w:r>
+      <w:r>
+        <w:t>However, the maximum that can</w:t>
+      </w:r>
+      <w:r>
+        <w:t xml:space="preserve"> be contributed to a Roth IRA starts to be</w:t>
+      </w:r>
+      <w:r>
+        <w:t xml:space="preserve"> restricted</w:t>
+      </w:r>
+      <w:r>
+        <w:t xml:space="preserve"> based on filing status to the point that no contributions can be made for the highest earners. </w:t>
+      </w:r>
+      <w:r>
+        <w:t xml:space="preserve">  </w:t>
+      </w:r>
+    </w:p>
+    <w:p>
+      <w:r>
+        <w:t>Roth IRA withdrawals of contributions (as opposed to profits/gains) have no restrictions. Withdrawals of profits/gains on the other hand, taken before age 59 ½ or before your oldest Roth IRA account has been in place for 5 years will result in</w:t>
+      </w:r>
+      <w:r>
+        <w:t xml:space="preserve"> the profits being taxed as ordinary income and if before age 59 ½ a 10% penalty tax. After age 59 ½ there will be no penalty and after your oldest Roth account is 5 years old there will be no taxes. Withdrawal from a Roth IRA are defined by the IRS to be in the following order:</w:t>
+      </w:r>
+      <w:r>
+        <w:rPr>
+          <w:rStyle w:val="FootnoteReference"/>
+        </w:rPr>
+        <w:footnoteReference w:id="5"/>
+      </w:r>
+      <w:r>
+        <w:t xml:space="preserve"> first contributions</w:t>
+      </w:r>
+      <w:r>
+        <w:t xml:space="preserve"> then conversions (oldest conversions first) finally</w:t>
+      </w:r>
+      <w:r>
+        <w:t xml:space="preserve"> profits. Because of this ordering of withdrawal funds it is often the case that withdrawals that are made before 59 ½ and / or before the oldest Roth account is 5 still do not require any tax or penalty to be paid. </w:t>
+      </w:r>
+    </w:p>
+    <w:p>
+      <w:r>
+        <w:t>TDRA to Roth Conversions: no yet.</w:t>
+      </w:r>
+    </w:p>
+    <w:p>
+      <w:r>
+        <w:t xml:space="preserve">Estate Taxes: </w:t>
+      </w:r>
+    </w:p>
+    <w:p>
+      <w:r>
+        <w:t>Model Assumptions:</w:t>
+      </w:r>
+    </w:p>
+    <w:p>
+      <w:pPr>
+        <w:pStyle w:val="ListParagraph"/>
+        <w:numPr>
+          <w:ilvl w:val="0"/>
+          <w:numId w:val="5"/>
+        </w:numPr>
+      </w:pPr>
+      <w:r>
+        <w:t>The standard deduction is assumed along with a personal exemption</w:t>
+      </w:r>
+    </w:p>
+    <w:p>
+      <w:pPr>
+        <w:pStyle w:val="ListParagraph"/>
+        <w:numPr>
+          <w:ilvl w:val="0"/>
+          <w:numId w:val="5"/>
+        </w:numPr>
+      </w:pPr>
+      <w:r>
+        <w:t xml:space="preserve">All withdrawals from the investment account </w:t>
+      </w:r>
+      <w:r>
+        <w:t>are taxed based on gains only and are assumed</w:t>
+      </w:r>
+      <w:r>
+        <w:t xml:space="preserve"> long term capital gains</w:t>
+      </w:r>
+    </w:p>
+    <w:p>
+      <w:pPr>
+        <w:pStyle w:val="ListParagraph"/>
+        <w:numPr>
+          <w:ilvl w:val="1"/>
+          <w:numId w:val="5"/>
+        </w:numPr>
+      </w:pPr>
+      <w:r>
+        <w:t>Fraction gains needs improvement</w:t>
+      </w:r>
+    </w:p>
+    <w:p>
+      <w:pPr>
+        <w:pStyle w:val="ListParagraph"/>
+        <w:numPr>
+          <w:ilvl w:val="0"/>
+          <w:numId w:val="5"/>
+        </w:numPr>
+      </w:pPr>
+      <w:r>
+        <w:t xml:space="preserve">The percent of Social Security income that is subject to tax varies by income, here we assume the maximum percentage of 85% </w:t>
+      </w:r>
+    </w:p>
+    <w:p>
+      <w:pPr>
+        <w:pStyle w:val="ListParagraph"/>
+        <w:numPr>
+          <w:ilvl w:val="0"/>
+          <w:numId w:val="5"/>
+        </w:numPr>
+      </w:pPr>
+      <w:r>
+        <w:t>Not including the Medicare Net Investment Income tax</w:t>
+      </w:r>
+    </w:p>
+    <w:p>
+      <w:pPr>
+        <w:pStyle w:val="ListParagraph"/>
+        <w:numPr>
+          <w:ilvl w:val="0"/>
+          <w:numId w:val="5"/>
+        </w:numPr>
+      </w:pPr>
+      <w:r>
+        <w:t>All IRA contributions are with pretax money, this ignores deduction limits at the high end</w:t>
+      </w:r>
+    </w:p>
+    <w:p>
+      <w:pPr>
+        <w:pStyle w:val="ListParagraph"/>
+        <w:numPr>
+          <w:ilvl w:val="0"/>
+          <w:numId w:val="5"/>
+        </w:numPr>
+      </w:pPr>
+      <w:r>
+        <w:t>Roth withdrawals never incur tax on profits but do incur a penalty before age 59 ½ on the full amount</w:t>
+      </w:r>
+    </w:p>
+    <w:p>
+      <w:pPr>
+        <w:pStyle w:val="ListParagraph"/>
+        <w:numPr>
+          <w:ilvl w:val="0"/>
+          <w:numId w:val="5"/>
+        </w:numPr>
+      </w:pPr>
+      <w:r>
+        <w:t>Roth account contributions up to the personal maximum but I think I am allowing a joint max to be deposited into a single account (</w:t>
+      </w:r>
+      <w:r>
+        <w:rPr>
+          <w:color w:val="FF0000"/>
+        </w:rPr>
+        <w:t>TODO: do I need to change/fix this?</w:t>
+      </w:r>
+      <w:r>
+        <w:t>)</w:t>
+      </w:r>
+    </w:p>
+    <w:p>
+      <w:pPr>
+        <w:pStyle w:val="ListParagraph"/>
+        <w:numPr>
+          <w:ilvl w:val="0"/>
+          <w:numId w:val="5"/>
+        </w:numPr>
+      </w:pPr>
+      <w:r>
+        <w:t>No Roth contribution restrictions</w:t>
+      </w:r>
+      <w:r>
+        <w:t xml:space="preserve"> based on income levels</w:t>
+      </w:r>
+      <w:r>
+        <w:t xml:space="preserve"> are modeled</w:t>
+      </w:r>
+    </w:p>
+    <w:p>
+      <w:pPr>
+        <w:pStyle w:val="ListParagraph"/>
+        <w:numPr>
+          <w:ilvl w:val="0"/>
+          <w:numId w:val="5"/>
+        </w:numPr>
+      </w:pPr>
+      <w:r>
+        <w:t xml:space="preserve">Roth 5 year restriction is assumed to be passed </w:t>
+      </w:r>
+    </w:p>
+    <w:p>
+      <w:pPr>
+        <w:pStyle w:val="ListParagraph"/>
+        <w:numPr>
+          <w:ilvl w:val="0"/>
+          <w:numId w:val="5"/>
+        </w:numPr>
+      </w:pPr>
+      <w:r>
+        <w:t>RMD table all use the same which assumes the spouses are within 10 years age of each other</w:t>
+      </w:r>
+    </w:p>
+    <w:p>
+      <w:r>
+        <w:t>(</w:t>
+      </w:r>
+      <w:r>
+        <w:rPr>
+          <w:color w:val="FF0000"/>
+        </w:rPr>
+        <w:t>Currently all Roth documentation and modeling is suspect</w:t>
+      </w:r>
+      <w:r>
+        <w:rPr>
+          <w:color w:val="FF0000"/>
+        </w:rPr>
+        <w:t xml:space="preserve"> and need double checking</w:t>
+      </w:r>
+      <w:r>
+        <w:t>)</w:t>
       </w:r>
     </w:p>
     <w:p>
@@ -420,6 +834,7 @@
         </w:numPr>
       </w:pPr>
       <w:r>
+        <w:lastRenderedPageBreak/>
         <w:t>IRA, 401K…</w:t>
       </w:r>
     </w:p>
@@ -622,11 +1037,7 @@
         <w:t xml:space="preserve"> so we are looking at a new object function as well as the original we got from Ragsdale. </w:t>
       </w:r>
       <w:r>
-        <w:t xml:space="preserve">In the Ragsdale model the overall effect of the mode was to optimize for the largest Estate possible. To get it to work on optimizing the way funds are removed from the various account it needs a desired spending amount. Without this, the model will not remove any funds from any account that is not required, like the RMD (Require Minimum Distribution). If we are not inclined to maximize our final estate, but would </w:t>
-      </w:r>
-      <w:r>
-        <w:lastRenderedPageBreak/>
-        <w:t xml:space="preserve">rather maximize the funds we can spend each year we need to emphasize the yearly spending component for the object function. With such an object function we </w:t>
+        <w:t xml:space="preserve">In the Ragsdale model the overall effect of the mode was to optimize for the largest Estate possible. To get it to work on optimizing the way funds are removed from the various account it needs a desired spending amount. Without this, the model will not remove any funds from any account that is not required, like the RMD (Require Minimum Distribution). If we are not inclined to maximize our final estate, but would rather maximize the funds we can spend each year we need to emphasize the yearly spending component for the object function. With such an object function we </w:t>
       </w:r>
       <w:r>
         <w:t xml:space="preserve">might want to specify a maximum spending level, above which we’d rather keep the funds in the estate. </w:t>
@@ -1527,7 +1938,14 @@
         <w:rPr>
           <w:rFonts w:eastAsiaTheme="minorEastAsia"/>
         </w:rPr>
-        <w:t xml:space="preserve">). For (S1) though we include a “balancer” to lower the significance of the final balances in the optimization such that spendable funds will be favored. The balancer is using a heuristic of dividing by the sum of the initial account balances. </w:t>
+        <w:t xml:space="preserve">). For (S1) though we include a “balancer” to lower the significance of the final balances in the optimization such that spendable funds will be favored. The balancer is using a heuristic of dividing by </w:t>
+      </w:r>
+      <w:r>
+        <w:rPr>
+          <w:rFonts w:eastAsiaTheme="minorEastAsia"/>
+        </w:rPr>
+        <w:lastRenderedPageBreak/>
+        <w:t xml:space="preserve">the sum of the initial account balances. </w:t>
       </w:r>
       <w:r>
         <w:rPr>
@@ -3408,7 +3826,6 @@
         <w:rPr>
           <w:rFonts w:eastAsiaTheme="minorEastAsia"/>
         </w:rPr>
-        <w:lastRenderedPageBreak/>
         <w:t xml:space="preserve">Thus, the objective specified by </w:t>
       </w:r>
       <w:r>
@@ -3733,6 +4150,7 @@
         <w:rPr>
           <w:rFonts w:eastAsiaTheme="minorEastAsia"/>
         </w:rPr>
+        <w:lastRenderedPageBreak/>
         <w:tab/>
       </w:r>
       <m:oMath>
@@ -5046,7 +5464,6 @@
         </w:rPr>
         <w:t>w</w:t>
       </w:r>
-      <w:bookmarkStart w:id="0" w:name="_GoBack"/>
       <w:r>
         <w:rPr>
           <w:rFonts w:eastAsiaTheme="minorEastAsia"/>
@@ -5054,7 +5471,6 @@
         </w:rPr>
         <w:t>ij</w:t>
       </w:r>
-      <w:bookmarkEnd w:id="0"/>
       <w:proofErr w:type="spellEnd"/>
       <w:r>
         <w:rPr>
@@ -5202,14 +5618,7 @@
         <w:rPr>
           <w:rFonts w:eastAsiaTheme="minorEastAsia"/>
         </w:rPr>
-        <w:t xml:space="preserve">. That </w:t>
-      </w:r>
-      <w:r>
-        <w:rPr>
-          <w:rFonts w:eastAsiaTheme="minorEastAsia"/>
-        </w:rPr>
-        <w:lastRenderedPageBreak/>
-        <w:t xml:space="preserve">is, </w:t>
+        <w:t xml:space="preserve">. That is, </w:t>
       </w:r>
       <w:proofErr w:type="spellStart"/>
       <w:r>
@@ -6487,6 +6896,7 @@
         <w:rPr>
           <w:rFonts w:eastAsiaTheme="minorEastAsia"/>
         </w:rPr>
+        <w:lastRenderedPageBreak/>
         <w:tab/>
       </w:r>
       <m:oMath>
@@ -7652,7 +8062,6 @@
         <w:rPr>
           <w:rFonts w:eastAsiaTheme="minorEastAsia"/>
         </w:rPr>
-        <w:lastRenderedPageBreak/>
         <w:tab/>
       </w:r>
       <m:oMath>
@@ -10556,6 +10965,7 @@
         <w:rPr>
           <w:rFonts w:eastAsiaTheme="minorEastAsia"/>
         </w:rPr>
+        <w:lastRenderedPageBreak/>
         <w:t xml:space="preserve">Deposits to the IRA and </w:t>
       </w:r>
       <w:proofErr w:type="spellStart"/>
@@ -14217,7 +14627,6 @@
         <w:rPr>
           <w:rFonts w:eastAsiaTheme="minorEastAsia"/>
         </w:rPr>
-        <w:lastRenderedPageBreak/>
         <w:tab/>
       </w:r>
       <m:oMath>
@@ -15038,7 +15447,7 @@
           <w:rStyle w:val="FootnoteReference"/>
           <w:rFonts w:eastAsiaTheme="minorEastAsia"/>
         </w:rPr>
-        <w:footnoteReference w:id="5"/>
+        <w:footnoteReference w:id="6"/>
       </w:r>
       <w:r>
         <w:rPr>
@@ -15071,6 +15480,7 @@
         <w:rPr>
           <w:rFonts w:eastAsiaTheme="minorEastAsia"/>
         </w:rPr>
+        <w:lastRenderedPageBreak/>
         <w:t>dispriptive</w:t>
       </w:r>
       <w:proofErr w:type="spellEnd"/>
@@ -15573,272 +15983,272 @@
         <w:rPr>
           <w:rFonts w:eastAsiaTheme="minorEastAsia"/>
         </w:rPr>
+        <w:t>age</w:t>
+      </w:r>
+      <w:proofErr w:type="gramEnd"/>
+      <w:r>
+        <w:rPr>
+          <w:rFonts w:eastAsiaTheme="minorEastAsia"/>
+        </w:rPr>
+        <w:t xml:space="preserve"> = "68-"</w:t>
+      </w:r>
+    </w:p>
+    <w:p>
+      <w:pPr>
+        <w:rPr>
+          <w:rFonts w:eastAsiaTheme="minorEastAsia"/>
+        </w:rPr>
+      </w:pPr>
+      <w:r>
+        <w:rPr>
+          <w:rFonts w:eastAsiaTheme="minorEastAsia"/>
+        </w:rPr>
+        <w:t># Income must specify amount (yearly), age range, whether to adjust for inflation, and if it is taxed</w:t>
+      </w:r>
+    </w:p>
+    <w:p>
+      <w:pPr>
+        <w:rPr>
+          <w:rFonts w:eastAsiaTheme="minorEastAsia"/>
+        </w:rPr>
+      </w:pPr>
+      <w:r>
+        <w:rPr>
+          <w:rFonts w:eastAsiaTheme="minorEastAsia"/>
+        </w:rPr>
+        <w:t>[</w:t>
+      </w:r>
+      <w:proofErr w:type="spellStart"/>
+      <w:r>
+        <w:rPr>
+          <w:rFonts w:eastAsiaTheme="minorEastAsia"/>
+        </w:rPr>
+        <w:t>income.mytaxfree</w:t>
+      </w:r>
+      <w:proofErr w:type="spellEnd"/>
+      <w:r>
+        <w:rPr>
+          <w:rFonts w:eastAsiaTheme="minorEastAsia"/>
+        </w:rPr>
+        <w:t>]</w:t>
+      </w:r>
+      <w:r>
+        <w:rPr>
+          <w:rFonts w:eastAsiaTheme="minorEastAsia"/>
+        </w:rPr>
+        <w:t xml:space="preserve"> # income after retirement that does not involve retirement accounts</w:t>
+      </w:r>
+    </w:p>
+    <w:p>
+      <w:pPr>
+        <w:rPr>
+          <w:rFonts w:eastAsiaTheme="minorEastAsia"/>
+        </w:rPr>
+      </w:pPr>
+      <w:proofErr w:type="gramStart"/>
+      <w:r>
+        <w:rPr>
+          <w:rFonts w:eastAsiaTheme="minorEastAsia"/>
+        </w:rPr>
+        <w:t>amount</w:t>
+      </w:r>
+      <w:proofErr w:type="gramEnd"/>
+      <w:r>
+        <w:rPr>
+          <w:rFonts w:eastAsiaTheme="minorEastAsia"/>
+        </w:rPr>
+        <w:t xml:space="preserve"> = 3000</w:t>
+      </w:r>
+    </w:p>
+    <w:p>
+      <w:pPr>
+        <w:rPr>
+          <w:rFonts w:eastAsiaTheme="minorEastAsia"/>
+        </w:rPr>
+      </w:pPr>
+      <w:proofErr w:type="gramStart"/>
+      <w:r>
+        <w:rPr>
+          <w:rFonts w:eastAsiaTheme="minorEastAsia"/>
+        </w:rPr>
+        <w:t>age</w:t>
+      </w:r>
+      <w:proofErr w:type="gramEnd"/>
+      <w:r>
+        <w:rPr>
+          <w:rFonts w:eastAsiaTheme="minorEastAsia"/>
+        </w:rPr>
+        <w:t xml:space="preserve"> = "67-"</w:t>
+      </w:r>
+      <w:r>
+        <w:rPr>
+          <w:rFonts w:eastAsiaTheme="minorEastAsia"/>
+        </w:rPr>
+        <w:t xml:space="preserve">         # starts at age 67 and continue</w:t>
+      </w:r>
+    </w:p>
+    <w:p>
+      <w:pPr>
+        <w:rPr>
+          <w:rFonts w:eastAsiaTheme="minorEastAsia"/>
+        </w:rPr>
+      </w:pPr>
+      <w:proofErr w:type="gramStart"/>
+      <w:r>
+        <w:rPr>
+          <w:rFonts w:eastAsiaTheme="minorEastAsia"/>
+        </w:rPr>
+        <w:t>inflation</w:t>
+      </w:r>
+      <w:proofErr w:type="gramEnd"/>
+      <w:r>
+        <w:rPr>
+          <w:rFonts w:eastAsiaTheme="minorEastAsia"/>
+        </w:rPr>
+        <w:t xml:space="preserve"> = false</w:t>
+      </w:r>
+      <w:r>
+        <w:rPr>
+          <w:rFonts w:eastAsiaTheme="minorEastAsia"/>
+        </w:rPr>
+        <w:t xml:space="preserve"> # Adjust for inflation</w:t>
+      </w:r>
+    </w:p>
+    <w:p>
+      <w:pPr>
+        <w:rPr>
+          <w:rFonts w:eastAsiaTheme="minorEastAsia"/>
+        </w:rPr>
+      </w:pPr>
+      <w:proofErr w:type="gramStart"/>
+      <w:r>
+        <w:rPr>
+          <w:rFonts w:eastAsiaTheme="minorEastAsia"/>
+        </w:rPr>
+        <w:t>tax</w:t>
+      </w:r>
+      <w:proofErr w:type="gramEnd"/>
+      <w:r>
+        <w:rPr>
+          <w:rFonts w:eastAsiaTheme="minorEastAsia"/>
+        </w:rPr>
+        <w:t xml:space="preserve"> = false          # count this as ordin</w:t>
+      </w:r>
+      <w:r>
+        <w:rPr>
+          <w:rFonts w:eastAsiaTheme="minorEastAsia"/>
+        </w:rPr>
+        <w:t>ary taxable income (true/false)</w:t>
+      </w:r>
+    </w:p>
+    <w:p>
+      <w:pPr>
+        <w:rPr>
+          <w:rFonts w:eastAsiaTheme="minorEastAsia"/>
+        </w:rPr>
+      </w:pPr>
+      <w:r>
+        <w:rPr>
+          <w:rFonts w:eastAsiaTheme="minorEastAsia"/>
+        </w:rPr>
+        <w:t>[income.rental_1]</w:t>
+      </w:r>
+      <w:r>
+        <w:rPr>
+          <w:rFonts w:eastAsiaTheme="minorEastAsia"/>
+        </w:rPr>
+        <w:t xml:space="preserve"> # </w:t>
+      </w:r>
+      <w:proofErr w:type="gramStart"/>
+      <w:r>
+        <w:rPr>
+          <w:rFonts w:eastAsiaTheme="minorEastAsia"/>
+        </w:rPr>
+        <w:t>another</w:t>
+      </w:r>
+      <w:proofErr w:type="gramEnd"/>
+      <w:r>
+        <w:rPr>
+          <w:rFonts w:eastAsiaTheme="minorEastAsia"/>
+        </w:rPr>
+        <w:t xml:space="preserve"> income source</w:t>
+      </w:r>
+    </w:p>
+    <w:p>
+      <w:pPr>
+        <w:rPr>
+          <w:rFonts w:eastAsiaTheme="minorEastAsia"/>
+        </w:rPr>
+      </w:pPr>
+      <w:proofErr w:type="gramStart"/>
+      <w:r>
+        <w:rPr>
+          <w:rFonts w:eastAsiaTheme="minorEastAsia"/>
+        </w:rPr>
+        <w:t>amount</w:t>
+      </w:r>
+      <w:proofErr w:type="gramEnd"/>
+      <w:r>
+        <w:rPr>
+          <w:rFonts w:eastAsiaTheme="minorEastAsia"/>
+        </w:rPr>
+        <w:t xml:space="preserve"> = 36000</w:t>
+      </w:r>
+    </w:p>
+    <w:p>
+      <w:pPr>
+        <w:rPr>
+          <w:rFonts w:eastAsiaTheme="minorEastAsia"/>
+        </w:rPr>
+      </w:pPr>
+      <w:proofErr w:type="gramStart"/>
+      <w:r>
+        <w:rPr>
+          <w:rFonts w:eastAsiaTheme="minorEastAsia"/>
+        </w:rPr>
+        <w:t>age</w:t>
+      </w:r>
+      <w:proofErr w:type="gramEnd"/>
+      <w:r>
+        <w:rPr>
+          <w:rFonts w:eastAsiaTheme="minorEastAsia"/>
+        </w:rPr>
+        <w:t xml:space="preserve"> = "67-"</w:t>
+      </w:r>
+    </w:p>
+    <w:p>
+      <w:pPr>
+        <w:rPr>
+          <w:rFonts w:eastAsiaTheme="minorEastAsia"/>
+        </w:rPr>
+      </w:pPr>
+      <w:proofErr w:type="gramStart"/>
+      <w:r>
+        <w:rPr>
+          <w:rFonts w:eastAsiaTheme="minorEastAsia"/>
+        </w:rPr>
+        <w:t>inflation</w:t>
+      </w:r>
+      <w:proofErr w:type="gramEnd"/>
+      <w:r>
+        <w:rPr>
+          <w:rFonts w:eastAsiaTheme="minorEastAsia"/>
+        </w:rPr>
+        <w:t xml:space="preserve"> = true</w:t>
+      </w:r>
+    </w:p>
+    <w:p>
+      <w:pPr>
+        <w:rPr>
+          <w:rFonts w:eastAsiaTheme="minorEastAsia"/>
+        </w:rPr>
+      </w:pPr>
+      <w:proofErr w:type="gramStart"/>
+      <w:r>
+        <w:rPr>
+          <w:rFonts w:eastAsiaTheme="minorEastAsia"/>
+        </w:rPr>
         <w:lastRenderedPageBreak/>
-        <w:t>age</w:t>
-      </w:r>
-      <w:proofErr w:type="gramEnd"/>
-      <w:r>
-        <w:rPr>
-          <w:rFonts w:eastAsiaTheme="minorEastAsia"/>
-        </w:rPr>
-        <w:t xml:space="preserve"> = "68-"</w:t>
-      </w:r>
-    </w:p>
-    <w:p>
-      <w:pPr>
-        <w:rPr>
-          <w:rFonts w:eastAsiaTheme="minorEastAsia"/>
-        </w:rPr>
-      </w:pPr>
-      <w:r>
-        <w:rPr>
-          <w:rFonts w:eastAsiaTheme="minorEastAsia"/>
-        </w:rPr>
-        <w:t># Income must specify amount (yearly), age range, whether to adjust for inflation, and if it is taxed</w:t>
-      </w:r>
-    </w:p>
-    <w:p>
-      <w:pPr>
-        <w:rPr>
-          <w:rFonts w:eastAsiaTheme="minorEastAsia"/>
-        </w:rPr>
-      </w:pPr>
-      <w:r>
-        <w:rPr>
-          <w:rFonts w:eastAsiaTheme="minorEastAsia"/>
-        </w:rPr>
-        <w:t>[</w:t>
-      </w:r>
-      <w:proofErr w:type="spellStart"/>
-      <w:r>
-        <w:rPr>
-          <w:rFonts w:eastAsiaTheme="minorEastAsia"/>
-        </w:rPr>
-        <w:t>income.mytaxfree</w:t>
-      </w:r>
-      <w:proofErr w:type="spellEnd"/>
-      <w:r>
-        <w:rPr>
-          <w:rFonts w:eastAsiaTheme="minorEastAsia"/>
-        </w:rPr>
-        <w:t>]</w:t>
-      </w:r>
-      <w:r>
-        <w:rPr>
-          <w:rFonts w:eastAsiaTheme="minorEastAsia"/>
-        </w:rPr>
-        <w:t xml:space="preserve"> # income after retirement that does not involve retirement accounts</w:t>
-      </w:r>
-    </w:p>
-    <w:p>
-      <w:pPr>
-        <w:rPr>
-          <w:rFonts w:eastAsiaTheme="minorEastAsia"/>
-        </w:rPr>
-      </w:pPr>
-      <w:proofErr w:type="gramStart"/>
-      <w:r>
-        <w:rPr>
-          <w:rFonts w:eastAsiaTheme="minorEastAsia"/>
-        </w:rPr>
-        <w:t>amount</w:t>
-      </w:r>
-      <w:proofErr w:type="gramEnd"/>
-      <w:r>
-        <w:rPr>
-          <w:rFonts w:eastAsiaTheme="minorEastAsia"/>
-        </w:rPr>
-        <w:t xml:space="preserve"> = 3000</w:t>
-      </w:r>
-    </w:p>
-    <w:p>
-      <w:pPr>
-        <w:rPr>
-          <w:rFonts w:eastAsiaTheme="minorEastAsia"/>
-        </w:rPr>
-      </w:pPr>
-      <w:proofErr w:type="gramStart"/>
-      <w:r>
-        <w:rPr>
-          <w:rFonts w:eastAsiaTheme="minorEastAsia"/>
-        </w:rPr>
-        <w:t>age</w:t>
-      </w:r>
-      <w:proofErr w:type="gramEnd"/>
-      <w:r>
-        <w:rPr>
-          <w:rFonts w:eastAsiaTheme="minorEastAsia"/>
-        </w:rPr>
-        <w:t xml:space="preserve"> = "67-"</w:t>
-      </w:r>
-      <w:r>
-        <w:rPr>
-          <w:rFonts w:eastAsiaTheme="minorEastAsia"/>
-        </w:rPr>
-        <w:t xml:space="preserve">         # starts at age 67 and continue</w:t>
-      </w:r>
-    </w:p>
-    <w:p>
-      <w:pPr>
-        <w:rPr>
-          <w:rFonts w:eastAsiaTheme="minorEastAsia"/>
-        </w:rPr>
-      </w:pPr>
-      <w:proofErr w:type="gramStart"/>
-      <w:r>
-        <w:rPr>
-          <w:rFonts w:eastAsiaTheme="minorEastAsia"/>
-        </w:rPr>
-        <w:t>inflation</w:t>
-      </w:r>
-      <w:proofErr w:type="gramEnd"/>
-      <w:r>
-        <w:rPr>
-          <w:rFonts w:eastAsiaTheme="minorEastAsia"/>
-        </w:rPr>
-        <w:t xml:space="preserve"> = false</w:t>
-      </w:r>
-      <w:r>
-        <w:rPr>
-          <w:rFonts w:eastAsiaTheme="minorEastAsia"/>
-        </w:rPr>
-        <w:t xml:space="preserve"> # Adjust for inflation</w:t>
-      </w:r>
-    </w:p>
-    <w:p>
-      <w:pPr>
-        <w:rPr>
-          <w:rFonts w:eastAsiaTheme="minorEastAsia"/>
-        </w:rPr>
-      </w:pPr>
-      <w:proofErr w:type="gramStart"/>
-      <w:r>
-        <w:rPr>
-          <w:rFonts w:eastAsiaTheme="minorEastAsia"/>
-        </w:rPr>
-        <w:t>tax</w:t>
-      </w:r>
-      <w:proofErr w:type="gramEnd"/>
-      <w:r>
-        <w:rPr>
-          <w:rFonts w:eastAsiaTheme="minorEastAsia"/>
-        </w:rPr>
-        <w:t xml:space="preserve"> = false          # count this as ordin</w:t>
-      </w:r>
-      <w:r>
-        <w:rPr>
-          <w:rFonts w:eastAsiaTheme="minorEastAsia"/>
-        </w:rPr>
-        <w:t>ary taxable income (true/false)</w:t>
-      </w:r>
-    </w:p>
-    <w:p>
-      <w:pPr>
-        <w:rPr>
-          <w:rFonts w:eastAsiaTheme="minorEastAsia"/>
-        </w:rPr>
-      </w:pPr>
-      <w:r>
-        <w:rPr>
-          <w:rFonts w:eastAsiaTheme="minorEastAsia"/>
-        </w:rPr>
-        <w:t>[income.rental_1]</w:t>
-      </w:r>
-      <w:r>
-        <w:rPr>
-          <w:rFonts w:eastAsiaTheme="minorEastAsia"/>
-        </w:rPr>
-        <w:t xml:space="preserve"> # </w:t>
-      </w:r>
-      <w:proofErr w:type="gramStart"/>
-      <w:r>
-        <w:rPr>
-          <w:rFonts w:eastAsiaTheme="minorEastAsia"/>
-        </w:rPr>
-        <w:t>another</w:t>
-      </w:r>
-      <w:proofErr w:type="gramEnd"/>
-      <w:r>
-        <w:rPr>
-          <w:rFonts w:eastAsiaTheme="minorEastAsia"/>
-        </w:rPr>
-        <w:t xml:space="preserve"> income source</w:t>
-      </w:r>
-    </w:p>
-    <w:p>
-      <w:pPr>
-        <w:rPr>
-          <w:rFonts w:eastAsiaTheme="minorEastAsia"/>
-        </w:rPr>
-      </w:pPr>
-      <w:proofErr w:type="gramStart"/>
-      <w:r>
-        <w:rPr>
-          <w:rFonts w:eastAsiaTheme="minorEastAsia"/>
-        </w:rPr>
-        <w:t>amount</w:t>
-      </w:r>
-      <w:proofErr w:type="gramEnd"/>
-      <w:r>
-        <w:rPr>
-          <w:rFonts w:eastAsiaTheme="minorEastAsia"/>
-        </w:rPr>
-        <w:t xml:space="preserve"> = 36000</w:t>
-      </w:r>
-    </w:p>
-    <w:p>
-      <w:pPr>
-        <w:rPr>
-          <w:rFonts w:eastAsiaTheme="minorEastAsia"/>
-        </w:rPr>
-      </w:pPr>
-      <w:proofErr w:type="gramStart"/>
-      <w:r>
-        <w:rPr>
-          <w:rFonts w:eastAsiaTheme="minorEastAsia"/>
-        </w:rPr>
-        <w:t>age</w:t>
-      </w:r>
-      <w:proofErr w:type="gramEnd"/>
-      <w:r>
-        <w:rPr>
-          <w:rFonts w:eastAsiaTheme="minorEastAsia"/>
-        </w:rPr>
-        <w:t xml:space="preserve"> = "67-"</w:t>
-      </w:r>
-    </w:p>
-    <w:p>
-      <w:pPr>
-        <w:rPr>
-          <w:rFonts w:eastAsiaTheme="minorEastAsia"/>
-        </w:rPr>
-      </w:pPr>
-      <w:proofErr w:type="gramStart"/>
-      <w:r>
-        <w:rPr>
-          <w:rFonts w:eastAsiaTheme="minorEastAsia"/>
-        </w:rPr>
-        <w:t>inflation</w:t>
-      </w:r>
-      <w:proofErr w:type="gramEnd"/>
-      <w:r>
-        <w:rPr>
-          <w:rFonts w:eastAsiaTheme="minorEastAsia"/>
-        </w:rPr>
-        <w:t xml:space="preserve"> = true</w:t>
-      </w:r>
-    </w:p>
-    <w:p>
-      <w:pPr>
-        <w:rPr>
-          <w:rFonts w:eastAsiaTheme="minorEastAsia"/>
-        </w:rPr>
-      </w:pPr>
-      <w:proofErr w:type="gramStart"/>
-      <w:r>
-        <w:rPr>
-          <w:rFonts w:eastAsiaTheme="minorEastAsia"/>
-        </w:rPr>
         <w:t>tax</w:t>
       </w:r>
       <w:proofErr w:type="gramEnd"/>
@@ -16264,7 +16674,6 @@
         <w:rPr>
           <w:rFonts w:eastAsiaTheme="minorEastAsia"/>
         </w:rPr>
-        <w:lastRenderedPageBreak/>
         <w:t xml:space="preserve">## </w:t>
       </w:r>
       <w:proofErr w:type="gramStart"/>
@@ -16560,6 +16969,7 @@
         <w:rPr>
           <w:rFonts w:eastAsiaTheme="minorEastAsia"/>
         </w:rPr>
+        <w:lastRenderedPageBreak/>
         <w:t># after tax savings</w:t>
       </w:r>
       <w:r>
@@ -16955,7 +17365,6 @@
     <w:p>
       <w:proofErr w:type="spellStart"/>
       <w:r>
-        <w:lastRenderedPageBreak/>
         <w:t>F</w:t>
       </w:r>
       <w:r>
@@ -17147,6 +17556,7 @@
       <w:proofErr w:type="spellStart"/>
       <w:proofErr w:type="gramStart"/>
       <w:r>
+        <w:lastRenderedPageBreak/>
         <w:t>n</w:t>
       </w:r>
       <w:r>
@@ -17991,6 +18401,7 @@
         <w:rPr>
           <w:rFonts w:eastAsiaTheme="minorEastAsia"/>
         </w:rPr>
+        <w:lastRenderedPageBreak/>
         <w:t>To Add:</w:t>
       </w:r>
     </w:p>
@@ -18565,7 +18976,6 @@
         <w:rPr>
           <w:rFonts w:eastAsiaTheme="minorEastAsia"/>
         </w:rPr>
-        <w:lastRenderedPageBreak/>
         <w:t xml:space="preserve">Add pre-retirement, how much to add to </w:t>
       </w:r>
       <w:proofErr w:type="spellStart"/>
@@ -19026,6 +19436,7 @@
         <w:rPr>
           <w:rFonts w:eastAsiaTheme="minorEastAsia"/>
         </w:rPr>
+        <w:lastRenderedPageBreak/>
         <w:t>Might help answer the question on whether a spouse should continue to contribute to IRA or Roth after another spouse retires</w:t>
       </w:r>
     </w:p>
@@ -19578,7 +19989,6 @@
         <w:rPr>
           <w:rFonts w:eastAsiaTheme="minorEastAsia"/>
         </w:rPr>
-        <w:lastRenderedPageBreak/>
         <w:t>4% initial amount forever, or with inflation, or adjust to 4% each year</w:t>
       </w:r>
       <w:r>
@@ -19586,7 +19996,7 @@
           <w:rStyle w:val="FootnoteReference"/>
           <w:rFonts w:eastAsiaTheme="minorEastAsia"/>
         </w:rPr>
-        <w:footnoteReference w:id="6"/>
+        <w:footnoteReference w:id="7"/>
       </w:r>
       <w:r>
         <w:rPr>
@@ -19599,7 +20009,7 @@
           <w:rStyle w:val="FootnoteReference"/>
           <w:rFonts w:eastAsiaTheme="minorEastAsia"/>
         </w:rPr>
-        <w:footnoteReference w:id="7"/>
+        <w:footnoteReference w:id="8"/>
       </w:r>
       <w:r>
         <w:rPr>
@@ -19612,7 +20022,7 @@
           <w:rStyle w:val="FootnoteReference"/>
           <w:rFonts w:eastAsiaTheme="minorEastAsia"/>
         </w:rPr>
-        <w:footnoteReference w:id="8"/>
+        <w:footnoteReference w:id="9"/>
       </w:r>
     </w:p>
     <w:p>
@@ -19888,7 +20298,7 @@
             <w:sz w:val="28"/>
             <w:szCs w:val="28"/>
           </w:rPr>
-          <w:t>5</w:t>
+          <w:t>14</w:t>
         </w:r>
         <w:r>
           <w:rPr>
@@ -20129,6 +20539,27 @@
         <w:footnoteRef/>
       </w:r>
       <w:r>
+        <w:t xml:space="preserve"> IRS 2017 </w:t>
+      </w:r>
+      <w:bookmarkStart w:id="0" w:name="_GoBack"/>
+      <w:bookmarkEnd w:id="0"/>
+      <w:r>
+        <w:t>publication 590b.</w:t>
+      </w:r>
+    </w:p>
+  </w:footnote>
+  <w:footnote w:id="6">
+    <w:p>
+      <w:pPr>
+        <w:pStyle w:val="FootnoteText"/>
+      </w:pPr>
+      <w:r>
+        <w:rPr>
+          <w:rStyle w:val="FootnoteReference"/>
+        </w:rPr>
+        <w:footnoteRef/>
+      </w:r>
+      <w:r>
         <w:t xml:space="preserve"> The </w:t>
       </w:r>
       <w:proofErr w:type="spellStart"/>
@@ -20152,7 +20583,7 @@
       </w:r>
     </w:p>
   </w:footnote>
-  <w:footnote w:id="6">
+  <w:footnote w:id="7">
     <w:p>
       <w:pPr>
         <w:pStyle w:val="FootnoteText"/>
@@ -20187,7 +20618,7 @@
       </w:r>
     </w:p>
   </w:footnote>
-  <w:footnote w:id="7">
+  <w:footnote w:id="8">
     <w:p>
       <w:pPr>
         <w:pStyle w:val="FootnoteText"/>
@@ -20222,7 +20653,7 @@
       </w:r>
     </w:p>
   </w:footnote>
-  <w:footnote w:id="8">
+  <w:footnote w:id="9">
     <w:p>
       <w:pPr>
         <w:pStyle w:val="FootnoteText"/>
@@ -20517,6 +20948,118 @@
     </w:lvl>
   </w:abstractNum>
   <w:abstractNum w:abstractNumId="2" w15:restartNumberingAfterBreak="0">
+    <w:nsid w:val="205B7E19"/>
+    <w:multiLevelType w:val="hybridMultilevel"/>
+    <w:tmpl w:val="F886B404"/>
+    <w:lvl w:ilvl="0" w:tplc="8D44FDCA">
+      <w:numFmt w:val="bullet"/>
+      <w:lvlText w:val="-"/>
+      <w:lvlJc w:val="left"/>
+      <w:pPr>
+        <w:ind w:left="720" w:hanging="360"/>
+      </w:pPr>
+      <w:rPr>
+        <w:rFonts w:ascii="Calibri" w:eastAsiaTheme="minorHAnsi" w:hAnsi="Calibri" w:cs="Calibri" w:hint="default"/>
+      </w:rPr>
+    </w:lvl>
+    <w:lvl w:ilvl="1" w:tplc="04090003">
+      <w:start w:val="1"/>
+      <w:numFmt w:val="bullet"/>
+      <w:lvlText w:val="o"/>
+      <w:lvlJc w:val="left"/>
+      <w:pPr>
+        <w:ind w:left="1440" w:hanging="360"/>
+      </w:pPr>
+      <w:rPr>
+        <w:rFonts w:ascii="Courier New" w:hAnsi="Courier New" w:cs="Courier New" w:hint="default"/>
+      </w:rPr>
+    </w:lvl>
+    <w:lvl w:ilvl="2" w:tplc="04090005" w:tentative="1">
+      <w:start w:val="1"/>
+      <w:numFmt w:val="bullet"/>
+      <w:lvlText w:val=""/>
+      <w:lvlJc w:val="left"/>
+      <w:pPr>
+        <w:ind w:left="2160" w:hanging="360"/>
+      </w:pPr>
+      <w:rPr>
+        <w:rFonts w:ascii="Wingdings" w:hAnsi="Wingdings" w:hint="default"/>
+      </w:rPr>
+    </w:lvl>
+    <w:lvl w:ilvl="3" w:tplc="04090001" w:tentative="1">
+      <w:start w:val="1"/>
+      <w:numFmt w:val="bullet"/>
+      <w:lvlText w:val=""/>
+      <w:lvlJc w:val="left"/>
+      <w:pPr>
+        <w:ind w:left="2880" w:hanging="360"/>
+      </w:pPr>
+      <w:rPr>
+        <w:rFonts w:ascii="Symbol" w:hAnsi="Symbol" w:hint="default"/>
+      </w:rPr>
+    </w:lvl>
+    <w:lvl w:ilvl="4" w:tplc="04090003" w:tentative="1">
+      <w:start w:val="1"/>
+      <w:numFmt w:val="bullet"/>
+      <w:lvlText w:val="o"/>
+      <w:lvlJc w:val="left"/>
+      <w:pPr>
+        <w:ind w:left="3600" w:hanging="360"/>
+      </w:pPr>
+      <w:rPr>
+        <w:rFonts w:ascii="Courier New" w:hAnsi="Courier New" w:cs="Courier New" w:hint="default"/>
+      </w:rPr>
+    </w:lvl>
+    <w:lvl w:ilvl="5" w:tplc="04090005" w:tentative="1">
+      <w:start w:val="1"/>
+      <w:numFmt w:val="bullet"/>
+      <w:lvlText w:val=""/>
+      <w:lvlJc w:val="left"/>
+      <w:pPr>
+        <w:ind w:left="4320" w:hanging="360"/>
+      </w:pPr>
+      <w:rPr>
+        <w:rFonts w:ascii="Wingdings" w:hAnsi="Wingdings" w:hint="default"/>
+      </w:rPr>
+    </w:lvl>
+    <w:lvl w:ilvl="6" w:tplc="04090001" w:tentative="1">
+      <w:start w:val="1"/>
+      <w:numFmt w:val="bullet"/>
+      <w:lvlText w:val=""/>
+      <w:lvlJc w:val="left"/>
+      <w:pPr>
+        <w:ind w:left="5040" w:hanging="360"/>
+      </w:pPr>
+      <w:rPr>
+        <w:rFonts w:ascii="Symbol" w:hAnsi="Symbol" w:hint="default"/>
+      </w:rPr>
+    </w:lvl>
+    <w:lvl w:ilvl="7" w:tplc="04090003" w:tentative="1">
+      <w:start w:val="1"/>
+      <w:numFmt w:val="bullet"/>
+      <w:lvlText w:val="o"/>
+      <w:lvlJc w:val="left"/>
+      <w:pPr>
+        <w:ind w:left="5760" w:hanging="360"/>
+      </w:pPr>
+      <w:rPr>
+        <w:rFonts w:ascii="Courier New" w:hAnsi="Courier New" w:cs="Courier New" w:hint="default"/>
+      </w:rPr>
+    </w:lvl>
+    <w:lvl w:ilvl="8" w:tplc="04090005" w:tentative="1">
+      <w:start w:val="1"/>
+      <w:numFmt w:val="bullet"/>
+      <w:lvlText w:val=""/>
+      <w:lvlJc w:val="left"/>
+      <w:pPr>
+        <w:ind w:left="6480" w:hanging="360"/>
+      </w:pPr>
+      <w:rPr>
+        <w:rFonts w:ascii="Wingdings" w:hAnsi="Wingdings" w:hint="default"/>
+      </w:rPr>
+    </w:lvl>
+  </w:abstractNum>
+  <w:abstractNum w:abstractNumId="3" w15:restartNumberingAfterBreak="0">
     <w:nsid w:val="206879FD"/>
     <w:multiLevelType w:val="hybridMultilevel"/>
     <w:tmpl w:val="3E583164"/>
@@ -20605,7 +21148,7 @@
       </w:pPr>
     </w:lvl>
   </w:abstractNum>
-  <w:abstractNum w:abstractNumId="3" w15:restartNumberingAfterBreak="0">
+  <w:abstractNum w:abstractNumId="4" w15:restartNumberingAfterBreak="0">
     <w:nsid w:val="60501833"/>
     <w:multiLevelType w:val="hybridMultilevel"/>
     <w:tmpl w:val="00E6F5F8"/>
@@ -20698,13 +21241,16 @@
     <w:abstractNumId w:val="1"/>
   </w:num>
   <w:num w:numId="2">
-    <w:abstractNumId w:val="3"/>
+    <w:abstractNumId w:val="4"/>
   </w:num>
   <w:num w:numId="3">
-    <w:abstractNumId w:val="2"/>
+    <w:abstractNumId w:val="3"/>
   </w:num>
   <w:num w:numId="4">
     <w:abstractNumId w:val="0"/>
+  </w:num>
+  <w:num w:numId="5">
+    <w:abstractNumId w:val="2"/>
   </w:num>
 </w:numbering>
 </file>
@@ -21567,7 +22113,7 @@
 </file>
 
 <file path=customXml/itemProps1.xml><?xml version="1.0" encoding="utf-8"?>
-<ds:datastoreItem xmlns:ds="http://schemas.openxmlformats.org/officeDocument/2006/customXml" ds:itemID="{2730BCEC-9813-429B-8CE5-E876172C107D}">
+<ds:datastoreItem xmlns:ds="http://schemas.openxmlformats.org/officeDocument/2006/customXml" ds:itemID="{7BA79733-9E57-47D0-B58C-52099C3551C1}">
   <ds:schemaRefs>
     <ds:schemaRef ds:uri="http://schemas.openxmlformats.org/officeDocument/2006/bibliography"/>
   </ds:schemaRefs>

</xml_diff>

<commit_message>
Cleaning up and sycronizing the document with lp_constraint_model.py
</commit_message>
<xml_diff>
--- a/ARetirementPlannerModel2017.docx
+++ b/ARetirementPlannerModel2017.docx
@@ -1017,11 +1017,9 @@
       <w:r>
         <w:t xml:space="preserve">. With that out of the way, </w:t>
       </w:r>
-      <w:proofErr w:type="gramStart"/>
-      <w:r>
-        <w:t>lets</w:t>
-      </w:r>
-      <w:proofErr w:type="gramEnd"/>
+      <w:r>
+        <w:t>let’s</w:t>
+      </w:r>
       <w:r>
         <w:t xml:space="preserve"> move on.  </w:t>
       </w:r>
@@ -1037,7 +1035,13 @@
         <w:t xml:space="preserve"> so we are looking at a new object function as well as the original we got from Ragsdale. </w:t>
       </w:r>
       <w:r>
-        <w:t xml:space="preserve">In the Ragsdale model the overall effect of the mode was to optimize for the largest Estate possible. To get it to work on optimizing the way funds are removed from the various account it needs a desired spending amount. Without this, the model will not remove any funds from any account that is not required, like the RMD (Require Minimum Distribution). If we are not inclined to maximize our final estate, but would rather maximize the funds we can spend each year we need to emphasize the yearly spending component for the object function. With such an object function we </w:t>
+        <w:t>In the Ragsdale model the overall effect of the mode was to optimize for the largest Estate possible. To get it to work on optimizing the way funds are removed from the various account</w:t>
+      </w:r>
+      <w:r>
+        <w:t>s</w:t>
+      </w:r>
+      <w:r>
+        <w:t xml:space="preserve"> it needs a desired spending amount. Without this, the model will not remove any funds from any account that is not required, like the RMD (Require Minimum Distribution). If we are not inclined to maximize our final estate, but would rather maximize the funds we can spend each year we need to emphasize the yearly spending component for the object function. With such an object function we </w:t>
       </w:r>
       <w:r>
         <w:t xml:space="preserve">might want to specify a maximum spending level, above which we’d rather keep the funds in the estate. </w:t>
@@ -1953,6 +1957,412 @@
         </w:rPr>
         <w:t xml:space="preserve">The account discount rate is applied to the final balances to suggest the value of the balance given how the account is taxed; TDRA at 0.85, ROTH at 1.0, and the after tax investment account at 0.9. </w:t>
       </w:r>
+      <w:r>
+        <w:rPr>
+          <w:rFonts w:eastAsiaTheme="minorEastAsia"/>
+        </w:rPr>
+        <w:t xml:space="preserve">Finally we want to put pressure on our tax brackets in such a way as to force, as much as possible, the ordinary taxable funds into the lowest brackets first. We do this by subtracting all the brackets for every year with the higher brackets having higher values (higher </w:t>
+      </w:r>
+      <w:proofErr w:type="spellStart"/>
+      <w:r>
+        <w:rPr>
+          <w:rFonts w:eastAsiaTheme="minorEastAsia"/>
+        </w:rPr>
+        <w:t>b</w:t>
+      </w:r>
+      <w:r>
+        <w:rPr>
+          <w:rFonts w:eastAsiaTheme="minorEastAsia"/>
+          <w:vertAlign w:val="superscript"/>
+        </w:rPr>
+        <w:t>t</w:t>
+      </w:r>
+      <w:r>
+        <w:rPr>
+          <w:rFonts w:eastAsiaTheme="minorEastAsia"/>
+          <w:vertAlign w:val="subscript"/>
+        </w:rPr>
+        <w:t>k</w:t>
+      </w:r>
+      <w:proofErr w:type="spellEnd"/>
+      <w:r>
+        <w:rPr>
+          <w:rFonts w:eastAsiaTheme="minorEastAsia"/>
+        </w:rPr>
+        <w:t xml:space="preserve">). </w:t>
+      </w:r>
+    </w:p>
+    <w:p>
+      <w:pPr>
+        <w:rPr>
+          <w:rFonts w:eastAsiaTheme="minorEastAsia"/>
+        </w:rPr>
+      </w:pPr>
+      <w:r>
+        <w:rPr>
+          <w:rFonts w:eastAsiaTheme="minorEastAsia"/>
+        </w:rPr>
+        <w:t>A</w:t>
+      </w:r>
+      <w:r>
+        <w:rPr>
+          <w:rFonts w:eastAsiaTheme="minorEastAsia"/>
+        </w:rPr>
+        <w:t xml:space="preserve">ccounts in </w:t>
+      </w:r>
+      <w:proofErr w:type="spellStart"/>
+      <w:proofErr w:type="gramStart"/>
+      <w:r>
+        <w:rPr>
+          <w:rFonts w:eastAsiaTheme="minorEastAsia"/>
+        </w:rPr>
+        <w:t>n</w:t>
+      </w:r>
+      <w:r>
+        <w:rPr>
+          <w:rFonts w:eastAsiaTheme="minorEastAsia"/>
+          <w:vertAlign w:val="subscript"/>
+        </w:rPr>
+        <w:t>l</w:t>
+      </w:r>
+      <w:proofErr w:type="spellEnd"/>
+      <w:proofErr w:type="gramEnd"/>
+      <w:r>
+        <w:rPr>
+          <w:rFonts w:eastAsiaTheme="minorEastAsia"/>
+        </w:rPr>
+        <w:t xml:space="preserve"> are not </w:t>
+      </w:r>
+      <w:r>
+        <w:rPr>
+          <w:rFonts w:eastAsiaTheme="minorEastAsia"/>
+        </w:rPr>
+        <w:t>homogenies</w:t>
+      </w:r>
+      <w:r>
+        <w:rPr>
+          <w:rFonts w:eastAsiaTheme="minorEastAsia"/>
+        </w:rPr>
+        <w:t>, there is up to</w:t>
+      </w:r>
+      <w:r>
+        <w:rPr>
+          <w:rFonts w:eastAsiaTheme="minorEastAsia"/>
+        </w:rPr>
+        <w:t xml:space="preserve"> one account per person </w:t>
+      </w:r>
+      <w:r>
+        <w:rPr>
+          <w:rFonts w:eastAsiaTheme="minorEastAsia"/>
+        </w:rPr>
+        <w:t xml:space="preserve">for the TDRA and </w:t>
+      </w:r>
+      <w:proofErr w:type="spellStart"/>
+      <w:r>
+        <w:rPr>
+          <w:rFonts w:eastAsiaTheme="minorEastAsia"/>
+        </w:rPr>
+        <w:t>Roth</w:t>
+      </w:r>
+      <w:r>
+        <w:rPr>
+          <w:rFonts w:eastAsiaTheme="minorEastAsia"/>
+        </w:rPr>
+        <w:t>IRA</w:t>
+      </w:r>
+      <w:proofErr w:type="spellEnd"/>
+      <w:r>
+        <w:rPr>
+          <w:rFonts w:eastAsiaTheme="minorEastAsia"/>
+        </w:rPr>
+        <w:t xml:space="preserve"> type </w:t>
+      </w:r>
+      <w:r>
+        <w:rPr>
+          <w:rFonts w:eastAsiaTheme="minorEastAsia"/>
+        </w:rPr>
+        <w:t>a</w:t>
+      </w:r>
+      <w:r>
+        <w:rPr>
+          <w:rFonts w:eastAsiaTheme="minorEastAsia"/>
+        </w:rPr>
+        <w:t>ccounts</w:t>
+      </w:r>
+      <w:r>
+        <w:rPr>
+          <w:rFonts w:eastAsiaTheme="minorEastAsia"/>
+        </w:rPr>
+        <w:t xml:space="preserve"> and one after tax account. The account types include: </w:t>
+      </w:r>
+    </w:p>
+    <w:p>
+      <w:pPr>
+        <w:pStyle w:val="ListParagraph"/>
+        <w:numPr>
+          <w:ilvl w:val="0"/>
+          <w:numId w:val="2"/>
+        </w:numPr>
+        <w:rPr>
+          <w:rFonts w:eastAsiaTheme="minorEastAsia"/>
+        </w:rPr>
+      </w:pPr>
+      <w:r>
+        <w:rPr>
+          <w:rFonts w:eastAsiaTheme="minorEastAsia"/>
+        </w:rPr>
+        <w:t>Tax Deferred Retirement Accounts (TDRA) including 401(k), traditional IRA and similar plans</w:t>
+      </w:r>
+      <w:r>
+        <w:rPr>
+          <w:rFonts w:eastAsiaTheme="minorEastAsia"/>
+        </w:rPr>
+        <w:t xml:space="preserve"> (one per person)</w:t>
+      </w:r>
+      <w:r>
+        <w:rPr>
+          <w:rFonts w:eastAsiaTheme="minorEastAsia"/>
+        </w:rPr>
+        <w:t xml:space="preserve">, </w:t>
+      </w:r>
+    </w:p>
+    <w:p>
+      <w:pPr>
+        <w:pStyle w:val="ListParagraph"/>
+        <w:numPr>
+          <w:ilvl w:val="0"/>
+          <w:numId w:val="2"/>
+        </w:numPr>
+        <w:rPr>
+          <w:rFonts w:eastAsiaTheme="minorEastAsia"/>
+        </w:rPr>
+      </w:pPr>
+      <w:r>
+        <w:rPr>
+          <w:rFonts w:eastAsiaTheme="minorEastAsia"/>
+        </w:rPr>
+        <w:t>Roth Retirement Accounts (</w:t>
+      </w:r>
+      <w:proofErr w:type="spellStart"/>
+      <w:r>
+        <w:rPr>
+          <w:rFonts w:eastAsiaTheme="minorEastAsia"/>
+        </w:rPr>
+        <w:t>Roth</w:t>
+      </w:r>
+      <w:r>
+        <w:rPr>
+          <w:rFonts w:eastAsiaTheme="minorEastAsia"/>
+        </w:rPr>
+        <w:t>I</w:t>
+      </w:r>
+      <w:r>
+        <w:rPr>
+          <w:rFonts w:eastAsiaTheme="minorEastAsia"/>
+        </w:rPr>
+        <w:t>RA</w:t>
+      </w:r>
+      <w:proofErr w:type="spellEnd"/>
+      <w:r>
+        <w:rPr>
+          <w:rFonts w:eastAsiaTheme="minorEastAsia"/>
+        </w:rPr>
+        <w:t xml:space="preserve">) including after tax contributions to 401(k) and similar as well as Roth IRAs </w:t>
+      </w:r>
+      <w:r>
+        <w:rPr>
+          <w:rFonts w:eastAsiaTheme="minorEastAsia"/>
+        </w:rPr>
+        <w:t xml:space="preserve">(one per person) </w:t>
+      </w:r>
+      <w:r>
+        <w:rPr>
+          <w:rFonts w:eastAsiaTheme="minorEastAsia"/>
+        </w:rPr>
+        <w:t>and</w:t>
+      </w:r>
+    </w:p>
+    <w:p>
+      <w:pPr>
+        <w:pStyle w:val="ListParagraph"/>
+        <w:numPr>
+          <w:ilvl w:val="0"/>
+          <w:numId w:val="2"/>
+        </w:numPr>
+        <w:rPr>
+          <w:rFonts w:eastAsiaTheme="minorEastAsia"/>
+        </w:rPr>
+      </w:pPr>
+      <w:r>
+        <w:rPr>
+          <w:rFonts w:eastAsiaTheme="minorEastAsia"/>
+        </w:rPr>
+        <w:t>After Tax Retirement Savings/Investing Accounts (ATRSI)</w:t>
+      </w:r>
+      <w:r>
+        <w:rPr>
+          <w:rFonts w:eastAsiaTheme="minorEastAsia"/>
+        </w:rPr>
+        <w:t xml:space="preserve"> (shared)</w:t>
+      </w:r>
+      <w:r>
+        <w:rPr>
+          <w:rFonts w:eastAsiaTheme="minorEastAsia"/>
+        </w:rPr>
+        <w:t xml:space="preserve">. </w:t>
+      </w:r>
+    </w:p>
+    <w:p>
+      <w:pPr>
+        <w:rPr>
+          <w:rFonts w:eastAsiaTheme="minorEastAsia"/>
+        </w:rPr>
+      </w:pPr>
+      <w:r>
+        <w:rPr>
+          <w:rFonts w:eastAsiaTheme="minorEastAsia"/>
+        </w:rPr>
+        <w:t xml:space="preserve">Note: This model uses one account for each type of account for each person such that the balance and withdrawals for the model account represent the sum of the balances / withdrawals for any number of accounts of that type. One sticky point here is when, for example, a 401(k) contains both tax deferred and after tax contributions. In this case the balance must be split and added to the correct account types. </w:t>
+      </w:r>
+    </w:p>
+    <w:p>
+      <w:pPr>
+        <w:rPr>
+          <w:rFonts w:eastAsiaTheme="minorEastAsia"/>
+        </w:rPr>
+      </w:pPr>
+      <w:r>
+        <w:rPr>
+          <w:rFonts w:eastAsiaTheme="minorEastAsia"/>
+        </w:rPr>
+        <w:t>T</w:t>
+      </w:r>
+      <w:r>
+        <w:rPr>
+          <w:rFonts w:eastAsiaTheme="minorEastAsia"/>
+        </w:rPr>
+        <w:t>o summarize</w:t>
+      </w:r>
+      <w:r>
+        <w:rPr>
+          <w:rFonts w:eastAsiaTheme="minorEastAsia"/>
+        </w:rPr>
+        <w:t xml:space="preserve">, the objective specified by </w:t>
+      </w:r>
+      <w:r>
+        <w:rPr>
+          <w:rFonts w:eastAsiaTheme="minorEastAsia"/>
+        </w:rPr>
+        <w:t>expression</w:t>
+      </w:r>
+      <w:r>
+        <w:rPr>
+          <w:rFonts w:eastAsiaTheme="minorEastAsia"/>
+        </w:rPr>
+        <w:t xml:space="preserve"> (</w:t>
+      </w:r>
+      <w:r>
+        <w:rPr>
+          <w:rFonts w:eastAsiaTheme="minorEastAsia"/>
+        </w:rPr>
+        <w:t>S1) attempts to maximize</w:t>
+      </w:r>
+      <w:r>
+        <w:rPr>
+          <w:rFonts w:eastAsiaTheme="minorEastAsia"/>
+        </w:rPr>
+        <w:t xml:space="preserve"> the spendable amounts (</w:t>
+      </w:r>
+      <w:proofErr w:type="spellStart"/>
+      <w:r>
+        <w:rPr>
+          <w:rFonts w:eastAsiaTheme="minorEastAsia"/>
+        </w:rPr>
+        <w:t>s</w:t>
+      </w:r>
+      <w:r>
+        <w:rPr>
+          <w:rFonts w:eastAsiaTheme="minorEastAsia"/>
+          <w:vertAlign w:val="subscript"/>
+        </w:rPr>
+        <w:t>i</w:t>
+      </w:r>
+      <w:proofErr w:type="spellEnd"/>
+      <w:r>
+        <w:rPr>
+          <w:rFonts w:eastAsiaTheme="minorEastAsia"/>
+        </w:rPr>
+        <w:t>)</w:t>
+      </w:r>
+      <w:r>
+        <w:rPr>
+          <w:rFonts w:eastAsiaTheme="minorEastAsia"/>
+        </w:rPr>
+        <w:t xml:space="preserve"> and</w:t>
+      </w:r>
+      <w:r>
+        <w:rPr>
+          <w:rFonts w:eastAsiaTheme="minorEastAsia"/>
+        </w:rPr>
+        <w:t xml:space="preserve"> to a lesser degree remaining balances (</w:t>
+      </w:r>
+      <w:proofErr w:type="spellStart"/>
+      <w:r>
+        <w:rPr>
+          <w:rFonts w:eastAsiaTheme="minorEastAsia"/>
+        </w:rPr>
+        <w:t>b</w:t>
+      </w:r>
+      <w:r>
+        <w:rPr>
+          <w:rFonts w:eastAsiaTheme="minorEastAsia"/>
+          <w:vertAlign w:val="subscript"/>
+        </w:rPr>
+        <w:t>ij</w:t>
+      </w:r>
+      <w:proofErr w:type="spellEnd"/>
+      <w:r>
+        <w:rPr>
+          <w:rFonts w:eastAsiaTheme="minorEastAsia"/>
+        </w:rPr>
+        <w:t xml:space="preserve">) while helping to reinforce the proper filling of the tax brackets. </w:t>
+      </w:r>
+      <w:r>
+        <w:rPr>
+          <w:rFonts w:eastAsiaTheme="minorEastAsia"/>
+        </w:rPr>
+        <w:t xml:space="preserve">Similarly, (R1) does the same while </w:t>
+      </w:r>
+      <w:r>
+        <w:rPr>
+          <w:rFonts w:eastAsiaTheme="minorEastAsia"/>
+        </w:rPr>
+        <w:t>emphasizing</w:t>
+      </w:r>
+      <w:r>
+        <w:rPr>
+          <w:rFonts w:eastAsiaTheme="minorEastAsia"/>
+        </w:rPr>
+        <w:t xml:space="preserve"> the remaining account</w:t>
+      </w:r>
+      <w:r>
+        <w:rPr>
+          <w:rFonts w:eastAsiaTheme="minorEastAsia"/>
+        </w:rPr>
+        <w:t xml:space="preserve"> balances</w:t>
+      </w:r>
+      <w:r>
+        <w:rPr>
+          <w:rFonts w:eastAsiaTheme="minorEastAsia"/>
+        </w:rPr>
+        <w:t xml:space="preserve"> more</w:t>
+      </w:r>
+      <w:r>
+        <w:rPr>
+          <w:rFonts w:eastAsiaTheme="minorEastAsia"/>
+        </w:rPr>
+        <w:t>.</w:t>
+      </w:r>
     </w:p>
     <w:p>
       <w:pPr>
@@ -2028,13 +2438,46 @@
         <w:rPr>
           <w:rFonts w:eastAsiaTheme="minorEastAsia"/>
         </w:rPr>
-        <w:t>) plus Social Security (</w:t>
+        <w:t>)</w:t>
+      </w:r>
+      <w:r>
+        <w:rPr>
+          <w:rFonts w:eastAsiaTheme="minorEastAsia"/>
+        </w:rPr>
+        <w:t xml:space="preserve"> minus any penalty for early withdrawal (</w:t>
       </w:r>
       <w:proofErr w:type="spellStart"/>
       <w:r>
         <w:rPr>
           <w:rFonts w:eastAsiaTheme="minorEastAsia"/>
         </w:rPr>
+        <w:t>p</w:t>
+      </w:r>
+      <w:r>
+        <w:rPr>
+          <w:rFonts w:eastAsiaTheme="minorEastAsia"/>
+          <w:vertAlign w:val="subscript"/>
+        </w:rPr>
+        <w:t>ij</w:t>
+      </w:r>
+      <w:proofErr w:type="spellEnd"/>
+      <w:r>
+        <w:rPr>
+          <w:rFonts w:eastAsiaTheme="minorEastAsia"/>
+        </w:rPr>
+        <w:t>)</w:t>
+      </w:r>
+      <w:r>
+        <w:rPr>
+          <w:rFonts w:eastAsiaTheme="minorEastAsia"/>
+        </w:rPr>
+        <w:t xml:space="preserve"> plus Social Security (</w:t>
+      </w:r>
+      <w:proofErr w:type="spellStart"/>
+      <w:r>
+        <w:rPr>
+          <w:rFonts w:eastAsiaTheme="minorEastAsia"/>
+        </w:rPr>
         <w:t>SS</w:t>
       </w:r>
       <w:r>
@@ -2170,6 +2613,13 @@
       <w:r>
         <w:rPr>
           <w:rFonts w:eastAsiaTheme="minorEastAsia"/>
+          <w:vertAlign w:val="superscript"/>
+        </w:rPr>
+        <w:t>cg</w:t>
+      </w:r>
+      <w:r>
+        <w:rPr>
+          <w:rFonts w:eastAsiaTheme="minorEastAsia"/>
           <w:vertAlign w:val="subscript"/>
         </w:rPr>
         <w:t>l</w:t>
@@ -2179,7 +2629,14 @@
         <w:rPr>
           <w:rFonts w:eastAsiaTheme="minorEastAsia"/>
         </w:rPr>
-        <w:t>) as well as money deposited back into the investment account (D</w:t>
+        <w:t>) as well as money deposited back into the investment account (</w:t>
+      </w:r>
+      <w:proofErr w:type="spellStart"/>
+      <w:r>
+        <w:rPr>
+          <w:rFonts w:eastAsiaTheme="minorEastAsia"/>
+        </w:rPr>
+        <w:t>D</w:t>
       </w:r>
       <w:r>
         <w:rPr>
@@ -2188,6 +2645,14 @@
         </w:rPr>
         <w:t>i</w:t>
       </w:r>
+      <w:r>
+        <w:rPr>
+          <w:rFonts w:eastAsiaTheme="minorEastAsia"/>
+          <w:vertAlign w:val="subscript"/>
+        </w:rPr>
+        <w:t>j</w:t>
+      </w:r>
+      <w:proofErr w:type="spellEnd"/>
       <w:r>
         <w:rPr>
           <w:rFonts w:eastAsiaTheme="minorEastAsia"/>
@@ -2834,503 +3299,96 @@
         <w:rPr>
           <w:rFonts w:eastAsiaTheme="minorEastAsia"/>
         </w:rPr>
-        <w:tab/>
-      </w:r>
-      <m:oMath>
-        <m:nary>
-          <m:naryPr>
-            <m:chr m:val="∑"/>
-            <m:limLoc m:val="subSup"/>
-            <m:ctrlPr>
-              <w:rPr>
-                <w:rFonts w:ascii="Cambria Math" w:hAnsi="Cambria Math"/>
-                <w:i/>
-              </w:rPr>
-            </m:ctrlPr>
-          </m:naryPr>
-          <m:sub>
-            <m:r>
-              <w:rPr>
-                <w:rFonts w:ascii="Cambria Math" w:hAnsi="Cambria Math"/>
-              </w:rPr>
-              <m:t>j=1</m:t>
-            </m:r>
-          </m:sub>
-          <m:sup>
-            <m:sSub>
-              <m:sSubPr>
-                <m:ctrlPr>
-                  <w:rPr>
-                    <w:rFonts w:ascii="Cambria Math" w:hAnsi="Cambria Math"/>
-                    <w:i/>
-                  </w:rPr>
-                </m:ctrlPr>
-              </m:sSubPr>
-              <m:e>
-                <m:r>
-                  <w:rPr>
-                    <w:rFonts w:ascii="Cambria Math" w:hAnsi="Cambria Math"/>
-                  </w:rPr>
-                  <m:t>n</m:t>
-                </m:r>
-              </m:e>
-              <m:sub>
-                <m:r>
-                  <w:rPr>
-                    <w:rFonts w:ascii="Cambria Math" w:hAnsi="Cambria Math"/>
-                  </w:rPr>
-                  <m:t>l</m:t>
-                </m:r>
-              </m:sub>
-            </m:sSub>
-            <m:r>
-              <w:rPr>
-                <w:rFonts w:ascii="Cambria Math" w:hAnsi="Cambria Math"/>
-              </w:rPr>
-              <m:t>-1</m:t>
-            </m:r>
-          </m:sup>
-          <m:e>
-            <m:d>
-              <m:dPr>
-                <m:ctrlPr>
-                  <w:rPr>
-                    <w:rFonts w:ascii="Cambria Math" w:hAnsi="Cambria Math"/>
-                    <w:i/>
-                  </w:rPr>
-                </m:ctrlPr>
-              </m:dPr>
-              <m:e>
-                <m:r>
-                  <w:rPr>
-                    <w:rFonts w:ascii="Cambria Math" w:hAnsi="Cambria Math"/>
-                  </w:rPr>
-                  <m:t>1-</m:t>
-                </m:r>
-                <m:sSub>
-                  <m:sSubPr>
-                    <m:ctrlPr>
-                      <w:rPr>
-                        <w:rFonts w:ascii="Cambria Math" w:hAnsi="Cambria Math"/>
-                        <w:i/>
-                      </w:rPr>
-                    </m:ctrlPr>
-                  </m:sSubPr>
-                  <m:e>
-                    <m:r>
-                      <w:rPr>
-                        <w:rFonts w:ascii="Cambria Math" w:hAnsi="Cambria Math"/>
-                      </w:rPr>
-                      <m:t>p</m:t>
-                    </m:r>
-                  </m:e>
-                  <m:sub>
-                    <m:r>
-                      <w:rPr>
-                        <w:rFonts w:ascii="Cambria Math" w:hAnsi="Cambria Math"/>
-                      </w:rPr>
-                      <m:t>ij</m:t>
-                    </m:r>
-                  </m:sub>
-                </m:sSub>
-              </m:e>
-            </m:d>
-            <m:sSub>
-              <m:sSubPr>
-                <m:ctrlPr>
-                  <w:rPr>
-                    <w:rFonts w:ascii="Cambria Math" w:hAnsi="Cambria Math"/>
-                    <w:i/>
-                  </w:rPr>
-                </m:ctrlPr>
-              </m:sSubPr>
-              <m:e>
-                <m:r>
-                  <w:rPr>
-                    <w:rFonts w:ascii="Cambria Math" w:hAnsi="Cambria Math"/>
-                  </w:rPr>
-                  <m:t>w</m:t>
-                </m:r>
-              </m:e>
-              <m:sub>
-                <m:r>
-                  <w:rPr>
-                    <w:rFonts w:ascii="Cambria Math" w:hAnsi="Cambria Math"/>
-                  </w:rPr>
-                  <m:t>ij</m:t>
-                </m:r>
-              </m:sub>
-            </m:sSub>
-          </m:e>
-        </m:nary>
-        <m:r>
-          <w:rPr>
-            <w:rFonts w:ascii="Cambria Math" w:hAnsi="Cambria Math"/>
-          </w:rPr>
-          <m:t>+</m:t>
-        </m:r>
-        <m:sSub>
-          <m:sSubPr>
-            <m:ctrlPr>
-              <w:rPr>
-                <w:rFonts w:ascii="Cambria Math" w:hAnsi="Cambria Math"/>
-                <w:i/>
-              </w:rPr>
-            </m:ctrlPr>
-          </m:sSubPr>
-          <m:e>
-            <m:r>
-              <w:rPr>
-                <w:rFonts w:ascii="Cambria Math" w:hAnsi="Cambria Math"/>
-              </w:rPr>
-              <m:t>o</m:t>
-            </m:r>
-          </m:e>
-          <m:sub>
-            <m:r>
-              <w:rPr>
-                <w:rFonts w:ascii="Cambria Math" w:hAnsi="Cambria Math"/>
-              </w:rPr>
-              <m:t>i</m:t>
-            </m:r>
-          </m:sub>
-        </m:sSub>
-        <m:r>
-          <w:rPr>
-            <w:rFonts w:ascii="Cambria Math" w:hAnsi="Cambria Math"/>
-          </w:rPr>
-          <m:t>+</m:t>
-        </m:r>
-        <m:sSub>
-          <m:sSubPr>
-            <m:ctrlPr>
-              <w:rPr>
-                <w:rFonts w:ascii="Cambria Math" w:hAnsi="Cambria Math"/>
-                <w:i/>
-              </w:rPr>
-            </m:ctrlPr>
-          </m:sSubPr>
-          <m:e>
-            <m:r>
-              <w:rPr>
-                <w:rFonts w:ascii="Cambria Math" w:hAnsi="Cambria Math"/>
-              </w:rPr>
-              <m:t>SS</m:t>
-            </m:r>
-          </m:e>
-          <m:sub>
-            <m:r>
-              <w:rPr>
-                <w:rFonts w:ascii="Cambria Math" w:hAnsi="Cambria Math"/>
-              </w:rPr>
-              <m:t>i</m:t>
-            </m:r>
-          </m:sub>
-        </m:sSub>
-        <m:r>
-          <w:rPr>
-            <w:rFonts w:ascii="Cambria Math" w:hAnsi="Cambria Math"/>
-          </w:rPr>
-          <m:t>-</m:t>
-        </m:r>
-        <m:nary>
-          <m:naryPr>
-            <m:chr m:val="∑"/>
-            <m:limLoc m:val="undOvr"/>
-            <m:ctrlPr>
-              <w:rPr>
-                <w:rFonts w:ascii="Cambria Math" w:hAnsi="Cambria Math"/>
-                <w:i/>
-              </w:rPr>
-            </m:ctrlPr>
-          </m:naryPr>
-          <m:sub>
-            <m:r>
-              <w:rPr>
-                <w:rFonts w:ascii="Cambria Math" w:hAnsi="Cambria Math"/>
-              </w:rPr>
-              <m:t>k=1</m:t>
-            </m:r>
-          </m:sub>
-          <m:sup>
-            <m:sSup>
-              <m:sSupPr>
-                <m:ctrlPr>
-                  <w:rPr>
-                    <w:rFonts w:ascii="Cambria Math" w:hAnsi="Cambria Math"/>
-                    <w:i/>
-                  </w:rPr>
-                </m:ctrlPr>
-              </m:sSupPr>
-              <m:e>
-                <m:r>
-                  <w:rPr>
-                    <w:rFonts w:ascii="Cambria Math" w:hAnsi="Cambria Math"/>
-                  </w:rPr>
-                  <m:t>B</m:t>
-                </m:r>
-              </m:e>
-              <m:sup>
-                <m:r>
-                  <w:rPr>
-                    <w:rFonts w:ascii="Cambria Math" w:hAnsi="Cambria Math"/>
-                  </w:rPr>
-                  <m:t>t</m:t>
-                </m:r>
-              </m:sup>
-            </m:sSup>
-          </m:sup>
-          <m:e>
-            <m:sSub>
-              <m:sSubPr>
-                <m:ctrlPr>
-                  <w:rPr>
-                    <w:rFonts w:ascii="Cambria Math" w:hAnsi="Cambria Math"/>
-                    <w:i/>
-                  </w:rPr>
-                </m:ctrlPr>
-              </m:sSubPr>
-              <m:e>
-                <m:r>
-                  <w:rPr>
-                    <w:rFonts w:ascii="Cambria Math" w:hAnsi="Cambria Math"/>
-                  </w:rPr>
-                  <m:t>t</m:t>
-                </m:r>
-              </m:e>
-              <m:sub>
-                <m:r>
-                  <w:rPr>
-                    <w:rFonts w:ascii="Cambria Math" w:hAnsi="Cambria Math"/>
-                  </w:rPr>
-                  <m:t>k</m:t>
-                </m:r>
-              </m:sub>
-            </m:sSub>
-          </m:e>
-        </m:nary>
-        <m:sSub>
-          <m:sSubPr>
-            <m:ctrlPr>
-              <w:rPr>
-                <w:rFonts w:ascii="Cambria Math" w:hAnsi="Cambria Math"/>
-                <w:i/>
-              </w:rPr>
-            </m:ctrlPr>
-          </m:sSubPr>
-          <m:e>
-            <m:r>
-              <w:rPr>
-                <w:rFonts w:ascii="Cambria Math" w:hAnsi="Cambria Math"/>
-              </w:rPr>
-              <m:t>x</m:t>
-            </m:r>
-          </m:e>
-          <m:sub>
-            <m:r>
-              <w:rPr>
-                <w:rFonts w:ascii="Cambria Math" w:hAnsi="Cambria Math"/>
-              </w:rPr>
-              <m:t>ik</m:t>
-            </m:r>
-          </m:sub>
-        </m:sSub>
-        <m:r>
-          <w:rPr>
-            <w:rFonts w:ascii="Cambria Math" w:hAnsi="Cambria Math"/>
-          </w:rPr>
-          <m:t>-</m:t>
-        </m:r>
-        <m:d>
-          <m:dPr>
-            <m:ctrlPr>
-              <w:rPr>
-                <w:rFonts w:ascii="Cambria Math" w:eastAsiaTheme="minorEastAsia" w:hAnsi="Cambria Math"/>
-                <w:i/>
-                <w:highlight w:val="yellow"/>
-              </w:rPr>
-            </m:ctrlPr>
-          </m:dPr>
-          <m:e>
-            <m:r>
-              <w:rPr>
-                <w:rFonts w:ascii="Cambria Math" w:eastAsiaTheme="minorEastAsia" w:hAnsi="Cambria Math"/>
-                <w:highlight w:val="yellow"/>
-              </w:rPr>
-              <m:t>1-</m:t>
-            </m:r>
-            <m:sSub>
-              <m:sSubPr>
-                <m:ctrlPr>
-                  <w:rPr>
-                    <w:rFonts w:ascii="Cambria Math" w:eastAsiaTheme="minorEastAsia" w:hAnsi="Cambria Math"/>
-                    <w:i/>
-                    <w:highlight w:val="yellow"/>
-                  </w:rPr>
-                </m:ctrlPr>
-              </m:sSubPr>
-              <m:e>
-                <m:r>
-                  <w:rPr>
-                    <w:rFonts w:ascii="Cambria Math" w:eastAsiaTheme="minorEastAsia" w:hAnsi="Cambria Math"/>
-                    <w:highlight w:val="yellow"/>
-                  </w:rPr>
-                  <m:t>f</m:t>
-                </m:r>
-              </m:e>
-              <m:sub>
-                <m:r>
-                  <w:rPr>
-                    <w:rFonts w:ascii="Cambria Math" w:eastAsiaTheme="minorEastAsia" w:hAnsi="Cambria Math"/>
-                    <w:highlight w:val="yellow"/>
-                  </w:rPr>
-                  <m:t>i</m:t>
-                </m:r>
-              </m:sub>
-            </m:sSub>
-            <m:sSup>
-              <m:sSupPr>
-                <m:ctrlPr>
-                  <w:rPr>
-                    <w:rFonts w:ascii="Cambria Math" w:hAnsi="Cambria Math"/>
-                    <w:i/>
-                    <w:highlight w:val="yellow"/>
-                  </w:rPr>
-                </m:ctrlPr>
-              </m:sSupPr>
-              <m:e>
-                <m:r>
-                  <w:rPr>
-                    <w:rFonts w:ascii="Cambria Math" w:hAnsi="Cambria Math"/>
-                    <w:highlight w:val="yellow"/>
-                  </w:rPr>
-                  <m:t>r</m:t>
-                </m:r>
-              </m:e>
-              <m:sup>
-                <m:r>
-                  <w:rPr>
-                    <w:rFonts w:ascii="Cambria Math" w:hAnsi="Cambria Math"/>
-                    <w:highlight w:val="yellow"/>
-                  </w:rPr>
-                  <m:t>cg</m:t>
-                </m:r>
-              </m:sup>
-            </m:sSup>
-          </m:e>
-        </m:d>
-        <m:sSub>
-          <m:sSubPr>
-            <m:ctrlPr>
-              <w:rPr>
-                <w:rFonts w:ascii="Cambria Math" w:hAnsi="Cambria Math"/>
-                <w:i/>
-                <w:highlight w:val="yellow"/>
-              </w:rPr>
-            </m:ctrlPr>
-          </m:sSubPr>
-          <m:e>
-            <m:r>
-              <w:rPr>
-                <w:rFonts w:ascii="Cambria Math" w:hAnsi="Cambria Math"/>
-                <w:highlight w:val="yellow"/>
-              </w:rPr>
-              <m:t>w</m:t>
-            </m:r>
-          </m:e>
-          <m:sub>
-            <m:r>
-              <w:rPr>
-                <w:rFonts w:ascii="Cambria Math" w:hAnsi="Cambria Math"/>
-                <w:highlight w:val="yellow"/>
-              </w:rPr>
-              <m:t>i3</m:t>
-            </m:r>
-          </m:sub>
-        </m:sSub>
-        <m:r>
-          <w:rPr>
-            <w:rFonts w:ascii="Cambria Math" w:hAnsi="Cambria Math"/>
-          </w:rPr>
-          <m:t>-</m:t>
-        </m:r>
-        <m:sSub>
-          <m:sSubPr>
-            <m:ctrlPr>
-              <w:rPr>
-                <w:rFonts w:ascii="Cambria Math" w:hAnsi="Cambria Math"/>
-                <w:i/>
-              </w:rPr>
-            </m:ctrlPr>
-          </m:sSubPr>
-          <m:e>
-            <m:r>
-              <w:rPr>
-                <w:rFonts w:ascii="Cambria Math" w:hAnsi="Cambria Math"/>
-              </w:rPr>
-              <m:t>D</m:t>
-            </m:r>
-          </m:e>
-          <m:sub>
-            <m:r>
-              <w:rPr>
-                <w:rFonts w:ascii="Cambria Math" w:hAnsi="Cambria Math"/>
-              </w:rPr>
-              <m:t>i</m:t>
-            </m:r>
-          </m:sub>
-        </m:sSub>
-        <m:r>
-          <w:rPr>
-            <w:rFonts w:ascii="Cambria Math" w:hAnsi="Cambria Math"/>
-          </w:rPr>
-          <m:t>-</m:t>
-        </m:r>
-        <m:sSub>
-          <m:sSubPr>
-            <m:ctrlPr>
-              <w:rPr>
-                <w:rFonts w:ascii="Cambria Math" w:hAnsi="Cambria Math"/>
-                <w:i/>
-              </w:rPr>
-            </m:ctrlPr>
-          </m:sSubPr>
-          <m:e>
-            <m:r>
-              <w:rPr>
-                <w:rFonts w:ascii="Cambria Math" w:hAnsi="Cambria Math"/>
-              </w:rPr>
-              <m:t>s</m:t>
-            </m:r>
-          </m:e>
-          <m:sub>
-            <m:r>
-              <w:rPr>
-                <w:rFonts w:ascii="Cambria Math" w:hAnsi="Cambria Math"/>
-              </w:rPr>
-              <m:t>i</m:t>
-            </m:r>
-          </m:sub>
-        </m:sSub>
-        <m:r>
-          <w:rPr>
-            <w:rFonts w:ascii="Cambria Math" w:hAnsi="Cambria Math"/>
-          </w:rPr>
-          <m:t>≤0, i=1..n</m:t>
-        </m:r>
-      </m:oMath>
-      <w:r>
-        <w:rPr>
-          <w:rFonts w:eastAsiaTheme="minorEastAsia"/>
-        </w:rPr>
-        <w:tab/>
-        <w:t>(2 old</w:t>
-      </w:r>
-      <w:r>
-        <w:rPr>
-          <w:rFonts w:eastAsiaTheme="minorEastAsia"/>
-        </w:rPr>
-        <w:t>)</w:t>
+        <w:t xml:space="preserve">In the above expression the </w:t>
+      </w:r>
+      <w:proofErr w:type="spellStart"/>
+      <w:r>
+        <w:rPr>
+          <w:rFonts w:eastAsiaTheme="minorEastAsia"/>
+        </w:rPr>
+        <w:t>t</w:t>
+      </w:r>
+      <w:r>
+        <w:rPr>
+          <w:rFonts w:eastAsiaTheme="minorEastAsia"/>
+          <w:vertAlign w:val="subscript"/>
+        </w:rPr>
+        <w:t>k</w:t>
+      </w:r>
+      <w:r>
+        <w:rPr>
+          <w:rFonts w:eastAsiaTheme="minorEastAsia"/>
+        </w:rPr>
+        <w:t>x</w:t>
+      </w:r>
+      <w:r>
+        <w:rPr>
+          <w:rFonts w:eastAsiaTheme="minorEastAsia"/>
+          <w:vertAlign w:val="subscript"/>
+        </w:rPr>
+        <w:t>ik</w:t>
+      </w:r>
+      <w:proofErr w:type="spellEnd"/>
+      <w:r>
+        <w:rPr>
+          <w:rFonts w:eastAsiaTheme="minorEastAsia"/>
+        </w:rPr>
+        <w:t xml:space="preserve"> where </w:t>
+      </w:r>
+      <w:proofErr w:type="spellStart"/>
+      <w:r>
+        <w:rPr>
+          <w:rFonts w:eastAsiaTheme="minorEastAsia"/>
+        </w:rPr>
+        <w:t>t</w:t>
+      </w:r>
+      <w:r>
+        <w:rPr>
+          <w:rFonts w:eastAsiaTheme="minorEastAsia"/>
+          <w:vertAlign w:val="subscript"/>
+        </w:rPr>
+        <w:t>k</w:t>
+      </w:r>
+      <w:proofErr w:type="spellEnd"/>
+      <w:r>
+        <w:rPr>
+          <w:rFonts w:eastAsiaTheme="minorEastAsia"/>
+        </w:rPr>
+        <w:t xml:space="preserve"> monotonically increases with each bracket should force the funds into the lowest brackets first. However, in practice it does not always do so which is the reason we added the </w:t>
+      </w:r>
+      <w:proofErr w:type="spellStart"/>
+      <w:r>
+        <w:rPr>
+          <w:rFonts w:eastAsiaTheme="minorEastAsia"/>
+        </w:rPr>
+        <w:t>b</w:t>
+      </w:r>
+      <w:r>
+        <w:rPr>
+          <w:rFonts w:eastAsiaTheme="minorEastAsia"/>
+          <w:vertAlign w:val="subscript"/>
+        </w:rPr>
+        <w:t>t</w:t>
+      </w:r>
+      <w:r>
+        <w:rPr>
+          <w:rFonts w:eastAsiaTheme="minorEastAsia"/>
+        </w:rPr>
+        <w:t>kx</w:t>
+      </w:r>
+      <w:r>
+        <w:rPr>
+          <w:rFonts w:eastAsiaTheme="minorEastAsia"/>
+          <w:vertAlign w:val="subscript"/>
+        </w:rPr>
+        <w:t>ik</w:t>
+      </w:r>
+      <w:proofErr w:type="spellEnd"/>
+      <w:r>
+        <w:rPr>
+          <w:rFonts w:eastAsiaTheme="minorEastAsia"/>
+        </w:rPr>
+        <w:t xml:space="preserve"> to the (S1) and (R1) above; this gives it a little more of a nudge.</w:t>
       </w:r>
     </w:p>
     <w:p>
@@ -3359,7 +3417,19 @@
         <w:rPr>
           <w:rFonts w:eastAsiaTheme="minorEastAsia"/>
         </w:rPr>
-        <w:t xml:space="preserve"> so we have the following constrain:</w:t>
+        <w:t xml:space="preserve"> so we have the following constrain</w:t>
+      </w:r>
+      <w:r>
+        <w:rPr>
+          <w:rFonts w:eastAsiaTheme="minorEastAsia"/>
+        </w:rPr>
+        <w:t>t</w:t>
+      </w:r>
+      <w:r>
+        <w:rPr>
+          <w:rFonts w:eastAsiaTheme="minorEastAsia"/>
+        </w:rPr>
+        <w:t>:</w:t>
       </w:r>
     </w:p>
     <w:p>
@@ -3497,643 +3567,29 @@
       <w:r>
         <w:rPr>
           <w:rFonts w:eastAsiaTheme="minorEastAsia"/>
-        </w:rPr>
-        <w:t xml:space="preserve">The objective </w:t>
-      </w:r>
-      <w:r>
-        <w:rPr>
-          <w:rFonts w:eastAsiaTheme="minorEastAsia"/>
-        </w:rPr>
-        <w:t>function</w:t>
-      </w:r>
-      <w:r>
-        <w:rPr>
-          <w:rFonts w:eastAsiaTheme="minorEastAsia"/>
-        </w:rPr>
-        <w:t xml:space="preserve"> (R1)</w:t>
-      </w:r>
-      <w:r>
-        <w:rPr>
-          <w:rFonts w:eastAsiaTheme="minorEastAsia"/>
-        </w:rPr>
-        <w:t xml:space="preserve"> </w:t>
-      </w:r>
-      <w:r>
-        <w:rPr>
-          <w:rFonts w:eastAsiaTheme="minorEastAsia"/>
-        </w:rPr>
-        <w:t xml:space="preserve">consists of two present value components. The first component calculates the </w:t>
-      </w:r>
-      <w:r>
-        <w:rPr>
-          <w:rFonts w:eastAsiaTheme="minorEastAsia"/>
-        </w:rPr>
-        <w:t xml:space="preserve">sum total </w:t>
-      </w:r>
-      <w:r>
-        <w:rPr>
-          <w:rFonts w:eastAsiaTheme="minorEastAsia"/>
-        </w:rPr>
-        <w:t xml:space="preserve">present value of the taxpayer’s after tax </w:t>
-      </w:r>
-      <w:r>
-        <w:rPr>
-          <w:rFonts w:eastAsiaTheme="minorEastAsia"/>
-        </w:rPr>
-        <w:t>income for n years. The second component calcu</w:t>
-      </w:r>
-      <w:r>
-        <w:rPr>
-          <w:rFonts w:eastAsiaTheme="minorEastAsia"/>
-        </w:rPr>
-        <w:t>lates the sum</w:t>
-      </w:r>
-      <w:r>
-        <w:rPr>
-          <w:rFonts w:eastAsiaTheme="minorEastAsia"/>
-        </w:rPr>
-        <w:t xml:space="preserve"> balance</w:t>
-      </w:r>
-      <w:r>
-        <w:rPr>
-          <w:rFonts w:eastAsiaTheme="minorEastAsia"/>
-        </w:rPr>
-        <w:t xml:space="preserve"> of </w:t>
-      </w:r>
-      <w:r>
-        <w:rPr>
-          <w:rFonts w:eastAsiaTheme="minorEastAsia"/>
-        </w:rPr>
-        <w:t xml:space="preserve">funds remaining in </w:t>
-      </w:r>
-      <w:r>
-        <w:rPr>
-          <w:rFonts w:eastAsiaTheme="minorEastAsia"/>
-        </w:rPr>
-        <w:t xml:space="preserve">all accounts in </w:t>
-      </w:r>
-      <w:proofErr w:type="spellStart"/>
-      <w:r>
-        <w:rPr>
-          <w:rFonts w:eastAsiaTheme="minorEastAsia"/>
-        </w:rPr>
-        <w:t>n</w:t>
-      </w:r>
-      <w:r>
-        <w:rPr>
-          <w:rFonts w:eastAsiaTheme="minorEastAsia"/>
-          <w:vertAlign w:val="subscript"/>
-        </w:rPr>
-        <w:t>l</w:t>
-      </w:r>
-      <w:proofErr w:type="spellEnd"/>
-      <w:r>
-        <w:rPr>
-          <w:rFonts w:eastAsiaTheme="minorEastAsia"/>
-        </w:rPr>
-        <w:t xml:space="preserve">, one account </w:t>
-      </w:r>
-      <w:r>
-        <w:rPr>
-          <w:rFonts w:eastAsiaTheme="minorEastAsia"/>
-        </w:rPr>
-        <w:t xml:space="preserve">per person </w:t>
-      </w:r>
-      <w:r>
-        <w:rPr>
-          <w:rFonts w:eastAsiaTheme="minorEastAsia"/>
-        </w:rPr>
-        <w:t xml:space="preserve">of </w:t>
-      </w:r>
-      <w:r>
-        <w:rPr>
-          <w:rFonts w:eastAsiaTheme="minorEastAsia"/>
-        </w:rPr>
-        <w:t>each</w:t>
-      </w:r>
-      <w:r>
-        <w:rPr>
-          <w:rFonts w:eastAsiaTheme="minorEastAsia"/>
-        </w:rPr>
-        <w:t xml:space="preserve"> type</w:t>
-      </w:r>
-      <w:r>
-        <w:rPr>
-          <w:rFonts w:eastAsiaTheme="minorEastAsia"/>
-        </w:rPr>
-        <w:t xml:space="preserve"> of the tax deferred accounts and one after tax account</w:t>
-      </w:r>
-      <w:r>
-        <w:rPr>
-          <w:rFonts w:eastAsiaTheme="minorEastAsia"/>
-        </w:rPr>
-        <w:t>,</w:t>
-      </w:r>
-      <w:r>
-        <w:rPr>
-          <w:rFonts w:eastAsiaTheme="minorEastAsia"/>
-        </w:rPr>
-        <w:t xml:space="preserve"> in the n</w:t>
-      </w:r>
-      <w:r>
-        <w:rPr>
-          <w:rFonts w:eastAsiaTheme="minorEastAsia"/>
-        </w:rPr>
-        <w:t>+1</w:t>
-      </w:r>
-      <w:r>
-        <w:rPr>
-          <w:rFonts w:eastAsiaTheme="minorEastAsia"/>
-          <w:vertAlign w:val="superscript"/>
-        </w:rPr>
-        <w:t>th</w:t>
-      </w:r>
-      <w:r>
-        <w:rPr>
-          <w:rFonts w:eastAsiaTheme="minorEastAsia"/>
-        </w:rPr>
-        <w:t xml:space="preserve"> year. </w:t>
-      </w:r>
-      <w:r>
-        <w:rPr>
-          <w:rFonts w:eastAsiaTheme="minorEastAsia"/>
-        </w:rPr>
-        <w:t xml:space="preserve">The account types include: </w:t>
-      </w:r>
-    </w:p>
-    <w:p>
-      <w:pPr>
-        <w:pStyle w:val="ListParagraph"/>
-        <w:numPr>
-          <w:ilvl w:val="0"/>
-          <w:numId w:val="2"/>
-        </w:numPr>
-        <w:rPr>
-          <w:rFonts w:eastAsiaTheme="minorEastAsia"/>
-        </w:rPr>
-      </w:pPr>
-      <w:r>
-        <w:rPr>
-          <w:rFonts w:eastAsiaTheme="minorEastAsia"/>
-        </w:rPr>
-        <w:t>n</w:t>
-      </w:r>
-      <w:r>
-        <w:rPr>
-          <w:rFonts w:eastAsiaTheme="minorEastAsia"/>
-          <w:vertAlign w:val="subscript"/>
-        </w:rPr>
-        <w:t xml:space="preserve">1, </w:t>
-      </w:r>
-      <w:r>
-        <w:rPr>
-          <w:rFonts w:eastAsiaTheme="minorEastAsia"/>
-        </w:rPr>
-        <w:t>Tax Deferred Retirement Accounts (TDRA) including 401(k), traditional IRA and similar plans</w:t>
-      </w:r>
-      <w:r>
-        <w:rPr>
-          <w:rFonts w:eastAsiaTheme="minorEastAsia"/>
-        </w:rPr>
-        <w:t xml:space="preserve"> (one per person)</w:t>
-      </w:r>
-      <w:r>
-        <w:rPr>
-          <w:rFonts w:eastAsiaTheme="minorEastAsia"/>
-        </w:rPr>
-        <w:t xml:space="preserve">, </w:t>
-      </w:r>
-    </w:p>
-    <w:p>
-      <w:pPr>
-        <w:pStyle w:val="ListParagraph"/>
-        <w:numPr>
-          <w:ilvl w:val="0"/>
-          <w:numId w:val="2"/>
-        </w:numPr>
-        <w:rPr>
-          <w:rFonts w:eastAsiaTheme="minorEastAsia"/>
-        </w:rPr>
-      </w:pPr>
-      <w:r>
-        <w:rPr>
-          <w:rFonts w:eastAsiaTheme="minorEastAsia"/>
-        </w:rPr>
-        <w:t>n</w:t>
-      </w:r>
-      <w:r>
-        <w:rPr>
-          <w:rFonts w:eastAsiaTheme="minorEastAsia"/>
-          <w:vertAlign w:val="subscript"/>
-        </w:rPr>
-        <w:t>2</w:t>
-      </w:r>
-      <w:r>
-        <w:rPr>
-          <w:rFonts w:eastAsiaTheme="minorEastAsia"/>
-        </w:rPr>
-        <w:t xml:space="preserve">, </w:t>
-      </w:r>
-      <w:r>
-        <w:rPr>
-          <w:rFonts w:eastAsiaTheme="minorEastAsia"/>
-        </w:rPr>
-        <w:t>Roth Retirement Accounts (</w:t>
-      </w:r>
-      <w:proofErr w:type="spellStart"/>
-      <w:r>
-        <w:rPr>
-          <w:rFonts w:eastAsiaTheme="minorEastAsia"/>
-        </w:rPr>
-        <w:t>RothRA</w:t>
-      </w:r>
-      <w:proofErr w:type="spellEnd"/>
-      <w:r>
-        <w:rPr>
-          <w:rFonts w:eastAsiaTheme="minorEastAsia"/>
-        </w:rPr>
-        <w:t xml:space="preserve">) including after tax contributions to 401(k) and similar as well as Roth IRAs </w:t>
-      </w:r>
-      <w:r>
-        <w:rPr>
-          <w:rFonts w:eastAsiaTheme="minorEastAsia"/>
-        </w:rPr>
-        <w:t xml:space="preserve">(one per person) </w:t>
-      </w:r>
-      <w:r>
-        <w:rPr>
-          <w:rFonts w:eastAsiaTheme="minorEastAsia"/>
-        </w:rPr>
-        <w:t>and</w:t>
-      </w:r>
-    </w:p>
-    <w:p>
-      <w:pPr>
-        <w:pStyle w:val="ListParagraph"/>
-        <w:numPr>
-          <w:ilvl w:val="0"/>
-          <w:numId w:val="2"/>
-        </w:numPr>
-        <w:rPr>
-          <w:rFonts w:eastAsiaTheme="minorEastAsia"/>
-        </w:rPr>
-      </w:pPr>
-      <w:r>
-        <w:rPr>
-          <w:rFonts w:eastAsiaTheme="minorEastAsia"/>
-        </w:rPr>
-        <w:t>n</w:t>
-      </w:r>
-      <w:r>
-        <w:rPr>
-          <w:rFonts w:eastAsiaTheme="minorEastAsia"/>
-          <w:vertAlign w:val="subscript"/>
-        </w:rPr>
-        <w:t>3</w:t>
-      </w:r>
-      <w:r>
-        <w:rPr>
-          <w:rFonts w:eastAsiaTheme="minorEastAsia"/>
-        </w:rPr>
-        <w:t xml:space="preserve">, </w:t>
-      </w:r>
-      <w:r>
-        <w:rPr>
-          <w:rFonts w:eastAsiaTheme="minorEastAsia"/>
-        </w:rPr>
-        <w:t>After Tax Retirement Savings/Investing Accounts (ATRSI)</w:t>
-      </w:r>
-      <w:r>
-        <w:rPr>
-          <w:rFonts w:eastAsiaTheme="minorEastAsia"/>
-        </w:rPr>
-        <w:t xml:space="preserve"> (shared)</w:t>
-      </w:r>
-      <w:r>
-        <w:rPr>
-          <w:rFonts w:eastAsiaTheme="minorEastAsia"/>
-        </w:rPr>
-        <w:t xml:space="preserve">. </w:t>
-      </w:r>
-    </w:p>
-    <w:p>
-      <w:pPr>
-        <w:rPr>
-          <w:rFonts w:eastAsiaTheme="minorEastAsia"/>
-        </w:rPr>
-      </w:pPr>
-      <w:r>
-        <w:rPr>
-          <w:rFonts w:eastAsiaTheme="minorEastAsia"/>
-        </w:rPr>
-        <w:t xml:space="preserve">Thus, the objective specified by </w:t>
-      </w:r>
-      <w:r>
-        <w:rPr>
-          <w:rFonts w:eastAsiaTheme="minorEastAsia"/>
-        </w:rPr>
-        <w:t>expression</w:t>
-      </w:r>
-      <w:r>
-        <w:rPr>
-          <w:rFonts w:eastAsiaTheme="minorEastAsia"/>
-        </w:rPr>
-        <w:t xml:space="preserve"> (</w:t>
-      </w:r>
-      <w:r>
-        <w:rPr>
-          <w:rFonts w:eastAsiaTheme="minorEastAsia"/>
-        </w:rPr>
-        <w:t>S</w:t>
-      </w:r>
-      <w:r>
-        <w:rPr>
-          <w:rFonts w:eastAsiaTheme="minorEastAsia"/>
-        </w:rPr>
-        <w:t>1) attempts to maximize</w:t>
-      </w:r>
-      <w:r>
-        <w:rPr>
-          <w:rFonts w:eastAsiaTheme="minorEastAsia"/>
-        </w:rPr>
-        <w:t xml:space="preserve"> the withdrawals</w:t>
-      </w:r>
-      <w:r>
-        <w:rPr>
-          <w:rFonts w:eastAsiaTheme="minorEastAsia"/>
-        </w:rPr>
-        <w:t xml:space="preserve"> and other taxable income</w:t>
-      </w:r>
-      <w:r>
-        <w:rPr>
-          <w:rFonts w:eastAsiaTheme="minorEastAsia"/>
-        </w:rPr>
-        <w:t xml:space="preserve"> (after tax) made over the taxpayer’s retirement period</w:t>
-      </w:r>
-      <w:r>
-        <w:rPr>
-          <w:rFonts w:eastAsiaTheme="minorEastAsia"/>
-        </w:rPr>
-        <w:t>. Similarly</w:t>
-      </w:r>
-      <w:r>
-        <w:rPr>
-          <w:rFonts w:eastAsiaTheme="minorEastAsia"/>
-        </w:rPr>
-        <w:t xml:space="preserve">, (R1) </w:t>
-      </w:r>
-      <w:r>
-        <w:rPr>
-          <w:rFonts w:eastAsiaTheme="minorEastAsia"/>
-        </w:rPr>
-        <w:t>does the same while maximizing</w:t>
-      </w:r>
-      <w:r>
-        <w:rPr>
-          <w:rFonts w:eastAsiaTheme="minorEastAsia"/>
-        </w:rPr>
-        <w:t xml:space="preserve"> the remaining account</w:t>
-      </w:r>
-      <w:r>
-        <w:rPr>
-          <w:rFonts w:eastAsiaTheme="minorEastAsia"/>
-        </w:rPr>
-        <w:t xml:space="preserve"> balances.</w:t>
-      </w:r>
-    </w:p>
-    <w:p>
-      <w:pPr>
-        <w:rPr>
-          <w:rFonts w:eastAsiaTheme="minorEastAsia"/>
-        </w:rPr>
-      </w:pPr>
-      <w:r>
-        <w:rPr>
-          <w:rFonts w:eastAsiaTheme="minorEastAsia"/>
-        </w:rPr>
-        <w:t xml:space="preserve">Note: This model uses one account for each type of account </w:t>
-      </w:r>
-      <w:r>
-        <w:rPr>
-          <w:rFonts w:eastAsiaTheme="minorEastAsia"/>
-        </w:rPr>
-        <w:t xml:space="preserve">for each person </w:t>
-      </w:r>
-      <w:r>
-        <w:rPr>
-          <w:rFonts w:eastAsiaTheme="minorEastAsia"/>
-        </w:rPr>
-        <w:t xml:space="preserve">such that the balance and withdrawals for the model account represent the </w:t>
-      </w:r>
-      <w:r>
-        <w:rPr>
-          <w:rFonts w:eastAsiaTheme="minorEastAsia"/>
-        </w:rPr>
-        <w:t xml:space="preserve">sum of the balances / withdrawals for any number of accounts </w:t>
-      </w:r>
-      <w:r>
-        <w:rPr>
-          <w:rFonts w:eastAsiaTheme="minorEastAsia"/>
-        </w:rPr>
-        <w:t>of that type</w:t>
-      </w:r>
-      <w:r>
-        <w:rPr>
-          <w:rFonts w:eastAsiaTheme="minorEastAsia"/>
-        </w:rPr>
-        <w:t xml:space="preserve">. One sticky point here is when, for example, a 401(k) contains both tax deferred and after tax contributions. In this case the </w:t>
-      </w:r>
-      <w:r>
-        <w:rPr>
-          <w:rFonts w:eastAsiaTheme="minorEastAsia"/>
-        </w:rPr>
-        <w:t xml:space="preserve">balance must be split and added to the correct account types. </w:t>
-      </w:r>
-    </w:p>
-    <w:p>
-      <w:pPr>
-        <w:rPr>
-          <w:rFonts w:eastAsiaTheme="minorEastAsia"/>
-        </w:rPr>
-      </w:pPr>
-      <w:r>
-        <w:rPr>
-          <w:rFonts w:eastAsiaTheme="minorEastAsia"/>
-        </w:rPr>
-        <w:t>The tax rates (</w:t>
-      </w:r>
-      <w:proofErr w:type="spellStart"/>
-      <w:r>
-        <w:rPr>
-          <w:rFonts w:eastAsiaTheme="minorEastAsia"/>
-        </w:rPr>
-        <w:t>t</w:t>
-      </w:r>
-      <w:r>
-        <w:rPr>
-          <w:rFonts w:eastAsiaTheme="minorEastAsia"/>
-        </w:rPr>
-        <w:t>k</w:t>
-      </w:r>
-      <w:proofErr w:type="spellEnd"/>
-      <w:r>
-        <w:rPr>
-          <w:rFonts w:eastAsiaTheme="minorEastAsia"/>
-        </w:rPr>
-        <w:t>) r</w:t>
-      </w:r>
-      <w:r>
-        <w:rPr>
-          <w:rFonts w:eastAsiaTheme="minorEastAsia"/>
-        </w:rPr>
-        <w:t>epresent the</w:t>
-      </w:r>
-      <w:r>
-        <w:rPr>
-          <w:rFonts w:eastAsiaTheme="minorEastAsia"/>
-        </w:rPr>
-        <w:t xml:space="preserve"> rate for </w:t>
-      </w:r>
-      <w:r>
-        <w:rPr>
-          <w:rFonts w:eastAsiaTheme="minorEastAsia"/>
-        </w:rPr>
-        <w:t xml:space="preserve">ordinary income for each </w:t>
-      </w:r>
-      <w:r>
-        <w:rPr>
-          <w:rFonts w:eastAsiaTheme="minorEastAsia"/>
-        </w:rPr>
-        <w:t xml:space="preserve">inflation adjusted </w:t>
-      </w:r>
-      <w:r>
-        <w:rPr>
-          <w:rFonts w:eastAsiaTheme="minorEastAsia"/>
-        </w:rPr>
-        <w:t xml:space="preserve">tax bracket while </w:t>
-      </w:r>
-      <w:proofErr w:type="spellStart"/>
-      <w:r>
-        <w:rPr>
-          <w:rFonts w:eastAsiaTheme="minorEastAsia"/>
-        </w:rPr>
-        <w:t>t</w:t>
-      </w:r>
-      <w:r>
-        <w:rPr>
-          <w:rFonts w:eastAsiaTheme="minorEastAsia"/>
-        </w:rPr>
-        <w:t>l</w:t>
-      </w:r>
-      <w:r>
-        <w:rPr>
-          <w:rFonts w:eastAsiaTheme="minorEastAsia"/>
-        </w:rPr>
-        <w:t>cg</w:t>
-      </w:r>
-      <w:proofErr w:type="spellEnd"/>
-      <w:r>
-        <w:rPr>
-          <w:rFonts w:eastAsiaTheme="minorEastAsia"/>
-        </w:rPr>
-        <w:t xml:space="preserve"> is the capital gains tax rate for each </w:t>
-      </w:r>
-      <w:r>
-        <w:rPr>
-          <w:rFonts w:eastAsiaTheme="minorEastAsia"/>
-        </w:rPr>
-        <w:t xml:space="preserve">capital gains inflation adjusted </w:t>
-      </w:r>
-      <w:r>
-        <w:rPr>
-          <w:rFonts w:eastAsiaTheme="minorEastAsia"/>
-        </w:rPr>
-        <w:t>tax bracket.</w:t>
-      </w:r>
-      <w:r>
-        <w:rPr>
-          <w:rFonts w:eastAsiaTheme="minorEastAsia"/>
-        </w:rPr>
-        <w:t xml:space="preserve"> Currently, though, </w:t>
-      </w:r>
-      <w:proofErr w:type="spellStart"/>
-      <w:r>
-        <w:rPr>
-          <w:rFonts w:eastAsiaTheme="minorEastAsia"/>
-        </w:rPr>
-        <w:t>t</w:t>
-      </w:r>
-      <w:r>
-        <w:rPr>
-          <w:rFonts w:eastAsiaTheme="minorEastAsia"/>
-        </w:rPr>
-        <w:t>lcg</w:t>
-      </w:r>
-      <w:proofErr w:type="spellEnd"/>
-      <w:r>
-        <w:rPr>
-          <w:rFonts w:eastAsiaTheme="minorEastAsia"/>
-        </w:rPr>
-        <w:t xml:space="preserve"> is being modeled as a single bracket with one rate (15%).</w:t>
-      </w:r>
-      <w:r>
-        <w:rPr>
-          <w:rFonts w:eastAsiaTheme="minorEastAsia"/>
-        </w:rPr>
-        <w:t xml:space="preserve"> (</w:t>
-      </w:r>
-      <w:r>
-        <w:rPr>
-          <w:rFonts w:eastAsiaTheme="minorEastAsia"/>
           <w:color w:val="FF0000"/>
         </w:rPr>
-        <w:t>TODO: this paragraph is out of dat</w:t>
+        <w:t>Questions to address</w:t>
       </w:r>
       <w:r>
         <w:rPr>
           <w:rFonts w:eastAsiaTheme="minorEastAsia"/>
           <w:color w:val="FF0000"/>
         </w:rPr>
-        <w:t xml:space="preserve">e, it </w:t>
+        <w:t xml:space="preserve"> (a bit obsolete)</w:t>
       </w:r>
       <w:r>
         <w:rPr>
           <w:rFonts w:eastAsiaTheme="minorEastAsia"/>
           <w:color w:val="FF0000"/>
         </w:rPr>
-        <w:t>refers</w:t>
-      </w:r>
-      <w:r>
-        <w:rPr>
-          <w:rFonts w:eastAsiaTheme="minorEastAsia"/>
-          <w:color w:val="FF0000"/>
-        </w:rPr>
-        <w:t xml:space="preserve"> to (2 old) and not (2)</w:t>
-      </w:r>
-      <w:r>
-        <w:rPr>
-          <w:rFonts w:eastAsiaTheme="minorEastAsia"/>
-        </w:rPr>
-        <w:t>)</w:t>
-      </w:r>
-      <w:r>
-        <w:rPr>
-          <w:rFonts w:eastAsiaTheme="minorEastAsia"/>
-        </w:rPr>
-        <w:t xml:space="preserve"> </w:t>
-      </w:r>
-    </w:p>
-    <w:p>
-      <w:pPr>
-        <w:rPr>
-          <w:rFonts w:eastAsiaTheme="minorEastAsia"/>
-        </w:rPr>
-      </w:pPr>
-      <w:r>
-        <w:rPr>
-          <w:rFonts w:eastAsiaTheme="minorEastAsia"/>
-        </w:rPr>
-        <w:t>Questions to address: Maximizing the after tax yearly income and the TDRA balances at the end may have issues, is this really what I want? Maybe maximize include while keeping estate a certain level? Or meeting an include amount while maximizing the estate? How to handle the estate taxes. I’ve dropped them in the above.</w:t>
+        <w:t xml:space="preserve">: </w:t>
+      </w:r>
+      <w:r>
+        <w:rPr>
+          <w:rFonts w:eastAsiaTheme="minorEastAsia"/>
+        </w:rPr>
+        <w:t>Maximizing the after tax yearly income and the TDRA balances at the end may have issues, is this really what I want? Maybe maximize include while keeping estate a certain level? Or meeting an include amount while maximizing the estate? How to handle the estate taxes. I’ve dropped them in the above.</w:t>
       </w:r>
     </w:p>
     <w:p>
@@ -4150,7 +3606,6 @@
         <w:rPr>
           <w:rFonts w:eastAsiaTheme="minorEastAsia"/>
         </w:rPr>
-        <w:lastRenderedPageBreak/>
         <w:tab/>
       </w:r>
       <m:oMath>
@@ -4247,6 +3702,64 @@
         <w:rPr>
           <w:rFonts w:eastAsiaTheme="minorEastAsia"/>
         </w:rPr>
+        <w:lastRenderedPageBreak/>
+        <w:t>An additional constraint</w:t>
+      </w:r>
+      <w:r>
+        <w:rPr>
+          <w:rFonts w:eastAsiaTheme="minorEastAsia"/>
+        </w:rPr>
+        <w:t xml:space="preserve"> will be given to allow for a minimum level of income per year. To this end we define expression (4) to ensure that each year’s spendable amount (</w:t>
+      </w:r>
+      <w:proofErr w:type="spellStart"/>
+      <w:r>
+        <w:rPr>
+          <w:rFonts w:eastAsiaTheme="minorEastAsia"/>
+        </w:rPr>
+        <w:t>s</w:t>
+      </w:r>
+      <w:r>
+        <w:rPr>
+          <w:rFonts w:eastAsiaTheme="minorEastAsia"/>
+          <w:vertAlign w:val="subscript"/>
+        </w:rPr>
+        <w:t>i</w:t>
+      </w:r>
+      <w:proofErr w:type="spellEnd"/>
+      <w:r>
+        <w:rPr>
+          <w:rFonts w:eastAsiaTheme="minorEastAsia"/>
+        </w:rPr>
+        <w:t>) is at least as much as the desired income (d</w:t>
+      </w:r>
+      <w:r>
+        <w:rPr>
+          <w:rFonts w:eastAsiaTheme="minorEastAsia"/>
+          <w:vertAlign w:val="subscript"/>
+        </w:rPr>
+        <w:t>i</w:t>
+      </w:r>
+      <w:r>
+        <w:rPr>
+          <w:rFonts w:eastAsiaTheme="minorEastAsia"/>
+        </w:rPr>
+        <w:t xml:space="preserve">) for every year in the modeled retirement period. This is only applicable with (R1) as (S1) will maximize the spendable amount and should surpass di whenever possible. When not possible the optimization will fail. </w:t>
+      </w:r>
+    </w:p>
+    <w:p>
+      <w:pPr>
+        <w:tabs>
+          <w:tab w:val="center" w:pos="4680"/>
+          <w:tab w:val="right" w:pos="9360"/>
+        </w:tabs>
+        <w:rPr>
+          <w:rFonts w:eastAsiaTheme="minorEastAsia"/>
+        </w:rPr>
+      </w:pPr>
+      <w:r>
+        <w:rPr>
+          <w:rFonts w:eastAsiaTheme="minorEastAsia"/>
+        </w:rPr>
         <w:tab/>
       </w:r>
       <m:oMath>
@@ -4343,79 +3856,7 @@
         <w:rPr>
           <w:rFonts w:eastAsiaTheme="minorEastAsia"/>
         </w:rPr>
-        <w:t xml:space="preserve">A number of constraints are required to constrain the objective function in </w:t>
-      </w:r>
-      <w:r>
-        <w:rPr>
-          <w:rFonts w:eastAsiaTheme="minorEastAsia"/>
-        </w:rPr>
-        <w:t>expression</w:t>
-      </w:r>
-      <w:r>
-        <w:rPr>
-          <w:rFonts w:eastAsiaTheme="minorEastAsia"/>
-        </w:rPr>
-        <w:t xml:space="preserve"> (</w:t>
-      </w:r>
-      <w:r>
-        <w:rPr>
-          <w:rFonts w:eastAsiaTheme="minorEastAsia"/>
-        </w:rPr>
-        <w:t>R</w:t>
-      </w:r>
-      <w:r>
-        <w:rPr>
-          <w:rFonts w:eastAsiaTheme="minorEastAsia"/>
-        </w:rPr>
-        <w:t>1)</w:t>
-      </w:r>
-      <w:r>
-        <w:rPr>
-          <w:rFonts w:eastAsiaTheme="minorEastAsia"/>
-        </w:rPr>
-        <w:t xml:space="preserve"> and (S1)</w:t>
-      </w:r>
-      <w:r>
-        <w:rPr>
-          <w:rFonts w:eastAsiaTheme="minorEastAsia"/>
-        </w:rPr>
-        <w:t xml:space="preserve"> to optimal values while ensuring that IRS rules are followed and taxes and penalties are prop</w:t>
-      </w:r>
-      <w:r>
-        <w:rPr>
-          <w:rFonts w:eastAsiaTheme="minorEastAsia"/>
-        </w:rPr>
-        <w:t>erly accounted for. Additional constrains will be given to allow for a minimum level of income per year. T</w:t>
-      </w:r>
-      <w:r>
-        <w:rPr>
-          <w:rFonts w:eastAsiaTheme="minorEastAsia"/>
-        </w:rPr>
-        <w:t xml:space="preserve">o this end we define </w:t>
-      </w:r>
-      <w:r>
-        <w:rPr>
-          <w:rFonts w:eastAsiaTheme="minorEastAsia"/>
-        </w:rPr>
-        <w:t>expression</w:t>
-      </w:r>
-      <w:r>
-        <w:rPr>
-          <w:rFonts w:eastAsiaTheme="minorEastAsia"/>
-        </w:rPr>
-        <w:t xml:space="preserve"> (4</w:t>
-      </w:r>
-      <w:r>
-        <w:rPr>
-          <w:rFonts w:eastAsiaTheme="minorEastAsia"/>
-        </w:rPr>
-        <w:t>) to ensure</w:t>
-      </w:r>
-      <w:r>
-        <w:rPr>
-          <w:rFonts w:eastAsiaTheme="minorEastAsia"/>
-        </w:rPr>
-        <w:t xml:space="preserve"> that each year’s spendable amount (</w:t>
+        <w:t>Similarly, we add a constraint for limiting the yearly spendable amount (</w:t>
       </w:r>
       <w:proofErr w:type="spellStart"/>
       <w:r>
@@ -4436,13 +3877,14 @@
         <w:rPr>
           <w:rFonts w:eastAsiaTheme="minorEastAsia"/>
         </w:rPr>
-        <w:t>)</w:t>
-      </w:r>
-      <w:r>
-        <w:rPr>
-          <w:rFonts w:eastAsiaTheme="minorEastAsia"/>
-        </w:rPr>
-        <w:t xml:space="preserve"> is at least as much as the desired income (d</w:t>
+        <w:t>) to be less the some desired maximum (</w:t>
+      </w:r>
+      <w:proofErr w:type="spellStart"/>
+      <w:r>
+        <w:rPr>
+          <w:rFonts w:eastAsiaTheme="minorEastAsia"/>
+        </w:rPr>
+        <w:t>dm</w:t>
       </w:r>
       <w:r>
         <w:rPr>
@@ -4451,11 +3893,29 @@
         </w:rPr>
         <w:t>i</w:t>
       </w:r>
-      <w:r>
-        <w:rPr>
-          <w:rFonts w:eastAsiaTheme="minorEastAsia"/>
-        </w:rPr>
-        <w:t>) for every year in the modeled retirement period.</w:t>
+      <w:proofErr w:type="spellEnd"/>
+      <w:r>
+        <w:rPr>
+          <w:rFonts w:eastAsiaTheme="minorEastAsia"/>
+        </w:rPr>
+        <w:t>). This constraint is only applicable with (S1) as (R1) will maximize for the ending balance and would find smaller spendable amounts independent of this constraint.</w:t>
+      </w:r>
+    </w:p>
+    <w:p>
+      <w:pPr>
+        <w:tabs>
+          <w:tab w:val="center" w:pos="4680"/>
+          <w:tab w:val="right" w:pos="9360"/>
+        </w:tabs>
+        <w:rPr>
+          <w:rFonts w:eastAsiaTheme="minorEastAsia"/>
+        </w:rPr>
+      </w:pPr>
+      <w:r>
+        <w:rPr>
+          <w:rFonts w:eastAsiaTheme="minorEastAsia"/>
+        </w:rPr>
+        <w:t xml:space="preserve">A number of constraints are required to constrain the objective function in expression (R1) and (S1) to optimal values while ensuring that IRS rules are followed and taxes and penalties are properly accounted for. </w:t>
       </w:r>
     </w:p>
     <w:p>
@@ -4641,6 +4101,7 @@
         </w:tabs>
         <w:rPr>
           <w:rFonts w:eastAsiaTheme="minorEastAsia"/>
+          <w:vertAlign w:val="subscript"/>
         </w:rPr>
       </w:pPr>
       <w:r>
@@ -4677,6 +4138,12 @@
         <w:rPr>
           <w:rFonts w:eastAsiaTheme="minorEastAsia"/>
         </w:rPr>
+        <w:t xml:space="preserve"> for each account owner</w:t>
+      </w:r>
+      <w:r>
+        <w:rPr>
+          <w:rFonts w:eastAsiaTheme="minorEastAsia"/>
+        </w:rPr>
         <w:t xml:space="preserve">. </w:t>
       </w:r>
       <w:r>
@@ -4749,6 +4216,13 @@
       <w:r>
         <w:rPr>
           <w:rFonts w:eastAsiaTheme="minorEastAsia"/>
+          <w:vertAlign w:val="subscript"/>
+        </w:rPr>
+        <w:t>j</w:t>
+      </w:r>
+      <w:r>
+        <w:rPr>
+          <w:rFonts w:eastAsiaTheme="minorEastAsia"/>
         </w:rPr>
         <w:t>)</w:t>
       </w:r>
@@ -4774,15 +4248,23 @@
         <w:rPr>
           <w:rFonts w:eastAsiaTheme="minorEastAsia"/>
         </w:rPr>
-        <w:t xml:space="preserve"> TDRA (b</w:t>
+        <w:t xml:space="preserve"> TDRA (</w:t>
+      </w:r>
+      <w:proofErr w:type="spellStart"/>
+      <w:r>
+        <w:rPr>
+          <w:rFonts w:eastAsiaTheme="minorEastAsia"/>
+        </w:rPr>
+        <w:t>b</w:t>
       </w:r>
       <w:r>
         <w:rPr>
           <w:rFonts w:eastAsiaTheme="minorEastAsia"/>
           <w:vertAlign w:val="subscript"/>
         </w:rPr>
-        <w:t>i1</w:t>
-      </w:r>
+        <w:t>ij</w:t>
+      </w:r>
+      <w:proofErr w:type="spellEnd"/>
       <w:r>
         <w:rPr>
           <w:rFonts w:eastAsiaTheme="minorEastAsia"/>
@@ -4807,21 +4289,50 @@
       <w:r>
         <w:rPr>
           <w:rFonts w:eastAsiaTheme="minorEastAsia"/>
+        </w:rPr>
+        <w:t>)</w:t>
+      </w:r>
+      <w:r>
+        <w:rPr>
+          <w:rFonts w:eastAsiaTheme="minorEastAsia"/>
+        </w:rPr>
+        <w:t>. N</w:t>
+      </w:r>
+      <w:r>
+        <w:rPr>
+          <w:rFonts w:eastAsiaTheme="minorEastAsia"/>
           <w:vertAlign w:val="subscript"/>
         </w:rPr>
-        <w:t xml:space="preserve"> this should include a </w:t>
-      </w:r>
-      <w:r>
-        <w:rPr>
-          <w:rFonts w:eastAsiaTheme="minorEastAsia"/>
-        </w:rPr>
-        <w:t>way to choose which expectancy table is needed</w:t>
-      </w:r>
-      <w:r>
-        <w:rPr>
-          <w:rFonts w:eastAsiaTheme="minorEastAsia"/>
-        </w:rPr>
-        <w:t>).</w:t>
+        <w:t>70j</w:t>
+      </w:r>
+      <w:r>
+        <w:rPr>
+          <w:rFonts w:eastAsiaTheme="minorEastAsia"/>
+        </w:rPr>
+        <w:t xml:space="preserve"> is the year in which the account owner for account j turns 70 years old. IRS requirement is the year they turn 70 ½ years old. </w:t>
+      </w:r>
+      <w:proofErr w:type="spellStart"/>
+      <w:proofErr w:type="gramStart"/>
+      <w:r>
+        <w:rPr>
+          <w:rFonts w:eastAsiaTheme="minorEastAsia"/>
+        </w:rPr>
+        <w:t>a</w:t>
+      </w:r>
+      <w:r>
+        <w:rPr>
+          <w:rFonts w:eastAsiaTheme="minorEastAsia"/>
+          <w:vertAlign w:val="subscript"/>
+        </w:rPr>
+        <w:t>ij</w:t>
+      </w:r>
+      <w:proofErr w:type="spellEnd"/>
+      <w:proofErr w:type="gramEnd"/>
+      <w:r>
+        <w:rPr>
+          <w:rFonts w:eastAsiaTheme="minorEastAsia"/>
+        </w:rPr>
+        <w:t xml:space="preserve"> is a life expectancy from the IRS tables that includes information of the owners age and the age of the spouse / beneficiary of the j account. </w:t>
       </w:r>
     </w:p>
     <w:p>
@@ -5227,7 +4738,13 @@
           <w:rPr>
             <w:rFonts w:ascii="Cambria Math" w:hAnsi="Cambria Math"/>
           </w:rPr>
-          <m:t>= 0</m:t>
+          <m:t>≥</m:t>
+        </m:r>
+        <m:r>
+          <w:rPr>
+            <w:rFonts w:ascii="Cambria Math" w:hAnsi="Cambria Math"/>
+          </w:rPr>
+          <m:t xml:space="preserve"> 0</m:t>
         </m:r>
         <m:r>
           <w:rPr>
@@ -6296,7 +5813,7 @@
         <w:rPr>
           <w:rFonts w:eastAsiaTheme="minorEastAsia"/>
         </w:rPr>
-        <w:t>with the non-basis portion (p</w:t>
+        <w:t>with the non-basis fraction (f</w:t>
       </w:r>
       <w:r>
         <w:rPr>
@@ -6341,7 +5858,14 @@
           <w:rFonts w:eastAsiaTheme="minorEastAsia"/>
           <w:vertAlign w:val="subscript"/>
         </w:rPr>
-        <w:t>inl</w:t>
+        <w:t>in</w:t>
+      </w:r>
+      <w:r>
+        <w:rPr>
+          <w:rFonts w:eastAsiaTheme="minorEastAsia"/>
+          <w:vertAlign w:val="superscript"/>
+        </w:rPr>
+        <w:t>AT</w:t>
       </w:r>
       <w:proofErr w:type="spellEnd"/>
       <w:r>
@@ -6360,272 +5884,41 @@
         <w:rPr>
           <w:rFonts w:eastAsiaTheme="minorEastAsia"/>
         </w:rPr>
-        <w:t xml:space="preserve">However, the capital gains tax bracket fill must start where the ordinary income bracket fill stopped and continue up from there. In order to do this we </w:t>
-      </w:r>
-      <w:r>
-        <w:rPr>
-          <w:rFonts w:eastAsiaTheme="minorEastAsia"/>
-        </w:rPr>
-        <w:t xml:space="preserve">add another constraint on </w:t>
+        <w:t xml:space="preserve">However, the capital gains tax bracket fill must start where the ordinary income bracket fill stopped and continue up from there. </w:t>
+      </w:r>
+      <w:r>
+        <w:rPr>
+          <w:rFonts w:eastAsiaTheme="minorEastAsia"/>
+        </w:rPr>
+        <w:t xml:space="preserve">In order to do this we </w:t>
+      </w:r>
+      <w:r>
+        <w:rPr>
+          <w:rFonts w:eastAsiaTheme="minorEastAsia"/>
+        </w:rPr>
+        <w:lastRenderedPageBreak/>
+        <w:t>subtract the amounts in the tax brackets (</w:t>
       </w:r>
       <w:proofErr w:type="spellStart"/>
       <w:r>
         <w:rPr>
           <w:rFonts w:eastAsiaTheme="minorEastAsia"/>
         </w:rPr>
-        <w:t>y</w:t>
+        <w:t>x</w:t>
       </w:r>
       <w:r>
         <w:rPr>
           <w:rFonts w:eastAsiaTheme="minorEastAsia"/>
           <w:vertAlign w:val="subscript"/>
         </w:rPr>
-        <w:t>il</w:t>
+        <w:t>ik</w:t>
       </w:r>
       <w:proofErr w:type="spellEnd"/>
       <w:r>
         <w:rPr>
           <w:rFonts w:eastAsiaTheme="minorEastAsia"/>
         </w:rPr>
-        <w:t xml:space="preserve"> that may lower the bracket size by making it less than or equal to the floor of the next bracket level (F</w:t>
-      </w:r>
-      <w:r>
-        <w:rPr>
-          <w:rFonts w:eastAsiaTheme="minorEastAsia"/>
-          <w:vertAlign w:val="subscript"/>
-        </w:rPr>
-        <w:t>l+1</w:t>
-      </w:r>
-      <w:r>
-        <w:rPr>
-          <w:rFonts w:eastAsiaTheme="minorEastAsia"/>
-          <w:vertAlign w:val="superscript"/>
-        </w:rPr>
-        <w:t>cg</w:t>
-      </w:r>
-      <w:r>
-        <w:rPr>
-          <w:rFonts w:eastAsiaTheme="minorEastAsia"/>
-        </w:rPr>
-        <w:t>) minus the total ordinary taxable income (w</w:t>
-      </w:r>
-      <w:r>
-        <w:rPr>
-          <w:rFonts w:eastAsiaTheme="minorEastAsia"/>
-          <w:vertAlign w:val="subscript"/>
-        </w:rPr>
-        <w:t>i1</w:t>
-      </w:r>
-      <w:r>
-        <w:rPr>
-          <w:rFonts w:eastAsiaTheme="minorEastAsia"/>
-        </w:rPr>
-        <w:t xml:space="preserve"> + o</w:t>
-      </w:r>
-      <w:r>
-        <w:rPr>
-          <w:rFonts w:eastAsiaTheme="minorEastAsia"/>
-          <w:vertAlign w:val="subscript"/>
-        </w:rPr>
-        <w:t>i</w:t>
-      </w:r>
-      <w:r>
-        <w:rPr>
-          <w:rFonts w:eastAsiaTheme="minorEastAsia"/>
-        </w:rPr>
-        <w:t xml:space="preserve"> </w:t>
-      </w:r>
-      <w:r>
-        <w:rPr>
-          <w:rFonts w:eastAsiaTheme="minorEastAsia"/>
-        </w:rPr>
-        <w:t>+</w:t>
-      </w:r>
-      <w:proofErr w:type="spellStart"/>
-      <w:r>
-        <w:rPr>
-          <w:rFonts w:eastAsiaTheme="minorEastAsia"/>
-        </w:rPr>
-        <w:t>SS</w:t>
-      </w:r>
-      <w:r>
-        <w:rPr>
-          <w:rFonts w:eastAsiaTheme="minorEastAsia"/>
-          <w:vertAlign w:val="subscript"/>
-        </w:rPr>
-        <w:t>t</w:t>
-      </w:r>
-      <w:r>
-        <w:rPr>
-          <w:rFonts w:eastAsiaTheme="minorEastAsia"/>
-        </w:rPr>
-        <w:t>SS</w:t>
-      </w:r>
-      <w:r>
-        <w:rPr>
-          <w:rFonts w:eastAsiaTheme="minorEastAsia"/>
-          <w:vertAlign w:val="subscript"/>
-        </w:rPr>
-        <w:t>i</w:t>
-      </w:r>
-      <w:r>
-        <w:rPr>
-          <w:rFonts w:eastAsiaTheme="minorEastAsia"/>
-        </w:rPr>
-        <w:t>-sd</w:t>
-      </w:r>
-      <w:r>
-        <w:rPr>
-          <w:rFonts w:eastAsiaTheme="minorEastAsia"/>
-          <w:vertAlign w:val="subscript"/>
-        </w:rPr>
-        <w:t>i</w:t>
-      </w:r>
-      <w:proofErr w:type="spellEnd"/>
-      <w:r>
-        <w:rPr>
-          <w:rFonts w:eastAsiaTheme="minorEastAsia"/>
-        </w:rPr>
-        <w:t>)</w:t>
-      </w:r>
-      <w:r>
-        <w:rPr>
-          <w:rFonts w:eastAsiaTheme="minorEastAsia"/>
-        </w:rPr>
-        <w:t>.</w:t>
-      </w:r>
-      <w:r>
-        <w:rPr>
-          <w:rFonts w:eastAsiaTheme="minorEastAsia"/>
-        </w:rPr>
-        <w:t xml:space="preserve"> </w:t>
-      </w:r>
-      <w:r>
-        <w:rPr>
-          <w:rFonts w:eastAsiaTheme="minorEastAsia"/>
-        </w:rPr>
-        <w:t xml:space="preserve">Or as in the alternative constraint (11 Alt) we simply subtract the sum of the </w:t>
-      </w:r>
-      <w:r>
-        <w:rPr>
-          <w:rFonts w:eastAsiaTheme="minorEastAsia"/>
-        </w:rPr>
-        <w:t xml:space="preserve">ordinary taxable income. </w:t>
-      </w:r>
-      <w:r>
-        <w:rPr>
-          <w:rFonts w:eastAsiaTheme="minorEastAsia"/>
-        </w:rPr>
-        <w:t xml:space="preserve">One problem with this is it may force </w:t>
-      </w:r>
-      <w:proofErr w:type="spellStart"/>
-      <w:r>
-        <w:rPr>
-          <w:rFonts w:eastAsiaTheme="minorEastAsia"/>
-        </w:rPr>
-        <w:t>y</w:t>
-      </w:r>
-      <w:r>
-        <w:rPr>
-          <w:rFonts w:eastAsiaTheme="minorEastAsia"/>
-          <w:vertAlign w:val="subscript"/>
-        </w:rPr>
-        <w:t>il</w:t>
-      </w:r>
-      <w:proofErr w:type="spellEnd"/>
-      <w:r>
-        <w:rPr>
-          <w:rFonts w:eastAsiaTheme="minorEastAsia"/>
-        </w:rPr>
-        <w:t xml:space="preserve"> into negative </w:t>
-      </w:r>
-      <w:r>
-        <w:rPr>
-          <w:rFonts w:eastAsiaTheme="minorEastAsia"/>
-        </w:rPr>
-        <w:t>territory</w:t>
-      </w:r>
-      <w:r>
-        <w:rPr>
-          <w:rFonts w:eastAsiaTheme="minorEastAsia"/>
-        </w:rPr>
-        <w:t xml:space="preserve"> which</w:t>
-      </w:r>
-      <w:r>
-        <w:rPr>
-          <w:rFonts w:eastAsiaTheme="minorEastAsia"/>
-        </w:rPr>
-        <w:t xml:space="preserve"> would</w:t>
-      </w:r>
-      <w:r>
-        <w:rPr>
-          <w:rFonts w:eastAsiaTheme="minorEastAsia"/>
-        </w:rPr>
-        <w:t xml:space="preserve"> cause the model to have no solution</w:t>
-      </w:r>
-      <w:r>
-        <w:rPr>
-          <w:rFonts w:eastAsiaTheme="minorEastAsia"/>
-        </w:rPr>
-        <w:t xml:space="preserve"> so we add </w:t>
-      </w:r>
-      <w:proofErr w:type="spellStart"/>
-      <w:r>
-        <w:rPr>
-          <w:rFonts w:eastAsiaTheme="minorEastAsia"/>
-        </w:rPr>
-        <w:t>ns</w:t>
-      </w:r>
-      <w:r>
-        <w:rPr>
-          <w:rFonts w:eastAsiaTheme="minorEastAsia"/>
-          <w:vertAlign w:val="subscript"/>
-        </w:rPr>
-        <w:t>il</w:t>
-      </w:r>
-      <w:proofErr w:type="spellEnd"/>
-      <w:r>
-        <w:rPr>
-          <w:rFonts w:eastAsiaTheme="minorEastAsia"/>
-        </w:rPr>
-        <w:t xml:space="preserve"> to take up any negative amount that the constraint causes</w:t>
-      </w:r>
-      <w:r>
-        <w:rPr>
-          <w:rFonts w:eastAsiaTheme="minorEastAsia"/>
-        </w:rPr>
-        <w:t>.</w:t>
-      </w:r>
-      <w:r>
-        <w:rPr>
-          <w:rFonts w:eastAsiaTheme="minorEastAsia"/>
-        </w:rPr>
-        <w:t xml:space="preserve"> </w:t>
-      </w:r>
-      <w:r>
-        <w:rPr>
-          <w:rFonts w:eastAsiaTheme="minorEastAsia"/>
-        </w:rPr>
-        <w:t xml:space="preserve"> </w:t>
-      </w:r>
-      <w:r>
-        <w:rPr>
-          <w:rFonts w:eastAsiaTheme="minorEastAsia"/>
-        </w:rPr>
-        <w:t>(</w:t>
-      </w:r>
-      <w:r>
-        <w:rPr>
-          <w:rFonts w:eastAsiaTheme="minorEastAsia"/>
-          <w:color w:val="FF0000"/>
-        </w:rPr>
-        <w:t>TODO: this paragraph is out of date</w:t>
-      </w:r>
-      <w:r>
-        <w:rPr>
-          <w:rFonts w:eastAsiaTheme="minorEastAsia"/>
-        </w:rPr>
-        <w:t>)</w:t>
+        <w:t xml:space="preserve">) that overlap with the capital gains bracket from the size of the capital gains bracket. </w:t>
       </w:r>
     </w:p>
     <w:p>
@@ -6896,7 +6189,6 @@
         <w:rPr>
           <w:rFonts w:eastAsiaTheme="minorEastAsia"/>
         </w:rPr>
-        <w:lastRenderedPageBreak/>
         <w:tab/>
       </w:r>
       <m:oMath>
@@ -7211,6 +6503,7 @@
       <w:r>
         <w:rPr>
           <w:rFonts w:eastAsiaTheme="minorEastAsia"/>
+          <w:color w:val="FF0000"/>
         </w:rPr>
         <w:t>old</w:t>
       </w:r>
@@ -7235,7 +6528,7 @@
         <w:rPr>
           <w:rFonts w:eastAsiaTheme="minorEastAsia"/>
         </w:rPr>
-        <w:t>Equation (12</w:t>
+        <w:t>Equation (11</w:t>
       </w:r>
       <w:r>
         <w:rPr>
@@ -7266,17 +6559,74 @@
           <w:rFonts w:eastAsiaTheme="minorEastAsia"/>
           <w:vertAlign w:val="subscript"/>
         </w:rPr>
-        <w:t>i+1</w:t>
-      </w:r>
-      <w:proofErr w:type="gramStart"/>
+        <w:t>i+1,j</w:t>
+      </w:r>
+      <w:r>
+        <w:rPr>
+          <w:rFonts w:eastAsiaTheme="minorEastAsia"/>
+        </w:rPr>
+        <w:t xml:space="preserve">) </w:t>
+      </w:r>
+      <w:r>
+        <w:rPr>
+          <w:rFonts w:eastAsiaTheme="minorEastAsia"/>
+        </w:rPr>
+        <w:t>is equal to the balance of the account at the start of the previous year</w:t>
+      </w:r>
+      <w:r>
+        <w:rPr>
+          <w:rFonts w:eastAsiaTheme="minorEastAsia"/>
+        </w:rPr>
+        <w:t xml:space="preserve"> (</w:t>
+      </w:r>
+      <w:proofErr w:type="spellStart"/>
+      <w:r>
+        <w:rPr>
+          <w:rFonts w:eastAsiaTheme="minorEastAsia"/>
+        </w:rPr>
+        <w:t>b</w:t>
+      </w:r>
       <w:r>
         <w:rPr>
           <w:rFonts w:eastAsiaTheme="minorEastAsia"/>
           <w:vertAlign w:val="subscript"/>
         </w:rPr>
-        <w:t>,j</w:t>
-      </w:r>
-      <w:proofErr w:type="gramEnd"/>
+        <w:t>ij</w:t>
+      </w:r>
+      <w:proofErr w:type="spellEnd"/>
+      <w:r>
+        <w:rPr>
+          <w:rFonts w:eastAsiaTheme="minorEastAsia"/>
+        </w:rPr>
+        <w:t>)</w:t>
+      </w:r>
+      <w:r>
+        <w:rPr>
+          <w:rFonts w:eastAsiaTheme="minorEastAsia"/>
+        </w:rPr>
+        <w:t xml:space="preserve">, minus the previous year’s withdrawals </w:t>
+      </w:r>
+      <w:r>
+        <w:rPr>
+          <w:rFonts w:eastAsiaTheme="minorEastAsia"/>
+        </w:rPr>
+        <w:t>(</w:t>
+      </w:r>
+      <w:proofErr w:type="spellStart"/>
+      <w:r>
+        <w:rPr>
+          <w:rFonts w:eastAsiaTheme="minorEastAsia"/>
+        </w:rPr>
+        <w:t>w</w:t>
+      </w:r>
+      <w:r>
+        <w:rPr>
+          <w:rFonts w:eastAsiaTheme="minorEastAsia"/>
+          <w:vertAlign w:val="subscript"/>
+        </w:rPr>
+        <w:t>ij</w:t>
+      </w:r>
+      <w:proofErr w:type="spellEnd"/>
       <w:r>
         <w:rPr>
           <w:rFonts w:eastAsiaTheme="minorEastAsia"/>
@@ -7287,20 +6637,38 @@
         <w:rPr>
           <w:rFonts w:eastAsiaTheme="minorEastAsia"/>
         </w:rPr>
-        <w:t>is equal to the balance of the account at the start of the previous year</w:t>
-      </w:r>
-      <w:r>
-        <w:rPr>
-          <w:rFonts w:eastAsiaTheme="minorEastAsia"/>
-        </w:rPr>
-        <w:t xml:space="preserve"> (</w:t>
+        <w:t>(modeled as being withdrawn at the beginning of the year)</w:t>
+      </w:r>
+      <w:r>
+        <w:rPr>
+          <w:rFonts w:eastAsiaTheme="minorEastAsia"/>
+        </w:rPr>
+        <w:t xml:space="preserve"> plus the deposits in the previous year (also modeled as occurring at the beginning of the year) </w:t>
+      </w:r>
+      <w:r>
+        <w:rPr>
+          <w:rFonts w:eastAsiaTheme="minorEastAsia"/>
+        </w:rPr>
+        <w:t>times the return o</w:t>
+      </w:r>
+      <w:r>
+        <w:rPr>
+          <w:rFonts w:eastAsiaTheme="minorEastAsia"/>
+        </w:rPr>
+        <w:t>n the investment for the year at the</w:t>
+      </w:r>
+      <w:r>
+        <w:rPr>
+          <w:rFonts w:eastAsiaTheme="minorEastAsia"/>
+        </w:rPr>
+        <w:t xml:space="preserve"> rate of return (</w:t>
       </w:r>
       <w:proofErr w:type="spellStart"/>
       <w:r>
         <w:rPr>
           <w:rFonts w:eastAsiaTheme="minorEastAsia"/>
         </w:rPr>
-        <w:t>b</w:t>
+        <w:t>r</w:t>
       </w:r>
       <w:r>
         <w:rPr>
@@ -7314,73 +6682,19 @@
         <w:rPr>
           <w:rFonts w:eastAsiaTheme="minorEastAsia"/>
         </w:rPr>
-        <w:t>)</w:t>
-      </w:r>
-      <w:r>
-        <w:rPr>
-          <w:rFonts w:eastAsiaTheme="minorEastAsia"/>
-        </w:rPr>
-        <w:t xml:space="preserve">, minus the previous year’s withdrawals </w:t>
-      </w:r>
-      <w:r>
-        <w:rPr>
-          <w:rFonts w:eastAsiaTheme="minorEastAsia"/>
-        </w:rPr>
-        <w:t>(</w:t>
-      </w:r>
-      <w:proofErr w:type="spellStart"/>
-      <w:r>
-        <w:rPr>
-          <w:rFonts w:eastAsiaTheme="minorEastAsia"/>
-        </w:rPr>
-        <w:t>w</w:t>
-      </w:r>
-      <w:r>
-        <w:rPr>
-          <w:rFonts w:eastAsiaTheme="minorEastAsia"/>
-          <w:vertAlign w:val="subscript"/>
-        </w:rPr>
-        <w:t>ij</w:t>
-      </w:r>
-      <w:proofErr w:type="spellEnd"/>
-      <w:r>
-        <w:rPr>
-          <w:rFonts w:eastAsiaTheme="minorEastAsia"/>
-        </w:rPr>
-        <w:t xml:space="preserve">) </w:t>
-      </w:r>
-      <w:r>
-        <w:rPr>
-          <w:rFonts w:eastAsiaTheme="minorEastAsia"/>
-        </w:rPr>
-        <w:t>(modeled as being withdrawn at the beginning of the year)</w:t>
-      </w:r>
-      <w:r>
-        <w:rPr>
-          <w:rFonts w:eastAsiaTheme="minorEastAsia"/>
-        </w:rPr>
-        <w:t xml:space="preserve"> times the return on the investment for the year as rate of return (</w:t>
-      </w:r>
-      <w:proofErr w:type="spellStart"/>
-      <w:r>
-        <w:rPr>
-          <w:rFonts w:eastAsiaTheme="minorEastAsia"/>
-        </w:rPr>
-        <w:t>r</w:t>
-      </w:r>
-      <w:r>
-        <w:rPr>
-          <w:rFonts w:eastAsiaTheme="minorEastAsia"/>
-          <w:vertAlign w:val="subscript"/>
-        </w:rPr>
-        <w:t>ij</w:t>
-      </w:r>
-      <w:proofErr w:type="spellEnd"/>
-      <w:r>
-        <w:rPr>
-          <w:rFonts w:eastAsiaTheme="minorEastAsia"/>
-        </w:rPr>
-        <w:t xml:space="preserve">). This is somewhat pessimistic because withdrawals are usually not taken out in one transaction at the beginning of the year but this is a small effect for our purposes here. </w:t>
+        <w:t xml:space="preserve">). This is somewhat pessimistic because withdrawals are usually not taken out in one transaction </w:t>
+      </w:r>
+      <w:r>
+        <w:rPr>
+          <w:rFonts w:eastAsiaTheme="minorEastAsia"/>
+        </w:rPr>
+        <w:t xml:space="preserve">and optimistic as neither are deposits made </w:t>
+      </w:r>
+      <w:r>
+        <w:rPr>
+          <w:rFonts w:eastAsiaTheme="minorEastAsia"/>
+        </w:rPr>
+        <w:t xml:space="preserve">at the beginning of the year but this is a small effect for our purposes here. </w:t>
       </w:r>
     </w:p>
     <w:p>
@@ -9103,7 +8417,6 @@
               <w:rPr>
                 <w:rFonts w:ascii="Cambria Math" w:hAnsi="Cambria Math"/>
                 <w:i/>
-                <w:highlight w:val="yellow"/>
               </w:rPr>
             </m:ctrlPr>
           </m:naryPr>
@@ -9111,7 +8424,6 @@
             <m:r>
               <w:rPr>
                 <w:rFonts w:ascii="Cambria Math" w:hAnsi="Cambria Math"/>
-                <w:highlight w:val="yellow"/>
               </w:rPr>
               <m:t>l=1</m:t>
             </m:r>
@@ -9123,7 +8435,6 @@
                   <w:rPr>
                     <w:rFonts w:ascii="Cambria Math" w:hAnsi="Cambria Math"/>
                     <w:i/>
-                    <w:highlight w:val="yellow"/>
                   </w:rPr>
                 </m:ctrlPr>
               </m:sSupPr>
@@ -9131,7 +8442,6 @@
                 <m:r>
                   <w:rPr>
                     <w:rFonts w:ascii="Cambria Math" w:hAnsi="Cambria Math"/>
-                    <w:highlight w:val="yellow"/>
                   </w:rPr>
                   <m:t>B</m:t>
                 </m:r>
@@ -9140,7 +8450,6 @@
                 <m:r>
                   <w:rPr>
                     <w:rFonts w:ascii="Cambria Math" w:hAnsi="Cambria Math"/>
-                    <w:highlight w:val="yellow"/>
                   </w:rPr>
                   <m:t>cg</m:t>
                 </m:r>
@@ -9154,7 +8463,6 @@
                   <w:rPr>
                     <w:rFonts w:ascii="Cambria Math" w:hAnsi="Cambria Math"/>
                     <w:i/>
-                    <w:highlight w:val="yellow"/>
                   </w:rPr>
                 </m:ctrlPr>
               </m:sSubSupPr>
@@ -9162,7 +8470,6 @@
                 <m:r>
                   <w:rPr>
                     <w:rFonts w:ascii="Cambria Math" w:hAnsi="Cambria Math"/>
-                    <w:highlight w:val="yellow"/>
                   </w:rPr>
                   <m:t>t</m:t>
                 </m:r>
@@ -9171,7 +8478,6 @@
                 <m:r>
                   <w:rPr>
                     <w:rFonts w:ascii="Cambria Math" w:hAnsi="Cambria Math"/>
-                    <w:highlight w:val="yellow"/>
                   </w:rPr>
                   <m:t>l</m:t>
                 </m:r>
@@ -9180,7 +8486,6 @@
                 <m:r>
                   <w:rPr>
                     <w:rFonts w:ascii="Cambria Math" w:hAnsi="Cambria Math"/>
-                    <w:highlight w:val="yellow"/>
                   </w:rPr>
                   <m:t>cg</m:t>
                 </m:r>
@@ -9192,7 +8497,6 @@
                   <w:rPr>
                     <w:rFonts w:ascii="Cambria Math" w:hAnsi="Cambria Math"/>
                     <w:i/>
-                    <w:highlight w:val="yellow"/>
                   </w:rPr>
                 </m:ctrlPr>
               </m:sSubPr>
@@ -9200,7 +8504,6 @@
                 <m:r>
                   <w:rPr>
                     <w:rFonts w:ascii="Cambria Math" w:hAnsi="Cambria Math"/>
-                    <w:highlight w:val="yellow"/>
                   </w:rPr>
                   <m:t>y</m:t>
                 </m:r>
@@ -9209,7 +8512,6 @@
                 <m:r>
                   <w:rPr>
                     <w:rFonts w:ascii="Cambria Math" w:hAnsi="Cambria Math"/>
-                    <w:highlight w:val="yellow"/>
                   </w:rPr>
                   <m:t>il</m:t>
                 </m:r>
@@ -9569,549 +8871,6 @@
       <m:oMath>
         <m:r>
           <w:rPr>
-            <w:rFonts w:ascii="Cambria Math" w:hAnsi="Cambria Math"/>
-          </w:rPr>
-          <m:t>-</m:t>
-        </m:r>
-        <m:nary>
-          <m:naryPr>
-            <m:chr m:val="∑"/>
-            <m:limLoc m:val="subSup"/>
-            <m:ctrlPr>
-              <w:rPr>
-                <w:rFonts w:ascii="Cambria Math" w:hAnsi="Cambria Math"/>
-                <w:i/>
-              </w:rPr>
-            </m:ctrlPr>
-          </m:naryPr>
-          <m:sub>
-            <m:r>
-              <w:rPr>
-                <w:rFonts w:ascii="Cambria Math" w:hAnsi="Cambria Math"/>
-              </w:rPr>
-              <m:t>j=1</m:t>
-            </m:r>
-          </m:sub>
-          <m:sup>
-            <m:sSub>
-              <m:sSubPr>
-                <m:ctrlPr>
-                  <w:rPr>
-                    <w:rFonts w:ascii="Cambria Math" w:hAnsi="Cambria Math"/>
-                    <w:i/>
-                  </w:rPr>
-                </m:ctrlPr>
-              </m:sSubPr>
-              <m:e>
-                <m:r>
-                  <w:rPr>
-                    <w:rFonts w:ascii="Cambria Math" w:hAnsi="Cambria Math"/>
-                  </w:rPr>
-                  <m:t>n</m:t>
-                </m:r>
-              </m:e>
-              <m:sub>
-                <m:r>
-                  <w:rPr>
-                    <w:rFonts w:ascii="Cambria Math" w:hAnsi="Cambria Math"/>
-                  </w:rPr>
-                  <m:t>l</m:t>
-                </m:r>
-              </m:sub>
-            </m:sSub>
-            <m:r>
-              <w:rPr>
-                <w:rFonts w:ascii="Cambria Math" w:hAnsi="Cambria Math"/>
-              </w:rPr>
-              <m:t>-1</m:t>
-            </m:r>
-          </m:sup>
-          <m:e>
-            <m:d>
-              <m:dPr>
-                <m:ctrlPr>
-                  <w:rPr>
-                    <w:rFonts w:ascii="Cambria Math" w:hAnsi="Cambria Math"/>
-                    <w:i/>
-                  </w:rPr>
-                </m:ctrlPr>
-              </m:dPr>
-              <m:e>
-                <m:r>
-                  <w:rPr>
-                    <w:rFonts w:ascii="Cambria Math" w:hAnsi="Cambria Math"/>
-                  </w:rPr>
-                  <m:t>1-</m:t>
-                </m:r>
-                <m:sSub>
-                  <m:sSubPr>
-                    <m:ctrlPr>
-                      <w:rPr>
-                        <w:rFonts w:ascii="Cambria Math" w:hAnsi="Cambria Math"/>
-                        <w:i/>
-                      </w:rPr>
-                    </m:ctrlPr>
-                  </m:sSubPr>
-                  <m:e>
-                    <m:r>
-                      <w:rPr>
-                        <w:rFonts w:ascii="Cambria Math" w:hAnsi="Cambria Math"/>
-                      </w:rPr>
-                      <m:t>p</m:t>
-                    </m:r>
-                  </m:e>
-                  <m:sub>
-                    <m:r>
-                      <w:rPr>
-                        <w:rFonts w:ascii="Cambria Math" w:hAnsi="Cambria Math"/>
-                      </w:rPr>
-                      <m:t>i</m:t>
-                    </m:r>
-                  </m:sub>
-                </m:sSub>
-              </m:e>
-            </m:d>
-            <m:sSub>
-              <m:sSubPr>
-                <m:ctrlPr>
-                  <w:rPr>
-                    <w:rFonts w:ascii="Cambria Math" w:hAnsi="Cambria Math"/>
-                    <w:i/>
-                  </w:rPr>
-                </m:ctrlPr>
-              </m:sSubPr>
-              <m:e>
-                <m:r>
-                  <w:rPr>
-                    <w:rFonts w:ascii="Cambria Math" w:hAnsi="Cambria Math"/>
-                  </w:rPr>
-                  <m:t>w</m:t>
-                </m:r>
-              </m:e>
-              <m:sub>
-                <m:r>
-                  <w:rPr>
-                    <w:rFonts w:ascii="Cambria Math" w:hAnsi="Cambria Math"/>
-                  </w:rPr>
-                  <m:t>ij</m:t>
-                </m:r>
-              </m:sub>
-            </m:sSub>
-          </m:e>
-        </m:nary>
-        <m:r>
-          <w:rPr>
-            <w:rFonts w:ascii="Cambria Math" w:hAnsi="Cambria Math"/>
-          </w:rPr>
-          <m:t>+</m:t>
-        </m:r>
-        <m:nary>
-          <m:naryPr>
-            <m:chr m:val="∑"/>
-            <m:limLoc m:val="undOvr"/>
-            <m:ctrlPr>
-              <w:rPr>
-                <w:rFonts w:ascii="Cambria Math" w:hAnsi="Cambria Math"/>
-                <w:i/>
-              </w:rPr>
-            </m:ctrlPr>
-          </m:naryPr>
-          <m:sub>
-            <m:r>
-              <w:rPr>
-                <w:rFonts w:ascii="Cambria Math" w:hAnsi="Cambria Math"/>
-              </w:rPr>
-              <m:t>k=1</m:t>
-            </m:r>
-          </m:sub>
-          <m:sup>
-            <m:sSup>
-              <m:sSupPr>
-                <m:ctrlPr>
-                  <w:rPr>
-                    <w:rFonts w:ascii="Cambria Math" w:hAnsi="Cambria Math"/>
-                    <w:i/>
-                  </w:rPr>
-                </m:ctrlPr>
-              </m:sSupPr>
-              <m:e>
-                <m:r>
-                  <w:rPr>
-                    <w:rFonts w:ascii="Cambria Math" w:hAnsi="Cambria Math"/>
-                  </w:rPr>
-                  <m:t>B</m:t>
-                </m:r>
-              </m:e>
-              <m:sup>
-                <m:r>
-                  <w:rPr>
-                    <w:rFonts w:ascii="Cambria Math" w:hAnsi="Cambria Math"/>
-                  </w:rPr>
-                  <m:t>t</m:t>
-                </m:r>
-              </m:sup>
-            </m:sSup>
-          </m:sup>
-          <m:e>
-            <m:sSub>
-              <m:sSubPr>
-                <m:ctrlPr>
-                  <w:rPr>
-                    <w:rFonts w:ascii="Cambria Math" w:hAnsi="Cambria Math"/>
-                    <w:i/>
-                  </w:rPr>
-                </m:ctrlPr>
-              </m:sSubPr>
-              <m:e>
-                <m:r>
-                  <w:rPr>
-                    <w:rFonts w:ascii="Cambria Math" w:hAnsi="Cambria Math"/>
-                  </w:rPr>
-                  <m:t>t</m:t>
-                </m:r>
-              </m:e>
-              <m:sub>
-                <m:r>
-                  <w:rPr>
-                    <w:rFonts w:ascii="Cambria Math" w:hAnsi="Cambria Math"/>
-                  </w:rPr>
-                  <m:t>k</m:t>
-                </m:r>
-              </m:sub>
-            </m:sSub>
-          </m:e>
-        </m:nary>
-        <m:sSub>
-          <m:sSubPr>
-            <m:ctrlPr>
-              <w:rPr>
-                <w:rFonts w:ascii="Cambria Math" w:hAnsi="Cambria Math"/>
-                <w:i/>
-              </w:rPr>
-            </m:ctrlPr>
-          </m:sSubPr>
-          <m:e>
-            <m:r>
-              <w:rPr>
-                <w:rFonts w:ascii="Cambria Math" w:hAnsi="Cambria Math"/>
-              </w:rPr>
-              <m:t>x</m:t>
-            </m:r>
-          </m:e>
-          <m:sub>
-            <m:r>
-              <w:rPr>
-                <w:rFonts w:ascii="Cambria Math" w:hAnsi="Cambria Math"/>
-              </w:rPr>
-              <m:t>ik</m:t>
-            </m:r>
-          </m:sub>
-        </m:sSub>
-        <m:r>
-          <w:rPr>
-            <w:rFonts w:ascii="Cambria Math" w:hAnsi="Cambria Math"/>
-          </w:rPr>
-          <m:t>+</m:t>
-        </m:r>
-        <m:d>
-          <m:dPr>
-            <m:ctrlPr>
-              <w:rPr>
-                <w:rFonts w:ascii="Cambria Math" w:eastAsiaTheme="minorEastAsia" w:hAnsi="Cambria Math"/>
-                <w:i/>
-                <w:highlight w:val="yellow"/>
-              </w:rPr>
-            </m:ctrlPr>
-          </m:dPr>
-          <m:e>
-            <m:sSub>
-              <m:sSubPr>
-                <m:ctrlPr>
-                  <w:rPr>
-                    <w:rFonts w:ascii="Cambria Math" w:eastAsiaTheme="minorEastAsia" w:hAnsi="Cambria Math"/>
-                    <w:i/>
-                    <w:highlight w:val="yellow"/>
-                  </w:rPr>
-                </m:ctrlPr>
-              </m:sSubPr>
-              <m:e>
-                <m:r>
-                  <w:rPr>
-                    <w:rFonts w:ascii="Cambria Math" w:eastAsiaTheme="minorEastAsia" w:hAnsi="Cambria Math"/>
-                    <w:highlight w:val="yellow"/>
-                  </w:rPr>
-                  <m:t>f</m:t>
-                </m:r>
-              </m:e>
-              <m:sub>
-                <m:r>
-                  <w:rPr>
-                    <w:rFonts w:ascii="Cambria Math" w:eastAsiaTheme="minorEastAsia" w:hAnsi="Cambria Math"/>
-                    <w:highlight w:val="yellow"/>
-                  </w:rPr>
-                  <m:t>i</m:t>
-                </m:r>
-              </m:sub>
-            </m:sSub>
-            <m:sSup>
-              <m:sSupPr>
-                <m:ctrlPr>
-                  <w:rPr>
-                    <w:rFonts w:ascii="Cambria Math" w:hAnsi="Cambria Math"/>
-                    <w:i/>
-                    <w:highlight w:val="yellow"/>
-                  </w:rPr>
-                </m:ctrlPr>
-              </m:sSupPr>
-              <m:e>
-                <m:r>
-                  <w:rPr>
-                    <w:rFonts w:ascii="Cambria Math" w:hAnsi="Cambria Math"/>
-                    <w:highlight w:val="yellow"/>
-                  </w:rPr>
-                  <m:t>r</m:t>
-                </m:r>
-              </m:e>
-              <m:sup>
-                <m:r>
-                  <w:rPr>
-                    <w:rFonts w:ascii="Cambria Math" w:hAnsi="Cambria Math"/>
-                    <w:highlight w:val="yellow"/>
-                  </w:rPr>
-                  <m:t>cg</m:t>
-                </m:r>
-              </m:sup>
-            </m:sSup>
-            <m:r>
-              <w:rPr>
-                <w:rFonts w:ascii="Cambria Math" w:hAnsi="Cambria Math"/>
-                <w:highlight w:val="yellow"/>
-              </w:rPr>
-              <m:t>-1</m:t>
-            </m:r>
-          </m:e>
-        </m:d>
-        <m:sSub>
-          <m:sSubPr>
-            <m:ctrlPr>
-              <w:rPr>
-                <w:rFonts w:ascii="Cambria Math" w:hAnsi="Cambria Math"/>
-                <w:i/>
-                <w:highlight w:val="yellow"/>
-              </w:rPr>
-            </m:ctrlPr>
-          </m:sSubPr>
-          <m:e>
-            <m:r>
-              <w:rPr>
-                <w:rFonts w:ascii="Cambria Math" w:hAnsi="Cambria Math"/>
-                <w:highlight w:val="yellow"/>
-              </w:rPr>
-              <m:t>w</m:t>
-            </m:r>
-          </m:e>
-          <m:sub>
-            <m:r>
-              <w:rPr>
-                <w:rFonts w:ascii="Cambria Math" w:hAnsi="Cambria Math"/>
-                <w:highlight w:val="yellow"/>
-              </w:rPr>
-              <m:t>i3</m:t>
-            </m:r>
-          </m:sub>
-        </m:sSub>
-        <m:r>
-          <w:rPr>
-            <w:rFonts w:ascii="Cambria Math" w:hAnsi="Cambria Math"/>
-          </w:rPr>
-          <m:t>+</m:t>
-        </m:r>
-        <m:sSub>
-          <m:sSubPr>
-            <m:ctrlPr>
-              <w:rPr>
-                <w:rFonts w:ascii="Cambria Math" w:hAnsi="Cambria Math"/>
-                <w:i/>
-              </w:rPr>
-            </m:ctrlPr>
-          </m:sSubPr>
-          <m:e>
-            <m:r>
-              <w:rPr>
-                <w:rFonts w:ascii="Cambria Math" w:hAnsi="Cambria Math"/>
-              </w:rPr>
-              <m:t>D</m:t>
-            </m:r>
-          </m:e>
-          <m:sub>
-            <m:r>
-              <w:rPr>
-                <w:rFonts w:ascii="Cambria Math" w:hAnsi="Cambria Math"/>
-              </w:rPr>
-              <m:t>i</m:t>
-            </m:r>
-          </m:sub>
-        </m:sSub>
-        <m:r>
-          <w:rPr>
-            <w:rFonts w:ascii="Cambria Math" w:hAnsi="Cambria Math"/>
-          </w:rPr>
-          <m:t>+</m:t>
-        </m:r>
-        <m:sSub>
-          <m:sSubPr>
-            <m:ctrlPr>
-              <w:rPr>
-                <w:rFonts w:ascii="Cambria Math" w:hAnsi="Cambria Math"/>
-                <w:i/>
-              </w:rPr>
-            </m:ctrlPr>
-          </m:sSubPr>
-          <m:e>
-            <m:r>
-              <w:rPr>
-                <w:rFonts w:ascii="Cambria Math" w:hAnsi="Cambria Math"/>
-              </w:rPr>
-              <m:t>s</m:t>
-            </m:r>
-          </m:e>
-          <m:sub>
-            <m:r>
-              <w:rPr>
-                <w:rFonts w:ascii="Cambria Math" w:hAnsi="Cambria Math"/>
-              </w:rPr>
-              <m:t>i</m:t>
-            </m:r>
-          </m:sub>
-        </m:sSub>
-        <m:r>
-          <w:rPr>
-            <w:rFonts w:ascii="Cambria Math" w:hAnsi="Cambria Math"/>
-          </w:rPr>
-          <m:t>≤</m:t>
-        </m:r>
-        <m:sSub>
-          <m:sSubPr>
-            <m:ctrlPr>
-              <w:rPr>
-                <w:rFonts w:ascii="Cambria Math" w:hAnsi="Cambria Math"/>
-                <w:i/>
-              </w:rPr>
-            </m:ctrlPr>
-          </m:sSubPr>
-          <m:e>
-            <m:r>
-              <w:rPr>
-                <w:rFonts w:ascii="Cambria Math" w:hAnsi="Cambria Math"/>
-              </w:rPr>
-              <m:t>o</m:t>
-            </m:r>
-          </m:e>
-          <m:sub>
-            <m:r>
-              <w:rPr>
-                <w:rFonts w:ascii="Cambria Math" w:hAnsi="Cambria Math"/>
-              </w:rPr>
-              <m:t>i</m:t>
-            </m:r>
-          </m:sub>
-        </m:sSub>
-        <m:r>
-          <w:rPr>
-            <w:rFonts w:ascii="Cambria Math" w:hAnsi="Cambria Math"/>
-          </w:rPr>
-          <m:t>+</m:t>
-        </m:r>
-        <m:sSub>
-          <m:sSubPr>
-            <m:ctrlPr>
-              <w:rPr>
-                <w:rFonts w:ascii="Cambria Math" w:hAnsi="Cambria Math"/>
-                <w:i/>
-              </w:rPr>
-            </m:ctrlPr>
-          </m:sSubPr>
-          <m:e>
-            <m:r>
-              <w:rPr>
-                <w:rFonts w:ascii="Cambria Math" w:hAnsi="Cambria Math"/>
-              </w:rPr>
-              <m:t>SS</m:t>
-            </m:r>
-          </m:e>
-          <m:sub>
-            <m:r>
-              <w:rPr>
-                <w:rFonts w:ascii="Cambria Math" w:hAnsi="Cambria Math"/>
-              </w:rPr>
-              <m:t>i</m:t>
-            </m:r>
-          </m:sub>
-        </m:sSub>
-        <m:r>
-          <w:rPr>
-            <w:rFonts w:ascii="Cambria Math" w:hAnsi="Cambria Math"/>
-          </w:rPr>
-          <m:t>, i=1..n</m:t>
-        </m:r>
-      </m:oMath>
-      <w:r>
-        <w:rPr>
-          <w:rFonts w:eastAsiaTheme="minorEastAsia"/>
-        </w:rPr>
-        <w:tab/>
-        <w:t>(</w:t>
-      </w:r>
-      <w:r>
-        <w:rPr>
-          <w:rFonts w:eastAsiaTheme="minorEastAsia"/>
-        </w:rPr>
-        <w:t>2</w:t>
-      </w:r>
-      <w:r>
-        <w:rPr>
-          <w:rFonts w:eastAsiaTheme="minorEastAsia"/>
-        </w:rPr>
-        <w:t>’</w:t>
-      </w:r>
-      <w:r>
-        <w:rPr>
-          <w:rFonts w:eastAsiaTheme="minorEastAsia"/>
-        </w:rPr>
-        <w:t xml:space="preserve"> </w:t>
-      </w:r>
-      <w:r>
-        <w:rPr>
-          <w:rFonts w:eastAsiaTheme="minorEastAsia"/>
-        </w:rPr>
-        <w:t>old</w:t>
-      </w:r>
-      <w:r>
-        <w:rPr>
-          <w:rFonts w:eastAsiaTheme="minorEastAsia"/>
-        </w:rPr>
-        <w:t>)</w:t>
-      </w:r>
-    </w:p>
-    <w:p>
-      <w:pPr>
-        <w:tabs>
-          <w:tab w:val="center" w:pos="4680"/>
-          <w:tab w:val="right" w:pos="9360"/>
-        </w:tabs>
-        <w:rPr>
-          <w:rFonts w:eastAsiaTheme="minorEastAsia"/>
-        </w:rPr>
-      </w:pPr>
-      <w:r>
-        <w:rPr>
-          <w:rFonts w:eastAsiaTheme="minorEastAsia"/>
-        </w:rPr>
-        <w:tab/>
-      </w:r>
-      <m:oMath>
-        <m:r>
-          <w:rPr>
             <w:rFonts w:ascii="Cambria Math" w:eastAsiaTheme="minorEastAsia" w:hAnsi="Cambria Math"/>
           </w:rPr>
           <m:t xml:space="preserve"> </m:t>
@@ -10467,6 +9226,7 @@
         <w:rPr>
           <w:rFonts w:eastAsiaTheme="minorEastAsia"/>
         </w:rPr>
+        <w:lastRenderedPageBreak/>
         <w:tab/>
       </w:r>
       <m:oMath>
@@ -10934,6 +9694,12 @@
               </w:rPr>
               <m:t>i</m:t>
             </m:r>
+            <m:r>
+              <w:rPr>
+                <w:rFonts w:ascii="Cambria Math" w:hAnsi="Cambria Math"/>
+              </w:rPr>
+              <m:t>j</m:t>
+            </m:r>
           </m:sub>
         </m:sSub>
         <m:r>
@@ -10965,7 +9731,132 @@
         <w:rPr>
           <w:rFonts w:eastAsiaTheme="minorEastAsia"/>
         </w:rPr>
-        <w:lastRenderedPageBreak/>
+        <w:tab/>
+      </w:r>
+      <m:oMath>
+        <m:sSub>
+          <m:sSubPr>
+            <m:ctrlPr>
+              <w:rPr>
+                <w:rFonts w:ascii="Cambria Math" w:hAnsi="Cambria Math"/>
+                <w:i/>
+              </w:rPr>
+            </m:ctrlPr>
+          </m:sSubPr>
+          <m:e>
+            <m:r>
+              <w:rPr>
+                <w:rFonts w:ascii="Cambria Math" w:hAnsi="Cambria Math"/>
+              </w:rPr>
+              <m:t>D</m:t>
+            </m:r>
+          </m:e>
+          <m:sub>
+            <m:r>
+              <w:rPr>
+                <w:rFonts w:ascii="Cambria Math" w:hAnsi="Cambria Math"/>
+              </w:rPr>
+              <m:t>ij</m:t>
+            </m:r>
+          </m:sub>
+        </m:sSub>
+        <m:r>
+          <w:rPr>
+            <w:rFonts w:ascii="Cambria Math" w:hAnsi="Cambria Math"/>
+          </w:rPr>
+          <m:t>≤</m:t>
+        </m:r>
+        <m:r>
+          <w:rPr>
+            <w:rFonts w:ascii="Cambria Math" w:hAnsi="Cambria Math"/>
+          </w:rPr>
+          <m:t>0</m:t>
+        </m:r>
+        <m:r>
+          <w:rPr>
+            <w:rFonts w:ascii="Cambria Math" w:eastAsiaTheme="minorEastAsia" w:hAnsi="Cambria Math"/>
+          </w:rPr>
+          <m:t xml:space="preserve">, </m:t>
+        </m:r>
+        <m:r>
+          <w:rPr>
+            <w:rFonts w:ascii="Cambria Math" w:eastAsiaTheme="minorEastAsia" w:hAnsi="Cambria Math"/>
+          </w:rPr>
+          <m:t xml:space="preserve"> </m:t>
+        </m:r>
+        <m:r>
+          <w:rPr>
+            <w:rFonts w:ascii="Cambria Math" w:hAnsi="Cambria Math"/>
+          </w:rPr>
+          <m:t xml:space="preserve">i= </m:t>
+        </m:r>
+        <m:sSub>
+          <m:sSubPr>
+            <m:ctrlPr>
+              <w:rPr>
+                <w:rFonts w:ascii="Cambria Math" w:hAnsi="Cambria Math"/>
+                <w:i/>
+              </w:rPr>
+            </m:ctrlPr>
+          </m:sSubPr>
+          <m:e>
+            <m:r>
+              <w:rPr>
+                <w:rFonts w:ascii="Cambria Math" w:hAnsi="Cambria Math"/>
+              </w:rPr>
+              <m:t>n</m:t>
+            </m:r>
+          </m:e>
+          <m:sub>
+            <m:r>
+              <w:rPr>
+                <w:rFonts w:ascii="Cambria Math" w:hAnsi="Cambria Math"/>
+              </w:rPr>
+              <m:t>70,j</m:t>
+            </m:r>
+          </m:sub>
+        </m:sSub>
+        <m:r>
+          <w:rPr>
+            <w:rFonts w:ascii="Cambria Math" w:eastAsiaTheme="minorEastAsia" w:hAnsi="Cambria Math"/>
+          </w:rPr>
+          <m:t>…n, j∈TDRA</m:t>
+        </m:r>
+      </m:oMath>
+      <w:r>
+        <w:rPr>
+          <w:rFonts w:eastAsiaTheme="minorEastAsia"/>
+        </w:rPr>
+        <w:tab/>
+        <w:t>(5++</w:t>
+      </w:r>
+      <w:r>
+        <w:rPr>
+          <w:rFonts w:eastAsiaTheme="minorEastAsia"/>
+        </w:rPr>
+        <w:t>+</w:t>
+      </w:r>
+      <w:r>
+        <w:rPr>
+          <w:rFonts w:eastAsiaTheme="minorEastAsia"/>
+        </w:rPr>
+        <w:t>’)</w:t>
+      </w:r>
+    </w:p>
+    <w:p>
+      <w:pPr>
+        <w:tabs>
+          <w:tab w:val="center" w:pos="4680"/>
+          <w:tab w:val="right" w:pos="9360"/>
+        </w:tabs>
+        <w:rPr>
+          <w:rFonts w:eastAsiaTheme="minorEastAsia"/>
+        </w:rPr>
+      </w:pPr>
+      <w:r>
+        <w:rPr>
+          <w:rFonts w:eastAsiaTheme="minorEastAsia"/>
+        </w:rPr>
         <w:t xml:space="preserve">Deposits to the IRA and </w:t>
       </w:r>
       <w:proofErr w:type="spellStart"/>
@@ -10982,7 +9873,19 @@
         <w:rPr>
           <w:rFonts w:eastAsiaTheme="minorEastAsia"/>
         </w:rPr>
-        <w:t xml:space="preserve"> accounts must not exceed any of these three:</w:t>
+        <w:t xml:space="preserve"> accounts mu</w:t>
+      </w:r>
+      <w:r>
+        <w:rPr>
+          <w:rFonts w:eastAsiaTheme="minorEastAsia"/>
+        </w:rPr>
+        <w:t>st not exceed any of these two</w:t>
+      </w:r>
+      <w:r>
+        <w:rPr>
+          <w:rFonts w:eastAsiaTheme="minorEastAsia"/>
+        </w:rPr>
+        <w:t>:</w:t>
       </w:r>
       <w:r>
         <w:rPr>
@@ -11050,19 +9953,51 @@
         <w:rPr>
           <w:rFonts w:eastAsiaTheme="minorEastAsia"/>
         </w:rPr>
-        <w:t xml:space="preserve"> or </w:t>
-      </w:r>
-      <w:r>
-        <w:rPr>
-          <w:rFonts w:eastAsiaTheme="minorEastAsia"/>
-        </w:rPr>
-        <w:t>user contribution level (</w:t>
+        <w:t xml:space="preserve">. However they should </w:t>
       </w:r>
       <w:proofErr w:type="spellStart"/>
       <w:r>
         <w:rPr>
           <w:rFonts w:eastAsiaTheme="minorEastAsia"/>
         </w:rPr>
+        <w:t>a</w:t>
+      </w:r>
+      <w:proofErr w:type="spellEnd"/>
+      <w:r>
+        <w:rPr>
+          <w:rFonts w:eastAsiaTheme="minorEastAsia"/>
+        </w:rPr>
+        <w:t xml:space="preserve"> least match the</w:t>
+      </w:r>
+      <w:r>
+        <w:rPr>
+          <w:rFonts w:eastAsiaTheme="minorEastAsia"/>
+        </w:rPr>
+        <w:t xml:space="preserve"> </w:t>
+      </w:r>
+      <w:r>
+        <w:rPr>
+          <w:rFonts w:eastAsiaTheme="minorEastAsia"/>
+        </w:rPr>
+        <w:t xml:space="preserve">user </w:t>
+      </w:r>
+      <w:r>
+        <w:rPr>
+          <w:rFonts w:eastAsiaTheme="minorEastAsia"/>
+        </w:rPr>
+        <w:t xml:space="preserve">specified </w:t>
+      </w:r>
+      <w:r>
+        <w:rPr>
+          <w:rFonts w:eastAsiaTheme="minorEastAsia"/>
+        </w:rPr>
+        <w:t>contribution level (</w:t>
+      </w:r>
+      <w:proofErr w:type="spellStart"/>
+      <w:r>
+        <w:rPr>
+          <w:rFonts w:eastAsiaTheme="minorEastAsia"/>
+        </w:rPr>
         <w:t>uc</w:t>
       </w:r>
       <w:r>
@@ -11072,12 +10007,72 @@
         </w:rPr>
         <w:t>i</w:t>
       </w:r>
+      <w:r>
+        <w:rPr>
+          <w:rFonts w:eastAsiaTheme="minorEastAsia"/>
+          <w:vertAlign w:val="subscript"/>
+        </w:rPr>
+        <w:t>j</w:t>
+      </w:r>
       <w:proofErr w:type="spellEnd"/>
       <w:r>
         <w:rPr>
           <w:rFonts w:eastAsiaTheme="minorEastAsia"/>
         </w:rPr>
-        <w:t>). MAYBE: can add a specific variable for IRA to Roth conversions and not consider it to be done with deposits (</w:t>
+        <w:t xml:space="preserve">). </w:t>
+      </w:r>
+    </w:p>
+    <w:p>
+      <w:pPr>
+        <w:tabs>
+          <w:tab w:val="center" w:pos="4680"/>
+          <w:tab w:val="right" w:pos="9360"/>
+        </w:tabs>
+        <w:rPr>
+          <w:rFonts w:eastAsiaTheme="minorEastAsia"/>
+        </w:rPr>
+      </w:pPr>
+      <w:r>
+        <w:rPr>
+          <w:rFonts w:eastAsiaTheme="minorEastAsia"/>
+        </w:rPr>
+        <w:t>MAYBE: can add</w:t>
+      </w:r>
+      <w:r>
+        <w:rPr>
+          <w:rFonts w:eastAsiaTheme="minorEastAsia"/>
+        </w:rPr>
+        <w:t xml:space="preserve"> specific variable</w:t>
+      </w:r>
+      <w:r>
+        <w:rPr>
+          <w:rFonts w:eastAsiaTheme="minorEastAsia"/>
+        </w:rPr>
+        <w:t>s</w:t>
+      </w:r>
+      <w:r>
+        <w:rPr>
+          <w:rFonts w:eastAsiaTheme="minorEastAsia"/>
+        </w:rPr>
+        <w:t xml:space="preserve"> for IRA to Roth</w:t>
+      </w:r>
+      <w:r>
+        <w:rPr>
+          <w:rFonts w:eastAsiaTheme="minorEastAsia"/>
+        </w:rPr>
+        <w:t xml:space="preserve"> per owner</w:t>
+      </w:r>
+      <w:r>
+        <w:rPr>
+          <w:rFonts w:eastAsiaTheme="minorEastAsia"/>
+        </w:rPr>
+        <w:t xml:space="preserve"> conversions and not allow</w:t>
+      </w:r>
+      <w:r>
+        <w:rPr>
+          <w:rFonts w:eastAsiaTheme="minorEastAsia"/>
+        </w:rPr>
+        <w:t xml:space="preserve"> it to be done with deposits (</w:t>
       </w:r>
       <w:proofErr w:type="spellStart"/>
       <w:r>
@@ -11268,432 +10263,6 @@
         </w:rPr>
         <w:tab/>
         <w:t>(6’</w:t>
-      </w:r>
-      <w:r>
-        <w:rPr>
-          <w:rFonts w:eastAsiaTheme="minorEastAsia"/>
-        </w:rPr>
-        <w:t>)</w:t>
-      </w:r>
-    </w:p>
-    <w:p>
-      <w:pPr>
-        <w:tabs>
-          <w:tab w:val="center" w:pos="4680"/>
-          <w:tab w:val="right" w:pos="9360"/>
-        </w:tabs>
-        <w:rPr>
-          <w:rFonts w:eastAsiaTheme="minorEastAsia"/>
-        </w:rPr>
-      </w:pPr>
-      <w:r>
-        <w:rPr>
-          <w:rFonts w:eastAsiaTheme="minorEastAsia"/>
-        </w:rPr>
-        <w:tab/>
-      </w:r>
-      <m:oMath>
-        <m:nary>
-          <m:naryPr>
-            <m:chr m:val="∑"/>
-            <m:limLoc m:val="undOvr"/>
-            <m:ctrlPr>
-              <w:rPr>
-                <w:rFonts w:ascii="Cambria Math" w:hAnsi="Cambria Math"/>
-                <w:i/>
-              </w:rPr>
-            </m:ctrlPr>
-          </m:naryPr>
-          <m:sub>
-            <m:r>
-              <w:rPr>
-                <w:rFonts w:ascii="Cambria Math" w:hAnsi="Cambria Math"/>
-              </w:rPr>
-              <m:t>k=1</m:t>
-            </m:r>
-          </m:sub>
-          <m:sup>
-            <m:sSup>
-              <m:sSupPr>
-                <m:ctrlPr>
-                  <w:rPr>
-                    <w:rFonts w:ascii="Cambria Math" w:hAnsi="Cambria Math"/>
-                    <w:i/>
-                  </w:rPr>
-                </m:ctrlPr>
-              </m:sSupPr>
-              <m:e>
-                <m:r>
-                  <w:rPr>
-                    <w:rFonts w:ascii="Cambria Math" w:hAnsi="Cambria Math"/>
-                  </w:rPr>
-                  <m:t>B</m:t>
-                </m:r>
-              </m:e>
-              <m:sup>
-                <m:r>
-                  <w:rPr>
-                    <w:rFonts w:ascii="Cambria Math" w:hAnsi="Cambria Math"/>
-                  </w:rPr>
-                  <m:t>t</m:t>
-                </m:r>
-              </m:sup>
-            </m:sSup>
-          </m:sup>
-          <m:e>
-            <m:sSub>
-              <m:sSubPr>
-                <m:ctrlPr>
-                  <w:rPr>
-                    <w:rFonts w:ascii="Cambria Math" w:hAnsi="Cambria Math"/>
-                    <w:i/>
-                  </w:rPr>
-                </m:ctrlPr>
-              </m:sSubPr>
-              <m:e>
-                <m:r>
-                  <w:rPr>
-                    <w:rFonts w:ascii="Cambria Math" w:hAnsi="Cambria Math"/>
-                  </w:rPr>
-                  <m:t>x</m:t>
-                </m:r>
-              </m:e>
-              <m:sub>
-                <m:r>
-                  <w:rPr>
-                    <w:rFonts w:ascii="Cambria Math" w:hAnsi="Cambria Math"/>
-                  </w:rPr>
-                  <m:t>ik</m:t>
-                </m:r>
-              </m:sub>
-            </m:sSub>
-          </m:e>
-        </m:nary>
-        <m:r>
-          <w:rPr>
-            <w:rFonts w:ascii="Cambria Math" w:hAnsi="Cambria Math"/>
-          </w:rPr>
-          <m:t xml:space="preserve">- </m:t>
-        </m:r>
-        <m:nary>
-          <m:naryPr>
-            <m:chr m:val="∑"/>
-            <m:limLoc m:val="subSup"/>
-            <m:supHide m:val="1"/>
-            <m:ctrlPr>
-              <w:rPr>
-                <w:rFonts w:ascii="Cambria Math" w:hAnsi="Cambria Math"/>
-                <w:i/>
-              </w:rPr>
-            </m:ctrlPr>
-          </m:naryPr>
-          <m:sub>
-            <m:r>
-              <w:rPr>
-                <w:rFonts w:ascii="Cambria Math" w:hAnsi="Cambria Math"/>
-              </w:rPr>
-              <m:t>j∈</m:t>
-            </m:r>
-            <m:sSub>
-              <m:sSubPr>
-                <m:ctrlPr>
-                  <w:rPr>
-                    <w:rFonts w:ascii="Cambria Math" w:hAnsi="Cambria Math"/>
-                    <w:i/>
-                  </w:rPr>
-                </m:ctrlPr>
-              </m:sSubPr>
-              <m:e>
-                <m:r>
-                  <w:rPr>
-                    <w:rFonts w:ascii="Cambria Math" w:hAnsi="Cambria Math"/>
-                  </w:rPr>
-                  <m:t>n</m:t>
-                </m:r>
-              </m:e>
-              <m:sub>
-                <m:r>
-                  <w:rPr>
-                    <w:rFonts w:ascii="Cambria Math" w:hAnsi="Cambria Math"/>
-                  </w:rPr>
-                  <m:t>l</m:t>
-                </m:r>
-              </m:sub>
-            </m:sSub>
-            <m:r>
-              <w:rPr>
-                <w:rFonts w:ascii="Cambria Math" w:hAnsi="Cambria Math"/>
-              </w:rPr>
-              <m:t>∩TDRA</m:t>
-            </m:r>
-          </m:sub>
-          <m:sup/>
-          <m:e>
-            <m:sSub>
-              <m:sSubPr>
-                <m:ctrlPr>
-                  <w:rPr>
-                    <w:rFonts w:ascii="Cambria Math" w:hAnsi="Cambria Math"/>
-                    <w:i/>
-                  </w:rPr>
-                </m:ctrlPr>
-              </m:sSubPr>
-              <m:e>
-                <m:r>
-                  <w:rPr>
-                    <w:rFonts w:ascii="Cambria Math" w:hAnsi="Cambria Math"/>
-                  </w:rPr>
-                  <m:t>w</m:t>
-                </m:r>
-              </m:e>
-              <m:sub>
-                <m:r>
-                  <w:rPr>
-                    <w:rFonts w:ascii="Cambria Math" w:hAnsi="Cambria Math"/>
-                  </w:rPr>
-                  <m:t>ij</m:t>
-                </m:r>
-              </m:sub>
-            </m:sSub>
-          </m:e>
-        </m:nary>
-        <m:r>
-          <w:rPr>
-            <w:rFonts w:ascii="Cambria Math" w:hAnsi="Cambria Math"/>
-          </w:rPr>
-          <m:t>+</m:t>
-        </m:r>
-        <m:nary>
-          <m:naryPr>
-            <m:chr m:val="∑"/>
-            <m:limLoc m:val="subSup"/>
-            <m:supHide m:val="1"/>
-            <m:ctrlPr>
-              <w:rPr>
-                <w:rFonts w:ascii="Cambria Math" w:hAnsi="Cambria Math"/>
-                <w:i/>
-              </w:rPr>
-            </m:ctrlPr>
-          </m:naryPr>
-          <m:sub>
-            <m:r>
-              <w:rPr>
-                <w:rFonts w:ascii="Cambria Math" w:hAnsi="Cambria Math"/>
-              </w:rPr>
-              <m:t>j∈</m:t>
-            </m:r>
-            <m:sSub>
-              <m:sSubPr>
-                <m:ctrlPr>
-                  <w:rPr>
-                    <w:rFonts w:ascii="Cambria Math" w:hAnsi="Cambria Math"/>
-                    <w:i/>
-                  </w:rPr>
-                </m:ctrlPr>
-              </m:sSubPr>
-              <m:e>
-                <m:r>
-                  <w:rPr>
-                    <w:rFonts w:ascii="Cambria Math" w:hAnsi="Cambria Math"/>
-                  </w:rPr>
-                  <m:t>n</m:t>
-                </m:r>
-              </m:e>
-              <m:sub>
-                <m:r>
-                  <w:rPr>
-                    <w:rFonts w:ascii="Cambria Math" w:hAnsi="Cambria Math"/>
-                  </w:rPr>
-                  <m:t>l</m:t>
-                </m:r>
-              </m:sub>
-            </m:sSub>
-            <m:r>
-              <w:rPr>
-                <w:rFonts w:ascii="Cambria Math" w:hAnsi="Cambria Math"/>
-              </w:rPr>
-              <m:t>∩TDRA</m:t>
-            </m:r>
-          </m:sub>
-          <m:sup/>
-          <m:e>
-            <m:sSub>
-              <m:sSubPr>
-                <m:ctrlPr>
-                  <w:rPr>
-                    <w:rFonts w:ascii="Cambria Math" w:hAnsi="Cambria Math"/>
-                    <w:i/>
-                  </w:rPr>
-                </m:ctrlPr>
-              </m:sSubPr>
-              <m:e>
-                <m:r>
-                  <w:rPr>
-                    <w:rFonts w:ascii="Cambria Math" w:hAnsi="Cambria Math"/>
-                  </w:rPr>
-                  <m:t>D</m:t>
-                </m:r>
-              </m:e>
-              <m:sub>
-                <m:r>
-                  <w:rPr>
-                    <w:rFonts w:ascii="Cambria Math" w:hAnsi="Cambria Math"/>
-                  </w:rPr>
-                  <m:t>ij</m:t>
-                </m:r>
-              </m:sub>
-            </m:sSub>
-          </m:e>
-        </m:nary>
-        <m:r>
-          <w:rPr>
-            <w:rFonts w:ascii="Cambria Math" w:hAnsi="Cambria Math"/>
-          </w:rPr>
-          <m:t>≤</m:t>
-        </m:r>
-        <m:sSubSup>
-          <m:sSubSupPr>
-            <m:ctrlPr>
-              <w:rPr>
-                <w:rFonts w:ascii="Cambria Math" w:hAnsi="Cambria Math"/>
-                <w:i/>
-              </w:rPr>
-            </m:ctrlPr>
-          </m:sSubSupPr>
-          <m:e>
-            <m:r>
-              <w:rPr>
-                <w:rFonts w:ascii="Cambria Math" w:hAnsi="Cambria Math"/>
-              </w:rPr>
-              <m:t>o</m:t>
-            </m:r>
-          </m:e>
-          <m:sub>
-            <m:r>
-              <w:rPr>
-                <w:rFonts w:ascii="Cambria Math" w:hAnsi="Cambria Math"/>
-              </w:rPr>
-              <m:t>i</m:t>
-            </m:r>
-          </m:sub>
-          <m:sup>
-            <m:r>
-              <w:rPr>
-                <w:rFonts w:ascii="Cambria Math" w:hAnsi="Cambria Math"/>
-              </w:rPr>
-              <m:t>t</m:t>
-            </m:r>
-          </m:sup>
-        </m:sSubSup>
-        <m:r>
-          <w:rPr>
-            <w:rFonts w:ascii="Cambria Math" w:hAnsi="Cambria Math"/>
-          </w:rPr>
-          <m:t>+</m:t>
-        </m:r>
-        <m:sSup>
-          <m:sSupPr>
-            <m:ctrlPr>
-              <w:rPr>
-                <w:rFonts w:ascii="Cambria Math" w:hAnsi="Cambria Math"/>
-                <w:i/>
-              </w:rPr>
-            </m:ctrlPr>
-          </m:sSupPr>
-          <m:e>
-            <m:r>
-              <w:rPr>
-                <w:rFonts w:ascii="Cambria Math" w:hAnsi="Cambria Math"/>
-              </w:rPr>
-              <m:t>SS</m:t>
-            </m:r>
-          </m:e>
-          <m:sup>
-            <m:r>
-              <w:rPr>
-                <w:rFonts w:ascii="Cambria Math" w:hAnsi="Cambria Math"/>
-              </w:rPr>
-              <m:t>t</m:t>
-            </m:r>
-          </m:sup>
-        </m:sSup>
-        <m:sSub>
-          <m:sSubPr>
-            <m:ctrlPr>
-              <w:rPr>
-                <w:rFonts w:ascii="Cambria Math" w:hAnsi="Cambria Math"/>
-                <w:i/>
-              </w:rPr>
-            </m:ctrlPr>
-          </m:sSubPr>
-          <m:e>
-            <m:r>
-              <w:rPr>
-                <w:rFonts w:ascii="Cambria Math" w:hAnsi="Cambria Math"/>
-              </w:rPr>
-              <m:t>SS</m:t>
-            </m:r>
-          </m:e>
-          <m:sub>
-            <m:r>
-              <w:rPr>
-                <w:rFonts w:ascii="Cambria Math" w:hAnsi="Cambria Math"/>
-              </w:rPr>
-              <m:t>i</m:t>
-            </m:r>
-          </m:sub>
-        </m:sSub>
-        <m:r>
-          <w:rPr>
-            <w:rFonts w:ascii="Cambria Math" w:hAnsi="Cambria Math"/>
-          </w:rPr>
-          <m:t>-</m:t>
-        </m:r>
-        <m:sSub>
-          <m:sSubPr>
-            <m:ctrlPr>
-              <w:rPr>
-                <w:rFonts w:ascii="Cambria Math" w:hAnsi="Cambria Math"/>
-                <w:i/>
-              </w:rPr>
-            </m:ctrlPr>
-          </m:sSubPr>
-          <m:e>
-            <m:r>
-              <w:rPr>
-                <w:rFonts w:ascii="Cambria Math" w:hAnsi="Cambria Math"/>
-              </w:rPr>
-              <m:t>sd</m:t>
-            </m:r>
-          </m:e>
-          <m:sub>
-            <m:r>
-              <w:rPr>
-                <w:rFonts w:ascii="Cambria Math" w:hAnsi="Cambria Math"/>
-              </w:rPr>
-              <m:t>i</m:t>
-            </m:r>
-          </m:sub>
-        </m:sSub>
-        <m:r>
-          <w:rPr>
-            <w:rFonts w:ascii="Cambria Math" w:eastAsiaTheme="minorEastAsia" w:hAnsi="Cambria Math"/>
-          </w:rPr>
-          <m:t>,   i=1…n</m:t>
-        </m:r>
-      </m:oMath>
-      <w:r>
-        <w:rPr>
-          <w:rFonts w:eastAsiaTheme="minorEastAsia"/>
-        </w:rPr>
-        <w:tab/>
-        <w:t>(7a’</w:t>
-      </w:r>
-      <w:r>
-        <w:rPr>
-          <w:rFonts w:eastAsiaTheme="minorEastAsia"/>
-        </w:rPr>
-        <w:t>-exclud</w:t>
       </w:r>
       <w:r>
         <w:rPr>
@@ -12119,7 +10688,15 @@
           <w:rFonts w:eastAsiaTheme="minorEastAsia"/>
         </w:rPr>
         <w:tab/>
-        <w:t>(7b’</w:t>
+        <w:t>(7</w:t>
+      </w:r>
+      <w:bookmarkStart w:id="0" w:name="_GoBack"/>
+      <w:bookmarkEnd w:id="0"/>
+      <w:r>
+        <w:rPr>
+          <w:rFonts w:eastAsiaTheme="minorEastAsia"/>
+        </w:rPr>
+        <w:t>’</w:t>
       </w:r>
       <w:r>
         <w:rPr>
@@ -15413,6 +13990,7 @@
         <w:rPr>
           <w:rFonts w:eastAsiaTheme="minorEastAsia"/>
         </w:rPr>
+        <w:lastRenderedPageBreak/>
         <w:t>Model input specification:</w:t>
       </w:r>
     </w:p>
@@ -15480,7 +14058,6 @@
         <w:rPr>
           <w:rFonts w:eastAsiaTheme="minorEastAsia"/>
         </w:rPr>
-        <w:lastRenderedPageBreak/>
         <w:t>dispriptive</w:t>
       </w:r>
       <w:proofErr w:type="spellEnd"/>
@@ -16185,6 +14762,7 @@
         <w:rPr>
           <w:rFonts w:eastAsiaTheme="minorEastAsia"/>
         </w:rPr>
+        <w:lastRenderedPageBreak/>
         <w:t>amount</w:t>
       </w:r>
       <w:proofErr w:type="gramEnd"/>
@@ -16248,7 +14826,6 @@
         <w:rPr>
           <w:rFonts w:eastAsiaTheme="minorEastAsia"/>
         </w:rPr>
-        <w:lastRenderedPageBreak/>
         <w:t>tax</w:t>
       </w:r>
       <w:proofErr w:type="gramEnd"/>
@@ -16890,6 +15467,7 @@
         <w:rPr>
           <w:rFonts w:eastAsiaTheme="minorEastAsia"/>
         </w:rPr>
+        <w:lastRenderedPageBreak/>
         <w:t>[</w:t>
       </w:r>
       <w:proofErr w:type="spellStart"/>
@@ -16969,7 +15547,6 @@
         <w:rPr>
           <w:rFonts w:eastAsiaTheme="minorEastAsia"/>
         </w:rPr>
-        <w:lastRenderedPageBreak/>
         <w:t># after tax savings</w:t>
       </w:r>
       <w:r>
@@ -17501,6 +16078,7 @@
     <w:p>
       <w:proofErr w:type="gramStart"/>
       <w:r>
+        <w:lastRenderedPageBreak/>
         <w:t>n</w:t>
       </w:r>
       <w:proofErr w:type="gramEnd"/>
@@ -17556,7 +16134,6 @@
       <w:proofErr w:type="spellStart"/>
       <w:proofErr w:type="gramStart"/>
       <w:r>
-        <w:lastRenderedPageBreak/>
         <w:t>n</w:t>
       </w:r>
       <w:r>
@@ -18342,6 +16919,7 @@
         <w:rPr>
           <w:rFonts w:eastAsiaTheme="minorEastAsia"/>
         </w:rPr>
+        <w:lastRenderedPageBreak/>
         <w:t>NEED TO ENSURE SS WORKS correct if it has already started (i.e., we are already retired)</w:t>
       </w:r>
     </w:p>
@@ -18401,7 +16979,6 @@
         <w:rPr>
           <w:rFonts w:eastAsiaTheme="minorEastAsia"/>
         </w:rPr>
-        <w:lastRenderedPageBreak/>
         <w:t>To Add:</w:t>
       </w:r>
     </w:p>
@@ -19370,6 +17947,7 @@
           <w:strike/>
           <w:color w:val="FF0000"/>
         </w:rPr>
+        <w:lastRenderedPageBreak/>
         <w:t>I think I will need to add two TDRA and two ROTH accounts to correctly handle joint where both have these accounts (RMD differ, timelines differ, SS differs)</w:t>
       </w:r>
     </w:p>
@@ -19436,7 +18014,6 @@
         <w:rPr>
           <w:rFonts w:eastAsiaTheme="minorEastAsia"/>
         </w:rPr>
-        <w:lastRenderedPageBreak/>
         <w:t>Might help answer the question on whether a spouse should continue to contribute to IRA or Roth after another spouse retires</w:t>
       </w:r>
     </w:p>
@@ -20154,6 +18731,7 @@
         <w:rPr>
           <w:rFonts w:eastAsiaTheme="minorEastAsia"/>
         </w:rPr>
+        <w:lastRenderedPageBreak/>
         <w:t>Like to be able to consider two peoples accounts more fully. That is to be able to determine things like:</w:t>
       </w:r>
     </w:p>
@@ -20298,7 +18876,7 @@
             <w:sz w:val="28"/>
             <w:szCs w:val="28"/>
           </w:rPr>
-          <w:t>14</w:t>
+          <w:t>8</w:t>
         </w:r>
         <w:r>
           <w:rPr>
@@ -20539,12 +19117,7 @@
         <w:footnoteRef/>
       </w:r>
       <w:r>
-        <w:t xml:space="preserve"> IRS 2017 </w:t>
-      </w:r>
-      <w:bookmarkStart w:id="0" w:name="_GoBack"/>
-      <w:bookmarkEnd w:id="0"/>
-      <w:r>
-        <w:t>publication 590b.</w:t>
+        <w:t xml:space="preserve"> IRS 2017 publication 590b.</w:t>
       </w:r>
     </w:p>
   </w:footnote>
@@ -22113,7 +20686,7 @@
 </file>
 
 <file path=customXml/itemProps1.xml><?xml version="1.0" encoding="utf-8"?>
-<ds:datastoreItem xmlns:ds="http://schemas.openxmlformats.org/officeDocument/2006/customXml" ds:itemID="{7BA79733-9E57-47D0-B58C-52099C3551C1}">
+<ds:datastoreItem xmlns:ds="http://schemas.openxmlformats.org/officeDocument/2006/customXml" ds:itemID="{39825417-0636-4DB0-875D-0BEAD2A27A11}">
   <ds:schemaRefs>
     <ds:schemaRef ds:uri="http://schemas.openxmlformats.org/officeDocument/2006/bibliography"/>
   </ds:schemaRefs>

</xml_diff>

<commit_message>
Adding additional constraint for deposits to retirement accounts
</commit_message>
<xml_diff>
--- a/ARetirementPlannerModel2017.docx
+++ b/ARetirementPlannerModel2017.docx
@@ -3935,6 +3935,1039 @@
         <w:tab/>
       </w:r>
       <m:oMath>
+        <m:nary>
+          <m:naryPr>
+            <m:chr m:val="∑"/>
+            <m:limLoc m:val="subSup"/>
+            <m:supHide m:val="1"/>
+            <m:ctrlPr>
+              <w:rPr>
+                <w:rFonts w:ascii="Cambria Math" w:hAnsi="Cambria Math"/>
+                <w:i/>
+              </w:rPr>
+            </m:ctrlPr>
+          </m:naryPr>
+          <m:sub>
+            <m:r>
+              <w:rPr>
+                <w:rFonts w:ascii="Cambria Math" w:hAnsi="Cambria Math"/>
+              </w:rPr>
+              <m:t>j∈</m:t>
+            </m:r>
+            <m:sSub>
+              <m:sSubPr>
+                <m:ctrlPr>
+                  <w:rPr>
+                    <w:rFonts w:ascii="Cambria Math" w:hAnsi="Cambria Math"/>
+                    <w:i/>
+                  </w:rPr>
+                </m:ctrlPr>
+              </m:sSubPr>
+              <m:e>
+                <m:r>
+                  <w:rPr>
+                    <w:rFonts w:ascii="Cambria Math" w:hAnsi="Cambria Math"/>
+                  </w:rPr>
+                  <m:t>n</m:t>
+                </m:r>
+              </m:e>
+              <m:sub>
+                <m:r>
+                  <w:rPr>
+                    <w:rFonts w:ascii="Cambria Math" w:hAnsi="Cambria Math"/>
+                  </w:rPr>
+                  <m:t>l</m:t>
+                </m:r>
+              </m:sub>
+            </m:sSub>
+            <m:r>
+              <w:rPr>
+                <w:rFonts w:ascii="Cambria Math" w:hAnsi="Cambria Math"/>
+              </w:rPr>
+              <m:t>∩(TDRA∪RothRA)</m:t>
+            </m:r>
+          </m:sub>
+          <m:sup/>
+          <m:e>
+            <m:sSub>
+              <m:sSubPr>
+                <m:ctrlPr>
+                  <w:rPr>
+                    <w:rFonts w:ascii="Cambria Math" w:hAnsi="Cambria Math"/>
+                    <w:i/>
+                  </w:rPr>
+                </m:ctrlPr>
+              </m:sSubPr>
+              <m:e>
+                <m:r>
+                  <w:rPr>
+                    <w:rFonts w:ascii="Cambria Math" w:hAnsi="Cambria Math"/>
+                  </w:rPr>
+                  <m:t>D</m:t>
+                </m:r>
+              </m:e>
+              <m:sub>
+                <m:r>
+                  <w:rPr>
+                    <w:rFonts w:ascii="Cambria Math" w:hAnsi="Cambria Math"/>
+                  </w:rPr>
+                  <m:t>ij</m:t>
+                </m:r>
+              </m:sub>
+            </m:sSub>
+          </m:e>
+        </m:nary>
+        <m:r>
+          <w:rPr>
+            <w:rFonts w:ascii="Cambria Math" w:hAnsi="Cambria Math"/>
+          </w:rPr>
+          <m:t>≤</m:t>
+        </m:r>
+        <m:func>
+          <m:funcPr>
+            <m:ctrlPr>
+              <w:rPr>
+                <w:rFonts w:ascii="Cambria Math" w:hAnsi="Cambria Math"/>
+              </w:rPr>
+            </m:ctrlPr>
+          </m:funcPr>
+          <m:fName>
+            <m:r>
+              <m:rPr>
+                <m:sty m:val="p"/>
+              </m:rPr>
+              <w:rPr>
+                <w:rFonts w:ascii="Cambria Math" w:hAnsi="Cambria Math"/>
+              </w:rPr>
+              <m:t>min</m:t>
+            </m:r>
+            <m:ctrlPr>
+              <w:rPr>
+                <w:rFonts w:ascii="Cambria Math" w:hAnsi="Cambria Math"/>
+                <w:i/>
+              </w:rPr>
+            </m:ctrlPr>
+          </m:fName>
+          <m:e>
+            <m:d>
+              <m:dPr>
+                <m:ctrlPr>
+                  <w:rPr>
+                    <w:rFonts w:ascii="Cambria Math" w:hAnsi="Cambria Math"/>
+                    <w:i/>
+                  </w:rPr>
+                </m:ctrlPr>
+              </m:dPr>
+              <m:e>
+                <m:sSub>
+                  <m:sSubPr>
+                    <m:ctrlPr>
+                      <w:rPr>
+                        <w:rFonts w:ascii="Cambria Math" w:hAnsi="Cambria Math"/>
+                        <w:i/>
+                      </w:rPr>
+                    </m:ctrlPr>
+                  </m:sSubPr>
+                  <m:e>
+                    <m:r>
+                      <w:rPr>
+                        <w:rFonts w:ascii="Cambria Math" w:hAnsi="Cambria Math"/>
+                      </w:rPr>
+                      <m:t>o</m:t>
+                    </m:r>
+                  </m:e>
+                  <m:sub>
+                    <m:r>
+                      <w:rPr>
+                        <w:rFonts w:ascii="Cambria Math" w:hAnsi="Cambria Math"/>
+                      </w:rPr>
+                      <m:t>i</m:t>
+                    </m:r>
+                  </m:sub>
+                </m:sSub>
+                <m:r>
+                  <w:rPr>
+                    <w:rFonts w:ascii="Cambria Math" w:hAnsi="Cambria Math"/>
+                  </w:rPr>
+                  <m:t xml:space="preserve">, </m:t>
+                </m:r>
+                <m:nary>
+                  <m:naryPr>
+                    <m:chr m:val="∑"/>
+                    <m:limLoc m:val="undOvr"/>
+                    <m:supHide m:val="1"/>
+                    <m:ctrlPr>
+                      <w:rPr>
+                        <w:rFonts w:ascii="Cambria Math" w:hAnsi="Cambria Math"/>
+                        <w:i/>
+                      </w:rPr>
+                    </m:ctrlPr>
+                  </m:naryPr>
+                  <m:sub>
+                    <m:r>
+                      <w:rPr>
+                        <w:rFonts w:ascii="Cambria Math" w:eastAsiaTheme="minorEastAsia" w:hAnsi="Cambria Math"/>
+                      </w:rPr>
+                      <m:t>r∈R</m:t>
+                    </m:r>
+                  </m:sub>
+                  <m:sup/>
+                  <m:e>
+                    <m:sSub>
+                      <m:sSubPr>
+                        <m:ctrlPr>
+                          <w:rPr>
+                            <w:rFonts w:ascii="Cambria Math" w:hAnsi="Cambria Math"/>
+                            <w:i/>
+                          </w:rPr>
+                        </m:ctrlPr>
+                      </m:sSubPr>
+                      <m:e>
+                        <m:r>
+                          <w:rPr>
+                            <w:rFonts w:ascii="Cambria Math" w:hAnsi="Cambria Math"/>
+                          </w:rPr>
+                          <m:t>mc</m:t>
+                        </m:r>
+                      </m:e>
+                      <m:sub>
+                        <m:r>
+                          <w:rPr>
+                            <w:rFonts w:ascii="Cambria Math" w:hAnsi="Cambria Math"/>
+                          </w:rPr>
+                          <m:t>ir</m:t>
+                        </m:r>
+                      </m:sub>
+                    </m:sSub>
+                  </m:e>
+                </m:nary>
+              </m:e>
+            </m:d>
+          </m:e>
+        </m:func>
+        <m:r>
+          <w:rPr>
+            <w:rFonts w:ascii="Cambria Math" w:eastAsiaTheme="minorEastAsia" w:hAnsi="Cambria Math"/>
+          </w:rPr>
+          <m:t>,   i=1..n</m:t>
+        </m:r>
+      </m:oMath>
+      <w:r>
+        <w:rPr>
+          <w:rFonts w:eastAsiaTheme="minorEastAsia"/>
+        </w:rPr>
+        <w:tab/>
+        <w:t>(6</w:t>
+      </w:r>
+      <w:r>
+        <w:rPr>
+          <w:rFonts w:eastAsiaTheme="minorEastAsia"/>
+        </w:rPr>
+        <w:t>)</w:t>
+      </w:r>
+    </w:p>
+    <w:p>
+      <w:pPr>
+        <w:tabs>
+          <w:tab w:val="center" w:pos="4680"/>
+          <w:tab w:val="right" w:pos="9360"/>
+        </w:tabs>
+        <w:rPr>
+          <w:rFonts w:eastAsiaTheme="minorEastAsia"/>
+        </w:rPr>
+      </w:pPr>
+      <w:r>
+        <w:rPr>
+          <w:rFonts w:eastAsiaTheme="minorEastAsia"/>
+        </w:rPr>
+        <w:tab/>
+      </w:r>
+      <m:oMath>
+        <m:nary>
+          <m:naryPr>
+            <m:chr m:val="∑"/>
+            <m:limLoc m:val="subSup"/>
+            <m:supHide m:val="1"/>
+            <m:ctrlPr>
+              <w:rPr>
+                <w:rFonts w:ascii="Cambria Math" w:hAnsi="Cambria Math"/>
+                <w:i/>
+              </w:rPr>
+            </m:ctrlPr>
+          </m:naryPr>
+          <m:sub>
+            <m:r>
+              <w:rPr>
+                <w:rFonts w:ascii="Cambria Math" w:hAnsi="Cambria Math"/>
+              </w:rPr>
+              <m:t>j∈</m:t>
+            </m:r>
+            <m:sSub>
+              <m:sSubPr>
+                <m:ctrlPr>
+                  <w:rPr>
+                    <w:rFonts w:ascii="Cambria Math" w:hAnsi="Cambria Math"/>
+                    <w:i/>
+                  </w:rPr>
+                </m:ctrlPr>
+              </m:sSubPr>
+              <m:e>
+                <m:r>
+                  <w:rPr>
+                    <w:rFonts w:ascii="Cambria Math" w:hAnsi="Cambria Math"/>
+                  </w:rPr>
+                  <m:t>n</m:t>
+                </m:r>
+              </m:e>
+              <m:sub>
+                <m:r>
+                  <w:rPr>
+                    <w:rFonts w:ascii="Cambria Math" w:hAnsi="Cambria Math"/>
+                  </w:rPr>
+                  <m:t>l</m:t>
+                </m:r>
+              </m:sub>
+            </m:sSub>
+            <m:r>
+              <w:rPr>
+                <w:rFonts w:ascii="Cambria Math" w:hAnsi="Cambria Math"/>
+              </w:rPr>
+              <m:t>∩(TDRA∪RothRA)</m:t>
+            </m:r>
+            <m:r>
+              <w:rPr>
+                <w:rFonts w:ascii="Cambria Math" w:hAnsi="Cambria Math"/>
+              </w:rPr>
+              <m:t>∩r</m:t>
+            </m:r>
+          </m:sub>
+          <m:sup/>
+          <m:e>
+            <m:sSub>
+              <m:sSubPr>
+                <m:ctrlPr>
+                  <w:rPr>
+                    <w:rFonts w:ascii="Cambria Math" w:hAnsi="Cambria Math"/>
+                    <w:i/>
+                  </w:rPr>
+                </m:ctrlPr>
+              </m:sSubPr>
+              <m:e>
+                <m:r>
+                  <w:rPr>
+                    <w:rFonts w:ascii="Cambria Math" w:hAnsi="Cambria Math"/>
+                  </w:rPr>
+                  <m:t>D</m:t>
+                </m:r>
+              </m:e>
+              <m:sub>
+                <m:r>
+                  <w:rPr>
+                    <w:rFonts w:ascii="Cambria Math" w:hAnsi="Cambria Math"/>
+                  </w:rPr>
+                  <m:t>ij</m:t>
+                </m:r>
+              </m:sub>
+            </m:sSub>
+          </m:e>
+        </m:nary>
+        <m:r>
+          <w:rPr>
+            <w:rFonts w:ascii="Cambria Math" w:hAnsi="Cambria Math"/>
+          </w:rPr>
+          <m:t>≤</m:t>
+        </m:r>
+        <m:sSub>
+          <m:sSubPr>
+            <m:ctrlPr>
+              <w:rPr>
+                <w:rFonts w:ascii="Cambria Math" w:hAnsi="Cambria Math"/>
+                <w:i/>
+              </w:rPr>
+            </m:ctrlPr>
+          </m:sSubPr>
+          <m:e>
+            <m:r>
+              <w:rPr>
+                <w:rFonts w:ascii="Cambria Math" w:hAnsi="Cambria Math"/>
+              </w:rPr>
+              <m:t>mc</m:t>
+            </m:r>
+          </m:e>
+          <m:sub>
+            <m:r>
+              <w:rPr>
+                <w:rFonts w:ascii="Cambria Math" w:hAnsi="Cambria Math"/>
+              </w:rPr>
+              <m:t>ir</m:t>
+            </m:r>
+          </m:sub>
+        </m:sSub>
+        <m:r>
+          <w:rPr>
+            <w:rFonts w:ascii="Cambria Math" w:eastAsiaTheme="minorEastAsia" w:hAnsi="Cambria Math"/>
+          </w:rPr>
+          <m:t>,   i=1..n</m:t>
+        </m:r>
+        <m:r>
+          <w:rPr>
+            <w:rFonts w:ascii="Cambria Math" w:eastAsiaTheme="minorEastAsia" w:hAnsi="Cambria Math"/>
+          </w:rPr>
+          <m:t>, r∈R</m:t>
+        </m:r>
+      </m:oMath>
+      <w:r>
+        <w:rPr>
+          <w:rFonts w:eastAsiaTheme="minorEastAsia"/>
+        </w:rPr>
+        <w:tab/>
+        <w:t>(7</w:t>
+      </w:r>
+      <w:r>
+        <w:rPr>
+          <w:rFonts w:eastAsiaTheme="minorEastAsia"/>
+        </w:rPr>
+        <w:t>)</w:t>
+      </w:r>
+    </w:p>
+    <w:p>
+      <w:pPr>
+        <w:tabs>
+          <w:tab w:val="center" w:pos="4680"/>
+          <w:tab w:val="right" w:pos="9360"/>
+        </w:tabs>
+        <w:rPr>
+          <w:rFonts w:eastAsiaTheme="minorEastAsia"/>
+        </w:rPr>
+      </w:pPr>
+      <w:r>
+        <w:rPr>
+          <w:rFonts w:eastAsiaTheme="minorEastAsia"/>
+        </w:rPr>
+        <w:tab/>
+      </w:r>
+      <m:oMath>
+        <m:nary>
+          <m:naryPr>
+            <m:chr m:val="∑"/>
+            <m:limLoc m:val="subSup"/>
+            <m:supHide m:val="1"/>
+            <m:ctrlPr>
+              <w:rPr>
+                <w:rFonts w:ascii="Cambria Math" w:hAnsi="Cambria Math"/>
+                <w:i/>
+              </w:rPr>
+            </m:ctrlPr>
+          </m:naryPr>
+          <m:sub>
+            <m:r>
+              <w:rPr>
+                <w:rFonts w:ascii="Cambria Math" w:hAnsi="Cambria Math"/>
+              </w:rPr>
+              <m:t>j∈</m:t>
+            </m:r>
+            <m:sSub>
+              <m:sSubPr>
+                <m:ctrlPr>
+                  <w:rPr>
+                    <w:rFonts w:ascii="Cambria Math" w:hAnsi="Cambria Math"/>
+                    <w:i/>
+                  </w:rPr>
+                </m:ctrlPr>
+              </m:sSubPr>
+              <m:e>
+                <m:r>
+                  <w:rPr>
+                    <w:rFonts w:ascii="Cambria Math" w:hAnsi="Cambria Math"/>
+                  </w:rPr>
+                  <m:t>n</m:t>
+                </m:r>
+              </m:e>
+              <m:sub>
+                <m:r>
+                  <w:rPr>
+                    <w:rFonts w:ascii="Cambria Math" w:hAnsi="Cambria Math"/>
+                  </w:rPr>
+                  <m:t>l</m:t>
+                </m:r>
+              </m:sub>
+            </m:sSub>
+          </m:sub>
+          <m:sup/>
+          <m:e>
+            <m:sSub>
+              <m:sSubPr>
+                <m:ctrlPr>
+                  <w:rPr>
+                    <w:rFonts w:ascii="Cambria Math" w:hAnsi="Cambria Math"/>
+                    <w:i/>
+                  </w:rPr>
+                </m:ctrlPr>
+              </m:sSubPr>
+              <m:e>
+                <m:r>
+                  <w:rPr>
+                    <w:rFonts w:ascii="Cambria Math" w:hAnsi="Cambria Math"/>
+                  </w:rPr>
+                  <m:t>D</m:t>
+                </m:r>
+              </m:e>
+              <m:sub>
+                <m:r>
+                  <w:rPr>
+                    <w:rFonts w:ascii="Cambria Math" w:hAnsi="Cambria Math"/>
+                  </w:rPr>
+                  <m:t>ij</m:t>
+                </m:r>
+              </m:sub>
+            </m:sSub>
+          </m:e>
+        </m:nary>
+        <m:r>
+          <w:rPr>
+            <w:rFonts w:ascii="Cambria Math" w:hAnsi="Cambria Math"/>
+          </w:rPr>
+          <m:t>≥</m:t>
+        </m:r>
+        <m:sSub>
+          <m:sSubPr>
+            <m:ctrlPr>
+              <w:rPr>
+                <w:rFonts w:ascii="Cambria Math" w:hAnsi="Cambria Math"/>
+                <w:i/>
+              </w:rPr>
+            </m:ctrlPr>
+          </m:sSubPr>
+          <m:e>
+            <m:r>
+              <w:rPr>
+                <w:rFonts w:ascii="Cambria Math" w:hAnsi="Cambria Math"/>
+              </w:rPr>
+              <m:t>uc</m:t>
+            </m:r>
+          </m:e>
+          <m:sub>
+            <m:r>
+              <w:rPr>
+                <w:rFonts w:ascii="Cambria Math" w:hAnsi="Cambria Math"/>
+              </w:rPr>
+              <m:t>i</m:t>
+            </m:r>
+          </m:sub>
+        </m:sSub>
+        <m:r>
+          <w:rPr>
+            <w:rFonts w:ascii="Cambria Math" w:eastAsiaTheme="minorEastAsia" w:hAnsi="Cambria Math"/>
+          </w:rPr>
+          <m:t>,   i∈</m:t>
+        </m:r>
+        <m:sSub>
+          <m:sSubPr>
+            <m:ctrlPr>
+              <w:rPr>
+                <w:rFonts w:ascii="Cambria Math" w:hAnsi="Cambria Math"/>
+                <w:i/>
+              </w:rPr>
+            </m:ctrlPr>
+          </m:sSubPr>
+          <m:e>
+            <m:r>
+              <w:rPr>
+                <w:rFonts w:ascii="Cambria Math" w:hAnsi="Cambria Math"/>
+              </w:rPr>
+              <m:t>uc</m:t>
+            </m:r>
+          </m:e>
+          <m:sub>
+            <m:r>
+              <w:rPr>
+                <w:rFonts w:ascii="Cambria Math" w:hAnsi="Cambria Math"/>
+              </w:rPr>
+              <m:t>ij</m:t>
+            </m:r>
+          </m:sub>
+        </m:sSub>
+        <m:r>
+          <w:rPr>
+            <w:rFonts w:ascii="Cambria Math" w:hAnsi="Cambria Math"/>
+          </w:rPr>
+          <m:t>&gt;0</m:t>
+        </m:r>
+      </m:oMath>
+      <w:r>
+        <w:rPr>
+          <w:rFonts w:eastAsiaTheme="minorEastAsia"/>
+        </w:rPr>
+        <w:tab/>
+        <w:t>(8</w:t>
+      </w:r>
+      <w:r>
+        <w:rPr>
+          <w:rFonts w:eastAsiaTheme="minorEastAsia"/>
+        </w:rPr>
+        <w:t>)</w:t>
+      </w:r>
+    </w:p>
+    <w:p>
+      <w:pPr>
+        <w:tabs>
+          <w:tab w:val="center" w:pos="4680"/>
+          <w:tab w:val="right" w:pos="9360"/>
+        </w:tabs>
+        <w:rPr>
+          <w:rFonts w:eastAsiaTheme="minorEastAsia"/>
+        </w:rPr>
+      </w:pPr>
+      <w:r>
+        <w:rPr>
+          <w:rFonts w:eastAsiaTheme="minorEastAsia"/>
+        </w:rPr>
+        <w:tab/>
+      </w:r>
+      <m:oMath>
+        <m:sSub>
+          <m:sSubPr>
+            <m:ctrlPr>
+              <w:rPr>
+                <w:rFonts w:ascii="Cambria Math" w:hAnsi="Cambria Math"/>
+                <w:i/>
+              </w:rPr>
+            </m:ctrlPr>
+          </m:sSubPr>
+          <m:e>
+            <m:r>
+              <w:rPr>
+                <w:rFonts w:ascii="Cambria Math" w:hAnsi="Cambria Math"/>
+              </w:rPr>
+              <m:t>D</m:t>
+            </m:r>
+          </m:e>
+          <m:sub>
+            <m:r>
+              <w:rPr>
+                <w:rFonts w:ascii="Cambria Math" w:hAnsi="Cambria Math"/>
+              </w:rPr>
+              <m:t>ij</m:t>
+            </m:r>
+          </m:sub>
+        </m:sSub>
+        <m:r>
+          <w:rPr>
+            <w:rFonts w:ascii="Cambria Math" w:hAnsi="Cambria Math"/>
+          </w:rPr>
+          <m:t>≤0</m:t>
+        </m:r>
+        <m:r>
+          <w:rPr>
+            <w:rFonts w:ascii="Cambria Math" w:eastAsiaTheme="minorEastAsia" w:hAnsi="Cambria Math"/>
+          </w:rPr>
+          <m:t xml:space="preserve">,  </m:t>
+        </m:r>
+        <m:r>
+          <w:rPr>
+            <w:rFonts w:ascii="Cambria Math" w:hAnsi="Cambria Math"/>
+          </w:rPr>
+          <m:t xml:space="preserve">i= </m:t>
+        </m:r>
+        <m:sSub>
+          <m:sSubPr>
+            <m:ctrlPr>
+              <w:rPr>
+                <w:rFonts w:ascii="Cambria Math" w:hAnsi="Cambria Math"/>
+                <w:i/>
+              </w:rPr>
+            </m:ctrlPr>
+          </m:sSubPr>
+          <m:e>
+            <m:r>
+              <w:rPr>
+                <w:rFonts w:ascii="Cambria Math" w:hAnsi="Cambria Math"/>
+              </w:rPr>
+              <m:t>n</m:t>
+            </m:r>
+          </m:e>
+          <m:sub>
+            <m:r>
+              <w:rPr>
+                <w:rFonts w:ascii="Cambria Math" w:hAnsi="Cambria Math"/>
+              </w:rPr>
+              <m:t>70,j</m:t>
+            </m:r>
+          </m:sub>
+        </m:sSub>
+        <m:r>
+          <w:rPr>
+            <w:rFonts w:ascii="Cambria Math" w:eastAsiaTheme="minorEastAsia" w:hAnsi="Cambria Math"/>
+          </w:rPr>
+          <m:t>…n, j∈TDRA</m:t>
+        </m:r>
+      </m:oMath>
+      <w:r>
+        <w:rPr>
+          <w:rFonts w:eastAsiaTheme="minorEastAsia"/>
+        </w:rPr>
+        <w:tab/>
+        <w:t>(9</w:t>
+      </w:r>
+      <w:r>
+        <w:rPr>
+          <w:rFonts w:eastAsiaTheme="minorEastAsia"/>
+        </w:rPr>
+        <w:t>)</w:t>
+      </w:r>
+    </w:p>
+    <w:p>
+      <w:pPr>
+        <w:tabs>
+          <w:tab w:val="center" w:pos="4680"/>
+          <w:tab w:val="right" w:pos="9360"/>
+        </w:tabs>
+        <w:rPr>
+          <w:rFonts w:eastAsiaTheme="minorEastAsia"/>
+        </w:rPr>
+      </w:pPr>
+      <w:r>
+        <w:rPr>
+          <w:rFonts w:eastAsiaTheme="minorEastAsia"/>
+        </w:rPr>
+        <w:t>Deposits</w:t>
+      </w:r>
+      <w:r>
+        <w:rPr>
+          <w:rFonts w:eastAsiaTheme="minorEastAsia"/>
+        </w:rPr>
+        <w:t xml:space="preserve"> (</w:t>
+      </w:r>
+      <w:proofErr w:type="spellStart"/>
+      <w:r>
+        <w:rPr>
+          <w:rFonts w:eastAsiaTheme="minorEastAsia"/>
+        </w:rPr>
+        <w:t>D</w:t>
+      </w:r>
+      <w:r>
+        <w:rPr>
+          <w:rFonts w:eastAsiaTheme="minorEastAsia"/>
+          <w:vertAlign w:val="subscript"/>
+        </w:rPr>
+        <w:t>ij</w:t>
+      </w:r>
+      <w:proofErr w:type="spellEnd"/>
+      <w:r>
+        <w:rPr>
+          <w:rFonts w:eastAsiaTheme="minorEastAsia"/>
+        </w:rPr>
+        <w:t>)</w:t>
+      </w:r>
+      <w:r>
+        <w:rPr>
+          <w:rFonts w:eastAsiaTheme="minorEastAsia"/>
+        </w:rPr>
+        <w:t xml:space="preserve"> to the </w:t>
+      </w:r>
+      <w:r>
+        <w:rPr>
+          <w:rFonts w:eastAsiaTheme="minorEastAsia"/>
+        </w:rPr>
+        <w:t xml:space="preserve">all </w:t>
+      </w:r>
+      <w:r>
+        <w:rPr>
+          <w:rFonts w:eastAsiaTheme="minorEastAsia"/>
+        </w:rPr>
+        <w:t>IRA and R</w:t>
+      </w:r>
+      <w:r>
+        <w:rPr>
+          <w:rFonts w:eastAsiaTheme="minorEastAsia"/>
+        </w:rPr>
+        <w:t>oth accounts mu</w:t>
+      </w:r>
+      <w:r>
+        <w:rPr>
+          <w:rFonts w:eastAsiaTheme="minorEastAsia"/>
+        </w:rPr>
+        <w:t>st not exceed ei</w:t>
+      </w:r>
+      <w:r>
+        <w:rPr>
+          <w:rFonts w:eastAsiaTheme="minorEastAsia"/>
+        </w:rPr>
+        <w:t>ther</w:t>
+      </w:r>
+      <w:r>
+        <w:rPr>
+          <w:rFonts w:eastAsiaTheme="minorEastAsia"/>
+        </w:rPr>
+        <w:t xml:space="preserve"> other income (o</w:t>
+      </w:r>
+      <w:r>
+        <w:rPr>
+          <w:rFonts w:eastAsiaTheme="minorEastAsia"/>
+          <w:vertAlign w:val="subscript"/>
+        </w:rPr>
+        <w:t>i</w:t>
+      </w:r>
+      <w:r>
+        <w:rPr>
+          <w:rFonts w:eastAsiaTheme="minorEastAsia"/>
+        </w:rPr>
+        <w:t>)</w:t>
+      </w:r>
+      <w:r>
+        <w:rPr>
+          <w:rFonts w:eastAsiaTheme="minorEastAsia"/>
+        </w:rPr>
+        <w:t xml:space="preserve"> or the</w:t>
+      </w:r>
+      <w:r>
+        <w:rPr>
+          <w:rFonts w:eastAsiaTheme="minorEastAsia"/>
+        </w:rPr>
+        <w:t xml:space="preserve"> </w:t>
+      </w:r>
+      <w:r>
+        <w:rPr>
+          <w:rFonts w:eastAsiaTheme="minorEastAsia"/>
+        </w:rPr>
+        <w:t xml:space="preserve">sum of the </w:t>
+      </w:r>
+      <w:r>
+        <w:rPr>
+          <w:rFonts w:eastAsiaTheme="minorEastAsia"/>
+        </w:rPr>
+        <w:t>IRS define</w:t>
+      </w:r>
+      <w:r>
+        <w:rPr>
+          <w:rFonts w:eastAsiaTheme="minorEastAsia"/>
+        </w:rPr>
+        <w:t>d</w:t>
+      </w:r>
+      <w:r>
+        <w:rPr>
+          <w:rFonts w:eastAsiaTheme="minorEastAsia"/>
+        </w:rPr>
+        <w:t xml:space="preserve"> maximum contribution</w:t>
+      </w:r>
+      <w:r>
+        <w:rPr>
+          <w:rFonts w:eastAsiaTheme="minorEastAsia"/>
+        </w:rPr>
+        <w:t>(s)</w:t>
+      </w:r>
+      <w:r>
+        <w:rPr>
+          <w:rFonts w:eastAsiaTheme="minorEastAsia"/>
+        </w:rPr>
+        <w:t xml:space="preserve"> (</w:t>
+      </w:r>
+      <w:proofErr w:type="spellStart"/>
+      <w:r>
+        <w:rPr>
+          <w:rFonts w:eastAsiaTheme="minorEastAsia"/>
+        </w:rPr>
+        <w:t>mc</w:t>
+      </w:r>
+      <w:r>
+        <w:rPr>
+          <w:rFonts w:eastAsiaTheme="minorEastAsia"/>
+          <w:vertAlign w:val="subscript"/>
+        </w:rPr>
+        <w:t>i</w:t>
+      </w:r>
+      <w:r>
+        <w:rPr>
+          <w:rFonts w:eastAsiaTheme="minorEastAsia"/>
+          <w:vertAlign w:val="subscript"/>
+        </w:rPr>
+        <w:t>r</w:t>
+      </w:r>
+      <w:proofErr w:type="spellEnd"/>
+      <w:r>
+        <w:rPr>
+          <w:rFonts w:eastAsiaTheme="minorEastAsia"/>
+        </w:rPr>
+        <w:t>)</w:t>
+      </w:r>
+      <w:r>
+        <w:rPr>
+          <w:rFonts w:eastAsiaTheme="minorEastAsia"/>
+        </w:rPr>
+        <w:t xml:space="preserve"> as in (6)</w:t>
+      </w:r>
+      <w:r>
+        <w:rPr>
+          <w:rFonts w:eastAsiaTheme="minorEastAsia"/>
+        </w:rPr>
+        <w:t xml:space="preserve">. </w:t>
+      </w:r>
+      <w:r>
+        <w:rPr>
+          <w:rFonts w:eastAsiaTheme="minorEastAsia"/>
+        </w:rPr>
+        <w:t>In addition, in the ‘married joint’ case we need to ensure that each person’s accounts do not exceed their personal maximums as in (7). On the other hand we want deposits to</w:t>
+      </w:r>
+      <w:r>
+        <w:rPr>
+          <w:rFonts w:eastAsiaTheme="minorEastAsia"/>
+        </w:rPr>
+        <w:t xml:space="preserve"> a</w:t>
+      </w:r>
+      <w:r>
+        <w:rPr>
+          <w:rFonts w:eastAsiaTheme="minorEastAsia"/>
+        </w:rPr>
+        <w:t>t</w:t>
+      </w:r>
+      <w:r>
+        <w:rPr>
+          <w:rFonts w:eastAsiaTheme="minorEastAsia"/>
+        </w:rPr>
+        <w:t xml:space="preserve"> least match the user specified contribution level (</w:t>
+      </w:r>
+      <w:proofErr w:type="spellStart"/>
+      <w:r>
+        <w:rPr>
+          <w:rFonts w:eastAsiaTheme="minorEastAsia"/>
+        </w:rPr>
+        <w:t>uc</w:t>
+      </w:r>
+      <w:r>
+        <w:rPr>
+          <w:rFonts w:eastAsiaTheme="minorEastAsia"/>
+          <w:vertAlign w:val="subscript"/>
+        </w:rPr>
+        <w:t>i</w:t>
+      </w:r>
+      <w:r>
+        <w:rPr>
+          <w:rFonts w:eastAsiaTheme="minorEastAsia"/>
+          <w:vertAlign w:val="subscript"/>
+        </w:rPr>
+        <w:t>j</w:t>
+      </w:r>
+      <w:proofErr w:type="spellEnd"/>
+      <w:r>
+        <w:rPr>
+          <w:rFonts w:eastAsiaTheme="minorEastAsia"/>
+        </w:rPr>
+        <w:t>)</w:t>
+      </w:r>
+      <w:r>
+        <w:rPr>
+          <w:rFonts w:eastAsiaTheme="minorEastAsia"/>
+        </w:rPr>
+        <w:t xml:space="preserve"> (8)</w:t>
+      </w:r>
+      <w:r>
+        <w:rPr>
+          <w:rFonts w:eastAsiaTheme="minorEastAsia"/>
+        </w:rPr>
+        <w:t>.</w:t>
+      </w:r>
+      <w:r>
+        <w:rPr>
+          <w:rFonts w:eastAsiaTheme="minorEastAsia"/>
+        </w:rPr>
+        <w:t xml:space="preserve"> We also need to ensure that no deposits are made to an IRA account after the owner is age 70 or above.</w:t>
+      </w:r>
+      <w:r>
+        <w:rPr>
+          <w:rFonts w:eastAsiaTheme="minorEastAsia"/>
+        </w:rPr>
+        <w:t xml:space="preserve"> </w:t>
+      </w:r>
+    </w:p>
+    <w:p>
+      <w:pPr>
+        <w:tabs>
+          <w:tab w:val="center" w:pos="4680"/>
+          <w:tab w:val="right" w:pos="9360"/>
+        </w:tabs>
+        <w:rPr>
+          <w:rFonts w:eastAsiaTheme="minorEastAsia"/>
+        </w:rPr>
+      </w:pPr>
+      <w:r>
+        <w:rPr>
+          <w:rFonts w:eastAsiaTheme="minorEastAsia"/>
+        </w:rPr>
+        <w:t>MAYBE: A</w:t>
+      </w:r>
+      <w:r>
+        <w:rPr>
+          <w:rFonts w:eastAsiaTheme="minorEastAsia"/>
+        </w:rPr>
+        <w:t>dd specific variables for IRA to Roth per owner conversions and not allow it to be done with deposits (</w:t>
+      </w:r>
+      <w:proofErr w:type="spellStart"/>
+      <w:r>
+        <w:rPr>
+          <w:rFonts w:eastAsiaTheme="minorEastAsia"/>
+        </w:rPr>
+        <w:t>D</w:t>
+      </w:r>
+      <w:r>
+        <w:rPr>
+          <w:rFonts w:eastAsiaTheme="minorEastAsia"/>
+          <w:vertAlign w:val="subscript"/>
+        </w:rPr>
+        <w:t>ij</w:t>
+      </w:r>
+      <w:proofErr w:type="spellEnd"/>
+      <w:r>
+        <w:rPr>
+          <w:rFonts w:eastAsiaTheme="minorEastAsia"/>
+        </w:rPr>
+        <w:t>).</w:t>
+      </w:r>
+    </w:p>
+    <w:p>
+      <w:pPr>
+        <w:tabs>
+          <w:tab w:val="center" w:pos="4680"/>
+          <w:tab w:val="right" w:pos="9360"/>
+        </w:tabs>
+        <w:rPr>
+          <w:rFonts w:eastAsiaTheme="minorEastAsia"/>
+        </w:rPr>
+      </w:pPr>
+      <w:r>
+        <w:rPr>
+          <w:rFonts w:eastAsiaTheme="minorEastAsia"/>
+        </w:rPr>
+        <w:t>Another constraint required to meet IRS rules for Required Minimum Distribution (RMD).</w:t>
+      </w:r>
+    </w:p>
+    <w:p>
+      <w:pPr>
+        <w:tabs>
+          <w:tab w:val="center" w:pos="4680"/>
+          <w:tab w:val="right" w:pos="9360"/>
+        </w:tabs>
+        <w:rPr>
+          <w:rFonts w:eastAsiaTheme="minorEastAsia"/>
+        </w:rPr>
+      </w:pPr>
+    </w:p>
+    <w:p>
+      <w:pPr>
+        <w:tabs>
+          <w:tab w:val="center" w:pos="4680"/>
+          <w:tab w:val="right" w:pos="9360"/>
+        </w:tabs>
+        <w:rPr>
+          <w:rFonts w:eastAsiaTheme="minorEastAsia"/>
+        </w:rPr>
+      </w:pPr>
+      <w:r>
+        <w:rPr>
+          <w:rFonts w:eastAsiaTheme="minorEastAsia"/>
+        </w:rPr>
+        <w:tab/>
+      </w:r>
+      <m:oMath>
         <m:r>
           <w:rPr>
             <w:rFonts w:ascii="Cambria Math" w:hAnsi="Cambria Math"/>
@@ -4084,7 +5117,7 @@
           <w:rFonts w:eastAsiaTheme="minorEastAsia"/>
         </w:rPr>
         <w:tab/>
-        <w:t>(6</w:t>
+        <w:t>(10</w:t>
       </w:r>
       <w:r>
         <w:rPr>
@@ -4108,7 +5141,19 @@
         <w:rPr>
           <w:rFonts w:eastAsiaTheme="minorEastAsia"/>
         </w:rPr>
-        <w:t>Of the three account types, only the TDRA has an IRS requirement for a Minimum Require Distribution (MRD). This requirement appl</w:t>
+        <w:t>Of the three account types, only the TDR</w:t>
+      </w:r>
+      <w:r>
+        <w:rPr>
+          <w:rFonts w:eastAsiaTheme="minorEastAsia"/>
+        </w:rPr>
+        <w:t>A has an IRS requirement for a minimum require distribution (RMD)</w:t>
+      </w:r>
+      <w:r>
+        <w:rPr>
+          <w:rFonts w:eastAsiaTheme="minorEastAsia"/>
+        </w:rPr>
+        <w:t>. This requirement appl</w:t>
       </w:r>
       <w:r>
         <w:rPr>
@@ -4186,7 +5231,7 @@
         <w:rPr>
           <w:rFonts w:eastAsiaTheme="minorEastAsia"/>
         </w:rPr>
-        <w:t>, equation (6</w:t>
+        <w:t>, equation (10</w:t>
       </w:r>
       <w:r>
         <w:rPr>
@@ -4349,6 +5394,7 @@
         <w:rPr>
           <w:rFonts w:eastAsiaTheme="minorEastAsia"/>
         </w:rPr>
+        <w:lastRenderedPageBreak/>
         <w:tab/>
       </w:r>
       <m:oMath>
@@ -4758,7 +5804,7 @@
           <w:rFonts w:eastAsiaTheme="minorEastAsia"/>
         </w:rPr>
         <w:tab/>
-        <w:t>(7</w:t>
+        <w:t>(11</w:t>
       </w:r>
       <w:r>
         <w:rPr>
@@ -4892,7 +5938,7 @@
         <w:rPr>
           <w:rFonts w:eastAsiaTheme="minorEastAsia"/>
         </w:rPr>
-        <w:t>8</w:t>
+        <w:t>12</w:t>
       </w:r>
       <w:r>
         <w:rPr>
@@ -4915,7 +5961,7 @@
         <w:rPr>
           <w:rFonts w:eastAsiaTheme="minorEastAsia"/>
         </w:rPr>
-        <w:t>Equation (7</w:t>
+        <w:t>Equation (11</w:t>
       </w:r>
       <w:r>
         <w:rPr>
@@ -5233,7 +6279,7 @@
         <w:rPr>
           <w:rFonts w:eastAsiaTheme="minorEastAsia"/>
         </w:rPr>
-        <w:t xml:space="preserve"> (8</w:t>
+        <w:t xml:space="preserve"> (12</w:t>
       </w:r>
       <w:r>
         <w:rPr>
@@ -5529,7 +6575,7 @@
         <w:rPr>
           <w:rFonts w:eastAsiaTheme="minorEastAsia"/>
         </w:rPr>
-        <w:t>9</w:t>
+        <w:t>13</w:t>
       </w:r>
       <w:r>
         <w:rPr>
@@ -5739,7 +6785,7 @@
           <w:rFonts w:eastAsiaTheme="minorEastAsia"/>
         </w:rPr>
         <w:tab/>
-        <w:t>(10</w:t>
+        <w:t>(14</w:t>
       </w:r>
       <w:r>
         <w:rPr>
@@ -5762,7 +6808,13 @@
         <w:rPr>
           <w:rFonts w:eastAsiaTheme="minorEastAsia"/>
         </w:rPr>
-        <w:t>In the same manor (9, 10</w:t>
+        <w:t>In the same manor (</w:t>
+      </w:r>
+      <w:r>
+        <w:rPr>
+          <w:rFonts w:eastAsiaTheme="minorEastAsia"/>
+        </w:rPr>
+        <w:t>13, 14</w:t>
       </w:r>
       <w:r>
         <w:rPr>
@@ -5890,14 +6942,7 @@
         <w:rPr>
           <w:rFonts w:eastAsiaTheme="minorEastAsia"/>
         </w:rPr>
-        <w:t xml:space="preserve">In order to do this we </w:t>
-      </w:r>
-      <w:r>
-        <w:rPr>
-          <w:rFonts w:eastAsiaTheme="minorEastAsia"/>
-        </w:rPr>
-        <w:lastRenderedPageBreak/>
-        <w:t>subtract the amounts in the tax brackets (</w:t>
+        <w:t>In order to do this we subtract the amounts in the tax brackets (</w:t>
       </w:r>
       <w:proofErr w:type="spellStart"/>
       <w:r>
@@ -6166,7 +7211,7 @@
         <w:rPr>
           <w:rFonts w:eastAsiaTheme="minorEastAsia"/>
         </w:rPr>
-        <w:t>11</w:t>
+        <w:t>15</w:t>
       </w:r>
       <w:r>
         <w:rPr>
@@ -6189,346 +7234,7 @@
         <w:rPr>
           <w:rFonts w:eastAsiaTheme="minorEastAsia"/>
         </w:rPr>
-        <w:tab/>
-      </w:r>
-      <m:oMath>
-        <m:sSub>
-          <m:sSubPr>
-            <m:ctrlPr>
-              <w:rPr>
-                <w:rFonts w:ascii="Cambria Math" w:hAnsi="Cambria Math"/>
-                <w:i/>
-              </w:rPr>
-            </m:ctrlPr>
-          </m:sSubPr>
-          <m:e>
-            <m:r>
-              <w:rPr>
-                <w:rFonts w:ascii="Cambria Math" w:hAnsi="Cambria Math"/>
-              </w:rPr>
-              <m:t>b</m:t>
-            </m:r>
-          </m:e>
-          <m:sub>
-            <m:r>
-              <w:rPr>
-                <w:rFonts w:ascii="Cambria Math" w:hAnsi="Cambria Math"/>
-              </w:rPr>
-              <m:t>i+1,</m:t>
-            </m:r>
-            <m:sSup>
-              <m:sSupPr>
-                <m:ctrlPr>
-                  <w:rPr>
-                    <w:rFonts w:ascii="Cambria Math" w:eastAsiaTheme="minorEastAsia" w:hAnsi="Cambria Math"/>
-                    <w:i/>
-                  </w:rPr>
-                </m:ctrlPr>
-              </m:sSupPr>
-              <m:e>
-                <m:r>
-                  <w:rPr>
-                    <w:rFonts w:ascii="Cambria Math" w:eastAsiaTheme="minorEastAsia" w:hAnsi="Cambria Math"/>
-                  </w:rPr>
-                  <m:t>n</m:t>
-                </m:r>
-              </m:e>
-              <m:sup>
-                <m:r>
-                  <w:rPr>
-                    <w:rFonts w:ascii="Cambria Math" w:eastAsiaTheme="minorEastAsia" w:hAnsi="Cambria Math"/>
-                  </w:rPr>
-                  <m:t>AT</m:t>
-                </m:r>
-              </m:sup>
-            </m:sSup>
-          </m:sub>
-        </m:sSub>
-        <m:r>
-          <w:rPr>
-            <w:rFonts w:ascii="Cambria Math" w:hAnsi="Cambria Math"/>
-          </w:rPr>
-          <m:t>-</m:t>
-        </m:r>
-        <m:d>
-          <m:dPr>
-            <m:ctrlPr>
-              <w:rPr>
-                <w:rFonts w:ascii="Cambria Math" w:hAnsi="Cambria Math"/>
-                <w:i/>
-              </w:rPr>
-            </m:ctrlPr>
-          </m:dPr>
-          <m:e>
-            <m:r>
-              <w:rPr>
-                <w:rFonts w:ascii="Cambria Math" w:hAnsi="Cambria Math"/>
-              </w:rPr>
-              <m:t xml:space="preserve">1+ </m:t>
-            </m:r>
-            <m:sSub>
-              <m:sSubPr>
-                <m:ctrlPr>
-                  <w:rPr>
-                    <w:rFonts w:ascii="Cambria Math" w:hAnsi="Cambria Math"/>
-                    <w:i/>
-                  </w:rPr>
-                </m:ctrlPr>
-              </m:sSubPr>
-              <m:e>
-                <m:r>
-                  <w:rPr>
-                    <w:rFonts w:ascii="Cambria Math" w:hAnsi="Cambria Math"/>
-                  </w:rPr>
-                  <m:t>r</m:t>
-                </m:r>
-              </m:e>
-              <m:sub>
-                <m:r>
-                  <w:rPr>
-                    <w:rFonts w:ascii="Cambria Math" w:hAnsi="Cambria Math"/>
-                  </w:rPr>
-                  <m:t>i,</m:t>
-                </m:r>
-                <m:sSup>
-                  <m:sSupPr>
-                    <m:ctrlPr>
-                      <w:rPr>
-                        <w:rFonts w:ascii="Cambria Math" w:eastAsiaTheme="minorEastAsia" w:hAnsi="Cambria Math"/>
-                        <w:i/>
-                      </w:rPr>
-                    </m:ctrlPr>
-                  </m:sSupPr>
-                  <m:e>
-                    <m:r>
-                      <w:rPr>
-                        <w:rFonts w:ascii="Cambria Math" w:eastAsiaTheme="minorEastAsia" w:hAnsi="Cambria Math"/>
-                      </w:rPr>
-                      <m:t>n</m:t>
-                    </m:r>
-                  </m:e>
-                  <m:sup>
-                    <m:r>
-                      <w:rPr>
-                        <w:rFonts w:ascii="Cambria Math" w:eastAsiaTheme="minorEastAsia" w:hAnsi="Cambria Math"/>
-                      </w:rPr>
-                      <m:t>AT</m:t>
-                    </m:r>
-                  </m:sup>
-                </m:sSup>
-              </m:sub>
-            </m:sSub>
-          </m:e>
-        </m:d>
-        <m:d>
-          <m:dPr>
-            <m:ctrlPr>
-              <w:rPr>
-                <w:rFonts w:ascii="Cambria Math" w:hAnsi="Cambria Math"/>
-                <w:i/>
-              </w:rPr>
-            </m:ctrlPr>
-          </m:dPr>
-          <m:e>
-            <m:sSub>
-              <m:sSubPr>
-                <m:ctrlPr>
-                  <w:rPr>
-                    <w:rFonts w:ascii="Cambria Math" w:hAnsi="Cambria Math"/>
-                    <w:i/>
-                  </w:rPr>
-                </m:ctrlPr>
-              </m:sSubPr>
-              <m:e>
-                <m:r>
-                  <w:rPr>
-                    <w:rFonts w:ascii="Cambria Math" w:hAnsi="Cambria Math"/>
-                  </w:rPr>
-                  <m:t>b</m:t>
-                </m:r>
-              </m:e>
-              <m:sub>
-                <m:r>
-                  <w:rPr>
-                    <w:rFonts w:ascii="Cambria Math" w:hAnsi="Cambria Math"/>
-                  </w:rPr>
-                  <m:t>i,</m:t>
-                </m:r>
-                <m:sSup>
-                  <m:sSupPr>
-                    <m:ctrlPr>
-                      <w:rPr>
-                        <w:rFonts w:ascii="Cambria Math" w:eastAsiaTheme="minorEastAsia" w:hAnsi="Cambria Math"/>
-                        <w:i/>
-                      </w:rPr>
-                    </m:ctrlPr>
-                  </m:sSupPr>
-                  <m:e>
-                    <m:r>
-                      <w:rPr>
-                        <w:rFonts w:ascii="Cambria Math" w:eastAsiaTheme="minorEastAsia" w:hAnsi="Cambria Math"/>
-                      </w:rPr>
-                      <m:t>n</m:t>
-                    </m:r>
-                  </m:e>
-                  <m:sup>
-                    <m:r>
-                      <w:rPr>
-                        <w:rFonts w:ascii="Cambria Math" w:eastAsiaTheme="minorEastAsia" w:hAnsi="Cambria Math"/>
-                      </w:rPr>
-                      <m:t>AT</m:t>
-                    </m:r>
-                  </m:sup>
-                </m:sSup>
-              </m:sub>
-            </m:sSub>
-            <m:r>
-              <w:rPr>
-                <w:rFonts w:ascii="Cambria Math" w:hAnsi="Cambria Math"/>
-              </w:rPr>
-              <m:t xml:space="preserve">- </m:t>
-            </m:r>
-            <m:sSub>
-              <m:sSubPr>
-                <m:ctrlPr>
-                  <w:rPr>
-                    <w:rFonts w:ascii="Cambria Math" w:hAnsi="Cambria Math"/>
-                    <w:i/>
-                  </w:rPr>
-                </m:ctrlPr>
-              </m:sSubPr>
-              <m:e>
-                <m:r>
-                  <w:rPr>
-                    <w:rFonts w:ascii="Cambria Math" w:hAnsi="Cambria Math"/>
-                  </w:rPr>
-                  <m:t>w</m:t>
-                </m:r>
-              </m:e>
-              <m:sub>
-                <m:r>
-                  <w:rPr>
-                    <w:rFonts w:ascii="Cambria Math" w:hAnsi="Cambria Math"/>
-                  </w:rPr>
-                  <m:t>i</m:t>
-                </m:r>
-                <m:sSup>
-                  <m:sSupPr>
-                    <m:ctrlPr>
-                      <w:rPr>
-                        <w:rFonts w:ascii="Cambria Math" w:eastAsiaTheme="minorEastAsia" w:hAnsi="Cambria Math"/>
-                        <w:i/>
-                      </w:rPr>
-                    </m:ctrlPr>
-                  </m:sSupPr>
-                  <m:e>
-                    <m:r>
-                      <w:rPr>
-                        <w:rFonts w:ascii="Cambria Math" w:eastAsiaTheme="minorEastAsia" w:hAnsi="Cambria Math"/>
-                      </w:rPr>
-                      <m:t>,n</m:t>
-                    </m:r>
-                  </m:e>
-                  <m:sup>
-                    <m:r>
-                      <w:rPr>
-                        <w:rFonts w:ascii="Cambria Math" w:eastAsiaTheme="minorEastAsia" w:hAnsi="Cambria Math"/>
-                      </w:rPr>
-                      <m:t>AT</m:t>
-                    </m:r>
-                  </m:sup>
-                </m:sSup>
-              </m:sub>
-            </m:sSub>
-            <m:r>
-              <w:rPr>
-                <w:rFonts w:ascii="Cambria Math" w:hAnsi="Cambria Math"/>
-              </w:rPr>
-              <m:t>+</m:t>
-            </m:r>
-            <m:sSub>
-              <m:sSubPr>
-                <m:ctrlPr>
-                  <w:rPr>
-                    <w:rFonts w:ascii="Cambria Math" w:hAnsi="Cambria Math"/>
-                    <w:i/>
-                  </w:rPr>
-                </m:ctrlPr>
-              </m:sSubPr>
-              <m:e>
-                <m:r>
-                  <w:rPr>
-                    <w:rFonts w:ascii="Cambria Math" w:hAnsi="Cambria Math"/>
-                  </w:rPr>
-                  <m:t>D</m:t>
-                </m:r>
-              </m:e>
-              <m:sub>
-                <m:r>
-                  <w:rPr>
-                    <w:rFonts w:ascii="Cambria Math" w:hAnsi="Cambria Math"/>
-                  </w:rPr>
-                  <m:t>i</m:t>
-                </m:r>
-              </m:sub>
-            </m:sSub>
-          </m:e>
-        </m:d>
-        <m:r>
-          <w:rPr>
-            <w:rFonts w:ascii="Cambria Math" w:hAnsi="Cambria Math"/>
-          </w:rPr>
-          <m:t xml:space="preserve"> = 0</m:t>
-        </m:r>
-        <m:r>
-          <w:rPr>
-            <w:rFonts w:ascii="Cambria Math" w:eastAsiaTheme="minorEastAsia" w:hAnsi="Cambria Math"/>
-          </w:rPr>
-          <m:t>,   i=1…n</m:t>
-        </m:r>
-      </m:oMath>
-      <w:r>
-        <w:rPr>
-          <w:rFonts w:eastAsiaTheme="minorEastAsia"/>
-        </w:rPr>
-        <w:tab/>
-        <w:t>(</w:t>
-      </w:r>
-      <w:r>
-        <w:rPr>
-          <w:rFonts w:eastAsiaTheme="minorEastAsia"/>
-        </w:rPr>
-        <w:t>12</w:t>
-      </w:r>
-      <w:r>
-        <w:rPr>
-          <w:rFonts w:eastAsiaTheme="minorEastAsia"/>
-          <w:color w:val="FF0000"/>
-        </w:rPr>
-        <w:t>old</w:t>
-      </w:r>
-      <w:r>
-        <w:rPr>
-          <w:rFonts w:eastAsiaTheme="minorEastAsia"/>
-        </w:rPr>
-        <w:t>)</w:t>
-      </w:r>
-    </w:p>
-    <w:p>
-      <w:pPr>
-        <w:tabs>
-          <w:tab w:val="center" w:pos="4680"/>
-          <w:tab w:val="right" w:pos="9360"/>
-        </w:tabs>
-        <w:rPr>
-          <w:rFonts w:eastAsiaTheme="minorEastAsia"/>
-        </w:rPr>
-      </w:pPr>
-      <w:r>
-        <w:rPr>
-          <w:rFonts w:eastAsiaTheme="minorEastAsia"/>
-        </w:rPr>
-        <w:t>Equation (11</w:t>
+        <w:t>Equation (15</w:t>
       </w:r>
       <w:r>
         <w:rPr>
@@ -6816,7 +7522,7 @@
         <w:rPr>
           <w:rFonts w:eastAsiaTheme="minorEastAsia"/>
         </w:rPr>
-        <w:t>13</w:t>
+        <w:t>16</w:t>
       </w:r>
       <w:r>
         <w:rPr>
@@ -7096,7 +7802,7 @@
         <w:rPr>
           <w:rFonts w:eastAsiaTheme="minorEastAsia"/>
         </w:rPr>
-        <w:t>14</w:t>
+        <w:t>17</w:t>
       </w:r>
       <w:r>
         <w:rPr>
@@ -7322,6 +8028,7 @@
         <w:rPr>
           <w:rFonts w:eastAsiaTheme="minorEastAsia"/>
         </w:rPr>
+        <w:lastRenderedPageBreak/>
         <w:t xml:space="preserve">Given this we transform our model </w:t>
       </w:r>
       <w:r>
@@ -9226,7 +9933,6 @@
         <w:rPr>
           <w:rFonts w:eastAsiaTheme="minorEastAsia"/>
         </w:rPr>
-        <w:lastRenderedPageBreak/>
         <w:tab/>
       </w:r>
       <m:oMath>
@@ -9488,32 +10194,56 @@
                   </w:rPr>
                   <m:t xml:space="preserve">, </m:t>
                 </m:r>
-                <m:sSub>
-                  <m:sSubPr>
+                <m:nary>
+                  <m:naryPr>
+                    <m:chr m:val="∑"/>
+                    <m:limLoc m:val="undOvr"/>
+                    <m:supHide m:val="1"/>
                     <m:ctrlPr>
                       <w:rPr>
                         <w:rFonts w:ascii="Cambria Math" w:hAnsi="Cambria Math"/>
                         <w:i/>
                       </w:rPr>
                     </m:ctrlPr>
-                  </m:sSubPr>
-                  <m:e>
-                    <m:r>
-                      <w:rPr>
-                        <w:rFonts w:ascii="Cambria Math" w:hAnsi="Cambria Math"/>
-                      </w:rPr>
-                      <m:t>mc</m:t>
-                    </m:r>
-                  </m:e>
+                  </m:naryPr>
                   <m:sub>
                     <m:r>
                       <w:rPr>
-                        <w:rFonts w:ascii="Cambria Math" w:hAnsi="Cambria Math"/>
+                        <w:rFonts w:ascii="Cambria Math" w:eastAsiaTheme="minorEastAsia" w:hAnsi="Cambria Math"/>
                       </w:rPr>
-                      <m:t>i</m:t>
+                      <m:t>r∈R</m:t>
                     </m:r>
                   </m:sub>
-                </m:sSub>
+                  <m:sup/>
+                  <m:e>
+                    <m:sSub>
+                      <m:sSubPr>
+                        <m:ctrlPr>
+                          <w:rPr>
+                            <w:rFonts w:ascii="Cambria Math" w:hAnsi="Cambria Math"/>
+                            <w:i/>
+                          </w:rPr>
+                        </m:ctrlPr>
+                      </m:sSubPr>
+                      <m:e>
+                        <m:r>
+                          <w:rPr>
+                            <w:rFonts w:ascii="Cambria Math" w:hAnsi="Cambria Math"/>
+                          </w:rPr>
+                          <m:t>mc</m:t>
+                        </m:r>
+                      </m:e>
+                      <m:sub>
+                        <m:r>
+                          <w:rPr>
+                            <w:rFonts w:ascii="Cambria Math" w:hAnsi="Cambria Math"/>
+                          </w:rPr>
+                          <m:t>ir</m:t>
+                        </m:r>
+                      </m:sub>
+                    </m:sSub>
+                  </m:e>
+                </m:nary>
               </m:e>
             </m:d>
           </m:e>
@@ -9530,7 +10260,13 @@
           <w:rFonts w:eastAsiaTheme="minorEastAsia"/>
         </w:rPr>
         <w:tab/>
-        <w:t>(5+’)</w:t>
+        <w:t>(6</w:t>
+      </w:r>
+      <w:r>
+        <w:rPr>
+          <w:rFonts w:eastAsiaTheme="minorEastAsia"/>
+        </w:rPr>
+        <w:t>’)</w:t>
       </w:r>
     </w:p>
     <w:p>
@@ -9550,12 +10286,6 @@
         <w:tab/>
       </w:r>
       <m:oMath>
-        <m:r>
-          <w:rPr>
-            <w:rFonts w:ascii="Cambria Math" w:eastAsiaTheme="minorEastAsia" w:hAnsi="Cambria Math"/>
-          </w:rPr>
-          <m:t>-</m:t>
-        </m:r>
         <m:nary>
           <m:naryPr>
             <m:chr m:val="∑"/>
@@ -9601,6 +10331,12 @@
                 </m:r>
               </m:sub>
             </m:sSub>
+            <m:r>
+              <w:rPr>
+                <w:rFonts w:ascii="Cambria Math" w:hAnsi="Cambria Math"/>
+              </w:rPr>
+              <m:t>∩(TDRA∪RothRA)∩r</m:t>
+            </m:r>
           </m:sub>
           <m:sup/>
           <m:e>
@@ -9652,7 +10388,7 @@
               <w:rPr>
                 <w:rFonts w:ascii="Cambria Math" w:hAnsi="Cambria Math"/>
               </w:rPr>
-              <m:t>-uc</m:t>
+              <m:t>mc</m:t>
             </m:r>
           </m:e>
           <m:sub>
@@ -9660,7 +10396,171 @@
               <w:rPr>
                 <w:rFonts w:ascii="Cambria Math" w:hAnsi="Cambria Math"/>
               </w:rPr>
+              <m:t>ir</m:t>
+            </m:r>
+          </m:sub>
+        </m:sSub>
+        <m:r>
+          <w:rPr>
+            <w:rFonts w:ascii="Cambria Math" w:eastAsiaTheme="minorEastAsia" w:hAnsi="Cambria Math"/>
+          </w:rPr>
+          <m:t>,   i=1..n, r∈R</m:t>
+        </m:r>
+      </m:oMath>
+      <w:r>
+        <w:rPr>
+          <w:rFonts w:eastAsiaTheme="minorEastAsia"/>
+        </w:rPr>
+        <w:tab/>
+        <w:t>(7</w:t>
+      </w:r>
+      <w:r>
+        <w:rPr>
+          <w:rFonts w:eastAsiaTheme="minorEastAsia"/>
+        </w:rPr>
+        <w:t>’</w:t>
+      </w:r>
+      <w:r>
+        <w:rPr>
+          <w:rFonts w:eastAsiaTheme="minorEastAsia"/>
+        </w:rPr>
+        <w:t>)</w:t>
+      </w:r>
+    </w:p>
+    <w:p>
+      <w:pPr>
+        <w:tabs>
+          <w:tab w:val="center" w:pos="4680"/>
+          <w:tab w:val="right" w:pos="9360"/>
+        </w:tabs>
+        <w:rPr>
+          <w:rFonts w:eastAsiaTheme="minorEastAsia"/>
+        </w:rPr>
+      </w:pPr>
+      <w:r>
+        <w:rPr>
+          <w:rFonts w:eastAsiaTheme="minorEastAsia"/>
+        </w:rPr>
+        <w:tab/>
+      </w:r>
+      <m:oMath>
+        <m:r>
+          <w:rPr>
+            <w:rFonts w:ascii="Cambria Math" w:eastAsiaTheme="minorEastAsia" w:hAnsi="Cambria Math"/>
+          </w:rPr>
+          <m:t>-</m:t>
+        </m:r>
+        <m:nary>
+          <m:naryPr>
+            <m:chr m:val="∑"/>
+            <m:limLoc m:val="subSup"/>
+            <m:supHide m:val="1"/>
+            <m:ctrlPr>
+              <w:rPr>
+                <w:rFonts w:ascii="Cambria Math" w:hAnsi="Cambria Math"/>
+                <w:i/>
+              </w:rPr>
+            </m:ctrlPr>
+          </m:naryPr>
+          <m:sub>
+            <m:r>
+              <w:rPr>
+                <w:rFonts w:ascii="Cambria Math" w:hAnsi="Cambria Math"/>
+              </w:rPr>
+              <m:t>j∈</m:t>
+            </m:r>
+            <m:sSub>
+              <m:sSubPr>
+                <m:ctrlPr>
+                  <w:rPr>
+                    <w:rFonts w:ascii="Cambria Math" w:hAnsi="Cambria Math"/>
+                    <w:i/>
+                  </w:rPr>
+                </m:ctrlPr>
+              </m:sSubPr>
+              <m:e>
+                <m:r>
+                  <w:rPr>
+                    <w:rFonts w:ascii="Cambria Math" w:hAnsi="Cambria Math"/>
+                  </w:rPr>
+                  <m:t>n</m:t>
+                </m:r>
+              </m:e>
+              <m:sub>
+                <m:r>
+                  <w:rPr>
+                    <w:rFonts w:ascii="Cambria Math" w:hAnsi="Cambria Math"/>
+                  </w:rPr>
+                  <m:t>l</m:t>
+                </m:r>
+              </m:sub>
+            </m:sSub>
+          </m:sub>
+          <m:sup/>
+          <m:e>
+            <m:sSub>
+              <m:sSubPr>
+                <m:ctrlPr>
+                  <w:rPr>
+                    <w:rFonts w:ascii="Cambria Math" w:hAnsi="Cambria Math"/>
+                    <w:i/>
+                  </w:rPr>
+                </m:ctrlPr>
+              </m:sSubPr>
+              <m:e>
+                <m:r>
+                  <w:rPr>
+                    <w:rFonts w:ascii="Cambria Math" w:hAnsi="Cambria Math"/>
+                  </w:rPr>
+                  <m:t>D</m:t>
+                </m:r>
+              </m:e>
+              <m:sub>
+                <m:r>
+                  <w:rPr>
+                    <w:rFonts w:ascii="Cambria Math" w:hAnsi="Cambria Math"/>
+                  </w:rPr>
+                  <m:t>ij</m:t>
+                </m:r>
+              </m:sub>
+            </m:sSub>
+          </m:e>
+        </m:nary>
+        <m:r>
+          <w:rPr>
+            <w:rFonts w:ascii="Cambria Math" w:hAnsi="Cambria Math"/>
+          </w:rPr>
+          <m:t>≤</m:t>
+        </m:r>
+        <m:sSub>
+          <m:sSubPr>
+            <m:ctrlPr>
+              <w:rPr>
+                <w:rFonts w:ascii="Cambria Math" w:hAnsi="Cambria Math"/>
+                <w:i/>
+              </w:rPr>
+            </m:ctrlPr>
+          </m:sSubPr>
+          <m:e>
+            <m:r>
+              <w:rPr>
+                <w:rFonts w:ascii="Cambria Math" w:hAnsi="Cambria Math"/>
+              </w:rPr>
+              <m:t>-uc</m:t>
+            </m:r>
+          </m:e>
+          <m:sub>
+            <m:r>
+              <w:rPr>
+                <w:rFonts w:ascii="Cambria Math" w:hAnsi="Cambria Math"/>
+              </w:rPr>
               <m:t>i</m:t>
+            </m:r>
+            <m:r>
+              <w:rPr>
+                <w:rFonts w:ascii="Cambria Math" w:hAnsi="Cambria Math"/>
+              </w:rPr>
+              <m:t>j</m:t>
             </m:r>
           </m:sub>
         </m:sSub>
@@ -9714,7 +10614,13 @@
           <w:rFonts w:eastAsiaTheme="minorEastAsia"/>
         </w:rPr>
         <w:tab/>
-        <w:t>(5++’)</w:t>
+        <w:t>(8</w:t>
+      </w:r>
+      <w:r>
+        <w:rPr>
+          <w:rFonts w:eastAsiaTheme="minorEastAsia"/>
+        </w:rPr>
+        <w:t>’)</w:t>
       </w:r>
     </w:p>
     <w:p>
@@ -9828,13 +10734,7 @@
           <w:rFonts w:eastAsiaTheme="minorEastAsia"/>
         </w:rPr>
         <w:tab/>
-        <w:t>(5++</w:t>
-      </w:r>
-      <w:r>
-        <w:rPr>
-          <w:rFonts w:eastAsiaTheme="minorEastAsia"/>
-        </w:rPr>
-        <w:t>+</w:t>
+        <w:t>(9</w:t>
       </w:r>
       <w:r>
         <w:rPr>
@@ -10262,7 +11162,13 @@
           <w:rFonts w:eastAsiaTheme="minorEastAsia"/>
         </w:rPr>
         <w:tab/>
-        <w:t>(6’</w:t>
+        <w:t>(10</w:t>
+      </w:r>
+      <w:r>
+        <w:rPr>
+          <w:rFonts w:eastAsiaTheme="minorEastAsia"/>
+        </w:rPr>
+        <w:t>’</w:t>
       </w:r>
       <w:r>
         <w:rPr>
@@ -10688,10 +11594,8 @@
           <w:rFonts w:eastAsiaTheme="minorEastAsia"/>
         </w:rPr>
         <w:tab/>
-        <w:t>(7</w:t>
-      </w:r>
-      <w:bookmarkStart w:id="0" w:name="_GoBack"/>
-      <w:bookmarkEnd w:id="0"/>
+        <w:t>(11</w:t>
+      </w:r>
       <w:r>
         <w:rPr>
           <w:rFonts w:eastAsiaTheme="minorEastAsia"/>
@@ -10830,7 +11734,7 @@
         <w:rPr>
           <w:rFonts w:eastAsiaTheme="minorEastAsia"/>
         </w:rPr>
-        <w:t>8</w:t>
+        <w:t>12</w:t>
       </w:r>
       <w:r>
         <w:rPr>
@@ -11040,7 +11944,7 @@
           <w:rFonts w:eastAsiaTheme="minorEastAsia"/>
         </w:rPr>
         <w:tab/>
-        <w:t>(9</w:t>
+        <w:t>(13</w:t>
       </w:r>
       <w:r>
         <w:rPr>
@@ -11244,7 +12148,7 @@
           <w:rFonts w:eastAsiaTheme="minorEastAsia"/>
         </w:rPr>
         <w:tab/>
-        <w:t>(9</w:t>
+        <w:t>(13</w:t>
       </w:r>
       <w:r>
         <w:rPr>
@@ -11454,7 +12358,13 @@
           <w:rFonts w:eastAsiaTheme="minorEastAsia"/>
         </w:rPr>
         <w:tab/>
-        <w:t>(10’</w:t>
+        <w:t>(14</w:t>
+      </w:r>
+      <w:r>
+        <w:rPr>
+          <w:rFonts w:eastAsiaTheme="minorEastAsia"/>
+        </w:rPr>
+        <w:t>’</w:t>
       </w:r>
       <w:r>
         <w:rPr>
@@ -11778,7 +12688,7 @@
           <w:rFonts w:eastAsiaTheme="minorEastAsia"/>
         </w:rPr>
         <w:tab/>
-        <w:t>(11</w:t>
+        <w:t>(15</w:t>
       </w:r>
       <w:r>
         <w:rPr>
@@ -12102,7 +13012,7 @@
           <w:rFonts w:eastAsiaTheme="minorEastAsia"/>
         </w:rPr>
         <w:tab/>
-        <w:t>(11</w:t>
+        <w:t>(15</w:t>
       </w:r>
       <w:r>
         <w:rPr>
@@ -12121,460 +13031,19 @@
           <w:rFonts w:eastAsiaTheme="minorEastAsia"/>
         </w:rPr>
       </w:pPr>
-      <w:r>
-        <w:rPr>
-          <w:rFonts w:eastAsiaTheme="minorEastAsia"/>
-        </w:rPr>
-        <w:tab/>
-      </w:r>
-      <m:oMath>
-        <m:sSub>
-          <m:sSubPr>
-            <m:ctrlPr>
-              <w:rPr>
-                <w:rFonts w:ascii="Cambria Math" w:hAnsi="Cambria Math"/>
-                <w:i/>
-              </w:rPr>
-            </m:ctrlPr>
-          </m:sSubPr>
-          <m:e>
-            <m:r>
-              <w:rPr>
-                <w:rFonts w:ascii="Cambria Math" w:hAnsi="Cambria Math"/>
-              </w:rPr>
-              <m:t>b</m:t>
-            </m:r>
-          </m:e>
-          <m:sub>
-            <m:r>
-              <w:rPr>
-                <w:rFonts w:ascii="Cambria Math" w:hAnsi="Cambria Math"/>
-              </w:rPr>
-              <m:t>i+1,</m:t>
-            </m:r>
-            <m:sSup>
-              <m:sSupPr>
-                <m:ctrlPr>
-                  <w:rPr>
-                    <w:rFonts w:ascii="Cambria Math" w:hAnsi="Cambria Math"/>
-                    <w:i/>
-                  </w:rPr>
-                </m:ctrlPr>
-              </m:sSupPr>
-              <m:e>
-                <m:r>
-                  <w:rPr>
-                    <w:rFonts w:ascii="Cambria Math" w:hAnsi="Cambria Math"/>
-                  </w:rPr>
-                  <m:t>n</m:t>
-                </m:r>
-              </m:e>
-              <m:sup>
-                <m:r>
-                  <w:rPr>
-                    <w:rFonts w:ascii="Cambria Math" w:hAnsi="Cambria Math"/>
-                  </w:rPr>
-                  <m:t>AT</m:t>
-                </m:r>
-              </m:sup>
-            </m:sSup>
-          </m:sub>
-        </m:sSub>
-        <m:r>
-          <w:rPr>
-            <w:rFonts w:ascii="Cambria Math" w:hAnsi="Cambria Math"/>
-          </w:rPr>
-          <m:t>-</m:t>
-        </m:r>
-        <m:d>
-          <m:dPr>
-            <m:ctrlPr>
-              <w:rPr>
-                <w:rFonts w:ascii="Cambria Math" w:hAnsi="Cambria Math"/>
-                <w:i/>
-              </w:rPr>
-            </m:ctrlPr>
-          </m:dPr>
-          <m:e>
-            <m:r>
-              <w:rPr>
-                <w:rFonts w:ascii="Cambria Math" w:hAnsi="Cambria Math"/>
-              </w:rPr>
-              <m:t>1+</m:t>
-            </m:r>
-            <m:sSub>
-              <m:sSubPr>
-                <m:ctrlPr>
-                  <w:rPr>
-                    <w:rFonts w:ascii="Cambria Math" w:hAnsi="Cambria Math"/>
-                    <w:i/>
-                  </w:rPr>
-                </m:ctrlPr>
-              </m:sSubPr>
-              <m:e>
-                <m:r>
-                  <w:rPr>
-                    <w:rFonts w:ascii="Cambria Math" w:hAnsi="Cambria Math"/>
-                  </w:rPr>
-                  <m:t>r</m:t>
-                </m:r>
-              </m:e>
-              <m:sub>
-                <m:r>
-                  <w:rPr>
-                    <w:rFonts w:ascii="Cambria Math" w:hAnsi="Cambria Math"/>
-                  </w:rPr>
-                  <m:t>i,</m:t>
-                </m:r>
-                <m:sSup>
-                  <m:sSupPr>
-                    <m:ctrlPr>
-                      <w:rPr>
-                        <w:rFonts w:ascii="Cambria Math" w:hAnsi="Cambria Math"/>
-                        <w:i/>
-                      </w:rPr>
-                    </m:ctrlPr>
-                  </m:sSupPr>
-                  <m:e>
-                    <m:r>
-                      <w:rPr>
-                        <w:rFonts w:ascii="Cambria Math" w:hAnsi="Cambria Math"/>
-                      </w:rPr>
-                      <m:t>n</m:t>
-                    </m:r>
-                  </m:e>
-                  <m:sup>
-                    <m:r>
-                      <w:rPr>
-                        <w:rFonts w:ascii="Cambria Math" w:hAnsi="Cambria Math"/>
-                      </w:rPr>
-                      <m:t>AT</m:t>
-                    </m:r>
-                  </m:sup>
-                </m:sSup>
-              </m:sub>
-            </m:sSub>
-          </m:e>
-        </m:d>
-        <m:sSub>
-          <m:sSubPr>
-            <m:ctrlPr>
-              <w:rPr>
-                <w:rFonts w:ascii="Cambria Math" w:hAnsi="Cambria Math"/>
-                <w:i/>
-              </w:rPr>
-            </m:ctrlPr>
-          </m:sSubPr>
-          <m:e>
-            <m:r>
-              <w:rPr>
-                <w:rFonts w:ascii="Cambria Math" w:hAnsi="Cambria Math"/>
-              </w:rPr>
-              <m:t>b</m:t>
-            </m:r>
-          </m:e>
-          <m:sub>
-            <m:r>
-              <w:rPr>
-                <w:rFonts w:ascii="Cambria Math" w:hAnsi="Cambria Math"/>
-              </w:rPr>
-              <m:t>i,</m:t>
-            </m:r>
-            <m:sSup>
-              <m:sSupPr>
-                <m:ctrlPr>
-                  <w:rPr>
-                    <w:rFonts w:ascii="Cambria Math" w:hAnsi="Cambria Math"/>
-                    <w:i/>
-                  </w:rPr>
-                </m:ctrlPr>
-              </m:sSupPr>
-              <m:e>
-                <m:r>
-                  <w:rPr>
-                    <w:rFonts w:ascii="Cambria Math" w:hAnsi="Cambria Math"/>
-                  </w:rPr>
-                  <m:t>n</m:t>
-                </m:r>
-              </m:e>
-              <m:sup>
-                <m:r>
-                  <w:rPr>
-                    <w:rFonts w:ascii="Cambria Math" w:hAnsi="Cambria Math"/>
-                  </w:rPr>
-                  <m:t>AT</m:t>
-                </m:r>
-              </m:sup>
-            </m:sSup>
-          </m:sub>
-        </m:sSub>
-        <m:r>
-          <w:rPr>
-            <w:rFonts w:ascii="Cambria Math" w:hAnsi="Cambria Math"/>
-          </w:rPr>
-          <m:t>+</m:t>
-        </m:r>
-        <m:d>
-          <m:dPr>
-            <m:ctrlPr>
-              <w:rPr>
-                <w:rFonts w:ascii="Cambria Math" w:hAnsi="Cambria Math"/>
-                <w:i/>
-              </w:rPr>
-            </m:ctrlPr>
-          </m:dPr>
-          <m:e>
-            <m:r>
-              <w:rPr>
-                <w:rFonts w:ascii="Cambria Math" w:hAnsi="Cambria Math"/>
-              </w:rPr>
-              <m:t>1+</m:t>
-            </m:r>
-            <m:sSub>
-              <m:sSubPr>
-                <m:ctrlPr>
-                  <w:rPr>
-                    <w:rFonts w:ascii="Cambria Math" w:hAnsi="Cambria Math"/>
-                    <w:i/>
-                  </w:rPr>
-                </m:ctrlPr>
-              </m:sSubPr>
-              <m:e>
-                <m:r>
-                  <w:rPr>
-                    <w:rFonts w:ascii="Cambria Math" w:hAnsi="Cambria Math"/>
-                  </w:rPr>
-                  <m:t>r</m:t>
-                </m:r>
-              </m:e>
-              <m:sub>
-                <m:r>
-                  <w:rPr>
-                    <w:rFonts w:ascii="Cambria Math" w:hAnsi="Cambria Math"/>
-                  </w:rPr>
-                  <m:t>i,</m:t>
-                </m:r>
-                <m:sSup>
-                  <m:sSupPr>
-                    <m:ctrlPr>
-                      <w:rPr>
-                        <w:rFonts w:ascii="Cambria Math" w:hAnsi="Cambria Math"/>
-                        <w:i/>
-                      </w:rPr>
-                    </m:ctrlPr>
-                  </m:sSupPr>
-                  <m:e>
-                    <m:r>
-                      <w:rPr>
-                        <w:rFonts w:ascii="Cambria Math" w:hAnsi="Cambria Math"/>
-                      </w:rPr>
-                      <m:t>n</m:t>
-                    </m:r>
-                  </m:e>
-                  <m:sup>
-                    <m:r>
-                      <w:rPr>
-                        <w:rFonts w:ascii="Cambria Math" w:hAnsi="Cambria Math"/>
-                      </w:rPr>
-                      <m:t>AT</m:t>
-                    </m:r>
-                  </m:sup>
-                </m:sSup>
-              </m:sub>
-            </m:sSub>
-          </m:e>
-        </m:d>
-        <m:sSub>
-          <m:sSubPr>
-            <m:ctrlPr>
-              <w:rPr>
-                <w:rFonts w:ascii="Cambria Math" w:hAnsi="Cambria Math"/>
-                <w:i/>
-              </w:rPr>
-            </m:ctrlPr>
-          </m:sSubPr>
-          <m:e>
-            <m:r>
-              <w:rPr>
-                <w:rFonts w:ascii="Cambria Math" w:hAnsi="Cambria Math"/>
-              </w:rPr>
-              <m:t>w</m:t>
-            </m:r>
-          </m:e>
-          <m:sub>
-            <m:r>
-              <w:rPr>
-                <w:rFonts w:ascii="Cambria Math" w:hAnsi="Cambria Math"/>
-              </w:rPr>
-              <m:t>i,</m:t>
-            </m:r>
-            <m:sSup>
-              <m:sSupPr>
-                <m:ctrlPr>
-                  <w:rPr>
-                    <w:rFonts w:ascii="Cambria Math" w:hAnsi="Cambria Math"/>
-                    <w:i/>
-                  </w:rPr>
-                </m:ctrlPr>
-              </m:sSupPr>
-              <m:e>
-                <m:r>
-                  <w:rPr>
-                    <w:rFonts w:ascii="Cambria Math" w:hAnsi="Cambria Math"/>
-                  </w:rPr>
-                  <m:t>n</m:t>
-                </m:r>
-              </m:e>
-              <m:sup>
-                <m:r>
-                  <w:rPr>
-                    <w:rFonts w:ascii="Cambria Math" w:hAnsi="Cambria Math"/>
-                  </w:rPr>
-                  <m:t>AT</m:t>
-                </m:r>
-              </m:sup>
-            </m:sSup>
-          </m:sub>
-        </m:sSub>
-        <m:r>
-          <w:rPr>
-            <w:rFonts w:ascii="Cambria Math" w:hAnsi="Cambria Math"/>
-          </w:rPr>
-          <m:t xml:space="preserve">- </m:t>
-        </m:r>
-        <m:d>
-          <m:dPr>
-            <m:ctrlPr>
-              <w:rPr>
-                <w:rFonts w:ascii="Cambria Math" w:hAnsi="Cambria Math"/>
-                <w:i/>
-              </w:rPr>
-            </m:ctrlPr>
-          </m:dPr>
-          <m:e>
-            <m:r>
-              <w:rPr>
-                <w:rFonts w:ascii="Cambria Math" w:hAnsi="Cambria Math"/>
-              </w:rPr>
-              <m:t>1+</m:t>
-            </m:r>
-            <m:sSub>
-              <m:sSubPr>
-                <m:ctrlPr>
-                  <w:rPr>
-                    <w:rFonts w:ascii="Cambria Math" w:hAnsi="Cambria Math"/>
-                    <w:i/>
-                  </w:rPr>
-                </m:ctrlPr>
-              </m:sSubPr>
-              <m:e>
-                <m:r>
-                  <w:rPr>
-                    <w:rFonts w:ascii="Cambria Math" w:hAnsi="Cambria Math"/>
-                  </w:rPr>
-                  <m:t>r</m:t>
-                </m:r>
-              </m:e>
-              <m:sub>
-                <m:r>
-                  <w:rPr>
-                    <w:rFonts w:ascii="Cambria Math" w:hAnsi="Cambria Math"/>
-                  </w:rPr>
-                  <m:t>i,</m:t>
-                </m:r>
-                <m:sSup>
-                  <m:sSupPr>
-                    <m:ctrlPr>
-                      <w:rPr>
-                        <w:rFonts w:ascii="Cambria Math" w:hAnsi="Cambria Math"/>
-                        <w:i/>
-                      </w:rPr>
-                    </m:ctrlPr>
-                  </m:sSupPr>
-                  <m:e>
-                    <m:r>
-                      <w:rPr>
-                        <w:rFonts w:ascii="Cambria Math" w:hAnsi="Cambria Math"/>
-                      </w:rPr>
-                      <m:t>n</m:t>
-                    </m:r>
-                  </m:e>
-                  <m:sup>
-                    <m:r>
-                      <w:rPr>
-                        <w:rFonts w:ascii="Cambria Math" w:hAnsi="Cambria Math"/>
-                      </w:rPr>
-                      <m:t>AT</m:t>
-                    </m:r>
-                  </m:sup>
-                </m:sSup>
-              </m:sub>
-            </m:sSub>
-          </m:e>
-        </m:d>
-        <m:sSub>
-          <m:sSubPr>
-            <m:ctrlPr>
-              <w:rPr>
-                <w:rFonts w:ascii="Cambria Math" w:hAnsi="Cambria Math"/>
-                <w:i/>
-              </w:rPr>
-            </m:ctrlPr>
-          </m:sSubPr>
-          <m:e>
-            <m:r>
-              <w:rPr>
-                <w:rFonts w:ascii="Cambria Math" w:hAnsi="Cambria Math"/>
-              </w:rPr>
-              <m:t>D</m:t>
-            </m:r>
-          </m:e>
-          <m:sub>
-            <m:r>
-              <w:rPr>
-                <w:rFonts w:ascii="Cambria Math" w:hAnsi="Cambria Math"/>
-              </w:rPr>
-              <m:t>i</m:t>
-            </m:r>
-          </m:sub>
-        </m:sSub>
-        <m:r>
-          <w:rPr>
-            <w:rFonts w:ascii="Cambria Math" w:hAnsi="Cambria Math"/>
-          </w:rPr>
-          <m:t xml:space="preserve"> ≤0</m:t>
-        </m:r>
-        <m:r>
-          <w:rPr>
-            <w:rFonts w:ascii="Cambria Math" w:eastAsiaTheme="minorEastAsia" w:hAnsi="Cambria Math"/>
-          </w:rPr>
-          <m:t>,   i=1…n</m:t>
-        </m:r>
-      </m:oMath>
-      <w:r>
-        <w:rPr>
-          <w:rFonts w:eastAsiaTheme="minorEastAsia"/>
-        </w:rPr>
-        <w:tab/>
-        <w:t>(12</w:t>
-      </w:r>
-      <w:r>
-        <w:rPr>
-          <w:rFonts w:eastAsiaTheme="minorEastAsia"/>
-        </w:rPr>
-        <w:t>a’</w:t>
-      </w:r>
-      <w:r>
-        <w:rPr>
-          <w:rFonts w:eastAsiaTheme="minorEastAsia"/>
-        </w:rPr>
-        <w:t>old</w:t>
-      </w:r>
-      <w:r>
-        <w:rPr>
-          <w:rFonts w:eastAsiaTheme="minorEastAsia"/>
-        </w:rPr>
-        <w:t>)</w:t>
+      <w:proofErr w:type="spellStart"/>
+      <w:r>
+        <w:rPr>
+          <w:rFonts w:eastAsiaTheme="minorEastAsia"/>
+        </w:rPr>
+        <w:t>Bij</w:t>
+      </w:r>
+      <w:proofErr w:type="spellEnd"/>
+      <w:r>
+        <w:rPr>
+          <w:rFonts w:eastAsiaTheme="minorEastAsia"/>
+        </w:rPr>
+        <w:t xml:space="preserve"> supports an extra year</w:t>
       </w:r>
     </w:p>
     <w:p>
@@ -12591,497 +13060,7 @@
         <w:rPr>
           <w:rFonts w:eastAsiaTheme="minorEastAsia"/>
         </w:rPr>
-        <w:tab/>
-      </w:r>
-      <m:oMath>
-        <m:d>
-          <m:dPr>
-            <m:ctrlPr>
-              <w:rPr>
-                <w:rFonts w:ascii="Cambria Math" w:hAnsi="Cambria Math"/>
-                <w:i/>
-              </w:rPr>
-            </m:ctrlPr>
-          </m:dPr>
-          <m:e>
-            <m:r>
-              <w:rPr>
-                <w:rFonts w:ascii="Cambria Math" w:hAnsi="Cambria Math"/>
-              </w:rPr>
-              <m:t>1+</m:t>
-            </m:r>
-            <m:sSub>
-              <m:sSubPr>
-                <m:ctrlPr>
-                  <w:rPr>
-                    <w:rFonts w:ascii="Cambria Math" w:hAnsi="Cambria Math"/>
-                    <w:i/>
-                  </w:rPr>
-                </m:ctrlPr>
-              </m:sSubPr>
-              <m:e>
-                <m:r>
-                  <w:rPr>
-                    <w:rFonts w:ascii="Cambria Math" w:hAnsi="Cambria Math"/>
-                  </w:rPr>
-                  <m:t>r</m:t>
-                </m:r>
-              </m:e>
-              <m:sub>
-                <m:r>
-                  <w:rPr>
-                    <w:rFonts w:ascii="Cambria Math" w:hAnsi="Cambria Math"/>
-                  </w:rPr>
-                  <m:t>i,</m:t>
-                </m:r>
-                <m:sSup>
-                  <m:sSupPr>
-                    <m:ctrlPr>
-                      <w:rPr>
-                        <w:rFonts w:ascii="Cambria Math" w:hAnsi="Cambria Math"/>
-                        <w:i/>
-                      </w:rPr>
-                    </m:ctrlPr>
-                  </m:sSupPr>
-                  <m:e>
-                    <m:r>
-                      <w:rPr>
-                        <w:rFonts w:ascii="Cambria Math" w:hAnsi="Cambria Math"/>
-                      </w:rPr>
-                      <m:t>n</m:t>
-                    </m:r>
-                  </m:e>
-                  <m:sup>
-                    <m:r>
-                      <w:rPr>
-                        <w:rFonts w:ascii="Cambria Math" w:hAnsi="Cambria Math"/>
-                      </w:rPr>
-                      <m:t>AT</m:t>
-                    </m:r>
-                  </m:sup>
-                </m:sSup>
-              </m:sub>
-            </m:sSub>
-          </m:e>
-        </m:d>
-        <m:sSub>
-          <m:sSubPr>
-            <m:ctrlPr>
-              <w:rPr>
-                <w:rFonts w:ascii="Cambria Math" w:hAnsi="Cambria Math"/>
-                <w:i/>
-              </w:rPr>
-            </m:ctrlPr>
-          </m:sSubPr>
-          <m:e>
-            <m:r>
-              <w:rPr>
-                <w:rFonts w:ascii="Cambria Math" w:hAnsi="Cambria Math"/>
-              </w:rPr>
-              <m:t>b</m:t>
-            </m:r>
-          </m:e>
-          <m:sub>
-            <m:r>
-              <w:rPr>
-                <w:rFonts w:ascii="Cambria Math" w:hAnsi="Cambria Math"/>
-              </w:rPr>
-              <m:t>i,</m:t>
-            </m:r>
-            <m:sSup>
-              <m:sSupPr>
-                <m:ctrlPr>
-                  <w:rPr>
-                    <w:rFonts w:ascii="Cambria Math" w:hAnsi="Cambria Math"/>
-                    <w:i/>
-                  </w:rPr>
-                </m:ctrlPr>
-              </m:sSupPr>
-              <m:e>
-                <m:r>
-                  <w:rPr>
-                    <w:rFonts w:ascii="Cambria Math" w:hAnsi="Cambria Math"/>
-                  </w:rPr>
-                  <m:t>n</m:t>
-                </m:r>
-              </m:e>
-              <m:sup>
-                <m:r>
-                  <w:rPr>
-                    <w:rFonts w:ascii="Cambria Math" w:hAnsi="Cambria Math"/>
-                  </w:rPr>
-                  <m:t>AT</m:t>
-                </m:r>
-              </m:sup>
-            </m:sSup>
-          </m:sub>
-        </m:sSub>
-        <m:r>
-          <w:rPr>
-            <w:rFonts w:ascii="Cambria Math" w:hAnsi="Cambria Math"/>
-          </w:rPr>
-          <m:t>-</m:t>
-        </m:r>
-        <m:d>
-          <m:dPr>
-            <m:ctrlPr>
-              <w:rPr>
-                <w:rFonts w:ascii="Cambria Math" w:hAnsi="Cambria Math"/>
-                <w:i/>
-              </w:rPr>
-            </m:ctrlPr>
-          </m:dPr>
-          <m:e>
-            <m:r>
-              <w:rPr>
-                <w:rFonts w:ascii="Cambria Math" w:hAnsi="Cambria Math"/>
-              </w:rPr>
-              <m:t>1+</m:t>
-            </m:r>
-            <m:sSub>
-              <m:sSubPr>
-                <m:ctrlPr>
-                  <w:rPr>
-                    <w:rFonts w:ascii="Cambria Math" w:hAnsi="Cambria Math"/>
-                    <w:i/>
-                  </w:rPr>
-                </m:ctrlPr>
-              </m:sSubPr>
-              <m:e>
-                <m:r>
-                  <w:rPr>
-                    <w:rFonts w:ascii="Cambria Math" w:hAnsi="Cambria Math"/>
-                  </w:rPr>
-                  <m:t>r</m:t>
-                </m:r>
-              </m:e>
-              <m:sub>
-                <m:r>
-                  <w:rPr>
-                    <w:rFonts w:ascii="Cambria Math" w:hAnsi="Cambria Math"/>
-                  </w:rPr>
-                  <m:t>i,</m:t>
-                </m:r>
-                <m:sSup>
-                  <m:sSupPr>
-                    <m:ctrlPr>
-                      <w:rPr>
-                        <w:rFonts w:ascii="Cambria Math" w:hAnsi="Cambria Math"/>
-                        <w:i/>
-                      </w:rPr>
-                    </m:ctrlPr>
-                  </m:sSupPr>
-                  <m:e>
-                    <m:r>
-                      <w:rPr>
-                        <w:rFonts w:ascii="Cambria Math" w:hAnsi="Cambria Math"/>
-                      </w:rPr>
-                      <m:t>n</m:t>
-                    </m:r>
-                  </m:e>
-                  <m:sup>
-                    <m:r>
-                      <w:rPr>
-                        <w:rFonts w:ascii="Cambria Math" w:hAnsi="Cambria Math"/>
-                      </w:rPr>
-                      <m:t>AT</m:t>
-                    </m:r>
-                  </m:sup>
-                </m:sSup>
-              </m:sub>
-            </m:sSub>
-          </m:e>
-        </m:d>
-        <m:sSub>
-          <m:sSubPr>
-            <m:ctrlPr>
-              <w:rPr>
-                <w:rFonts w:ascii="Cambria Math" w:hAnsi="Cambria Math"/>
-                <w:i/>
-              </w:rPr>
-            </m:ctrlPr>
-          </m:sSubPr>
-          <m:e>
-            <m:r>
-              <w:rPr>
-                <w:rFonts w:ascii="Cambria Math" w:hAnsi="Cambria Math"/>
-              </w:rPr>
-              <m:t>w</m:t>
-            </m:r>
-          </m:e>
-          <m:sub>
-            <m:r>
-              <w:rPr>
-                <w:rFonts w:ascii="Cambria Math" w:hAnsi="Cambria Math"/>
-              </w:rPr>
-              <m:t>i,</m:t>
-            </m:r>
-            <m:sSup>
-              <m:sSupPr>
-                <m:ctrlPr>
-                  <w:rPr>
-                    <w:rFonts w:ascii="Cambria Math" w:hAnsi="Cambria Math"/>
-                    <w:i/>
-                  </w:rPr>
-                </m:ctrlPr>
-              </m:sSupPr>
-              <m:e>
-                <m:r>
-                  <w:rPr>
-                    <w:rFonts w:ascii="Cambria Math" w:hAnsi="Cambria Math"/>
-                  </w:rPr>
-                  <m:t>n</m:t>
-                </m:r>
-              </m:e>
-              <m:sup>
-                <m:r>
-                  <w:rPr>
-                    <w:rFonts w:ascii="Cambria Math" w:hAnsi="Cambria Math"/>
-                  </w:rPr>
-                  <m:t>AT</m:t>
-                </m:r>
-              </m:sup>
-            </m:sSup>
-          </m:sub>
-        </m:sSub>
-        <m:r>
-          <w:rPr>
-            <w:rFonts w:ascii="Cambria Math" w:hAnsi="Cambria Math"/>
-          </w:rPr>
-          <m:t>+</m:t>
-        </m:r>
-        <m:d>
-          <m:dPr>
-            <m:ctrlPr>
-              <w:rPr>
-                <w:rFonts w:ascii="Cambria Math" w:hAnsi="Cambria Math"/>
-                <w:i/>
-              </w:rPr>
-            </m:ctrlPr>
-          </m:dPr>
-          <m:e>
-            <m:r>
-              <w:rPr>
-                <w:rFonts w:ascii="Cambria Math" w:hAnsi="Cambria Math"/>
-              </w:rPr>
-              <m:t>1+</m:t>
-            </m:r>
-            <m:sSub>
-              <m:sSubPr>
-                <m:ctrlPr>
-                  <w:rPr>
-                    <w:rFonts w:ascii="Cambria Math" w:hAnsi="Cambria Math"/>
-                    <w:i/>
-                  </w:rPr>
-                </m:ctrlPr>
-              </m:sSubPr>
-              <m:e>
-                <m:r>
-                  <w:rPr>
-                    <w:rFonts w:ascii="Cambria Math" w:hAnsi="Cambria Math"/>
-                  </w:rPr>
-                  <m:t>r</m:t>
-                </m:r>
-              </m:e>
-              <m:sub>
-                <m:r>
-                  <w:rPr>
-                    <w:rFonts w:ascii="Cambria Math" w:hAnsi="Cambria Math"/>
-                  </w:rPr>
-                  <m:t>i,</m:t>
-                </m:r>
-                <m:sSup>
-                  <m:sSupPr>
-                    <m:ctrlPr>
-                      <w:rPr>
-                        <w:rFonts w:ascii="Cambria Math" w:hAnsi="Cambria Math"/>
-                        <w:i/>
-                      </w:rPr>
-                    </m:ctrlPr>
-                  </m:sSupPr>
-                  <m:e>
-                    <m:r>
-                      <w:rPr>
-                        <w:rFonts w:ascii="Cambria Math" w:hAnsi="Cambria Math"/>
-                      </w:rPr>
-                      <m:t>n</m:t>
-                    </m:r>
-                  </m:e>
-                  <m:sup>
-                    <m:r>
-                      <w:rPr>
-                        <w:rFonts w:ascii="Cambria Math" w:hAnsi="Cambria Math"/>
-                      </w:rPr>
-                      <m:t>AT</m:t>
-                    </m:r>
-                  </m:sup>
-                </m:sSup>
-              </m:sub>
-            </m:sSub>
-          </m:e>
-        </m:d>
-        <m:sSub>
-          <m:sSubPr>
-            <m:ctrlPr>
-              <w:rPr>
-                <w:rFonts w:ascii="Cambria Math" w:hAnsi="Cambria Math"/>
-                <w:i/>
-              </w:rPr>
-            </m:ctrlPr>
-          </m:sSubPr>
-          <m:e>
-            <m:r>
-              <w:rPr>
-                <w:rFonts w:ascii="Cambria Math" w:hAnsi="Cambria Math"/>
-              </w:rPr>
-              <m:t>D</m:t>
-            </m:r>
-          </m:e>
-          <m:sub>
-            <m:r>
-              <w:rPr>
-                <w:rFonts w:ascii="Cambria Math" w:hAnsi="Cambria Math"/>
-              </w:rPr>
-              <m:t>i</m:t>
-            </m:r>
-          </m:sub>
-        </m:sSub>
-        <m:r>
-          <w:rPr>
-            <w:rFonts w:ascii="Cambria Math" w:hAnsi="Cambria Math"/>
-          </w:rPr>
-          <m:t xml:space="preserve">- </m:t>
-        </m:r>
-        <m:sSub>
-          <m:sSubPr>
-            <m:ctrlPr>
-              <w:rPr>
-                <w:rFonts w:ascii="Cambria Math" w:hAnsi="Cambria Math"/>
-                <w:i/>
-              </w:rPr>
-            </m:ctrlPr>
-          </m:sSubPr>
-          <m:e>
-            <m:r>
-              <w:rPr>
-                <w:rFonts w:ascii="Cambria Math" w:hAnsi="Cambria Math"/>
-              </w:rPr>
-              <m:t>b</m:t>
-            </m:r>
-          </m:e>
-          <m:sub>
-            <m:r>
-              <w:rPr>
-                <w:rFonts w:ascii="Cambria Math" w:hAnsi="Cambria Math"/>
-              </w:rPr>
-              <m:t>i+1,</m:t>
-            </m:r>
-            <m:sSup>
-              <m:sSupPr>
-                <m:ctrlPr>
-                  <w:rPr>
-                    <w:rFonts w:ascii="Cambria Math" w:hAnsi="Cambria Math"/>
-                    <w:i/>
-                  </w:rPr>
-                </m:ctrlPr>
-              </m:sSupPr>
-              <m:e>
-                <m:r>
-                  <w:rPr>
-                    <w:rFonts w:ascii="Cambria Math" w:hAnsi="Cambria Math"/>
-                  </w:rPr>
-                  <m:t>n</m:t>
-                </m:r>
-              </m:e>
-              <m:sup>
-                <m:r>
-                  <w:rPr>
-                    <w:rFonts w:ascii="Cambria Math" w:hAnsi="Cambria Math"/>
-                  </w:rPr>
-                  <m:t>AT</m:t>
-                </m:r>
-              </m:sup>
-            </m:sSup>
-          </m:sub>
-        </m:sSub>
-        <m:r>
-          <w:rPr>
-            <w:rFonts w:ascii="Cambria Math" w:hAnsi="Cambria Math"/>
-          </w:rPr>
-          <m:t xml:space="preserve"> ≤0</m:t>
-        </m:r>
-        <m:r>
-          <w:rPr>
-            <w:rFonts w:ascii="Cambria Math" w:eastAsiaTheme="minorEastAsia" w:hAnsi="Cambria Math"/>
-          </w:rPr>
-          <m:t>,   i=1…n</m:t>
-        </m:r>
-      </m:oMath>
-      <w:r>
-        <w:rPr>
-          <w:rFonts w:eastAsiaTheme="minorEastAsia"/>
-        </w:rPr>
-        <w:tab/>
-        <w:t>(12</w:t>
-      </w:r>
-      <w:r>
-        <w:rPr>
-          <w:rFonts w:eastAsiaTheme="minorEastAsia"/>
-        </w:rPr>
-        <w:t>b’</w:t>
-      </w:r>
-      <w:r>
-        <w:rPr>
-          <w:rFonts w:eastAsiaTheme="minorEastAsia"/>
-        </w:rPr>
-        <w:t>old</w:t>
-      </w:r>
-      <w:r>
-        <w:rPr>
-          <w:rFonts w:eastAsiaTheme="minorEastAsia"/>
-        </w:rPr>
-        <w:t>)</w:t>
-      </w:r>
-    </w:p>
-    <w:p>
-      <w:pPr>
-        <w:tabs>
-          <w:tab w:val="center" w:pos="4680"/>
-          <w:tab w:val="right" w:pos="9360"/>
-        </w:tabs>
-        <w:rPr>
-          <w:rFonts w:eastAsiaTheme="minorEastAsia"/>
-        </w:rPr>
-      </w:pPr>
-      <w:proofErr w:type="spellStart"/>
-      <w:r>
-        <w:rPr>
-          <w:rFonts w:eastAsiaTheme="minorEastAsia"/>
-        </w:rPr>
-        <w:t>Bij</w:t>
-      </w:r>
-      <w:proofErr w:type="spellEnd"/>
-      <w:r>
-        <w:rPr>
-          <w:rFonts w:eastAsiaTheme="minorEastAsia"/>
-        </w:rPr>
-        <w:t xml:space="preserve"> supports an extra year</w:t>
-      </w:r>
-    </w:p>
-    <w:p>
-      <w:pPr>
-        <w:tabs>
-          <w:tab w:val="center" w:pos="4680"/>
-          <w:tab w:val="right" w:pos="9360"/>
-        </w:tabs>
-        <w:rPr>
-          <w:rFonts w:eastAsiaTheme="minorEastAsia"/>
-        </w:rPr>
-      </w:pPr>
-      <w:r>
-        <w:rPr>
-          <w:rFonts w:eastAsiaTheme="minorEastAsia"/>
-        </w:rPr>
+        <w:lastRenderedPageBreak/>
         <w:tab/>
       </w:r>
       <m:oMath>
@@ -13181,7 +13160,7 @@
           <w:rFonts w:eastAsiaTheme="minorEastAsia"/>
         </w:rPr>
         <w:tab/>
-        <w:t>(13</w:t>
+        <w:t>(16</w:t>
       </w:r>
       <w:r>
         <w:rPr>
@@ -13303,7 +13282,7 @@
           <w:rFonts w:eastAsiaTheme="minorEastAsia"/>
         </w:rPr>
         <w:tab/>
-        <w:t>(13</w:t>
+        <w:t>(16</w:t>
       </w:r>
       <w:r>
         <w:rPr>
@@ -13527,7 +13506,14 @@
           <w:rFonts w:eastAsiaTheme="minorEastAsia"/>
         </w:rPr>
         <w:tab/>
-        <w:t>(14</w:t>
+      </w:r>
+      <w:bookmarkStart w:id="0" w:name="_GoBack"/>
+      <w:bookmarkEnd w:id="0"/>
+      <w:r>
+        <w:rPr>
+          <w:rFonts w:eastAsiaTheme="minorEastAsia"/>
+        </w:rPr>
+        <w:t>(17</w:t>
       </w:r>
       <w:r>
         <w:rPr>
@@ -13990,7 +13976,6 @@
         <w:rPr>
           <w:rFonts w:eastAsiaTheme="minorEastAsia"/>
         </w:rPr>
-        <w:lastRenderedPageBreak/>
         <w:t>Model input specification:</w:t>
       </w:r>
     </w:p>
@@ -14546,6 +14531,7 @@
         <w:rPr>
           <w:rFonts w:eastAsiaTheme="minorEastAsia"/>
         </w:rPr>
+        <w:lastRenderedPageBreak/>
         <w:t>FRA = 67</w:t>
       </w:r>
     </w:p>
@@ -14762,7 +14748,6 @@
         <w:rPr>
           <w:rFonts w:eastAsiaTheme="minorEastAsia"/>
         </w:rPr>
-        <w:lastRenderedPageBreak/>
         <w:t>amount</w:t>
       </w:r>
       <w:proofErr w:type="gramEnd"/>
@@ -15238,6 +15223,7 @@
         <w:rPr>
           <w:rFonts w:eastAsiaTheme="minorEastAsia"/>
         </w:rPr>
+        <w:lastRenderedPageBreak/>
         <w:t>#inflation = true</w:t>
       </w:r>
     </w:p>
@@ -15467,7 +15453,6 @@
         <w:rPr>
           <w:rFonts w:eastAsiaTheme="minorEastAsia"/>
         </w:rPr>
-        <w:lastRenderedPageBreak/>
         <w:t>[</w:t>
       </w:r>
       <w:proofErr w:type="spellStart"/>
@@ -15921,6 +15906,7 @@
         <w:rPr>
           <w:rFonts w:eastAsiaTheme="minorEastAsia"/>
         </w:rPr>
+        <w:lastRenderedPageBreak/>
         <w:t>f</w:t>
       </w:r>
       <w:r>
@@ -16078,7 +16064,6 @@
     <w:p>
       <w:proofErr w:type="gramStart"/>
       <w:r>
-        <w:lastRenderedPageBreak/>
         <w:t>n</w:t>
       </w:r>
       <w:proofErr w:type="gramEnd"/>
@@ -16688,6 +16673,7 @@
       <w:proofErr w:type="spellStart"/>
       <w:proofErr w:type="gramStart"/>
       <w:r>
+        <w:lastRenderedPageBreak/>
         <w:t>y</w:t>
       </w:r>
       <w:r>
@@ -16919,7 +16905,6 @@
         <w:rPr>
           <w:rFonts w:eastAsiaTheme="minorEastAsia"/>
         </w:rPr>
-        <w:lastRenderedPageBreak/>
         <w:t>NEED TO ENSURE SS WORKS correct if it has already started (i.e., we are already retired)</w:t>
       </w:r>
     </w:p>
@@ -17947,7 +17932,6 @@
           <w:strike/>
           <w:color w:val="FF0000"/>
         </w:rPr>
-        <w:lastRenderedPageBreak/>
         <w:t>I think I will need to add two TDRA and two ROTH accounts to correctly handle joint where both have these accounts (RMD differ, timelines differ, SS differs)</w:t>
       </w:r>
     </w:p>
@@ -18566,6 +18550,7 @@
         <w:rPr>
           <w:rFonts w:eastAsiaTheme="minorEastAsia"/>
         </w:rPr>
+        <w:lastRenderedPageBreak/>
         <w:t>4% initial amount forever, or with inflation, or adjust to 4% each year</w:t>
       </w:r>
       <w:r>
@@ -18731,7 +18716,6 @@
         <w:rPr>
           <w:rFonts w:eastAsiaTheme="minorEastAsia"/>
         </w:rPr>
-        <w:lastRenderedPageBreak/>
         <w:t>Like to be able to consider two peoples accounts more fully. That is to be able to determine things like:</w:t>
       </w:r>
     </w:p>
@@ -20686,7 +20670,7 @@
 </file>
 
 <file path=customXml/itemProps1.xml><?xml version="1.0" encoding="utf-8"?>
-<ds:datastoreItem xmlns:ds="http://schemas.openxmlformats.org/officeDocument/2006/customXml" ds:itemID="{39825417-0636-4DB0-875D-0BEAD2A27A11}">
+<ds:datastoreItem xmlns:ds="http://schemas.openxmlformats.org/officeDocument/2006/customXml" ds:itemID="{3E3CBD35-0D66-4904-B10C-9CE41423CA15}">
   <ds:schemaRefs>
     <ds:schemaRef ds:uri="http://schemas.openxmlformats.org/officeDocument/2006/bibliography"/>
   </ds:schemaRefs>

</xml_diff>

<commit_message>
Working on the users guide and example file.
</commit_message>
<xml_diff>
--- a/ARetirementPlannerModel2017.docx
+++ b/ARetirementPlannerModel2017.docx
@@ -2011,7 +2011,7 @@
         <w:rPr>
           <w:rFonts w:eastAsiaTheme="minorEastAsia"/>
         </w:rPr>
-        <w:t>IRA</w:t>
+        <w:t>RA</w:t>
       </w:r>
       <w:proofErr w:type="spellEnd"/>
       <w:r>
@@ -2105,12 +2105,8 @@
         </w:rPr>
         <w:t>Roth</w:t>
       </w:r>
-      <w:r>
-        <w:rPr>
-          <w:rFonts w:eastAsiaTheme="minorEastAsia"/>
-        </w:rPr>
-        <w:t>I</w:t>
-      </w:r>
+      <w:bookmarkStart w:id="0" w:name="_GoBack"/>
+      <w:bookmarkEnd w:id="0"/>
       <w:r>
         <w:rPr>
           <w:rFonts w:eastAsiaTheme="minorEastAsia"/>
@@ -14019,8 +14015,6 @@
           <w:rFonts w:eastAsiaTheme="minorEastAsia"/>
         </w:rPr>
       </w:pPr>
-      <w:bookmarkStart w:id="0" w:name="_GoBack"/>
-      <w:bookmarkEnd w:id="0"/>
     </w:p>
     <w:p>
       <w:pPr>
@@ -17029,7 +17023,7 @@
             <w:sz w:val="28"/>
             <w:szCs w:val="28"/>
           </w:rPr>
-          <w:t>12</w:t>
+          <w:t>5</w:t>
         </w:r>
         <w:r>
           <w:rPr>
@@ -18804,7 +18798,7 @@
 </file>
 
 <file path=customXml/itemProps1.xml><?xml version="1.0" encoding="utf-8"?>
-<ds:datastoreItem xmlns:ds="http://schemas.openxmlformats.org/officeDocument/2006/customXml" ds:itemID="{70000BA3-424D-4AB7-A3CB-F091A7596E37}">
+<ds:datastoreItem xmlns:ds="http://schemas.openxmlformats.org/officeDocument/2006/customXml" ds:itemID="{C070D6DF-832A-461F-8173-3522A6F7D24B}">
   <ds:schemaRefs>
     <ds:schemaRef ds:uri="http://schemas.openxmlformats.org/officeDocument/2006/bibliography"/>
   </ds:schemaRefs>

</xml_diff>

<commit_message>
Updating the way version is handled
</commit_message>
<xml_diff>
--- a/ARetirementPlannerModel2017.docx
+++ b/ARetirementPlannerModel2017.docx
@@ -15326,8 +15326,6 @@
         </w:rPr>
         <w:t xml:space="preserve">Add a discussion of the withdrawal schedule for ATRSI accounts specifically that the withdrawn money has to match the fraction for basis vs. non-basis. </w:t>
       </w:r>
-      <w:bookmarkStart w:id="0" w:name="_GoBack"/>
-      <w:bookmarkEnd w:id="0"/>
     </w:p>
     <w:p>
       <w:pPr>
@@ -16247,6 +16245,42 @@
         </w:rPr>
         <w:t>)</w:t>
       </w:r>
+      <w:r>
+        <w:rPr>
+          <w:rFonts w:eastAsiaTheme="minorEastAsia"/>
+        </w:rPr>
+        <w:t xml:space="preserve"> </w:t>
+      </w:r>
+      <w:proofErr w:type="gramStart"/>
+      <w:r>
+        <w:rPr>
+          <w:rFonts w:eastAsiaTheme="minorEastAsia"/>
+        </w:rPr>
+        <w:t>Maybe</w:t>
+      </w:r>
+      <w:proofErr w:type="gramEnd"/>
+      <w:r>
+        <w:rPr>
+          <w:rFonts w:eastAsiaTheme="minorEastAsia"/>
+        </w:rPr>
+        <w:t xml:space="preserve"> could just add a star to the tax penalty to indicate </w:t>
+      </w:r>
+      <w:proofErr w:type="spellStart"/>
+      <w:r>
+        <w:rPr>
+          <w:rFonts w:eastAsiaTheme="minorEastAsia"/>
+        </w:rPr>
+        <w:t>roth</w:t>
+      </w:r>
+      <w:proofErr w:type="spellEnd"/>
+      <w:r>
+        <w:rPr>
+          <w:rFonts w:eastAsiaTheme="minorEastAsia"/>
+        </w:rPr>
+        <w:t xml:space="preserve"> early withdrawal penalty?</w:t>
+      </w:r>
+      <w:bookmarkStart w:id="0" w:name="_GoBack"/>
+      <w:bookmarkEnd w:id="0"/>
     </w:p>
     <w:p>
       <w:pPr>
@@ -16544,6 +16578,7 @@
         <w:rPr>
           <w:rFonts w:eastAsiaTheme="minorEastAsia"/>
         </w:rPr>
+        <w:lastRenderedPageBreak/>
         <w:t xml:space="preserve">ORP use a list of time x amount tuples </w:t>
       </w:r>
     </w:p>
@@ -16569,7 +16604,6 @@
           <w:rFonts w:eastAsiaTheme="minorEastAsia"/>
           <w:color w:val="FF0000"/>
         </w:rPr>
-        <w:lastRenderedPageBreak/>
         <w:t>Fplan</w:t>
       </w:r>
       <w:proofErr w:type="spellEnd"/>
@@ -18810,7 +18844,7 @@
 </file>
 
 <file path=customXml/itemProps1.xml><?xml version="1.0" encoding="utf-8"?>
-<ds:datastoreItem xmlns:ds="http://schemas.openxmlformats.org/officeDocument/2006/customXml" ds:itemID="{8D575425-5649-4101-AC9F-72015C8A8A48}">
+<ds:datastoreItem xmlns:ds="http://schemas.openxmlformats.org/officeDocument/2006/customXml" ds:itemID="{38960C63-C440-4B4A-AC3A-BBC2EFA0EE71}">
   <ds:schemaRefs>
     <ds:schemaRef ds:uri="http://schemas.openxmlformats.org/officeDocument/2006/bibliography"/>
   </ds:schemaRefs>

</xml_diff>

<commit_message>
Updating the model doc
</commit_message>
<xml_diff>
--- a/ARetirementPlannerModel2017.docx
+++ b/ARetirementPlannerModel2017.docx
@@ -102,7 +102,15 @@
         <w:t xml:space="preserve"> accounts first</w:t>
       </w:r>
       <w:r>
-        <w:t xml:space="preserve">, then the tax deferred accounts and finally the tax free accounts. The idea is to allow as much growth as possible in accounts sheltering that growth. </w:t>
+        <w:t xml:space="preserve">, then the tax deferred accounts and finally the tax free accounts. The idea is to allow as much growth as possible in accounts sheltering that </w:t>
+      </w:r>
+      <w:proofErr w:type="gramStart"/>
+      <w:r>
+        <w:t>growth</w:t>
+      </w:r>
+      <w:proofErr w:type="gramEnd"/>
+      <w:r>
+        <w:t xml:space="preserve">. </w:t>
       </w:r>
       <w:r>
         <w:t xml:space="preserve">The </w:t>
@@ -5854,13 +5862,7 @@
           <w:rPr>
             <w:rFonts w:ascii="Cambria Math" w:hAnsi="Cambria Math"/>
           </w:rPr>
-          <m:t>≥</m:t>
-        </m:r>
-        <m:r>
-          <w:rPr>
-            <w:rFonts w:ascii="Cambria Math" w:hAnsi="Cambria Math"/>
-          </w:rPr>
-          <m:t xml:space="preserve"> 0</m:t>
+          <m:t>≥ 0</m:t>
         </m:r>
         <m:r>
           <w:rPr>
@@ -10788,13 +10790,7 @@
               <w:rPr>
                 <w:rFonts w:ascii="Cambria Math" w:hAnsi="Cambria Math"/>
               </w:rPr>
-              <m:t>i</m:t>
-            </m:r>
-            <m:r>
-              <w:rPr>
-                <w:rFonts w:ascii="Cambria Math" w:hAnsi="Cambria Math"/>
-              </w:rPr>
-              <m:t>j</m:t>
+              <m:t>ij</m:t>
             </m:r>
           </m:sub>
         </m:sSub>
@@ -10826,13 +10822,7 @@
               <w:rPr>
                 <w:rFonts w:ascii="Cambria Math" w:hAnsi="Cambria Math"/>
               </w:rPr>
-              <m:t>i</m:t>
-            </m:r>
-            <m:r>
-              <w:rPr>
-                <w:rFonts w:ascii="Cambria Math" w:hAnsi="Cambria Math"/>
-              </w:rPr>
-              <m:t>j</m:t>
+              <m:t>ij</m:t>
             </m:r>
           </m:sub>
         </m:sSub>
@@ -10904,25 +10894,13 @@
           <w:rPr>
             <w:rFonts w:ascii="Cambria Math" w:hAnsi="Cambria Math"/>
           </w:rPr>
-          <m:t>≤</m:t>
-        </m:r>
-        <m:r>
-          <w:rPr>
-            <w:rFonts w:ascii="Cambria Math" w:hAnsi="Cambria Math"/>
-          </w:rPr>
-          <m:t>0</m:t>
+          <m:t>≤0</m:t>
         </m:r>
         <m:r>
           <w:rPr>
             <w:rFonts w:ascii="Cambria Math" w:eastAsiaTheme="minorEastAsia" w:hAnsi="Cambria Math"/>
           </w:rPr>
-          <m:t xml:space="preserve">, </m:t>
-        </m:r>
-        <m:r>
-          <w:rPr>
-            <w:rFonts w:ascii="Cambria Math" w:eastAsiaTheme="minorEastAsia" w:hAnsi="Cambria Math"/>
-          </w:rPr>
-          <m:t xml:space="preserve"> </m:t>
+          <m:t xml:space="preserve">,  </m:t>
         </m:r>
         <m:r>
           <w:rPr>
@@ -11927,11 +11905,19 @@
         <w:tab/>
         <w:t>(13</w:t>
       </w:r>
-      <w:r>
-        <w:rPr>
-          <w:rFonts w:eastAsiaTheme="minorEastAsia"/>
-        </w:rPr>
-        <w:t>a’)</w:t>
+      <w:proofErr w:type="spellStart"/>
+      <w:r>
+        <w:rPr>
+          <w:rFonts w:eastAsiaTheme="minorEastAsia"/>
+        </w:rPr>
+        <w:t>a’</w:t>
+      </w:r>
+      <w:proofErr w:type="spellEnd"/>
+      <w:r>
+        <w:rPr>
+          <w:rFonts w:eastAsiaTheme="minorEastAsia"/>
+        </w:rPr>
+        <w:t>)</w:t>
       </w:r>
     </w:p>
     <w:p>
@@ -12671,11 +12657,19 @@
         <w:tab/>
         <w:t>(15</w:t>
       </w:r>
-      <w:r>
-        <w:rPr>
-          <w:rFonts w:eastAsiaTheme="minorEastAsia"/>
-        </w:rPr>
-        <w:t>a’)</w:t>
+      <w:proofErr w:type="spellStart"/>
+      <w:r>
+        <w:rPr>
+          <w:rFonts w:eastAsiaTheme="minorEastAsia"/>
+        </w:rPr>
+        <w:t>a’</w:t>
+      </w:r>
+      <w:proofErr w:type="spellEnd"/>
+      <w:r>
+        <w:rPr>
+          <w:rFonts w:eastAsiaTheme="minorEastAsia"/>
+        </w:rPr>
+        <w:t>)</w:t>
       </w:r>
     </w:p>
     <w:p>
@@ -13142,11 +13136,19 @@
         <w:tab/>
         <w:t>(16</w:t>
       </w:r>
-      <w:r>
-        <w:rPr>
-          <w:rFonts w:eastAsiaTheme="minorEastAsia"/>
-        </w:rPr>
-        <w:t>a’)</w:t>
+      <w:proofErr w:type="spellStart"/>
+      <w:r>
+        <w:rPr>
+          <w:rFonts w:eastAsiaTheme="minorEastAsia"/>
+        </w:rPr>
+        <w:t>a’</w:t>
+      </w:r>
+      <w:proofErr w:type="spellEnd"/>
+      <w:r>
+        <w:rPr>
+          <w:rFonts w:eastAsiaTheme="minorEastAsia"/>
+        </w:rPr>
+        <w:t>)</w:t>
       </w:r>
     </w:p>
     <w:p>
@@ -15072,12 +15074,6 @@
         </w:rPr>
         <w:t>Todo</w:t>
       </w:r>
-      <w:r>
-        <w:rPr>
-          <w:rFonts w:eastAsiaTheme="minorEastAsia"/>
-        </w:rPr>
-        <w:t>s</w:t>
-      </w:r>
       <w:proofErr w:type="spellEnd"/>
       <w:r>
         <w:rPr>
@@ -15167,7 +15163,19 @@
         <w:rPr>
           <w:rFonts w:eastAsiaTheme="minorEastAsia"/>
         </w:rPr>
-        <w:t xml:space="preserve"> the proper place that states that inflation adjusted values assume the years of adjustment equal the number of years from start of retirement.</w:t>
+        <w:t xml:space="preserve"> the proper place that states that inflation adjusted values assume the years of adjustment equal the number o</w:t>
+      </w:r>
+      <w:r>
+        <w:rPr>
+          <w:rFonts w:eastAsiaTheme="minorEastAsia"/>
+        </w:rPr>
+        <w:t>f years from current age</w:t>
+      </w:r>
+      <w:r>
+        <w:rPr>
+          <w:rFonts w:eastAsiaTheme="minorEastAsia"/>
+        </w:rPr>
+        <w:t>.</w:t>
       </w:r>
     </w:p>
     <w:p>
@@ -15185,80 +15193,6 @@
         <w:rPr>
           <w:rFonts w:eastAsiaTheme="minorEastAsia"/>
         </w:rPr>
-        <w:t>So income or expense that is to be adjusted should be based on values at the time o</w:t>
-      </w:r>
-      <w:r>
-        <w:rPr>
-          <w:rFonts w:eastAsiaTheme="minorEastAsia"/>
-        </w:rPr>
-        <w:t>f</w:t>
-      </w:r>
-      <w:r>
-        <w:rPr>
-          <w:rFonts w:eastAsiaTheme="minorEastAsia"/>
-        </w:rPr>
-        <w:t xml:space="preserve"> retirement</w:t>
-      </w:r>
-      <w:r>
-        <w:rPr>
-          <w:rFonts w:eastAsiaTheme="minorEastAsia"/>
-        </w:rPr>
-        <w:t xml:space="preserve"> (e.g., enter income amount of 100 per year during retirement, will use 100 the first year of retirement, 100*(1+inflation) for the second year or 100*(1+inflation)^#</w:t>
-      </w:r>
-      <w:proofErr w:type="spellStart"/>
-      <w:r>
-        <w:rPr>
-          <w:rFonts w:eastAsiaTheme="minorEastAsia"/>
-        </w:rPr>
-        <w:t>yearsRetired</w:t>
-      </w:r>
-      <w:proofErr w:type="spellEnd"/>
-      <w:r>
-        <w:rPr>
-          <w:rFonts w:eastAsiaTheme="minorEastAsia"/>
-        </w:rPr>
-        <w:t xml:space="preserve"> )</w:t>
-      </w:r>
-    </w:p>
-    <w:p>
-      <w:pPr>
-        <w:pStyle w:val="ListParagraph"/>
-        <w:numPr>
-          <w:ilvl w:val="1"/>
-          <w:numId w:val="3"/>
-        </w:numPr>
-        <w:rPr>
-          <w:rFonts w:eastAsiaTheme="minorEastAsia"/>
-        </w:rPr>
-      </w:pPr>
-      <w:r>
-        <w:rPr>
-          <w:rFonts w:eastAsiaTheme="minorEastAsia"/>
-        </w:rPr>
-        <w:t xml:space="preserve">SS is an exception in that it is adjusted </w:t>
-      </w:r>
-      <w:r>
-        <w:rPr>
-          <w:rFonts w:eastAsiaTheme="minorEastAsia"/>
-        </w:rPr>
-        <w:t>twice, once for the IRS adjustment depending on the start age vs. FRA and then for inflation as above.</w:t>
-      </w:r>
-    </w:p>
-    <w:p>
-      <w:pPr>
-        <w:pStyle w:val="ListParagraph"/>
-        <w:numPr>
-          <w:ilvl w:val="1"/>
-          <w:numId w:val="3"/>
-        </w:numPr>
-        <w:rPr>
-          <w:rFonts w:eastAsiaTheme="minorEastAsia"/>
-        </w:rPr>
-      </w:pPr>
-      <w:r>
-        <w:rPr>
-          <w:rFonts w:eastAsiaTheme="minorEastAsia"/>
-        </w:rPr>
         <w:t>NEED TO ENSURE SS WORKS correct if it has already started (i.e., we are already retired)</w:t>
       </w:r>
     </w:p>
@@ -15277,7 +15211,6 @@
         <w:rPr>
           <w:rFonts w:eastAsiaTheme="minorEastAsia"/>
         </w:rPr>
-        <w:lastRenderedPageBreak/>
         <w:t>Add to this document a note that income and expense info timelines tie back to the primary age line. That is, if [</w:t>
       </w:r>
       <w:proofErr w:type="spellStart"/>
@@ -15320,6 +15253,7 @@
           <w:rFonts w:eastAsiaTheme="minorEastAsia"/>
         </w:rPr>
       </w:pPr>
+      <w:bookmarkStart w:id="0" w:name="_GoBack"/>
       <w:r>
         <w:rPr>
           <w:rFonts w:eastAsiaTheme="minorEastAsia"/>
@@ -15327,6 +15261,7 @@
         <w:t xml:space="preserve">Add a discussion of the withdrawal schedule for ATRSI accounts specifically that the withdrawn money has to match the fraction for basis vs. non-basis. </w:t>
       </w:r>
     </w:p>
+    <w:bookmarkEnd w:id="0"/>
     <w:p>
       <w:pPr>
         <w:rPr>
@@ -15355,6 +15290,7 @@
         <w:rPr>
           <w:rFonts w:eastAsiaTheme="minorEastAsia"/>
         </w:rPr>
+        <w:lastRenderedPageBreak/>
         <w:t>Add switch to force off the early withdrawal penalty for each account</w:t>
       </w:r>
       <w:r>
@@ -15711,9 +15647,8 @@
       <w:r>
         <w:rPr>
           <w:rFonts w:eastAsiaTheme="minorEastAsia"/>
-          <w:color w:val="FF0000"/>
-        </w:rPr>
-        <w:t>Version 1</w:t>
+        </w:rPr>
+        <w:t>Version 2</w:t>
       </w:r>
       <w:r>
         <w:rPr>
@@ -15752,9 +15687,14 @@
       <w:r>
         <w:rPr>
           <w:rFonts w:eastAsiaTheme="minorEastAsia"/>
-          <w:color w:val="FF0000"/>
-        </w:rPr>
-        <w:t>Version 1</w:t>
+        </w:rPr>
+        <w:t xml:space="preserve">not necessary for prototype </w:t>
+      </w:r>
+      <w:r>
+        <w:rPr>
+          <w:rFonts w:eastAsiaTheme="minorEastAsia"/>
+        </w:rPr>
+        <w:t>Version 2</w:t>
       </w:r>
       <w:r>
         <w:rPr>
@@ -15833,117 +15773,55 @@
           <w:rFonts w:eastAsiaTheme="minorEastAsia"/>
           <w:color w:val="FF0000"/>
         </w:rPr>
-        <w:t>Add pre-retirement</w:t>
-      </w:r>
-      <w:r>
-        <w:rPr>
-          <w:rFonts w:eastAsiaTheme="minorEastAsia"/>
-        </w:rPr>
-        <w:t>,</w:t>
-      </w:r>
-      <w:r>
-        <w:rPr>
-          <w:rFonts w:eastAsiaTheme="minorEastAsia"/>
-        </w:rPr>
-        <w:t xml:space="preserve"> (use </w:t>
-      </w:r>
-      <w:proofErr w:type="spellStart"/>
-      <w:r>
-        <w:rPr>
-          <w:rFonts w:eastAsiaTheme="minorEastAsia"/>
-        </w:rPr>
-        <w:t>wayne</w:t>
-      </w:r>
-      <w:proofErr w:type="spellEnd"/>
-      <w:r>
-        <w:rPr>
-          <w:rFonts w:eastAsiaTheme="minorEastAsia"/>
-        </w:rPr>
-        <w:t xml:space="preserve"> </w:t>
-      </w:r>
-      <w:proofErr w:type="spellStart"/>
-      <w:r>
-        <w:rPr>
-          <w:rFonts w:eastAsiaTheme="minorEastAsia"/>
-        </w:rPr>
-        <w:t>scott</w:t>
-      </w:r>
-      <w:proofErr w:type="spellEnd"/>
-      <w:r>
-        <w:rPr>
-          <w:rFonts w:eastAsiaTheme="minorEastAsia"/>
-        </w:rPr>
-        <w:t xml:space="preserve"> or </w:t>
-      </w:r>
-      <w:proofErr w:type="spellStart"/>
-      <w:r>
-        <w:rPr>
-          <w:rFonts w:eastAsiaTheme="minorEastAsia"/>
-        </w:rPr>
-        <w:t>james</w:t>
-      </w:r>
-      <w:proofErr w:type="spellEnd"/>
-      <w:r>
-        <w:rPr>
-          <w:rFonts w:eastAsiaTheme="minorEastAsia"/>
-        </w:rPr>
-        <w:t xml:space="preserve"> welch </w:t>
-      </w:r>
-      <w:proofErr w:type="spellStart"/>
-      <w:r>
-        <w:rPr>
-          <w:rFonts w:eastAsiaTheme="minorEastAsia"/>
-        </w:rPr>
-        <w:t>jr</w:t>
-      </w:r>
-      <w:proofErr w:type="spellEnd"/>
-      <w:r>
-        <w:rPr>
-          <w:rFonts w:eastAsiaTheme="minorEastAsia"/>
-        </w:rPr>
-        <w:t xml:space="preserve"> style </w:t>
-      </w:r>
-      <w:proofErr w:type="spellStart"/>
-      <w:r>
-        <w:rPr>
-          <w:rFonts w:eastAsiaTheme="minorEastAsia"/>
-        </w:rPr>
-        <w:t>pre retirement</w:t>
-      </w:r>
-      <w:proofErr w:type="spellEnd"/>
-      <w:r>
-        <w:rPr>
-          <w:rFonts w:eastAsiaTheme="minorEastAsia"/>
-        </w:rPr>
-        <w:t xml:space="preserve">; </w:t>
-      </w:r>
-      <w:proofErr w:type="spellStart"/>
-      <w:r>
-        <w:rPr>
-          <w:rFonts w:eastAsiaTheme="minorEastAsia"/>
-        </w:rPr>
-        <w:t>ws</w:t>
-      </w:r>
-      <w:proofErr w:type="spellEnd"/>
-      <w:r>
-        <w:rPr>
-          <w:rFonts w:eastAsiaTheme="minorEastAsia"/>
-        </w:rPr>
-        <w:t xml:space="preserve"> include in LP </w:t>
-      </w:r>
-      <w:proofErr w:type="spellStart"/>
-      <w:r>
-        <w:rPr>
-          <w:rFonts w:eastAsiaTheme="minorEastAsia"/>
-        </w:rPr>
-        <w:t>jw</w:t>
-      </w:r>
-      <w:proofErr w:type="spellEnd"/>
-      <w:r>
-        <w:rPr>
-          <w:rFonts w:eastAsiaTheme="minorEastAsia"/>
-        </w:rPr>
-        <w:t xml:space="preserve"> I don’t think does)</w:t>
+        <w:t xml:space="preserve">Add single, married separate, joint </w:t>
+      </w:r>
+      <w:r>
+        <w:rPr>
+          <w:rFonts w:eastAsiaTheme="minorEastAsia"/>
+        </w:rPr>
+        <w:t>(</w:t>
+      </w:r>
+      <w:r>
+        <w:rPr>
+          <w:rFonts w:eastAsiaTheme="minorEastAsia"/>
+          <w:color w:val="FF0000"/>
+        </w:rPr>
+        <w:t>V</w:t>
+      </w:r>
+      <w:r>
+        <w:rPr>
+          <w:rFonts w:eastAsiaTheme="minorEastAsia"/>
+          <w:color w:val="FF0000"/>
+        </w:rPr>
+        <w:t>ersion 1</w:t>
+      </w:r>
+      <w:r>
+        <w:rPr>
+          <w:rFonts w:eastAsiaTheme="minorEastAsia"/>
+        </w:rPr>
+        <w:t>)</w:t>
+      </w:r>
+    </w:p>
+    <w:p>
+      <w:pPr>
+        <w:pStyle w:val="ListParagraph"/>
+        <w:numPr>
+          <w:ilvl w:val="0"/>
+          <w:numId w:val="1"/>
+        </w:numPr>
+        <w:tabs>
+          <w:tab w:val="center" w:pos="4680"/>
+          <w:tab w:val="right" w:pos="9360"/>
+        </w:tabs>
+        <w:rPr>
+          <w:rFonts w:eastAsiaTheme="minorEastAsia"/>
+        </w:rPr>
+      </w:pPr>
+      <w:r>
+        <w:rPr>
+          <w:rFonts w:eastAsiaTheme="minorEastAsia"/>
+        </w:rPr>
+        <w:t>What mix for Investment account? (100% stock, stock bond mix?)</w:t>
       </w:r>
       <w:r>
         <w:rPr>
@@ -15964,21 +15842,6 @@
         </w:rPr>
         <w:t>)</w:t>
       </w:r>
-      <w:r>
-        <w:rPr>
-          <w:rFonts w:eastAsiaTheme="minorEastAsia"/>
-        </w:rPr>
-        <w:t xml:space="preserve"> </w:t>
-      </w:r>
-      <w:bookmarkStart w:id="0" w:name="_GoBack"/>
-      <w:r>
-        <w:rPr>
-          <w:rFonts w:eastAsiaTheme="minorEastAsia"/>
-          <w:color w:val="FF0000"/>
-        </w:rPr>
-        <w:t>NEEDS TESTING</w:t>
-      </w:r>
-      <w:bookmarkEnd w:id="0"/>
     </w:p>
     <w:p>
       <w:pPr>
@@ -15999,13 +15862,91 @@
         <w:rPr>
           <w:rFonts w:eastAsiaTheme="minorEastAsia"/>
         </w:rPr>
-        <w:t>Add an output row for the current state (balances…) followed by the retirement rows</w:t>
-      </w:r>
-      <w:r>
-        <w:rPr>
-          <w:rFonts w:eastAsiaTheme="minorEastAsia"/>
-        </w:rPr>
-        <w:t>, such as:</w:t>
+        <w:t>Capital gains taxes vs. interest vs. income tax</w:t>
+      </w:r>
+    </w:p>
+    <w:p>
+      <w:pPr>
+        <w:pStyle w:val="ListParagraph"/>
+        <w:numPr>
+          <w:ilvl w:val="1"/>
+          <w:numId w:val="1"/>
+        </w:numPr>
+        <w:tabs>
+          <w:tab w:val="center" w:pos="4680"/>
+          <w:tab w:val="right" w:pos="9360"/>
+        </w:tabs>
+        <w:rPr>
+          <w:rFonts w:eastAsiaTheme="minorEastAsia"/>
+        </w:rPr>
+      </w:pPr>
+      <w:r>
+        <w:rPr>
+          <w:rFonts w:eastAsiaTheme="minorEastAsia"/>
+        </w:rPr>
+        <w:t>Currently assuming 100% -- But this is not most people or standard advice</w:t>
+      </w:r>
+    </w:p>
+    <w:p>
+      <w:pPr>
+        <w:pStyle w:val="ListParagraph"/>
+        <w:numPr>
+          <w:ilvl w:val="0"/>
+          <w:numId w:val="1"/>
+        </w:numPr>
+        <w:tabs>
+          <w:tab w:val="center" w:pos="4680"/>
+          <w:tab w:val="right" w:pos="9360"/>
+        </w:tabs>
+        <w:rPr>
+          <w:rFonts w:eastAsiaTheme="minorEastAsia"/>
+          <w:color w:val="FF0000"/>
+        </w:rPr>
+      </w:pPr>
+      <w:r>
+        <w:rPr>
+          <w:rFonts w:eastAsiaTheme="minorEastAsia"/>
+          <w:color w:val="FF0000"/>
+        </w:rPr>
+        <w:t>O</w:t>
+      </w:r>
+      <w:r>
+        <w:rPr>
+          <w:rFonts w:eastAsiaTheme="minorEastAsia"/>
+          <w:color w:val="FF0000"/>
+        </w:rPr>
+        <w:t xml:space="preserve">ther sources of income include </w:t>
+      </w:r>
+      <w:r>
+        <w:rPr>
+          <w:rFonts w:eastAsiaTheme="minorEastAsia"/>
+          <w:color w:val="FF0000"/>
+        </w:rPr>
+        <w:t>(Version 1)</w:t>
+      </w:r>
+    </w:p>
+    <w:p>
+      <w:pPr>
+        <w:pStyle w:val="ListParagraph"/>
+        <w:numPr>
+          <w:ilvl w:val="1"/>
+          <w:numId w:val="1"/>
+        </w:numPr>
+        <w:tabs>
+          <w:tab w:val="center" w:pos="4680"/>
+          <w:tab w:val="right" w:pos="9360"/>
+        </w:tabs>
+        <w:rPr>
+          <w:rFonts w:eastAsiaTheme="minorEastAsia"/>
+          <w:color w:val="FF0000"/>
+        </w:rPr>
+      </w:pPr>
+      <w:r>
+        <w:rPr>
+          <w:rFonts w:eastAsiaTheme="minorEastAsia"/>
+          <w:color w:val="FF0000"/>
+        </w:rPr>
+        <w:t>illiquid assets (house)</w:t>
       </w:r>
     </w:p>
     <w:p>
@@ -16021,13 +15962,165 @@
         </w:tabs>
         <w:rPr>
           <w:rFonts w:eastAsiaTheme="minorEastAsia"/>
-        </w:rPr>
-      </w:pPr>
-      <w:r>
-        <w:rPr>
-          <w:rFonts w:eastAsiaTheme="minorEastAsia"/>
-        </w:rPr>
-        <w:t>Current time row (input values)</w:t>
+          <w:color w:val="FF0000"/>
+        </w:rPr>
+      </w:pPr>
+      <w:r>
+        <w:rPr>
+          <w:rFonts w:eastAsiaTheme="minorEastAsia"/>
+          <w:color w:val="FF0000"/>
+        </w:rPr>
+        <w:t>will require an investment account to deposit the funds</w:t>
+      </w:r>
+    </w:p>
+    <w:p>
+      <w:pPr>
+        <w:pStyle w:val="ListParagraph"/>
+        <w:numPr>
+          <w:ilvl w:val="1"/>
+          <w:numId w:val="1"/>
+        </w:numPr>
+        <w:tabs>
+          <w:tab w:val="center" w:pos="4680"/>
+          <w:tab w:val="right" w:pos="9360"/>
+        </w:tabs>
+        <w:rPr>
+          <w:rFonts w:eastAsiaTheme="minorEastAsia"/>
+          <w:color w:val="FF0000"/>
+        </w:rPr>
+      </w:pPr>
+      <w:r>
+        <w:rPr>
+          <w:rFonts w:eastAsiaTheme="minorEastAsia"/>
+          <w:color w:val="FF0000"/>
+        </w:rPr>
+        <w:t xml:space="preserve">reverse </w:t>
+      </w:r>
+      <w:r>
+        <w:rPr>
+          <w:rFonts w:eastAsiaTheme="minorEastAsia"/>
+          <w:color w:val="FF0000"/>
+        </w:rPr>
+        <w:t>mortgage</w:t>
+      </w:r>
+    </w:p>
+    <w:p>
+      <w:pPr>
+        <w:pStyle w:val="ListParagraph"/>
+        <w:numPr>
+          <w:ilvl w:val="0"/>
+          <w:numId w:val="1"/>
+        </w:numPr>
+        <w:tabs>
+          <w:tab w:val="center" w:pos="4680"/>
+          <w:tab w:val="right" w:pos="9360"/>
+        </w:tabs>
+        <w:rPr>
+          <w:rFonts w:eastAsiaTheme="minorEastAsia"/>
+        </w:rPr>
+      </w:pPr>
+      <w:r>
+        <w:rPr>
+          <w:rFonts w:eastAsiaTheme="minorEastAsia"/>
+        </w:rPr>
+        <w:t>Like to optimize start year of SS</w:t>
+      </w:r>
+      <w:r>
+        <w:rPr>
+          <w:rFonts w:eastAsiaTheme="minorEastAsia"/>
+        </w:rPr>
+        <w:t xml:space="preserve"> (Version 2)</w:t>
+      </w:r>
+    </w:p>
+    <w:p>
+      <w:pPr>
+        <w:pStyle w:val="ListParagraph"/>
+        <w:numPr>
+          <w:ilvl w:val="0"/>
+          <w:numId w:val="1"/>
+        </w:numPr>
+        <w:tabs>
+          <w:tab w:val="center" w:pos="4680"/>
+          <w:tab w:val="right" w:pos="9360"/>
+        </w:tabs>
+        <w:rPr>
+          <w:rFonts w:eastAsiaTheme="minorEastAsia"/>
+        </w:rPr>
+      </w:pPr>
+      <w:r>
+        <w:rPr>
+          <w:rFonts w:eastAsiaTheme="minorEastAsia"/>
+        </w:rPr>
+        <w:t xml:space="preserve">ORP use a list of time x amount tuples </w:t>
+      </w:r>
+    </w:p>
+    <w:p>
+      <w:pPr>
+        <w:pStyle w:val="ListParagraph"/>
+        <w:numPr>
+          <w:ilvl w:val="1"/>
+          <w:numId w:val="1"/>
+        </w:numPr>
+        <w:tabs>
+          <w:tab w:val="center" w:pos="4680"/>
+          <w:tab w:val="right" w:pos="9360"/>
+        </w:tabs>
+        <w:rPr>
+          <w:rFonts w:eastAsiaTheme="minorEastAsia"/>
+          <w:color w:val="FF0000"/>
+        </w:rPr>
+      </w:pPr>
+      <w:proofErr w:type="spellStart"/>
+      <w:r>
+        <w:rPr>
+          <w:rFonts w:eastAsiaTheme="minorEastAsia"/>
+          <w:color w:val="FF0000"/>
+        </w:rPr>
+        <w:t>Fplan</w:t>
+      </w:r>
+      <w:proofErr w:type="spellEnd"/>
+      <w:r>
+        <w:rPr>
+          <w:rFonts w:eastAsiaTheme="minorEastAsia"/>
+          <w:color w:val="FF0000"/>
+        </w:rPr>
+        <w:t xml:space="preserve"> has an expense vector from input (implementing this! Has model stability problems)</w:t>
+      </w:r>
+    </w:p>
+    <w:p>
+      <w:pPr>
+        <w:pStyle w:val="ListParagraph"/>
+        <w:numPr>
+          <w:ilvl w:val="1"/>
+          <w:numId w:val="1"/>
+        </w:numPr>
+        <w:tabs>
+          <w:tab w:val="center" w:pos="4680"/>
+          <w:tab w:val="right" w:pos="9360"/>
+        </w:tabs>
+        <w:rPr>
+          <w:rFonts w:eastAsiaTheme="minorEastAsia"/>
+        </w:rPr>
+      </w:pPr>
+      <w:r>
+        <w:rPr>
+          <w:rFonts w:eastAsiaTheme="minorEastAsia"/>
+        </w:rPr>
+        <w:t>Emergency fund (6months – 1year, family emergencies</w:t>
+      </w:r>
+      <w:proofErr w:type="gramStart"/>
+      <w:r>
+        <w:rPr>
+          <w:rFonts w:eastAsiaTheme="minorEastAsia"/>
+        </w:rPr>
+        <w:t>,…</w:t>
+      </w:r>
+      <w:proofErr w:type="gramEnd"/>
+      <w:r>
+        <w:rPr>
+          <w:rFonts w:eastAsiaTheme="minorEastAsia"/>
+        </w:rPr>
+        <w:t>)</w:t>
       </w:r>
     </w:p>
     <w:p>
@@ -16049,7 +16142,126 @@
         <w:rPr>
           <w:rFonts w:eastAsiaTheme="minorEastAsia"/>
         </w:rPr>
-        <w:t xml:space="preserve">Start row input values modified to match expected values at retirement </w:t>
+        <w:t>Run for time prior to retirement</w:t>
+      </w:r>
+    </w:p>
+    <w:p>
+      <w:pPr>
+        <w:pStyle w:val="ListParagraph"/>
+        <w:numPr>
+          <w:ilvl w:val="0"/>
+          <w:numId w:val="1"/>
+        </w:numPr>
+        <w:tabs>
+          <w:tab w:val="center" w:pos="4680"/>
+          <w:tab w:val="right" w:pos="9360"/>
+        </w:tabs>
+        <w:rPr>
+          <w:rFonts w:eastAsiaTheme="minorEastAsia"/>
+        </w:rPr>
+      </w:pPr>
+      <w:r>
+        <w:rPr>
+          <w:rFonts w:eastAsiaTheme="minorEastAsia"/>
+        </w:rPr>
+        <w:t>Break out SS husband and wife</w:t>
+      </w:r>
+      <w:r>
+        <w:rPr>
+          <w:rFonts w:eastAsiaTheme="minorEastAsia"/>
+        </w:rPr>
+        <w:t xml:space="preserve"> in print out</w:t>
+      </w:r>
+      <w:r>
+        <w:rPr>
+          <w:rFonts w:eastAsiaTheme="minorEastAsia"/>
+        </w:rPr>
+        <w:t xml:space="preserve"> (</w:t>
+      </w:r>
+      <w:r>
+        <w:rPr>
+          <w:rFonts w:eastAsiaTheme="minorEastAsia"/>
+          <w:color w:val="FF0000"/>
+        </w:rPr>
+        <w:t>Version 1</w:t>
+      </w:r>
+      <w:r>
+        <w:rPr>
+          <w:rFonts w:eastAsiaTheme="minorEastAsia"/>
+        </w:rPr>
+        <w:t>)</w:t>
+      </w:r>
+    </w:p>
+    <w:p>
+      <w:pPr>
+        <w:pStyle w:val="ListParagraph"/>
+        <w:numPr>
+          <w:ilvl w:val="0"/>
+          <w:numId w:val="1"/>
+        </w:numPr>
+        <w:tabs>
+          <w:tab w:val="center" w:pos="4680"/>
+          <w:tab w:val="right" w:pos="9360"/>
+        </w:tabs>
+        <w:rPr>
+          <w:rFonts w:eastAsiaTheme="minorEastAsia"/>
+        </w:rPr>
+      </w:pPr>
+      <w:r>
+        <w:rPr>
+          <w:rFonts w:eastAsiaTheme="minorEastAsia"/>
+        </w:rPr>
+        <w:t>Ability to run in simulation mode against a defined return rate for each year (</w:t>
+      </w:r>
+      <w:proofErr w:type="spellStart"/>
+      <w:proofErr w:type="gramStart"/>
+      <w:r>
+        <w:rPr>
+          <w:rFonts w:eastAsiaTheme="minorEastAsia"/>
+        </w:rPr>
+        <w:t>ie</w:t>
+      </w:r>
+      <w:proofErr w:type="spellEnd"/>
+      <w:r>
+        <w:rPr>
+          <w:rFonts w:eastAsiaTheme="minorEastAsia"/>
+        </w:rPr>
+        <w:t>.,</w:t>
+      </w:r>
+      <w:proofErr w:type="gramEnd"/>
+      <w:r>
+        <w:rPr>
+          <w:rFonts w:eastAsiaTheme="minorEastAsia"/>
+        </w:rPr>
+        <w:t xml:space="preserve"> a portion of the historical S&amp;P 500 record). </w:t>
+      </w:r>
+      <w:r>
+        <w:rPr>
+          <w:rFonts w:eastAsiaTheme="minorEastAsia"/>
+        </w:rPr>
+        <w:t>(Version 2)</w:t>
+      </w:r>
+    </w:p>
+    <w:p>
+      <w:pPr>
+        <w:pStyle w:val="ListParagraph"/>
+        <w:numPr>
+          <w:ilvl w:val="1"/>
+          <w:numId w:val="1"/>
+        </w:numPr>
+        <w:tabs>
+          <w:tab w:val="center" w:pos="4680"/>
+          <w:tab w:val="right" w:pos="9360"/>
+        </w:tabs>
+        <w:rPr>
+          <w:rFonts w:eastAsiaTheme="minorEastAsia"/>
+        </w:rPr>
+      </w:pPr>
+      <w:r>
+        <w:rPr>
+          <w:rFonts w:eastAsiaTheme="minorEastAsia"/>
+        </w:rPr>
+        <w:t>Compare against other strategies:</w:t>
       </w:r>
     </w:p>
     <w:p>
@@ -16071,7 +16283,40 @@
         <w:rPr>
           <w:rFonts w:eastAsiaTheme="minorEastAsia"/>
         </w:rPr>
-        <w:t>Year to year rows</w:t>
+        <w:t>4% initial amount forever, or with inflation, or adjust to 4% each year</w:t>
+      </w:r>
+      <w:r>
+        <w:rPr>
+          <w:rStyle w:val="FootnoteReference"/>
+          <w:rFonts w:eastAsiaTheme="minorEastAsia"/>
+        </w:rPr>
+        <w:footnoteReference w:id="6"/>
+      </w:r>
+      <w:r>
+        <w:rPr>
+          <w:rFonts w:eastAsiaTheme="minorEastAsia"/>
+        </w:rPr>
+        <w:t xml:space="preserve"> </w:t>
+      </w:r>
+      <w:r>
+        <w:rPr>
+          <w:rStyle w:val="FootnoteReference"/>
+          <w:rFonts w:eastAsiaTheme="minorEastAsia"/>
+        </w:rPr>
+        <w:footnoteReference w:id="7"/>
+      </w:r>
+      <w:r>
+        <w:rPr>
+          <w:rFonts w:eastAsiaTheme="minorEastAsia"/>
+        </w:rPr>
+        <w:t xml:space="preserve"> </w:t>
+      </w:r>
+      <w:r>
+        <w:rPr>
+          <w:rStyle w:val="FootnoteReference"/>
+          <w:rFonts w:eastAsiaTheme="minorEastAsia"/>
+        </w:rPr>
+        <w:footnoteReference w:id="8"/>
       </w:r>
     </w:p>
     <w:p>
@@ -16093,330 +16338,7 @@
         <w:rPr>
           <w:rFonts w:eastAsiaTheme="minorEastAsia"/>
         </w:rPr>
-        <w:t>End row with final state of the values</w:t>
-      </w:r>
-    </w:p>
-    <w:p>
-      <w:pPr>
-        <w:pStyle w:val="ListParagraph"/>
-        <w:numPr>
-          <w:ilvl w:val="0"/>
-          <w:numId w:val="1"/>
-        </w:numPr>
-        <w:tabs>
-          <w:tab w:val="center" w:pos="4680"/>
-          <w:tab w:val="right" w:pos="9360"/>
-        </w:tabs>
-        <w:rPr>
-          <w:rFonts w:eastAsiaTheme="minorEastAsia"/>
-        </w:rPr>
-      </w:pPr>
-      <w:r>
-        <w:rPr>
-          <w:rFonts w:eastAsiaTheme="minorEastAsia"/>
-        </w:rPr>
-        <w:t>Add single, married separate, joint (</w:t>
-      </w:r>
-      <w:r>
-        <w:rPr>
-          <w:rFonts w:eastAsiaTheme="minorEastAsia"/>
-          <w:color w:val="FF0000"/>
-        </w:rPr>
-        <w:t>V</w:t>
-      </w:r>
-      <w:r>
-        <w:rPr>
-          <w:rFonts w:eastAsiaTheme="minorEastAsia"/>
-          <w:color w:val="FF0000"/>
-        </w:rPr>
-        <w:t>ersion 1</w:t>
-      </w:r>
-      <w:r>
-        <w:rPr>
-          <w:rFonts w:eastAsiaTheme="minorEastAsia"/>
-        </w:rPr>
-        <w:t>)</w:t>
-      </w:r>
-    </w:p>
-    <w:p>
-      <w:pPr>
-        <w:pStyle w:val="ListParagraph"/>
-        <w:numPr>
-          <w:ilvl w:val="0"/>
-          <w:numId w:val="1"/>
-        </w:numPr>
-        <w:tabs>
-          <w:tab w:val="center" w:pos="4680"/>
-          <w:tab w:val="right" w:pos="9360"/>
-        </w:tabs>
-        <w:rPr>
-          <w:rFonts w:eastAsiaTheme="minorEastAsia"/>
-        </w:rPr>
-      </w:pPr>
-      <w:r>
-        <w:rPr>
-          <w:rFonts w:eastAsiaTheme="minorEastAsia"/>
-        </w:rPr>
-        <w:t xml:space="preserve">Add </w:t>
-      </w:r>
-      <w:proofErr w:type="spellStart"/>
-      <w:r>
-        <w:rPr>
-          <w:rFonts w:eastAsiaTheme="minorEastAsia"/>
-        </w:rPr>
-        <w:t>fRoth</w:t>
-      </w:r>
-      <w:proofErr w:type="spellEnd"/>
-      <w:r>
-        <w:rPr>
-          <w:rFonts w:eastAsiaTheme="minorEastAsia"/>
-        </w:rPr>
-        <w:t xml:space="preserve"> to the tax summary page in case of a 10% early withdrawal penalty </w:t>
-      </w:r>
-      <w:r>
-        <w:rPr>
-          <w:rFonts w:eastAsiaTheme="minorEastAsia"/>
-        </w:rPr>
-        <w:t>(</w:t>
-      </w:r>
-      <w:r>
-        <w:rPr>
-          <w:rFonts w:eastAsiaTheme="minorEastAsia"/>
-          <w:color w:val="FF0000"/>
-        </w:rPr>
-        <w:t>Version 1</w:t>
-      </w:r>
-      <w:r>
-        <w:rPr>
-          <w:rFonts w:eastAsiaTheme="minorEastAsia"/>
-        </w:rPr>
-        <w:t>)</w:t>
-      </w:r>
-      <w:r>
-        <w:rPr>
-          <w:rFonts w:eastAsiaTheme="minorEastAsia"/>
-        </w:rPr>
-        <w:t xml:space="preserve"> </w:t>
-      </w:r>
-      <w:r>
-        <w:rPr>
-          <w:rFonts w:eastAsiaTheme="minorEastAsia"/>
-        </w:rPr>
-        <w:t>maybe</w:t>
-      </w:r>
-      <w:r>
-        <w:rPr>
-          <w:rFonts w:eastAsiaTheme="minorEastAsia"/>
-        </w:rPr>
-        <w:t xml:space="preserve"> could just add a star to the tax penalty to indicate </w:t>
-      </w:r>
-      <w:proofErr w:type="spellStart"/>
-      <w:r>
-        <w:rPr>
-          <w:rFonts w:eastAsiaTheme="minorEastAsia"/>
-        </w:rPr>
-        <w:t>roth</w:t>
-      </w:r>
-      <w:proofErr w:type="spellEnd"/>
-      <w:r>
-        <w:rPr>
-          <w:rFonts w:eastAsiaTheme="minorEastAsia"/>
-        </w:rPr>
-        <w:t xml:space="preserve"> early withdrawal penalty?</w:t>
-      </w:r>
-    </w:p>
-    <w:p>
-      <w:pPr>
-        <w:pStyle w:val="ListParagraph"/>
-        <w:numPr>
-          <w:ilvl w:val="0"/>
-          <w:numId w:val="1"/>
-        </w:numPr>
-        <w:tabs>
-          <w:tab w:val="center" w:pos="4680"/>
-          <w:tab w:val="right" w:pos="9360"/>
-        </w:tabs>
-        <w:rPr>
-          <w:rFonts w:eastAsiaTheme="minorEastAsia"/>
-        </w:rPr>
-      </w:pPr>
-      <w:r>
-        <w:rPr>
-          <w:rFonts w:eastAsiaTheme="minorEastAsia"/>
-        </w:rPr>
-        <w:t>T</w:t>
-      </w:r>
-      <w:r>
-        <w:rPr>
-          <w:rFonts w:eastAsiaTheme="minorEastAsia"/>
-        </w:rPr>
-        <w:t>ag a commit</w:t>
-      </w:r>
-      <w:r>
-        <w:rPr>
-          <w:rFonts w:eastAsiaTheme="minorEastAsia"/>
-        </w:rPr>
-        <w:t>s for specific spots; like when I make and distribute an executable (</w:t>
-      </w:r>
-      <w:r>
-        <w:rPr>
-          <w:rFonts w:eastAsiaTheme="minorEastAsia"/>
-          <w:color w:val="FF0000"/>
-        </w:rPr>
-        <w:t>Version 1</w:t>
-      </w:r>
-      <w:r>
-        <w:rPr>
-          <w:rFonts w:eastAsiaTheme="minorEastAsia"/>
-        </w:rPr>
-        <w:t>)</w:t>
-      </w:r>
-    </w:p>
-    <w:p>
-      <w:pPr>
-        <w:pStyle w:val="ListParagraph"/>
-        <w:numPr>
-          <w:ilvl w:val="0"/>
-          <w:numId w:val="1"/>
-        </w:numPr>
-        <w:tabs>
-          <w:tab w:val="center" w:pos="4680"/>
-          <w:tab w:val="right" w:pos="9360"/>
-        </w:tabs>
-        <w:rPr>
-          <w:rFonts w:eastAsiaTheme="minorEastAsia"/>
-        </w:rPr>
-      </w:pPr>
-      <w:r>
-        <w:rPr>
-          <w:rFonts w:eastAsiaTheme="minorEastAsia"/>
-        </w:rPr>
-        <w:t>What mix for Investment account? (100% stock, stock bond mix?)</w:t>
-      </w:r>
-      <w:r>
-        <w:rPr>
-          <w:rFonts w:eastAsiaTheme="minorEastAsia"/>
-        </w:rPr>
-        <w:t xml:space="preserve"> (</w:t>
-      </w:r>
-      <w:r>
-        <w:rPr>
-          <w:rFonts w:eastAsiaTheme="minorEastAsia"/>
-          <w:color w:val="FF0000"/>
-        </w:rPr>
-        <w:t>Version 1</w:t>
-      </w:r>
-      <w:r>
-        <w:rPr>
-          <w:rFonts w:eastAsiaTheme="minorEastAsia"/>
-        </w:rPr>
-        <w:t>)</w:t>
-      </w:r>
-    </w:p>
-    <w:p>
-      <w:pPr>
-        <w:pStyle w:val="ListParagraph"/>
-        <w:numPr>
-          <w:ilvl w:val="1"/>
-          <w:numId w:val="1"/>
-        </w:numPr>
-        <w:tabs>
-          <w:tab w:val="center" w:pos="4680"/>
-          <w:tab w:val="right" w:pos="9360"/>
-        </w:tabs>
-        <w:rPr>
-          <w:rFonts w:eastAsiaTheme="minorEastAsia"/>
-        </w:rPr>
-      </w:pPr>
-      <w:r>
-        <w:rPr>
-          <w:rFonts w:eastAsiaTheme="minorEastAsia"/>
-        </w:rPr>
-        <w:t>Capital gains taxes vs. interest vs. income tax</w:t>
-      </w:r>
-    </w:p>
-    <w:p>
-      <w:pPr>
-        <w:pStyle w:val="ListParagraph"/>
-        <w:numPr>
-          <w:ilvl w:val="1"/>
-          <w:numId w:val="1"/>
-        </w:numPr>
-        <w:tabs>
-          <w:tab w:val="center" w:pos="4680"/>
-          <w:tab w:val="right" w:pos="9360"/>
-        </w:tabs>
-        <w:rPr>
-          <w:rFonts w:eastAsiaTheme="minorEastAsia"/>
-        </w:rPr>
-      </w:pPr>
-      <w:r>
-        <w:rPr>
-          <w:rFonts w:eastAsiaTheme="minorEastAsia"/>
-        </w:rPr>
-        <w:t>Currently assuming 100% -- But this is not most people or standard advice</w:t>
-      </w:r>
-    </w:p>
-    <w:p>
-      <w:pPr>
-        <w:pStyle w:val="ListParagraph"/>
-        <w:numPr>
-          <w:ilvl w:val="0"/>
-          <w:numId w:val="1"/>
-        </w:numPr>
-        <w:tabs>
-          <w:tab w:val="center" w:pos="4680"/>
-          <w:tab w:val="right" w:pos="9360"/>
-        </w:tabs>
-        <w:rPr>
-          <w:rFonts w:eastAsiaTheme="minorEastAsia"/>
-          <w:color w:val="FF0000"/>
-        </w:rPr>
-      </w:pPr>
-      <w:r>
-        <w:rPr>
-          <w:rFonts w:eastAsiaTheme="minorEastAsia"/>
-          <w:color w:val="FF0000"/>
-        </w:rPr>
-        <w:t>O</w:t>
-      </w:r>
-      <w:r>
-        <w:rPr>
-          <w:rFonts w:eastAsiaTheme="minorEastAsia"/>
-          <w:color w:val="FF0000"/>
-        </w:rPr>
-        <w:t xml:space="preserve">ther sources of income include </w:t>
-      </w:r>
-      <w:r>
-        <w:rPr>
-          <w:rFonts w:eastAsiaTheme="minorEastAsia"/>
-          <w:color w:val="FF0000"/>
-        </w:rPr>
-        <w:t>(Version 1)</w:t>
-      </w:r>
-    </w:p>
-    <w:p>
-      <w:pPr>
-        <w:pStyle w:val="ListParagraph"/>
-        <w:numPr>
-          <w:ilvl w:val="1"/>
-          <w:numId w:val="1"/>
-        </w:numPr>
-        <w:tabs>
-          <w:tab w:val="center" w:pos="4680"/>
-          <w:tab w:val="right" w:pos="9360"/>
-        </w:tabs>
-        <w:rPr>
-          <w:rFonts w:eastAsiaTheme="minorEastAsia"/>
-          <w:color w:val="FF0000"/>
-        </w:rPr>
-      </w:pPr>
-      <w:r>
-        <w:rPr>
-          <w:rFonts w:eastAsiaTheme="minorEastAsia"/>
-          <w:color w:val="FF0000"/>
-        </w:rPr>
-        <w:t>illiquid assets (house)</w:t>
+        <w:t>CR</w:t>
       </w:r>
     </w:p>
     <w:p>
@@ -16432,166 +16354,20 @@
         </w:tabs>
         <w:rPr>
           <w:rFonts w:eastAsiaTheme="minorEastAsia"/>
-          <w:color w:val="FF0000"/>
-        </w:rPr>
-      </w:pPr>
-      <w:r>
-        <w:rPr>
-          <w:rFonts w:eastAsiaTheme="minorEastAsia"/>
-          <w:color w:val="FF0000"/>
-        </w:rPr>
-        <w:t>will require an investment account to deposit the funds</w:t>
-      </w:r>
-    </w:p>
-    <w:p>
-      <w:pPr>
-        <w:pStyle w:val="ListParagraph"/>
-        <w:numPr>
-          <w:ilvl w:val="1"/>
-          <w:numId w:val="1"/>
-        </w:numPr>
-        <w:tabs>
-          <w:tab w:val="center" w:pos="4680"/>
-          <w:tab w:val="right" w:pos="9360"/>
-        </w:tabs>
-        <w:rPr>
-          <w:rFonts w:eastAsiaTheme="minorEastAsia"/>
-          <w:color w:val="FF0000"/>
-        </w:rPr>
-      </w:pPr>
-      <w:r>
-        <w:rPr>
-          <w:rFonts w:eastAsiaTheme="minorEastAsia"/>
-          <w:color w:val="FF0000"/>
-        </w:rPr>
-        <w:t xml:space="preserve">reverse </w:t>
-      </w:r>
-      <w:r>
-        <w:rPr>
-          <w:rFonts w:eastAsiaTheme="minorEastAsia"/>
-          <w:color w:val="FF0000"/>
-        </w:rPr>
-        <w:t>mortgage</w:t>
-      </w:r>
-    </w:p>
-    <w:p>
-      <w:pPr>
-        <w:pStyle w:val="ListParagraph"/>
-        <w:numPr>
-          <w:ilvl w:val="0"/>
-          <w:numId w:val="1"/>
-        </w:numPr>
-        <w:tabs>
-          <w:tab w:val="center" w:pos="4680"/>
-          <w:tab w:val="right" w:pos="9360"/>
-        </w:tabs>
-        <w:rPr>
-          <w:rFonts w:eastAsiaTheme="minorEastAsia"/>
-        </w:rPr>
-      </w:pPr>
-      <w:r>
-        <w:rPr>
-          <w:rFonts w:eastAsiaTheme="minorEastAsia"/>
-        </w:rPr>
-        <w:t>Like to optimize start year of SS</w:t>
-      </w:r>
-      <w:r>
-        <w:rPr>
-          <w:rFonts w:eastAsiaTheme="minorEastAsia"/>
-        </w:rPr>
-        <w:t xml:space="preserve"> (Version 2)</w:t>
-      </w:r>
-    </w:p>
-    <w:p>
-      <w:pPr>
-        <w:pStyle w:val="ListParagraph"/>
-        <w:numPr>
-          <w:ilvl w:val="0"/>
-          <w:numId w:val="1"/>
-        </w:numPr>
-        <w:tabs>
-          <w:tab w:val="center" w:pos="4680"/>
-          <w:tab w:val="right" w:pos="9360"/>
-        </w:tabs>
-        <w:rPr>
-          <w:rFonts w:eastAsiaTheme="minorEastAsia"/>
-        </w:rPr>
-      </w:pPr>
-      <w:r>
-        <w:rPr>
-          <w:rFonts w:eastAsiaTheme="minorEastAsia"/>
-        </w:rPr>
-        <w:lastRenderedPageBreak/>
-        <w:t xml:space="preserve">ORP use a list of time x amount tuples </w:t>
-      </w:r>
-    </w:p>
-    <w:p>
-      <w:pPr>
-        <w:pStyle w:val="ListParagraph"/>
-        <w:numPr>
-          <w:ilvl w:val="1"/>
-          <w:numId w:val="1"/>
-        </w:numPr>
-        <w:tabs>
-          <w:tab w:val="center" w:pos="4680"/>
-          <w:tab w:val="right" w:pos="9360"/>
-        </w:tabs>
-        <w:rPr>
-          <w:rFonts w:eastAsiaTheme="minorEastAsia"/>
-          <w:color w:val="FF0000"/>
-        </w:rPr>
-      </w:pPr>
-      <w:proofErr w:type="spellStart"/>
-      <w:r>
-        <w:rPr>
-          <w:rFonts w:eastAsiaTheme="minorEastAsia"/>
-          <w:color w:val="FF0000"/>
-        </w:rPr>
-        <w:t>Fplan</w:t>
-      </w:r>
-      <w:proofErr w:type="spellEnd"/>
-      <w:r>
-        <w:rPr>
-          <w:rFonts w:eastAsiaTheme="minorEastAsia"/>
-          <w:color w:val="FF0000"/>
-        </w:rPr>
-        <w:t xml:space="preserve"> has an expense vector from input (implementing this! Has model stability problems)</w:t>
-      </w:r>
-    </w:p>
-    <w:p>
-      <w:pPr>
-        <w:pStyle w:val="ListParagraph"/>
-        <w:numPr>
-          <w:ilvl w:val="1"/>
-          <w:numId w:val="1"/>
-        </w:numPr>
-        <w:tabs>
-          <w:tab w:val="center" w:pos="4680"/>
-          <w:tab w:val="right" w:pos="9360"/>
-        </w:tabs>
-        <w:rPr>
-          <w:rFonts w:eastAsiaTheme="minorEastAsia"/>
-        </w:rPr>
-      </w:pPr>
-      <w:r>
-        <w:rPr>
-          <w:rFonts w:eastAsiaTheme="minorEastAsia"/>
-        </w:rPr>
-        <w:t>Emergency fund (6months – 1year, family emergencies</w:t>
-      </w:r>
-      <w:proofErr w:type="gramStart"/>
-      <w:r>
-        <w:rPr>
-          <w:rFonts w:eastAsiaTheme="minorEastAsia"/>
-        </w:rPr>
-        <w:t>,…</w:t>
-      </w:r>
-      <w:proofErr w:type="gramEnd"/>
-      <w:r>
-        <w:rPr>
-          <w:rFonts w:eastAsiaTheme="minorEastAsia"/>
-        </w:rPr>
-        <w:t>)</w:t>
+        </w:rPr>
+      </w:pPr>
+      <w:r>
+        <w:rPr>
+          <w:rFonts w:eastAsiaTheme="minorEastAsia"/>
+        </w:rPr>
+        <w:t>TD</w:t>
+      </w:r>
+      <w:r>
+        <w:rPr>
+          <w:rFonts w:eastAsiaTheme="minorEastAsia"/>
+          <w:vertAlign w:val="subscript"/>
+        </w:rPr>
+        <w:t>D</w:t>
       </w:r>
     </w:p>
     <w:p>
@@ -16613,253 +16389,7 @@
         <w:rPr>
           <w:rFonts w:eastAsiaTheme="minorEastAsia"/>
         </w:rPr>
-        <w:t>Run for time prior to retirement</w:t>
-      </w:r>
-    </w:p>
-    <w:p>
-      <w:pPr>
-        <w:pStyle w:val="ListParagraph"/>
-        <w:numPr>
-          <w:ilvl w:val="0"/>
-          <w:numId w:val="1"/>
-        </w:numPr>
-        <w:tabs>
-          <w:tab w:val="center" w:pos="4680"/>
-          <w:tab w:val="right" w:pos="9360"/>
-        </w:tabs>
-        <w:rPr>
-          <w:rFonts w:eastAsiaTheme="minorEastAsia"/>
-        </w:rPr>
-      </w:pPr>
-      <w:r>
-        <w:rPr>
-          <w:rFonts w:eastAsiaTheme="minorEastAsia"/>
-        </w:rPr>
-        <w:t>Break out SS husband and wife</w:t>
-      </w:r>
-      <w:r>
-        <w:rPr>
-          <w:rFonts w:eastAsiaTheme="minorEastAsia"/>
-        </w:rPr>
-        <w:t xml:space="preserve"> in print out</w:t>
-      </w:r>
-      <w:r>
-        <w:rPr>
-          <w:rFonts w:eastAsiaTheme="minorEastAsia"/>
-        </w:rPr>
-        <w:t xml:space="preserve"> (</w:t>
-      </w:r>
-      <w:r>
-        <w:rPr>
-          <w:rFonts w:eastAsiaTheme="minorEastAsia"/>
-          <w:color w:val="FF0000"/>
-        </w:rPr>
-        <w:t>Version 1</w:t>
-      </w:r>
-      <w:r>
-        <w:rPr>
-          <w:rFonts w:eastAsiaTheme="minorEastAsia"/>
-        </w:rPr>
-        <w:t>)</w:t>
-      </w:r>
-    </w:p>
-    <w:p>
-      <w:pPr>
-        <w:pStyle w:val="ListParagraph"/>
-        <w:numPr>
-          <w:ilvl w:val="0"/>
-          <w:numId w:val="1"/>
-        </w:numPr>
-        <w:tabs>
-          <w:tab w:val="center" w:pos="4680"/>
-          <w:tab w:val="right" w:pos="9360"/>
-        </w:tabs>
-        <w:rPr>
-          <w:rFonts w:eastAsiaTheme="minorEastAsia"/>
-        </w:rPr>
-      </w:pPr>
-      <w:r>
-        <w:rPr>
-          <w:rFonts w:eastAsiaTheme="minorEastAsia"/>
-        </w:rPr>
-        <w:t>Ability to run in simulation mode against a defined return rate for each year (</w:t>
-      </w:r>
-      <w:proofErr w:type="spellStart"/>
-      <w:proofErr w:type="gramStart"/>
-      <w:r>
-        <w:rPr>
-          <w:rFonts w:eastAsiaTheme="minorEastAsia"/>
-        </w:rPr>
-        <w:t>ie</w:t>
-      </w:r>
-      <w:proofErr w:type="spellEnd"/>
-      <w:r>
-        <w:rPr>
-          <w:rFonts w:eastAsiaTheme="minorEastAsia"/>
-        </w:rPr>
-        <w:t>.,</w:t>
-      </w:r>
-      <w:proofErr w:type="gramEnd"/>
-      <w:r>
-        <w:rPr>
-          <w:rFonts w:eastAsiaTheme="minorEastAsia"/>
-        </w:rPr>
-        <w:t xml:space="preserve"> a portion of the historical S&amp;P 500 record). </w:t>
-      </w:r>
-      <w:r>
-        <w:rPr>
-          <w:rFonts w:eastAsiaTheme="minorEastAsia"/>
-        </w:rPr>
-        <w:t>(Version 2)</w:t>
-      </w:r>
-    </w:p>
-    <w:p>
-      <w:pPr>
-        <w:pStyle w:val="ListParagraph"/>
-        <w:numPr>
-          <w:ilvl w:val="1"/>
-          <w:numId w:val="1"/>
-        </w:numPr>
-        <w:tabs>
-          <w:tab w:val="center" w:pos="4680"/>
-          <w:tab w:val="right" w:pos="9360"/>
-        </w:tabs>
-        <w:rPr>
-          <w:rFonts w:eastAsiaTheme="minorEastAsia"/>
-        </w:rPr>
-      </w:pPr>
-      <w:r>
-        <w:rPr>
-          <w:rFonts w:eastAsiaTheme="minorEastAsia"/>
-        </w:rPr>
-        <w:t>Compare against other strategies:</w:t>
-      </w:r>
-    </w:p>
-    <w:p>
-      <w:pPr>
-        <w:pStyle w:val="ListParagraph"/>
-        <w:numPr>
-          <w:ilvl w:val="2"/>
-          <w:numId w:val="1"/>
-        </w:numPr>
-        <w:tabs>
-          <w:tab w:val="center" w:pos="4680"/>
-          <w:tab w:val="right" w:pos="9360"/>
-        </w:tabs>
-        <w:rPr>
-          <w:rFonts w:eastAsiaTheme="minorEastAsia"/>
-        </w:rPr>
-      </w:pPr>
-      <w:r>
-        <w:rPr>
-          <w:rFonts w:eastAsiaTheme="minorEastAsia"/>
-        </w:rPr>
-        <w:t>4% initial amount forever, or with inflation, or adjust to 4% each year</w:t>
-      </w:r>
-      <w:r>
-        <w:rPr>
-          <w:rStyle w:val="FootnoteReference"/>
-          <w:rFonts w:eastAsiaTheme="minorEastAsia"/>
-        </w:rPr>
-        <w:footnoteReference w:id="6"/>
-      </w:r>
-      <w:r>
-        <w:rPr>
-          <w:rFonts w:eastAsiaTheme="minorEastAsia"/>
-        </w:rPr>
-        <w:t xml:space="preserve"> </w:t>
-      </w:r>
-      <w:r>
-        <w:rPr>
-          <w:rStyle w:val="FootnoteReference"/>
-          <w:rFonts w:eastAsiaTheme="minorEastAsia"/>
-        </w:rPr>
-        <w:footnoteReference w:id="7"/>
-      </w:r>
-      <w:r>
-        <w:rPr>
-          <w:rFonts w:eastAsiaTheme="minorEastAsia"/>
-        </w:rPr>
-        <w:t xml:space="preserve"> </w:t>
-      </w:r>
-      <w:r>
-        <w:rPr>
-          <w:rStyle w:val="FootnoteReference"/>
-          <w:rFonts w:eastAsiaTheme="minorEastAsia"/>
-        </w:rPr>
-        <w:footnoteReference w:id="8"/>
-      </w:r>
-    </w:p>
-    <w:p>
-      <w:pPr>
-        <w:pStyle w:val="ListParagraph"/>
-        <w:numPr>
-          <w:ilvl w:val="2"/>
-          <w:numId w:val="1"/>
-        </w:numPr>
-        <w:tabs>
-          <w:tab w:val="center" w:pos="4680"/>
-          <w:tab w:val="right" w:pos="9360"/>
-        </w:tabs>
-        <w:rPr>
-          <w:rFonts w:eastAsiaTheme="minorEastAsia"/>
-        </w:rPr>
-      </w:pPr>
-      <w:r>
-        <w:rPr>
-          <w:rFonts w:eastAsiaTheme="minorEastAsia"/>
-        </w:rPr>
-        <w:t>CR</w:t>
-      </w:r>
-    </w:p>
-    <w:p>
-      <w:pPr>
-        <w:pStyle w:val="ListParagraph"/>
-        <w:numPr>
-          <w:ilvl w:val="2"/>
-          <w:numId w:val="1"/>
-        </w:numPr>
-        <w:tabs>
-          <w:tab w:val="center" w:pos="4680"/>
-          <w:tab w:val="right" w:pos="9360"/>
-        </w:tabs>
-        <w:rPr>
-          <w:rFonts w:eastAsiaTheme="minorEastAsia"/>
-        </w:rPr>
-      </w:pPr>
-      <w:r>
-        <w:rPr>
-          <w:rFonts w:eastAsiaTheme="minorEastAsia"/>
-        </w:rPr>
-        <w:t>TD</w:t>
-      </w:r>
-      <w:r>
-        <w:rPr>
-          <w:rFonts w:eastAsiaTheme="minorEastAsia"/>
-          <w:vertAlign w:val="subscript"/>
-        </w:rPr>
-        <w:t>D</w:t>
-      </w:r>
-    </w:p>
-    <w:p>
-      <w:pPr>
-        <w:pStyle w:val="ListParagraph"/>
-        <w:numPr>
-          <w:ilvl w:val="2"/>
-          <w:numId w:val="1"/>
-        </w:numPr>
-        <w:tabs>
-          <w:tab w:val="center" w:pos="4680"/>
-          <w:tab w:val="right" w:pos="9360"/>
-        </w:tabs>
-        <w:rPr>
-          <w:rFonts w:eastAsiaTheme="minorEastAsia"/>
-        </w:rPr>
-      </w:pPr>
-      <w:r>
-        <w:rPr>
-          <w:rFonts w:eastAsiaTheme="minorEastAsia"/>
-        </w:rPr>
+        <w:lastRenderedPageBreak/>
         <w:t>Autopilot (</w:t>
       </w:r>
       <w:hyperlink r:id="rId8" w:history="1">
@@ -17012,7 +16542,7 @@
             <w:sz w:val="28"/>
             <w:szCs w:val="28"/>
           </w:rPr>
-          <w:t>12</w:t>
+          <w:t>11</w:t>
         </w:r>
         <w:r>
           <w:rPr>
@@ -18787,7 +18317,7 @@
 </file>
 
 <file path=customXml/itemProps1.xml><?xml version="1.0" encoding="utf-8"?>
-<ds:datastoreItem xmlns:ds="http://schemas.openxmlformats.org/officeDocument/2006/customXml" ds:itemID="{DA963937-BD85-46FE-B858-C05DDDBDD11A}">
+<ds:datastoreItem xmlns:ds="http://schemas.openxmlformats.org/officeDocument/2006/customXml" ds:itemID="{D835BB05-B9B3-4BD9-89B5-123628B8A808}">
   <ds:schemaRefs>
     <ds:schemaRef ds:uri="http://schemas.openxmlformats.org/officeDocument/2006/bibliography"/>
   </ds:schemaRefs>

</xml_diff>

<commit_message>
Updating documents and examples.
</commit_message>
<xml_diff>
--- a/ARetirementPlannerModel2017.docx
+++ b/ARetirementPlannerModel2017.docx
@@ -102,15 +102,7 @@
         <w:t xml:space="preserve"> accounts first</w:t>
       </w:r>
       <w:r>
-        <w:t xml:space="preserve">, then the tax deferred accounts and finally the tax free accounts. The idea is to allow as much growth as possible in accounts sheltering that </w:t>
-      </w:r>
-      <w:proofErr w:type="gramStart"/>
-      <w:r>
-        <w:t>growth</w:t>
-      </w:r>
-      <w:proofErr w:type="gramEnd"/>
-      <w:r>
-        <w:t xml:space="preserve">. </w:t>
+        <w:t xml:space="preserve">, then the tax deferred accounts and finally the tax free accounts. The idea is to allow as much growth as possible in accounts sheltering that growth. </w:t>
       </w:r>
       <w:r>
         <w:t xml:space="preserve">The </w:t>
@@ -2750,6 +2742,12 @@
         </w:rPr>
         <w:t>.</w:t>
       </w:r>
+      <w:r>
+        <w:rPr>
+          <w:rFonts w:eastAsiaTheme="minorEastAsia"/>
+        </w:rPr>
+        <w:t xml:space="preserve"> </w:t>
+      </w:r>
     </w:p>
     <w:p>
       <w:pPr>
@@ -3285,6 +3283,12 @@
                     <w:rFonts w:ascii="Cambria Math" w:hAnsi="Cambria Math"/>
                   </w:rPr>
                   <m:t>i</m:t>
+                </m:r>
+                <m:r>
+                  <w:rPr>
+                    <w:rFonts w:ascii="Cambria Math" w:hAnsi="Cambria Math"/>
+                  </w:rPr>
+                  <m:t>j</m:t>
                 </m:r>
               </m:sub>
             </m:sSub>
@@ -6651,6 +6655,46 @@
           <w:rPr>
             <w:rFonts w:ascii="Cambria Math" w:hAnsi="Cambria Math"/>
           </w:rPr>
+          <m:t>-</m:t>
+        </m:r>
+        <m:sSubSup>
+          <m:sSubSupPr>
+            <m:ctrlPr>
+              <w:rPr>
+                <w:rFonts w:ascii="Cambria Math" w:hAnsi="Cambria Math"/>
+                <w:i/>
+              </w:rPr>
+            </m:ctrlPr>
+          </m:sSubSupPr>
+          <m:e>
+            <m:r>
+              <w:rPr>
+                <w:rFonts w:ascii="Cambria Math" w:hAnsi="Cambria Math"/>
+              </w:rPr>
+              <m:t>o</m:t>
+            </m:r>
+          </m:e>
+          <m:sub>
+            <m:r>
+              <w:rPr>
+                <w:rFonts w:ascii="Cambria Math" w:hAnsi="Cambria Math"/>
+              </w:rPr>
+              <m:t>i</m:t>
+            </m:r>
+          </m:sub>
+          <m:sup>
+            <m:r>
+              <w:rPr>
+                <w:rFonts w:ascii="Cambria Math" w:hAnsi="Cambria Math"/>
+              </w:rPr>
+              <m:t>At</m:t>
+            </m:r>
+          </m:sup>
+        </m:sSubSup>
+        <m:r>
+          <w:rPr>
+            <w:rFonts w:ascii="Cambria Math" w:hAnsi="Cambria Math"/>
+          </w:rPr>
           <m:t>= 0</m:t>
         </m:r>
         <m:r>
@@ -6992,6 +7036,12 @@
         <w:rPr>
           <w:rFonts w:eastAsiaTheme="minorEastAsia"/>
         </w:rPr>
+        <w:t>s</w:t>
+      </w:r>
+      <w:r>
+        <w:rPr>
+          <w:rFonts w:eastAsiaTheme="minorEastAsia"/>
+        </w:rPr>
         <w:t xml:space="preserve"> (</w:t>
       </w:r>
       <w:proofErr w:type="spellStart"/>
@@ -7014,6 +7064,40 @@
           <w:vertAlign w:val="superscript"/>
         </w:rPr>
         <w:t>AT</w:t>
+      </w:r>
+      <w:proofErr w:type="spellEnd"/>
+      <w:r>
+        <w:rPr>
+          <w:rFonts w:eastAsiaTheme="minorEastAsia"/>
+        </w:rPr>
+        <w:t>)</w:t>
+      </w:r>
+      <w:r>
+        <w:rPr>
+          <w:rFonts w:eastAsiaTheme="minorEastAsia"/>
+        </w:rPr>
+        <w:t xml:space="preserve"> and any other taxable capital gains from assets (</w:t>
+      </w:r>
+      <w:proofErr w:type="spellStart"/>
+      <w:r>
+        <w:rPr>
+          <w:rFonts w:eastAsiaTheme="minorEastAsia"/>
+        </w:rPr>
+        <w:t>o</w:t>
+      </w:r>
+      <w:r>
+        <w:rPr>
+          <w:rFonts w:eastAsiaTheme="minorEastAsia"/>
+          <w:vertAlign w:val="subscript"/>
+        </w:rPr>
+        <w:t>i</w:t>
+      </w:r>
+      <w:r>
+        <w:rPr>
+          <w:rFonts w:eastAsiaTheme="minorEastAsia"/>
+          <w:vertAlign w:val="superscript"/>
+        </w:rPr>
+        <w:t>At</w:t>
       </w:r>
       <w:proofErr w:type="spellEnd"/>
       <w:r>
@@ -11889,6 +11973,46 @@
           <w:rPr>
             <w:rFonts w:ascii="Cambria Math" w:hAnsi="Cambria Math"/>
           </w:rPr>
+          <m:t>-</m:t>
+        </m:r>
+        <m:sSubSup>
+          <m:sSubSupPr>
+            <m:ctrlPr>
+              <w:rPr>
+                <w:rFonts w:ascii="Cambria Math" w:hAnsi="Cambria Math"/>
+                <w:i/>
+              </w:rPr>
+            </m:ctrlPr>
+          </m:sSubSupPr>
+          <m:e>
+            <m:r>
+              <w:rPr>
+                <w:rFonts w:ascii="Cambria Math" w:hAnsi="Cambria Math"/>
+              </w:rPr>
+              <m:t>o</m:t>
+            </m:r>
+          </m:e>
+          <m:sub>
+            <m:r>
+              <w:rPr>
+                <w:rFonts w:ascii="Cambria Math" w:hAnsi="Cambria Math"/>
+              </w:rPr>
+              <m:t>i</m:t>
+            </m:r>
+          </m:sub>
+          <m:sup>
+            <m:r>
+              <w:rPr>
+                <w:rFonts w:ascii="Cambria Math" w:hAnsi="Cambria Math"/>
+              </w:rPr>
+              <m:t>At</m:t>
+            </m:r>
+          </m:sup>
+        </m:sSubSup>
+        <m:r>
+          <w:rPr>
+            <w:rFonts w:ascii="Cambria Math" w:hAnsi="Cambria Math"/>
+          </w:rPr>
           <m:t>≤ 0</m:t>
         </m:r>
         <m:r>
@@ -11905,19 +12029,11 @@
         <w:tab/>
         <w:t>(13</w:t>
       </w:r>
-      <w:proofErr w:type="spellStart"/>
-      <w:r>
-        <w:rPr>
-          <w:rFonts w:eastAsiaTheme="minorEastAsia"/>
-        </w:rPr>
-        <w:t>a’</w:t>
-      </w:r>
-      <w:proofErr w:type="spellEnd"/>
-      <w:r>
-        <w:rPr>
-          <w:rFonts w:eastAsiaTheme="minorEastAsia"/>
-        </w:rPr>
-        <w:t>)</w:t>
+      <w:r>
+        <w:rPr>
+          <w:rFonts w:eastAsiaTheme="minorEastAsia"/>
+        </w:rPr>
+        <w:t>a’)</w:t>
       </w:r>
     </w:p>
     <w:p>
@@ -12015,6 +12131,46 @@
             </m:sSup>
           </m:sub>
         </m:sSub>
+        <m:r>
+          <w:rPr>
+            <w:rFonts w:ascii="Cambria Math" w:hAnsi="Cambria Math"/>
+          </w:rPr>
+          <m:t>+</m:t>
+        </m:r>
+        <m:sSubSup>
+          <m:sSubSupPr>
+            <m:ctrlPr>
+              <w:rPr>
+                <w:rFonts w:ascii="Cambria Math" w:hAnsi="Cambria Math"/>
+                <w:i/>
+              </w:rPr>
+            </m:ctrlPr>
+          </m:sSubSupPr>
+          <m:e>
+            <m:r>
+              <w:rPr>
+                <w:rFonts w:ascii="Cambria Math" w:hAnsi="Cambria Math"/>
+              </w:rPr>
+              <m:t>o</m:t>
+            </m:r>
+          </m:e>
+          <m:sub>
+            <m:r>
+              <w:rPr>
+                <w:rFonts w:ascii="Cambria Math" w:hAnsi="Cambria Math"/>
+              </w:rPr>
+              <m:t>i</m:t>
+            </m:r>
+          </m:sub>
+          <m:sup>
+            <m:r>
+              <w:rPr>
+                <w:rFonts w:ascii="Cambria Math" w:hAnsi="Cambria Math"/>
+              </w:rPr>
+              <m:t>At</m:t>
+            </m:r>
+          </m:sup>
+        </m:sSubSup>
         <m:r>
           <w:rPr>
             <w:rFonts w:ascii="Cambria Math" w:hAnsi="Cambria Math"/>
@@ -12657,19 +12813,11 @@
         <w:tab/>
         <w:t>(15</w:t>
       </w:r>
-      <w:proofErr w:type="spellStart"/>
-      <w:r>
-        <w:rPr>
-          <w:rFonts w:eastAsiaTheme="minorEastAsia"/>
-        </w:rPr>
-        <w:t>a’</w:t>
-      </w:r>
-      <w:proofErr w:type="spellEnd"/>
-      <w:r>
-        <w:rPr>
-          <w:rFonts w:eastAsiaTheme="minorEastAsia"/>
-        </w:rPr>
-        <w:t>)</w:t>
+      <w:r>
+        <w:rPr>
+          <w:rFonts w:eastAsiaTheme="minorEastAsia"/>
+        </w:rPr>
+        <w:t>a’)</w:t>
       </w:r>
     </w:p>
     <w:p>
@@ -13136,19 +13284,11 @@
         <w:tab/>
         <w:t>(16</w:t>
       </w:r>
-      <w:proofErr w:type="spellStart"/>
-      <w:r>
-        <w:rPr>
-          <w:rFonts w:eastAsiaTheme="minorEastAsia"/>
-        </w:rPr>
-        <w:t>a’</w:t>
-      </w:r>
-      <w:proofErr w:type="spellEnd"/>
-      <w:r>
-        <w:rPr>
-          <w:rFonts w:eastAsiaTheme="minorEastAsia"/>
-        </w:rPr>
-        <w:t>)</w:t>
+      <w:r>
+        <w:rPr>
+          <w:rFonts w:eastAsiaTheme="minorEastAsia"/>
+        </w:rPr>
+        <w:t>a’)</w:t>
       </w:r>
     </w:p>
     <w:p>
@@ -14394,18 +14534,37 @@
       <w:proofErr w:type="spellStart"/>
       <w:proofErr w:type="gramStart"/>
       <w:r>
-        <w:t>mcg</w:t>
+        <w:t>mc</w:t>
       </w:r>
       <w:r>
         <w:rPr>
           <w:vertAlign w:val="subscript"/>
         </w:rPr>
-        <w:t>il</w:t>
+        <w:t>ir</w:t>
       </w:r>
       <w:proofErr w:type="spellEnd"/>
       <w:proofErr w:type="gramEnd"/>
       <w:r>
         <w:tab/>
+        <w:t>maximum contribution to TDRA for retiree r</w:t>
+      </w:r>
+    </w:p>
+    <w:p>
+      <w:proofErr w:type="spellStart"/>
+      <w:proofErr w:type="gramStart"/>
+      <w:r>
+        <w:t>mcg</w:t>
+      </w:r>
+      <w:r>
+        <w:rPr>
+          <w:vertAlign w:val="subscript"/>
+        </w:rPr>
+        <w:t>il</w:t>
+      </w:r>
+      <w:proofErr w:type="spellEnd"/>
+      <w:proofErr w:type="gramEnd"/>
+      <w:r>
+        <w:tab/>
         <w:t xml:space="preserve">size of the lth capital gains bracket in year </w:t>
       </w:r>
       <w:proofErr w:type="spellStart"/>
@@ -14602,6 +14761,9 @@
       <w:r>
         <w:t xml:space="preserve"> year</w:t>
       </w:r>
+      <w:r>
+        <w:t xml:space="preserve">. This includes income defined in the configuration income sections as well as returns from asset sales. </w:t>
+      </w:r>
     </w:p>
     <w:p>
       <w:proofErr w:type="spellStart"/>
@@ -14653,7 +14815,10 @@
       </w:r>
       <w:proofErr w:type="spellEnd"/>
       <w:r>
-        <w:t xml:space="preserve"> is a subset of o</w:t>
+        <w:t xml:space="preserve"> is the ordinary taxable </w:t>
+      </w:r>
+      <w:r>
+        <w:t>subset of o</w:t>
       </w:r>
       <w:r>
         <w:rPr>
@@ -14663,6 +14828,66 @@
       </w:r>
       <w:r>
         <w:t>)</w:t>
+      </w:r>
+    </w:p>
+    <w:p>
+      <w:proofErr w:type="spellStart"/>
+      <w:proofErr w:type="gramStart"/>
+      <w:r>
+        <w:t>o</w:t>
+      </w:r>
+      <w:r>
+        <w:rPr>
+          <w:vertAlign w:val="superscript"/>
+        </w:rPr>
+        <w:t>At</w:t>
+      </w:r>
+      <w:r>
+        <w:rPr>
+          <w:vertAlign w:val="subscript"/>
+        </w:rPr>
+        <w:t>i</w:t>
+      </w:r>
+      <w:proofErr w:type="spellEnd"/>
+      <w:proofErr w:type="gramEnd"/>
+      <w:r>
+        <w:rPr>
+          <w:vertAlign w:val="subscript"/>
+        </w:rPr>
+        <w:tab/>
+      </w:r>
+      <w:r>
+        <w:rPr>
+          <w:rFonts w:eastAsiaTheme="minorEastAsia"/>
+        </w:rPr>
+        <w:t xml:space="preserve">Other taxable income from assets in the </w:t>
+      </w:r>
+      <w:proofErr w:type="spellStart"/>
+      <w:r>
+        <w:rPr>
+          <w:rFonts w:eastAsiaTheme="minorEastAsia"/>
+        </w:rPr>
+        <w:t>ith</w:t>
+      </w:r>
+      <w:proofErr w:type="spellEnd"/>
+      <w:r>
+        <w:rPr>
+          <w:rFonts w:eastAsiaTheme="minorEastAsia"/>
+        </w:rPr>
+        <w:t xml:space="preserve"> year (taxable capital gains subset of o</w:t>
+      </w:r>
+      <w:r>
+        <w:rPr>
+          <w:rFonts w:eastAsiaTheme="minorEastAsia"/>
+          <w:vertAlign w:val="subscript"/>
+        </w:rPr>
+        <w:t>i</w:t>
+      </w:r>
+      <w:r>
+        <w:rPr>
+          <w:rFonts w:eastAsiaTheme="minorEastAsia"/>
+        </w:rPr>
+        <w:t xml:space="preserve">) </w:t>
       </w:r>
     </w:p>
     <w:p>
@@ -14970,34 +15195,53 @@
       <w:proofErr w:type="spellStart"/>
       <w:proofErr w:type="gramStart"/>
       <w:r>
-        <w:t>w</w:t>
+        <w:t>uc</w:t>
       </w:r>
       <w:r>
         <w:rPr>
           <w:vertAlign w:val="subscript"/>
         </w:rPr>
-        <w:t>i</w:t>
-      </w:r>
-      <w:r>
-        <w:rPr>
-          <w:vertAlign w:val="subscript"/>
-        </w:rPr>
-        <w:t>j</w:t>
+        <w:t>ij</w:t>
       </w:r>
       <w:proofErr w:type="spellEnd"/>
       <w:proofErr w:type="gramEnd"/>
       <w:r>
         <w:tab/>
-        <w:t xml:space="preserve">withdrawal from account j in year </w:t>
-      </w:r>
+        <w:t>user defined contribution in year I to account j</w:t>
+      </w:r>
+    </w:p>
+    <w:p>
       <w:proofErr w:type="spellStart"/>
       <w:r>
+        <w:t>w</w:t>
+      </w:r>
+      <w:r>
+        <w:rPr>
+          <w:vertAlign w:val="subscript"/>
+        </w:rPr>
         <w:t>i</w:t>
       </w:r>
+      <w:r>
+        <w:rPr>
+          <w:vertAlign w:val="subscript"/>
+        </w:rPr>
+        <w:t>j</w:t>
+      </w:r>
       <w:proofErr w:type="spellEnd"/>
       <w:r>
-        <w:t xml:space="preserve"> (j=1 TDRA, j=2 Roth, j=3 Investment)</w:t>
-      </w:r>
+        <w:tab/>
+        <w:t>with</w:t>
+      </w:r>
+      <w:r>
+        <w:t xml:space="preserve">drawal from account j in year </w:t>
+      </w:r>
+      <w:proofErr w:type="spellStart"/>
+      <w:r>
+        <w:t>i</w:t>
+      </w:r>
+      <w:bookmarkStart w:id="0" w:name="_GoBack"/>
+      <w:bookmarkEnd w:id="0"/>
+      <w:proofErr w:type="spellEnd"/>
     </w:p>
     <w:p>
       <w:proofErr w:type="spellStart"/>
@@ -15253,15 +15497,14 @@
           <w:rFonts w:eastAsiaTheme="minorEastAsia"/>
         </w:rPr>
       </w:pPr>
-      <w:bookmarkStart w:id="0" w:name="_GoBack"/>
-      <w:r>
-        <w:rPr>
-          <w:rFonts w:eastAsiaTheme="minorEastAsia"/>
-        </w:rPr>
+      <w:r>
+        <w:rPr>
+          <w:rFonts w:eastAsiaTheme="minorEastAsia"/>
+        </w:rPr>
+        <w:lastRenderedPageBreak/>
         <w:t xml:space="preserve">Add a discussion of the withdrawal schedule for ATRSI accounts specifically that the withdrawn money has to match the fraction for basis vs. non-basis. </w:t>
       </w:r>
     </w:p>
-    <w:bookmarkEnd w:id="0"/>
     <w:p>
       <w:pPr>
         <w:rPr>
@@ -15290,7 +15533,6 @@
         <w:rPr>
           <w:rFonts w:eastAsiaTheme="minorEastAsia"/>
         </w:rPr>
-        <w:lastRenderedPageBreak/>
         <w:t>Add switch to force off the early withdrawal penalty for each account</w:t>
       </w:r>
       <w:r>
@@ -15771,35 +16013,45 @@
       <w:r>
         <w:rPr>
           <w:rFonts w:eastAsiaTheme="minorEastAsia"/>
+        </w:rPr>
+        <w:t>Add total remaining estate to summary statement (</w:t>
+      </w:r>
+      <w:r>
+        <w:rPr>
+          <w:rFonts w:eastAsiaTheme="minorEastAsia"/>
           <w:color w:val="FF0000"/>
         </w:rPr>
-        <w:t xml:space="preserve">Add single, married separate, joint </w:t>
-      </w:r>
-      <w:r>
-        <w:rPr>
-          <w:rFonts w:eastAsiaTheme="minorEastAsia"/>
-        </w:rPr>
-        <w:t>(</w:t>
-      </w:r>
-      <w:r>
-        <w:rPr>
-          <w:rFonts w:eastAsiaTheme="minorEastAsia"/>
-          <w:color w:val="FF0000"/>
-        </w:rPr>
-        <w:t>V</w:t>
-      </w:r>
-      <w:r>
-        <w:rPr>
-          <w:rFonts w:eastAsiaTheme="minorEastAsia"/>
-          <w:color w:val="FF0000"/>
-        </w:rPr>
-        <w:t>ersion 1</w:t>
+        <w:t>Version 1</w:t>
       </w:r>
       <w:r>
         <w:rPr>
           <w:rFonts w:eastAsiaTheme="minorEastAsia"/>
         </w:rPr>
         <w:t>)</w:t>
+      </w:r>
+    </w:p>
+    <w:p>
+      <w:pPr>
+        <w:pStyle w:val="ListParagraph"/>
+        <w:numPr>
+          <w:ilvl w:val="1"/>
+          <w:numId w:val="1"/>
+        </w:numPr>
+        <w:tabs>
+          <w:tab w:val="center" w:pos="4680"/>
+          <w:tab w:val="right" w:pos="9360"/>
+        </w:tabs>
+        <w:rPr>
+          <w:rFonts w:eastAsiaTheme="minorEastAsia"/>
+          <w:color w:val="000000" w:themeColor="text1"/>
+        </w:rPr>
+      </w:pPr>
+      <w:r>
+        <w:rPr>
+          <w:rFonts w:eastAsiaTheme="minorEastAsia"/>
+          <w:color w:val="000000" w:themeColor="text1"/>
+        </w:rPr>
+        <w:t>Add illiquid assets?</w:t>
       </w:r>
     </w:p>
     <w:p>
@@ -16283,6 +16535,7 @@
         <w:rPr>
           <w:rFonts w:eastAsiaTheme="minorEastAsia"/>
         </w:rPr>
+        <w:lastRenderedPageBreak/>
         <w:t>4% initial amount forever, or with inflation, or adjust to 4% each year</w:t>
       </w:r>
       <w:r>
@@ -16389,7 +16642,6 @@
         <w:rPr>
           <w:rFonts w:eastAsiaTheme="minorEastAsia"/>
         </w:rPr>
-        <w:lastRenderedPageBreak/>
         <w:t>Autopilot (</w:t>
       </w:r>
       <w:hyperlink r:id="rId8" w:history="1">
@@ -16542,7 +16794,7 @@
             <w:sz w:val="28"/>
             <w:szCs w:val="28"/>
           </w:rPr>
-          <w:t>11</w:t>
+          <w:t>12</w:t>
         </w:r>
         <w:r>
           <w:rPr>
@@ -18317,7 +18569,7 @@
 </file>
 
 <file path=customXml/itemProps1.xml><?xml version="1.0" encoding="utf-8"?>
-<ds:datastoreItem xmlns:ds="http://schemas.openxmlformats.org/officeDocument/2006/customXml" ds:itemID="{D835BB05-B9B3-4BD9-89B5-123628B8A808}">
+<ds:datastoreItem xmlns:ds="http://schemas.openxmlformats.org/officeDocument/2006/customXml" ds:itemID="{DA155CD3-E9D7-46FF-AD6D-EBD2B5C4255A}">
   <ds:schemaRefs>
     <ds:schemaRef ds:uri="http://schemas.openxmlformats.org/officeDocument/2006/bibliography"/>
   </ds:schemaRefs>

</xml_diff>

<commit_message>
Updating and syncing documentation.
</commit_message>
<xml_diff>
--- a/ARetirementPlannerModel2017.docx
+++ b/ARetirementPlannerModel2017.docx
@@ -37,7 +37,13 @@
         <w:t>our</w:t>
       </w:r>
       <w:r>
-        <w:t xml:space="preserve"> financial advisors. The financial community has understood for a long time that the specific withdrawal</w:t>
+        <w:t xml:space="preserve"> financial advisors. The financial community has und</w:t>
+      </w:r>
+      <w:r>
+        <w:t>erstood for a long time that our</w:t>
+      </w:r>
+      <w:r>
+        <w:t xml:space="preserve"> specific withdrawal</w:t>
       </w:r>
       <w:r>
         <w:t xml:space="preserve"> pattern</w:t>
@@ -437,7 +443,10 @@
         <w:t xml:space="preserve"> and personal exemptions</w:t>
       </w:r>
       <w:r>
-        <w:t xml:space="preserve"> which is also dependent on filing status.  </w:t>
+        <w:t xml:space="preserve"> which are</w:t>
+      </w:r>
+      <w:r>
+        <w:t xml:space="preserve"> also dependent on filing status.  </w:t>
       </w:r>
     </w:p>
     <w:p>
@@ -484,7 +493,13 @@
       </w:r>
       <w:proofErr w:type="gramStart"/>
       <w:r>
-        <w:t>, ????</w:t>
+        <w:t xml:space="preserve">, </w:t>
+      </w:r>
+      <w:r>
+        <w:rPr>
+          <w:color w:val="FF0000"/>
+        </w:rPr>
+        <w:t>????</w:t>
       </w:r>
       <w:proofErr w:type="gramEnd"/>
       <w:r>
@@ -2242,7 +2257,19 @@
           <w:rFonts w:eastAsiaTheme="minorEastAsia"/>
         </w:rPr>
         <w:lastRenderedPageBreak/>
-        <w:t>Note: This model uses one account for each type of account for each person such that the balance and withdrawals for the model account represent the sum of the balances / withdrawals for any number of accounts of that type. One sticky point here is when, for example, a 401(k) contains both tax deferred and after tax contributions. In this case the balance must be split and added to the correct</w:t>
+        <w:t>Note: This model uses one account for each type of account for each person such that the balance and withdrawals for the model account represent the sum of the balances / withdrawals for any number of accounts of that type</w:t>
+      </w:r>
+      <w:r>
+        <w:rPr>
+          <w:rFonts w:eastAsiaTheme="minorEastAsia"/>
+        </w:rPr>
+        <w:t xml:space="preserve"> being modeled</w:t>
+      </w:r>
+      <w:r>
+        <w:rPr>
+          <w:rFonts w:eastAsiaTheme="minorEastAsia"/>
+        </w:rPr>
+        <w:t>. One sticky point here is when, for example, a 401(k) contains both tax deferred and after tax contributions. In this case the balance must be split and added to the correct</w:t>
       </w:r>
       <w:r>
         <w:rPr>
@@ -3282,13 +3309,7 @@
                   <w:rPr>
                     <w:rFonts w:ascii="Cambria Math" w:hAnsi="Cambria Math"/>
                   </w:rPr>
-                  <m:t>i</m:t>
-                </m:r>
-                <m:r>
-                  <w:rPr>
-                    <w:rFonts w:ascii="Cambria Math" w:hAnsi="Cambria Math"/>
-                  </w:rPr>
-                  <m:t>j</m:t>
+                  <m:t>ij</m:t>
                 </m:r>
               </m:sub>
             </m:sSub>
@@ -3997,7 +4018,13 @@
         <w:rPr>
           <w:rFonts w:eastAsiaTheme="minorEastAsia"/>
         </w:rPr>
-        <w:t xml:space="preserve">A number of constraints are required to constrain the objective function in expression (R1) and (S1) to optimal values while ensuring that IRS rules are followed and taxes and penalties are properly accounted for. </w:t>
+        <w:t>A number of constraints are required to constrain the objective function in expression (R1) and (S1) to optimal values while ensuring that IRS rules are followed and taxes and penalties are properly accounted for.</w:t>
+      </w:r>
+      <w:r>
+        <w:rPr>
+          <w:rFonts w:eastAsiaTheme="minorEastAsia"/>
+        </w:rPr>
+        <w:t xml:space="preserve"> </w:t>
       </w:r>
     </w:p>
     <w:p>
@@ -4141,15 +4168,15 @@
                 </m:ctrlPr>
               </m:dPr>
               <m:e>
-                <m:sSub>
-                  <m:sSubPr>
+                <m:sSubSup>
+                  <m:sSubSupPr>
                     <m:ctrlPr>
                       <w:rPr>
                         <w:rFonts w:ascii="Cambria Math" w:hAnsi="Cambria Math"/>
                         <w:i/>
                       </w:rPr>
                     </m:ctrlPr>
-                  </m:sSubPr>
+                  </m:sSubSupPr>
                   <m:e>
                     <m:r>
                       <w:rPr>
@@ -4166,7 +4193,15 @@
                       <m:t>i</m:t>
                     </m:r>
                   </m:sub>
-                </m:sSub>
+                  <m:sup>
+                    <m:r>
+                      <w:rPr>
+                        <w:rFonts w:ascii="Cambria Math" w:hAnsi="Cambria Math"/>
+                      </w:rPr>
+                      <m:t>t</m:t>
+                    </m:r>
+                  </m:sup>
+                </m:sSubSup>
                 <m:r>
                   <w:rPr>
                     <w:rFonts w:ascii="Cambria Math" w:hAnsi="Cambria Math"/>
@@ -4417,82 +4452,32 @@
         <w:tab/>
       </w:r>
       <m:oMath>
-        <m:nary>
-          <m:naryPr>
-            <m:chr m:val="∑"/>
-            <m:limLoc m:val="subSup"/>
-            <m:supHide m:val="1"/>
+        <m:sSub>
+          <m:sSubPr>
             <m:ctrlPr>
               <w:rPr>
                 <w:rFonts w:ascii="Cambria Math" w:hAnsi="Cambria Math"/>
                 <w:i/>
               </w:rPr>
             </m:ctrlPr>
-          </m:naryPr>
+          </m:sSubPr>
+          <m:e>
+            <m:r>
+              <w:rPr>
+                <w:rFonts w:ascii="Cambria Math" w:hAnsi="Cambria Math"/>
+              </w:rPr>
+              <m:t>D</m:t>
+            </m:r>
+          </m:e>
           <m:sub>
             <m:r>
               <w:rPr>
                 <w:rFonts w:ascii="Cambria Math" w:hAnsi="Cambria Math"/>
               </w:rPr>
-              <m:t>j∈</m:t>
-            </m:r>
-            <m:sSub>
-              <m:sSubPr>
-                <m:ctrlPr>
-                  <w:rPr>
-                    <w:rFonts w:ascii="Cambria Math" w:hAnsi="Cambria Math"/>
-                    <w:i/>
-                  </w:rPr>
-                </m:ctrlPr>
-              </m:sSubPr>
-              <m:e>
-                <m:r>
-                  <w:rPr>
-                    <w:rFonts w:ascii="Cambria Math" w:hAnsi="Cambria Math"/>
-                  </w:rPr>
-                  <m:t>n</m:t>
-                </m:r>
-              </m:e>
-              <m:sub>
-                <m:r>
-                  <w:rPr>
-                    <w:rFonts w:ascii="Cambria Math" w:hAnsi="Cambria Math"/>
-                  </w:rPr>
-                  <m:t>l</m:t>
-                </m:r>
-              </m:sub>
-            </m:sSub>
+              <m:t>ij</m:t>
+            </m:r>
           </m:sub>
-          <m:sup/>
-          <m:e>
-            <m:sSub>
-              <m:sSubPr>
-                <m:ctrlPr>
-                  <w:rPr>
-                    <w:rFonts w:ascii="Cambria Math" w:hAnsi="Cambria Math"/>
-                    <w:i/>
-                  </w:rPr>
-                </m:ctrlPr>
-              </m:sSubPr>
-              <m:e>
-                <m:r>
-                  <w:rPr>
-                    <w:rFonts w:ascii="Cambria Math" w:hAnsi="Cambria Math"/>
-                  </w:rPr>
-                  <m:t>D</m:t>
-                </m:r>
-              </m:e>
-              <m:sub>
-                <m:r>
-                  <w:rPr>
-                    <w:rFonts w:ascii="Cambria Math" w:hAnsi="Cambria Math"/>
-                  </w:rPr>
-                  <m:t>ij</m:t>
-                </m:r>
-              </m:sub>
-            </m:sSub>
-          </m:e>
-        </m:nary>
+        </m:sSub>
         <m:r>
           <w:rPr>
             <w:rFonts w:ascii="Cambria Math" w:hAnsi="Cambria Math"/>
@@ -4522,6 +4507,12 @@
                 <w:rFonts w:ascii="Cambria Math" w:hAnsi="Cambria Math"/>
               </w:rPr>
               <m:t>i</m:t>
+            </m:r>
+            <m:r>
+              <w:rPr>
+                <w:rFonts w:ascii="Cambria Math" w:hAnsi="Cambria Math"/>
+              </w:rPr>
+              <m:t>j</m:t>
             </m:r>
           </m:sub>
         </m:sSub>
@@ -4734,7 +4725,13 @@
         <w:rPr>
           <w:rFonts w:eastAsiaTheme="minorEastAsia"/>
         </w:rPr>
-        <w:t xml:space="preserve"> to the </w:t>
+        <w:t xml:space="preserve"> to</w:t>
+      </w:r>
+      <w:r>
+        <w:rPr>
+          <w:rFonts w:eastAsiaTheme="minorEastAsia"/>
+        </w:rPr>
+        <w:t xml:space="preserve"> </w:t>
       </w:r>
       <w:r>
         <w:rPr>
@@ -4941,13 +4938,98 @@
         <w:rPr>
           <w:rFonts w:eastAsiaTheme="minorEastAsia"/>
         </w:rPr>
-        <w:t xml:space="preserve"> We also need to ensure that no deposits are made to an IRA account after the owner is age 70 or above.</w:t>
-      </w:r>
-      <w:r>
-        <w:rPr>
-          <w:rFonts w:eastAsiaTheme="minorEastAsia"/>
-        </w:rPr>
         <w:t xml:space="preserve"> </w:t>
+      </w:r>
+      <w:r>
+        <w:rPr>
+          <w:rFonts w:eastAsiaTheme="minorEastAsia"/>
+        </w:rPr>
+        <w:t xml:space="preserve">Notice that </w:t>
+      </w:r>
+      <w:proofErr w:type="spellStart"/>
+      <w:r>
+        <w:rPr>
+          <w:rFonts w:eastAsiaTheme="minorEastAsia"/>
+        </w:rPr>
+        <w:t>o</w:t>
+      </w:r>
+      <w:r>
+        <w:rPr>
+          <w:rFonts w:eastAsiaTheme="minorEastAsia"/>
+          <w:vertAlign w:val="superscript"/>
+        </w:rPr>
+        <w:t>t</w:t>
+      </w:r>
+      <w:r>
+        <w:rPr>
+          <w:rFonts w:eastAsiaTheme="minorEastAsia"/>
+          <w:vertAlign w:val="subscript"/>
+        </w:rPr>
+        <w:t>i</w:t>
+      </w:r>
+      <w:proofErr w:type="spellEnd"/>
+      <w:r>
+        <w:rPr>
+          <w:rFonts w:eastAsiaTheme="minorEastAsia"/>
+        </w:rPr>
+        <w:t xml:space="preserve"> in expression (6) must be greater than or equal to </w:t>
+      </w:r>
+      <w:proofErr w:type="spellStart"/>
+      <w:r>
+        <w:rPr>
+          <w:rFonts w:eastAsiaTheme="minorEastAsia"/>
+        </w:rPr>
+        <w:t>uc</w:t>
+      </w:r>
+      <w:r>
+        <w:rPr>
+          <w:rFonts w:eastAsiaTheme="minorEastAsia"/>
+          <w:vertAlign w:val="subscript"/>
+        </w:rPr>
+        <w:t>ij</w:t>
+      </w:r>
+      <w:proofErr w:type="spellEnd"/>
+      <w:r>
+        <w:rPr>
+          <w:rFonts w:eastAsiaTheme="minorEastAsia"/>
+        </w:rPr>
+        <w:t xml:space="preserve"> in expression (8)</w:t>
+      </w:r>
+      <w:r>
+        <w:rPr>
+          <w:rFonts w:eastAsiaTheme="minorEastAsia"/>
+        </w:rPr>
+        <w:t xml:space="preserve"> or there will be no model solution</w:t>
+      </w:r>
+      <w:r>
+        <w:rPr>
+          <w:rFonts w:eastAsiaTheme="minorEastAsia"/>
+        </w:rPr>
+        <w:t>.</w:t>
+      </w:r>
+      <w:r>
+        <w:rPr>
+          <w:rFonts w:eastAsiaTheme="minorEastAsia"/>
+        </w:rPr>
+        <w:t xml:space="preserve"> </w:t>
+      </w:r>
+      <w:r>
+        <w:rPr>
+          <w:rFonts w:eastAsiaTheme="minorEastAsia"/>
+        </w:rPr>
+        <w:t>We also need to ensure that no deposits are made to an IRA account after the owner is age 70 or above</w:t>
+      </w:r>
+      <w:r>
+        <w:rPr>
+          <w:rFonts w:eastAsiaTheme="minorEastAsia"/>
+        </w:rPr>
+        <w:t xml:space="preserve"> (9)</w:t>
+      </w:r>
+      <w:r>
+        <w:rPr>
+          <w:rFonts w:eastAsiaTheme="minorEastAsia"/>
+        </w:rPr>
+        <w:t>.</w:t>
       </w:r>
     </w:p>
     <w:p>
@@ -5008,19 +5090,14 @@
         <w:rPr>
           <w:rFonts w:eastAsiaTheme="minorEastAsia"/>
         </w:rPr>
-        <w:t>Another constraint required to meet IRS rules for Required Minimum Distribution (RMD).</w:t>
-      </w:r>
-    </w:p>
-    <w:p>
-      <w:pPr>
-        <w:tabs>
-          <w:tab w:val="center" w:pos="4680"/>
-          <w:tab w:val="right" w:pos="9360"/>
-        </w:tabs>
-        <w:rPr>
-          <w:rFonts w:eastAsiaTheme="minorEastAsia"/>
-        </w:rPr>
-      </w:pPr>
+        <w:t>Another constraint required to meet IRS rules for Requi</w:t>
+      </w:r>
+      <w:r>
+        <w:rPr>
+          <w:rFonts w:eastAsiaTheme="minorEastAsia"/>
+        </w:rPr>
+        <w:t>red Minimum Distribution (RMD).</w:t>
+      </w:r>
     </w:p>
     <w:p>
       <w:pPr>
@@ -7340,6 +7417,46 @@
                 </m:r>
               </m:sub>
             </m:sSub>
+            <m:r>
+              <w:rPr>
+                <w:rFonts w:ascii="Cambria Math" w:hAnsi="Cambria Math"/>
+              </w:rPr>
+              <m:t>+</m:t>
+            </m:r>
+            <m:sSubSup>
+              <m:sSubSupPr>
+                <m:ctrlPr>
+                  <w:rPr>
+                    <w:rFonts w:ascii="Cambria Math" w:hAnsi="Cambria Math"/>
+                    <w:i/>
+                  </w:rPr>
+                </m:ctrlPr>
+              </m:sSubSupPr>
+              <m:e>
+                <m:r>
+                  <w:rPr>
+                    <w:rFonts w:ascii="Cambria Math" w:hAnsi="Cambria Math"/>
+                  </w:rPr>
+                  <m:t>o</m:t>
+                </m:r>
+              </m:e>
+              <m:sub>
+                <m:r>
+                  <w:rPr>
+                    <w:rFonts w:ascii="Cambria Math" w:hAnsi="Cambria Math"/>
+                  </w:rPr>
+                  <m:t>i</m:t>
+                </m:r>
+              </m:sub>
+              <m:sup>
+                <m:r>
+                  <w:rPr>
+                    <w:rFonts w:ascii="Cambria Math" w:hAnsi="Cambria Math"/>
+                  </w:rPr>
+                  <m:t>A</m:t>
+                </m:r>
+              </m:sup>
+            </m:sSubSup>
           </m:e>
         </m:d>
         <m:r>
@@ -7530,7 +7647,31 @@
         <w:rPr>
           <w:rFonts w:eastAsiaTheme="minorEastAsia"/>
         </w:rPr>
-        <w:t xml:space="preserve"> plus the deposits in the previous year (also modeled as occurring at the beginning of the year) </w:t>
+        <w:t xml:space="preserve"> plus the deposits </w:t>
+      </w:r>
+      <w:r>
+        <w:rPr>
+          <w:rFonts w:eastAsiaTheme="minorEastAsia"/>
+        </w:rPr>
+        <w:t xml:space="preserve"> and any income from the sale of assets </w:t>
+      </w:r>
+      <w:r>
+        <w:rPr>
+          <w:rFonts w:eastAsiaTheme="minorEastAsia"/>
+        </w:rPr>
+        <w:t xml:space="preserve">in the previous year (also </w:t>
+      </w:r>
+      <w:r>
+        <w:rPr>
+          <w:rFonts w:eastAsiaTheme="minorEastAsia"/>
+        </w:rPr>
+        <w:t xml:space="preserve">both </w:t>
+      </w:r>
+      <w:r>
+        <w:rPr>
+          <w:rFonts w:eastAsiaTheme="minorEastAsia"/>
+        </w:rPr>
+        <w:t xml:space="preserve">modeled as occurring at the beginning of the year) </w:t>
       </w:r>
       <w:r>
         <w:rPr>
@@ -7963,6 +8104,12 @@
               </w:rPr>
               <m:t>i</m:t>
             </m:r>
+            <m:r>
+              <w:rPr>
+                <w:rFonts w:ascii="Cambria Math" w:eastAsiaTheme="minorEastAsia" w:hAnsi="Cambria Math"/>
+              </w:rPr>
+              <m:t>j</m:t>
+            </m:r>
           </m:sub>
         </m:sSub>
         <m:r>
@@ -8115,6 +8262,9 @@
       <w:r>
         <w:t>Roth withdrawals never incur tax on profits but do incur a penalty before age 59 ½ on the full amount</w:t>
       </w:r>
+      <w:r>
+        <w:t xml:space="preserve"> (not quit right)</w:t>
+      </w:r>
     </w:p>
     <w:p>
       <w:pPr>
@@ -8125,16 +8275,7 @@
         </w:numPr>
       </w:pPr>
       <w:r>
-        <w:t>Roth account contributions up to the personal maximum but I think I am allowing a joint max to be deposited into a single account (</w:t>
-      </w:r>
-      <w:r>
-        <w:rPr>
-          <w:color w:val="FF0000"/>
-        </w:rPr>
-        <w:t>TODO: do I need to change/fix this?</w:t>
-      </w:r>
-      <w:r>
-        <w:t>)</w:t>
+        <w:t>No Roth contribution restrictions based on income levels are modeled</w:t>
       </w:r>
     </w:p>
     <w:p>
@@ -8146,7 +8287,7 @@
         </w:numPr>
       </w:pPr>
       <w:r>
-        <w:t>No Roth contribution restrictions based on income levels are modeled</w:t>
+        <w:t xml:space="preserve">Roth 5 year restriction is assumed to be passed </w:t>
       </w:r>
     </w:p>
     <w:p>
@@ -8158,7 +8299,12 @@
         </w:numPr>
       </w:pPr>
       <w:r>
-        <w:t xml:space="preserve">Roth 5 year restriction is assumed to be passed </w:t>
+        <w:t>RMD table all use the same which assumes the spouses are within 10 years age of each other</w:t>
+      </w:r>
+    </w:p>
+    <w:p>
+      <w:r>
+        <w:t>Possible additions for Second release:</w:t>
       </w:r>
     </w:p>
     <w:p>
@@ -8170,23 +8316,6 @@
         </w:numPr>
       </w:pPr>
       <w:r>
-        <w:t>RMD table all use the same which assumes the spouses are within 10 years age of each other</w:t>
-      </w:r>
-    </w:p>
-    <w:p>
-      <w:r>
-        <w:t>Possible additions for Second release:</w:t>
-      </w:r>
-    </w:p>
-    <w:p>
-      <w:pPr>
-        <w:pStyle w:val="ListParagraph"/>
-        <w:numPr>
-          <w:ilvl w:val="0"/>
-          <w:numId w:val="5"/>
-        </w:numPr>
-      </w:pPr>
-      <w:r>
         <w:t xml:space="preserve">Remove Roth assumption by adding a basis for </w:t>
       </w:r>
       <w:proofErr w:type="spellStart"/>
@@ -8343,7 +8472,6 @@
         <w:rPr>
           <w:rFonts w:eastAsiaTheme="minorEastAsia"/>
         </w:rPr>
-        <w:lastRenderedPageBreak/>
         <w:t>With constraints: A x &lt;= b, and x &gt;= 0</w:t>
       </w:r>
     </w:p>
@@ -8397,11 +8525,6 @@
       </w:r>
     </w:p>
     <w:p>
-      <w:r>
-        <w:t>OK, as above we will first look at the new objective function followed by the Ragsdale objective function.</w:t>
-      </w:r>
-    </w:p>
-    <w:p>
       <w:pPr>
         <w:tabs>
           <w:tab w:val="center" w:pos="4680"/>
@@ -8415,6 +8538,7 @@
         <w:rPr>
           <w:rFonts w:eastAsiaTheme="minorEastAsia"/>
         </w:rPr>
+        <w:lastRenderedPageBreak/>
         <w:tab/>
       </w:r>
       <m:oMath>
@@ -10494,15 +10618,15 @@
                 </m:ctrlPr>
               </m:dPr>
               <m:e>
-                <m:sSub>
-                  <m:sSubPr>
+                <m:sSubSup>
+                  <m:sSubSupPr>
                     <m:ctrlPr>
                       <w:rPr>
                         <w:rFonts w:ascii="Cambria Math" w:hAnsi="Cambria Math"/>
                         <w:i/>
                       </w:rPr>
                     </m:ctrlPr>
-                  </m:sSubPr>
+                  </m:sSubSupPr>
                   <m:e>
                     <m:r>
                       <w:rPr>
@@ -10519,7 +10643,15 @@
                       <m:t>i</m:t>
                     </m:r>
                   </m:sub>
-                </m:sSub>
+                  <m:sup>
+                    <m:r>
+                      <w:rPr>
+                        <w:rFonts w:ascii="Cambria Math" w:hAnsi="Cambria Math"/>
+                      </w:rPr>
+                      <m:t>t</m:t>
+                    </m:r>
+                  </m:sup>
+                </m:sSubSup>
                 <m:r>
                   <w:rPr>
                     <w:rFonts w:ascii="Cambria Math" w:hAnsi="Cambria Math"/>
@@ -10770,82 +10902,32 @@
           </w:rPr>
           <m:t>-</m:t>
         </m:r>
-        <m:nary>
-          <m:naryPr>
-            <m:chr m:val="∑"/>
-            <m:limLoc m:val="subSup"/>
-            <m:supHide m:val="1"/>
+        <m:sSub>
+          <m:sSubPr>
             <m:ctrlPr>
               <w:rPr>
                 <w:rFonts w:ascii="Cambria Math" w:hAnsi="Cambria Math"/>
                 <w:i/>
               </w:rPr>
             </m:ctrlPr>
-          </m:naryPr>
+          </m:sSubPr>
+          <m:e>
+            <m:r>
+              <w:rPr>
+                <w:rFonts w:ascii="Cambria Math" w:hAnsi="Cambria Math"/>
+              </w:rPr>
+              <m:t>D</m:t>
+            </m:r>
+          </m:e>
           <m:sub>
             <m:r>
               <w:rPr>
                 <w:rFonts w:ascii="Cambria Math" w:hAnsi="Cambria Math"/>
               </w:rPr>
-              <m:t>j∈</m:t>
-            </m:r>
-            <m:sSub>
-              <m:sSubPr>
-                <m:ctrlPr>
-                  <w:rPr>
-                    <w:rFonts w:ascii="Cambria Math" w:hAnsi="Cambria Math"/>
-                    <w:i/>
-                  </w:rPr>
-                </m:ctrlPr>
-              </m:sSubPr>
-              <m:e>
-                <m:r>
-                  <w:rPr>
-                    <w:rFonts w:ascii="Cambria Math" w:hAnsi="Cambria Math"/>
-                  </w:rPr>
-                  <m:t>n</m:t>
-                </m:r>
-              </m:e>
-              <m:sub>
-                <m:r>
-                  <w:rPr>
-                    <w:rFonts w:ascii="Cambria Math" w:hAnsi="Cambria Math"/>
-                  </w:rPr>
-                  <m:t>l</m:t>
-                </m:r>
-              </m:sub>
-            </m:sSub>
+              <m:t>ij</m:t>
+            </m:r>
           </m:sub>
-          <m:sup/>
-          <m:e>
-            <m:sSub>
-              <m:sSubPr>
-                <m:ctrlPr>
-                  <w:rPr>
-                    <w:rFonts w:ascii="Cambria Math" w:hAnsi="Cambria Math"/>
-                    <w:i/>
-                  </w:rPr>
-                </m:ctrlPr>
-              </m:sSubPr>
-              <m:e>
-                <m:r>
-                  <w:rPr>
-                    <w:rFonts w:ascii="Cambria Math" w:hAnsi="Cambria Math"/>
-                  </w:rPr>
-                  <m:t>D</m:t>
-                </m:r>
-              </m:e>
-              <m:sub>
-                <m:r>
-                  <w:rPr>
-                    <w:rFonts w:ascii="Cambria Math" w:hAnsi="Cambria Math"/>
-                  </w:rPr>
-                  <m:t>ij</m:t>
-                </m:r>
-              </m:sub>
-            </m:sSub>
-          </m:e>
-        </m:nary>
+        </m:sSub>
         <m:r>
           <w:rPr>
             <w:rFonts w:ascii="Cambria Math" w:hAnsi="Cambria Math"/>
@@ -12771,8 +12853,86 @@
           <w:rPr>
             <w:rFonts w:ascii="Cambria Math" w:hAnsi="Cambria Math"/>
           </w:rPr>
-          <m:t xml:space="preserve"> ≤0</m:t>
+          <m:t xml:space="preserve"> ≤</m:t>
         </m:r>
+        <m:d>
+          <m:dPr>
+            <m:ctrlPr>
+              <w:rPr>
+                <w:rFonts w:ascii="Cambria Math" w:hAnsi="Cambria Math"/>
+                <w:i/>
+              </w:rPr>
+            </m:ctrlPr>
+          </m:dPr>
+          <m:e>
+            <m:r>
+              <w:rPr>
+                <w:rFonts w:ascii="Cambria Math" w:hAnsi="Cambria Math"/>
+              </w:rPr>
+              <m:t>1+</m:t>
+            </m:r>
+            <m:sSub>
+              <m:sSubPr>
+                <m:ctrlPr>
+                  <w:rPr>
+                    <w:rFonts w:ascii="Cambria Math" w:hAnsi="Cambria Math"/>
+                    <w:i/>
+                  </w:rPr>
+                </m:ctrlPr>
+              </m:sSubPr>
+              <m:e>
+                <m:r>
+                  <w:rPr>
+                    <w:rFonts w:ascii="Cambria Math" w:hAnsi="Cambria Math"/>
+                  </w:rPr>
+                  <m:t>r</m:t>
+                </m:r>
+              </m:e>
+              <m:sub>
+                <m:r>
+                  <w:rPr>
+                    <w:rFonts w:ascii="Cambria Math" w:hAnsi="Cambria Math"/>
+                  </w:rPr>
+                  <m:t>ij</m:t>
+                </m:r>
+              </m:sub>
+            </m:sSub>
+          </m:e>
+        </m:d>
+        <m:sSubSup>
+          <m:sSubSupPr>
+            <m:ctrlPr>
+              <w:rPr>
+                <w:rFonts w:ascii="Cambria Math" w:hAnsi="Cambria Math"/>
+                <w:i/>
+              </w:rPr>
+            </m:ctrlPr>
+          </m:sSubSupPr>
+          <m:e>
+            <m:r>
+              <w:rPr>
+                <w:rFonts w:ascii="Cambria Math" w:hAnsi="Cambria Math"/>
+              </w:rPr>
+              <m:t>o</m:t>
+            </m:r>
+          </m:e>
+          <m:sub>
+            <m:r>
+              <w:rPr>
+                <w:rFonts w:ascii="Cambria Math" w:hAnsi="Cambria Math"/>
+              </w:rPr>
+              <m:t>i</m:t>
+            </m:r>
+          </m:sub>
+          <m:sup>
+            <m:r>
+              <w:rPr>
+                <w:rFonts w:ascii="Cambria Math" w:hAnsi="Cambria Math"/>
+              </w:rPr>
+              <m:t>A</m:t>
+            </m:r>
+          </m:sup>
+        </m:sSubSup>
         <m:r>
           <w:rPr>
             <w:rFonts w:ascii="Cambria Math" w:eastAsiaTheme="minorEastAsia" w:hAnsi="Cambria Math"/>
@@ -13095,8 +13255,92 @@
           <w:rPr>
             <w:rFonts w:ascii="Cambria Math" w:hAnsi="Cambria Math"/>
           </w:rPr>
-          <m:t xml:space="preserve"> ≤0</m:t>
+          <m:t xml:space="preserve"> ≤</m:t>
         </m:r>
+        <m:r>
+          <w:rPr>
+            <w:rFonts w:ascii="Cambria Math" w:hAnsi="Cambria Math"/>
+          </w:rPr>
+          <m:t>-</m:t>
+        </m:r>
+        <m:d>
+          <m:dPr>
+            <m:ctrlPr>
+              <w:rPr>
+                <w:rFonts w:ascii="Cambria Math" w:hAnsi="Cambria Math"/>
+                <w:i/>
+              </w:rPr>
+            </m:ctrlPr>
+          </m:dPr>
+          <m:e>
+            <m:r>
+              <w:rPr>
+                <w:rFonts w:ascii="Cambria Math" w:hAnsi="Cambria Math"/>
+              </w:rPr>
+              <m:t>1+</m:t>
+            </m:r>
+            <m:sSub>
+              <m:sSubPr>
+                <m:ctrlPr>
+                  <w:rPr>
+                    <w:rFonts w:ascii="Cambria Math" w:hAnsi="Cambria Math"/>
+                    <w:i/>
+                  </w:rPr>
+                </m:ctrlPr>
+              </m:sSubPr>
+              <m:e>
+                <m:r>
+                  <w:rPr>
+                    <w:rFonts w:ascii="Cambria Math" w:hAnsi="Cambria Math"/>
+                  </w:rPr>
+                  <m:t>r</m:t>
+                </m:r>
+              </m:e>
+              <m:sub>
+                <m:r>
+                  <w:rPr>
+                    <w:rFonts w:ascii="Cambria Math" w:hAnsi="Cambria Math"/>
+                  </w:rPr>
+                  <m:t>ij</m:t>
+                </m:r>
+              </m:sub>
+            </m:sSub>
+          </m:e>
+        </m:d>
+        <m:sSubSup>
+          <m:sSubSupPr>
+            <m:ctrlPr>
+              <w:rPr>
+                <w:rFonts w:ascii="Cambria Math" w:hAnsi="Cambria Math"/>
+                <w:i/>
+              </w:rPr>
+            </m:ctrlPr>
+          </m:sSubSupPr>
+          <m:e>
+            <m:r>
+              <w:rPr>
+                <w:rFonts w:ascii="Cambria Math" w:hAnsi="Cambria Math"/>
+              </w:rPr>
+              <m:t>o</m:t>
+            </m:r>
+          </m:e>
+          <m:sub>
+            <m:r>
+              <w:rPr>
+                <w:rFonts w:ascii="Cambria Math" w:hAnsi="Cambria Math"/>
+              </w:rPr>
+              <m:t>i</m:t>
+            </m:r>
+          </m:sub>
+          <m:sup>
+            <m:r>
+              <w:rPr>
+                <w:rFonts w:ascii="Cambria Math" w:hAnsi="Cambria Math"/>
+              </w:rPr>
+              <m:t>A</m:t>
+            </m:r>
+          </m:sup>
+        </m:sSubSup>
         <m:r>
           <w:rPr>
             <w:rFonts w:ascii="Cambria Math" w:eastAsiaTheme="minorEastAsia" w:hAnsi="Cambria Math"/>
@@ -13427,7 +13671,6 @@
         <w:rPr>
           <w:rFonts w:eastAsiaTheme="minorEastAsia"/>
         </w:rPr>
-        <w:lastRenderedPageBreak/>
         <w:tab/>
       </w:r>
       <m:oMath>
@@ -13810,7 +14053,14 @@
         <w:rPr>
           <w:rFonts w:eastAsiaTheme="minorEastAsia"/>
         </w:rPr>
-        <w:t xml:space="preserve">Right Hand Side (RHS) of the expression and doubling up equations </w:t>
+        <w:t xml:space="preserve">Right Hand Side (RHS) of the expression and doubling up </w:t>
+      </w:r>
+      <w:r>
+        <w:rPr>
+          <w:rFonts w:eastAsiaTheme="minorEastAsia"/>
+        </w:rPr>
+        <w:lastRenderedPageBreak/>
+        <w:t xml:space="preserve">equations </w:t>
       </w:r>
       <w:r>
         <w:rPr>
@@ -14014,6 +14264,34 @@
         <w:rPr>
           <w:rFonts w:eastAsiaTheme="minorEastAsia"/>
         </w:rPr>
+        <w:t xml:space="preserve"> + </w:t>
+      </w:r>
+      <w:proofErr w:type="spellStart"/>
+      <w:r>
+        <w:rPr>
+          <w:rFonts w:eastAsiaTheme="minorEastAsia"/>
+        </w:rPr>
+        <w:t>o</w:t>
+      </w:r>
+      <w:r>
+        <w:rPr>
+          <w:rFonts w:eastAsiaTheme="minorEastAsia"/>
+          <w:vertAlign w:val="superscript"/>
+        </w:rPr>
+        <w:t>A</w:t>
+      </w:r>
+      <w:r>
+        <w:rPr>
+          <w:rFonts w:eastAsiaTheme="minorEastAsia"/>
+          <w:vertAlign w:val="subscript"/>
+        </w:rPr>
+        <w:t>i</w:t>
+      </w:r>
+      <w:proofErr w:type="spellEnd"/>
+      <w:r>
+        <w:rPr>
+          <w:rFonts w:eastAsiaTheme="minorEastAsia"/>
+        </w:rPr>
         <w:t>)</w:t>
       </w:r>
       <w:r>
@@ -14077,6 +14355,41 @@
           <w:vertAlign w:val="subscript"/>
         </w:rPr>
         <w:t>ij</w:t>
+      </w:r>
+      <w:proofErr w:type="spellEnd"/>
+      <w:r>
+        <w:rPr>
+          <w:rFonts w:eastAsiaTheme="minorEastAsia"/>
+          <w:vertAlign w:val="subscript"/>
+        </w:rPr>
+        <w:t xml:space="preserve"> </w:t>
+      </w:r>
+      <w:r>
+        <w:rPr>
+          <w:rFonts w:eastAsiaTheme="minorEastAsia"/>
+        </w:rPr>
+        <w:t xml:space="preserve">+ </w:t>
+      </w:r>
+      <w:proofErr w:type="spellStart"/>
+      <w:r>
+        <w:rPr>
+          <w:rFonts w:eastAsiaTheme="minorEastAsia"/>
+        </w:rPr>
+        <w:t>co</w:t>
+      </w:r>
+      <w:r>
+        <w:rPr>
+          <w:rFonts w:eastAsiaTheme="minorEastAsia"/>
+          <w:vertAlign w:val="superscript"/>
+        </w:rPr>
+        <w:t>A</w:t>
+      </w:r>
+      <w:r>
+        <w:rPr>
+          <w:rFonts w:eastAsiaTheme="minorEastAsia"/>
+          <w:vertAlign w:val="subscript"/>
+        </w:rPr>
+        <w:t>i</w:t>
       </w:r>
       <w:proofErr w:type="spellEnd"/>
       <w:r>
@@ -14589,180 +14902,315 @@
     </w:p>
     <w:p>
       <w:r>
+        <w:t>n</w:t>
+      </w:r>
+      <w:r>
+        <w:rPr>
+          <w:vertAlign w:val="subscript"/>
+        </w:rPr>
+        <w:t>70</w:t>
+      </w:r>
+      <w:proofErr w:type="gramStart"/>
+      <w:r>
+        <w:rPr>
+          <w:vertAlign w:val="subscript"/>
+        </w:rPr>
+        <w:t>,j</w:t>
+      </w:r>
+      <w:proofErr w:type="gramEnd"/>
+      <w:r>
+        <w:tab/>
+        <w:t>year number that retiree</w:t>
+      </w:r>
+      <w:r>
+        <w:t xml:space="preserve"> owning the </w:t>
+      </w:r>
+      <w:proofErr w:type="spellStart"/>
+      <w:r>
+        <w:t>jth</w:t>
+      </w:r>
+      <w:proofErr w:type="spellEnd"/>
+      <w:r>
+        <w:t xml:space="preserve"> account</w:t>
+      </w:r>
+      <w:r>
+        <w:t xml:space="preserve"> is age 70</w:t>
+      </w:r>
+      <w:r>
+        <w:t xml:space="preserve"> (i.e., primary retiree</w:t>
+      </w:r>
+      <w:r>
+        <w:t xml:space="preserve"> age 70 plus partner retiree age difference)</w:t>
+      </w:r>
+    </w:p>
+    <w:p>
+      <w:proofErr w:type="spellStart"/>
+      <w:proofErr w:type="gramStart"/>
+      <w:r>
+        <w:t>n</w:t>
+      </w:r>
+      <w:r>
+        <w:rPr>
+          <w:vertAlign w:val="subscript"/>
+        </w:rPr>
+        <w:t>l</w:t>
+      </w:r>
+      <w:proofErr w:type="spellEnd"/>
+      <w:proofErr w:type="gramEnd"/>
+      <w:r>
+        <w:rPr>
+          <w:vertAlign w:val="subscript"/>
+        </w:rPr>
+        <w:tab/>
+      </w:r>
+      <w:r>
+        <w:t xml:space="preserve">Number of accounts (i.e., number TDRA + number Roth+ </w:t>
+      </w:r>
+      <w:proofErr w:type="spellStart"/>
+      <w:r>
+        <w:t>aftertax</w:t>
+      </w:r>
+      <w:proofErr w:type="spellEnd"/>
+      <w:r>
+        <w:t xml:space="preserve"> accounts)</w:t>
+      </w:r>
+    </w:p>
+    <w:p>
+      <w:proofErr w:type="spellStart"/>
+      <w:proofErr w:type="gramStart"/>
+      <w:r>
         <w:lastRenderedPageBreak/>
         <w:t>n</w:t>
       </w:r>
       <w:r>
         <w:rPr>
+          <w:vertAlign w:val="superscript"/>
+        </w:rPr>
+        <w:t>AT</w:t>
+      </w:r>
+      <w:proofErr w:type="spellEnd"/>
+      <w:proofErr w:type="gramEnd"/>
+      <w:r>
+        <w:rPr>
+          <w:vertAlign w:val="superscript"/>
+        </w:rPr>
+        <w:t xml:space="preserve"> </w:t>
+      </w:r>
+      <w:r>
+        <w:rPr>
+          <w:vertAlign w:val="superscript"/>
+        </w:rPr>
+        <w:tab/>
+      </w:r>
+      <w:proofErr w:type="spellStart"/>
+      <w:r>
+        <w:t>Aftertax</w:t>
+      </w:r>
+      <w:proofErr w:type="spellEnd"/>
+      <w:r>
+        <w:t xml:space="preserve"> account index (when there is an </w:t>
+      </w:r>
+      <w:proofErr w:type="spellStart"/>
+      <w:r>
+        <w:t>aftertax</w:t>
+      </w:r>
+      <w:proofErr w:type="spellEnd"/>
+      <w:r>
+        <w:t xml:space="preserve"> account, </w:t>
+      </w:r>
+      <w:proofErr w:type="spellStart"/>
+      <w:r>
+        <w:t>n</w:t>
+      </w:r>
+      <w:r>
+        <w:rPr>
+          <w:vertAlign w:val="superscript"/>
+        </w:rPr>
+        <w:t>AT</w:t>
+      </w:r>
+      <w:proofErr w:type="spellEnd"/>
+      <w:r>
+        <w:t xml:space="preserve"> will equal </w:t>
+      </w:r>
+      <w:proofErr w:type="spellStart"/>
+      <w:r>
+        <w:t>n</w:t>
+      </w:r>
+      <w:r>
+        <w:rPr>
           <w:vertAlign w:val="subscript"/>
         </w:rPr>
-        <w:t>70</w:t>
-      </w:r>
+        <w:t>l</w:t>
+      </w:r>
+      <w:proofErr w:type="spellEnd"/>
+      <w:r>
+        <w:t>)</w:t>
+      </w:r>
+    </w:p>
+    <w:p>
       <w:proofErr w:type="gramStart"/>
       <w:r>
+        <w:t>o</w:t>
+      </w:r>
+      <w:r>
         <w:rPr>
           <w:vertAlign w:val="subscript"/>
         </w:rPr>
-        <w:t>,j</w:t>
+        <w:t>i</w:t>
       </w:r>
       <w:proofErr w:type="gramEnd"/>
       <w:r>
         <w:tab/>
-        <w:t>year number that retiree</w:t>
-      </w:r>
-      <w:r>
-        <w:t xml:space="preserve"> owning the </w:t>
+        <w:t>Other in</w:t>
+      </w:r>
+      <w:r>
+        <w:t xml:space="preserve">come in the </w:t>
       </w:r>
       <w:proofErr w:type="spellStart"/>
       <w:r>
-        <w:t>jth</w:t>
+        <w:t>ith</w:t>
       </w:r>
       <w:proofErr w:type="spellEnd"/>
       <w:r>
-        <w:t xml:space="preserve"> account</w:t>
-      </w:r>
-      <w:r>
-        <w:t xml:space="preserve"> is age 70</w:t>
-      </w:r>
-      <w:r>
-        <w:t xml:space="preserve"> (i.e., primary retiree</w:t>
-      </w:r>
-      <w:r>
-        <w:t xml:space="preserve"> age 70 plus partner retiree age difference)</w:t>
+        <w:t xml:space="preserve"> year</w:t>
+      </w:r>
+      <w:r>
+        <w:t xml:space="preserve">. This includes income defined in the configuration income sections as well as returns from asset sales. </w:t>
       </w:r>
     </w:p>
     <w:p>
       <w:proofErr w:type="spellStart"/>
       <w:proofErr w:type="gramStart"/>
       <w:r>
-        <w:t>n</w:t>
+        <w:t>o</w:t>
+      </w:r>
+      <w:r>
+        <w:rPr>
+          <w:vertAlign w:val="superscript"/>
+        </w:rPr>
+        <w:t>t</w:t>
       </w:r>
       <w:r>
         <w:rPr>
           <w:vertAlign w:val="subscript"/>
         </w:rPr>
-        <w:t>l</w:t>
+        <w:t>i</w:t>
       </w:r>
       <w:proofErr w:type="spellEnd"/>
       <w:proofErr w:type="gramEnd"/>
       <w:r>
+        <w:tab/>
+        <w:t xml:space="preserve">Other taxable income in the </w:t>
+      </w:r>
+      <w:proofErr w:type="spellStart"/>
+      <w:r>
+        <w:t>ith</w:t>
+      </w:r>
+      <w:proofErr w:type="spellEnd"/>
+      <w:r>
+        <w:t xml:space="preserve"> year (</w:t>
+      </w:r>
+      <w:proofErr w:type="spellStart"/>
+      <w:r>
+        <w:t>o</w:t>
+      </w:r>
+      <w:r>
+        <w:rPr>
+          <w:vertAlign w:val="superscript"/>
+        </w:rPr>
+        <w:t>t</w:t>
+      </w:r>
+      <w:r>
         <w:rPr>
           <w:vertAlign w:val="subscript"/>
         </w:rPr>
-        <w:tab/>
-      </w:r>
-      <w:r>
-        <w:t xml:space="preserve">Number of accounts (i.e., number TDRA + number Roth+ </w:t>
-      </w:r>
-      <w:proofErr w:type="spellStart"/>
-      <w:r>
-        <w:t>aftertax</w:t>
+        <w:t>i</w:t>
       </w:r>
       <w:proofErr w:type="spellEnd"/>
       <w:r>
-        <w:t xml:space="preserve"> accounts)</w:t>
-      </w:r>
-    </w:p>
-    <w:p>
+        <w:t xml:space="preserve"> is the ordinary taxable </w:t>
+      </w:r>
+      <w:r>
+        <w:t>subset of o</w:t>
+      </w:r>
+      <w:r>
+        <w:rPr>
+          <w:vertAlign w:val="subscript"/>
+        </w:rPr>
+        <w:t>i</w:t>
+      </w:r>
+      <w:r>
+        <w:t>)</w:t>
+      </w:r>
+    </w:p>
+    <w:p>
+      <w:pPr>
+        <w:rPr>
+          <w:rFonts w:eastAsiaTheme="minorEastAsia"/>
+        </w:rPr>
+      </w:pPr>
       <w:proofErr w:type="spellStart"/>
       <w:proofErr w:type="gramStart"/>
       <w:r>
-        <w:t>n</w:t>
+        <w:t>o</w:t>
       </w:r>
       <w:r>
         <w:rPr>
           <w:vertAlign w:val="superscript"/>
         </w:rPr>
-        <w:t>AT</w:t>
+        <w:t>A</w:t>
+      </w:r>
+      <w:r>
+        <w:rPr>
+          <w:vertAlign w:val="subscript"/>
+        </w:rPr>
+        <w:t>i</w:t>
       </w:r>
       <w:proofErr w:type="spellEnd"/>
       <w:proofErr w:type="gramEnd"/>
       <w:r>
         <w:rPr>
-          <w:vertAlign w:val="superscript"/>
+          <w:vertAlign w:val="subscript"/>
+        </w:rPr>
+        <w:tab/>
+      </w:r>
+      <w:r>
+        <w:rPr>
+          <w:rFonts w:eastAsiaTheme="minorEastAsia"/>
+        </w:rPr>
+        <w:t>Other income</w:t>
+      </w:r>
+      <w:r>
+        <w:rPr>
+          <w:rFonts w:eastAsiaTheme="minorEastAsia"/>
+        </w:rPr>
+        <w:t xml:space="preserve"> assets</w:t>
+      </w:r>
+      <w:r>
+        <w:rPr>
+          <w:rFonts w:eastAsiaTheme="minorEastAsia"/>
+        </w:rPr>
+        <w:t xml:space="preserve"> sale in the </w:t>
+      </w:r>
+      <w:proofErr w:type="spellStart"/>
+      <w:r>
+        <w:rPr>
+          <w:rFonts w:eastAsiaTheme="minorEastAsia"/>
+        </w:rPr>
+        <w:t>ith</w:t>
+      </w:r>
+      <w:proofErr w:type="spellEnd"/>
+      <w:r>
+        <w:rPr>
+          <w:rFonts w:eastAsiaTheme="minorEastAsia"/>
+        </w:rPr>
+        <w:t xml:space="preserve"> year</w:t>
+      </w:r>
+      <w:r>
+        <w:rPr>
+          <w:rFonts w:eastAsiaTheme="minorEastAsia"/>
         </w:rPr>
         <w:t xml:space="preserve"> </w:t>
-      </w:r>
-      <w:r>
-        <w:rPr>
-          <w:vertAlign w:val="superscript"/>
-        </w:rPr>
-        <w:tab/>
-      </w:r>
-      <w:proofErr w:type="spellStart"/>
-      <w:r>
-        <w:t>Aftertax</w:t>
-      </w:r>
-      <w:proofErr w:type="spellEnd"/>
-      <w:r>
-        <w:t xml:space="preserve"> account index (when there is an </w:t>
-      </w:r>
-      <w:proofErr w:type="spellStart"/>
-      <w:r>
-        <w:t>aftertax</w:t>
-      </w:r>
-      <w:proofErr w:type="spellEnd"/>
-      <w:r>
-        <w:t xml:space="preserve"> account, </w:t>
-      </w:r>
-      <w:proofErr w:type="spellStart"/>
-      <w:r>
-        <w:t>n</w:t>
-      </w:r>
-      <w:r>
-        <w:rPr>
-          <w:vertAlign w:val="superscript"/>
-        </w:rPr>
-        <w:t>AT</w:t>
-      </w:r>
-      <w:proofErr w:type="spellEnd"/>
-      <w:r>
-        <w:t xml:space="preserve"> will equal </w:t>
-      </w:r>
-      <w:proofErr w:type="spellStart"/>
-      <w:r>
-        <w:t>n</w:t>
-      </w:r>
-      <w:r>
-        <w:rPr>
-          <w:vertAlign w:val="subscript"/>
-        </w:rPr>
-        <w:t>l</w:t>
-      </w:r>
-      <w:proofErr w:type="spellEnd"/>
-      <w:r>
-        <w:t>)</w:t>
-      </w:r>
-    </w:p>
-    <w:p>
-      <w:proofErr w:type="gramStart"/>
-      <w:r>
-        <w:t>o</w:t>
-      </w:r>
-      <w:r>
-        <w:rPr>
-          <w:vertAlign w:val="subscript"/>
-        </w:rPr>
-        <w:t>i</w:t>
-      </w:r>
-      <w:proofErr w:type="gramEnd"/>
-      <w:r>
-        <w:tab/>
-        <w:t>Other in</w:t>
-      </w:r>
-      <w:r>
-        <w:t xml:space="preserve">come in the </w:t>
-      </w:r>
-      <w:proofErr w:type="spellStart"/>
-      <w:r>
-        <w:t>ith</w:t>
-      </w:r>
-      <w:proofErr w:type="spellEnd"/>
-      <w:r>
-        <w:t xml:space="preserve"> year</w:t>
-      </w:r>
-      <w:r>
-        <w:t xml:space="preserve">. This includes income defined in the configuration income sections as well as returns from asset sales. </w:t>
       </w:r>
     </w:p>
     <w:p>
@@ -14775,7 +15223,7 @@
         <w:rPr>
           <w:vertAlign w:val="superscript"/>
         </w:rPr>
-        <w:t>t</w:t>
+        <w:t>At</w:t>
       </w:r>
       <w:r>
         <w:rPr>
@@ -14786,64 +15234,155 @@
       <w:proofErr w:type="spellEnd"/>
       <w:proofErr w:type="gramEnd"/>
       <w:r>
+        <w:rPr>
+          <w:vertAlign w:val="subscript"/>
+        </w:rPr>
         <w:tab/>
-        <w:t xml:space="preserve">Other taxable income in the </w:t>
+      </w:r>
+      <w:r>
+        <w:rPr>
+          <w:rFonts w:eastAsiaTheme="minorEastAsia"/>
+        </w:rPr>
+        <w:t xml:space="preserve">Other taxable </w:t>
+      </w:r>
+      <w:r>
+        <w:rPr>
+          <w:rFonts w:eastAsiaTheme="minorEastAsia"/>
+        </w:rPr>
+        <w:t xml:space="preserve">capital gains from asset sale </w:t>
+      </w:r>
+      <w:r>
+        <w:rPr>
+          <w:rFonts w:eastAsiaTheme="minorEastAsia"/>
+        </w:rPr>
+        <w:t xml:space="preserve">in the </w:t>
       </w:r>
       <w:proofErr w:type="spellStart"/>
       <w:r>
+        <w:rPr>
+          <w:rFonts w:eastAsiaTheme="minorEastAsia"/>
+        </w:rPr>
         <w:t>ith</w:t>
       </w:r>
       <w:proofErr w:type="spellEnd"/>
       <w:r>
+        <w:rPr>
+          <w:rFonts w:eastAsiaTheme="minorEastAsia"/>
+        </w:rPr>
         <w:t xml:space="preserve"> year (</w:t>
       </w:r>
+      <w:r>
+        <w:rPr>
+          <w:rFonts w:eastAsiaTheme="minorEastAsia"/>
+        </w:rPr>
+        <w:t>taxable capital gains related to</w:t>
+      </w:r>
+      <w:r>
+        <w:rPr>
+          <w:rFonts w:eastAsiaTheme="minorEastAsia"/>
+        </w:rPr>
+        <w:t xml:space="preserve"> </w:t>
+      </w:r>
       <w:proofErr w:type="spellStart"/>
       <w:r>
+        <w:rPr>
+          <w:rFonts w:eastAsiaTheme="minorEastAsia"/>
+        </w:rPr>
         <w:t>o</w:t>
       </w:r>
       <w:r>
         <w:rPr>
+          <w:rFonts w:eastAsiaTheme="minorEastAsia"/>
           <w:vertAlign w:val="superscript"/>
         </w:rPr>
-        <w:t>t</w:t>
-      </w:r>
-      <w:r>
-        <w:rPr>
+        <w:t>A</w:t>
+      </w:r>
+      <w:r>
+        <w:rPr>
+          <w:rFonts w:eastAsiaTheme="minorEastAsia"/>
           <w:vertAlign w:val="subscript"/>
         </w:rPr>
         <w:t>i</w:t>
       </w:r>
       <w:proofErr w:type="spellEnd"/>
       <w:r>
-        <w:t xml:space="preserve"> is the ordinary taxable </w:t>
-      </w:r>
-      <w:r>
-        <w:t>subset of o</w:t>
-      </w:r>
-      <w:r>
-        <w:rPr>
+        <w:rPr>
+          <w:rFonts w:eastAsiaTheme="minorEastAsia"/>
+        </w:rPr>
+        <w:t xml:space="preserve">) </w:t>
+      </w:r>
+    </w:p>
+    <w:p>
+      <w:pPr>
+        <w:rPr>
+          <w:rFonts w:eastAsiaTheme="minorEastAsia"/>
+        </w:rPr>
+      </w:pPr>
+      <w:proofErr w:type="gramStart"/>
+      <w:r>
+        <w:rPr>
+          <w:rFonts w:eastAsiaTheme="minorEastAsia"/>
+        </w:rPr>
+        <w:t>p</w:t>
+      </w:r>
+      <w:r>
+        <w:rPr>
+          <w:rFonts w:eastAsiaTheme="minorEastAsia"/>
           <w:vertAlign w:val="subscript"/>
         </w:rPr>
         <w:t>i</w:t>
       </w:r>
-      <w:r>
-        <w:t>)</w:t>
+      <w:proofErr w:type="gramEnd"/>
+      <w:r>
+        <w:rPr>
+          <w:rFonts w:eastAsiaTheme="minorEastAsia"/>
+        </w:rPr>
+        <w:tab/>
+        <w:t xml:space="preserve">the </w:t>
+      </w:r>
+      <w:r>
+        <w:rPr>
+          <w:rFonts w:eastAsiaTheme="minorEastAsia"/>
+        </w:rPr>
+        <w:t xml:space="preserve">penalty cost of accessing a </w:t>
+      </w:r>
+      <w:r>
+        <w:rPr>
+          <w:rFonts w:eastAsiaTheme="minorEastAsia"/>
+        </w:rPr>
+        <w:t xml:space="preserve">retirement account prior to age 60 (59½), </w:t>
+      </w:r>
+      <w:r>
+        <w:rPr>
+          <w:rFonts w:eastAsiaTheme="minorEastAsia"/>
+        </w:rPr>
+        <w:t xml:space="preserve">Age &lt;60 </w:t>
+      </w:r>
+      <w:r>
+        <w:rPr>
+          <w:rFonts w:eastAsiaTheme="minorEastAsia"/>
+        </w:rPr>
+        <w:t>10%</w:t>
+      </w:r>
+      <w:r>
+        <w:rPr>
+          <w:rFonts w:eastAsiaTheme="minorEastAsia"/>
+        </w:rPr>
+        <w:t xml:space="preserve"> else 0%</w:t>
       </w:r>
     </w:p>
     <w:p>
       <w:proofErr w:type="spellStart"/>
       <w:proofErr w:type="gramStart"/>
       <w:r>
-        <w:t>o</w:t>
-      </w:r>
-      <w:r>
-        <w:rPr>
-          <w:vertAlign w:val="superscript"/>
-        </w:rPr>
-        <w:t>At</w:t>
-      </w:r>
-      <w:r>
-        <w:rPr>
+        <w:rPr>
+          <w:rFonts w:eastAsiaTheme="minorEastAsia"/>
+        </w:rPr>
+        <w:t>pv</w:t>
+      </w:r>
+      <w:r>
+        <w:rPr>
+          <w:rFonts w:eastAsiaTheme="minorEastAsia"/>
           <w:vertAlign w:val="subscript"/>
         </w:rPr>
         <w:t>i</w:t>
@@ -14851,149 +15390,59 @@
       <w:proofErr w:type="spellEnd"/>
       <w:proofErr w:type="gramEnd"/>
       <w:r>
-        <w:rPr>
-          <w:vertAlign w:val="subscript"/>
-        </w:rPr>
         <w:tab/>
-      </w:r>
-      <w:r>
-        <w:rPr>
-          <w:rFonts w:eastAsiaTheme="minorEastAsia"/>
-        </w:rPr>
-        <w:t xml:space="preserve">Other taxable income from assets in the </w:t>
+        <w:t xml:space="preserve">Present Value in year </w:t>
       </w:r>
       <w:proofErr w:type="spellStart"/>
       <w:r>
-        <w:rPr>
-          <w:rFonts w:eastAsiaTheme="minorEastAsia"/>
-        </w:rPr>
-        <w:t>ith</w:t>
+        <w:t>i</w:t>
       </w:r>
       <w:proofErr w:type="spellEnd"/>
-      <w:r>
-        <w:rPr>
-          <w:rFonts w:eastAsiaTheme="minorEastAsia"/>
-        </w:rPr>
-        <w:t xml:space="preserve"> year (taxable capital gains subset of o</w:t>
-      </w:r>
-      <w:r>
-        <w:rPr>
-          <w:rFonts w:eastAsiaTheme="minorEastAsia"/>
-          <w:vertAlign w:val="subscript"/>
-        </w:rPr>
-        <w:t>i</w:t>
-      </w:r>
-      <w:r>
-        <w:rPr>
-          <w:rFonts w:eastAsiaTheme="minorEastAsia"/>
-        </w:rPr>
-        <w:t xml:space="preserve">) </w:t>
-      </w:r>
-    </w:p>
-    <w:p>
-      <w:pPr>
-        <w:rPr>
-          <w:rFonts w:eastAsiaTheme="minorEastAsia"/>
-        </w:rPr>
-      </w:pPr>
-      <w:proofErr w:type="gramStart"/>
-      <w:r>
-        <w:rPr>
-          <w:rFonts w:eastAsiaTheme="minorEastAsia"/>
-        </w:rPr>
-        <w:t>p</w:t>
-      </w:r>
-      <w:r>
-        <w:rPr>
-          <w:rFonts w:eastAsiaTheme="minorEastAsia"/>
-          <w:vertAlign w:val="subscript"/>
-        </w:rPr>
-        <w:t>i</w:t>
-      </w:r>
-      <w:proofErr w:type="gramEnd"/>
-      <w:r>
-        <w:rPr>
-          <w:rFonts w:eastAsiaTheme="minorEastAsia"/>
-        </w:rPr>
-        <w:tab/>
-        <w:t xml:space="preserve">the </w:t>
-      </w:r>
-      <w:r>
-        <w:rPr>
-          <w:rFonts w:eastAsiaTheme="minorEastAsia"/>
-        </w:rPr>
-        <w:t xml:space="preserve">penalty cost of accessing a </w:t>
-      </w:r>
-      <w:r>
-        <w:rPr>
-          <w:rFonts w:eastAsiaTheme="minorEastAsia"/>
-        </w:rPr>
-        <w:t xml:space="preserve">retirement account prior to age 60 (59½), </w:t>
-      </w:r>
-      <w:r>
-        <w:rPr>
-          <w:rFonts w:eastAsiaTheme="minorEastAsia"/>
-        </w:rPr>
-        <w:t xml:space="preserve">Age &lt;60 </w:t>
-      </w:r>
-      <w:r>
-        <w:rPr>
-          <w:rFonts w:eastAsiaTheme="minorEastAsia"/>
-        </w:rPr>
-        <w:t>10%</w:t>
-      </w:r>
-      <w:r>
-        <w:rPr>
-          <w:rFonts w:eastAsiaTheme="minorEastAsia"/>
-        </w:rPr>
-        <w:t xml:space="preserve"> else 0%</w:t>
-      </w:r>
     </w:p>
     <w:p>
       <w:proofErr w:type="spellStart"/>
       <w:proofErr w:type="gramStart"/>
       <w:r>
-        <w:rPr>
-          <w:rFonts w:eastAsiaTheme="minorEastAsia"/>
-        </w:rPr>
-        <w:t>pv</w:t>
-      </w:r>
-      <w:r>
-        <w:rPr>
-          <w:rFonts w:eastAsiaTheme="minorEastAsia"/>
+        <w:t>q</w:t>
+      </w:r>
+      <w:r>
+        <w:rPr>
           <w:vertAlign w:val="subscript"/>
         </w:rPr>
-        <w:t>i</w:t>
+        <w:t>j</w:t>
       </w:r>
       <w:proofErr w:type="spellEnd"/>
       <w:proofErr w:type="gramEnd"/>
       <w:r>
         <w:tab/>
-        <w:t xml:space="preserve">Present Value in year </w:t>
-      </w:r>
-      <w:proofErr w:type="spellStart"/>
-      <w:r>
-        <w:t>i</w:t>
-      </w:r>
-      <w:proofErr w:type="spellEnd"/>
+        <w:t>balance for account j at the start of retirement</w:t>
+      </w:r>
     </w:p>
     <w:p>
       <w:proofErr w:type="spellStart"/>
       <w:proofErr w:type="gramStart"/>
       <w:r>
-        <w:t>q</w:t>
+        <w:t>r</w:t>
       </w:r>
       <w:r>
         <w:rPr>
           <w:vertAlign w:val="subscript"/>
         </w:rPr>
-        <w:t>j</w:t>
+        <w:t>ij</w:t>
       </w:r>
       <w:proofErr w:type="spellEnd"/>
       <w:proofErr w:type="gramEnd"/>
       <w:r>
         <w:tab/>
-        <w:t>balance for account j at the start of retirement</w:t>
+        <w:t xml:space="preserve">rate of return for account j in year </w:t>
+      </w:r>
+      <w:proofErr w:type="spellStart"/>
+      <w:r>
+        <w:t>i</w:t>
+      </w:r>
+      <w:proofErr w:type="spellEnd"/>
+      <w:r>
+        <w:t xml:space="preserve"> </w:t>
       </w:r>
     </w:p>
     <w:p>
@@ -15004,49 +15453,49 @@
       </w:r>
       <w:r>
         <w:rPr>
-          <w:vertAlign w:val="subscript"/>
-        </w:rPr>
-        <w:t>ij</w:t>
+          <w:vertAlign w:val="superscript"/>
+        </w:rPr>
+        <w:t>cg</w:t>
       </w:r>
       <w:proofErr w:type="spellEnd"/>
       <w:proofErr w:type="gramEnd"/>
       <w:r>
         <w:tab/>
-        <w:t xml:space="preserve">rate of return for account j in year </w:t>
-      </w:r>
-      <w:proofErr w:type="spellStart"/>
-      <w:r>
-        <w:t>i</w:t>
-      </w:r>
-      <w:proofErr w:type="spellEnd"/>
-      <w:r>
-        <w:t xml:space="preserve"> </w:t>
+        <w:t>capital gains tax rate (temp until cg tax brackets are working)</w:t>
       </w:r>
     </w:p>
     <w:p>
       <w:proofErr w:type="spellStart"/>
       <w:proofErr w:type="gramStart"/>
       <w:r>
-        <w:t>r</w:t>
-      </w:r>
-      <w:r>
-        <w:rPr>
-          <w:vertAlign w:val="superscript"/>
-        </w:rPr>
-        <w:t>cg</w:t>
+        <w:t>sd</w:t>
+      </w:r>
+      <w:r>
+        <w:rPr>
+          <w:vertAlign w:val="subscript"/>
+        </w:rPr>
+        <w:t>i</w:t>
       </w:r>
       <w:proofErr w:type="spellEnd"/>
       <w:proofErr w:type="gramEnd"/>
       <w:r>
         <w:tab/>
-        <w:t>capital gains tax rate (temp until cg tax brackets are working)</w:t>
+        <w:t xml:space="preserve">Standard deduction in year </w:t>
+      </w:r>
+      <w:proofErr w:type="spellStart"/>
+      <w:r>
+        <w:t>i</w:t>
+      </w:r>
+      <w:proofErr w:type="spellEnd"/>
+      <w:r>
+        <w:t xml:space="preserve"> </w:t>
       </w:r>
     </w:p>
     <w:p>
       <w:proofErr w:type="spellStart"/>
       <w:proofErr w:type="gramStart"/>
       <w:r>
-        <w:t>sd</w:t>
+        <w:t>s</w:t>
       </w:r>
       <w:r>
         <w:rPr>
@@ -15057,23 +15506,28 @@
       <w:proofErr w:type="spellEnd"/>
       <w:proofErr w:type="gramEnd"/>
       <w:r>
+        <w:rPr>
+          <w:vertAlign w:val="subscript"/>
+        </w:rPr>
         <w:tab/>
-        <w:t xml:space="preserve">Standard deduction in year </w:t>
+      </w:r>
+      <w:r>
+        <w:t>S</w:t>
+      </w:r>
+      <w:r>
+        <w:t xml:space="preserve">pendable amount in year </w:t>
       </w:r>
       <w:proofErr w:type="spellStart"/>
       <w:r>
         <w:t>i</w:t>
       </w:r>
       <w:proofErr w:type="spellEnd"/>
-      <w:r>
-        <w:t xml:space="preserve"> </w:t>
-      </w:r>
     </w:p>
     <w:p>
       <w:proofErr w:type="spellStart"/>
       <w:proofErr w:type="gramStart"/>
       <w:r>
-        <w:t>s</w:t>
+        <w:t>SS</w:t>
       </w:r>
       <w:r>
         <w:rPr>
@@ -15084,22 +15538,17 @@
       <w:proofErr w:type="spellEnd"/>
       <w:proofErr w:type="gramEnd"/>
       <w:r>
-        <w:rPr>
-          <w:vertAlign w:val="subscript"/>
-        </w:rPr>
         <w:tab/>
-      </w:r>
-      <w:r>
-        <w:t>S</w:t>
-      </w:r>
-      <w:r>
-        <w:t xml:space="preserve">pendable amount in year </w:t>
+        <w:t xml:space="preserve">Social Security income in year </w:t>
       </w:r>
       <w:proofErr w:type="spellStart"/>
       <w:r>
         <w:t>i</w:t>
       </w:r>
       <w:proofErr w:type="spellEnd"/>
+      <w:r>
+        <w:t xml:space="preserve"> </w:t>
+      </w:r>
     </w:p>
     <w:p>
       <w:proofErr w:type="spellStart"/>
@@ -15109,42 +15558,40 @@
       </w:r>
       <w:r>
         <w:rPr>
-          <w:vertAlign w:val="subscript"/>
-        </w:rPr>
-        <w:t>i</w:t>
+          <w:vertAlign w:val="superscript"/>
+        </w:rPr>
+        <w:t>t</w:t>
       </w:r>
       <w:proofErr w:type="spellEnd"/>
       <w:proofErr w:type="gramEnd"/>
       <w:r>
         <w:tab/>
-        <w:t xml:space="preserve">Social Security income in year </w:t>
-      </w:r>
-      <w:proofErr w:type="spellStart"/>
-      <w:r>
-        <w:t>i</w:t>
-      </w:r>
-      <w:proofErr w:type="spellEnd"/>
-      <w:r>
-        <w:t xml:space="preserve"> </w:t>
+        <w:t>Social Security faction that is taxable</w:t>
       </w:r>
     </w:p>
     <w:p>
       <w:proofErr w:type="spellStart"/>
       <w:proofErr w:type="gramStart"/>
       <w:r>
-        <w:t>SS</w:t>
+        <w:t>t</w:t>
+      </w:r>
+      <w:r>
+        <w:rPr>
+          <w:vertAlign w:val="subscript"/>
+        </w:rPr>
+        <w:t>l</w:t>
       </w:r>
       <w:r>
         <w:rPr>
           <w:vertAlign w:val="superscript"/>
         </w:rPr>
-        <w:t>t</w:t>
+        <w:t>cg</w:t>
       </w:r>
       <w:proofErr w:type="spellEnd"/>
       <w:proofErr w:type="gramEnd"/>
       <w:r>
         <w:tab/>
-        <w:t>Social Security faction that is taxable</w:t>
+        <w:t>marginal capital gains tax rate in bracket l</w:t>
       </w:r>
     </w:p>
     <w:p>
@@ -15157,90 +15604,76 @@
         <w:rPr>
           <w:vertAlign w:val="subscript"/>
         </w:rPr>
-        <w:t>l</w:t>
-      </w:r>
-      <w:r>
-        <w:rPr>
-          <w:vertAlign w:val="superscript"/>
-        </w:rPr>
-        <w:t>cg</w:t>
+        <w:t>k</w:t>
       </w:r>
       <w:proofErr w:type="spellEnd"/>
       <w:proofErr w:type="gramEnd"/>
       <w:r>
         <w:tab/>
-        <w:t>marginal capital gains tax rate in bracket l</w:t>
+        <w:t>marginal tax rate in tax bracket k</w:t>
       </w:r>
     </w:p>
     <w:p>
       <w:proofErr w:type="spellStart"/>
       <w:proofErr w:type="gramStart"/>
       <w:r>
-        <w:t>t</w:t>
+        <w:t>uc</w:t>
       </w:r>
       <w:r>
         <w:rPr>
           <w:vertAlign w:val="subscript"/>
         </w:rPr>
-        <w:t>k</w:t>
+        <w:t>ij</w:t>
       </w:r>
       <w:proofErr w:type="spellEnd"/>
       <w:proofErr w:type="gramEnd"/>
       <w:r>
         <w:tab/>
-        <w:t>marginal tax rate in tax bracket k</w:t>
+        <w:t>use</w:t>
+      </w:r>
+      <w:r>
+        <w:t xml:space="preserve">r defined contribution in year </w:t>
+      </w:r>
+      <w:proofErr w:type="spellStart"/>
+      <w:r>
+        <w:t>i</w:t>
+      </w:r>
+      <w:proofErr w:type="spellEnd"/>
+      <w:r>
+        <w:t xml:space="preserve"> to account j</w:t>
       </w:r>
     </w:p>
     <w:p>
       <w:proofErr w:type="spellStart"/>
       <w:proofErr w:type="gramStart"/>
       <w:r>
-        <w:t>uc</w:t>
+        <w:t>w</w:t>
       </w:r>
       <w:r>
         <w:rPr>
           <w:vertAlign w:val="subscript"/>
         </w:rPr>
-        <w:t>ij</w:t>
+        <w:t>i</w:t>
+      </w:r>
+      <w:r>
+        <w:rPr>
+          <w:vertAlign w:val="subscript"/>
+        </w:rPr>
+        <w:t>j</w:t>
       </w:r>
       <w:proofErr w:type="spellEnd"/>
       <w:proofErr w:type="gramEnd"/>
       <w:r>
         <w:tab/>
-        <w:t>user defined contribution in year I to account j</w:t>
-      </w:r>
-    </w:p>
-    <w:p>
+        <w:t>with</w:t>
+      </w:r>
+      <w:r>
+        <w:t xml:space="preserve">drawal from account j in year </w:t>
+      </w:r>
       <w:proofErr w:type="spellStart"/>
       <w:r>
-        <w:t>w</w:t>
-      </w:r>
-      <w:r>
-        <w:rPr>
-          <w:vertAlign w:val="subscript"/>
-        </w:rPr>
         <w:t>i</w:t>
       </w:r>
-      <w:r>
-        <w:rPr>
-          <w:vertAlign w:val="subscript"/>
-        </w:rPr>
-        <w:t>j</w:t>
-      </w:r>
-      <w:proofErr w:type="spellEnd"/>
-      <w:r>
-        <w:tab/>
-        <w:t>with</w:t>
-      </w:r>
-      <w:r>
-        <w:t xml:space="preserve">drawal from account j in year </w:t>
-      </w:r>
-      <w:proofErr w:type="spellStart"/>
-      <w:r>
-        <w:t>i</w:t>
-      </w:r>
-      <w:bookmarkStart w:id="0" w:name="_GoBack"/>
-      <w:bookmarkEnd w:id="0"/>
       <w:proofErr w:type="spellEnd"/>
     </w:p>
     <w:p>
@@ -15401,42 +15834,6 @@
         <w:rPr>
           <w:rFonts w:eastAsiaTheme="minorEastAsia"/>
         </w:rPr>
-        <w:t>Add to this document a note in</w:t>
-      </w:r>
-      <w:r>
-        <w:rPr>
-          <w:rFonts w:eastAsiaTheme="minorEastAsia"/>
-        </w:rPr>
-        <w:t xml:space="preserve"> the proper place that states that inflation adjusted values assume the years of adjustment equal the number o</w:t>
-      </w:r>
-      <w:r>
-        <w:rPr>
-          <w:rFonts w:eastAsiaTheme="minorEastAsia"/>
-        </w:rPr>
-        <w:t>f years from current age</w:t>
-      </w:r>
-      <w:r>
-        <w:rPr>
-          <w:rFonts w:eastAsiaTheme="minorEastAsia"/>
-        </w:rPr>
-        <w:t>.</w:t>
-      </w:r>
-    </w:p>
-    <w:p>
-      <w:pPr>
-        <w:pStyle w:val="ListParagraph"/>
-        <w:numPr>
-          <w:ilvl w:val="1"/>
-          <w:numId w:val="3"/>
-        </w:numPr>
-        <w:rPr>
-          <w:rFonts w:eastAsiaTheme="minorEastAsia"/>
-        </w:rPr>
-      </w:pPr>
-      <w:r>
-        <w:rPr>
-          <w:rFonts w:eastAsiaTheme="minorEastAsia"/>
-        </w:rPr>
         <w:t>NEED TO ENSURE SS WORKS correct if it has already started (i.e., we are already retired)</w:t>
       </w:r>
     </w:p>
@@ -15451,6 +15848,7 @@
           <w:rFonts w:eastAsiaTheme="minorEastAsia"/>
         </w:rPr>
       </w:pPr>
+      <w:bookmarkStart w:id="0" w:name="_GoBack"/>
       <w:r>
         <w:rPr>
           <w:rFonts w:eastAsiaTheme="minorEastAsia"/>
@@ -15486,6 +15884,7 @@
         <w:t xml:space="preserve"> the model will match this with the primary retiree’s 62 year and forward.</w:t>
       </w:r>
     </w:p>
+    <w:bookmarkEnd w:id="0"/>
     <w:p>
       <w:pPr>
         <w:pStyle w:val="ListParagraph"/>
@@ -15501,21 +15900,52 @@
         <w:rPr>
           <w:rFonts w:eastAsiaTheme="minorEastAsia"/>
         </w:rPr>
+        <w:t xml:space="preserve">Add a discussion of the withdrawal schedule for ATRSI accounts specifically that the withdrawn money has to match the fraction for basis vs. non-basis. </w:t>
+      </w:r>
+    </w:p>
+    <w:p>
+      <w:pPr>
+        <w:rPr>
+          <w:rFonts w:eastAsiaTheme="minorEastAsia"/>
+        </w:rPr>
+      </w:pPr>
+      <w:r>
+        <w:rPr>
+          <w:rFonts w:eastAsiaTheme="minorEastAsia"/>
+        </w:rPr>
+        <w:t>To Add:</w:t>
+      </w:r>
+    </w:p>
+    <w:p>
+      <w:pPr>
+        <w:pStyle w:val="ListParagraph"/>
+        <w:numPr>
+          <w:ilvl w:val="0"/>
+          <w:numId w:val="1"/>
+        </w:numPr>
+        <w:rPr>
+          <w:rFonts w:eastAsiaTheme="minorEastAsia"/>
+        </w:rPr>
+      </w:pPr>
+      <w:r>
+        <w:rPr>
+          <w:rFonts w:eastAsiaTheme="minorEastAsia"/>
+        </w:rPr>
         <w:lastRenderedPageBreak/>
-        <w:t xml:space="preserve">Add a discussion of the withdrawal schedule for ATRSI accounts specifically that the withdrawn money has to match the fraction for basis vs. non-basis. </w:t>
-      </w:r>
-    </w:p>
-    <w:p>
-      <w:pPr>
-        <w:rPr>
-          <w:rFonts w:eastAsiaTheme="minorEastAsia"/>
-        </w:rPr>
-      </w:pPr>
-      <w:r>
-        <w:rPr>
-          <w:rFonts w:eastAsiaTheme="minorEastAsia"/>
-        </w:rPr>
-        <w:t>To Add:</w:t>
+        <w:t>Add a switch to remove ability to deposit to tax deferred retirement accounts (</w:t>
+      </w:r>
+      <w:r>
+        <w:rPr>
+          <w:rFonts w:eastAsiaTheme="minorEastAsia"/>
+          <w:color w:val="FF0000"/>
+        </w:rPr>
+        <w:t>Version 1</w:t>
+      </w:r>
+      <w:r>
+        <w:rPr>
+          <w:rFonts w:eastAsiaTheme="minorEastAsia"/>
+        </w:rPr>
+        <w:t>)</w:t>
       </w:r>
     </w:p>
     <w:p>
@@ -15837,7 +16267,13 @@
         <w:rPr>
           <w:rFonts w:eastAsiaTheme="minorEastAsia"/>
         </w:rPr>
-        <w:t>this would require it to be a variable (not a constant) but I don’t think this method allows for variable to be multiplied. NEED TO VERIFY</w:t>
+        <w:t xml:space="preserve">this would require it to be a variable (not a constant) but I don’t think this method allows for variable to be multiplied. NEED TO </w:t>
+      </w:r>
+      <w:r>
+        <w:rPr>
+          <w:rFonts w:eastAsiaTheme="minorEastAsia"/>
+        </w:rPr>
+        <w:t>VERIFY</w:t>
       </w:r>
       <w:r>
         <w:rPr>
@@ -15848,9 +16284,8 @@
       <w:r>
         <w:rPr>
           <w:rFonts w:eastAsiaTheme="minorEastAsia"/>
-          <w:color w:val="FF0000"/>
-        </w:rPr>
-        <w:t>Version 1</w:t>
+        </w:rPr>
+        <w:t>Version 2</w:t>
       </w:r>
       <w:r>
         <w:rPr>
@@ -16014,7 +16449,13 @@
         <w:rPr>
           <w:rFonts w:eastAsiaTheme="minorEastAsia"/>
         </w:rPr>
-        <w:t>Add total remaining estate to summary statement (</w:t>
+        <w:t>What mix for Investment account? (100% stock, stock bond mix?)</w:t>
+      </w:r>
+      <w:r>
+        <w:rPr>
+          <w:rFonts w:eastAsiaTheme="minorEastAsia"/>
+        </w:rPr>
+        <w:t xml:space="preserve"> (</w:t>
       </w:r>
       <w:r>
         <w:rPr>
@@ -16043,15 +16484,35 @@
         </w:tabs>
         <w:rPr>
           <w:rFonts w:eastAsiaTheme="minorEastAsia"/>
-          <w:color w:val="000000" w:themeColor="text1"/>
         </w:rPr>
       </w:pPr>
       <w:r>
         <w:rPr>
           <w:rFonts w:eastAsiaTheme="minorEastAsia"/>
-          <w:color w:val="000000" w:themeColor="text1"/>
-        </w:rPr>
-        <w:t>Add illiquid assets?</w:t>
+        </w:rPr>
+        <w:t>Capital gains taxes vs. interest vs. income tax</w:t>
+      </w:r>
+    </w:p>
+    <w:p>
+      <w:pPr>
+        <w:pStyle w:val="ListParagraph"/>
+        <w:numPr>
+          <w:ilvl w:val="1"/>
+          <w:numId w:val="1"/>
+        </w:numPr>
+        <w:tabs>
+          <w:tab w:val="center" w:pos="4680"/>
+          <w:tab w:val="right" w:pos="9360"/>
+        </w:tabs>
+        <w:rPr>
+          <w:rFonts w:eastAsiaTheme="minorEastAsia"/>
+        </w:rPr>
+      </w:pPr>
+      <w:r>
+        <w:rPr>
+          <w:rFonts w:eastAsiaTheme="minorEastAsia"/>
+        </w:rPr>
+        <w:t>Currently assuming 100% -- But this is not most people or standard advice</w:t>
       </w:r>
     </w:p>
     <w:p>
@@ -16067,25 +16528,61 @@
         </w:tabs>
         <w:rPr>
           <w:rFonts w:eastAsiaTheme="minorEastAsia"/>
+          <w:color w:val="FF0000"/>
         </w:rPr>
       </w:pPr>
       <w:r>
         <w:rPr>
           <w:rFonts w:eastAsiaTheme="minorEastAsia"/>
-        </w:rPr>
-        <w:t>What mix for Investment account? (100% stock, stock bond mix?)</w:t>
-      </w:r>
-      <w:r>
-        <w:rPr>
-          <w:rFonts w:eastAsiaTheme="minorEastAsia"/>
-        </w:rPr>
-        <w:t xml:space="preserve"> (</w:t>
-      </w:r>
-      <w:r>
-        <w:rPr>
-          <w:rFonts w:eastAsiaTheme="minorEastAsia"/>
           <w:color w:val="FF0000"/>
         </w:rPr>
+        <w:t xml:space="preserve">reverse </w:t>
+      </w:r>
+      <w:r>
+        <w:rPr>
+          <w:rFonts w:eastAsiaTheme="minorEastAsia"/>
+          <w:color w:val="FF0000"/>
+        </w:rPr>
+        <w:t>mortgage</w:t>
+      </w:r>
+      <w:r>
+        <w:rPr>
+          <w:rFonts w:eastAsiaTheme="minorEastAsia"/>
+          <w:color w:val="FF0000"/>
+        </w:rPr>
+        <w:t xml:space="preserve"> </w:t>
+      </w:r>
+      <w:r>
+        <w:rPr>
+          <w:rFonts w:eastAsiaTheme="minorEastAsia"/>
+        </w:rPr>
+        <w:t>Ex</w:t>
+      </w:r>
+      <w:r>
+        <w:rPr>
+          <w:rFonts w:eastAsiaTheme="minorEastAsia"/>
+        </w:rPr>
+        <w:t>plain how this can be represented with [</w:t>
+      </w:r>
+      <w:proofErr w:type="spellStart"/>
+      <w:r>
+        <w:rPr>
+          <w:rFonts w:eastAsiaTheme="minorEastAsia"/>
+        </w:rPr>
+        <w:t>income.reversemortgage</w:t>
+      </w:r>
+      <w:proofErr w:type="spellEnd"/>
+      <w:r>
+        <w:rPr>
+          <w:rFonts w:eastAsiaTheme="minorEastAsia"/>
+        </w:rPr>
+        <w:t>] (</w:t>
+      </w:r>
+      <w:r>
+        <w:rPr>
+          <w:rFonts w:eastAsiaTheme="minorEastAsia"/>
+          <w:color w:val="FF0000"/>
+        </w:rPr>
         <w:t>Version 1</w:t>
       </w:r>
       <w:r>
@@ -16093,6 +16590,56 @@
           <w:rFonts w:eastAsiaTheme="minorEastAsia"/>
         </w:rPr>
         <w:t>)</w:t>
+      </w:r>
+    </w:p>
+    <w:p>
+      <w:pPr>
+        <w:pStyle w:val="ListParagraph"/>
+        <w:numPr>
+          <w:ilvl w:val="0"/>
+          <w:numId w:val="1"/>
+        </w:numPr>
+        <w:tabs>
+          <w:tab w:val="center" w:pos="4680"/>
+          <w:tab w:val="right" w:pos="9360"/>
+        </w:tabs>
+        <w:rPr>
+          <w:rFonts w:eastAsiaTheme="minorEastAsia"/>
+        </w:rPr>
+      </w:pPr>
+      <w:r>
+        <w:rPr>
+          <w:rFonts w:eastAsiaTheme="minorEastAsia"/>
+        </w:rPr>
+        <w:t>Like to optimize start year of SS</w:t>
+      </w:r>
+      <w:r>
+        <w:rPr>
+          <w:rFonts w:eastAsiaTheme="minorEastAsia"/>
+        </w:rPr>
+        <w:t xml:space="preserve"> (Version 2)</w:t>
+      </w:r>
+    </w:p>
+    <w:p>
+      <w:pPr>
+        <w:pStyle w:val="ListParagraph"/>
+        <w:numPr>
+          <w:ilvl w:val="0"/>
+          <w:numId w:val="1"/>
+        </w:numPr>
+        <w:tabs>
+          <w:tab w:val="center" w:pos="4680"/>
+          <w:tab w:val="right" w:pos="9360"/>
+        </w:tabs>
+        <w:rPr>
+          <w:rFonts w:eastAsiaTheme="minorEastAsia"/>
+        </w:rPr>
+      </w:pPr>
+      <w:r>
+        <w:rPr>
+          <w:rFonts w:eastAsiaTheme="minorEastAsia"/>
+        </w:rPr>
+        <w:t xml:space="preserve">ORP use a list of time x amount tuples </w:t>
       </w:r>
     </w:p>
     <w:p>
@@ -16108,13 +16655,38 @@
         </w:tabs>
         <w:rPr>
           <w:rFonts w:eastAsiaTheme="minorEastAsia"/>
+          <w:color w:val="FF0000"/>
         </w:rPr>
       </w:pPr>
-      <w:r>
-        <w:rPr>
-          <w:rFonts w:eastAsiaTheme="minorEastAsia"/>
-        </w:rPr>
-        <w:t>Capital gains taxes vs. interest vs. income tax</w:t>
+      <w:proofErr w:type="spellStart"/>
+      <w:r>
+        <w:rPr>
+          <w:rFonts w:eastAsiaTheme="minorEastAsia"/>
+          <w:color w:val="FF0000"/>
+        </w:rPr>
+        <w:t>Fplan</w:t>
+      </w:r>
+      <w:proofErr w:type="spellEnd"/>
+      <w:r>
+        <w:rPr>
+          <w:rFonts w:eastAsiaTheme="minorEastAsia"/>
+          <w:color w:val="FF0000"/>
+        </w:rPr>
+        <w:t xml:space="preserve"> </w:t>
+      </w:r>
+      <w:r>
+        <w:rPr>
+          <w:rFonts w:eastAsiaTheme="minorEastAsia"/>
+          <w:color w:val="FF0000"/>
+        </w:rPr>
+        <w:t>has an expense vector</w:t>
+      </w:r>
+      <w:r>
+        <w:rPr>
+          <w:rFonts w:eastAsiaTheme="minorEastAsia"/>
+          <w:color w:val="FF0000"/>
+        </w:rPr>
+        <w:t xml:space="preserve"> (implementing this! Has model stability problems)</w:t>
       </w:r>
     </w:p>
     <w:p>
@@ -16136,7 +16708,21 @@
         <w:rPr>
           <w:rFonts w:eastAsiaTheme="minorEastAsia"/>
         </w:rPr>
-        <w:t>Currently assuming 100% -- But this is not most people or standard advice</w:t>
+        <w:t>Emergency fund (6months – 1year, family emergencies</w:t>
+      </w:r>
+      <w:proofErr w:type="gramStart"/>
+      <w:r>
+        <w:rPr>
+          <w:rFonts w:eastAsiaTheme="minorEastAsia"/>
+        </w:rPr>
+        <w:t>,…</w:t>
+      </w:r>
+      <w:proofErr w:type="gramEnd"/>
+      <w:r>
+        <w:rPr>
+          <w:rFonts w:eastAsiaTheme="minorEastAsia"/>
+        </w:rPr>
+        <w:t>)</w:t>
       </w:r>
     </w:p>
     <w:p>
@@ -16152,29 +16738,88 @@
         </w:tabs>
         <w:rPr>
           <w:rFonts w:eastAsiaTheme="minorEastAsia"/>
+        </w:rPr>
+      </w:pPr>
+      <w:r>
+        <w:rPr>
+          <w:rFonts w:eastAsiaTheme="minorEastAsia"/>
+        </w:rPr>
+        <w:t>Break out SS husband and wife</w:t>
+      </w:r>
+      <w:r>
+        <w:rPr>
+          <w:rFonts w:eastAsiaTheme="minorEastAsia"/>
+        </w:rPr>
+        <w:t xml:space="preserve"> in print out</w:t>
+      </w:r>
+      <w:r>
+        <w:rPr>
+          <w:rFonts w:eastAsiaTheme="minorEastAsia"/>
+        </w:rPr>
+        <w:t xml:space="preserve"> (</w:t>
+      </w:r>
+      <w:r>
+        <w:rPr>
+          <w:rFonts w:eastAsiaTheme="minorEastAsia"/>
           <w:color w:val="FF0000"/>
         </w:rPr>
+        <w:t>Version 1</w:t>
+      </w:r>
+      <w:r>
+        <w:rPr>
+          <w:rFonts w:eastAsiaTheme="minorEastAsia"/>
+        </w:rPr>
+        <w:t>)</w:t>
+      </w:r>
+    </w:p>
+    <w:p>
+      <w:pPr>
+        <w:pStyle w:val="ListParagraph"/>
+        <w:numPr>
+          <w:ilvl w:val="0"/>
+          <w:numId w:val="1"/>
+        </w:numPr>
+        <w:tabs>
+          <w:tab w:val="center" w:pos="4680"/>
+          <w:tab w:val="right" w:pos="9360"/>
+        </w:tabs>
+        <w:rPr>
+          <w:rFonts w:eastAsiaTheme="minorEastAsia"/>
+        </w:rPr>
       </w:pPr>
       <w:r>
         <w:rPr>
           <w:rFonts w:eastAsiaTheme="minorEastAsia"/>
-          <w:color w:val="FF0000"/>
-        </w:rPr>
-        <w:t>O</w:t>
-      </w:r>
-      <w:r>
-        <w:rPr>
-          <w:rFonts w:eastAsiaTheme="minorEastAsia"/>
-          <w:color w:val="FF0000"/>
-        </w:rPr>
-        <w:t xml:space="preserve">ther sources of income include </w:t>
-      </w:r>
-      <w:r>
-        <w:rPr>
-          <w:rFonts w:eastAsiaTheme="minorEastAsia"/>
-          <w:color w:val="FF0000"/>
-        </w:rPr>
-        <w:t>(Version 1)</w:t>
+        </w:rPr>
+        <w:t>Ability to run in simulation mode against a defined return rate for each year (</w:t>
+      </w:r>
+      <w:proofErr w:type="spellStart"/>
+      <w:proofErr w:type="gramStart"/>
+      <w:r>
+        <w:rPr>
+          <w:rFonts w:eastAsiaTheme="minorEastAsia"/>
+        </w:rPr>
+        <w:t>ie</w:t>
+      </w:r>
+      <w:proofErr w:type="spellEnd"/>
+      <w:r>
+        <w:rPr>
+          <w:rFonts w:eastAsiaTheme="minorEastAsia"/>
+        </w:rPr>
+        <w:t>.,</w:t>
+      </w:r>
+      <w:proofErr w:type="gramEnd"/>
+      <w:r>
+        <w:rPr>
+          <w:rFonts w:eastAsiaTheme="minorEastAsia"/>
+        </w:rPr>
+        <w:t xml:space="preserve"> a portion of the historical S&amp;P 500 record). </w:t>
+      </w:r>
+      <w:r>
+        <w:rPr>
+          <w:rFonts w:eastAsiaTheme="minorEastAsia"/>
+        </w:rPr>
+        <w:t>(Version 2)</w:t>
       </w:r>
     </w:p>
     <w:p>
@@ -16190,15 +16835,13 @@
         </w:tabs>
         <w:rPr>
           <w:rFonts w:eastAsiaTheme="minorEastAsia"/>
-          <w:color w:val="FF0000"/>
         </w:rPr>
       </w:pPr>
       <w:r>
         <w:rPr>
           <w:rFonts w:eastAsiaTheme="minorEastAsia"/>
-          <w:color w:val="FF0000"/>
-        </w:rPr>
-        <w:t>illiquid assets (house)</w:t>
+        </w:rPr>
+        <w:t>Compare against other strategies:</w:t>
       </w:r>
     </w:p>
     <w:p>
@@ -16214,328 +16857,12 @@
         </w:tabs>
         <w:rPr>
           <w:rFonts w:eastAsiaTheme="minorEastAsia"/>
-          <w:color w:val="FF0000"/>
         </w:rPr>
       </w:pPr>
       <w:r>
         <w:rPr>
           <w:rFonts w:eastAsiaTheme="minorEastAsia"/>
-          <w:color w:val="FF0000"/>
-        </w:rPr>
-        <w:t>will require an investment account to deposit the funds</w:t>
-      </w:r>
-    </w:p>
-    <w:p>
-      <w:pPr>
-        <w:pStyle w:val="ListParagraph"/>
-        <w:numPr>
-          <w:ilvl w:val="1"/>
-          <w:numId w:val="1"/>
-        </w:numPr>
-        <w:tabs>
-          <w:tab w:val="center" w:pos="4680"/>
-          <w:tab w:val="right" w:pos="9360"/>
-        </w:tabs>
-        <w:rPr>
-          <w:rFonts w:eastAsiaTheme="minorEastAsia"/>
-          <w:color w:val="FF0000"/>
-        </w:rPr>
-      </w:pPr>
-      <w:r>
-        <w:rPr>
-          <w:rFonts w:eastAsiaTheme="minorEastAsia"/>
-          <w:color w:val="FF0000"/>
-        </w:rPr>
-        <w:t xml:space="preserve">reverse </w:t>
-      </w:r>
-      <w:r>
-        <w:rPr>
-          <w:rFonts w:eastAsiaTheme="minorEastAsia"/>
-          <w:color w:val="FF0000"/>
-        </w:rPr>
-        <w:t>mortgage</w:t>
-      </w:r>
-    </w:p>
-    <w:p>
-      <w:pPr>
-        <w:pStyle w:val="ListParagraph"/>
-        <w:numPr>
-          <w:ilvl w:val="0"/>
-          <w:numId w:val="1"/>
-        </w:numPr>
-        <w:tabs>
-          <w:tab w:val="center" w:pos="4680"/>
-          <w:tab w:val="right" w:pos="9360"/>
-        </w:tabs>
-        <w:rPr>
-          <w:rFonts w:eastAsiaTheme="minorEastAsia"/>
-        </w:rPr>
-      </w:pPr>
-      <w:r>
-        <w:rPr>
-          <w:rFonts w:eastAsiaTheme="minorEastAsia"/>
-        </w:rPr>
-        <w:t>Like to optimize start year of SS</w:t>
-      </w:r>
-      <w:r>
-        <w:rPr>
-          <w:rFonts w:eastAsiaTheme="minorEastAsia"/>
-        </w:rPr>
-        <w:t xml:space="preserve"> (Version 2)</w:t>
-      </w:r>
-    </w:p>
-    <w:p>
-      <w:pPr>
-        <w:pStyle w:val="ListParagraph"/>
-        <w:numPr>
-          <w:ilvl w:val="0"/>
-          <w:numId w:val="1"/>
-        </w:numPr>
-        <w:tabs>
-          <w:tab w:val="center" w:pos="4680"/>
-          <w:tab w:val="right" w:pos="9360"/>
-        </w:tabs>
-        <w:rPr>
-          <w:rFonts w:eastAsiaTheme="minorEastAsia"/>
-        </w:rPr>
-      </w:pPr>
-      <w:r>
-        <w:rPr>
-          <w:rFonts w:eastAsiaTheme="minorEastAsia"/>
-        </w:rPr>
-        <w:t xml:space="preserve">ORP use a list of time x amount tuples </w:t>
-      </w:r>
-    </w:p>
-    <w:p>
-      <w:pPr>
-        <w:pStyle w:val="ListParagraph"/>
-        <w:numPr>
-          <w:ilvl w:val="1"/>
-          <w:numId w:val="1"/>
-        </w:numPr>
-        <w:tabs>
-          <w:tab w:val="center" w:pos="4680"/>
-          <w:tab w:val="right" w:pos="9360"/>
-        </w:tabs>
-        <w:rPr>
-          <w:rFonts w:eastAsiaTheme="minorEastAsia"/>
-          <w:color w:val="FF0000"/>
-        </w:rPr>
-      </w:pPr>
-      <w:proofErr w:type="spellStart"/>
-      <w:r>
-        <w:rPr>
-          <w:rFonts w:eastAsiaTheme="minorEastAsia"/>
-          <w:color w:val="FF0000"/>
-        </w:rPr>
-        <w:t>Fplan</w:t>
-      </w:r>
-      <w:proofErr w:type="spellEnd"/>
-      <w:r>
-        <w:rPr>
-          <w:rFonts w:eastAsiaTheme="minorEastAsia"/>
-          <w:color w:val="FF0000"/>
-        </w:rPr>
-        <w:t xml:space="preserve"> has an expense vector from input (implementing this! Has model stability problems)</w:t>
-      </w:r>
-    </w:p>
-    <w:p>
-      <w:pPr>
-        <w:pStyle w:val="ListParagraph"/>
-        <w:numPr>
-          <w:ilvl w:val="1"/>
-          <w:numId w:val="1"/>
-        </w:numPr>
-        <w:tabs>
-          <w:tab w:val="center" w:pos="4680"/>
-          <w:tab w:val="right" w:pos="9360"/>
-        </w:tabs>
-        <w:rPr>
-          <w:rFonts w:eastAsiaTheme="minorEastAsia"/>
-        </w:rPr>
-      </w:pPr>
-      <w:r>
-        <w:rPr>
-          <w:rFonts w:eastAsiaTheme="minorEastAsia"/>
-        </w:rPr>
-        <w:t>Emergency fund (6months – 1year, family emergencies</w:t>
-      </w:r>
-      <w:proofErr w:type="gramStart"/>
-      <w:r>
-        <w:rPr>
-          <w:rFonts w:eastAsiaTheme="minorEastAsia"/>
-        </w:rPr>
-        <w:t>,…</w:t>
-      </w:r>
-      <w:proofErr w:type="gramEnd"/>
-      <w:r>
-        <w:rPr>
-          <w:rFonts w:eastAsiaTheme="minorEastAsia"/>
-        </w:rPr>
-        <w:t>)</w:t>
-      </w:r>
-    </w:p>
-    <w:p>
-      <w:pPr>
-        <w:pStyle w:val="ListParagraph"/>
-        <w:numPr>
-          <w:ilvl w:val="2"/>
-          <w:numId w:val="1"/>
-        </w:numPr>
-        <w:tabs>
-          <w:tab w:val="center" w:pos="4680"/>
-          <w:tab w:val="right" w:pos="9360"/>
-        </w:tabs>
-        <w:rPr>
-          <w:rFonts w:eastAsiaTheme="minorEastAsia"/>
-        </w:rPr>
-      </w:pPr>
-      <w:r>
-        <w:rPr>
-          <w:rFonts w:eastAsiaTheme="minorEastAsia"/>
-        </w:rPr>
-        <w:t>Run for time prior to retirement</w:t>
-      </w:r>
-    </w:p>
-    <w:p>
-      <w:pPr>
-        <w:pStyle w:val="ListParagraph"/>
-        <w:numPr>
-          <w:ilvl w:val="0"/>
-          <w:numId w:val="1"/>
-        </w:numPr>
-        <w:tabs>
-          <w:tab w:val="center" w:pos="4680"/>
-          <w:tab w:val="right" w:pos="9360"/>
-        </w:tabs>
-        <w:rPr>
-          <w:rFonts w:eastAsiaTheme="minorEastAsia"/>
-        </w:rPr>
-      </w:pPr>
-      <w:r>
-        <w:rPr>
-          <w:rFonts w:eastAsiaTheme="minorEastAsia"/>
-        </w:rPr>
-        <w:t>Break out SS husband and wife</w:t>
-      </w:r>
-      <w:r>
-        <w:rPr>
-          <w:rFonts w:eastAsiaTheme="minorEastAsia"/>
-        </w:rPr>
-        <w:t xml:space="preserve"> in print out</w:t>
-      </w:r>
-      <w:r>
-        <w:rPr>
-          <w:rFonts w:eastAsiaTheme="minorEastAsia"/>
-        </w:rPr>
-        <w:t xml:space="preserve"> (</w:t>
-      </w:r>
-      <w:r>
-        <w:rPr>
-          <w:rFonts w:eastAsiaTheme="minorEastAsia"/>
-          <w:color w:val="FF0000"/>
-        </w:rPr>
-        <w:t>Version 1</w:t>
-      </w:r>
-      <w:r>
-        <w:rPr>
-          <w:rFonts w:eastAsiaTheme="minorEastAsia"/>
-        </w:rPr>
-        <w:t>)</w:t>
-      </w:r>
-    </w:p>
-    <w:p>
-      <w:pPr>
-        <w:pStyle w:val="ListParagraph"/>
-        <w:numPr>
-          <w:ilvl w:val="0"/>
-          <w:numId w:val="1"/>
-        </w:numPr>
-        <w:tabs>
-          <w:tab w:val="center" w:pos="4680"/>
-          <w:tab w:val="right" w:pos="9360"/>
-        </w:tabs>
-        <w:rPr>
-          <w:rFonts w:eastAsiaTheme="minorEastAsia"/>
-        </w:rPr>
-      </w:pPr>
-      <w:r>
-        <w:rPr>
-          <w:rFonts w:eastAsiaTheme="minorEastAsia"/>
-        </w:rPr>
-        <w:t>Ability to run in simulation mode against a defined return rate for each year (</w:t>
-      </w:r>
-      <w:proofErr w:type="spellStart"/>
-      <w:proofErr w:type="gramStart"/>
-      <w:r>
-        <w:rPr>
-          <w:rFonts w:eastAsiaTheme="minorEastAsia"/>
-        </w:rPr>
-        <w:t>ie</w:t>
-      </w:r>
-      <w:proofErr w:type="spellEnd"/>
-      <w:r>
-        <w:rPr>
-          <w:rFonts w:eastAsiaTheme="minorEastAsia"/>
-        </w:rPr>
-        <w:t>.,</w:t>
-      </w:r>
-      <w:proofErr w:type="gramEnd"/>
-      <w:r>
-        <w:rPr>
-          <w:rFonts w:eastAsiaTheme="minorEastAsia"/>
-        </w:rPr>
-        <w:t xml:space="preserve"> a portion of the historical S&amp;P 500 record). </w:t>
-      </w:r>
-      <w:r>
-        <w:rPr>
-          <w:rFonts w:eastAsiaTheme="minorEastAsia"/>
-        </w:rPr>
-        <w:t>(Version 2)</w:t>
-      </w:r>
-    </w:p>
-    <w:p>
-      <w:pPr>
-        <w:pStyle w:val="ListParagraph"/>
-        <w:numPr>
-          <w:ilvl w:val="1"/>
-          <w:numId w:val="1"/>
-        </w:numPr>
-        <w:tabs>
-          <w:tab w:val="center" w:pos="4680"/>
-          <w:tab w:val="right" w:pos="9360"/>
-        </w:tabs>
-        <w:rPr>
-          <w:rFonts w:eastAsiaTheme="minorEastAsia"/>
-        </w:rPr>
-      </w:pPr>
-      <w:r>
-        <w:rPr>
-          <w:rFonts w:eastAsiaTheme="minorEastAsia"/>
-        </w:rPr>
-        <w:t>Compare against other strategies:</w:t>
-      </w:r>
-    </w:p>
-    <w:p>
-      <w:pPr>
-        <w:pStyle w:val="ListParagraph"/>
-        <w:numPr>
-          <w:ilvl w:val="2"/>
-          <w:numId w:val="1"/>
-        </w:numPr>
-        <w:tabs>
-          <w:tab w:val="center" w:pos="4680"/>
-          <w:tab w:val="right" w:pos="9360"/>
-        </w:tabs>
-        <w:rPr>
-          <w:rFonts w:eastAsiaTheme="minorEastAsia"/>
-        </w:rPr>
-      </w:pPr>
-      <w:r>
-        <w:rPr>
-          <w:rFonts w:eastAsiaTheme="minorEastAsia"/>
-        </w:rPr>
-        <w:lastRenderedPageBreak/>
+        </w:rPr>
         <w:t>4% initial amount forever, or with inflation, or adjust to 4% each year</w:t>
       </w:r>
       <w:r>
@@ -16794,7 +17121,7 @@
             <w:sz w:val="28"/>
             <w:szCs w:val="28"/>
           </w:rPr>
-          <w:t>12</w:t>
+          <w:t>11</w:t>
         </w:r>
         <w:r>
           <w:rPr>
@@ -18569,7 +18896,7 @@
 </file>
 
 <file path=customXml/itemProps1.xml><?xml version="1.0" encoding="utf-8"?>
-<ds:datastoreItem xmlns:ds="http://schemas.openxmlformats.org/officeDocument/2006/customXml" ds:itemID="{DA155CD3-E9D7-46FF-AD6D-EBD2B5C4255A}">
+<ds:datastoreItem xmlns:ds="http://schemas.openxmlformats.org/officeDocument/2006/customXml" ds:itemID="{AC6938AC-6496-4E1E-A5F4-A64FC40AB0D8}">
   <ds:schemaRefs>
     <ds:schemaRef ds:uri="http://schemas.openxmlformats.org/officeDocument/2006/bibliography"/>
   </ds:schemaRefs>

</xml_diff>

<commit_message>
Adding a reverse mortgage example.
</commit_message>
<xml_diff>
--- a/ARetirementPlannerModel2017.docx
+++ b/ARetirementPlannerModel2017.docx
@@ -4657,13 +4657,7 @@
               <w:rPr>
                 <w:rFonts w:ascii="Cambria Math" w:hAnsi="Cambria Math"/>
               </w:rPr>
-              <m:t>i</m:t>
-            </m:r>
-            <m:r>
-              <w:rPr>
-                <w:rFonts w:ascii="Cambria Math" w:hAnsi="Cambria Math"/>
-              </w:rPr>
-              <m:t>j</m:t>
+              <m:t>ij</m:t>
             </m:r>
           </m:sub>
         </m:sSub>
@@ -5182,43 +5176,7 @@
         <w:rPr>
           <w:rFonts w:eastAsiaTheme="minorEastAsia"/>
         </w:rPr>
-        <w:t xml:space="preserve"> in expression (8)</w:t>
-      </w:r>
-      <w:r>
-        <w:rPr>
-          <w:rFonts w:eastAsiaTheme="minorEastAsia"/>
-        </w:rPr>
-        <w:t xml:space="preserve"> or there will be no model solution</w:t>
-      </w:r>
-      <w:r>
-        <w:rPr>
-          <w:rFonts w:eastAsiaTheme="minorEastAsia"/>
-        </w:rPr>
-        <w:t>.</w:t>
-      </w:r>
-      <w:r>
-        <w:rPr>
-          <w:rFonts w:eastAsiaTheme="minorEastAsia"/>
-        </w:rPr>
-        <w:t xml:space="preserve"> </w:t>
-      </w:r>
-      <w:r>
-        <w:rPr>
-          <w:rFonts w:eastAsiaTheme="minorEastAsia"/>
-        </w:rPr>
-        <w:t>We also need to ensure that no deposits are made to an IRA account after the owner is age 70 or above</w:t>
-      </w:r>
-      <w:r>
-        <w:rPr>
-          <w:rFonts w:eastAsiaTheme="minorEastAsia"/>
-        </w:rPr>
-        <w:t xml:space="preserve"> (9)</w:t>
-      </w:r>
-      <w:r>
-        <w:rPr>
-          <w:rFonts w:eastAsiaTheme="minorEastAsia"/>
-        </w:rPr>
-        <w:t>.</w:t>
+        <w:t xml:space="preserve"> in expression (8) or there will be no model solution. We also need to ensure that no deposits are made to an IRA account after the owner is age 70 or above (9).</w:t>
       </w:r>
       <w:r>
         <w:rPr>
@@ -8454,13 +8412,7 @@
               <w:rPr>
                 <w:rFonts w:ascii="Cambria Math" w:eastAsiaTheme="minorEastAsia" w:hAnsi="Cambria Math"/>
               </w:rPr>
-              <m:t>i</m:t>
-            </m:r>
-            <m:r>
-              <w:rPr>
-                <w:rFonts w:ascii="Cambria Math" w:eastAsiaTheme="minorEastAsia" w:hAnsi="Cambria Math"/>
-              </w:rPr>
-              <m:t>j</m:t>
+              <m:t>ij</m:t>
             </m:r>
           </m:sub>
         </m:sSub>
@@ -10678,13 +10630,7 @@
           <w:rPr>
             <w:rFonts w:ascii="Cambria Math" w:hAnsi="Cambria Math"/>
           </w:rPr>
-          <m:t xml:space="preserve"> ≤</m:t>
-        </m:r>
-        <m:r>
-          <w:rPr>
-            <w:rFonts w:ascii="Cambria Math" w:hAnsi="Cambria Math"/>
-          </w:rPr>
-          <m:t>-d</m:t>
+          <m:t xml:space="preserve"> ≤-d</m:t>
         </m:r>
         <m:r>
           <w:rPr>
@@ -13561,13 +13507,7 @@
           <w:rPr>
             <w:rFonts w:ascii="Cambria Math" w:hAnsi="Cambria Math"/>
           </w:rPr>
-          <m:t xml:space="preserve"> ≤</m:t>
-        </m:r>
-        <m:r>
-          <w:rPr>
-            <w:rFonts w:ascii="Cambria Math" w:hAnsi="Cambria Math"/>
-          </w:rPr>
-          <m:t>-</m:t>
+          <m:t xml:space="preserve"> ≤-</m:t>
         </m:r>
         <m:d>
           <m:dPr>
@@ -15543,19 +15483,7 @@
         <w:rPr>
           <w:rFonts w:eastAsiaTheme="minorEastAsia"/>
         </w:rPr>
-        <w:t xml:space="preserve">Other taxable </w:t>
-      </w:r>
-      <w:r>
-        <w:rPr>
-          <w:rFonts w:eastAsiaTheme="minorEastAsia"/>
-        </w:rPr>
-        <w:t xml:space="preserve">capital gains from asset sale </w:t>
-      </w:r>
-      <w:r>
-        <w:rPr>
-          <w:rFonts w:eastAsiaTheme="minorEastAsia"/>
-        </w:rPr>
-        <w:t xml:space="preserve">in the </w:t>
+        <w:t xml:space="preserve">Other taxable capital gains from asset sale in the </w:t>
       </w:r>
       <w:proofErr w:type="spellStart"/>
       <w:r>
@@ -15569,19 +15497,7 @@
         <w:rPr>
           <w:rFonts w:eastAsiaTheme="minorEastAsia"/>
         </w:rPr>
-        <w:t xml:space="preserve"> year (</w:t>
-      </w:r>
-      <w:r>
-        <w:rPr>
-          <w:rFonts w:eastAsiaTheme="minorEastAsia"/>
-        </w:rPr>
-        <w:t>taxable capital gains related to</w:t>
-      </w:r>
-      <w:r>
-        <w:rPr>
-          <w:rFonts w:eastAsiaTheme="minorEastAsia"/>
-        </w:rPr>
-        <w:t xml:space="preserve"> </w:t>
+        <w:t xml:space="preserve"> year (taxable capital gains related to </w:t>
       </w:r>
       <w:proofErr w:type="spellStart"/>
       <w:r>
@@ -15726,8 +15642,6 @@
         <w:tab/>
         <w:t>set of retirees</w:t>
       </w:r>
-      <w:bookmarkStart w:id="4" w:name="_GoBack"/>
-      <w:bookmarkEnd w:id="4"/>
     </w:p>
     <w:p>
       <w:proofErr w:type="spellStart"/>
@@ -16255,6 +16169,80 @@
           <w:rFonts w:eastAsiaTheme="minorEastAsia"/>
         </w:rPr>
         <w:t>)</w:t>
+      </w:r>
+    </w:p>
+    <w:p>
+      <w:pPr>
+        <w:pStyle w:val="ListParagraph"/>
+        <w:numPr>
+          <w:ilvl w:val="0"/>
+          <w:numId w:val="1"/>
+        </w:numPr>
+        <w:tabs>
+          <w:tab w:val="center" w:pos="4680"/>
+          <w:tab w:val="right" w:pos="9360"/>
+        </w:tabs>
+        <w:rPr>
+          <w:rFonts w:eastAsiaTheme="minorEastAsia"/>
+        </w:rPr>
+      </w:pPr>
+      <w:bookmarkStart w:id="4" w:name="_GoBack"/>
+      <w:bookmarkEnd w:id="4"/>
+      <w:r>
+        <w:rPr>
+          <w:rFonts w:eastAsiaTheme="minorEastAsia"/>
+        </w:rPr>
+        <w:t>Break out SS husband and wife in print out</w:t>
+      </w:r>
+      <w:r>
+        <w:rPr>
+          <w:rFonts w:eastAsiaTheme="minorEastAsia"/>
+        </w:rPr>
+        <w:t xml:space="preserve"> (</w:t>
+      </w:r>
+      <w:r>
+        <w:rPr>
+          <w:rFonts w:eastAsiaTheme="minorEastAsia"/>
+          <w:color w:val="FF0000"/>
+        </w:rPr>
+        <w:t>Version 1</w:t>
+      </w:r>
+      <w:r>
+        <w:rPr>
+          <w:rFonts w:eastAsiaTheme="minorEastAsia"/>
+        </w:rPr>
+        <w:t>)</w:t>
+      </w:r>
+    </w:p>
+    <w:p>
+      <w:pPr>
+        <w:pStyle w:val="ListParagraph"/>
+        <w:numPr>
+          <w:ilvl w:val="0"/>
+          <w:numId w:val="1"/>
+        </w:numPr>
+        <w:rPr>
+          <w:rFonts w:eastAsiaTheme="minorEastAsia"/>
+        </w:rPr>
+      </w:pPr>
+      <w:r>
+        <w:rPr>
+          <w:rFonts w:eastAsiaTheme="minorEastAsia"/>
+        </w:rPr>
+        <w:t>Break out other income sources? (</w:t>
+      </w:r>
+      <w:r>
+        <w:rPr>
+          <w:rFonts w:eastAsiaTheme="minorEastAsia"/>
+          <w:color w:val="FF0000"/>
+        </w:rPr>
+        <w:t>Version 1</w:t>
+      </w:r>
+      <w:r>
+        <w:rPr>
+          <w:rFonts w:eastAsiaTheme="minorEastAsia"/>
+        </w:rPr>
+        <w:t>) include asset sales?</w:t>
       </w:r>
     </w:p>
     <w:p>
@@ -16391,9 +16379,8 @@
       <w:r>
         <w:rPr>
           <w:rFonts w:eastAsiaTheme="minorEastAsia"/>
-          <w:color w:val="FF0000"/>
-        </w:rPr>
-        <w:t>Version 1</w:t>
+        </w:rPr>
+        <w:t>Version 2</w:t>
       </w:r>
       <w:r>
         <w:rPr>
@@ -16769,9 +16756,8 @@
       <w:r>
         <w:rPr>
           <w:rFonts w:eastAsiaTheme="minorEastAsia"/>
-          <w:color w:val="FF0000"/>
-        </w:rPr>
-        <w:t>Version 1</w:t>
+        </w:rPr>
+        <w:t>Version 2</w:t>
       </w:r>
       <w:r>
         <w:rPr>
@@ -16837,68 +16823,19 @@
         </w:tabs>
         <w:rPr>
           <w:rFonts w:eastAsiaTheme="minorEastAsia"/>
-          <w:color w:val="FF0000"/>
         </w:rPr>
       </w:pPr>
       <w:r>
         <w:rPr>
           <w:rFonts w:eastAsiaTheme="minorEastAsia"/>
-          <w:color w:val="FF0000"/>
-        </w:rPr>
-        <w:t xml:space="preserve">reverse </w:t>
-      </w:r>
-      <w:r>
-        <w:rPr>
-          <w:rFonts w:eastAsiaTheme="minorEastAsia"/>
-          <w:color w:val="FF0000"/>
-        </w:rPr>
-        <w:t>mortgage</w:t>
-      </w:r>
-      <w:r>
-        <w:rPr>
-          <w:rFonts w:eastAsiaTheme="minorEastAsia"/>
-          <w:color w:val="FF0000"/>
-        </w:rPr>
-        <w:t xml:space="preserve"> </w:t>
-      </w:r>
-      <w:r>
-        <w:rPr>
-          <w:rFonts w:eastAsiaTheme="minorEastAsia"/>
-        </w:rPr>
-        <w:t>Ex</w:t>
-      </w:r>
-      <w:r>
-        <w:rPr>
-          <w:rFonts w:eastAsiaTheme="minorEastAsia"/>
-        </w:rPr>
-        <w:t>plain how this can be represented with [</w:t>
-      </w:r>
-      <w:proofErr w:type="spellStart"/>
-      <w:r>
-        <w:rPr>
-          <w:rFonts w:eastAsiaTheme="minorEastAsia"/>
-        </w:rPr>
-        <w:t>income.reversemortgage</w:t>
-      </w:r>
-      <w:proofErr w:type="spellEnd"/>
-      <w:r>
-        <w:rPr>
-          <w:rFonts w:eastAsiaTheme="minorEastAsia"/>
-        </w:rPr>
-        <w:t>] (</w:t>
-      </w:r>
-      <w:r>
-        <w:rPr>
-          <w:rFonts w:eastAsiaTheme="minorEastAsia"/>
-          <w:color w:val="FF0000"/>
-        </w:rPr>
-        <w:t>Version 1</w:t>
-      </w:r>
-      <w:r>
-        <w:rPr>
-          <w:rFonts w:eastAsiaTheme="minorEastAsia"/>
-        </w:rPr>
-        <w:t>)</w:t>
+        </w:rPr>
+        <w:t>Like to optimize start year of SS</w:t>
+      </w:r>
+      <w:r>
+        <w:rPr>
+          <w:rFonts w:eastAsiaTheme="minorEastAsia"/>
+        </w:rPr>
+        <w:t xml:space="preserve"> (Version 2)</w:t>
       </w:r>
     </w:p>
     <w:p>
@@ -16920,34 +16857,6 @@
         <w:rPr>
           <w:rFonts w:eastAsiaTheme="minorEastAsia"/>
         </w:rPr>
-        <w:t>Like to optimize start year of SS</w:t>
-      </w:r>
-      <w:r>
-        <w:rPr>
-          <w:rFonts w:eastAsiaTheme="minorEastAsia"/>
-        </w:rPr>
-        <w:t xml:space="preserve"> (Version 2)</w:t>
-      </w:r>
-    </w:p>
-    <w:p>
-      <w:pPr>
-        <w:pStyle w:val="ListParagraph"/>
-        <w:numPr>
-          <w:ilvl w:val="0"/>
-          <w:numId w:val="1"/>
-        </w:numPr>
-        <w:tabs>
-          <w:tab w:val="center" w:pos="4680"/>
-          <w:tab w:val="right" w:pos="9360"/>
-        </w:tabs>
-        <w:rPr>
-          <w:rFonts w:eastAsiaTheme="minorEastAsia"/>
-        </w:rPr>
-      </w:pPr>
-      <w:r>
-        <w:rPr>
-          <w:rFonts w:eastAsiaTheme="minorEastAsia"/>
-        </w:rPr>
         <w:t xml:space="preserve">ORP use a list of time x amount tuples </w:t>
       </w:r>
     </w:p>
@@ -16964,14 +16873,12 @@
         </w:tabs>
         <w:rPr>
           <w:rFonts w:eastAsiaTheme="minorEastAsia"/>
-          <w:color w:val="FF0000"/>
         </w:rPr>
       </w:pPr>
       <w:proofErr w:type="spellStart"/>
       <w:r>
         <w:rPr>
           <w:rFonts w:eastAsiaTheme="minorEastAsia"/>
-          <w:color w:val="FF0000"/>
         </w:rPr>
         <w:t>Fplan</w:t>
       </w:r>
@@ -16979,21 +16886,18 @@
       <w:r>
         <w:rPr>
           <w:rFonts w:eastAsiaTheme="minorEastAsia"/>
-          <w:color w:val="FF0000"/>
         </w:rPr>
         <w:t xml:space="preserve"> </w:t>
       </w:r>
       <w:r>
         <w:rPr>
           <w:rFonts w:eastAsiaTheme="minorEastAsia"/>
-          <w:color w:val="FF0000"/>
         </w:rPr>
         <w:t>has an expense vector</w:t>
       </w:r>
       <w:r>
         <w:rPr>
           <w:rFonts w:eastAsiaTheme="minorEastAsia"/>
-          <w:color w:val="FF0000"/>
         </w:rPr>
         <w:t xml:space="preserve"> (implementing this! Has model stability problems)</w:t>
       </w:r>
@@ -17027,53 +16931,6 @@
         <w:t>,…</w:t>
       </w:r>
       <w:proofErr w:type="gramEnd"/>
-      <w:r>
-        <w:rPr>
-          <w:rFonts w:eastAsiaTheme="minorEastAsia"/>
-        </w:rPr>
-        <w:t>)</w:t>
-      </w:r>
-    </w:p>
-    <w:p>
-      <w:pPr>
-        <w:pStyle w:val="ListParagraph"/>
-        <w:numPr>
-          <w:ilvl w:val="0"/>
-          <w:numId w:val="1"/>
-        </w:numPr>
-        <w:tabs>
-          <w:tab w:val="center" w:pos="4680"/>
-          <w:tab w:val="right" w:pos="9360"/>
-        </w:tabs>
-        <w:rPr>
-          <w:rFonts w:eastAsiaTheme="minorEastAsia"/>
-        </w:rPr>
-      </w:pPr>
-      <w:r>
-        <w:rPr>
-          <w:rFonts w:eastAsiaTheme="minorEastAsia"/>
-        </w:rPr>
-        <w:t>Break out SS husband and wife</w:t>
-      </w:r>
-      <w:r>
-        <w:rPr>
-          <w:rFonts w:eastAsiaTheme="minorEastAsia"/>
-        </w:rPr>
-        <w:t xml:space="preserve"> in print out</w:t>
-      </w:r>
-      <w:r>
-        <w:rPr>
-          <w:rFonts w:eastAsiaTheme="minorEastAsia"/>
-        </w:rPr>
-        <w:t xml:space="preserve"> (</w:t>
-      </w:r>
-      <w:r>
-        <w:rPr>
-          <w:rFonts w:eastAsiaTheme="minorEastAsia"/>
-          <w:color w:val="FF0000"/>
-        </w:rPr>
-        <w:t>Version 1</w:t>
-      </w:r>
       <w:r>
         <w:rPr>
           <w:rFonts w:eastAsiaTheme="minorEastAsia"/>
@@ -17509,7 +17366,7 @@
             <w:sz w:val="28"/>
             <w:szCs w:val="28"/>
           </w:rPr>
-          <w:t>11</w:t>
+          <w:t>12</w:t>
         </w:r>
         <w:r>
           <w:rPr>
@@ -19360,7 +19217,7 @@
 </file>
 
 <file path=customXml/itemProps1.xml><?xml version="1.0" encoding="utf-8"?>
-<ds:datastoreItem xmlns:ds="http://schemas.openxmlformats.org/officeDocument/2006/customXml" ds:itemID="{D424030C-2972-4A52-942D-0C94E1F19739}">
+<ds:datastoreItem xmlns:ds="http://schemas.openxmlformats.org/officeDocument/2006/customXml" ds:itemID="{07B70ADB-B555-4FD0-A3B2-8A149FA2D121}">
   <ds:schemaRefs>
     <ds:schemaRef ds:uri="http://schemas.openxmlformats.org/officeDocument/2006/bibliography"/>
   </ds:schemaRefs>

</xml_diff>

<commit_message>
Updating documentation and syncing.
</commit_message>
<xml_diff>
--- a/ARetirementPlannerModel2017.docx
+++ b/ARetirementPlannerModel2017.docx
@@ -231,15 +231,7 @@
         <w:t xml:space="preserve">Account </w:t>
       </w:r>
       <w:r>
-        <w:t xml:space="preserve">20%, </w:t>
-      </w:r>
-      <w:proofErr w:type="gramStart"/>
-      <w:r>
-        <w:t>Roth</w:t>
-      </w:r>
-      <w:proofErr w:type="gramEnd"/>
-      <w:r>
-        <w:t xml:space="preserve"> 10%) and a $50K yearly withdrawal.</w:t>
+        <w:t>20%, Roth 10%) and a $50K yearly withdrawal.</w:t>
       </w:r>
     </w:p>
     <w:p>
@@ -523,11 +515,7 @@
         <w:t>(k), 403(b), 457(b)</w:t>
       </w:r>
       <w:r>
-        <w:t>…, Pensions</w:t>
-      </w:r>
-      <w:proofErr w:type="gramStart"/>
-      <w:r>
-        <w:t xml:space="preserve">, </w:t>
+        <w:t xml:space="preserve">…, Pensions, </w:t>
       </w:r>
       <w:r>
         <w:rPr>
@@ -535,7 +523,6 @@
         </w:rPr>
         <w:t>????</w:t>
       </w:r>
-      <w:proofErr w:type="gramEnd"/>
       <w:r>
         <w:t xml:space="preserve"> (401K… fall into what I will call a Tax Deferred Retirement Account (TDRA)</w:t>
       </w:r>
@@ -744,15 +731,7 @@
         <w:t xml:space="preserve">Estate Taxes: </w:t>
       </w:r>
       <w:r>
-        <w:t>… (</w:t>
-      </w:r>
-      <w:proofErr w:type="gramStart"/>
-      <w:r>
-        <w:t>need</w:t>
-      </w:r>
-      <w:proofErr w:type="gramEnd"/>
-      <w:r>
-        <w:t xml:space="preserve"> some discussion here)</w:t>
+        <w:t>… (need some discussion here)</w:t>
       </w:r>
     </w:p>
     <w:p>
@@ -915,11 +894,7 @@
         <w:t>;</w:t>
       </w:r>
       <w:r>
-        <w:t xml:space="preserve"> </w:t>
-      </w:r>
-      <w:proofErr w:type="spellStart"/>
-      <w:r>
-        <w:t>c</w:t>
+        <w:t xml:space="preserve"> c</w:t>
       </w:r>
       <w:r>
         <w:rPr>
@@ -927,7 +902,6 @@
         </w:rPr>
         <w:t>t</w:t>
       </w:r>
-      <w:proofErr w:type="spellEnd"/>
       <w:r>
         <w:t xml:space="preserve"> is the transpose of c</w:t>
       </w:r>
@@ -1841,14 +1815,7 @@
         <w:rPr>
           <w:rFonts w:eastAsiaTheme="minorEastAsia"/>
         </w:rPr>
-        <w:t>spendable (</w:t>
-      </w:r>
-      <w:proofErr w:type="spellStart"/>
-      <w:r>
-        <w:rPr>
-          <w:rFonts w:eastAsiaTheme="minorEastAsia"/>
-        </w:rPr>
-        <w:t>s</w:t>
+        <w:t>spendable (s</w:t>
       </w:r>
       <w:r>
         <w:rPr>
@@ -1857,7 +1824,6 @@
         </w:rPr>
         <w:t>i</w:t>
       </w:r>
-      <w:proofErr w:type="spellEnd"/>
       <w:r>
         <w:rPr>
           <w:rFonts w:eastAsiaTheme="minorEastAsia"/>
@@ -1868,40 +1834,26 @@
         <w:rPr>
           <w:rFonts w:eastAsiaTheme="minorEastAsia"/>
         </w:rPr>
+        <w:t xml:space="preserve"> i from 1 to n</w:t>
+      </w:r>
+      <w:r>
+        <w:rPr>
+          <w:rFonts w:eastAsiaTheme="minorEastAsia"/>
+        </w:rPr>
+        <w:t>.</w:t>
+      </w:r>
+      <w:r>
+        <w:rPr>
+          <w:rFonts w:eastAsiaTheme="minorEastAsia"/>
+        </w:rPr>
+        <w:t xml:space="preserve"> For Ragsdale we also want to maximize the remaining account balances. </w:t>
+      </w:r>
+      <w:r>
+        <w:rPr>
+          <w:rFonts w:eastAsiaTheme="minorEastAsia"/>
+        </w:rPr>
         <w:t xml:space="preserve"> </w:t>
       </w:r>
-      <w:proofErr w:type="spellStart"/>
-      <w:r>
-        <w:rPr>
-          <w:rFonts w:eastAsiaTheme="minorEastAsia"/>
-        </w:rPr>
-        <w:t>i</w:t>
-      </w:r>
-      <w:proofErr w:type="spellEnd"/>
-      <w:r>
-        <w:rPr>
-          <w:rFonts w:eastAsiaTheme="minorEastAsia"/>
-        </w:rPr>
-        <w:t xml:space="preserve"> from 1 to n</w:t>
-      </w:r>
-      <w:r>
-        <w:rPr>
-          <w:rFonts w:eastAsiaTheme="minorEastAsia"/>
-        </w:rPr>
-        <w:t>.</w:t>
-      </w:r>
-      <w:r>
-        <w:rPr>
-          <w:rFonts w:eastAsiaTheme="minorEastAsia"/>
-        </w:rPr>
-        <w:t xml:space="preserve"> For Ragsdale we also want to maximize the remaining account balances. </w:t>
-      </w:r>
-      <w:r>
-        <w:rPr>
-          <w:rFonts w:eastAsiaTheme="minorEastAsia"/>
-        </w:rPr>
-        <w:t xml:space="preserve"> </w:t>
-      </w:r>
       <w:r>
         <w:rPr>
           <w:rFonts w:eastAsiaTheme="minorEastAsia"/>
@@ -1918,14 +1870,7 @@
         <w:rPr>
           <w:rFonts w:eastAsiaTheme="minorEastAsia"/>
         </w:rPr>
-        <w:t xml:space="preserve"> use up in cases where we set a maximum spending amount. So, in both the cases we define the object function to include both the sum of the yearly spendable amount and the sum of the account balances at the end of the period times a discount rate for each account (</w:t>
-      </w:r>
-      <w:proofErr w:type="spellStart"/>
-      <w:r>
-        <w:rPr>
-          <w:rFonts w:eastAsiaTheme="minorEastAsia"/>
-        </w:rPr>
-        <w:t>D</w:t>
+        <w:t xml:space="preserve"> use up in cases where we set a maximum spending amount. So, in both the cases we define the object function to include both the sum of the yearly spendable amount and the sum of the account balances at the end of the period times a discount rate for each account (D</w:t>
       </w:r>
       <w:r>
         <w:rPr>
@@ -1941,7 +1886,6 @@
         </w:rPr>
         <w:t>A</w:t>
       </w:r>
-      <w:proofErr w:type="spellEnd"/>
       <w:r>
         <w:rPr>
           <w:rFonts w:eastAsiaTheme="minorEastAsia"/>
@@ -1952,15 +1896,7 @@
         <w:rPr>
           <w:rFonts w:eastAsiaTheme="minorEastAsia"/>
         </w:rPr>
-        <w:t xml:space="preserve"> for all accounts j from 1 to </w:t>
-      </w:r>
-      <w:proofErr w:type="spellStart"/>
-      <w:proofErr w:type="gramStart"/>
-      <w:r>
-        <w:rPr>
-          <w:rFonts w:eastAsiaTheme="minorEastAsia"/>
-        </w:rPr>
-        <w:t>n</w:t>
+        <w:t xml:space="preserve"> for all accounts j from 1 to n</w:t>
       </w:r>
       <w:r>
         <w:rPr>
@@ -1969,8 +1905,6 @@
         </w:rPr>
         <w:t>l</w:t>
       </w:r>
-      <w:proofErr w:type="spellEnd"/>
-      <w:proofErr w:type="gramEnd"/>
       <w:r>
         <w:rPr>
           <w:rFonts w:eastAsiaTheme="minorEastAsia"/>
@@ -2006,14 +1940,7 @@
         <w:rPr>
           <w:rFonts w:eastAsiaTheme="minorEastAsia"/>
         </w:rPr>
-        <w:t xml:space="preserve">. We do this by subtracting all the brackets for every year with the higher brackets having higher values (higher </w:t>
-      </w:r>
-      <w:proofErr w:type="spellStart"/>
-      <w:r>
-        <w:rPr>
-          <w:rFonts w:eastAsiaTheme="minorEastAsia"/>
-        </w:rPr>
-        <w:t>b</w:t>
+        <w:t>. We do this by subtracting all the brackets for every year with the higher brackets having higher values (higher b</w:t>
       </w:r>
       <w:r>
         <w:rPr>
@@ -2029,7 +1956,6 @@
         </w:rPr>
         <w:t>k</w:t>
       </w:r>
-      <w:proofErr w:type="spellEnd"/>
       <w:r>
         <w:rPr>
           <w:rFonts w:eastAsiaTheme="minorEastAsia"/>
@@ -2077,15 +2003,7 @@
         <w:rPr>
           <w:rFonts w:eastAsiaTheme="minorEastAsia"/>
         </w:rPr>
-        <w:t xml:space="preserve">homogeneous so this often complicates the notation. Despite this we will, whenever possible, treat them as just a set of accounts from 1 to </w:t>
-      </w:r>
-      <w:proofErr w:type="spellStart"/>
-      <w:proofErr w:type="gramStart"/>
-      <w:r>
-        <w:rPr>
-          <w:rFonts w:eastAsiaTheme="minorEastAsia"/>
-        </w:rPr>
-        <w:t>n</w:t>
+        <w:t>homogeneous so this often complicates the notation. Despite this we will, whenever possible, treat them as just a set of accounts from 1 to n</w:t>
       </w:r>
       <w:r>
         <w:rPr>
@@ -2094,8 +2012,6 @@
         </w:rPr>
         <w:t>l</w:t>
       </w:r>
-      <w:proofErr w:type="spellEnd"/>
-      <w:proofErr w:type="gramEnd"/>
       <w:r>
         <w:rPr>
           <w:rFonts w:eastAsiaTheme="minorEastAsia"/>
@@ -2109,7 +2025,6 @@
         <w:t xml:space="preserve">here is up to one account per person for the TDRA and </w:t>
       </w:r>
       <w:commentRangeStart w:id="3"/>
-      <w:proofErr w:type="spellStart"/>
       <w:r>
         <w:rPr>
           <w:rFonts w:eastAsiaTheme="minorEastAsia"/>
@@ -2122,7 +2037,6 @@
         </w:rPr>
         <w:t>RA</w:t>
       </w:r>
-      <w:proofErr w:type="spellEnd"/>
       <w:r>
         <w:rPr>
           <w:rFonts w:eastAsiaTheme="minorEastAsia"/>
@@ -2218,21 +2132,7 @@
         <w:rPr>
           <w:rFonts w:eastAsiaTheme="minorEastAsia"/>
         </w:rPr>
-        <w:t>Roth Retirement Accounts (</w:t>
-      </w:r>
-      <w:proofErr w:type="spellStart"/>
-      <w:r>
-        <w:rPr>
-          <w:rFonts w:eastAsiaTheme="minorEastAsia"/>
-        </w:rPr>
-        <w:t>RothRA</w:t>
-      </w:r>
-      <w:proofErr w:type="spellEnd"/>
-      <w:r>
-        <w:rPr>
-          <w:rFonts w:eastAsiaTheme="minorEastAsia"/>
-        </w:rPr>
-        <w:t xml:space="preserve">) including after tax contributions to 401(k) and similar as well as Roth IRAs </w:t>
+        <w:t xml:space="preserve">Roth Retirement Accounts (RothRA) including after tax contributions to 401(k) and similar as well as Roth IRAs </w:t>
       </w:r>
       <w:r>
         <w:rPr>
@@ -2287,14 +2187,7 @@
         <w:rPr>
           <w:rFonts w:eastAsiaTheme="minorEastAsia"/>
         </w:rPr>
-        <w:t>Each account has several associated yearly variables: account balance (</w:t>
-      </w:r>
-      <w:proofErr w:type="spellStart"/>
-      <w:r>
-        <w:rPr>
-          <w:rFonts w:eastAsiaTheme="minorEastAsia"/>
-        </w:rPr>
-        <w:t>b</w:t>
+        <w:t>Each account has several associated yearly variables: account balance (b</w:t>
       </w:r>
       <w:r>
         <w:rPr>
@@ -2303,19 +2196,11 @@
         </w:rPr>
         <w:t>ij</w:t>
       </w:r>
-      <w:proofErr w:type="spellEnd"/>
-      <w:r>
-        <w:rPr>
-          <w:rFonts w:eastAsiaTheme="minorEastAsia"/>
-        </w:rPr>
-        <w:t>), account withdrawals (</w:t>
-      </w:r>
-      <w:proofErr w:type="spellStart"/>
-      <w:r>
-        <w:rPr>
-          <w:rFonts w:eastAsiaTheme="minorEastAsia"/>
-        </w:rPr>
-        <w:t>w</w:t>
+      <w:r>
+        <w:rPr>
+          <w:rFonts w:eastAsiaTheme="minorEastAsia"/>
+        </w:rPr>
+        <w:t>), account withdrawals (w</w:t>
       </w:r>
       <w:r>
         <w:rPr>
@@ -2324,19 +2209,11 @@
         </w:rPr>
         <w:t>ij</w:t>
       </w:r>
-      <w:proofErr w:type="spellEnd"/>
-      <w:r>
-        <w:rPr>
-          <w:rFonts w:eastAsiaTheme="minorEastAsia"/>
-        </w:rPr>
-        <w:t>) and account deposits (</w:t>
-      </w:r>
-      <w:proofErr w:type="spellStart"/>
-      <w:r>
-        <w:rPr>
-          <w:rFonts w:eastAsiaTheme="minorEastAsia"/>
-        </w:rPr>
-        <w:t>D</w:t>
+      <w:r>
+        <w:rPr>
+          <w:rFonts w:eastAsiaTheme="minorEastAsia"/>
+        </w:rPr>
+        <w:t>) and account deposits (D</w:t>
       </w:r>
       <w:r>
         <w:rPr>
@@ -2345,7 +2222,6 @@
         </w:rPr>
         <w:t>ij</w:t>
       </w:r>
-      <w:proofErr w:type="spellEnd"/>
       <w:r>
         <w:rPr>
           <w:rFonts w:eastAsiaTheme="minorEastAsia"/>
@@ -2479,14 +2355,7 @@
         <w:rPr>
           <w:rFonts w:eastAsiaTheme="minorEastAsia"/>
         </w:rPr>
-        <w:t xml:space="preserve"> the spendable amounts (</w:t>
-      </w:r>
-      <w:proofErr w:type="spellStart"/>
-      <w:r>
-        <w:rPr>
-          <w:rFonts w:eastAsiaTheme="minorEastAsia"/>
-        </w:rPr>
-        <w:t>s</w:t>
+        <w:t xml:space="preserve"> the spendable amounts (s</w:t>
       </w:r>
       <w:r>
         <w:rPr>
@@ -2495,7 +2364,6 @@
         </w:rPr>
         <w:t>i</w:t>
       </w:r>
-      <w:proofErr w:type="spellEnd"/>
       <w:r>
         <w:rPr>
           <w:rFonts w:eastAsiaTheme="minorEastAsia"/>
@@ -2512,14 +2380,7 @@
         <w:rPr>
           <w:rFonts w:eastAsiaTheme="minorEastAsia"/>
         </w:rPr>
-        <w:t xml:space="preserve"> to a lesser degree remaining balances (</w:t>
-      </w:r>
-      <w:proofErr w:type="spellStart"/>
-      <w:r>
-        <w:rPr>
-          <w:rFonts w:eastAsiaTheme="minorEastAsia"/>
-        </w:rPr>
-        <w:t>b</w:t>
+        <w:t xml:space="preserve"> to a lesser degree remaining balances (b</w:t>
       </w:r>
       <w:r>
         <w:rPr>
@@ -2528,7 +2389,6 @@
         </w:rPr>
         <w:t>ij</w:t>
       </w:r>
-      <w:proofErr w:type="spellEnd"/>
       <w:r>
         <w:rPr>
           <w:rFonts w:eastAsiaTheme="minorEastAsia"/>
@@ -2592,9 +2452,181 @@
         <w:rPr>
           <w:rFonts w:eastAsiaTheme="minorEastAsia"/>
         </w:rPr>
-        <w:t>(</w:t>
-      </w:r>
-      <w:proofErr w:type="spellStart"/>
+        <w:t>(s</w:t>
+      </w:r>
+      <w:r>
+        <w:rPr>
+          <w:rFonts w:eastAsiaTheme="minorEastAsia"/>
+          <w:vertAlign w:val="subscript"/>
+        </w:rPr>
+        <w:t>i</w:t>
+      </w:r>
+      <w:r>
+        <w:rPr>
+          <w:rFonts w:eastAsiaTheme="minorEastAsia"/>
+        </w:rPr>
+        <w:t xml:space="preserve">) </w:t>
+      </w:r>
+      <w:r>
+        <w:rPr>
+          <w:rFonts w:eastAsiaTheme="minorEastAsia"/>
+        </w:rPr>
+        <w:t xml:space="preserve">is the sum of </w:t>
+      </w:r>
+      <w:r>
+        <w:rPr>
+          <w:rFonts w:eastAsiaTheme="minorEastAsia"/>
+        </w:rPr>
+        <w:t>all withdrawals (w</w:t>
+      </w:r>
+      <w:r>
+        <w:rPr>
+          <w:rFonts w:eastAsiaTheme="minorEastAsia"/>
+          <w:vertAlign w:val="subscript"/>
+        </w:rPr>
+        <w:t>ij</w:t>
+      </w:r>
+      <w:r>
+        <w:rPr>
+          <w:rFonts w:eastAsiaTheme="minorEastAsia"/>
+        </w:rPr>
+        <w:t>)</w:t>
+      </w:r>
+      <w:r>
+        <w:rPr>
+          <w:rFonts w:eastAsiaTheme="minorEastAsia"/>
+        </w:rPr>
+        <w:t xml:space="preserve"> minus any penalty for early withdrawal (p</w:t>
+      </w:r>
+      <w:r>
+        <w:rPr>
+          <w:rFonts w:eastAsiaTheme="minorEastAsia"/>
+          <w:vertAlign w:val="subscript"/>
+        </w:rPr>
+        <w:t>ij</w:t>
+      </w:r>
+      <w:r>
+        <w:rPr>
+          <w:rFonts w:eastAsiaTheme="minorEastAsia"/>
+        </w:rPr>
+        <w:t>)</w:t>
+      </w:r>
+      <w:r>
+        <w:rPr>
+          <w:rFonts w:eastAsiaTheme="minorEastAsia"/>
+        </w:rPr>
+        <w:t xml:space="preserve"> plus Social Security (SS</w:t>
+      </w:r>
+      <w:r>
+        <w:rPr>
+          <w:rFonts w:eastAsiaTheme="minorEastAsia"/>
+          <w:vertAlign w:val="subscript"/>
+        </w:rPr>
+        <w:t>i</w:t>
+      </w:r>
+      <w:r>
+        <w:rPr>
+          <w:rFonts w:eastAsiaTheme="minorEastAsia"/>
+        </w:rPr>
+        <w:t>) and other income (o</w:t>
+      </w:r>
+      <w:r>
+        <w:rPr>
+          <w:rFonts w:eastAsiaTheme="minorEastAsia"/>
+          <w:vertAlign w:val="subscript"/>
+        </w:rPr>
+        <w:t>i</w:t>
+      </w:r>
+      <w:r>
+        <w:rPr>
+          <w:rFonts w:eastAsiaTheme="minorEastAsia"/>
+        </w:rPr>
+        <w:t>) minus</w:t>
+      </w:r>
+      <w:r>
+        <w:rPr>
+          <w:rFonts w:eastAsiaTheme="minorEastAsia"/>
+        </w:rPr>
+        <w:t xml:space="preserve"> special expenses (e</w:t>
+      </w:r>
+      <w:r>
+        <w:rPr>
+          <w:rFonts w:eastAsiaTheme="minorEastAsia"/>
+          <w:vertAlign w:val="subscript"/>
+        </w:rPr>
+        <w:t>i</w:t>
+      </w:r>
+      <w:r>
+        <w:rPr>
+          <w:rFonts w:eastAsiaTheme="minorEastAsia"/>
+        </w:rPr>
+        <w:t>),</w:t>
+      </w:r>
+      <w:r>
+        <w:rPr>
+          <w:rFonts w:eastAsiaTheme="minorEastAsia"/>
+        </w:rPr>
+        <w:t xml:space="preserve"> income tax (x</w:t>
+      </w:r>
+      <w:r>
+        <w:rPr>
+          <w:rFonts w:eastAsiaTheme="minorEastAsia"/>
+          <w:vertAlign w:val="subscript"/>
+        </w:rPr>
+        <w:t>ik</w:t>
+      </w:r>
+      <w:r>
+        <w:rPr>
+          <w:rFonts w:eastAsiaTheme="minorEastAsia"/>
+        </w:rPr>
+        <w:t xml:space="preserve"> subject to t</w:t>
+      </w:r>
+      <w:r>
+        <w:rPr>
+          <w:rFonts w:eastAsiaTheme="minorEastAsia"/>
+          <w:vertAlign w:val="subscript"/>
+        </w:rPr>
+        <w:t>k</w:t>
+      </w:r>
+      <w:r>
+        <w:rPr>
+          <w:rFonts w:eastAsiaTheme="minorEastAsia"/>
+        </w:rPr>
+        <w:t>) and capital gains tax (y</w:t>
+      </w:r>
+      <w:r>
+        <w:rPr>
+          <w:rFonts w:eastAsiaTheme="minorEastAsia"/>
+          <w:vertAlign w:val="subscript"/>
+        </w:rPr>
+        <w:t>il</w:t>
+      </w:r>
+      <w:r>
+        <w:rPr>
+          <w:rFonts w:eastAsiaTheme="minorEastAsia"/>
+        </w:rPr>
+        <w:t xml:space="preserve"> subject to t</w:t>
+      </w:r>
+      <w:r>
+        <w:rPr>
+          <w:rFonts w:eastAsiaTheme="minorEastAsia"/>
+          <w:vertAlign w:val="superscript"/>
+        </w:rPr>
+        <w:t>cg</w:t>
+      </w:r>
+      <w:r>
+        <w:rPr>
+          <w:rFonts w:eastAsiaTheme="minorEastAsia"/>
+          <w:vertAlign w:val="subscript"/>
+        </w:rPr>
+        <w:t>l</w:t>
+      </w:r>
+      <w:r>
+        <w:rPr>
+          <w:rFonts w:eastAsiaTheme="minorEastAsia"/>
+        </w:rPr>
+        <w:t>) as well as money deposited back into the account</w:t>
+      </w:r>
       <w:r>
         <w:rPr>
           <w:rFonts w:eastAsiaTheme="minorEastAsia"/>
@@ -2604,302 +2636,42 @@
       <w:r>
         <w:rPr>
           <w:rFonts w:eastAsiaTheme="minorEastAsia"/>
+        </w:rPr>
+        <w:t xml:space="preserve"> (D</w:t>
+      </w:r>
+      <w:r>
+        <w:rPr>
+          <w:rFonts w:eastAsiaTheme="minorEastAsia"/>
           <w:vertAlign w:val="subscript"/>
         </w:rPr>
         <w:t>i</w:t>
       </w:r>
-      <w:proofErr w:type="spellEnd"/>
-      <w:r>
-        <w:rPr>
-          <w:rFonts w:eastAsiaTheme="minorEastAsia"/>
-        </w:rPr>
-        <w:t xml:space="preserve">) </w:t>
-      </w:r>
-      <w:r>
-        <w:rPr>
-          <w:rFonts w:eastAsiaTheme="minorEastAsia"/>
-        </w:rPr>
-        <w:t xml:space="preserve">is the sum of </w:t>
-      </w:r>
-      <w:r>
-        <w:rPr>
-          <w:rFonts w:eastAsiaTheme="minorEastAsia"/>
-        </w:rPr>
-        <w:t>all withdrawals (</w:t>
-      </w:r>
-      <w:proofErr w:type="spellStart"/>
-      <w:r>
-        <w:rPr>
-          <w:rFonts w:eastAsiaTheme="minorEastAsia"/>
-        </w:rPr>
-        <w:t>w</w:t>
-      </w:r>
       <w:r>
         <w:rPr>
           <w:rFonts w:eastAsiaTheme="minorEastAsia"/>
           <w:vertAlign w:val="subscript"/>
         </w:rPr>
-        <w:t>ij</w:t>
-      </w:r>
-      <w:proofErr w:type="spellEnd"/>
-      <w:r>
-        <w:rPr>
-          <w:rFonts w:eastAsiaTheme="minorEastAsia"/>
-        </w:rPr>
-        <w:t>)</w:t>
-      </w:r>
-      <w:r>
-        <w:rPr>
-          <w:rFonts w:eastAsiaTheme="minorEastAsia"/>
-        </w:rPr>
-        <w:t xml:space="preserve"> minus any penalty for early withdrawal (</w:t>
-      </w:r>
-      <w:proofErr w:type="spellStart"/>
-      <w:r>
-        <w:rPr>
-          <w:rFonts w:eastAsiaTheme="minorEastAsia"/>
-        </w:rPr>
-        <w:t>p</w:t>
+        <w:t>j</w:t>
+      </w:r>
+      <w:r>
+        <w:rPr>
+          <w:rFonts w:eastAsiaTheme="minorEastAsia"/>
+        </w:rPr>
+        <w:t xml:space="preserve">). </w:t>
+      </w:r>
+      <w:r>
+        <w:rPr>
+          <w:rFonts w:eastAsiaTheme="minorEastAsia"/>
+        </w:rPr>
+        <w:t>The following constraint is used to assign the spendable amount to s</w:t>
       </w:r>
       <w:r>
         <w:rPr>
           <w:rFonts w:eastAsiaTheme="minorEastAsia"/>
           <w:vertAlign w:val="subscript"/>
         </w:rPr>
-        <w:t>ij</w:t>
-      </w:r>
-      <w:proofErr w:type="spellEnd"/>
-      <w:r>
-        <w:rPr>
-          <w:rFonts w:eastAsiaTheme="minorEastAsia"/>
-        </w:rPr>
-        <w:t>)</w:t>
-      </w:r>
-      <w:r>
-        <w:rPr>
-          <w:rFonts w:eastAsiaTheme="minorEastAsia"/>
-        </w:rPr>
-        <w:t xml:space="preserve"> plus Social Security (</w:t>
-      </w:r>
-      <w:proofErr w:type="spellStart"/>
-      <w:r>
-        <w:rPr>
-          <w:rFonts w:eastAsiaTheme="minorEastAsia"/>
-        </w:rPr>
-        <w:t>SS</w:t>
-      </w:r>
-      <w:r>
-        <w:rPr>
-          <w:rFonts w:eastAsiaTheme="minorEastAsia"/>
-          <w:vertAlign w:val="subscript"/>
-        </w:rPr>
         <w:t>i</w:t>
       </w:r>
-      <w:proofErr w:type="spellEnd"/>
-      <w:r>
-        <w:rPr>
-          <w:rFonts w:eastAsiaTheme="minorEastAsia"/>
-        </w:rPr>
-        <w:t>) and other income (o</w:t>
-      </w:r>
-      <w:r>
-        <w:rPr>
-          <w:rFonts w:eastAsiaTheme="minorEastAsia"/>
-          <w:vertAlign w:val="subscript"/>
-        </w:rPr>
-        <w:t>i</w:t>
-      </w:r>
-      <w:r>
-        <w:rPr>
-          <w:rFonts w:eastAsiaTheme="minorEastAsia"/>
-        </w:rPr>
-        <w:t>) minus</w:t>
-      </w:r>
-      <w:r>
-        <w:rPr>
-          <w:rFonts w:eastAsiaTheme="minorEastAsia"/>
-        </w:rPr>
-        <w:t xml:space="preserve"> special expenses (</w:t>
-      </w:r>
-      <w:proofErr w:type="spellStart"/>
-      <w:r>
-        <w:rPr>
-          <w:rFonts w:eastAsiaTheme="minorEastAsia"/>
-        </w:rPr>
-        <w:t>e</w:t>
-      </w:r>
-      <w:r>
-        <w:rPr>
-          <w:rFonts w:eastAsiaTheme="minorEastAsia"/>
-          <w:vertAlign w:val="subscript"/>
-        </w:rPr>
-        <w:t>i</w:t>
-      </w:r>
-      <w:proofErr w:type="spellEnd"/>
-      <w:r>
-        <w:rPr>
-          <w:rFonts w:eastAsiaTheme="minorEastAsia"/>
-        </w:rPr>
-        <w:t>),</w:t>
-      </w:r>
-      <w:r>
-        <w:rPr>
-          <w:rFonts w:eastAsiaTheme="minorEastAsia"/>
-        </w:rPr>
-        <w:t xml:space="preserve"> income tax (</w:t>
-      </w:r>
-      <w:proofErr w:type="spellStart"/>
-      <w:r>
-        <w:rPr>
-          <w:rFonts w:eastAsiaTheme="minorEastAsia"/>
-        </w:rPr>
-        <w:t>x</w:t>
-      </w:r>
-      <w:r>
-        <w:rPr>
-          <w:rFonts w:eastAsiaTheme="minorEastAsia"/>
-          <w:vertAlign w:val="subscript"/>
-        </w:rPr>
-        <w:t>ik</w:t>
-      </w:r>
-      <w:proofErr w:type="spellEnd"/>
-      <w:r>
-        <w:rPr>
-          <w:rFonts w:eastAsiaTheme="minorEastAsia"/>
-        </w:rPr>
-        <w:t xml:space="preserve"> subject to </w:t>
-      </w:r>
-      <w:proofErr w:type="spellStart"/>
-      <w:r>
-        <w:rPr>
-          <w:rFonts w:eastAsiaTheme="minorEastAsia"/>
-        </w:rPr>
-        <w:t>t</w:t>
-      </w:r>
-      <w:r>
-        <w:rPr>
-          <w:rFonts w:eastAsiaTheme="minorEastAsia"/>
-          <w:vertAlign w:val="subscript"/>
-        </w:rPr>
-        <w:t>k</w:t>
-      </w:r>
-      <w:proofErr w:type="spellEnd"/>
-      <w:r>
-        <w:rPr>
-          <w:rFonts w:eastAsiaTheme="minorEastAsia"/>
-        </w:rPr>
-        <w:t>) and capital gains tax (</w:t>
-      </w:r>
-      <w:proofErr w:type="spellStart"/>
-      <w:r>
-        <w:rPr>
-          <w:rFonts w:eastAsiaTheme="minorEastAsia"/>
-        </w:rPr>
-        <w:t>y</w:t>
-      </w:r>
-      <w:r>
-        <w:rPr>
-          <w:rFonts w:eastAsiaTheme="minorEastAsia"/>
-          <w:vertAlign w:val="subscript"/>
-        </w:rPr>
-        <w:t>il</w:t>
-      </w:r>
-      <w:proofErr w:type="spellEnd"/>
-      <w:r>
-        <w:rPr>
-          <w:rFonts w:eastAsiaTheme="minorEastAsia"/>
-        </w:rPr>
-        <w:t xml:space="preserve"> subject to </w:t>
-      </w:r>
-      <w:proofErr w:type="spellStart"/>
-      <w:r>
-        <w:rPr>
-          <w:rFonts w:eastAsiaTheme="minorEastAsia"/>
-        </w:rPr>
-        <w:t>t</w:t>
-      </w:r>
-      <w:r>
-        <w:rPr>
-          <w:rFonts w:eastAsiaTheme="minorEastAsia"/>
-          <w:vertAlign w:val="superscript"/>
-        </w:rPr>
-        <w:t>cg</w:t>
-      </w:r>
-      <w:r>
-        <w:rPr>
-          <w:rFonts w:eastAsiaTheme="minorEastAsia"/>
-          <w:vertAlign w:val="subscript"/>
-        </w:rPr>
-        <w:t>l</w:t>
-      </w:r>
-      <w:proofErr w:type="spellEnd"/>
-      <w:r>
-        <w:rPr>
-          <w:rFonts w:eastAsiaTheme="minorEastAsia"/>
-        </w:rPr>
-        <w:t>) as well as money deposited back into the account</w:t>
-      </w:r>
-      <w:r>
-        <w:rPr>
-          <w:rFonts w:eastAsiaTheme="minorEastAsia"/>
-        </w:rPr>
-        <w:t>s</w:t>
-      </w:r>
-      <w:r>
-        <w:rPr>
-          <w:rFonts w:eastAsiaTheme="minorEastAsia"/>
-        </w:rPr>
-        <w:t xml:space="preserve"> (</w:t>
-      </w:r>
-      <w:proofErr w:type="spellStart"/>
-      <w:r>
-        <w:rPr>
-          <w:rFonts w:eastAsiaTheme="minorEastAsia"/>
-        </w:rPr>
-        <w:t>D</w:t>
-      </w:r>
-      <w:r>
-        <w:rPr>
-          <w:rFonts w:eastAsiaTheme="minorEastAsia"/>
-          <w:vertAlign w:val="subscript"/>
-        </w:rPr>
-        <w:t>i</w:t>
-      </w:r>
-      <w:r>
-        <w:rPr>
-          <w:rFonts w:eastAsiaTheme="minorEastAsia"/>
-          <w:vertAlign w:val="subscript"/>
-        </w:rPr>
-        <w:t>j</w:t>
-      </w:r>
-      <w:proofErr w:type="spellEnd"/>
-      <w:r>
-        <w:rPr>
-          <w:rFonts w:eastAsiaTheme="minorEastAsia"/>
-        </w:rPr>
-        <w:t xml:space="preserve">). </w:t>
-      </w:r>
-      <w:r>
-        <w:rPr>
-          <w:rFonts w:eastAsiaTheme="minorEastAsia"/>
-        </w:rPr>
-        <w:t xml:space="preserve">The following constraint is used to assign the spendable amount to </w:t>
-      </w:r>
-      <w:proofErr w:type="spellStart"/>
-      <w:r>
-        <w:rPr>
-          <w:rFonts w:eastAsiaTheme="minorEastAsia"/>
-        </w:rPr>
-        <w:t>s</w:t>
-      </w:r>
-      <w:r>
-        <w:rPr>
-          <w:rFonts w:eastAsiaTheme="minorEastAsia"/>
-          <w:vertAlign w:val="subscript"/>
-        </w:rPr>
-        <w:t>i</w:t>
-      </w:r>
-      <w:proofErr w:type="spellEnd"/>
       <w:r>
         <w:rPr>
           <w:rFonts w:eastAsiaTheme="minorEastAsia"/>
@@ -3525,128 +3297,104 @@
         <w:rPr>
           <w:rFonts w:eastAsiaTheme="minorEastAsia"/>
         </w:rPr>
-        <w:t xml:space="preserve">In the above expression the </w:t>
-      </w:r>
-      <w:proofErr w:type="spellStart"/>
-      <w:r>
-        <w:rPr>
-          <w:rFonts w:eastAsiaTheme="minorEastAsia"/>
+        <w:t>In the above expression the t</w:t>
+      </w:r>
+      <w:r>
+        <w:rPr>
+          <w:rFonts w:eastAsiaTheme="minorEastAsia"/>
+          <w:vertAlign w:val="subscript"/>
+        </w:rPr>
+        <w:t>k</w:t>
+      </w:r>
+      <w:r>
+        <w:rPr>
+          <w:rFonts w:eastAsiaTheme="minorEastAsia"/>
+        </w:rPr>
+        <w:t>x</w:t>
+      </w:r>
+      <w:r>
+        <w:rPr>
+          <w:rFonts w:eastAsiaTheme="minorEastAsia"/>
+          <w:vertAlign w:val="subscript"/>
+        </w:rPr>
+        <w:t>ik</w:t>
+      </w:r>
+      <w:r>
+        <w:rPr>
+          <w:rFonts w:eastAsiaTheme="minorEastAsia"/>
+        </w:rPr>
+        <w:t xml:space="preserve">, </w:t>
+      </w:r>
+      <w:r>
+        <w:rPr>
+          <w:rFonts w:eastAsiaTheme="minorEastAsia"/>
+        </w:rPr>
+        <w:t>where t</w:t>
+      </w:r>
+      <w:r>
+        <w:rPr>
+          <w:rFonts w:eastAsiaTheme="minorEastAsia"/>
+          <w:vertAlign w:val="subscript"/>
+        </w:rPr>
+        <w:t>k</w:t>
+      </w:r>
+      <w:r>
+        <w:rPr>
+          <w:rFonts w:eastAsiaTheme="minorEastAsia"/>
+        </w:rPr>
+        <w:t xml:space="preserve"> monotonically increases with each </w:t>
+      </w:r>
+      <w:r>
+        <w:rPr>
+          <w:rFonts w:eastAsiaTheme="minorEastAsia"/>
+        </w:rPr>
+        <w:t xml:space="preserve">tax </w:t>
+      </w:r>
+      <w:r>
+        <w:rPr>
+          <w:rFonts w:eastAsiaTheme="minorEastAsia"/>
+        </w:rPr>
+        <w:t>bracket</w:t>
+      </w:r>
+      <w:r>
+        <w:rPr>
+          <w:rFonts w:eastAsiaTheme="minorEastAsia"/>
+        </w:rPr>
+        <w:t>,</w:t>
+      </w:r>
+      <w:r>
+        <w:rPr>
+          <w:rFonts w:eastAsiaTheme="minorEastAsia"/>
+        </w:rPr>
+        <w:t xml:space="preserve"> should force the funds into the lowest brackets first. However, in practice it does not always do so which is the reason we added the b</w:t>
+      </w:r>
+      <w:r>
+        <w:rPr>
+          <w:rFonts w:eastAsiaTheme="minorEastAsia"/>
+          <w:vertAlign w:val="subscript"/>
         </w:rPr>
         <w:t>t</w:t>
       </w:r>
       <w:r>
         <w:rPr>
           <w:rFonts w:eastAsiaTheme="minorEastAsia"/>
+          <w:vertAlign w:val="superscript"/>
+        </w:rPr>
+        <w:t>k</w:t>
+      </w:r>
+      <w:r>
+        <w:rPr>
+          <w:rFonts w:eastAsiaTheme="minorEastAsia"/>
+        </w:rPr>
+        <w:t>x</w:t>
+      </w:r>
+      <w:r>
+        <w:rPr>
+          <w:rFonts w:eastAsiaTheme="minorEastAsia"/>
           <w:vertAlign w:val="subscript"/>
         </w:rPr>
-        <w:t>k</w:t>
-      </w:r>
-      <w:r>
-        <w:rPr>
-          <w:rFonts w:eastAsiaTheme="minorEastAsia"/>
-        </w:rPr>
-        <w:t>x</w:t>
-      </w:r>
-      <w:r>
-        <w:rPr>
-          <w:rFonts w:eastAsiaTheme="minorEastAsia"/>
-          <w:vertAlign w:val="subscript"/>
-        </w:rPr>
         <w:t>ik</w:t>
       </w:r>
-      <w:proofErr w:type="spellEnd"/>
-      <w:r>
-        <w:rPr>
-          <w:rFonts w:eastAsiaTheme="minorEastAsia"/>
-        </w:rPr>
-        <w:t xml:space="preserve">, </w:t>
-      </w:r>
-      <w:r>
-        <w:rPr>
-          <w:rFonts w:eastAsiaTheme="minorEastAsia"/>
-        </w:rPr>
-        <w:t xml:space="preserve">where </w:t>
-      </w:r>
-      <w:proofErr w:type="spellStart"/>
-      <w:r>
-        <w:rPr>
-          <w:rFonts w:eastAsiaTheme="minorEastAsia"/>
-        </w:rPr>
-        <w:t>t</w:t>
-      </w:r>
-      <w:r>
-        <w:rPr>
-          <w:rFonts w:eastAsiaTheme="minorEastAsia"/>
-          <w:vertAlign w:val="subscript"/>
-        </w:rPr>
-        <w:t>k</w:t>
-      </w:r>
-      <w:proofErr w:type="spellEnd"/>
-      <w:r>
-        <w:rPr>
-          <w:rFonts w:eastAsiaTheme="minorEastAsia"/>
-        </w:rPr>
-        <w:t xml:space="preserve"> monotonically increases with each </w:t>
-      </w:r>
-      <w:r>
-        <w:rPr>
-          <w:rFonts w:eastAsiaTheme="minorEastAsia"/>
-        </w:rPr>
-        <w:t xml:space="preserve">tax </w:t>
-      </w:r>
-      <w:r>
-        <w:rPr>
-          <w:rFonts w:eastAsiaTheme="minorEastAsia"/>
-        </w:rPr>
-        <w:t>bracket</w:t>
-      </w:r>
-      <w:r>
-        <w:rPr>
-          <w:rFonts w:eastAsiaTheme="minorEastAsia"/>
-        </w:rPr>
-        <w:t>,</w:t>
-      </w:r>
-      <w:r>
-        <w:rPr>
-          <w:rFonts w:eastAsiaTheme="minorEastAsia"/>
-        </w:rPr>
-        <w:t xml:space="preserve"> should force the funds into the lowest brackets first. However, in practice it does not always do so which is the reason we added the </w:t>
-      </w:r>
-      <w:proofErr w:type="spellStart"/>
-      <w:r>
-        <w:rPr>
-          <w:rFonts w:eastAsiaTheme="minorEastAsia"/>
-        </w:rPr>
-        <w:t>b</w:t>
-      </w:r>
-      <w:r>
-        <w:rPr>
-          <w:rFonts w:eastAsiaTheme="minorEastAsia"/>
-          <w:vertAlign w:val="subscript"/>
-        </w:rPr>
-        <w:t>t</w:t>
-      </w:r>
-      <w:r>
-        <w:rPr>
-          <w:rFonts w:eastAsiaTheme="minorEastAsia"/>
-          <w:vertAlign w:val="superscript"/>
-        </w:rPr>
-        <w:t>k</w:t>
-      </w:r>
-      <w:r>
-        <w:rPr>
-          <w:rFonts w:eastAsiaTheme="minorEastAsia"/>
-        </w:rPr>
-        <w:t>x</w:t>
-      </w:r>
-      <w:r>
-        <w:rPr>
-          <w:rFonts w:eastAsiaTheme="minorEastAsia"/>
-          <w:vertAlign w:val="subscript"/>
-        </w:rPr>
-        <w:t>ik</w:t>
-      </w:r>
-      <w:proofErr w:type="spellEnd"/>
       <w:r>
         <w:rPr>
           <w:rFonts w:eastAsiaTheme="minorEastAsia"/>
@@ -4131,21 +3879,7 @@
         <w:rPr>
           <w:rFonts w:eastAsiaTheme="minorEastAsia"/>
         </w:rPr>
-        <w:t xml:space="preserve"> desired maximum (</w:t>
-      </w:r>
-      <w:proofErr w:type="spellStart"/>
-      <w:r>
-        <w:rPr>
-          <w:rFonts w:eastAsiaTheme="minorEastAsia"/>
-        </w:rPr>
-        <w:t>dm</w:t>
-      </w:r>
-      <w:proofErr w:type="spellEnd"/>
-      <w:r>
-        <w:rPr>
-          <w:rFonts w:eastAsiaTheme="minorEastAsia"/>
-        </w:rPr>
-        <w:t>). This constraint is only applicable with (S1) as (R1) will maximize for the ending balance and would find smaller spendable amounts independent of this constraint.</w:t>
+        <w:t xml:space="preserve"> desired maximum (dm). This constraint is only applicable with (S1) as (R1) will maximize for the ending balance and would find smaller spendable amounts independent of this constraint.</w:t>
       </w:r>
       <w:r>
         <w:rPr>
@@ -4842,14 +4576,7 @@
         <w:rPr>
           <w:rFonts w:eastAsiaTheme="minorEastAsia"/>
         </w:rPr>
-        <w:t xml:space="preserve"> (</w:t>
-      </w:r>
-      <w:proofErr w:type="spellStart"/>
-      <w:r>
-        <w:rPr>
-          <w:rFonts w:eastAsiaTheme="minorEastAsia"/>
-        </w:rPr>
-        <w:t>D</w:t>
+        <w:t xml:space="preserve"> (D</w:t>
       </w:r>
       <w:r>
         <w:rPr>
@@ -4858,7 +4585,6 @@
         </w:rPr>
         <w:t>ij</w:t>
       </w:r>
-      <w:proofErr w:type="spellEnd"/>
       <w:r>
         <w:rPr>
           <w:rFonts w:eastAsiaTheme="minorEastAsia"/>
@@ -4923,14 +4649,7 @@
         <w:rPr>
           <w:rFonts w:eastAsiaTheme="minorEastAsia"/>
         </w:rPr>
-        <w:t xml:space="preserve"> income (</w:t>
-      </w:r>
-      <w:proofErr w:type="spellStart"/>
-      <w:r>
-        <w:rPr>
-          <w:rFonts w:eastAsiaTheme="minorEastAsia"/>
-        </w:rPr>
-        <w:t>o</w:t>
+        <w:t xml:space="preserve"> income (o</w:t>
       </w:r>
       <w:r>
         <w:rPr>
@@ -4946,7 +4665,6 @@
         </w:rPr>
         <w:t>i</w:t>
       </w:r>
-      <w:proofErr w:type="spellEnd"/>
       <w:r>
         <w:rPr>
           <w:rFonts w:eastAsiaTheme="minorEastAsia"/>
@@ -4999,14 +4717,7 @@
         <w:rPr>
           <w:rFonts w:eastAsiaTheme="minorEastAsia"/>
         </w:rPr>
-        <w:t xml:space="preserve"> (</w:t>
-      </w:r>
-      <w:proofErr w:type="spellStart"/>
-      <w:r>
-        <w:rPr>
-          <w:rFonts w:eastAsiaTheme="minorEastAsia"/>
-        </w:rPr>
-        <w:t>mc</w:t>
+        <w:t xml:space="preserve"> (mc</w:t>
       </w:r>
       <w:r>
         <w:rPr>
@@ -5022,7 +4733,6 @@
         </w:rPr>
         <w:t>r</w:t>
       </w:r>
-      <w:proofErr w:type="spellEnd"/>
       <w:r>
         <w:rPr>
           <w:rFonts w:eastAsiaTheme="minorEastAsia"/>
@@ -5075,14 +4785,7 @@
         <w:rPr>
           <w:rFonts w:eastAsiaTheme="minorEastAsia"/>
         </w:rPr>
-        <w:t xml:space="preserve"> least match the user specified contribution level (</w:t>
-      </w:r>
-      <w:proofErr w:type="spellStart"/>
-      <w:r>
-        <w:rPr>
-          <w:rFonts w:eastAsiaTheme="minorEastAsia"/>
-        </w:rPr>
-        <w:t>uc</w:t>
+        <w:t xml:space="preserve"> least match the user specified contribution level (uc</w:t>
       </w:r>
       <w:r>
         <w:rPr>
@@ -5098,7 +4801,6 @@
         </w:rPr>
         <w:t>j</w:t>
       </w:r>
-      <w:proofErr w:type="spellEnd"/>
       <w:r>
         <w:rPr>
           <w:rFonts w:eastAsiaTheme="minorEastAsia"/>
@@ -5127,14 +4829,7 @@
         <w:rPr>
           <w:rFonts w:eastAsiaTheme="minorEastAsia"/>
         </w:rPr>
-        <w:t xml:space="preserve">Notice that </w:t>
-      </w:r>
-      <w:proofErr w:type="spellStart"/>
-      <w:r>
-        <w:rPr>
-          <w:rFonts w:eastAsiaTheme="minorEastAsia"/>
-        </w:rPr>
-        <w:t>o</w:t>
+        <w:t>Notice that o</w:t>
       </w:r>
       <w:r>
         <w:rPr>
@@ -5150,19 +4845,11 @@
         </w:rPr>
         <w:t>i</w:t>
       </w:r>
-      <w:proofErr w:type="spellEnd"/>
-      <w:r>
-        <w:rPr>
-          <w:rFonts w:eastAsiaTheme="minorEastAsia"/>
-        </w:rPr>
-        <w:t xml:space="preserve"> in expression (6) must be greater than or equal to </w:t>
-      </w:r>
-      <w:proofErr w:type="spellStart"/>
-      <w:r>
-        <w:rPr>
-          <w:rFonts w:eastAsiaTheme="minorEastAsia"/>
-        </w:rPr>
-        <w:t>uc</w:t>
+      <w:r>
+        <w:rPr>
+          <w:rFonts w:eastAsiaTheme="minorEastAsia"/>
+        </w:rPr>
+        <w:t xml:space="preserve"> in expression (6) must be greater than or equal to uc</w:t>
       </w:r>
       <w:r>
         <w:rPr>
@@ -5171,7 +4858,6 @@
         </w:rPr>
         <w:t>ij</w:t>
       </w:r>
-      <w:proofErr w:type="spellEnd"/>
       <w:r>
         <w:rPr>
           <w:rFonts w:eastAsiaTheme="minorEastAsia"/>
@@ -5634,14 +5320,7 @@
         <w:rPr>
           <w:rFonts w:eastAsiaTheme="minorEastAsia"/>
         </w:rPr>
-        <w:t xml:space="preserve"> TDRA (</w:t>
-      </w:r>
-      <w:proofErr w:type="spellStart"/>
-      <w:r>
-        <w:rPr>
-          <w:rFonts w:eastAsiaTheme="minorEastAsia"/>
-        </w:rPr>
-        <w:t>b</w:t>
+        <w:t xml:space="preserve"> TDRA (b</w:t>
       </w:r>
       <w:r>
         <w:rPr>
@@ -5650,19 +5329,11 @@
         </w:rPr>
         <w:t>ij</w:t>
       </w:r>
-      <w:proofErr w:type="spellEnd"/>
-      <w:r>
-        <w:rPr>
-          <w:rFonts w:eastAsiaTheme="minorEastAsia"/>
-        </w:rPr>
-        <w:t>) divided by an IRS defined life expectancy value (</w:t>
-      </w:r>
-      <w:proofErr w:type="spellStart"/>
-      <w:r>
-        <w:rPr>
-          <w:rFonts w:eastAsiaTheme="minorEastAsia"/>
-        </w:rPr>
-        <w:t>a</w:t>
+      <w:r>
+        <w:rPr>
+          <w:rFonts w:eastAsiaTheme="minorEastAsia"/>
+        </w:rPr>
+        <w:t>) divided by an IRS defined life expectancy value (a</w:t>
       </w:r>
       <w:r>
         <w:rPr>
@@ -5671,7 +5342,6 @@
         </w:rPr>
         <w:t>ij</w:t>
       </w:r>
-      <w:proofErr w:type="spellEnd"/>
       <w:r>
         <w:rPr>
           <w:rFonts w:eastAsiaTheme="minorEastAsia"/>
@@ -5695,15 +5365,7 @@
         <w:rPr>
           <w:rFonts w:eastAsiaTheme="minorEastAsia"/>
         </w:rPr>
-        <w:t xml:space="preserve"> is the year in which the account owner for account j turns 70 years old. IRS requirement is the year they turn 70 ½ years old. </w:t>
-      </w:r>
-      <w:proofErr w:type="spellStart"/>
-      <w:proofErr w:type="gramStart"/>
-      <w:r>
-        <w:rPr>
-          <w:rFonts w:eastAsiaTheme="minorEastAsia"/>
-        </w:rPr>
-        <w:t>a</w:t>
+        <w:t xml:space="preserve"> is the year in which the account owner for account j turns 70 years old. IRS requirement is the year they turn 70 ½ years old. a</w:t>
       </w:r>
       <w:r>
         <w:rPr>
@@ -5712,8 +5374,6 @@
         </w:rPr>
         <w:t>ij</w:t>
       </w:r>
-      <w:proofErr w:type="spellEnd"/>
-      <w:proofErr w:type="gramEnd"/>
       <w:r>
         <w:rPr>
           <w:rFonts w:eastAsiaTheme="minorEastAsia"/>
@@ -6313,14 +5973,7 @@
         <w:rPr>
           <w:rFonts w:eastAsiaTheme="minorEastAsia"/>
         </w:rPr>
-        <w:t xml:space="preserve"> the variable representing the amount of income in tax bracket k (</w:t>
-      </w:r>
-      <w:proofErr w:type="spellStart"/>
-      <w:r>
-        <w:rPr>
-          <w:rFonts w:eastAsiaTheme="minorEastAsia"/>
-        </w:rPr>
-        <w:t>x</w:t>
+        <w:t xml:space="preserve"> the variable representing the amount of income in tax bracket k (x</w:t>
       </w:r>
       <w:r>
         <w:rPr>
@@ -6329,7 +5982,6 @@
         </w:rPr>
         <w:t>ik</w:t>
       </w:r>
-      <w:proofErr w:type="spellEnd"/>
       <w:r>
         <w:rPr>
           <w:rFonts w:eastAsiaTheme="minorEastAsia"/>
@@ -6352,14 +6004,7 @@
         <w:rPr>
           <w:rFonts w:eastAsiaTheme="minorEastAsia"/>
         </w:rPr>
-        <w:t xml:space="preserve"> (</w:t>
-      </w:r>
-      <w:proofErr w:type="spellStart"/>
-      <w:r>
-        <w:rPr>
-          <w:rFonts w:eastAsiaTheme="minorEastAsia"/>
-        </w:rPr>
-        <w:t>w</w:t>
+        <w:t xml:space="preserve"> (w</w:t>
       </w:r>
       <w:r>
         <w:rPr>
@@ -6368,7 +6013,6 @@
         </w:rPr>
         <w:t>ij</w:t>
       </w:r>
-      <w:proofErr w:type="spellEnd"/>
       <w:r>
         <w:rPr>
           <w:rFonts w:eastAsiaTheme="minorEastAsia"/>
@@ -6385,14 +6029,7 @@
         <w:rPr>
           <w:rFonts w:eastAsiaTheme="minorEastAsia"/>
         </w:rPr>
-        <w:t>minus deposits (</w:t>
-      </w:r>
-      <w:proofErr w:type="spellStart"/>
-      <w:r>
-        <w:rPr>
-          <w:rFonts w:eastAsiaTheme="minorEastAsia"/>
-        </w:rPr>
-        <w:t>D</w:t>
+        <w:t>minus deposits (D</w:t>
       </w:r>
       <w:r>
         <w:rPr>
@@ -6401,7 +6038,6 @@
         </w:rPr>
         <w:t>ij</w:t>
       </w:r>
-      <w:proofErr w:type="spellEnd"/>
       <w:r>
         <w:rPr>
           <w:rFonts w:eastAsiaTheme="minorEastAsia"/>
@@ -6424,14 +6060,7 @@
         <w:rPr>
           <w:rFonts w:eastAsiaTheme="minorEastAsia"/>
         </w:rPr>
-        <w:t xml:space="preserve">income, </w:t>
-      </w:r>
-      <w:proofErr w:type="spellStart"/>
-      <w:r>
-        <w:rPr>
-          <w:rFonts w:eastAsiaTheme="minorEastAsia"/>
-        </w:rPr>
-        <w:t>o</w:t>
+        <w:t>income, o</w:t>
       </w:r>
       <w:r>
         <w:rPr>
@@ -6447,19 +6076,11 @@
         </w:rPr>
         <w:t>i</w:t>
       </w:r>
-      <w:proofErr w:type="spellEnd"/>
-      <w:r>
-        <w:rPr>
-          <w:rFonts w:eastAsiaTheme="minorEastAsia"/>
-        </w:rPr>
-        <w:t xml:space="preserve">) minus the deductions (standard deduction and exemptions, </w:t>
-      </w:r>
-      <w:proofErr w:type="spellStart"/>
-      <w:r>
-        <w:rPr>
-          <w:rFonts w:eastAsiaTheme="minorEastAsia"/>
-        </w:rPr>
-        <w:t>sd</w:t>
+      <w:r>
+        <w:rPr>
+          <w:rFonts w:eastAsiaTheme="minorEastAsia"/>
+        </w:rPr>
+        <w:t>) minus the deductions (standard deduction and exemptions, sd</w:t>
       </w:r>
       <w:r>
         <w:rPr>
@@ -6468,7 +6089,6 @@
         </w:rPr>
         <w:t>i</w:t>
       </w:r>
-      <w:proofErr w:type="spellEnd"/>
       <w:r>
         <w:rPr>
           <w:rFonts w:eastAsiaTheme="minorEastAsia"/>
@@ -6551,14 +6171,7 @@
         <w:rPr>
           <w:rFonts w:eastAsiaTheme="minorEastAsia"/>
         </w:rPr>
-        <w:t xml:space="preserve">. That is, </w:t>
-      </w:r>
-      <w:proofErr w:type="spellStart"/>
-      <w:r>
-        <w:rPr>
-          <w:rFonts w:eastAsiaTheme="minorEastAsia"/>
-        </w:rPr>
-        <w:t>t</w:t>
+        <w:t>. That is, t</w:t>
       </w:r>
       <w:r>
         <w:rPr>
@@ -6567,26 +6180,11 @@
         </w:rPr>
         <w:t>k</w:t>
       </w:r>
-      <w:proofErr w:type="spellEnd"/>
-      <w:r>
-        <w:rPr>
-          <w:rFonts w:eastAsiaTheme="minorEastAsia"/>
-        </w:rPr>
-        <w:t xml:space="preserve"> is monotonically increasing </w:t>
-      </w:r>
-      <w:proofErr w:type="spellStart"/>
-      <w:r>
-        <w:rPr>
-          <w:rFonts w:eastAsiaTheme="minorEastAsia"/>
-        </w:rPr>
-        <w:t>as k</w:t>
-      </w:r>
-      <w:proofErr w:type="spellEnd"/>
-      <w:r>
-        <w:rPr>
-          <w:rFonts w:eastAsiaTheme="minorEastAsia"/>
-        </w:rPr>
-        <w:t xml:space="preserve"> increases </w:t>
+      <w:r>
+        <w:rPr>
+          <w:rFonts w:eastAsiaTheme="minorEastAsia"/>
+        </w:rPr>
+        <w:t xml:space="preserve"> is monotonically increasing as k increases </w:t>
       </w:r>
       <w:r>
         <w:rPr>
@@ -6616,14 +6214,7 @@
         <w:rPr>
           <w:rFonts w:eastAsiaTheme="minorEastAsia"/>
         </w:rPr>
-        <w:t xml:space="preserve"> which forces the </w:t>
-      </w:r>
-      <w:proofErr w:type="spellStart"/>
-      <w:r>
-        <w:rPr>
-          <w:rFonts w:eastAsiaTheme="minorEastAsia"/>
-        </w:rPr>
-        <w:t>x</w:t>
+        <w:t xml:space="preserve"> which forces the x</w:t>
       </w:r>
       <w:r>
         <w:rPr>
@@ -6632,7 +6223,6 @@
         </w:rPr>
         <w:t>ik</w:t>
       </w:r>
-      <w:proofErr w:type="spellEnd"/>
       <w:r>
         <w:rPr>
           <w:rFonts w:eastAsiaTheme="minorEastAsia"/>
@@ -6655,14 +6245,7 @@
         <w:rPr>
           <w:rFonts w:eastAsiaTheme="minorEastAsia"/>
         </w:rPr>
-        <w:t xml:space="preserve">) ensures that the </w:t>
-      </w:r>
-      <w:proofErr w:type="spellStart"/>
-      <w:r>
-        <w:rPr>
-          <w:rFonts w:eastAsiaTheme="minorEastAsia"/>
-        </w:rPr>
-        <w:t>x</w:t>
+        <w:t>) ensures that the x</w:t>
       </w:r>
       <w:r>
         <w:rPr>
@@ -6671,7 +6254,6 @@
         </w:rPr>
         <w:t>ik</w:t>
       </w:r>
-      <w:proofErr w:type="spellEnd"/>
       <w:r>
         <w:rPr>
           <w:rFonts w:eastAsiaTheme="minorEastAsia"/>
@@ -6688,14 +6270,7 @@
         <w:rPr>
           <w:rFonts w:eastAsiaTheme="minorEastAsia"/>
         </w:rPr>
-        <w:t>income does not exceed the bracket amount (</w:t>
-      </w:r>
-      <w:proofErr w:type="spellStart"/>
-      <w:r>
-        <w:rPr>
-          <w:rFonts w:eastAsiaTheme="minorEastAsia"/>
-        </w:rPr>
-        <w:t>m</w:t>
+        <w:t>income does not exceed the bracket amount (m</w:t>
       </w:r>
       <w:r>
         <w:rPr>
@@ -6704,20 +6279,11 @@
         </w:rPr>
         <w:t>ik</w:t>
       </w:r>
-      <w:proofErr w:type="spellEnd"/>
-      <w:r>
-        <w:rPr>
-          <w:rFonts w:eastAsiaTheme="minorEastAsia"/>
-        </w:rPr>
-        <w:t xml:space="preserve">). </w:t>
-      </w:r>
-      <w:proofErr w:type="spellStart"/>
-      <w:proofErr w:type="gramStart"/>
-      <w:r>
-        <w:rPr>
-          <w:rFonts w:eastAsiaTheme="minorEastAsia"/>
-        </w:rPr>
-        <w:t>m</w:t>
+      <w:r>
+        <w:rPr>
+          <w:rFonts w:eastAsiaTheme="minorEastAsia"/>
+        </w:rPr>
+        <w:t>). m</w:t>
       </w:r>
       <w:r>
         <w:rPr>
@@ -6726,20 +6292,11 @@
         </w:rPr>
         <w:t>ik</w:t>
       </w:r>
-      <w:proofErr w:type="spellEnd"/>
-      <w:proofErr w:type="gramEnd"/>
-      <w:r>
-        <w:rPr>
-          <w:rFonts w:eastAsiaTheme="minorEastAsia"/>
-        </w:rPr>
-        <w:t xml:space="preserve"> and </w:t>
-      </w:r>
-      <w:proofErr w:type="spellStart"/>
-      <w:r>
-        <w:rPr>
-          <w:rFonts w:eastAsiaTheme="minorEastAsia"/>
-        </w:rPr>
-        <w:t>sd</w:t>
+      <w:r>
+        <w:rPr>
+          <w:rFonts w:eastAsiaTheme="minorEastAsia"/>
+        </w:rPr>
+        <w:t xml:space="preserve"> and sd</w:t>
       </w:r>
       <w:r>
         <w:rPr>
@@ -6748,7 +6305,6 @@
         </w:rPr>
         <w:t>i</w:t>
       </w:r>
-      <w:proofErr w:type="spellEnd"/>
       <w:r>
         <w:rPr>
           <w:rFonts w:eastAsiaTheme="minorEastAsia"/>
@@ -7279,14 +6835,7 @@
         <w:rPr>
           <w:rFonts w:eastAsiaTheme="minorEastAsia"/>
         </w:rPr>
-        <w:t>(</w:t>
-      </w:r>
-      <w:proofErr w:type="spellStart"/>
-      <w:r>
-        <w:rPr>
-          <w:rFonts w:eastAsiaTheme="minorEastAsia"/>
-        </w:rPr>
-        <w:t>y</w:t>
+        <w:t>(y</w:t>
       </w:r>
       <w:r>
         <w:rPr>
@@ -7295,7 +6844,6 @@
         </w:rPr>
         <w:t>il</w:t>
       </w:r>
-      <w:proofErr w:type="spellEnd"/>
       <w:r>
         <w:rPr>
           <w:rFonts w:eastAsiaTheme="minorEastAsia"/>
@@ -7343,14 +6891,7 @@
         <w:rPr>
           <w:rFonts w:eastAsiaTheme="minorEastAsia"/>
         </w:rPr>
-        <w:t xml:space="preserve"> (</w:t>
-      </w:r>
-      <w:proofErr w:type="spellStart"/>
-      <w:r>
-        <w:rPr>
-          <w:rFonts w:eastAsiaTheme="minorEastAsia"/>
-        </w:rPr>
-        <w:t>w</w:t>
+        <w:t xml:space="preserve"> (w</w:t>
       </w:r>
       <w:r>
         <w:rPr>
@@ -7366,7 +6907,6 @@
         </w:rPr>
         <w:t>AT</w:t>
       </w:r>
-      <w:proofErr w:type="spellEnd"/>
       <w:r>
         <w:rPr>
           <w:rFonts w:eastAsiaTheme="minorEastAsia"/>
@@ -7377,14 +6917,7 @@
         <w:rPr>
           <w:rFonts w:eastAsiaTheme="minorEastAsia"/>
         </w:rPr>
-        <w:t xml:space="preserve"> and any other taxable capital gains from assets (</w:t>
-      </w:r>
-      <w:proofErr w:type="spellStart"/>
-      <w:r>
-        <w:rPr>
-          <w:rFonts w:eastAsiaTheme="minorEastAsia"/>
-        </w:rPr>
-        <w:t>o</w:t>
+        <w:t xml:space="preserve"> and any other taxable capital gains from assets (o</w:t>
       </w:r>
       <w:r>
         <w:rPr>
@@ -7400,7 +6933,6 @@
         </w:rPr>
         <w:t>At</w:t>
       </w:r>
-      <w:proofErr w:type="spellEnd"/>
       <w:r>
         <w:rPr>
           <w:rFonts w:eastAsiaTheme="minorEastAsia"/>
@@ -7423,14 +6955,7 @@
         <w:rPr>
           <w:rFonts w:eastAsiaTheme="minorEastAsia"/>
         </w:rPr>
-        <w:t>In order to do this we subtract the amounts in the tax brackets (</w:t>
-      </w:r>
-      <w:proofErr w:type="spellStart"/>
-      <w:r>
-        <w:rPr>
-          <w:rFonts w:eastAsiaTheme="minorEastAsia"/>
-        </w:rPr>
-        <w:t>x</w:t>
+        <w:t>In order to do this we subtract the amounts in the tax brackets (x</w:t>
       </w:r>
       <w:r>
         <w:rPr>
@@ -7439,7 +6964,6 @@
         </w:rPr>
         <w:t>ik</w:t>
       </w:r>
-      <w:proofErr w:type="spellEnd"/>
       <w:r>
         <w:rPr>
           <w:rFonts w:eastAsiaTheme="minorEastAsia"/>
@@ -7470,15 +6994,7 @@
         <w:rPr>
           <w:rFonts w:eastAsiaTheme="minorEastAsia"/>
         </w:rPr>
-        <w:t>-1) or n*</w:t>
-      </w:r>
-      <w:proofErr w:type="spellStart"/>
-      <w:proofErr w:type="gramStart"/>
-      <w:r>
-        <w:rPr>
-          <w:rFonts w:eastAsiaTheme="minorEastAsia"/>
-        </w:rPr>
-        <w:t>B</w:t>
+        <w:t>-1) or n*B</w:t>
       </w:r>
       <w:r>
         <w:rPr>
@@ -7487,8 +7003,6 @@
         </w:rPr>
         <w:t>cg</w:t>
       </w:r>
-      <w:proofErr w:type="spellEnd"/>
-      <w:proofErr w:type="gramEnd"/>
       <w:r>
         <w:rPr>
           <w:rFonts w:eastAsiaTheme="minorEastAsia"/>
@@ -7835,41 +7349,50 @@
           <w:rFonts w:eastAsiaTheme="minorEastAsia"/>
           <w:vertAlign w:val="subscript"/>
         </w:rPr>
-        <w:t>i+1</w:t>
-      </w:r>
-      <w:proofErr w:type="gramStart"/>
+        <w:t>i+1,j</w:t>
+      </w:r>
+      <w:r>
+        <w:rPr>
+          <w:rFonts w:eastAsiaTheme="minorEastAsia"/>
+        </w:rPr>
+        <w:t xml:space="preserve">) </w:t>
+      </w:r>
+      <w:r>
+        <w:rPr>
+          <w:rFonts w:eastAsiaTheme="minorEastAsia"/>
+        </w:rPr>
+        <w:t>is equal to the balance of the account at the start of the previous year</w:t>
+      </w:r>
+      <w:r>
+        <w:rPr>
+          <w:rFonts w:eastAsiaTheme="minorEastAsia"/>
+        </w:rPr>
+        <w:t xml:space="preserve"> (b</w:t>
+      </w:r>
       <w:r>
         <w:rPr>
           <w:rFonts w:eastAsiaTheme="minorEastAsia"/>
           <w:vertAlign w:val="subscript"/>
         </w:rPr>
-        <w:t>,j</w:t>
-      </w:r>
-      <w:proofErr w:type="gramEnd"/>
-      <w:r>
-        <w:rPr>
-          <w:rFonts w:eastAsiaTheme="minorEastAsia"/>
-        </w:rPr>
-        <w:t xml:space="preserve">) </w:t>
-      </w:r>
-      <w:r>
-        <w:rPr>
-          <w:rFonts w:eastAsiaTheme="minorEastAsia"/>
-        </w:rPr>
-        <w:t>is equal to the balance of the account at the start of the previous year</w:t>
-      </w:r>
-      <w:r>
-        <w:rPr>
-          <w:rFonts w:eastAsiaTheme="minorEastAsia"/>
-        </w:rPr>
-        <w:t xml:space="preserve"> (</w:t>
-      </w:r>
-      <w:proofErr w:type="spellStart"/>
-      <w:r>
-        <w:rPr>
-          <w:rFonts w:eastAsiaTheme="minorEastAsia"/>
-        </w:rPr>
-        <w:t>b</w:t>
+        <w:t>ij</w:t>
+      </w:r>
+      <w:r>
+        <w:rPr>
+          <w:rFonts w:eastAsiaTheme="minorEastAsia"/>
+        </w:rPr>
+        <w:t>)</w:t>
+      </w:r>
+      <w:r>
+        <w:rPr>
+          <w:rFonts w:eastAsiaTheme="minorEastAsia"/>
+        </w:rPr>
+        <w:t xml:space="preserve">, minus the previous year’s withdrawals </w:t>
+      </w:r>
+      <w:r>
+        <w:rPr>
+          <w:rFonts w:eastAsiaTheme="minorEastAsia"/>
+        </w:rPr>
+        <w:t>(w</w:t>
       </w:r>
       <w:r>
         <w:rPr>
@@ -7878,7 +7401,6 @@
         </w:rPr>
         <w:t>ij</w:t>
       </w:r>
-      <w:proofErr w:type="spellEnd"/>
       <w:r>
         <w:rPr>
           <w:rFonts w:eastAsiaTheme="minorEastAsia"/>
@@ -7889,20 +7411,55 @@
         <w:rPr>
           <w:rFonts w:eastAsiaTheme="minorEastAsia"/>
         </w:rPr>
-        <w:t xml:space="preserve">, minus the previous year’s withdrawals </w:t>
-      </w:r>
-      <w:r>
-        <w:rPr>
-          <w:rFonts w:eastAsiaTheme="minorEastAsia"/>
-        </w:rPr>
-        <w:t>(</w:t>
-      </w:r>
-      <w:proofErr w:type="spellStart"/>
-      <w:r>
-        <w:rPr>
-          <w:rFonts w:eastAsiaTheme="minorEastAsia"/>
-        </w:rPr>
-        <w:t>w</w:t>
+        <w:t>)</w:t>
+      </w:r>
+      <w:r>
+        <w:rPr>
+          <w:rFonts w:eastAsiaTheme="minorEastAsia"/>
+        </w:rPr>
+        <w:t xml:space="preserve"> plus the deposits </w:t>
+      </w:r>
+      <w:r>
+        <w:rPr>
+          <w:rFonts w:eastAsiaTheme="minorEastAsia"/>
+        </w:rPr>
+        <w:t xml:space="preserve"> and any income from the sale of assets </w:t>
+      </w:r>
+      <w:r>
+        <w:rPr>
+          <w:rFonts w:eastAsiaTheme="minorEastAsia"/>
+        </w:rPr>
+        <w:t>in the previous year (all</w:t>
+      </w:r>
+      <w:r>
+        <w:rPr>
+          <w:rFonts w:eastAsiaTheme="minorEastAsia"/>
+        </w:rPr>
+        <w:t xml:space="preserve"> </w:t>
+      </w:r>
+      <w:r>
+        <w:rPr>
+          <w:rFonts w:eastAsiaTheme="minorEastAsia"/>
+        </w:rPr>
+        <w:t xml:space="preserve">modeled as occurring at the beginning of the year) </w:t>
+      </w:r>
+      <w:r>
+        <w:rPr>
+          <w:rFonts w:eastAsiaTheme="minorEastAsia"/>
+        </w:rPr>
+        <w:t>times the return o</w:t>
+      </w:r>
+      <w:r>
+        <w:rPr>
+          <w:rFonts w:eastAsiaTheme="minorEastAsia"/>
+        </w:rPr>
+        <w:t>n the investment for the year at the</w:t>
+      </w:r>
+      <w:r>
+        <w:rPr>
+          <w:rFonts w:eastAsiaTheme="minorEastAsia"/>
+        </w:rPr>
+        <w:t xml:space="preserve"> rate of return (r</w:t>
       </w:r>
       <w:r>
         <w:rPr>
@@ -7911,123 +7468,37 @@
         </w:rPr>
         <w:t>ij</w:t>
       </w:r>
-      <w:proofErr w:type="spellEnd"/>
-      <w:r>
-        <w:rPr>
-          <w:rFonts w:eastAsiaTheme="minorEastAsia"/>
-        </w:rPr>
-        <w:t>)</w:t>
-      </w:r>
-      <w:r>
-        <w:rPr>
-          <w:rFonts w:eastAsiaTheme="minorEastAsia"/>
-        </w:rPr>
-        <w:t>)</w:t>
-      </w:r>
-      <w:r>
-        <w:rPr>
-          <w:rFonts w:eastAsiaTheme="minorEastAsia"/>
-        </w:rPr>
-        <w:t xml:space="preserve"> plus the deposits </w:t>
-      </w:r>
-      <w:r>
-        <w:rPr>
-          <w:rFonts w:eastAsiaTheme="minorEastAsia"/>
-        </w:rPr>
-        <w:t xml:space="preserve"> and any income from the sale of assets </w:t>
-      </w:r>
-      <w:r>
-        <w:rPr>
-          <w:rFonts w:eastAsiaTheme="minorEastAsia"/>
-        </w:rPr>
-        <w:t>in the previous year (all</w:t>
-      </w:r>
-      <w:r>
-        <w:rPr>
-          <w:rFonts w:eastAsiaTheme="minorEastAsia"/>
-        </w:rPr>
-        <w:t xml:space="preserve"> </w:t>
-      </w:r>
-      <w:r>
-        <w:rPr>
-          <w:rFonts w:eastAsiaTheme="minorEastAsia"/>
-        </w:rPr>
-        <w:t xml:space="preserve">modeled as occurring at the beginning of the year) </w:t>
-      </w:r>
-      <w:r>
-        <w:rPr>
-          <w:rFonts w:eastAsiaTheme="minorEastAsia"/>
-        </w:rPr>
-        <w:t>times the return o</w:t>
-      </w:r>
-      <w:r>
-        <w:rPr>
-          <w:rFonts w:eastAsiaTheme="minorEastAsia"/>
-        </w:rPr>
-        <w:t>n the investment for the year at the</w:t>
-      </w:r>
-      <w:r>
-        <w:rPr>
-          <w:rFonts w:eastAsiaTheme="minorEastAsia"/>
-        </w:rPr>
-        <w:t xml:space="preserve"> rate of return (</w:t>
-      </w:r>
-      <w:proofErr w:type="spellStart"/>
-      <w:r>
-        <w:rPr>
-          <w:rFonts w:eastAsiaTheme="minorEastAsia"/>
-        </w:rPr>
-        <w:t>r</w:t>
+      <w:r>
+        <w:rPr>
+          <w:rFonts w:eastAsiaTheme="minorEastAsia"/>
+        </w:rPr>
+        <w:t xml:space="preserve">). This is somewhat pessimistic because withdrawals are usually not taken out in one transaction </w:t>
+      </w:r>
+      <w:r>
+        <w:rPr>
+          <w:rFonts w:eastAsiaTheme="minorEastAsia"/>
+        </w:rPr>
+        <w:t xml:space="preserve">and optimistic as neither are deposits made </w:t>
+      </w:r>
+      <w:r>
+        <w:rPr>
+          <w:rFonts w:eastAsiaTheme="minorEastAsia"/>
+        </w:rPr>
+        <w:t xml:space="preserve">at the beginning of the year but this is a small effect for our purposes here. </w:t>
+      </w:r>
+      <w:r>
+        <w:rPr>
+          <w:rFonts w:eastAsiaTheme="minorEastAsia"/>
+        </w:rPr>
+        <w:t>Expression (15) generates n*n</w:t>
       </w:r>
       <w:r>
         <w:rPr>
           <w:rFonts w:eastAsiaTheme="minorEastAsia"/>
           <w:vertAlign w:val="subscript"/>
         </w:rPr>
-        <w:t>ij</w:t>
-      </w:r>
-      <w:proofErr w:type="spellEnd"/>
-      <w:r>
-        <w:rPr>
-          <w:rFonts w:eastAsiaTheme="minorEastAsia"/>
-        </w:rPr>
-        <w:t xml:space="preserve">). This is somewhat pessimistic because withdrawals are usually not taken out in one transaction </w:t>
-      </w:r>
-      <w:r>
-        <w:rPr>
-          <w:rFonts w:eastAsiaTheme="minorEastAsia"/>
-        </w:rPr>
-        <w:t xml:space="preserve">and optimistic as neither are deposits made </w:t>
-      </w:r>
-      <w:r>
-        <w:rPr>
-          <w:rFonts w:eastAsiaTheme="minorEastAsia"/>
-        </w:rPr>
-        <w:t xml:space="preserve">at the beginning of the year but this is a small effect for our purposes here. </w:t>
-      </w:r>
-      <w:r>
-        <w:rPr>
-          <w:rFonts w:eastAsiaTheme="minorEastAsia"/>
-        </w:rPr>
-        <w:t>Expression (15) generates n*</w:t>
-      </w:r>
-      <w:proofErr w:type="spellStart"/>
-      <w:proofErr w:type="gramStart"/>
-      <w:r>
-        <w:rPr>
-          <w:rFonts w:eastAsiaTheme="minorEastAsia"/>
-        </w:rPr>
-        <w:t>n</w:t>
-      </w:r>
-      <w:r>
-        <w:rPr>
-          <w:rFonts w:eastAsiaTheme="minorEastAsia"/>
-          <w:vertAlign w:val="subscript"/>
-        </w:rPr>
         <w:t>l</w:t>
       </w:r>
-      <w:proofErr w:type="spellEnd"/>
-      <w:proofErr w:type="gramEnd"/>
       <w:r>
         <w:rPr>
           <w:rFonts w:eastAsiaTheme="minorEastAsia"/>
@@ -8189,14 +7660,7 @@
         <w:rPr>
           <w:rFonts w:eastAsiaTheme="minorEastAsia"/>
         </w:rPr>
-        <w:t xml:space="preserve"> account balances to </w:t>
-      </w:r>
-      <w:proofErr w:type="spellStart"/>
-      <w:r>
-        <w:rPr>
-          <w:rFonts w:eastAsiaTheme="minorEastAsia"/>
-        </w:rPr>
-        <w:t>q</w:t>
+        <w:t xml:space="preserve"> account balances to q</w:t>
       </w:r>
       <w:r>
         <w:rPr>
@@ -8205,7 +7669,6 @@
         </w:rPr>
         <w:t>j</w:t>
       </w:r>
-      <w:proofErr w:type="spellEnd"/>
       <w:r>
         <w:rPr>
           <w:rFonts w:eastAsiaTheme="minorEastAsia"/>
@@ -8620,15 +8083,7 @@
         </w:numPr>
       </w:pPr>
       <w:r>
-        <w:t xml:space="preserve">Remove Roth assumption by adding a basis for </w:t>
-      </w:r>
-      <w:proofErr w:type="spellStart"/>
-      <w:r>
-        <w:t>roth</w:t>
-      </w:r>
-      <w:proofErr w:type="spellEnd"/>
-      <w:r>
-        <w:t xml:space="preserve"> account and handling its special case taxing correctly</w:t>
+        <w:t>Remove Roth assumption by adding a basis for roth account and handling its special case taxing correctly</w:t>
       </w:r>
     </w:p>
     <w:p>
@@ -8673,43 +8128,7 @@
         <w:rPr>
           <w:rFonts w:eastAsiaTheme="minorEastAsia"/>
         </w:rPr>
-        <w:t xml:space="preserve">OK for our current work we will use the python </w:t>
-      </w:r>
-      <w:proofErr w:type="spellStart"/>
-      <w:r>
-        <w:rPr>
-          <w:rFonts w:eastAsiaTheme="minorEastAsia"/>
-        </w:rPr>
-        <w:t>scipy</w:t>
-      </w:r>
-      <w:proofErr w:type="spellEnd"/>
-      <w:r>
-        <w:rPr>
-          <w:rFonts w:eastAsiaTheme="minorEastAsia"/>
-        </w:rPr>
-        <w:t xml:space="preserve"> library, specifically the function </w:t>
-      </w:r>
-      <w:proofErr w:type="spellStart"/>
-      <w:proofErr w:type="gramStart"/>
-      <w:r>
-        <w:rPr>
-          <w:rFonts w:eastAsiaTheme="minorEastAsia"/>
-        </w:rPr>
-        <w:t>scipy.optimize.linprog</w:t>
-      </w:r>
-      <w:proofErr w:type="spellEnd"/>
-      <w:r>
-        <w:rPr>
-          <w:rFonts w:eastAsiaTheme="minorEastAsia"/>
-        </w:rPr>
-        <w:t>(</w:t>
-      </w:r>
-      <w:proofErr w:type="gramEnd"/>
-      <w:r>
-        <w:rPr>
-          <w:rFonts w:eastAsiaTheme="minorEastAsia"/>
-        </w:rPr>
-        <w:t>). This requires the model to conform to the following</w:t>
+        <w:t>OK for our current work we will use the python scipy library, specifically the function scipy.optimize.linprog(). This requires the model to conform to the following</w:t>
       </w:r>
       <w:r>
         <w:rPr>
@@ -8738,14 +8157,7 @@
         <w:rPr>
           <w:rFonts w:eastAsiaTheme="minorEastAsia"/>
         </w:rPr>
-        <w:t xml:space="preserve">Object function: Minimize </w:t>
-      </w:r>
-      <w:proofErr w:type="spellStart"/>
-      <w:r>
-        <w:rPr>
-          <w:rFonts w:eastAsiaTheme="minorEastAsia"/>
-        </w:rPr>
-        <w:t>c</w:t>
+        <w:t>Object function: Minimize c</w:t>
       </w:r>
       <w:r>
         <w:rPr>
@@ -8754,7 +8166,6 @@
         </w:rPr>
         <w:t>t</w:t>
       </w:r>
-      <w:proofErr w:type="spellEnd"/>
       <w:r>
         <w:rPr>
           <w:rFonts w:eastAsiaTheme="minorEastAsia"/>
@@ -8808,19 +8219,11 @@
         </w:rPr>
         <w:t xml:space="preserve"> to match </w:t>
       </w:r>
-      <w:proofErr w:type="spellStart"/>
-      <w:r>
-        <w:rPr>
-          <w:rFonts w:eastAsiaTheme="minorEastAsia"/>
-        </w:rPr>
-        <w:t>scipy</w:t>
-      </w:r>
-      <w:proofErr w:type="spellEnd"/>
-      <w:r>
-        <w:rPr>
-          <w:rFonts w:eastAsiaTheme="minorEastAsia"/>
-        </w:rPr>
-        <w:t xml:space="preserve"> template form </w:t>
+      <w:r>
+        <w:rPr>
+          <w:rFonts w:eastAsiaTheme="minorEastAsia"/>
+        </w:rPr>
+        <w:t xml:space="preserve">scipy template form </w:t>
       </w:r>
       <w:r>
         <w:rPr>
@@ -10227,7 +9630,6 @@
           <w:rFonts w:eastAsiaTheme="minorEastAsia"/>
         </w:rPr>
       </w:pPr>
-      <w:proofErr w:type="spellStart"/>
       <w:r>
         <w:rPr>
           <w:rFonts w:eastAsiaTheme="minorEastAsia"/>
@@ -10241,47 +9643,11 @@
         </w:rPr>
         <w:t>ij</w:t>
       </w:r>
-      <w:proofErr w:type="spellEnd"/>
-      <w:r>
-        <w:rPr>
-          <w:rFonts w:eastAsiaTheme="minorEastAsia"/>
-        </w:rPr>
-        <w:t xml:space="preserve"> == 0.1 for </w:t>
-      </w:r>
-      <w:proofErr w:type="spellStart"/>
-      <w:r>
-        <w:rPr>
-          <w:rFonts w:eastAsiaTheme="minorEastAsia"/>
-        </w:rPr>
-        <w:t>i</w:t>
-      </w:r>
-      <w:proofErr w:type="spellEnd"/>
-      <w:r>
-        <w:rPr>
-          <w:rFonts w:eastAsiaTheme="minorEastAsia"/>
-        </w:rPr>
-        <w:t xml:space="preserve"> &lt;60</w:t>
-      </w:r>
-      <w:proofErr w:type="gramStart"/>
-      <w:r>
-        <w:rPr>
-          <w:rFonts w:eastAsiaTheme="minorEastAsia"/>
-        </w:rPr>
-        <w:t>,j</w:t>
-      </w:r>
-      <w:proofErr w:type="gramEnd"/>
-      <w:r>
-        <w:rPr>
-          <w:rFonts w:eastAsiaTheme="minorEastAsia"/>
-        </w:rPr>
-        <w:t>&lt;</w:t>
-      </w:r>
-      <w:proofErr w:type="spellStart"/>
-      <w:r>
-        <w:rPr>
-          <w:rFonts w:eastAsiaTheme="minorEastAsia"/>
-        </w:rPr>
-        <w:t>n</w:t>
+      <w:r>
+        <w:rPr>
+          <w:rFonts w:eastAsiaTheme="minorEastAsia"/>
+        </w:rPr>
+        <w:t xml:space="preserve"> == 0.1 for i &lt;60,j&lt;n</w:t>
       </w:r>
       <w:r>
         <w:rPr>
@@ -10290,19 +9656,11 @@
         </w:rPr>
         <w:t>l</w:t>
       </w:r>
-      <w:proofErr w:type="spellEnd"/>
-      <w:r>
-        <w:rPr>
-          <w:rFonts w:eastAsiaTheme="minorEastAsia"/>
-        </w:rPr>
-        <w:t xml:space="preserve"> Otherwise </w:t>
-      </w:r>
-      <w:proofErr w:type="spellStart"/>
-      <w:r>
-        <w:rPr>
-          <w:rFonts w:eastAsiaTheme="minorEastAsia"/>
-        </w:rPr>
-        <w:t>p</w:t>
+      <w:r>
+        <w:rPr>
+          <w:rFonts w:eastAsiaTheme="minorEastAsia"/>
+        </w:rPr>
+        <w:t xml:space="preserve"> Otherwise p</w:t>
       </w:r>
       <w:r>
         <w:rPr>
@@ -10311,7 +9669,6 @@
         </w:rPr>
         <w:t>ij</w:t>
       </w:r>
-      <w:proofErr w:type="spellEnd"/>
       <w:r>
         <w:rPr>
           <w:rFonts w:eastAsiaTheme="minorEastAsia"/>
@@ -13644,19 +13001,11 @@
           <w:rFonts w:eastAsiaTheme="minorEastAsia"/>
         </w:rPr>
       </w:pPr>
-      <w:proofErr w:type="spellStart"/>
-      <w:r>
-        <w:rPr>
-          <w:rFonts w:eastAsiaTheme="minorEastAsia"/>
-        </w:rPr>
-        <w:t>Bij</w:t>
-      </w:r>
-      <w:proofErr w:type="spellEnd"/>
-      <w:r>
-        <w:rPr>
-          <w:rFonts w:eastAsiaTheme="minorEastAsia"/>
-        </w:rPr>
-        <w:t xml:space="preserve"> supports an extra year</w:t>
+      <w:r>
+        <w:rPr>
+          <w:rFonts w:eastAsiaTheme="minorEastAsia"/>
+        </w:rPr>
+        <w:t>Bij supports an extra year</w:t>
       </w:r>
     </w:p>
     <w:p>
@@ -14148,21 +13497,7 @@
         <w:rPr>
           <w:rFonts w:eastAsiaTheme="minorEastAsia"/>
         </w:rPr>
-        <w:t xml:space="preserve"> model into the </w:t>
-      </w:r>
-      <w:proofErr w:type="spellStart"/>
-      <w:r>
-        <w:rPr>
-          <w:rFonts w:eastAsiaTheme="minorEastAsia"/>
-        </w:rPr>
-        <w:t>scipy</w:t>
-      </w:r>
-      <w:proofErr w:type="spellEnd"/>
-      <w:r>
-        <w:rPr>
-          <w:rFonts w:eastAsiaTheme="minorEastAsia"/>
-        </w:rPr>
-        <w:t xml:space="preserve"> equivalent we have only </w:t>
+        <w:t xml:space="preserve"> model into the scipy equivalent we have only </w:t>
       </w:r>
       <w:r>
         <w:rPr>
@@ -14426,22 +13761,7 @@
         <w:rPr>
           <w:rFonts w:eastAsiaTheme="minorEastAsia"/>
         </w:rPr>
-        <w:t xml:space="preserve">) we also multiplied out the </w:t>
-      </w:r>
-      <w:proofErr w:type="gramStart"/>
-      <w:r>
-        <w:rPr>
-          <w:rFonts w:eastAsiaTheme="minorEastAsia"/>
-        </w:rPr>
-        <w:t>c(</w:t>
-      </w:r>
-      <w:proofErr w:type="spellStart"/>
-      <w:proofErr w:type="gramEnd"/>
-      <w:r>
-        <w:rPr>
-          <w:rFonts w:eastAsiaTheme="minorEastAsia"/>
-        </w:rPr>
-        <w:t>b</w:t>
+        <w:t>) we also multiplied out the c(b</w:t>
       </w:r>
       <w:r>
         <w:rPr>
@@ -14450,19 +13770,11 @@
         </w:rPr>
         <w:t>ij</w:t>
       </w:r>
-      <w:proofErr w:type="spellEnd"/>
-      <w:r>
-        <w:rPr>
-          <w:rFonts w:eastAsiaTheme="minorEastAsia"/>
-        </w:rPr>
-        <w:t xml:space="preserve"> – </w:t>
-      </w:r>
-      <w:proofErr w:type="spellStart"/>
-      <w:r>
-        <w:rPr>
-          <w:rFonts w:eastAsiaTheme="minorEastAsia"/>
-        </w:rPr>
-        <w:t>w</w:t>
+      <w:r>
+        <w:rPr>
+          <w:rFonts w:eastAsiaTheme="minorEastAsia"/>
+        </w:rPr>
+        <w:t xml:space="preserve"> – w</w:t>
       </w:r>
       <w:r>
         <w:rPr>
@@ -14471,7 +13783,6 @@
         </w:rPr>
         <w:t>ij</w:t>
       </w:r>
-      <w:proofErr w:type="spellEnd"/>
       <w:r>
         <w:rPr>
           <w:rFonts w:eastAsiaTheme="minorEastAsia"/>
@@ -14483,14 +13794,7 @@
         <w:rPr>
           <w:rFonts w:eastAsiaTheme="minorEastAsia"/>
         </w:rPr>
-        <w:t xml:space="preserve">+ </w:t>
-      </w:r>
-      <w:proofErr w:type="spellStart"/>
-      <w:r>
-        <w:rPr>
-          <w:rFonts w:eastAsiaTheme="minorEastAsia"/>
-        </w:rPr>
-        <w:t>D</w:t>
+        <w:t>+ D</w:t>
       </w:r>
       <w:r>
         <w:rPr>
@@ -14499,19 +13803,11 @@
         </w:rPr>
         <w:t>ij</w:t>
       </w:r>
-      <w:proofErr w:type="spellEnd"/>
-      <w:r>
-        <w:rPr>
-          <w:rFonts w:eastAsiaTheme="minorEastAsia"/>
-        </w:rPr>
-        <w:t xml:space="preserve"> + </w:t>
-      </w:r>
-      <w:proofErr w:type="spellStart"/>
-      <w:r>
-        <w:rPr>
-          <w:rFonts w:eastAsiaTheme="minorEastAsia"/>
-        </w:rPr>
-        <w:t>o</w:t>
+      <w:r>
+        <w:rPr>
+          <w:rFonts w:eastAsiaTheme="minorEastAsia"/>
+        </w:rPr>
+        <w:t xml:space="preserve"> + o</w:t>
       </w:r>
       <w:r>
         <w:rPr>
@@ -14527,7 +13823,6 @@
         </w:rPr>
         <w:t>i</w:t>
       </w:r>
-      <w:proofErr w:type="spellEnd"/>
       <w:r>
         <w:rPr>
           <w:rFonts w:eastAsiaTheme="minorEastAsia"/>
@@ -14538,14 +13833,7 @@
         <w:rPr>
           <w:rFonts w:eastAsiaTheme="minorEastAsia"/>
         </w:rPr>
-        <w:t xml:space="preserve"> to (</w:t>
-      </w:r>
-      <w:proofErr w:type="spellStart"/>
-      <w:r>
-        <w:rPr>
-          <w:rFonts w:eastAsiaTheme="minorEastAsia"/>
-        </w:rPr>
-        <w:t>cb</w:t>
+        <w:t xml:space="preserve"> to (cb</w:t>
       </w:r>
       <w:r>
         <w:rPr>
@@ -14554,19 +13842,11 @@
         </w:rPr>
         <w:t>ij</w:t>
       </w:r>
-      <w:proofErr w:type="spellEnd"/>
-      <w:r>
-        <w:rPr>
-          <w:rFonts w:eastAsiaTheme="minorEastAsia"/>
-        </w:rPr>
-        <w:t xml:space="preserve"> – </w:t>
-      </w:r>
-      <w:proofErr w:type="spellStart"/>
-      <w:r>
-        <w:rPr>
-          <w:rFonts w:eastAsiaTheme="minorEastAsia"/>
-        </w:rPr>
-        <w:t>cw</w:t>
+      <w:r>
+        <w:rPr>
+          <w:rFonts w:eastAsiaTheme="minorEastAsia"/>
+        </w:rPr>
+        <w:t xml:space="preserve"> – cw</w:t>
       </w:r>
       <w:r>
         <w:rPr>
@@ -14575,19 +13855,11 @@
         </w:rPr>
         <w:t>ij</w:t>
       </w:r>
-      <w:proofErr w:type="spellEnd"/>
-      <w:r>
-        <w:rPr>
-          <w:rFonts w:eastAsiaTheme="minorEastAsia"/>
-        </w:rPr>
-        <w:t xml:space="preserve"> + </w:t>
-      </w:r>
-      <w:proofErr w:type="spellStart"/>
-      <w:r>
-        <w:rPr>
-          <w:rFonts w:eastAsiaTheme="minorEastAsia"/>
-        </w:rPr>
-        <w:t>cD</w:t>
+      <w:r>
+        <w:rPr>
+          <w:rFonts w:eastAsiaTheme="minorEastAsia"/>
+        </w:rPr>
+        <w:t xml:space="preserve"> + cD</w:t>
       </w:r>
       <w:r>
         <w:rPr>
@@ -14596,7 +13868,6 @@
         </w:rPr>
         <w:t>ij</w:t>
       </w:r>
-      <w:proofErr w:type="spellEnd"/>
       <w:r>
         <w:rPr>
           <w:rFonts w:eastAsiaTheme="minorEastAsia"/>
@@ -14608,14 +13879,7 @@
         <w:rPr>
           <w:rFonts w:eastAsiaTheme="minorEastAsia"/>
         </w:rPr>
-        <w:t xml:space="preserve">+ </w:t>
-      </w:r>
-      <w:proofErr w:type="spellStart"/>
-      <w:r>
-        <w:rPr>
-          <w:rFonts w:eastAsiaTheme="minorEastAsia"/>
-        </w:rPr>
-        <w:t>co</w:t>
+        <w:t>+ co</w:t>
       </w:r>
       <w:r>
         <w:rPr>
@@ -14631,7 +13895,6 @@
         </w:rPr>
         <w:t>i</w:t>
       </w:r>
-      <w:proofErr w:type="spellEnd"/>
       <w:r>
         <w:rPr>
           <w:rFonts w:eastAsiaTheme="minorEastAsia"/>
@@ -14666,14 +13929,7 @@
         <w:rPr>
           <w:rFonts w:eastAsiaTheme="minorEastAsia"/>
         </w:rPr>
-        <w:t xml:space="preserve"> account balances to </w:t>
-      </w:r>
-      <w:proofErr w:type="spellStart"/>
-      <w:r>
-        <w:rPr>
-          <w:rFonts w:eastAsiaTheme="minorEastAsia"/>
-        </w:rPr>
-        <w:t>q</w:t>
+        <w:t xml:space="preserve"> account balances to q</w:t>
       </w:r>
       <w:r>
         <w:rPr>
@@ -14682,7 +13938,6 @@
         </w:rPr>
         <w:t>j</w:t>
       </w:r>
-      <w:proofErr w:type="spellEnd"/>
       <w:r>
         <w:rPr>
           <w:rFonts w:eastAsiaTheme="minorEastAsia"/>
@@ -14723,8 +13978,6 @@
       </w:r>
     </w:p>
     <w:p>
-      <w:proofErr w:type="spellStart"/>
-      <w:proofErr w:type="gramStart"/>
       <w:r>
         <w:t>a</w:t>
       </w:r>
@@ -14734,24 +13987,12 @@
         </w:rPr>
         <w:t>ij</w:t>
       </w:r>
-      <w:proofErr w:type="spellEnd"/>
-      <w:proofErr w:type="gramEnd"/>
       <w:r>
         <w:tab/>
-        <w:t xml:space="preserve">IRA life expectancy at age in year </w:t>
-      </w:r>
-      <w:proofErr w:type="spellStart"/>
-      <w:r>
-        <w:t>i</w:t>
-      </w:r>
-      <w:proofErr w:type="spellEnd"/>
-      <w:r>
-        <w:t xml:space="preserve"> for account j</w:t>
-      </w:r>
-    </w:p>
-    <w:p>
-      <w:proofErr w:type="spellStart"/>
-      <w:proofErr w:type="gramStart"/>
+        <w:t>IRA life expectancy at age in year i for account j</w:t>
+      </w:r>
+    </w:p>
+    <w:p>
       <w:r>
         <w:t>B</w:t>
       </w:r>
@@ -14761,16 +14002,12 @@
         </w:rPr>
         <w:t>cg</w:t>
       </w:r>
-      <w:proofErr w:type="spellEnd"/>
-      <w:proofErr w:type="gramEnd"/>
       <w:r>
         <w:tab/>
         <w:t>Number of capital gains tax brackets</w:t>
       </w:r>
     </w:p>
     <w:p>
-      <w:proofErr w:type="spellStart"/>
-      <w:proofErr w:type="gramStart"/>
       <w:r>
         <w:t>B</w:t>
       </w:r>
@@ -14780,8 +14017,6 @@
         </w:rPr>
         <w:t>t</w:t>
       </w:r>
-      <w:proofErr w:type="spellEnd"/>
-      <w:proofErr w:type="gramEnd"/>
       <w:r>
         <w:tab/>
         <w:t>Number of tax brackets</w:t>
@@ -14791,8 +14026,6 @@
       </w:r>
     </w:p>
     <w:p>
-      <w:proofErr w:type="spellStart"/>
-      <w:proofErr w:type="gramStart"/>
       <w:r>
         <w:t>b</w:t>
       </w:r>
@@ -14802,27 +14035,15 @@
         </w:rPr>
         <w:t>ij</w:t>
       </w:r>
-      <w:proofErr w:type="spellEnd"/>
-      <w:proofErr w:type="gramEnd"/>
       <w:r>
         <w:tab/>
-        <w:t xml:space="preserve">balance of account j in year </w:t>
-      </w:r>
-      <w:proofErr w:type="spellStart"/>
-      <w:r>
-        <w:t>i</w:t>
-      </w:r>
-      <w:proofErr w:type="spellEnd"/>
-      <w:r>
-        <w:t xml:space="preserve"> </w:t>
-      </w:r>
-    </w:p>
-    <w:p>
-      <w:proofErr w:type="gramStart"/>
+        <w:t xml:space="preserve">balance of account j in year i </w:t>
+      </w:r>
+    </w:p>
+    <w:p>
       <w:r>
         <w:t>d</w:t>
       </w:r>
-      <w:proofErr w:type="gramEnd"/>
       <w:r>
         <w:tab/>
         <w:t>desired minimum</w:t>
@@ -14838,13 +14059,9 @@
       </w:r>
     </w:p>
     <w:p>
-      <w:proofErr w:type="spellStart"/>
-      <w:proofErr w:type="gramStart"/>
       <w:r>
         <w:t>dm</w:t>
       </w:r>
-      <w:proofErr w:type="spellEnd"/>
-      <w:proofErr w:type="gramEnd"/>
       <w:r>
         <w:tab/>
         <w:t>desire maximal after</w:t>
@@ -14854,7 +14071,6 @@
       </w:r>
     </w:p>
     <w:p>
-      <w:proofErr w:type="spellStart"/>
       <w:r>
         <w:t>D</w:t>
       </w:r>
@@ -14870,7 +14086,6 @@
         </w:rPr>
         <w:t>j</w:t>
       </w:r>
-      <w:proofErr w:type="spellEnd"/>
       <w:r>
         <w:tab/>
         <w:t xml:space="preserve">deposits to </w:t>
@@ -14882,96 +14097,70 @@
         <w:t>account in</w:t>
       </w:r>
       <w:r>
-        <w:t xml:space="preserve"> year </w:t>
-      </w:r>
-      <w:proofErr w:type="spellStart"/>
-      <w:r>
+        <w:t xml:space="preserve"> year i</w:t>
+      </w:r>
+    </w:p>
+    <w:p>
+      <w:r>
+        <w:t>D</w:t>
+      </w:r>
+      <w:r>
+        <w:rPr>
+          <w:vertAlign w:val="subscript"/>
+        </w:rPr>
+        <w:t>j</w:t>
+      </w:r>
+      <w:r>
+        <w:rPr>
+          <w:vertAlign w:val="superscript"/>
+        </w:rPr>
+        <w:t>A</w:t>
+      </w:r>
+      <w:r>
+        <w:tab/>
+        <w:t>The discount rate for the jth account</w:t>
+      </w:r>
+    </w:p>
+    <w:p>
+      <w:r>
+        <w:t>e</w:t>
+      </w:r>
+      <w:r>
+        <w:rPr>
+          <w:vertAlign w:val="subscript"/>
+        </w:rPr>
         <w:t>i</w:t>
       </w:r>
-      <w:proofErr w:type="spellEnd"/>
-    </w:p>
-    <w:p>
-      <w:proofErr w:type="spellStart"/>
-      <w:r>
-        <w:t>D</w:t>
+      <w:r>
+        <w:tab/>
+        <w:t>Special expenses that have a limited duration. These will not be counted as part of s</w:t>
       </w:r>
       <w:r>
         <w:rPr>
           <w:vertAlign w:val="subscript"/>
         </w:rPr>
-        <w:t>j</w:t>
-      </w:r>
-      <w:r>
-        <w:rPr>
-          <w:vertAlign w:val="superscript"/>
-        </w:rPr>
-        <w:t>A</w:t>
-      </w:r>
-      <w:proofErr w:type="spellEnd"/>
-      <w:r>
-        <w:tab/>
-        <w:t xml:space="preserve">The discount rate for the </w:t>
-      </w:r>
-      <w:proofErr w:type="spellStart"/>
-      <w:r>
-        <w:t>jth</w:t>
-      </w:r>
-      <w:proofErr w:type="spellEnd"/>
-      <w:r>
-        <w:t xml:space="preserve"> account</w:t>
-      </w:r>
-    </w:p>
-    <w:p>
-      <w:proofErr w:type="spellStart"/>
-      <w:proofErr w:type="gramStart"/>
-      <w:r>
-        <w:t>e</w:t>
-      </w:r>
-      <w:r>
-        <w:rPr>
+        <w:t>i</w:t>
+      </w:r>
+    </w:p>
+    <w:p>
+      <w:pPr>
+        <w:rPr>
+          <w:rFonts w:eastAsiaTheme="minorEastAsia"/>
+        </w:rPr>
+      </w:pPr>
+      <w:r>
+        <w:rPr>
+          <w:rFonts w:eastAsiaTheme="minorEastAsia"/>
+        </w:rPr>
+        <w:t>f</w:t>
+      </w:r>
+      <w:r>
+        <w:rPr>
+          <w:rFonts w:eastAsiaTheme="minorEastAsia"/>
           <w:vertAlign w:val="subscript"/>
         </w:rPr>
         <w:t>i</w:t>
       </w:r>
-      <w:proofErr w:type="spellEnd"/>
-      <w:proofErr w:type="gramEnd"/>
-      <w:r>
-        <w:tab/>
-        <w:t xml:space="preserve">Special expenses that have a limited duration. These will not be counted as part of </w:t>
-      </w:r>
-      <w:proofErr w:type="spellStart"/>
-      <w:r>
-        <w:t>s</w:t>
-      </w:r>
-      <w:r>
-        <w:rPr>
-          <w:vertAlign w:val="subscript"/>
-        </w:rPr>
-        <w:t>i</w:t>
-      </w:r>
-      <w:proofErr w:type="spellEnd"/>
-    </w:p>
-    <w:p>
-      <w:pPr>
-        <w:rPr>
-          <w:rFonts w:eastAsiaTheme="minorEastAsia"/>
-        </w:rPr>
-      </w:pPr>
-      <w:proofErr w:type="gramStart"/>
-      <w:r>
-        <w:rPr>
-          <w:rFonts w:eastAsiaTheme="minorEastAsia"/>
-        </w:rPr>
-        <w:t>f</w:t>
-      </w:r>
-      <w:r>
-        <w:rPr>
-          <w:rFonts w:eastAsiaTheme="minorEastAsia"/>
-          <w:vertAlign w:val="subscript"/>
-        </w:rPr>
-        <w:t>i</w:t>
-      </w:r>
-      <w:proofErr w:type="gramEnd"/>
       <w:r>
         <w:rPr>
           <w:rFonts w:eastAsiaTheme="minorEastAsia"/>
@@ -14981,7 +14170,6 @@
       </w:r>
     </w:p>
     <w:p>
-      <w:proofErr w:type="spellStart"/>
       <w:r>
         <w:t>F</w:t>
       </w:r>
@@ -14997,74 +14185,57 @@
         </w:rPr>
         <w:t>cg</w:t>
       </w:r>
-      <w:proofErr w:type="spellEnd"/>
       <w:r>
         <w:tab/>
         <w:t xml:space="preserve">floor of the capital gains bracket l </w:t>
       </w:r>
     </w:p>
     <w:p>
-      <w:proofErr w:type="spellStart"/>
-      <w:proofErr w:type="gramStart"/>
       <w:r>
         <w:t>i</w:t>
       </w:r>
-      <w:proofErr w:type="spellEnd"/>
-      <w:proofErr w:type="gramEnd"/>
       <w:r>
         <w:tab/>
         <w:t>index for number of retirement years</w:t>
       </w:r>
     </w:p>
     <w:p>
-      <w:proofErr w:type="spellStart"/>
-      <w:proofErr w:type="gramStart"/>
       <w:r>
         <w:t>inf</w:t>
       </w:r>
-      <w:proofErr w:type="spellEnd"/>
-      <w:proofErr w:type="gramEnd"/>
       <w:r>
         <w:tab/>
         <w:t>inflation rate</w:t>
       </w:r>
     </w:p>
     <w:p>
-      <w:proofErr w:type="gramStart"/>
       <w:r>
         <w:t>j</w:t>
       </w:r>
-      <w:proofErr w:type="gramEnd"/>
       <w:r>
         <w:tab/>
         <w:t>index for the number of accounts</w:t>
       </w:r>
     </w:p>
     <w:p>
-      <w:proofErr w:type="gramStart"/>
       <w:r>
         <w:t>k</w:t>
       </w:r>
-      <w:proofErr w:type="gramEnd"/>
       <w:r>
         <w:tab/>
         <w:t>index for the tax brackets</w:t>
       </w:r>
     </w:p>
     <w:p>
-      <w:proofErr w:type="gramStart"/>
       <w:r>
         <w:t>l</w:t>
       </w:r>
-      <w:proofErr w:type="gramEnd"/>
       <w:r>
         <w:tab/>
         <w:t>index for capital gains tax brackets</w:t>
       </w:r>
     </w:p>
     <w:p>
-      <w:proofErr w:type="spellStart"/>
-      <w:proofErr w:type="gramStart"/>
       <w:r>
         <w:t>m</w:t>
       </w:r>
@@ -15074,24 +14245,12 @@
         </w:rPr>
         <w:t>ik</w:t>
       </w:r>
-      <w:proofErr w:type="spellEnd"/>
-      <w:proofErr w:type="gramEnd"/>
       <w:r>
         <w:tab/>
-        <w:t xml:space="preserve">size of the kth tax bracket in year </w:t>
-      </w:r>
-      <w:proofErr w:type="spellStart"/>
-      <w:r>
-        <w:t>i</w:t>
-      </w:r>
-      <w:proofErr w:type="spellEnd"/>
-      <w:r>
-        <w:t xml:space="preserve"> </w:t>
-      </w:r>
-    </w:p>
-    <w:p>
-      <w:proofErr w:type="spellStart"/>
-      <w:proofErr w:type="gramStart"/>
+        <w:t xml:space="preserve">size of the kth tax bracket in year i </w:t>
+      </w:r>
+    </w:p>
+    <w:p>
       <w:r>
         <w:t>mc</w:t>
       </w:r>
@@ -15101,16 +14260,12 @@
         </w:rPr>
         <w:t>ir</w:t>
       </w:r>
-      <w:proofErr w:type="spellEnd"/>
-      <w:proofErr w:type="gramEnd"/>
       <w:r>
         <w:tab/>
         <w:t>maximum contribution to TDRA for retiree r</w:t>
       </w:r>
     </w:p>
     <w:p>
-      <w:proofErr w:type="spellStart"/>
-      <w:proofErr w:type="gramStart"/>
       <w:r>
         <w:t>mcg</w:t>
       </w:r>
@@ -15120,27 +14275,15 @@
         </w:rPr>
         <w:t>il</w:t>
       </w:r>
-      <w:proofErr w:type="spellEnd"/>
-      <w:proofErr w:type="gramEnd"/>
       <w:r>
         <w:tab/>
-        <w:t xml:space="preserve">size of the lth capital gains bracket in year </w:t>
-      </w:r>
-      <w:proofErr w:type="spellStart"/>
-      <w:r>
-        <w:t>i</w:t>
-      </w:r>
-      <w:proofErr w:type="spellEnd"/>
-      <w:r>
-        <w:t xml:space="preserve"> </w:t>
-      </w:r>
-    </w:p>
-    <w:p>
-      <w:proofErr w:type="gramStart"/>
+        <w:t xml:space="preserve">size of the lth capital gains bracket in year i </w:t>
+      </w:r>
+    </w:p>
+    <w:p>
       <w:r>
         <w:t>n</w:t>
       </w:r>
-      <w:proofErr w:type="gramEnd"/>
       <w:r>
         <w:tab/>
         <w:t>Number of retirement years</w:t>
@@ -15156,36 +14299,24 @@
         </w:rPr>
         <w:t>70</w:t>
       </w:r>
-      <w:proofErr w:type="gramStart"/>
       <w:r>
         <w:rPr>
           <w:vertAlign w:val="subscript"/>
         </w:rPr>
         <w:t>,j</w:t>
       </w:r>
-      <w:proofErr w:type="gramEnd"/>
       <w:r>
         <w:tab/>
         <w:t>year number that retiree</w:t>
       </w:r>
       <w:r>
-        <w:t xml:space="preserve"> owning the </w:t>
-      </w:r>
-      <w:proofErr w:type="spellStart"/>
-      <w:r>
-        <w:t>jth</w:t>
-      </w:r>
-      <w:proofErr w:type="spellEnd"/>
-      <w:r>
-        <w:t xml:space="preserve"> account</w:t>
+        <w:t xml:space="preserve"> owning the jth account</w:t>
       </w:r>
       <w:r>
         <w:t xml:space="preserve"> is age 70</w:t>
       </w:r>
     </w:p>
     <w:p>
-      <w:proofErr w:type="spellStart"/>
-      <w:proofErr w:type="gramStart"/>
       <w:r>
         <w:lastRenderedPageBreak/>
         <w:t>n</w:t>
@@ -15196,8 +14327,6 @@
         </w:rPr>
         <w:t>l</w:t>
       </w:r>
-      <w:proofErr w:type="spellEnd"/>
-      <w:proofErr w:type="gramEnd"/>
       <w:r>
         <w:rPr>
           <w:vertAlign w:val="subscript"/>
@@ -15205,20 +14334,10 @@
         <w:tab/>
       </w:r>
       <w:r>
-        <w:t xml:space="preserve">Number of accounts (i.e., number TDRA + number Roth+ </w:t>
-      </w:r>
-      <w:proofErr w:type="spellStart"/>
-      <w:r>
-        <w:t>aftertax</w:t>
-      </w:r>
-      <w:proofErr w:type="spellEnd"/>
-      <w:r>
-        <w:t xml:space="preserve"> accounts)</w:t>
-      </w:r>
-    </w:p>
-    <w:p>
-      <w:proofErr w:type="spellStart"/>
-      <w:proofErr w:type="gramStart"/>
+        <w:t>Number of accounts (i.e., number TDRA + number Roth+ aftertax accounts)</w:t>
+      </w:r>
+    </w:p>
+    <w:p>
       <w:r>
         <w:t>n</w:t>
       </w:r>
@@ -15228,8 +14347,6 @@
         </w:rPr>
         <w:t>AT</w:t>
       </w:r>
-      <w:proofErr w:type="spellEnd"/>
-      <w:proofErr w:type="gramEnd"/>
       <w:r>
         <w:rPr>
           <w:vertAlign w:val="superscript"/>
@@ -15242,25 +14359,8 @@
         </w:rPr>
         <w:tab/>
       </w:r>
-      <w:proofErr w:type="spellStart"/>
-      <w:r>
-        <w:t>Aftertax</w:t>
-      </w:r>
-      <w:proofErr w:type="spellEnd"/>
-      <w:r>
-        <w:t xml:space="preserve"> account index (when there is an </w:t>
-      </w:r>
-      <w:proofErr w:type="spellStart"/>
-      <w:r>
-        <w:t>aftertax</w:t>
-      </w:r>
-      <w:proofErr w:type="spellEnd"/>
-      <w:r>
-        <w:t xml:space="preserve"> account, </w:t>
-      </w:r>
-      <w:proofErr w:type="spellStart"/>
-      <w:r>
-        <w:t>n</w:t>
+      <w:r>
+        <w:t>Aftertax account index (when there is an aftertax account, n</w:t>
       </w:r>
       <w:r>
         <w:rPr>
@@ -15268,13 +14368,8 @@
         </w:rPr>
         <w:t>AT</w:t>
       </w:r>
-      <w:proofErr w:type="spellEnd"/>
-      <w:r>
-        <w:t xml:space="preserve"> will equal </w:t>
-      </w:r>
-      <w:proofErr w:type="spellStart"/>
-      <w:r>
-        <w:t>n</w:t>
+      <w:r>
+        <w:t xml:space="preserve"> will equal n</w:t>
       </w:r>
       <w:r>
         <w:rPr>
@@ -15282,13 +14377,11 @@
         </w:rPr>
         <w:t>l</w:t>
       </w:r>
-      <w:proofErr w:type="spellEnd"/>
       <w:r>
         <w:t>)</w:t>
       </w:r>
     </w:p>
     <w:p>
-      <w:proofErr w:type="gramStart"/>
       <w:r>
         <w:t>o</w:t>
       </w:r>
@@ -15298,29 +14391,18 @@
         </w:rPr>
         <w:t>i</w:t>
       </w:r>
-      <w:proofErr w:type="gramEnd"/>
       <w:r>
         <w:tab/>
         <w:t>Other in</w:t>
       </w:r>
       <w:r>
-        <w:t xml:space="preserve">come in the </w:t>
-      </w:r>
-      <w:proofErr w:type="spellStart"/>
-      <w:r>
-        <w:t>ith</w:t>
-      </w:r>
-      <w:proofErr w:type="spellEnd"/>
-      <w:r>
-        <w:t xml:space="preserve"> year</w:t>
+        <w:t>come in the ith year</w:t>
       </w:r>
       <w:r>
         <w:t xml:space="preserve">. This includes income defined in the configuration income sections as well as returns from asset sales. </w:t>
       </w:r>
     </w:p>
     <w:p>
-      <w:proofErr w:type="spellStart"/>
-      <w:proofErr w:type="gramStart"/>
       <w:r>
         <w:t>o</w:t>
       </w:r>
@@ -15336,21 +14418,44 @@
         </w:rPr>
         <w:t>i</w:t>
       </w:r>
-      <w:proofErr w:type="spellEnd"/>
-      <w:proofErr w:type="gramEnd"/>
       <w:r>
         <w:tab/>
-        <w:t xml:space="preserve">Other taxable income in the </w:t>
-      </w:r>
-      <w:proofErr w:type="spellStart"/>
-      <w:r>
-        <w:t>ith</w:t>
-      </w:r>
-      <w:proofErr w:type="spellEnd"/>
-      <w:r>
-        <w:t xml:space="preserve"> year (</w:t>
-      </w:r>
-      <w:proofErr w:type="spellStart"/>
+        <w:t>Other taxable income in the ith year (o</w:t>
+      </w:r>
+      <w:r>
+        <w:rPr>
+          <w:vertAlign w:val="superscript"/>
+        </w:rPr>
+        <w:t>t</w:t>
+      </w:r>
+      <w:r>
+        <w:rPr>
+          <w:vertAlign w:val="subscript"/>
+        </w:rPr>
+        <w:t>i</w:t>
+      </w:r>
+      <w:r>
+        <w:t xml:space="preserve"> is the ordinary taxable </w:t>
+      </w:r>
+      <w:r>
+        <w:t>subset of o</w:t>
+      </w:r>
+      <w:r>
+        <w:rPr>
+          <w:vertAlign w:val="subscript"/>
+        </w:rPr>
+        <w:t>i</w:t>
+      </w:r>
+      <w:r>
+        <w:t>)</w:t>
+      </w:r>
+    </w:p>
+    <w:p>
+      <w:pPr>
+        <w:rPr>
+          <w:rFonts w:eastAsiaTheme="minorEastAsia"/>
+        </w:rPr>
+      </w:pPr>
       <w:r>
         <w:t>o</w:t>
       </w:r>
@@ -15358,7 +14463,7 @@
         <w:rPr>
           <w:vertAlign w:val="superscript"/>
         </w:rPr>
-        <w:t>t</w:t>
+        <w:t>A</w:t>
       </w:r>
       <w:r>
         <w:rPr>
@@ -15366,189 +14471,105 @@
         </w:rPr>
         <w:t>i</w:t>
       </w:r>
-      <w:proofErr w:type="spellEnd"/>
-      <w:r>
-        <w:t xml:space="preserve"> is the ordinary taxable </w:t>
-      </w:r>
-      <w:r>
-        <w:t>subset of o</w:t>
-      </w:r>
       <w:r>
         <w:rPr>
           <w:vertAlign w:val="subscript"/>
         </w:rPr>
+        <w:tab/>
+      </w:r>
+      <w:r>
+        <w:rPr>
+          <w:rFonts w:eastAsiaTheme="minorEastAsia"/>
+        </w:rPr>
+        <w:t>Other income</w:t>
+      </w:r>
+      <w:r>
+        <w:rPr>
+          <w:rFonts w:eastAsiaTheme="minorEastAsia"/>
+        </w:rPr>
+        <w:t xml:space="preserve"> assets</w:t>
+      </w:r>
+      <w:r>
+        <w:rPr>
+          <w:rFonts w:eastAsiaTheme="minorEastAsia"/>
+        </w:rPr>
+        <w:t xml:space="preserve"> sale in the ith year</w:t>
+      </w:r>
+      <w:r>
+        <w:rPr>
+          <w:rFonts w:eastAsiaTheme="minorEastAsia"/>
+        </w:rPr>
+        <w:t xml:space="preserve"> </w:t>
+      </w:r>
+    </w:p>
+    <w:p>
+      <w:r>
+        <w:t>o</w:t>
+      </w:r>
+      <w:r>
+        <w:rPr>
+          <w:vertAlign w:val="superscript"/>
+        </w:rPr>
+        <w:t>At</w:t>
+      </w:r>
+      <w:r>
+        <w:rPr>
+          <w:vertAlign w:val="subscript"/>
+        </w:rPr>
         <w:t>i</w:t>
       </w:r>
       <w:r>
-        <w:t>)</w:t>
-      </w:r>
-    </w:p>
-    <w:p>
-      <w:pPr>
-        <w:rPr>
-          <w:rFonts w:eastAsiaTheme="minorEastAsia"/>
-        </w:rPr>
-      </w:pPr>
-      <w:proofErr w:type="spellStart"/>
-      <w:proofErr w:type="gramStart"/>
-      <w:r>
-        <w:t>o</w:t>
-      </w:r>
-      <w:r>
-        <w:rPr>
+        <w:rPr>
+          <w:vertAlign w:val="subscript"/>
+        </w:rPr>
+        <w:tab/>
+      </w:r>
+      <w:r>
+        <w:rPr>
+          <w:rFonts w:eastAsiaTheme="minorEastAsia"/>
+        </w:rPr>
+        <w:t>Other taxable capital gains from asset sale in the ith year (taxable capital gains related to o</w:t>
+      </w:r>
+      <w:r>
+        <w:rPr>
+          <w:rFonts w:eastAsiaTheme="minorEastAsia"/>
           <w:vertAlign w:val="superscript"/>
         </w:rPr>
         <w:t>A</w:t>
       </w:r>
       <w:r>
         <w:rPr>
+          <w:rFonts w:eastAsiaTheme="minorEastAsia"/>
           <w:vertAlign w:val="subscript"/>
         </w:rPr>
         <w:t>i</w:t>
       </w:r>
-      <w:proofErr w:type="spellEnd"/>
-      <w:proofErr w:type="gramEnd"/>
-      <w:r>
-        <w:rPr>
+      <w:r>
+        <w:rPr>
+          <w:rFonts w:eastAsiaTheme="minorEastAsia"/>
+        </w:rPr>
+        <w:t xml:space="preserve">) </w:t>
+      </w:r>
+    </w:p>
+    <w:p>
+      <w:pPr>
+        <w:rPr>
+          <w:rFonts w:eastAsiaTheme="minorEastAsia"/>
+        </w:rPr>
+      </w:pPr>
+      <w:r>
+        <w:rPr>
+          <w:rFonts w:eastAsiaTheme="minorEastAsia"/>
+        </w:rPr>
+        <w:t>p</w:t>
+      </w:r>
+      <w:r>
+        <w:rPr>
+          <w:rFonts w:eastAsiaTheme="minorEastAsia"/>
           <w:vertAlign w:val="subscript"/>
         </w:rPr>
-        <w:tab/>
-      </w:r>
-      <w:r>
-        <w:rPr>
-          <w:rFonts w:eastAsiaTheme="minorEastAsia"/>
-        </w:rPr>
-        <w:t>Other income</w:t>
-      </w:r>
-      <w:r>
-        <w:rPr>
-          <w:rFonts w:eastAsiaTheme="minorEastAsia"/>
-        </w:rPr>
-        <w:t xml:space="preserve"> assets</w:t>
-      </w:r>
-      <w:r>
-        <w:rPr>
-          <w:rFonts w:eastAsiaTheme="minorEastAsia"/>
-        </w:rPr>
-        <w:t xml:space="preserve"> sale in the </w:t>
-      </w:r>
-      <w:proofErr w:type="spellStart"/>
-      <w:r>
-        <w:rPr>
-          <w:rFonts w:eastAsiaTheme="minorEastAsia"/>
-        </w:rPr>
-        <w:t>ith</w:t>
-      </w:r>
-      <w:proofErr w:type="spellEnd"/>
-      <w:r>
-        <w:rPr>
-          <w:rFonts w:eastAsiaTheme="minorEastAsia"/>
-        </w:rPr>
-        <w:t xml:space="preserve"> year</w:t>
-      </w:r>
-      <w:r>
-        <w:rPr>
-          <w:rFonts w:eastAsiaTheme="minorEastAsia"/>
-        </w:rPr>
-        <w:t xml:space="preserve"> </w:t>
-      </w:r>
-    </w:p>
-    <w:p>
-      <w:proofErr w:type="spellStart"/>
-      <w:proofErr w:type="gramStart"/>
-      <w:r>
-        <w:t>o</w:t>
-      </w:r>
-      <w:r>
-        <w:rPr>
-          <w:vertAlign w:val="superscript"/>
-        </w:rPr>
-        <w:t>At</w:t>
-      </w:r>
-      <w:r>
-        <w:rPr>
-          <w:vertAlign w:val="subscript"/>
-        </w:rPr>
         <w:t>i</w:t>
       </w:r>
-      <w:proofErr w:type="spellEnd"/>
-      <w:proofErr w:type="gramEnd"/>
-      <w:r>
-        <w:rPr>
-          <w:vertAlign w:val="subscript"/>
-        </w:rPr>
-        <w:tab/>
-      </w:r>
-      <w:r>
-        <w:rPr>
-          <w:rFonts w:eastAsiaTheme="minorEastAsia"/>
-        </w:rPr>
-        <w:t xml:space="preserve">Other taxable capital gains from asset sale in the </w:t>
-      </w:r>
-      <w:proofErr w:type="spellStart"/>
-      <w:r>
-        <w:rPr>
-          <w:rFonts w:eastAsiaTheme="minorEastAsia"/>
-        </w:rPr>
-        <w:t>ith</w:t>
-      </w:r>
-      <w:proofErr w:type="spellEnd"/>
-      <w:r>
-        <w:rPr>
-          <w:rFonts w:eastAsiaTheme="minorEastAsia"/>
-        </w:rPr>
-        <w:t xml:space="preserve"> year (taxable capital gains related to </w:t>
-      </w:r>
-      <w:proofErr w:type="spellStart"/>
-      <w:r>
-        <w:rPr>
-          <w:rFonts w:eastAsiaTheme="minorEastAsia"/>
-        </w:rPr>
-        <w:t>o</w:t>
-      </w:r>
-      <w:r>
-        <w:rPr>
-          <w:rFonts w:eastAsiaTheme="minorEastAsia"/>
-          <w:vertAlign w:val="superscript"/>
-        </w:rPr>
-        <w:t>A</w:t>
-      </w:r>
-      <w:r>
-        <w:rPr>
-          <w:rFonts w:eastAsiaTheme="minorEastAsia"/>
-          <w:vertAlign w:val="subscript"/>
-        </w:rPr>
-        <w:t>i</w:t>
-      </w:r>
-      <w:proofErr w:type="spellEnd"/>
-      <w:r>
-        <w:rPr>
-          <w:rFonts w:eastAsiaTheme="minorEastAsia"/>
-        </w:rPr>
-        <w:t xml:space="preserve">) </w:t>
-      </w:r>
-    </w:p>
-    <w:p>
-      <w:pPr>
-        <w:rPr>
-          <w:rFonts w:eastAsiaTheme="minorEastAsia"/>
-        </w:rPr>
-      </w:pPr>
-      <w:proofErr w:type="gramStart"/>
-      <w:r>
-        <w:rPr>
-          <w:rFonts w:eastAsiaTheme="minorEastAsia"/>
-        </w:rPr>
-        <w:t>p</w:t>
-      </w:r>
-      <w:r>
-        <w:rPr>
-          <w:rFonts w:eastAsiaTheme="minorEastAsia"/>
-          <w:vertAlign w:val="subscript"/>
-        </w:rPr>
-        <w:t>i</w:t>
-      </w:r>
-      <w:proofErr w:type="gramEnd"/>
       <w:r>
         <w:rPr>
           <w:rFonts w:eastAsiaTheme="minorEastAsia"/>
@@ -15588,8 +14609,6 @@
       </w:r>
     </w:p>
     <w:p>
-      <w:proofErr w:type="spellStart"/>
-      <w:proofErr w:type="gramStart"/>
       <w:r>
         <w:rPr>
           <w:rFonts w:eastAsiaTheme="minorEastAsia"/>
@@ -15603,21 +14622,12 @@
         </w:rPr>
         <w:t>i</w:t>
       </w:r>
-      <w:proofErr w:type="spellEnd"/>
-      <w:proofErr w:type="gramEnd"/>
       <w:r>
         <w:tab/>
-        <w:t xml:space="preserve">Present Value in year </w:t>
-      </w:r>
-      <w:proofErr w:type="spellStart"/>
-      <w:r>
-        <w:t>i</w:t>
-      </w:r>
-      <w:proofErr w:type="spellEnd"/>
-    </w:p>
-    <w:p>
-      <w:proofErr w:type="spellStart"/>
-      <w:proofErr w:type="gramStart"/>
+        <w:t>Present Value in year i</w:t>
+      </w:r>
+    </w:p>
+    <w:p>
       <w:r>
         <w:t>q</w:t>
       </w:r>
@@ -15627,8 +14637,6 @@
         </w:rPr>
         <w:t>j</w:t>
       </w:r>
-      <w:proofErr w:type="spellEnd"/>
-      <w:proofErr w:type="gramEnd"/>
       <w:r>
         <w:tab/>
         <w:t>balance for account j at the start of retirement</w:t>
@@ -15644,8 +14652,6 @@
       </w:r>
     </w:p>
     <w:p>
-      <w:proofErr w:type="spellStart"/>
-      <w:proofErr w:type="gramStart"/>
       <w:r>
         <w:t>r</w:t>
       </w:r>
@@ -15655,24 +14661,12 @@
         </w:rPr>
         <w:t>ij</w:t>
       </w:r>
-      <w:proofErr w:type="spellEnd"/>
-      <w:proofErr w:type="gramEnd"/>
       <w:r>
         <w:tab/>
-        <w:t xml:space="preserve">rate of return for account j in year </w:t>
-      </w:r>
-      <w:proofErr w:type="spellStart"/>
-      <w:r>
-        <w:t>i</w:t>
-      </w:r>
-      <w:proofErr w:type="spellEnd"/>
-      <w:r>
-        <w:t xml:space="preserve"> </w:t>
-      </w:r>
-    </w:p>
-    <w:p>
-      <w:proofErr w:type="spellStart"/>
-      <w:proofErr w:type="gramStart"/>
+        <w:t xml:space="preserve">rate of return for account j in year i </w:t>
+      </w:r>
+    </w:p>
+    <w:p>
       <w:r>
         <w:t>r</w:t>
       </w:r>
@@ -15682,16 +14676,12 @@
         </w:rPr>
         <w:t>cg</w:t>
       </w:r>
-      <w:proofErr w:type="spellEnd"/>
-      <w:proofErr w:type="gramEnd"/>
       <w:r>
         <w:tab/>
         <w:t>capital gains tax rate (temp until cg tax brackets are working)</w:t>
       </w:r>
     </w:p>
     <w:p>
-      <w:proofErr w:type="spellStart"/>
-      <w:proofErr w:type="gramStart"/>
       <w:r>
         <w:t>sd</w:t>
       </w:r>
@@ -15701,102 +14691,65 @@
         </w:rPr>
         <w:t>i</w:t>
       </w:r>
-      <w:proofErr w:type="spellEnd"/>
-      <w:proofErr w:type="gramEnd"/>
       <w:r>
         <w:tab/>
-        <w:t xml:space="preserve">Standard deduction in year </w:t>
-      </w:r>
-      <w:proofErr w:type="spellStart"/>
-      <w:r>
+        <w:t xml:space="preserve">Standard deduction in year i </w:t>
+      </w:r>
+    </w:p>
+    <w:p>
+      <w:r>
+        <w:t>s</w:t>
+      </w:r>
+      <w:r>
+        <w:rPr>
+          <w:vertAlign w:val="subscript"/>
+        </w:rPr>
         <w:t>i</w:t>
       </w:r>
-      <w:proofErr w:type="spellEnd"/>
-      <w:r>
-        <w:t xml:space="preserve"> </w:t>
-      </w:r>
-    </w:p>
-    <w:p>
-      <w:proofErr w:type="spellStart"/>
-      <w:proofErr w:type="gramStart"/>
-      <w:r>
-        <w:t>s</w:t>
-      </w:r>
       <w:r>
         <w:rPr>
           <w:vertAlign w:val="subscript"/>
         </w:rPr>
+        <w:tab/>
+      </w:r>
+      <w:r>
+        <w:t>S</w:t>
+      </w:r>
+      <w:r>
+        <w:t>pendable amount in year i</w:t>
+      </w:r>
+    </w:p>
+    <w:p>
+      <w:r>
+        <w:t>SS</w:t>
+      </w:r>
+      <w:r>
+        <w:rPr>
+          <w:vertAlign w:val="subscript"/>
+        </w:rPr>
         <w:t>i</w:t>
       </w:r>
-      <w:proofErr w:type="spellEnd"/>
-      <w:proofErr w:type="gramEnd"/>
-      <w:r>
-        <w:rPr>
-          <w:vertAlign w:val="subscript"/>
-        </w:rPr>
+      <w:r>
         <w:tab/>
-      </w:r>
-      <w:r>
-        <w:t>S</w:t>
-      </w:r>
-      <w:r>
-        <w:t xml:space="preserve">pendable amount in year </w:t>
-      </w:r>
-      <w:proofErr w:type="spellStart"/>
-      <w:r>
-        <w:t>i</w:t>
-      </w:r>
-      <w:proofErr w:type="spellEnd"/>
-    </w:p>
-    <w:p>
-      <w:proofErr w:type="spellStart"/>
-      <w:proofErr w:type="gramStart"/>
+        <w:t xml:space="preserve">Social Security income in year i </w:t>
+      </w:r>
+    </w:p>
+    <w:p>
       <w:r>
         <w:t>SS</w:t>
       </w:r>
       <w:r>
         <w:rPr>
-          <w:vertAlign w:val="subscript"/>
-        </w:rPr>
-        <w:t>i</w:t>
-      </w:r>
-      <w:proofErr w:type="spellEnd"/>
-      <w:proofErr w:type="gramEnd"/>
-      <w:r>
-        <w:tab/>
-        <w:t xml:space="preserve">Social Security income in year </w:t>
-      </w:r>
-      <w:proofErr w:type="spellStart"/>
-      <w:r>
-        <w:t>i</w:t>
-      </w:r>
-      <w:proofErr w:type="spellEnd"/>
-      <w:r>
-        <w:t xml:space="preserve"> </w:t>
-      </w:r>
-    </w:p>
-    <w:p>
-      <w:proofErr w:type="spellStart"/>
-      <w:proofErr w:type="gramStart"/>
-      <w:r>
-        <w:t>SS</w:t>
-      </w:r>
-      <w:r>
-        <w:rPr>
           <w:vertAlign w:val="superscript"/>
         </w:rPr>
         <w:t>t</w:t>
       </w:r>
-      <w:proofErr w:type="spellEnd"/>
-      <w:proofErr w:type="gramEnd"/>
       <w:r>
         <w:tab/>
         <w:t>Social Security faction that is taxable</w:t>
       </w:r>
     </w:p>
     <w:p>
-      <w:proofErr w:type="spellStart"/>
-      <w:proofErr w:type="gramStart"/>
       <w:r>
         <w:t>t</w:t>
       </w:r>
@@ -15812,16 +14765,12 @@
         </w:rPr>
         <w:t>cg</w:t>
       </w:r>
-      <w:proofErr w:type="spellEnd"/>
-      <w:proofErr w:type="gramEnd"/>
       <w:r>
         <w:tab/>
         <w:t>marginal capital gains tax rate in bracket l</w:t>
       </w:r>
     </w:p>
     <w:p>
-      <w:proofErr w:type="spellStart"/>
-      <w:proofErr w:type="gramStart"/>
       <w:r>
         <w:t>t</w:t>
       </w:r>
@@ -15831,16 +14780,12 @@
         </w:rPr>
         <w:t>k</w:t>
       </w:r>
-      <w:proofErr w:type="spellEnd"/>
-      <w:proofErr w:type="gramEnd"/>
       <w:r>
         <w:tab/>
         <w:t>marginal tax rate in tax bracket k</w:t>
       </w:r>
     </w:p>
     <w:p>
-      <w:proofErr w:type="spellStart"/>
-      <w:proofErr w:type="gramStart"/>
       <w:r>
         <w:t>uc</w:t>
       </w:r>
@@ -15850,60 +14795,42 @@
         </w:rPr>
         <w:t>ij</w:t>
       </w:r>
-      <w:proofErr w:type="spellEnd"/>
-      <w:proofErr w:type="gramEnd"/>
       <w:r>
         <w:tab/>
         <w:t>use</w:t>
       </w:r>
       <w:r>
-        <w:t xml:space="preserve">r defined contribution in year </w:t>
-      </w:r>
-      <w:proofErr w:type="spellStart"/>
-      <w:r>
+        <w:t>r defined contribution in year i</w:t>
+      </w:r>
+      <w:r>
+        <w:t xml:space="preserve"> to account j</w:t>
+      </w:r>
+    </w:p>
+    <w:p>
+      <w:r>
+        <w:t>w</w:t>
+      </w:r>
+      <w:r>
+        <w:rPr>
+          <w:vertAlign w:val="subscript"/>
+        </w:rPr>
         <w:t>i</w:t>
       </w:r>
-      <w:proofErr w:type="spellEnd"/>
-      <w:r>
-        <w:t xml:space="preserve"> to account j</w:t>
-      </w:r>
-    </w:p>
-    <w:p>
-      <w:proofErr w:type="spellStart"/>
-      <w:proofErr w:type="gramStart"/>
-      <w:r>
-        <w:t>w</w:t>
-      </w:r>
       <w:r>
         <w:rPr>
           <w:vertAlign w:val="subscript"/>
         </w:rPr>
-        <w:t>i</w:t>
-      </w:r>
-      <w:r>
-        <w:rPr>
-          <w:vertAlign w:val="subscript"/>
-        </w:rPr>
         <w:t>j</w:t>
       </w:r>
-      <w:proofErr w:type="spellEnd"/>
-      <w:proofErr w:type="gramEnd"/>
       <w:r>
         <w:tab/>
         <w:t>with</w:t>
       </w:r>
       <w:r>
-        <w:t xml:space="preserve">drawal from account j in year </w:t>
-      </w:r>
-      <w:proofErr w:type="spellStart"/>
-      <w:r>
-        <w:t>i</w:t>
-      </w:r>
-      <w:proofErr w:type="spellEnd"/>
-    </w:p>
-    <w:p>
-      <w:proofErr w:type="spellStart"/>
-      <w:proofErr w:type="gramStart"/>
+        <w:t>drawal from account j in year i</w:t>
+      </w:r>
+    </w:p>
+    <w:p>
       <w:r>
         <w:t>x</w:t>
       </w:r>
@@ -15913,24 +14840,18 @@
         </w:rPr>
         <w:t>ik</w:t>
       </w:r>
-      <w:proofErr w:type="spellEnd"/>
-      <w:proofErr w:type="gramEnd"/>
       <w:r>
         <w:tab/>
         <w:t xml:space="preserve">ordinary taxable income in year </w:t>
       </w:r>
-      <w:proofErr w:type="spellStart"/>
       <w:r>
         <w:t>i</w:t>
       </w:r>
-      <w:proofErr w:type="spellEnd"/>
       <w:r>
         <w:t xml:space="preserve"> and bracket k</w:t>
       </w:r>
     </w:p>
     <w:p>
-      <w:proofErr w:type="spellStart"/>
-      <w:proofErr w:type="gramStart"/>
       <w:r>
         <w:t>y</w:t>
       </w:r>
@@ -15940,19 +14861,9 @@
         </w:rPr>
         <w:t>il</w:t>
       </w:r>
-      <w:proofErr w:type="spellEnd"/>
-      <w:proofErr w:type="gramEnd"/>
       <w:r>
         <w:tab/>
-        <w:t xml:space="preserve">capital gains income in year </w:t>
-      </w:r>
-      <w:proofErr w:type="spellStart"/>
-      <w:r>
-        <w:t>i</w:t>
-      </w:r>
-      <w:proofErr w:type="spellEnd"/>
-      <w:r>
-        <w:t xml:space="preserve"> and bracket l</w:t>
+        <w:t>capital gains income in year i and bracket l</w:t>
       </w:r>
     </w:p>
     <w:p/>
@@ -15968,7 +14879,6 @@
         </w:rPr>
         <w:t xml:space="preserve">Consolidated </w:t>
       </w:r>
-      <w:proofErr w:type="spellStart"/>
       <w:r>
         <w:rPr>
           <w:rFonts w:eastAsiaTheme="minorEastAsia"/>
@@ -15976,7 +14886,6 @@
         </w:rPr>
         <w:t>Todo</w:t>
       </w:r>
-      <w:proofErr w:type="spellEnd"/>
       <w:r>
         <w:rPr>
           <w:rFonts w:eastAsiaTheme="minorEastAsia"/>
@@ -15999,49 +14908,7 @@
         <w:rPr>
           <w:rFonts w:eastAsiaTheme="minorEastAsia"/>
         </w:rPr>
-        <w:t xml:space="preserve">Create a case to use </w:t>
-      </w:r>
-      <w:proofErr w:type="spellStart"/>
-      <w:r>
-        <w:rPr>
-          <w:rFonts w:eastAsiaTheme="minorEastAsia"/>
-        </w:rPr>
-        <w:t>Aeq</w:t>
-      </w:r>
-      <w:proofErr w:type="spellEnd"/>
-      <w:r>
-        <w:rPr>
-          <w:rFonts w:eastAsiaTheme="minorEastAsia"/>
-        </w:rPr>
-        <w:t xml:space="preserve"> x == </w:t>
-      </w:r>
-      <w:proofErr w:type="spellStart"/>
-      <w:r>
-        <w:rPr>
-          <w:rFonts w:eastAsiaTheme="minorEastAsia"/>
-        </w:rPr>
-        <w:t>beq</w:t>
-      </w:r>
-      <w:proofErr w:type="spellEnd"/>
-      <w:r>
-        <w:rPr>
-          <w:rFonts w:eastAsiaTheme="minorEastAsia"/>
-        </w:rPr>
-        <w:t xml:space="preserve"> as well as </w:t>
-      </w:r>
-      <w:proofErr w:type="spellStart"/>
-      <w:r>
-        <w:rPr>
-          <w:rFonts w:eastAsiaTheme="minorEastAsia"/>
-        </w:rPr>
-        <w:t>Aub</w:t>
-      </w:r>
-      <w:proofErr w:type="spellEnd"/>
-      <w:r>
-        <w:rPr>
-          <w:rFonts w:eastAsiaTheme="minorEastAsia"/>
-        </w:rPr>
-        <w:t xml:space="preserve"> x &lt;= bub</w:t>
+        <w:t>Create a case to use Aeq x == beq as well as Aub x &lt;= bub</w:t>
       </w:r>
     </w:p>
     <w:p>
@@ -16077,35 +14944,7 @@
         <w:rPr>
           <w:rFonts w:eastAsiaTheme="minorEastAsia"/>
         </w:rPr>
-        <w:t>Add to this document a note that income and expense info timelines tie back to the primary age line. That is, if [</w:t>
-      </w:r>
-      <w:proofErr w:type="spellStart"/>
-      <w:r>
-        <w:rPr>
-          <w:rFonts w:eastAsiaTheme="minorEastAsia"/>
-        </w:rPr>
-        <w:t>income.apt</w:t>
-      </w:r>
-      <w:proofErr w:type="spellEnd"/>
-      <w:r>
-        <w:rPr>
-          <w:rFonts w:eastAsiaTheme="minorEastAsia"/>
-        </w:rPr>
-        <w:t>] include ‘62-</w:t>
-      </w:r>
-      <w:proofErr w:type="gramStart"/>
-      <w:r>
-        <w:rPr>
-          <w:rFonts w:eastAsiaTheme="minorEastAsia"/>
-        </w:rPr>
-        <w:t>‘ then</w:t>
-      </w:r>
-      <w:proofErr w:type="gramEnd"/>
-      <w:r>
-        <w:rPr>
-          <w:rFonts w:eastAsiaTheme="minorEastAsia"/>
-        </w:rPr>
-        <w:t xml:space="preserve"> the model will match this with the primary retiree’s 62 year and forward.</w:t>
+        <w:t>Add to this document a note that income and expense info timelines tie back to the primary age line. That is, if [income.apt] include ‘62-‘ then the model will match this with the primary retiree’s 62 year and forward.</w:t>
       </w:r>
     </w:p>
     <w:p>
@@ -16192,13 +15031,7 @@
         <w:rPr>
           <w:rFonts w:eastAsiaTheme="minorEastAsia"/>
         </w:rPr>
-        <w:t>Break out SS husband and wife in print out</w:t>
-      </w:r>
-      <w:r>
-        <w:rPr>
-          <w:rFonts w:eastAsiaTheme="minorEastAsia"/>
-        </w:rPr>
-        <w:t xml:space="preserve"> (</w:t>
+        <w:t>Tag a new release create and share (</w:t>
       </w:r>
       <w:r>
         <w:rPr>
@@ -16212,37 +15045,6 @@
           <w:rFonts w:eastAsiaTheme="minorEastAsia"/>
         </w:rPr>
         <w:t>)</w:t>
-      </w:r>
-    </w:p>
-    <w:p>
-      <w:pPr>
-        <w:pStyle w:val="ListParagraph"/>
-        <w:numPr>
-          <w:ilvl w:val="0"/>
-          <w:numId w:val="1"/>
-        </w:numPr>
-        <w:rPr>
-          <w:rFonts w:eastAsiaTheme="minorEastAsia"/>
-        </w:rPr>
-      </w:pPr>
-      <w:r>
-        <w:rPr>
-          <w:rFonts w:eastAsiaTheme="minorEastAsia"/>
-        </w:rPr>
-        <w:t>Break out other income sources? (</w:t>
-      </w:r>
-      <w:r>
-        <w:rPr>
-          <w:rFonts w:eastAsiaTheme="minorEastAsia"/>
-          <w:color w:val="FF0000"/>
-        </w:rPr>
-        <w:t>Version 1</w:t>
-      </w:r>
-      <w:r>
-        <w:rPr>
-          <w:rFonts w:eastAsiaTheme="minorEastAsia"/>
-        </w:rPr>
-        <w:t>) include asset sales?</w:t>
       </w:r>
     </w:p>
     <w:p>
@@ -16426,21 +15228,7 @@
         <w:rPr>
           <w:rFonts w:eastAsiaTheme="minorEastAsia"/>
         </w:rPr>
-        <w:t xml:space="preserve"> tax</w:t>
-      </w:r>
-      <w:proofErr w:type="gramStart"/>
-      <w:r>
-        <w:rPr>
-          <w:rFonts w:eastAsiaTheme="minorEastAsia"/>
-        </w:rPr>
-        <w:t>, ???)</w:t>
-      </w:r>
-      <w:proofErr w:type="gramEnd"/>
-      <w:r>
-        <w:rPr>
-          <w:rFonts w:eastAsiaTheme="minorEastAsia"/>
-        </w:rPr>
-        <w:t xml:space="preserve"> </w:t>
+        <w:t xml:space="preserve"> tax, ???) </w:t>
       </w:r>
       <w:r>
         <w:rPr>
@@ -16474,21 +15262,7 @@
         <w:rPr>
           <w:rFonts w:eastAsiaTheme="minorEastAsia"/>
         </w:rPr>
-        <w:t xml:space="preserve">about </w:t>
-      </w:r>
-      <w:proofErr w:type="spellStart"/>
-      <w:r>
-        <w:rPr>
-          <w:rFonts w:eastAsiaTheme="minorEastAsia"/>
-        </w:rPr>
-        <w:t>fsic</w:t>
-      </w:r>
-      <w:proofErr w:type="spellEnd"/>
-      <w:r>
-        <w:rPr>
-          <w:rFonts w:eastAsiaTheme="minorEastAsia"/>
-        </w:rPr>
-        <w:t xml:space="preserve"> (social security tax</w:t>
+        <w:t>about fsic (social security tax</w:t>
       </w:r>
       <w:r>
         <w:rPr>
@@ -16535,29 +15309,14 @@
         <w:rPr>
           <w:rFonts w:eastAsiaTheme="minorEastAsia"/>
         </w:rPr>
-        <w:t xml:space="preserve">) which would need a corresponding change to the basis </w:t>
-      </w:r>
-      <w:proofErr w:type="spellStart"/>
-      <w:r>
-        <w:rPr>
-          <w:rFonts w:eastAsiaTheme="minorEastAsia"/>
-        </w:rPr>
-        <w:t>bm</w:t>
+        <w:t>) which would need a corresponding change to the basis bm</w:t>
       </w:r>
       <w:r>
         <w:rPr>
           <w:rFonts w:eastAsiaTheme="minorEastAsia"/>
           <w:vertAlign w:val="subscript"/>
         </w:rPr>
-        <w:t>i</w:t>
-      </w:r>
-      <w:proofErr w:type="spellEnd"/>
-      <w:r>
-        <w:rPr>
-          <w:rFonts w:eastAsiaTheme="minorEastAsia"/>
-          <w:vertAlign w:val="subscript"/>
-        </w:rPr>
-        <w:t xml:space="preserve"> </w:t>
+        <w:t xml:space="preserve">i </w:t>
       </w:r>
       <w:r>
         <w:rPr>
@@ -16875,19 +15634,11 @@
           <w:rFonts w:eastAsiaTheme="minorEastAsia"/>
         </w:rPr>
       </w:pPr>
-      <w:proofErr w:type="spellStart"/>
-      <w:r>
-        <w:rPr>
-          <w:rFonts w:eastAsiaTheme="minorEastAsia"/>
-        </w:rPr>
-        <w:t>Fplan</w:t>
-      </w:r>
-      <w:proofErr w:type="spellEnd"/>
-      <w:r>
-        <w:rPr>
-          <w:rFonts w:eastAsiaTheme="minorEastAsia"/>
-        </w:rPr>
-        <w:t xml:space="preserve"> </w:t>
+      <w:r>
+        <w:rPr>
+          <w:rFonts w:eastAsiaTheme="minorEastAsia"/>
+        </w:rPr>
+        <w:t xml:space="preserve">Fplan </w:t>
       </w:r>
       <w:r>
         <w:rPr>
@@ -16921,21 +15672,7 @@
         <w:rPr>
           <w:rFonts w:eastAsiaTheme="minorEastAsia"/>
         </w:rPr>
-        <w:t>Emergency fund (6months – 1year, family emergencies</w:t>
-      </w:r>
-      <w:proofErr w:type="gramStart"/>
-      <w:r>
-        <w:rPr>
-          <w:rFonts w:eastAsiaTheme="minorEastAsia"/>
-        </w:rPr>
-        <w:t>,…</w:t>
-      </w:r>
-      <w:proofErr w:type="gramEnd"/>
-      <w:r>
-        <w:rPr>
-          <w:rFonts w:eastAsiaTheme="minorEastAsia"/>
-        </w:rPr>
-        <w:t>)</w:t>
+        <w:t>Emergency fund (6months – 1year, family emergencies,…)</w:t>
       </w:r>
     </w:p>
     <w:p>
@@ -16957,29 +15694,7 @@
         <w:rPr>
           <w:rFonts w:eastAsiaTheme="minorEastAsia"/>
         </w:rPr>
-        <w:t>Ability to run in simulation mode against a defined return rate for each year (</w:t>
-      </w:r>
-      <w:proofErr w:type="spellStart"/>
-      <w:proofErr w:type="gramStart"/>
-      <w:r>
-        <w:rPr>
-          <w:rFonts w:eastAsiaTheme="minorEastAsia"/>
-        </w:rPr>
-        <w:t>ie</w:t>
-      </w:r>
-      <w:proofErr w:type="spellEnd"/>
-      <w:r>
-        <w:rPr>
-          <w:rFonts w:eastAsiaTheme="minorEastAsia"/>
-        </w:rPr>
-        <w:t>.,</w:t>
-      </w:r>
-      <w:proofErr w:type="gramEnd"/>
-      <w:r>
-        <w:rPr>
-          <w:rFonts w:eastAsiaTheme="minorEastAsia"/>
-        </w:rPr>
-        <w:t xml:space="preserve"> a portion of the historical S&amp;P 500 record). </w:t>
+        <w:t xml:space="preserve">Ability to run in simulation mode against a defined return rate for each year (ie., a portion of the historical S&amp;P 500 record). </w:t>
       </w:r>
       <w:r>
         <w:rPr>
@@ -17135,7 +15850,6 @@
         <w:rPr>
           <w:rFonts w:eastAsiaTheme="minorEastAsia"/>
         </w:rPr>
-        <w:lastRenderedPageBreak/>
         <w:t>Autopilot (</w:t>
       </w:r>
       <w:hyperlink r:id="rId10" w:history="1">
@@ -17173,6 +15887,7 @@
         <w:rPr>
           <w:rFonts w:eastAsiaTheme="minorEastAsia"/>
         </w:rPr>
+        <w:lastRenderedPageBreak/>
         <w:t>RMD all the way</w:t>
       </w:r>
     </w:p>
@@ -17432,23 +16147,7 @@
         <w:footnoteRef/>
       </w:r>
       <w:r>
-        <w:t xml:space="preserve"> </w:t>
-      </w:r>
-      <w:proofErr w:type="spellStart"/>
-      <w:r>
-        <w:t>Sumutka</w:t>
-      </w:r>
-      <w:proofErr w:type="spellEnd"/>
-      <w:r>
-        <w:t xml:space="preserve">, Alan R., Andrew M </w:t>
-      </w:r>
-      <w:proofErr w:type="spellStart"/>
-      <w:r>
-        <w:t>Sumutka</w:t>
-      </w:r>
-      <w:proofErr w:type="spellEnd"/>
-      <w:r>
-        <w:t xml:space="preserve">, and Lewis W. Coppersmith. (2012). Tax Efficient Retirement Withdrawal Planning Using a Comprehensive Tax Model. Journal of Financial Planning; April, Vol. 25, Issue 4. Retrieved from: </w:t>
+        <w:t xml:space="preserve"> Sumutka, Alan R., Andrew M Sumutka, and Lewis W. Coppersmith. (2012). Tax Efficient Retirement Withdrawal Planning Using a Comprehensive Tax Model. Journal of Financial Planning; April, Vol. 25, Issue 4. Retrieved from: </w:t>
       </w:r>
       <w:hyperlink r:id="rId1" w:history="1">
         <w:r>
@@ -17483,25 +16182,7 @@
           <w:color w:val="333333"/>
           <w:shd w:val="clear" w:color="auto" w:fill="FFFFFF"/>
         </w:rPr>
-        <w:t xml:space="preserve">Ragsdale, Cliff T., Andrew F. </w:t>
-      </w:r>
-      <w:proofErr w:type="spellStart"/>
-      <w:r>
-        <w:rPr>
-          <w:rFonts w:ascii="Arial" w:hAnsi="Arial" w:cs="Arial"/>
-          <w:color w:val="333333"/>
-          <w:shd w:val="clear" w:color="auto" w:fill="FFFFFF"/>
-        </w:rPr>
-        <w:t>Seila</w:t>
-      </w:r>
-      <w:proofErr w:type="spellEnd"/>
-      <w:r>
-        <w:rPr>
-          <w:rFonts w:ascii="Arial" w:hAnsi="Arial" w:cs="Arial"/>
-          <w:color w:val="333333"/>
-          <w:shd w:val="clear" w:color="auto" w:fill="FFFFFF"/>
-        </w:rPr>
-        <w:t>, and Philip L. Little. 1994. “An Optimization Model for Scheduling Withdrawals from Tax-Deferred Retirement Accounts.” </w:t>
+        <w:t>Ragsdale, Cliff T., Andrew F. Seila, and Philip L. Little. 1994. “An Optimization Model for Scheduling Withdrawals from Tax-Deferred Retirement Accounts.” </w:t>
       </w:r>
       <w:r>
         <w:rPr>
@@ -17548,15 +16229,7 @@
         <w:footnoteRef/>
       </w:r>
       <w:r>
-        <w:t xml:space="preserve"> </w:t>
-      </w:r>
-      <w:proofErr w:type="spellStart"/>
-      <w:r>
-        <w:t>Bengen</w:t>
-      </w:r>
-      <w:proofErr w:type="spellEnd"/>
-      <w:r>
-        <w:t xml:space="preserve">, William P (October 1994) Determining withdrawal rates using historical Data. Journal of Financial Planning Pages 171-180, Retrieved from: </w:t>
+        <w:t xml:space="preserve"> Bengen, William P (October 1994) Determining withdrawal rates using historical Data. Journal of Financial Planning Pages 171-180, Retrieved from: </w:t>
       </w:r>
       <w:hyperlink r:id="rId3" w:history="1">
         <w:r>
@@ -17623,15 +16296,7 @@
         <w:footnoteRef/>
       </w:r>
       <w:r>
-        <w:t xml:space="preserve"> </w:t>
-      </w:r>
-      <w:proofErr w:type="spellStart"/>
-      <w:r>
-        <w:t>Bengen</w:t>
-      </w:r>
-      <w:proofErr w:type="spellEnd"/>
-      <w:r>
-        <w:t xml:space="preserve">, William P (October 1994) Determining withdrawal rates using historical Data. Journal of Financial Planning Pages 171-180, Retrieved from: </w:t>
+        <w:t xml:space="preserve"> Bengen, William P (October 1994) Determining withdrawal rates using historical Data. Journal of Financial Planning Pages 171-180, Retrieved from: </w:t>
       </w:r>
       <w:hyperlink r:id="rId5" w:history="1">
         <w:r>
@@ -17658,15 +16323,7 @@
         <w:footnoteRef/>
       </w:r>
       <w:r>
-        <w:t xml:space="preserve"> </w:t>
-      </w:r>
-      <w:proofErr w:type="spellStart"/>
-      <w:r>
-        <w:t>Bengen</w:t>
-      </w:r>
-      <w:proofErr w:type="spellEnd"/>
-      <w:r>
-        <w:t xml:space="preserve">, William P (May 1, 2012) How much is enough? Financial Advisor, Retrieved from: </w:t>
+        <w:t xml:space="preserve"> Bengen, William P (May 1, 2012) How much is enough? Financial Advisor, Retrieved from: </w:t>
       </w:r>
       <w:hyperlink r:id="rId6" w:history="1">
         <w:r>
@@ -17693,15 +16350,7 @@
         <w:footnoteRef/>
       </w:r>
       <w:r>
-        <w:t xml:space="preserve"> </w:t>
-      </w:r>
-      <w:proofErr w:type="spellStart"/>
-      <w:r>
-        <w:t>Bengen</w:t>
-      </w:r>
-      <w:proofErr w:type="spellEnd"/>
-      <w:r>
-        <w:t xml:space="preserve">, William P (June 1, 2016) Is 4.5% Still Safe? Financial Advisor, Retrieved from: </w:t>
+        <w:t xml:space="preserve"> Bengen, William P (June 1, 2016) Is 4.5% Still Safe? Financial Advisor, Retrieved from: </w:t>
       </w:r>
       <w:hyperlink r:id="rId7" w:history="1">
         <w:r>
@@ -19217,7 +17866,7 @@
 </file>
 
 <file path=customXml/itemProps1.xml><?xml version="1.0" encoding="utf-8"?>
-<ds:datastoreItem xmlns:ds="http://schemas.openxmlformats.org/officeDocument/2006/customXml" ds:itemID="{07B70ADB-B555-4FD0-A3B2-8A149FA2D121}">
+<ds:datastoreItem xmlns:ds="http://schemas.openxmlformats.org/officeDocument/2006/customXml" ds:itemID="{15293665-6239-4BB1-A661-79EF158DB9E4}">
   <ds:schemaRefs>
     <ds:schemaRef ds:uri="http://schemas.openxmlformats.org/officeDocument/2006/bibliography"/>
   </ds:schemaRefs>

</xml_diff>

<commit_message>
Updating  to post release version
</commit_message>
<xml_diff>
--- a/ARetirementPlannerModel2017.docx
+++ b/ARetirementPlannerModel2017.docx
@@ -180,15 +180,7 @@
         <w:t xml:space="preserve"> the level of deductions from the tax deferred account effectively withdrawing taxable money tax free. </w:t>
       </w:r>
       <w:r>
-        <w:t xml:space="preserve">Additionally this lowers </w:t>
-      </w:r>
-      <w:proofErr w:type="gramStart"/>
-      <w:r>
-        <w:t>the</w:t>
-      </w:r>
-      <w:proofErr w:type="gramEnd"/>
-      <w:r>
-        <w:t xml:space="preserve"> amount that will have to be withdrawn starting at age 70 ½ for the Required Minimum Distribution (RMD) required by the IRS, which may prevent</w:t>
+        <w:t>Additionally this lowers the amount that will have to be withdrawn starting at age 70 ½ for the Required Minimum Distribution (RMD) required by the IRS, which may prevent</w:t>
       </w:r>
       <w:r>
         <w:t xml:space="preserve"> some</w:t>
@@ -239,15 +231,7 @@
         <w:t xml:space="preserve">Account </w:t>
       </w:r>
       <w:r>
-        <w:t xml:space="preserve">20%, </w:t>
-      </w:r>
-      <w:proofErr w:type="gramStart"/>
-      <w:r>
-        <w:t>Roth</w:t>
-      </w:r>
-      <w:proofErr w:type="gramEnd"/>
-      <w:r>
-        <w:t xml:space="preserve"> 10%) and a $50K yearly withdrawal.</w:t>
+        <w:t>20%, Roth 10%) and a $50K yearly withdrawal.</w:t>
       </w:r>
     </w:p>
     <w:p>
@@ -520,11 +504,7 @@
         <w:t>(k), 403(b), 457(b)</w:t>
       </w:r>
       <w:r>
-        <w:t>…, Pensions</w:t>
-      </w:r>
-      <w:proofErr w:type="gramStart"/>
-      <w:r>
-        <w:t xml:space="preserve">, </w:t>
+        <w:t xml:space="preserve">…, Pensions, </w:t>
       </w:r>
       <w:r>
         <w:rPr>
@@ -532,7 +512,6 @@
         </w:rPr>
         <w:t>????</w:t>
       </w:r>
-      <w:proofErr w:type="gramEnd"/>
       <w:r>
         <w:t xml:space="preserve"> (401K… fall into what I will call a Tax Deferred Retirement Account (TDRA)</w:t>
       </w:r>
@@ -738,15 +717,7 @@
         <w:t xml:space="preserve">Estate Taxes: </w:t>
       </w:r>
       <w:r>
-        <w:t>… (</w:t>
-      </w:r>
-      <w:proofErr w:type="gramStart"/>
-      <w:r>
-        <w:t>need</w:t>
-      </w:r>
-      <w:proofErr w:type="gramEnd"/>
-      <w:r>
-        <w:t xml:space="preserve"> some discussion here)</w:t>
+        <w:t>… (need some discussion here)</w:t>
       </w:r>
     </w:p>
     <w:p>
@@ -896,16 +867,11 @@
       </w:r>
     </w:p>
     <w:p>
-      <w:proofErr w:type="gramStart"/>
       <w:r>
         <w:t>w</w:t>
       </w:r>
       <w:r>
-        <w:t>here</w:t>
-      </w:r>
-      <w:proofErr w:type="gramEnd"/>
-      <w:r>
-        <w:t xml:space="preserve"> x is our vector of variables, each row of A is represents a constraint such that when this row is multiplied by x the corresponding element of b appears on the Right Hand Side (RHS) of the expression. Once the problem has been defined in this manor, expression (0) can be solved for the optimal value of the o</w:t>
+        <w:t>here x is our vector of variables, each row of A is represents a constraint such that when this row is multiplied by x the corresponding element of b appears on the Right Hand Side (RHS) of the expression. Once the problem has been defined in this manor, expression (0) can be solved for the optimal value of the o</w:t>
       </w:r>
       <w:r>
         <w:t>bject function</w:t>
@@ -917,11 +883,7 @@
         <w:t>;</w:t>
       </w:r>
       <w:r>
-        <w:t xml:space="preserve"> </w:t>
-      </w:r>
-      <w:proofErr w:type="spellStart"/>
-      <w:r>
-        <w:t>c</w:t>
+        <w:t xml:space="preserve"> c</w:t>
       </w:r>
       <w:r>
         <w:rPr>
@@ -929,7 +891,6 @@
         </w:rPr>
         <w:t>t</w:t>
       </w:r>
-      <w:proofErr w:type="spellEnd"/>
       <w:r>
         <w:t xml:space="preserve"> is the transpose of c</w:t>
       </w:r>
@@ -1843,14 +1804,7 @@
         <w:rPr>
           <w:rFonts w:eastAsiaTheme="minorEastAsia"/>
         </w:rPr>
-        <w:t>spendable (</w:t>
-      </w:r>
-      <w:proofErr w:type="spellStart"/>
-      <w:r>
-        <w:rPr>
-          <w:rFonts w:eastAsiaTheme="minorEastAsia"/>
-        </w:rPr>
-        <w:t>s</w:t>
+        <w:t>spendable (s</w:t>
       </w:r>
       <w:r>
         <w:rPr>
@@ -1859,7 +1813,6 @@
         </w:rPr>
         <w:t>i</w:t>
       </w:r>
-      <w:proofErr w:type="spellEnd"/>
       <w:r>
         <w:rPr>
           <w:rFonts w:eastAsiaTheme="minorEastAsia"/>
@@ -1870,40 +1823,26 @@
         <w:rPr>
           <w:rFonts w:eastAsiaTheme="minorEastAsia"/>
         </w:rPr>
+        <w:t xml:space="preserve"> i from 1 to n</w:t>
+      </w:r>
+      <w:r>
+        <w:rPr>
+          <w:rFonts w:eastAsiaTheme="minorEastAsia"/>
+        </w:rPr>
+        <w:t>.</w:t>
+      </w:r>
+      <w:r>
+        <w:rPr>
+          <w:rFonts w:eastAsiaTheme="minorEastAsia"/>
+        </w:rPr>
+        <w:t xml:space="preserve"> For Ragsdale we also want to maximize the remaining account balances. </w:t>
+      </w:r>
+      <w:r>
+        <w:rPr>
+          <w:rFonts w:eastAsiaTheme="minorEastAsia"/>
+        </w:rPr>
         <w:t xml:space="preserve"> </w:t>
       </w:r>
-      <w:proofErr w:type="spellStart"/>
-      <w:r>
-        <w:rPr>
-          <w:rFonts w:eastAsiaTheme="minorEastAsia"/>
-        </w:rPr>
-        <w:t>i</w:t>
-      </w:r>
-      <w:proofErr w:type="spellEnd"/>
-      <w:r>
-        <w:rPr>
-          <w:rFonts w:eastAsiaTheme="minorEastAsia"/>
-        </w:rPr>
-        <w:t xml:space="preserve"> from 1 to n</w:t>
-      </w:r>
-      <w:r>
-        <w:rPr>
-          <w:rFonts w:eastAsiaTheme="minorEastAsia"/>
-        </w:rPr>
-        <w:t>.</w:t>
-      </w:r>
-      <w:r>
-        <w:rPr>
-          <w:rFonts w:eastAsiaTheme="minorEastAsia"/>
-        </w:rPr>
-        <w:t xml:space="preserve"> For Ragsdale we also want to maximize the remaining account balances. </w:t>
-      </w:r>
-      <w:r>
-        <w:rPr>
-          <w:rFonts w:eastAsiaTheme="minorEastAsia"/>
-        </w:rPr>
-        <w:t xml:space="preserve"> </w:t>
-      </w:r>
       <w:r>
         <w:rPr>
           <w:rFonts w:eastAsiaTheme="minorEastAsia"/>
@@ -1920,14 +1859,7 @@
         <w:rPr>
           <w:rFonts w:eastAsiaTheme="minorEastAsia"/>
         </w:rPr>
-        <w:t xml:space="preserve"> use up in cases where we set a maximum spending amount. So, in both the cases we define the object function to include both the sum of the yearly spendable amount and the sum of the account balances at the end of the period times a discount rate for each account (</w:t>
-      </w:r>
-      <w:proofErr w:type="spellStart"/>
-      <w:r>
-        <w:rPr>
-          <w:rFonts w:eastAsiaTheme="minorEastAsia"/>
-        </w:rPr>
-        <w:t>D</w:t>
+        <w:t xml:space="preserve"> use up in cases where we set a maximum spending amount. So, in both the cases we define the object function to include both the sum of the yearly spendable amount and the sum of the account balances at the end of the period times a discount rate for each account (D</w:t>
       </w:r>
       <w:r>
         <w:rPr>
@@ -1943,7 +1875,6 @@
         </w:rPr>
         <w:t>A</w:t>
       </w:r>
-      <w:proofErr w:type="spellEnd"/>
       <w:r>
         <w:rPr>
           <w:rFonts w:eastAsiaTheme="minorEastAsia"/>
@@ -1954,15 +1885,7 @@
         <w:rPr>
           <w:rFonts w:eastAsiaTheme="minorEastAsia"/>
         </w:rPr>
-        <w:t xml:space="preserve"> for all accounts j from 1 to </w:t>
-      </w:r>
-      <w:proofErr w:type="spellStart"/>
-      <w:proofErr w:type="gramStart"/>
-      <w:r>
-        <w:rPr>
-          <w:rFonts w:eastAsiaTheme="minorEastAsia"/>
-        </w:rPr>
-        <w:t>n</w:t>
+        <w:t xml:space="preserve"> for all accounts j from 1 to n</w:t>
       </w:r>
       <w:r>
         <w:rPr>
@@ -1971,8 +1894,6 @@
         </w:rPr>
         <w:t>l</w:t>
       </w:r>
-      <w:proofErr w:type="spellEnd"/>
-      <w:proofErr w:type="gramEnd"/>
       <w:r>
         <w:rPr>
           <w:rFonts w:eastAsiaTheme="minorEastAsia"/>
@@ -2008,14 +1929,7 @@
         <w:rPr>
           <w:rFonts w:eastAsiaTheme="minorEastAsia"/>
         </w:rPr>
-        <w:t xml:space="preserve">. We do this by subtracting all the brackets for every year with the higher brackets having higher values (higher </w:t>
-      </w:r>
-      <w:proofErr w:type="spellStart"/>
-      <w:r>
-        <w:rPr>
-          <w:rFonts w:eastAsiaTheme="minorEastAsia"/>
-        </w:rPr>
-        <w:t>b</w:t>
+        <w:t>. We do this by subtracting all the brackets for every year with the higher brackets having higher values (higher b</w:t>
       </w:r>
       <w:r>
         <w:rPr>
@@ -2031,7 +1945,6 @@
         </w:rPr>
         <w:t>k</w:t>
       </w:r>
-      <w:proofErr w:type="spellEnd"/>
       <w:r>
         <w:rPr>
           <w:rFonts w:eastAsiaTheme="minorEastAsia"/>
@@ -2079,15 +1992,7 @@
         <w:rPr>
           <w:rFonts w:eastAsiaTheme="minorEastAsia"/>
         </w:rPr>
-        <w:t xml:space="preserve">homogeneous so this often complicates the notation. Despite this we will, whenever possible, treat them as just a set of accounts from 1 to </w:t>
-      </w:r>
-      <w:proofErr w:type="spellStart"/>
-      <w:proofErr w:type="gramStart"/>
-      <w:r>
-        <w:rPr>
-          <w:rFonts w:eastAsiaTheme="minorEastAsia"/>
-        </w:rPr>
-        <w:t>n</w:t>
+        <w:t>homogeneous so this often complicates the notation. Despite this we will, whenever possible, treat them as just a set of accounts from 1 to n</w:t>
       </w:r>
       <w:r>
         <w:rPr>
@@ -2096,8 +2001,6 @@
         </w:rPr>
         <w:t>l</w:t>
       </w:r>
-      <w:proofErr w:type="spellEnd"/>
-      <w:proofErr w:type="gramEnd"/>
       <w:r>
         <w:rPr>
           <w:rFonts w:eastAsiaTheme="minorEastAsia"/>
@@ -2116,7 +2019,6 @@
         </w:rPr>
         <w:t>Roth Retirement Account (</w:t>
       </w:r>
-      <w:proofErr w:type="spellStart"/>
       <w:r>
         <w:rPr>
           <w:rFonts w:eastAsiaTheme="minorEastAsia"/>
@@ -2129,7 +2031,6 @@
         </w:rPr>
         <w:t>RA</w:t>
       </w:r>
-      <w:proofErr w:type="spellEnd"/>
       <w:r>
         <w:rPr>
           <w:rFonts w:eastAsiaTheme="minorEastAsia"/>
@@ -2218,21 +2119,7 @@
         <w:rPr>
           <w:rFonts w:eastAsiaTheme="minorEastAsia"/>
         </w:rPr>
-        <w:t>Roth Retirement Accounts (</w:t>
-      </w:r>
-      <w:proofErr w:type="spellStart"/>
-      <w:r>
-        <w:rPr>
-          <w:rFonts w:eastAsiaTheme="minorEastAsia"/>
-        </w:rPr>
-        <w:t>RothRA</w:t>
-      </w:r>
-      <w:proofErr w:type="spellEnd"/>
-      <w:r>
-        <w:rPr>
-          <w:rFonts w:eastAsiaTheme="minorEastAsia"/>
-        </w:rPr>
-        <w:t xml:space="preserve">) including after tax contributions to 401(k) and similar as well as Roth IRAs </w:t>
+        <w:t xml:space="preserve">Roth Retirement Accounts (RothRA) including after tax contributions to 401(k) and similar as well as Roth IRAs </w:t>
       </w:r>
       <w:r>
         <w:rPr>
@@ -2287,14 +2174,7 @@
         <w:rPr>
           <w:rFonts w:eastAsiaTheme="minorEastAsia"/>
         </w:rPr>
-        <w:t>Each account has several associated yearly variables: account balance (</w:t>
-      </w:r>
-      <w:proofErr w:type="spellStart"/>
-      <w:r>
-        <w:rPr>
-          <w:rFonts w:eastAsiaTheme="minorEastAsia"/>
-        </w:rPr>
-        <w:t>b</w:t>
+        <w:t>Each account has several associated yearly variables: account balance (b</w:t>
       </w:r>
       <w:r>
         <w:rPr>
@@ -2303,19 +2183,11 @@
         </w:rPr>
         <w:t>ij</w:t>
       </w:r>
-      <w:proofErr w:type="spellEnd"/>
-      <w:r>
-        <w:rPr>
-          <w:rFonts w:eastAsiaTheme="minorEastAsia"/>
-        </w:rPr>
-        <w:t>), account withdrawals (</w:t>
-      </w:r>
-      <w:proofErr w:type="spellStart"/>
-      <w:r>
-        <w:rPr>
-          <w:rFonts w:eastAsiaTheme="minorEastAsia"/>
-        </w:rPr>
-        <w:t>w</w:t>
+      <w:r>
+        <w:rPr>
+          <w:rFonts w:eastAsiaTheme="minorEastAsia"/>
+        </w:rPr>
+        <w:t>), account withdrawals (w</w:t>
       </w:r>
       <w:r>
         <w:rPr>
@@ -2324,19 +2196,11 @@
         </w:rPr>
         <w:t>ij</w:t>
       </w:r>
-      <w:proofErr w:type="spellEnd"/>
-      <w:r>
-        <w:rPr>
-          <w:rFonts w:eastAsiaTheme="minorEastAsia"/>
-        </w:rPr>
-        <w:t>) and account deposits (</w:t>
-      </w:r>
-      <w:proofErr w:type="spellStart"/>
-      <w:r>
-        <w:rPr>
-          <w:rFonts w:eastAsiaTheme="minorEastAsia"/>
-        </w:rPr>
-        <w:t>D</w:t>
+      <w:r>
+        <w:rPr>
+          <w:rFonts w:eastAsiaTheme="minorEastAsia"/>
+        </w:rPr>
+        <w:t>) and account deposits (D</w:t>
       </w:r>
       <w:r>
         <w:rPr>
@@ -2345,7 +2209,6 @@
         </w:rPr>
         <w:t>ij</w:t>
       </w:r>
-      <w:proofErr w:type="spellEnd"/>
       <w:r>
         <w:rPr>
           <w:rFonts w:eastAsiaTheme="minorEastAsia"/>
@@ -2473,14 +2336,7 @@
         <w:rPr>
           <w:rFonts w:eastAsiaTheme="minorEastAsia"/>
         </w:rPr>
-        <w:t xml:space="preserve"> the spendable amounts (</w:t>
-      </w:r>
-      <w:proofErr w:type="spellStart"/>
-      <w:r>
-        <w:rPr>
-          <w:rFonts w:eastAsiaTheme="minorEastAsia"/>
-        </w:rPr>
-        <w:t>s</w:t>
+        <w:t xml:space="preserve"> the spendable amounts (s</w:t>
       </w:r>
       <w:r>
         <w:rPr>
@@ -2489,7 +2345,6 @@
         </w:rPr>
         <w:t>i</w:t>
       </w:r>
-      <w:proofErr w:type="spellEnd"/>
       <w:r>
         <w:rPr>
           <w:rFonts w:eastAsiaTheme="minorEastAsia"/>
@@ -2506,14 +2361,7 @@
         <w:rPr>
           <w:rFonts w:eastAsiaTheme="minorEastAsia"/>
         </w:rPr>
-        <w:t xml:space="preserve"> to a lesser degree remaining balances (</w:t>
-      </w:r>
-      <w:proofErr w:type="spellStart"/>
-      <w:r>
-        <w:rPr>
-          <w:rFonts w:eastAsiaTheme="minorEastAsia"/>
-        </w:rPr>
-        <w:t>b</w:t>
+        <w:t xml:space="preserve"> to a lesser degree remaining balances (b</w:t>
       </w:r>
       <w:r>
         <w:rPr>
@@ -2522,7 +2370,6 @@
         </w:rPr>
         <w:t>ij</w:t>
       </w:r>
-      <w:proofErr w:type="spellEnd"/>
       <w:r>
         <w:rPr>
           <w:rFonts w:eastAsiaTheme="minorEastAsia"/>
@@ -2586,9 +2433,181 @@
         <w:rPr>
           <w:rFonts w:eastAsiaTheme="minorEastAsia"/>
         </w:rPr>
-        <w:t>(</w:t>
-      </w:r>
-      <w:proofErr w:type="spellStart"/>
+        <w:t>(s</w:t>
+      </w:r>
+      <w:r>
+        <w:rPr>
+          <w:rFonts w:eastAsiaTheme="minorEastAsia"/>
+          <w:vertAlign w:val="subscript"/>
+        </w:rPr>
+        <w:t>i</w:t>
+      </w:r>
+      <w:r>
+        <w:rPr>
+          <w:rFonts w:eastAsiaTheme="minorEastAsia"/>
+        </w:rPr>
+        <w:t xml:space="preserve">) </w:t>
+      </w:r>
+      <w:r>
+        <w:rPr>
+          <w:rFonts w:eastAsiaTheme="minorEastAsia"/>
+        </w:rPr>
+        <w:t xml:space="preserve">is the sum of </w:t>
+      </w:r>
+      <w:r>
+        <w:rPr>
+          <w:rFonts w:eastAsiaTheme="minorEastAsia"/>
+        </w:rPr>
+        <w:t>all withdrawals (w</w:t>
+      </w:r>
+      <w:r>
+        <w:rPr>
+          <w:rFonts w:eastAsiaTheme="minorEastAsia"/>
+          <w:vertAlign w:val="subscript"/>
+        </w:rPr>
+        <w:t>ij</w:t>
+      </w:r>
+      <w:r>
+        <w:rPr>
+          <w:rFonts w:eastAsiaTheme="minorEastAsia"/>
+        </w:rPr>
+        <w:t>)</w:t>
+      </w:r>
+      <w:r>
+        <w:rPr>
+          <w:rFonts w:eastAsiaTheme="minorEastAsia"/>
+        </w:rPr>
+        <w:t xml:space="preserve"> minus any penalty for early withdrawal (p</w:t>
+      </w:r>
+      <w:r>
+        <w:rPr>
+          <w:rFonts w:eastAsiaTheme="minorEastAsia"/>
+          <w:vertAlign w:val="subscript"/>
+        </w:rPr>
+        <w:t>ij</w:t>
+      </w:r>
+      <w:r>
+        <w:rPr>
+          <w:rFonts w:eastAsiaTheme="minorEastAsia"/>
+        </w:rPr>
+        <w:t>)</w:t>
+      </w:r>
+      <w:r>
+        <w:rPr>
+          <w:rFonts w:eastAsiaTheme="minorEastAsia"/>
+        </w:rPr>
+        <w:t xml:space="preserve"> plus Social Security (SS</w:t>
+      </w:r>
+      <w:r>
+        <w:rPr>
+          <w:rFonts w:eastAsiaTheme="minorEastAsia"/>
+          <w:vertAlign w:val="subscript"/>
+        </w:rPr>
+        <w:t>i</w:t>
+      </w:r>
+      <w:r>
+        <w:rPr>
+          <w:rFonts w:eastAsiaTheme="minorEastAsia"/>
+        </w:rPr>
+        <w:t>) and other income (o</w:t>
+      </w:r>
+      <w:r>
+        <w:rPr>
+          <w:rFonts w:eastAsiaTheme="minorEastAsia"/>
+          <w:vertAlign w:val="subscript"/>
+        </w:rPr>
+        <w:t>i</w:t>
+      </w:r>
+      <w:r>
+        <w:rPr>
+          <w:rFonts w:eastAsiaTheme="minorEastAsia"/>
+        </w:rPr>
+        <w:t>) minus</w:t>
+      </w:r>
+      <w:r>
+        <w:rPr>
+          <w:rFonts w:eastAsiaTheme="minorEastAsia"/>
+        </w:rPr>
+        <w:t xml:space="preserve"> special expenses (e</w:t>
+      </w:r>
+      <w:r>
+        <w:rPr>
+          <w:rFonts w:eastAsiaTheme="minorEastAsia"/>
+          <w:vertAlign w:val="subscript"/>
+        </w:rPr>
+        <w:t>i</w:t>
+      </w:r>
+      <w:r>
+        <w:rPr>
+          <w:rFonts w:eastAsiaTheme="minorEastAsia"/>
+        </w:rPr>
+        <w:t>),</w:t>
+      </w:r>
+      <w:r>
+        <w:rPr>
+          <w:rFonts w:eastAsiaTheme="minorEastAsia"/>
+        </w:rPr>
+        <w:t xml:space="preserve"> income tax (x</w:t>
+      </w:r>
+      <w:r>
+        <w:rPr>
+          <w:rFonts w:eastAsiaTheme="minorEastAsia"/>
+          <w:vertAlign w:val="subscript"/>
+        </w:rPr>
+        <w:t>ik</w:t>
+      </w:r>
+      <w:r>
+        <w:rPr>
+          <w:rFonts w:eastAsiaTheme="minorEastAsia"/>
+        </w:rPr>
+        <w:t xml:space="preserve"> subject to t</w:t>
+      </w:r>
+      <w:r>
+        <w:rPr>
+          <w:rFonts w:eastAsiaTheme="minorEastAsia"/>
+          <w:vertAlign w:val="subscript"/>
+        </w:rPr>
+        <w:t>k</w:t>
+      </w:r>
+      <w:r>
+        <w:rPr>
+          <w:rFonts w:eastAsiaTheme="minorEastAsia"/>
+        </w:rPr>
+        <w:t>) and capital gains tax (y</w:t>
+      </w:r>
+      <w:r>
+        <w:rPr>
+          <w:rFonts w:eastAsiaTheme="minorEastAsia"/>
+          <w:vertAlign w:val="subscript"/>
+        </w:rPr>
+        <w:t>il</w:t>
+      </w:r>
+      <w:r>
+        <w:rPr>
+          <w:rFonts w:eastAsiaTheme="minorEastAsia"/>
+        </w:rPr>
+        <w:t xml:space="preserve"> subject to t</w:t>
+      </w:r>
+      <w:r>
+        <w:rPr>
+          <w:rFonts w:eastAsiaTheme="minorEastAsia"/>
+          <w:vertAlign w:val="superscript"/>
+        </w:rPr>
+        <w:t>cg</w:t>
+      </w:r>
+      <w:r>
+        <w:rPr>
+          <w:rFonts w:eastAsiaTheme="minorEastAsia"/>
+          <w:vertAlign w:val="subscript"/>
+        </w:rPr>
+        <w:t>l</w:t>
+      </w:r>
+      <w:r>
+        <w:rPr>
+          <w:rFonts w:eastAsiaTheme="minorEastAsia"/>
+        </w:rPr>
+        <w:t>) as well as money deposited back into the account</w:t>
+      </w:r>
       <w:r>
         <w:rPr>
           <w:rFonts w:eastAsiaTheme="minorEastAsia"/>
@@ -2598,302 +2617,42 @@
       <w:r>
         <w:rPr>
           <w:rFonts w:eastAsiaTheme="minorEastAsia"/>
+        </w:rPr>
+        <w:t xml:space="preserve"> (D</w:t>
+      </w:r>
+      <w:r>
+        <w:rPr>
+          <w:rFonts w:eastAsiaTheme="minorEastAsia"/>
           <w:vertAlign w:val="subscript"/>
         </w:rPr>
         <w:t>i</w:t>
       </w:r>
-      <w:proofErr w:type="spellEnd"/>
-      <w:r>
-        <w:rPr>
-          <w:rFonts w:eastAsiaTheme="minorEastAsia"/>
-        </w:rPr>
-        <w:t xml:space="preserve">) </w:t>
-      </w:r>
-      <w:r>
-        <w:rPr>
-          <w:rFonts w:eastAsiaTheme="minorEastAsia"/>
-        </w:rPr>
-        <w:t xml:space="preserve">is the sum of </w:t>
-      </w:r>
-      <w:r>
-        <w:rPr>
-          <w:rFonts w:eastAsiaTheme="minorEastAsia"/>
-        </w:rPr>
-        <w:t>all withdrawals (</w:t>
-      </w:r>
-      <w:proofErr w:type="spellStart"/>
-      <w:r>
-        <w:rPr>
-          <w:rFonts w:eastAsiaTheme="minorEastAsia"/>
-        </w:rPr>
-        <w:t>w</w:t>
-      </w:r>
       <w:r>
         <w:rPr>
           <w:rFonts w:eastAsiaTheme="minorEastAsia"/>
           <w:vertAlign w:val="subscript"/>
         </w:rPr>
-        <w:t>ij</w:t>
-      </w:r>
-      <w:proofErr w:type="spellEnd"/>
-      <w:r>
-        <w:rPr>
-          <w:rFonts w:eastAsiaTheme="minorEastAsia"/>
-        </w:rPr>
-        <w:t>)</w:t>
-      </w:r>
-      <w:r>
-        <w:rPr>
-          <w:rFonts w:eastAsiaTheme="minorEastAsia"/>
-        </w:rPr>
-        <w:t xml:space="preserve"> minus any penalty for early withdrawal (</w:t>
-      </w:r>
-      <w:proofErr w:type="spellStart"/>
-      <w:r>
-        <w:rPr>
-          <w:rFonts w:eastAsiaTheme="minorEastAsia"/>
-        </w:rPr>
-        <w:t>p</w:t>
+        <w:t>j</w:t>
+      </w:r>
+      <w:r>
+        <w:rPr>
+          <w:rFonts w:eastAsiaTheme="minorEastAsia"/>
+        </w:rPr>
+        <w:t xml:space="preserve">). </w:t>
+      </w:r>
+      <w:r>
+        <w:rPr>
+          <w:rFonts w:eastAsiaTheme="minorEastAsia"/>
+        </w:rPr>
+        <w:t>The following constraint is used to assign the spendable amount to s</w:t>
       </w:r>
       <w:r>
         <w:rPr>
           <w:rFonts w:eastAsiaTheme="minorEastAsia"/>
           <w:vertAlign w:val="subscript"/>
         </w:rPr>
-        <w:t>ij</w:t>
-      </w:r>
-      <w:proofErr w:type="spellEnd"/>
-      <w:r>
-        <w:rPr>
-          <w:rFonts w:eastAsiaTheme="minorEastAsia"/>
-        </w:rPr>
-        <w:t>)</w:t>
-      </w:r>
-      <w:r>
-        <w:rPr>
-          <w:rFonts w:eastAsiaTheme="minorEastAsia"/>
-        </w:rPr>
-        <w:t xml:space="preserve"> plus Social Security (</w:t>
-      </w:r>
-      <w:proofErr w:type="spellStart"/>
-      <w:r>
-        <w:rPr>
-          <w:rFonts w:eastAsiaTheme="minorEastAsia"/>
-        </w:rPr>
-        <w:t>SS</w:t>
-      </w:r>
-      <w:r>
-        <w:rPr>
-          <w:rFonts w:eastAsiaTheme="minorEastAsia"/>
-          <w:vertAlign w:val="subscript"/>
-        </w:rPr>
         <w:t>i</w:t>
       </w:r>
-      <w:proofErr w:type="spellEnd"/>
-      <w:r>
-        <w:rPr>
-          <w:rFonts w:eastAsiaTheme="minorEastAsia"/>
-        </w:rPr>
-        <w:t>) and other income (o</w:t>
-      </w:r>
-      <w:r>
-        <w:rPr>
-          <w:rFonts w:eastAsiaTheme="minorEastAsia"/>
-          <w:vertAlign w:val="subscript"/>
-        </w:rPr>
-        <w:t>i</w:t>
-      </w:r>
-      <w:r>
-        <w:rPr>
-          <w:rFonts w:eastAsiaTheme="minorEastAsia"/>
-        </w:rPr>
-        <w:t>) minus</w:t>
-      </w:r>
-      <w:r>
-        <w:rPr>
-          <w:rFonts w:eastAsiaTheme="minorEastAsia"/>
-        </w:rPr>
-        <w:t xml:space="preserve"> special expenses (</w:t>
-      </w:r>
-      <w:proofErr w:type="spellStart"/>
-      <w:r>
-        <w:rPr>
-          <w:rFonts w:eastAsiaTheme="minorEastAsia"/>
-        </w:rPr>
-        <w:t>e</w:t>
-      </w:r>
-      <w:r>
-        <w:rPr>
-          <w:rFonts w:eastAsiaTheme="minorEastAsia"/>
-          <w:vertAlign w:val="subscript"/>
-        </w:rPr>
-        <w:t>i</w:t>
-      </w:r>
-      <w:proofErr w:type="spellEnd"/>
-      <w:r>
-        <w:rPr>
-          <w:rFonts w:eastAsiaTheme="minorEastAsia"/>
-        </w:rPr>
-        <w:t>),</w:t>
-      </w:r>
-      <w:r>
-        <w:rPr>
-          <w:rFonts w:eastAsiaTheme="minorEastAsia"/>
-        </w:rPr>
-        <w:t xml:space="preserve"> income tax (</w:t>
-      </w:r>
-      <w:proofErr w:type="spellStart"/>
-      <w:r>
-        <w:rPr>
-          <w:rFonts w:eastAsiaTheme="minorEastAsia"/>
-        </w:rPr>
-        <w:t>x</w:t>
-      </w:r>
-      <w:r>
-        <w:rPr>
-          <w:rFonts w:eastAsiaTheme="minorEastAsia"/>
-          <w:vertAlign w:val="subscript"/>
-        </w:rPr>
-        <w:t>ik</w:t>
-      </w:r>
-      <w:proofErr w:type="spellEnd"/>
-      <w:r>
-        <w:rPr>
-          <w:rFonts w:eastAsiaTheme="minorEastAsia"/>
-        </w:rPr>
-        <w:t xml:space="preserve"> subject to </w:t>
-      </w:r>
-      <w:proofErr w:type="spellStart"/>
-      <w:r>
-        <w:rPr>
-          <w:rFonts w:eastAsiaTheme="minorEastAsia"/>
-        </w:rPr>
-        <w:t>t</w:t>
-      </w:r>
-      <w:r>
-        <w:rPr>
-          <w:rFonts w:eastAsiaTheme="minorEastAsia"/>
-          <w:vertAlign w:val="subscript"/>
-        </w:rPr>
-        <w:t>k</w:t>
-      </w:r>
-      <w:proofErr w:type="spellEnd"/>
-      <w:r>
-        <w:rPr>
-          <w:rFonts w:eastAsiaTheme="minorEastAsia"/>
-        </w:rPr>
-        <w:t>) and capital gains tax (</w:t>
-      </w:r>
-      <w:proofErr w:type="spellStart"/>
-      <w:r>
-        <w:rPr>
-          <w:rFonts w:eastAsiaTheme="minorEastAsia"/>
-        </w:rPr>
-        <w:t>y</w:t>
-      </w:r>
-      <w:r>
-        <w:rPr>
-          <w:rFonts w:eastAsiaTheme="minorEastAsia"/>
-          <w:vertAlign w:val="subscript"/>
-        </w:rPr>
-        <w:t>il</w:t>
-      </w:r>
-      <w:proofErr w:type="spellEnd"/>
-      <w:r>
-        <w:rPr>
-          <w:rFonts w:eastAsiaTheme="minorEastAsia"/>
-        </w:rPr>
-        <w:t xml:space="preserve"> subject to </w:t>
-      </w:r>
-      <w:proofErr w:type="spellStart"/>
-      <w:r>
-        <w:rPr>
-          <w:rFonts w:eastAsiaTheme="minorEastAsia"/>
-        </w:rPr>
-        <w:t>t</w:t>
-      </w:r>
-      <w:r>
-        <w:rPr>
-          <w:rFonts w:eastAsiaTheme="minorEastAsia"/>
-          <w:vertAlign w:val="superscript"/>
-        </w:rPr>
-        <w:t>cg</w:t>
-      </w:r>
-      <w:r>
-        <w:rPr>
-          <w:rFonts w:eastAsiaTheme="minorEastAsia"/>
-          <w:vertAlign w:val="subscript"/>
-        </w:rPr>
-        <w:t>l</w:t>
-      </w:r>
-      <w:proofErr w:type="spellEnd"/>
-      <w:r>
-        <w:rPr>
-          <w:rFonts w:eastAsiaTheme="minorEastAsia"/>
-        </w:rPr>
-        <w:t>) as well as money deposited back into the account</w:t>
-      </w:r>
-      <w:r>
-        <w:rPr>
-          <w:rFonts w:eastAsiaTheme="minorEastAsia"/>
-        </w:rPr>
-        <w:t>s</w:t>
-      </w:r>
-      <w:r>
-        <w:rPr>
-          <w:rFonts w:eastAsiaTheme="minorEastAsia"/>
-        </w:rPr>
-        <w:t xml:space="preserve"> (</w:t>
-      </w:r>
-      <w:proofErr w:type="spellStart"/>
-      <w:r>
-        <w:rPr>
-          <w:rFonts w:eastAsiaTheme="minorEastAsia"/>
-        </w:rPr>
-        <w:t>D</w:t>
-      </w:r>
-      <w:r>
-        <w:rPr>
-          <w:rFonts w:eastAsiaTheme="minorEastAsia"/>
-          <w:vertAlign w:val="subscript"/>
-        </w:rPr>
-        <w:t>i</w:t>
-      </w:r>
-      <w:r>
-        <w:rPr>
-          <w:rFonts w:eastAsiaTheme="minorEastAsia"/>
-          <w:vertAlign w:val="subscript"/>
-        </w:rPr>
-        <w:t>j</w:t>
-      </w:r>
-      <w:proofErr w:type="spellEnd"/>
-      <w:r>
-        <w:rPr>
-          <w:rFonts w:eastAsiaTheme="minorEastAsia"/>
-        </w:rPr>
-        <w:t xml:space="preserve">). </w:t>
-      </w:r>
-      <w:r>
-        <w:rPr>
-          <w:rFonts w:eastAsiaTheme="minorEastAsia"/>
-        </w:rPr>
-        <w:t xml:space="preserve">The following constraint is used to assign the spendable amount to </w:t>
-      </w:r>
-      <w:proofErr w:type="spellStart"/>
-      <w:r>
-        <w:rPr>
-          <w:rFonts w:eastAsiaTheme="minorEastAsia"/>
-        </w:rPr>
-        <w:t>s</w:t>
-      </w:r>
-      <w:r>
-        <w:rPr>
-          <w:rFonts w:eastAsiaTheme="minorEastAsia"/>
-          <w:vertAlign w:val="subscript"/>
-        </w:rPr>
-        <w:t>i</w:t>
-      </w:r>
-      <w:proofErr w:type="spellEnd"/>
       <w:r>
         <w:rPr>
           <w:rFonts w:eastAsiaTheme="minorEastAsia"/>
@@ -3519,128 +3278,104 @@
         <w:rPr>
           <w:rFonts w:eastAsiaTheme="minorEastAsia"/>
         </w:rPr>
-        <w:t xml:space="preserve">In the above expression the </w:t>
-      </w:r>
-      <w:proofErr w:type="spellStart"/>
-      <w:r>
-        <w:rPr>
-          <w:rFonts w:eastAsiaTheme="minorEastAsia"/>
+        <w:t>In the above expression the t</w:t>
+      </w:r>
+      <w:r>
+        <w:rPr>
+          <w:rFonts w:eastAsiaTheme="minorEastAsia"/>
+          <w:vertAlign w:val="subscript"/>
+        </w:rPr>
+        <w:t>k</w:t>
+      </w:r>
+      <w:r>
+        <w:rPr>
+          <w:rFonts w:eastAsiaTheme="minorEastAsia"/>
+        </w:rPr>
+        <w:t>x</w:t>
+      </w:r>
+      <w:r>
+        <w:rPr>
+          <w:rFonts w:eastAsiaTheme="minorEastAsia"/>
+          <w:vertAlign w:val="subscript"/>
+        </w:rPr>
+        <w:t>ik</w:t>
+      </w:r>
+      <w:r>
+        <w:rPr>
+          <w:rFonts w:eastAsiaTheme="minorEastAsia"/>
+        </w:rPr>
+        <w:t xml:space="preserve">, </w:t>
+      </w:r>
+      <w:r>
+        <w:rPr>
+          <w:rFonts w:eastAsiaTheme="minorEastAsia"/>
+        </w:rPr>
+        <w:t>where t</w:t>
+      </w:r>
+      <w:r>
+        <w:rPr>
+          <w:rFonts w:eastAsiaTheme="minorEastAsia"/>
+          <w:vertAlign w:val="subscript"/>
+        </w:rPr>
+        <w:t>k</w:t>
+      </w:r>
+      <w:r>
+        <w:rPr>
+          <w:rFonts w:eastAsiaTheme="minorEastAsia"/>
+        </w:rPr>
+        <w:t xml:space="preserve"> monotonically increases with each </w:t>
+      </w:r>
+      <w:r>
+        <w:rPr>
+          <w:rFonts w:eastAsiaTheme="minorEastAsia"/>
+        </w:rPr>
+        <w:t xml:space="preserve">tax </w:t>
+      </w:r>
+      <w:r>
+        <w:rPr>
+          <w:rFonts w:eastAsiaTheme="minorEastAsia"/>
+        </w:rPr>
+        <w:t>bracket</w:t>
+      </w:r>
+      <w:r>
+        <w:rPr>
+          <w:rFonts w:eastAsiaTheme="minorEastAsia"/>
+        </w:rPr>
+        <w:t>,</w:t>
+      </w:r>
+      <w:r>
+        <w:rPr>
+          <w:rFonts w:eastAsiaTheme="minorEastAsia"/>
+        </w:rPr>
+        <w:t xml:space="preserve"> should force the funds into the lowest brackets first. However, in practice it does not always do so which is the reason we added the b</w:t>
+      </w:r>
+      <w:r>
+        <w:rPr>
+          <w:rFonts w:eastAsiaTheme="minorEastAsia"/>
+          <w:vertAlign w:val="subscript"/>
         </w:rPr>
         <w:t>t</w:t>
       </w:r>
       <w:r>
         <w:rPr>
           <w:rFonts w:eastAsiaTheme="minorEastAsia"/>
+          <w:vertAlign w:val="superscript"/>
+        </w:rPr>
+        <w:t>k</w:t>
+      </w:r>
+      <w:r>
+        <w:rPr>
+          <w:rFonts w:eastAsiaTheme="minorEastAsia"/>
+        </w:rPr>
+        <w:t>x</w:t>
+      </w:r>
+      <w:r>
+        <w:rPr>
+          <w:rFonts w:eastAsiaTheme="minorEastAsia"/>
           <w:vertAlign w:val="subscript"/>
         </w:rPr>
-        <w:t>k</w:t>
-      </w:r>
-      <w:r>
-        <w:rPr>
-          <w:rFonts w:eastAsiaTheme="minorEastAsia"/>
-        </w:rPr>
-        <w:t>x</w:t>
-      </w:r>
-      <w:r>
-        <w:rPr>
-          <w:rFonts w:eastAsiaTheme="minorEastAsia"/>
-          <w:vertAlign w:val="subscript"/>
-        </w:rPr>
         <w:t>ik</w:t>
       </w:r>
-      <w:proofErr w:type="spellEnd"/>
-      <w:r>
-        <w:rPr>
-          <w:rFonts w:eastAsiaTheme="minorEastAsia"/>
-        </w:rPr>
-        <w:t xml:space="preserve">, </w:t>
-      </w:r>
-      <w:r>
-        <w:rPr>
-          <w:rFonts w:eastAsiaTheme="minorEastAsia"/>
-        </w:rPr>
-        <w:t xml:space="preserve">where </w:t>
-      </w:r>
-      <w:proofErr w:type="spellStart"/>
-      <w:r>
-        <w:rPr>
-          <w:rFonts w:eastAsiaTheme="minorEastAsia"/>
-        </w:rPr>
-        <w:t>t</w:t>
-      </w:r>
-      <w:r>
-        <w:rPr>
-          <w:rFonts w:eastAsiaTheme="minorEastAsia"/>
-          <w:vertAlign w:val="subscript"/>
-        </w:rPr>
-        <w:t>k</w:t>
-      </w:r>
-      <w:proofErr w:type="spellEnd"/>
-      <w:r>
-        <w:rPr>
-          <w:rFonts w:eastAsiaTheme="minorEastAsia"/>
-        </w:rPr>
-        <w:t xml:space="preserve"> monotonically increases with each </w:t>
-      </w:r>
-      <w:r>
-        <w:rPr>
-          <w:rFonts w:eastAsiaTheme="minorEastAsia"/>
-        </w:rPr>
-        <w:t xml:space="preserve">tax </w:t>
-      </w:r>
-      <w:r>
-        <w:rPr>
-          <w:rFonts w:eastAsiaTheme="minorEastAsia"/>
-        </w:rPr>
-        <w:t>bracket</w:t>
-      </w:r>
-      <w:r>
-        <w:rPr>
-          <w:rFonts w:eastAsiaTheme="minorEastAsia"/>
-        </w:rPr>
-        <w:t>,</w:t>
-      </w:r>
-      <w:r>
-        <w:rPr>
-          <w:rFonts w:eastAsiaTheme="minorEastAsia"/>
-        </w:rPr>
-        <w:t xml:space="preserve"> should force the funds into the lowest brackets first. However, in practice it does not always do so which is the reason we added the </w:t>
-      </w:r>
-      <w:proofErr w:type="spellStart"/>
-      <w:r>
-        <w:rPr>
-          <w:rFonts w:eastAsiaTheme="minorEastAsia"/>
-        </w:rPr>
-        <w:t>b</w:t>
-      </w:r>
-      <w:r>
-        <w:rPr>
-          <w:rFonts w:eastAsiaTheme="minorEastAsia"/>
-          <w:vertAlign w:val="subscript"/>
-        </w:rPr>
-        <w:t>t</w:t>
-      </w:r>
-      <w:r>
-        <w:rPr>
-          <w:rFonts w:eastAsiaTheme="minorEastAsia"/>
-          <w:vertAlign w:val="superscript"/>
-        </w:rPr>
-        <w:t>k</w:t>
-      </w:r>
-      <w:r>
-        <w:rPr>
-          <w:rFonts w:eastAsiaTheme="minorEastAsia"/>
-        </w:rPr>
-        <w:t>x</w:t>
-      </w:r>
-      <w:r>
-        <w:rPr>
-          <w:rFonts w:eastAsiaTheme="minorEastAsia"/>
-          <w:vertAlign w:val="subscript"/>
-        </w:rPr>
-        <w:t>ik</w:t>
-      </w:r>
-      <w:proofErr w:type="spellEnd"/>
       <w:r>
         <w:rPr>
           <w:rFonts w:eastAsiaTheme="minorEastAsia"/>
@@ -4125,21 +3860,7 @@
         <w:rPr>
           <w:rFonts w:eastAsiaTheme="minorEastAsia"/>
         </w:rPr>
-        <w:t xml:space="preserve"> desired maximum (</w:t>
-      </w:r>
-      <w:proofErr w:type="spellStart"/>
-      <w:r>
-        <w:rPr>
-          <w:rFonts w:eastAsiaTheme="minorEastAsia"/>
-        </w:rPr>
-        <w:t>dm</w:t>
-      </w:r>
-      <w:proofErr w:type="spellEnd"/>
-      <w:r>
-        <w:rPr>
-          <w:rFonts w:eastAsiaTheme="minorEastAsia"/>
-        </w:rPr>
-        <w:t>). This constraint is only applicable with (S1) as (R1) will maximize for the ending balance and would find smaller spendable amounts independent of this constraint.</w:t>
+        <w:t xml:space="preserve"> desired maximum (dm). This constraint is only applicable with (S1) as (R1) will maximize for the ending balance and would find smaller spendable amounts independent of this constraint.</w:t>
       </w:r>
       <w:r>
         <w:rPr>
@@ -4938,14 +4659,7 @@
         <w:rPr>
           <w:rFonts w:eastAsiaTheme="minorEastAsia"/>
         </w:rPr>
-        <w:t xml:space="preserve"> (</w:t>
-      </w:r>
-      <w:proofErr w:type="spellStart"/>
-      <w:r>
-        <w:rPr>
-          <w:rFonts w:eastAsiaTheme="minorEastAsia"/>
-        </w:rPr>
-        <w:t>D</w:t>
+        <w:t xml:space="preserve"> (D</w:t>
       </w:r>
       <w:r>
         <w:rPr>
@@ -4954,7 +4668,6 @@
         </w:rPr>
         <w:t>ij</w:t>
       </w:r>
-      <w:proofErr w:type="spellEnd"/>
       <w:r>
         <w:rPr>
           <w:rFonts w:eastAsiaTheme="minorEastAsia"/>
@@ -5019,14 +4732,7 @@
         <w:rPr>
           <w:rFonts w:eastAsiaTheme="minorEastAsia"/>
         </w:rPr>
-        <w:t xml:space="preserve"> income (</w:t>
-      </w:r>
-      <w:proofErr w:type="spellStart"/>
-      <w:r>
-        <w:rPr>
-          <w:rFonts w:eastAsiaTheme="minorEastAsia"/>
-        </w:rPr>
-        <w:t>o</w:t>
+        <w:t xml:space="preserve"> income (o</w:t>
       </w:r>
       <w:r>
         <w:rPr>
@@ -5042,7 +4748,6 @@
         </w:rPr>
         <w:t>i</w:t>
       </w:r>
-      <w:proofErr w:type="spellEnd"/>
       <w:r>
         <w:rPr>
           <w:rFonts w:eastAsiaTheme="minorEastAsia"/>
@@ -5095,14 +4800,7 @@
         <w:rPr>
           <w:rFonts w:eastAsiaTheme="minorEastAsia"/>
         </w:rPr>
-        <w:t xml:space="preserve"> (</w:t>
-      </w:r>
-      <w:proofErr w:type="spellStart"/>
-      <w:r>
-        <w:rPr>
-          <w:rFonts w:eastAsiaTheme="minorEastAsia"/>
-        </w:rPr>
-        <w:t>mc</w:t>
+        <w:t xml:space="preserve"> (mc</w:t>
       </w:r>
       <w:r>
         <w:rPr>
@@ -5118,7 +4816,6 @@
         </w:rPr>
         <w:t>r</w:t>
       </w:r>
-      <w:proofErr w:type="spellEnd"/>
       <w:r>
         <w:rPr>
           <w:rFonts w:eastAsiaTheme="minorEastAsia"/>
@@ -5171,14 +4868,7 @@
         <w:rPr>
           <w:rFonts w:eastAsiaTheme="minorEastAsia"/>
         </w:rPr>
-        <w:t xml:space="preserve"> least match the user specified contribution level (</w:t>
-      </w:r>
-      <w:proofErr w:type="spellStart"/>
-      <w:r>
-        <w:rPr>
-          <w:rFonts w:eastAsiaTheme="minorEastAsia"/>
-        </w:rPr>
-        <w:t>uc</w:t>
+        <w:t xml:space="preserve"> least match the user specified contribution level (uc</w:t>
       </w:r>
       <w:r>
         <w:rPr>
@@ -5194,7 +4884,6 @@
         </w:rPr>
         <w:t>j</w:t>
       </w:r>
-      <w:proofErr w:type="spellEnd"/>
       <w:r>
         <w:rPr>
           <w:rFonts w:eastAsiaTheme="minorEastAsia"/>
@@ -5223,14 +4912,7 @@
         <w:rPr>
           <w:rFonts w:eastAsiaTheme="minorEastAsia"/>
         </w:rPr>
-        <w:t xml:space="preserve">Notice that </w:t>
-      </w:r>
-      <w:proofErr w:type="spellStart"/>
-      <w:r>
-        <w:rPr>
-          <w:rFonts w:eastAsiaTheme="minorEastAsia"/>
-        </w:rPr>
-        <w:t>o</w:t>
+        <w:t>Notice that o</w:t>
       </w:r>
       <w:r>
         <w:rPr>
@@ -5246,19 +4928,11 @@
         </w:rPr>
         <w:t>i</w:t>
       </w:r>
-      <w:proofErr w:type="spellEnd"/>
-      <w:r>
-        <w:rPr>
-          <w:rFonts w:eastAsiaTheme="minorEastAsia"/>
-        </w:rPr>
-        <w:t xml:space="preserve"> in expression (6) must be greater than or equal to </w:t>
-      </w:r>
-      <w:proofErr w:type="spellStart"/>
-      <w:r>
-        <w:rPr>
-          <w:rFonts w:eastAsiaTheme="minorEastAsia"/>
-        </w:rPr>
-        <w:t>uc</w:t>
+      <w:r>
+        <w:rPr>
+          <w:rFonts w:eastAsiaTheme="minorEastAsia"/>
+        </w:rPr>
+        <w:t xml:space="preserve"> in expression (6) must be greater than or equal to uc</w:t>
       </w:r>
       <w:r>
         <w:rPr>
@@ -5267,7 +4941,6 @@
         </w:rPr>
         <w:t>ij</w:t>
       </w:r>
-      <w:proofErr w:type="spellEnd"/>
       <w:r>
         <w:rPr>
           <w:rFonts w:eastAsiaTheme="minorEastAsia"/>
@@ -5295,28 +4968,7 @@
         <w:rPr>
           <w:rFonts w:eastAsiaTheme="minorEastAsia"/>
         </w:rPr>
-        <w:t xml:space="preserve">We define a constraint (N’) that is only included based on a user switch that limits all deposits to both TDRA and </w:t>
-      </w:r>
-      <w:proofErr w:type="spellStart"/>
-      <w:r>
-        <w:rPr>
-          <w:rFonts w:eastAsiaTheme="minorEastAsia"/>
-        </w:rPr>
-        <w:t>RothRA</w:t>
-      </w:r>
-      <w:proofErr w:type="spellEnd"/>
-      <w:r>
-        <w:rPr>
-          <w:rFonts w:eastAsiaTheme="minorEastAsia"/>
-        </w:rPr>
-        <w:t xml:space="preserve"> account to the amount explicitly specified for contribution (</w:t>
-      </w:r>
-      <w:proofErr w:type="spellStart"/>
-      <w:r>
-        <w:rPr>
-          <w:rFonts w:eastAsiaTheme="minorEastAsia"/>
-        </w:rPr>
-        <w:t>uc</w:t>
+        <w:t>We define a constraint (N’) that is only included based on a user switch that limits all deposits to both TDRA and RothRA account to the amount explicitly specified for contribution (uc</w:t>
       </w:r>
       <w:r>
         <w:rPr>
@@ -5325,7 +4977,6 @@
         </w:rPr>
         <w:t>ij</w:t>
       </w:r>
-      <w:proofErr w:type="spellEnd"/>
       <w:r>
         <w:rPr>
           <w:rFonts w:eastAsiaTheme="minorEastAsia"/>
@@ -5782,14 +5433,7 @@
         <w:rPr>
           <w:rFonts w:eastAsiaTheme="minorEastAsia"/>
         </w:rPr>
-        <w:t xml:space="preserve"> TDRA (</w:t>
-      </w:r>
-      <w:proofErr w:type="spellStart"/>
-      <w:r>
-        <w:rPr>
-          <w:rFonts w:eastAsiaTheme="minorEastAsia"/>
-        </w:rPr>
-        <w:t>b</w:t>
+        <w:t xml:space="preserve"> TDRA (b</w:t>
       </w:r>
       <w:r>
         <w:rPr>
@@ -5798,19 +5442,11 @@
         </w:rPr>
         <w:t>ij</w:t>
       </w:r>
-      <w:proofErr w:type="spellEnd"/>
-      <w:r>
-        <w:rPr>
-          <w:rFonts w:eastAsiaTheme="minorEastAsia"/>
-        </w:rPr>
-        <w:t>) divided by an IRS defined life expectancy value (</w:t>
-      </w:r>
-      <w:proofErr w:type="spellStart"/>
-      <w:r>
-        <w:rPr>
-          <w:rFonts w:eastAsiaTheme="minorEastAsia"/>
-        </w:rPr>
-        <w:t>a</w:t>
+      <w:r>
+        <w:rPr>
+          <w:rFonts w:eastAsiaTheme="minorEastAsia"/>
+        </w:rPr>
+        <w:t>) divided by an IRS defined life expectancy value (a</w:t>
       </w:r>
       <w:r>
         <w:rPr>
@@ -5819,7 +5455,6 @@
         </w:rPr>
         <w:t>ij</w:t>
       </w:r>
-      <w:proofErr w:type="spellEnd"/>
       <w:r>
         <w:rPr>
           <w:rFonts w:eastAsiaTheme="minorEastAsia"/>
@@ -5843,15 +5478,7 @@
         <w:rPr>
           <w:rFonts w:eastAsiaTheme="minorEastAsia"/>
         </w:rPr>
-        <w:t xml:space="preserve"> is the year in which the account owner for account j turns 70 years old. IRS requirement is the year they turn 70 ½ years old. </w:t>
-      </w:r>
-      <w:proofErr w:type="spellStart"/>
-      <w:proofErr w:type="gramStart"/>
-      <w:r>
-        <w:rPr>
-          <w:rFonts w:eastAsiaTheme="minorEastAsia"/>
-        </w:rPr>
-        <w:t>a</w:t>
+        <w:t xml:space="preserve"> is the year in which the account owner for account j turns 70 years old. IRS requirement is the year they turn 70 ½ years old. a</w:t>
       </w:r>
       <w:r>
         <w:rPr>
@@ -5860,8 +5487,6 @@
         </w:rPr>
         <w:t>ij</w:t>
       </w:r>
-      <w:proofErr w:type="spellEnd"/>
-      <w:proofErr w:type="gramEnd"/>
       <w:r>
         <w:rPr>
           <w:rFonts w:eastAsiaTheme="minorEastAsia"/>
@@ -6461,14 +6086,7 @@
         <w:rPr>
           <w:rFonts w:eastAsiaTheme="minorEastAsia"/>
         </w:rPr>
-        <w:t xml:space="preserve"> the variable representing the amount of income in tax bracket k (</w:t>
-      </w:r>
-      <w:proofErr w:type="spellStart"/>
-      <w:r>
-        <w:rPr>
-          <w:rFonts w:eastAsiaTheme="minorEastAsia"/>
-        </w:rPr>
-        <w:t>x</w:t>
+        <w:t xml:space="preserve"> the variable representing the amount of income in tax bracket k (x</w:t>
       </w:r>
       <w:r>
         <w:rPr>
@@ -6477,7 +6095,6 @@
         </w:rPr>
         <w:t>ik</w:t>
       </w:r>
-      <w:proofErr w:type="spellEnd"/>
       <w:r>
         <w:rPr>
           <w:rFonts w:eastAsiaTheme="minorEastAsia"/>
@@ -6500,14 +6117,7 @@
         <w:rPr>
           <w:rFonts w:eastAsiaTheme="minorEastAsia"/>
         </w:rPr>
-        <w:t xml:space="preserve"> (</w:t>
-      </w:r>
-      <w:proofErr w:type="spellStart"/>
-      <w:r>
-        <w:rPr>
-          <w:rFonts w:eastAsiaTheme="minorEastAsia"/>
-        </w:rPr>
-        <w:t>w</w:t>
+        <w:t xml:space="preserve"> (w</w:t>
       </w:r>
       <w:r>
         <w:rPr>
@@ -6516,7 +6126,6 @@
         </w:rPr>
         <w:t>ij</w:t>
       </w:r>
-      <w:proofErr w:type="spellEnd"/>
       <w:r>
         <w:rPr>
           <w:rFonts w:eastAsiaTheme="minorEastAsia"/>
@@ -6533,14 +6142,7 @@
         <w:rPr>
           <w:rFonts w:eastAsiaTheme="minorEastAsia"/>
         </w:rPr>
-        <w:t>minus deposits (</w:t>
-      </w:r>
-      <w:proofErr w:type="spellStart"/>
-      <w:r>
-        <w:rPr>
-          <w:rFonts w:eastAsiaTheme="minorEastAsia"/>
-        </w:rPr>
-        <w:t>D</w:t>
+        <w:t>minus deposits (D</w:t>
       </w:r>
       <w:r>
         <w:rPr>
@@ -6549,7 +6151,6 @@
         </w:rPr>
         <w:t>ij</w:t>
       </w:r>
-      <w:proofErr w:type="spellEnd"/>
       <w:r>
         <w:rPr>
           <w:rFonts w:eastAsiaTheme="minorEastAsia"/>
@@ -6572,14 +6173,7 @@
         <w:rPr>
           <w:rFonts w:eastAsiaTheme="minorEastAsia"/>
         </w:rPr>
-        <w:t xml:space="preserve">income, </w:t>
-      </w:r>
-      <w:proofErr w:type="spellStart"/>
-      <w:r>
-        <w:rPr>
-          <w:rFonts w:eastAsiaTheme="minorEastAsia"/>
-        </w:rPr>
-        <w:t>o</w:t>
+        <w:t>income, o</w:t>
       </w:r>
       <w:r>
         <w:rPr>
@@ -6595,19 +6189,11 @@
         </w:rPr>
         <w:t>i</w:t>
       </w:r>
-      <w:proofErr w:type="spellEnd"/>
-      <w:r>
-        <w:rPr>
-          <w:rFonts w:eastAsiaTheme="minorEastAsia"/>
-        </w:rPr>
-        <w:t xml:space="preserve">) minus the deductions (standard deduction and exemptions, </w:t>
-      </w:r>
-      <w:proofErr w:type="spellStart"/>
-      <w:r>
-        <w:rPr>
-          <w:rFonts w:eastAsiaTheme="minorEastAsia"/>
-        </w:rPr>
-        <w:t>sd</w:t>
+      <w:r>
+        <w:rPr>
+          <w:rFonts w:eastAsiaTheme="minorEastAsia"/>
+        </w:rPr>
+        <w:t>) minus the deductions (standard deduction and exemptions, sd</w:t>
       </w:r>
       <w:r>
         <w:rPr>
@@ -6616,7 +6202,6 @@
         </w:rPr>
         <w:t>i</w:t>
       </w:r>
-      <w:proofErr w:type="spellEnd"/>
       <w:r>
         <w:rPr>
           <w:rFonts w:eastAsiaTheme="minorEastAsia"/>
@@ -6699,14 +6284,7 @@
         <w:rPr>
           <w:rFonts w:eastAsiaTheme="minorEastAsia"/>
         </w:rPr>
-        <w:t xml:space="preserve">. That is, </w:t>
-      </w:r>
-      <w:proofErr w:type="spellStart"/>
-      <w:r>
-        <w:rPr>
-          <w:rFonts w:eastAsiaTheme="minorEastAsia"/>
-        </w:rPr>
-        <w:t>t</w:t>
+        <w:t>. That is, t</w:t>
       </w:r>
       <w:r>
         <w:rPr>
@@ -6715,26 +6293,11 @@
         </w:rPr>
         <w:t>k</w:t>
       </w:r>
-      <w:proofErr w:type="spellEnd"/>
-      <w:r>
-        <w:rPr>
-          <w:rFonts w:eastAsiaTheme="minorEastAsia"/>
-        </w:rPr>
-        <w:t xml:space="preserve"> is monotonically increasing </w:t>
-      </w:r>
-      <w:proofErr w:type="spellStart"/>
-      <w:r>
-        <w:rPr>
-          <w:rFonts w:eastAsiaTheme="minorEastAsia"/>
-        </w:rPr>
-        <w:t>as k</w:t>
-      </w:r>
-      <w:proofErr w:type="spellEnd"/>
-      <w:r>
-        <w:rPr>
-          <w:rFonts w:eastAsiaTheme="minorEastAsia"/>
-        </w:rPr>
-        <w:t xml:space="preserve"> increases </w:t>
+      <w:r>
+        <w:rPr>
+          <w:rFonts w:eastAsiaTheme="minorEastAsia"/>
+        </w:rPr>
+        <w:t xml:space="preserve"> is monotonically increasing as k increases </w:t>
       </w:r>
       <w:r>
         <w:rPr>
@@ -6764,14 +6327,7 @@
         <w:rPr>
           <w:rFonts w:eastAsiaTheme="minorEastAsia"/>
         </w:rPr>
-        <w:t xml:space="preserve"> which forces the </w:t>
-      </w:r>
-      <w:proofErr w:type="spellStart"/>
-      <w:r>
-        <w:rPr>
-          <w:rFonts w:eastAsiaTheme="minorEastAsia"/>
-        </w:rPr>
-        <w:t>x</w:t>
+        <w:t xml:space="preserve"> which forces the x</w:t>
       </w:r>
       <w:r>
         <w:rPr>
@@ -6780,7 +6336,6 @@
         </w:rPr>
         <w:t>ik</w:t>
       </w:r>
-      <w:proofErr w:type="spellEnd"/>
       <w:r>
         <w:rPr>
           <w:rFonts w:eastAsiaTheme="minorEastAsia"/>
@@ -6803,14 +6358,7 @@
         <w:rPr>
           <w:rFonts w:eastAsiaTheme="minorEastAsia"/>
         </w:rPr>
-        <w:t xml:space="preserve">) ensures that the </w:t>
-      </w:r>
-      <w:proofErr w:type="spellStart"/>
-      <w:r>
-        <w:rPr>
-          <w:rFonts w:eastAsiaTheme="minorEastAsia"/>
-        </w:rPr>
-        <w:t>x</w:t>
+        <w:t>) ensures that the x</w:t>
       </w:r>
       <w:r>
         <w:rPr>
@@ -6819,7 +6367,6 @@
         </w:rPr>
         <w:t>ik</w:t>
       </w:r>
-      <w:proofErr w:type="spellEnd"/>
       <w:r>
         <w:rPr>
           <w:rFonts w:eastAsiaTheme="minorEastAsia"/>
@@ -6836,14 +6383,7 @@
         <w:rPr>
           <w:rFonts w:eastAsiaTheme="minorEastAsia"/>
         </w:rPr>
-        <w:t>income does not exceed the bracket amount (</w:t>
-      </w:r>
-      <w:proofErr w:type="spellStart"/>
-      <w:r>
-        <w:rPr>
-          <w:rFonts w:eastAsiaTheme="minorEastAsia"/>
-        </w:rPr>
-        <w:t>m</w:t>
+        <w:t>income does not exceed the bracket amount (m</w:t>
       </w:r>
       <w:r>
         <w:rPr>
@@ -6852,20 +6392,11 @@
         </w:rPr>
         <w:t>ik</w:t>
       </w:r>
-      <w:proofErr w:type="spellEnd"/>
-      <w:r>
-        <w:rPr>
-          <w:rFonts w:eastAsiaTheme="minorEastAsia"/>
-        </w:rPr>
-        <w:t xml:space="preserve">). </w:t>
-      </w:r>
-      <w:proofErr w:type="spellStart"/>
-      <w:proofErr w:type="gramStart"/>
-      <w:r>
-        <w:rPr>
-          <w:rFonts w:eastAsiaTheme="minorEastAsia"/>
-        </w:rPr>
-        <w:t>m</w:t>
+      <w:r>
+        <w:rPr>
+          <w:rFonts w:eastAsiaTheme="minorEastAsia"/>
+        </w:rPr>
+        <w:t>). m</w:t>
       </w:r>
       <w:r>
         <w:rPr>
@@ -6874,20 +6405,11 @@
         </w:rPr>
         <w:t>ik</w:t>
       </w:r>
-      <w:proofErr w:type="spellEnd"/>
-      <w:proofErr w:type="gramEnd"/>
-      <w:r>
-        <w:rPr>
-          <w:rFonts w:eastAsiaTheme="minorEastAsia"/>
-        </w:rPr>
-        <w:t xml:space="preserve"> and </w:t>
-      </w:r>
-      <w:proofErr w:type="spellStart"/>
-      <w:r>
-        <w:rPr>
-          <w:rFonts w:eastAsiaTheme="minorEastAsia"/>
-        </w:rPr>
-        <w:t>sd</w:t>
+      <w:r>
+        <w:rPr>
+          <w:rFonts w:eastAsiaTheme="minorEastAsia"/>
+        </w:rPr>
+        <w:t xml:space="preserve"> and sd</w:t>
       </w:r>
       <w:r>
         <w:rPr>
@@ -6896,7 +6418,6 @@
         </w:rPr>
         <w:t>i</w:t>
       </w:r>
-      <w:proofErr w:type="spellEnd"/>
       <w:r>
         <w:rPr>
           <w:rFonts w:eastAsiaTheme="minorEastAsia"/>
@@ -7427,14 +6948,7 @@
         <w:rPr>
           <w:rFonts w:eastAsiaTheme="minorEastAsia"/>
         </w:rPr>
-        <w:t>(</w:t>
-      </w:r>
-      <w:proofErr w:type="spellStart"/>
-      <w:r>
-        <w:rPr>
-          <w:rFonts w:eastAsiaTheme="minorEastAsia"/>
-        </w:rPr>
-        <w:t>y</w:t>
+        <w:t>(y</w:t>
       </w:r>
       <w:r>
         <w:rPr>
@@ -7443,7 +6957,6 @@
         </w:rPr>
         <w:t>il</w:t>
       </w:r>
-      <w:proofErr w:type="spellEnd"/>
       <w:r>
         <w:rPr>
           <w:rFonts w:eastAsiaTheme="minorEastAsia"/>
@@ -7491,14 +7004,7 @@
         <w:rPr>
           <w:rFonts w:eastAsiaTheme="minorEastAsia"/>
         </w:rPr>
-        <w:t xml:space="preserve"> (</w:t>
-      </w:r>
-      <w:proofErr w:type="spellStart"/>
-      <w:r>
-        <w:rPr>
-          <w:rFonts w:eastAsiaTheme="minorEastAsia"/>
-        </w:rPr>
-        <w:t>w</w:t>
+        <w:t xml:space="preserve"> (w</w:t>
       </w:r>
       <w:r>
         <w:rPr>
@@ -7514,7 +7020,6 @@
         </w:rPr>
         <w:t>AT</w:t>
       </w:r>
-      <w:proofErr w:type="spellEnd"/>
       <w:r>
         <w:rPr>
           <w:rFonts w:eastAsiaTheme="minorEastAsia"/>
@@ -7525,14 +7030,7 @@
         <w:rPr>
           <w:rFonts w:eastAsiaTheme="minorEastAsia"/>
         </w:rPr>
-        <w:t xml:space="preserve"> and any other taxable capital gains from assets (</w:t>
-      </w:r>
-      <w:proofErr w:type="spellStart"/>
-      <w:r>
-        <w:rPr>
-          <w:rFonts w:eastAsiaTheme="minorEastAsia"/>
-        </w:rPr>
-        <w:t>o</w:t>
+        <w:t xml:space="preserve"> and any other taxable capital gains from assets (o</w:t>
       </w:r>
       <w:r>
         <w:rPr>
@@ -7548,7 +7046,6 @@
         </w:rPr>
         <w:t>At</w:t>
       </w:r>
-      <w:proofErr w:type="spellEnd"/>
       <w:r>
         <w:rPr>
           <w:rFonts w:eastAsiaTheme="minorEastAsia"/>
@@ -7572,14 +7069,7 @@
         <w:rPr>
           <w:rFonts w:eastAsiaTheme="minorEastAsia"/>
         </w:rPr>
-        <w:t>In order to do this we subtract the amounts in the tax brackets (</w:t>
-      </w:r>
-      <w:proofErr w:type="spellStart"/>
-      <w:r>
-        <w:rPr>
-          <w:rFonts w:eastAsiaTheme="minorEastAsia"/>
-        </w:rPr>
-        <w:t>x</w:t>
+        <w:t>In order to do this we subtract the amounts in the tax brackets (x</w:t>
       </w:r>
       <w:r>
         <w:rPr>
@@ -7588,7 +7078,6 @@
         </w:rPr>
         <w:t>ik</w:t>
       </w:r>
-      <w:proofErr w:type="spellEnd"/>
       <w:r>
         <w:rPr>
           <w:rFonts w:eastAsiaTheme="minorEastAsia"/>
@@ -7612,15 +7101,7 @@
         <w:rPr>
           <w:rFonts w:eastAsiaTheme="minorEastAsia"/>
         </w:rPr>
-        <w:t>-1) or n*</w:t>
-      </w:r>
-      <w:proofErr w:type="spellStart"/>
-      <w:proofErr w:type="gramStart"/>
-      <w:r>
-        <w:rPr>
-          <w:rFonts w:eastAsiaTheme="minorEastAsia"/>
-        </w:rPr>
-        <w:t>B</w:t>
+        <w:t>-1) or n*B</w:t>
       </w:r>
       <w:r>
         <w:rPr>
@@ -7629,8 +7110,6 @@
         </w:rPr>
         <w:t>cg</w:t>
       </w:r>
-      <w:proofErr w:type="spellEnd"/>
-      <w:proofErr w:type="gramEnd"/>
       <w:r>
         <w:rPr>
           <w:rFonts w:eastAsiaTheme="minorEastAsia"/>
@@ -7977,41 +7456,50 @@
           <w:rFonts w:eastAsiaTheme="minorEastAsia"/>
           <w:vertAlign w:val="subscript"/>
         </w:rPr>
-        <w:t>i+1</w:t>
-      </w:r>
-      <w:proofErr w:type="gramStart"/>
+        <w:t>i+1,j</w:t>
+      </w:r>
+      <w:r>
+        <w:rPr>
+          <w:rFonts w:eastAsiaTheme="minorEastAsia"/>
+        </w:rPr>
+        <w:t xml:space="preserve">) </w:t>
+      </w:r>
+      <w:r>
+        <w:rPr>
+          <w:rFonts w:eastAsiaTheme="minorEastAsia"/>
+        </w:rPr>
+        <w:t>is equal to the balance of the account at the start of the previous year</w:t>
+      </w:r>
+      <w:r>
+        <w:rPr>
+          <w:rFonts w:eastAsiaTheme="minorEastAsia"/>
+        </w:rPr>
+        <w:t xml:space="preserve"> (b</w:t>
+      </w:r>
       <w:r>
         <w:rPr>
           <w:rFonts w:eastAsiaTheme="minorEastAsia"/>
           <w:vertAlign w:val="subscript"/>
         </w:rPr>
-        <w:t>,j</w:t>
-      </w:r>
-      <w:proofErr w:type="gramEnd"/>
-      <w:r>
-        <w:rPr>
-          <w:rFonts w:eastAsiaTheme="minorEastAsia"/>
-        </w:rPr>
-        <w:t xml:space="preserve">) </w:t>
-      </w:r>
-      <w:r>
-        <w:rPr>
-          <w:rFonts w:eastAsiaTheme="minorEastAsia"/>
-        </w:rPr>
-        <w:t>is equal to the balance of the account at the start of the previous year</w:t>
-      </w:r>
-      <w:r>
-        <w:rPr>
-          <w:rFonts w:eastAsiaTheme="minorEastAsia"/>
-        </w:rPr>
-        <w:t xml:space="preserve"> (</w:t>
-      </w:r>
-      <w:proofErr w:type="spellStart"/>
-      <w:r>
-        <w:rPr>
-          <w:rFonts w:eastAsiaTheme="minorEastAsia"/>
-        </w:rPr>
-        <w:t>b</w:t>
+        <w:t>ij</w:t>
+      </w:r>
+      <w:r>
+        <w:rPr>
+          <w:rFonts w:eastAsiaTheme="minorEastAsia"/>
+        </w:rPr>
+        <w:t>)</w:t>
+      </w:r>
+      <w:r>
+        <w:rPr>
+          <w:rFonts w:eastAsiaTheme="minorEastAsia"/>
+        </w:rPr>
+        <w:t xml:space="preserve">, minus the previous year’s withdrawals </w:t>
+      </w:r>
+      <w:r>
+        <w:rPr>
+          <w:rFonts w:eastAsiaTheme="minorEastAsia"/>
+        </w:rPr>
+        <w:t>(w</w:t>
       </w:r>
       <w:r>
         <w:rPr>
@@ -8020,7 +7508,6 @@
         </w:rPr>
         <w:t>ij</w:t>
       </w:r>
-      <w:proofErr w:type="spellEnd"/>
       <w:r>
         <w:rPr>
           <w:rFonts w:eastAsiaTheme="minorEastAsia"/>
@@ -8031,20 +7518,55 @@
         <w:rPr>
           <w:rFonts w:eastAsiaTheme="minorEastAsia"/>
         </w:rPr>
-        <w:t xml:space="preserve">, minus the previous year’s withdrawals </w:t>
-      </w:r>
-      <w:r>
-        <w:rPr>
-          <w:rFonts w:eastAsiaTheme="minorEastAsia"/>
-        </w:rPr>
-        <w:t>(</w:t>
-      </w:r>
-      <w:proofErr w:type="spellStart"/>
-      <w:r>
-        <w:rPr>
-          <w:rFonts w:eastAsiaTheme="minorEastAsia"/>
-        </w:rPr>
-        <w:t>w</w:t>
+        <w:t>)</w:t>
+      </w:r>
+      <w:r>
+        <w:rPr>
+          <w:rFonts w:eastAsiaTheme="minorEastAsia"/>
+        </w:rPr>
+        <w:t xml:space="preserve"> plus the deposits </w:t>
+      </w:r>
+      <w:r>
+        <w:rPr>
+          <w:rFonts w:eastAsiaTheme="minorEastAsia"/>
+        </w:rPr>
+        <w:t xml:space="preserve"> and any income from the sale of assets </w:t>
+      </w:r>
+      <w:r>
+        <w:rPr>
+          <w:rFonts w:eastAsiaTheme="minorEastAsia"/>
+        </w:rPr>
+        <w:t>in the previous year (all</w:t>
+      </w:r>
+      <w:r>
+        <w:rPr>
+          <w:rFonts w:eastAsiaTheme="minorEastAsia"/>
+        </w:rPr>
+        <w:t xml:space="preserve"> </w:t>
+      </w:r>
+      <w:r>
+        <w:rPr>
+          <w:rFonts w:eastAsiaTheme="minorEastAsia"/>
+        </w:rPr>
+        <w:t xml:space="preserve">modeled as occurring at the beginning of the year) </w:t>
+      </w:r>
+      <w:r>
+        <w:rPr>
+          <w:rFonts w:eastAsiaTheme="minorEastAsia"/>
+        </w:rPr>
+        <w:t>times the return o</w:t>
+      </w:r>
+      <w:r>
+        <w:rPr>
+          <w:rFonts w:eastAsiaTheme="minorEastAsia"/>
+        </w:rPr>
+        <w:t>n the investment for the year at the</w:t>
+      </w:r>
+      <w:r>
+        <w:rPr>
+          <w:rFonts w:eastAsiaTheme="minorEastAsia"/>
+        </w:rPr>
+        <w:t xml:space="preserve"> rate of return (r</w:t>
       </w:r>
       <w:r>
         <w:rPr>
@@ -8053,123 +7575,37 @@
         </w:rPr>
         <w:t>ij</w:t>
       </w:r>
-      <w:proofErr w:type="spellEnd"/>
-      <w:r>
-        <w:rPr>
-          <w:rFonts w:eastAsiaTheme="minorEastAsia"/>
-        </w:rPr>
-        <w:t>)</w:t>
-      </w:r>
-      <w:r>
-        <w:rPr>
-          <w:rFonts w:eastAsiaTheme="minorEastAsia"/>
-        </w:rPr>
-        <w:t>)</w:t>
-      </w:r>
-      <w:r>
-        <w:rPr>
-          <w:rFonts w:eastAsiaTheme="minorEastAsia"/>
-        </w:rPr>
-        <w:t xml:space="preserve"> plus the deposits </w:t>
-      </w:r>
-      <w:r>
-        <w:rPr>
-          <w:rFonts w:eastAsiaTheme="minorEastAsia"/>
-        </w:rPr>
-        <w:t xml:space="preserve"> and any income from the sale of assets </w:t>
-      </w:r>
-      <w:r>
-        <w:rPr>
-          <w:rFonts w:eastAsiaTheme="minorEastAsia"/>
-        </w:rPr>
-        <w:t>in the previous year (all</w:t>
-      </w:r>
-      <w:r>
-        <w:rPr>
-          <w:rFonts w:eastAsiaTheme="minorEastAsia"/>
-        </w:rPr>
-        <w:t xml:space="preserve"> </w:t>
-      </w:r>
-      <w:r>
-        <w:rPr>
-          <w:rFonts w:eastAsiaTheme="minorEastAsia"/>
-        </w:rPr>
-        <w:t xml:space="preserve">modeled as occurring at the beginning of the year) </w:t>
-      </w:r>
-      <w:r>
-        <w:rPr>
-          <w:rFonts w:eastAsiaTheme="minorEastAsia"/>
-        </w:rPr>
-        <w:t>times the return o</w:t>
-      </w:r>
-      <w:r>
-        <w:rPr>
-          <w:rFonts w:eastAsiaTheme="minorEastAsia"/>
-        </w:rPr>
-        <w:t>n the investment for the year at the</w:t>
-      </w:r>
-      <w:r>
-        <w:rPr>
-          <w:rFonts w:eastAsiaTheme="minorEastAsia"/>
-        </w:rPr>
-        <w:t xml:space="preserve"> rate of return (</w:t>
-      </w:r>
-      <w:proofErr w:type="spellStart"/>
-      <w:r>
-        <w:rPr>
-          <w:rFonts w:eastAsiaTheme="minorEastAsia"/>
-        </w:rPr>
-        <w:t>r</w:t>
+      <w:r>
+        <w:rPr>
+          <w:rFonts w:eastAsiaTheme="minorEastAsia"/>
+        </w:rPr>
+        <w:t xml:space="preserve">). This is somewhat pessimistic because withdrawals are usually not taken out in one transaction </w:t>
+      </w:r>
+      <w:r>
+        <w:rPr>
+          <w:rFonts w:eastAsiaTheme="minorEastAsia"/>
+        </w:rPr>
+        <w:t xml:space="preserve">and optimistic as neither are deposits made </w:t>
+      </w:r>
+      <w:r>
+        <w:rPr>
+          <w:rFonts w:eastAsiaTheme="minorEastAsia"/>
+        </w:rPr>
+        <w:t xml:space="preserve">at the beginning of the year but this is a small effect for our purposes here. </w:t>
+      </w:r>
+      <w:r>
+        <w:rPr>
+          <w:rFonts w:eastAsiaTheme="minorEastAsia"/>
+        </w:rPr>
+        <w:t>Expression (15) generates n*n</w:t>
       </w:r>
       <w:r>
         <w:rPr>
           <w:rFonts w:eastAsiaTheme="minorEastAsia"/>
           <w:vertAlign w:val="subscript"/>
         </w:rPr>
-        <w:t>ij</w:t>
-      </w:r>
-      <w:proofErr w:type="spellEnd"/>
-      <w:r>
-        <w:rPr>
-          <w:rFonts w:eastAsiaTheme="minorEastAsia"/>
-        </w:rPr>
-        <w:t xml:space="preserve">). This is somewhat pessimistic because withdrawals are usually not taken out in one transaction </w:t>
-      </w:r>
-      <w:r>
-        <w:rPr>
-          <w:rFonts w:eastAsiaTheme="minorEastAsia"/>
-        </w:rPr>
-        <w:t xml:space="preserve">and optimistic as neither are deposits made </w:t>
-      </w:r>
-      <w:r>
-        <w:rPr>
-          <w:rFonts w:eastAsiaTheme="minorEastAsia"/>
-        </w:rPr>
-        <w:t xml:space="preserve">at the beginning of the year but this is a small effect for our purposes here. </w:t>
-      </w:r>
-      <w:r>
-        <w:rPr>
-          <w:rFonts w:eastAsiaTheme="minorEastAsia"/>
-        </w:rPr>
-        <w:t>Expression (15) generates n*</w:t>
-      </w:r>
-      <w:proofErr w:type="spellStart"/>
-      <w:proofErr w:type="gramStart"/>
-      <w:r>
-        <w:rPr>
-          <w:rFonts w:eastAsiaTheme="minorEastAsia"/>
-        </w:rPr>
-        <w:t>n</w:t>
-      </w:r>
-      <w:r>
-        <w:rPr>
-          <w:rFonts w:eastAsiaTheme="minorEastAsia"/>
-          <w:vertAlign w:val="subscript"/>
-        </w:rPr>
         <w:t>l</w:t>
       </w:r>
-      <w:proofErr w:type="spellEnd"/>
-      <w:proofErr w:type="gramEnd"/>
       <w:r>
         <w:rPr>
           <w:rFonts w:eastAsiaTheme="minorEastAsia"/>
@@ -8331,14 +7767,7 @@
         <w:rPr>
           <w:rFonts w:eastAsiaTheme="minorEastAsia"/>
         </w:rPr>
-        <w:t xml:space="preserve"> account balances to </w:t>
-      </w:r>
-      <w:proofErr w:type="spellStart"/>
-      <w:r>
-        <w:rPr>
-          <w:rFonts w:eastAsiaTheme="minorEastAsia"/>
-        </w:rPr>
-        <w:t>q</w:t>
+        <w:t xml:space="preserve"> account balances to q</w:t>
       </w:r>
       <w:r>
         <w:rPr>
@@ -8347,7 +7776,6 @@
         </w:rPr>
         <w:t>j</w:t>
       </w:r>
-      <w:proofErr w:type="spellEnd"/>
       <w:r>
         <w:rPr>
           <w:rFonts w:eastAsiaTheme="minorEastAsia"/>
@@ -8768,15 +8196,7 @@
         </w:numPr>
       </w:pPr>
       <w:r>
-        <w:t xml:space="preserve">Remove Roth assumption by adding a basis for </w:t>
-      </w:r>
-      <w:proofErr w:type="spellStart"/>
-      <w:r>
-        <w:t>roth</w:t>
-      </w:r>
-      <w:proofErr w:type="spellEnd"/>
-      <w:r>
-        <w:t xml:space="preserve"> account and handling its special case taxing correctly</w:t>
+        <w:t>Remove Roth assumption by adding a basis for roth account and handling its special case taxing correctly</w:t>
       </w:r>
     </w:p>
     <w:p>
@@ -8822,43 +8242,7 @@
           <w:rFonts w:eastAsiaTheme="minorEastAsia"/>
         </w:rPr>
         <w:lastRenderedPageBreak/>
-        <w:t xml:space="preserve">OK for our current work we will use the python </w:t>
-      </w:r>
-      <w:proofErr w:type="spellStart"/>
-      <w:r>
-        <w:rPr>
-          <w:rFonts w:eastAsiaTheme="minorEastAsia"/>
-        </w:rPr>
-        <w:t>scipy</w:t>
-      </w:r>
-      <w:proofErr w:type="spellEnd"/>
-      <w:r>
-        <w:rPr>
-          <w:rFonts w:eastAsiaTheme="minorEastAsia"/>
-        </w:rPr>
-        <w:t xml:space="preserve"> library, specifically the function </w:t>
-      </w:r>
-      <w:proofErr w:type="spellStart"/>
-      <w:proofErr w:type="gramStart"/>
-      <w:r>
-        <w:rPr>
-          <w:rFonts w:eastAsiaTheme="minorEastAsia"/>
-        </w:rPr>
-        <w:t>scipy.optimize.linprog</w:t>
-      </w:r>
-      <w:proofErr w:type="spellEnd"/>
-      <w:r>
-        <w:rPr>
-          <w:rFonts w:eastAsiaTheme="minorEastAsia"/>
-        </w:rPr>
-        <w:t>(</w:t>
-      </w:r>
-      <w:proofErr w:type="gramEnd"/>
-      <w:r>
-        <w:rPr>
-          <w:rFonts w:eastAsiaTheme="minorEastAsia"/>
-        </w:rPr>
-        <w:t>). This requires the model to conform to the following</w:t>
+        <w:t>OK for our current work we will use the python scipy library, specifically the function scipy.optimize.linprog(). This requires the model to conform to the following</w:t>
       </w:r>
       <w:r>
         <w:rPr>
@@ -8887,14 +8271,7 @@
         <w:rPr>
           <w:rFonts w:eastAsiaTheme="minorEastAsia"/>
         </w:rPr>
-        <w:t xml:space="preserve">Object function: Minimize </w:t>
-      </w:r>
-      <w:proofErr w:type="spellStart"/>
-      <w:r>
-        <w:rPr>
-          <w:rFonts w:eastAsiaTheme="minorEastAsia"/>
-        </w:rPr>
-        <w:t>c</w:t>
+        <w:t>Object function: Minimize c</w:t>
       </w:r>
       <w:r>
         <w:rPr>
@@ -8903,7 +8280,6 @@
         </w:rPr>
         <w:t>t</w:t>
       </w:r>
-      <w:proofErr w:type="spellEnd"/>
       <w:r>
         <w:rPr>
           <w:rFonts w:eastAsiaTheme="minorEastAsia"/>
@@ -8956,19 +8332,11 @@
         </w:rPr>
         <w:t xml:space="preserve"> to match </w:t>
       </w:r>
-      <w:proofErr w:type="spellStart"/>
-      <w:r>
-        <w:rPr>
-          <w:rFonts w:eastAsiaTheme="minorEastAsia"/>
-        </w:rPr>
-        <w:t>scipy</w:t>
-      </w:r>
-      <w:proofErr w:type="spellEnd"/>
-      <w:r>
-        <w:rPr>
-          <w:rFonts w:eastAsiaTheme="minorEastAsia"/>
-        </w:rPr>
-        <w:t xml:space="preserve"> template form </w:t>
+      <w:r>
+        <w:rPr>
+          <w:rFonts w:eastAsiaTheme="minorEastAsia"/>
+        </w:rPr>
+        <w:t xml:space="preserve">scipy template form </w:t>
       </w:r>
       <w:r>
         <w:rPr>
@@ -10375,7 +9743,6 @@
           <w:rFonts w:eastAsiaTheme="minorEastAsia"/>
         </w:rPr>
       </w:pPr>
-      <w:proofErr w:type="spellStart"/>
       <w:r>
         <w:rPr>
           <w:rFonts w:eastAsiaTheme="minorEastAsia"/>
@@ -10389,47 +9756,11 @@
         </w:rPr>
         <w:t>ij</w:t>
       </w:r>
-      <w:proofErr w:type="spellEnd"/>
-      <w:r>
-        <w:rPr>
-          <w:rFonts w:eastAsiaTheme="minorEastAsia"/>
-        </w:rPr>
-        <w:t xml:space="preserve"> == 0.1 for </w:t>
-      </w:r>
-      <w:proofErr w:type="spellStart"/>
-      <w:r>
-        <w:rPr>
-          <w:rFonts w:eastAsiaTheme="minorEastAsia"/>
-        </w:rPr>
-        <w:t>i</w:t>
-      </w:r>
-      <w:proofErr w:type="spellEnd"/>
-      <w:r>
-        <w:rPr>
-          <w:rFonts w:eastAsiaTheme="minorEastAsia"/>
-        </w:rPr>
-        <w:t xml:space="preserve"> &lt;60</w:t>
-      </w:r>
-      <w:proofErr w:type="gramStart"/>
-      <w:r>
-        <w:rPr>
-          <w:rFonts w:eastAsiaTheme="minorEastAsia"/>
-        </w:rPr>
-        <w:t>,j</w:t>
-      </w:r>
-      <w:proofErr w:type="gramEnd"/>
-      <w:r>
-        <w:rPr>
-          <w:rFonts w:eastAsiaTheme="minorEastAsia"/>
-        </w:rPr>
-        <w:t>&lt;</w:t>
-      </w:r>
-      <w:proofErr w:type="spellStart"/>
-      <w:r>
-        <w:rPr>
-          <w:rFonts w:eastAsiaTheme="minorEastAsia"/>
-        </w:rPr>
-        <w:t>n</w:t>
+      <w:r>
+        <w:rPr>
+          <w:rFonts w:eastAsiaTheme="minorEastAsia"/>
+        </w:rPr>
+        <w:t xml:space="preserve"> == 0.1 for i &lt;60,j&lt;n</w:t>
       </w:r>
       <w:r>
         <w:rPr>
@@ -10438,19 +9769,11 @@
         </w:rPr>
         <w:t>l</w:t>
       </w:r>
-      <w:proofErr w:type="spellEnd"/>
-      <w:r>
-        <w:rPr>
-          <w:rFonts w:eastAsiaTheme="minorEastAsia"/>
-        </w:rPr>
-        <w:t xml:space="preserve"> Otherwise </w:t>
-      </w:r>
-      <w:proofErr w:type="spellStart"/>
-      <w:r>
-        <w:rPr>
-          <w:rFonts w:eastAsiaTheme="minorEastAsia"/>
-        </w:rPr>
-        <w:t>p</w:t>
+      <w:r>
+        <w:rPr>
+          <w:rFonts w:eastAsiaTheme="minorEastAsia"/>
+        </w:rPr>
+        <w:t xml:space="preserve"> Otherwise p</w:t>
       </w:r>
       <w:r>
         <w:rPr>
@@ -10459,7 +9782,6 @@
         </w:rPr>
         <w:t>ij</w:t>
       </w:r>
-      <w:proofErr w:type="spellEnd"/>
       <w:r>
         <w:rPr>
           <w:rFonts w:eastAsiaTheme="minorEastAsia"/>
@@ -12619,19 +11941,11 @@
         <w:tab/>
         <w:t>(13</w:t>
       </w:r>
-      <w:proofErr w:type="spellStart"/>
-      <w:r>
-        <w:rPr>
-          <w:rFonts w:eastAsiaTheme="minorEastAsia"/>
-        </w:rPr>
-        <w:t>a’</w:t>
-      </w:r>
-      <w:proofErr w:type="spellEnd"/>
-      <w:r>
-        <w:rPr>
-          <w:rFonts w:eastAsiaTheme="minorEastAsia"/>
-        </w:rPr>
-        <w:t>)</w:t>
+      <w:r>
+        <w:rPr>
+          <w:rFonts w:eastAsiaTheme="minorEastAsia"/>
+        </w:rPr>
+        <w:t>a’)</w:t>
       </w:r>
     </w:p>
     <w:p>
@@ -13489,19 +12803,11 @@
         <w:tab/>
         <w:t>(15</w:t>
       </w:r>
-      <w:proofErr w:type="spellStart"/>
-      <w:r>
-        <w:rPr>
-          <w:rFonts w:eastAsiaTheme="minorEastAsia"/>
-        </w:rPr>
-        <w:t>a’</w:t>
-      </w:r>
-      <w:proofErr w:type="spellEnd"/>
-      <w:r>
-        <w:rPr>
-          <w:rFonts w:eastAsiaTheme="minorEastAsia"/>
-        </w:rPr>
-        <w:t>)</w:t>
+      <w:r>
+        <w:rPr>
+          <w:rFonts w:eastAsiaTheme="minorEastAsia"/>
+        </w:rPr>
+        <w:t>a’)</w:t>
       </w:r>
     </w:p>
     <w:p>
@@ -13916,19 +13222,11 @@
           <w:rFonts w:eastAsiaTheme="minorEastAsia"/>
         </w:rPr>
       </w:pPr>
-      <w:proofErr w:type="spellStart"/>
-      <w:r>
-        <w:rPr>
-          <w:rFonts w:eastAsiaTheme="minorEastAsia"/>
-        </w:rPr>
-        <w:t>Bij</w:t>
-      </w:r>
-      <w:proofErr w:type="spellEnd"/>
-      <w:r>
-        <w:rPr>
-          <w:rFonts w:eastAsiaTheme="minorEastAsia"/>
-        </w:rPr>
-        <w:t xml:space="preserve"> supports an extra year</w:t>
+      <w:r>
+        <w:rPr>
+          <w:rFonts w:eastAsiaTheme="minorEastAsia"/>
+        </w:rPr>
+        <w:t>Bij supports an extra year</w:t>
       </w:r>
     </w:p>
     <w:p>
@@ -14047,19 +13345,11 @@
         <w:tab/>
         <w:t>(16</w:t>
       </w:r>
-      <w:proofErr w:type="spellStart"/>
-      <w:r>
-        <w:rPr>
-          <w:rFonts w:eastAsiaTheme="minorEastAsia"/>
-        </w:rPr>
-        <w:t>a’</w:t>
-      </w:r>
-      <w:proofErr w:type="spellEnd"/>
-      <w:r>
-        <w:rPr>
-          <w:rFonts w:eastAsiaTheme="minorEastAsia"/>
-        </w:rPr>
-        <w:t>)</w:t>
+      <w:r>
+        <w:rPr>
+          <w:rFonts w:eastAsiaTheme="minorEastAsia"/>
+        </w:rPr>
+        <w:t>a’)</w:t>
       </w:r>
     </w:p>
     <w:p>
@@ -14428,21 +13718,7 @@
         <w:rPr>
           <w:rFonts w:eastAsiaTheme="minorEastAsia"/>
         </w:rPr>
-        <w:t xml:space="preserve"> model into the </w:t>
-      </w:r>
-      <w:proofErr w:type="spellStart"/>
-      <w:r>
-        <w:rPr>
-          <w:rFonts w:eastAsiaTheme="minorEastAsia"/>
-        </w:rPr>
-        <w:t>scipy</w:t>
-      </w:r>
-      <w:proofErr w:type="spellEnd"/>
-      <w:r>
-        <w:rPr>
-          <w:rFonts w:eastAsiaTheme="minorEastAsia"/>
-        </w:rPr>
-        <w:t xml:space="preserve"> equivalent we have only </w:t>
+        <w:t xml:space="preserve"> model into the scipy equivalent we have only </w:t>
       </w:r>
       <w:r>
         <w:rPr>
@@ -14706,22 +13982,7 @@
         <w:rPr>
           <w:rFonts w:eastAsiaTheme="minorEastAsia"/>
         </w:rPr>
-        <w:t xml:space="preserve">) we also multiplied out the </w:t>
-      </w:r>
-      <w:proofErr w:type="gramStart"/>
-      <w:r>
-        <w:rPr>
-          <w:rFonts w:eastAsiaTheme="minorEastAsia"/>
-        </w:rPr>
-        <w:t>c(</w:t>
-      </w:r>
-      <w:proofErr w:type="spellStart"/>
-      <w:proofErr w:type="gramEnd"/>
-      <w:r>
-        <w:rPr>
-          <w:rFonts w:eastAsiaTheme="minorEastAsia"/>
-        </w:rPr>
-        <w:t>b</w:t>
+        <w:t>) we also multiplied out the c(b</w:t>
       </w:r>
       <w:r>
         <w:rPr>
@@ -14730,19 +13991,11 @@
         </w:rPr>
         <w:t>ij</w:t>
       </w:r>
-      <w:proofErr w:type="spellEnd"/>
-      <w:r>
-        <w:rPr>
-          <w:rFonts w:eastAsiaTheme="minorEastAsia"/>
-        </w:rPr>
-        <w:t xml:space="preserve"> – </w:t>
-      </w:r>
-      <w:proofErr w:type="spellStart"/>
-      <w:r>
-        <w:rPr>
-          <w:rFonts w:eastAsiaTheme="minorEastAsia"/>
-        </w:rPr>
-        <w:t>w</w:t>
+      <w:r>
+        <w:rPr>
+          <w:rFonts w:eastAsiaTheme="minorEastAsia"/>
+        </w:rPr>
+        <w:t xml:space="preserve"> – w</w:t>
       </w:r>
       <w:r>
         <w:rPr>
@@ -14751,7 +14004,6 @@
         </w:rPr>
         <w:t>ij</w:t>
       </w:r>
-      <w:proofErr w:type="spellEnd"/>
       <w:r>
         <w:rPr>
           <w:rFonts w:eastAsiaTheme="minorEastAsia"/>
@@ -14763,14 +14015,7 @@
         <w:rPr>
           <w:rFonts w:eastAsiaTheme="minorEastAsia"/>
         </w:rPr>
-        <w:t xml:space="preserve">+ </w:t>
-      </w:r>
-      <w:proofErr w:type="spellStart"/>
-      <w:r>
-        <w:rPr>
-          <w:rFonts w:eastAsiaTheme="minorEastAsia"/>
-        </w:rPr>
-        <w:t>D</w:t>
+        <w:t>+ D</w:t>
       </w:r>
       <w:r>
         <w:rPr>
@@ -14779,19 +14024,11 @@
         </w:rPr>
         <w:t>ij</w:t>
       </w:r>
-      <w:proofErr w:type="spellEnd"/>
-      <w:r>
-        <w:rPr>
-          <w:rFonts w:eastAsiaTheme="minorEastAsia"/>
-        </w:rPr>
-        <w:t xml:space="preserve"> + </w:t>
-      </w:r>
-      <w:proofErr w:type="spellStart"/>
-      <w:r>
-        <w:rPr>
-          <w:rFonts w:eastAsiaTheme="minorEastAsia"/>
-        </w:rPr>
-        <w:t>o</w:t>
+      <w:r>
+        <w:rPr>
+          <w:rFonts w:eastAsiaTheme="minorEastAsia"/>
+        </w:rPr>
+        <w:t xml:space="preserve"> + o</w:t>
       </w:r>
       <w:r>
         <w:rPr>
@@ -14807,7 +14044,6 @@
         </w:rPr>
         <w:t>i</w:t>
       </w:r>
-      <w:proofErr w:type="spellEnd"/>
       <w:r>
         <w:rPr>
           <w:rFonts w:eastAsiaTheme="minorEastAsia"/>
@@ -14818,14 +14054,7 @@
         <w:rPr>
           <w:rFonts w:eastAsiaTheme="minorEastAsia"/>
         </w:rPr>
-        <w:t xml:space="preserve"> to (</w:t>
-      </w:r>
-      <w:proofErr w:type="spellStart"/>
-      <w:r>
-        <w:rPr>
-          <w:rFonts w:eastAsiaTheme="minorEastAsia"/>
-        </w:rPr>
-        <w:t>cb</w:t>
+        <w:t xml:space="preserve"> to (cb</w:t>
       </w:r>
       <w:r>
         <w:rPr>
@@ -14834,19 +14063,11 @@
         </w:rPr>
         <w:t>ij</w:t>
       </w:r>
-      <w:proofErr w:type="spellEnd"/>
-      <w:r>
-        <w:rPr>
-          <w:rFonts w:eastAsiaTheme="minorEastAsia"/>
-        </w:rPr>
-        <w:t xml:space="preserve"> – </w:t>
-      </w:r>
-      <w:proofErr w:type="spellStart"/>
-      <w:r>
-        <w:rPr>
-          <w:rFonts w:eastAsiaTheme="minorEastAsia"/>
-        </w:rPr>
-        <w:t>cw</w:t>
+      <w:r>
+        <w:rPr>
+          <w:rFonts w:eastAsiaTheme="minorEastAsia"/>
+        </w:rPr>
+        <w:t xml:space="preserve"> – cw</w:t>
       </w:r>
       <w:r>
         <w:rPr>
@@ -14855,19 +14076,11 @@
         </w:rPr>
         <w:t>ij</w:t>
       </w:r>
-      <w:proofErr w:type="spellEnd"/>
-      <w:r>
-        <w:rPr>
-          <w:rFonts w:eastAsiaTheme="minorEastAsia"/>
-        </w:rPr>
-        <w:t xml:space="preserve"> + </w:t>
-      </w:r>
-      <w:proofErr w:type="spellStart"/>
-      <w:r>
-        <w:rPr>
-          <w:rFonts w:eastAsiaTheme="minorEastAsia"/>
-        </w:rPr>
-        <w:t>cD</w:t>
+      <w:r>
+        <w:rPr>
+          <w:rFonts w:eastAsiaTheme="minorEastAsia"/>
+        </w:rPr>
+        <w:t xml:space="preserve"> + cD</w:t>
       </w:r>
       <w:r>
         <w:rPr>
@@ -14876,7 +14089,6 @@
         </w:rPr>
         <w:t>ij</w:t>
       </w:r>
-      <w:proofErr w:type="spellEnd"/>
       <w:r>
         <w:rPr>
           <w:rFonts w:eastAsiaTheme="minorEastAsia"/>
@@ -14888,14 +14100,7 @@
         <w:rPr>
           <w:rFonts w:eastAsiaTheme="minorEastAsia"/>
         </w:rPr>
-        <w:t xml:space="preserve">+ </w:t>
-      </w:r>
-      <w:proofErr w:type="spellStart"/>
-      <w:r>
-        <w:rPr>
-          <w:rFonts w:eastAsiaTheme="minorEastAsia"/>
-        </w:rPr>
-        <w:t>co</w:t>
+        <w:t>+ co</w:t>
       </w:r>
       <w:r>
         <w:rPr>
@@ -14911,7 +14116,6 @@
         </w:rPr>
         <w:t>i</w:t>
       </w:r>
-      <w:proofErr w:type="spellEnd"/>
       <w:r>
         <w:rPr>
           <w:rFonts w:eastAsiaTheme="minorEastAsia"/>
@@ -14946,14 +14150,7 @@
         <w:rPr>
           <w:rFonts w:eastAsiaTheme="minorEastAsia"/>
         </w:rPr>
-        <w:t xml:space="preserve"> account balances to </w:t>
-      </w:r>
-      <w:proofErr w:type="spellStart"/>
-      <w:r>
-        <w:rPr>
-          <w:rFonts w:eastAsiaTheme="minorEastAsia"/>
-        </w:rPr>
-        <w:t>q</w:t>
+        <w:t xml:space="preserve"> account balances to q</w:t>
       </w:r>
       <w:r>
         <w:rPr>
@@ -14962,7 +14159,6 @@
         </w:rPr>
         <w:t>j</w:t>
       </w:r>
-      <w:proofErr w:type="spellEnd"/>
       <w:r>
         <w:rPr>
           <w:rFonts w:eastAsiaTheme="minorEastAsia"/>
@@ -15003,8 +14199,6 @@
       </w:r>
     </w:p>
     <w:p>
-      <w:proofErr w:type="spellStart"/>
-      <w:proofErr w:type="gramStart"/>
       <w:r>
         <w:t>a</w:t>
       </w:r>
@@ -15014,24 +14208,12 @@
         </w:rPr>
         <w:t>ij</w:t>
       </w:r>
-      <w:proofErr w:type="spellEnd"/>
-      <w:proofErr w:type="gramEnd"/>
       <w:r>
         <w:tab/>
-        <w:t xml:space="preserve">IRA life expectancy at age in year </w:t>
-      </w:r>
-      <w:proofErr w:type="spellStart"/>
-      <w:r>
-        <w:t>i</w:t>
-      </w:r>
-      <w:proofErr w:type="spellEnd"/>
-      <w:r>
-        <w:t xml:space="preserve"> for account j</w:t>
-      </w:r>
-    </w:p>
-    <w:p>
-      <w:proofErr w:type="spellStart"/>
-      <w:proofErr w:type="gramStart"/>
+        <w:t>IRA life expectancy at age in year i for account j</w:t>
+      </w:r>
+    </w:p>
+    <w:p>
       <w:r>
         <w:t>B</w:t>
       </w:r>
@@ -15041,16 +14223,12 @@
         </w:rPr>
         <w:t>cg</w:t>
       </w:r>
-      <w:proofErr w:type="spellEnd"/>
-      <w:proofErr w:type="gramEnd"/>
       <w:r>
         <w:tab/>
         <w:t>Number of capital gains tax brackets</w:t>
       </w:r>
     </w:p>
     <w:p>
-      <w:proofErr w:type="spellStart"/>
-      <w:proofErr w:type="gramStart"/>
       <w:r>
         <w:t>B</w:t>
       </w:r>
@@ -15060,8 +14238,6 @@
         </w:rPr>
         <w:t>t</w:t>
       </w:r>
-      <w:proofErr w:type="spellEnd"/>
-      <w:proofErr w:type="gramEnd"/>
       <w:r>
         <w:tab/>
         <w:t>Number of tax brackets</w:t>
@@ -15071,8 +14247,6 @@
       </w:r>
     </w:p>
     <w:p>
-      <w:proofErr w:type="spellStart"/>
-      <w:proofErr w:type="gramStart"/>
       <w:r>
         <w:t>b</w:t>
       </w:r>
@@ -15082,27 +14256,15 @@
         </w:rPr>
         <w:t>ij</w:t>
       </w:r>
-      <w:proofErr w:type="spellEnd"/>
-      <w:proofErr w:type="gramEnd"/>
       <w:r>
         <w:tab/>
-        <w:t xml:space="preserve">balance of account j in year </w:t>
-      </w:r>
-      <w:proofErr w:type="spellStart"/>
-      <w:r>
-        <w:t>i</w:t>
-      </w:r>
-      <w:proofErr w:type="spellEnd"/>
-      <w:r>
-        <w:t xml:space="preserve"> </w:t>
-      </w:r>
-    </w:p>
-    <w:p>
-      <w:proofErr w:type="gramStart"/>
+        <w:t xml:space="preserve">balance of account j in year i </w:t>
+      </w:r>
+    </w:p>
+    <w:p>
       <w:r>
         <w:t>d</w:t>
       </w:r>
-      <w:proofErr w:type="gramEnd"/>
       <w:r>
         <w:tab/>
         <w:t>desired minimum</w:t>
@@ -15118,13 +14280,9 @@
       </w:r>
     </w:p>
     <w:p>
-      <w:proofErr w:type="spellStart"/>
-      <w:proofErr w:type="gramStart"/>
       <w:r>
         <w:t>dm</w:t>
       </w:r>
-      <w:proofErr w:type="spellEnd"/>
-      <w:proofErr w:type="gramEnd"/>
       <w:r>
         <w:tab/>
         <w:t>desire maximal after</w:t>
@@ -15134,7 +14292,6 @@
       </w:r>
     </w:p>
     <w:p>
-      <w:proofErr w:type="spellStart"/>
       <w:r>
         <w:t>D</w:t>
       </w:r>
@@ -15150,7 +14307,6 @@
         </w:rPr>
         <w:t>j</w:t>
       </w:r>
-      <w:proofErr w:type="spellEnd"/>
       <w:r>
         <w:tab/>
         <w:t xml:space="preserve">deposits to </w:t>
@@ -15162,96 +14318,70 @@
         <w:t>account in</w:t>
       </w:r>
       <w:r>
-        <w:t xml:space="preserve"> year </w:t>
-      </w:r>
-      <w:proofErr w:type="spellStart"/>
-      <w:r>
+        <w:t xml:space="preserve"> year i</w:t>
+      </w:r>
+    </w:p>
+    <w:p>
+      <w:r>
+        <w:t>D</w:t>
+      </w:r>
+      <w:r>
+        <w:rPr>
+          <w:vertAlign w:val="subscript"/>
+        </w:rPr>
+        <w:t>j</w:t>
+      </w:r>
+      <w:r>
+        <w:rPr>
+          <w:vertAlign w:val="superscript"/>
+        </w:rPr>
+        <w:t>A</w:t>
+      </w:r>
+      <w:r>
+        <w:tab/>
+        <w:t>The discount rate for the jth account</w:t>
+      </w:r>
+    </w:p>
+    <w:p>
+      <w:r>
+        <w:t>e</w:t>
+      </w:r>
+      <w:r>
+        <w:rPr>
+          <w:vertAlign w:val="subscript"/>
+        </w:rPr>
         <w:t>i</w:t>
       </w:r>
-      <w:proofErr w:type="spellEnd"/>
-    </w:p>
-    <w:p>
-      <w:proofErr w:type="spellStart"/>
-      <w:r>
-        <w:t>D</w:t>
+      <w:r>
+        <w:tab/>
+        <w:t>Special expenses that have a limited duration. These will not be counted as part of s</w:t>
       </w:r>
       <w:r>
         <w:rPr>
           <w:vertAlign w:val="subscript"/>
         </w:rPr>
-        <w:t>j</w:t>
-      </w:r>
-      <w:r>
-        <w:rPr>
-          <w:vertAlign w:val="superscript"/>
-        </w:rPr>
-        <w:t>A</w:t>
-      </w:r>
-      <w:proofErr w:type="spellEnd"/>
-      <w:r>
-        <w:tab/>
-        <w:t xml:space="preserve">The discount rate for the </w:t>
-      </w:r>
-      <w:proofErr w:type="spellStart"/>
-      <w:r>
-        <w:t>jth</w:t>
-      </w:r>
-      <w:proofErr w:type="spellEnd"/>
-      <w:r>
-        <w:t xml:space="preserve"> account</w:t>
-      </w:r>
-    </w:p>
-    <w:p>
-      <w:proofErr w:type="spellStart"/>
-      <w:proofErr w:type="gramStart"/>
-      <w:r>
-        <w:t>e</w:t>
-      </w:r>
-      <w:r>
-        <w:rPr>
+        <w:t>i</w:t>
+      </w:r>
+    </w:p>
+    <w:p>
+      <w:pPr>
+        <w:rPr>
+          <w:rFonts w:eastAsiaTheme="minorEastAsia"/>
+        </w:rPr>
+      </w:pPr>
+      <w:r>
+        <w:rPr>
+          <w:rFonts w:eastAsiaTheme="minorEastAsia"/>
+        </w:rPr>
+        <w:t>f</w:t>
+      </w:r>
+      <w:r>
+        <w:rPr>
+          <w:rFonts w:eastAsiaTheme="minorEastAsia"/>
           <w:vertAlign w:val="subscript"/>
         </w:rPr>
         <w:t>i</w:t>
       </w:r>
-      <w:proofErr w:type="spellEnd"/>
-      <w:proofErr w:type="gramEnd"/>
-      <w:r>
-        <w:tab/>
-        <w:t xml:space="preserve">Special expenses that have a limited duration. These will not be counted as part of </w:t>
-      </w:r>
-      <w:proofErr w:type="spellStart"/>
-      <w:r>
-        <w:t>s</w:t>
-      </w:r>
-      <w:r>
-        <w:rPr>
-          <w:vertAlign w:val="subscript"/>
-        </w:rPr>
-        <w:t>i</w:t>
-      </w:r>
-      <w:proofErr w:type="spellEnd"/>
-    </w:p>
-    <w:p>
-      <w:pPr>
-        <w:rPr>
-          <w:rFonts w:eastAsiaTheme="minorEastAsia"/>
-        </w:rPr>
-      </w:pPr>
-      <w:proofErr w:type="gramStart"/>
-      <w:r>
-        <w:rPr>
-          <w:rFonts w:eastAsiaTheme="minorEastAsia"/>
-        </w:rPr>
-        <w:t>f</w:t>
-      </w:r>
-      <w:r>
-        <w:rPr>
-          <w:rFonts w:eastAsiaTheme="minorEastAsia"/>
-          <w:vertAlign w:val="subscript"/>
-        </w:rPr>
-        <w:t>i</w:t>
-      </w:r>
-      <w:proofErr w:type="gramEnd"/>
       <w:r>
         <w:rPr>
           <w:rFonts w:eastAsiaTheme="minorEastAsia"/>
@@ -15261,7 +14391,6 @@
       </w:r>
     </w:p>
     <w:p>
-      <w:proofErr w:type="spellStart"/>
       <w:r>
         <w:t>F</w:t>
       </w:r>
@@ -15277,74 +14406,57 @@
         </w:rPr>
         <w:t>cg</w:t>
       </w:r>
-      <w:proofErr w:type="spellEnd"/>
       <w:r>
         <w:tab/>
         <w:t xml:space="preserve">floor of the capital gains bracket l </w:t>
       </w:r>
     </w:p>
     <w:p>
-      <w:proofErr w:type="spellStart"/>
-      <w:proofErr w:type="gramStart"/>
       <w:r>
         <w:t>i</w:t>
       </w:r>
-      <w:proofErr w:type="spellEnd"/>
-      <w:proofErr w:type="gramEnd"/>
       <w:r>
         <w:tab/>
         <w:t>index for number of retirement years</w:t>
       </w:r>
     </w:p>
     <w:p>
-      <w:proofErr w:type="spellStart"/>
-      <w:proofErr w:type="gramStart"/>
       <w:r>
         <w:t>inf</w:t>
       </w:r>
-      <w:proofErr w:type="spellEnd"/>
-      <w:proofErr w:type="gramEnd"/>
       <w:r>
         <w:tab/>
         <w:t>inflation rate</w:t>
       </w:r>
     </w:p>
     <w:p>
-      <w:proofErr w:type="gramStart"/>
       <w:r>
         <w:t>j</w:t>
       </w:r>
-      <w:proofErr w:type="gramEnd"/>
       <w:r>
         <w:tab/>
         <w:t>index for the number of accounts</w:t>
       </w:r>
     </w:p>
     <w:p>
-      <w:proofErr w:type="gramStart"/>
       <w:r>
         <w:t>k</w:t>
       </w:r>
-      <w:proofErr w:type="gramEnd"/>
       <w:r>
         <w:tab/>
         <w:t>index for the tax brackets</w:t>
       </w:r>
     </w:p>
     <w:p>
-      <w:proofErr w:type="gramStart"/>
       <w:r>
         <w:t>l</w:t>
       </w:r>
-      <w:proofErr w:type="gramEnd"/>
       <w:r>
         <w:tab/>
         <w:t>index for capital gains tax brackets</w:t>
       </w:r>
     </w:p>
     <w:p>
-      <w:proofErr w:type="spellStart"/>
-      <w:proofErr w:type="gramStart"/>
       <w:r>
         <w:t>m</w:t>
       </w:r>
@@ -15354,24 +14466,12 @@
         </w:rPr>
         <w:t>ik</w:t>
       </w:r>
-      <w:proofErr w:type="spellEnd"/>
-      <w:proofErr w:type="gramEnd"/>
       <w:r>
         <w:tab/>
-        <w:t xml:space="preserve">size of the kth tax bracket in year </w:t>
-      </w:r>
-      <w:proofErr w:type="spellStart"/>
-      <w:r>
-        <w:t>i</w:t>
-      </w:r>
-      <w:proofErr w:type="spellEnd"/>
-      <w:r>
-        <w:t xml:space="preserve"> </w:t>
-      </w:r>
-    </w:p>
-    <w:p>
-      <w:proofErr w:type="spellStart"/>
-      <w:proofErr w:type="gramStart"/>
+        <w:t xml:space="preserve">size of the kth tax bracket in year i </w:t>
+      </w:r>
+    </w:p>
+    <w:p>
       <w:r>
         <w:t>mc</w:t>
       </w:r>
@@ -15381,16 +14481,12 @@
         </w:rPr>
         <w:t>ir</w:t>
       </w:r>
-      <w:proofErr w:type="spellEnd"/>
-      <w:proofErr w:type="gramEnd"/>
       <w:r>
         <w:tab/>
         <w:t>maximum contribution to TDRA for retiree r</w:t>
       </w:r>
     </w:p>
     <w:p>
-      <w:proofErr w:type="spellStart"/>
-      <w:proofErr w:type="gramStart"/>
       <w:r>
         <w:lastRenderedPageBreak/>
         <w:t>mcg</w:t>
@@ -15401,27 +14497,15 @@
         </w:rPr>
         <w:t>il</w:t>
       </w:r>
-      <w:proofErr w:type="spellEnd"/>
-      <w:proofErr w:type="gramEnd"/>
       <w:r>
         <w:tab/>
-        <w:t xml:space="preserve">size of the lth capital gains bracket in year </w:t>
-      </w:r>
-      <w:proofErr w:type="spellStart"/>
-      <w:r>
-        <w:t>i</w:t>
-      </w:r>
-      <w:proofErr w:type="spellEnd"/>
-      <w:r>
-        <w:t xml:space="preserve"> </w:t>
-      </w:r>
-    </w:p>
-    <w:p>
-      <w:proofErr w:type="gramStart"/>
+        <w:t xml:space="preserve">size of the lth capital gains bracket in year i </w:t>
+      </w:r>
+    </w:p>
+    <w:p>
       <w:r>
         <w:t>n</w:t>
       </w:r>
-      <w:proofErr w:type="gramEnd"/>
       <w:r>
         <w:tab/>
         <w:t>Number of retirement years</w:t>
@@ -15437,36 +14521,24 @@
         </w:rPr>
         <w:t>70</w:t>
       </w:r>
-      <w:proofErr w:type="gramStart"/>
       <w:r>
         <w:rPr>
           <w:vertAlign w:val="subscript"/>
         </w:rPr>
         <w:t>,j</w:t>
       </w:r>
-      <w:proofErr w:type="gramEnd"/>
       <w:r>
         <w:tab/>
         <w:t>year number that retiree</w:t>
       </w:r>
       <w:r>
-        <w:t xml:space="preserve"> owning the </w:t>
-      </w:r>
-      <w:proofErr w:type="spellStart"/>
-      <w:r>
-        <w:t>jth</w:t>
-      </w:r>
-      <w:proofErr w:type="spellEnd"/>
-      <w:r>
-        <w:t xml:space="preserve"> account</w:t>
+        <w:t xml:space="preserve"> owning the jth account</w:t>
       </w:r>
       <w:r>
         <w:t xml:space="preserve"> is age 70</w:t>
       </w:r>
     </w:p>
     <w:p>
-      <w:proofErr w:type="spellStart"/>
-      <w:proofErr w:type="gramStart"/>
       <w:r>
         <w:t>n</w:t>
       </w:r>
@@ -15476,8 +14548,6 @@
         </w:rPr>
         <w:t>l</w:t>
       </w:r>
-      <w:proofErr w:type="spellEnd"/>
-      <w:proofErr w:type="gramEnd"/>
       <w:r>
         <w:rPr>
           <w:vertAlign w:val="subscript"/>
@@ -15485,20 +14555,10 @@
         <w:tab/>
       </w:r>
       <w:r>
-        <w:t xml:space="preserve">Number of accounts (i.e., number TDRA + number Roth+ </w:t>
-      </w:r>
-      <w:proofErr w:type="spellStart"/>
-      <w:r>
-        <w:t>aftertax</w:t>
-      </w:r>
-      <w:proofErr w:type="spellEnd"/>
-      <w:r>
-        <w:t xml:space="preserve"> accounts)</w:t>
-      </w:r>
-    </w:p>
-    <w:p>
-      <w:proofErr w:type="spellStart"/>
-      <w:proofErr w:type="gramStart"/>
+        <w:t>Number of accounts (i.e., number TDRA + number Roth+ aftertax accounts)</w:t>
+      </w:r>
+    </w:p>
+    <w:p>
       <w:r>
         <w:t>n</w:t>
       </w:r>
@@ -15508,8 +14568,6 @@
         </w:rPr>
         <w:t>AT</w:t>
       </w:r>
-      <w:proofErr w:type="spellEnd"/>
-      <w:proofErr w:type="gramEnd"/>
       <w:r>
         <w:rPr>
           <w:vertAlign w:val="superscript"/>
@@ -15522,25 +14580,8 @@
         </w:rPr>
         <w:tab/>
       </w:r>
-      <w:proofErr w:type="spellStart"/>
-      <w:r>
-        <w:t>Aftertax</w:t>
-      </w:r>
-      <w:proofErr w:type="spellEnd"/>
-      <w:r>
-        <w:t xml:space="preserve"> account index (when there is an </w:t>
-      </w:r>
-      <w:proofErr w:type="spellStart"/>
-      <w:r>
-        <w:t>aftertax</w:t>
-      </w:r>
-      <w:proofErr w:type="spellEnd"/>
-      <w:r>
-        <w:t xml:space="preserve"> account, </w:t>
-      </w:r>
-      <w:proofErr w:type="spellStart"/>
-      <w:r>
-        <w:t>n</w:t>
+      <w:r>
+        <w:t>Aftertax account index (when there is an aftertax account, n</w:t>
       </w:r>
       <w:r>
         <w:rPr>
@@ -15548,13 +14589,8 @@
         </w:rPr>
         <w:t>AT</w:t>
       </w:r>
-      <w:proofErr w:type="spellEnd"/>
-      <w:r>
-        <w:t xml:space="preserve"> will equal </w:t>
-      </w:r>
-      <w:proofErr w:type="spellStart"/>
-      <w:r>
-        <w:t>n</w:t>
+      <w:r>
+        <w:t xml:space="preserve"> will equal n</w:t>
       </w:r>
       <w:r>
         <w:rPr>
@@ -15562,13 +14598,11 @@
         </w:rPr>
         <w:t>l</w:t>
       </w:r>
-      <w:proofErr w:type="spellEnd"/>
       <w:r>
         <w:t>)</w:t>
       </w:r>
     </w:p>
     <w:p>
-      <w:proofErr w:type="gramStart"/>
       <w:r>
         <w:t>o</w:t>
       </w:r>
@@ -15578,29 +14612,18 @@
         </w:rPr>
         <w:t>i</w:t>
       </w:r>
-      <w:proofErr w:type="gramEnd"/>
       <w:r>
         <w:tab/>
         <w:t>Other in</w:t>
       </w:r>
       <w:r>
-        <w:t xml:space="preserve">come in the </w:t>
-      </w:r>
-      <w:proofErr w:type="spellStart"/>
-      <w:r>
-        <w:t>ith</w:t>
-      </w:r>
-      <w:proofErr w:type="spellEnd"/>
-      <w:r>
-        <w:t xml:space="preserve"> year</w:t>
+        <w:t>come in the ith year</w:t>
       </w:r>
       <w:r>
         <w:t xml:space="preserve">. This includes income defined in the configuration income sections as well as returns from asset sales. </w:t>
       </w:r>
     </w:p>
     <w:p>
-      <w:proofErr w:type="spellStart"/>
-      <w:proofErr w:type="gramStart"/>
       <w:r>
         <w:t>o</w:t>
       </w:r>
@@ -15616,21 +14639,44 @@
         </w:rPr>
         <w:t>i</w:t>
       </w:r>
-      <w:proofErr w:type="spellEnd"/>
-      <w:proofErr w:type="gramEnd"/>
       <w:r>
         <w:tab/>
-        <w:t xml:space="preserve">Other taxable income in the </w:t>
-      </w:r>
-      <w:proofErr w:type="spellStart"/>
-      <w:r>
-        <w:t>ith</w:t>
-      </w:r>
-      <w:proofErr w:type="spellEnd"/>
-      <w:r>
-        <w:t xml:space="preserve"> year (</w:t>
-      </w:r>
-      <w:proofErr w:type="spellStart"/>
+        <w:t>Other taxable income in the ith year (o</w:t>
+      </w:r>
+      <w:r>
+        <w:rPr>
+          <w:vertAlign w:val="superscript"/>
+        </w:rPr>
+        <w:t>t</w:t>
+      </w:r>
+      <w:r>
+        <w:rPr>
+          <w:vertAlign w:val="subscript"/>
+        </w:rPr>
+        <w:t>i</w:t>
+      </w:r>
+      <w:r>
+        <w:t xml:space="preserve"> is the ordinary taxable </w:t>
+      </w:r>
+      <w:r>
+        <w:t>subset of o</w:t>
+      </w:r>
+      <w:r>
+        <w:rPr>
+          <w:vertAlign w:val="subscript"/>
+        </w:rPr>
+        <w:t>i</w:t>
+      </w:r>
+      <w:r>
+        <w:t>)</w:t>
+      </w:r>
+    </w:p>
+    <w:p>
+      <w:pPr>
+        <w:rPr>
+          <w:rFonts w:eastAsiaTheme="minorEastAsia"/>
+        </w:rPr>
+      </w:pPr>
       <w:r>
         <w:t>o</w:t>
       </w:r>
@@ -15638,7 +14684,7 @@
         <w:rPr>
           <w:vertAlign w:val="superscript"/>
         </w:rPr>
-        <w:t>t</w:t>
+        <w:t>A</w:t>
       </w:r>
       <w:r>
         <w:rPr>
@@ -15646,189 +14692,105 @@
         </w:rPr>
         <w:t>i</w:t>
       </w:r>
-      <w:proofErr w:type="spellEnd"/>
-      <w:r>
-        <w:t xml:space="preserve"> is the ordinary taxable </w:t>
-      </w:r>
-      <w:r>
-        <w:t>subset of o</w:t>
-      </w:r>
       <w:r>
         <w:rPr>
           <w:vertAlign w:val="subscript"/>
         </w:rPr>
+        <w:tab/>
+      </w:r>
+      <w:r>
+        <w:rPr>
+          <w:rFonts w:eastAsiaTheme="minorEastAsia"/>
+        </w:rPr>
+        <w:t>Other income</w:t>
+      </w:r>
+      <w:r>
+        <w:rPr>
+          <w:rFonts w:eastAsiaTheme="minorEastAsia"/>
+        </w:rPr>
+        <w:t xml:space="preserve"> assets</w:t>
+      </w:r>
+      <w:r>
+        <w:rPr>
+          <w:rFonts w:eastAsiaTheme="minorEastAsia"/>
+        </w:rPr>
+        <w:t xml:space="preserve"> sale in the ith year</w:t>
+      </w:r>
+      <w:r>
+        <w:rPr>
+          <w:rFonts w:eastAsiaTheme="minorEastAsia"/>
+        </w:rPr>
+        <w:t xml:space="preserve"> </w:t>
+      </w:r>
+    </w:p>
+    <w:p>
+      <w:r>
+        <w:t>o</w:t>
+      </w:r>
+      <w:r>
+        <w:rPr>
+          <w:vertAlign w:val="superscript"/>
+        </w:rPr>
+        <w:t>At</w:t>
+      </w:r>
+      <w:r>
+        <w:rPr>
+          <w:vertAlign w:val="subscript"/>
+        </w:rPr>
         <w:t>i</w:t>
       </w:r>
       <w:r>
-        <w:t>)</w:t>
-      </w:r>
-    </w:p>
-    <w:p>
-      <w:pPr>
-        <w:rPr>
-          <w:rFonts w:eastAsiaTheme="minorEastAsia"/>
-        </w:rPr>
-      </w:pPr>
-      <w:proofErr w:type="spellStart"/>
-      <w:proofErr w:type="gramStart"/>
-      <w:r>
-        <w:t>o</w:t>
-      </w:r>
-      <w:r>
-        <w:rPr>
+        <w:rPr>
+          <w:vertAlign w:val="subscript"/>
+        </w:rPr>
+        <w:tab/>
+      </w:r>
+      <w:r>
+        <w:rPr>
+          <w:rFonts w:eastAsiaTheme="minorEastAsia"/>
+        </w:rPr>
+        <w:t>Other taxable capital gains from asset sale in the ith year (taxable capital gains related to o</w:t>
+      </w:r>
+      <w:r>
+        <w:rPr>
+          <w:rFonts w:eastAsiaTheme="minorEastAsia"/>
           <w:vertAlign w:val="superscript"/>
         </w:rPr>
         <w:t>A</w:t>
       </w:r>
       <w:r>
         <w:rPr>
+          <w:rFonts w:eastAsiaTheme="minorEastAsia"/>
           <w:vertAlign w:val="subscript"/>
         </w:rPr>
         <w:t>i</w:t>
       </w:r>
-      <w:proofErr w:type="spellEnd"/>
-      <w:proofErr w:type="gramEnd"/>
-      <w:r>
-        <w:rPr>
+      <w:r>
+        <w:rPr>
+          <w:rFonts w:eastAsiaTheme="minorEastAsia"/>
+        </w:rPr>
+        <w:t xml:space="preserve">) </w:t>
+      </w:r>
+    </w:p>
+    <w:p>
+      <w:pPr>
+        <w:rPr>
+          <w:rFonts w:eastAsiaTheme="minorEastAsia"/>
+        </w:rPr>
+      </w:pPr>
+      <w:r>
+        <w:rPr>
+          <w:rFonts w:eastAsiaTheme="minorEastAsia"/>
+        </w:rPr>
+        <w:t>p</w:t>
+      </w:r>
+      <w:r>
+        <w:rPr>
+          <w:rFonts w:eastAsiaTheme="minorEastAsia"/>
           <w:vertAlign w:val="subscript"/>
         </w:rPr>
-        <w:tab/>
-      </w:r>
-      <w:r>
-        <w:rPr>
-          <w:rFonts w:eastAsiaTheme="minorEastAsia"/>
-        </w:rPr>
-        <w:t>Other income</w:t>
-      </w:r>
-      <w:r>
-        <w:rPr>
-          <w:rFonts w:eastAsiaTheme="minorEastAsia"/>
-        </w:rPr>
-        <w:t xml:space="preserve"> assets</w:t>
-      </w:r>
-      <w:r>
-        <w:rPr>
-          <w:rFonts w:eastAsiaTheme="minorEastAsia"/>
-        </w:rPr>
-        <w:t xml:space="preserve"> sale in the </w:t>
-      </w:r>
-      <w:proofErr w:type="spellStart"/>
-      <w:r>
-        <w:rPr>
-          <w:rFonts w:eastAsiaTheme="minorEastAsia"/>
-        </w:rPr>
-        <w:t>ith</w:t>
-      </w:r>
-      <w:proofErr w:type="spellEnd"/>
-      <w:r>
-        <w:rPr>
-          <w:rFonts w:eastAsiaTheme="minorEastAsia"/>
-        </w:rPr>
-        <w:t xml:space="preserve"> year</w:t>
-      </w:r>
-      <w:r>
-        <w:rPr>
-          <w:rFonts w:eastAsiaTheme="minorEastAsia"/>
-        </w:rPr>
-        <w:t xml:space="preserve"> </w:t>
-      </w:r>
-    </w:p>
-    <w:p>
-      <w:proofErr w:type="spellStart"/>
-      <w:proofErr w:type="gramStart"/>
-      <w:r>
-        <w:t>o</w:t>
-      </w:r>
-      <w:r>
-        <w:rPr>
-          <w:vertAlign w:val="superscript"/>
-        </w:rPr>
-        <w:t>At</w:t>
-      </w:r>
-      <w:r>
-        <w:rPr>
-          <w:vertAlign w:val="subscript"/>
-        </w:rPr>
         <w:t>i</w:t>
       </w:r>
-      <w:proofErr w:type="spellEnd"/>
-      <w:proofErr w:type="gramEnd"/>
-      <w:r>
-        <w:rPr>
-          <w:vertAlign w:val="subscript"/>
-        </w:rPr>
-        <w:tab/>
-      </w:r>
-      <w:r>
-        <w:rPr>
-          <w:rFonts w:eastAsiaTheme="minorEastAsia"/>
-        </w:rPr>
-        <w:t xml:space="preserve">Other taxable capital gains from asset sale in the </w:t>
-      </w:r>
-      <w:proofErr w:type="spellStart"/>
-      <w:r>
-        <w:rPr>
-          <w:rFonts w:eastAsiaTheme="minorEastAsia"/>
-        </w:rPr>
-        <w:t>ith</w:t>
-      </w:r>
-      <w:proofErr w:type="spellEnd"/>
-      <w:r>
-        <w:rPr>
-          <w:rFonts w:eastAsiaTheme="minorEastAsia"/>
-        </w:rPr>
-        <w:t xml:space="preserve"> year (taxable capital gains related to </w:t>
-      </w:r>
-      <w:proofErr w:type="spellStart"/>
-      <w:r>
-        <w:rPr>
-          <w:rFonts w:eastAsiaTheme="minorEastAsia"/>
-        </w:rPr>
-        <w:t>o</w:t>
-      </w:r>
-      <w:r>
-        <w:rPr>
-          <w:rFonts w:eastAsiaTheme="minorEastAsia"/>
-          <w:vertAlign w:val="superscript"/>
-        </w:rPr>
-        <w:t>A</w:t>
-      </w:r>
-      <w:r>
-        <w:rPr>
-          <w:rFonts w:eastAsiaTheme="minorEastAsia"/>
-          <w:vertAlign w:val="subscript"/>
-        </w:rPr>
-        <w:t>i</w:t>
-      </w:r>
-      <w:proofErr w:type="spellEnd"/>
-      <w:r>
-        <w:rPr>
-          <w:rFonts w:eastAsiaTheme="minorEastAsia"/>
-        </w:rPr>
-        <w:t xml:space="preserve">) </w:t>
-      </w:r>
-    </w:p>
-    <w:p>
-      <w:pPr>
-        <w:rPr>
-          <w:rFonts w:eastAsiaTheme="minorEastAsia"/>
-        </w:rPr>
-      </w:pPr>
-      <w:proofErr w:type="gramStart"/>
-      <w:r>
-        <w:rPr>
-          <w:rFonts w:eastAsiaTheme="minorEastAsia"/>
-        </w:rPr>
-        <w:t>p</w:t>
-      </w:r>
-      <w:r>
-        <w:rPr>
-          <w:rFonts w:eastAsiaTheme="minorEastAsia"/>
-          <w:vertAlign w:val="subscript"/>
-        </w:rPr>
-        <w:t>i</w:t>
-      </w:r>
-      <w:proofErr w:type="gramEnd"/>
       <w:r>
         <w:rPr>
           <w:rFonts w:eastAsiaTheme="minorEastAsia"/>
@@ -15868,8 +14830,6 @@
       </w:r>
     </w:p>
     <w:p>
-      <w:proofErr w:type="spellStart"/>
-      <w:proofErr w:type="gramStart"/>
       <w:r>
         <w:rPr>
           <w:rFonts w:eastAsiaTheme="minorEastAsia"/>
@@ -15883,21 +14843,12 @@
         </w:rPr>
         <w:t>i</w:t>
       </w:r>
-      <w:proofErr w:type="spellEnd"/>
-      <w:proofErr w:type="gramEnd"/>
       <w:r>
         <w:tab/>
-        <w:t xml:space="preserve">Present Value in year </w:t>
-      </w:r>
-      <w:proofErr w:type="spellStart"/>
-      <w:r>
-        <w:t>i</w:t>
-      </w:r>
-      <w:proofErr w:type="spellEnd"/>
-    </w:p>
-    <w:p>
-      <w:proofErr w:type="spellStart"/>
-      <w:proofErr w:type="gramStart"/>
+        <w:t>Present Value in year i</w:t>
+      </w:r>
+    </w:p>
+    <w:p>
       <w:r>
         <w:t>q</w:t>
       </w:r>
@@ -15907,8 +14858,6 @@
         </w:rPr>
         <w:t>j</w:t>
       </w:r>
-      <w:proofErr w:type="spellEnd"/>
-      <w:proofErr w:type="gramEnd"/>
       <w:r>
         <w:tab/>
         <w:t>balance for account j at the start of retirement</w:t>
@@ -15924,8 +14873,6 @@
       </w:r>
     </w:p>
     <w:p>
-      <w:proofErr w:type="spellStart"/>
-      <w:proofErr w:type="gramStart"/>
       <w:r>
         <w:t>r</w:t>
       </w:r>
@@ -15935,24 +14882,12 @@
         </w:rPr>
         <w:t>ij</w:t>
       </w:r>
-      <w:proofErr w:type="spellEnd"/>
-      <w:proofErr w:type="gramEnd"/>
       <w:r>
         <w:tab/>
-        <w:t xml:space="preserve">rate of return for account j in year </w:t>
-      </w:r>
-      <w:proofErr w:type="spellStart"/>
-      <w:r>
-        <w:t>i</w:t>
-      </w:r>
-      <w:proofErr w:type="spellEnd"/>
-      <w:r>
-        <w:t xml:space="preserve"> </w:t>
-      </w:r>
-    </w:p>
-    <w:p>
-      <w:proofErr w:type="spellStart"/>
-      <w:proofErr w:type="gramStart"/>
+        <w:t xml:space="preserve">rate of return for account j in year i </w:t>
+      </w:r>
+    </w:p>
+    <w:p>
       <w:r>
         <w:t>r</w:t>
       </w:r>
@@ -15962,16 +14897,12 @@
         </w:rPr>
         <w:t>cg</w:t>
       </w:r>
-      <w:proofErr w:type="spellEnd"/>
-      <w:proofErr w:type="gramEnd"/>
       <w:r>
         <w:tab/>
         <w:t>capital gains tax rate (temp until cg tax brackets are working)</w:t>
       </w:r>
     </w:p>
     <w:p>
-      <w:proofErr w:type="spellStart"/>
-      <w:proofErr w:type="gramStart"/>
       <w:r>
         <w:t>sd</w:t>
       </w:r>
@@ -15981,102 +14912,65 @@
         </w:rPr>
         <w:t>i</w:t>
       </w:r>
-      <w:proofErr w:type="spellEnd"/>
-      <w:proofErr w:type="gramEnd"/>
       <w:r>
         <w:tab/>
-        <w:t xml:space="preserve">Standard deduction in year </w:t>
-      </w:r>
-      <w:proofErr w:type="spellStart"/>
-      <w:r>
+        <w:t xml:space="preserve">Standard deduction in year i </w:t>
+      </w:r>
+    </w:p>
+    <w:p>
+      <w:r>
+        <w:t>s</w:t>
+      </w:r>
+      <w:r>
+        <w:rPr>
+          <w:vertAlign w:val="subscript"/>
+        </w:rPr>
         <w:t>i</w:t>
       </w:r>
-      <w:proofErr w:type="spellEnd"/>
-      <w:r>
-        <w:t xml:space="preserve"> </w:t>
-      </w:r>
-    </w:p>
-    <w:p>
-      <w:proofErr w:type="spellStart"/>
-      <w:proofErr w:type="gramStart"/>
-      <w:r>
-        <w:t>s</w:t>
-      </w:r>
       <w:r>
         <w:rPr>
           <w:vertAlign w:val="subscript"/>
         </w:rPr>
+        <w:tab/>
+      </w:r>
+      <w:r>
+        <w:t>S</w:t>
+      </w:r>
+      <w:r>
+        <w:t>pendable amount in year i</w:t>
+      </w:r>
+    </w:p>
+    <w:p>
+      <w:r>
+        <w:t>SS</w:t>
+      </w:r>
+      <w:r>
+        <w:rPr>
+          <w:vertAlign w:val="subscript"/>
+        </w:rPr>
         <w:t>i</w:t>
       </w:r>
-      <w:proofErr w:type="spellEnd"/>
-      <w:proofErr w:type="gramEnd"/>
-      <w:r>
-        <w:rPr>
-          <w:vertAlign w:val="subscript"/>
-        </w:rPr>
+      <w:r>
         <w:tab/>
-      </w:r>
-      <w:r>
-        <w:t>S</w:t>
-      </w:r>
-      <w:r>
-        <w:t xml:space="preserve">pendable amount in year </w:t>
-      </w:r>
-      <w:proofErr w:type="spellStart"/>
-      <w:r>
-        <w:t>i</w:t>
-      </w:r>
-      <w:proofErr w:type="spellEnd"/>
-    </w:p>
-    <w:p>
-      <w:proofErr w:type="spellStart"/>
-      <w:proofErr w:type="gramStart"/>
+        <w:t xml:space="preserve">Social Security income in year i </w:t>
+      </w:r>
+    </w:p>
+    <w:p>
       <w:r>
         <w:t>SS</w:t>
       </w:r>
       <w:r>
         <w:rPr>
-          <w:vertAlign w:val="subscript"/>
-        </w:rPr>
-        <w:t>i</w:t>
-      </w:r>
-      <w:proofErr w:type="spellEnd"/>
-      <w:proofErr w:type="gramEnd"/>
-      <w:r>
-        <w:tab/>
-        <w:t xml:space="preserve">Social Security income in year </w:t>
-      </w:r>
-      <w:proofErr w:type="spellStart"/>
-      <w:r>
-        <w:t>i</w:t>
-      </w:r>
-      <w:proofErr w:type="spellEnd"/>
-      <w:r>
-        <w:t xml:space="preserve"> </w:t>
-      </w:r>
-    </w:p>
-    <w:p>
-      <w:proofErr w:type="spellStart"/>
-      <w:proofErr w:type="gramStart"/>
-      <w:r>
-        <w:t>SS</w:t>
-      </w:r>
-      <w:r>
-        <w:rPr>
           <w:vertAlign w:val="superscript"/>
         </w:rPr>
         <w:t>t</w:t>
       </w:r>
-      <w:proofErr w:type="spellEnd"/>
-      <w:proofErr w:type="gramEnd"/>
       <w:r>
         <w:tab/>
         <w:t>Social Security faction that is taxable</w:t>
       </w:r>
     </w:p>
     <w:p>
-      <w:proofErr w:type="spellStart"/>
-      <w:proofErr w:type="gramStart"/>
       <w:r>
         <w:t>t</w:t>
       </w:r>
@@ -16092,16 +14986,12 @@
         </w:rPr>
         <w:t>cg</w:t>
       </w:r>
-      <w:proofErr w:type="spellEnd"/>
-      <w:proofErr w:type="gramEnd"/>
       <w:r>
         <w:tab/>
         <w:t>marginal capital gains tax rate in bracket l</w:t>
       </w:r>
     </w:p>
     <w:p>
-      <w:proofErr w:type="spellStart"/>
-      <w:proofErr w:type="gramStart"/>
       <w:r>
         <w:t>t</w:t>
       </w:r>
@@ -16111,16 +15001,12 @@
         </w:rPr>
         <w:t>k</w:t>
       </w:r>
-      <w:proofErr w:type="spellEnd"/>
-      <w:proofErr w:type="gramEnd"/>
       <w:r>
         <w:tab/>
         <w:t>marginal tax rate in tax bracket k</w:t>
       </w:r>
     </w:p>
     <w:p>
-      <w:proofErr w:type="spellStart"/>
-      <w:proofErr w:type="gramStart"/>
       <w:r>
         <w:t>uc</w:t>
       </w:r>
@@ -16130,60 +15016,42 @@
         </w:rPr>
         <w:t>ij</w:t>
       </w:r>
-      <w:proofErr w:type="spellEnd"/>
-      <w:proofErr w:type="gramEnd"/>
       <w:r>
         <w:tab/>
         <w:t>use</w:t>
       </w:r>
       <w:r>
-        <w:t xml:space="preserve">r defined contribution in year </w:t>
-      </w:r>
-      <w:proofErr w:type="spellStart"/>
-      <w:r>
+        <w:t>r defined contribution in year i</w:t>
+      </w:r>
+      <w:r>
+        <w:t xml:space="preserve"> to account j</w:t>
+      </w:r>
+    </w:p>
+    <w:p>
+      <w:r>
+        <w:t>w</w:t>
+      </w:r>
+      <w:r>
+        <w:rPr>
+          <w:vertAlign w:val="subscript"/>
+        </w:rPr>
         <w:t>i</w:t>
       </w:r>
-      <w:proofErr w:type="spellEnd"/>
-      <w:r>
-        <w:t xml:space="preserve"> to account j</w:t>
-      </w:r>
-    </w:p>
-    <w:p>
-      <w:proofErr w:type="spellStart"/>
-      <w:proofErr w:type="gramStart"/>
-      <w:r>
-        <w:t>w</w:t>
-      </w:r>
       <w:r>
         <w:rPr>
           <w:vertAlign w:val="subscript"/>
         </w:rPr>
-        <w:t>i</w:t>
-      </w:r>
-      <w:r>
-        <w:rPr>
-          <w:vertAlign w:val="subscript"/>
-        </w:rPr>
         <w:t>j</w:t>
       </w:r>
-      <w:proofErr w:type="spellEnd"/>
-      <w:proofErr w:type="gramEnd"/>
       <w:r>
         <w:tab/>
         <w:t>with</w:t>
       </w:r>
       <w:r>
-        <w:t xml:space="preserve">drawal from account j in year </w:t>
-      </w:r>
-      <w:proofErr w:type="spellStart"/>
-      <w:r>
-        <w:t>i</w:t>
-      </w:r>
-      <w:proofErr w:type="spellEnd"/>
-    </w:p>
-    <w:p>
-      <w:proofErr w:type="spellStart"/>
-      <w:proofErr w:type="gramStart"/>
+        <w:t>drawal from account j in year i</w:t>
+      </w:r>
+    </w:p>
+    <w:p>
       <w:r>
         <w:t>x</w:t>
       </w:r>
@@ -16193,24 +15061,18 @@
         </w:rPr>
         <w:t>ik</w:t>
       </w:r>
-      <w:proofErr w:type="spellEnd"/>
-      <w:proofErr w:type="gramEnd"/>
       <w:r>
         <w:tab/>
         <w:t xml:space="preserve">ordinary taxable income in year </w:t>
       </w:r>
-      <w:proofErr w:type="spellStart"/>
       <w:r>
         <w:t>i</w:t>
       </w:r>
-      <w:proofErr w:type="spellEnd"/>
       <w:r>
         <w:t xml:space="preserve"> and bracket k</w:t>
       </w:r>
     </w:p>
     <w:p>
-      <w:proofErr w:type="spellStart"/>
-      <w:proofErr w:type="gramStart"/>
       <w:r>
         <w:t>y</w:t>
       </w:r>
@@ -16220,19 +15082,9 @@
         </w:rPr>
         <w:t>il</w:t>
       </w:r>
-      <w:proofErr w:type="spellEnd"/>
-      <w:proofErr w:type="gramEnd"/>
       <w:r>
         <w:tab/>
-        <w:t xml:space="preserve">capital gains income in year </w:t>
-      </w:r>
-      <w:proofErr w:type="spellStart"/>
-      <w:r>
-        <w:t>i</w:t>
-      </w:r>
-      <w:proofErr w:type="spellEnd"/>
-      <w:r>
-        <w:t xml:space="preserve"> and bracket l</w:t>
+        <w:t>capital gains income in year i and bracket l</w:t>
       </w:r>
     </w:p>
     <w:p/>
@@ -16248,7 +15100,6 @@
         </w:rPr>
         <w:t xml:space="preserve">Consolidated </w:t>
       </w:r>
-      <w:proofErr w:type="spellStart"/>
       <w:r>
         <w:rPr>
           <w:rFonts w:eastAsiaTheme="minorEastAsia"/>
@@ -16256,7 +15107,6 @@
         </w:rPr>
         <w:t>Todo</w:t>
       </w:r>
-      <w:proofErr w:type="spellEnd"/>
       <w:r>
         <w:rPr>
           <w:rFonts w:eastAsiaTheme="minorEastAsia"/>
@@ -16279,49 +15129,7 @@
         <w:rPr>
           <w:rFonts w:eastAsiaTheme="minorEastAsia"/>
         </w:rPr>
-        <w:t xml:space="preserve">Create a case to use </w:t>
-      </w:r>
-      <w:proofErr w:type="spellStart"/>
-      <w:r>
-        <w:rPr>
-          <w:rFonts w:eastAsiaTheme="minorEastAsia"/>
-        </w:rPr>
-        <w:t>Aeq</w:t>
-      </w:r>
-      <w:proofErr w:type="spellEnd"/>
-      <w:r>
-        <w:rPr>
-          <w:rFonts w:eastAsiaTheme="minorEastAsia"/>
-        </w:rPr>
-        <w:t xml:space="preserve"> x == </w:t>
-      </w:r>
-      <w:proofErr w:type="spellStart"/>
-      <w:r>
-        <w:rPr>
-          <w:rFonts w:eastAsiaTheme="minorEastAsia"/>
-        </w:rPr>
-        <w:t>beq</w:t>
-      </w:r>
-      <w:proofErr w:type="spellEnd"/>
-      <w:r>
-        <w:rPr>
-          <w:rFonts w:eastAsiaTheme="minorEastAsia"/>
-        </w:rPr>
-        <w:t xml:space="preserve"> as well as </w:t>
-      </w:r>
-      <w:proofErr w:type="spellStart"/>
-      <w:r>
-        <w:rPr>
-          <w:rFonts w:eastAsiaTheme="minorEastAsia"/>
-        </w:rPr>
-        <w:t>Aub</w:t>
-      </w:r>
-      <w:proofErr w:type="spellEnd"/>
-      <w:r>
-        <w:rPr>
-          <w:rFonts w:eastAsiaTheme="minorEastAsia"/>
-        </w:rPr>
-        <w:t xml:space="preserve"> x &lt;= bub</w:t>
+        <w:t>Create a case to use Aeq x == beq as well as Aub x &lt;= bub</w:t>
       </w:r>
     </w:p>
     <w:p>
@@ -16358,35 +15166,7 @@
         <w:rPr>
           <w:rFonts w:eastAsiaTheme="minorEastAsia"/>
         </w:rPr>
-        <w:t>Add to this document a note that income and expense info timelines tie back to the primary age line. That is, if [</w:t>
-      </w:r>
-      <w:proofErr w:type="spellStart"/>
-      <w:r>
-        <w:rPr>
-          <w:rFonts w:eastAsiaTheme="minorEastAsia"/>
-        </w:rPr>
-        <w:t>income.apt</w:t>
-      </w:r>
-      <w:proofErr w:type="spellEnd"/>
-      <w:r>
-        <w:rPr>
-          <w:rFonts w:eastAsiaTheme="minorEastAsia"/>
-        </w:rPr>
-        <w:t>] include ‘62-</w:t>
-      </w:r>
-      <w:proofErr w:type="gramStart"/>
-      <w:r>
-        <w:rPr>
-          <w:rFonts w:eastAsiaTheme="minorEastAsia"/>
-        </w:rPr>
-        <w:t>‘ then</w:t>
-      </w:r>
-      <w:proofErr w:type="gramEnd"/>
-      <w:r>
-        <w:rPr>
-          <w:rFonts w:eastAsiaTheme="minorEastAsia"/>
-        </w:rPr>
-        <w:t xml:space="preserve"> the model will match this with the primary retiree’s 62 year and forward.</w:t>
+        <w:t>Add to this document a note that income and expense info timelines tie back to the primary age line. That is, if [income.apt] include ‘62-‘ then the model will match this with the primary retiree’s 62 year and forward.</w:t>
       </w:r>
     </w:p>
     <w:p>
@@ -16431,8 +15211,132 @@
           <w:rFonts w:eastAsiaTheme="minorEastAsia"/>
         </w:rPr>
       </w:pPr>
+      <w:r>
+        <w:rPr>
+          <w:rFonts w:eastAsiaTheme="minorEastAsia"/>
+        </w:rPr>
+        <w:t>Add sells cost to illiquid assets a 4% (</w:t>
+      </w:r>
+      <w:r>
+        <w:rPr>
+          <w:rFonts w:eastAsiaTheme="minorEastAsia"/>
+          <w:color w:val="FF0000"/>
+        </w:rPr>
+        <w:t>Version 1</w:t>
+      </w:r>
+      <w:r>
+        <w:rPr>
+          <w:rFonts w:eastAsiaTheme="minorEastAsia"/>
+        </w:rPr>
+        <w:t>)</w:t>
+      </w:r>
+    </w:p>
+    <w:p>
+      <w:pPr>
+        <w:pStyle w:val="ListParagraph"/>
+        <w:numPr>
+          <w:ilvl w:val="0"/>
+          <w:numId w:val="1"/>
+        </w:numPr>
+        <w:rPr>
+          <w:rFonts w:eastAsiaTheme="minorEastAsia"/>
+        </w:rPr>
+      </w:pPr>
+      <w:r>
+        <w:rPr>
+          <w:rFonts w:eastAsiaTheme="minorEastAsia"/>
+        </w:rPr>
+        <w:t>Add joint start [expense] section (</w:t>
+      </w:r>
+      <w:r>
+        <w:rPr>
+          <w:rFonts w:eastAsiaTheme="minorEastAsia"/>
+          <w:color w:val="FF0000"/>
+        </w:rPr>
+        <w:t>Version 1</w:t>
+      </w:r>
+      <w:r>
+        <w:rPr>
+          <w:rFonts w:eastAsiaTheme="minorEastAsia"/>
+        </w:rPr>
+        <w:t>)</w:t>
+      </w:r>
+    </w:p>
+    <w:p>
+      <w:pPr>
+        <w:pStyle w:val="ListParagraph"/>
+        <w:numPr>
+          <w:ilvl w:val="0"/>
+          <w:numId w:val="1"/>
+        </w:numPr>
+        <w:rPr>
+          <w:rFonts w:eastAsiaTheme="minorEastAsia"/>
+        </w:rPr>
+      </w:pPr>
+      <w:r>
+        <w:rPr>
+          <w:rFonts w:eastAsiaTheme="minorEastAsia"/>
+        </w:rPr>
+        <w:t>Add to top of account summary the rate of return for each account (</w:t>
+      </w:r>
+      <w:r>
+        <w:rPr>
+          <w:rFonts w:eastAsiaTheme="minorEastAsia"/>
+          <w:color w:val="FF0000"/>
+        </w:rPr>
+        <w:t>Version 1</w:t>
+      </w:r>
+      <w:r>
+        <w:rPr>
+          <w:rFonts w:eastAsiaTheme="minorEastAsia"/>
+        </w:rPr>
+        <w:t>)</w:t>
+      </w:r>
+    </w:p>
+    <w:p>
+      <w:pPr>
+        <w:pStyle w:val="ListParagraph"/>
+        <w:numPr>
+          <w:ilvl w:val="0"/>
+          <w:numId w:val="1"/>
+        </w:numPr>
+        <w:rPr>
+          <w:rFonts w:eastAsiaTheme="minorEastAsia"/>
+        </w:rPr>
+      </w:pPr>
+      <w:r>
+        <w:rPr>
+          <w:rFonts w:eastAsiaTheme="minorEastAsia"/>
+        </w:rPr>
+        <w:t>Add to top of income and expense summary (rate of return or inflation rate “ror/infl” (</w:t>
+      </w:r>
       <w:bookmarkStart w:id="2" w:name="_GoBack"/>
+      <w:r>
+        <w:rPr>
+          <w:rFonts w:eastAsiaTheme="minorEastAsia"/>
+          <w:color w:val="FF0000"/>
+        </w:rPr>
+        <w:t>Version 1</w:t>
+      </w:r>
       <w:bookmarkEnd w:id="2"/>
+      <w:r>
+        <w:rPr>
+          <w:rFonts w:eastAsiaTheme="minorEastAsia"/>
+        </w:rPr>
+        <w:t>)</w:t>
+      </w:r>
+    </w:p>
+    <w:p>
+      <w:pPr>
+        <w:pStyle w:val="ListParagraph"/>
+        <w:numPr>
+          <w:ilvl w:val="0"/>
+          <w:numId w:val="1"/>
+        </w:numPr>
+        <w:rPr>
+          <w:rFonts w:eastAsiaTheme="minorEastAsia"/>
+        </w:rPr>
+      </w:pPr>
       <w:r>
         <w:rPr>
           <w:rFonts w:eastAsiaTheme="minorEastAsia"/>
@@ -16603,21 +15507,7 @@
         <w:rPr>
           <w:rFonts w:eastAsiaTheme="minorEastAsia"/>
         </w:rPr>
-        <w:t xml:space="preserve"> tax</w:t>
-      </w:r>
-      <w:proofErr w:type="gramStart"/>
-      <w:r>
-        <w:rPr>
-          <w:rFonts w:eastAsiaTheme="minorEastAsia"/>
-        </w:rPr>
-        <w:t>, ???)</w:t>
-      </w:r>
-      <w:proofErr w:type="gramEnd"/>
-      <w:r>
-        <w:rPr>
-          <w:rFonts w:eastAsiaTheme="minorEastAsia"/>
-        </w:rPr>
-        <w:t xml:space="preserve"> </w:t>
+        <w:t xml:space="preserve"> tax, ???) </w:t>
       </w:r>
       <w:r>
         <w:rPr>
@@ -16651,21 +15541,7 @@
         <w:rPr>
           <w:rFonts w:eastAsiaTheme="minorEastAsia"/>
         </w:rPr>
-        <w:t xml:space="preserve">about </w:t>
-      </w:r>
-      <w:proofErr w:type="spellStart"/>
-      <w:r>
-        <w:rPr>
-          <w:rFonts w:eastAsiaTheme="minorEastAsia"/>
-        </w:rPr>
-        <w:t>fsic</w:t>
-      </w:r>
-      <w:proofErr w:type="spellEnd"/>
-      <w:r>
-        <w:rPr>
-          <w:rFonts w:eastAsiaTheme="minorEastAsia"/>
-        </w:rPr>
-        <w:t xml:space="preserve"> (social security tax</w:t>
+        <w:t>about fsic (social security tax</w:t>
       </w:r>
       <w:r>
         <w:rPr>
@@ -16712,29 +15588,14 @@
         <w:rPr>
           <w:rFonts w:eastAsiaTheme="minorEastAsia"/>
         </w:rPr>
-        <w:t xml:space="preserve">) which would need a corresponding change to the basis </w:t>
-      </w:r>
-      <w:proofErr w:type="spellStart"/>
-      <w:r>
-        <w:rPr>
-          <w:rFonts w:eastAsiaTheme="minorEastAsia"/>
-        </w:rPr>
-        <w:t>bm</w:t>
+        <w:t>) which would need a corresponding change to the basis bm</w:t>
       </w:r>
       <w:r>
         <w:rPr>
           <w:rFonts w:eastAsiaTheme="minorEastAsia"/>
           <w:vertAlign w:val="subscript"/>
         </w:rPr>
-        <w:t>i</w:t>
-      </w:r>
-      <w:proofErr w:type="spellEnd"/>
-      <w:r>
-        <w:rPr>
-          <w:rFonts w:eastAsiaTheme="minorEastAsia"/>
-          <w:vertAlign w:val="subscript"/>
-        </w:rPr>
-        <w:t xml:space="preserve"> </w:t>
+        <w:t xml:space="preserve">i </w:t>
       </w:r>
       <w:r>
         <w:rPr>
@@ -17052,19 +15913,11 @@
           <w:rFonts w:eastAsiaTheme="minorEastAsia"/>
         </w:rPr>
       </w:pPr>
-      <w:proofErr w:type="spellStart"/>
-      <w:r>
-        <w:rPr>
-          <w:rFonts w:eastAsiaTheme="minorEastAsia"/>
-        </w:rPr>
-        <w:t>Fplan</w:t>
-      </w:r>
-      <w:proofErr w:type="spellEnd"/>
-      <w:r>
-        <w:rPr>
-          <w:rFonts w:eastAsiaTheme="minorEastAsia"/>
-        </w:rPr>
-        <w:t xml:space="preserve"> </w:t>
+      <w:r>
+        <w:rPr>
+          <w:rFonts w:eastAsiaTheme="minorEastAsia"/>
+        </w:rPr>
+        <w:t xml:space="preserve">Fplan </w:t>
       </w:r>
       <w:r>
         <w:rPr>
@@ -17098,21 +15951,7 @@
         <w:rPr>
           <w:rFonts w:eastAsiaTheme="minorEastAsia"/>
         </w:rPr>
-        <w:t>Emergency fund (6months – 1year, family emergencies</w:t>
-      </w:r>
-      <w:proofErr w:type="gramStart"/>
-      <w:r>
-        <w:rPr>
-          <w:rFonts w:eastAsiaTheme="minorEastAsia"/>
-        </w:rPr>
-        <w:t>,…</w:t>
-      </w:r>
-      <w:proofErr w:type="gramEnd"/>
-      <w:r>
-        <w:rPr>
-          <w:rFonts w:eastAsiaTheme="minorEastAsia"/>
-        </w:rPr>
-        <w:t>)</w:t>
+        <w:t>Emergency fund (6months – 1year, family emergencies,…)</w:t>
       </w:r>
     </w:p>
     <w:p>
@@ -17134,29 +15973,7 @@
         <w:rPr>
           <w:rFonts w:eastAsiaTheme="minorEastAsia"/>
         </w:rPr>
-        <w:t>Ability to run in simulation mode against a defined return rate for each year (</w:t>
-      </w:r>
-      <w:proofErr w:type="spellStart"/>
-      <w:proofErr w:type="gramStart"/>
-      <w:r>
-        <w:rPr>
-          <w:rFonts w:eastAsiaTheme="minorEastAsia"/>
-        </w:rPr>
-        <w:t>ie</w:t>
-      </w:r>
-      <w:proofErr w:type="spellEnd"/>
-      <w:r>
-        <w:rPr>
-          <w:rFonts w:eastAsiaTheme="minorEastAsia"/>
-        </w:rPr>
-        <w:t>.,</w:t>
-      </w:r>
-      <w:proofErr w:type="gramEnd"/>
-      <w:r>
-        <w:rPr>
-          <w:rFonts w:eastAsiaTheme="minorEastAsia"/>
-        </w:rPr>
-        <w:t xml:space="preserve"> a portion of the historical S&amp;P 500 record). </w:t>
+        <w:t xml:space="preserve">Ability to run in simulation mode against a defined return rate for each year (ie., a portion of the historical S&amp;P 500 record). </w:t>
       </w:r>
       <w:r>
         <w:rPr>
@@ -17206,6 +16023,7 @@
         <w:rPr>
           <w:rFonts w:eastAsiaTheme="minorEastAsia"/>
         </w:rPr>
+        <w:lastRenderedPageBreak/>
         <w:t>4% initial amount forever, or with inflation, or adjust to 4% each year</w:t>
       </w:r>
       <w:r>
@@ -17312,7 +16130,6 @@
         <w:rPr>
           <w:rFonts w:eastAsiaTheme="minorEastAsia"/>
         </w:rPr>
-        <w:lastRenderedPageBreak/>
         <w:t>Autopilot (</w:t>
       </w:r>
       <w:hyperlink r:id="rId10" w:history="1">
@@ -17575,23 +16392,7 @@
         <w:footnoteRef/>
       </w:r>
       <w:r>
-        <w:t xml:space="preserve"> </w:t>
-      </w:r>
-      <w:proofErr w:type="spellStart"/>
-      <w:r>
-        <w:t>Sumutka</w:t>
-      </w:r>
-      <w:proofErr w:type="spellEnd"/>
-      <w:r>
-        <w:t xml:space="preserve">, Alan R., Andrew M </w:t>
-      </w:r>
-      <w:proofErr w:type="spellStart"/>
-      <w:r>
-        <w:t>Sumutka</w:t>
-      </w:r>
-      <w:proofErr w:type="spellEnd"/>
-      <w:r>
-        <w:t xml:space="preserve">, and Lewis W. Coppersmith. (2012). Tax Efficient Retirement Withdrawal Planning Using a Comprehensive Tax Model. Journal of Financial Planning; April, Vol. 25, Issue 4. Retrieved from: </w:t>
+        <w:t xml:space="preserve"> Sumutka, Alan R., Andrew M Sumutka, and Lewis W. Coppersmith. (2012). Tax Efficient Retirement Withdrawal Planning Using a Comprehensive Tax Model. Journal of Financial Planning; April, Vol. 25, Issue 4. Retrieved from: </w:t>
       </w:r>
       <w:hyperlink r:id="rId1" w:history="1">
         <w:r>
@@ -17626,25 +16427,7 @@
           <w:color w:val="333333"/>
           <w:shd w:val="clear" w:color="auto" w:fill="FFFFFF"/>
         </w:rPr>
-        <w:t xml:space="preserve">Ragsdale, Cliff T., Andrew F. </w:t>
-      </w:r>
-      <w:proofErr w:type="spellStart"/>
-      <w:r>
-        <w:rPr>
-          <w:rFonts w:ascii="Arial" w:hAnsi="Arial" w:cs="Arial"/>
-          <w:color w:val="333333"/>
-          <w:shd w:val="clear" w:color="auto" w:fill="FFFFFF"/>
-        </w:rPr>
-        <w:t>Seila</w:t>
-      </w:r>
-      <w:proofErr w:type="spellEnd"/>
-      <w:r>
-        <w:rPr>
-          <w:rFonts w:ascii="Arial" w:hAnsi="Arial" w:cs="Arial"/>
-          <w:color w:val="333333"/>
-          <w:shd w:val="clear" w:color="auto" w:fill="FFFFFF"/>
-        </w:rPr>
-        <w:t>, and Philip L. Little. 1994. “An Optimization Model for Scheduling Withdrawals from Tax-Deferred Retirement Accounts.” </w:t>
+        <w:t>Ragsdale, Cliff T., Andrew F. Seila, and Philip L. Little. 1994. “An Optimization Model for Scheduling Withdrawals from Tax-Deferred Retirement Accounts.” </w:t>
       </w:r>
       <w:r>
         <w:rPr>
@@ -17691,15 +16474,7 @@
         <w:footnoteRef/>
       </w:r>
       <w:r>
-        <w:t xml:space="preserve"> </w:t>
-      </w:r>
-      <w:proofErr w:type="spellStart"/>
-      <w:r>
-        <w:t>Bengen</w:t>
-      </w:r>
-      <w:proofErr w:type="spellEnd"/>
-      <w:r>
-        <w:t xml:space="preserve">, William P (October 1994) Determining withdrawal rates using historical Data. Journal of Financial Planning Pages 171-180, Retrieved from: </w:t>
+        <w:t xml:space="preserve"> Bengen, William P (October 1994) Determining withdrawal rates using historical Data. Journal of Financial Planning Pages 171-180, Retrieved from: </w:t>
       </w:r>
       <w:hyperlink r:id="rId3" w:history="1">
         <w:r>
@@ -17766,15 +16541,7 @@
         <w:footnoteRef/>
       </w:r>
       <w:r>
-        <w:t xml:space="preserve"> </w:t>
-      </w:r>
-      <w:proofErr w:type="spellStart"/>
-      <w:r>
-        <w:t>Bengen</w:t>
-      </w:r>
-      <w:proofErr w:type="spellEnd"/>
-      <w:r>
-        <w:t xml:space="preserve">, William P (October 1994) Determining withdrawal rates using historical Data. Journal of Financial Planning Pages 171-180, Retrieved from: </w:t>
+        <w:t xml:space="preserve"> Bengen, William P (October 1994) Determining withdrawal rates using historical Data. Journal of Financial Planning Pages 171-180, Retrieved from: </w:t>
       </w:r>
       <w:hyperlink r:id="rId5" w:history="1">
         <w:r>
@@ -17801,15 +16568,7 @@
         <w:footnoteRef/>
       </w:r>
       <w:r>
-        <w:t xml:space="preserve"> </w:t>
-      </w:r>
-      <w:proofErr w:type="spellStart"/>
-      <w:r>
-        <w:t>Bengen</w:t>
-      </w:r>
-      <w:proofErr w:type="spellEnd"/>
-      <w:r>
-        <w:t xml:space="preserve">, William P (May 1, 2012) How much is enough? Financial Advisor, Retrieved from: </w:t>
+        <w:t xml:space="preserve"> Bengen, William P (May 1, 2012) How much is enough? Financial Advisor, Retrieved from: </w:t>
       </w:r>
       <w:hyperlink r:id="rId6" w:history="1">
         <w:r>
@@ -17836,15 +16595,7 @@
         <w:footnoteRef/>
       </w:r>
       <w:r>
-        <w:t xml:space="preserve"> </w:t>
-      </w:r>
-      <w:proofErr w:type="spellStart"/>
-      <w:r>
-        <w:t>Bengen</w:t>
-      </w:r>
-      <w:proofErr w:type="spellEnd"/>
-      <w:r>
-        <w:t xml:space="preserve">, William P (June 1, 2016) Is 4.5% Still Safe? Financial Advisor, Retrieved from: </w:t>
+        <w:t xml:space="preserve"> Bengen, William P (June 1, 2016) Is 4.5% Still Safe? Financial Advisor, Retrieved from: </w:t>
       </w:r>
       <w:hyperlink r:id="rId7" w:history="1">
         <w:r>
@@ -19360,7 +18111,7 @@
 </file>
 
 <file path=customXml/itemProps1.xml><?xml version="1.0" encoding="utf-8"?>
-<ds:datastoreItem xmlns:ds="http://schemas.openxmlformats.org/officeDocument/2006/customXml" ds:itemID="{2FFB65BC-2AD2-4958-ABB8-6107805F8323}">
+<ds:datastoreItem xmlns:ds="http://schemas.openxmlformats.org/officeDocument/2006/customXml" ds:itemID="{1E46C550-7E34-4098-9F3E-64A72459E280}">
   <ds:schemaRefs>
     <ds:schemaRef ds:uri="http://schemas.openxmlformats.org/officeDocument/2006/bibliography"/>
   </ds:schemaRefs>

</xml_diff>

<commit_message>
Fixing a div by 0 bug
</commit_message>
<xml_diff>
--- a/ARetirementPlannerModel2017.docx
+++ b/ARetirementPlannerModel2017.docx
@@ -231,7 +231,15 @@
         <w:t xml:space="preserve">Account </w:t>
       </w:r>
       <w:r>
-        <w:t>20%, Roth 10%) and a $50K yearly withdrawal.</w:t>
+        <w:t xml:space="preserve">20%, </w:t>
+      </w:r>
+      <w:proofErr w:type="gramStart"/>
+      <w:r>
+        <w:t>Roth</w:t>
+      </w:r>
+      <w:proofErr w:type="gramEnd"/>
+      <w:r>
+        <w:t xml:space="preserve"> 10%) and a $50K yearly withdrawal.</w:t>
       </w:r>
     </w:p>
     <w:p>
@@ -504,7 +512,11 @@
         <w:t>(k), 403(b), 457(b)</w:t>
       </w:r>
       <w:r>
-        <w:t xml:space="preserve">…, Pensions, </w:t>
+        <w:t>…, Pensions</w:t>
+      </w:r>
+      <w:proofErr w:type="gramStart"/>
+      <w:r>
+        <w:t xml:space="preserve">, </w:t>
       </w:r>
       <w:r>
         <w:rPr>
@@ -512,6 +524,7 @@
         </w:rPr>
         <w:t>????</w:t>
       </w:r>
+      <w:proofErr w:type="gramEnd"/>
       <w:r>
         <w:t xml:space="preserve"> (401K… fall into what I will call a Tax Deferred Retirement Account (TDRA)</w:t>
       </w:r>
@@ -717,7 +730,15 @@
         <w:t xml:space="preserve">Estate Taxes: </w:t>
       </w:r>
       <w:r>
-        <w:t>… (need some discussion here)</w:t>
+        <w:t>… (</w:t>
+      </w:r>
+      <w:proofErr w:type="gramStart"/>
+      <w:r>
+        <w:t>need</w:t>
+      </w:r>
+      <w:proofErr w:type="gramEnd"/>
+      <w:r>
+        <w:t xml:space="preserve"> some discussion here)</w:t>
       </w:r>
     </w:p>
     <w:p>
@@ -867,11 +888,16 @@
       </w:r>
     </w:p>
     <w:p>
+      <w:proofErr w:type="gramStart"/>
       <w:r>
         <w:t>w</w:t>
       </w:r>
       <w:r>
-        <w:t>here x is our vector of variables, each row of A is represents a constraint such that when this row is multiplied by x the corresponding element of b appears on the Right Hand Side (RHS) of the expression. Once the problem has been defined in this manor, expression (0) can be solved for the optimal value of the o</w:t>
+        <w:t>here</w:t>
+      </w:r>
+      <w:proofErr w:type="gramEnd"/>
+      <w:r>
+        <w:t xml:space="preserve"> x is our vector of variables, each row of A is represents a constraint such that when this row is multiplied by x the corresponding element of b appears on the Right Hand Side (RHS) of the expression. Once the problem has been defined in this manor, expression (0) can be solved for the optimal value of the o</w:t>
       </w:r>
       <w:r>
         <w:t>bject function</w:t>
@@ -883,7 +909,11 @@
         <w:t>;</w:t>
       </w:r>
       <w:r>
-        <w:t xml:space="preserve"> c</w:t>
+        <w:t xml:space="preserve"> </w:t>
+      </w:r>
+      <w:proofErr w:type="spellStart"/>
+      <w:r>
+        <w:t>c</w:t>
       </w:r>
       <w:r>
         <w:rPr>
@@ -891,6 +921,7 @@
         </w:rPr>
         <w:t>t</w:t>
       </w:r>
+      <w:proofErr w:type="spellEnd"/>
       <w:r>
         <w:t xml:space="preserve"> is the transpose of c</w:t>
       </w:r>
@@ -1804,7 +1835,14 @@
         <w:rPr>
           <w:rFonts w:eastAsiaTheme="minorEastAsia"/>
         </w:rPr>
-        <w:t>spendable (s</w:t>
+        <w:t>spendable (</w:t>
+      </w:r>
+      <w:proofErr w:type="spellStart"/>
+      <w:r>
+        <w:rPr>
+          <w:rFonts w:eastAsiaTheme="minorEastAsia"/>
+        </w:rPr>
+        <w:t>s</w:t>
       </w:r>
       <w:r>
         <w:rPr>
@@ -1813,6 +1851,7 @@
         </w:rPr>
         <w:t>i</w:t>
       </w:r>
+      <w:proofErr w:type="spellEnd"/>
       <w:r>
         <w:rPr>
           <w:rFonts w:eastAsiaTheme="minorEastAsia"/>
@@ -1823,7 +1862,21 @@
         <w:rPr>
           <w:rFonts w:eastAsiaTheme="minorEastAsia"/>
         </w:rPr>
-        <w:t xml:space="preserve"> i from 1 to n</w:t>
+        <w:t xml:space="preserve"> </w:t>
+      </w:r>
+      <w:proofErr w:type="spellStart"/>
+      <w:r>
+        <w:rPr>
+          <w:rFonts w:eastAsiaTheme="minorEastAsia"/>
+        </w:rPr>
+        <w:t>i</w:t>
+      </w:r>
+      <w:proofErr w:type="spellEnd"/>
+      <w:r>
+        <w:rPr>
+          <w:rFonts w:eastAsiaTheme="minorEastAsia"/>
+        </w:rPr>
+        <w:t xml:space="preserve"> from 1 to n</w:t>
       </w:r>
       <w:r>
         <w:rPr>
@@ -1859,7 +1912,14 @@
         <w:rPr>
           <w:rFonts w:eastAsiaTheme="minorEastAsia"/>
         </w:rPr>
-        <w:t xml:space="preserve"> use up in cases where we set a maximum spending amount. So, in both the cases we define the object function to include both the sum of the yearly spendable amount and the sum of the account balances at the end of the period times a discount rate for each account (D</w:t>
+        <w:t xml:space="preserve"> use up in cases where we set a maximum spending amount. So, in both the cases we define the object function to include both the sum of the yearly spendable amount and the sum of the account balances at the end of the period times a discount rate for each account (</w:t>
+      </w:r>
+      <w:proofErr w:type="spellStart"/>
+      <w:r>
+        <w:rPr>
+          <w:rFonts w:eastAsiaTheme="minorEastAsia"/>
+        </w:rPr>
+        <w:t>D</w:t>
       </w:r>
       <w:r>
         <w:rPr>
@@ -1875,6 +1935,7 @@
         </w:rPr>
         <w:t>A</w:t>
       </w:r>
+      <w:proofErr w:type="spellEnd"/>
       <w:r>
         <w:rPr>
           <w:rFonts w:eastAsiaTheme="minorEastAsia"/>
@@ -1885,7 +1946,15 @@
         <w:rPr>
           <w:rFonts w:eastAsiaTheme="minorEastAsia"/>
         </w:rPr>
-        <w:t xml:space="preserve"> for all accounts j from 1 to n</w:t>
+        <w:t xml:space="preserve"> for all accounts j from 1 to </w:t>
+      </w:r>
+      <w:proofErr w:type="spellStart"/>
+      <w:proofErr w:type="gramStart"/>
+      <w:r>
+        <w:rPr>
+          <w:rFonts w:eastAsiaTheme="minorEastAsia"/>
+        </w:rPr>
+        <w:t>n</w:t>
       </w:r>
       <w:r>
         <w:rPr>
@@ -1894,6 +1963,8 @@
         </w:rPr>
         <w:t>l</w:t>
       </w:r>
+      <w:proofErr w:type="spellEnd"/>
+      <w:proofErr w:type="gramEnd"/>
       <w:r>
         <w:rPr>
           <w:rFonts w:eastAsiaTheme="minorEastAsia"/>
@@ -1929,7 +2000,14 @@
         <w:rPr>
           <w:rFonts w:eastAsiaTheme="minorEastAsia"/>
         </w:rPr>
-        <w:t>. We do this by subtracting all the brackets for every year with the higher brackets having higher values (higher b</w:t>
+        <w:t xml:space="preserve">. We do this by subtracting all the brackets for every year with the higher brackets having higher values (higher </w:t>
+      </w:r>
+      <w:proofErr w:type="spellStart"/>
+      <w:r>
+        <w:rPr>
+          <w:rFonts w:eastAsiaTheme="minorEastAsia"/>
+        </w:rPr>
+        <w:t>b</w:t>
       </w:r>
       <w:r>
         <w:rPr>
@@ -1945,6 +2023,7 @@
         </w:rPr>
         <w:t>k</w:t>
       </w:r>
+      <w:proofErr w:type="spellEnd"/>
       <w:r>
         <w:rPr>
           <w:rFonts w:eastAsiaTheme="minorEastAsia"/>
@@ -1992,7 +2071,15 @@
         <w:rPr>
           <w:rFonts w:eastAsiaTheme="minorEastAsia"/>
         </w:rPr>
-        <w:t>homogeneous so this often complicates the notation. Despite this we will, whenever possible, treat them as just a set of accounts from 1 to n</w:t>
+        <w:t xml:space="preserve">homogeneous so this often complicates the notation. Despite this we will, whenever possible, treat them as just a set of accounts from 1 to </w:t>
+      </w:r>
+      <w:proofErr w:type="spellStart"/>
+      <w:proofErr w:type="gramStart"/>
+      <w:r>
+        <w:rPr>
+          <w:rFonts w:eastAsiaTheme="minorEastAsia"/>
+        </w:rPr>
+        <w:t>n</w:t>
       </w:r>
       <w:r>
         <w:rPr>
@@ -2001,6 +2088,8 @@
         </w:rPr>
         <w:t>l</w:t>
       </w:r>
+      <w:proofErr w:type="spellEnd"/>
+      <w:proofErr w:type="gramEnd"/>
       <w:r>
         <w:rPr>
           <w:rFonts w:eastAsiaTheme="minorEastAsia"/>
@@ -2019,6 +2108,7 @@
         </w:rPr>
         <w:t>Roth Retirement Account (</w:t>
       </w:r>
+      <w:proofErr w:type="spellStart"/>
       <w:r>
         <w:rPr>
           <w:rFonts w:eastAsiaTheme="minorEastAsia"/>
@@ -2031,6 +2121,7 @@
         </w:rPr>
         <w:t>RA</w:t>
       </w:r>
+      <w:proofErr w:type="spellEnd"/>
       <w:r>
         <w:rPr>
           <w:rFonts w:eastAsiaTheme="minorEastAsia"/>
@@ -2119,7 +2210,21 @@
         <w:rPr>
           <w:rFonts w:eastAsiaTheme="minorEastAsia"/>
         </w:rPr>
-        <w:t xml:space="preserve">Roth Retirement Accounts (RothRA) including after tax contributions to 401(k) and similar as well as Roth IRAs </w:t>
+        <w:t>Roth Retirement Accounts (</w:t>
+      </w:r>
+      <w:proofErr w:type="spellStart"/>
+      <w:r>
+        <w:rPr>
+          <w:rFonts w:eastAsiaTheme="minorEastAsia"/>
+        </w:rPr>
+        <w:t>RothRA</w:t>
+      </w:r>
+      <w:proofErr w:type="spellEnd"/>
+      <w:r>
+        <w:rPr>
+          <w:rFonts w:eastAsiaTheme="minorEastAsia"/>
+        </w:rPr>
+        <w:t xml:space="preserve">) including after tax contributions to 401(k) and similar as well as Roth IRAs </w:t>
       </w:r>
       <w:r>
         <w:rPr>
@@ -2174,7 +2279,14 @@
         <w:rPr>
           <w:rFonts w:eastAsiaTheme="minorEastAsia"/>
         </w:rPr>
-        <w:t>Each account has several associated yearly variables: account balance (b</w:t>
+        <w:t>Each account has several associated yearly variables: account balance (</w:t>
+      </w:r>
+      <w:proofErr w:type="spellStart"/>
+      <w:r>
+        <w:rPr>
+          <w:rFonts w:eastAsiaTheme="minorEastAsia"/>
+        </w:rPr>
+        <w:t>b</w:t>
       </w:r>
       <w:r>
         <w:rPr>
@@ -2183,11 +2295,19 @@
         </w:rPr>
         <w:t>ij</w:t>
       </w:r>
-      <w:r>
-        <w:rPr>
-          <w:rFonts w:eastAsiaTheme="minorEastAsia"/>
-        </w:rPr>
-        <w:t>), account withdrawals (w</w:t>
+      <w:proofErr w:type="spellEnd"/>
+      <w:r>
+        <w:rPr>
+          <w:rFonts w:eastAsiaTheme="minorEastAsia"/>
+        </w:rPr>
+        <w:t>), account withdrawals (</w:t>
+      </w:r>
+      <w:proofErr w:type="spellStart"/>
+      <w:r>
+        <w:rPr>
+          <w:rFonts w:eastAsiaTheme="minorEastAsia"/>
+        </w:rPr>
+        <w:t>w</w:t>
       </w:r>
       <w:r>
         <w:rPr>
@@ -2196,11 +2316,19 @@
         </w:rPr>
         <w:t>ij</w:t>
       </w:r>
-      <w:r>
-        <w:rPr>
-          <w:rFonts w:eastAsiaTheme="minorEastAsia"/>
-        </w:rPr>
-        <w:t>) and account deposits (D</w:t>
+      <w:proofErr w:type="spellEnd"/>
+      <w:r>
+        <w:rPr>
+          <w:rFonts w:eastAsiaTheme="minorEastAsia"/>
+        </w:rPr>
+        <w:t>) and account deposits (</w:t>
+      </w:r>
+      <w:proofErr w:type="spellStart"/>
+      <w:r>
+        <w:rPr>
+          <w:rFonts w:eastAsiaTheme="minorEastAsia"/>
+        </w:rPr>
+        <w:t>D</w:t>
       </w:r>
       <w:r>
         <w:rPr>
@@ -2209,6 +2337,7 @@
         </w:rPr>
         <w:t>ij</w:t>
       </w:r>
+      <w:proofErr w:type="spellEnd"/>
       <w:r>
         <w:rPr>
           <w:rFonts w:eastAsiaTheme="minorEastAsia"/>
@@ -2336,7 +2465,14 @@
         <w:rPr>
           <w:rFonts w:eastAsiaTheme="minorEastAsia"/>
         </w:rPr>
-        <w:t xml:space="preserve"> the spendable amounts (s</w:t>
+        <w:t xml:space="preserve"> the spendable amounts (</w:t>
+      </w:r>
+      <w:proofErr w:type="spellStart"/>
+      <w:r>
+        <w:rPr>
+          <w:rFonts w:eastAsiaTheme="minorEastAsia"/>
+        </w:rPr>
+        <w:t>s</w:t>
       </w:r>
       <w:r>
         <w:rPr>
@@ -2345,6 +2481,7 @@
         </w:rPr>
         <w:t>i</w:t>
       </w:r>
+      <w:proofErr w:type="spellEnd"/>
       <w:r>
         <w:rPr>
           <w:rFonts w:eastAsiaTheme="minorEastAsia"/>
@@ -2361,7 +2498,14 @@
         <w:rPr>
           <w:rFonts w:eastAsiaTheme="minorEastAsia"/>
         </w:rPr>
-        <w:t xml:space="preserve"> to a lesser degree remaining balances (b</w:t>
+        <w:t xml:space="preserve"> to a lesser degree remaining balances (</w:t>
+      </w:r>
+      <w:proofErr w:type="spellStart"/>
+      <w:r>
+        <w:rPr>
+          <w:rFonts w:eastAsiaTheme="minorEastAsia"/>
+        </w:rPr>
+        <w:t>b</w:t>
       </w:r>
       <w:r>
         <w:rPr>
@@ -2370,6 +2514,7 @@
         </w:rPr>
         <w:t>ij</w:t>
       </w:r>
+      <w:proofErr w:type="spellEnd"/>
       <w:r>
         <w:rPr>
           <w:rFonts w:eastAsiaTheme="minorEastAsia"/>
@@ -2433,7 +2578,14 @@
         <w:rPr>
           <w:rFonts w:eastAsiaTheme="minorEastAsia"/>
         </w:rPr>
-        <w:t>(s</w:t>
+        <w:t>(</w:t>
+      </w:r>
+      <w:proofErr w:type="spellStart"/>
+      <w:r>
+        <w:rPr>
+          <w:rFonts w:eastAsiaTheme="minorEastAsia"/>
+        </w:rPr>
+        <w:t>s</w:t>
       </w:r>
       <w:r>
         <w:rPr>
@@ -2442,6 +2594,7 @@
         </w:rPr>
         <w:t>i</w:t>
       </w:r>
+      <w:proofErr w:type="spellEnd"/>
       <w:r>
         <w:rPr>
           <w:rFonts w:eastAsiaTheme="minorEastAsia"/>
@@ -2458,7 +2611,14 @@
         <w:rPr>
           <w:rFonts w:eastAsiaTheme="minorEastAsia"/>
         </w:rPr>
-        <w:t>all withdrawals (w</w:t>
+        <w:t>all withdrawals (</w:t>
+      </w:r>
+      <w:proofErr w:type="spellStart"/>
+      <w:r>
+        <w:rPr>
+          <w:rFonts w:eastAsiaTheme="minorEastAsia"/>
+        </w:rPr>
+        <w:t>w</w:t>
       </w:r>
       <w:r>
         <w:rPr>
@@ -2467,6 +2627,7 @@
         </w:rPr>
         <w:t>ij</w:t>
       </w:r>
+      <w:proofErr w:type="spellEnd"/>
       <w:r>
         <w:rPr>
           <w:rFonts w:eastAsiaTheme="minorEastAsia"/>
@@ -2477,7 +2638,14 @@
         <w:rPr>
           <w:rFonts w:eastAsiaTheme="minorEastAsia"/>
         </w:rPr>
-        <w:t xml:space="preserve"> minus any penalty for early withdrawal (p</w:t>
+        <w:t xml:space="preserve"> minus any penalty for early withdrawal (</w:t>
+      </w:r>
+      <w:proofErr w:type="spellStart"/>
+      <w:r>
+        <w:rPr>
+          <w:rFonts w:eastAsiaTheme="minorEastAsia"/>
+        </w:rPr>
+        <w:t>p</w:t>
       </w:r>
       <w:r>
         <w:rPr>
@@ -2486,6 +2654,7 @@
         </w:rPr>
         <w:t>ij</w:t>
       </w:r>
+      <w:proofErr w:type="spellEnd"/>
       <w:r>
         <w:rPr>
           <w:rFonts w:eastAsiaTheme="minorEastAsia"/>
@@ -2496,7 +2665,14 @@
         <w:rPr>
           <w:rFonts w:eastAsiaTheme="minorEastAsia"/>
         </w:rPr>
-        <w:t xml:space="preserve"> plus Social Security (SS</w:t>
+        <w:t xml:space="preserve"> plus Social Security (</w:t>
+      </w:r>
+      <w:proofErr w:type="spellStart"/>
+      <w:r>
+        <w:rPr>
+          <w:rFonts w:eastAsiaTheme="minorEastAsia"/>
+        </w:rPr>
+        <w:t>SS</w:t>
       </w:r>
       <w:r>
         <w:rPr>
@@ -2505,6 +2681,7 @@
         </w:rPr>
         <w:t>i</w:t>
       </w:r>
+      <w:proofErr w:type="spellEnd"/>
       <w:r>
         <w:rPr>
           <w:rFonts w:eastAsiaTheme="minorEastAsia"/>
@@ -2528,7 +2705,14 @@
         <w:rPr>
           <w:rFonts w:eastAsiaTheme="minorEastAsia"/>
         </w:rPr>
-        <w:t xml:space="preserve"> special expenses (e</w:t>
+        <w:t xml:space="preserve"> special expenses (</w:t>
+      </w:r>
+      <w:proofErr w:type="spellStart"/>
+      <w:r>
+        <w:rPr>
+          <w:rFonts w:eastAsiaTheme="minorEastAsia"/>
+        </w:rPr>
+        <w:t>e</w:t>
       </w:r>
       <w:r>
         <w:rPr>
@@ -2537,6 +2721,7 @@
         </w:rPr>
         <w:t>i</w:t>
       </w:r>
+      <w:proofErr w:type="spellEnd"/>
       <w:r>
         <w:rPr>
           <w:rFonts w:eastAsiaTheme="minorEastAsia"/>
@@ -2547,7 +2732,14 @@
         <w:rPr>
           <w:rFonts w:eastAsiaTheme="minorEastAsia"/>
         </w:rPr>
-        <w:t xml:space="preserve"> income tax (x</w:t>
+        <w:t xml:space="preserve"> income tax (</w:t>
+      </w:r>
+      <w:proofErr w:type="spellStart"/>
+      <w:r>
+        <w:rPr>
+          <w:rFonts w:eastAsiaTheme="minorEastAsia"/>
+        </w:rPr>
+        <w:t>x</w:t>
       </w:r>
       <w:r>
         <w:rPr>
@@ -2556,11 +2748,19 @@
         </w:rPr>
         <w:t>ik</w:t>
       </w:r>
-      <w:r>
-        <w:rPr>
-          <w:rFonts w:eastAsiaTheme="minorEastAsia"/>
-        </w:rPr>
-        <w:t xml:space="preserve"> subject to t</w:t>
+      <w:proofErr w:type="spellEnd"/>
+      <w:r>
+        <w:rPr>
+          <w:rFonts w:eastAsiaTheme="minorEastAsia"/>
+        </w:rPr>
+        <w:t xml:space="preserve"> subject to </w:t>
+      </w:r>
+      <w:proofErr w:type="spellStart"/>
+      <w:r>
+        <w:rPr>
+          <w:rFonts w:eastAsiaTheme="minorEastAsia"/>
+        </w:rPr>
+        <w:t>t</w:t>
       </w:r>
       <w:r>
         <w:rPr>
@@ -2569,11 +2769,19 @@
         </w:rPr>
         <w:t>k</w:t>
       </w:r>
-      <w:r>
-        <w:rPr>
-          <w:rFonts w:eastAsiaTheme="minorEastAsia"/>
-        </w:rPr>
-        <w:t>) and capital gains tax (y</w:t>
+      <w:proofErr w:type="spellEnd"/>
+      <w:r>
+        <w:rPr>
+          <w:rFonts w:eastAsiaTheme="minorEastAsia"/>
+        </w:rPr>
+        <w:t>) and capital gains tax (</w:t>
+      </w:r>
+      <w:proofErr w:type="spellStart"/>
+      <w:r>
+        <w:rPr>
+          <w:rFonts w:eastAsiaTheme="minorEastAsia"/>
+        </w:rPr>
+        <w:t>y</w:t>
       </w:r>
       <w:r>
         <w:rPr>
@@ -2582,11 +2790,19 @@
         </w:rPr>
         <w:t>il</w:t>
       </w:r>
-      <w:r>
-        <w:rPr>
-          <w:rFonts w:eastAsiaTheme="minorEastAsia"/>
-        </w:rPr>
-        <w:t xml:space="preserve"> subject to t</w:t>
+      <w:proofErr w:type="spellEnd"/>
+      <w:r>
+        <w:rPr>
+          <w:rFonts w:eastAsiaTheme="minorEastAsia"/>
+        </w:rPr>
+        <w:t xml:space="preserve"> subject to </w:t>
+      </w:r>
+      <w:proofErr w:type="spellStart"/>
+      <w:r>
+        <w:rPr>
+          <w:rFonts w:eastAsiaTheme="minorEastAsia"/>
+        </w:rPr>
+        <w:t>t</w:t>
       </w:r>
       <w:r>
         <w:rPr>
@@ -2602,6 +2818,7 @@
         </w:rPr>
         <w:t>l</w:t>
       </w:r>
+      <w:proofErr w:type="spellEnd"/>
       <w:r>
         <w:rPr>
           <w:rFonts w:eastAsiaTheme="minorEastAsia"/>
@@ -2618,7 +2835,14 @@
         <w:rPr>
           <w:rFonts w:eastAsiaTheme="minorEastAsia"/>
         </w:rPr>
-        <w:t xml:space="preserve"> (D</w:t>
+        <w:t xml:space="preserve"> (</w:t>
+      </w:r>
+      <w:proofErr w:type="spellStart"/>
+      <w:r>
+        <w:rPr>
+          <w:rFonts w:eastAsiaTheme="minorEastAsia"/>
+        </w:rPr>
+        <w:t>D</w:t>
       </w:r>
       <w:r>
         <w:rPr>
@@ -2634,6 +2858,7 @@
         </w:rPr>
         <w:t>j</w:t>
       </w:r>
+      <w:proofErr w:type="spellEnd"/>
       <w:r>
         <w:rPr>
           <w:rFonts w:eastAsiaTheme="minorEastAsia"/>
@@ -2644,7 +2869,14 @@
         <w:rPr>
           <w:rFonts w:eastAsiaTheme="minorEastAsia"/>
         </w:rPr>
-        <w:t>The following constraint is used to assign the spendable amount to s</w:t>
+        <w:t xml:space="preserve">The following constraint is used to assign the spendable amount to </w:t>
+      </w:r>
+      <w:proofErr w:type="spellStart"/>
+      <w:r>
+        <w:rPr>
+          <w:rFonts w:eastAsiaTheme="minorEastAsia"/>
+        </w:rPr>
+        <w:t>s</w:t>
       </w:r>
       <w:r>
         <w:rPr>
@@ -2653,6 +2885,7 @@
         </w:rPr>
         <w:t>i</w:t>
       </w:r>
+      <w:proofErr w:type="spellEnd"/>
       <w:r>
         <w:rPr>
           <w:rFonts w:eastAsiaTheme="minorEastAsia"/>
@@ -3278,7 +3511,14 @@
         <w:rPr>
           <w:rFonts w:eastAsiaTheme="minorEastAsia"/>
         </w:rPr>
-        <w:t>In the above expression the t</w:t>
+        <w:t xml:space="preserve">In the above expression the </w:t>
+      </w:r>
+      <w:proofErr w:type="spellStart"/>
+      <w:r>
+        <w:rPr>
+          <w:rFonts w:eastAsiaTheme="minorEastAsia"/>
+        </w:rPr>
+        <w:t>t</w:t>
       </w:r>
       <w:r>
         <w:rPr>
@@ -3300,6 +3540,7 @@
         </w:rPr>
         <w:t>ik</w:t>
       </w:r>
+      <w:proofErr w:type="spellEnd"/>
       <w:r>
         <w:rPr>
           <w:rFonts w:eastAsiaTheme="minorEastAsia"/>
@@ -3310,7 +3551,14 @@
         <w:rPr>
           <w:rFonts w:eastAsiaTheme="minorEastAsia"/>
         </w:rPr>
-        <w:t>where t</w:t>
+        <w:t xml:space="preserve">where </w:t>
+      </w:r>
+      <w:proofErr w:type="spellStart"/>
+      <w:r>
+        <w:rPr>
+          <w:rFonts w:eastAsiaTheme="minorEastAsia"/>
+        </w:rPr>
+        <w:t>t</w:t>
       </w:r>
       <w:r>
         <w:rPr>
@@ -3319,6 +3567,7 @@
         </w:rPr>
         <w:t>k</w:t>
       </w:r>
+      <w:proofErr w:type="spellEnd"/>
       <w:r>
         <w:rPr>
           <w:rFonts w:eastAsiaTheme="minorEastAsia"/>
@@ -3347,7 +3596,14 @@
         <w:rPr>
           <w:rFonts w:eastAsiaTheme="minorEastAsia"/>
         </w:rPr>
-        <w:t xml:space="preserve"> should force the funds into the lowest brackets first. However, in practice it does not always do so which is the reason we added the b</w:t>
+        <w:t xml:space="preserve"> should force the funds into the lowest brackets first. However, in practice it does not always do so which is the reason we added the </w:t>
+      </w:r>
+      <w:proofErr w:type="spellStart"/>
+      <w:r>
+        <w:rPr>
+          <w:rFonts w:eastAsiaTheme="minorEastAsia"/>
+        </w:rPr>
+        <w:t>b</w:t>
       </w:r>
       <w:r>
         <w:rPr>
@@ -3376,6 +3632,7 @@
         </w:rPr>
         <w:t>ik</w:t>
       </w:r>
+      <w:proofErr w:type="spellEnd"/>
       <w:r>
         <w:rPr>
           <w:rFonts w:eastAsiaTheme="minorEastAsia"/>
@@ -3860,7 +4117,21 @@
         <w:rPr>
           <w:rFonts w:eastAsiaTheme="minorEastAsia"/>
         </w:rPr>
-        <w:t xml:space="preserve"> desired maximum (dm). This constraint is only applicable with (S1) as (R1) will maximize for the ending balance and would find smaller spendable amounts independent of this constraint.</w:t>
+        <w:t xml:space="preserve"> desired maximum (</w:t>
+      </w:r>
+      <w:proofErr w:type="spellStart"/>
+      <w:r>
+        <w:rPr>
+          <w:rFonts w:eastAsiaTheme="minorEastAsia"/>
+        </w:rPr>
+        <w:t>dm</w:t>
+      </w:r>
+      <w:proofErr w:type="spellEnd"/>
+      <w:r>
+        <w:rPr>
+          <w:rFonts w:eastAsiaTheme="minorEastAsia"/>
+        </w:rPr>
+        <w:t>). This constraint is only applicable with (S1) as (R1) will maximize for the ending balance and would find smaller spendable amounts independent of this constraint.</w:t>
       </w:r>
       <w:r>
         <w:rPr>
@@ -4659,7 +4930,14 @@
         <w:rPr>
           <w:rFonts w:eastAsiaTheme="minorEastAsia"/>
         </w:rPr>
-        <w:t xml:space="preserve"> (D</w:t>
+        <w:t xml:space="preserve"> (</w:t>
+      </w:r>
+      <w:proofErr w:type="spellStart"/>
+      <w:r>
+        <w:rPr>
+          <w:rFonts w:eastAsiaTheme="minorEastAsia"/>
+        </w:rPr>
+        <w:t>D</w:t>
       </w:r>
       <w:r>
         <w:rPr>
@@ -4668,6 +4946,7 @@
         </w:rPr>
         <w:t>ij</w:t>
       </w:r>
+      <w:proofErr w:type="spellEnd"/>
       <w:r>
         <w:rPr>
           <w:rFonts w:eastAsiaTheme="minorEastAsia"/>
@@ -4732,7 +5011,14 @@
         <w:rPr>
           <w:rFonts w:eastAsiaTheme="minorEastAsia"/>
         </w:rPr>
-        <w:t xml:space="preserve"> income (o</w:t>
+        <w:t xml:space="preserve"> income (</w:t>
+      </w:r>
+      <w:proofErr w:type="spellStart"/>
+      <w:r>
+        <w:rPr>
+          <w:rFonts w:eastAsiaTheme="minorEastAsia"/>
+        </w:rPr>
+        <w:t>o</w:t>
       </w:r>
       <w:r>
         <w:rPr>
@@ -4748,6 +5034,7 @@
         </w:rPr>
         <w:t>i</w:t>
       </w:r>
+      <w:proofErr w:type="spellEnd"/>
       <w:r>
         <w:rPr>
           <w:rFonts w:eastAsiaTheme="minorEastAsia"/>
@@ -4800,7 +5087,14 @@
         <w:rPr>
           <w:rFonts w:eastAsiaTheme="minorEastAsia"/>
         </w:rPr>
-        <w:t xml:space="preserve"> (mc</w:t>
+        <w:t xml:space="preserve"> (</w:t>
+      </w:r>
+      <w:proofErr w:type="spellStart"/>
+      <w:r>
+        <w:rPr>
+          <w:rFonts w:eastAsiaTheme="minorEastAsia"/>
+        </w:rPr>
+        <w:t>mc</w:t>
       </w:r>
       <w:r>
         <w:rPr>
@@ -4816,6 +5110,7 @@
         </w:rPr>
         <w:t>r</w:t>
       </w:r>
+      <w:proofErr w:type="spellEnd"/>
       <w:r>
         <w:rPr>
           <w:rFonts w:eastAsiaTheme="minorEastAsia"/>
@@ -4868,7 +5163,14 @@
         <w:rPr>
           <w:rFonts w:eastAsiaTheme="minorEastAsia"/>
         </w:rPr>
-        <w:t xml:space="preserve"> least match the user specified contribution level (uc</w:t>
+        <w:t xml:space="preserve"> least match the user specified contribution level (</w:t>
+      </w:r>
+      <w:proofErr w:type="spellStart"/>
+      <w:r>
+        <w:rPr>
+          <w:rFonts w:eastAsiaTheme="minorEastAsia"/>
+        </w:rPr>
+        <w:t>uc</w:t>
       </w:r>
       <w:r>
         <w:rPr>
@@ -4884,6 +5186,7 @@
         </w:rPr>
         <w:t>j</w:t>
       </w:r>
+      <w:proofErr w:type="spellEnd"/>
       <w:r>
         <w:rPr>
           <w:rFonts w:eastAsiaTheme="minorEastAsia"/>
@@ -4912,7 +5215,14 @@
         <w:rPr>
           <w:rFonts w:eastAsiaTheme="minorEastAsia"/>
         </w:rPr>
-        <w:t>Notice that o</w:t>
+        <w:t xml:space="preserve">Notice that </w:t>
+      </w:r>
+      <w:proofErr w:type="spellStart"/>
+      <w:r>
+        <w:rPr>
+          <w:rFonts w:eastAsiaTheme="minorEastAsia"/>
+        </w:rPr>
+        <w:t>o</w:t>
       </w:r>
       <w:r>
         <w:rPr>
@@ -4928,11 +5238,19 @@
         </w:rPr>
         <w:t>i</w:t>
       </w:r>
-      <w:r>
-        <w:rPr>
-          <w:rFonts w:eastAsiaTheme="minorEastAsia"/>
-        </w:rPr>
-        <w:t xml:space="preserve"> in expression (6) must be greater than or equal to uc</w:t>
+      <w:proofErr w:type="spellEnd"/>
+      <w:r>
+        <w:rPr>
+          <w:rFonts w:eastAsiaTheme="minorEastAsia"/>
+        </w:rPr>
+        <w:t xml:space="preserve"> in expression (6) must be greater than or equal to </w:t>
+      </w:r>
+      <w:proofErr w:type="spellStart"/>
+      <w:r>
+        <w:rPr>
+          <w:rFonts w:eastAsiaTheme="minorEastAsia"/>
+        </w:rPr>
+        <w:t>uc</w:t>
       </w:r>
       <w:r>
         <w:rPr>
@@ -4941,6 +5259,7 @@
         </w:rPr>
         <w:t>ij</w:t>
       </w:r>
+      <w:proofErr w:type="spellEnd"/>
       <w:r>
         <w:rPr>
           <w:rFonts w:eastAsiaTheme="minorEastAsia"/>
@@ -4968,7 +5287,28 @@
         <w:rPr>
           <w:rFonts w:eastAsiaTheme="minorEastAsia"/>
         </w:rPr>
-        <w:t>We define a constraint (N’) that is only included based on a user switch that limits all deposits to both TDRA and RothRA account to the amount explicitly specified for contribution (uc</w:t>
+        <w:t xml:space="preserve">We define a constraint (N’) that is only included based on a user switch that limits all deposits to both TDRA and </w:t>
+      </w:r>
+      <w:proofErr w:type="spellStart"/>
+      <w:r>
+        <w:rPr>
+          <w:rFonts w:eastAsiaTheme="minorEastAsia"/>
+        </w:rPr>
+        <w:t>RothRA</w:t>
+      </w:r>
+      <w:proofErr w:type="spellEnd"/>
+      <w:r>
+        <w:rPr>
+          <w:rFonts w:eastAsiaTheme="minorEastAsia"/>
+        </w:rPr>
+        <w:t xml:space="preserve"> account to the amount explicitly specified for contribution (</w:t>
+      </w:r>
+      <w:proofErr w:type="spellStart"/>
+      <w:r>
+        <w:rPr>
+          <w:rFonts w:eastAsiaTheme="minorEastAsia"/>
+        </w:rPr>
+        <w:t>uc</w:t>
       </w:r>
       <w:r>
         <w:rPr>
@@ -4977,6 +5317,7 @@
         </w:rPr>
         <w:t>ij</w:t>
       </w:r>
+      <w:proofErr w:type="spellEnd"/>
       <w:r>
         <w:rPr>
           <w:rFonts w:eastAsiaTheme="minorEastAsia"/>
@@ -5433,7 +5774,14 @@
         <w:rPr>
           <w:rFonts w:eastAsiaTheme="minorEastAsia"/>
         </w:rPr>
-        <w:t xml:space="preserve"> TDRA (b</w:t>
+        <w:t xml:space="preserve"> TDRA (</w:t>
+      </w:r>
+      <w:proofErr w:type="spellStart"/>
+      <w:r>
+        <w:rPr>
+          <w:rFonts w:eastAsiaTheme="minorEastAsia"/>
+        </w:rPr>
+        <w:t>b</w:t>
       </w:r>
       <w:r>
         <w:rPr>
@@ -5442,11 +5790,19 @@
         </w:rPr>
         <w:t>ij</w:t>
       </w:r>
-      <w:r>
-        <w:rPr>
-          <w:rFonts w:eastAsiaTheme="minorEastAsia"/>
-        </w:rPr>
-        <w:t>) divided by an IRS defined life expectancy value (a</w:t>
+      <w:proofErr w:type="spellEnd"/>
+      <w:r>
+        <w:rPr>
+          <w:rFonts w:eastAsiaTheme="minorEastAsia"/>
+        </w:rPr>
+        <w:t>) divided by an IRS defined life expectancy value (</w:t>
+      </w:r>
+      <w:proofErr w:type="spellStart"/>
+      <w:r>
+        <w:rPr>
+          <w:rFonts w:eastAsiaTheme="minorEastAsia"/>
+        </w:rPr>
+        <w:t>a</w:t>
       </w:r>
       <w:r>
         <w:rPr>
@@ -5455,6 +5811,7 @@
         </w:rPr>
         <w:t>ij</w:t>
       </w:r>
+      <w:proofErr w:type="spellEnd"/>
       <w:r>
         <w:rPr>
           <w:rFonts w:eastAsiaTheme="minorEastAsia"/>
@@ -5478,7 +5835,15 @@
         <w:rPr>
           <w:rFonts w:eastAsiaTheme="minorEastAsia"/>
         </w:rPr>
-        <w:t xml:space="preserve"> is the year in which the account owner for account j turns 70 years old. IRS requirement is the year they turn 70 ½ years old. a</w:t>
+        <w:t xml:space="preserve"> is the year in which the account owner for account j turns 70 years old. IRS requirement is the year they turn 70 ½ years old. </w:t>
+      </w:r>
+      <w:proofErr w:type="spellStart"/>
+      <w:proofErr w:type="gramStart"/>
+      <w:r>
+        <w:rPr>
+          <w:rFonts w:eastAsiaTheme="minorEastAsia"/>
+        </w:rPr>
+        <w:t>a</w:t>
       </w:r>
       <w:r>
         <w:rPr>
@@ -5487,6 +5852,8 @@
         </w:rPr>
         <w:t>ij</w:t>
       </w:r>
+      <w:proofErr w:type="spellEnd"/>
+      <w:proofErr w:type="gramEnd"/>
       <w:r>
         <w:rPr>
           <w:rFonts w:eastAsiaTheme="minorEastAsia"/>
@@ -6086,7 +6453,14 @@
         <w:rPr>
           <w:rFonts w:eastAsiaTheme="minorEastAsia"/>
         </w:rPr>
-        <w:t xml:space="preserve"> the variable representing the amount of income in tax bracket k (x</w:t>
+        <w:t xml:space="preserve"> the variable representing the amount of income in tax bracket k (</w:t>
+      </w:r>
+      <w:proofErr w:type="spellStart"/>
+      <w:r>
+        <w:rPr>
+          <w:rFonts w:eastAsiaTheme="minorEastAsia"/>
+        </w:rPr>
+        <w:t>x</w:t>
       </w:r>
       <w:r>
         <w:rPr>
@@ -6095,6 +6469,7 @@
         </w:rPr>
         <w:t>ik</w:t>
       </w:r>
+      <w:proofErr w:type="spellEnd"/>
       <w:r>
         <w:rPr>
           <w:rFonts w:eastAsiaTheme="minorEastAsia"/>
@@ -6117,7 +6492,14 @@
         <w:rPr>
           <w:rFonts w:eastAsiaTheme="minorEastAsia"/>
         </w:rPr>
-        <w:t xml:space="preserve"> (w</w:t>
+        <w:t xml:space="preserve"> (</w:t>
+      </w:r>
+      <w:proofErr w:type="spellStart"/>
+      <w:r>
+        <w:rPr>
+          <w:rFonts w:eastAsiaTheme="minorEastAsia"/>
+        </w:rPr>
+        <w:t>w</w:t>
       </w:r>
       <w:r>
         <w:rPr>
@@ -6126,6 +6508,7 @@
         </w:rPr>
         <w:t>ij</w:t>
       </w:r>
+      <w:proofErr w:type="spellEnd"/>
       <w:r>
         <w:rPr>
           <w:rFonts w:eastAsiaTheme="minorEastAsia"/>
@@ -6142,7 +6525,14 @@
         <w:rPr>
           <w:rFonts w:eastAsiaTheme="minorEastAsia"/>
         </w:rPr>
-        <w:t>minus deposits (D</w:t>
+        <w:t>minus deposits (</w:t>
+      </w:r>
+      <w:proofErr w:type="spellStart"/>
+      <w:r>
+        <w:rPr>
+          <w:rFonts w:eastAsiaTheme="minorEastAsia"/>
+        </w:rPr>
+        <w:t>D</w:t>
       </w:r>
       <w:r>
         <w:rPr>
@@ -6151,6 +6541,7 @@
         </w:rPr>
         <w:t>ij</w:t>
       </w:r>
+      <w:proofErr w:type="spellEnd"/>
       <w:r>
         <w:rPr>
           <w:rFonts w:eastAsiaTheme="minorEastAsia"/>
@@ -6173,7 +6564,14 @@
         <w:rPr>
           <w:rFonts w:eastAsiaTheme="minorEastAsia"/>
         </w:rPr>
-        <w:t>income, o</w:t>
+        <w:t xml:space="preserve">income, </w:t>
+      </w:r>
+      <w:proofErr w:type="spellStart"/>
+      <w:r>
+        <w:rPr>
+          <w:rFonts w:eastAsiaTheme="minorEastAsia"/>
+        </w:rPr>
+        <w:t>o</w:t>
       </w:r>
       <w:r>
         <w:rPr>
@@ -6189,11 +6587,19 @@
         </w:rPr>
         <w:t>i</w:t>
       </w:r>
-      <w:r>
-        <w:rPr>
-          <w:rFonts w:eastAsiaTheme="minorEastAsia"/>
-        </w:rPr>
-        <w:t>) minus the deductions (standard deduction and exemptions, sd</w:t>
+      <w:proofErr w:type="spellEnd"/>
+      <w:r>
+        <w:rPr>
+          <w:rFonts w:eastAsiaTheme="minorEastAsia"/>
+        </w:rPr>
+        <w:t xml:space="preserve">) minus the deductions (standard deduction and exemptions, </w:t>
+      </w:r>
+      <w:proofErr w:type="spellStart"/>
+      <w:r>
+        <w:rPr>
+          <w:rFonts w:eastAsiaTheme="minorEastAsia"/>
+        </w:rPr>
+        <w:t>sd</w:t>
       </w:r>
       <w:r>
         <w:rPr>
@@ -6202,6 +6608,7 @@
         </w:rPr>
         <w:t>i</w:t>
       </w:r>
+      <w:proofErr w:type="spellEnd"/>
       <w:r>
         <w:rPr>
           <w:rFonts w:eastAsiaTheme="minorEastAsia"/>
@@ -6284,7 +6691,14 @@
         <w:rPr>
           <w:rFonts w:eastAsiaTheme="minorEastAsia"/>
         </w:rPr>
-        <w:t>. That is, t</w:t>
+        <w:t xml:space="preserve">. That is, </w:t>
+      </w:r>
+      <w:proofErr w:type="spellStart"/>
+      <w:r>
+        <w:rPr>
+          <w:rFonts w:eastAsiaTheme="minorEastAsia"/>
+        </w:rPr>
+        <w:t>t</w:t>
       </w:r>
       <w:r>
         <w:rPr>
@@ -6293,11 +6707,26 @@
         </w:rPr>
         <w:t>k</w:t>
       </w:r>
-      <w:r>
-        <w:rPr>
-          <w:rFonts w:eastAsiaTheme="minorEastAsia"/>
-        </w:rPr>
-        <w:t xml:space="preserve"> is monotonically increasing as k increases </w:t>
+      <w:proofErr w:type="spellEnd"/>
+      <w:r>
+        <w:rPr>
+          <w:rFonts w:eastAsiaTheme="minorEastAsia"/>
+        </w:rPr>
+        <w:t xml:space="preserve"> is monotonically increasing </w:t>
+      </w:r>
+      <w:proofErr w:type="spellStart"/>
+      <w:r>
+        <w:rPr>
+          <w:rFonts w:eastAsiaTheme="minorEastAsia"/>
+        </w:rPr>
+        <w:t>as k</w:t>
+      </w:r>
+      <w:proofErr w:type="spellEnd"/>
+      <w:r>
+        <w:rPr>
+          <w:rFonts w:eastAsiaTheme="minorEastAsia"/>
+        </w:rPr>
+        <w:t xml:space="preserve"> increases </w:t>
       </w:r>
       <w:r>
         <w:rPr>
@@ -6327,7 +6756,14 @@
         <w:rPr>
           <w:rFonts w:eastAsiaTheme="minorEastAsia"/>
         </w:rPr>
-        <w:t xml:space="preserve"> which forces the x</w:t>
+        <w:t xml:space="preserve"> which forces the </w:t>
+      </w:r>
+      <w:proofErr w:type="spellStart"/>
+      <w:r>
+        <w:rPr>
+          <w:rFonts w:eastAsiaTheme="minorEastAsia"/>
+        </w:rPr>
+        <w:t>x</w:t>
       </w:r>
       <w:r>
         <w:rPr>
@@ -6336,6 +6772,7 @@
         </w:rPr>
         <w:t>ik</w:t>
       </w:r>
+      <w:proofErr w:type="spellEnd"/>
       <w:r>
         <w:rPr>
           <w:rFonts w:eastAsiaTheme="minorEastAsia"/>
@@ -6358,7 +6795,14 @@
         <w:rPr>
           <w:rFonts w:eastAsiaTheme="minorEastAsia"/>
         </w:rPr>
-        <w:t>) ensures that the x</w:t>
+        <w:t xml:space="preserve">) ensures that the </w:t>
+      </w:r>
+      <w:proofErr w:type="spellStart"/>
+      <w:r>
+        <w:rPr>
+          <w:rFonts w:eastAsiaTheme="minorEastAsia"/>
+        </w:rPr>
+        <w:t>x</w:t>
       </w:r>
       <w:r>
         <w:rPr>
@@ -6367,6 +6811,7 @@
         </w:rPr>
         <w:t>ik</w:t>
       </w:r>
+      <w:proofErr w:type="spellEnd"/>
       <w:r>
         <w:rPr>
           <w:rFonts w:eastAsiaTheme="minorEastAsia"/>
@@ -6383,7 +6828,14 @@
         <w:rPr>
           <w:rFonts w:eastAsiaTheme="minorEastAsia"/>
         </w:rPr>
-        <w:t>income does not exceed the bracket amount (m</w:t>
+        <w:t>income does not exceed the bracket amount (</w:t>
+      </w:r>
+      <w:proofErr w:type="spellStart"/>
+      <w:r>
+        <w:rPr>
+          <w:rFonts w:eastAsiaTheme="minorEastAsia"/>
+        </w:rPr>
+        <w:t>m</w:t>
       </w:r>
       <w:r>
         <w:rPr>
@@ -6392,11 +6844,20 @@
         </w:rPr>
         <w:t>ik</w:t>
       </w:r>
-      <w:r>
-        <w:rPr>
-          <w:rFonts w:eastAsiaTheme="minorEastAsia"/>
-        </w:rPr>
-        <w:t>). m</w:t>
+      <w:proofErr w:type="spellEnd"/>
+      <w:r>
+        <w:rPr>
+          <w:rFonts w:eastAsiaTheme="minorEastAsia"/>
+        </w:rPr>
+        <w:t xml:space="preserve">). </w:t>
+      </w:r>
+      <w:proofErr w:type="spellStart"/>
+      <w:proofErr w:type="gramStart"/>
+      <w:r>
+        <w:rPr>
+          <w:rFonts w:eastAsiaTheme="minorEastAsia"/>
+        </w:rPr>
+        <w:t>m</w:t>
       </w:r>
       <w:r>
         <w:rPr>
@@ -6405,11 +6866,20 @@
         </w:rPr>
         <w:t>ik</w:t>
       </w:r>
-      <w:r>
-        <w:rPr>
-          <w:rFonts w:eastAsiaTheme="minorEastAsia"/>
-        </w:rPr>
-        <w:t xml:space="preserve"> and sd</w:t>
+      <w:proofErr w:type="spellEnd"/>
+      <w:proofErr w:type="gramEnd"/>
+      <w:r>
+        <w:rPr>
+          <w:rFonts w:eastAsiaTheme="minorEastAsia"/>
+        </w:rPr>
+        <w:t xml:space="preserve"> and </w:t>
+      </w:r>
+      <w:proofErr w:type="spellStart"/>
+      <w:r>
+        <w:rPr>
+          <w:rFonts w:eastAsiaTheme="minorEastAsia"/>
+        </w:rPr>
+        <w:t>sd</w:t>
       </w:r>
       <w:r>
         <w:rPr>
@@ -6418,6 +6888,7 @@
         </w:rPr>
         <w:t>i</w:t>
       </w:r>
+      <w:proofErr w:type="spellEnd"/>
       <w:r>
         <w:rPr>
           <w:rFonts w:eastAsiaTheme="minorEastAsia"/>
@@ -6948,7 +7419,14 @@
         <w:rPr>
           <w:rFonts w:eastAsiaTheme="minorEastAsia"/>
         </w:rPr>
-        <w:t>(y</w:t>
+        <w:t>(</w:t>
+      </w:r>
+      <w:proofErr w:type="spellStart"/>
+      <w:r>
+        <w:rPr>
+          <w:rFonts w:eastAsiaTheme="minorEastAsia"/>
+        </w:rPr>
+        <w:t>y</w:t>
       </w:r>
       <w:r>
         <w:rPr>
@@ -6957,6 +7435,7 @@
         </w:rPr>
         <w:t>il</w:t>
       </w:r>
+      <w:proofErr w:type="spellEnd"/>
       <w:r>
         <w:rPr>
           <w:rFonts w:eastAsiaTheme="minorEastAsia"/>
@@ -7004,7 +7483,14 @@
         <w:rPr>
           <w:rFonts w:eastAsiaTheme="minorEastAsia"/>
         </w:rPr>
-        <w:t xml:space="preserve"> (w</w:t>
+        <w:t xml:space="preserve"> (</w:t>
+      </w:r>
+      <w:proofErr w:type="spellStart"/>
+      <w:r>
+        <w:rPr>
+          <w:rFonts w:eastAsiaTheme="minorEastAsia"/>
+        </w:rPr>
+        <w:t>w</w:t>
       </w:r>
       <w:r>
         <w:rPr>
@@ -7020,6 +7506,7 @@
         </w:rPr>
         <w:t>AT</w:t>
       </w:r>
+      <w:proofErr w:type="spellEnd"/>
       <w:r>
         <w:rPr>
           <w:rFonts w:eastAsiaTheme="minorEastAsia"/>
@@ -7030,7 +7517,14 @@
         <w:rPr>
           <w:rFonts w:eastAsiaTheme="minorEastAsia"/>
         </w:rPr>
-        <w:t xml:space="preserve"> and any other taxable capital gains from assets (o</w:t>
+        <w:t xml:space="preserve"> and any other taxable capital gains from assets (</w:t>
+      </w:r>
+      <w:proofErr w:type="spellStart"/>
+      <w:r>
+        <w:rPr>
+          <w:rFonts w:eastAsiaTheme="minorEastAsia"/>
+        </w:rPr>
+        <w:t>o</w:t>
       </w:r>
       <w:r>
         <w:rPr>
@@ -7046,6 +7540,7 @@
         </w:rPr>
         <w:t>At</w:t>
       </w:r>
+      <w:proofErr w:type="spellEnd"/>
       <w:r>
         <w:rPr>
           <w:rFonts w:eastAsiaTheme="minorEastAsia"/>
@@ -7069,7 +7564,14 @@
         <w:rPr>
           <w:rFonts w:eastAsiaTheme="minorEastAsia"/>
         </w:rPr>
-        <w:t>In order to do this we subtract the amounts in the tax brackets (x</w:t>
+        <w:t>In order to do this we subtract the amounts in the tax brackets (</w:t>
+      </w:r>
+      <w:proofErr w:type="spellStart"/>
+      <w:r>
+        <w:rPr>
+          <w:rFonts w:eastAsiaTheme="minorEastAsia"/>
+        </w:rPr>
+        <w:t>x</w:t>
       </w:r>
       <w:r>
         <w:rPr>
@@ -7078,6 +7580,7 @@
         </w:rPr>
         <w:t>ik</w:t>
       </w:r>
+      <w:proofErr w:type="spellEnd"/>
       <w:r>
         <w:rPr>
           <w:rFonts w:eastAsiaTheme="minorEastAsia"/>
@@ -7101,7 +7604,15 @@
         <w:rPr>
           <w:rFonts w:eastAsiaTheme="minorEastAsia"/>
         </w:rPr>
-        <w:t>-1) or n*B</w:t>
+        <w:t>-1) or n*</w:t>
+      </w:r>
+      <w:proofErr w:type="spellStart"/>
+      <w:proofErr w:type="gramStart"/>
+      <w:r>
+        <w:rPr>
+          <w:rFonts w:eastAsiaTheme="minorEastAsia"/>
+        </w:rPr>
+        <w:t>B</w:t>
       </w:r>
       <w:r>
         <w:rPr>
@@ -7110,6 +7621,8 @@
         </w:rPr>
         <w:t>cg</w:t>
       </w:r>
+      <w:proofErr w:type="spellEnd"/>
+      <w:proofErr w:type="gramEnd"/>
       <w:r>
         <w:rPr>
           <w:rFonts w:eastAsiaTheme="minorEastAsia"/>
@@ -7456,8 +7969,17 @@
           <w:rFonts w:eastAsiaTheme="minorEastAsia"/>
           <w:vertAlign w:val="subscript"/>
         </w:rPr>
-        <w:t>i+1,j</w:t>
-      </w:r>
+        <w:t>i+1</w:t>
+      </w:r>
+      <w:proofErr w:type="gramStart"/>
+      <w:r>
+        <w:rPr>
+          <w:rFonts w:eastAsiaTheme="minorEastAsia"/>
+          <w:vertAlign w:val="subscript"/>
+        </w:rPr>
+        <w:t>,j</w:t>
+      </w:r>
+      <w:proofErr w:type="gramEnd"/>
       <w:r>
         <w:rPr>
           <w:rFonts w:eastAsiaTheme="minorEastAsia"/>
@@ -7474,7 +7996,14 @@
         <w:rPr>
           <w:rFonts w:eastAsiaTheme="minorEastAsia"/>
         </w:rPr>
-        <w:t xml:space="preserve"> (b</w:t>
+        <w:t xml:space="preserve"> (</w:t>
+      </w:r>
+      <w:proofErr w:type="spellStart"/>
+      <w:r>
+        <w:rPr>
+          <w:rFonts w:eastAsiaTheme="minorEastAsia"/>
+        </w:rPr>
+        <w:t>b</w:t>
       </w:r>
       <w:r>
         <w:rPr>
@@ -7483,6 +8012,7 @@
         </w:rPr>
         <w:t>ij</w:t>
       </w:r>
+      <w:proofErr w:type="spellEnd"/>
       <w:r>
         <w:rPr>
           <w:rFonts w:eastAsiaTheme="minorEastAsia"/>
@@ -7499,7 +8029,14 @@
         <w:rPr>
           <w:rFonts w:eastAsiaTheme="minorEastAsia"/>
         </w:rPr>
-        <w:t>(w</w:t>
+        <w:t>(</w:t>
+      </w:r>
+      <w:proofErr w:type="spellStart"/>
+      <w:r>
+        <w:rPr>
+          <w:rFonts w:eastAsiaTheme="minorEastAsia"/>
+        </w:rPr>
+        <w:t>w</w:t>
       </w:r>
       <w:r>
         <w:rPr>
@@ -7508,6 +8045,7 @@
         </w:rPr>
         <w:t>ij</w:t>
       </w:r>
+      <w:proofErr w:type="spellEnd"/>
       <w:r>
         <w:rPr>
           <w:rFonts w:eastAsiaTheme="minorEastAsia"/>
@@ -7566,7 +8104,14 @@
         <w:rPr>
           <w:rFonts w:eastAsiaTheme="minorEastAsia"/>
         </w:rPr>
-        <w:t xml:space="preserve"> rate of return (r</w:t>
+        <w:t xml:space="preserve"> rate of return (</w:t>
+      </w:r>
+      <w:proofErr w:type="spellStart"/>
+      <w:r>
+        <w:rPr>
+          <w:rFonts w:eastAsiaTheme="minorEastAsia"/>
+        </w:rPr>
+        <w:t>r</w:t>
       </w:r>
       <w:r>
         <w:rPr>
@@ -7575,6 +8120,7 @@
         </w:rPr>
         <w:t>ij</w:t>
       </w:r>
+      <w:proofErr w:type="spellEnd"/>
       <w:r>
         <w:rPr>
           <w:rFonts w:eastAsiaTheme="minorEastAsia"/>
@@ -7597,7 +8143,15 @@
         <w:rPr>
           <w:rFonts w:eastAsiaTheme="minorEastAsia"/>
         </w:rPr>
-        <w:t>Expression (15) generates n*n</w:t>
+        <w:t>Expression (15) generates n*</w:t>
+      </w:r>
+      <w:proofErr w:type="spellStart"/>
+      <w:proofErr w:type="gramStart"/>
+      <w:r>
+        <w:rPr>
+          <w:rFonts w:eastAsiaTheme="minorEastAsia"/>
+        </w:rPr>
+        <w:t>n</w:t>
       </w:r>
       <w:r>
         <w:rPr>
@@ -7606,6 +8160,8 @@
         </w:rPr>
         <w:t>l</w:t>
       </w:r>
+      <w:proofErr w:type="spellEnd"/>
+      <w:proofErr w:type="gramEnd"/>
       <w:r>
         <w:rPr>
           <w:rFonts w:eastAsiaTheme="minorEastAsia"/>
@@ -7767,7 +8323,14 @@
         <w:rPr>
           <w:rFonts w:eastAsiaTheme="minorEastAsia"/>
         </w:rPr>
-        <w:t xml:space="preserve"> account balances to q</w:t>
+        <w:t xml:space="preserve"> account balances to </w:t>
+      </w:r>
+      <w:proofErr w:type="spellStart"/>
+      <w:r>
+        <w:rPr>
+          <w:rFonts w:eastAsiaTheme="minorEastAsia"/>
+        </w:rPr>
+        <w:t>q</w:t>
       </w:r>
       <w:r>
         <w:rPr>
@@ -7776,6 +8339,7 @@
         </w:rPr>
         <w:t>j</w:t>
       </w:r>
+      <w:proofErr w:type="spellEnd"/>
       <w:r>
         <w:rPr>
           <w:rFonts w:eastAsiaTheme="minorEastAsia"/>
@@ -8196,7 +8760,15 @@
         </w:numPr>
       </w:pPr>
       <w:r>
-        <w:t>Remove Roth assumption by adding a basis for roth account and handling its special case taxing correctly</w:t>
+        <w:t xml:space="preserve">Remove Roth assumption by adding a basis for </w:t>
+      </w:r>
+      <w:proofErr w:type="spellStart"/>
+      <w:r>
+        <w:t>roth</w:t>
+      </w:r>
+      <w:proofErr w:type="spellEnd"/>
+      <w:r>
+        <w:t xml:space="preserve"> account and handling its special case taxing correctly</w:t>
       </w:r>
     </w:p>
     <w:p>
@@ -8242,7 +8814,43 @@
           <w:rFonts w:eastAsiaTheme="minorEastAsia"/>
         </w:rPr>
         <w:lastRenderedPageBreak/>
-        <w:t>OK for our current work we will use the python scipy library, specifically the function scipy.optimize.linprog(). This requires the model to conform to the following</w:t>
+        <w:t xml:space="preserve">OK for our current work we will use the python </w:t>
+      </w:r>
+      <w:proofErr w:type="spellStart"/>
+      <w:r>
+        <w:rPr>
+          <w:rFonts w:eastAsiaTheme="minorEastAsia"/>
+        </w:rPr>
+        <w:t>scipy</w:t>
+      </w:r>
+      <w:proofErr w:type="spellEnd"/>
+      <w:r>
+        <w:rPr>
+          <w:rFonts w:eastAsiaTheme="minorEastAsia"/>
+        </w:rPr>
+        <w:t xml:space="preserve"> library, specifically the function </w:t>
+      </w:r>
+      <w:proofErr w:type="spellStart"/>
+      <w:proofErr w:type="gramStart"/>
+      <w:r>
+        <w:rPr>
+          <w:rFonts w:eastAsiaTheme="minorEastAsia"/>
+        </w:rPr>
+        <w:t>scipy.optimize.linprog</w:t>
+      </w:r>
+      <w:proofErr w:type="spellEnd"/>
+      <w:r>
+        <w:rPr>
+          <w:rFonts w:eastAsiaTheme="minorEastAsia"/>
+        </w:rPr>
+        <w:t>(</w:t>
+      </w:r>
+      <w:proofErr w:type="gramEnd"/>
+      <w:r>
+        <w:rPr>
+          <w:rFonts w:eastAsiaTheme="minorEastAsia"/>
+        </w:rPr>
+        <w:t>). This requires the model to conform to the following</w:t>
       </w:r>
       <w:r>
         <w:rPr>
@@ -8271,7 +8879,14 @@
         <w:rPr>
           <w:rFonts w:eastAsiaTheme="minorEastAsia"/>
         </w:rPr>
-        <w:t>Object function: Minimize c</w:t>
+        <w:t xml:space="preserve">Object function: Minimize </w:t>
+      </w:r>
+      <w:proofErr w:type="spellStart"/>
+      <w:r>
+        <w:rPr>
+          <w:rFonts w:eastAsiaTheme="minorEastAsia"/>
+        </w:rPr>
+        <w:t>c</w:t>
       </w:r>
       <w:r>
         <w:rPr>
@@ -8280,6 +8895,7 @@
         </w:rPr>
         <w:t>t</w:t>
       </w:r>
+      <w:proofErr w:type="spellEnd"/>
       <w:r>
         <w:rPr>
           <w:rFonts w:eastAsiaTheme="minorEastAsia"/>
@@ -8332,11 +8948,19 @@
         </w:rPr>
         <w:t xml:space="preserve"> to match </w:t>
       </w:r>
-      <w:r>
-        <w:rPr>
-          <w:rFonts w:eastAsiaTheme="minorEastAsia"/>
-        </w:rPr>
-        <w:t xml:space="preserve">scipy template form </w:t>
+      <w:proofErr w:type="spellStart"/>
+      <w:r>
+        <w:rPr>
+          <w:rFonts w:eastAsiaTheme="minorEastAsia"/>
+        </w:rPr>
+        <w:t>scipy</w:t>
+      </w:r>
+      <w:proofErr w:type="spellEnd"/>
+      <w:r>
+        <w:rPr>
+          <w:rFonts w:eastAsiaTheme="minorEastAsia"/>
+        </w:rPr>
+        <w:t xml:space="preserve"> template form </w:t>
       </w:r>
       <w:r>
         <w:rPr>
@@ -9743,6 +10367,7 @@
           <w:rFonts w:eastAsiaTheme="minorEastAsia"/>
         </w:rPr>
       </w:pPr>
+      <w:proofErr w:type="spellStart"/>
       <w:r>
         <w:rPr>
           <w:rFonts w:eastAsiaTheme="minorEastAsia"/>
@@ -9756,11 +10381,47 @@
         </w:rPr>
         <w:t>ij</w:t>
       </w:r>
-      <w:r>
-        <w:rPr>
-          <w:rFonts w:eastAsiaTheme="minorEastAsia"/>
-        </w:rPr>
-        <w:t xml:space="preserve"> == 0.1 for i &lt;60,j&lt;n</w:t>
+      <w:proofErr w:type="spellEnd"/>
+      <w:r>
+        <w:rPr>
+          <w:rFonts w:eastAsiaTheme="minorEastAsia"/>
+        </w:rPr>
+        <w:t xml:space="preserve"> == 0.1 for </w:t>
+      </w:r>
+      <w:proofErr w:type="spellStart"/>
+      <w:r>
+        <w:rPr>
+          <w:rFonts w:eastAsiaTheme="minorEastAsia"/>
+        </w:rPr>
+        <w:t>i</w:t>
+      </w:r>
+      <w:proofErr w:type="spellEnd"/>
+      <w:r>
+        <w:rPr>
+          <w:rFonts w:eastAsiaTheme="minorEastAsia"/>
+        </w:rPr>
+        <w:t xml:space="preserve"> &lt;60</w:t>
+      </w:r>
+      <w:proofErr w:type="gramStart"/>
+      <w:r>
+        <w:rPr>
+          <w:rFonts w:eastAsiaTheme="minorEastAsia"/>
+        </w:rPr>
+        <w:t>,j</w:t>
+      </w:r>
+      <w:proofErr w:type="gramEnd"/>
+      <w:r>
+        <w:rPr>
+          <w:rFonts w:eastAsiaTheme="minorEastAsia"/>
+        </w:rPr>
+        <w:t>&lt;</w:t>
+      </w:r>
+      <w:proofErr w:type="spellStart"/>
+      <w:r>
+        <w:rPr>
+          <w:rFonts w:eastAsiaTheme="minorEastAsia"/>
+        </w:rPr>
+        <w:t>n</w:t>
       </w:r>
       <w:r>
         <w:rPr>
@@ -9769,11 +10430,19 @@
         </w:rPr>
         <w:t>l</w:t>
       </w:r>
-      <w:r>
-        <w:rPr>
-          <w:rFonts w:eastAsiaTheme="minorEastAsia"/>
-        </w:rPr>
-        <w:t xml:space="preserve"> Otherwise p</w:t>
+      <w:proofErr w:type="spellEnd"/>
+      <w:r>
+        <w:rPr>
+          <w:rFonts w:eastAsiaTheme="minorEastAsia"/>
+        </w:rPr>
+        <w:t xml:space="preserve"> Otherwise </w:t>
+      </w:r>
+      <w:proofErr w:type="spellStart"/>
+      <w:r>
+        <w:rPr>
+          <w:rFonts w:eastAsiaTheme="minorEastAsia"/>
+        </w:rPr>
+        <w:t>p</w:t>
       </w:r>
       <w:r>
         <w:rPr>
@@ -9782,6 +10451,7 @@
         </w:rPr>
         <w:t>ij</w:t>
       </w:r>
+      <w:proofErr w:type="spellEnd"/>
       <w:r>
         <w:rPr>
           <w:rFonts w:eastAsiaTheme="minorEastAsia"/>
@@ -11941,11 +12611,19 @@
         <w:tab/>
         <w:t>(13</w:t>
       </w:r>
-      <w:r>
-        <w:rPr>
-          <w:rFonts w:eastAsiaTheme="minorEastAsia"/>
-        </w:rPr>
-        <w:t>a’)</w:t>
+      <w:proofErr w:type="spellStart"/>
+      <w:r>
+        <w:rPr>
+          <w:rFonts w:eastAsiaTheme="minorEastAsia"/>
+        </w:rPr>
+        <w:t>a’</w:t>
+      </w:r>
+      <w:proofErr w:type="spellEnd"/>
+      <w:r>
+        <w:rPr>
+          <w:rFonts w:eastAsiaTheme="minorEastAsia"/>
+        </w:rPr>
+        <w:t>)</w:t>
       </w:r>
     </w:p>
     <w:p>
@@ -12803,11 +13481,19 @@
         <w:tab/>
         <w:t>(15</w:t>
       </w:r>
-      <w:r>
-        <w:rPr>
-          <w:rFonts w:eastAsiaTheme="minorEastAsia"/>
-        </w:rPr>
-        <w:t>a’)</w:t>
+      <w:proofErr w:type="spellStart"/>
+      <w:r>
+        <w:rPr>
+          <w:rFonts w:eastAsiaTheme="minorEastAsia"/>
+        </w:rPr>
+        <w:t>a’</w:t>
+      </w:r>
+      <w:proofErr w:type="spellEnd"/>
+      <w:r>
+        <w:rPr>
+          <w:rFonts w:eastAsiaTheme="minorEastAsia"/>
+        </w:rPr>
+        <w:t>)</w:t>
       </w:r>
     </w:p>
     <w:p>
@@ -13222,11 +13908,19 @@
           <w:rFonts w:eastAsiaTheme="minorEastAsia"/>
         </w:rPr>
       </w:pPr>
-      <w:r>
-        <w:rPr>
-          <w:rFonts w:eastAsiaTheme="minorEastAsia"/>
-        </w:rPr>
-        <w:t>Bij supports an extra year</w:t>
+      <w:proofErr w:type="spellStart"/>
+      <w:r>
+        <w:rPr>
+          <w:rFonts w:eastAsiaTheme="minorEastAsia"/>
+        </w:rPr>
+        <w:t>Bij</w:t>
+      </w:r>
+      <w:proofErr w:type="spellEnd"/>
+      <w:r>
+        <w:rPr>
+          <w:rFonts w:eastAsiaTheme="minorEastAsia"/>
+        </w:rPr>
+        <w:t xml:space="preserve"> supports an extra year</w:t>
       </w:r>
     </w:p>
     <w:p>
@@ -13345,11 +14039,19 @@
         <w:tab/>
         <w:t>(16</w:t>
       </w:r>
-      <w:r>
-        <w:rPr>
-          <w:rFonts w:eastAsiaTheme="minorEastAsia"/>
-        </w:rPr>
-        <w:t>a’)</w:t>
+      <w:proofErr w:type="spellStart"/>
+      <w:r>
+        <w:rPr>
+          <w:rFonts w:eastAsiaTheme="minorEastAsia"/>
+        </w:rPr>
+        <w:t>a’</w:t>
+      </w:r>
+      <w:proofErr w:type="spellEnd"/>
+      <w:r>
+        <w:rPr>
+          <w:rFonts w:eastAsiaTheme="minorEastAsia"/>
+        </w:rPr>
+        <w:t>)</w:t>
       </w:r>
     </w:p>
     <w:p>
@@ -13718,7 +14420,21 @@
         <w:rPr>
           <w:rFonts w:eastAsiaTheme="minorEastAsia"/>
         </w:rPr>
-        <w:t xml:space="preserve"> model into the scipy equivalent we have only </w:t>
+        <w:t xml:space="preserve"> model into the </w:t>
+      </w:r>
+      <w:proofErr w:type="spellStart"/>
+      <w:r>
+        <w:rPr>
+          <w:rFonts w:eastAsiaTheme="minorEastAsia"/>
+        </w:rPr>
+        <w:t>scipy</w:t>
+      </w:r>
+      <w:proofErr w:type="spellEnd"/>
+      <w:r>
+        <w:rPr>
+          <w:rFonts w:eastAsiaTheme="minorEastAsia"/>
+        </w:rPr>
+        <w:t xml:space="preserve"> equivalent we have only </w:t>
       </w:r>
       <w:r>
         <w:rPr>
@@ -13982,7 +14698,22 @@
         <w:rPr>
           <w:rFonts w:eastAsiaTheme="minorEastAsia"/>
         </w:rPr>
-        <w:t>) we also multiplied out the c(b</w:t>
+        <w:t xml:space="preserve">) we also multiplied out the </w:t>
+      </w:r>
+      <w:proofErr w:type="gramStart"/>
+      <w:r>
+        <w:rPr>
+          <w:rFonts w:eastAsiaTheme="minorEastAsia"/>
+        </w:rPr>
+        <w:t>c(</w:t>
+      </w:r>
+      <w:proofErr w:type="spellStart"/>
+      <w:proofErr w:type="gramEnd"/>
+      <w:r>
+        <w:rPr>
+          <w:rFonts w:eastAsiaTheme="minorEastAsia"/>
+        </w:rPr>
+        <w:t>b</w:t>
       </w:r>
       <w:r>
         <w:rPr>
@@ -13991,11 +14722,19 @@
         </w:rPr>
         <w:t>ij</w:t>
       </w:r>
-      <w:r>
-        <w:rPr>
-          <w:rFonts w:eastAsiaTheme="minorEastAsia"/>
-        </w:rPr>
-        <w:t xml:space="preserve"> – w</w:t>
+      <w:proofErr w:type="spellEnd"/>
+      <w:r>
+        <w:rPr>
+          <w:rFonts w:eastAsiaTheme="minorEastAsia"/>
+        </w:rPr>
+        <w:t xml:space="preserve"> – </w:t>
+      </w:r>
+      <w:proofErr w:type="spellStart"/>
+      <w:r>
+        <w:rPr>
+          <w:rFonts w:eastAsiaTheme="minorEastAsia"/>
+        </w:rPr>
+        <w:t>w</w:t>
       </w:r>
       <w:r>
         <w:rPr>
@@ -14004,6 +14743,7 @@
         </w:rPr>
         <w:t>ij</w:t>
       </w:r>
+      <w:proofErr w:type="spellEnd"/>
       <w:r>
         <w:rPr>
           <w:rFonts w:eastAsiaTheme="minorEastAsia"/>
@@ -14015,7 +14755,14 @@
         <w:rPr>
           <w:rFonts w:eastAsiaTheme="minorEastAsia"/>
         </w:rPr>
-        <w:t>+ D</w:t>
+        <w:t xml:space="preserve">+ </w:t>
+      </w:r>
+      <w:proofErr w:type="spellStart"/>
+      <w:r>
+        <w:rPr>
+          <w:rFonts w:eastAsiaTheme="minorEastAsia"/>
+        </w:rPr>
+        <w:t>D</w:t>
       </w:r>
       <w:r>
         <w:rPr>
@@ -14024,11 +14771,19 @@
         </w:rPr>
         <w:t>ij</w:t>
       </w:r>
-      <w:r>
-        <w:rPr>
-          <w:rFonts w:eastAsiaTheme="minorEastAsia"/>
-        </w:rPr>
-        <w:t xml:space="preserve"> + o</w:t>
+      <w:proofErr w:type="spellEnd"/>
+      <w:r>
+        <w:rPr>
+          <w:rFonts w:eastAsiaTheme="minorEastAsia"/>
+        </w:rPr>
+        <w:t xml:space="preserve"> + </w:t>
+      </w:r>
+      <w:proofErr w:type="spellStart"/>
+      <w:r>
+        <w:rPr>
+          <w:rFonts w:eastAsiaTheme="minorEastAsia"/>
+        </w:rPr>
+        <w:t>o</w:t>
       </w:r>
       <w:r>
         <w:rPr>
@@ -14044,6 +14799,7 @@
         </w:rPr>
         <w:t>i</w:t>
       </w:r>
+      <w:proofErr w:type="spellEnd"/>
       <w:r>
         <w:rPr>
           <w:rFonts w:eastAsiaTheme="minorEastAsia"/>
@@ -14054,7 +14810,14 @@
         <w:rPr>
           <w:rFonts w:eastAsiaTheme="minorEastAsia"/>
         </w:rPr>
-        <w:t xml:space="preserve"> to (cb</w:t>
+        <w:t xml:space="preserve"> to (</w:t>
+      </w:r>
+      <w:proofErr w:type="spellStart"/>
+      <w:r>
+        <w:rPr>
+          <w:rFonts w:eastAsiaTheme="minorEastAsia"/>
+        </w:rPr>
+        <w:t>cb</w:t>
       </w:r>
       <w:r>
         <w:rPr>
@@ -14063,11 +14826,19 @@
         </w:rPr>
         <w:t>ij</w:t>
       </w:r>
-      <w:r>
-        <w:rPr>
-          <w:rFonts w:eastAsiaTheme="minorEastAsia"/>
-        </w:rPr>
-        <w:t xml:space="preserve"> – cw</w:t>
+      <w:proofErr w:type="spellEnd"/>
+      <w:r>
+        <w:rPr>
+          <w:rFonts w:eastAsiaTheme="minorEastAsia"/>
+        </w:rPr>
+        <w:t xml:space="preserve"> – </w:t>
+      </w:r>
+      <w:proofErr w:type="spellStart"/>
+      <w:r>
+        <w:rPr>
+          <w:rFonts w:eastAsiaTheme="minorEastAsia"/>
+        </w:rPr>
+        <w:t>cw</w:t>
       </w:r>
       <w:r>
         <w:rPr>
@@ -14076,11 +14847,19 @@
         </w:rPr>
         <w:t>ij</w:t>
       </w:r>
-      <w:r>
-        <w:rPr>
-          <w:rFonts w:eastAsiaTheme="minorEastAsia"/>
-        </w:rPr>
-        <w:t xml:space="preserve"> + cD</w:t>
+      <w:proofErr w:type="spellEnd"/>
+      <w:r>
+        <w:rPr>
+          <w:rFonts w:eastAsiaTheme="minorEastAsia"/>
+        </w:rPr>
+        <w:t xml:space="preserve"> + </w:t>
+      </w:r>
+      <w:proofErr w:type="spellStart"/>
+      <w:r>
+        <w:rPr>
+          <w:rFonts w:eastAsiaTheme="minorEastAsia"/>
+        </w:rPr>
+        <w:t>cD</w:t>
       </w:r>
       <w:r>
         <w:rPr>
@@ -14089,6 +14868,7 @@
         </w:rPr>
         <w:t>ij</w:t>
       </w:r>
+      <w:proofErr w:type="spellEnd"/>
       <w:r>
         <w:rPr>
           <w:rFonts w:eastAsiaTheme="minorEastAsia"/>
@@ -14100,7 +14880,14 @@
         <w:rPr>
           <w:rFonts w:eastAsiaTheme="minorEastAsia"/>
         </w:rPr>
-        <w:t>+ co</w:t>
+        <w:t xml:space="preserve">+ </w:t>
+      </w:r>
+      <w:proofErr w:type="spellStart"/>
+      <w:r>
+        <w:rPr>
+          <w:rFonts w:eastAsiaTheme="minorEastAsia"/>
+        </w:rPr>
+        <w:t>co</w:t>
       </w:r>
       <w:r>
         <w:rPr>
@@ -14116,6 +14903,7 @@
         </w:rPr>
         <w:t>i</w:t>
       </w:r>
+      <w:proofErr w:type="spellEnd"/>
       <w:r>
         <w:rPr>
           <w:rFonts w:eastAsiaTheme="minorEastAsia"/>
@@ -14150,7 +14938,14 @@
         <w:rPr>
           <w:rFonts w:eastAsiaTheme="minorEastAsia"/>
         </w:rPr>
-        <w:t xml:space="preserve"> account balances to q</w:t>
+        <w:t xml:space="preserve"> account balances to </w:t>
+      </w:r>
+      <w:proofErr w:type="spellStart"/>
+      <w:r>
+        <w:rPr>
+          <w:rFonts w:eastAsiaTheme="minorEastAsia"/>
+        </w:rPr>
+        <w:t>q</w:t>
       </w:r>
       <w:r>
         <w:rPr>
@@ -14159,6 +14954,7 @@
         </w:rPr>
         <w:t>j</w:t>
       </w:r>
+      <w:proofErr w:type="spellEnd"/>
       <w:r>
         <w:rPr>
           <w:rFonts w:eastAsiaTheme="minorEastAsia"/>
@@ -14199,6 +14995,8 @@
       </w:r>
     </w:p>
     <w:p>
+      <w:proofErr w:type="spellStart"/>
+      <w:proofErr w:type="gramStart"/>
       <w:r>
         <w:t>a</w:t>
       </w:r>
@@ -14208,12 +15006,24 @@
         </w:rPr>
         <w:t>ij</w:t>
       </w:r>
+      <w:proofErr w:type="spellEnd"/>
+      <w:proofErr w:type="gramEnd"/>
       <w:r>
         <w:tab/>
-        <w:t>IRA life expectancy at age in year i for account j</w:t>
-      </w:r>
-    </w:p>
-    <w:p>
+        <w:t xml:space="preserve">IRA life expectancy at age in year </w:t>
+      </w:r>
+      <w:proofErr w:type="spellStart"/>
+      <w:r>
+        <w:t>i</w:t>
+      </w:r>
+      <w:proofErr w:type="spellEnd"/>
+      <w:r>
+        <w:t xml:space="preserve"> for account j</w:t>
+      </w:r>
+    </w:p>
+    <w:p>
+      <w:proofErr w:type="spellStart"/>
+      <w:proofErr w:type="gramStart"/>
       <w:r>
         <w:t>B</w:t>
       </w:r>
@@ -14223,12 +15033,16 @@
         </w:rPr>
         <w:t>cg</w:t>
       </w:r>
+      <w:proofErr w:type="spellEnd"/>
+      <w:proofErr w:type="gramEnd"/>
       <w:r>
         <w:tab/>
         <w:t>Number of capital gains tax brackets</w:t>
       </w:r>
     </w:p>
     <w:p>
+      <w:proofErr w:type="spellStart"/>
+      <w:proofErr w:type="gramStart"/>
       <w:r>
         <w:t>B</w:t>
       </w:r>
@@ -14238,6 +15052,8 @@
         </w:rPr>
         <w:t>t</w:t>
       </w:r>
+      <w:proofErr w:type="spellEnd"/>
+      <w:proofErr w:type="gramEnd"/>
       <w:r>
         <w:tab/>
         <w:t>Number of tax brackets</w:t>
@@ -14247,6 +15063,8 @@
       </w:r>
     </w:p>
     <w:p>
+      <w:proofErr w:type="spellStart"/>
+      <w:proofErr w:type="gramStart"/>
       <w:r>
         <w:t>b</w:t>
       </w:r>
@@ -14256,15 +15074,27 @@
         </w:rPr>
         <w:t>ij</w:t>
       </w:r>
+      <w:proofErr w:type="spellEnd"/>
+      <w:proofErr w:type="gramEnd"/>
       <w:r>
         <w:tab/>
-        <w:t xml:space="preserve">balance of account j in year i </w:t>
-      </w:r>
-    </w:p>
-    <w:p>
+        <w:t xml:space="preserve">balance of account j in year </w:t>
+      </w:r>
+      <w:proofErr w:type="spellStart"/>
+      <w:r>
+        <w:t>i</w:t>
+      </w:r>
+      <w:proofErr w:type="spellEnd"/>
+      <w:r>
+        <w:t xml:space="preserve"> </w:t>
+      </w:r>
+    </w:p>
+    <w:p>
+      <w:proofErr w:type="gramStart"/>
       <w:r>
         <w:t>d</w:t>
       </w:r>
+      <w:proofErr w:type="gramEnd"/>
       <w:r>
         <w:tab/>
         <w:t>desired minimum</w:t>
@@ -14280,9 +15110,13 @@
       </w:r>
     </w:p>
     <w:p>
+      <w:proofErr w:type="spellStart"/>
+      <w:proofErr w:type="gramStart"/>
       <w:r>
         <w:t>dm</w:t>
       </w:r>
+      <w:proofErr w:type="spellEnd"/>
+      <w:proofErr w:type="gramEnd"/>
       <w:r>
         <w:tab/>
         <w:t>desire maximal after</w:t>
@@ -14292,6 +15126,7 @@
       </w:r>
     </w:p>
     <w:p>
+      <w:proofErr w:type="spellStart"/>
       <w:r>
         <w:t>D</w:t>
       </w:r>
@@ -14307,6 +15142,7 @@
         </w:rPr>
         <w:t>j</w:t>
       </w:r>
+      <w:proofErr w:type="spellEnd"/>
       <w:r>
         <w:tab/>
         <w:t xml:space="preserve">deposits to </w:t>
@@ -14318,10 +15154,16 @@
         <w:t>account in</w:t>
       </w:r>
       <w:r>
-        <w:t xml:space="preserve"> year i</w:t>
-      </w:r>
-    </w:p>
-    <w:p>
+        <w:t xml:space="preserve"> year </w:t>
+      </w:r>
+      <w:proofErr w:type="spellStart"/>
+      <w:r>
+        <w:t>i</w:t>
+      </w:r>
+      <w:proofErr w:type="spellEnd"/>
+    </w:p>
+    <w:p>
+      <w:proofErr w:type="spellStart"/>
       <w:r>
         <w:t>D</w:t>
       </w:r>
@@ -14337,12 +15179,23 @@
         </w:rPr>
         <w:t>A</w:t>
       </w:r>
+      <w:proofErr w:type="spellEnd"/>
       <w:r>
         <w:tab/>
-        <w:t>The discount rate for the jth account</w:t>
-      </w:r>
-    </w:p>
-    <w:p>
+        <w:t xml:space="preserve">The discount rate for the </w:t>
+      </w:r>
+      <w:proofErr w:type="spellStart"/>
+      <w:r>
+        <w:t>jth</w:t>
+      </w:r>
+      <w:proofErr w:type="spellEnd"/>
+      <w:r>
+        <w:t xml:space="preserve"> account</w:t>
+      </w:r>
+    </w:p>
+    <w:p>
+      <w:proofErr w:type="spellStart"/>
+      <w:proofErr w:type="gramStart"/>
       <w:r>
         <w:t>e</w:t>
       </w:r>
@@ -14352,9 +15205,15 @@
         </w:rPr>
         <w:t>i</w:t>
       </w:r>
+      <w:proofErr w:type="spellEnd"/>
+      <w:proofErr w:type="gramEnd"/>
       <w:r>
         <w:tab/>
-        <w:t>Special expenses that have a limited duration. These will not be counted as part of s</w:t>
+        <w:t xml:space="preserve">Special expenses that have a limited duration. These will not be counted as part of </w:t>
+      </w:r>
+      <w:proofErr w:type="spellStart"/>
+      <w:r>
+        <w:t>s</w:t>
       </w:r>
       <w:r>
         <w:rPr>
@@ -14362,6 +15221,7 @@
         </w:rPr>
         <w:t>i</w:t>
       </w:r>
+      <w:proofErr w:type="spellEnd"/>
     </w:p>
     <w:p>
       <w:pPr>
@@ -14369,6 +15229,7 @@
           <w:rFonts w:eastAsiaTheme="minorEastAsia"/>
         </w:rPr>
       </w:pPr>
+      <w:proofErr w:type="gramStart"/>
       <w:r>
         <w:rPr>
           <w:rFonts w:eastAsiaTheme="minorEastAsia"/>
@@ -14382,6 +15243,7 @@
         </w:rPr>
         <w:t>i</w:t>
       </w:r>
+      <w:proofErr w:type="gramEnd"/>
       <w:r>
         <w:rPr>
           <w:rFonts w:eastAsiaTheme="minorEastAsia"/>
@@ -14391,6 +15253,7 @@
       </w:r>
     </w:p>
     <w:p>
+      <w:proofErr w:type="spellStart"/>
       <w:r>
         <w:t>F</w:t>
       </w:r>
@@ -14406,57 +15269,74 @@
         </w:rPr>
         <w:t>cg</w:t>
       </w:r>
+      <w:proofErr w:type="spellEnd"/>
       <w:r>
         <w:tab/>
         <w:t xml:space="preserve">floor of the capital gains bracket l </w:t>
       </w:r>
     </w:p>
     <w:p>
+      <w:proofErr w:type="spellStart"/>
+      <w:proofErr w:type="gramStart"/>
       <w:r>
         <w:t>i</w:t>
       </w:r>
+      <w:proofErr w:type="spellEnd"/>
+      <w:proofErr w:type="gramEnd"/>
       <w:r>
         <w:tab/>
         <w:t>index for number of retirement years</w:t>
       </w:r>
     </w:p>
     <w:p>
+      <w:proofErr w:type="spellStart"/>
+      <w:proofErr w:type="gramStart"/>
       <w:r>
         <w:t>inf</w:t>
       </w:r>
+      <w:proofErr w:type="spellEnd"/>
+      <w:proofErr w:type="gramEnd"/>
       <w:r>
         <w:tab/>
         <w:t>inflation rate</w:t>
       </w:r>
     </w:p>
     <w:p>
+      <w:proofErr w:type="gramStart"/>
       <w:r>
         <w:t>j</w:t>
       </w:r>
+      <w:proofErr w:type="gramEnd"/>
       <w:r>
         <w:tab/>
         <w:t>index for the number of accounts</w:t>
       </w:r>
     </w:p>
     <w:p>
+      <w:proofErr w:type="gramStart"/>
       <w:r>
         <w:t>k</w:t>
       </w:r>
+      <w:proofErr w:type="gramEnd"/>
       <w:r>
         <w:tab/>
         <w:t>index for the tax brackets</w:t>
       </w:r>
     </w:p>
     <w:p>
+      <w:proofErr w:type="gramStart"/>
       <w:r>
         <w:t>l</w:t>
       </w:r>
+      <w:proofErr w:type="gramEnd"/>
       <w:r>
         <w:tab/>
         <w:t>index for capital gains tax brackets</w:t>
       </w:r>
     </w:p>
     <w:p>
+      <w:proofErr w:type="spellStart"/>
+      <w:proofErr w:type="gramStart"/>
       <w:r>
         <w:t>m</w:t>
       </w:r>
@@ -14466,12 +15346,24 @@
         </w:rPr>
         <w:t>ik</w:t>
       </w:r>
+      <w:proofErr w:type="spellEnd"/>
+      <w:proofErr w:type="gramEnd"/>
       <w:r>
         <w:tab/>
-        <w:t xml:space="preserve">size of the kth tax bracket in year i </w:t>
-      </w:r>
-    </w:p>
-    <w:p>
+        <w:t xml:space="preserve">size of the kth tax bracket in year </w:t>
+      </w:r>
+      <w:proofErr w:type="spellStart"/>
+      <w:r>
+        <w:t>i</w:t>
+      </w:r>
+      <w:proofErr w:type="spellEnd"/>
+      <w:r>
+        <w:t xml:space="preserve"> </w:t>
+      </w:r>
+    </w:p>
+    <w:p>
+      <w:proofErr w:type="spellStart"/>
+      <w:proofErr w:type="gramStart"/>
       <w:r>
         <w:t>mc</w:t>
       </w:r>
@@ -14481,12 +15373,16 @@
         </w:rPr>
         <w:t>ir</w:t>
       </w:r>
+      <w:proofErr w:type="spellEnd"/>
+      <w:proofErr w:type="gramEnd"/>
       <w:r>
         <w:tab/>
         <w:t>maximum contribution to TDRA for retiree r</w:t>
       </w:r>
     </w:p>
     <w:p>
+      <w:proofErr w:type="spellStart"/>
+      <w:proofErr w:type="gramStart"/>
       <w:r>
         <w:lastRenderedPageBreak/>
         <w:t>mcg</w:t>
@@ -14497,15 +15393,27 @@
         </w:rPr>
         <w:t>il</w:t>
       </w:r>
+      <w:proofErr w:type="spellEnd"/>
+      <w:proofErr w:type="gramEnd"/>
       <w:r>
         <w:tab/>
-        <w:t xml:space="preserve">size of the lth capital gains bracket in year i </w:t>
-      </w:r>
-    </w:p>
-    <w:p>
+        <w:t xml:space="preserve">size of the lth capital gains bracket in year </w:t>
+      </w:r>
+      <w:proofErr w:type="spellStart"/>
+      <w:r>
+        <w:t>i</w:t>
+      </w:r>
+      <w:proofErr w:type="spellEnd"/>
+      <w:r>
+        <w:t xml:space="preserve"> </w:t>
+      </w:r>
+    </w:p>
+    <w:p>
+      <w:proofErr w:type="gramStart"/>
       <w:r>
         <w:t>n</w:t>
       </w:r>
+      <w:proofErr w:type="gramEnd"/>
       <w:r>
         <w:tab/>
         <w:t>Number of retirement years</w:t>
@@ -14521,24 +15429,36 @@
         </w:rPr>
         <w:t>70</w:t>
       </w:r>
+      <w:proofErr w:type="gramStart"/>
       <w:r>
         <w:rPr>
           <w:vertAlign w:val="subscript"/>
         </w:rPr>
         <w:t>,j</w:t>
       </w:r>
+      <w:proofErr w:type="gramEnd"/>
       <w:r>
         <w:tab/>
         <w:t>year number that retiree</w:t>
       </w:r>
       <w:r>
-        <w:t xml:space="preserve"> owning the jth account</w:t>
+        <w:t xml:space="preserve"> owning the </w:t>
+      </w:r>
+      <w:proofErr w:type="spellStart"/>
+      <w:r>
+        <w:t>jth</w:t>
+      </w:r>
+      <w:proofErr w:type="spellEnd"/>
+      <w:r>
+        <w:t xml:space="preserve"> account</w:t>
       </w:r>
       <w:r>
         <w:t xml:space="preserve"> is age 70</w:t>
       </w:r>
     </w:p>
     <w:p>
+      <w:proofErr w:type="spellStart"/>
+      <w:proofErr w:type="gramStart"/>
       <w:r>
         <w:t>n</w:t>
       </w:r>
@@ -14548,6 +15468,8 @@
         </w:rPr>
         <w:t>l</w:t>
       </w:r>
+      <w:proofErr w:type="spellEnd"/>
+      <w:proofErr w:type="gramEnd"/>
       <w:r>
         <w:rPr>
           <w:vertAlign w:val="subscript"/>
@@ -14555,10 +15477,20 @@
         <w:tab/>
       </w:r>
       <w:r>
-        <w:t>Number of accounts (i.e., number TDRA + number Roth+ aftertax accounts)</w:t>
-      </w:r>
-    </w:p>
-    <w:p>
+        <w:t xml:space="preserve">Number of accounts (i.e., number TDRA + number Roth+ </w:t>
+      </w:r>
+      <w:proofErr w:type="spellStart"/>
+      <w:r>
+        <w:t>aftertax</w:t>
+      </w:r>
+      <w:proofErr w:type="spellEnd"/>
+      <w:r>
+        <w:t xml:space="preserve"> accounts)</w:t>
+      </w:r>
+    </w:p>
+    <w:p>
+      <w:proofErr w:type="spellStart"/>
+      <w:proofErr w:type="gramStart"/>
       <w:r>
         <w:t>n</w:t>
       </w:r>
@@ -14568,6 +15500,8 @@
         </w:rPr>
         <w:t>AT</w:t>
       </w:r>
+      <w:proofErr w:type="spellEnd"/>
+      <w:proofErr w:type="gramEnd"/>
       <w:r>
         <w:rPr>
           <w:vertAlign w:val="superscript"/>
@@ -14580,8 +15514,25 @@
         </w:rPr>
         <w:tab/>
       </w:r>
-      <w:r>
-        <w:t>Aftertax account index (when there is an aftertax account, n</w:t>
+      <w:proofErr w:type="spellStart"/>
+      <w:r>
+        <w:t>Aftertax</w:t>
+      </w:r>
+      <w:proofErr w:type="spellEnd"/>
+      <w:r>
+        <w:t xml:space="preserve"> account index (when there is an </w:t>
+      </w:r>
+      <w:proofErr w:type="spellStart"/>
+      <w:r>
+        <w:t>aftertax</w:t>
+      </w:r>
+      <w:proofErr w:type="spellEnd"/>
+      <w:r>
+        <w:t xml:space="preserve"> account, </w:t>
+      </w:r>
+      <w:proofErr w:type="spellStart"/>
+      <w:r>
+        <w:t>n</w:t>
       </w:r>
       <w:r>
         <w:rPr>
@@ -14589,8 +15540,13 @@
         </w:rPr>
         <w:t>AT</w:t>
       </w:r>
-      <w:r>
-        <w:t xml:space="preserve"> will equal n</w:t>
+      <w:proofErr w:type="spellEnd"/>
+      <w:r>
+        <w:t xml:space="preserve"> will equal </w:t>
+      </w:r>
+      <w:proofErr w:type="spellStart"/>
+      <w:r>
+        <w:t>n</w:t>
       </w:r>
       <w:r>
         <w:rPr>
@@ -14598,11 +15554,13 @@
         </w:rPr>
         <w:t>l</w:t>
       </w:r>
+      <w:proofErr w:type="spellEnd"/>
       <w:r>
         <w:t>)</w:t>
       </w:r>
     </w:p>
     <w:p>
+      <w:proofErr w:type="gramStart"/>
       <w:r>
         <w:t>o</w:t>
       </w:r>
@@ -14612,18 +15570,29 @@
         </w:rPr>
         <w:t>i</w:t>
       </w:r>
+      <w:proofErr w:type="gramEnd"/>
       <w:r>
         <w:tab/>
         <w:t>Other in</w:t>
       </w:r>
       <w:r>
-        <w:t>come in the ith year</w:t>
+        <w:t xml:space="preserve">come in the </w:t>
+      </w:r>
+      <w:proofErr w:type="spellStart"/>
+      <w:r>
+        <w:t>ith</w:t>
+      </w:r>
+      <w:proofErr w:type="spellEnd"/>
+      <w:r>
+        <w:t xml:space="preserve"> year</w:t>
       </w:r>
       <w:r>
         <w:t xml:space="preserve">. This includes income defined in the configuration income sections as well as returns from asset sales. </w:t>
       </w:r>
     </w:p>
     <w:p>
+      <w:proofErr w:type="spellStart"/>
+      <w:proofErr w:type="gramStart"/>
       <w:r>
         <w:t>o</w:t>
       </w:r>
@@ -14639,9 +15608,23 @@
         </w:rPr>
         <w:t>i</w:t>
       </w:r>
+      <w:proofErr w:type="spellEnd"/>
+      <w:proofErr w:type="gramEnd"/>
       <w:r>
         <w:tab/>
-        <w:t>Other taxable income in the ith year (o</w:t>
+        <w:t xml:space="preserve">Other taxable income in the </w:t>
+      </w:r>
+      <w:proofErr w:type="spellStart"/>
+      <w:r>
+        <w:t>ith</w:t>
+      </w:r>
+      <w:proofErr w:type="spellEnd"/>
+      <w:r>
+        <w:t xml:space="preserve"> year (</w:t>
+      </w:r>
+      <w:proofErr w:type="spellStart"/>
+      <w:r>
+        <w:t>o</w:t>
       </w:r>
       <w:r>
         <w:rPr>
@@ -14655,6 +15638,7 @@
         </w:rPr>
         <w:t>i</w:t>
       </w:r>
+      <w:proofErr w:type="spellEnd"/>
       <w:r>
         <w:t xml:space="preserve"> is the ordinary taxable </w:t>
       </w:r>
@@ -14677,6 +15661,8 @@
           <w:rFonts w:eastAsiaTheme="minorEastAsia"/>
         </w:rPr>
       </w:pPr>
+      <w:proofErr w:type="spellStart"/>
+      <w:proofErr w:type="gramStart"/>
       <w:r>
         <w:t>o</w:t>
       </w:r>
@@ -14692,6 +15678,8 @@
         </w:rPr>
         <w:t>i</w:t>
       </w:r>
+      <w:proofErr w:type="spellEnd"/>
+      <w:proofErr w:type="gramEnd"/>
       <w:r>
         <w:rPr>
           <w:vertAlign w:val="subscript"/>
@@ -14714,7 +15702,21 @@
         <w:rPr>
           <w:rFonts w:eastAsiaTheme="minorEastAsia"/>
         </w:rPr>
-        <w:t xml:space="preserve"> sale in the ith year</w:t>
+        <w:t xml:space="preserve"> sale in the </w:t>
+      </w:r>
+      <w:proofErr w:type="spellStart"/>
+      <w:r>
+        <w:rPr>
+          <w:rFonts w:eastAsiaTheme="minorEastAsia"/>
+        </w:rPr>
+        <w:t>ith</w:t>
+      </w:r>
+      <w:proofErr w:type="spellEnd"/>
+      <w:r>
+        <w:rPr>
+          <w:rFonts w:eastAsiaTheme="minorEastAsia"/>
+        </w:rPr>
+        <w:t xml:space="preserve"> year</w:t>
       </w:r>
       <w:r>
         <w:rPr>
@@ -14724,6 +15726,8 @@
       </w:r>
     </w:p>
     <w:p>
+      <w:proofErr w:type="spellStart"/>
+      <w:proofErr w:type="gramStart"/>
       <w:r>
         <w:t>o</w:t>
       </w:r>
@@ -14739,6 +15743,8 @@
         </w:rPr>
         <w:t>i</w:t>
       </w:r>
+      <w:proofErr w:type="spellEnd"/>
+      <w:proofErr w:type="gramEnd"/>
       <w:r>
         <w:rPr>
           <w:vertAlign w:val="subscript"/>
@@ -14749,7 +15755,28 @@
         <w:rPr>
           <w:rFonts w:eastAsiaTheme="minorEastAsia"/>
         </w:rPr>
-        <w:t>Other taxable capital gains from asset sale in the ith year (taxable capital gains related to o</w:t>
+        <w:t xml:space="preserve">Other taxable capital gains from asset sale in the </w:t>
+      </w:r>
+      <w:proofErr w:type="spellStart"/>
+      <w:r>
+        <w:rPr>
+          <w:rFonts w:eastAsiaTheme="minorEastAsia"/>
+        </w:rPr>
+        <w:t>ith</w:t>
+      </w:r>
+      <w:proofErr w:type="spellEnd"/>
+      <w:r>
+        <w:rPr>
+          <w:rFonts w:eastAsiaTheme="minorEastAsia"/>
+        </w:rPr>
+        <w:t xml:space="preserve"> year (taxable capital gains related to </w:t>
+      </w:r>
+      <w:proofErr w:type="spellStart"/>
+      <w:r>
+        <w:rPr>
+          <w:rFonts w:eastAsiaTheme="minorEastAsia"/>
+        </w:rPr>
+        <w:t>o</w:t>
       </w:r>
       <w:r>
         <w:rPr>
@@ -14765,6 +15792,7 @@
         </w:rPr>
         <w:t>i</w:t>
       </w:r>
+      <w:proofErr w:type="spellEnd"/>
       <w:r>
         <w:rPr>
           <w:rFonts w:eastAsiaTheme="minorEastAsia"/>
@@ -14778,6 +15806,7 @@
           <w:rFonts w:eastAsiaTheme="minorEastAsia"/>
         </w:rPr>
       </w:pPr>
+      <w:proofErr w:type="gramStart"/>
       <w:r>
         <w:rPr>
           <w:rFonts w:eastAsiaTheme="minorEastAsia"/>
@@ -14791,6 +15820,7 @@
         </w:rPr>
         <w:t>i</w:t>
       </w:r>
+      <w:proofErr w:type="gramEnd"/>
       <w:r>
         <w:rPr>
           <w:rFonts w:eastAsiaTheme="minorEastAsia"/>
@@ -14830,6 +15860,8 @@
       </w:r>
     </w:p>
     <w:p>
+      <w:proofErr w:type="spellStart"/>
+      <w:proofErr w:type="gramStart"/>
       <w:r>
         <w:rPr>
           <w:rFonts w:eastAsiaTheme="minorEastAsia"/>
@@ -14843,12 +15875,21 @@
         </w:rPr>
         <w:t>i</w:t>
       </w:r>
+      <w:proofErr w:type="spellEnd"/>
+      <w:proofErr w:type="gramEnd"/>
       <w:r>
         <w:tab/>
-        <w:t>Present Value in year i</w:t>
-      </w:r>
-    </w:p>
-    <w:p>
+        <w:t xml:space="preserve">Present Value in year </w:t>
+      </w:r>
+      <w:proofErr w:type="spellStart"/>
+      <w:r>
+        <w:t>i</w:t>
+      </w:r>
+      <w:proofErr w:type="spellEnd"/>
+    </w:p>
+    <w:p>
+      <w:proofErr w:type="spellStart"/>
+      <w:proofErr w:type="gramStart"/>
       <w:r>
         <w:t>q</w:t>
       </w:r>
@@ -14858,6 +15899,8 @@
         </w:rPr>
         <w:t>j</w:t>
       </w:r>
+      <w:proofErr w:type="spellEnd"/>
+      <w:proofErr w:type="gramEnd"/>
       <w:r>
         <w:tab/>
         <w:t>balance for account j at the start of retirement</w:t>
@@ -14873,6 +15916,8 @@
       </w:r>
     </w:p>
     <w:p>
+      <w:proofErr w:type="spellStart"/>
+      <w:proofErr w:type="gramStart"/>
       <w:r>
         <w:t>r</w:t>
       </w:r>
@@ -14882,12 +15927,24 @@
         </w:rPr>
         <w:t>ij</w:t>
       </w:r>
+      <w:proofErr w:type="spellEnd"/>
+      <w:proofErr w:type="gramEnd"/>
       <w:r>
         <w:tab/>
-        <w:t xml:space="preserve">rate of return for account j in year i </w:t>
-      </w:r>
-    </w:p>
-    <w:p>
+        <w:t xml:space="preserve">rate of return for account j in year </w:t>
+      </w:r>
+      <w:proofErr w:type="spellStart"/>
+      <w:r>
+        <w:t>i</w:t>
+      </w:r>
+      <w:proofErr w:type="spellEnd"/>
+      <w:r>
+        <w:t xml:space="preserve"> </w:t>
+      </w:r>
+    </w:p>
+    <w:p>
+      <w:proofErr w:type="spellStart"/>
+      <w:proofErr w:type="gramStart"/>
       <w:r>
         <w:t>r</w:t>
       </w:r>
@@ -14897,12 +15954,16 @@
         </w:rPr>
         <w:t>cg</w:t>
       </w:r>
+      <w:proofErr w:type="spellEnd"/>
+      <w:proofErr w:type="gramEnd"/>
       <w:r>
         <w:tab/>
         <w:t>capital gains tax rate (temp until cg tax brackets are working)</w:t>
       </w:r>
     </w:p>
     <w:p>
+      <w:proofErr w:type="spellStart"/>
+      <w:proofErr w:type="gramStart"/>
       <w:r>
         <w:t>sd</w:t>
       </w:r>
@@ -14912,12 +15973,24 @@
         </w:rPr>
         <w:t>i</w:t>
       </w:r>
+      <w:proofErr w:type="spellEnd"/>
+      <w:proofErr w:type="gramEnd"/>
       <w:r>
         <w:tab/>
-        <w:t xml:space="preserve">Standard deduction in year i </w:t>
-      </w:r>
-    </w:p>
-    <w:p>
+        <w:t xml:space="preserve">Standard deduction in year </w:t>
+      </w:r>
+      <w:proofErr w:type="spellStart"/>
+      <w:r>
+        <w:t>i</w:t>
+      </w:r>
+      <w:proofErr w:type="spellEnd"/>
+      <w:r>
+        <w:t xml:space="preserve"> </w:t>
+      </w:r>
+    </w:p>
+    <w:p>
+      <w:proofErr w:type="spellStart"/>
+      <w:proofErr w:type="gramStart"/>
       <w:r>
         <w:t>s</w:t>
       </w:r>
@@ -14927,6 +16000,8 @@
         </w:rPr>
         <w:t>i</w:t>
       </w:r>
+      <w:proofErr w:type="spellEnd"/>
+      <w:proofErr w:type="gramEnd"/>
       <w:r>
         <w:rPr>
           <w:vertAlign w:val="subscript"/>
@@ -14937,10 +16012,17 @@
         <w:t>S</w:t>
       </w:r>
       <w:r>
-        <w:t>pendable amount in year i</w:t>
-      </w:r>
-    </w:p>
-    <w:p>
+        <w:t xml:space="preserve">pendable amount in year </w:t>
+      </w:r>
+      <w:proofErr w:type="spellStart"/>
+      <w:r>
+        <w:t>i</w:t>
+      </w:r>
+      <w:proofErr w:type="spellEnd"/>
+    </w:p>
+    <w:p>
+      <w:proofErr w:type="spellStart"/>
+      <w:proofErr w:type="gramStart"/>
       <w:r>
         <w:t>SS</w:t>
       </w:r>
@@ -14950,12 +16032,24 @@
         </w:rPr>
         <w:t>i</w:t>
       </w:r>
+      <w:proofErr w:type="spellEnd"/>
+      <w:proofErr w:type="gramEnd"/>
       <w:r>
         <w:tab/>
-        <w:t xml:space="preserve">Social Security income in year i </w:t>
-      </w:r>
-    </w:p>
-    <w:p>
+        <w:t xml:space="preserve">Social Security income in year </w:t>
+      </w:r>
+      <w:proofErr w:type="spellStart"/>
+      <w:r>
+        <w:t>i</w:t>
+      </w:r>
+      <w:proofErr w:type="spellEnd"/>
+      <w:r>
+        <w:t xml:space="preserve"> </w:t>
+      </w:r>
+    </w:p>
+    <w:p>
+      <w:proofErr w:type="spellStart"/>
+      <w:proofErr w:type="gramStart"/>
       <w:r>
         <w:t>SS</w:t>
       </w:r>
@@ -14965,12 +16059,16 @@
         </w:rPr>
         <w:t>t</w:t>
       </w:r>
+      <w:proofErr w:type="spellEnd"/>
+      <w:proofErr w:type="gramEnd"/>
       <w:r>
         <w:tab/>
         <w:t>Social Security faction that is taxable</w:t>
       </w:r>
     </w:p>
     <w:p>
+      <w:proofErr w:type="spellStart"/>
+      <w:proofErr w:type="gramStart"/>
       <w:r>
         <w:t>t</w:t>
       </w:r>
@@ -14986,12 +16084,16 @@
         </w:rPr>
         <w:t>cg</w:t>
       </w:r>
+      <w:proofErr w:type="spellEnd"/>
+      <w:proofErr w:type="gramEnd"/>
       <w:r>
         <w:tab/>
         <w:t>marginal capital gains tax rate in bracket l</w:t>
       </w:r>
     </w:p>
     <w:p>
+      <w:proofErr w:type="spellStart"/>
+      <w:proofErr w:type="gramStart"/>
       <w:r>
         <w:t>t</w:t>
       </w:r>
@@ -15001,12 +16103,16 @@
         </w:rPr>
         <w:t>k</w:t>
       </w:r>
+      <w:proofErr w:type="spellEnd"/>
+      <w:proofErr w:type="gramEnd"/>
       <w:r>
         <w:tab/>
         <w:t>marginal tax rate in tax bracket k</w:t>
       </w:r>
     </w:p>
     <w:p>
+      <w:proofErr w:type="spellStart"/>
+      <w:proofErr w:type="gramStart"/>
       <w:r>
         <w:t>uc</w:t>
       </w:r>
@@ -15016,18 +16122,27 @@
         </w:rPr>
         <w:t>ij</w:t>
       </w:r>
+      <w:proofErr w:type="spellEnd"/>
+      <w:proofErr w:type="gramEnd"/>
       <w:r>
         <w:tab/>
         <w:t>use</w:t>
       </w:r>
       <w:r>
-        <w:t>r defined contribution in year i</w:t>
-      </w:r>
+        <w:t xml:space="preserve">r defined contribution in year </w:t>
+      </w:r>
+      <w:proofErr w:type="spellStart"/>
+      <w:r>
+        <w:t>i</w:t>
+      </w:r>
+      <w:proofErr w:type="spellEnd"/>
       <w:r>
         <w:t xml:space="preserve"> to account j</w:t>
       </w:r>
     </w:p>
     <w:p>
+      <w:proofErr w:type="spellStart"/>
+      <w:proofErr w:type="gramStart"/>
       <w:r>
         <w:t>w</w:t>
       </w:r>
@@ -15043,15 +16158,24 @@
         </w:rPr>
         <w:t>j</w:t>
       </w:r>
+      <w:proofErr w:type="spellEnd"/>
+      <w:proofErr w:type="gramEnd"/>
       <w:r>
         <w:tab/>
         <w:t>with</w:t>
       </w:r>
       <w:r>
-        <w:t>drawal from account j in year i</w:t>
-      </w:r>
-    </w:p>
-    <w:p>
+        <w:t xml:space="preserve">drawal from account j in year </w:t>
+      </w:r>
+      <w:proofErr w:type="spellStart"/>
+      <w:r>
+        <w:t>i</w:t>
+      </w:r>
+      <w:proofErr w:type="spellEnd"/>
+    </w:p>
+    <w:p>
+      <w:proofErr w:type="spellStart"/>
+      <w:proofErr w:type="gramStart"/>
       <w:r>
         <w:t>x</w:t>
       </w:r>
@@ -15061,18 +16185,24 @@
         </w:rPr>
         <w:t>ik</w:t>
       </w:r>
+      <w:proofErr w:type="spellEnd"/>
+      <w:proofErr w:type="gramEnd"/>
       <w:r>
         <w:tab/>
         <w:t xml:space="preserve">ordinary taxable income in year </w:t>
       </w:r>
+      <w:proofErr w:type="spellStart"/>
       <w:r>
         <w:t>i</w:t>
       </w:r>
+      <w:proofErr w:type="spellEnd"/>
       <w:r>
         <w:t xml:space="preserve"> and bracket k</w:t>
       </w:r>
     </w:p>
     <w:p>
+      <w:proofErr w:type="spellStart"/>
+      <w:proofErr w:type="gramStart"/>
       <w:r>
         <w:t>y</w:t>
       </w:r>
@@ -15082,9 +16212,19 @@
         </w:rPr>
         <w:t>il</w:t>
       </w:r>
+      <w:proofErr w:type="spellEnd"/>
+      <w:proofErr w:type="gramEnd"/>
       <w:r>
         <w:tab/>
-        <w:t>capital gains income in year i and bracket l</w:t>
+        <w:t xml:space="preserve">capital gains income in year </w:t>
+      </w:r>
+      <w:proofErr w:type="spellStart"/>
+      <w:r>
+        <w:t>i</w:t>
+      </w:r>
+      <w:proofErr w:type="spellEnd"/>
+      <w:r>
+        <w:t xml:space="preserve"> and bracket l</w:t>
       </w:r>
     </w:p>
     <w:p/>
@@ -15100,6 +16240,7 @@
         </w:rPr>
         <w:t xml:space="preserve">Consolidated </w:t>
       </w:r>
+      <w:proofErr w:type="spellStart"/>
       <w:r>
         <w:rPr>
           <w:rFonts w:eastAsiaTheme="minorEastAsia"/>
@@ -15107,6 +16248,7 @@
         </w:rPr>
         <w:t>Todo</w:t>
       </w:r>
+      <w:proofErr w:type="spellEnd"/>
       <w:r>
         <w:rPr>
           <w:rFonts w:eastAsiaTheme="minorEastAsia"/>
@@ -15129,7 +16271,49 @@
         <w:rPr>
           <w:rFonts w:eastAsiaTheme="minorEastAsia"/>
         </w:rPr>
-        <w:t>Create a case to use Aeq x == beq as well as Aub x &lt;= bub</w:t>
+        <w:t xml:space="preserve">Create a case to use </w:t>
+      </w:r>
+      <w:proofErr w:type="spellStart"/>
+      <w:r>
+        <w:rPr>
+          <w:rFonts w:eastAsiaTheme="minorEastAsia"/>
+        </w:rPr>
+        <w:t>Aeq</w:t>
+      </w:r>
+      <w:proofErr w:type="spellEnd"/>
+      <w:r>
+        <w:rPr>
+          <w:rFonts w:eastAsiaTheme="minorEastAsia"/>
+        </w:rPr>
+        <w:t xml:space="preserve"> x == </w:t>
+      </w:r>
+      <w:proofErr w:type="spellStart"/>
+      <w:r>
+        <w:rPr>
+          <w:rFonts w:eastAsiaTheme="minorEastAsia"/>
+        </w:rPr>
+        <w:t>beq</w:t>
+      </w:r>
+      <w:proofErr w:type="spellEnd"/>
+      <w:r>
+        <w:rPr>
+          <w:rFonts w:eastAsiaTheme="minorEastAsia"/>
+        </w:rPr>
+        <w:t xml:space="preserve"> as well as </w:t>
+      </w:r>
+      <w:proofErr w:type="spellStart"/>
+      <w:r>
+        <w:rPr>
+          <w:rFonts w:eastAsiaTheme="minorEastAsia"/>
+        </w:rPr>
+        <w:t>Aub</w:t>
+      </w:r>
+      <w:proofErr w:type="spellEnd"/>
+      <w:r>
+        <w:rPr>
+          <w:rFonts w:eastAsiaTheme="minorEastAsia"/>
+        </w:rPr>
+        <w:t xml:space="preserve"> x &lt;= bub</w:t>
       </w:r>
     </w:p>
     <w:p>
@@ -15166,7 +16350,35 @@
         <w:rPr>
           <w:rFonts w:eastAsiaTheme="minorEastAsia"/>
         </w:rPr>
-        <w:t>Add to this document a note that income and expense info timelines tie back to the primary age line. That is, if [income.apt] include ‘62-‘ then the model will match this with the primary retiree’s 62 year and forward.</w:t>
+        <w:t>Add to this document a note that income and expense info timelines tie back to the primary age line. That is, if [</w:t>
+      </w:r>
+      <w:proofErr w:type="spellStart"/>
+      <w:r>
+        <w:rPr>
+          <w:rFonts w:eastAsiaTheme="minorEastAsia"/>
+        </w:rPr>
+        <w:t>income.apt</w:t>
+      </w:r>
+      <w:proofErr w:type="spellEnd"/>
+      <w:r>
+        <w:rPr>
+          <w:rFonts w:eastAsiaTheme="minorEastAsia"/>
+        </w:rPr>
+        <w:t>] include ‘62-</w:t>
+      </w:r>
+      <w:proofErr w:type="gramStart"/>
+      <w:r>
+        <w:rPr>
+          <w:rFonts w:eastAsiaTheme="minorEastAsia"/>
+        </w:rPr>
+        <w:t>‘ then</w:t>
+      </w:r>
+      <w:proofErr w:type="gramEnd"/>
+      <w:r>
+        <w:rPr>
+          <w:rFonts w:eastAsiaTheme="minorEastAsia"/>
+        </w:rPr>
+        <w:t xml:space="preserve"> the model will match this with the primary retiree’s 62 year and forward.</w:t>
       </w:r>
     </w:p>
     <w:p>
@@ -15215,7 +16427,21 @@
         <w:rPr>
           <w:rFonts w:eastAsiaTheme="minorEastAsia"/>
         </w:rPr>
-        <w:t>Add sells cost to illiquid assets a 4% (</w:t>
+        <w:t>Fix BUG, when someone’s through date ends there accounts/</w:t>
+      </w:r>
+      <w:proofErr w:type="spellStart"/>
+      <w:r>
+        <w:rPr>
+          <w:rFonts w:eastAsiaTheme="minorEastAsia"/>
+        </w:rPr>
+        <w:t>ss</w:t>
+      </w:r>
+      <w:proofErr w:type="spellEnd"/>
+      <w:r>
+        <w:rPr>
+          <w:rFonts w:eastAsiaTheme="minorEastAsia"/>
+        </w:rPr>
+        <w:t>… should transfer over as needed (</w:t>
       </w:r>
       <w:r>
         <w:rPr>
@@ -15229,6 +16455,54 @@
           <w:rFonts w:eastAsiaTheme="minorEastAsia"/>
         </w:rPr>
         <w:t>)</w:t>
+      </w:r>
+      <w:r>
+        <w:rPr>
+          <w:rFonts w:eastAsiaTheme="minorEastAsia"/>
+        </w:rPr>
+        <w:t xml:space="preserve"> If the </w:t>
+      </w:r>
+      <w:proofErr w:type="spellStart"/>
+      <w:r>
+        <w:rPr>
+          <w:rFonts w:eastAsiaTheme="minorEastAsia"/>
+        </w:rPr>
+        <w:t>ss</w:t>
+      </w:r>
+      <w:proofErr w:type="spellEnd"/>
+      <w:r>
+        <w:rPr>
+          <w:rFonts w:eastAsiaTheme="minorEastAsia"/>
+        </w:rPr>
+        <w:t xml:space="preserve"> that is exiting is the larger </w:t>
+      </w:r>
+      <w:proofErr w:type="spellStart"/>
+      <w:r>
+        <w:rPr>
+          <w:rFonts w:eastAsiaTheme="minorEastAsia"/>
+        </w:rPr>
+        <w:t>ss</w:t>
+      </w:r>
+      <w:proofErr w:type="spellEnd"/>
+      <w:r>
+        <w:rPr>
+          <w:rFonts w:eastAsiaTheme="minorEastAsia"/>
+        </w:rPr>
+        <w:t xml:space="preserve"> amount (need to check this) then it should take the place of the lesser </w:t>
+      </w:r>
+      <w:proofErr w:type="spellStart"/>
+      <w:r>
+        <w:rPr>
+          <w:rFonts w:eastAsiaTheme="minorEastAsia"/>
+        </w:rPr>
+        <w:t>ss</w:t>
+      </w:r>
+      <w:proofErr w:type="spellEnd"/>
+      <w:r>
+        <w:rPr>
+          <w:rFonts w:eastAsiaTheme="minorEastAsia"/>
+        </w:rPr>
+        <w:t xml:space="preserve"> amount.</w:t>
       </w:r>
     </w:p>
     <w:p>
@@ -15246,7 +16520,41 @@
         <w:rPr>
           <w:rFonts w:eastAsiaTheme="minorEastAsia"/>
         </w:rPr>
-        <w:t>Add joint start [expense] section (</w:t>
+        <w:t xml:space="preserve">Fix BUG </w:t>
+      </w:r>
+      <w:r>
+        <w:rPr>
+          <w:rFonts w:eastAsiaTheme="minorEastAsia"/>
+        </w:rPr>
+        <w:t xml:space="preserve">Add </w:t>
+      </w:r>
+      <w:r>
+        <w:rPr>
+          <w:rFonts w:eastAsiaTheme="minorEastAsia"/>
+        </w:rPr>
+        <w:t xml:space="preserve">sells cost to illiquid assets at a settable </w:t>
+      </w:r>
+      <w:proofErr w:type="spellStart"/>
+      <w:r>
+        <w:rPr>
+          <w:rFonts w:eastAsiaTheme="minorEastAsia"/>
+        </w:rPr>
+        <w:t>percentabe</w:t>
+      </w:r>
+      <w:proofErr w:type="spellEnd"/>
+      <w:r>
+        <w:rPr>
+          <w:rFonts w:eastAsiaTheme="minorEastAsia"/>
+        </w:rPr>
+        <w:t xml:space="preserve"> with default at </w:t>
+      </w:r>
+      <w:bookmarkStart w:id="2" w:name="_GoBack"/>
+      <w:bookmarkEnd w:id="2"/>
+      <w:r>
+        <w:rPr>
+          <w:rFonts w:eastAsiaTheme="minorEastAsia"/>
+        </w:rPr>
+        <w:t>4% (</w:t>
       </w:r>
       <w:r>
         <w:rPr>
@@ -15277,7 +16585,7 @@
         <w:rPr>
           <w:rFonts w:eastAsiaTheme="minorEastAsia"/>
         </w:rPr>
-        <w:t>Add to top of account summary the rate of return for each account (</w:t>
+        <w:t>Add joint start [expense] section (</w:t>
       </w:r>
       <w:r>
         <w:rPr>
@@ -15291,6 +16599,12 @@
           <w:rFonts w:eastAsiaTheme="minorEastAsia"/>
         </w:rPr>
         <w:t>)</w:t>
+      </w:r>
+      <w:r>
+        <w:rPr>
+          <w:rFonts w:eastAsiaTheme="minorEastAsia"/>
+        </w:rPr>
+        <w:t>??? What was I thinking here???</w:t>
       </w:r>
     </w:p>
     <w:p>
@@ -15308,9 +16622,8 @@
         <w:rPr>
           <w:rFonts w:eastAsiaTheme="minorEastAsia"/>
         </w:rPr>
-        <w:t>Add to top of income and expense summary (rate of return or inflation rate “ror/infl” (</w:t>
-      </w:r>
-      <w:bookmarkStart w:id="2" w:name="_GoBack"/>
+        <w:t>Add to top of account summary the rate of return for each account (</w:t>
+      </w:r>
       <w:r>
         <w:rPr>
           <w:rFonts w:eastAsiaTheme="minorEastAsia"/>
@@ -15318,7 +16631,65 @@
         </w:rPr>
         <w:t>Version 1</w:t>
       </w:r>
-      <w:bookmarkEnd w:id="2"/>
+      <w:r>
+        <w:rPr>
+          <w:rFonts w:eastAsiaTheme="minorEastAsia"/>
+        </w:rPr>
+        <w:t>)</w:t>
+      </w:r>
+    </w:p>
+    <w:p>
+      <w:pPr>
+        <w:pStyle w:val="ListParagraph"/>
+        <w:numPr>
+          <w:ilvl w:val="0"/>
+          <w:numId w:val="1"/>
+        </w:numPr>
+        <w:rPr>
+          <w:rFonts w:eastAsiaTheme="minorEastAsia"/>
+        </w:rPr>
+      </w:pPr>
+      <w:r>
+        <w:rPr>
+          <w:rFonts w:eastAsiaTheme="minorEastAsia"/>
+        </w:rPr>
+        <w:t>Add to top of income and expense summary (rate of return or inflation rate “</w:t>
+      </w:r>
+      <w:proofErr w:type="spellStart"/>
+      <w:r>
+        <w:rPr>
+          <w:rFonts w:eastAsiaTheme="minorEastAsia"/>
+        </w:rPr>
+        <w:t>ror</w:t>
+      </w:r>
+      <w:proofErr w:type="spellEnd"/>
+      <w:r>
+        <w:rPr>
+          <w:rFonts w:eastAsiaTheme="minorEastAsia"/>
+        </w:rPr>
+        <w:t>/</w:t>
+      </w:r>
+      <w:proofErr w:type="spellStart"/>
+      <w:r>
+        <w:rPr>
+          <w:rFonts w:eastAsiaTheme="minorEastAsia"/>
+        </w:rPr>
+        <w:t>infl</w:t>
+      </w:r>
+      <w:proofErr w:type="spellEnd"/>
+      <w:r>
+        <w:rPr>
+          <w:rFonts w:eastAsiaTheme="minorEastAsia"/>
+        </w:rPr>
+        <w:t>” (</w:t>
+      </w:r>
+      <w:r>
+        <w:rPr>
+          <w:rFonts w:eastAsiaTheme="minorEastAsia"/>
+          <w:color w:val="FF0000"/>
+        </w:rPr>
+        <w:t>Version 1</w:t>
+      </w:r>
       <w:r>
         <w:rPr>
           <w:rFonts w:eastAsiaTheme="minorEastAsia"/>
@@ -15507,7 +16878,21 @@
         <w:rPr>
           <w:rFonts w:eastAsiaTheme="minorEastAsia"/>
         </w:rPr>
-        <w:t xml:space="preserve"> tax, ???) </w:t>
+        <w:t xml:space="preserve"> tax</w:t>
+      </w:r>
+      <w:proofErr w:type="gramStart"/>
+      <w:r>
+        <w:rPr>
+          <w:rFonts w:eastAsiaTheme="minorEastAsia"/>
+        </w:rPr>
+        <w:t>, ???)</w:t>
+      </w:r>
+      <w:proofErr w:type="gramEnd"/>
+      <w:r>
+        <w:rPr>
+          <w:rFonts w:eastAsiaTheme="minorEastAsia"/>
+        </w:rPr>
+        <w:t xml:space="preserve"> </w:t>
       </w:r>
       <w:r>
         <w:rPr>
@@ -15541,7 +16926,21 @@
         <w:rPr>
           <w:rFonts w:eastAsiaTheme="minorEastAsia"/>
         </w:rPr>
-        <w:t>about fsic (social security tax</w:t>
+        <w:t xml:space="preserve">about </w:t>
+      </w:r>
+      <w:proofErr w:type="spellStart"/>
+      <w:r>
+        <w:rPr>
+          <w:rFonts w:eastAsiaTheme="minorEastAsia"/>
+        </w:rPr>
+        <w:t>fsic</w:t>
+      </w:r>
+      <w:proofErr w:type="spellEnd"/>
+      <w:r>
+        <w:rPr>
+          <w:rFonts w:eastAsiaTheme="minorEastAsia"/>
+        </w:rPr>
+        <w:t xml:space="preserve"> (social security tax</w:t>
       </w:r>
       <w:r>
         <w:rPr>
@@ -15588,14 +16987,29 @@
         <w:rPr>
           <w:rFonts w:eastAsiaTheme="minorEastAsia"/>
         </w:rPr>
-        <w:t>) which would need a corresponding change to the basis bm</w:t>
+        <w:t xml:space="preserve">) which would need a corresponding change to the basis </w:t>
+      </w:r>
+      <w:proofErr w:type="spellStart"/>
+      <w:r>
+        <w:rPr>
+          <w:rFonts w:eastAsiaTheme="minorEastAsia"/>
+        </w:rPr>
+        <w:t>bm</w:t>
       </w:r>
       <w:r>
         <w:rPr>
           <w:rFonts w:eastAsiaTheme="minorEastAsia"/>
           <w:vertAlign w:val="subscript"/>
         </w:rPr>
-        <w:t xml:space="preserve">i </w:t>
+        <w:t>i</w:t>
+      </w:r>
+      <w:proofErr w:type="spellEnd"/>
+      <w:r>
+        <w:rPr>
+          <w:rFonts w:eastAsiaTheme="minorEastAsia"/>
+          <w:vertAlign w:val="subscript"/>
+        </w:rPr>
+        <w:t xml:space="preserve"> </w:t>
       </w:r>
       <w:r>
         <w:rPr>
@@ -15913,11 +17327,19 @@
           <w:rFonts w:eastAsiaTheme="minorEastAsia"/>
         </w:rPr>
       </w:pPr>
-      <w:r>
-        <w:rPr>
-          <w:rFonts w:eastAsiaTheme="minorEastAsia"/>
-        </w:rPr>
-        <w:t xml:space="preserve">Fplan </w:t>
+      <w:proofErr w:type="spellStart"/>
+      <w:r>
+        <w:rPr>
+          <w:rFonts w:eastAsiaTheme="minorEastAsia"/>
+        </w:rPr>
+        <w:t>Fplan</w:t>
+      </w:r>
+      <w:proofErr w:type="spellEnd"/>
+      <w:r>
+        <w:rPr>
+          <w:rFonts w:eastAsiaTheme="minorEastAsia"/>
+        </w:rPr>
+        <w:t xml:space="preserve"> </w:t>
       </w:r>
       <w:r>
         <w:rPr>
@@ -15951,7 +17373,21 @@
         <w:rPr>
           <w:rFonts w:eastAsiaTheme="minorEastAsia"/>
         </w:rPr>
-        <w:t>Emergency fund (6months – 1year, family emergencies,…)</w:t>
+        <w:t>Emergency fund (6months – 1year, family emergencies</w:t>
+      </w:r>
+      <w:proofErr w:type="gramStart"/>
+      <w:r>
+        <w:rPr>
+          <w:rFonts w:eastAsiaTheme="minorEastAsia"/>
+        </w:rPr>
+        <w:t>,…</w:t>
+      </w:r>
+      <w:proofErr w:type="gramEnd"/>
+      <w:r>
+        <w:rPr>
+          <w:rFonts w:eastAsiaTheme="minorEastAsia"/>
+        </w:rPr>
+        <w:t>)</w:t>
       </w:r>
     </w:p>
     <w:p>
@@ -15973,7 +17409,29 @@
         <w:rPr>
           <w:rFonts w:eastAsiaTheme="minorEastAsia"/>
         </w:rPr>
-        <w:t xml:space="preserve">Ability to run in simulation mode against a defined return rate for each year (ie., a portion of the historical S&amp;P 500 record). </w:t>
+        <w:t>Ability to run in simulation mode against a defined return rate for each year (</w:t>
+      </w:r>
+      <w:proofErr w:type="spellStart"/>
+      <w:proofErr w:type="gramStart"/>
+      <w:r>
+        <w:rPr>
+          <w:rFonts w:eastAsiaTheme="minorEastAsia"/>
+        </w:rPr>
+        <w:t>ie</w:t>
+      </w:r>
+      <w:proofErr w:type="spellEnd"/>
+      <w:r>
+        <w:rPr>
+          <w:rFonts w:eastAsiaTheme="minorEastAsia"/>
+        </w:rPr>
+        <w:t>.,</w:t>
+      </w:r>
+      <w:proofErr w:type="gramEnd"/>
+      <w:r>
+        <w:rPr>
+          <w:rFonts w:eastAsiaTheme="minorEastAsia"/>
+        </w:rPr>
+        <w:t xml:space="preserve"> a portion of the historical S&amp;P 500 record). </w:t>
       </w:r>
       <w:r>
         <w:rPr>
@@ -16392,7 +17850,23 @@
         <w:footnoteRef/>
       </w:r>
       <w:r>
-        <w:t xml:space="preserve"> Sumutka, Alan R., Andrew M Sumutka, and Lewis W. Coppersmith. (2012). Tax Efficient Retirement Withdrawal Planning Using a Comprehensive Tax Model. Journal of Financial Planning; April, Vol. 25, Issue 4. Retrieved from: </w:t>
+        <w:t xml:space="preserve"> </w:t>
+      </w:r>
+      <w:proofErr w:type="spellStart"/>
+      <w:r>
+        <w:t>Sumutka</w:t>
+      </w:r>
+      <w:proofErr w:type="spellEnd"/>
+      <w:r>
+        <w:t xml:space="preserve">, Alan R., Andrew M </w:t>
+      </w:r>
+      <w:proofErr w:type="spellStart"/>
+      <w:r>
+        <w:t>Sumutka</w:t>
+      </w:r>
+      <w:proofErr w:type="spellEnd"/>
+      <w:r>
+        <w:t xml:space="preserve">, and Lewis W. Coppersmith. (2012). Tax Efficient Retirement Withdrawal Planning Using a Comprehensive Tax Model. Journal of Financial Planning; April, Vol. 25, Issue 4. Retrieved from: </w:t>
       </w:r>
       <w:hyperlink r:id="rId1" w:history="1">
         <w:r>
@@ -16427,7 +17901,25 @@
           <w:color w:val="333333"/>
           <w:shd w:val="clear" w:color="auto" w:fill="FFFFFF"/>
         </w:rPr>
-        <w:t>Ragsdale, Cliff T., Andrew F. Seila, and Philip L. Little. 1994. “An Optimization Model for Scheduling Withdrawals from Tax-Deferred Retirement Accounts.” </w:t>
+        <w:t xml:space="preserve">Ragsdale, Cliff T., Andrew F. </w:t>
+      </w:r>
+      <w:proofErr w:type="spellStart"/>
+      <w:r>
+        <w:rPr>
+          <w:rFonts w:ascii="Arial" w:hAnsi="Arial" w:cs="Arial"/>
+          <w:color w:val="333333"/>
+          <w:shd w:val="clear" w:color="auto" w:fill="FFFFFF"/>
+        </w:rPr>
+        <w:t>Seila</w:t>
+      </w:r>
+      <w:proofErr w:type="spellEnd"/>
+      <w:r>
+        <w:rPr>
+          <w:rFonts w:ascii="Arial" w:hAnsi="Arial" w:cs="Arial"/>
+          <w:color w:val="333333"/>
+          <w:shd w:val="clear" w:color="auto" w:fill="FFFFFF"/>
+        </w:rPr>
+        <w:t>, and Philip L. Little. 1994. “An Optimization Model for Scheduling Withdrawals from Tax-Deferred Retirement Accounts.” </w:t>
       </w:r>
       <w:r>
         <w:rPr>
@@ -16474,7 +17966,15 @@
         <w:footnoteRef/>
       </w:r>
       <w:r>
-        <w:t xml:space="preserve"> Bengen, William P (October 1994) Determining withdrawal rates using historical Data. Journal of Financial Planning Pages 171-180, Retrieved from: </w:t>
+        <w:t xml:space="preserve"> </w:t>
+      </w:r>
+      <w:proofErr w:type="spellStart"/>
+      <w:r>
+        <w:t>Bengen</w:t>
+      </w:r>
+      <w:proofErr w:type="spellEnd"/>
+      <w:r>
+        <w:t xml:space="preserve">, William P (October 1994) Determining withdrawal rates using historical Data. Journal of Financial Planning Pages 171-180, Retrieved from: </w:t>
       </w:r>
       <w:hyperlink r:id="rId3" w:history="1">
         <w:r>
@@ -16541,7 +18041,15 @@
         <w:footnoteRef/>
       </w:r>
       <w:r>
-        <w:t xml:space="preserve"> Bengen, William P (October 1994) Determining withdrawal rates using historical Data. Journal of Financial Planning Pages 171-180, Retrieved from: </w:t>
+        <w:t xml:space="preserve"> </w:t>
+      </w:r>
+      <w:proofErr w:type="spellStart"/>
+      <w:r>
+        <w:t>Bengen</w:t>
+      </w:r>
+      <w:proofErr w:type="spellEnd"/>
+      <w:r>
+        <w:t xml:space="preserve">, William P (October 1994) Determining withdrawal rates using historical Data. Journal of Financial Planning Pages 171-180, Retrieved from: </w:t>
       </w:r>
       <w:hyperlink r:id="rId5" w:history="1">
         <w:r>
@@ -16568,7 +18076,15 @@
         <w:footnoteRef/>
       </w:r>
       <w:r>
-        <w:t xml:space="preserve"> Bengen, William P (May 1, 2012) How much is enough? Financial Advisor, Retrieved from: </w:t>
+        <w:t xml:space="preserve"> </w:t>
+      </w:r>
+      <w:proofErr w:type="spellStart"/>
+      <w:r>
+        <w:t>Bengen</w:t>
+      </w:r>
+      <w:proofErr w:type="spellEnd"/>
+      <w:r>
+        <w:t xml:space="preserve">, William P (May 1, 2012) How much is enough? Financial Advisor, Retrieved from: </w:t>
       </w:r>
       <w:hyperlink r:id="rId6" w:history="1">
         <w:r>
@@ -16595,7 +18111,15 @@
         <w:footnoteRef/>
       </w:r>
       <w:r>
-        <w:t xml:space="preserve"> Bengen, William P (June 1, 2016) Is 4.5% Still Safe? Financial Advisor, Retrieved from: </w:t>
+        <w:t xml:space="preserve"> </w:t>
+      </w:r>
+      <w:proofErr w:type="spellStart"/>
+      <w:r>
+        <w:t>Bengen</w:t>
+      </w:r>
+      <w:proofErr w:type="spellEnd"/>
+      <w:r>
+        <w:t xml:space="preserve">, William P (June 1, 2016) Is 4.5% Still Safe? Financial Advisor, Retrieved from: </w:t>
       </w:r>
       <w:hyperlink r:id="rId7" w:history="1">
         <w:r>
@@ -18111,7 +19635,7 @@
 </file>
 
 <file path=customXml/itemProps1.xml><?xml version="1.0" encoding="utf-8"?>
-<ds:datastoreItem xmlns:ds="http://schemas.openxmlformats.org/officeDocument/2006/customXml" ds:itemID="{1E46C550-7E34-4098-9F3E-64A72459E280}">
+<ds:datastoreItem xmlns:ds="http://schemas.openxmlformats.org/officeDocument/2006/customXml" ds:itemID="{9AC96C2B-E95F-4CD1-91C3-97BB5C5C0C35}">
   <ds:schemaRefs>
     <ds:schemaRef ds:uri="http://schemas.openxmlformats.org/officeDocument/2006/bibliography"/>
   </ds:schemaRefs>

</xml_diff>

<commit_message>
Adding a bug that needs fixing to the doc
</commit_message>
<xml_diff>
--- a/ARetirementPlannerModel2017.docx
+++ b/ARetirementPlannerModel2017.docx
@@ -1,6 +1,6 @@
 
 <file path=word/document.xml><?xml version="1.0" encoding="utf-8"?>
-<w:document xmlns:wpc="http://schemas.microsoft.com/office/word/2010/wordprocessingCanvas" xmlns:mc="http://schemas.openxmlformats.org/markup-compatibility/2006" xmlns:o="urn:schemas-microsoft-com:office:office" xmlns:r="http://schemas.openxmlformats.org/officeDocument/2006/relationships" xmlns:m="http://schemas.openxmlformats.org/officeDocument/2006/math" xmlns:v="urn:schemas-microsoft-com:vml" xmlns:wp14="http://schemas.microsoft.com/office/word/2010/wordprocessingDrawing" xmlns:wp="http://schemas.openxmlformats.org/drawingml/2006/wordprocessingDrawing" xmlns:w10="urn:schemas-microsoft-com:office:word" xmlns:w="http://schemas.openxmlformats.org/wordprocessingml/2006/main" xmlns:w14="http://schemas.microsoft.com/office/word/2010/wordml" xmlns:w15="http://schemas.microsoft.com/office/word/2012/wordml" xmlns:wpg="http://schemas.microsoft.com/office/word/2010/wordprocessingGroup" xmlns:wpi="http://schemas.microsoft.com/office/word/2010/wordprocessingInk" xmlns:wne="http://schemas.microsoft.com/office/word/2006/wordml" xmlns:wps="http://schemas.microsoft.com/office/word/2010/wordprocessingShape" mc:Ignorable="w14 w15 wp14">
+<w:document xmlns:wpc="http://schemas.microsoft.com/office/word/2010/wordprocessingCanvas" xmlns:mc="http://schemas.openxmlformats.org/markup-compatibility/2006" xmlns:o="urn:schemas-microsoft-com:office:office" xmlns:r="http://schemas.openxmlformats.org/officeDocument/2006/relationships" xmlns:m="http://schemas.openxmlformats.org/officeDocument/2006/math" xmlns:v="urn:schemas-microsoft-com:vml" xmlns:wp14="http://schemas.microsoft.com/office/word/2010/wordprocessingDrawing" xmlns:wp="http://schemas.openxmlformats.org/drawingml/2006/wordprocessingDrawing" xmlns:w10="urn:schemas-microsoft-com:office:word" xmlns:w="http://schemas.openxmlformats.org/wordprocessingml/2006/main" xmlns:w14="http://schemas.microsoft.com/office/word/2010/wordml" xmlns:wpg="http://schemas.microsoft.com/office/word/2010/wordprocessingGroup" xmlns:wpi="http://schemas.microsoft.com/office/word/2010/wordprocessingInk" xmlns:wne="http://schemas.microsoft.com/office/word/2006/wordml" xmlns:wps="http://schemas.microsoft.com/office/word/2010/wordprocessingShape" mc:Ignorable="w14 wp14">
   <w:body>
     <w:p>
       <w:pPr>
@@ -967,11 +967,11 @@
         <w:t>s</w:t>
       </w:r>
       <w:r>
-        <w:t xml:space="preserve"> it needs a desired spending amount. Without this, the model will not remove any funds from any account that is </w:t>
+        <w:t xml:space="preserve"> it needs a desired spending amount. Without this, the model will not remove any funds from any account that is not required, like the RMD (Require Minimum Distribution). If we are not inclined to maximize our final </w:t>
       </w:r>
       <w:r>
         <w:lastRenderedPageBreak/>
-        <w:t xml:space="preserve">not required, like the RMD (Require Minimum Distribution). If we are not inclined to maximize our final estate, but would rather maximize the funds we can spend each year we need to emphasize the yearly spending component for the object function. With such an object function we </w:t>
+        <w:t xml:space="preserve">estate, but would rather maximize the funds we can spend each year we need to emphasize the yearly spending component for the object function. With such an object function we </w:t>
       </w:r>
       <w:r>
         <w:t xml:space="preserve">might want to specify a maximum spending level, above which we’d rather keep the funds in the estate. </w:t>
@@ -2416,110 +2416,116 @@
         <w:rPr>
           <w:rFonts w:eastAsiaTheme="minorEastAsia"/>
         </w:rPr>
+        <w:t>T</w:t>
+      </w:r>
+      <w:r>
+        <w:rPr>
+          <w:rFonts w:eastAsiaTheme="minorEastAsia"/>
+        </w:rPr>
+        <w:t>o summarize</w:t>
+      </w:r>
+      <w:r>
+        <w:rPr>
+          <w:rFonts w:eastAsiaTheme="minorEastAsia"/>
+        </w:rPr>
+        <w:t xml:space="preserve">, the objective specified by </w:t>
+      </w:r>
+      <w:r>
+        <w:rPr>
+          <w:rFonts w:eastAsiaTheme="minorEastAsia"/>
+        </w:rPr>
+        <w:t>expression</w:t>
+      </w:r>
+      <w:r>
+        <w:rPr>
+          <w:rFonts w:eastAsiaTheme="minorEastAsia"/>
+        </w:rPr>
+        <w:t xml:space="preserve"> (</w:t>
+      </w:r>
+      <w:r>
+        <w:rPr>
+          <w:rFonts w:eastAsiaTheme="minorEastAsia"/>
+        </w:rPr>
+        <w:t>S</w:t>
+      </w:r>
+      <w:r>
+        <w:rPr>
+          <w:rFonts w:eastAsiaTheme="minorEastAsia"/>
+        </w:rPr>
+        <w:t>1) i</w:t>
+      </w:r>
+      <w:r>
+        <w:rPr>
+          <w:rFonts w:eastAsiaTheme="minorEastAsia"/>
+        </w:rPr>
+        <w:t>s to maximize</w:t>
+      </w:r>
+      <w:r>
+        <w:rPr>
+          <w:rFonts w:eastAsiaTheme="minorEastAsia"/>
+        </w:rPr>
+        <w:t xml:space="preserve"> the spendable amounts (</w:t>
+      </w:r>
+      <w:proofErr w:type="spellStart"/>
+      <w:r>
+        <w:rPr>
+          <w:rFonts w:eastAsiaTheme="minorEastAsia"/>
+        </w:rPr>
+        <w:t>s</w:t>
+      </w:r>
+      <w:r>
+        <w:rPr>
+          <w:rFonts w:eastAsiaTheme="minorEastAsia"/>
+          <w:vertAlign w:val="subscript"/>
+        </w:rPr>
+        <w:t>i</w:t>
+      </w:r>
+      <w:proofErr w:type="spellEnd"/>
+      <w:r>
+        <w:rPr>
+          <w:rFonts w:eastAsiaTheme="minorEastAsia"/>
+        </w:rPr>
+        <w:t>)</w:t>
+      </w:r>
+      <w:r>
+        <w:rPr>
+          <w:rFonts w:eastAsiaTheme="minorEastAsia"/>
+        </w:rPr>
+        <w:t xml:space="preserve"> and</w:t>
+      </w:r>
+      <w:r>
+        <w:rPr>
+          <w:rFonts w:eastAsiaTheme="minorEastAsia"/>
+        </w:rPr>
+        <w:t xml:space="preserve"> to a lesser degree remaining balances (</w:t>
+      </w:r>
+      <w:proofErr w:type="spellStart"/>
+      <w:r>
+        <w:rPr>
+          <w:rFonts w:eastAsiaTheme="minorEastAsia"/>
+        </w:rPr>
+        <w:t>b</w:t>
+      </w:r>
+      <w:r>
+        <w:rPr>
+          <w:rFonts w:eastAsiaTheme="minorEastAsia"/>
+          <w:vertAlign w:val="subscript"/>
+        </w:rPr>
+        <w:t>ij</w:t>
+      </w:r>
+      <w:proofErr w:type="spellEnd"/>
+      <w:r>
+        <w:rPr>
+          <w:rFonts w:eastAsiaTheme="minorEastAsia"/>
+        </w:rPr>
+        <w:t xml:space="preserve">) while helping to reinforce the proper filling of the tax </w:t>
+      </w:r>
+      <w:r>
+        <w:rPr>
+          <w:rFonts w:eastAsiaTheme="minorEastAsia"/>
+        </w:rPr>
         <w:lastRenderedPageBreak/>
-        <w:t>T</w:t>
-      </w:r>
-      <w:r>
-        <w:rPr>
-          <w:rFonts w:eastAsiaTheme="minorEastAsia"/>
-        </w:rPr>
-        <w:t>o summarize</w:t>
-      </w:r>
-      <w:r>
-        <w:rPr>
-          <w:rFonts w:eastAsiaTheme="minorEastAsia"/>
-        </w:rPr>
-        <w:t xml:space="preserve">, the objective specified by </w:t>
-      </w:r>
-      <w:r>
-        <w:rPr>
-          <w:rFonts w:eastAsiaTheme="minorEastAsia"/>
-        </w:rPr>
-        <w:t>expression</w:t>
-      </w:r>
-      <w:r>
-        <w:rPr>
-          <w:rFonts w:eastAsiaTheme="minorEastAsia"/>
-        </w:rPr>
-        <w:t xml:space="preserve"> (</w:t>
-      </w:r>
-      <w:r>
-        <w:rPr>
-          <w:rFonts w:eastAsiaTheme="minorEastAsia"/>
-        </w:rPr>
-        <w:t>S</w:t>
-      </w:r>
-      <w:r>
-        <w:rPr>
-          <w:rFonts w:eastAsiaTheme="minorEastAsia"/>
-        </w:rPr>
-        <w:t>1) i</w:t>
-      </w:r>
-      <w:r>
-        <w:rPr>
-          <w:rFonts w:eastAsiaTheme="minorEastAsia"/>
-        </w:rPr>
-        <w:t>s to maximize</w:t>
-      </w:r>
-      <w:r>
-        <w:rPr>
-          <w:rFonts w:eastAsiaTheme="minorEastAsia"/>
-        </w:rPr>
-        <w:t xml:space="preserve"> the spendable amounts (</w:t>
-      </w:r>
-      <w:proofErr w:type="spellStart"/>
-      <w:r>
-        <w:rPr>
-          <w:rFonts w:eastAsiaTheme="minorEastAsia"/>
-        </w:rPr>
-        <w:t>s</w:t>
-      </w:r>
-      <w:r>
-        <w:rPr>
-          <w:rFonts w:eastAsiaTheme="minorEastAsia"/>
-          <w:vertAlign w:val="subscript"/>
-        </w:rPr>
-        <w:t>i</w:t>
-      </w:r>
-      <w:proofErr w:type="spellEnd"/>
-      <w:r>
-        <w:rPr>
-          <w:rFonts w:eastAsiaTheme="minorEastAsia"/>
-        </w:rPr>
-        <w:t>)</w:t>
-      </w:r>
-      <w:r>
-        <w:rPr>
-          <w:rFonts w:eastAsiaTheme="minorEastAsia"/>
-        </w:rPr>
-        <w:t xml:space="preserve"> and</w:t>
-      </w:r>
-      <w:r>
-        <w:rPr>
-          <w:rFonts w:eastAsiaTheme="minorEastAsia"/>
-        </w:rPr>
-        <w:t xml:space="preserve"> to a lesser degree remaining balances (</w:t>
-      </w:r>
-      <w:proofErr w:type="spellStart"/>
-      <w:r>
-        <w:rPr>
-          <w:rFonts w:eastAsiaTheme="minorEastAsia"/>
-        </w:rPr>
-        <w:t>b</w:t>
-      </w:r>
-      <w:r>
-        <w:rPr>
-          <w:rFonts w:eastAsiaTheme="minorEastAsia"/>
-          <w:vertAlign w:val="subscript"/>
-        </w:rPr>
-        <w:t>ij</w:t>
-      </w:r>
-      <w:proofErr w:type="spellEnd"/>
-      <w:r>
-        <w:rPr>
-          <w:rFonts w:eastAsiaTheme="minorEastAsia"/>
-        </w:rPr>
-        <w:t xml:space="preserve">) while helping to reinforce the proper filling of the tax brackets. </w:t>
+        <w:t xml:space="preserve">brackets. </w:t>
       </w:r>
       <w:r>
         <w:rPr>
@@ -4821,7 +4827,6 @@
         <w:rPr>
           <w:rFonts w:eastAsiaTheme="minorEastAsia"/>
         </w:rPr>
-        <w:lastRenderedPageBreak/>
         <w:tab/>
       </w:r>
       <m:oMath>
@@ -4924,6 +4929,7 @@
         <w:rPr>
           <w:rFonts w:eastAsiaTheme="minorEastAsia"/>
         </w:rPr>
+        <w:lastRenderedPageBreak/>
         <w:t>Deposits</w:t>
       </w:r>
       <w:r>
@@ -7557,8 +7563,14 @@
         <w:rPr>
           <w:rFonts w:eastAsiaTheme="minorEastAsia"/>
         </w:rPr>
+        <w:t xml:space="preserve">However, the capital gains tax bracket fill must start where the ordinary income bracket fill stopped and </w:t>
+      </w:r>
+      <w:r>
+        <w:rPr>
+          <w:rFonts w:eastAsiaTheme="minorEastAsia"/>
+        </w:rPr>
         <w:lastRenderedPageBreak/>
-        <w:t xml:space="preserve">However, the capital gains tax bracket fill must start where the ordinary income bracket fill stopped and continue up from there. </w:t>
+        <w:t xml:space="preserve">continue up from there. </w:t>
       </w:r>
       <w:r>
         <w:rPr>
@@ -8813,7 +8825,6 @@
         <w:rPr>
           <w:rFonts w:eastAsiaTheme="minorEastAsia"/>
         </w:rPr>
-        <w:lastRenderedPageBreak/>
         <w:t xml:space="preserve">OK for our current work we will use the python </w:t>
       </w:r>
       <w:proofErr w:type="spellStart"/>
@@ -8879,6 +8890,7 @@
         <w:rPr>
           <w:rFonts w:eastAsiaTheme="minorEastAsia"/>
         </w:rPr>
+        <w:lastRenderedPageBreak/>
         <w:t xml:space="preserve">Object function: Minimize </w:t>
       </w:r>
       <w:proofErr w:type="spellStart"/>
@@ -12611,19 +12623,11 @@
         <w:tab/>
         <w:t>(13</w:t>
       </w:r>
-      <w:proofErr w:type="spellStart"/>
-      <w:r>
-        <w:rPr>
-          <w:rFonts w:eastAsiaTheme="minorEastAsia"/>
-        </w:rPr>
-        <w:t>a’</w:t>
-      </w:r>
-      <w:proofErr w:type="spellEnd"/>
-      <w:r>
-        <w:rPr>
-          <w:rFonts w:eastAsiaTheme="minorEastAsia"/>
-        </w:rPr>
-        <w:t>)</w:t>
+      <w:r>
+        <w:rPr>
+          <w:rFonts w:eastAsiaTheme="minorEastAsia"/>
+        </w:rPr>
+        <w:t>a’)</w:t>
       </w:r>
     </w:p>
     <w:p>
@@ -13481,19 +13485,11 @@
         <w:tab/>
         <w:t>(15</w:t>
       </w:r>
-      <w:proofErr w:type="spellStart"/>
-      <w:r>
-        <w:rPr>
-          <w:rFonts w:eastAsiaTheme="minorEastAsia"/>
-        </w:rPr>
-        <w:t>a’</w:t>
-      </w:r>
-      <w:proofErr w:type="spellEnd"/>
-      <w:r>
-        <w:rPr>
-          <w:rFonts w:eastAsiaTheme="minorEastAsia"/>
-        </w:rPr>
-        <w:t>)</w:t>
+      <w:r>
+        <w:rPr>
+          <w:rFonts w:eastAsiaTheme="minorEastAsia"/>
+        </w:rPr>
+        <w:t>a’)</w:t>
       </w:r>
     </w:p>
     <w:p>
@@ -13937,7 +13933,6 @@
         <w:rPr>
           <w:rFonts w:eastAsiaTheme="minorEastAsia"/>
         </w:rPr>
-        <w:lastRenderedPageBreak/>
         <w:tab/>
       </w:r>
       <m:oMath>
@@ -14039,19 +14034,11 @@
         <w:tab/>
         <w:t>(16</w:t>
       </w:r>
-      <w:proofErr w:type="spellStart"/>
-      <w:r>
-        <w:rPr>
-          <w:rFonts w:eastAsiaTheme="minorEastAsia"/>
-        </w:rPr>
-        <w:t>a’</w:t>
-      </w:r>
-      <w:proofErr w:type="spellEnd"/>
-      <w:r>
-        <w:rPr>
-          <w:rFonts w:eastAsiaTheme="minorEastAsia"/>
-        </w:rPr>
-        <w:t>)</w:t>
+      <w:r>
+        <w:rPr>
+          <w:rFonts w:eastAsiaTheme="minorEastAsia"/>
+        </w:rPr>
+        <w:t>a’)</w:t>
       </w:r>
     </w:p>
     <w:p>
@@ -14068,6 +14055,7 @@
         <w:rPr>
           <w:rFonts w:eastAsiaTheme="minorEastAsia"/>
         </w:rPr>
+        <w:lastRenderedPageBreak/>
         <w:tab/>
       </w:r>
       <m:oMath>
@@ -15384,7 +15372,6 @@
       <w:proofErr w:type="spellStart"/>
       <w:proofErr w:type="gramStart"/>
       <w:r>
-        <w:lastRenderedPageBreak/>
         <w:t>mcg</w:t>
       </w:r>
       <w:r>
@@ -15411,6 +15398,7 @@
     <w:p>
       <w:proofErr w:type="gramStart"/>
       <w:r>
+        <w:lastRenderedPageBreak/>
         <w:t>n</w:t>
       </w:r>
       <w:proofErr w:type="gramEnd"/>
@@ -16331,7 +16319,6 @@
         <w:rPr>
           <w:rFonts w:eastAsiaTheme="minorEastAsia"/>
         </w:rPr>
-        <w:lastRenderedPageBreak/>
         <w:t>NEED TO ENSURE SS WORKS correct if it has already started (i.e., we are already retired)</w:t>
       </w:r>
     </w:p>
@@ -16346,13 +16333,85 @@
           <w:rFonts w:eastAsiaTheme="minorEastAsia"/>
         </w:rPr>
       </w:pPr>
+      <w:r>
+        <w:rPr>
+          <w:rFonts w:eastAsiaTheme="minorEastAsia"/>
+        </w:rPr>
+        <w:lastRenderedPageBreak/>
+        <w:t xml:space="preserve">Add a discussion of the withdrawal schedule for ATRSI accounts specifically that the withdrawn money has to match the fraction for basis vs. non-basis. </w:t>
+      </w:r>
+    </w:p>
+    <w:p>
+      <w:pPr>
+        <w:pStyle w:val="ListParagraph"/>
+        <w:numPr>
+          <w:ilvl w:val="0"/>
+          <w:numId w:val="3"/>
+        </w:numPr>
+        <w:rPr>
+          <w:rFonts w:eastAsiaTheme="minorEastAsia"/>
+        </w:rPr>
+      </w:pPr>
+      <w:r>
+        <w:rPr>
+          <w:rFonts w:eastAsiaTheme="minorEastAsia"/>
+        </w:rPr>
+        <w:t>Bugs found while porting to go:</w:t>
+      </w:r>
+    </w:p>
+    <w:p>
+      <w:pPr>
+        <w:pStyle w:val="ListParagraph"/>
+        <w:numPr>
+          <w:ilvl w:val="1"/>
+          <w:numId w:val="3"/>
+        </w:numPr>
+        <w:rPr>
+          <w:rFonts w:eastAsiaTheme="minorEastAsia"/>
+        </w:rPr>
+      </w:pPr>
+      <w:proofErr w:type="spellStart"/>
+      <w:r>
+        <w:rPr>
+          <w:rFonts w:eastAsiaTheme="minorEastAsia"/>
+        </w:rPr>
+        <w:t>maxContribution</w:t>
+      </w:r>
+      <w:proofErr w:type="spellEnd"/>
+      <w:r>
+        <w:rPr>
+          <w:rFonts w:eastAsiaTheme="minorEastAsia"/>
+        </w:rPr>
+        <w:t xml:space="preserve">() inflates to years but should inflate to </w:t>
+      </w:r>
+      <w:proofErr w:type="spellStart"/>
+      <w:r>
+        <w:rPr>
+          <w:rFonts w:eastAsiaTheme="minorEastAsia"/>
+        </w:rPr>
+        <w:t>prePlanYears+years</w:t>
+      </w:r>
+      <w:proofErr w:type="spellEnd"/>
+      <w:r>
+        <w:rPr>
+          <w:rFonts w:eastAsiaTheme="minorEastAsia"/>
+        </w:rPr>
+        <w:t xml:space="preserve"> (</w:t>
+      </w:r>
       <w:bookmarkStart w:id="2" w:name="_GoBack"/>
+      <w:r>
+        <w:rPr>
+          <w:rFonts w:eastAsiaTheme="minorEastAsia"/>
+          <w:color w:val="FF0000"/>
+        </w:rPr>
+        <w:t>Version 1</w:t>
+      </w:r>
       <w:bookmarkEnd w:id="2"/>
       <w:r>
         <w:rPr>
           <w:rFonts w:eastAsiaTheme="minorEastAsia"/>
         </w:rPr>
-        <w:t xml:space="preserve">Add a discussion of the withdrawal schedule for ATRSI accounts specifically that the withdrawn money has to match the fraction for basis vs. non-basis. </w:t>
+        <w:t>)</w:t>
       </w:r>
     </w:p>
     <w:p>
@@ -17500,7 +17559,7 @@
 </file>
 
 <file path=word/comments.xml><?xml version="1.0" encoding="utf-8"?>
-<w:comments xmlns:wpc="http://schemas.microsoft.com/office/word/2010/wordprocessingCanvas" xmlns:mc="http://schemas.openxmlformats.org/markup-compatibility/2006" xmlns:o="urn:schemas-microsoft-com:office:office" xmlns:r="http://schemas.openxmlformats.org/officeDocument/2006/relationships" xmlns:m="http://schemas.openxmlformats.org/officeDocument/2006/math" xmlns:v="urn:schemas-microsoft-com:vml" xmlns:wp14="http://schemas.microsoft.com/office/word/2010/wordprocessingDrawing" xmlns:wp="http://schemas.openxmlformats.org/drawingml/2006/wordprocessingDrawing" xmlns:w10="urn:schemas-microsoft-com:office:word" xmlns:w="http://schemas.openxmlformats.org/wordprocessingml/2006/main" xmlns:w14="http://schemas.microsoft.com/office/word/2010/wordml" xmlns:w15="http://schemas.microsoft.com/office/word/2012/wordml" xmlns:wpg="http://schemas.microsoft.com/office/word/2010/wordprocessingGroup" xmlns:wpi="http://schemas.microsoft.com/office/word/2010/wordprocessingInk" xmlns:wne="http://schemas.microsoft.com/office/word/2006/wordml" xmlns:wps="http://schemas.microsoft.com/office/word/2010/wordprocessingShape" mc:Ignorable="w14 w15 wp14">
+<w:comments xmlns:wpc="http://schemas.microsoft.com/office/word/2010/wordprocessingCanvas" xmlns:mc="http://schemas.openxmlformats.org/markup-compatibility/2006" xmlns:o="urn:schemas-microsoft-com:office:office" xmlns:r="http://schemas.openxmlformats.org/officeDocument/2006/relationships" xmlns:m="http://schemas.openxmlformats.org/officeDocument/2006/math" xmlns:v="urn:schemas-microsoft-com:vml" xmlns:wp14="http://schemas.microsoft.com/office/word/2010/wordprocessingDrawing" xmlns:wp="http://schemas.openxmlformats.org/drawingml/2006/wordprocessingDrawing" xmlns:w10="urn:schemas-microsoft-com:office:word" xmlns:w="http://schemas.openxmlformats.org/wordprocessingml/2006/main" xmlns:w14="http://schemas.microsoft.com/office/word/2010/wordml" xmlns:wpg="http://schemas.microsoft.com/office/word/2010/wordprocessingGroup" xmlns:wpi="http://schemas.microsoft.com/office/word/2010/wordprocessingInk" xmlns:wne="http://schemas.microsoft.com/office/word/2006/wordml" xmlns:wps="http://schemas.microsoft.com/office/word/2010/wordprocessingShape" mc:Ignorable="w14 wp14">
   <w:comment w:id="0" w:author="Microsoft account" w:date="2017-11-07T15:23:00Z" w:initials="Ma">
     <w:p>
       <w:pPr>
@@ -17544,7 +17603,7 @@
 </file>
 
 <file path=word/endnotes.xml><?xml version="1.0" encoding="utf-8"?>
-<w:endnotes xmlns:wpc="http://schemas.microsoft.com/office/word/2010/wordprocessingCanvas" xmlns:mc="http://schemas.openxmlformats.org/markup-compatibility/2006" xmlns:o="urn:schemas-microsoft-com:office:office" xmlns:r="http://schemas.openxmlformats.org/officeDocument/2006/relationships" xmlns:m="http://schemas.openxmlformats.org/officeDocument/2006/math" xmlns:v="urn:schemas-microsoft-com:vml" xmlns:wp14="http://schemas.microsoft.com/office/word/2010/wordprocessingDrawing" xmlns:wp="http://schemas.openxmlformats.org/drawingml/2006/wordprocessingDrawing" xmlns:w10="urn:schemas-microsoft-com:office:word" xmlns:w="http://schemas.openxmlformats.org/wordprocessingml/2006/main" xmlns:w14="http://schemas.microsoft.com/office/word/2010/wordml" xmlns:w15="http://schemas.microsoft.com/office/word/2012/wordml" xmlns:wpg="http://schemas.microsoft.com/office/word/2010/wordprocessingGroup" xmlns:wpi="http://schemas.microsoft.com/office/word/2010/wordprocessingInk" xmlns:wne="http://schemas.microsoft.com/office/word/2006/wordml" xmlns:wps="http://schemas.microsoft.com/office/word/2010/wordprocessingShape" mc:Ignorable="w14 w15 wp14">
+<w:endnotes xmlns:wpc="http://schemas.microsoft.com/office/word/2010/wordprocessingCanvas" xmlns:mc="http://schemas.openxmlformats.org/markup-compatibility/2006" xmlns:o="urn:schemas-microsoft-com:office:office" xmlns:r="http://schemas.openxmlformats.org/officeDocument/2006/relationships" xmlns:m="http://schemas.openxmlformats.org/officeDocument/2006/math" xmlns:v="urn:schemas-microsoft-com:vml" xmlns:wp14="http://schemas.microsoft.com/office/word/2010/wordprocessingDrawing" xmlns:wp="http://schemas.openxmlformats.org/drawingml/2006/wordprocessingDrawing" xmlns:w10="urn:schemas-microsoft-com:office:word" xmlns:w="http://schemas.openxmlformats.org/wordprocessingml/2006/main" xmlns:w14="http://schemas.microsoft.com/office/word/2010/wordml" xmlns:wpg="http://schemas.microsoft.com/office/word/2010/wordprocessingGroup" xmlns:wpi="http://schemas.microsoft.com/office/word/2010/wordprocessingInk" xmlns:wne="http://schemas.microsoft.com/office/word/2006/wordml" xmlns:wps="http://schemas.microsoft.com/office/word/2010/wordprocessingShape" mc:Ignorable="w14 wp14">
   <w:endnote w:type="separator" w:id="-1">
     <w:p>
       <w:pPr>
@@ -17569,7 +17628,7 @@
 </file>
 
 <file path=word/footer1.xml><?xml version="1.0" encoding="utf-8"?>
-<w:ftr xmlns:wpc="http://schemas.microsoft.com/office/word/2010/wordprocessingCanvas" xmlns:mc="http://schemas.openxmlformats.org/markup-compatibility/2006" xmlns:o="urn:schemas-microsoft-com:office:office" xmlns:r="http://schemas.openxmlformats.org/officeDocument/2006/relationships" xmlns:m="http://schemas.openxmlformats.org/officeDocument/2006/math" xmlns:v="urn:schemas-microsoft-com:vml" xmlns:wp14="http://schemas.microsoft.com/office/word/2010/wordprocessingDrawing" xmlns:wp="http://schemas.openxmlformats.org/drawingml/2006/wordprocessingDrawing" xmlns:w10="urn:schemas-microsoft-com:office:word" xmlns:w="http://schemas.openxmlformats.org/wordprocessingml/2006/main" xmlns:w14="http://schemas.microsoft.com/office/word/2010/wordml" xmlns:w15="http://schemas.microsoft.com/office/word/2012/wordml" xmlns:wpg="http://schemas.microsoft.com/office/word/2010/wordprocessingGroup" xmlns:wpi="http://schemas.microsoft.com/office/word/2010/wordprocessingInk" xmlns:wne="http://schemas.microsoft.com/office/word/2006/wordml" xmlns:wps="http://schemas.microsoft.com/office/word/2010/wordprocessingShape" mc:Ignorable="w14 w15 wp14">
+<w:ftr xmlns:wpc="http://schemas.microsoft.com/office/word/2010/wordprocessingCanvas" xmlns:mc="http://schemas.openxmlformats.org/markup-compatibility/2006" xmlns:o="urn:schemas-microsoft-com:office:office" xmlns:r="http://schemas.openxmlformats.org/officeDocument/2006/relationships" xmlns:m="http://schemas.openxmlformats.org/officeDocument/2006/math" xmlns:v="urn:schemas-microsoft-com:vml" xmlns:wp14="http://schemas.microsoft.com/office/word/2010/wordprocessingDrawing" xmlns:wp="http://schemas.openxmlformats.org/drawingml/2006/wordprocessingDrawing" xmlns:w10="urn:schemas-microsoft-com:office:word" xmlns:w="http://schemas.openxmlformats.org/wordprocessingml/2006/main" xmlns:w14="http://schemas.microsoft.com/office/word/2010/wordml" xmlns:wpg="http://schemas.microsoft.com/office/word/2010/wordprocessingGroup" xmlns:wpi="http://schemas.microsoft.com/office/word/2010/wordprocessingInk" xmlns:wne="http://schemas.microsoft.com/office/word/2006/wordml" xmlns:wps="http://schemas.microsoft.com/office/word/2010/wordprocessingShape" mc:Ignorable="w14 wp14">
   <w:p>
     <w:pPr>
       <w:pStyle w:val="Footer"/>
@@ -17579,7 +17638,7 @@
 </file>
 
 <file path=word/footer2.xml><?xml version="1.0" encoding="utf-8"?>
-<w:ftr xmlns:wpc="http://schemas.microsoft.com/office/word/2010/wordprocessingCanvas" xmlns:mc="http://schemas.openxmlformats.org/markup-compatibility/2006" xmlns:o="urn:schemas-microsoft-com:office:office" xmlns:r="http://schemas.openxmlformats.org/officeDocument/2006/relationships" xmlns:m="http://schemas.openxmlformats.org/officeDocument/2006/math" xmlns:v="urn:schemas-microsoft-com:vml" xmlns:wp14="http://schemas.microsoft.com/office/word/2010/wordprocessingDrawing" xmlns:wp="http://schemas.openxmlformats.org/drawingml/2006/wordprocessingDrawing" xmlns:w10="urn:schemas-microsoft-com:office:word" xmlns:w="http://schemas.openxmlformats.org/wordprocessingml/2006/main" xmlns:w14="http://schemas.microsoft.com/office/word/2010/wordml" xmlns:w15="http://schemas.microsoft.com/office/word/2012/wordml" xmlns:wpg="http://schemas.microsoft.com/office/word/2010/wordprocessingGroup" xmlns:wpi="http://schemas.microsoft.com/office/word/2010/wordprocessingInk" xmlns:wne="http://schemas.microsoft.com/office/word/2006/wordml" xmlns:wps="http://schemas.microsoft.com/office/word/2010/wordprocessingShape" mc:Ignorable="w14 w15 wp14">
+<w:ftr xmlns:wpc="http://schemas.microsoft.com/office/word/2010/wordprocessingCanvas" xmlns:mc="http://schemas.openxmlformats.org/markup-compatibility/2006" xmlns:o="urn:schemas-microsoft-com:office:office" xmlns:r="http://schemas.openxmlformats.org/officeDocument/2006/relationships" xmlns:m="http://schemas.openxmlformats.org/officeDocument/2006/math" xmlns:v="urn:schemas-microsoft-com:vml" xmlns:wp14="http://schemas.microsoft.com/office/word/2010/wordprocessingDrawing" xmlns:wp="http://schemas.openxmlformats.org/drawingml/2006/wordprocessingDrawing" xmlns:w10="urn:schemas-microsoft-com:office:word" xmlns:w="http://schemas.openxmlformats.org/wordprocessingml/2006/main" xmlns:w14="http://schemas.microsoft.com/office/word/2010/wordml" xmlns:wpg="http://schemas.microsoft.com/office/word/2010/wordprocessingGroup" xmlns:wpi="http://schemas.microsoft.com/office/word/2010/wordprocessingInk" xmlns:wne="http://schemas.microsoft.com/office/word/2006/wordml" xmlns:wps="http://schemas.microsoft.com/office/word/2010/wordprocessingShape" mc:Ignorable="w14 wp14">
   <w:sdt>
     <w:sdtPr>
       <w:rPr>
@@ -17639,7 +17698,7 @@
             <w:sz w:val="28"/>
             <w:szCs w:val="28"/>
           </w:rPr>
-          <w:t>12</w:t>
+          <w:t>11</w:t>
         </w:r>
         <w:r>
           <w:rPr>
@@ -17662,7 +17721,7 @@
 </file>
 
 <file path=word/footer3.xml><?xml version="1.0" encoding="utf-8"?>
-<w:ftr xmlns:wpc="http://schemas.microsoft.com/office/word/2010/wordprocessingCanvas" xmlns:mc="http://schemas.openxmlformats.org/markup-compatibility/2006" xmlns:o="urn:schemas-microsoft-com:office:office" xmlns:r="http://schemas.openxmlformats.org/officeDocument/2006/relationships" xmlns:m="http://schemas.openxmlformats.org/officeDocument/2006/math" xmlns:v="urn:schemas-microsoft-com:vml" xmlns:wp14="http://schemas.microsoft.com/office/word/2010/wordprocessingDrawing" xmlns:wp="http://schemas.openxmlformats.org/drawingml/2006/wordprocessingDrawing" xmlns:w10="urn:schemas-microsoft-com:office:word" xmlns:w="http://schemas.openxmlformats.org/wordprocessingml/2006/main" xmlns:w14="http://schemas.microsoft.com/office/word/2010/wordml" xmlns:w15="http://schemas.microsoft.com/office/word/2012/wordml" xmlns:wpg="http://schemas.microsoft.com/office/word/2010/wordprocessingGroup" xmlns:wpi="http://schemas.microsoft.com/office/word/2010/wordprocessingInk" xmlns:wne="http://schemas.microsoft.com/office/word/2006/wordml" xmlns:wps="http://schemas.microsoft.com/office/word/2010/wordprocessingShape" mc:Ignorable="w14 w15 wp14">
+<w:ftr xmlns:wpc="http://schemas.microsoft.com/office/word/2010/wordprocessingCanvas" xmlns:mc="http://schemas.openxmlformats.org/markup-compatibility/2006" xmlns:o="urn:schemas-microsoft-com:office:office" xmlns:r="http://schemas.openxmlformats.org/officeDocument/2006/relationships" xmlns:m="http://schemas.openxmlformats.org/officeDocument/2006/math" xmlns:v="urn:schemas-microsoft-com:vml" xmlns:wp14="http://schemas.microsoft.com/office/word/2010/wordprocessingDrawing" xmlns:wp="http://schemas.openxmlformats.org/drawingml/2006/wordprocessingDrawing" xmlns:w10="urn:schemas-microsoft-com:office:word" xmlns:w="http://schemas.openxmlformats.org/wordprocessingml/2006/main" xmlns:w14="http://schemas.microsoft.com/office/word/2010/wordml" xmlns:wpg="http://schemas.microsoft.com/office/word/2010/wordprocessingGroup" xmlns:wpi="http://schemas.microsoft.com/office/word/2010/wordprocessingInk" xmlns:wne="http://schemas.microsoft.com/office/word/2006/wordml" xmlns:wps="http://schemas.microsoft.com/office/word/2010/wordprocessingShape" mc:Ignorable="w14 wp14">
   <w:p>
     <w:pPr>
       <w:pStyle w:val="Footer"/>
@@ -17672,7 +17731,7 @@
 </file>
 
 <file path=word/footnotes.xml><?xml version="1.0" encoding="utf-8"?>
-<w:footnotes xmlns:wpc="http://schemas.microsoft.com/office/word/2010/wordprocessingCanvas" xmlns:mc="http://schemas.openxmlformats.org/markup-compatibility/2006" xmlns:o="urn:schemas-microsoft-com:office:office" xmlns:r="http://schemas.openxmlformats.org/officeDocument/2006/relationships" xmlns:m="http://schemas.openxmlformats.org/officeDocument/2006/math" xmlns:v="urn:schemas-microsoft-com:vml" xmlns:wp14="http://schemas.microsoft.com/office/word/2010/wordprocessingDrawing" xmlns:wp="http://schemas.openxmlformats.org/drawingml/2006/wordprocessingDrawing" xmlns:w10="urn:schemas-microsoft-com:office:word" xmlns:w="http://schemas.openxmlformats.org/wordprocessingml/2006/main" xmlns:w14="http://schemas.microsoft.com/office/word/2010/wordml" xmlns:w15="http://schemas.microsoft.com/office/word/2012/wordml" xmlns:wpg="http://schemas.microsoft.com/office/word/2010/wordprocessingGroup" xmlns:wpi="http://schemas.microsoft.com/office/word/2010/wordprocessingInk" xmlns:wne="http://schemas.microsoft.com/office/word/2006/wordml" xmlns:wps="http://schemas.microsoft.com/office/word/2010/wordprocessingShape" mc:Ignorable="w14 w15 wp14">
+<w:footnotes xmlns:wpc="http://schemas.microsoft.com/office/word/2010/wordprocessingCanvas" xmlns:mc="http://schemas.openxmlformats.org/markup-compatibility/2006" xmlns:o="urn:schemas-microsoft-com:office:office" xmlns:r="http://schemas.openxmlformats.org/officeDocument/2006/relationships" xmlns:m="http://schemas.openxmlformats.org/officeDocument/2006/math" xmlns:v="urn:schemas-microsoft-com:vml" xmlns:wp14="http://schemas.microsoft.com/office/word/2010/wordprocessingDrawing" xmlns:wp="http://schemas.openxmlformats.org/drawingml/2006/wordprocessingDrawing" xmlns:w10="urn:schemas-microsoft-com:office:word" xmlns:w="http://schemas.openxmlformats.org/wordprocessingml/2006/main" xmlns:w14="http://schemas.microsoft.com/office/word/2010/wordml" xmlns:wpg="http://schemas.microsoft.com/office/word/2010/wordprocessingGroup" xmlns:wpi="http://schemas.microsoft.com/office/word/2010/wordprocessingInk" xmlns:wne="http://schemas.microsoft.com/office/word/2006/wordml" xmlns:wps="http://schemas.microsoft.com/office/word/2010/wordprocessingShape" mc:Ignorable="w14 wp14">
   <w:footnote w:type="separator" w:id="-1">
     <w:p>
       <w:pPr>
@@ -17993,7 +18052,7 @@
 </file>
 
 <file path=word/header1.xml><?xml version="1.0" encoding="utf-8"?>
-<w:hdr xmlns:wpc="http://schemas.microsoft.com/office/word/2010/wordprocessingCanvas" xmlns:mc="http://schemas.openxmlformats.org/markup-compatibility/2006" xmlns:o="urn:schemas-microsoft-com:office:office" xmlns:r="http://schemas.openxmlformats.org/officeDocument/2006/relationships" xmlns:m="http://schemas.openxmlformats.org/officeDocument/2006/math" xmlns:v="urn:schemas-microsoft-com:vml" xmlns:wp14="http://schemas.microsoft.com/office/word/2010/wordprocessingDrawing" xmlns:wp="http://schemas.openxmlformats.org/drawingml/2006/wordprocessingDrawing" xmlns:w10="urn:schemas-microsoft-com:office:word" xmlns:w="http://schemas.openxmlformats.org/wordprocessingml/2006/main" xmlns:w14="http://schemas.microsoft.com/office/word/2010/wordml" xmlns:w15="http://schemas.microsoft.com/office/word/2012/wordml" xmlns:wpg="http://schemas.microsoft.com/office/word/2010/wordprocessingGroup" xmlns:wpi="http://schemas.microsoft.com/office/word/2010/wordprocessingInk" xmlns:wne="http://schemas.microsoft.com/office/word/2006/wordml" xmlns:wps="http://schemas.microsoft.com/office/word/2010/wordprocessingShape" mc:Ignorable="w14 w15 wp14">
+<w:hdr xmlns:wpc="http://schemas.microsoft.com/office/word/2010/wordprocessingCanvas" xmlns:mc="http://schemas.openxmlformats.org/markup-compatibility/2006" xmlns:o="urn:schemas-microsoft-com:office:office" xmlns:r="http://schemas.openxmlformats.org/officeDocument/2006/relationships" xmlns:m="http://schemas.openxmlformats.org/officeDocument/2006/math" xmlns:v="urn:schemas-microsoft-com:vml" xmlns:wp14="http://schemas.microsoft.com/office/word/2010/wordprocessingDrawing" xmlns:wp="http://schemas.openxmlformats.org/drawingml/2006/wordprocessingDrawing" xmlns:w10="urn:schemas-microsoft-com:office:word" xmlns:w="http://schemas.openxmlformats.org/wordprocessingml/2006/main" xmlns:w14="http://schemas.microsoft.com/office/word/2010/wordml" xmlns:wpg="http://schemas.microsoft.com/office/word/2010/wordprocessingGroup" xmlns:wpi="http://schemas.microsoft.com/office/word/2010/wordprocessingInk" xmlns:wne="http://schemas.microsoft.com/office/word/2006/wordml" xmlns:wps="http://schemas.microsoft.com/office/word/2010/wordprocessingShape" mc:Ignorable="w14 wp14">
   <w:p>
     <w:pPr>
       <w:pStyle w:val="Header"/>
@@ -18003,7 +18062,7 @@
 </file>
 
 <file path=word/header2.xml><?xml version="1.0" encoding="utf-8"?>
-<w:hdr xmlns:wpc="http://schemas.microsoft.com/office/word/2010/wordprocessingCanvas" xmlns:mc="http://schemas.openxmlformats.org/markup-compatibility/2006" xmlns:o="urn:schemas-microsoft-com:office:office" xmlns:r="http://schemas.openxmlformats.org/officeDocument/2006/relationships" xmlns:m="http://schemas.openxmlformats.org/officeDocument/2006/math" xmlns:v="urn:schemas-microsoft-com:vml" xmlns:wp14="http://schemas.microsoft.com/office/word/2010/wordprocessingDrawing" xmlns:wp="http://schemas.openxmlformats.org/drawingml/2006/wordprocessingDrawing" xmlns:w10="urn:schemas-microsoft-com:office:word" xmlns:w="http://schemas.openxmlformats.org/wordprocessingml/2006/main" xmlns:w14="http://schemas.microsoft.com/office/word/2010/wordml" xmlns:w15="http://schemas.microsoft.com/office/word/2012/wordml" xmlns:wpg="http://schemas.microsoft.com/office/word/2010/wordprocessingGroup" xmlns:wpi="http://schemas.microsoft.com/office/word/2010/wordprocessingInk" xmlns:wne="http://schemas.microsoft.com/office/word/2006/wordml" xmlns:wps="http://schemas.microsoft.com/office/word/2010/wordprocessingShape" mc:Ignorable="w14 w15 wp14">
+<w:hdr xmlns:wpc="http://schemas.microsoft.com/office/word/2010/wordprocessingCanvas" xmlns:mc="http://schemas.openxmlformats.org/markup-compatibility/2006" xmlns:o="urn:schemas-microsoft-com:office:office" xmlns:r="http://schemas.openxmlformats.org/officeDocument/2006/relationships" xmlns:m="http://schemas.openxmlformats.org/officeDocument/2006/math" xmlns:v="urn:schemas-microsoft-com:vml" xmlns:wp14="http://schemas.microsoft.com/office/word/2010/wordprocessingDrawing" xmlns:wp="http://schemas.openxmlformats.org/drawingml/2006/wordprocessingDrawing" xmlns:w10="urn:schemas-microsoft-com:office:word" xmlns:w="http://schemas.openxmlformats.org/wordprocessingml/2006/main" xmlns:w14="http://schemas.microsoft.com/office/word/2010/wordml" xmlns:wpg="http://schemas.microsoft.com/office/word/2010/wordprocessingGroup" xmlns:wpi="http://schemas.microsoft.com/office/word/2010/wordprocessingInk" xmlns:wne="http://schemas.microsoft.com/office/word/2006/wordml" xmlns:wps="http://schemas.microsoft.com/office/word/2010/wordprocessingShape" mc:Ignorable="w14 wp14">
   <w:p>
     <w:pPr>
       <w:pStyle w:val="Header"/>
@@ -18013,7 +18072,7 @@
 </file>
 
 <file path=word/header3.xml><?xml version="1.0" encoding="utf-8"?>
-<w:hdr xmlns:wpc="http://schemas.microsoft.com/office/word/2010/wordprocessingCanvas" xmlns:mc="http://schemas.openxmlformats.org/markup-compatibility/2006" xmlns:o="urn:schemas-microsoft-com:office:office" xmlns:r="http://schemas.openxmlformats.org/officeDocument/2006/relationships" xmlns:m="http://schemas.openxmlformats.org/officeDocument/2006/math" xmlns:v="urn:schemas-microsoft-com:vml" xmlns:wp14="http://schemas.microsoft.com/office/word/2010/wordprocessingDrawing" xmlns:wp="http://schemas.openxmlformats.org/drawingml/2006/wordprocessingDrawing" xmlns:w10="urn:schemas-microsoft-com:office:word" xmlns:w="http://schemas.openxmlformats.org/wordprocessingml/2006/main" xmlns:w14="http://schemas.microsoft.com/office/word/2010/wordml" xmlns:w15="http://schemas.microsoft.com/office/word/2012/wordml" xmlns:wpg="http://schemas.microsoft.com/office/word/2010/wordprocessingGroup" xmlns:wpi="http://schemas.microsoft.com/office/word/2010/wordprocessingInk" xmlns:wne="http://schemas.microsoft.com/office/word/2006/wordml" xmlns:wps="http://schemas.microsoft.com/office/word/2010/wordprocessingShape" mc:Ignorable="w14 w15 wp14">
+<w:hdr xmlns:wpc="http://schemas.microsoft.com/office/word/2010/wordprocessingCanvas" xmlns:mc="http://schemas.openxmlformats.org/markup-compatibility/2006" xmlns:o="urn:schemas-microsoft-com:office:office" xmlns:r="http://schemas.openxmlformats.org/officeDocument/2006/relationships" xmlns:m="http://schemas.openxmlformats.org/officeDocument/2006/math" xmlns:v="urn:schemas-microsoft-com:vml" xmlns:wp14="http://schemas.microsoft.com/office/word/2010/wordprocessingDrawing" xmlns:wp="http://schemas.openxmlformats.org/drawingml/2006/wordprocessingDrawing" xmlns:w10="urn:schemas-microsoft-com:office:word" xmlns:w="http://schemas.openxmlformats.org/wordprocessingml/2006/main" xmlns:w14="http://schemas.microsoft.com/office/word/2010/wordml" xmlns:wpg="http://schemas.microsoft.com/office/word/2010/wordprocessingGroup" xmlns:wpi="http://schemas.microsoft.com/office/word/2010/wordprocessingInk" xmlns:wne="http://schemas.microsoft.com/office/word/2006/wordml" xmlns:wps="http://schemas.microsoft.com/office/word/2010/wordprocessingShape" mc:Ignorable="w14 wp14">
   <w:p>
     <w:pPr>
       <w:pStyle w:val="Header"/>
@@ -18023,8 +18082,8 @@
 </file>
 
 <file path=word/numbering.xml><?xml version="1.0" encoding="utf-8"?>
-<w:numbering xmlns:wpc="http://schemas.microsoft.com/office/word/2010/wordprocessingCanvas" xmlns:mc="http://schemas.openxmlformats.org/markup-compatibility/2006" xmlns:o="urn:schemas-microsoft-com:office:office" xmlns:r="http://schemas.openxmlformats.org/officeDocument/2006/relationships" xmlns:m="http://schemas.openxmlformats.org/officeDocument/2006/math" xmlns:v="urn:schemas-microsoft-com:vml" xmlns:wp14="http://schemas.microsoft.com/office/word/2010/wordprocessingDrawing" xmlns:wp="http://schemas.openxmlformats.org/drawingml/2006/wordprocessingDrawing" xmlns:w10="urn:schemas-microsoft-com:office:word" xmlns:w="http://schemas.openxmlformats.org/wordprocessingml/2006/main" xmlns:w14="http://schemas.microsoft.com/office/word/2010/wordml" xmlns:w15="http://schemas.microsoft.com/office/word/2012/wordml" xmlns:wpg="http://schemas.microsoft.com/office/word/2010/wordprocessingGroup" xmlns:wpi="http://schemas.microsoft.com/office/word/2010/wordprocessingInk" xmlns:wne="http://schemas.microsoft.com/office/word/2006/wordml" xmlns:wps="http://schemas.microsoft.com/office/word/2010/wordprocessingShape" mc:Ignorable="w14 w15 wp14">
-  <w:abstractNum w:abstractNumId="0" w15:restartNumberingAfterBreak="0">
+<w:numbering xmlns:wpc="http://schemas.microsoft.com/office/word/2010/wordprocessingCanvas" xmlns:mc="http://schemas.openxmlformats.org/markup-compatibility/2006" xmlns:o="urn:schemas-microsoft-com:office:office" xmlns:r="http://schemas.openxmlformats.org/officeDocument/2006/relationships" xmlns:m="http://schemas.openxmlformats.org/officeDocument/2006/math" xmlns:v="urn:schemas-microsoft-com:vml" xmlns:wp14="http://schemas.microsoft.com/office/word/2010/wordprocessingDrawing" xmlns:wp="http://schemas.openxmlformats.org/drawingml/2006/wordprocessingDrawing" xmlns:w10="urn:schemas-microsoft-com:office:word" xmlns:w="http://schemas.openxmlformats.org/wordprocessingml/2006/main" xmlns:w14="http://schemas.microsoft.com/office/word/2010/wordml" xmlns:wpg="http://schemas.microsoft.com/office/word/2010/wordprocessingGroup" xmlns:wpi="http://schemas.microsoft.com/office/word/2010/wordprocessingInk" xmlns:wne="http://schemas.microsoft.com/office/word/2006/wordml" xmlns:wps="http://schemas.microsoft.com/office/word/2010/wordprocessingShape" mc:Ignorable="w14 wp14">
+  <w:abstractNum w:abstractNumId="0">
     <w:nsid w:val="08FD125B"/>
     <w:multiLevelType w:val="hybridMultilevel"/>
     <w:tmpl w:val="B4D29462"/>
@@ -18136,7 +18195,7 @@
       </w:rPr>
     </w:lvl>
   </w:abstractNum>
-  <w:abstractNum w:abstractNumId="1" w15:restartNumberingAfterBreak="0">
+  <w:abstractNum w:abstractNumId="1">
     <w:nsid w:val="1E1C3C3E"/>
     <w:multiLevelType w:val="hybridMultilevel"/>
     <w:tmpl w:val="05DC30E8"/>
@@ -18248,7 +18307,7 @@
       </w:rPr>
     </w:lvl>
   </w:abstractNum>
-  <w:abstractNum w:abstractNumId="2" w15:restartNumberingAfterBreak="0">
+  <w:abstractNum w:abstractNumId="2">
     <w:nsid w:val="205B7E19"/>
     <w:multiLevelType w:val="hybridMultilevel"/>
     <w:tmpl w:val="F886B404"/>
@@ -18360,7 +18419,7 @@
       </w:rPr>
     </w:lvl>
   </w:abstractNum>
-  <w:abstractNum w:abstractNumId="3" w15:restartNumberingAfterBreak="0">
+  <w:abstractNum w:abstractNumId="3">
     <w:nsid w:val="206879FD"/>
     <w:multiLevelType w:val="hybridMultilevel"/>
     <w:tmpl w:val="3E583164"/>
@@ -18449,7 +18508,7 @@
       </w:pPr>
     </w:lvl>
   </w:abstractNum>
-  <w:abstractNum w:abstractNumId="4" w15:restartNumberingAfterBreak="0">
+  <w:abstractNum w:abstractNumId="4">
     <w:nsid w:val="60501833"/>
     <w:multiLevelType w:val="hybridMultilevel"/>
     <w:tmpl w:val="00E6F5F8"/>
@@ -18565,7 +18624,7 @@
 </file>
 
 <file path=word/styles.xml><?xml version="1.0" encoding="utf-8"?>
-<w:styles xmlns:mc="http://schemas.openxmlformats.org/markup-compatibility/2006" xmlns:r="http://schemas.openxmlformats.org/officeDocument/2006/relationships" xmlns:w="http://schemas.openxmlformats.org/wordprocessingml/2006/main" xmlns:w14="http://schemas.microsoft.com/office/word/2010/wordml" xmlns:w15="http://schemas.microsoft.com/office/word/2012/wordml" mc:Ignorable="w14 w15">
+<w:styles xmlns:mc="http://schemas.openxmlformats.org/markup-compatibility/2006" xmlns:r="http://schemas.openxmlformats.org/officeDocument/2006/relationships" xmlns:w="http://schemas.openxmlformats.org/wordprocessingml/2006/main" xmlns:w14="http://schemas.microsoft.com/office/word/2010/wordml" mc:Ignorable="w14">
   <w:docDefaults>
     <w:rPrDefault>
       <w:rPr>
@@ -18581,378 +18640,570 @@
       </w:pPr>
     </w:pPrDefault>
   </w:docDefaults>
-  <w:latentStyles w:defLockedState="0" w:defUIPriority="99" w:defSemiHidden="0" w:defUnhideWhenUsed="0" w:defQFormat="0" w:count="371">
-    <w:lsdException w:name="Normal" w:uiPriority="0" w:qFormat="1"/>
-    <w:lsdException w:name="heading 1" w:uiPriority="9" w:qFormat="1"/>
-    <w:lsdException w:name="heading 2" w:semiHidden="1" w:uiPriority="9" w:unhideWhenUsed="1" w:qFormat="1"/>
-    <w:lsdException w:name="heading 3" w:semiHidden="1" w:uiPriority="9" w:unhideWhenUsed="1" w:qFormat="1"/>
-    <w:lsdException w:name="heading 4" w:semiHidden="1" w:uiPriority="9" w:unhideWhenUsed="1" w:qFormat="1"/>
-    <w:lsdException w:name="heading 5" w:semiHidden="1" w:uiPriority="9" w:unhideWhenUsed="1" w:qFormat="1"/>
-    <w:lsdException w:name="heading 6" w:semiHidden="1" w:uiPriority="9" w:unhideWhenUsed="1" w:qFormat="1"/>
-    <w:lsdException w:name="heading 7" w:semiHidden="1" w:uiPriority="9" w:unhideWhenUsed="1" w:qFormat="1"/>
-    <w:lsdException w:name="heading 8" w:semiHidden="1" w:uiPriority="9" w:unhideWhenUsed="1" w:qFormat="1"/>
-    <w:lsdException w:name="heading 9" w:semiHidden="1" w:uiPriority="9" w:unhideWhenUsed="1" w:qFormat="1"/>
-    <w:lsdException w:name="index 1" w:semiHidden="1" w:unhideWhenUsed="1"/>
-    <w:lsdException w:name="index 2" w:semiHidden="1" w:unhideWhenUsed="1"/>
-    <w:lsdException w:name="index 3" w:semiHidden="1" w:unhideWhenUsed="1"/>
-    <w:lsdException w:name="index 4" w:semiHidden="1" w:unhideWhenUsed="1"/>
-    <w:lsdException w:name="index 5" w:semiHidden="1" w:unhideWhenUsed="1"/>
-    <w:lsdException w:name="index 6" w:semiHidden="1" w:unhideWhenUsed="1"/>
-    <w:lsdException w:name="index 7" w:semiHidden="1" w:unhideWhenUsed="1"/>
-    <w:lsdException w:name="index 8" w:semiHidden="1" w:unhideWhenUsed="1"/>
-    <w:lsdException w:name="index 9" w:semiHidden="1" w:unhideWhenUsed="1"/>
-    <w:lsdException w:name="toc 1" w:semiHidden="1" w:uiPriority="39" w:unhideWhenUsed="1"/>
-    <w:lsdException w:name="toc 2" w:semiHidden="1" w:uiPriority="39" w:unhideWhenUsed="1"/>
-    <w:lsdException w:name="toc 3" w:semiHidden="1" w:uiPriority="39" w:unhideWhenUsed="1"/>
-    <w:lsdException w:name="toc 4" w:semiHidden="1" w:uiPriority="39" w:unhideWhenUsed="1"/>
-    <w:lsdException w:name="toc 5" w:semiHidden="1" w:uiPriority="39" w:unhideWhenUsed="1"/>
-    <w:lsdException w:name="toc 6" w:semiHidden="1" w:uiPriority="39" w:unhideWhenUsed="1"/>
-    <w:lsdException w:name="toc 7" w:semiHidden="1" w:uiPriority="39" w:unhideWhenUsed="1"/>
-    <w:lsdException w:name="toc 8" w:semiHidden="1" w:uiPriority="39" w:unhideWhenUsed="1"/>
-    <w:lsdException w:name="toc 9" w:semiHidden="1" w:uiPriority="39" w:unhideWhenUsed="1"/>
-    <w:lsdException w:name="Normal Indent" w:semiHidden="1" w:unhideWhenUsed="1"/>
-    <w:lsdException w:name="footnote text" w:semiHidden="1" w:unhideWhenUsed="1"/>
-    <w:lsdException w:name="annotation text" w:semiHidden="1" w:unhideWhenUsed="1"/>
-    <w:lsdException w:name="header" w:semiHidden="1" w:unhideWhenUsed="1"/>
-    <w:lsdException w:name="footer" w:semiHidden="1" w:unhideWhenUsed="1"/>
-    <w:lsdException w:name="index heading" w:semiHidden="1" w:unhideWhenUsed="1"/>
-    <w:lsdException w:name="caption" w:semiHidden="1" w:uiPriority="35" w:unhideWhenUsed="1" w:qFormat="1"/>
-    <w:lsdException w:name="table of figures" w:semiHidden="1" w:unhideWhenUsed="1"/>
-    <w:lsdException w:name="envelope address" w:semiHidden="1" w:unhideWhenUsed="1"/>
-    <w:lsdException w:name="envelope return" w:semiHidden="1" w:unhideWhenUsed="1"/>
-    <w:lsdException w:name="footnote reference" w:semiHidden="1" w:unhideWhenUsed="1"/>
-    <w:lsdException w:name="annotation reference" w:semiHidden="1" w:unhideWhenUsed="1"/>
-    <w:lsdException w:name="line number" w:semiHidden="1" w:unhideWhenUsed="1"/>
-    <w:lsdException w:name="page number" w:semiHidden="1" w:unhideWhenUsed="1"/>
-    <w:lsdException w:name="endnote reference" w:semiHidden="1" w:unhideWhenUsed="1"/>
-    <w:lsdException w:name="endnote text" w:semiHidden="1" w:unhideWhenUsed="1"/>
-    <w:lsdException w:name="table of authorities" w:semiHidden="1" w:unhideWhenUsed="1"/>
-    <w:lsdException w:name="macro" w:semiHidden="1" w:unhideWhenUsed="1"/>
-    <w:lsdException w:name="toa heading" w:semiHidden="1" w:unhideWhenUsed="1"/>
-    <w:lsdException w:name="List" w:semiHidden="1" w:unhideWhenUsed="1"/>
-    <w:lsdException w:name="List Bullet" w:semiHidden="1" w:unhideWhenUsed="1"/>
-    <w:lsdException w:name="List Number" w:semiHidden="1" w:unhideWhenUsed="1"/>
-    <w:lsdException w:name="List 2" w:semiHidden="1" w:unhideWhenUsed="1"/>
-    <w:lsdException w:name="List 3" w:semiHidden="1" w:unhideWhenUsed="1"/>
-    <w:lsdException w:name="List 4" w:semiHidden="1" w:unhideWhenUsed="1"/>
-    <w:lsdException w:name="List 5" w:semiHidden="1" w:unhideWhenUsed="1"/>
-    <w:lsdException w:name="List Bullet 2" w:semiHidden="1" w:unhideWhenUsed="1"/>
-    <w:lsdException w:name="List Bullet 3" w:semiHidden="1" w:unhideWhenUsed="1"/>
-    <w:lsdException w:name="List Bullet 4" w:semiHidden="1" w:unhideWhenUsed="1"/>
-    <w:lsdException w:name="List Bullet 5" w:semiHidden="1" w:unhideWhenUsed="1"/>
-    <w:lsdException w:name="List Number 2" w:semiHidden="1" w:unhideWhenUsed="1"/>
-    <w:lsdException w:name="List Number 3" w:semiHidden="1" w:unhideWhenUsed="1"/>
-    <w:lsdException w:name="List Number 4" w:semiHidden="1" w:unhideWhenUsed="1"/>
-    <w:lsdException w:name="List Number 5" w:semiHidden="1" w:unhideWhenUsed="1"/>
-    <w:lsdException w:name="Title" w:uiPriority="10" w:qFormat="1"/>
-    <w:lsdException w:name="Closing" w:semiHidden="1" w:unhideWhenUsed="1"/>
-    <w:lsdException w:name="Signature" w:semiHidden="1" w:unhideWhenUsed="1"/>
-    <w:lsdException w:name="Default Paragraph Font" w:semiHidden="1" w:uiPriority="1" w:unhideWhenUsed="1"/>
-    <w:lsdException w:name="Body Text" w:semiHidden="1" w:unhideWhenUsed="1"/>
-    <w:lsdException w:name="Body Text Indent" w:semiHidden="1" w:unhideWhenUsed="1"/>
-    <w:lsdException w:name="List Continue" w:semiHidden="1" w:unhideWhenUsed="1"/>
-    <w:lsdException w:name="List Continue 2" w:semiHidden="1" w:unhideWhenUsed="1"/>
-    <w:lsdException w:name="List Continue 3" w:semiHidden="1" w:unhideWhenUsed="1"/>
-    <w:lsdException w:name="List Continue 4" w:semiHidden="1" w:unhideWhenUsed="1"/>
-    <w:lsdException w:name="List Continue 5" w:semiHidden="1" w:unhideWhenUsed="1"/>
-    <w:lsdException w:name="Message Header" w:semiHidden="1" w:unhideWhenUsed="1"/>
-    <w:lsdException w:name="Subtitle" w:uiPriority="11" w:qFormat="1"/>
-    <w:lsdException w:name="Salutation" w:semiHidden="1" w:unhideWhenUsed="1"/>
-    <w:lsdException w:name="Date" w:semiHidden="1" w:unhideWhenUsed="1"/>
-    <w:lsdException w:name="Body Text First Indent" w:semiHidden="1" w:unhideWhenUsed="1"/>
-    <w:lsdException w:name="Body Text First Indent 2" w:semiHidden="1" w:unhideWhenUsed="1"/>
-    <w:lsdException w:name="Note Heading" w:semiHidden="1" w:unhideWhenUsed="1"/>
-    <w:lsdException w:name="Body Text 2" w:semiHidden="1" w:unhideWhenUsed="1"/>
-    <w:lsdException w:name="Body Text 3" w:semiHidden="1" w:unhideWhenUsed="1"/>
-    <w:lsdException w:name="Body Text Indent 2" w:semiHidden="1" w:unhideWhenUsed="1"/>
-    <w:lsdException w:name="Body Text Indent 3" w:semiHidden="1" w:unhideWhenUsed="1"/>
-    <w:lsdException w:name="Block Text" w:semiHidden="1" w:unhideWhenUsed="1"/>
-    <w:lsdException w:name="Hyperlink" w:semiHidden="1" w:unhideWhenUsed="1"/>
-    <w:lsdException w:name="FollowedHyperlink" w:semiHidden="1" w:unhideWhenUsed="1"/>
-    <w:lsdException w:name="Strong" w:uiPriority="22" w:qFormat="1"/>
-    <w:lsdException w:name="Emphasis" w:uiPriority="20" w:qFormat="1"/>
-    <w:lsdException w:name="Document Map" w:semiHidden="1" w:unhideWhenUsed="1"/>
-    <w:lsdException w:name="Plain Text" w:semiHidden="1" w:unhideWhenUsed="1"/>
-    <w:lsdException w:name="E-mail Signature" w:semiHidden="1" w:unhideWhenUsed="1"/>
-    <w:lsdException w:name="HTML Top of Form" w:semiHidden="1" w:unhideWhenUsed="1"/>
-    <w:lsdException w:name="HTML Bottom of Form" w:semiHidden="1" w:unhideWhenUsed="1"/>
-    <w:lsdException w:name="Normal (Web)" w:semiHidden="1" w:unhideWhenUsed="1"/>
-    <w:lsdException w:name="HTML Acronym" w:semiHidden="1" w:unhideWhenUsed="1"/>
-    <w:lsdException w:name="HTML Address" w:semiHidden="1" w:unhideWhenUsed="1"/>
-    <w:lsdException w:name="HTML Cite" w:semiHidden="1" w:unhideWhenUsed="1"/>
-    <w:lsdException w:name="HTML Code" w:semiHidden="1" w:unhideWhenUsed="1"/>
-    <w:lsdException w:name="HTML Definition" w:semiHidden="1" w:unhideWhenUsed="1"/>
-    <w:lsdException w:name="HTML Keyboard" w:semiHidden="1" w:unhideWhenUsed="1"/>
-    <w:lsdException w:name="HTML Preformatted" w:semiHidden="1" w:unhideWhenUsed="1"/>
-    <w:lsdException w:name="HTML Sample" w:semiHidden="1" w:unhideWhenUsed="1"/>
-    <w:lsdException w:name="HTML Typewriter" w:semiHidden="1" w:unhideWhenUsed="1"/>
-    <w:lsdException w:name="HTML Variable" w:semiHidden="1" w:unhideWhenUsed="1"/>
-    <w:lsdException w:name="Normal Table" w:semiHidden="1" w:unhideWhenUsed="1"/>
-    <w:lsdException w:name="annotation subject" w:semiHidden="1" w:unhideWhenUsed="1"/>
-    <w:lsdException w:name="No List" w:semiHidden="1" w:unhideWhenUsed="1"/>
-    <w:lsdException w:name="Outline List 1" w:semiHidden="1" w:unhideWhenUsed="1"/>
-    <w:lsdException w:name="Outline List 2" w:semiHidden="1" w:unhideWhenUsed="1"/>
-    <w:lsdException w:name="Outline List 3" w:semiHidden="1" w:unhideWhenUsed="1"/>
-    <w:lsdException w:name="Table Simple 1" w:semiHidden="1" w:unhideWhenUsed="1"/>
-    <w:lsdException w:name="Table Simple 2" w:semiHidden="1" w:unhideWhenUsed="1"/>
-    <w:lsdException w:name="Table Simple 3" w:semiHidden="1" w:unhideWhenUsed="1"/>
-    <w:lsdException w:name="Table Classic 1" w:semiHidden="1" w:unhideWhenUsed="1"/>
-    <w:lsdException w:name="Table Classic 2" w:semiHidden="1" w:unhideWhenUsed="1"/>
-    <w:lsdException w:name="Table Classic 3" w:semiHidden="1" w:unhideWhenUsed="1"/>
-    <w:lsdException w:name="Table Classic 4" w:semiHidden="1" w:unhideWhenUsed="1"/>
-    <w:lsdException w:name="Table Colorful 1" w:semiHidden="1" w:unhideWhenUsed="1"/>
-    <w:lsdException w:name="Table Colorful 2" w:semiHidden="1" w:unhideWhenUsed="1"/>
-    <w:lsdException w:name="Table Colorful 3" w:semiHidden="1" w:unhideWhenUsed="1"/>
-    <w:lsdException w:name="Table Columns 1" w:semiHidden="1" w:unhideWhenUsed="1"/>
-    <w:lsdException w:name="Table Columns 2" w:semiHidden="1" w:unhideWhenUsed="1"/>
-    <w:lsdException w:name="Table Columns 3" w:semiHidden="1" w:unhideWhenUsed="1"/>
-    <w:lsdException w:name="Table Columns 4" w:semiHidden="1" w:unhideWhenUsed="1"/>
-    <w:lsdException w:name="Table Columns 5" w:semiHidden="1" w:unhideWhenUsed="1"/>
-    <w:lsdException w:name="Table Grid 1" w:semiHidden="1" w:unhideWhenUsed="1"/>
-    <w:lsdException w:name="Table Grid 2" w:semiHidden="1" w:unhideWhenUsed="1"/>
-    <w:lsdException w:name="Table Grid 3" w:semiHidden="1" w:unhideWhenUsed="1"/>
-    <w:lsdException w:name="Table Grid 4" w:semiHidden="1" w:unhideWhenUsed="1"/>
-    <w:lsdException w:name="Table Grid 5" w:semiHidden="1" w:unhideWhenUsed="1"/>
-    <w:lsdException w:name="Table Grid 6" w:semiHidden="1" w:unhideWhenUsed="1"/>
-    <w:lsdException w:name="Table Grid 7" w:semiHidden="1" w:unhideWhenUsed="1"/>
-    <w:lsdException w:name="Table Grid 8" w:semiHidden="1" w:unhideWhenUsed="1"/>
-    <w:lsdException w:name="Table List 1" w:semiHidden="1" w:unhideWhenUsed="1"/>
-    <w:lsdException w:name="Table List 2" w:semiHidden="1" w:unhideWhenUsed="1"/>
-    <w:lsdException w:name="Table List 3" w:semiHidden="1" w:unhideWhenUsed="1"/>
-    <w:lsdException w:name="Table List 4" w:semiHidden="1" w:unhideWhenUsed="1"/>
-    <w:lsdException w:name="Table List 5" w:semiHidden="1" w:unhideWhenUsed="1"/>
-    <w:lsdException w:name="Table List 6" w:semiHidden="1" w:unhideWhenUsed="1"/>
-    <w:lsdException w:name="Table List 7" w:semiHidden="1" w:unhideWhenUsed="1"/>
-    <w:lsdException w:name="Table List 8" w:semiHidden="1" w:unhideWhenUsed="1"/>
-    <w:lsdException w:name="Table 3D effects 1" w:semiHidden="1" w:unhideWhenUsed="1"/>
-    <w:lsdException w:name="Table 3D effects 2" w:semiHidden="1" w:unhideWhenUsed="1"/>
-    <w:lsdException w:name="Table 3D effects 3" w:semiHidden="1" w:unhideWhenUsed="1"/>
-    <w:lsdException w:name="Table Contemporary" w:semiHidden="1" w:unhideWhenUsed="1"/>
-    <w:lsdException w:name="Table Elegant" w:semiHidden="1" w:unhideWhenUsed="1"/>
-    <w:lsdException w:name="Table Professional" w:semiHidden="1" w:unhideWhenUsed="1"/>
-    <w:lsdException w:name="Table Subtle 1" w:semiHidden="1" w:unhideWhenUsed="1"/>
-    <w:lsdException w:name="Table Subtle 2" w:semiHidden="1" w:unhideWhenUsed="1"/>
-    <w:lsdException w:name="Table Web 1" w:semiHidden="1" w:unhideWhenUsed="1"/>
-    <w:lsdException w:name="Table Web 2" w:semiHidden="1" w:unhideWhenUsed="1"/>
-    <w:lsdException w:name="Table Web 3" w:semiHidden="1" w:unhideWhenUsed="1"/>
-    <w:lsdException w:name="Balloon Text" w:semiHidden="1" w:unhideWhenUsed="1"/>
-    <w:lsdException w:name="Table Grid" w:uiPriority="39"/>
-    <w:lsdException w:name="Table Theme" w:semiHidden="1" w:unhideWhenUsed="1"/>
-    <w:lsdException w:name="Placeholder Text" w:semiHidden="1"/>
-    <w:lsdException w:name="No Spacing" w:uiPriority="1" w:qFormat="1"/>
-    <w:lsdException w:name="Light Shading" w:uiPriority="60"/>
-    <w:lsdException w:name="Light List" w:uiPriority="61"/>
-    <w:lsdException w:name="Light Grid" w:uiPriority="62"/>
-    <w:lsdException w:name="Medium Shading 1" w:uiPriority="63"/>
-    <w:lsdException w:name="Medium Shading 2" w:uiPriority="64"/>
-    <w:lsdException w:name="Medium List 1" w:uiPriority="65"/>
-    <w:lsdException w:name="Medium List 2" w:uiPriority="66"/>
-    <w:lsdException w:name="Medium Grid 1" w:uiPriority="67"/>
-    <w:lsdException w:name="Medium Grid 2" w:uiPriority="68"/>
-    <w:lsdException w:name="Medium Grid 3" w:uiPriority="69"/>
-    <w:lsdException w:name="Dark List" w:uiPriority="70"/>
-    <w:lsdException w:name="Colorful Shading" w:uiPriority="71"/>
-    <w:lsdException w:name="Colorful List" w:uiPriority="72"/>
-    <w:lsdException w:name="Colorful Grid" w:uiPriority="73"/>
-    <w:lsdException w:name="Light Shading Accent 1" w:uiPriority="60"/>
-    <w:lsdException w:name="Light List Accent 1" w:uiPriority="61"/>
-    <w:lsdException w:name="Light Grid Accent 1" w:uiPriority="62"/>
-    <w:lsdException w:name="Medium Shading 1 Accent 1" w:uiPriority="63"/>
-    <w:lsdException w:name="Medium Shading 2 Accent 1" w:uiPriority="64"/>
-    <w:lsdException w:name="Medium List 1 Accent 1" w:uiPriority="65"/>
-    <w:lsdException w:name="Revision" w:semiHidden="1"/>
-    <w:lsdException w:name="List Paragraph" w:uiPriority="34" w:qFormat="1"/>
-    <w:lsdException w:name="Quote" w:uiPriority="29" w:qFormat="1"/>
-    <w:lsdException w:name="Intense Quote" w:uiPriority="30" w:qFormat="1"/>
-    <w:lsdException w:name="Medium List 2 Accent 1" w:uiPriority="66"/>
-    <w:lsdException w:name="Medium Grid 1 Accent 1" w:uiPriority="67"/>
-    <w:lsdException w:name="Medium Grid 2 Accent 1" w:uiPriority="68"/>
-    <w:lsdException w:name="Medium Grid 3 Accent 1" w:uiPriority="69"/>
-    <w:lsdException w:name="Dark List Accent 1" w:uiPriority="70"/>
-    <w:lsdException w:name="Colorful Shading Accent 1" w:uiPriority="71"/>
-    <w:lsdException w:name="Colorful List Accent 1" w:uiPriority="72"/>
-    <w:lsdException w:name="Colorful Grid Accent 1" w:uiPriority="73"/>
-    <w:lsdException w:name="Light Shading Accent 2" w:uiPriority="60"/>
-    <w:lsdException w:name="Light List Accent 2" w:uiPriority="61"/>
-    <w:lsdException w:name="Light Grid Accent 2" w:uiPriority="62"/>
-    <w:lsdException w:name="Medium Shading 1 Accent 2" w:uiPriority="63"/>
-    <w:lsdException w:name="Medium Shading 2 Accent 2" w:uiPriority="64"/>
-    <w:lsdException w:name="Medium List 1 Accent 2" w:uiPriority="65"/>
-    <w:lsdException w:name="Medium List 2 Accent 2" w:uiPriority="66"/>
-    <w:lsdException w:name="Medium Grid 1 Accent 2" w:uiPriority="67"/>
-    <w:lsdException w:name="Medium Grid 2 Accent 2" w:uiPriority="68"/>
-    <w:lsdException w:name="Medium Grid 3 Accent 2" w:uiPriority="69"/>
-    <w:lsdException w:name="Dark List Accent 2" w:uiPriority="70"/>
-    <w:lsdException w:name="Colorful Shading Accent 2" w:uiPriority="71"/>
-    <w:lsdException w:name="Colorful List Accent 2" w:uiPriority="72"/>
-    <w:lsdException w:name="Colorful Grid Accent 2" w:uiPriority="73"/>
-    <w:lsdException w:name="Light Shading Accent 3" w:uiPriority="60"/>
-    <w:lsdException w:name="Light List Accent 3" w:uiPriority="61"/>
-    <w:lsdException w:name="Light Grid Accent 3" w:uiPriority="62"/>
-    <w:lsdException w:name="Medium Shading 1 Accent 3" w:uiPriority="63"/>
-    <w:lsdException w:name="Medium Shading 2 Accent 3" w:uiPriority="64"/>
-    <w:lsdException w:name="Medium List 1 Accent 3" w:uiPriority="65"/>
-    <w:lsdException w:name="Medium List 2 Accent 3" w:uiPriority="66"/>
-    <w:lsdException w:name="Medium Grid 1 Accent 3" w:uiPriority="67"/>
-    <w:lsdException w:name="Medium Grid 2 Accent 3" w:uiPriority="68"/>
-    <w:lsdException w:name="Medium Grid 3 Accent 3" w:uiPriority="69"/>
-    <w:lsdException w:name="Dark List Accent 3" w:uiPriority="70"/>
-    <w:lsdException w:name="Colorful Shading Accent 3" w:uiPriority="71"/>
-    <w:lsdException w:name="Colorful List Accent 3" w:uiPriority="72"/>
-    <w:lsdException w:name="Colorful Grid Accent 3" w:uiPriority="73"/>
-    <w:lsdException w:name="Light Shading Accent 4" w:uiPriority="60"/>
-    <w:lsdException w:name="Light List Accent 4" w:uiPriority="61"/>
-    <w:lsdException w:name="Light Grid Accent 4" w:uiPriority="62"/>
-    <w:lsdException w:name="Medium Shading 1 Accent 4" w:uiPriority="63"/>
-    <w:lsdException w:name="Medium Shading 2 Accent 4" w:uiPriority="64"/>
-    <w:lsdException w:name="Medium List 1 Accent 4" w:uiPriority="65"/>
-    <w:lsdException w:name="Medium List 2 Accent 4" w:uiPriority="66"/>
-    <w:lsdException w:name="Medium Grid 1 Accent 4" w:uiPriority="67"/>
-    <w:lsdException w:name="Medium Grid 2 Accent 4" w:uiPriority="68"/>
-    <w:lsdException w:name="Medium Grid 3 Accent 4" w:uiPriority="69"/>
-    <w:lsdException w:name="Dark List Accent 4" w:uiPriority="70"/>
-    <w:lsdException w:name="Colorful Shading Accent 4" w:uiPriority="71"/>
-    <w:lsdException w:name="Colorful List Accent 4" w:uiPriority="72"/>
-    <w:lsdException w:name="Colorful Grid Accent 4" w:uiPriority="73"/>
-    <w:lsdException w:name="Light Shading Accent 5" w:uiPriority="60"/>
-    <w:lsdException w:name="Light List Accent 5" w:uiPriority="61"/>
-    <w:lsdException w:name="Light Grid Accent 5" w:uiPriority="62"/>
-    <w:lsdException w:name="Medium Shading 1 Accent 5" w:uiPriority="63"/>
-    <w:lsdException w:name="Medium Shading 2 Accent 5" w:uiPriority="64"/>
-    <w:lsdException w:name="Medium List 1 Accent 5" w:uiPriority="65"/>
-    <w:lsdException w:name="Medium List 2 Accent 5" w:uiPriority="66"/>
-    <w:lsdException w:name="Medium Grid 1 Accent 5" w:uiPriority="67"/>
-    <w:lsdException w:name="Medium Grid 2 Accent 5" w:uiPriority="68"/>
-    <w:lsdException w:name="Medium Grid 3 Accent 5" w:uiPriority="69"/>
-    <w:lsdException w:name="Dark List Accent 5" w:uiPriority="70"/>
-    <w:lsdException w:name="Colorful Shading Accent 5" w:uiPriority="71"/>
-    <w:lsdException w:name="Colorful List Accent 5" w:uiPriority="72"/>
-    <w:lsdException w:name="Colorful Grid Accent 5" w:uiPriority="73"/>
-    <w:lsdException w:name="Light Shading Accent 6" w:uiPriority="60"/>
-    <w:lsdException w:name="Light List Accent 6" w:uiPriority="61"/>
-    <w:lsdException w:name="Light Grid Accent 6" w:uiPriority="62"/>
-    <w:lsdException w:name="Medium Shading 1 Accent 6" w:uiPriority="63"/>
-    <w:lsdException w:name="Medium Shading 2 Accent 6" w:uiPriority="64"/>
-    <w:lsdException w:name="Medium List 1 Accent 6" w:uiPriority="65"/>
-    <w:lsdException w:name="Medium List 2 Accent 6" w:uiPriority="66"/>
-    <w:lsdException w:name="Medium Grid 1 Accent 6" w:uiPriority="67"/>
-    <w:lsdException w:name="Medium Grid 2 Accent 6" w:uiPriority="68"/>
-    <w:lsdException w:name="Medium Grid 3 Accent 6" w:uiPriority="69"/>
-    <w:lsdException w:name="Dark List Accent 6" w:uiPriority="70"/>
-    <w:lsdException w:name="Colorful Shading Accent 6" w:uiPriority="71"/>
-    <w:lsdException w:name="Colorful List Accent 6" w:uiPriority="72"/>
-    <w:lsdException w:name="Colorful Grid Accent 6" w:uiPriority="73"/>
-    <w:lsdException w:name="Subtle Emphasis" w:uiPriority="19" w:qFormat="1"/>
-    <w:lsdException w:name="Intense Emphasis" w:uiPriority="21" w:qFormat="1"/>
-    <w:lsdException w:name="Subtle Reference" w:uiPriority="31" w:qFormat="1"/>
-    <w:lsdException w:name="Intense Reference" w:uiPriority="32" w:qFormat="1"/>
-    <w:lsdException w:name="Book Title" w:uiPriority="33" w:qFormat="1"/>
-    <w:lsdException w:name="Bibliography" w:semiHidden="1" w:uiPriority="37" w:unhideWhenUsed="1"/>
-    <w:lsdException w:name="TOC Heading" w:semiHidden="1" w:uiPriority="39" w:unhideWhenUsed="1" w:qFormat="1"/>
-    <w:lsdException w:name="Plain Table 1" w:uiPriority="41"/>
-    <w:lsdException w:name="Plain Table 2" w:uiPriority="42"/>
-    <w:lsdException w:name="Plain Table 3" w:uiPriority="43"/>
-    <w:lsdException w:name="Plain Table 4" w:uiPriority="44"/>
-    <w:lsdException w:name="Plain Table 5" w:uiPriority="45"/>
-    <w:lsdException w:name="Grid Table Light" w:uiPriority="40"/>
-    <w:lsdException w:name="Grid Table 1 Light" w:uiPriority="46"/>
-    <w:lsdException w:name="Grid Table 2" w:uiPriority="47"/>
-    <w:lsdException w:name="Grid Table 3" w:uiPriority="48"/>
-    <w:lsdException w:name="Grid Table 4" w:uiPriority="49"/>
-    <w:lsdException w:name="Grid Table 5 Dark" w:uiPriority="50"/>
-    <w:lsdException w:name="Grid Table 6 Colorful" w:uiPriority="51"/>
-    <w:lsdException w:name="Grid Table 7 Colorful" w:uiPriority="52"/>
-    <w:lsdException w:name="Grid Table 1 Light Accent 1" w:uiPriority="46"/>
-    <w:lsdException w:name="Grid Table 2 Accent 1" w:uiPriority="47"/>
-    <w:lsdException w:name="Grid Table 3 Accent 1" w:uiPriority="48"/>
-    <w:lsdException w:name="Grid Table 4 Accent 1" w:uiPriority="49"/>
-    <w:lsdException w:name="Grid Table 5 Dark Accent 1" w:uiPriority="50"/>
-    <w:lsdException w:name="Grid Table 6 Colorful Accent 1" w:uiPriority="51"/>
-    <w:lsdException w:name="Grid Table 7 Colorful Accent 1" w:uiPriority="52"/>
-    <w:lsdException w:name="Grid Table 1 Light Accent 2" w:uiPriority="46"/>
-    <w:lsdException w:name="Grid Table 2 Accent 2" w:uiPriority="47"/>
-    <w:lsdException w:name="Grid Table 3 Accent 2" w:uiPriority="48"/>
-    <w:lsdException w:name="Grid Table 4 Accent 2" w:uiPriority="49"/>
-    <w:lsdException w:name="Grid Table 5 Dark Accent 2" w:uiPriority="50"/>
-    <w:lsdException w:name="Grid Table 6 Colorful Accent 2" w:uiPriority="51"/>
-    <w:lsdException w:name="Grid Table 7 Colorful Accent 2" w:uiPriority="52"/>
-    <w:lsdException w:name="Grid Table 1 Light Accent 3" w:uiPriority="46"/>
-    <w:lsdException w:name="Grid Table 2 Accent 3" w:uiPriority="47"/>
-    <w:lsdException w:name="Grid Table 3 Accent 3" w:uiPriority="48"/>
-    <w:lsdException w:name="Grid Table 4 Accent 3" w:uiPriority="49"/>
-    <w:lsdException w:name="Grid Table 5 Dark Accent 3" w:uiPriority="50"/>
-    <w:lsdException w:name="Grid Table 6 Colorful Accent 3" w:uiPriority="51"/>
-    <w:lsdException w:name="Grid Table 7 Colorful Accent 3" w:uiPriority="52"/>
-    <w:lsdException w:name="Grid Table 1 Light Accent 4" w:uiPriority="46"/>
-    <w:lsdException w:name="Grid Table 2 Accent 4" w:uiPriority="47"/>
-    <w:lsdException w:name="Grid Table 3 Accent 4" w:uiPriority="48"/>
-    <w:lsdException w:name="Grid Table 4 Accent 4" w:uiPriority="49"/>
-    <w:lsdException w:name="Grid Table 5 Dark Accent 4" w:uiPriority="50"/>
-    <w:lsdException w:name="Grid Table 6 Colorful Accent 4" w:uiPriority="51"/>
-    <w:lsdException w:name="Grid Table 7 Colorful Accent 4" w:uiPriority="52"/>
-    <w:lsdException w:name="Grid Table 1 Light Accent 5" w:uiPriority="46"/>
-    <w:lsdException w:name="Grid Table 2 Accent 5" w:uiPriority="47"/>
-    <w:lsdException w:name="Grid Table 3 Accent 5" w:uiPriority="48"/>
-    <w:lsdException w:name="Grid Table 4 Accent 5" w:uiPriority="49"/>
-    <w:lsdException w:name="Grid Table 5 Dark Accent 5" w:uiPriority="50"/>
-    <w:lsdException w:name="Grid Table 6 Colorful Accent 5" w:uiPriority="51"/>
-    <w:lsdException w:name="Grid Table 7 Colorful Accent 5" w:uiPriority="52"/>
-    <w:lsdException w:name="Grid Table 1 Light Accent 6" w:uiPriority="46"/>
-    <w:lsdException w:name="Grid Table 2 Accent 6" w:uiPriority="47"/>
-    <w:lsdException w:name="Grid Table 3 Accent 6" w:uiPriority="48"/>
-    <w:lsdException w:name="Grid Table 4 Accent 6" w:uiPriority="49"/>
-    <w:lsdException w:name="Grid Table 5 Dark Accent 6" w:uiPriority="50"/>
-    <w:lsdException w:name="Grid Table 6 Colorful Accent 6" w:uiPriority="51"/>
-    <w:lsdException w:name="Grid Table 7 Colorful Accent 6" w:uiPriority="52"/>
-    <w:lsdException w:name="List Table 1 Light" w:uiPriority="46"/>
-    <w:lsdException w:name="List Table 2" w:uiPriority="47"/>
-    <w:lsdException w:name="List Table 3" w:uiPriority="48"/>
-    <w:lsdException w:name="List Table 4" w:uiPriority="49"/>
-    <w:lsdException w:name="List Table 5 Dark" w:uiPriority="50"/>
-    <w:lsdException w:name="List Table 6 Colorful" w:uiPriority="51"/>
-    <w:lsdException w:name="List Table 7 Colorful" w:uiPriority="52"/>
-    <w:lsdException w:name="List Table 1 Light Accent 1" w:uiPriority="46"/>
-    <w:lsdException w:name="List Table 2 Accent 1" w:uiPriority="47"/>
-    <w:lsdException w:name="List Table 3 Accent 1" w:uiPriority="48"/>
-    <w:lsdException w:name="List Table 4 Accent 1" w:uiPriority="49"/>
-    <w:lsdException w:name="List Table 5 Dark Accent 1" w:uiPriority="50"/>
-    <w:lsdException w:name="List Table 6 Colorful Accent 1" w:uiPriority="51"/>
-    <w:lsdException w:name="List Table 7 Colorful Accent 1" w:uiPriority="52"/>
-    <w:lsdException w:name="List Table 1 Light Accent 2" w:uiPriority="46"/>
-    <w:lsdException w:name="List Table 2 Accent 2" w:uiPriority="47"/>
-    <w:lsdException w:name="List Table 3 Accent 2" w:uiPriority="48"/>
-    <w:lsdException w:name="List Table 4 Accent 2" w:uiPriority="49"/>
-    <w:lsdException w:name="List Table 5 Dark Accent 2" w:uiPriority="50"/>
-    <w:lsdException w:name="List Table 6 Colorful Accent 2" w:uiPriority="51"/>
-    <w:lsdException w:name="List Table 7 Colorful Accent 2" w:uiPriority="52"/>
-    <w:lsdException w:name="List Table 1 Light Accent 3" w:uiPriority="46"/>
-    <w:lsdException w:name="List Table 2 Accent 3" w:uiPriority="47"/>
-    <w:lsdException w:name="List Table 3 Accent 3" w:uiPriority="48"/>
-    <w:lsdException w:name="List Table 4 Accent 3" w:uiPriority="49"/>
-    <w:lsdException w:name="List Table 5 Dark Accent 3" w:uiPriority="50"/>
-    <w:lsdException w:name="List Table 6 Colorful Accent 3" w:uiPriority="51"/>
-    <w:lsdException w:name="List Table 7 Colorful Accent 3" w:uiPriority="52"/>
-    <w:lsdException w:name="List Table 1 Light Accent 4" w:uiPriority="46"/>
-    <w:lsdException w:name="List Table 2 Accent 4" w:uiPriority="47"/>
-    <w:lsdException w:name="List Table 3 Accent 4" w:uiPriority="48"/>
-    <w:lsdException w:name="List Table 4 Accent 4" w:uiPriority="49"/>
-    <w:lsdException w:name="List Table 5 Dark Accent 4" w:uiPriority="50"/>
-    <w:lsdException w:name="List Table 6 Colorful Accent 4" w:uiPriority="51"/>
-    <w:lsdException w:name="List Table 7 Colorful Accent 4" w:uiPriority="52"/>
-    <w:lsdException w:name="List Table 1 Light Accent 5" w:uiPriority="46"/>
-    <w:lsdException w:name="List Table 2 Accent 5" w:uiPriority="47"/>
-    <w:lsdException w:name="List Table 3 Accent 5" w:uiPriority="48"/>
-    <w:lsdException w:name="List Table 4 Accent 5" w:uiPriority="49"/>
-    <w:lsdException w:name="List Table 5 Dark Accent 5" w:uiPriority="50"/>
-    <w:lsdException w:name="List Table 6 Colorful Accent 5" w:uiPriority="51"/>
-    <w:lsdException w:name="List Table 7 Colorful Accent 5" w:uiPriority="52"/>
-    <w:lsdException w:name="List Table 1 Light Accent 6" w:uiPriority="46"/>
-    <w:lsdException w:name="List Table 2 Accent 6" w:uiPriority="47"/>
-    <w:lsdException w:name="List Table 3 Accent 6" w:uiPriority="48"/>
-    <w:lsdException w:name="List Table 4 Accent 6" w:uiPriority="49"/>
-    <w:lsdException w:name="List Table 5 Dark Accent 6" w:uiPriority="50"/>
-    <w:lsdException w:name="List Table 6 Colorful Accent 6" w:uiPriority="51"/>
-    <w:lsdException w:name="List Table 7 Colorful Accent 6" w:uiPriority="52"/>
+  <w:latentStyles w:defLockedState="0" w:defUIPriority="99" w:defSemiHidden="1" w:defUnhideWhenUsed="1" w:defQFormat="0" w:count="267">
+    <w:lsdException w:name="Normal" w:semiHidden="0" w:uiPriority="0" w:unhideWhenUsed="0" w:qFormat="1"/>
+    <w:lsdException w:name="heading 1" w:semiHidden="0" w:uiPriority="9" w:unhideWhenUsed="0" w:qFormat="1"/>
+    <w:lsdException w:name="heading 2" w:uiPriority="9" w:qFormat="1"/>
+    <w:lsdException w:name="heading 3" w:uiPriority="9" w:qFormat="1"/>
+    <w:lsdException w:name="heading 4" w:uiPriority="9" w:qFormat="1"/>
+    <w:lsdException w:name="heading 5" w:uiPriority="9" w:qFormat="1"/>
+    <w:lsdException w:name="heading 6" w:uiPriority="9" w:qFormat="1"/>
+    <w:lsdException w:name="heading 7" w:uiPriority="9" w:qFormat="1"/>
+    <w:lsdException w:name="heading 8" w:uiPriority="9" w:qFormat="1"/>
+    <w:lsdException w:name="heading 9" w:uiPriority="9" w:qFormat="1"/>
+    <w:lsdException w:name="toc 1" w:uiPriority="39"/>
+    <w:lsdException w:name="toc 2" w:uiPriority="39"/>
+    <w:lsdException w:name="toc 3" w:uiPriority="39"/>
+    <w:lsdException w:name="toc 4" w:uiPriority="39"/>
+    <w:lsdException w:name="toc 5" w:uiPriority="39"/>
+    <w:lsdException w:name="toc 6" w:uiPriority="39"/>
+    <w:lsdException w:name="toc 7" w:uiPriority="39"/>
+    <w:lsdException w:name="toc 8" w:uiPriority="39"/>
+    <w:lsdException w:name="toc 9" w:uiPriority="39"/>
+    <w:lsdException w:name="caption" w:uiPriority="35" w:qFormat="1"/>
+    <w:lsdException w:name="Title" w:semiHidden="0" w:uiPriority="10" w:unhideWhenUsed="0" w:qFormat="1"/>
+    <w:lsdException w:name="Default Paragraph Font" w:uiPriority="1"/>
+    <w:lsdException w:name="Subtitle" w:semiHidden="0" w:uiPriority="11" w:unhideWhenUsed="0" w:qFormat="1"/>
+    <w:lsdException w:name="Strong" w:semiHidden="0" w:uiPriority="22" w:unhideWhenUsed="0" w:qFormat="1"/>
+    <w:lsdException w:name="Emphasis" w:semiHidden="0" w:uiPriority="20" w:unhideWhenUsed="0" w:qFormat="1"/>
+    <w:lsdException w:name="Table Grid" w:semiHidden="0" w:uiPriority="39" w:unhideWhenUsed="0"/>
+    <w:lsdException w:name="Placeholder Text" w:unhideWhenUsed="0"/>
+    <w:lsdException w:name="No Spacing" w:semiHidden="0" w:uiPriority="1" w:unhideWhenUsed="0" w:qFormat="1"/>
+    <w:lsdException w:name="Light Shading" w:semiHidden="0" w:uiPriority="60" w:unhideWhenUsed="0"/>
+    <w:lsdException w:name="Light List" w:semiHidden="0" w:uiPriority="61" w:unhideWhenUsed="0"/>
+    <w:lsdException w:name="Light Grid" w:semiHidden="0" w:uiPriority="62" w:unhideWhenUsed="0"/>
+    <w:lsdException w:name="Medium Shading 1" w:semiHidden="0" w:uiPriority="63" w:unhideWhenUsed="0"/>
+    <w:lsdException w:name="Medium Shading 2" w:semiHidden="0" w:uiPriority="64" w:unhideWhenUsed="0"/>
+    <w:lsdException w:name="Medium List 1" w:semiHidden="0" w:uiPriority="65" w:unhideWhenUsed="0"/>
+    <w:lsdException w:name="Medium List 2" w:semiHidden="0" w:uiPriority="66" w:unhideWhenUsed="0"/>
+    <w:lsdException w:name="Medium Grid 1" w:semiHidden="0" w:uiPriority="67" w:unhideWhenUsed="0"/>
+    <w:lsdException w:name="Medium Grid 2" w:semiHidden="0" w:uiPriority="68" w:unhideWhenUsed="0"/>
+    <w:lsdException w:name="Medium Grid 3" w:semiHidden="0" w:uiPriority="69" w:unhideWhenUsed="0"/>
+    <w:lsdException w:name="Dark List" w:semiHidden="0" w:uiPriority="70" w:unhideWhenUsed="0"/>
+    <w:lsdException w:name="Colorful Shading" w:semiHidden="0" w:uiPriority="71" w:unhideWhenUsed="0"/>
+    <w:lsdException w:name="Colorful List" w:semiHidden="0" w:uiPriority="72" w:unhideWhenUsed="0"/>
+    <w:lsdException w:name="Colorful Grid" w:semiHidden="0" w:uiPriority="73" w:unhideWhenUsed="0"/>
+    <w:lsdException w:name="Light Shading Accent 1" w:semiHidden="0" w:uiPriority="60" w:unhideWhenUsed="0"/>
+    <w:lsdException w:name="Light List Accent 1" w:semiHidden="0" w:uiPriority="61" w:unhideWhenUsed="0"/>
+    <w:lsdException w:name="Light Grid Accent 1" w:semiHidden="0" w:uiPriority="62" w:unhideWhenUsed="0"/>
+    <w:lsdException w:name="Medium Shading 1 Accent 1" w:semiHidden="0" w:uiPriority="63" w:unhideWhenUsed="0"/>
+    <w:lsdException w:name="Medium Shading 2 Accent 1" w:semiHidden="0" w:uiPriority="64" w:unhideWhenUsed="0"/>
+    <w:lsdException w:name="Medium List 1 Accent 1" w:semiHidden="0" w:uiPriority="65" w:unhideWhenUsed="0"/>
+    <w:lsdException w:name="Revision" w:unhideWhenUsed="0"/>
+    <w:lsdException w:name="List Paragraph" w:semiHidden="0" w:uiPriority="34" w:unhideWhenUsed="0" w:qFormat="1"/>
+    <w:lsdException w:name="Quote" w:semiHidden="0" w:uiPriority="29" w:unhideWhenUsed="0" w:qFormat="1"/>
+    <w:lsdException w:name="Intense Quote" w:semiHidden="0" w:uiPriority="30" w:unhideWhenUsed="0" w:qFormat="1"/>
+    <w:lsdException w:name="Medium List 2 Accent 1" w:semiHidden="0" w:uiPriority="66" w:unhideWhenUsed="0"/>
+    <w:lsdException w:name="Medium Grid 1 Accent 1" w:semiHidden="0" w:uiPriority="67" w:unhideWhenUsed="0"/>
+    <w:lsdException w:name="Medium Grid 2 Accent 1" w:semiHidden="0" w:uiPriority="68" w:unhideWhenUsed="0"/>
+    <w:lsdException w:name="Medium Grid 3 Accent 1" w:semiHidden="0" w:uiPriority="69" w:unhideWhenUsed="0"/>
+    <w:lsdException w:name="Dark List Accent 1" w:semiHidden="0" w:uiPriority="70" w:unhideWhenUsed="0"/>
+    <w:lsdException w:name="Colorful Shading Accent 1" w:semiHidden="0" w:uiPriority="71" w:unhideWhenUsed="0"/>
+    <w:lsdException w:name="Colorful List Accent 1" w:semiHidden="0" w:uiPriority="72" w:unhideWhenUsed="0"/>
+    <w:lsdException w:name="Colorful Grid Accent 1" w:semiHidden="0" w:uiPriority="73" w:unhideWhenUsed="0"/>
+    <w:lsdException w:name="Light Shading Accent 2" w:semiHidden="0" w:uiPriority="60" w:unhideWhenUsed="0"/>
+    <w:lsdException w:name="Light List Accent 2" w:semiHidden="0" w:uiPriority="61" w:unhideWhenUsed="0"/>
+    <w:lsdException w:name="Light Grid Accent 2" w:semiHidden="0" w:uiPriority="62" w:unhideWhenUsed="0"/>
+    <w:lsdException w:name="Medium Shading 1 Accent 2" w:semiHidden="0" w:uiPriority="63" w:unhideWhenUsed="0"/>
+    <w:lsdException w:name="Medium Shading 2 Accent 2" w:semiHidden="0" w:uiPriority="64" w:unhideWhenUsed="0"/>
+    <w:lsdException w:name="Medium List 1 Accent 2" w:semiHidden="0" w:uiPriority="65" w:unhideWhenUsed="0"/>
+    <w:lsdException w:name="Medium List 2 Accent 2" w:semiHidden="0" w:uiPriority="66" w:unhideWhenUsed="0"/>
+    <w:lsdException w:name="Medium Grid 1 Accent 2" w:semiHidden="0" w:uiPriority="67" w:unhideWhenUsed="0"/>
+    <w:lsdException w:name="Medium Grid 2 Accent 2" w:semiHidden="0" w:uiPriority="68" w:unhideWhenUsed="0"/>
+    <w:lsdException w:name="Medium Grid 3 Accent 2" w:semiHidden="0" w:uiPriority="69" w:unhideWhenUsed="0"/>
+    <w:lsdException w:name="Dark List Accent 2" w:semiHidden="0" w:uiPriority="70" w:unhideWhenUsed="0"/>
+    <w:lsdException w:name="Colorful Shading Accent 2" w:semiHidden="0" w:uiPriority="71" w:unhideWhenUsed="0"/>
+    <w:lsdException w:name="Colorful List Accent 2" w:semiHidden="0" w:uiPriority="72" w:unhideWhenUsed="0"/>
+    <w:lsdException w:name="Colorful Grid Accent 2" w:semiHidden="0" w:uiPriority="73" w:unhideWhenUsed="0"/>
+    <w:lsdException w:name="Light Shading Accent 3" w:semiHidden="0" w:uiPriority="60" w:unhideWhenUsed="0"/>
+    <w:lsdException w:name="Light List Accent 3" w:semiHidden="0" w:uiPriority="61" w:unhideWhenUsed="0"/>
+    <w:lsdException w:name="Light Grid Accent 3" w:semiHidden="0" w:uiPriority="62" w:unhideWhenUsed="0"/>
+    <w:lsdException w:name="Medium Shading 1 Accent 3" w:semiHidden="0" w:uiPriority="63" w:unhideWhenUsed="0"/>
+    <w:lsdException w:name="Medium Shading 2 Accent 3" w:semiHidden="0" w:uiPriority="64" w:unhideWhenUsed="0"/>
+    <w:lsdException w:name="Medium List 1 Accent 3" w:semiHidden="0" w:uiPriority="65" w:unhideWhenUsed="0"/>
+    <w:lsdException w:name="Medium List 2 Accent 3" w:semiHidden="0" w:uiPriority="66" w:unhideWhenUsed="0"/>
+    <w:lsdException w:name="Medium Grid 1 Accent 3" w:semiHidden="0" w:uiPriority="67" w:unhideWhenUsed="0"/>
+    <w:lsdException w:name="Medium Grid 2 Accent 3" w:semiHidden="0" w:uiPriority="68" w:unhideWhenUsed="0"/>
+    <w:lsdException w:name="Medium Grid 3 Accent 3" w:semiHidden="0" w:uiPriority="69" w:unhideWhenUsed="0"/>
+    <w:lsdException w:name="Dark List Accent 3" w:semiHidden="0" w:uiPriority="70" w:unhideWhenUsed="0"/>
+    <w:lsdException w:name="Colorful Shading Accent 3" w:semiHidden="0" w:uiPriority="71" w:unhideWhenUsed="0"/>
+    <w:lsdException w:name="Colorful List Accent 3" w:semiHidden="0" w:uiPriority="72" w:unhideWhenUsed="0"/>
+    <w:lsdException w:name="Colorful Grid Accent 3" w:semiHidden="0" w:uiPriority="73" w:unhideWhenUsed="0"/>
+    <w:lsdException w:name="Light Shading Accent 4" w:semiHidden="0" w:uiPriority="60" w:unhideWhenUsed="0"/>
+    <w:lsdException w:name="Light List Accent 4" w:semiHidden="0" w:uiPriority="61" w:unhideWhenUsed="0"/>
+    <w:lsdException w:name="Light Grid Accent 4" w:semiHidden="0" w:uiPriority="62" w:unhideWhenUsed="0"/>
+    <w:lsdException w:name="Medium Shading 1 Accent 4" w:semiHidden="0" w:uiPriority="63" w:unhideWhenUsed="0"/>
+    <w:lsdException w:name="Medium Shading 2 Accent 4" w:semiHidden="0" w:uiPriority="64" w:unhideWhenUsed="0"/>
+    <w:lsdException w:name="Medium List 1 Accent 4" w:semiHidden="0" w:uiPriority="65" w:unhideWhenUsed="0"/>
+    <w:lsdException w:name="Medium List 2 Accent 4" w:semiHidden="0" w:uiPriority="66" w:unhideWhenUsed="0"/>
+    <w:lsdException w:name="Medium Grid 1 Accent 4" w:semiHidden="0" w:uiPriority="67" w:unhideWhenUsed="0"/>
+    <w:lsdException w:name="Medium Grid 2 Accent 4" w:semiHidden="0" w:uiPriority="68" w:unhideWhenUsed="0"/>
+    <w:lsdException w:name="Medium Grid 3 Accent 4" w:semiHidden="0" w:uiPriority="69" w:unhideWhenUsed="0"/>
+    <w:lsdException w:name="Dark List Accent 4" w:semiHidden="0" w:uiPriority="70" w:unhideWhenUsed="0"/>
+    <w:lsdException w:name="Colorful Shading Accent 4" w:semiHidden="0" w:uiPriority="71" w:unhideWhenUsed="0"/>
+    <w:lsdException w:name="Colorful List Accent 4" w:semiHidden="0" w:uiPriority="72" w:unhideWhenUsed="0"/>
+    <w:lsdException w:name="Colorful Grid Accent 4" w:semiHidden="0" w:uiPriority="73" w:unhideWhenUsed="0"/>
+    <w:lsdException w:name="Light Shading Accent 5" w:semiHidden="0" w:uiPriority="60" w:unhideWhenUsed="0"/>
+    <w:lsdException w:name="Light List Accent 5" w:semiHidden="0" w:uiPriority="61" w:unhideWhenUsed="0"/>
+    <w:lsdException w:name="Light Grid Accent 5" w:semiHidden="0" w:uiPriority="62" w:unhideWhenUsed="0"/>
+    <w:lsdException w:name="Medium Shading 1 Accent 5" w:semiHidden="0" w:uiPriority="63" w:unhideWhenUsed="0"/>
+    <w:lsdException w:name="Medium Shading 2 Accent 5" w:semiHidden="0" w:uiPriority="64" w:unhideWhenUsed="0"/>
+    <w:lsdException w:name="Medium List 1 Accent 5" w:semiHidden="0" w:uiPriority="65" w:unhideWhenUsed="0"/>
+    <w:lsdException w:name="Medium List 2 Accent 5" w:semiHidden="0" w:uiPriority="66" w:unhideWhenUsed="0"/>
+    <w:lsdException w:name="Medium Grid 1 Accent 5" w:semiHidden="0" w:uiPriority="67" w:unhideWhenUsed="0"/>
+    <w:lsdException w:name="Medium Grid 2 Accent 5" w:semiHidden="0" w:uiPriority="68" w:unhideWhenUsed="0"/>
+    <w:lsdException w:name="Medium Grid 3 Accent 5" w:semiHidden="0" w:uiPriority="69" w:unhideWhenUsed="0"/>
+    <w:lsdException w:name="Dark List Accent 5" w:semiHidden="0" w:uiPriority="70" w:unhideWhenUsed="0"/>
+    <w:lsdException w:name="Colorful Shading Accent 5" w:semiHidden="0" w:uiPriority="71" w:unhideWhenUsed="0"/>
+    <w:lsdException w:name="Colorful List Accent 5" w:semiHidden="0" w:uiPriority="72" w:unhideWhenUsed="0"/>
+    <w:lsdException w:name="Colorful Grid Accent 5" w:semiHidden="0" w:uiPriority="73" w:unhideWhenUsed="0"/>
+    <w:lsdException w:name="Light Shading Accent 6" w:semiHidden="0" w:uiPriority="60" w:unhideWhenUsed="0"/>
+    <w:lsdException w:name="Light List Accent 6" w:semiHidden="0" w:uiPriority="61" w:unhideWhenUsed="0"/>
+    <w:lsdException w:name="Light Grid Accent 6" w:semiHidden="0" w:uiPriority="62" w:unhideWhenUsed="0"/>
+    <w:lsdException w:name="Medium Shading 1 Accent 6" w:semiHidden="0" w:uiPriority="63" w:unhideWhenUsed="0"/>
+    <w:lsdException w:name="Medium Shading 2 Accent 6" w:semiHidden="0" w:uiPriority="64" w:unhideWhenUsed="0"/>
+    <w:lsdException w:name="Medium List 1 Accent 6" w:semiHidden="0" w:uiPriority="65" w:unhideWhenUsed="0"/>
+    <w:lsdException w:name="Medium List 2 Accent 6" w:semiHidden="0" w:uiPriority="66" w:unhideWhenUsed="0"/>
+    <w:lsdException w:name="Medium Grid 1 Accent 6" w:semiHidden="0" w:uiPriority="67" w:unhideWhenUsed="0"/>
+    <w:lsdException w:name="Medium Grid 2 Accent 6" w:semiHidden="0" w:uiPriority="68" w:unhideWhenUsed="0"/>
+    <w:lsdException w:name="Medium Grid 3 Accent 6" w:semiHidden="0" w:uiPriority="69" w:unhideWhenUsed="0"/>
+    <w:lsdException w:name="Dark List Accent 6" w:semiHidden="0" w:uiPriority="70" w:unhideWhenUsed="0"/>
+    <w:lsdException w:name="Colorful Shading Accent 6" w:semiHidden="0" w:uiPriority="71" w:unhideWhenUsed="0"/>
+    <w:lsdException w:name="Colorful List Accent 6" w:semiHidden="0" w:uiPriority="72" w:unhideWhenUsed="0"/>
+    <w:lsdException w:name="Colorful Grid Accent 6" w:semiHidden="0" w:uiPriority="73" w:unhideWhenUsed="0"/>
+    <w:lsdException w:name="Subtle Emphasis" w:semiHidden="0" w:uiPriority="19" w:unhideWhenUsed="0" w:qFormat="1"/>
+    <w:lsdException w:name="Intense Emphasis" w:semiHidden="0" w:uiPriority="21" w:unhideWhenUsed="0" w:qFormat="1"/>
+    <w:lsdException w:name="Subtle Reference" w:semiHidden="0" w:uiPriority="31" w:unhideWhenUsed="0" w:qFormat="1"/>
+    <w:lsdException w:name="Intense Reference" w:semiHidden="0" w:uiPriority="32" w:unhideWhenUsed="0" w:qFormat="1"/>
+    <w:lsdException w:name="Book Title" w:semiHidden="0" w:uiPriority="33" w:unhideWhenUsed="0" w:qFormat="1"/>
+    <w:lsdException w:name="Bibliography" w:uiPriority="37"/>
+    <w:lsdException w:name="TOC Heading" w:uiPriority="39" w:qFormat="1"/>
+  </w:latentStyles>
+  <w:style w:type="paragraph" w:default="1" w:styleId="Normal">
+    <w:name w:val="Normal"/>
+    <w:qFormat/>
+  </w:style>
+  <w:style w:type="character" w:default="1" w:styleId="DefaultParagraphFont">
+    <w:name w:val="Default Paragraph Font"/>
+    <w:uiPriority w:val="1"/>
+    <w:semiHidden/>
+    <w:unhideWhenUsed/>
+  </w:style>
+  <w:style w:type="table" w:default="1" w:styleId="TableNormal">
+    <w:name w:val="Normal Table"/>
+    <w:uiPriority w:val="99"/>
+    <w:semiHidden/>
+    <w:unhideWhenUsed/>
+    <w:tblPr>
+      <w:tblInd w:w="0" w:type="dxa"/>
+      <w:tblCellMar>
+        <w:top w:w="0" w:type="dxa"/>
+        <w:left w:w="108" w:type="dxa"/>
+        <w:bottom w:w="0" w:type="dxa"/>
+        <w:right w:w="108" w:type="dxa"/>
+      </w:tblCellMar>
+    </w:tblPr>
+  </w:style>
+  <w:style w:type="numbering" w:default="1" w:styleId="NoList">
+    <w:name w:val="No List"/>
+    <w:uiPriority w:val="99"/>
+    <w:semiHidden/>
+    <w:unhideWhenUsed/>
+  </w:style>
+  <w:style w:type="character" w:styleId="PlaceholderText">
+    <w:name w:val="Placeholder Text"/>
+    <w:basedOn w:val="DefaultParagraphFont"/>
+    <w:uiPriority w:val="99"/>
+    <w:semiHidden/>
+    <w:rsid w:val="000E7B47"/>
+    <w:rPr>
+      <w:color w:val="808080"/>
+    </w:rPr>
+  </w:style>
+  <w:style w:type="paragraph" w:styleId="ListParagraph">
+    <w:name w:val="List Paragraph"/>
+    <w:basedOn w:val="Normal"/>
+    <w:uiPriority w:val="34"/>
+    <w:qFormat/>
+    <w:rsid w:val="0016603D"/>
+    <w:pPr>
+      <w:ind w:left="720"/>
+      <w:contextualSpacing/>
+    </w:pPr>
+  </w:style>
+  <w:style w:type="paragraph" w:styleId="BalloonText">
+    <w:name w:val="Balloon Text"/>
+    <w:basedOn w:val="Normal"/>
+    <w:link w:val="BalloonTextChar"/>
+    <w:uiPriority w:val="99"/>
+    <w:semiHidden/>
+    <w:unhideWhenUsed/>
+    <w:rsid w:val="00246531"/>
+    <w:pPr>
+      <w:spacing w:after="0" w:line="240" w:lineRule="auto"/>
+    </w:pPr>
+    <w:rPr>
+      <w:rFonts w:ascii="Segoe UI" w:hAnsi="Segoe UI" w:cs="Segoe UI"/>
+      <w:sz w:val="18"/>
+      <w:szCs w:val="18"/>
+    </w:rPr>
+  </w:style>
+  <w:style w:type="character" w:customStyle="1" w:styleId="BalloonTextChar">
+    <w:name w:val="Balloon Text Char"/>
+    <w:basedOn w:val="DefaultParagraphFont"/>
+    <w:link w:val="BalloonText"/>
+    <w:uiPriority w:val="99"/>
+    <w:semiHidden/>
+    <w:rsid w:val="00246531"/>
+    <w:rPr>
+      <w:rFonts w:ascii="Segoe UI" w:hAnsi="Segoe UI" w:cs="Segoe UI"/>
+      <w:sz w:val="18"/>
+      <w:szCs w:val="18"/>
+    </w:rPr>
+  </w:style>
+  <w:style w:type="paragraph" w:styleId="FootnoteText">
+    <w:name w:val="footnote text"/>
+    <w:basedOn w:val="Normal"/>
+    <w:link w:val="FootnoteTextChar"/>
+    <w:uiPriority w:val="99"/>
+    <w:semiHidden/>
+    <w:unhideWhenUsed/>
+    <w:rsid w:val="00AE3AD9"/>
+    <w:pPr>
+      <w:spacing w:after="0" w:line="240" w:lineRule="auto"/>
+    </w:pPr>
+    <w:rPr>
+      <w:sz w:val="20"/>
+      <w:szCs w:val="20"/>
+    </w:rPr>
+  </w:style>
+  <w:style w:type="character" w:customStyle="1" w:styleId="FootnoteTextChar">
+    <w:name w:val="Footnote Text Char"/>
+    <w:basedOn w:val="DefaultParagraphFont"/>
+    <w:link w:val="FootnoteText"/>
+    <w:uiPriority w:val="99"/>
+    <w:semiHidden/>
+    <w:rsid w:val="00AE3AD9"/>
+    <w:rPr>
+      <w:sz w:val="20"/>
+      <w:szCs w:val="20"/>
+    </w:rPr>
+  </w:style>
+  <w:style w:type="character" w:styleId="FootnoteReference">
+    <w:name w:val="footnote reference"/>
+    <w:basedOn w:val="DefaultParagraphFont"/>
+    <w:uiPriority w:val="99"/>
+    <w:semiHidden/>
+    <w:unhideWhenUsed/>
+    <w:rsid w:val="00AE3AD9"/>
+    <w:rPr>
+      <w:vertAlign w:val="superscript"/>
+    </w:rPr>
+  </w:style>
+  <w:style w:type="character" w:styleId="Emphasis">
+    <w:name w:val="Emphasis"/>
+    <w:basedOn w:val="DefaultParagraphFont"/>
+    <w:uiPriority w:val="20"/>
+    <w:qFormat/>
+    <w:rsid w:val="003C03B2"/>
+    <w:rPr>
+      <w:i/>
+      <w:iCs/>
+    </w:rPr>
+  </w:style>
+  <w:style w:type="character" w:styleId="Hyperlink">
+    <w:name w:val="Hyperlink"/>
+    <w:basedOn w:val="DefaultParagraphFont"/>
+    <w:uiPriority w:val="99"/>
+    <w:unhideWhenUsed/>
+    <w:rsid w:val="004834B2"/>
+    <w:rPr>
+      <w:color w:val="0563C1" w:themeColor="hyperlink"/>
+      <w:u w:val="single"/>
+    </w:rPr>
+  </w:style>
+  <w:style w:type="paragraph" w:styleId="Header">
+    <w:name w:val="header"/>
+    <w:basedOn w:val="Normal"/>
+    <w:link w:val="HeaderChar"/>
+    <w:uiPriority w:val="99"/>
+    <w:unhideWhenUsed/>
+    <w:rsid w:val="008707DE"/>
+    <w:pPr>
+      <w:tabs>
+        <w:tab w:val="center" w:pos="4680"/>
+        <w:tab w:val="right" w:pos="9360"/>
+      </w:tabs>
+      <w:spacing w:after="0" w:line="240" w:lineRule="auto"/>
+    </w:pPr>
+  </w:style>
+  <w:style w:type="character" w:customStyle="1" w:styleId="HeaderChar">
+    <w:name w:val="Header Char"/>
+    <w:basedOn w:val="DefaultParagraphFont"/>
+    <w:link w:val="Header"/>
+    <w:uiPriority w:val="99"/>
+    <w:rsid w:val="008707DE"/>
+  </w:style>
+  <w:style w:type="paragraph" w:styleId="Footer">
+    <w:name w:val="footer"/>
+    <w:basedOn w:val="Normal"/>
+    <w:link w:val="FooterChar"/>
+    <w:uiPriority w:val="99"/>
+    <w:unhideWhenUsed/>
+    <w:rsid w:val="008707DE"/>
+    <w:pPr>
+      <w:tabs>
+        <w:tab w:val="center" w:pos="4680"/>
+        <w:tab w:val="right" w:pos="9360"/>
+      </w:tabs>
+      <w:spacing w:after="0" w:line="240" w:lineRule="auto"/>
+    </w:pPr>
+  </w:style>
+  <w:style w:type="character" w:customStyle="1" w:styleId="FooterChar">
+    <w:name w:val="Footer Char"/>
+    <w:basedOn w:val="DefaultParagraphFont"/>
+    <w:link w:val="Footer"/>
+    <w:uiPriority w:val="99"/>
+    <w:rsid w:val="008707DE"/>
+  </w:style>
+  <w:style w:type="character" w:styleId="FollowedHyperlink">
+    <w:name w:val="FollowedHyperlink"/>
+    <w:basedOn w:val="DefaultParagraphFont"/>
+    <w:uiPriority w:val="99"/>
+    <w:semiHidden/>
+    <w:unhideWhenUsed/>
+    <w:rsid w:val="000B4865"/>
+    <w:rPr>
+      <w:color w:val="954F72" w:themeColor="followedHyperlink"/>
+      <w:u w:val="single"/>
+    </w:rPr>
+  </w:style>
+  <w:style w:type="character" w:styleId="CommentReference">
+    <w:name w:val="annotation reference"/>
+    <w:basedOn w:val="DefaultParagraphFont"/>
+    <w:uiPriority w:val="99"/>
+    <w:semiHidden/>
+    <w:unhideWhenUsed/>
+    <w:rsid w:val="00E5257C"/>
+    <w:rPr>
+      <w:sz w:val="16"/>
+      <w:szCs w:val="16"/>
+    </w:rPr>
+  </w:style>
+  <w:style w:type="paragraph" w:styleId="CommentText">
+    <w:name w:val="annotation text"/>
+    <w:basedOn w:val="Normal"/>
+    <w:link w:val="CommentTextChar"/>
+    <w:uiPriority w:val="99"/>
+    <w:semiHidden/>
+    <w:unhideWhenUsed/>
+    <w:rsid w:val="00E5257C"/>
+    <w:pPr>
+      <w:spacing w:line="240" w:lineRule="auto"/>
+    </w:pPr>
+    <w:rPr>
+      <w:sz w:val="20"/>
+      <w:szCs w:val="20"/>
+    </w:rPr>
+  </w:style>
+  <w:style w:type="character" w:customStyle="1" w:styleId="CommentTextChar">
+    <w:name w:val="Comment Text Char"/>
+    <w:basedOn w:val="DefaultParagraphFont"/>
+    <w:link w:val="CommentText"/>
+    <w:uiPriority w:val="99"/>
+    <w:semiHidden/>
+    <w:rsid w:val="00E5257C"/>
+    <w:rPr>
+      <w:sz w:val="20"/>
+      <w:szCs w:val="20"/>
+    </w:rPr>
+  </w:style>
+  <w:style w:type="paragraph" w:styleId="CommentSubject">
+    <w:name w:val="annotation subject"/>
+    <w:basedOn w:val="CommentText"/>
+    <w:next w:val="CommentText"/>
+    <w:link w:val="CommentSubjectChar"/>
+    <w:uiPriority w:val="99"/>
+    <w:semiHidden/>
+    <w:unhideWhenUsed/>
+    <w:rsid w:val="00E5257C"/>
+    <w:rPr>
+      <w:b/>
+      <w:bCs/>
+    </w:rPr>
+  </w:style>
+  <w:style w:type="character" w:customStyle="1" w:styleId="CommentSubjectChar">
+    <w:name w:val="Comment Subject Char"/>
+    <w:basedOn w:val="CommentTextChar"/>
+    <w:link w:val="CommentSubject"/>
+    <w:uiPriority w:val="99"/>
+    <w:semiHidden/>
+    <w:rsid w:val="00E5257C"/>
+    <w:rPr>
+      <w:b/>
+      <w:bCs/>
+      <w:sz w:val="20"/>
+      <w:szCs w:val="20"/>
+    </w:rPr>
+  </w:style>
+</w:styles>
+</file>
+
+<file path=word/stylesWithEffects.xml><?xml version="1.0" encoding="utf-8"?>
+<w:styles xmlns:wpc="http://schemas.microsoft.com/office/word/2010/wordprocessingCanvas" xmlns:mc="http://schemas.openxmlformats.org/markup-compatibility/2006" xmlns:o="urn:schemas-microsoft-com:office:office" xmlns:r="http://schemas.openxmlformats.org/officeDocument/2006/relationships" xmlns:m="http://schemas.openxmlformats.org/officeDocument/2006/math" xmlns:v="urn:schemas-microsoft-com:vml" xmlns:wp14="http://schemas.microsoft.com/office/word/2010/wordprocessingDrawing" xmlns:wp="http://schemas.openxmlformats.org/drawingml/2006/wordprocessingDrawing" xmlns:w10="urn:schemas-microsoft-com:office:word" xmlns:w="http://schemas.openxmlformats.org/wordprocessingml/2006/main" xmlns:w14="http://schemas.microsoft.com/office/word/2010/wordml" xmlns:wpg="http://schemas.microsoft.com/office/word/2010/wordprocessingGroup" xmlns:wpi="http://schemas.microsoft.com/office/word/2010/wordprocessingInk" xmlns:wne="http://schemas.microsoft.com/office/word/2006/wordml" xmlns:wps="http://schemas.microsoft.com/office/word/2010/wordprocessingShape" mc:Ignorable="w14 wp14">
+  <w:docDefaults>
+    <w:rPrDefault>
+      <w:rPr>
+        <w:rFonts w:asciiTheme="minorHAnsi" w:eastAsiaTheme="minorHAnsi" w:hAnsiTheme="minorHAnsi" w:cstheme="minorBidi"/>
+        <w:sz w:val="22"/>
+        <w:szCs w:val="22"/>
+        <w:lang w:val="en-US" w:eastAsia="en-US" w:bidi="ar-SA"/>
+      </w:rPr>
+    </w:rPrDefault>
+    <w:pPrDefault>
+      <w:pPr>
+        <w:spacing w:after="160" w:line="259" w:lineRule="auto"/>
+      </w:pPr>
+    </w:pPrDefault>
+  </w:docDefaults>
+  <w:latentStyles w:defLockedState="0" w:defUIPriority="99" w:defSemiHidden="1" w:defUnhideWhenUsed="1" w:defQFormat="0" w:count="267">
+    <w:lsdException w:name="Normal" w:semiHidden="0" w:uiPriority="0" w:unhideWhenUsed="0" w:qFormat="1"/>
+    <w:lsdException w:name="heading 1" w:semiHidden="0" w:uiPriority="9" w:unhideWhenUsed="0" w:qFormat="1"/>
+    <w:lsdException w:name="heading 2" w:uiPriority="9" w:qFormat="1"/>
+    <w:lsdException w:name="heading 3" w:uiPriority="9" w:qFormat="1"/>
+    <w:lsdException w:name="heading 4" w:uiPriority="9" w:qFormat="1"/>
+    <w:lsdException w:name="heading 5" w:uiPriority="9" w:qFormat="1"/>
+    <w:lsdException w:name="heading 6" w:uiPriority="9" w:qFormat="1"/>
+    <w:lsdException w:name="heading 7" w:uiPriority="9" w:qFormat="1"/>
+    <w:lsdException w:name="heading 8" w:uiPriority="9" w:qFormat="1"/>
+    <w:lsdException w:name="heading 9" w:uiPriority="9" w:qFormat="1"/>
+    <w:lsdException w:name="toc 1" w:uiPriority="39"/>
+    <w:lsdException w:name="toc 2" w:uiPriority="39"/>
+    <w:lsdException w:name="toc 3" w:uiPriority="39"/>
+    <w:lsdException w:name="toc 4" w:uiPriority="39"/>
+    <w:lsdException w:name="toc 5" w:uiPriority="39"/>
+    <w:lsdException w:name="toc 6" w:uiPriority="39"/>
+    <w:lsdException w:name="toc 7" w:uiPriority="39"/>
+    <w:lsdException w:name="toc 8" w:uiPriority="39"/>
+    <w:lsdException w:name="toc 9" w:uiPriority="39"/>
+    <w:lsdException w:name="caption" w:uiPriority="35" w:qFormat="1"/>
+    <w:lsdException w:name="Title" w:semiHidden="0" w:uiPriority="10" w:unhideWhenUsed="0" w:qFormat="1"/>
+    <w:lsdException w:name="Default Paragraph Font" w:uiPriority="1"/>
+    <w:lsdException w:name="Subtitle" w:semiHidden="0" w:uiPriority="11" w:unhideWhenUsed="0" w:qFormat="1"/>
+    <w:lsdException w:name="Strong" w:semiHidden="0" w:uiPriority="22" w:unhideWhenUsed="0" w:qFormat="1"/>
+    <w:lsdException w:name="Emphasis" w:semiHidden="0" w:uiPriority="20" w:unhideWhenUsed="0" w:qFormat="1"/>
+    <w:lsdException w:name="Table Grid" w:semiHidden="0" w:uiPriority="39" w:unhideWhenUsed="0"/>
+    <w:lsdException w:name="Placeholder Text" w:unhideWhenUsed="0"/>
+    <w:lsdException w:name="No Spacing" w:semiHidden="0" w:uiPriority="1" w:unhideWhenUsed="0" w:qFormat="1"/>
+    <w:lsdException w:name="Light Shading" w:semiHidden="0" w:uiPriority="60" w:unhideWhenUsed="0"/>
+    <w:lsdException w:name="Light List" w:semiHidden="0" w:uiPriority="61" w:unhideWhenUsed="0"/>
+    <w:lsdException w:name="Light Grid" w:semiHidden="0" w:uiPriority="62" w:unhideWhenUsed="0"/>
+    <w:lsdException w:name="Medium Shading 1" w:semiHidden="0" w:uiPriority="63" w:unhideWhenUsed="0"/>
+    <w:lsdException w:name="Medium Shading 2" w:semiHidden="0" w:uiPriority="64" w:unhideWhenUsed="0"/>
+    <w:lsdException w:name="Medium List 1" w:semiHidden="0" w:uiPriority="65" w:unhideWhenUsed="0"/>
+    <w:lsdException w:name="Medium List 2" w:semiHidden="0" w:uiPriority="66" w:unhideWhenUsed="0"/>
+    <w:lsdException w:name="Medium Grid 1" w:semiHidden="0" w:uiPriority="67" w:unhideWhenUsed="0"/>
+    <w:lsdException w:name="Medium Grid 2" w:semiHidden="0" w:uiPriority="68" w:unhideWhenUsed="0"/>
+    <w:lsdException w:name="Medium Grid 3" w:semiHidden="0" w:uiPriority="69" w:unhideWhenUsed="0"/>
+    <w:lsdException w:name="Dark List" w:semiHidden="0" w:uiPriority="70" w:unhideWhenUsed="0"/>
+    <w:lsdException w:name="Colorful Shading" w:semiHidden="0" w:uiPriority="71" w:unhideWhenUsed="0"/>
+    <w:lsdException w:name="Colorful List" w:semiHidden="0" w:uiPriority="72" w:unhideWhenUsed="0"/>
+    <w:lsdException w:name="Colorful Grid" w:semiHidden="0" w:uiPriority="73" w:unhideWhenUsed="0"/>
+    <w:lsdException w:name="Light Shading Accent 1" w:semiHidden="0" w:uiPriority="60" w:unhideWhenUsed="0"/>
+    <w:lsdException w:name="Light List Accent 1" w:semiHidden="0" w:uiPriority="61" w:unhideWhenUsed="0"/>
+    <w:lsdException w:name="Light Grid Accent 1" w:semiHidden="0" w:uiPriority="62" w:unhideWhenUsed="0"/>
+    <w:lsdException w:name="Medium Shading 1 Accent 1" w:semiHidden="0" w:uiPriority="63" w:unhideWhenUsed="0"/>
+    <w:lsdException w:name="Medium Shading 2 Accent 1" w:semiHidden="0" w:uiPriority="64" w:unhideWhenUsed="0"/>
+    <w:lsdException w:name="Medium List 1 Accent 1" w:semiHidden="0" w:uiPriority="65" w:unhideWhenUsed="0"/>
+    <w:lsdException w:name="Revision" w:unhideWhenUsed="0"/>
+    <w:lsdException w:name="List Paragraph" w:semiHidden="0" w:uiPriority="34" w:unhideWhenUsed="0" w:qFormat="1"/>
+    <w:lsdException w:name="Quote" w:semiHidden="0" w:uiPriority="29" w:unhideWhenUsed="0" w:qFormat="1"/>
+    <w:lsdException w:name="Intense Quote" w:semiHidden="0" w:uiPriority="30" w:unhideWhenUsed="0" w:qFormat="1"/>
+    <w:lsdException w:name="Medium List 2 Accent 1" w:semiHidden="0" w:uiPriority="66" w:unhideWhenUsed="0"/>
+    <w:lsdException w:name="Medium Grid 1 Accent 1" w:semiHidden="0" w:uiPriority="67" w:unhideWhenUsed="0"/>
+    <w:lsdException w:name="Medium Grid 2 Accent 1" w:semiHidden="0" w:uiPriority="68" w:unhideWhenUsed="0"/>
+    <w:lsdException w:name="Medium Grid 3 Accent 1" w:semiHidden="0" w:uiPriority="69" w:unhideWhenUsed="0"/>
+    <w:lsdException w:name="Dark List Accent 1" w:semiHidden="0" w:uiPriority="70" w:unhideWhenUsed="0"/>
+    <w:lsdException w:name="Colorful Shading Accent 1" w:semiHidden="0" w:uiPriority="71" w:unhideWhenUsed="0"/>
+    <w:lsdException w:name="Colorful List Accent 1" w:semiHidden="0" w:uiPriority="72" w:unhideWhenUsed="0"/>
+    <w:lsdException w:name="Colorful Grid Accent 1" w:semiHidden="0" w:uiPriority="73" w:unhideWhenUsed="0"/>
+    <w:lsdException w:name="Light Shading Accent 2" w:semiHidden="0" w:uiPriority="60" w:unhideWhenUsed="0"/>
+    <w:lsdException w:name="Light List Accent 2" w:semiHidden="0" w:uiPriority="61" w:unhideWhenUsed="0"/>
+    <w:lsdException w:name="Light Grid Accent 2" w:semiHidden="0" w:uiPriority="62" w:unhideWhenUsed="0"/>
+    <w:lsdException w:name="Medium Shading 1 Accent 2" w:semiHidden="0" w:uiPriority="63" w:unhideWhenUsed="0"/>
+    <w:lsdException w:name="Medium Shading 2 Accent 2" w:semiHidden="0" w:uiPriority="64" w:unhideWhenUsed="0"/>
+    <w:lsdException w:name="Medium List 1 Accent 2" w:semiHidden="0" w:uiPriority="65" w:unhideWhenUsed="0"/>
+    <w:lsdException w:name="Medium List 2 Accent 2" w:semiHidden="0" w:uiPriority="66" w:unhideWhenUsed="0"/>
+    <w:lsdException w:name="Medium Grid 1 Accent 2" w:semiHidden="0" w:uiPriority="67" w:unhideWhenUsed="0"/>
+    <w:lsdException w:name="Medium Grid 2 Accent 2" w:semiHidden="0" w:uiPriority="68" w:unhideWhenUsed="0"/>
+    <w:lsdException w:name="Medium Grid 3 Accent 2" w:semiHidden="0" w:uiPriority="69" w:unhideWhenUsed="0"/>
+    <w:lsdException w:name="Dark List Accent 2" w:semiHidden="0" w:uiPriority="70" w:unhideWhenUsed="0"/>
+    <w:lsdException w:name="Colorful Shading Accent 2" w:semiHidden="0" w:uiPriority="71" w:unhideWhenUsed="0"/>
+    <w:lsdException w:name="Colorful List Accent 2" w:semiHidden="0" w:uiPriority="72" w:unhideWhenUsed="0"/>
+    <w:lsdException w:name="Colorful Grid Accent 2" w:semiHidden="0" w:uiPriority="73" w:unhideWhenUsed="0"/>
+    <w:lsdException w:name="Light Shading Accent 3" w:semiHidden="0" w:uiPriority="60" w:unhideWhenUsed="0"/>
+    <w:lsdException w:name="Light List Accent 3" w:semiHidden="0" w:uiPriority="61" w:unhideWhenUsed="0"/>
+    <w:lsdException w:name="Light Grid Accent 3" w:semiHidden="0" w:uiPriority="62" w:unhideWhenUsed="0"/>
+    <w:lsdException w:name="Medium Shading 1 Accent 3" w:semiHidden="0" w:uiPriority="63" w:unhideWhenUsed="0"/>
+    <w:lsdException w:name="Medium Shading 2 Accent 3" w:semiHidden="0" w:uiPriority="64" w:unhideWhenUsed="0"/>
+    <w:lsdException w:name="Medium List 1 Accent 3" w:semiHidden="0" w:uiPriority="65" w:unhideWhenUsed="0"/>
+    <w:lsdException w:name="Medium List 2 Accent 3" w:semiHidden="0" w:uiPriority="66" w:unhideWhenUsed="0"/>
+    <w:lsdException w:name="Medium Grid 1 Accent 3" w:semiHidden="0" w:uiPriority="67" w:unhideWhenUsed="0"/>
+    <w:lsdException w:name="Medium Grid 2 Accent 3" w:semiHidden="0" w:uiPriority="68" w:unhideWhenUsed="0"/>
+    <w:lsdException w:name="Medium Grid 3 Accent 3" w:semiHidden="0" w:uiPriority="69" w:unhideWhenUsed="0"/>
+    <w:lsdException w:name="Dark List Accent 3" w:semiHidden="0" w:uiPriority="70" w:unhideWhenUsed="0"/>
+    <w:lsdException w:name="Colorful Shading Accent 3" w:semiHidden="0" w:uiPriority="71" w:unhideWhenUsed="0"/>
+    <w:lsdException w:name="Colorful List Accent 3" w:semiHidden="0" w:uiPriority="72" w:unhideWhenUsed="0"/>
+    <w:lsdException w:name="Colorful Grid Accent 3" w:semiHidden="0" w:uiPriority="73" w:unhideWhenUsed="0"/>
+    <w:lsdException w:name="Light Shading Accent 4" w:semiHidden="0" w:uiPriority="60" w:unhideWhenUsed="0"/>
+    <w:lsdException w:name="Light List Accent 4" w:semiHidden="0" w:uiPriority="61" w:unhideWhenUsed="0"/>
+    <w:lsdException w:name="Light Grid Accent 4" w:semiHidden="0" w:uiPriority="62" w:unhideWhenUsed="0"/>
+    <w:lsdException w:name="Medium Shading 1 Accent 4" w:semiHidden="0" w:uiPriority="63" w:unhideWhenUsed="0"/>
+    <w:lsdException w:name="Medium Shading 2 Accent 4" w:semiHidden="0" w:uiPriority="64" w:unhideWhenUsed="0"/>
+    <w:lsdException w:name="Medium List 1 Accent 4" w:semiHidden="0" w:uiPriority="65" w:unhideWhenUsed="0"/>
+    <w:lsdException w:name="Medium List 2 Accent 4" w:semiHidden="0" w:uiPriority="66" w:unhideWhenUsed="0"/>
+    <w:lsdException w:name="Medium Grid 1 Accent 4" w:semiHidden="0" w:uiPriority="67" w:unhideWhenUsed="0"/>
+    <w:lsdException w:name="Medium Grid 2 Accent 4" w:semiHidden="0" w:uiPriority="68" w:unhideWhenUsed="0"/>
+    <w:lsdException w:name="Medium Grid 3 Accent 4" w:semiHidden="0" w:uiPriority="69" w:unhideWhenUsed="0"/>
+    <w:lsdException w:name="Dark List Accent 4" w:semiHidden="0" w:uiPriority="70" w:unhideWhenUsed="0"/>
+    <w:lsdException w:name="Colorful Shading Accent 4" w:semiHidden="0" w:uiPriority="71" w:unhideWhenUsed="0"/>
+    <w:lsdException w:name="Colorful List Accent 4" w:semiHidden="0" w:uiPriority="72" w:unhideWhenUsed="0"/>
+    <w:lsdException w:name="Colorful Grid Accent 4" w:semiHidden="0" w:uiPriority="73" w:unhideWhenUsed="0"/>
+    <w:lsdException w:name="Light Shading Accent 5" w:semiHidden="0" w:uiPriority="60" w:unhideWhenUsed="0"/>
+    <w:lsdException w:name="Light List Accent 5" w:semiHidden="0" w:uiPriority="61" w:unhideWhenUsed="0"/>
+    <w:lsdException w:name="Light Grid Accent 5" w:semiHidden="0" w:uiPriority="62" w:unhideWhenUsed="0"/>
+    <w:lsdException w:name="Medium Shading 1 Accent 5" w:semiHidden="0" w:uiPriority="63" w:unhideWhenUsed="0"/>
+    <w:lsdException w:name="Medium Shading 2 Accent 5" w:semiHidden="0" w:uiPriority="64" w:unhideWhenUsed="0"/>
+    <w:lsdException w:name="Medium List 1 Accent 5" w:semiHidden="0" w:uiPriority="65" w:unhideWhenUsed="0"/>
+    <w:lsdException w:name="Medium List 2 Accent 5" w:semiHidden="0" w:uiPriority="66" w:unhideWhenUsed="0"/>
+    <w:lsdException w:name="Medium Grid 1 Accent 5" w:semiHidden="0" w:uiPriority="67" w:unhideWhenUsed="0"/>
+    <w:lsdException w:name="Medium Grid 2 Accent 5" w:semiHidden="0" w:uiPriority="68" w:unhideWhenUsed="0"/>
+    <w:lsdException w:name="Medium Grid 3 Accent 5" w:semiHidden="0" w:uiPriority="69" w:unhideWhenUsed="0"/>
+    <w:lsdException w:name="Dark List Accent 5" w:semiHidden="0" w:uiPriority="70" w:unhideWhenUsed="0"/>
+    <w:lsdException w:name="Colorful Shading Accent 5" w:semiHidden="0" w:uiPriority="71" w:unhideWhenUsed="0"/>
+    <w:lsdException w:name="Colorful List Accent 5" w:semiHidden="0" w:uiPriority="72" w:unhideWhenUsed="0"/>
+    <w:lsdException w:name="Colorful Grid Accent 5" w:semiHidden="0" w:uiPriority="73" w:unhideWhenUsed="0"/>
+    <w:lsdException w:name="Light Shading Accent 6" w:semiHidden="0" w:uiPriority="60" w:unhideWhenUsed="0"/>
+    <w:lsdException w:name="Light List Accent 6" w:semiHidden="0" w:uiPriority="61" w:unhideWhenUsed="0"/>
+    <w:lsdException w:name="Light Grid Accent 6" w:semiHidden="0" w:uiPriority="62" w:unhideWhenUsed="0"/>
+    <w:lsdException w:name="Medium Shading 1 Accent 6" w:semiHidden="0" w:uiPriority="63" w:unhideWhenUsed="0"/>
+    <w:lsdException w:name="Medium Shading 2 Accent 6" w:semiHidden="0" w:uiPriority="64" w:unhideWhenUsed="0"/>
+    <w:lsdException w:name="Medium List 1 Accent 6" w:semiHidden="0" w:uiPriority="65" w:unhideWhenUsed="0"/>
+    <w:lsdException w:name="Medium List 2 Accent 6" w:semiHidden="0" w:uiPriority="66" w:unhideWhenUsed="0"/>
+    <w:lsdException w:name="Medium Grid 1 Accent 6" w:semiHidden="0" w:uiPriority="67" w:unhideWhenUsed="0"/>
+    <w:lsdException w:name="Medium Grid 2 Accent 6" w:semiHidden="0" w:uiPriority="68" w:unhideWhenUsed="0"/>
+    <w:lsdException w:name="Medium Grid 3 Accent 6" w:semiHidden="0" w:uiPriority="69" w:unhideWhenUsed="0"/>
+    <w:lsdException w:name="Dark List Accent 6" w:semiHidden="0" w:uiPriority="70" w:unhideWhenUsed="0"/>
+    <w:lsdException w:name="Colorful Shading Accent 6" w:semiHidden="0" w:uiPriority="71" w:unhideWhenUsed="0"/>
+    <w:lsdException w:name="Colorful List Accent 6" w:semiHidden="0" w:uiPriority="72" w:unhideWhenUsed="0"/>
+    <w:lsdException w:name="Colorful Grid Accent 6" w:semiHidden="0" w:uiPriority="73" w:unhideWhenUsed="0"/>
+    <w:lsdException w:name="Subtle Emphasis" w:semiHidden="0" w:uiPriority="19" w:unhideWhenUsed="0" w:qFormat="1"/>
+    <w:lsdException w:name="Intense Emphasis" w:semiHidden="0" w:uiPriority="21" w:unhideWhenUsed="0" w:qFormat="1"/>
+    <w:lsdException w:name="Subtle Reference" w:semiHidden="0" w:uiPriority="31" w:unhideWhenUsed="0" w:qFormat="1"/>
+    <w:lsdException w:name="Intense Reference" w:semiHidden="0" w:uiPriority="32" w:unhideWhenUsed="0" w:qFormat="1"/>
+    <w:lsdException w:name="Book Title" w:semiHidden="0" w:uiPriority="33" w:unhideWhenUsed="0" w:qFormat="1"/>
+    <w:lsdException w:name="Bibliography" w:uiPriority="37"/>
+    <w:lsdException w:name="TOC Heading" w:uiPriority="39" w:qFormat="1"/>
   </w:latentStyles>
   <w:style w:type="paragraph" w:default="1" w:styleId="Normal">
     <w:name w:val="Normal"/>
@@ -19479,7 +19730,7 @@
   <a:extraClrSchemeLst/>
   <a:extLst>
     <a:ext uri="{05A4C25C-085E-4340-85A3-A5531E510DB2}">
-      <thm15:themeFamily xmlns:thm15="http://schemas.microsoft.com/office/thememl/2012/main" name="Office Theme" id="{62F939B6-93AF-4DB8-9C6B-D6C7DFDC589F}" vid="{4A3C46E8-61CC-4603-A589-7422A47A8E4A}"/>
+      <thm15:themeFamily xmlns:thm15="http://schemas.microsoft.com/office/thememl/2012/main" xmlns="" name="Office Theme" id="{62F939B6-93AF-4DB8-9C6B-D6C7DFDC589F}" vid="{4A3C46E8-61CC-4603-A589-7422A47A8E4A}"/>
     </a:ext>
   </a:extLst>
 </a:theme>
@@ -19490,7 +19741,7 @@
 </file>
 
 <file path=customXml/itemProps1.xml><?xml version="1.0" encoding="utf-8"?>
-<ds:datastoreItem xmlns:ds="http://schemas.openxmlformats.org/officeDocument/2006/customXml" ds:itemID="{626D15D4-75A1-4697-A9B1-41F634A29B5C}">
+<ds:datastoreItem xmlns:ds="http://schemas.openxmlformats.org/officeDocument/2006/customXml" ds:itemID="{FE463599-94E8-4688-A254-9318E177E079}">
   <ds:schemaRefs>
     <ds:schemaRef ds:uri="http://schemas.openxmlformats.org/officeDocument/2006/bibliography"/>
   </ds:schemaRefs>

</xml_diff>